<commit_message>
adding MABC conference abstract
</commit_message>
<xml_diff>
--- a/Paper/Clinical_Trails_Tumor_Name_Stardaization_using Embedding_Analysis.docx
+++ b/Paper/Clinical_Trails_Tumor_Name_Stardaization_using Embedding_Analysis.docx
@@ -463,9 +463,7 @@
     </w:p>
     <w:p>
       <w:pPr>
-        <w:rPr>
-          <w:b w:val="1"/>
-        </w:rPr>
+        <w:rPr/>
       </w:pPr>
       <w:r>
         <w:rPr>
@@ -473,6 +471,74 @@
           <w:rtl w:val="0"/>
         </w:rPr>
         <w:t xml:space="preserve">Abstract</w:t>
+        <w:br w:type="textWrapping"/>
+        <w:t xml:space="preserve">Abstract</w:t>
+      </w:r>
+      <w:r>
+        <w:rPr>
+          <w:rtl w:val="0"/>
+        </w:rPr>
+        <w:t xml:space="preserve">:</w:t>
+      </w:r>
+    </w:p>
+    <w:p>
+      <w:pPr>
+        <w:rPr/>
+      </w:pPr>
+      <w:r>
+        <w:rPr>
+          <w:rtl w:val="0"/>
+        </w:rPr>
+        <w:t xml:space="preserve">Significant strides in medicine and technology have propelled the 5-year survivorship of childhood cancer in the US from  58% in the 1970s to  85% in 2023. However, childhood cancers remain the leading cause of disease-related deaths in the US among children, adolescents, and young adults. Our overarching goal is to build a computational tool that integrates and analyzes various public biomedical databases and provides physicians and scientists with the landscape of targets and available therapeutic agents that have been tested in childhood cancers. However, integrating and analyzing data from various public databases is non-trivial. </w:t>
+      </w:r>
+    </w:p>
+    <w:p>
+      <w:pPr>
+        <w:rPr/>
+      </w:pPr>
+      <w:r>
+        <w:rPr>
+          <w:rtl w:val="0"/>
+        </w:rPr>
+      </w:r>
+    </w:p>
+    <w:p>
+      <w:pPr>
+        <w:rPr/>
+      </w:pPr>
+      <w:r>
+        <w:rPr>
+          <w:rtl w:val="0"/>
+        </w:rPr>
+        <w:t xml:space="preserve">One such public database is the Clinical Trials Registry (ClinicalTrials.gov) which was launched by the National Institutes of Health (NIH) and contains 482,529 research studies from all 50 states in the US and 223 countries. While guidelines are in place to ensure data integrity, our initial inspection of the disease data revealed various inconsistencies in the form of extraneous information, typographical errors, missing values, etc. Furthermore, we observed that the tumor names do not necessarily follow standardized tumor names in the World Health Organization (WHO) Tumor Classification system or National Cancer Institute Terms (NCIT) and need to be identified from other diseases in the dataset. </w:t>
+      </w:r>
+    </w:p>
+    <w:p>
+      <w:pPr>
+        <w:rPr/>
+      </w:pPr>
+      <w:r>
+        <w:rPr>
+          <w:rtl w:val="0"/>
+        </w:rPr>
+      </w:r>
+    </w:p>
+    <w:p>
+      <w:pPr>
+        <w:rPr>
+          <w:b w:val="1"/>
+        </w:rPr>
+      </w:pPr>
+      <w:r>
+        <w:rPr>
+          <w:rtl w:val="0"/>
+        </w:rPr>
+        <w:t xml:space="preserve">Considering these factors, we designed a computational pipeline to identify and standardize tumors from the Clinical Trials Registry. The pipeline extracted over 107K diseases and identified 13,230 unique tumors, of which 6934 were pediatric. The pipeline employed different standardization techniques based on edit distances, text-embedding, and clustering, and compared their accuracy on a subset of tumor names from the registry. We found that text-embedding methods produced more accurate standardization of the tumors in the registry. The pipeline standardizes all the 13,230 tumors, which are manually validated and provided as a data table for further downstream data integration and analysis. </w:t>
+      </w:r>
+      <w:r>
+        <w:rPr>
+          <w:rtl w:val="0"/>
+        </w:rPr>
       </w:r>
     </w:p>
     <w:p>
@@ -5211,6 +5277,46 @@
           <w:rtl w:val="0"/>
         </w:rPr>
         <w:t xml:space="preserve">Due to various sources of discrepancies in the tumor names in the clinical trials database, there is a need to standardize them according to an accepted standard. The tumor names in the WHO database is considered as a gold standard among oncologists and scientists studying cancers, thus we use the tumor names from the 5th, 4th, and 3rd edition of the WHO database as a reference for standardizing the tumor names in the clinical trials database [ADD CITATION] and provide the mapping between tumors names in clinical trials to the terms in the WHO database. In addition, we also considered the NCIT tumor as a reference for standardizing, and ran our pipeline to provide mappings between  tumor names in clinical trials to the terms in the NCIT database.  In the following subsections we discuss the various methods used in standardizing the clinical trials tumors. </w:t>
+      </w:r>
+      <w:r>
+        <w:rPr/>
+        <w:drawing>
+          <wp:inline distB="114300" distT="114300" distL="114300" distR="114300">
+            <wp:extent cx="6057900" cy="1943100"/>
+            <wp:effectExtent b="0" l="0" r="0" t="0"/>
+            <wp:docPr id="1" name="image1.png"/>
+            <a:graphic>
+              <a:graphicData uri="http://schemas.openxmlformats.org/drawingml/2006/picture">
+                <pic:pic>
+                  <pic:nvPicPr>
+                    <pic:cNvPr id="0" name="image1.png"/>
+                    <pic:cNvPicPr preferRelativeResize="0"/>
+                  </pic:nvPicPr>
+                  <pic:blipFill>
+                    <a:blip r:embed="rId10"/>
+                    <a:srcRect b="0" l="0" r="0" t="0"/>
+                    <a:stretch>
+                      <a:fillRect/>
+                    </a:stretch>
+                  </pic:blipFill>
+                  <pic:spPr>
+                    <a:xfrm>
+                      <a:off x="0" y="0"/>
+                      <a:ext cx="6057900" cy="1943100"/>
+                    </a:xfrm>
+                    <a:prstGeom prst="rect"/>
+                    <a:ln/>
+                  </pic:spPr>
+                </pic:pic>
+              </a:graphicData>
+            </a:graphic>
+          </wp:inline>
+        </w:drawing>
+      </w:r>
+      <w:r>
+        <w:rPr>
+          <w:rtl w:val="0"/>
+        </w:rPr>
       </w:r>
     </w:p>
     <w:p>

</xml_diff>

<commit_message>
adding paper title page, affiliation, key words, and word count
</commit_message>
<xml_diff>
--- a/Paper/Clinical_Trails_Tumor_Name_Stardaization_using Embedding_Analysis.docx
+++ b/Paper/Clinical_Trails_Tumor_Name_Stardaization_using Embedding_Analysis.docx
@@ -1,6 +1,6 @@
 
 <file path=word/document.xml><?xml version="1.0" encoding="utf-8"?>
-<w:document xmlns:mc="http://schemas.openxmlformats.org/markup-compatibility/2006" xmlns:o="urn:schemas-microsoft-com:office:office" xmlns:r="http://schemas.openxmlformats.org/officeDocument/2006/relationships" xmlns:m="http://schemas.openxmlformats.org/officeDocument/2006/math" xmlns:v="urn:schemas-microsoft-com:vml" xmlns:wp="http://schemas.openxmlformats.org/drawingml/2006/wordprocessingDrawing" xmlns:w10="urn:schemas-microsoft-com:office:word" xmlns:w="http://schemas.openxmlformats.org/wordprocessingml/2006/main" xmlns:wne="http://schemas.microsoft.com/office/word/2006/wordml" xmlns:sl="http://schemas.openxmlformats.org/schemaLibrary/2006/main" xmlns:a="http://schemas.openxmlformats.org/drawingml/2006/main" xmlns:pic="http://schemas.openxmlformats.org/drawingml/2006/picture" xmlns:c="http://schemas.openxmlformats.org/drawingml/2006/chart" xmlns:lc="http://schemas.openxmlformats.org/drawingml/2006/lockedCanvas" xmlns:dgm="http://schemas.openxmlformats.org/drawingml/2006/diagram" xmlns:wps="http://schemas.microsoft.com/office/word/2010/wordprocessingShape" xmlns:wpg="http://schemas.microsoft.com/office/word/2010/wordprocessingGroup" xmlns:w14="http://schemas.microsoft.com/office/word/2010/wordml" xmlns:w15="http://schemas.microsoft.com/office/word/2012/wordml" xmlns:w16="http://schemas.microsoft.com/office/word/2018/wordml" xmlns:w16cex="http://schemas.microsoft.com/office/word/2018/wordml/cex" xmlns:w16cid="http://schemas.microsoft.com/office/word/2016/wordml/cid" xmlns:cr="http://schemas.microsoft.com/office/comments/2020/reactions">
+<w:document xmlns:mc="http://schemas.openxmlformats.org/markup-compatibility/2006" xmlns:o="urn:schemas-microsoft-com:office:office" xmlns:r="http://schemas.openxmlformats.org/officeDocument/2006/relationships" xmlns:m="http://schemas.openxmlformats.org/officeDocument/2006/math" xmlns:v="urn:schemas-microsoft-com:vml" xmlns:wp="http://schemas.openxmlformats.org/drawingml/2006/wordprocessingDrawing" xmlns:w10="urn:schemas-microsoft-com:office:word" xmlns:w="http://schemas.openxmlformats.org/wordprocessingml/2006/main" xmlns:wne="http://schemas.microsoft.com/office/word/2006/wordml" xmlns:sl="http://schemas.openxmlformats.org/schemaLibrary/2006/main" xmlns:a="http://schemas.openxmlformats.org/drawingml/2006/main" xmlns:pic="http://schemas.openxmlformats.org/drawingml/2006/picture" xmlns:c="http://schemas.openxmlformats.org/drawingml/2006/chart" xmlns:lc="http://schemas.openxmlformats.org/drawingml/2006/lockedCanvas" xmlns:dgm="http://schemas.openxmlformats.org/drawingml/2006/diagram" xmlns:wps="http://schemas.microsoft.com/office/word/2010/wordprocessingShape" xmlns:wpg="http://schemas.microsoft.com/office/word/2010/wordprocessingGroup" xmlns:w14="http://schemas.microsoft.com/office/word/2010/wordml" xmlns:w15="http://schemas.microsoft.com/office/word/2012/wordml" xmlns:w16="http://schemas.microsoft.com/office/word/2018/wordml" xmlns:w16cex="http://schemas.microsoft.com/office/word/2018/wordml/cex" xmlns:w16cid="http://schemas.microsoft.com/office/word/2016/wordml/cid" xmlns="http://schemas.microsoft.com/office/tasks/2019/documenttasks" xmlns:cr="http://schemas.microsoft.com/office/comments/2020/reactions">
   <w:body>
     <w:p>
       <w:pPr>
@@ -14,7 +14,7 @@
         <w:rPr>
           <w:rtl w:val="0"/>
         </w:rPr>
-        <w:t xml:space="preserve">Clinical Trials Tumor Name Standardization using Embedding Analysis</w:t>
+        <w:t xml:space="preserve">Standardization of Tumor Names in  NIH-Clinical Trials Registry using Embedding Analysis</w:t>
       </w:r>
     </w:p>
     <w:p>
@@ -36,7 +36,72 @@
         <w:rPr>
           <w:rtl w:val="0"/>
         </w:rPr>
-        <w:t xml:space="preserve">Aditya Lahiri, Sangeeta Shukla, Ben Stear, Taha Mohseni Ahooyi, Deanne Taylor </w:t>
+        <w:t xml:space="preserve">Aditya Lahiri</w:t>
+      </w:r>
+      <w:r>
+        <w:rPr>
+          <w:vertAlign w:val="superscript"/>
+          <w:rtl w:val="0"/>
+        </w:rPr>
+        <w:t xml:space="preserve">1</w:t>
+      </w:r>
+      <w:r>
+        <w:rPr>
+          <w:rtl w:val="0"/>
+        </w:rPr>
+        <w:t xml:space="preserve">, Sangeeta Shukla</w:t>
+      </w:r>
+      <w:r>
+        <w:rPr>
+          <w:vertAlign w:val="superscript"/>
+          <w:rtl w:val="0"/>
+        </w:rPr>
+        <w:t xml:space="preserve">1</w:t>
+      </w:r>
+      <w:r>
+        <w:rPr>
+          <w:rtl w:val="0"/>
+        </w:rPr>
+        <w:t xml:space="preserve">, Ben Stear</w:t>
+      </w:r>
+      <w:r>
+        <w:rPr>
+          <w:vertAlign w:val="superscript"/>
+          <w:rtl w:val="0"/>
+        </w:rPr>
+        <w:t xml:space="preserve">1</w:t>
+      </w:r>
+      <w:r>
+        <w:rPr>
+          <w:rtl w:val="0"/>
+        </w:rPr>
+        <w:t xml:space="preserve">, Taha Mohseni Ahooyi</w:t>
+      </w:r>
+      <w:r>
+        <w:rPr>
+          <w:vertAlign w:val="superscript"/>
+          <w:rtl w:val="0"/>
+        </w:rPr>
+        <w:t xml:space="preserve">1</w:t>
+      </w:r>
+      <w:r>
+        <w:rPr>
+          <w:rtl w:val="0"/>
+        </w:rPr>
+        <w:t xml:space="preserve">, Deanne Taylor</w:t>
+      </w:r>
+      <w:r>
+        <w:rPr>
+          <w:vertAlign w:val="superscript"/>
+          <w:rtl w:val="0"/>
+        </w:rPr>
+        <w:t xml:space="preserve">1,2</w:t>
+      </w:r>
+      <w:r>
+        <w:rPr>
+          <w:rtl w:val="0"/>
+        </w:rPr>
+        <w:t xml:space="preserve"> </w:t>
       </w:r>
     </w:p>
     <w:p>
@@ -79,406 +144,72 @@
     </w:p>
     <w:p>
       <w:pPr>
-        <w:rPr>
-          <w:b w:val="1"/>
-        </w:rPr>
-      </w:pPr>
-      <w:r>
-        <w:rPr>
-          <w:rtl w:val="0"/>
-        </w:rPr>
-      </w:r>
-    </w:p>
-    <w:p>
-      <w:pPr>
-        <w:rPr>
-          <w:b w:val="1"/>
-        </w:rPr>
-      </w:pPr>
-      <w:r>
-        <w:rPr>
-          <w:rtl w:val="0"/>
-        </w:rPr>
-      </w:r>
-    </w:p>
-    <w:p>
-      <w:pPr>
-        <w:rPr>
-          <w:b w:val="1"/>
-        </w:rPr>
-      </w:pPr>
-      <w:r>
-        <w:rPr>
-          <w:rtl w:val="0"/>
-        </w:rPr>
-      </w:r>
-    </w:p>
-    <w:p>
-      <w:pPr>
-        <w:rPr>
-          <w:b w:val="1"/>
-        </w:rPr>
-      </w:pPr>
-      <w:r>
-        <w:rPr>
-          <w:rtl w:val="0"/>
-        </w:rPr>
-      </w:r>
-    </w:p>
-    <w:p>
-      <w:pPr>
-        <w:rPr>
-          <w:b w:val="1"/>
-        </w:rPr>
-      </w:pPr>
-      <w:r>
-        <w:rPr>
-          <w:rtl w:val="0"/>
-        </w:rPr>
-      </w:r>
-    </w:p>
-    <w:p>
-      <w:pPr>
-        <w:rPr>
-          <w:b w:val="1"/>
-        </w:rPr>
-      </w:pPr>
-      <w:r>
-        <w:rPr>
-          <w:rtl w:val="0"/>
-        </w:rPr>
-      </w:r>
-    </w:p>
-    <w:p>
-      <w:pPr>
-        <w:rPr>
-          <w:b w:val="1"/>
-        </w:rPr>
-      </w:pPr>
-      <w:r>
-        <w:rPr>
-          <w:rtl w:val="0"/>
-        </w:rPr>
-      </w:r>
-    </w:p>
-    <w:p>
-      <w:pPr>
-        <w:rPr>
-          <w:b w:val="1"/>
-        </w:rPr>
-      </w:pPr>
-      <w:r>
-        <w:rPr>
-          <w:rtl w:val="0"/>
-        </w:rPr>
-      </w:r>
-    </w:p>
-    <w:p>
-      <w:pPr>
-        <w:rPr>
-          <w:b w:val="1"/>
-        </w:rPr>
-      </w:pPr>
-      <w:r>
-        <w:rPr>
-          <w:rtl w:val="0"/>
-        </w:rPr>
-      </w:r>
-    </w:p>
-    <w:p>
-      <w:pPr>
-        <w:rPr>
-          <w:b w:val="1"/>
-        </w:rPr>
-      </w:pPr>
-      <w:r>
-        <w:rPr>
-          <w:rtl w:val="0"/>
-        </w:rPr>
-      </w:r>
-    </w:p>
-    <w:p>
-      <w:pPr>
-        <w:rPr>
-          <w:b w:val="1"/>
-        </w:rPr>
-      </w:pPr>
-      <w:r>
-        <w:rPr>
-          <w:rtl w:val="0"/>
-        </w:rPr>
-      </w:r>
-    </w:p>
-    <w:p>
-      <w:pPr>
-        <w:rPr>
-          <w:b w:val="1"/>
-        </w:rPr>
-      </w:pPr>
-      <w:r>
-        <w:rPr>
-          <w:rtl w:val="0"/>
-        </w:rPr>
-      </w:r>
-    </w:p>
-    <w:p>
-      <w:pPr>
-        <w:rPr>
-          <w:b w:val="1"/>
-        </w:rPr>
-      </w:pPr>
-      <w:r>
-        <w:rPr>
-          <w:rtl w:val="0"/>
-        </w:rPr>
-      </w:r>
-    </w:p>
-    <w:p>
-      <w:pPr>
-        <w:rPr>
-          <w:b w:val="1"/>
-        </w:rPr>
-      </w:pPr>
-      <w:r>
-        <w:rPr>
-          <w:rtl w:val="0"/>
-        </w:rPr>
-      </w:r>
-    </w:p>
-    <w:p>
-      <w:pPr>
-        <w:rPr>
-          <w:b w:val="1"/>
-        </w:rPr>
-      </w:pPr>
-      <w:r>
-        <w:rPr>
-          <w:rtl w:val="0"/>
-        </w:rPr>
-      </w:r>
-    </w:p>
-    <w:p>
-      <w:pPr>
-        <w:rPr>
-          <w:b w:val="1"/>
-        </w:rPr>
-      </w:pPr>
-      <w:r>
-        <w:rPr>
-          <w:rtl w:val="0"/>
-        </w:rPr>
-      </w:r>
-    </w:p>
-    <w:p>
-      <w:pPr>
-        <w:rPr>
-          <w:b w:val="1"/>
-        </w:rPr>
-      </w:pPr>
-      <w:r>
-        <w:rPr>
-          <w:rtl w:val="0"/>
-        </w:rPr>
-      </w:r>
-    </w:p>
-    <w:p>
-      <w:pPr>
-        <w:rPr>
-          <w:b w:val="1"/>
-        </w:rPr>
-      </w:pPr>
-      <w:r>
-        <w:rPr>
-          <w:rtl w:val="0"/>
-        </w:rPr>
-      </w:r>
-    </w:p>
-    <w:p>
-      <w:pPr>
-        <w:rPr>
-          <w:b w:val="1"/>
-        </w:rPr>
-      </w:pPr>
-      <w:r>
-        <w:rPr>
-          <w:rtl w:val="0"/>
-        </w:rPr>
-      </w:r>
-    </w:p>
-    <w:p>
-      <w:pPr>
-        <w:rPr>
-          <w:b w:val="1"/>
-        </w:rPr>
-      </w:pPr>
-      <w:r>
-        <w:rPr>
-          <w:rtl w:val="0"/>
-        </w:rPr>
-      </w:r>
-    </w:p>
-    <w:p>
-      <w:pPr>
-        <w:rPr>
-          <w:b w:val="1"/>
-        </w:rPr>
-      </w:pPr>
-      <w:r>
-        <w:rPr>
-          <w:rtl w:val="0"/>
-        </w:rPr>
-      </w:r>
-    </w:p>
-    <w:p>
-      <w:pPr>
-        <w:rPr>
-          <w:b w:val="1"/>
-        </w:rPr>
-      </w:pPr>
-      <w:r>
-        <w:rPr>
-          <w:rtl w:val="0"/>
-        </w:rPr>
-      </w:r>
-    </w:p>
-    <w:p>
-      <w:pPr>
-        <w:rPr>
-          <w:b w:val="1"/>
-        </w:rPr>
-      </w:pPr>
-      <w:r>
-        <w:rPr>
-          <w:rtl w:val="0"/>
-        </w:rPr>
-      </w:r>
-    </w:p>
-    <w:p>
-      <w:pPr>
-        <w:rPr>
-          <w:b w:val="1"/>
-        </w:rPr>
-      </w:pPr>
-      <w:r>
-        <w:rPr>
-          <w:rtl w:val="0"/>
-        </w:rPr>
-      </w:r>
-    </w:p>
-    <w:p>
-      <w:pPr>
-        <w:rPr>
-          <w:b w:val="1"/>
-        </w:rPr>
-      </w:pPr>
-      <w:r>
-        <w:rPr>
-          <w:rtl w:val="0"/>
-        </w:rPr>
-      </w:r>
-    </w:p>
-    <w:p>
-      <w:pPr>
-        <w:rPr>
-          <w:b w:val="1"/>
-        </w:rPr>
-      </w:pPr>
-      <w:r>
-        <w:rPr>
-          <w:rtl w:val="0"/>
-        </w:rPr>
-      </w:r>
-    </w:p>
-    <w:p>
-      <w:pPr>
-        <w:rPr>
-          <w:b w:val="1"/>
-        </w:rPr>
-      </w:pPr>
-      <w:r>
-        <w:rPr>
-          <w:rtl w:val="0"/>
-        </w:rPr>
-      </w:r>
-    </w:p>
-    <w:p>
-      <w:pPr>
-        <w:rPr>
-          <w:b w:val="1"/>
-        </w:rPr>
-      </w:pPr>
-      <w:r>
-        <w:rPr>
-          <w:rtl w:val="0"/>
-        </w:rPr>
-      </w:r>
-    </w:p>
-    <w:p>
-      <w:pPr>
-        <w:rPr>
-          <w:b w:val="1"/>
-        </w:rPr>
-      </w:pPr>
-      <w:r>
-        <w:rPr>
-          <w:rtl w:val="0"/>
-        </w:rPr>
-      </w:r>
-    </w:p>
-    <w:p>
-      <w:pPr>
-        <w:rPr>
-          <w:b w:val="1"/>
-        </w:rPr>
-      </w:pPr>
-      <w:r>
-        <w:rPr>
-          <w:rtl w:val="0"/>
-        </w:rPr>
-      </w:r>
-    </w:p>
-    <w:p>
-      <w:pPr>
-        <w:rPr>
-          <w:b w:val="1"/>
-        </w:rPr>
-      </w:pPr>
-      <w:r>
-        <w:rPr>
-          <w:rtl w:val="0"/>
-        </w:rPr>
-      </w:r>
-    </w:p>
-    <w:p>
-      <w:pPr>
-        <w:rPr>
-          <w:b w:val="1"/>
-        </w:rPr>
-      </w:pPr>
-      <w:r>
-        <w:rPr>
-          <w:rtl w:val="0"/>
-        </w:rPr>
-      </w:r>
-    </w:p>
-    <w:p>
-      <w:pPr>
+        <w:numPr>
+          <w:ilvl w:val="0"/>
+          <w:numId w:val="1"/>
+        </w:numPr>
+        <w:ind w:left="360"/>
+        <w:jc w:val="both"/>
+      </w:pPr>
+      <w:r>
+        <w:rPr>
+          <w:rtl w:val="0"/>
+        </w:rPr>
+        <w:t xml:space="preserve">The Department of Biomedical and Health Informatics, The Children’s Hospital of Philadelphia, Philadelphia PA</w:t>
+      </w:r>
+    </w:p>
+    <w:p>
+      <w:pPr>
+        <w:keepNext w:val="0"/>
+        <w:keepLines w:val="0"/>
+        <w:pageBreakBefore w:val="0"/>
+        <w:widowControl w:val="1"/>
+        <w:numPr>
+          <w:ilvl w:val="0"/>
+          <w:numId w:val="1"/>
+        </w:numPr>
+        <w:pBdr>
+          <w:top w:space="0" w:sz="0" w:val="nil"/>
+          <w:left w:space="0" w:sz="0" w:val="nil"/>
+          <w:bottom w:space="0" w:sz="0" w:val="nil"/>
+          <w:right w:space="0" w:sz="0" w:val="nil"/>
+          <w:between w:space="0" w:sz="0" w:val="nil"/>
+        </w:pBdr>
+        <w:shd w:fill="auto" w:val="clear"/>
+        <w:spacing w:after="0" w:before="0" w:line="276" w:lineRule="auto"/>
+        <w:ind w:left="360" w:right="0" w:hanging="360"/>
+        <w:jc w:val="both"/>
+      </w:pPr>
+      <w:r>
+        <w:rPr>
+          <w:rtl w:val="0"/>
+        </w:rPr>
+        <w:t xml:space="preserve">Department of Pediatrics, University of Pennsylvania Perelman Medical School, Philadelphia PA </w:t>
+      </w:r>
+    </w:p>
+    <w:p>
+      <w:pPr>
+        <w:keepNext w:val="0"/>
+        <w:keepLines w:val="0"/>
+        <w:pageBreakBefore w:val="0"/>
+        <w:widowControl w:val="1"/>
+        <w:pBdr>
+          <w:top w:space="0" w:sz="0" w:val="nil"/>
+          <w:left w:space="0" w:sz="0" w:val="nil"/>
+          <w:bottom w:space="0" w:sz="0" w:val="nil"/>
+          <w:right w:space="0" w:sz="0" w:val="nil"/>
+          <w:between w:space="0" w:sz="0" w:val="nil"/>
+        </w:pBdr>
+        <w:shd w:fill="auto" w:val="clear"/>
+        <w:spacing w:after="0" w:before="0" w:line="276" w:lineRule="auto"/>
+        <w:ind w:left="720" w:right="0" w:firstLine="0"/>
+        <w:jc w:val="both"/>
         <w:rPr/>
       </w:pPr>
       <w:r>
         <w:rPr>
-          <w:b w:val="1"/>
-          <w:rtl w:val="0"/>
-        </w:rPr>
-        <w:t xml:space="preserve">Abstract</w:t>
-        <w:br w:type="textWrapping"/>
-        <w:t xml:space="preserve">Abstract</w:t>
-      </w:r>
-      <w:r>
-        <w:rPr>
-          <w:rtl w:val="0"/>
-        </w:rPr>
-        <w:t xml:space="preserve">:</w:t>
+          <w:rtl w:val="0"/>
+        </w:rPr>
       </w:r>
     </w:p>
     <w:p>
@@ -487,9 +218,450 @@
       </w:pPr>
       <w:r>
         <w:rPr>
-          <w:rtl w:val="0"/>
-        </w:rPr>
-        <w:t xml:space="preserve">Significant strides in medicine and technology have propelled the 5-year survivorship of childhood cancer in the US from  58% in the 1970s to  85% in 2023. However, childhood cancers remain the leading cause of disease-related deaths in the US among children, adolescents, and young adults. Our overarching goal is to build a computational tool that integrates and analyzes various public biomedical databases and provides physicians and scientists with the landscape of targets and available therapeutic agents that have been tested in childhood cancers. However, integrating and analyzing data from various public databases is non-trivial. </w:t>
+          <w:b w:val="1"/>
+          <w:rtl w:val="0"/>
+        </w:rPr>
+        <w:t xml:space="preserve">Key Words: </w:t>
+      </w:r>
+      <w:r>
+        <w:rPr>
+          <w:rtl w:val="0"/>
+        </w:rPr>
+        <w:t xml:space="preserve">Clinical Trials Registry, WHO Tumor Classification,  Text Embedding, Clinical Text Standardization</w:t>
+      </w:r>
+    </w:p>
+    <w:p>
+      <w:pPr>
+        <w:rPr>
+          <w:b w:val="1"/>
+        </w:rPr>
+      </w:pPr>
+      <w:r>
+        <w:rPr>
+          <w:rtl w:val="0"/>
+        </w:rPr>
+      </w:r>
+    </w:p>
+    <w:p>
+      <w:pPr>
+        <w:rPr>
+          <w:b w:val="1"/>
+        </w:rPr>
+      </w:pPr>
+      <w:r>
+        <w:rPr>
+          <w:rtl w:val="0"/>
+        </w:rPr>
+      </w:r>
+    </w:p>
+    <w:p>
+      <w:pPr>
+        <w:rPr>
+          <w:b w:val="1"/>
+        </w:rPr>
+      </w:pPr>
+      <w:r>
+        <w:rPr>
+          <w:b w:val="1"/>
+          <w:rtl w:val="0"/>
+        </w:rPr>
+        <w:t xml:space="preserve">Word Count:</w:t>
+      </w:r>
+    </w:p>
+    <w:p>
+      <w:pPr>
+        <w:rPr>
+          <w:b w:val="1"/>
+        </w:rPr>
+      </w:pPr>
+      <w:r>
+        <w:rPr>
+          <w:rtl w:val="0"/>
+        </w:rPr>
+      </w:r>
+    </w:p>
+    <w:p>
+      <w:pPr>
+        <w:rPr>
+          <w:b w:val="1"/>
+        </w:rPr>
+      </w:pPr>
+      <w:r>
+        <w:rPr>
+          <w:rtl w:val="0"/>
+        </w:rPr>
+      </w:r>
+    </w:p>
+    <w:p>
+      <w:pPr>
+        <w:rPr>
+          <w:b w:val="1"/>
+        </w:rPr>
+      </w:pPr>
+      <w:r>
+        <w:rPr>
+          <w:rtl w:val="0"/>
+        </w:rPr>
+      </w:r>
+    </w:p>
+    <w:p>
+      <w:pPr>
+        <w:rPr>
+          <w:b w:val="1"/>
+        </w:rPr>
+      </w:pPr>
+      <w:r>
+        <w:rPr>
+          <w:rtl w:val="0"/>
+        </w:rPr>
+      </w:r>
+    </w:p>
+    <w:p>
+      <w:pPr>
+        <w:rPr>
+          <w:b w:val="1"/>
+        </w:rPr>
+      </w:pPr>
+      <w:r>
+        <w:rPr>
+          <w:rtl w:val="0"/>
+        </w:rPr>
+      </w:r>
+    </w:p>
+    <w:p>
+      <w:pPr>
+        <w:rPr>
+          <w:b w:val="1"/>
+        </w:rPr>
+      </w:pPr>
+      <w:r>
+        <w:rPr>
+          <w:rtl w:val="0"/>
+        </w:rPr>
+      </w:r>
+    </w:p>
+    <w:p>
+      <w:pPr>
+        <w:rPr>
+          <w:b w:val="1"/>
+        </w:rPr>
+      </w:pPr>
+      <w:r>
+        <w:rPr>
+          <w:rtl w:val="0"/>
+        </w:rPr>
+      </w:r>
+    </w:p>
+    <w:p>
+      <w:pPr>
+        <w:rPr>
+          <w:b w:val="1"/>
+        </w:rPr>
+      </w:pPr>
+      <w:r>
+        <w:rPr>
+          <w:rtl w:val="0"/>
+        </w:rPr>
+      </w:r>
+    </w:p>
+    <w:p>
+      <w:pPr>
+        <w:rPr>
+          <w:b w:val="1"/>
+        </w:rPr>
+      </w:pPr>
+      <w:r>
+        <w:rPr>
+          <w:rtl w:val="0"/>
+        </w:rPr>
+      </w:r>
+    </w:p>
+    <w:p>
+      <w:pPr>
+        <w:rPr>
+          <w:b w:val="1"/>
+        </w:rPr>
+      </w:pPr>
+      <w:r>
+        <w:rPr>
+          <w:rtl w:val="0"/>
+        </w:rPr>
+      </w:r>
+    </w:p>
+    <w:p>
+      <w:pPr>
+        <w:rPr>
+          <w:b w:val="1"/>
+        </w:rPr>
+      </w:pPr>
+      <w:r>
+        <w:rPr>
+          <w:rtl w:val="0"/>
+        </w:rPr>
+      </w:r>
+    </w:p>
+    <w:p>
+      <w:pPr>
+        <w:rPr>
+          <w:b w:val="1"/>
+        </w:rPr>
+      </w:pPr>
+      <w:r>
+        <w:rPr>
+          <w:rtl w:val="0"/>
+        </w:rPr>
+      </w:r>
+    </w:p>
+    <w:p>
+      <w:pPr>
+        <w:rPr>
+          <w:b w:val="1"/>
+        </w:rPr>
+      </w:pPr>
+      <w:r>
+        <w:rPr>
+          <w:rtl w:val="0"/>
+        </w:rPr>
+      </w:r>
+    </w:p>
+    <w:p>
+      <w:pPr>
+        <w:rPr>
+          <w:b w:val="1"/>
+        </w:rPr>
+      </w:pPr>
+      <w:r>
+        <w:rPr>
+          <w:rtl w:val="0"/>
+        </w:rPr>
+      </w:r>
+    </w:p>
+    <w:p>
+      <w:pPr>
+        <w:rPr>
+          <w:b w:val="1"/>
+        </w:rPr>
+      </w:pPr>
+      <w:r>
+        <w:rPr>
+          <w:rtl w:val="0"/>
+        </w:rPr>
+      </w:r>
+    </w:p>
+    <w:p>
+      <w:pPr>
+        <w:rPr>
+          <w:b w:val="1"/>
+        </w:rPr>
+      </w:pPr>
+      <w:r>
+        <w:rPr>
+          <w:rtl w:val="0"/>
+        </w:rPr>
+      </w:r>
+    </w:p>
+    <w:p>
+      <w:pPr>
+        <w:rPr>
+          <w:b w:val="1"/>
+        </w:rPr>
+      </w:pPr>
+      <w:r>
+        <w:rPr>
+          <w:rtl w:val="0"/>
+        </w:rPr>
+      </w:r>
+    </w:p>
+    <w:p>
+      <w:pPr>
+        <w:rPr>
+          <w:b w:val="1"/>
+        </w:rPr>
+      </w:pPr>
+      <w:r>
+        <w:rPr>
+          <w:rtl w:val="0"/>
+        </w:rPr>
+      </w:r>
+    </w:p>
+    <w:p>
+      <w:pPr>
+        <w:rPr>
+          <w:b w:val="1"/>
+        </w:rPr>
+      </w:pPr>
+      <w:r>
+        <w:rPr>
+          <w:rtl w:val="0"/>
+        </w:rPr>
+      </w:r>
+    </w:p>
+    <w:p>
+      <w:pPr>
+        <w:rPr>
+          <w:b w:val="1"/>
+        </w:rPr>
+      </w:pPr>
+      <w:r>
+        <w:rPr>
+          <w:rtl w:val="0"/>
+        </w:rPr>
+      </w:r>
+    </w:p>
+    <w:p>
+      <w:pPr>
+        <w:rPr>
+          <w:b w:val="1"/>
+        </w:rPr>
+      </w:pPr>
+      <w:r>
+        <w:rPr>
+          <w:rtl w:val="0"/>
+        </w:rPr>
+      </w:r>
+    </w:p>
+    <w:p>
+      <w:pPr>
+        <w:rPr>
+          <w:b w:val="1"/>
+        </w:rPr>
+      </w:pPr>
+      <w:r>
+        <w:rPr>
+          <w:rtl w:val="0"/>
+        </w:rPr>
+      </w:r>
+    </w:p>
+    <w:p>
+      <w:pPr>
+        <w:rPr>
+          <w:b w:val="1"/>
+        </w:rPr>
+      </w:pPr>
+      <w:r>
+        <w:rPr>
+          <w:rtl w:val="0"/>
+        </w:rPr>
+      </w:r>
+    </w:p>
+    <w:p>
+      <w:pPr>
+        <w:rPr>
+          <w:b w:val="1"/>
+        </w:rPr>
+      </w:pPr>
+      <w:r>
+        <w:rPr>
+          <w:rtl w:val="0"/>
+        </w:rPr>
+      </w:r>
+    </w:p>
+    <w:p>
+      <w:pPr>
+        <w:rPr>
+          <w:b w:val="1"/>
+        </w:rPr>
+      </w:pPr>
+      <w:r>
+        <w:rPr>
+          <w:rtl w:val="0"/>
+        </w:rPr>
+      </w:r>
+    </w:p>
+    <w:p>
+      <w:pPr>
+        <w:rPr>
+          <w:b w:val="1"/>
+        </w:rPr>
+      </w:pPr>
+      <w:r>
+        <w:rPr>
+          <w:rtl w:val="0"/>
+        </w:rPr>
+      </w:r>
+    </w:p>
+    <w:p>
+      <w:pPr>
+        <w:rPr>
+          <w:b w:val="1"/>
+        </w:rPr>
+      </w:pPr>
+      <w:r>
+        <w:rPr>
+          <w:rtl w:val="0"/>
+        </w:rPr>
+      </w:r>
+    </w:p>
+    <w:p>
+      <w:pPr>
+        <w:rPr>
+          <w:b w:val="1"/>
+        </w:rPr>
+      </w:pPr>
+      <w:r>
+        <w:rPr>
+          <w:rtl w:val="0"/>
+        </w:rPr>
+      </w:r>
+    </w:p>
+    <w:p>
+      <w:pPr>
+        <w:rPr>
+          <w:b w:val="1"/>
+        </w:rPr>
+      </w:pPr>
+      <w:r>
+        <w:rPr>
+          <w:rtl w:val="0"/>
+        </w:rPr>
+      </w:r>
+    </w:p>
+    <w:p>
+      <w:pPr>
+        <w:rPr>
+          <w:b w:val="1"/>
+        </w:rPr>
+      </w:pPr>
+      <w:r>
+        <w:rPr>
+          <w:rtl w:val="0"/>
+        </w:rPr>
+      </w:r>
+    </w:p>
+    <w:p>
+      <w:pPr>
+        <w:rPr>
+          <w:b w:val="1"/>
+        </w:rPr>
+      </w:pPr>
+      <w:r>
+        <w:rPr>
+          <w:rtl w:val="0"/>
+        </w:rPr>
+      </w:r>
+    </w:p>
+    <w:p>
+      <w:pPr>
+        <w:rPr>
+          <w:b w:val="1"/>
+        </w:rPr>
+      </w:pPr>
+      <w:r>
+        <w:rPr>
+          <w:rtl w:val="0"/>
+        </w:rPr>
+      </w:r>
+    </w:p>
+    <w:p>
+      <w:pPr>
+        <w:rPr>
+          <w:b w:val="1"/>
+        </w:rPr>
+      </w:pPr>
+      <w:r>
+        <w:rPr>
+          <w:rtl w:val="0"/>
+        </w:rPr>
       </w:r>
     </w:p>
     <w:p>
@@ -498,6 +670,13 @@
       </w:pPr>
       <w:r>
         <w:rPr>
+          <w:b w:val="1"/>
+          <w:rtl w:val="0"/>
+        </w:rPr>
+        <w:t xml:space="preserve">Abstract:</w:t>
+      </w:r>
+      <w:r>
+        <w:rPr>
           <w:rtl w:val="0"/>
         </w:rPr>
       </w:r>
@@ -510,7 +689,7 @@
         <w:rPr>
           <w:rtl w:val="0"/>
         </w:rPr>
-        <w:t xml:space="preserve">One such public database is the Clinical Trials Registry (ClinicalTrials.gov) which was launched by the National Institutes of Health (NIH) and contains 482,529 research studies from all 50 states in the US and 223 countries. While guidelines are in place to ensure data integrity, our initial inspection of the disease data revealed various inconsistencies in the form of extraneous information, typographical errors, missing values, etc. Furthermore, we observed that the tumor names do not necessarily follow standardized tumor names in the World Health Organization (WHO) Tumor Classification system or National Cancer Institute Terms (NCIT) and need to be identified from other diseases in the dataset. </w:t>
+        <w:t xml:space="preserve">Advancements in medicine and technology have propelled the 5-year survivorship of childhood cancer in the US from  58% in the 1970s to  85% in 2023. However, childhood cancers remain the leading cause of disease-related deaths in the US among children, adolescents, and young adults. Our overarching goal is to build a computational tool that integrates and analyzes various public biomedical databases and provides physicians and scientists with the landscape of targets and available therapeutic agents tested in childhood cancers. However, integrating and analyzing data from various public databases is non-trivial. </w:t>
       </w:r>
     </w:p>
     <w:p>
@@ -525,20 +704,34 @@
     </w:p>
     <w:p>
       <w:pPr>
-        <w:rPr>
-          <w:b w:val="1"/>
-        </w:rPr>
-      </w:pPr>
-      <w:r>
-        <w:rPr>
-          <w:rtl w:val="0"/>
-        </w:rPr>
-        <w:t xml:space="preserve">Considering these factors, we designed a computational pipeline to identify and standardize tumors from the Clinical Trials Registry. The pipeline extracted over 107K diseases and identified 13,230 unique tumors, of which 6934 were pediatric. The pipeline employed different standardization techniques based on edit distances, text-embedding, and clustering, and compared their accuracy on a subset of tumor names from the registry. We found that text-embedding methods produced more accurate standardization of the tumors in the registry. The pipeline standardizes all the 13,230 tumors, which are manually validated and provided as a data table for further downstream data integration and analysis. </w:t>
-      </w:r>
-      <w:r>
-        <w:rPr>
-          <w:rtl w:val="0"/>
-        </w:rPr>
+        <w:rPr/>
+      </w:pPr>
+      <w:r>
+        <w:rPr>
+          <w:rtl w:val="0"/>
+        </w:rPr>
+        <w:t xml:space="preserve">One such public database is the Clinical Trials Registry (ClinicalTrials.gov), which was launched by the National Institutes of Health (NIH) and contains 482,529 research studies from all 50 states in the US and 223 countries. While guidelines are in place to ensure data integrity, our initial inspection of the disease data revealed various inconsistencies in the form of extraneous information, typographical errors, missing values, etc. Furthermore, we observed that the tumor names do not necessarily follow standardized tumor names in the World Health Organization (WHO) Tumor Classification system or National Cancer Institute Terms (NCIT) and need to be identified from other diseases in the dataset. </w:t>
+      </w:r>
+    </w:p>
+    <w:p>
+      <w:pPr>
+        <w:rPr/>
+      </w:pPr>
+      <w:r>
+        <w:rPr>
+          <w:rtl w:val="0"/>
+        </w:rPr>
+      </w:r>
+    </w:p>
+    <w:p>
+      <w:pPr>
+        <w:rPr/>
+      </w:pPr>
+      <w:r>
+        <w:rPr>
+          <w:rtl w:val="0"/>
+        </w:rPr>
+        <w:t xml:space="preserve">Considering these factors, we designed a computational pipeline to identify and standardize tumors from the Clinical Trials Registry. The pipeline extracted over 107K diseases and identified 13,230 unique tumors, of which 6934 were pediatric. The pipeline employed different standardization techniques based on edit distances, text-embedding, and clustering, and compared their accuracy on a subset of tumor names from the registry. We found that text-embedding methods produced significantly more accurate standardization of the tumors in the registry compared to other methods. The pipeline standardizes all the 13,230 tumors, which are manually validated and provided as a data table for further downstream data integration and analysis. </w:t>
       </w:r>
     </w:p>
     <w:p>
@@ -687,7 +880,7 @@
       <w:pPr>
         <w:numPr>
           <w:ilvl w:val="0"/>
-          <w:numId w:val="1"/>
+          <w:numId w:val="2"/>
         </w:numPr>
         <w:ind w:left="720" w:hanging="360"/>
         <w:rPr>
@@ -1700,7 +1893,7 @@
       <w:pPr>
         <w:numPr>
           <w:ilvl w:val="0"/>
-          <w:numId w:val="1"/>
+          <w:numId w:val="2"/>
         </w:numPr>
         <w:ind w:left="720" w:hanging="360"/>
         <w:rPr>
@@ -7556,7 +7749,7 @@
       <w:pPr>
         <w:numPr>
           <w:ilvl w:val="0"/>
-          <w:numId w:val="1"/>
+          <w:numId w:val="2"/>
         </w:numPr>
         <w:ind w:left="720" w:hanging="360"/>
         <w:rPr>
@@ -7616,7 +7809,7 @@
       <w:pPr>
         <w:numPr>
           <w:ilvl w:val="0"/>
-          <w:numId w:val="1"/>
+          <w:numId w:val="2"/>
         </w:numPr>
         <w:ind w:left="720" w:hanging="360"/>
         <w:rPr>
@@ -7662,7 +7855,7 @@
       <w:pPr>
         <w:numPr>
           <w:ilvl w:val="0"/>
-          <w:numId w:val="1"/>
+          <w:numId w:val="2"/>
         </w:numPr>
         <w:ind w:left="720" w:hanging="360"/>
         <w:rPr>
@@ -7802,7 +7995,7 @@
 </file>
 
 <file path=word/numbering.xml><?xml version="1.0" encoding="utf-8"?>
-<w:numbering xmlns:mc="http://schemas.openxmlformats.org/markup-compatibility/2006" xmlns:o="urn:schemas-microsoft-com:office:office" xmlns:r="http://schemas.openxmlformats.org/officeDocument/2006/relationships" xmlns:m="http://schemas.openxmlformats.org/officeDocument/2006/math" xmlns:v="urn:schemas-microsoft-com:vml" xmlns:wp="http://schemas.openxmlformats.org/drawingml/2006/wordprocessingDrawing" xmlns:w10="urn:schemas-microsoft-com:office:word" xmlns:w="http://schemas.openxmlformats.org/wordprocessingml/2006/main" xmlns:wne="http://schemas.microsoft.com/office/word/2006/wordml" xmlns:sl="http://schemas.openxmlformats.org/schemaLibrary/2006/main" xmlns:a="http://schemas.openxmlformats.org/drawingml/2006/main" xmlns:pic="http://schemas.openxmlformats.org/drawingml/2006/picture" xmlns:c="http://schemas.openxmlformats.org/drawingml/2006/chart" xmlns:lc="http://schemas.openxmlformats.org/drawingml/2006/lockedCanvas" xmlns:dgm="http://schemas.openxmlformats.org/drawingml/2006/diagram" xmlns:wps="http://schemas.microsoft.com/office/word/2010/wordprocessingShape" xmlns:wpg="http://schemas.microsoft.com/office/word/2010/wordprocessingGroup" xmlns:w14="http://schemas.microsoft.com/office/word/2010/wordml" xmlns:w15="http://schemas.microsoft.com/office/word/2012/wordml" xmlns:w16="http://schemas.microsoft.com/office/word/2018/wordml" xmlns:w16cex="http://schemas.microsoft.com/office/word/2018/wordml/cex" xmlns:w16cid="http://schemas.microsoft.com/office/word/2016/wordml/cid" xmlns:cr="http://schemas.microsoft.com/office/comments/2020/reactions">
+<w:numbering xmlns:mc="http://schemas.openxmlformats.org/markup-compatibility/2006" xmlns:o="urn:schemas-microsoft-com:office:office" xmlns:r="http://schemas.openxmlformats.org/officeDocument/2006/relationships" xmlns:m="http://schemas.openxmlformats.org/officeDocument/2006/math" xmlns:v="urn:schemas-microsoft-com:vml" xmlns:wp="http://schemas.openxmlformats.org/drawingml/2006/wordprocessingDrawing" xmlns:w10="urn:schemas-microsoft-com:office:word" xmlns:w="http://schemas.openxmlformats.org/wordprocessingml/2006/main" xmlns:wne="http://schemas.microsoft.com/office/word/2006/wordml" xmlns:sl="http://schemas.openxmlformats.org/schemaLibrary/2006/main" xmlns:a="http://schemas.openxmlformats.org/drawingml/2006/main" xmlns:pic="http://schemas.openxmlformats.org/drawingml/2006/picture" xmlns:c="http://schemas.openxmlformats.org/drawingml/2006/chart" xmlns:lc="http://schemas.openxmlformats.org/drawingml/2006/lockedCanvas" xmlns:dgm="http://schemas.openxmlformats.org/drawingml/2006/diagram" xmlns:wps="http://schemas.microsoft.com/office/word/2010/wordprocessingShape" xmlns:wpg="http://schemas.microsoft.com/office/word/2010/wordprocessingGroup" xmlns:w14="http://schemas.microsoft.com/office/word/2010/wordml" xmlns:w15="http://schemas.microsoft.com/office/word/2012/wordml" xmlns:w16="http://schemas.microsoft.com/office/word/2018/wordml" xmlns:w16cex="http://schemas.microsoft.com/office/word/2018/wordml/cex" xmlns:w16cid="http://schemas.microsoft.com/office/word/2016/wordml/cid" xmlns="http://schemas.microsoft.com/office/tasks/2019/documenttasks" xmlns:cr="http://schemas.microsoft.com/office/comments/2020/reactions">
   <w:abstractNum w:abstractNumId="1">
     <w:lvl w:ilvl="0">
       <w:start w:val="1"/>
@@ -7913,14 +8106,127 @@
       </w:rPr>
     </w:lvl>
   </w:abstractNum>
+  <w:abstractNum w:abstractNumId="2">
+    <w:lvl w:ilvl="0">
+      <w:start w:val="1"/>
+      <w:numFmt w:val="decimal"/>
+      <w:lvlText w:val="%1."/>
+      <w:lvlJc w:val="left"/>
+      <w:pPr>
+        <w:ind w:left="720" w:hanging="360"/>
+      </w:pPr>
+      <w:rPr>
+        <w:u w:val="none"/>
+      </w:rPr>
+    </w:lvl>
+    <w:lvl w:ilvl="1">
+      <w:start w:val="1"/>
+      <w:numFmt w:val="lowerLetter"/>
+      <w:lvlText w:val="%2."/>
+      <w:lvlJc w:val="left"/>
+      <w:pPr>
+        <w:ind w:left="1440" w:hanging="360"/>
+      </w:pPr>
+      <w:rPr>
+        <w:u w:val="none"/>
+      </w:rPr>
+    </w:lvl>
+    <w:lvl w:ilvl="2">
+      <w:start w:val="1"/>
+      <w:numFmt w:val="lowerRoman"/>
+      <w:lvlText w:val="%3."/>
+      <w:lvlJc w:val="right"/>
+      <w:pPr>
+        <w:ind w:left="2160" w:hanging="360"/>
+      </w:pPr>
+      <w:rPr>
+        <w:u w:val="none"/>
+      </w:rPr>
+    </w:lvl>
+    <w:lvl w:ilvl="3">
+      <w:start w:val="1"/>
+      <w:numFmt w:val="decimal"/>
+      <w:lvlText w:val="%4."/>
+      <w:lvlJc w:val="left"/>
+      <w:pPr>
+        <w:ind w:left="2880" w:hanging="360"/>
+      </w:pPr>
+      <w:rPr>
+        <w:u w:val="none"/>
+      </w:rPr>
+    </w:lvl>
+    <w:lvl w:ilvl="4">
+      <w:start w:val="1"/>
+      <w:numFmt w:val="lowerLetter"/>
+      <w:lvlText w:val="%5."/>
+      <w:lvlJc w:val="left"/>
+      <w:pPr>
+        <w:ind w:left="3600" w:hanging="360"/>
+      </w:pPr>
+      <w:rPr>
+        <w:u w:val="none"/>
+      </w:rPr>
+    </w:lvl>
+    <w:lvl w:ilvl="5">
+      <w:start w:val="1"/>
+      <w:numFmt w:val="lowerRoman"/>
+      <w:lvlText w:val="%6."/>
+      <w:lvlJc w:val="right"/>
+      <w:pPr>
+        <w:ind w:left="4320" w:hanging="360"/>
+      </w:pPr>
+      <w:rPr>
+        <w:u w:val="none"/>
+      </w:rPr>
+    </w:lvl>
+    <w:lvl w:ilvl="6">
+      <w:start w:val="1"/>
+      <w:numFmt w:val="decimal"/>
+      <w:lvlText w:val="%7."/>
+      <w:lvlJc w:val="left"/>
+      <w:pPr>
+        <w:ind w:left="5040" w:hanging="360"/>
+      </w:pPr>
+      <w:rPr>
+        <w:u w:val="none"/>
+      </w:rPr>
+    </w:lvl>
+    <w:lvl w:ilvl="7">
+      <w:start w:val="1"/>
+      <w:numFmt w:val="lowerLetter"/>
+      <w:lvlText w:val="%8."/>
+      <w:lvlJc w:val="left"/>
+      <w:pPr>
+        <w:ind w:left="5760" w:hanging="360"/>
+      </w:pPr>
+      <w:rPr>
+        <w:u w:val="none"/>
+      </w:rPr>
+    </w:lvl>
+    <w:lvl w:ilvl="8">
+      <w:start w:val="1"/>
+      <w:numFmt w:val="lowerRoman"/>
+      <w:lvlText w:val="%9."/>
+      <w:lvlJc w:val="right"/>
+      <w:pPr>
+        <w:ind w:left="6480" w:hanging="360"/>
+      </w:pPr>
+      <w:rPr>
+        <w:u w:val="none"/>
+      </w:rPr>
+    </w:lvl>
+  </w:abstractNum>
   <w:num w:numId="1">
     <w:abstractNumId w:val="1"/>
+  </w:num>
+  <w:num w:numId="2">
+    <w:abstractNumId w:val="2"/>
   </w:num>
 </w:numbering>
 </file>
 
 <file path=word/styles.xml><?xml version="1.0" encoding="utf-8"?>
-<w:styles xmlns:mc="http://schemas.openxmlformats.org/markup-compatibility/2006" xmlns:o="urn:schemas-microsoft-com:office:office" xmlns:r="http://schemas.openxmlformats.org/officeDocument/2006/relationships" xmlns:m="http://schemas.openxmlformats.org/officeDocument/2006/math" xmlns:v="urn:schemas-microsoft-com:vml" xmlns:wp="http://schemas.openxmlformats.org/drawingml/2006/wordprocessingDrawing" xmlns:w10="urn:schemas-microsoft-com:office:word" xmlns:w="http://schemas.openxmlformats.org/wordprocessingml/2006/main" xmlns:wne="http://schemas.microsoft.com/office/word/2006/wordml" xmlns:sl="http://schemas.openxmlformats.org/schemaLibrary/2006/main" xmlns:a="http://schemas.openxmlformats.org/drawingml/2006/main" xmlns:pic="http://schemas.openxmlformats.org/drawingml/2006/picture" xmlns:c="http://schemas.openxmlformats.org/drawingml/2006/chart" xmlns:lc="http://schemas.openxmlformats.org/drawingml/2006/lockedCanvas" xmlns:dgm="http://schemas.openxmlformats.org/drawingml/2006/diagram" xmlns:wps="http://schemas.microsoft.com/office/word/2010/wordprocessingShape" xmlns:wpg="http://schemas.microsoft.com/office/word/2010/wordprocessingGroup" xmlns:w14="http://schemas.microsoft.com/office/word/2010/wordml" xmlns:w15="http://schemas.microsoft.com/office/word/2012/wordml" xmlns:w16="http://schemas.microsoft.com/office/word/2018/wordml" xmlns:w16cex="http://schemas.microsoft.com/office/word/2018/wordml/cex" xmlns:w16cid="http://schemas.microsoft.com/office/word/2016/wordml/cid" xmlns:cr="http://schemas.microsoft.com/office/comments/2020/reactions">
+<w:styles xmlns:mc="http://schemas.openxmlformats.org/markup-compatibility/2006" xmlns:o="urn:schemas-microsoft-com:office:office" xmlns:r="http://schemas.openxmlformats.org/officeDocument/2006/relationships" xmlns:m="http://schemas.openxmlformats.org/officeDocument/2006/math" xmlns:v="urn:schemas-microsoft-com:vml" xmlns:wp="http://schemas.openxmlformats.org/drawingml/2006/wordprocessingDrawing" xmlns:w10="urn:schemas-microsoft-com:office:word" xmlns:w="http://schemas.openxmlformats.org/wordprocessingml/2006/main" xmlns:wne="http://schemas.microsoft.com/office/word/2006/wordml" xmlns:sl="http://schemas.openxmlformats.org/schemaLibrary/2006/main" xmlns:a="http://schemas.openxmlformats.org/drawingml/2006/main" xmlns:pic="http://schemas.openxmlformats.org/drawingml/2006/picture" xmlns:c="http://schemas.openxmlformats.org/drawingml/2006/chart" xmlns:lc="http://schemas.openxmlformats.org/drawingml/2006/lockedCanvas" xmlns:dgm="http://schemas.openxmlformats.org/drawingml/2006/diagram" xmlns:wps="http://schemas.microsoft.com/office/word/2010/wordprocessingShape" xmlns:wpg="http://schemas.microsoft.com/office/word/2010/wordprocessingGroup" xmlns:w14="http://schemas.microsoft.com/office/word/2010/wordml" xmlns:w15="http://schemas.microsoft.com/office/word/2012/wordml" xmlns:w16="http://schemas.microsoft.com/office/word/2018/wordml" xmlns:w16cex="http://schemas.microsoft.com/office/word/2018/wordml/cex" xmlns:w16cid="http://schemas.microsoft.com/office/word/2016/wordml/cid" xmlns="http://schemas.microsoft.com/office/tasks/2019/documenttasks" xmlns:cr="http://schemas.microsoft.com/office/comments/2020/reactions">
   <w:docDefaults>
     <w:rPrDefault>
       <w:rPr>

</xml_diff>

<commit_message>
adding edits to paper introduction
</commit_message>
<xml_diff>
--- a/Paper/Clinical_Trails_Tumor_Name_Stardaization_using Embedding_Analysis.docx
+++ b/Paper/Clinical_Trails_Tumor_Name_Stardaization_using Embedding_Analysis.docx
@@ -14,7 +14,7 @@
         <w:rPr>
           <w:rtl w:val="0"/>
         </w:rPr>
-        <w:t xml:space="preserve">Standardization of Tumor Names in  NIH-Clinical Trials Registry using Embedding Analysis</w:t>
+        <w:t xml:space="preserve">Standardization of Tumor Names in  NIH-Clinical Trials Registry using Large Language Model Embedding Analysis</w:t>
       </w:r>
     </w:p>
     <w:p>
@@ -537,26 +537,59 @@
         <w:rPr>
           <w:b w:val="1"/>
           <w:color w:val="0e101a"/>
+          <w:sz w:val="28"/>
+          <w:szCs w:val="28"/>
         </w:rPr>
       </w:pPr>
       <w:r>
         <w:rPr>
           <w:b w:val="1"/>
           <w:color w:val="0e101a"/>
-          <w:rtl w:val="0"/>
-        </w:rPr>
-        <w:t xml:space="preserve">Objective</w:t>
-      </w:r>
-    </w:p>
-    <w:p>
-      <w:pPr>
-        <w:rPr>
+          <w:sz w:val="28"/>
+          <w:szCs w:val="28"/>
+          <w:rtl w:val="0"/>
+        </w:rPr>
+        <w:t xml:space="preserve">Abstract</w:t>
+      </w:r>
+    </w:p>
+    <w:p>
+      <w:pPr>
+        <w:rPr>
+          <w:b w:val="1"/>
           <w:color w:val="0e101a"/>
         </w:rPr>
       </w:pPr>
       <w:r>
         <w:rPr>
+          <w:rtl w:val="0"/>
+        </w:rPr>
+      </w:r>
+    </w:p>
+    <w:p>
+      <w:pPr>
+        <w:rPr>
+          <w:b w:val="1"/>
           <w:color w:val="0e101a"/>
+        </w:rPr>
+      </w:pPr>
+      <w:r>
+        <w:rPr>
+          <w:b w:val="1"/>
+          <w:color w:val="0e101a"/>
+          <w:rtl w:val="0"/>
+        </w:rPr>
+        <w:t xml:space="preserve">Objective:</w:t>
+      </w:r>
+    </w:p>
+    <w:p>
+      <w:pPr>
+        <w:rPr>
+          <w:color w:val="0e101a"/>
+        </w:rPr>
+      </w:pPr>
+      <w:r>
+        <w:rPr>
+          <w:color w:val="0e101a"/>
           <w:rtl w:val="0"/>
         </w:rPr>
         <w:t xml:space="preserve">This project aimed to extract tumor names from the National Institute of Health's (NIH) Clinical Trials Registry (ClinicalTrials.gov) and standardize them according to the corresponding tumor terminology established in the World Health Organization's (WHO) Tumours Classification System.</w:t>
@@ -575,7 +608,7 @@
           <w:color w:val="0e101a"/>
           <w:rtl w:val="0"/>
         </w:rPr>
-        <w:t xml:space="preserve">Materials and Methods</w:t>
+        <w:t xml:space="preserve">Materials and Methods:</w:t>
       </w:r>
     </w:p>
     <w:p>
@@ -605,7 +638,7 @@
           <w:color w:val="0e101a"/>
           <w:rtl w:val="0"/>
         </w:rPr>
-        <w:t xml:space="preserve">Results</w:t>
+        <w:t xml:space="preserve">Results:</w:t>
       </w:r>
     </w:p>
     <w:p>
@@ -635,7 +668,7 @@
           <w:color w:val="0e101a"/>
           <w:rtl w:val="0"/>
         </w:rPr>
-        <w:t xml:space="preserve">Discussion and Conclusion</w:t>
+        <w:t xml:space="preserve">Discussion and Conclusion:</w:t>
       </w:r>
     </w:p>
     <w:p>
@@ -842,89 +875,7 @@
     </w:p>
     <w:p>
       <w:pPr>
-        <w:rPr/>
-      </w:pPr>
-      <w:r>
-        <w:rPr>
-          <w:rtl w:val="0"/>
-        </w:rPr>
-      </w:r>
-    </w:p>
-    <w:p>
-      <w:pPr>
-        <w:rPr/>
-      </w:pPr>
-      <w:r>
-        <w:rPr>
-          <w:rtl w:val="0"/>
-        </w:rPr>
-      </w:r>
-    </w:p>
-    <w:p>
-      <w:pPr>
-        <w:rPr/>
-      </w:pPr>
-      <w:r>
-        <w:rPr>
-          <w:rtl w:val="0"/>
-        </w:rPr>
-      </w:r>
-    </w:p>
-    <w:p>
-      <w:pPr>
-        <w:rPr/>
-      </w:pPr>
-      <w:r>
-        <w:rPr>
-          <w:rtl w:val="0"/>
-        </w:rPr>
-      </w:r>
-    </w:p>
-    <w:p>
-      <w:pPr>
-        <w:rPr/>
-      </w:pPr>
-      <w:r>
-        <w:rPr>
-          <w:rtl w:val="0"/>
-        </w:rPr>
-      </w:r>
-    </w:p>
-    <w:p>
-      <w:pPr>
-        <w:rPr/>
-      </w:pPr>
-      <w:r>
-        <w:rPr>
-          <w:rtl w:val="0"/>
-        </w:rPr>
-      </w:r>
-    </w:p>
-    <w:p>
-      <w:pPr>
-        <w:rPr/>
-      </w:pPr>
-      <w:r>
-        <w:rPr>
-          <w:rtl w:val="0"/>
-        </w:rPr>
-      </w:r>
-    </w:p>
-    <w:p>
-      <w:pPr>
-        <w:rPr>
-          <w:b w:val="1"/>
-          <w:i w:val="1"/>
-        </w:rPr>
-      </w:pPr>
-      <w:r>
-        <w:rPr>
-          <w:rtl w:val="0"/>
-        </w:rPr>
-      </w:r>
-    </w:p>
-    <w:p>
-      <w:pPr>
+        <w:ind w:left="0" w:firstLine="0"/>
         <w:rPr>
           <w:i w:val="1"/>
           <w:color w:val="2a2a2a"/>
@@ -933,151 +884,58 @@
       </w:pPr>
       <w:r>
         <w:rPr>
-          <w:i w:val="1"/>
-          <w:color w:val="2a2a2a"/>
-          <w:highlight w:val="white"/>
-          <w:rtl w:val="0"/>
-        </w:rPr>
-        <w:t xml:space="preserve">Objective:</w:t>
-      </w:r>
-    </w:p>
-    <w:p>
-      <w:pPr>
-        <w:rPr>
-          <w:i w:val="1"/>
-          <w:color w:val="2a2a2a"/>
-          <w:highlight w:val="white"/>
-        </w:rPr>
-      </w:pPr>
-      <w:r>
-        <w:rPr>
-          <w:i w:val="1"/>
-          <w:color w:val="2a2a2a"/>
-          <w:highlight w:val="white"/>
-          <w:rtl w:val="0"/>
-        </w:rPr>
-        <w:t xml:space="preserve">Materials and Methods:</w:t>
-      </w:r>
-    </w:p>
-    <w:p>
-      <w:pPr>
-        <w:rPr>
-          <w:i w:val="1"/>
-          <w:color w:val="2a2a2a"/>
-          <w:highlight w:val="white"/>
-        </w:rPr>
-      </w:pPr>
-      <w:r>
-        <w:rPr>
-          <w:i w:val="1"/>
-          <w:color w:val="2a2a2a"/>
-          <w:highlight w:val="white"/>
-          <w:rtl w:val="0"/>
-        </w:rPr>
-        <w:t xml:space="preserve">Results: </w:t>
-      </w:r>
-    </w:p>
-    <w:p>
-      <w:pPr>
-        <w:rPr>
-          <w:i w:val="1"/>
-          <w:color w:val="2a2a2a"/>
-          <w:highlight w:val="white"/>
-        </w:rPr>
-      </w:pPr>
-      <w:r>
-        <w:rPr>
-          <w:i w:val="1"/>
-          <w:color w:val="2a2a2a"/>
-          <w:highlight w:val="white"/>
-          <w:rtl w:val="0"/>
-        </w:rPr>
-        <w:t xml:space="preserve">Discussion: </w:t>
-      </w:r>
-    </w:p>
-    <w:p>
-      <w:pPr>
-        <w:rPr>
-          <w:i w:val="1"/>
-          <w:color w:val="2a2a2a"/>
-          <w:highlight w:val="white"/>
-        </w:rPr>
-      </w:pPr>
-      <w:r>
-        <w:rPr>
-          <w:i w:val="1"/>
-          <w:color w:val="2a2a2a"/>
-          <w:highlight w:val="white"/>
-          <w:rtl w:val="0"/>
-        </w:rPr>
-        <w:t xml:space="preserve">Conclusion:</w:t>
-      </w:r>
-    </w:p>
-    <w:p>
-      <w:pPr>
-        <w:rPr>
-          <w:color w:val="2a2a2a"/>
-          <w:highlight w:val="white"/>
-        </w:rPr>
-      </w:pPr>
-      <w:r>
-        <w:rPr>
-          <w:rtl w:val="0"/>
-        </w:rPr>
-      </w:r>
-    </w:p>
-    <w:p>
-      <w:pPr>
-        <w:rPr>
-          <w:color w:val="2a2a2a"/>
-          <w:highlight w:val="white"/>
-        </w:rPr>
-      </w:pPr>
-      <w:r>
-        <w:rPr>
-          <w:rtl w:val="0"/>
-        </w:rPr>
-      </w:r>
-    </w:p>
-    <w:p>
-      <w:pPr>
-        <w:rPr>
-          <w:color w:val="2a2a2a"/>
-          <w:highlight w:val="white"/>
-        </w:rPr>
-      </w:pPr>
-      <w:r>
-        <w:rPr>
-          <w:rtl w:val="0"/>
-        </w:rPr>
-      </w:r>
-    </w:p>
-    <w:p>
-      <w:pPr>
-        <w:numPr>
-          <w:ilvl w:val="0"/>
-          <w:numId w:val="2"/>
-        </w:numPr>
-        <w:ind w:left="720" w:hanging="360"/>
-        <w:rPr>
-          <w:u w:val="none"/>
-        </w:rPr>
-      </w:pPr>
-      <w:r>
+          <w:rtl w:val="0"/>
+        </w:rPr>
+      </w:r>
+    </w:p>
+    <w:p>
+      <w:pPr>
+        <w:ind w:left="0" w:firstLine="0"/>
         <w:rPr>
           <w:b w:val="1"/>
           <w:sz w:val="28"/>
           <w:szCs w:val="28"/>
-          <w:rtl w:val="0"/>
-        </w:rPr>
-        <w:t xml:space="preserve">Background and Significance:</w:t>
-        <w:br w:type="textWrapping"/>
-      </w:r>
-      <w:r>
-        <w:rPr>
-          <w:rtl w:val="0"/>
-        </w:rPr>
-        <w:t xml:space="preserve">The Food and Drug Administration Modernization Act of 1997 (FDAMA) mandated the National Institutes of Health (NIH) to create a publicly available resource to disseminate information on the effectiveness of drugs in federally or privately funded clinical trials (CT)  \cite{CT.gov}. This eventually led to the creation of the ClinicalTrials.gov registry, which was publicly launched on February 29, 2000. Since then, the registry has amassed over 482,529 research studies across all 50 states in the US and 223 countries \cite{CT.gov}. Each record within the  CT registry is self-reported by the trial sponsor through the web-based data entry platform known as the Protocol Registration and Results System (PRS) {\cite.gov}. The registry requires sponsors to enter basic details regarding the trial, such as purpose, design, patient eligibility criteria, and other critical information about the study </w:t>
+        </w:rPr>
+      </w:pPr>
+      <w:r>
+        <w:rPr>
+          <w:b w:val="1"/>
+          <w:sz w:val="28"/>
+          <w:szCs w:val="28"/>
+          <w:rtl w:val="0"/>
+        </w:rPr>
+        <w:t xml:space="preserve">Introduction</w:t>
+      </w:r>
+    </w:p>
+    <w:p>
+      <w:pPr>
+        <w:ind w:left="0" w:firstLine="0"/>
+        <w:rPr>
+          <w:b w:val="1"/>
+          <w:sz w:val="28"/>
+          <w:szCs w:val="28"/>
+        </w:rPr>
+      </w:pPr>
+      <w:r>
+        <w:rPr>
+          <w:rtl w:val="0"/>
+        </w:rPr>
+      </w:r>
+    </w:p>
+    <w:p>
+      <w:pPr>
+        <w:ind w:left="0" w:firstLine="0"/>
+        <w:rPr>
+          <w:b w:val="1"/>
+          <w:sz w:val="28"/>
+          <w:szCs w:val="28"/>
+        </w:rPr>
+      </w:pPr>
+      <w:r>
+        <w:rPr>
+          <w:rtl w:val="0"/>
+        </w:rPr>
+        <w:t xml:space="preserve">Cancer is a major global health problem </w:t>
       </w:r>
       <w:hyperlink r:id="rId6">
         <w:r>
@@ -1086,36 +944,14 @@
             <w:u w:val="single"/>
             <w:rtl w:val="0"/>
           </w:rPr>
-          <w:t xml:space="preserve">(Zarin et al. 2011)</w:t>
+          <w:t xml:space="preserve">(Bray et al. 2024)</w:t>
         </w:r>
       </w:hyperlink>
       <w:r>
         <w:rPr>
           <w:rtl w:val="0"/>
         </w:rPr>
-        <w:t xml:space="preserve">.   The CT registry requires by law that data be entered in a tabular format and that an individual with knowledge of study design and data analysis be involved in the submission process to ensure that results are appropriately summarized and the data submission is consistent with the review criteria of the CT registry. Following the submission of a record, the record is reviewed internally by CT registry staff before it is posted publicly on ClinicalTrials.gov. </w:t>
-      </w:r>
-    </w:p>
-    <w:p>
-      <w:pPr>
-        <w:rPr/>
-      </w:pPr>
-      <w:r>
-        <w:rPr>
-          <w:rtl w:val="0"/>
-        </w:rPr>
-      </w:r>
-    </w:p>
-    <w:p>
-      <w:pPr>
-        <w:ind w:left="0" w:firstLine="0"/>
-        <w:rPr/>
-      </w:pPr>
-      <w:r>
-        <w:rPr>
-          <w:rtl w:val="0"/>
-        </w:rPr>
-        <w:t xml:space="preserve">Even with the established protocols and guidelines in the submission process, the registry data may contain various inconsistencies in the form of extraneous information, typographical errors, missing values, etc. Such discrepancies must be addressed or filtered out before the data can be used for further downstream analysis. In this study, we developed a computational pipeline to standardize the tumor names contained in the "conditions" data file in the CT registry. The conditions data includes the names of the diseases or conditions that are the subject of the trial. Among the various diseases present in the CT registry, we focused on cancers as they are a leading cause of death in the US and the world </w:t>
+        <w:t xml:space="preserve"> and is the second largest cause of deaths in the United States </w:t>
       </w:r>
       <w:hyperlink r:id="rId7">
         <w:r>
@@ -1124,7 +960,188 @@
             <w:u w:val="single"/>
             <w:rtl w:val="0"/>
           </w:rPr>
-          <w:t xml:space="preserve">(Siegel et al. 2023)</w:t>
+          <w:t xml:space="preserve">(Siegel et al. 2024)</w:t>
+        </w:r>
+      </w:hyperlink>
+      <w:r>
+        <w:rPr>
+          <w:rtl w:val="0"/>
+        </w:rPr>
+        <w:t xml:space="preserve">. In the United States it is estimated that there will be over 2 million cases of newly diagnosed cancer and 611,720 deaths in 2024</w:t>
+      </w:r>
+      <w:hyperlink r:id="rId8">
+        <w:r>
+          <w:rPr>
+            <w:color w:val="1155cc"/>
+            <w:u w:val="single"/>
+            <w:rtl w:val="0"/>
+          </w:rPr>
+          <w:t xml:space="preserve">(Siegel et al. 2024)</w:t>
+        </w:r>
+      </w:hyperlink>
+      <w:r>
+        <w:rPr>
+          <w:rtl w:val="0"/>
+        </w:rPr>
+        <w:t xml:space="preserve">.  Among children in the US, pediatric cancer continues to be the second leading cause of deaths</w:t>
+      </w:r>
+      <w:hyperlink r:id="rId9">
+        <w:r>
+          <w:rPr>
+            <w:color w:val="1155cc"/>
+            <w:u w:val="single"/>
+            <w:rtl w:val="0"/>
+          </w:rPr>
+          <w:t xml:space="preserve">(Siegel et al. 2024)</w:t>
+        </w:r>
+      </w:hyperlink>
+      <w:r>
+        <w:rPr>
+          <w:rtl w:val="0"/>
+        </w:rPr>
+        <w:t xml:space="preserve">, despite the increased 5-year survival rate due to advancement in medicine and research in the last 50 years </w:t>
+      </w:r>
+      <w:hyperlink r:id="rId10">
+        <w:r>
+          <w:rPr>
+            <w:color w:val="1155cc"/>
+            <w:u w:val="single"/>
+            <w:rtl w:val="0"/>
+          </w:rPr>
+          <w:t xml:space="preserve">(Matt et al. 2024)</w:t>
+        </w:r>
+      </w:hyperlink>
+      <w:r>
+        <w:rPr>
+          <w:rtl w:val="0"/>
+        </w:rPr>
+        <w:t xml:space="preserve">. Pediatric cancers are rare and multifaceted diseases ……</w:t>
+      </w:r>
+      <w:r>
+        <w:rPr>
+          <w:rtl w:val="0"/>
+        </w:rPr>
+      </w:r>
+    </w:p>
+    <w:p>
+      <w:pPr>
+        <w:ind w:left="0" w:firstLine="0"/>
+        <w:rPr>
+          <w:b w:val="1"/>
+          <w:sz w:val="28"/>
+          <w:szCs w:val="28"/>
+        </w:rPr>
+      </w:pPr>
+      <w:r>
+        <w:rPr>
+          <w:rtl w:val="0"/>
+        </w:rPr>
+      </w:r>
+    </w:p>
+    <w:p>
+      <w:pPr>
+        <w:jc w:val="both"/>
+        <w:rPr/>
+      </w:pPr>
+      <w:r>
+        <w:rPr>
+          <w:rtl w:val="0"/>
+        </w:rPr>
+        <w:t xml:space="preserve">The Food and Drug Administration Modernization Act of 1997 (FDAMA) mandated the National Institutes of Health (NIH) to create a publicly available resource to disseminate information on the effectiveness of drugs in federally or privately funded clinical trials (CT)  </w:t>
+      </w:r>
+      <w:hyperlink r:id="rId11">
+        <w:r>
+          <w:rPr>
+            <w:b w:val="0"/>
+            <w:color w:val="000000"/>
+            <w:u w:val="none"/>
+            <w:rtl w:val="0"/>
+          </w:rPr>
+          <w:t xml:space="preserve">[1]</w:t>
+        </w:r>
+      </w:hyperlink>
+      <w:r>
+        <w:rPr>
+          <w:rtl w:val="0"/>
+        </w:rPr>
+        <w:t xml:space="preserve">. This eventually led to the creation of the ClinicalTrials.gov registry, which was publicly launched on February 29, 2000. Since then, the registry has amassed over 482,529 research studies across all 50 states in the US and 223 countries </w:t>
+      </w:r>
+      <w:hyperlink r:id="rId12">
+        <w:r>
+          <w:rPr>
+            <w:rtl w:val="0"/>
+          </w:rPr>
+          <w:t xml:space="preserve">[1]</w:t>
+        </w:r>
+      </w:hyperlink>
+      <w:r>
+        <w:rPr>
+          <w:rtl w:val="0"/>
+        </w:rPr>
+        <w:t xml:space="preserve">. Each record within the  CT registry is self-reported by the trial sponsor through the web-based data entry platform known as the Protocol Registration and Results System (PRS) </w:t>
+      </w:r>
+      <w:hyperlink r:id="rId13">
+        <w:r>
+          <w:rPr>
+            <w:rtl w:val="0"/>
+          </w:rPr>
+          <w:t xml:space="preserve">[1]</w:t>
+        </w:r>
+      </w:hyperlink>
+      <w:r>
+        <w:rPr>
+          <w:rtl w:val="0"/>
+        </w:rPr>
+        <w:t xml:space="preserve">. The registry requires sponsors to enter basic details regarding the trial, such as purpose, design, patient eligibility criteria, and other critical information about the study </w:t>
+      </w:r>
+      <w:hyperlink r:id="rId14">
+        <w:r>
+          <w:rPr>
+            <w:b w:val="0"/>
+            <w:color w:val="000000"/>
+            <w:u w:val="none"/>
+            <w:rtl w:val="0"/>
+          </w:rPr>
+          <w:t xml:space="preserve">[2]</w:t>
+        </w:r>
+      </w:hyperlink>
+      <w:r>
+        <w:rPr>
+          <w:rtl w:val="0"/>
+        </w:rPr>
+        <w:t xml:space="preserve">.   The CT registry requires by law that data be entered in a tabular format and that an individual with knowledge of study design and data analysis be involved in the submission process to ensure that results are appropriately summarized and the data submission is consistent with the review criteria of the CT registry. Following the submission of a record, the record is reviewed internally by CT registry staff before it is posted publicly on ClinicalTrials.gov. </w:t>
+      </w:r>
+    </w:p>
+    <w:p>
+      <w:pPr>
+        <w:rPr/>
+      </w:pPr>
+      <w:r>
+        <w:rPr>
+          <w:rtl w:val="0"/>
+        </w:rPr>
+      </w:r>
+    </w:p>
+    <w:p>
+      <w:pPr>
+        <w:ind w:left="0" w:firstLine="0"/>
+        <w:rPr/>
+      </w:pPr>
+      <w:r>
+        <w:rPr>
+          <w:rtl w:val="0"/>
+        </w:rPr>
+        <w:t xml:space="preserve">Even with the established protocols and guidelines in the submission process, the registry data may contain various inconsistencies in the form of extraneous information, typographical errors, missing values, etc. Such discrepancies must be addressed or filtered out before the data can be used for further downstream analysis. In this study, we developed a computational pipeline to standardize the tumor names contained in the "conditions" data file in the CT registry. The conditions data includes the names of the diseases or conditions that are the subject of the trial. Among the various diseases present in the CT registry, we focused on cancers as they are a leading cause of death in the US and the world </w:t>
+      </w:r>
+      <w:hyperlink r:id="rId15">
+        <w:r>
+          <w:rPr>
+            <w:b w:val="0"/>
+            <w:color w:val="000000"/>
+            <w:u w:val="none"/>
+            <w:rtl w:val="0"/>
+          </w:rPr>
+          <w:t xml:space="preserve">[3]</w:t>
         </w:r>
       </w:hyperlink>
       <w:r>
@@ -2154,7 +2171,7 @@
         </w:rPr>
         <w:t xml:space="preserve">The data used in this paper is obtained from the Clinical Trials registry (</w:t>
       </w:r>
-      <w:hyperlink r:id="rId8">
+      <w:hyperlink r:id="rId16">
         <w:r>
           <w:rPr>
             <w:color w:val="1155cc"/>
@@ -2170,7 +2187,7 @@
         </w:rPr>
         <w:t xml:space="preserve">).  The data can be publicly accessed via the Clinical Trials API or from the Aggregate Analysis of ClinicalTrials.gov-Clinical Trials Transformative Initiative (AACT-CTTI) website (</w:t>
       </w:r>
-      <w:hyperlink r:id="rId9">
+      <w:hyperlink r:id="rId17">
         <w:r>
           <w:rPr>
             <w:color w:val="1155cc"/>
@@ -5662,7 +5679,7 @@
                     <pic:cNvPicPr preferRelativeResize="0"/>
                   </pic:nvPicPr>
                   <pic:blipFill>
-                    <a:blip r:embed="rId10"/>
+                    <a:blip r:embed="rId18"/>
                     <a:srcRect b="0" l="0" r="0" t="0"/>
                     <a:stretch>
                       <a:fillRect/>
@@ -8124,33 +8141,332 @@
     </w:p>
     <w:p>
       <w:pPr>
-        <w:rPr>
-          <w:b w:val="1"/>
-        </w:rPr>
-      </w:pPr>
-      <w:r>
-        <w:rPr>
-          <w:b w:val="1"/>
-          <w:rtl w:val="0"/>
-        </w:rPr>
-        <w:br w:type="textWrapping"/>
-        <w:t xml:space="preserve">https://journal.r-project.org/archive/2014/RJ-2014-011/index.html</w:t>
-      </w:r>
-    </w:p>
-    <w:p>
-      <w:pPr>
-        <w:rPr>
-          <w:b w:val="1"/>
-        </w:rPr>
-      </w:pPr>
-      <w:r>
-        <w:rPr>
-          <w:rtl w:val="0"/>
-        </w:rPr>
-      </w:r>
-    </w:p>
-    <w:p>
-      <w:pPr>
+        <w:keepNext w:val="0"/>
+        <w:keepLines w:val="0"/>
+        <w:pageBreakBefore w:val="0"/>
+        <w:widowControl w:val="0"/>
+        <w:pBdr>
+          <w:top w:space="0" w:sz="0" w:val="nil"/>
+          <w:left w:space="0" w:sz="0" w:val="nil"/>
+          <w:bottom w:space="0" w:sz="0" w:val="nil"/>
+          <w:right w:space="0" w:sz="0" w:val="nil"/>
+          <w:between w:space="0" w:sz="0" w:val="nil"/>
+        </w:pBdr>
+        <w:shd w:fill="auto" w:val="clear"/>
+        <w:spacing w:after="220" w:before="220" w:line="240" w:lineRule="auto"/>
+        <w:ind w:left="440" w:right="0" w:hanging="440"/>
+        <w:jc w:val="left"/>
+        <w:rPr>
+          <w:b w:val="0"/>
+          <w:i w:val="0"/>
+          <w:color w:val="000000"/>
+          <w:sz w:val="22"/>
+          <w:szCs w:val="22"/>
+        </w:rPr>
+      </w:pPr>
+      <w:r>
+        <w:rPr>
+          <w:b w:val="0"/>
+          <w:i w:val="0"/>
+          <w:color w:val="000000"/>
+          <w:sz w:val="22"/>
+          <w:szCs w:val="22"/>
+          <w:rtl w:val="0"/>
+        </w:rPr>
+        <w:t xml:space="preserve">1 </w:t>
+        <w:tab/>
+      </w:r>
+      <w:hyperlink r:id="rId19">
+        <w:r>
+          <w:rPr>
+            <w:b w:val="0"/>
+            <w:i w:val="0"/>
+            <w:color w:val="000000"/>
+            <w:sz w:val="22"/>
+            <w:szCs w:val="22"/>
+            <w:u w:val="none"/>
+            <w:rtl w:val="0"/>
+          </w:rPr>
+          <w:t xml:space="preserve">ClinicalTrials.Gov. </w:t>
+        </w:r>
+      </w:hyperlink>
+      <w:hyperlink r:id="rId20">
+        <w:r>
+          <w:rPr>
+            <w:b w:val="0"/>
+            <w:i w:val="0"/>
+            <w:color w:val="000000"/>
+            <w:sz w:val="22"/>
+            <w:szCs w:val="22"/>
+            <w:u w:val="none"/>
+            <w:rtl w:val="0"/>
+          </w:rPr>
+          <w:t xml:space="preserve">https://clinicaltrials.gov/</w:t>
+        </w:r>
+      </w:hyperlink>
+      <w:hyperlink r:id="rId21">
+        <w:r>
+          <w:rPr>
+            <w:b w:val="0"/>
+            <w:i w:val="0"/>
+            <w:color w:val="000000"/>
+            <w:sz w:val="22"/>
+            <w:szCs w:val="22"/>
+            <w:u w:val="none"/>
+            <w:rtl w:val="0"/>
+          </w:rPr>
+          <w:t xml:space="preserve"> (accessed 26 August 2024)</w:t>
+        </w:r>
+      </w:hyperlink>
+      <w:r>
+        <w:rPr>
+          <w:rtl w:val="0"/>
+        </w:rPr>
+      </w:r>
+    </w:p>
+    <w:p>
+      <w:pPr>
+        <w:keepNext w:val="0"/>
+        <w:keepLines w:val="0"/>
+        <w:pageBreakBefore w:val="0"/>
+        <w:widowControl w:val="0"/>
+        <w:pBdr>
+          <w:top w:space="0" w:sz="0" w:val="nil"/>
+          <w:left w:space="0" w:sz="0" w:val="nil"/>
+          <w:bottom w:space="0" w:sz="0" w:val="nil"/>
+          <w:right w:space="0" w:sz="0" w:val="nil"/>
+          <w:between w:space="0" w:sz="0" w:val="nil"/>
+        </w:pBdr>
+        <w:shd w:fill="auto" w:val="clear"/>
+        <w:spacing w:after="220" w:before="0" w:line="240" w:lineRule="auto"/>
+        <w:ind w:left="440" w:right="0" w:hanging="440"/>
+        <w:jc w:val="left"/>
+        <w:rPr>
+          <w:b w:val="0"/>
+          <w:i w:val="0"/>
+          <w:color w:val="000000"/>
+          <w:sz w:val="22"/>
+          <w:szCs w:val="22"/>
+        </w:rPr>
+      </w:pPr>
+      <w:r>
+        <w:rPr>
+          <w:b w:val="0"/>
+          <w:i w:val="0"/>
+          <w:color w:val="000000"/>
+          <w:sz w:val="22"/>
+          <w:szCs w:val="22"/>
+          <w:rtl w:val="0"/>
+        </w:rPr>
+        <w:t xml:space="preserve">2 </w:t>
+        <w:tab/>
+      </w:r>
+      <w:hyperlink r:id="rId22">
+        <w:r>
+          <w:rPr>
+            <w:b w:val="0"/>
+            <w:i w:val="0"/>
+            <w:color w:val="000000"/>
+            <w:sz w:val="22"/>
+            <w:szCs w:val="22"/>
+            <w:u w:val="none"/>
+            <w:rtl w:val="0"/>
+          </w:rPr>
+          <w:t xml:space="preserve">Zarin DA, Tse T, Williams RJ, </w:t>
+        </w:r>
+      </w:hyperlink>
+      <w:hyperlink r:id="rId23">
+        <w:r>
+          <w:rPr>
+            <w:b w:val="0"/>
+            <w:i w:val="1"/>
+            <w:color w:val="000000"/>
+            <w:sz w:val="22"/>
+            <w:szCs w:val="22"/>
+            <w:u w:val="none"/>
+            <w:rtl w:val="0"/>
+          </w:rPr>
+          <w:t xml:space="preserve">et al.</w:t>
+        </w:r>
+      </w:hyperlink>
+      <w:hyperlink r:id="rId24">
+        <w:r>
+          <w:rPr>
+            <w:b w:val="0"/>
+            <w:i w:val="0"/>
+            <w:color w:val="000000"/>
+            <w:sz w:val="22"/>
+            <w:szCs w:val="22"/>
+            <w:u w:val="none"/>
+            <w:rtl w:val="0"/>
+          </w:rPr>
+          <w:t xml:space="preserve"> The ClinicalTrials.gov Results Database — Update and Key Issues. </w:t>
+        </w:r>
+      </w:hyperlink>
+      <w:hyperlink r:id="rId25">
+        <w:r>
+          <w:rPr>
+            <w:b w:val="0"/>
+            <w:i w:val="1"/>
+            <w:color w:val="000000"/>
+            <w:sz w:val="22"/>
+            <w:szCs w:val="22"/>
+            <w:u w:val="none"/>
+            <w:rtl w:val="0"/>
+          </w:rPr>
+          <w:t xml:space="preserve">N Engl J Med</w:t>
+        </w:r>
+      </w:hyperlink>
+      <w:hyperlink r:id="rId26">
+        <w:r>
+          <w:rPr>
+            <w:b w:val="0"/>
+            <w:i w:val="0"/>
+            <w:color w:val="000000"/>
+            <w:sz w:val="22"/>
+            <w:szCs w:val="22"/>
+            <w:u w:val="none"/>
+            <w:rtl w:val="0"/>
+          </w:rPr>
+          <w:t xml:space="preserve">. 2011;364:852–60.</w:t>
+        </w:r>
+      </w:hyperlink>
+      <w:r>
+        <w:rPr>
+          <w:rtl w:val="0"/>
+        </w:rPr>
+      </w:r>
+    </w:p>
+    <w:p>
+      <w:pPr>
+        <w:keepNext w:val="0"/>
+        <w:keepLines w:val="0"/>
+        <w:pageBreakBefore w:val="0"/>
+        <w:widowControl w:val="0"/>
+        <w:pBdr>
+          <w:top w:space="0" w:sz="0" w:val="nil"/>
+          <w:left w:space="0" w:sz="0" w:val="nil"/>
+          <w:bottom w:space="0" w:sz="0" w:val="nil"/>
+          <w:right w:space="0" w:sz="0" w:val="nil"/>
+          <w:between w:space="0" w:sz="0" w:val="nil"/>
+        </w:pBdr>
+        <w:shd w:fill="auto" w:val="clear"/>
+        <w:spacing w:after="220" w:before="0" w:line="240" w:lineRule="auto"/>
+        <w:ind w:left="440" w:right="0" w:hanging="440"/>
+        <w:jc w:val="left"/>
+        <w:rPr>
+          <w:b w:val="0"/>
+          <w:i w:val="0"/>
+          <w:color w:val="000000"/>
+          <w:sz w:val="22"/>
+          <w:szCs w:val="22"/>
+        </w:rPr>
+      </w:pPr>
+      <w:r>
+        <w:rPr>
+          <w:b w:val="0"/>
+          <w:i w:val="0"/>
+          <w:color w:val="000000"/>
+          <w:sz w:val="22"/>
+          <w:szCs w:val="22"/>
+          <w:rtl w:val="0"/>
+        </w:rPr>
+        <w:t xml:space="preserve">3 </w:t>
+        <w:tab/>
+      </w:r>
+      <w:hyperlink r:id="rId27">
+        <w:r>
+          <w:rPr>
+            <w:b w:val="0"/>
+            <w:i w:val="0"/>
+            <w:color w:val="000000"/>
+            <w:sz w:val="22"/>
+            <w:szCs w:val="22"/>
+            <w:u w:val="none"/>
+            <w:rtl w:val="0"/>
+          </w:rPr>
+          <w:t xml:space="preserve">Siegel RL, Miller KD, Wagle NS, </w:t>
+        </w:r>
+      </w:hyperlink>
+      <w:hyperlink r:id="rId28">
+        <w:r>
+          <w:rPr>
+            <w:b w:val="0"/>
+            <w:i w:val="1"/>
+            <w:color w:val="000000"/>
+            <w:sz w:val="22"/>
+            <w:szCs w:val="22"/>
+            <w:u w:val="none"/>
+            <w:rtl w:val="0"/>
+          </w:rPr>
+          <w:t xml:space="preserve">et al.</w:t>
+        </w:r>
+      </w:hyperlink>
+      <w:hyperlink r:id="rId29">
+        <w:r>
+          <w:rPr>
+            <w:b w:val="0"/>
+            <w:i w:val="0"/>
+            <w:color w:val="000000"/>
+            <w:sz w:val="22"/>
+            <w:szCs w:val="22"/>
+            <w:u w:val="none"/>
+            <w:rtl w:val="0"/>
+          </w:rPr>
+          <w:t xml:space="preserve"> Cancer statistics, 2023. </w:t>
+        </w:r>
+      </w:hyperlink>
+      <w:hyperlink r:id="rId30">
+        <w:r>
+          <w:rPr>
+            <w:b w:val="0"/>
+            <w:i w:val="1"/>
+            <w:color w:val="000000"/>
+            <w:sz w:val="22"/>
+            <w:szCs w:val="22"/>
+            <w:u w:val="none"/>
+            <w:rtl w:val="0"/>
+          </w:rPr>
+          <w:t xml:space="preserve">CA Cancer J Clin</w:t>
+        </w:r>
+      </w:hyperlink>
+      <w:hyperlink r:id="rId31">
+        <w:r>
+          <w:rPr>
+            <w:b w:val="0"/>
+            <w:i w:val="0"/>
+            <w:color w:val="000000"/>
+            <w:sz w:val="22"/>
+            <w:szCs w:val="22"/>
+            <w:u w:val="none"/>
+            <w:rtl w:val="0"/>
+          </w:rPr>
+          <w:t xml:space="preserve">. 2023;73:17–48.</w:t>
+        </w:r>
+      </w:hyperlink>
+      <w:r>
+        <w:rPr>
+          <w:rtl w:val="0"/>
+        </w:rPr>
+      </w:r>
+    </w:p>
+    <w:p>
+      <w:pPr>
+        <w:keepNext w:val="0"/>
+        <w:keepLines w:val="0"/>
+        <w:pageBreakBefore w:val="0"/>
+        <w:widowControl w:val="0"/>
+        <w:pBdr>
+          <w:top w:space="0" w:sz="0" w:val="nil"/>
+          <w:left w:space="0" w:sz="0" w:val="nil"/>
+          <w:bottom w:space="0" w:sz="0" w:val="nil"/>
+          <w:right w:space="0" w:sz="0" w:val="nil"/>
+          <w:between w:space="0" w:sz="0" w:val="nil"/>
+        </w:pBdr>
+        <w:shd w:fill="auto" w:val="clear"/>
+        <w:spacing w:after="0" w:before="0" w:line="276" w:lineRule="auto"/>
+        <w:ind w:left="0" w:right="0" w:firstLine="0"/>
+        <w:jc w:val="left"/>
         <w:rPr>
           <w:b w:val="1"/>
         </w:rPr>

</xml_diff>

<commit_message>
update references and intro
</commit_message>
<xml_diff>
--- a/Paper/Clinical_Trails_Tumor_Name_Stardaization_using Embedding_Analysis.docx
+++ b/Paper/Clinical_Trails_Tumor_Name_Stardaization_using Embedding_Analysis.docx
@@ -940,11 +940,12 @@
       <w:hyperlink r:id="rId6">
         <w:r>
           <w:rPr>
-            <w:color w:val="1155cc"/>
-            <w:u w:val="single"/>
+            <w:b w:val="0"/>
+            <w:color w:val="000000"/>
+            <w:u w:val="none"/>
             <w:rtl w:val="0"/>
           </w:rPr>
-          <w:t xml:space="preserve">(Bray et al. 2024)</w:t>
+          <w:t xml:space="preserve">[1]</w:t>
         </w:r>
       </w:hyperlink>
       <w:r>
@@ -956,11 +957,12 @@
       <w:hyperlink r:id="rId7">
         <w:r>
           <w:rPr>
-            <w:color w:val="1155cc"/>
-            <w:u w:val="single"/>
+            <w:b w:val="0"/>
+            <w:color w:val="000000"/>
+            <w:u w:val="none"/>
             <w:rtl w:val="0"/>
           </w:rPr>
-          <w:t xml:space="preserve">(Siegel et al. 2024)</w:t>
+          <w:t xml:space="preserve">[2]</w:t>
         </w:r>
       </w:hyperlink>
       <w:r>
@@ -972,82 +974,70 @@
       <w:hyperlink r:id="rId8">
         <w:r>
           <w:rPr>
-            <w:color w:val="1155cc"/>
-            <w:u w:val="single"/>
+            <w:b w:val="0"/>
+            <w:color w:val="000000"/>
+            <w:u w:val="none"/>
             <w:rtl w:val="0"/>
           </w:rPr>
-          <w:t xml:space="preserve">(Siegel et al. 2024)</w:t>
+          <w:t xml:space="preserve">[2]</w:t>
         </w:r>
       </w:hyperlink>
       <w:r>
         <w:rPr>
           <w:rtl w:val="0"/>
         </w:rPr>
-        <w:t xml:space="preserve">.  Among children in the US, pediatric cancer continues to be the second leading cause of deaths</w:t>
+        <w:t xml:space="preserve">.  Among children </w:t>
+      </w:r>
+      <w:r>
+        <w:rPr>
+          <w:rFonts w:ascii="Roboto" w:cs="Roboto" w:eastAsia="Roboto" w:hAnsi="Roboto"/>
+          <w:color w:val="1b1b1b"/>
+          <w:sz w:val="24"/>
+          <w:szCs w:val="24"/>
+          <w:highlight w:val="white"/>
+          <w:rtl w:val="0"/>
+        </w:rPr>
+        <w:t xml:space="preserve">(ages 0 to 14 years) and adolescents (ages 15 to 19 years) ,</w:t>
+      </w:r>
+      <w:r>
+        <w:rPr>
+          <w:rtl w:val="0"/>
+        </w:rPr>
+        <w:t xml:space="preserve"> in the US, pediatric cancer persists to be the second and fourth leading cause of deaths</w:t>
       </w:r>
       <w:hyperlink r:id="rId9">
         <w:r>
           <w:rPr>
-            <w:color w:val="1155cc"/>
-            <w:u w:val="single"/>
+            <w:b w:val="0"/>
+            <w:color w:val="000000"/>
+            <w:u w:val="none"/>
             <w:rtl w:val="0"/>
           </w:rPr>
-          <w:t xml:space="preserve">(Siegel et al. 2024)</w:t>
+          <w:t xml:space="preserve">[2]</w:t>
         </w:r>
       </w:hyperlink>
       <w:r>
         <w:rPr>
           <w:rtl w:val="0"/>
         </w:rPr>
-        <w:t xml:space="preserve">, despite the increased 5-year survival rate due to advancement in medicine and research in the last 50 years </w:t>
+        <w:t xml:space="preserve">, despite the jump in 5-year survival rate to 80% in the last 5 decades </w:t>
       </w:r>
       <w:hyperlink r:id="rId10">
         <w:r>
           <w:rPr>
-            <w:color w:val="1155cc"/>
-            <w:u w:val="single"/>
+            <w:b w:val="0"/>
+            <w:color w:val="000000"/>
+            <w:u w:val="none"/>
             <w:rtl w:val="0"/>
           </w:rPr>
-          <w:t xml:space="preserve">(Matt et al. 2024)</w:t>
+          <w:t xml:space="preserve">[3]</w:t>
         </w:r>
       </w:hyperlink>
       <w:r>
         <w:rPr>
           <w:rtl w:val="0"/>
         </w:rPr>
-        <w:t xml:space="preserve">. Pediatric cancers are rare and multifaceted diseases ……</w:t>
-      </w:r>
-      <w:r>
-        <w:rPr>
-          <w:rtl w:val="0"/>
-        </w:rPr>
-      </w:r>
-    </w:p>
-    <w:p>
-      <w:pPr>
-        <w:ind w:left="0" w:firstLine="0"/>
-        <w:rPr>
-          <w:b w:val="1"/>
-          <w:sz w:val="28"/>
-          <w:szCs w:val="28"/>
-        </w:rPr>
-      </w:pPr>
-      <w:r>
-        <w:rPr>
-          <w:rtl w:val="0"/>
-        </w:rPr>
-      </w:r>
-    </w:p>
-    <w:p>
-      <w:pPr>
-        <w:jc w:val="both"/>
-        <w:rPr/>
-      </w:pPr>
-      <w:r>
-        <w:rPr>
-          <w:rtl w:val="0"/>
-        </w:rPr>
-        <w:t xml:space="preserve">The Food and Drug Administration Modernization Act of 1997 (FDAMA) mandated the National Institutes of Health (NIH) to create a publicly available resource to disseminate information on the effectiveness of drugs in federally or privately funded clinical trials (CT)  </w:t>
+        <w:t xml:space="preserve"> </w:t>
       </w:r>
       <w:hyperlink r:id="rId11">
         <w:r>
@@ -1057,42 +1047,48 @@
             <w:u w:val="none"/>
             <w:rtl w:val="0"/>
           </w:rPr>
-          <w:t xml:space="preserve">[1]</w:t>
+          <w:t xml:space="preserve">[4]</w:t>
         </w:r>
       </w:hyperlink>
       <w:r>
         <w:rPr>
           <w:rtl w:val="0"/>
         </w:rPr>
-        <w:t xml:space="preserve">. This eventually led to the creation of the ClinicalTrials.gov registry, which was publicly launched on February 29, 2000. Since then, the registry has amassed over 482,529 research studies across all 50 states in the US and 223 countries </w:t>
+        <w:t xml:space="preserve">. The increased survival rate of pediatric cancer treatment can primarily be attributed to successes in the treatment of common childhood hematological malignancies such as acute lymphoblastic leukemia, where the survival rate has risen from 10% to 90%</w:t>
       </w:r>
       <w:hyperlink r:id="rId12">
         <w:r>
           <w:rPr>
+            <w:b w:val="0"/>
+            <w:color w:val="000000"/>
+            <w:u w:val="none"/>
             <w:rtl w:val="0"/>
           </w:rPr>
-          <w:t xml:space="preserve">[1]</w:t>
+          <w:t xml:space="preserve">[5]</w:t>
         </w:r>
       </w:hyperlink>
       <w:r>
         <w:rPr>
           <w:rtl w:val="0"/>
         </w:rPr>
-        <w:t xml:space="preserve">. Each record within the  CT registry is self-reported by the trial sponsor through the web-based data entry platform known as the Protocol Registration and Results System (PRS) </w:t>
+        <w:t xml:space="preserve">, thus the success is not uniformly shared across other types of pediatric cancers </w:t>
       </w:r>
       <w:hyperlink r:id="rId13">
         <w:r>
           <w:rPr>
+            <w:b w:val="0"/>
+            <w:color w:val="000000"/>
+            <w:u w:val="none"/>
             <w:rtl w:val="0"/>
           </w:rPr>
-          <w:t xml:space="preserve">[1]</w:t>
+          <w:t xml:space="preserve">[6]</w:t>
         </w:r>
       </w:hyperlink>
       <w:r>
         <w:rPr>
           <w:rtl w:val="0"/>
         </w:rPr>
-        <w:t xml:space="preserve">. The registry requires sponsors to enter basic details regarding the trial, such as purpose, design, patient eligibility criteria, and other critical information about the study </w:t>
+        <w:t xml:space="preserve"> especially cancers of the brain and nervous system</w:t>
       </w:r>
       <w:hyperlink r:id="rId14">
         <w:r>
@@ -1109,29 +1105,39 @@
         <w:rPr>
           <w:rtl w:val="0"/>
         </w:rPr>
-        <w:t xml:space="preserve">.   The CT registry requires by law that data be entered in a tabular format and that an individual with knowledge of study design and data analysis be involved in the submission process to ensure that results are appropriately summarized and the data submission is consistent with the review criteria of the CT registry. Following the submission of a record, the record is reviewed internally by CT registry staff before it is posted publicly on ClinicalTrials.gov. </w:t>
-      </w:r>
-    </w:p>
-    <w:p>
-      <w:pPr>
+        <w:t xml:space="preserve">.  Pediatric cancers, are rare relative to adult cancers and have limited treatment options </w:t>
+      </w:r>
+      <w:r>
+        <w:rPr>
+          <w:rtl w:val="0"/>
+        </w:rPr>
+      </w:r>
+    </w:p>
+    <w:p>
+      <w:pPr>
+        <w:ind w:left="0" w:firstLine="0"/>
+        <w:rPr>
+          <w:b w:val="1"/>
+          <w:sz w:val="28"/>
+          <w:szCs w:val="28"/>
+        </w:rPr>
+      </w:pPr>
+      <w:r>
+        <w:rPr>
+          <w:rtl w:val="0"/>
+        </w:rPr>
+      </w:r>
+    </w:p>
+    <w:p>
+      <w:pPr>
+        <w:jc w:val="both"/>
         <w:rPr/>
       </w:pPr>
       <w:r>
         <w:rPr>
           <w:rtl w:val="0"/>
         </w:rPr>
-      </w:r>
-    </w:p>
-    <w:p>
-      <w:pPr>
-        <w:ind w:left="0" w:firstLine="0"/>
-        <w:rPr/>
-      </w:pPr>
-      <w:r>
-        <w:rPr>
-          <w:rtl w:val="0"/>
-        </w:rPr>
-        <w:t xml:space="preserve">Even with the established protocols and guidelines in the submission process, the registry data may contain various inconsistencies in the form of extraneous information, typographical errors, missing values, etc. Such discrepancies must be addressed or filtered out before the data can be used for further downstream analysis. In this study, we developed a computational pipeline to standardize the tumor names contained in the "conditions" data file in the CT registry. The conditions data includes the names of the diseases or conditions that are the subject of the trial. Among the various diseases present in the CT registry, we focused on cancers as they are a leading cause of death in the US and the world </w:t>
+        <w:t xml:space="preserve">The Food and Drug Administration Modernization Act of 1997 (FDAMA) mandated the National Institutes of Health (NIH) to create a publicly available resource to disseminate information on the effectiveness of drugs in federally or privately funded clinical trials (CT)  </w:t>
       </w:r>
       <w:hyperlink r:id="rId15">
         <w:r>
@@ -1141,7 +1147,97 @@
             <w:u w:val="none"/>
             <w:rtl w:val="0"/>
           </w:rPr>
-          <w:t xml:space="preserve">[3]</w:t>
+          <w:t xml:space="preserve">[7]</w:t>
+        </w:r>
+      </w:hyperlink>
+      <w:r>
+        <w:rPr>
+          <w:rtl w:val="0"/>
+        </w:rPr>
+        <w:t xml:space="preserve">. This eventually led to the creation of the ClinicalTrials.gov registry, which was publicly launched on February 29, 2000. Since then, the registry has amassed over 482,529 research studies across all 50 states in the US and 223 countries </w:t>
+      </w:r>
+      <w:hyperlink r:id="rId16">
+        <w:r>
+          <w:rPr>
+            <w:b w:val="0"/>
+            <w:color w:val="000000"/>
+            <w:u w:val="none"/>
+            <w:rtl w:val="0"/>
+          </w:rPr>
+          <w:t xml:space="preserve">[7]</w:t>
+        </w:r>
+      </w:hyperlink>
+      <w:r>
+        <w:rPr>
+          <w:rtl w:val="0"/>
+        </w:rPr>
+        <w:t xml:space="preserve">. Each record within the  CT registry is self-reported by the trial sponsor through the web-based data entry platform known as the Protocol Registration and Results System (PRS) </w:t>
+      </w:r>
+      <w:hyperlink r:id="rId17">
+        <w:r>
+          <w:rPr>
+            <w:b w:val="0"/>
+            <w:color w:val="000000"/>
+            <w:u w:val="none"/>
+            <w:rtl w:val="0"/>
+          </w:rPr>
+          <w:t xml:space="preserve">[7]</w:t>
+        </w:r>
+      </w:hyperlink>
+      <w:r>
+        <w:rPr>
+          <w:rtl w:val="0"/>
+        </w:rPr>
+        <w:t xml:space="preserve">. The registry requires sponsors to enter basic details regarding the trial, such as purpose, design, patient eligibility criteria, and other critical information about the study </w:t>
+      </w:r>
+      <w:hyperlink r:id="rId18">
+        <w:r>
+          <w:rPr>
+            <w:b w:val="0"/>
+            <w:color w:val="000000"/>
+            <w:u w:val="none"/>
+            <w:rtl w:val="0"/>
+          </w:rPr>
+          <w:t xml:space="preserve">[8]</w:t>
+        </w:r>
+      </w:hyperlink>
+      <w:r>
+        <w:rPr>
+          <w:rtl w:val="0"/>
+        </w:rPr>
+        <w:t xml:space="preserve">.   The CT registry requires by law that data be entered in a tabular format and that an individual with knowledge of study design and data analysis be involved in the submission process to ensure that results are appropriately summarized and the data submission is consistent with the review criteria of the CT registry. Following the submission of a record, the record is reviewed internally by CT registry staff before it is posted publicly on ClinicalTrials.gov. </w:t>
+      </w:r>
+    </w:p>
+    <w:p>
+      <w:pPr>
+        <w:rPr/>
+      </w:pPr>
+      <w:r>
+        <w:rPr>
+          <w:rtl w:val="0"/>
+        </w:rPr>
+      </w:r>
+    </w:p>
+    <w:p>
+      <w:pPr>
+        <w:ind w:left="0" w:firstLine="0"/>
+        <w:rPr/>
+      </w:pPr>
+      <w:r>
+        <w:rPr>
+          <w:rtl w:val="0"/>
+        </w:rPr>
+        <w:t xml:space="preserve">Even with the established protocols and guidelines in the submission process, the registry data may contain various inconsistencies in the form of extraneous information, typographical errors, missing values, etc. Such discrepancies must be addressed or filtered out before the data can be used for further downstream analysis. In this study, we developed a computational pipeline to standardize the tumor names contained in the "conditions" data file in the CT registry. The conditions data includes the names of the diseases or conditions that are the subject of the trial. Among the various diseases present in the CT registry, we focused on cancers as they are a leading cause of death in the US and the world </w:t>
+      </w:r>
+      <w:hyperlink r:id="rId19">
+        <w:r>
+          <w:rPr>
+            <w:b w:val="0"/>
+            <w:color w:val="000000"/>
+            <w:u w:val="none"/>
+            <w:rtl w:val="0"/>
+          </w:rPr>
+          <w:t xml:space="preserve">[9]</w:t>
         </w:r>
       </w:hyperlink>
       <w:r>
@@ -2171,7 +2267,7 @@
         </w:rPr>
         <w:t xml:space="preserve">The data used in this paper is obtained from the Clinical Trials registry (</w:t>
       </w:r>
-      <w:hyperlink r:id="rId16">
+      <w:hyperlink r:id="rId20">
         <w:r>
           <w:rPr>
             <w:color w:val="1155cc"/>
@@ -2187,7 +2283,7 @@
         </w:rPr>
         <w:t xml:space="preserve">).  The data can be publicly accessed via the Clinical Trials API or from the Aggregate Analysis of ClinicalTrials.gov-Clinical Trials Transformative Initiative (AACT-CTTI) website (</w:t>
       </w:r>
-      <w:hyperlink r:id="rId17">
+      <w:hyperlink r:id="rId21">
         <w:r>
           <w:rPr>
             <w:color w:val="1155cc"/>
@@ -5679,7 +5775,7 @@
                     <pic:cNvPicPr preferRelativeResize="0"/>
                   </pic:nvPicPr>
                   <pic:blipFill>
-                    <a:blip r:embed="rId18"/>
+                    <a:blip r:embed="rId22"/>
                     <a:srcRect b="0" l="0" r="0" t="0"/>
                     <a:stretch>
                       <a:fillRect/>
@@ -8176,7 +8272,7 @@
         <w:t xml:space="preserve">1 </w:t>
         <w:tab/>
       </w:r>
-      <w:hyperlink r:id="rId19">
+      <w:hyperlink r:id="rId23">
         <w:r>
           <w:rPr>
             <w:b w:val="0"/>
@@ -8187,10 +8283,24 @@
             <w:u w:val="none"/>
             <w:rtl w:val="0"/>
           </w:rPr>
-          <w:t xml:space="preserve">ClinicalTrials.Gov. </w:t>
+          <w:t xml:space="preserve">Bray F, Laversanne M, Sung H, </w:t>
         </w:r>
       </w:hyperlink>
-      <w:hyperlink r:id="rId20">
+      <w:hyperlink r:id="rId24">
+        <w:r>
+          <w:rPr>
+            <w:b w:val="0"/>
+            <w:i w:val="1"/>
+            <w:color w:val="000000"/>
+            <w:sz w:val="22"/>
+            <w:szCs w:val="22"/>
+            <w:u w:val="none"/>
+            <w:rtl w:val="0"/>
+          </w:rPr>
+          <w:t xml:space="preserve">et al.</w:t>
+        </w:r>
+      </w:hyperlink>
+      <w:hyperlink r:id="rId25">
         <w:r>
           <w:rPr>
             <w:b w:val="0"/>
@@ -8201,10 +8311,24 @@
             <w:u w:val="none"/>
             <w:rtl w:val="0"/>
           </w:rPr>
-          <w:t xml:space="preserve">https://clinicaltrials.gov/</w:t>
+          <w:t xml:space="preserve"> Global cancer statistics 2022: GLOBOCAN estimates of incidence and mortality worldwide for 36 cancers in 185 countries. </w:t>
         </w:r>
       </w:hyperlink>
-      <w:hyperlink r:id="rId21">
+      <w:hyperlink r:id="rId26">
+        <w:r>
+          <w:rPr>
+            <w:b w:val="0"/>
+            <w:i w:val="1"/>
+            <w:color w:val="000000"/>
+            <w:sz w:val="22"/>
+            <w:szCs w:val="22"/>
+            <w:u w:val="none"/>
+            <w:rtl w:val="0"/>
+          </w:rPr>
+          <w:t xml:space="preserve">CA Cancer J Clin</w:t>
+        </w:r>
+      </w:hyperlink>
+      <w:hyperlink r:id="rId27">
         <w:r>
           <w:rPr>
             <w:b w:val="0"/>
@@ -8215,7 +8339,7 @@
             <w:u w:val="none"/>
             <w:rtl w:val="0"/>
           </w:rPr>
-          <w:t xml:space="preserve"> (accessed 26 August 2024)</w:t>
+          <w:t xml:space="preserve">. 2024;74:229–63.</w:t>
         </w:r>
       </w:hyperlink>
       <w:r>
@@ -8261,7 +8385,7 @@
         <w:t xml:space="preserve">2 </w:t>
         <w:tab/>
       </w:r>
-      <w:hyperlink r:id="rId22">
+      <w:hyperlink r:id="rId28">
         <w:r>
           <w:rPr>
             <w:b w:val="0"/>
@@ -8272,10 +8396,10 @@
             <w:u w:val="none"/>
             <w:rtl w:val="0"/>
           </w:rPr>
-          <w:t xml:space="preserve">Zarin DA, Tse T, Williams RJ, </w:t>
+          <w:t xml:space="preserve">Siegel RL, Giaquinto AN, Jemal A. Cancer statistics, 2024. </w:t>
         </w:r>
       </w:hyperlink>
-      <w:hyperlink r:id="rId23">
+      <w:hyperlink r:id="rId29">
         <w:r>
           <w:rPr>
             <w:b w:val="0"/>
@@ -8286,10 +8410,10 @@
             <w:u w:val="none"/>
             <w:rtl w:val="0"/>
           </w:rPr>
-          <w:t xml:space="preserve">et al.</w:t>
+          <w:t xml:space="preserve">CA Cancer J Clin</w:t>
         </w:r>
       </w:hyperlink>
-      <w:hyperlink r:id="rId24">
+      <w:hyperlink r:id="rId30">
         <w:r>
           <w:rPr>
             <w:b w:val="0"/>
@@ -8300,35 +8424,7 @@
             <w:u w:val="none"/>
             <w:rtl w:val="0"/>
           </w:rPr>
-          <w:t xml:space="preserve"> The ClinicalTrials.gov Results Database — Update and Key Issues. </w:t>
-        </w:r>
-      </w:hyperlink>
-      <w:hyperlink r:id="rId25">
-        <w:r>
-          <w:rPr>
-            <w:b w:val="0"/>
-            <w:i w:val="1"/>
-            <w:color w:val="000000"/>
-            <w:sz w:val="22"/>
-            <w:szCs w:val="22"/>
-            <w:u w:val="none"/>
-            <w:rtl w:val="0"/>
-          </w:rPr>
-          <w:t xml:space="preserve">N Engl J Med</w:t>
-        </w:r>
-      </w:hyperlink>
-      <w:hyperlink r:id="rId26">
-        <w:r>
-          <w:rPr>
-            <w:b w:val="0"/>
-            <w:i w:val="0"/>
-            <w:color w:val="000000"/>
-            <w:sz w:val="22"/>
-            <w:szCs w:val="22"/>
-            <w:u w:val="none"/>
-            <w:rtl w:val="0"/>
-          </w:rPr>
-          <w:t xml:space="preserve">. 2011;364:852–60.</w:t>
+          <w:t xml:space="preserve">. 2024;74:12–49.</w:t>
         </w:r>
       </w:hyperlink>
       <w:r>
@@ -8374,7 +8470,629 @@
         <w:t xml:space="preserve">3 </w:t>
         <w:tab/>
       </w:r>
-      <w:hyperlink r:id="rId27">
+      <w:hyperlink r:id="rId31">
+        <w:r>
+          <w:rPr>
+            <w:b w:val="0"/>
+            <w:i w:val="0"/>
+            <w:color w:val="000000"/>
+            <w:sz w:val="22"/>
+            <w:szCs w:val="22"/>
+            <w:u w:val="none"/>
+            <w:rtl w:val="0"/>
+          </w:rPr>
+          <w:t xml:space="preserve">Matt GY, Sioson E, Shelton K, </w:t>
+        </w:r>
+      </w:hyperlink>
+      <w:hyperlink r:id="rId32">
+        <w:r>
+          <w:rPr>
+            <w:b w:val="0"/>
+            <w:i w:val="1"/>
+            <w:color w:val="000000"/>
+            <w:sz w:val="22"/>
+            <w:szCs w:val="22"/>
+            <w:u w:val="none"/>
+            <w:rtl w:val="0"/>
+          </w:rPr>
+          <w:t xml:space="preserve">et al.</w:t>
+        </w:r>
+      </w:hyperlink>
+      <w:hyperlink r:id="rId33">
+        <w:r>
+          <w:rPr>
+            <w:b w:val="0"/>
+            <w:i w:val="0"/>
+            <w:color w:val="000000"/>
+            <w:sz w:val="22"/>
+            <w:szCs w:val="22"/>
+            <w:u w:val="none"/>
+            <w:rtl w:val="0"/>
+          </w:rPr>
+          <w:t xml:space="preserve"> St. Jude Survivorship Portal: Sharing and Analyzing Large Clinical and Genomic Datasets from Pediatric Cancer Survivors. </w:t>
+        </w:r>
+      </w:hyperlink>
+      <w:hyperlink r:id="rId34">
+        <w:r>
+          <w:rPr>
+            <w:b w:val="0"/>
+            <w:i w:val="1"/>
+            <w:color w:val="000000"/>
+            <w:sz w:val="22"/>
+            <w:szCs w:val="22"/>
+            <w:u w:val="none"/>
+            <w:rtl w:val="0"/>
+          </w:rPr>
+          <w:t xml:space="preserve">Cancer Discov</w:t>
+        </w:r>
+      </w:hyperlink>
+      <w:hyperlink r:id="rId35">
+        <w:r>
+          <w:rPr>
+            <w:b w:val="0"/>
+            <w:i w:val="0"/>
+            <w:color w:val="000000"/>
+            <w:sz w:val="22"/>
+            <w:szCs w:val="22"/>
+            <w:u w:val="none"/>
+            <w:rtl w:val="0"/>
+          </w:rPr>
+          <w:t xml:space="preserve">. 2024;14:1403–17.</w:t>
+        </w:r>
+      </w:hyperlink>
+      <w:r>
+        <w:rPr>
+          <w:rtl w:val="0"/>
+        </w:rPr>
+      </w:r>
+    </w:p>
+    <w:p>
+      <w:pPr>
+        <w:keepNext w:val="0"/>
+        <w:keepLines w:val="0"/>
+        <w:pageBreakBefore w:val="0"/>
+        <w:widowControl w:val="0"/>
+        <w:pBdr>
+          <w:top w:space="0" w:sz="0" w:val="nil"/>
+          <w:left w:space="0" w:sz="0" w:val="nil"/>
+          <w:bottom w:space="0" w:sz="0" w:val="nil"/>
+          <w:right w:space="0" w:sz="0" w:val="nil"/>
+          <w:between w:space="0" w:sz="0" w:val="nil"/>
+        </w:pBdr>
+        <w:shd w:fill="auto" w:val="clear"/>
+        <w:spacing w:after="220" w:before="0" w:line="240" w:lineRule="auto"/>
+        <w:ind w:left="440" w:right="0" w:hanging="440"/>
+        <w:jc w:val="left"/>
+        <w:rPr>
+          <w:b w:val="0"/>
+          <w:i w:val="0"/>
+          <w:color w:val="000000"/>
+          <w:sz w:val="22"/>
+          <w:szCs w:val="22"/>
+        </w:rPr>
+      </w:pPr>
+      <w:r>
+        <w:rPr>
+          <w:b w:val="0"/>
+          <w:i w:val="0"/>
+          <w:color w:val="000000"/>
+          <w:sz w:val="22"/>
+          <w:szCs w:val="22"/>
+          <w:rtl w:val="0"/>
+        </w:rPr>
+        <w:t xml:space="preserve">4 </w:t>
+        <w:tab/>
+      </w:r>
+      <w:hyperlink r:id="rId36">
+        <w:r>
+          <w:rPr>
+            <w:b w:val="0"/>
+            <w:i w:val="0"/>
+            <w:color w:val="000000"/>
+            <w:sz w:val="22"/>
+            <w:szCs w:val="22"/>
+            <w:u w:val="none"/>
+            <w:rtl w:val="0"/>
+          </w:rPr>
+          <w:t xml:space="preserve">Aristizabal P, Winestone LE, Umaretiya P, </w:t>
+        </w:r>
+      </w:hyperlink>
+      <w:hyperlink r:id="rId37">
+        <w:r>
+          <w:rPr>
+            <w:b w:val="0"/>
+            <w:i w:val="1"/>
+            <w:color w:val="000000"/>
+            <w:sz w:val="22"/>
+            <w:szCs w:val="22"/>
+            <w:u w:val="none"/>
+            <w:rtl w:val="0"/>
+          </w:rPr>
+          <w:t xml:space="preserve">et al.</w:t>
+        </w:r>
+      </w:hyperlink>
+      <w:hyperlink r:id="rId38">
+        <w:r>
+          <w:rPr>
+            <w:b w:val="0"/>
+            <w:i w:val="0"/>
+            <w:color w:val="000000"/>
+            <w:sz w:val="22"/>
+            <w:szCs w:val="22"/>
+            <w:u w:val="none"/>
+            <w:rtl w:val="0"/>
+          </w:rPr>
+          <w:t xml:space="preserve"> Disparities in Pediatric Oncology: The 21st Century Opportunity to Improve Outcomes for Children and Adolescents With Cancer. </w:t>
+        </w:r>
+      </w:hyperlink>
+      <w:hyperlink r:id="rId39">
+        <w:r>
+          <w:rPr>
+            <w:b w:val="0"/>
+            <w:i w:val="1"/>
+            <w:color w:val="000000"/>
+            <w:sz w:val="22"/>
+            <w:szCs w:val="22"/>
+            <w:u w:val="none"/>
+            <w:rtl w:val="0"/>
+          </w:rPr>
+          <w:t xml:space="preserve">Am Soc Clin Oncol Educ Book</w:t>
+        </w:r>
+      </w:hyperlink>
+      <w:hyperlink r:id="rId40">
+        <w:r>
+          <w:rPr>
+            <w:b w:val="0"/>
+            <w:i w:val="0"/>
+            <w:color w:val="000000"/>
+            <w:sz w:val="22"/>
+            <w:szCs w:val="22"/>
+            <w:u w:val="none"/>
+            <w:rtl w:val="0"/>
+          </w:rPr>
+          <w:t xml:space="preserve">. 2021;41:e315–26.</w:t>
+        </w:r>
+      </w:hyperlink>
+      <w:r>
+        <w:rPr>
+          <w:rtl w:val="0"/>
+        </w:rPr>
+      </w:r>
+    </w:p>
+    <w:p>
+      <w:pPr>
+        <w:keepNext w:val="0"/>
+        <w:keepLines w:val="0"/>
+        <w:pageBreakBefore w:val="0"/>
+        <w:widowControl w:val="0"/>
+        <w:pBdr>
+          <w:top w:space="0" w:sz="0" w:val="nil"/>
+          <w:left w:space="0" w:sz="0" w:val="nil"/>
+          <w:bottom w:space="0" w:sz="0" w:val="nil"/>
+          <w:right w:space="0" w:sz="0" w:val="nil"/>
+          <w:between w:space="0" w:sz="0" w:val="nil"/>
+        </w:pBdr>
+        <w:shd w:fill="auto" w:val="clear"/>
+        <w:spacing w:after="220" w:before="0" w:line="240" w:lineRule="auto"/>
+        <w:ind w:left="440" w:right="0" w:hanging="440"/>
+        <w:jc w:val="left"/>
+        <w:rPr>
+          <w:b w:val="0"/>
+          <w:i w:val="0"/>
+          <w:color w:val="000000"/>
+          <w:sz w:val="22"/>
+          <w:szCs w:val="22"/>
+        </w:rPr>
+      </w:pPr>
+      <w:r>
+        <w:rPr>
+          <w:b w:val="0"/>
+          <w:i w:val="0"/>
+          <w:color w:val="000000"/>
+          <w:sz w:val="22"/>
+          <w:szCs w:val="22"/>
+          <w:rtl w:val="0"/>
+        </w:rPr>
+        <w:t xml:space="preserve">5 </w:t>
+        <w:tab/>
+      </w:r>
+      <w:hyperlink r:id="rId41">
+        <w:r>
+          <w:rPr>
+            <w:b w:val="0"/>
+            <w:i w:val="0"/>
+            <w:color w:val="000000"/>
+            <w:sz w:val="22"/>
+            <w:szCs w:val="22"/>
+            <w:u w:val="none"/>
+            <w:rtl w:val="0"/>
+          </w:rPr>
+          <w:t xml:space="preserve">Hunger Stephen P., Mullighan Charles G. Acute Lymphoblastic Leukemia in Children. </w:t>
+        </w:r>
+      </w:hyperlink>
+      <w:hyperlink r:id="rId42">
+        <w:r>
+          <w:rPr>
+            <w:b w:val="0"/>
+            <w:i w:val="1"/>
+            <w:color w:val="000000"/>
+            <w:sz w:val="22"/>
+            <w:szCs w:val="22"/>
+            <w:u w:val="none"/>
+            <w:rtl w:val="0"/>
+          </w:rPr>
+          <w:t xml:space="preserve">N Engl J Med</w:t>
+        </w:r>
+      </w:hyperlink>
+      <w:hyperlink r:id="rId43">
+        <w:r>
+          <w:rPr>
+            <w:b w:val="0"/>
+            <w:i w:val="0"/>
+            <w:color w:val="000000"/>
+            <w:sz w:val="22"/>
+            <w:szCs w:val="22"/>
+            <w:u w:val="none"/>
+            <w:rtl w:val="0"/>
+          </w:rPr>
+          <w:t xml:space="preserve">. ;373:1541–52.</w:t>
+        </w:r>
+      </w:hyperlink>
+      <w:r>
+        <w:rPr>
+          <w:rtl w:val="0"/>
+        </w:rPr>
+      </w:r>
+    </w:p>
+    <w:p>
+      <w:pPr>
+        <w:keepNext w:val="0"/>
+        <w:keepLines w:val="0"/>
+        <w:pageBreakBefore w:val="0"/>
+        <w:widowControl w:val="0"/>
+        <w:pBdr>
+          <w:top w:space="0" w:sz="0" w:val="nil"/>
+          <w:left w:space="0" w:sz="0" w:val="nil"/>
+          <w:bottom w:space="0" w:sz="0" w:val="nil"/>
+          <w:right w:space="0" w:sz="0" w:val="nil"/>
+          <w:between w:space="0" w:sz="0" w:val="nil"/>
+        </w:pBdr>
+        <w:shd w:fill="auto" w:val="clear"/>
+        <w:spacing w:after="220" w:before="0" w:line="240" w:lineRule="auto"/>
+        <w:ind w:left="440" w:right="0" w:hanging="440"/>
+        <w:jc w:val="left"/>
+        <w:rPr>
+          <w:b w:val="0"/>
+          <w:i w:val="0"/>
+          <w:color w:val="000000"/>
+          <w:sz w:val="22"/>
+          <w:szCs w:val="22"/>
+        </w:rPr>
+      </w:pPr>
+      <w:r>
+        <w:rPr>
+          <w:b w:val="0"/>
+          <w:i w:val="0"/>
+          <w:color w:val="000000"/>
+          <w:sz w:val="22"/>
+          <w:szCs w:val="22"/>
+          <w:rtl w:val="0"/>
+        </w:rPr>
+        <w:t xml:space="preserve">6 </w:t>
+        <w:tab/>
+      </w:r>
+      <w:hyperlink r:id="rId44">
+        <w:r>
+          <w:rPr>
+            <w:b w:val="0"/>
+            <w:i w:val="0"/>
+            <w:color w:val="000000"/>
+            <w:sz w:val="22"/>
+            <w:szCs w:val="22"/>
+            <w:u w:val="none"/>
+            <w:rtl w:val="0"/>
+          </w:rPr>
+          <w:t xml:space="preserve">Laetsch TW, DuBois SG, Bender JG, </w:t>
+        </w:r>
+      </w:hyperlink>
+      <w:hyperlink r:id="rId45">
+        <w:r>
+          <w:rPr>
+            <w:b w:val="0"/>
+            <w:i w:val="1"/>
+            <w:color w:val="000000"/>
+            <w:sz w:val="22"/>
+            <w:szCs w:val="22"/>
+            <w:u w:val="none"/>
+            <w:rtl w:val="0"/>
+          </w:rPr>
+          <w:t xml:space="preserve">et al.</w:t>
+        </w:r>
+      </w:hyperlink>
+      <w:hyperlink r:id="rId46">
+        <w:r>
+          <w:rPr>
+            <w:b w:val="0"/>
+            <w:i w:val="0"/>
+            <w:color w:val="000000"/>
+            <w:sz w:val="22"/>
+            <w:szCs w:val="22"/>
+            <w:u w:val="none"/>
+            <w:rtl w:val="0"/>
+          </w:rPr>
+          <w:t xml:space="preserve"> Opportunities and Challenges in Drug Development for Pediatric Cancers. </w:t>
+        </w:r>
+      </w:hyperlink>
+      <w:hyperlink r:id="rId47">
+        <w:r>
+          <w:rPr>
+            <w:b w:val="0"/>
+            <w:i w:val="1"/>
+            <w:color w:val="000000"/>
+            <w:sz w:val="22"/>
+            <w:szCs w:val="22"/>
+            <w:u w:val="none"/>
+            <w:rtl w:val="0"/>
+          </w:rPr>
+          <w:t xml:space="preserve">Cancer Discov</w:t>
+        </w:r>
+      </w:hyperlink>
+      <w:hyperlink r:id="rId48">
+        <w:r>
+          <w:rPr>
+            <w:b w:val="0"/>
+            <w:i w:val="0"/>
+            <w:color w:val="000000"/>
+            <w:sz w:val="22"/>
+            <w:szCs w:val="22"/>
+            <w:u w:val="none"/>
+            <w:rtl w:val="0"/>
+          </w:rPr>
+          <w:t xml:space="preserve">. 2021;11:545–59.</w:t>
+        </w:r>
+      </w:hyperlink>
+      <w:r>
+        <w:rPr>
+          <w:rtl w:val="0"/>
+        </w:rPr>
+      </w:r>
+    </w:p>
+    <w:p>
+      <w:pPr>
+        <w:keepNext w:val="0"/>
+        <w:keepLines w:val="0"/>
+        <w:pageBreakBefore w:val="0"/>
+        <w:widowControl w:val="0"/>
+        <w:pBdr>
+          <w:top w:space="0" w:sz="0" w:val="nil"/>
+          <w:left w:space="0" w:sz="0" w:val="nil"/>
+          <w:bottom w:space="0" w:sz="0" w:val="nil"/>
+          <w:right w:space="0" w:sz="0" w:val="nil"/>
+          <w:between w:space="0" w:sz="0" w:val="nil"/>
+        </w:pBdr>
+        <w:shd w:fill="auto" w:val="clear"/>
+        <w:spacing w:after="220" w:before="0" w:line="240" w:lineRule="auto"/>
+        <w:ind w:left="440" w:right="0" w:hanging="440"/>
+        <w:jc w:val="left"/>
+        <w:rPr>
+          <w:b w:val="0"/>
+          <w:i w:val="0"/>
+          <w:color w:val="000000"/>
+          <w:sz w:val="22"/>
+          <w:szCs w:val="22"/>
+        </w:rPr>
+      </w:pPr>
+      <w:r>
+        <w:rPr>
+          <w:b w:val="0"/>
+          <w:i w:val="0"/>
+          <w:color w:val="000000"/>
+          <w:sz w:val="22"/>
+          <w:szCs w:val="22"/>
+          <w:rtl w:val="0"/>
+        </w:rPr>
+        <w:t xml:space="preserve">7 </w:t>
+        <w:tab/>
+      </w:r>
+      <w:hyperlink r:id="rId49">
+        <w:r>
+          <w:rPr>
+            <w:b w:val="0"/>
+            <w:i w:val="0"/>
+            <w:color w:val="000000"/>
+            <w:sz w:val="22"/>
+            <w:szCs w:val="22"/>
+            <w:u w:val="none"/>
+            <w:rtl w:val="0"/>
+          </w:rPr>
+          <w:t xml:space="preserve">ClinicalTrials.Gov. </w:t>
+        </w:r>
+      </w:hyperlink>
+      <w:hyperlink r:id="rId50">
+        <w:r>
+          <w:rPr>
+            <w:b w:val="0"/>
+            <w:i w:val="0"/>
+            <w:color w:val="000000"/>
+            <w:sz w:val="22"/>
+            <w:szCs w:val="22"/>
+            <w:u w:val="none"/>
+            <w:rtl w:val="0"/>
+          </w:rPr>
+          <w:t xml:space="preserve">https://clinicaltrials.gov/</w:t>
+        </w:r>
+      </w:hyperlink>
+      <w:hyperlink r:id="rId51">
+        <w:r>
+          <w:rPr>
+            <w:b w:val="0"/>
+            <w:i w:val="0"/>
+            <w:color w:val="000000"/>
+            <w:sz w:val="22"/>
+            <w:szCs w:val="22"/>
+            <w:u w:val="none"/>
+            <w:rtl w:val="0"/>
+          </w:rPr>
+          <w:t xml:space="preserve"> (accessed 26 August 2024)</w:t>
+        </w:r>
+      </w:hyperlink>
+      <w:r>
+        <w:rPr>
+          <w:rtl w:val="0"/>
+        </w:rPr>
+      </w:r>
+    </w:p>
+    <w:p>
+      <w:pPr>
+        <w:keepNext w:val="0"/>
+        <w:keepLines w:val="0"/>
+        <w:pageBreakBefore w:val="0"/>
+        <w:widowControl w:val="0"/>
+        <w:pBdr>
+          <w:top w:space="0" w:sz="0" w:val="nil"/>
+          <w:left w:space="0" w:sz="0" w:val="nil"/>
+          <w:bottom w:space="0" w:sz="0" w:val="nil"/>
+          <w:right w:space="0" w:sz="0" w:val="nil"/>
+          <w:between w:space="0" w:sz="0" w:val="nil"/>
+        </w:pBdr>
+        <w:shd w:fill="auto" w:val="clear"/>
+        <w:spacing w:after="220" w:before="0" w:line="240" w:lineRule="auto"/>
+        <w:ind w:left="440" w:right="0" w:hanging="440"/>
+        <w:jc w:val="left"/>
+        <w:rPr>
+          <w:b w:val="0"/>
+          <w:i w:val="0"/>
+          <w:color w:val="000000"/>
+          <w:sz w:val="22"/>
+          <w:szCs w:val="22"/>
+        </w:rPr>
+      </w:pPr>
+      <w:r>
+        <w:rPr>
+          <w:b w:val="0"/>
+          <w:i w:val="0"/>
+          <w:color w:val="000000"/>
+          <w:sz w:val="22"/>
+          <w:szCs w:val="22"/>
+          <w:rtl w:val="0"/>
+        </w:rPr>
+        <w:t xml:space="preserve">8 </w:t>
+        <w:tab/>
+      </w:r>
+      <w:hyperlink r:id="rId52">
+        <w:r>
+          <w:rPr>
+            <w:b w:val="0"/>
+            <w:i w:val="0"/>
+            <w:color w:val="000000"/>
+            <w:sz w:val="22"/>
+            <w:szCs w:val="22"/>
+            <w:u w:val="none"/>
+            <w:rtl w:val="0"/>
+          </w:rPr>
+          <w:t xml:space="preserve">Zarin DA, Tse T, Williams RJ, </w:t>
+        </w:r>
+      </w:hyperlink>
+      <w:hyperlink r:id="rId53">
+        <w:r>
+          <w:rPr>
+            <w:b w:val="0"/>
+            <w:i w:val="1"/>
+            <w:color w:val="000000"/>
+            <w:sz w:val="22"/>
+            <w:szCs w:val="22"/>
+            <w:u w:val="none"/>
+            <w:rtl w:val="0"/>
+          </w:rPr>
+          <w:t xml:space="preserve">et al.</w:t>
+        </w:r>
+      </w:hyperlink>
+      <w:hyperlink r:id="rId54">
+        <w:r>
+          <w:rPr>
+            <w:b w:val="0"/>
+            <w:i w:val="0"/>
+            <w:color w:val="000000"/>
+            <w:sz w:val="22"/>
+            <w:szCs w:val="22"/>
+            <w:u w:val="none"/>
+            <w:rtl w:val="0"/>
+          </w:rPr>
+          <w:t xml:space="preserve"> The ClinicalTrials.gov Results Database — Update and Key Issues. </w:t>
+        </w:r>
+      </w:hyperlink>
+      <w:hyperlink r:id="rId55">
+        <w:r>
+          <w:rPr>
+            <w:b w:val="0"/>
+            <w:i w:val="1"/>
+            <w:color w:val="000000"/>
+            <w:sz w:val="22"/>
+            <w:szCs w:val="22"/>
+            <w:u w:val="none"/>
+            <w:rtl w:val="0"/>
+          </w:rPr>
+          <w:t xml:space="preserve">N Engl J Med</w:t>
+        </w:r>
+      </w:hyperlink>
+      <w:hyperlink r:id="rId56">
+        <w:r>
+          <w:rPr>
+            <w:b w:val="0"/>
+            <w:i w:val="0"/>
+            <w:color w:val="000000"/>
+            <w:sz w:val="22"/>
+            <w:szCs w:val="22"/>
+            <w:u w:val="none"/>
+            <w:rtl w:val="0"/>
+          </w:rPr>
+          <w:t xml:space="preserve">. 2011;364:852–60.</w:t>
+        </w:r>
+      </w:hyperlink>
+      <w:r>
+        <w:rPr>
+          <w:rtl w:val="0"/>
+        </w:rPr>
+      </w:r>
+    </w:p>
+    <w:p>
+      <w:pPr>
+        <w:keepNext w:val="0"/>
+        <w:keepLines w:val="0"/>
+        <w:pageBreakBefore w:val="0"/>
+        <w:widowControl w:val="0"/>
+        <w:pBdr>
+          <w:top w:space="0" w:sz="0" w:val="nil"/>
+          <w:left w:space="0" w:sz="0" w:val="nil"/>
+          <w:bottom w:space="0" w:sz="0" w:val="nil"/>
+          <w:right w:space="0" w:sz="0" w:val="nil"/>
+          <w:between w:space="0" w:sz="0" w:val="nil"/>
+        </w:pBdr>
+        <w:shd w:fill="auto" w:val="clear"/>
+        <w:spacing w:after="220" w:before="0" w:line="240" w:lineRule="auto"/>
+        <w:ind w:left="440" w:right="0" w:hanging="440"/>
+        <w:jc w:val="left"/>
+        <w:rPr>
+          <w:b w:val="0"/>
+          <w:i w:val="0"/>
+          <w:color w:val="000000"/>
+          <w:sz w:val="22"/>
+          <w:szCs w:val="22"/>
+        </w:rPr>
+      </w:pPr>
+      <w:r>
+        <w:rPr>
+          <w:b w:val="0"/>
+          <w:i w:val="0"/>
+          <w:color w:val="000000"/>
+          <w:sz w:val="22"/>
+          <w:szCs w:val="22"/>
+          <w:rtl w:val="0"/>
+        </w:rPr>
+        <w:t xml:space="preserve">9 </w:t>
+        <w:tab/>
+      </w:r>
+      <w:hyperlink r:id="rId57">
         <w:r>
           <w:rPr>
             <w:b w:val="0"/>
@@ -8388,7 +9106,7 @@
           <w:t xml:space="preserve">Siegel RL, Miller KD, Wagle NS, </w:t>
         </w:r>
       </w:hyperlink>
-      <w:hyperlink r:id="rId28">
+      <w:hyperlink r:id="rId58">
         <w:r>
           <w:rPr>
             <w:b w:val="0"/>
@@ -8402,7 +9120,7 @@
           <w:t xml:space="preserve">et al.</w:t>
         </w:r>
       </w:hyperlink>
-      <w:hyperlink r:id="rId29">
+      <w:hyperlink r:id="rId59">
         <w:r>
           <w:rPr>
             <w:b w:val="0"/>
@@ -8416,7 +9134,7 @@
           <w:t xml:space="preserve"> Cancer statistics, 2023. </w:t>
         </w:r>
       </w:hyperlink>
-      <w:hyperlink r:id="rId30">
+      <w:hyperlink r:id="rId60">
         <w:r>
           <w:rPr>
             <w:b w:val="0"/>
@@ -8430,7 +9148,7 @@
           <w:t xml:space="preserve">CA Cancer J Clin</w:t>
         </w:r>
       </w:hyperlink>
-      <w:hyperlink r:id="rId31">
+      <w:hyperlink r:id="rId61">
         <w:r>
           <w:rPr>
             <w:b w:val="0"/>

</xml_diff>

<commit_message>
updates to figures paper
</commit_message>
<xml_diff>
--- a/Paper/Clinical_Trails_Tumor_Name_Stardaization_using Embedding_Analysis.docx
+++ b/Paper/Clinical_Trails_Tumor_Name_Stardaization_using Embedding_Analysis.docx
@@ -5766,12 +5766,12 @@
           <wp:inline distB="114300" distT="114300" distL="114300" distR="114300">
             <wp:extent cx="6057900" cy="1943100"/>
             <wp:effectExtent b="0" l="0" r="0" t="0"/>
-            <wp:docPr id="1" name="image1.png"/>
+            <wp:docPr id="4" name="image2.png"/>
             <a:graphic>
               <a:graphicData uri="http://schemas.openxmlformats.org/drawingml/2006/picture">
                 <pic:pic>
                   <pic:nvPicPr>
-                    <pic:cNvPr id="0" name="image1.png"/>
+                    <pic:cNvPr id="0" name="image2.png"/>
                     <pic:cNvPicPr preferRelativeResize="0"/>
                   </pic:nvPicPr>
                   <pic:blipFill>
@@ -8205,6 +8205,239 @@
       </w:pPr>
       <w:r>
         <w:rPr>
+          <w:b w:val="1"/>
+          <w:rtl w:val="0"/>
+        </w:rPr>
+        <w:t xml:space="preserve">Figures</w:t>
+      </w:r>
+    </w:p>
+    <w:p>
+      <w:pPr>
+        <w:rPr>
+          <w:b w:val="1"/>
+        </w:rPr>
+      </w:pPr>
+      <w:r>
+        <w:rPr>
+          <w:rtl w:val="0"/>
+        </w:rPr>
+      </w:r>
+    </w:p>
+    <w:p>
+      <w:pPr>
+        <w:rPr>
+          <w:b w:val="1"/>
+        </w:rPr>
+      </w:pPr>
+      <w:r>
+        <w:rPr>
+          <w:b w:val="1"/>
+          <w:rtl w:val="0"/>
+        </w:rPr>
+        <w:t xml:space="preserve">Fig 2: Text Match Pipeline using Edit Distances</w:t>
+        <w:br w:type="textWrapping"/>
+      </w:r>
+      <w:r>
+        <w:rPr>
+          <w:b w:val="1"/>
+        </w:rPr>
+        <w:drawing>
+          <wp:inline distB="114300" distT="114300" distL="114300" distR="114300">
+            <wp:extent cx="5699254" cy="1048448"/>
+            <wp:effectExtent b="0" l="0" r="0" t="0"/>
+            <wp:docPr id="2" name="image1.png"/>
+            <a:graphic>
+              <a:graphicData uri="http://schemas.openxmlformats.org/drawingml/2006/picture">
+                <pic:pic>
+                  <pic:nvPicPr>
+                    <pic:cNvPr id="0" name="image1.png"/>
+                    <pic:cNvPicPr preferRelativeResize="0"/>
+                  </pic:nvPicPr>
+                  <pic:blipFill>
+                    <a:blip r:embed="rId23"/>
+                    <a:srcRect b="0" l="0" r="0" t="0"/>
+                    <a:stretch>
+                      <a:fillRect/>
+                    </a:stretch>
+                  </pic:blipFill>
+                  <pic:spPr>
+                    <a:xfrm>
+                      <a:off x="0" y="0"/>
+                      <a:ext cx="5699254" cy="1048448"/>
+                    </a:xfrm>
+                    <a:prstGeom prst="rect"/>
+                    <a:ln/>
+                  </pic:spPr>
+                </pic:pic>
+              </a:graphicData>
+            </a:graphic>
+          </wp:inline>
+        </w:drawing>
+      </w:r>
+      <w:r>
+        <w:rPr>
+          <w:rtl w:val="0"/>
+        </w:rPr>
+      </w:r>
+    </w:p>
+    <w:p>
+      <w:pPr>
+        <w:rPr>
+          <w:b w:val="1"/>
+        </w:rPr>
+      </w:pPr>
+      <w:r>
+        <w:rPr>
+          <w:rtl w:val="0"/>
+        </w:rPr>
+      </w:r>
+    </w:p>
+    <w:p>
+      <w:pPr>
+        <w:rPr>
+          <w:b w:val="1"/>
+        </w:rPr>
+      </w:pPr>
+      <w:r>
+        <w:rPr>
+          <w:b w:val="1"/>
+          <w:rtl w:val="0"/>
+        </w:rPr>
+        <w:t xml:space="preserve">Fig3: Text Match Pipeline using ADA002 and LTE-3 Embeddings </w:t>
+      </w:r>
+    </w:p>
+    <w:p>
+      <w:pPr>
+        <w:rPr>
+          <w:b w:val="1"/>
+        </w:rPr>
+      </w:pPr>
+      <w:r>
+        <w:rPr>
+          <w:b w:val="1"/>
+        </w:rPr>
+        <w:drawing>
+          <wp:inline distB="114300" distT="114300" distL="114300" distR="114300">
+            <wp:extent cx="6057900" cy="2387600"/>
+            <wp:effectExtent b="0" l="0" r="0" t="0"/>
+            <wp:docPr id="1" name="image4.png"/>
+            <a:graphic>
+              <a:graphicData uri="http://schemas.openxmlformats.org/drawingml/2006/picture">
+                <pic:pic>
+                  <pic:nvPicPr>
+                    <pic:cNvPr id="0" name="image4.png"/>
+                    <pic:cNvPicPr preferRelativeResize="0"/>
+                  </pic:nvPicPr>
+                  <pic:blipFill>
+                    <a:blip r:embed="rId24"/>
+                    <a:srcRect b="0" l="0" r="0" t="0"/>
+                    <a:stretch>
+                      <a:fillRect/>
+                    </a:stretch>
+                  </pic:blipFill>
+                  <pic:spPr>
+                    <a:xfrm>
+                      <a:off x="0" y="0"/>
+                      <a:ext cx="6057900" cy="2387600"/>
+                    </a:xfrm>
+                    <a:prstGeom prst="rect"/>
+                    <a:ln/>
+                  </pic:spPr>
+                </pic:pic>
+              </a:graphicData>
+            </a:graphic>
+          </wp:inline>
+        </w:drawing>
+      </w:r>
+      <w:r>
+        <w:rPr>
+          <w:rtl w:val="0"/>
+        </w:rPr>
+      </w:r>
+    </w:p>
+    <w:p>
+      <w:pPr>
+        <w:rPr>
+          <w:b w:val="1"/>
+        </w:rPr>
+      </w:pPr>
+      <w:r>
+        <w:rPr>
+          <w:rtl w:val="0"/>
+        </w:rPr>
+      </w:r>
+    </w:p>
+    <w:p>
+      <w:pPr>
+        <w:rPr>
+          <w:b w:val="1"/>
+        </w:rPr>
+      </w:pPr>
+      <w:r>
+        <w:rPr>
+          <w:b w:val="1"/>
+          <w:rtl w:val="0"/>
+        </w:rPr>
+        <w:t xml:space="preserve">Fig4: Silhouette Score vs cluster size (for K-means) usingADA002 and LTE-3 Embeddings   </w:t>
+      </w:r>
+    </w:p>
+    <w:p>
+      <w:pPr>
+        <w:rPr>
+          <w:b w:val="1"/>
+        </w:rPr>
+      </w:pPr>
+      <w:r>
+        <w:rPr>
+          <w:rtl w:val="0"/>
+        </w:rPr>
+      </w:r>
+    </w:p>
+    <w:p>
+      <w:pPr>
+        <w:rPr>
+          <w:b w:val="1"/>
+        </w:rPr>
+      </w:pPr>
+      <w:r>
+        <w:rPr>
+          <w:b w:val="1"/>
+        </w:rPr>
+        <w:drawing>
+          <wp:inline distB="114300" distT="114300" distL="114300" distR="114300">
+            <wp:extent cx="6057900" cy="2527300"/>
+            <wp:effectExtent b="0" l="0" r="0" t="0"/>
+            <wp:docPr id="3" name="image3.png"/>
+            <a:graphic>
+              <a:graphicData uri="http://schemas.openxmlformats.org/drawingml/2006/picture">
+                <pic:pic>
+                  <pic:nvPicPr>
+                    <pic:cNvPr id="0" name="image3.png"/>
+                    <pic:cNvPicPr preferRelativeResize="0"/>
+                  </pic:nvPicPr>
+                  <pic:blipFill>
+                    <a:blip r:embed="rId25"/>
+                    <a:srcRect b="0" l="0" r="0" t="0"/>
+                    <a:stretch>
+                      <a:fillRect/>
+                    </a:stretch>
+                  </pic:blipFill>
+                  <pic:spPr>
+                    <a:xfrm>
+                      <a:off x="0" y="0"/>
+                      <a:ext cx="6057900" cy="2527300"/>
+                    </a:xfrm>
+                    <a:prstGeom prst="rect"/>
+                    <a:ln/>
+                  </pic:spPr>
+                </pic:pic>
+              </a:graphicData>
+            </a:graphic>
+          </wp:inline>
+        </w:drawing>
+      </w:r>
+      <w:r>
+        <w:rPr>
           <w:rtl w:val="0"/>
         </w:rPr>
       </w:r>
@@ -8272,7 +8505,7 @@
         <w:t xml:space="preserve">1 </w:t>
         <w:tab/>
       </w:r>
-      <w:hyperlink r:id="rId23">
+      <w:hyperlink r:id="rId26">
         <w:r>
           <w:rPr>
             <w:b w:val="0"/>
@@ -8286,7 +8519,7 @@
           <w:t xml:space="preserve">Bray F, Laversanne M, Sung H, </w:t>
         </w:r>
       </w:hyperlink>
-      <w:hyperlink r:id="rId24">
+      <w:hyperlink r:id="rId27">
         <w:r>
           <w:rPr>
             <w:b w:val="0"/>
@@ -8300,7 +8533,7 @@
           <w:t xml:space="preserve">et al.</w:t>
         </w:r>
       </w:hyperlink>
-      <w:hyperlink r:id="rId25">
+      <w:hyperlink r:id="rId28">
         <w:r>
           <w:rPr>
             <w:b w:val="0"/>
@@ -8312,91 +8545,6 @@
             <w:rtl w:val="0"/>
           </w:rPr>
           <w:t xml:space="preserve"> Global cancer statistics 2022: GLOBOCAN estimates of incidence and mortality worldwide for 36 cancers in 185 countries. </w:t>
-        </w:r>
-      </w:hyperlink>
-      <w:hyperlink r:id="rId26">
-        <w:r>
-          <w:rPr>
-            <w:b w:val="0"/>
-            <w:i w:val="1"/>
-            <w:color w:val="000000"/>
-            <w:sz w:val="22"/>
-            <w:szCs w:val="22"/>
-            <w:u w:val="none"/>
-            <w:rtl w:val="0"/>
-          </w:rPr>
-          <w:t xml:space="preserve">CA Cancer J Clin</w:t>
-        </w:r>
-      </w:hyperlink>
-      <w:hyperlink r:id="rId27">
-        <w:r>
-          <w:rPr>
-            <w:b w:val="0"/>
-            <w:i w:val="0"/>
-            <w:color w:val="000000"/>
-            <w:sz w:val="22"/>
-            <w:szCs w:val="22"/>
-            <w:u w:val="none"/>
-            <w:rtl w:val="0"/>
-          </w:rPr>
-          <w:t xml:space="preserve">. 2024;74:229–63.</w:t>
-        </w:r>
-      </w:hyperlink>
-      <w:r>
-        <w:rPr>
-          <w:rtl w:val="0"/>
-        </w:rPr>
-      </w:r>
-    </w:p>
-    <w:p>
-      <w:pPr>
-        <w:keepNext w:val="0"/>
-        <w:keepLines w:val="0"/>
-        <w:pageBreakBefore w:val="0"/>
-        <w:widowControl w:val="0"/>
-        <w:pBdr>
-          <w:top w:space="0" w:sz="0" w:val="nil"/>
-          <w:left w:space="0" w:sz="0" w:val="nil"/>
-          <w:bottom w:space="0" w:sz="0" w:val="nil"/>
-          <w:right w:space="0" w:sz="0" w:val="nil"/>
-          <w:between w:space="0" w:sz="0" w:val="nil"/>
-        </w:pBdr>
-        <w:shd w:fill="auto" w:val="clear"/>
-        <w:spacing w:after="220" w:before="0" w:line="240" w:lineRule="auto"/>
-        <w:ind w:left="440" w:right="0" w:hanging="440"/>
-        <w:jc w:val="left"/>
-        <w:rPr>
-          <w:b w:val="0"/>
-          <w:i w:val="0"/>
-          <w:color w:val="000000"/>
-          <w:sz w:val="22"/>
-          <w:szCs w:val="22"/>
-        </w:rPr>
-      </w:pPr>
-      <w:r>
-        <w:rPr>
-          <w:b w:val="0"/>
-          <w:i w:val="0"/>
-          <w:color w:val="000000"/>
-          <w:sz w:val="22"/>
-          <w:szCs w:val="22"/>
-          <w:rtl w:val="0"/>
-        </w:rPr>
-        <w:t xml:space="preserve">2 </w:t>
-        <w:tab/>
-      </w:r>
-      <w:hyperlink r:id="rId28">
-        <w:r>
-          <w:rPr>
-            <w:b w:val="0"/>
-            <w:i w:val="0"/>
-            <w:color w:val="000000"/>
-            <w:sz w:val="22"/>
-            <w:szCs w:val="22"/>
-            <w:u w:val="none"/>
-            <w:rtl w:val="0"/>
-          </w:rPr>
-          <w:t xml:space="preserve">Siegel RL, Giaquinto AN, Jemal A. Cancer statistics, 2024. </w:t>
         </w:r>
       </w:hyperlink>
       <w:hyperlink r:id="rId29">
@@ -8424,7 +8572,7 @@
             <w:u w:val="none"/>
             <w:rtl w:val="0"/>
           </w:rPr>
-          <w:t xml:space="preserve">. 2024;74:12–49.</w:t>
+          <w:t xml:space="preserve">. 2024;74:229–63.</w:t>
         </w:r>
       </w:hyperlink>
       <w:r>
@@ -8467,7 +8615,7 @@
           <w:szCs w:val="22"/>
           <w:rtl w:val="0"/>
         </w:rPr>
-        <w:t xml:space="preserve">3 </w:t>
+        <w:t xml:space="preserve">2 </w:t>
         <w:tab/>
       </w:r>
       <w:hyperlink r:id="rId31">
@@ -8481,7 +8629,7 @@
             <w:u w:val="none"/>
             <w:rtl w:val="0"/>
           </w:rPr>
-          <w:t xml:space="preserve">Matt GY, Sioson E, Shelton K, </w:t>
+          <w:t xml:space="preserve">Siegel RL, Giaquinto AN, Jemal A. Cancer statistics, 2024. </w:t>
         </w:r>
       </w:hyperlink>
       <w:hyperlink r:id="rId32">
@@ -8495,7 +8643,7 @@
             <w:u w:val="none"/>
             <w:rtl w:val="0"/>
           </w:rPr>
-          <w:t xml:space="preserve">et al.</w:t>
+          <w:t xml:space="preserve">CA Cancer J Clin</w:t>
         </w:r>
       </w:hyperlink>
       <w:hyperlink r:id="rId33">
@@ -8509,35 +8657,7 @@
             <w:u w:val="none"/>
             <w:rtl w:val="0"/>
           </w:rPr>
-          <w:t xml:space="preserve"> St. Jude Survivorship Portal: Sharing and Analyzing Large Clinical and Genomic Datasets from Pediatric Cancer Survivors. </w:t>
-        </w:r>
-      </w:hyperlink>
-      <w:hyperlink r:id="rId34">
-        <w:r>
-          <w:rPr>
-            <w:b w:val="0"/>
-            <w:i w:val="1"/>
-            <w:color w:val="000000"/>
-            <w:sz w:val="22"/>
-            <w:szCs w:val="22"/>
-            <w:u w:val="none"/>
-            <w:rtl w:val="0"/>
-          </w:rPr>
-          <w:t xml:space="preserve">Cancer Discov</w:t>
-        </w:r>
-      </w:hyperlink>
-      <w:hyperlink r:id="rId35">
-        <w:r>
-          <w:rPr>
-            <w:b w:val="0"/>
-            <w:i w:val="0"/>
-            <w:color w:val="000000"/>
-            <w:sz w:val="22"/>
-            <w:szCs w:val="22"/>
-            <w:u w:val="none"/>
-            <w:rtl w:val="0"/>
-          </w:rPr>
-          <w:t xml:space="preserve">. 2024;14:1403–17.</w:t>
+          <w:t xml:space="preserve">. 2024;74:12–49.</w:t>
         </w:r>
       </w:hyperlink>
       <w:r>
@@ -8580,9 +8700,37 @@
           <w:szCs w:val="22"/>
           <w:rtl w:val="0"/>
         </w:rPr>
-        <w:t xml:space="preserve">4 </w:t>
+        <w:t xml:space="preserve">3 </w:t>
         <w:tab/>
       </w:r>
+      <w:hyperlink r:id="rId34">
+        <w:r>
+          <w:rPr>
+            <w:b w:val="0"/>
+            <w:i w:val="0"/>
+            <w:color w:val="000000"/>
+            <w:sz w:val="22"/>
+            <w:szCs w:val="22"/>
+            <w:u w:val="none"/>
+            <w:rtl w:val="0"/>
+          </w:rPr>
+          <w:t xml:space="preserve">Matt GY, Sioson E, Shelton K, </w:t>
+        </w:r>
+      </w:hyperlink>
+      <w:hyperlink r:id="rId35">
+        <w:r>
+          <w:rPr>
+            <w:b w:val="0"/>
+            <w:i w:val="1"/>
+            <w:color w:val="000000"/>
+            <w:sz w:val="22"/>
+            <w:szCs w:val="22"/>
+            <w:u w:val="none"/>
+            <w:rtl w:val="0"/>
+          </w:rPr>
+          <w:t xml:space="preserve">et al.</w:t>
+        </w:r>
+      </w:hyperlink>
       <w:hyperlink r:id="rId36">
         <w:r>
           <w:rPr>
@@ -8594,7 +8742,7 @@
             <w:u w:val="none"/>
             <w:rtl w:val="0"/>
           </w:rPr>
-          <w:t xml:space="preserve">Aristizabal P, Winestone LE, Umaretiya P, </w:t>
+          <w:t xml:space="preserve"> St. Jude Survivorship Portal: Sharing and Analyzing Large Clinical and Genomic Datasets from Pediatric Cancer Survivors. </w:t>
         </w:r>
       </w:hyperlink>
       <w:hyperlink r:id="rId37">
@@ -8608,7 +8756,7 @@
             <w:u w:val="none"/>
             <w:rtl w:val="0"/>
           </w:rPr>
-          <w:t xml:space="preserve">et al.</w:t>
+          <w:t xml:space="preserve">Cancer Discov</w:t>
         </w:r>
       </w:hyperlink>
       <w:hyperlink r:id="rId38">
@@ -8622,35 +8770,7 @@
             <w:u w:val="none"/>
             <w:rtl w:val="0"/>
           </w:rPr>
-          <w:t xml:space="preserve"> Disparities in Pediatric Oncology: The 21st Century Opportunity to Improve Outcomes for Children and Adolescents With Cancer. </w:t>
-        </w:r>
-      </w:hyperlink>
-      <w:hyperlink r:id="rId39">
-        <w:r>
-          <w:rPr>
-            <w:b w:val="0"/>
-            <w:i w:val="1"/>
-            <w:color w:val="000000"/>
-            <w:sz w:val="22"/>
-            <w:szCs w:val="22"/>
-            <w:u w:val="none"/>
-            <w:rtl w:val="0"/>
-          </w:rPr>
-          <w:t xml:space="preserve">Am Soc Clin Oncol Educ Book</w:t>
-        </w:r>
-      </w:hyperlink>
-      <w:hyperlink r:id="rId40">
-        <w:r>
-          <w:rPr>
-            <w:b w:val="0"/>
-            <w:i w:val="0"/>
-            <w:color w:val="000000"/>
-            <w:sz w:val="22"/>
-            <w:szCs w:val="22"/>
-            <w:u w:val="none"/>
-            <w:rtl w:val="0"/>
-          </w:rPr>
-          <w:t xml:space="preserve">. 2021;41:e315–26.</w:t>
+          <w:t xml:space="preserve">. 2024;14:1403–17.</w:t>
         </w:r>
       </w:hyperlink>
       <w:r>
@@ -8693,9 +8813,37 @@
           <w:szCs w:val="22"/>
           <w:rtl w:val="0"/>
         </w:rPr>
-        <w:t xml:space="preserve">5 </w:t>
+        <w:t xml:space="preserve">4 </w:t>
         <w:tab/>
       </w:r>
+      <w:hyperlink r:id="rId39">
+        <w:r>
+          <w:rPr>
+            <w:b w:val="0"/>
+            <w:i w:val="0"/>
+            <w:color w:val="000000"/>
+            <w:sz w:val="22"/>
+            <w:szCs w:val="22"/>
+            <w:u w:val="none"/>
+            <w:rtl w:val="0"/>
+          </w:rPr>
+          <w:t xml:space="preserve">Aristizabal P, Winestone LE, Umaretiya P, </w:t>
+        </w:r>
+      </w:hyperlink>
+      <w:hyperlink r:id="rId40">
+        <w:r>
+          <w:rPr>
+            <w:b w:val="0"/>
+            <w:i w:val="1"/>
+            <w:color w:val="000000"/>
+            <w:sz w:val="22"/>
+            <w:szCs w:val="22"/>
+            <w:u w:val="none"/>
+            <w:rtl w:val="0"/>
+          </w:rPr>
+          <w:t xml:space="preserve">et al.</w:t>
+        </w:r>
+      </w:hyperlink>
       <w:hyperlink r:id="rId41">
         <w:r>
           <w:rPr>
@@ -8707,7 +8855,7 @@
             <w:u w:val="none"/>
             <w:rtl w:val="0"/>
           </w:rPr>
-          <w:t xml:space="preserve">Hunger Stephen P., Mullighan Charles G. Acute Lymphoblastic Leukemia in Children. </w:t>
+          <w:t xml:space="preserve"> Disparities in Pediatric Oncology: The 21st Century Opportunity to Improve Outcomes for Children and Adolescents With Cancer. </w:t>
         </w:r>
       </w:hyperlink>
       <w:hyperlink r:id="rId42">
@@ -8721,7 +8869,7 @@
             <w:u w:val="none"/>
             <w:rtl w:val="0"/>
           </w:rPr>
-          <w:t xml:space="preserve">N Engl J Med</w:t>
+          <w:t xml:space="preserve">Am Soc Clin Oncol Educ Book</w:t>
         </w:r>
       </w:hyperlink>
       <w:hyperlink r:id="rId43">
@@ -8735,7 +8883,7 @@
             <w:u w:val="none"/>
             <w:rtl w:val="0"/>
           </w:rPr>
-          <w:t xml:space="preserve">. ;373:1541–52.</w:t>
+          <w:t xml:space="preserve">. 2021;41:e315–26.</w:t>
         </w:r>
       </w:hyperlink>
       <w:r>
@@ -8778,7 +8926,7 @@
           <w:szCs w:val="22"/>
           <w:rtl w:val="0"/>
         </w:rPr>
-        <w:t xml:space="preserve">6 </w:t>
+        <w:t xml:space="preserve">5 </w:t>
         <w:tab/>
       </w:r>
       <w:hyperlink r:id="rId44">
@@ -8792,7 +8940,7 @@
             <w:u w:val="none"/>
             <w:rtl w:val="0"/>
           </w:rPr>
-          <w:t xml:space="preserve">Laetsch TW, DuBois SG, Bender JG, </w:t>
+          <w:t xml:space="preserve">Hunger Stephen P., Mullighan Charles G. Acute Lymphoblastic Leukemia in Children. </w:t>
         </w:r>
       </w:hyperlink>
       <w:hyperlink r:id="rId45">
@@ -8806,7 +8954,7 @@
             <w:u w:val="none"/>
             <w:rtl w:val="0"/>
           </w:rPr>
-          <w:t xml:space="preserve">et al.</w:t>
+          <w:t xml:space="preserve">N Engl J Med</w:t>
         </w:r>
       </w:hyperlink>
       <w:hyperlink r:id="rId46">
@@ -8820,35 +8968,7 @@
             <w:u w:val="none"/>
             <w:rtl w:val="0"/>
           </w:rPr>
-          <w:t xml:space="preserve"> Opportunities and Challenges in Drug Development for Pediatric Cancers. </w:t>
-        </w:r>
-      </w:hyperlink>
-      <w:hyperlink r:id="rId47">
-        <w:r>
-          <w:rPr>
-            <w:b w:val="0"/>
-            <w:i w:val="1"/>
-            <w:color w:val="000000"/>
-            <w:sz w:val="22"/>
-            <w:szCs w:val="22"/>
-            <w:u w:val="none"/>
-            <w:rtl w:val="0"/>
-          </w:rPr>
-          <w:t xml:space="preserve">Cancer Discov</w:t>
-        </w:r>
-      </w:hyperlink>
-      <w:hyperlink r:id="rId48">
-        <w:r>
-          <w:rPr>
-            <w:b w:val="0"/>
-            <w:i w:val="0"/>
-            <w:color w:val="000000"/>
-            <w:sz w:val="22"/>
-            <w:szCs w:val="22"/>
-            <w:u w:val="none"/>
-            <w:rtl w:val="0"/>
-          </w:rPr>
-          <w:t xml:space="preserve">. 2021;11:545–59.</w:t>
+          <w:t xml:space="preserve">. ;373:1541–52.</w:t>
         </w:r>
       </w:hyperlink>
       <w:r>
@@ -8891,9 +9011,37 @@
           <w:szCs w:val="22"/>
           <w:rtl w:val="0"/>
         </w:rPr>
-        <w:t xml:space="preserve">7 </w:t>
+        <w:t xml:space="preserve">6 </w:t>
         <w:tab/>
       </w:r>
+      <w:hyperlink r:id="rId47">
+        <w:r>
+          <w:rPr>
+            <w:b w:val="0"/>
+            <w:i w:val="0"/>
+            <w:color w:val="000000"/>
+            <w:sz w:val="22"/>
+            <w:szCs w:val="22"/>
+            <w:u w:val="none"/>
+            <w:rtl w:val="0"/>
+          </w:rPr>
+          <w:t xml:space="preserve">Laetsch TW, DuBois SG, Bender JG, </w:t>
+        </w:r>
+      </w:hyperlink>
+      <w:hyperlink r:id="rId48">
+        <w:r>
+          <w:rPr>
+            <w:b w:val="0"/>
+            <w:i w:val="1"/>
+            <w:color w:val="000000"/>
+            <w:sz w:val="22"/>
+            <w:szCs w:val="22"/>
+            <w:u w:val="none"/>
+            <w:rtl w:val="0"/>
+          </w:rPr>
+          <w:t xml:space="preserve">et al.</w:t>
+        </w:r>
+      </w:hyperlink>
       <w:hyperlink r:id="rId49">
         <w:r>
           <w:rPr>
@@ -8905,21 +9053,21 @@
             <w:u w:val="none"/>
             <w:rtl w:val="0"/>
           </w:rPr>
-          <w:t xml:space="preserve">ClinicalTrials.Gov. </w:t>
+          <w:t xml:space="preserve"> Opportunities and Challenges in Drug Development for Pediatric Cancers. </w:t>
         </w:r>
       </w:hyperlink>
       <w:hyperlink r:id="rId50">
         <w:r>
           <w:rPr>
             <w:b w:val="0"/>
-            <w:i w:val="0"/>
+            <w:i w:val="1"/>
             <w:color w:val="000000"/>
             <w:sz w:val="22"/>
             <w:szCs w:val="22"/>
             <w:u w:val="none"/>
             <w:rtl w:val="0"/>
           </w:rPr>
-          <w:t xml:space="preserve">https://clinicaltrials.gov/</w:t>
+          <w:t xml:space="preserve">Cancer Discov</w:t>
         </w:r>
       </w:hyperlink>
       <w:hyperlink r:id="rId51">
@@ -8933,7 +9081,7 @@
             <w:u w:val="none"/>
             <w:rtl w:val="0"/>
           </w:rPr>
-          <w:t xml:space="preserve"> (accessed 26 August 2024)</w:t>
+          <w:t xml:space="preserve">. 2021;11:545–59.</w:t>
         </w:r>
       </w:hyperlink>
       <w:r>
@@ -8976,7 +9124,7 @@
           <w:szCs w:val="22"/>
           <w:rtl w:val="0"/>
         </w:rPr>
-        <w:t xml:space="preserve">8 </w:t>
+        <w:t xml:space="preserve">7 </w:t>
         <w:tab/>
       </w:r>
       <w:hyperlink r:id="rId52">
@@ -8990,21 +9138,21 @@
             <w:u w:val="none"/>
             <w:rtl w:val="0"/>
           </w:rPr>
-          <w:t xml:space="preserve">Zarin DA, Tse T, Williams RJ, </w:t>
+          <w:t xml:space="preserve">ClinicalTrials.Gov. </w:t>
         </w:r>
       </w:hyperlink>
       <w:hyperlink r:id="rId53">
         <w:r>
           <w:rPr>
             <w:b w:val="0"/>
-            <w:i w:val="1"/>
+            <w:i w:val="0"/>
             <w:color w:val="000000"/>
             <w:sz w:val="22"/>
             <w:szCs w:val="22"/>
             <w:u w:val="none"/>
             <w:rtl w:val="0"/>
           </w:rPr>
-          <w:t xml:space="preserve">et al.</w:t>
+          <w:t xml:space="preserve">https://clinicaltrials.gov/</w:t>
         </w:r>
       </w:hyperlink>
       <w:hyperlink r:id="rId54">
@@ -9018,35 +9166,7 @@
             <w:u w:val="none"/>
             <w:rtl w:val="0"/>
           </w:rPr>
-          <w:t xml:space="preserve"> The ClinicalTrials.gov Results Database — Update and Key Issues. </w:t>
-        </w:r>
-      </w:hyperlink>
-      <w:hyperlink r:id="rId55">
-        <w:r>
-          <w:rPr>
-            <w:b w:val="0"/>
-            <w:i w:val="1"/>
-            <w:color w:val="000000"/>
-            <w:sz w:val="22"/>
-            <w:szCs w:val="22"/>
-            <w:u w:val="none"/>
-            <w:rtl w:val="0"/>
-          </w:rPr>
-          <w:t xml:space="preserve">N Engl J Med</w:t>
-        </w:r>
-      </w:hyperlink>
-      <w:hyperlink r:id="rId56">
-        <w:r>
-          <w:rPr>
-            <w:b w:val="0"/>
-            <w:i w:val="0"/>
-            <w:color w:val="000000"/>
-            <w:sz w:val="22"/>
-            <w:szCs w:val="22"/>
-            <w:u w:val="none"/>
-            <w:rtl w:val="0"/>
-          </w:rPr>
-          <w:t xml:space="preserve">. 2011;364:852–60.</w:t>
+          <w:t xml:space="preserve"> (accessed 26 August 2024)</w:t>
         </w:r>
       </w:hyperlink>
       <w:r>
@@ -9089,10 +9209,123 @@
           <w:szCs w:val="22"/>
           <w:rtl w:val="0"/>
         </w:rPr>
+        <w:t xml:space="preserve">8 </w:t>
+        <w:tab/>
+      </w:r>
+      <w:hyperlink r:id="rId55">
+        <w:r>
+          <w:rPr>
+            <w:b w:val="0"/>
+            <w:i w:val="0"/>
+            <w:color w:val="000000"/>
+            <w:sz w:val="22"/>
+            <w:szCs w:val="22"/>
+            <w:u w:val="none"/>
+            <w:rtl w:val="0"/>
+          </w:rPr>
+          <w:t xml:space="preserve">Zarin DA, Tse T, Williams RJ, </w:t>
+        </w:r>
+      </w:hyperlink>
+      <w:hyperlink r:id="rId56">
+        <w:r>
+          <w:rPr>
+            <w:b w:val="0"/>
+            <w:i w:val="1"/>
+            <w:color w:val="000000"/>
+            <w:sz w:val="22"/>
+            <w:szCs w:val="22"/>
+            <w:u w:val="none"/>
+            <w:rtl w:val="0"/>
+          </w:rPr>
+          <w:t xml:space="preserve">et al.</w:t>
+        </w:r>
+      </w:hyperlink>
+      <w:hyperlink r:id="rId57">
+        <w:r>
+          <w:rPr>
+            <w:b w:val="0"/>
+            <w:i w:val="0"/>
+            <w:color w:val="000000"/>
+            <w:sz w:val="22"/>
+            <w:szCs w:val="22"/>
+            <w:u w:val="none"/>
+            <w:rtl w:val="0"/>
+          </w:rPr>
+          <w:t xml:space="preserve"> The ClinicalTrials.gov Results Database — Update and Key Issues. </w:t>
+        </w:r>
+      </w:hyperlink>
+      <w:hyperlink r:id="rId58">
+        <w:r>
+          <w:rPr>
+            <w:b w:val="0"/>
+            <w:i w:val="1"/>
+            <w:color w:val="000000"/>
+            <w:sz w:val="22"/>
+            <w:szCs w:val="22"/>
+            <w:u w:val="none"/>
+            <w:rtl w:val="0"/>
+          </w:rPr>
+          <w:t xml:space="preserve">N Engl J Med</w:t>
+        </w:r>
+      </w:hyperlink>
+      <w:hyperlink r:id="rId59">
+        <w:r>
+          <w:rPr>
+            <w:b w:val="0"/>
+            <w:i w:val="0"/>
+            <w:color w:val="000000"/>
+            <w:sz w:val="22"/>
+            <w:szCs w:val="22"/>
+            <w:u w:val="none"/>
+            <w:rtl w:val="0"/>
+          </w:rPr>
+          <w:t xml:space="preserve">. 2011;364:852–60.</w:t>
+        </w:r>
+      </w:hyperlink>
+      <w:r>
+        <w:rPr>
+          <w:rtl w:val="0"/>
+        </w:rPr>
+      </w:r>
+    </w:p>
+    <w:p>
+      <w:pPr>
+        <w:keepNext w:val="0"/>
+        <w:keepLines w:val="0"/>
+        <w:pageBreakBefore w:val="0"/>
+        <w:widowControl w:val="0"/>
+        <w:pBdr>
+          <w:top w:space="0" w:sz="0" w:val="nil"/>
+          <w:left w:space="0" w:sz="0" w:val="nil"/>
+          <w:bottom w:space="0" w:sz="0" w:val="nil"/>
+          <w:right w:space="0" w:sz="0" w:val="nil"/>
+          <w:between w:space="0" w:sz="0" w:val="nil"/>
+        </w:pBdr>
+        <w:shd w:fill="auto" w:val="clear"/>
+        <w:spacing w:after="220" w:before="0" w:line="240" w:lineRule="auto"/>
+        <w:ind w:left="440" w:right="0" w:hanging="440"/>
+        <w:jc w:val="left"/>
+        <w:rPr>
+          <w:b w:val="0"/>
+          <w:i w:val="0"/>
+          <w:color w:val="000000"/>
+          <w:sz w:val="22"/>
+          <w:szCs w:val="22"/>
+        </w:rPr>
+      </w:pPr>
+      <w:r>
+        <w:rPr>
+          <w:b w:val="0"/>
+          <w:i w:val="0"/>
+          <w:color w:val="000000"/>
+          <w:sz w:val="22"/>
+          <w:szCs w:val="22"/>
+          <w:rtl w:val="0"/>
+        </w:rPr>
         <w:t xml:space="preserve">9 </w:t>
         <w:tab/>
       </w:r>
-      <w:hyperlink r:id="rId57">
+      <w:hyperlink r:id="rId60">
         <w:r>
           <w:rPr>
             <w:b w:val="0"/>
@@ -9106,7 +9339,7 @@
           <w:t xml:space="preserve">Siegel RL, Miller KD, Wagle NS, </w:t>
         </w:r>
       </w:hyperlink>
-      <w:hyperlink r:id="rId58">
+      <w:hyperlink r:id="rId61">
         <w:r>
           <w:rPr>
             <w:b w:val="0"/>
@@ -9120,7 +9353,7 @@
           <w:t xml:space="preserve">et al.</w:t>
         </w:r>
       </w:hyperlink>
-      <w:hyperlink r:id="rId59">
+      <w:hyperlink r:id="rId62">
         <w:r>
           <w:rPr>
             <w:b w:val="0"/>
@@ -9134,7 +9367,7 @@
           <w:t xml:space="preserve"> Cancer statistics, 2023. </w:t>
         </w:r>
       </w:hyperlink>
-      <w:hyperlink r:id="rId60">
+      <w:hyperlink r:id="rId63">
         <w:r>
           <w:rPr>
             <w:b w:val="0"/>
@@ -9148,7 +9381,7 @@
           <w:t xml:space="preserve">CA Cancer J Clin</w:t>
         </w:r>
       </w:hyperlink>
-      <w:hyperlink r:id="rId61">
+      <w:hyperlink r:id="rId64">
         <w:r>
           <w:rPr>
             <w:b w:val="0"/>
@@ -9196,12 +9429,28 @@
       </w:r>
     </w:p>
     <w:sectPr>
+      <w:headerReference r:id="rId65" w:type="default"/>
       <w:pgSz w:h="15840" w:w="12240" w:orient="portrait"/>
       <w:pgMar w:bottom="1440" w:top="1440" w:left="1260" w:right="1440" w:header="720" w:footer="720"/>
       <w:pgNumType w:start="1"/>
     </w:sectPr>
   </w:body>
 </w:document>
+</file>
+
+<file path=word/header1.xml><?xml version="1.0" encoding="utf-8"?>
+<w:hdr xmlns:mc="http://schemas.openxmlformats.org/markup-compatibility/2006" xmlns:o="urn:schemas-microsoft-com:office:office" xmlns:r="http://schemas.openxmlformats.org/officeDocument/2006/relationships" xmlns:m="http://schemas.openxmlformats.org/officeDocument/2006/math" xmlns:v="urn:schemas-microsoft-com:vml" xmlns:wp="http://schemas.openxmlformats.org/drawingml/2006/wordprocessingDrawing" xmlns:w10="urn:schemas-microsoft-com:office:word" xmlns:w="http://schemas.openxmlformats.org/wordprocessingml/2006/main" xmlns:wne="http://schemas.microsoft.com/office/word/2006/wordml" xmlns:sl="http://schemas.openxmlformats.org/schemaLibrary/2006/main" xmlns:a="http://schemas.openxmlformats.org/drawingml/2006/main" xmlns:pic="http://schemas.openxmlformats.org/drawingml/2006/picture" xmlns:c="http://schemas.openxmlformats.org/drawingml/2006/chart" xmlns:lc="http://schemas.openxmlformats.org/drawingml/2006/lockedCanvas" xmlns:dgm="http://schemas.openxmlformats.org/drawingml/2006/diagram" xmlns:wps="http://schemas.microsoft.com/office/word/2010/wordprocessingShape" xmlns:wpg="http://schemas.microsoft.com/office/word/2010/wordprocessingGroup" xmlns:w14="http://schemas.microsoft.com/office/word/2010/wordml" xmlns:w15="http://schemas.microsoft.com/office/word/2012/wordml" xmlns:w16="http://schemas.microsoft.com/office/word/2018/wordml" xmlns:w16cex="http://schemas.microsoft.com/office/word/2018/wordml/cex" xmlns:w16cid="http://schemas.microsoft.com/office/word/2016/wordml/cid" xmlns="http://schemas.microsoft.com/office/tasks/2019/documenttasks" xmlns:cr="http://schemas.microsoft.com/office/comments/2020/reactions">
+  <w:p>
+    <w:pPr>
+      <w:rPr/>
+    </w:pPr>
+    <w:r>
+      <w:rPr>
+        <w:rtl w:val="0"/>
+      </w:rPr>
+    </w:r>
+  </w:p>
+</w:hdr>
 </file>
 
 <file path=word/numbering.xml><?xml version="1.0" encoding="utf-8"?>

</xml_diff>

<commit_message>
updates to introduction with citations added need to find a way to connect to para 2
</commit_message>
<xml_diff>
--- a/Paper/Clinical_Trails_Tumor_Name_Stardaization_using Embedding_Analysis.docx
+++ b/Paper/Clinical_Trails_Tumor_Name_Stardaization_using Embedding_Analysis.docx
@@ -925,11 +925,7 @@
     <w:p>
       <w:pPr>
         <w:ind w:left="0" w:firstLine="0"/>
-        <w:rPr>
-          <w:b w:val="1"/>
-          <w:sz w:val="28"/>
-          <w:szCs w:val="28"/>
-        </w:rPr>
+        <w:rPr/>
       </w:pPr>
       <w:r>
         <w:rPr>
@@ -1071,7 +1067,7 @@
         <w:rPr>
           <w:rtl w:val="0"/>
         </w:rPr>
-        <w:t xml:space="preserve">, thus the success is not uniformly shared across other types of pediatric cancers </w:t>
+        <w:t xml:space="preserve">, thus the success is not uniformly shared across all types of pediatric cancers </w:t>
       </w:r>
       <w:hyperlink r:id="rId13">
         <w:r>
@@ -1088,9 +1084,26 @@
         <w:rPr>
           <w:rtl w:val="0"/>
         </w:rPr>
-        <w:t xml:space="preserve"> especially cancers of the brain and nervous system</w:t>
+        <w:t xml:space="preserve"> </w:t>
       </w:r>
       <w:hyperlink r:id="rId14">
+        <w:r>
+          <w:rPr>
+            <w:b w:val="0"/>
+            <w:color w:val="000000"/>
+            <w:u w:val="none"/>
+            <w:rtl w:val="0"/>
+          </w:rPr>
+          <w:t xml:space="preserve">[6]</w:t>
+        </w:r>
+      </w:hyperlink>
+      <w:r>
+        <w:rPr>
+          <w:rtl w:val="0"/>
+        </w:rPr>
+        <w:t xml:space="preserve">especially cancers of the brain and nervous system</w:t>
+      </w:r>
+      <w:hyperlink r:id="rId15">
         <w:r>
           <w:rPr>
             <w:b w:val="0"/>
@@ -1105,56 +1118,7 @@
         <w:rPr>
           <w:rtl w:val="0"/>
         </w:rPr>
-        <w:t xml:space="preserve">.  Pediatric cancers, are rare relative to adult cancers and have limited treatment options </w:t>
-      </w:r>
-      <w:r>
-        <w:rPr>
-          <w:rtl w:val="0"/>
-        </w:rPr>
-      </w:r>
-    </w:p>
-    <w:p>
-      <w:pPr>
-        <w:ind w:left="0" w:firstLine="0"/>
-        <w:rPr>
-          <w:b w:val="1"/>
-          <w:sz w:val="28"/>
-          <w:szCs w:val="28"/>
-        </w:rPr>
-      </w:pPr>
-      <w:r>
-        <w:rPr>
-          <w:rtl w:val="0"/>
-        </w:rPr>
-      </w:r>
-    </w:p>
-    <w:p>
-      <w:pPr>
-        <w:jc w:val="both"/>
-        <w:rPr/>
-      </w:pPr>
-      <w:r>
-        <w:rPr>
-          <w:rtl w:val="0"/>
-        </w:rPr>
-        <w:t xml:space="preserve">The Food and Drug Administration Modernization Act of 1997 (FDAMA) mandated the National Institutes of Health (NIH) to create a publicly available resource to disseminate information on the effectiveness of drugs in federally or privately funded clinical trials (CT)  </w:t>
-      </w:r>
-      <w:hyperlink r:id="rId15">
-        <w:r>
-          <w:rPr>
-            <w:b w:val="0"/>
-            <w:color w:val="000000"/>
-            <w:u w:val="none"/>
-            <w:rtl w:val="0"/>
-          </w:rPr>
-          <w:t xml:space="preserve">[7]</w:t>
-        </w:r>
-      </w:hyperlink>
-      <w:r>
-        <w:rPr>
-          <w:rtl w:val="0"/>
-        </w:rPr>
-        <w:t xml:space="preserve">. This eventually led to the creation of the ClinicalTrials.gov registry, which was publicly launched on February 29, 2000. Since then, the registry has amassed over 482,529 research studies across all 50 states in the US and 223 countries </w:t>
+        <w:t xml:space="preserve">.  Compared to adult cancers, pediatric cancers are rarer and with fewer available therapeutic agents that have been tested in clinical trials due to challenges associated with recruiting statistically significant and diverse pediatric populations to support the various phases of clinical trials,  logistical issues related to clinical trial-site location and molecular heterogeneity of tumors</w:t>
       </w:r>
       <w:hyperlink r:id="rId16">
         <w:r>
@@ -1164,14 +1128,48 @@
             <w:u w:val="none"/>
             <w:rtl w:val="0"/>
           </w:rPr>
-          <w:t xml:space="preserve">[7]</w:t>
+          <w:t xml:space="preserve">[7,8]</w:t>
         </w:r>
       </w:hyperlink>
       <w:r>
         <w:rPr>
           <w:rtl w:val="0"/>
         </w:rPr>
-        <w:t xml:space="preserve">. Each record within the  CT registry is self-reported by the trial sponsor through the web-based data entry platform known as the Protocol Registration and Results System (PRS) </w:t>
+        <w:t xml:space="preserve">.  </w:t>
+      </w:r>
+    </w:p>
+    <w:p>
+      <w:pPr>
+        <w:ind w:left="0" w:firstLine="0"/>
+        <w:rPr/>
+      </w:pPr>
+      <w:r>
+        <w:rPr>
+          <w:rtl w:val="0"/>
+        </w:rPr>
+      </w:r>
+    </w:p>
+    <w:p>
+      <w:pPr>
+        <w:ind w:left="0" w:firstLine="0"/>
+        <w:rPr/>
+      </w:pPr>
+      <w:r>
+        <w:rPr>
+          <w:rtl w:val="0"/>
+        </w:rPr>
+      </w:r>
+    </w:p>
+    <w:p>
+      <w:pPr>
+        <w:jc w:val="both"/>
+        <w:rPr/>
+      </w:pPr>
+      <w:r>
+        <w:rPr>
+          <w:rtl w:val="0"/>
+        </w:rPr>
+        <w:t xml:space="preserve">The Food and Drug Administration Modernization Act of 1997 (FDAMA) mandated the National Institutes of Health (NIH) to create a publicly available resource to disseminate information on the effectiveness of drugs in federally or privately funded clinical trials (CT)  </w:t>
       </w:r>
       <w:hyperlink r:id="rId17">
         <w:r>
@@ -1181,14 +1179,14 @@
             <w:u w:val="none"/>
             <w:rtl w:val="0"/>
           </w:rPr>
-          <w:t xml:space="preserve">[7]</w:t>
+          <w:t xml:space="preserve">[9]</w:t>
         </w:r>
       </w:hyperlink>
       <w:r>
         <w:rPr>
           <w:rtl w:val="0"/>
         </w:rPr>
-        <w:t xml:space="preserve">. The registry requires sponsors to enter basic details regarding the trial, such as purpose, design, patient eligibility criteria, and other critical information about the study </w:t>
+        <w:t xml:space="preserve">. This eventually led to the creation of the ClinicalTrials.gov registry, which was publicly launched on February 29, 2000. Since then, the registry has amassed over 482,529 research studies across all 50 states in the US and 223 countries </w:t>
       </w:r>
       <w:hyperlink r:id="rId18">
         <w:r>
@@ -1198,36 +1196,14 @@
             <w:u w:val="none"/>
             <w:rtl w:val="0"/>
           </w:rPr>
-          <w:t xml:space="preserve">[8]</w:t>
+          <w:t xml:space="preserve">[9]</w:t>
         </w:r>
       </w:hyperlink>
       <w:r>
         <w:rPr>
           <w:rtl w:val="0"/>
         </w:rPr>
-        <w:t xml:space="preserve">.   The CT registry requires by law that data be entered in a tabular format and that an individual with knowledge of study design and data analysis be involved in the submission process to ensure that results are appropriately summarized and the data submission is consistent with the review criteria of the CT registry. Following the submission of a record, the record is reviewed internally by CT registry staff before it is posted publicly on ClinicalTrials.gov. </w:t>
-      </w:r>
-    </w:p>
-    <w:p>
-      <w:pPr>
-        <w:rPr/>
-      </w:pPr>
-      <w:r>
-        <w:rPr>
-          <w:rtl w:val="0"/>
-        </w:rPr>
-      </w:r>
-    </w:p>
-    <w:p>
-      <w:pPr>
-        <w:ind w:left="0" w:firstLine="0"/>
-        <w:rPr/>
-      </w:pPr>
-      <w:r>
-        <w:rPr>
-          <w:rtl w:val="0"/>
-        </w:rPr>
-        <w:t xml:space="preserve">Even with the established protocols and guidelines in the submission process, the registry data may contain various inconsistencies in the form of extraneous information, typographical errors, missing values, etc. Such discrepancies must be addressed or filtered out before the data can be used for further downstream analysis. In this study, we developed a computational pipeline to standardize the tumor names contained in the "conditions" data file in the CT registry. The conditions data includes the names of the diseases or conditions that are the subject of the trial. Among the various diseases present in the CT registry, we focused on cancers as they are a leading cause of death in the US and the world </w:t>
+        <w:t xml:space="preserve">. Each record within the  CT registry is self-reported by the trial sponsor through the web-based data entry platform known as the Protocol Registration and Results System (PRS) </w:t>
       </w:r>
       <w:hyperlink r:id="rId19">
         <w:r>
@@ -1238,6 +1214,62 @@
             <w:rtl w:val="0"/>
           </w:rPr>
           <w:t xml:space="preserve">[9]</w:t>
+        </w:r>
+      </w:hyperlink>
+      <w:r>
+        <w:rPr>
+          <w:rtl w:val="0"/>
+        </w:rPr>
+        <w:t xml:space="preserve">. The registry requires sponsors to enter basic details regarding the trial, such as purpose, design, patient eligibility criteria, and other critical information about the study </w:t>
+      </w:r>
+      <w:hyperlink r:id="rId20">
+        <w:r>
+          <w:rPr>
+            <w:b w:val="0"/>
+            <w:color w:val="000000"/>
+            <w:u w:val="none"/>
+            <w:rtl w:val="0"/>
+          </w:rPr>
+          <w:t xml:space="preserve">[10]</w:t>
+        </w:r>
+      </w:hyperlink>
+      <w:r>
+        <w:rPr>
+          <w:rtl w:val="0"/>
+        </w:rPr>
+        <w:t xml:space="preserve">.   The CT registry requires by law that data be entered in a tabular format and that an individual with knowledge of study design and data analysis be involved in the submission process to ensure that results are appropriately summarized and the data submission is consistent with the review criteria of the CT registry. Following the submission of a record, the record is reviewed internally by CT registry staff before it is posted publicly on ClinicalTrials.gov. </w:t>
+      </w:r>
+    </w:p>
+    <w:p>
+      <w:pPr>
+        <w:rPr/>
+      </w:pPr>
+      <w:r>
+        <w:rPr>
+          <w:rtl w:val="0"/>
+        </w:rPr>
+      </w:r>
+    </w:p>
+    <w:p>
+      <w:pPr>
+        <w:ind w:left="0" w:firstLine="0"/>
+        <w:rPr/>
+      </w:pPr>
+      <w:r>
+        <w:rPr>
+          <w:rtl w:val="0"/>
+        </w:rPr>
+        <w:t xml:space="preserve">Even with the established protocols and guidelines in the submission process, the registry data may contain various inconsistencies in the form of extraneous information, typographical errors, missing values, etc. Such discrepancies must be addressed or filtered out before the data can be used for further downstream analysis. In this study, we developed a computational pipeline to standardize the tumor names contained in the "conditions" data file in the CT registry. The conditions data includes the names of the diseases or conditions that are the subject of the trial. Among the various diseases present in the CT registry, we focused on cancers as they are a leading cause of death in the US and the world </w:t>
+      </w:r>
+      <w:hyperlink r:id="rId21">
+        <w:r>
+          <w:rPr>
+            <w:b w:val="0"/>
+            <w:color w:val="000000"/>
+            <w:u w:val="none"/>
+            <w:rtl w:val="0"/>
+          </w:rPr>
+          <w:t xml:space="preserve">[11]</w:t>
         </w:r>
       </w:hyperlink>
       <w:r>
@@ -2267,7 +2299,7 @@
         </w:rPr>
         <w:t xml:space="preserve">The data used in this paper is obtained from the Clinical Trials registry (</w:t>
       </w:r>
-      <w:hyperlink r:id="rId20">
+      <w:hyperlink r:id="rId22">
         <w:r>
           <w:rPr>
             <w:color w:val="1155cc"/>
@@ -2283,7 +2315,7 @@
         </w:rPr>
         <w:t xml:space="preserve">).  The data can be publicly accessed via the Clinical Trials API or from the Aggregate Analysis of ClinicalTrials.gov-Clinical Trials Transformative Initiative (AACT-CTTI) website (</w:t>
       </w:r>
-      <w:hyperlink r:id="rId21">
+      <w:hyperlink r:id="rId23">
         <w:r>
           <w:rPr>
             <w:color w:val="1155cc"/>
@@ -5766,16 +5798,16 @@
           <wp:inline distB="114300" distT="114300" distL="114300" distR="114300">
             <wp:extent cx="6057900" cy="1943100"/>
             <wp:effectExtent b="0" l="0" r="0" t="0"/>
-            <wp:docPr id="4" name="image2.png"/>
+            <wp:docPr id="4" name="image4.png"/>
             <a:graphic>
               <a:graphicData uri="http://schemas.openxmlformats.org/drawingml/2006/picture">
                 <pic:pic>
                   <pic:nvPicPr>
-                    <pic:cNvPr id="0" name="image2.png"/>
+                    <pic:cNvPr id="0" name="image4.png"/>
                     <pic:cNvPicPr preferRelativeResize="0"/>
                   </pic:nvPicPr>
                   <pic:blipFill>
-                    <a:blip r:embed="rId22"/>
+                    <a:blip r:embed="rId24"/>
                     <a:srcRect b="0" l="0" r="0" t="0"/>
                     <a:stretch>
                       <a:fillRect/>
@@ -8245,16 +8277,16 @@
           <wp:inline distB="114300" distT="114300" distL="114300" distR="114300">
             <wp:extent cx="5699254" cy="1048448"/>
             <wp:effectExtent b="0" l="0" r="0" t="0"/>
-            <wp:docPr id="2" name="image1.png"/>
+            <wp:docPr id="2" name="image2.png"/>
             <a:graphic>
               <a:graphicData uri="http://schemas.openxmlformats.org/drawingml/2006/picture">
                 <pic:pic>
                   <pic:nvPicPr>
-                    <pic:cNvPr id="0" name="image1.png"/>
+                    <pic:cNvPr id="0" name="image2.png"/>
                     <pic:cNvPicPr preferRelativeResize="0"/>
                   </pic:nvPicPr>
                   <pic:blipFill>
-                    <a:blip r:embed="rId23"/>
+                    <a:blip r:embed="rId25"/>
                     <a:srcRect b="0" l="0" r="0" t="0"/>
                     <a:stretch>
                       <a:fillRect/>
@@ -8320,16 +8352,16 @@
           <wp:inline distB="114300" distT="114300" distL="114300" distR="114300">
             <wp:extent cx="6057900" cy="2387600"/>
             <wp:effectExtent b="0" l="0" r="0" t="0"/>
-            <wp:docPr id="1" name="image4.png"/>
+            <wp:docPr id="1" name="image3.png"/>
             <a:graphic>
               <a:graphicData uri="http://schemas.openxmlformats.org/drawingml/2006/picture">
                 <pic:pic>
                   <pic:nvPicPr>
-                    <pic:cNvPr id="0" name="image4.png"/>
+                    <pic:cNvPr id="0" name="image3.png"/>
                     <pic:cNvPicPr preferRelativeResize="0"/>
                   </pic:nvPicPr>
                   <pic:blipFill>
-                    <a:blip r:embed="rId24"/>
+                    <a:blip r:embed="rId26"/>
                     <a:srcRect b="0" l="0" r="0" t="0"/>
                     <a:stretch>
                       <a:fillRect/>
@@ -8378,7 +8410,7 @@
           <w:b w:val="1"/>
           <w:rtl w:val="0"/>
         </w:rPr>
-        <w:t xml:space="preserve">Fig4: Silhouette Score vs cluster size (for K-means) usingADA002 and LTE-3 Embeddings   </w:t>
+        <w:t xml:space="preserve">Fig4: Silhouette Score vs cluster size (for K-means) using ADA002 and LTE-3 Embeddings   </w:t>
       </w:r>
     </w:p>
     <w:p>
@@ -8407,16 +8439,16 @@
           <wp:inline distB="114300" distT="114300" distL="114300" distR="114300">
             <wp:extent cx="6057900" cy="2527300"/>
             <wp:effectExtent b="0" l="0" r="0" t="0"/>
-            <wp:docPr id="3" name="image3.png"/>
+            <wp:docPr id="3" name="image1.png"/>
             <a:graphic>
               <a:graphicData uri="http://schemas.openxmlformats.org/drawingml/2006/picture">
                 <pic:pic>
                   <pic:nvPicPr>
-                    <pic:cNvPr id="0" name="image3.png"/>
+                    <pic:cNvPr id="0" name="image1.png"/>
                     <pic:cNvPicPr preferRelativeResize="0"/>
                   </pic:nvPicPr>
                   <pic:blipFill>
-                    <a:blip r:embed="rId25"/>
+                    <a:blip r:embed="rId27"/>
                     <a:srcRect b="0" l="0" r="0" t="0"/>
                     <a:stretch>
                       <a:fillRect/>
@@ -8505,7 +8537,7 @@
         <w:t xml:space="preserve">1 </w:t>
         <w:tab/>
       </w:r>
-      <w:hyperlink r:id="rId26">
+      <w:hyperlink r:id="rId28">
         <w:r>
           <w:rPr>
             <w:b w:val="0"/>
@@ -8519,7 +8551,7 @@
           <w:t xml:space="preserve">Bray F, Laversanne M, Sung H, </w:t>
         </w:r>
       </w:hyperlink>
-      <w:hyperlink r:id="rId27">
+      <w:hyperlink r:id="rId29">
         <w:r>
           <w:rPr>
             <w:b w:val="0"/>
@@ -8533,7 +8565,7 @@
           <w:t xml:space="preserve">et al.</w:t>
         </w:r>
       </w:hyperlink>
-      <w:hyperlink r:id="rId28">
+      <w:hyperlink r:id="rId30">
         <w:r>
           <w:rPr>
             <w:b w:val="0"/>
@@ -8547,7 +8579,7 @@
           <w:t xml:space="preserve"> Global cancer statistics 2022: GLOBOCAN estimates of incidence and mortality worldwide for 36 cancers in 185 countries. </w:t>
         </w:r>
       </w:hyperlink>
-      <w:hyperlink r:id="rId29">
+      <w:hyperlink r:id="rId31">
         <w:r>
           <w:rPr>
             <w:b w:val="0"/>
@@ -8561,7 +8593,7 @@
           <w:t xml:space="preserve">CA Cancer J Clin</w:t>
         </w:r>
       </w:hyperlink>
-      <w:hyperlink r:id="rId30">
+      <w:hyperlink r:id="rId32">
         <w:r>
           <w:rPr>
             <w:b w:val="0"/>
@@ -8618,7 +8650,7 @@
         <w:t xml:space="preserve">2 </w:t>
         <w:tab/>
       </w:r>
-      <w:hyperlink r:id="rId31">
+      <w:hyperlink r:id="rId33">
         <w:r>
           <w:rPr>
             <w:b w:val="0"/>
@@ -8632,7 +8664,7 @@
           <w:t xml:space="preserve">Siegel RL, Giaquinto AN, Jemal A. Cancer statistics, 2024. </w:t>
         </w:r>
       </w:hyperlink>
-      <w:hyperlink r:id="rId32">
+      <w:hyperlink r:id="rId34">
         <w:r>
           <w:rPr>
             <w:b w:val="0"/>
@@ -8646,7 +8678,7 @@
           <w:t xml:space="preserve">CA Cancer J Clin</w:t>
         </w:r>
       </w:hyperlink>
-      <w:hyperlink r:id="rId33">
+      <w:hyperlink r:id="rId35">
         <w:r>
           <w:rPr>
             <w:b w:val="0"/>
@@ -8703,7 +8735,7 @@
         <w:t xml:space="preserve">3 </w:t>
         <w:tab/>
       </w:r>
-      <w:hyperlink r:id="rId34">
+      <w:hyperlink r:id="rId36">
         <w:r>
           <w:rPr>
             <w:b w:val="0"/>
@@ -8717,7 +8749,7 @@
           <w:t xml:space="preserve">Matt GY, Sioson E, Shelton K, </w:t>
         </w:r>
       </w:hyperlink>
-      <w:hyperlink r:id="rId35">
+      <w:hyperlink r:id="rId37">
         <w:r>
           <w:rPr>
             <w:b w:val="0"/>
@@ -8731,7 +8763,7 @@
           <w:t xml:space="preserve">et al.</w:t>
         </w:r>
       </w:hyperlink>
-      <w:hyperlink r:id="rId36">
+      <w:hyperlink r:id="rId38">
         <w:r>
           <w:rPr>
             <w:b w:val="0"/>
@@ -8745,7 +8777,7 @@
           <w:t xml:space="preserve"> St. Jude Survivorship Portal: Sharing and Analyzing Large Clinical and Genomic Datasets from Pediatric Cancer Survivors. </w:t>
         </w:r>
       </w:hyperlink>
-      <w:hyperlink r:id="rId37">
+      <w:hyperlink r:id="rId39">
         <w:r>
           <w:rPr>
             <w:b w:val="0"/>
@@ -8759,7 +8791,7 @@
           <w:t xml:space="preserve">Cancer Discov</w:t>
         </w:r>
       </w:hyperlink>
-      <w:hyperlink r:id="rId38">
+      <w:hyperlink r:id="rId40">
         <w:r>
           <w:rPr>
             <w:b w:val="0"/>
@@ -8816,7 +8848,7 @@
         <w:t xml:space="preserve">4 </w:t>
         <w:tab/>
       </w:r>
-      <w:hyperlink r:id="rId39">
+      <w:hyperlink r:id="rId41">
         <w:r>
           <w:rPr>
             <w:b w:val="0"/>
@@ -8830,7 +8862,7 @@
           <w:t xml:space="preserve">Aristizabal P, Winestone LE, Umaretiya P, </w:t>
         </w:r>
       </w:hyperlink>
-      <w:hyperlink r:id="rId40">
+      <w:hyperlink r:id="rId42">
         <w:r>
           <w:rPr>
             <w:b w:val="0"/>
@@ -8844,7 +8876,7 @@
           <w:t xml:space="preserve">et al.</w:t>
         </w:r>
       </w:hyperlink>
-      <w:hyperlink r:id="rId41">
+      <w:hyperlink r:id="rId43">
         <w:r>
           <w:rPr>
             <w:b w:val="0"/>
@@ -8858,7 +8890,7 @@
           <w:t xml:space="preserve"> Disparities in Pediatric Oncology: The 21st Century Opportunity to Improve Outcomes for Children and Adolescents With Cancer. </w:t>
         </w:r>
       </w:hyperlink>
-      <w:hyperlink r:id="rId42">
+      <w:hyperlink r:id="rId44">
         <w:r>
           <w:rPr>
             <w:b w:val="0"/>
@@ -8872,7 +8904,7 @@
           <w:t xml:space="preserve">Am Soc Clin Oncol Educ Book</w:t>
         </w:r>
       </w:hyperlink>
-      <w:hyperlink r:id="rId43">
+      <w:hyperlink r:id="rId45">
         <w:r>
           <w:rPr>
             <w:b w:val="0"/>
@@ -8929,7 +8961,7 @@
         <w:t xml:space="preserve">5 </w:t>
         <w:tab/>
       </w:r>
-      <w:hyperlink r:id="rId44">
+      <w:hyperlink r:id="rId46">
         <w:r>
           <w:rPr>
             <w:b w:val="0"/>
@@ -8943,7 +8975,7 @@
           <w:t xml:space="preserve">Hunger Stephen P., Mullighan Charles G. Acute Lymphoblastic Leukemia in Children. </w:t>
         </w:r>
       </w:hyperlink>
-      <w:hyperlink r:id="rId45">
+      <w:hyperlink r:id="rId47">
         <w:r>
           <w:rPr>
             <w:b w:val="0"/>
@@ -8957,7 +8989,7 @@
           <w:t xml:space="preserve">N Engl J Med</w:t>
         </w:r>
       </w:hyperlink>
-      <w:hyperlink r:id="rId46">
+      <w:hyperlink r:id="rId48">
         <w:r>
           <w:rPr>
             <w:b w:val="0"/>
@@ -9014,7 +9046,7 @@
         <w:t xml:space="preserve">6 </w:t>
         <w:tab/>
       </w:r>
-      <w:hyperlink r:id="rId47">
+      <w:hyperlink r:id="rId49">
         <w:r>
           <w:rPr>
             <w:b w:val="0"/>
@@ -9028,7 +9060,7 @@
           <w:t xml:space="preserve">Laetsch TW, DuBois SG, Bender JG, </w:t>
         </w:r>
       </w:hyperlink>
-      <w:hyperlink r:id="rId48">
+      <w:hyperlink r:id="rId50">
         <w:r>
           <w:rPr>
             <w:b w:val="0"/>
@@ -9042,7 +9074,7 @@
           <w:t xml:space="preserve">et al.</w:t>
         </w:r>
       </w:hyperlink>
-      <w:hyperlink r:id="rId49">
+      <w:hyperlink r:id="rId51">
         <w:r>
           <w:rPr>
             <w:b w:val="0"/>
@@ -9056,7 +9088,7 @@
           <w:t xml:space="preserve"> Opportunities and Challenges in Drug Development for Pediatric Cancers. </w:t>
         </w:r>
       </w:hyperlink>
-      <w:hyperlink r:id="rId50">
+      <w:hyperlink r:id="rId52">
         <w:r>
           <w:rPr>
             <w:b w:val="0"/>
@@ -9070,7 +9102,7 @@
           <w:t xml:space="preserve">Cancer Discov</w:t>
         </w:r>
       </w:hyperlink>
-      <w:hyperlink r:id="rId51">
+      <w:hyperlink r:id="rId53">
         <w:r>
           <w:rPr>
             <w:b w:val="0"/>
@@ -9127,34 +9159,6 @@
         <w:t xml:space="preserve">7 </w:t>
         <w:tab/>
       </w:r>
-      <w:hyperlink r:id="rId52">
-        <w:r>
-          <w:rPr>
-            <w:b w:val="0"/>
-            <w:i w:val="0"/>
-            <w:color w:val="000000"/>
-            <w:sz w:val="22"/>
-            <w:szCs w:val="22"/>
-            <w:u w:val="none"/>
-            <w:rtl w:val="0"/>
-          </w:rPr>
-          <w:t xml:space="preserve">ClinicalTrials.Gov. </w:t>
-        </w:r>
-      </w:hyperlink>
-      <w:hyperlink r:id="rId53">
-        <w:r>
-          <w:rPr>
-            <w:b w:val="0"/>
-            <w:i w:val="0"/>
-            <w:color w:val="000000"/>
-            <w:sz w:val="22"/>
-            <w:szCs w:val="22"/>
-            <w:u w:val="none"/>
-            <w:rtl w:val="0"/>
-          </w:rPr>
-          <w:t xml:space="preserve">https://clinicaltrials.gov/</w:t>
-        </w:r>
-      </w:hyperlink>
       <w:hyperlink r:id="rId54">
         <w:r>
           <w:rPr>
@@ -9166,7 +9170,77 @@
             <w:u w:val="none"/>
             <w:rtl w:val="0"/>
           </w:rPr>
-          <w:t xml:space="preserve"> (accessed 26 August 2024)</w:t>
+          <w:t xml:space="preserve">Renfro LA, Ji L, Piao J, </w:t>
+        </w:r>
+      </w:hyperlink>
+      <w:hyperlink r:id="rId55">
+        <w:r>
+          <w:rPr>
+            <w:b w:val="0"/>
+            <w:i w:val="1"/>
+            <w:color w:val="000000"/>
+            <w:sz w:val="22"/>
+            <w:szCs w:val="22"/>
+            <w:u w:val="none"/>
+            <w:rtl w:val="0"/>
+          </w:rPr>
+          <w:t xml:space="preserve">et al.</w:t>
+        </w:r>
+      </w:hyperlink>
+      <w:hyperlink r:id="rId56">
+        <w:r>
+          <w:rPr>
+            <w:b w:val="0"/>
+            <w:i w:val="0"/>
+            <w:color w:val="000000"/>
+            <w:sz w:val="22"/>
+            <w:szCs w:val="22"/>
+            <w:u w:val="none"/>
+            <w:rtl w:val="0"/>
+          </w:rPr>
+          <w:t xml:space="preserve"> Trial Design Challenges and Approaches for Precision Oncology in Rare Tumors: Experiences of the Children’s Oncology Group. </w:t>
+        </w:r>
+      </w:hyperlink>
+      <w:hyperlink r:id="rId57">
+        <w:r>
+          <w:rPr>
+            <w:b w:val="0"/>
+            <w:i w:val="1"/>
+            <w:color w:val="000000"/>
+            <w:sz w:val="22"/>
+            <w:szCs w:val="22"/>
+            <w:u w:val="none"/>
+            <w:rtl w:val="0"/>
+          </w:rPr>
+          <w:t xml:space="preserve">JCO Precis Oncol</w:t>
+        </w:r>
+      </w:hyperlink>
+      <w:hyperlink r:id="rId58">
+        <w:r>
+          <w:rPr>
+            <w:b w:val="0"/>
+            <w:i w:val="0"/>
+            <w:color w:val="000000"/>
+            <w:sz w:val="22"/>
+            <w:szCs w:val="22"/>
+            <w:u w:val="none"/>
+            <w:rtl w:val="0"/>
+          </w:rPr>
+          <w:t xml:space="preserve">. 2019;3. doi: </w:t>
+        </w:r>
+      </w:hyperlink>
+      <w:hyperlink r:id="rId59">
+        <w:r>
+          <w:rPr>
+            <w:b w:val="0"/>
+            <w:i w:val="0"/>
+            <w:color w:val="000000"/>
+            <w:sz w:val="22"/>
+            <w:szCs w:val="22"/>
+            <w:u w:val="none"/>
+            <w:rtl w:val="0"/>
+          </w:rPr>
+          <w:t xml:space="preserve">10.1200/PO.19.00060</w:t>
         </w:r>
       </w:hyperlink>
       <w:r>
@@ -9212,119 +9286,6 @@
         <w:t xml:space="preserve">8 </w:t>
         <w:tab/>
       </w:r>
-      <w:hyperlink r:id="rId55">
-        <w:r>
-          <w:rPr>
-            <w:b w:val="0"/>
-            <w:i w:val="0"/>
-            <w:color w:val="000000"/>
-            <w:sz w:val="22"/>
-            <w:szCs w:val="22"/>
-            <w:u w:val="none"/>
-            <w:rtl w:val="0"/>
-          </w:rPr>
-          <w:t xml:space="preserve">Zarin DA, Tse T, Williams RJ, </w:t>
-        </w:r>
-      </w:hyperlink>
-      <w:hyperlink r:id="rId56">
-        <w:r>
-          <w:rPr>
-            <w:b w:val="0"/>
-            <w:i w:val="1"/>
-            <w:color w:val="000000"/>
-            <w:sz w:val="22"/>
-            <w:szCs w:val="22"/>
-            <w:u w:val="none"/>
-            <w:rtl w:val="0"/>
-          </w:rPr>
-          <w:t xml:space="preserve">et al.</w:t>
-        </w:r>
-      </w:hyperlink>
-      <w:hyperlink r:id="rId57">
-        <w:r>
-          <w:rPr>
-            <w:b w:val="0"/>
-            <w:i w:val="0"/>
-            <w:color w:val="000000"/>
-            <w:sz w:val="22"/>
-            <w:szCs w:val="22"/>
-            <w:u w:val="none"/>
-            <w:rtl w:val="0"/>
-          </w:rPr>
-          <w:t xml:space="preserve"> The ClinicalTrials.gov Results Database — Update and Key Issues. </w:t>
-        </w:r>
-      </w:hyperlink>
-      <w:hyperlink r:id="rId58">
-        <w:r>
-          <w:rPr>
-            <w:b w:val="0"/>
-            <w:i w:val="1"/>
-            <w:color w:val="000000"/>
-            <w:sz w:val="22"/>
-            <w:szCs w:val="22"/>
-            <w:u w:val="none"/>
-            <w:rtl w:val="0"/>
-          </w:rPr>
-          <w:t xml:space="preserve">N Engl J Med</w:t>
-        </w:r>
-      </w:hyperlink>
-      <w:hyperlink r:id="rId59">
-        <w:r>
-          <w:rPr>
-            <w:b w:val="0"/>
-            <w:i w:val="0"/>
-            <w:color w:val="000000"/>
-            <w:sz w:val="22"/>
-            <w:szCs w:val="22"/>
-            <w:u w:val="none"/>
-            <w:rtl w:val="0"/>
-          </w:rPr>
-          <w:t xml:space="preserve">. 2011;364:852–60.</w:t>
-        </w:r>
-      </w:hyperlink>
-      <w:r>
-        <w:rPr>
-          <w:rtl w:val="0"/>
-        </w:rPr>
-      </w:r>
-    </w:p>
-    <w:p>
-      <w:pPr>
-        <w:keepNext w:val="0"/>
-        <w:keepLines w:val="0"/>
-        <w:pageBreakBefore w:val="0"/>
-        <w:widowControl w:val="0"/>
-        <w:pBdr>
-          <w:top w:space="0" w:sz="0" w:val="nil"/>
-          <w:left w:space="0" w:sz="0" w:val="nil"/>
-          <w:bottom w:space="0" w:sz="0" w:val="nil"/>
-          <w:right w:space="0" w:sz="0" w:val="nil"/>
-          <w:between w:space="0" w:sz="0" w:val="nil"/>
-        </w:pBdr>
-        <w:shd w:fill="auto" w:val="clear"/>
-        <w:spacing w:after="220" w:before="0" w:line="240" w:lineRule="auto"/>
-        <w:ind w:left="440" w:right="0" w:hanging="440"/>
-        <w:jc w:val="left"/>
-        <w:rPr>
-          <w:b w:val="0"/>
-          <w:i w:val="0"/>
-          <w:color w:val="000000"/>
-          <w:sz w:val="22"/>
-          <w:szCs w:val="22"/>
-        </w:rPr>
-      </w:pPr>
-      <w:r>
-        <w:rPr>
-          <w:b w:val="0"/>
-          <w:i w:val="0"/>
-          <w:color w:val="000000"/>
-          <w:sz w:val="22"/>
-          <w:szCs w:val="22"/>
-          <w:rtl w:val="0"/>
-        </w:rPr>
-        <w:t xml:space="preserve">9 </w:t>
-        <w:tab/>
-      </w:r>
       <w:hyperlink r:id="rId60">
         <w:r>
           <w:rPr>
@@ -9336,7 +9297,7 @@
             <w:u w:val="none"/>
             <w:rtl w:val="0"/>
           </w:rPr>
-          <w:t xml:space="preserve">Siegel RL, Miller KD, Wagle NS, </w:t>
+          <w:t xml:space="preserve">Rivers Z, Hyde B, Ronski K, </w:t>
         </w:r>
       </w:hyperlink>
       <w:hyperlink r:id="rId61">
@@ -9364,7 +9325,7 @@
             <w:u w:val="none"/>
             <w:rtl w:val="0"/>
           </w:rPr>
-          <w:t xml:space="preserve"> Cancer statistics, 2023. </w:t>
+          <w:t xml:space="preserve"> Exploring Barriers to Pediatric Cancer Clinical Trials: The Role of a Networked, Just-in-Time Study Program. </w:t>
         </w:r>
       </w:hyperlink>
       <w:hyperlink r:id="rId63">
@@ -9378,10 +9339,321 @@
             <w:u w:val="none"/>
             <w:rtl w:val="0"/>
           </w:rPr>
+          <w:t xml:space="preserve">Clin Ther</w:t>
+        </w:r>
+      </w:hyperlink>
+      <w:hyperlink r:id="rId64">
+        <w:r>
+          <w:rPr>
+            <w:b w:val="0"/>
+            <w:i w:val="0"/>
+            <w:color w:val="000000"/>
+            <w:sz w:val="22"/>
+            <w:szCs w:val="22"/>
+            <w:u w:val="none"/>
+            <w:rtl w:val="0"/>
+          </w:rPr>
+          <w:t xml:space="preserve">. 2023;45:1148–50.</w:t>
+        </w:r>
+      </w:hyperlink>
+      <w:r>
+        <w:rPr>
+          <w:rtl w:val="0"/>
+        </w:rPr>
+      </w:r>
+    </w:p>
+    <w:p>
+      <w:pPr>
+        <w:keepNext w:val="0"/>
+        <w:keepLines w:val="0"/>
+        <w:pageBreakBefore w:val="0"/>
+        <w:widowControl w:val="0"/>
+        <w:pBdr>
+          <w:top w:space="0" w:sz="0" w:val="nil"/>
+          <w:left w:space="0" w:sz="0" w:val="nil"/>
+          <w:bottom w:space="0" w:sz="0" w:val="nil"/>
+          <w:right w:space="0" w:sz="0" w:val="nil"/>
+          <w:between w:space="0" w:sz="0" w:val="nil"/>
+        </w:pBdr>
+        <w:shd w:fill="auto" w:val="clear"/>
+        <w:spacing w:after="220" w:before="0" w:line="240" w:lineRule="auto"/>
+        <w:ind w:left="440" w:right="0" w:hanging="440"/>
+        <w:jc w:val="left"/>
+        <w:rPr>
+          <w:b w:val="0"/>
+          <w:i w:val="0"/>
+          <w:color w:val="000000"/>
+          <w:sz w:val="22"/>
+          <w:szCs w:val="22"/>
+        </w:rPr>
+      </w:pPr>
+      <w:r>
+        <w:rPr>
+          <w:b w:val="0"/>
+          <w:i w:val="0"/>
+          <w:color w:val="000000"/>
+          <w:sz w:val="22"/>
+          <w:szCs w:val="22"/>
+          <w:rtl w:val="0"/>
+        </w:rPr>
+        <w:t xml:space="preserve">9 </w:t>
+        <w:tab/>
+      </w:r>
+      <w:hyperlink r:id="rId65">
+        <w:r>
+          <w:rPr>
+            <w:b w:val="0"/>
+            <w:i w:val="0"/>
+            <w:color w:val="000000"/>
+            <w:sz w:val="22"/>
+            <w:szCs w:val="22"/>
+            <w:u w:val="none"/>
+            <w:rtl w:val="0"/>
+          </w:rPr>
+          <w:t xml:space="preserve">ClinicalTrials.Gov. </w:t>
+        </w:r>
+      </w:hyperlink>
+      <w:hyperlink r:id="rId66">
+        <w:r>
+          <w:rPr>
+            <w:b w:val="0"/>
+            <w:i w:val="0"/>
+            <w:color w:val="000000"/>
+            <w:sz w:val="22"/>
+            <w:szCs w:val="22"/>
+            <w:u w:val="none"/>
+            <w:rtl w:val="0"/>
+          </w:rPr>
+          <w:t xml:space="preserve">https://clinicaltrials.gov/</w:t>
+        </w:r>
+      </w:hyperlink>
+      <w:hyperlink r:id="rId67">
+        <w:r>
+          <w:rPr>
+            <w:b w:val="0"/>
+            <w:i w:val="0"/>
+            <w:color w:val="000000"/>
+            <w:sz w:val="22"/>
+            <w:szCs w:val="22"/>
+            <w:u w:val="none"/>
+            <w:rtl w:val="0"/>
+          </w:rPr>
+          <w:t xml:space="preserve"> (accessed 26 August 2024)</w:t>
+        </w:r>
+      </w:hyperlink>
+      <w:r>
+        <w:rPr>
+          <w:rtl w:val="0"/>
+        </w:rPr>
+      </w:r>
+    </w:p>
+    <w:p>
+      <w:pPr>
+        <w:keepNext w:val="0"/>
+        <w:keepLines w:val="0"/>
+        <w:pageBreakBefore w:val="0"/>
+        <w:widowControl w:val="0"/>
+        <w:pBdr>
+          <w:top w:space="0" w:sz="0" w:val="nil"/>
+          <w:left w:space="0" w:sz="0" w:val="nil"/>
+          <w:bottom w:space="0" w:sz="0" w:val="nil"/>
+          <w:right w:space="0" w:sz="0" w:val="nil"/>
+          <w:between w:space="0" w:sz="0" w:val="nil"/>
+        </w:pBdr>
+        <w:shd w:fill="auto" w:val="clear"/>
+        <w:spacing w:after="220" w:before="0" w:line="240" w:lineRule="auto"/>
+        <w:ind w:left="440" w:right="0" w:hanging="440"/>
+        <w:jc w:val="left"/>
+        <w:rPr>
+          <w:b w:val="0"/>
+          <w:i w:val="0"/>
+          <w:color w:val="000000"/>
+          <w:sz w:val="22"/>
+          <w:szCs w:val="22"/>
+        </w:rPr>
+      </w:pPr>
+      <w:r>
+        <w:rPr>
+          <w:b w:val="0"/>
+          <w:i w:val="0"/>
+          <w:color w:val="000000"/>
+          <w:sz w:val="22"/>
+          <w:szCs w:val="22"/>
+          <w:rtl w:val="0"/>
+        </w:rPr>
+        <w:t xml:space="preserve">10 </w:t>
+        <w:tab/>
+      </w:r>
+      <w:hyperlink r:id="rId68">
+        <w:r>
+          <w:rPr>
+            <w:b w:val="0"/>
+            <w:i w:val="0"/>
+            <w:color w:val="000000"/>
+            <w:sz w:val="22"/>
+            <w:szCs w:val="22"/>
+            <w:u w:val="none"/>
+            <w:rtl w:val="0"/>
+          </w:rPr>
+          <w:t xml:space="preserve">Zarin DA, Tse T, Williams RJ, </w:t>
+        </w:r>
+      </w:hyperlink>
+      <w:hyperlink r:id="rId69">
+        <w:r>
+          <w:rPr>
+            <w:b w:val="0"/>
+            <w:i w:val="1"/>
+            <w:color w:val="000000"/>
+            <w:sz w:val="22"/>
+            <w:szCs w:val="22"/>
+            <w:u w:val="none"/>
+            <w:rtl w:val="0"/>
+          </w:rPr>
+          <w:t xml:space="preserve">et al.</w:t>
+        </w:r>
+      </w:hyperlink>
+      <w:hyperlink r:id="rId70">
+        <w:r>
+          <w:rPr>
+            <w:b w:val="0"/>
+            <w:i w:val="0"/>
+            <w:color w:val="000000"/>
+            <w:sz w:val="22"/>
+            <w:szCs w:val="22"/>
+            <w:u w:val="none"/>
+            <w:rtl w:val="0"/>
+          </w:rPr>
+          <w:t xml:space="preserve"> The ClinicalTrials.gov Results Database — Update and Key Issues. </w:t>
+        </w:r>
+      </w:hyperlink>
+      <w:hyperlink r:id="rId71">
+        <w:r>
+          <w:rPr>
+            <w:b w:val="0"/>
+            <w:i w:val="1"/>
+            <w:color w:val="000000"/>
+            <w:sz w:val="22"/>
+            <w:szCs w:val="22"/>
+            <w:u w:val="none"/>
+            <w:rtl w:val="0"/>
+          </w:rPr>
+          <w:t xml:space="preserve">N Engl J Med</w:t>
+        </w:r>
+      </w:hyperlink>
+      <w:hyperlink r:id="rId72">
+        <w:r>
+          <w:rPr>
+            <w:b w:val="0"/>
+            <w:i w:val="0"/>
+            <w:color w:val="000000"/>
+            <w:sz w:val="22"/>
+            <w:szCs w:val="22"/>
+            <w:u w:val="none"/>
+            <w:rtl w:val="0"/>
+          </w:rPr>
+          <w:t xml:space="preserve">. 2011;364:852–60.</w:t>
+        </w:r>
+      </w:hyperlink>
+      <w:r>
+        <w:rPr>
+          <w:rtl w:val="0"/>
+        </w:rPr>
+      </w:r>
+    </w:p>
+    <w:p>
+      <w:pPr>
+        <w:keepNext w:val="0"/>
+        <w:keepLines w:val="0"/>
+        <w:pageBreakBefore w:val="0"/>
+        <w:widowControl w:val="0"/>
+        <w:pBdr>
+          <w:top w:space="0" w:sz="0" w:val="nil"/>
+          <w:left w:space="0" w:sz="0" w:val="nil"/>
+          <w:bottom w:space="0" w:sz="0" w:val="nil"/>
+          <w:right w:space="0" w:sz="0" w:val="nil"/>
+          <w:between w:space="0" w:sz="0" w:val="nil"/>
+        </w:pBdr>
+        <w:shd w:fill="auto" w:val="clear"/>
+        <w:spacing w:after="220" w:before="0" w:line="240" w:lineRule="auto"/>
+        <w:ind w:left="440" w:right="0" w:hanging="440"/>
+        <w:jc w:val="left"/>
+        <w:rPr>
+          <w:b w:val="0"/>
+          <w:i w:val="0"/>
+          <w:color w:val="000000"/>
+          <w:sz w:val="22"/>
+          <w:szCs w:val="22"/>
+        </w:rPr>
+      </w:pPr>
+      <w:r>
+        <w:rPr>
+          <w:b w:val="0"/>
+          <w:i w:val="0"/>
+          <w:color w:val="000000"/>
+          <w:sz w:val="22"/>
+          <w:szCs w:val="22"/>
+          <w:rtl w:val="0"/>
+        </w:rPr>
+        <w:t xml:space="preserve">11 </w:t>
+        <w:tab/>
+      </w:r>
+      <w:hyperlink r:id="rId73">
+        <w:r>
+          <w:rPr>
+            <w:b w:val="0"/>
+            <w:i w:val="0"/>
+            <w:color w:val="000000"/>
+            <w:sz w:val="22"/>
+            <w:szCs w:val="22"/>
+            <w:u w:val="none"/>
+            <w:rtl w:val="0"/>
+          </w:rPr>
+          <w:t xml:space="preserve">Siegel RL, Miller KD, Wagle NS, </w:t>
+        </w:r>
+      </w:hyperlink>
+      <w:hyperlink r:id="rId74">
+        <w:r>
+          <w:rPr>
+            <w:b w:val="0"/>
+            <w:i w:val="1"/>
+            <w:color w:val="000000"/>
+            <w:sz w:val="22"/>
+            <w:szCs w:val="22"/>
+            <w:u w:val="none"/>
+            <w:rtl w:val="0"/>
+          </w:rPr>
+          <w:t xml:space="preserve">et al.</w:t>
+        </w:r>
+      </w:hyperlink>
+      <w:hyperlink r:id="rId75">
+        <w:r>
+          <w:rPr>
+            <w:b w:val="0"/>
+            <w:i w:val="0"/>
+            <w:color w:val="000000"/>
+            <w:sz w:val="22"/>
+            <w:szCs w:val="22"/>
+            <w:u w:val="none"/>
+            <w:rtl w:val="0"/>
+          </w:rPr>
+          <w:t xml:space="preserve"> Cancer statistics, 2023. </w:t>
+        </w:r>
+      </w:hyperlink>
+      <w:hyperlink r:id="rId76">
+        <w:r>
+          <w:rPr>
+            <w:b w:val="0"/>
+            <w:i w:val="1"/>
+            <w:color w:val="000000"/>
+            <w:sz w:val="22"/>
+            <w:szCs w:val="22"/>
+            <w:u w:val="none"/>
+            <w:rtl w:val="0"/>
+          </w:rPr>
           <w:t xml:space="preserve">CA Cancer J Clin</w:t>
         </w:r>
       </w:hyperlink>
-      <w:hyperlink r:id="rId64">
+      <w:hyperlink r:id="rId77">
         <w:r>
           <w:rPr>
             <w:b w:val="0"/>
@@ -9429,7 +9701,7 @@
       </w:r>
     </w:p>
     <w:sectPr>
-      <w:headerReference r:id="rId65" w:type="default"/>
+      <w:headerReference r:id="rId78" w:type="default"/>
       <w:pgSz w:h="15840" w:w="12240" w:orient="portrait"/>
       <w:pgMar w:bottom="1440" w:top="1440" w:left="1260" w:right="1440" w:header="720" w:footer="720"/>
       <w:pgNumType w:start="1"/>

</xml_diff>

<commit_message>
adding updates to methods section
</commit_message>
<xml_diff>
--- a/Paper/Clinical_Trails_Tumor_Name_Stardaization_using Embedding_Analysis.docx
+++ b/Paper/Clinical_Trails_Tumor_Name_Stardaization_using Embedding_Analysis.docx
@@ -2224,6 +2224,7 @@
     <w:p>
       <w:pPr>
         <w:ind w:left="-540" w:firstLine="0"/>
+        <w:jc w:val="both"/>
         <w:rPr/>
       </w:pPr>
       <w:r>
@@ -2346,7 +2347,7 @@
         <w:rPr>
           <w:rtl w:val="0"/>
         </w:rPr>
-        <w:t xml:space="preserve">The clinical trials database contains information about every aspect of the study such as outcomes, drugs used, conditions (diseases) studied, design of experiments, sponsors of the studies etc in individual text files. Each text file contains the National Clinical Trial Identification Number (NCTID) which allows one to relate information contained in one text file to another. The NCTID serves as a foreign key for the clinical trial database. For the purpose of this study, we select only the conditions and interventions text files, which contain information regarding diseases and drugs used in a Clinical Trial respectively.  The conditions file contains the following fields “id”, “nct_id”, “name”, and “downcase_name”.  The “id” field represents the identification number for that record within the conditions file whereas the “nct_id” is the foreign key that helps connect this record to related information contained in other files in the database. The “name” and “downcase_name” fields contain names of the diseases studied in a specific clinical trial study , the only difference is that the  “downcase_name” contains the disease name in uncapitalized format.  The disease names do not have classification such as tumors, viral diseases, sexually transmitted diseases, blood borne diseases etc. Thus the data needs to be filtered to identify tumors. Furthermore, for our analysis in this paper we only considered diseases that had a corresponding intervention belonging to the categories of “</w:t>
+        <w:t xml:space="preserve">The clinical trials database contains information about various aspects of the study, such as outcomes, interventions used, conditions (diseases) studied, design of experiments, sponsors of the studies, etc. This information is presented to the public in individual text files. Each text file contains the National Clinical Trial Identification Number (NCTID), which serves as the unique identifier (foreign key) for that study. The NCTID allows one to reference a particular clinical trial and aggregate various information associated with it, which is stored across all the text files in the database. For the purpose of this study, we select only the conditions and interventions text files, which contain information regarding diseases and drugs used in a Clinical Trial respectively.  The conditions file contains the following fields “id”, “nct_id”, “name”, and “downcase_name”.  The “id” field represents the identification number for that record within the conditions file whereas the “nct_id” is the foreign key that helps connect this record to related information contained in other files in the database. The “name” and “downcase_name” fields contain names of the diseases studied in a specific clinical trial study , the only difference is that the  “downcase_name” contains the disease name in uncapitalized format.  The disease names do not have classification such as tumors, viral diseases, sexually transmitted diseases, blood borne diseases etc. Thus the data needs to be filtered to identify tumors. Furthermore, for our analysis in this paper we only considered diseases that had a corresponding intervention belonging to the categories of “</w:t>
       </w:r>
       <w:r>
         <w:rPr>
@@ -5742,12 +5743,12 @@
           <wp:inline distB="114300" distT="114300" distL="114300" distR="114300">
             <wp:extent cx="6057900" cy="1943100"/>
             <wp:effectExtent b="0" l="0" r="0" t="0"/>
-            <wp:docPr id="4" name="image1.png"/>
+            <wp:docPr id="4" name="image2.png"/>
             <a:graphic>
               <a:graphicData uri="http://schemas.openxmlformats.org/drawingml/2006/picture">
                 <pic:pic>
                   <pic:nvPicPr>
-                    <pic:cNvPr id="0" name="image1.png"/>
+                    <pic:cNvPr id="0" name="image2.png"/>
                     <pic:cNvPicPr preferRelativeResize="0"/>
                   </pic:nvPicPr>
                   <pic:blipFill>
@@ -8209,12 +8210,12 @@
           <wp:inline distB="114300" distT="114300" distL="114300" distR="114300">
             <wp:extent cx="5699254" cy="1048448"/>
             <wp:effectExtent b="0" l="0" r="0" t="0"/>
-            <wp:docPr id="2" name="image3.png"/>
+            <wp:docPr id="2" name="image4.png"/>
             <a:graphic>
               <a:graphicData uri="http://schemas.openxmlformats.org/drawingml/2006/picture">
                 <pic:pic>
                   <pic:nvPicPr>
-                    <pic:cNvPr id="0" name="image3.png"/>
+                    <pic:cNvPr id="0" name="image4.png"/>
                     <pic:cNvPicPr preferRelativeResize="0"/>
                   </pic:nvPicPr>
                   <pic:blipFill>
@@ -8284,12 +8285,12 @@
           <wp:inline distB="114300" distT="114300" distL="114300" distR="114300">
             <wp:extent cx="6057900" cy="2387600"/>
             <wp:effectExtent b="0" l="0" r="0" t="0"/>
-            <wp:docPr id="1" name="image4.png"/>
+            <wp:docPr id="1" name="image3.png"/>
             <a:graphic>
               <a:graphicData uri="http://schemas.openxmlformats.org/drawingml/2006/picture">
                 <pic:pic>
                   <pic:nvPicPr>
-                    <pic:cNvPr id="0" name="image4.png"/>
+                    <pic:cNvPr id="0" name="image3.png"/>
                     <pic:cNvPicPr preferRelativeResize="0"/>
                   </pic:nvPicPr>
                   <pic:blipFill>
@@ -8371,12 +8372,12 @@
           <wp:inline distB="114300" distT="114300" distL="114300" distR="114300">
             <wp:extent cx="6057900" cy="2527300"/>
             <wp:effectExtent b="0" l="0" r="0" t="0"/>
-            <wp:docPr id="3" name="image2.png"/>
+            <wp:docPr id="3" name="image1.png"/>
             <a:graphic>
               <a:graphicData uri="http://schemas.openxmlformats.org/drawingml/2006/picture">
                 <pic:pic>
                   <pic:nvPicPr>
-                    <pic:cNvPr id="0" name="image2.png"/>
+                    <pic:cNvPr id="0" name="image1.png"/>
                     <pic:cNvPicPr preferRelativeResize="0"/>
                   </pic:nvPicPr>
                   <pic:blipFill>

</xml_diff>

<commit_message>
adding updates to data extraction
</commit_message>
<xml_diff>
--- a/Paper/Clinical_Trails_Tumor_Name_Stardaization_using Embedding_Analysis.docx
+++ b/Paper/Clinical_Trails_Tumor_Name_Stardaization_using Embedding_Analysis.docx
@@ -2286,17 +2286,28 @@
     <w:p>
       <w:pPr>
         <w:ind w:left="-540" w:firstLine="0"/>
-        <w:rPr>
-          <w:rFonts w:ascii="Roboto" w:cs="Roboto" w:eastAsia="Roboto" w:hAnsi="Roboto"/>
-          <w:color w:val="57585c"/>
-          <w:sz w:val="29"/>
-          <w:szCs w:val="29"/>
-        </w:rPr>
-      </w:pPr>
-      <w:r>
-        <w:rPr>
-          <w:rtl w:val="0"/>
-        </w:rPr>
+        <w:jc w:val="both"/>
+        <w:rPr/>
+      </w:pPr>
+      <w:r>
+        <w:rPr>
+          <w:rtl w:val="0"/>
+        </w:rPr>
+      </w:r>
+    </w:p>
+    <w:p>
+      <w:pPr>
+        <w:ind w:left="-540" w:firstLine="0"/>
+        <w:rPr>
+          <w:b w:val="1"/>
+        </w:rPr>
+      </w:pPr>
+      <w:r>
+        <w:rPr>
+          <w:b w:val="1"/>
+          <w:rtl w:val="0"/>
+        </w:rPr>
+        <w:t xml:space="preserve">Data Extraction Pipeline</w:t>
       </w:r>
     </w:p>
     <w:p>
@@ -2308,34 +2319,7 @@
         <w:rPr>
           <w:rtl w:val="0"/>
         </w:rPr>
-      </w:r>
-    </w:p>
-    <w:p>
-      <w:pPr>
-        <w:ind w:left="-540" w:firstLine="0"/>
-        <w:rPr>
-          <w:i w:val="1"/>
-        </w:rPr>
-      </w:pPr>
-      <w:r>
-        <w:rPr>
-          <w:rtl w:val="0"/>
-        </w:rPr>
-      </w:r>
-    </w:p>
-    <w:p>
-      <w:pPr>
-        <w:ind w:left="-540" w:firstLine="0"/>
-        <w:rPr>
-          <w:b w:val="1"/>
-        </w:rPr>
-      </w:pPr>
-      <w:r>
-        <w:rPr>
-          <w:b w:val="1"/>
-          <w:rtl w:val="0"/>
-        </w:rPr>
-        <w:t xml:space="preserve">Data Extraction Pipeline</w:t>
+        <w:t xml:space="preserve">The clinical trials database contains information about various aspects of the study, such as outcomes, interventions used, conditions (diseases) studied, design of experiments, sponsors of the studies, etc. This information is presented to the public in individual text files. Each text file contains the National Clinical Trial Identification Number (NCTID), which serves as the unique identifier (foreign key) for that study. The NCTID allows one to reference a particular clinical trial and aggregate various information associated with it, which is stored across all the text files in the database.</w:t>
       </w:r>
     </w:p>
     <w:p>
@@ -2347,85 +2331,6 @@
         <w:rPr>
           <w:rtl w:val="0"/>
         </w:rPr>
-        <w:t xml:space="preserve">The clinical trials database contains information about various aspects of the study, such as outcomes, interventions used, conditions (diseases) studied, design of experiments, sponsors of the studies, etc. This information is presented to the public in individual text files. Each text file contains the National Clinical Trial Identification Number (NCTID), which serves as the unique identifier (foreign key) for that study. The NCTID allows one to reference a particular clinical trial and aggregate various information associated with it, which is stored across all the text files in the database. For the purpose of this study, we select only the conditions and interventions text files, which contain information regarding diseases and drugs used in a Clinical Trial respectively.  The conditions file contains the following fields “id”, “nct_id”, “name”, and “downcase_name”.  The “id” field represents the identification number for that record within the conditions file whereas the “nct_id” is the foreign key that helps connect this record to related information contained in other files in the database. The “name” and “downcase_name” fields contain names of the diseases studied in a specific clinical trial study , the only difference is that the  “downcase_name” contains the disease name in uncapitalized format.  The disease names do not have classification such as tumors, viral diseases, sexually transmitted diseases, blood borne diseases etc. Thus the data needs to be filtered to identify tumors. Furthermore, for our analysis in this paper we only considered diseases that had a corresponding intervention belonging to the categories of “</w:t>
-      </w:r>
-      <w:r>
-        <w:rPr>
-          <w:i w:val="1"/>
-          <w:rtl w:val="0"/>
-        </w:rPr>
-        <w:t xml:space="preserve">Drug</w:t>
-      </w:r>
-      <w:r>
-        <w:rPr>
-          <w:rtl w:val="0"/>
-        </w:rPr>
-        <w:t xml:space="preserve">”, “</w:t>
-      </w:r>
-      <w:r>
-        <w:rPr>
-          <w:i w:val="1"/>
-          <w:rtl w:val="0"/>
-        </w:rPr>
-        <w:t xml:space="preserve">Biological</w:t>
-      </w:r>
-      <w:r>
-        <w:rPr>
-          <w:rtl w:val="0"/>
-        </w:rPr>
-        <w:t xml:space="preserve">”, “</w:t>
-      </w:r>
-      <w:r>
-        <w:rPr>
-          <w:i w:val="1"/>
-          <w:rtl w:val="0"/>
-        </w:rPr>
-        <w:t xml:space="preserve">Combination Product</w:t>
-      </w:r>
-      <w:r>
-        <w:rPr>
-          <w:rtl w:val="0"/>
-        </w:rPr>
-        <w:t xml:space="preserve">”, “</w:t>
-      </w:r>
-      <w:r>
-        <w:rPr>
-          <w:i w:val="1"/>
-          <w:rtl w:val="0"/>
-        </w:rPr>
-        <w:t xml:space="preserve">Genetic</w:t>
-      </w:r>
-      <w:r>
-        <w:rPr>
-          <w:rtl w:val="0"/>
-        </w:rPr>
-        <w:t xml:space="preserve">”  in the interventions text file. The rationale behind limiting our diseases to these intervention types was to ensure that there is a corresponding targeted or chemotherapy, immunotherapy-based treatment option for the tumors from the clinical trials database. The intervention files list the “id”, “nct_Id”, “intervention type”, “name”, and “description” for every study registered in the clinical trials database.  There are 11 distinct “intervention types”:  "</w:t>
-      </w:r>
-      <w:r>
-        <w:rPr>
-          <w:i w:val="1"/>
-          <w:rtl w:val="0"/>
-        </w:rPr>
-        <w:t xml:space="preserve">Drug","Biological","Radiation","Device","Behavioral", "Other","Genetic","Procedure"  ,"Combination Product" ,"Dietary Supplement", </w:t>
-      </w:r>
-      <w:r>
-        <w:rPr>
-          <w:rtl w:val="0"/>
-        </w:rPr>
-        <w:t xml:space="preserve">and</w:t>
-      </w:r>
-      <w:r>
-        <w:rPr>
-          <w:i w:val="1"/>
-          <w:rtl w:val="0"/>
-        </w:rPr>
-        <w:t xml:space="preserve"> "Diagnostic Test</w:t>
-      </w:r>
-      <w:r>
-        <w:rPr>
-          <w:rtl w:val="0"/>
-        </w:rPr>
-        <w:t xml:space="preserve">". The conditions file initially contained 801,197 diseases, after filtering with the intervention requirements we obtained 50,410 unique diseases. These diseases required further processing and filtering to identify the tumors from them. </w:t>
       </w:r>
     </w:p>
     <w:p>
@@ -2437,6 +2342,98 @@
         <w:rPr>
           <w:rtl w:val="0"/>
         </w:rPr>
+        <w:t xml:space="preserve">In this study, we select the conditions ("conditions.txt") and interventions ("intervention.txt")  files, which contain information regarding diseases and drugs used in each of the clinical trial studies, respectively.  The conditions file contains 801,197 records and  is annotated with the following fields: "</w:t>
+      </w:r>
+      <w:r>
+        <w:rPr>
+          <w:i w:val="1"/>
+          <w:rtl w:val="0"/>
+        </w:rPr>
+        <w:t xml:space="preserve">id</w:t>
+      </w:r>
+      <w:r>
+        <w:rPr>
+          <w:rtl w:val="0"/>
+        </w:rPr>
+        <w:t xml:space="preserve">," "</w:t>
+      </w:r>
+      <w:r>
+        <w:rPr>
+          <w:i w:val="1"/>
+          <w:rtl w:val="0"/>
+        </w:rPr>
+        <w:t xml:space="preserve">nct_id</w:t>
+      </w:r>
+      <w:r>
+        <w:rPr>
+          <w:rtl w:val="0"/>
+        </w:rPr>
+        <w:t xml:space="preserve">," "</w:t>
+      </w:r>
+      <w:r>
+        <w:rPr>
+          <w:i w:val="1"/>
+          <w:rtl w:val="0"/>
+        </w:rPr>
+        <w:t xml:space="preserve">name</w:t>
+      </w:r>
+      <w:r>
+        <w:rPr>
+          <w:rtl w:val="0"/>
+        </w:rPr>
+        <w:t xml:space="preserve">," and "</w:t>
+      </w:r>
+      <w:r>
+        <w:rPr>
+          <w:i w:val="1"/>
+          <w:rtl w:val="0"/>
+        </w:rPr>
+        <w:t xml:space="preserve">downcase_name</w:t>
+      </w:r>
+      <w:r>
+        <w:rPr>
+          <w:rtl w:val="0"/>
+        </w:rPr>
+        <w:t xml:space="preserve">."  The "id" field represents the identification number for that record within the conditions file, whereas the "</w:t>
+      </w:r>
+      <w:r>
+        <w:rPr>
+          <w:i w:val="1"/>
+          <w:rtl w:val="0"/>
+        </w:rPr>
+        <w:t xml:space="preserve">nct_id</w:t>
+      </w:r>
+      <w:r>
+        <w:rPr>
+          <w:rtl w:val="0"/>
+        </w:rPr>
+        <w:t xml:space="preserve">" is the foreign key for that record. The "</w:t>
+      </w:r>
+      <w:r>
+        <w:rPr>
+          <w:i w:val="1"/>
+          <w:rtl w:val="0"/>
+        </w:rPr>
+        <w:t xml:space="preserve">name</w:t>
+      </w:r>
+      <w:r>
+        <w:rPr>
+          <w:rtl w:val="0"/>
+        </w:rPr>
+        <w:t xml:space="preserve">" and "</w:t>
+      </w:r>
+      <w:r>
+        <w:rPr>
+          <w:i w:val="1"/>
+          <w:rtl w:val="0"/>
+        </w:rPr>
+        <w:t xml:space="preserve">downcase_name</w:t>
+      </w:r>
+      <w:r>
+        <w:rPr>
+          <w:rtl w:val="0"/>
+        </w:rPr>
+        <w:t xml:space="preserve">" fields contain names of the diseases studied in a specific clinical trial study, with the "downcase_name" containing the disease name in "name" in downcase format. We identified 105483 unique diseases (by uniqueness of strings) in the conditions file. </w:t>
       </w:r>
     </w:p>
     <w:p>
@@ -2453,46 +2450,201 @@
     <w:p>
       <w:pPr>
         <w:ind w:left="-540" w:firstLine="0"/>
-        <w:rPr/>
-      </w:pPr>
-      <w:r>
-        <w:rPr>
-          <w:rtl w:val="0"/>
-        </w:rPr>
+        <w:rPr>
+          <w:color w:val="0e101a"/>
+        </w:rPr>
+      </w:pPr>
+      <w:r>
+        <w:rPr>
+          <w:color w:val="0e101a"/>
+          <w:rtl w:val="0"/>
+        </w:rPr>
+        <w:t xml:space="preserve">The conditions file does not classify the disease based on any system, such as the WHO's International Classification of Diseases (ICD). Therefore, we needed to develop a computational pipeline to extract tumor names from the rest of the diseases. In this work, we focused on extracting tumors with an associated drug target. To achieve this, we needed to subset the diseases in the conditions file (conditions.txt) with the types of drugs registered in the interventions (interventions.txt) file. The intervention file has 786,898 records and is annotated with the following fields: "</w:t>
+      </w:r>
+      <w:r>
+        <w:rPr>
+          <w:i w:val="1"/>
+          <w:color w:val="0e101a"/>
+          <w:rtl w:val="0"/>
+        </w:rPr>
+        <w:t xml:space="preserve">id</w:t>
+      </w:r>
+      <w:r>
+        <w:rPr>
+          <w:color w:val="0e101a"/>
+          <w:rtl w:val="0"/>
+        </w:rPr>
+        <w:t xml:space="preserve">," "</w:t>
+      </w:r>
+      <w:r>
+        <w:rPr>
+          <w:i w:val="1"/>
+          <w:color w:val="0e101a"/>
+          <w:rtl w:val="0"/>
+        </w:rPr>
+        <w:t xml:space="preserve">nct_id</w:t>
+      </w:r>
+      <w:r>
+        <w:rPr>
+          <w:color w:val="0e101a"/>
+          <w:rtl w:val="0"/>
+        </w:rPr>
+        <w:t xml:space="preserve">," "</w:t>
+      </w:r>
+      <w:r>
+        <w:rPr>
+          <w:i w:val="1"/>
+          <w:color w:val="0e101a"/>
+          <w:rtl w:val="0"/>
+        </w:rPr>
+        <w:t xml:space="preserve">intervention_type</w:t>
+      </w:r>
+      <w:r>
+        <w:rPr>
+          <w:color w:val="0e101a"/>
+          <w:rtl w:val="0"/>
+        </w:rPr>
+        <w:t xml:space="preserve">", "</w:t>
+      </w:r>
+      <w:r>
+        <w:rPr>
+          <w:i w:val="1"/>
+          <w:color w:val="0e101a"/>
+          <w:rtl w:val="0"/>
+        </w:rPr>
+        <w:t xml:space="preserve">name</w:t>
+      </w:r>
+      <w:r>
+        <w:rPr>
+          <w:color w:val="0e101a"/>
+          <w:rtl w:val="0"/>
+        </w:rPr>
+        <w:t xml:space="preserve">," and "</w:t>
+      </w:r>
+      <w:r>
+        <w:rPr>
+          <w:i w:val="1"/>
+          <w:color w:val="0e101a"/>
+          <w:rtl w:val="0"/>
+        </w:rPr>
+        <w:t xml:space="preserve">description</w:t>
+      </w:r>
+      <w:r>
+        <w:rPr>
+          <w:color w:val="0e101a"/>
+          <w:rtl w:val="0"/>
+        </w:rPr>
+        <w:t xml:space="preserve">." The "id" field represents the identification number for that record within the conditions file, whereas the "</w:t>
+      </w:r>
+      <w:r>
+        <w:rPr>
+          <w:i w:val="1"/>
+          <w:color w:val="0e101a"/>
+          <w:rtl w:val="0"/>
+        </w:rPr>
+        <w:t xml:space="preserve">nct_id</w:t>
+      </w:r>
+      <w:r>
+        <w:rPr>
+          <w:color w:val="0e101a"/>
+          <w:rtl w:val="0"/>
+        </w:rPr>
+        <w:t xml:space="preserve">" is the foreign key for that record. The "</w:t>
+      </w:r>
+      <w:r>
+        <w:rPr>
+          <w:i w:val="1"/>
+          <w:color w:val="0e101a"/>
+          <w:rtl w:val="0"/>
+        </w:rPr>
+        <w:t xml:space="preserve">name</w:t>
+      </w:r>
+      <w:r>
+        <w:rPr>
+          <w:color w:val="0e101a"/>
+          <w:rtl w:val="0"/>
+        </w:rPr>
+        <w:t xml:space="preserve">" and "</w:t>
+      </w:r>
+      <w:r>
+        <w:rPr>
+          <w:i w:val="1"/>
+          <w:color w:val="0e101a"/>
+          <w:rtl w:val="0"/>
+        </w:rPr>
+        <w:t xml:space="preserve">description</w:t>
+      </w:r>
+      <w:r>
+        <w:rPr>
+          <w:color w:val="0e101a"/>
+          <w:rtl w:val="0"/>
+        </w:rPr>
+        <w:t xml:space="preserve">" fields provide names and details regarding the interventions used in that particular clinical trial, and the "</w:t>
+      </w:r>
+      <w:r>
+        <w:rPr>
+          <w:i w:val="1"/>
+          <w:color w:val="0e101a"/>
+          <w:rtl w:val="0"/>
+        </w:rPr>
+        <w:t xml:space="preserve">intervention_type</w:t>
+      </w:r>
+      <w:r>
+        <w:rPr>
+          <w:color w:val="0e101a"/>
+          <w:rtl w:val="0"/>
+        </w:rPr>
+        <w:t xml:space="preserve">" field classifies the interventions into one of the eleven distinct intervention types listed in Table 2. </w:t>
       </w:r>
     </w:p>
     <w:p>
       <w:pPr>
         <w:ind w:left="-540" w:firstLine="0"/>
         <w:rPr>
+          <w:color w:val="0e101a"/>
+        </w:rPr>
+      </w:pPr>
+      <w:r>
+        <w:rPr>
+          <w:rtl w:val="0"/>
+        </w:rPr>
+      </w:r>
+    </w:p>
+    <w:p>
+      <w:pPr>
+        <w:ind w:left="-540" w:firstLine="0"/>
+        <w:rPr>
+          <w:color w:val="0e101a"/>
+        </w:rPr>
+      </w:pPr>
+      <w:r>
+        <w:rPr>
+          <w:rtl w:val="0"/>
+        </w:rPr>
+      </w:r>
+    </w:p>
+    <w:p>
+      <w:pPr>
+        <w:ind w:left="-540" w:firstLine="0"/>
+        <w:rPr>
           <w:b w:val="1"/>
+          <w:color w:val="0e101a"/>
         </w:rPr>
       </w:pPr>
       <w:r>
         <w:rPr>
           <w:b w:val="1"/>
-          <w:rtl w:val="0"/>
-        </w:rPr>
-        <w:t xml:space="preserve">Disease Data Anomalies and Tumor Identification Process</w:t>
+          <w:color w:val="0e101a"/>
+          <w:rtl w:val="0"/>
+        </w:rPr>
+        <w:t xml:space="preserve">Table 2: Types of interventions listed in interventions file in the NIH-Clinical Trials Registry</w:t>
       </w:r>
     </w:p>
     <w:p>
       <w:pPr>
         <w:ind w:left="-540" w:firstLine="0"/>
-        <w:rPr/>
-      </w:pPr>
-      <w:r>
-        <w:rPr>
-          <w:rtl w:val="0"/>
-        </w:rPr>
-        <w:t xml:space="preserve">The disease data extracted contained names of different types of diseases and our next step in this pipeline was to extract the tumors from the rest of the diseases. A cursory analysis of the disease data revealed that it suffered from extensive noises such as typographical errors,  extraneous information, missing values, drug names entered instead of disease name, etc. Furthermore, we also noticed that many tumor names in the disease file were not necessarily following standardized tumor names from the WHO Tumor Classification database (referred to as WHO database in the rest of the article) or the National Cancer Institute Thesaurus (NCIT). Table 2 shows some of the discrepancies associated with the disease data. </w:t>
-      </w:r>
-    </w:p>
-    <w:p>
-      <w:pPr>
-        <w:ind w:left="-540" w:firstLine="0"/>
-        <w:rPr>
-          <w:i w:val="1"/>
+        <w:rPr>
+          <w:color w:val="0e101a"/>
         </w:rPr>
       </w:pPr>
       <w:r>
@@ -2504,6 +2656,1627 @@
     <w:tbl>
       <w:tblPr>
         <w:tblStyle w:val="Table2"/>
+        <w:tblW w:w="6540.0" w:type="dxa"/>
+        <w:jc w:val="left"/>
+        <w:tblInd w:w="-540.0" w:type="dxa"/>
+        <w:tblBorders>
+          <w:top w:color="000000" w:space="0" w:sz="8" w:val="single"/>
+          <w:left w:color="000000" w:space="0" w:sz="8" w:val="single"/>
+          <w:bottom w:color="000000" w:space="0" w:sz="8" w:val="single"/>
+          <w:right w:color="000000" w:space="0" w:sz="8" w:val="single"/>
+          <w:insideH w:color="000000" w:space="0" w:sz="8" w:val="single"/>
+          <w:insideV w:color="000000" w:space="0" w:sz="8" w:val="single"/>
+        </w:tblBorders>
+        <w:tblLayout w:type="fixed"/>
+        <w:tblLook w:val="0600"/>
+      </w:tblPr>
+      <w:tblGrid>
+        <w:gridCol w:w="765"/>
+        <w:gridCol w:w="2505"/>
+        <w:gridCol w:w="3270"/>
+        <w:tblGridChange w:id="0">
+          <w:tblGrid>
+            <w:gridCol w:w="765"/>
+            <w:gridCol w:w="2505"/>
+            <w:gridCol w:w="3270"/>
+          </w:tblGrid>
+        </w:tblGridChange>
+      </w:tblGrid>
+      <w:tr>
+        <w:trPr>
+          <w:cantSplit w:val="0"/>
+          <w:tblHeader w:val="0"/>
+        </w:trPr>
+        <w:tc>
+          <w:tcPr>
+            <w:shd w:fill="auto" w:val="clear"/>
+            <w:tcMar>
+              <w:top w:w="100.0" w:type="dxa"/>
+              <w:left w:w="100.0" w:type="dxa"/>
+              <w:bottom w:w="100.0" w:type="dxa"/>
+              <w:right w:w="100.0" w:type="dxa"/>
+            </w:tcMar>
+            <w:vAlign w:val="top"/>
+          </w:tcPr>
+          <w:p>
+            <w:pPr>
+              <w:keepNext w:val="0"/>
+              <w:keepLines w:val="0"/>
+              <w:pageBreakBefore w:val="0"/>
+              <w:widowControl w:val="0"/>
+              <w:pBdr>
+                <w:top w:space="0" w:sz="0" w:val="nil"/>
+                <w:left w:space="0" w:sz="0" w:val="nil"/>
+                <w:bottom w:space="0" w:sz="0" w:val="nil"/>
+                <w:right w:space="0" w:sz="0" w:val="nil"/>
+                <w:between w:space="0" w:sz="0" w:val="nil"/>
+              </w:pBdr>
+              <w:shd w:fill="auto" w:val="clear"/>
+              <w:spacing w:after="0" w:before="0" w:line="240" w:lineRule="auto"/>
+              <w:ind w:left="0" w:right="0" w:firstLine="0"/>
+              <w:jc w:val="left"/>
+              <w:rPr>
+                <w:color w:val="0e101a"/>
+              </w:rPr>
+            </w:pPr>
+            <w:r>
+              <w:rPr>
+                <w:color w:val="0e101a"/>
+                <w:rtl w:val="0"/>
+              </w:rPr>
+              <w:t xml:space="preserve">Index</w:t>
+            </w:r>
+          </w:p>
+        </w:tc>
+        <w:tc>
+          <w:tcPr>
+            <w:shd w:fill="auto" w:val="clear"/>
+            <w:tcMar>
+              <w:top w:w="100.0" w:type="dxa"/>
+              <w:left w:w="100.0" w:type="dxa"/>
+              <w:bottom w:w="100.0" w:type="dxa"/>
+              <w:right w:w="100.0" w:type="dxa"/>
+            </w:tcMar>
+            <w:vAlign w:val="top"/>
+          </w:tcPr>
+          <w:p>
+            <w:pPr>
+              <w:widowControl w:val="0"/>
+              <w:spacing w:line="240" w:lineRule="auto"/>
+              <w:rPr>
+                <w:color w:val="0e101a"/>
+              </w:rPr>
+            </w:pPr>
+            <w:r>
+              <w:rPr>
+                <w:color w:val="0e101a"/>
+                <w:rtl w:val="0"/>
+              </w:rPr>
+              <w:t xml:space="preserve">Type of intervention</w:t>
+            </w:r>
+          </w:p>
+        </w:tc>
+        <w:tc>
+          <w:tcPr>
+            <w:shd w:fill="auto" w:val="clear"/>
+            <w:tcMar>
+              <w:top w:w="100.0" w:type="dxa"/>
+              <w:left w:w="100.0" w:type="dxa"/>
+              <w:bottom w:w="100.0" w:type="dxa"/>
+              <w:right w:w="100.0" w:type="dxa"/>
+            </w:tcMar>
+            <w:vAlign w:val="top"/>
+          </w:tcPr>
+          <w:p>
+            <w:pPr>
+              <w:widowControl w:val="0"/>
+              <w:spacing w:line="240" w:lineRule="auto"/>
+              <w:rPr>
+                <w:color w:val="0e101a"/>
+              </w:rPr>
+            </w:pPr>
+            <w:r>
+              <w:rPr>
+                <w:color w:val="0e101a"/>
+                <w:rtl w:val="0"/>
+              </w:rPr>
+              <w:t xml:space="preserve">Included in analysis </w:t>
+            </w:r>
+          </w:p>
+        </w:tc>
+      </w:tr>
+      <w:tr>
+        <w:trPr>
+          <w:cantSplit w:val="0"/>
+          <w:tblHeader w:val="0"/>
+        </w:trPr>
+        <w:tc>
+          <w:tcPr>
+            <w:shd w:fill="auto" w:val="clear"/>
+            <w:tcMar>
+              <w:top w:w="100.0" w:type="dxa"/>
+              <w:left w:w="100.0" w:type="dxa"/>
+              <w:bottom w:w="100.0" w:type="dxa"/>
+              <w:right w:w="100.0" w:type="dxa"/>
+            </w:tcMar>
+            <w:vAlign w:val="top"/>
+          </w:tcPr>
+          <w:p>
+            <w:pPr>
+              <w:keepNext w:val="0"/>
+              <w:keepLines w:val="0"/>
+              <w:pageBreakBefore w:val="0"/>
+              <w:widowControl w:val="0"/>
+              <w:pBdr>
+                <w:top w:space="0" w:sz="0" w:val="nil"/>
+                <w:left w:space="0" w:sz="0" w:val="nil"/>
+                <w:bottom w:space="0" w:sz="0" w:val="nil"/>
+                <w:right w:space="0" w:sz="0" w:val="nil"/>
+                <w:between w:space="0" w:sz="0" w:val="nil"/>
+              </w:pBdr>
+              <w:shd w:fill="auto" w:val="clear"/>
+              <w:spacing w:after="0" w:before="0" w:line="240" w:lineRule="auto"/>
+              <w:ind w:left="0" w:right="0" w:firstLine="0"/>
+              <w:jc w:val="left"/>
+              <w:rPr>
+                <w:color w:val="0e101a"/>
+              </w:rPr>
+            </w:pPr>
+            <w:r>
+              <w:rPr>
+                <w:color w:val="0e101a"/>
+                <w:rtl w:val="0"/>
+              </w:rPr>
+              <w:t xml:space="preserve">1</w:t>
+            </w:r>
+          </w:p>
+        </w:tc>
+        <w:tc>
+          <w:tcPr>
+            <w:shd w:fill="auto" w:val="clear"/>
+            <w:tcMar>
+              <w:top w:w="100.0" w:type="dxa"/>
+              <w:left w:w="100.0" w:type="dxa"/>
+              <w:bottom w:w="100.0" w:type="dxa"/>
+              <w:right w:w="100.0" w:type="dxa"/>
+            </w:tcMar>
+            <w:vAlign w:val="top"/>
+          </w:tcPr>
+          <w:p>
+            <w:pPr>
+              <w:keepNext w:val="0"/>
+              <w:keepLines w:val="0"/>
+              <w:pageBreakBefore w:val="0"/>
+              <w:widowControl w:val="0"/>
+              <w:pBdr>
+                <w:top w:space="0" w:sz="0" w:val="nil"/>
+                <w:left w:space="0" w:sz="0" w:val="nil"/>
+                <w:bottom w:space="0" w:sz="0" w:val="nil"/>
+                <w:right w:space="0" w:sz="0" w:val="nil"/>
+                <w:between w:space="0" w:sz="0" w:val="nil"/>
+              </w:pBdr>
+              <w:shd w:fill="auto" w:val="clear"/>
+              <w:spacing w:after="0" w:before="0" w:line="240" w:lineRule="auto"/>
+              <w:ind w:left="0" w:right="0" w:firstLine="0"/>
+              <w:jc w:val="left"/>
+              <w:rPr>
+                <w:color w:val="0e101a"/>
+              </w:rPr>
+            </w:pPr>
+            <w:r>
+              <w:rPr>
+                <w:color w:val="0e101a"/>
+                <w:rtl w:val="0"/>
+              </w:rPr>
+              <w:t xml:space="preserve">Drug</w:t>
+            </w:r>
+          </w:p>
+        </w:tc>
+        <w:tc>
+          <w:tcPr>
+            <w:shd w:fill="auto" w:val="clear"/>
+            <w:tcMar>
+              <w:top w:w="100.0" w:type="dxa"/>
+              <w:left w:w="100.0" w:type="dxa"/>
+              <w:bottom w:w="100.0" w:type="dxa"/>
+              <w:right w:w="100.0" w:type="dxa"/>
+            </w:tcMar>
+            <w:vAlign w:val="top"/>
+          </w:tcPr>
+          <w:p>
+            <w:pPr>
+              <w:keepNext w:val="0"/>
+              <w:keepLines w:val="0"/>
+              <w:pageBreakBefore w:val="0"/>
+              <w:widowControl w:val="0"/>
+              <w:pBdr>
+                <w:top w:space="0" w:sz="0" w:val="nil"/>
+                <w:left w:space="0" w:sz="0" w:val="nil"/>
+                <w:bottom w:space="0" w:sz="0" w:val="nil"/>
+                <w:right w:space="0" w:sz="0" w:val="nil"/>
+                <w:between w:space="0" w:sz="0" w:val="nil"/>
+              </w:pBdr>
+              <w:shd w:fill="auto" w:val="clear"/>
+              <w:spacing w:after="0" w:before="0" w:line="240" w:lineRule="auto"/>
+              <w:ind w:left="0" w:right="0" w:firstLine="0"/>
+              <w:jc w:val="left"/>
+              <w:rPr>
+                <w:color w:val="0e101a"/>
+              </w:rPr>
+            </w:pPr>
+            <w:r>
+              <w:rPr>
+                <w:color w:val="0e101a"/>
+                <w:rtl w:val="0"/>
+              </w:rPr>
+              <w:t xml:space="preserve">Yes</w:t>
+            </w:r>
+          </w:p>
+        </w:tc>
+      </w:tr>
+      <w:tr>
+        <w:trPr>
+          <w:cantSplit w:val="0"/>
+          <w:tblHeader w:val="0"/>
+        </w:trPr>
+        <w:tc>
+          <w:tcPr>
+            <w:shd w:fill="auto" w:val="clear"/>
+            <w:tcMar>
+              <w:top w:w="100.0" w:type="dxa"/>
+              <w:left w:w="100.0" w:type="dxa"/>
+              <w:bottom w:w="100.0" w:type="dxa"/>
+              <w:right w:w="100.0" w:type="dxa"/>
+            </w:tcMar>
+            <w:vAlign w:val="top"/>
+          </w:tcPr>
+          <w:p>
+            <w:pPr>
+              <w:keepNext w:val="0"/>
+              <w:keepLines w:val="0"/>
+              <w:pageBreakBefore w:val="0"/>
+              <w:widowControl w:val="0"/>
+              <w:pBdr>
+                <w:top w:space="0" w:sz="0" w:val="nil"/>
+                <w:left w:space="0" w:sz="0" w:val="nil"/>
+                <w:bottom w:space="0" w:sz="0" w:val="nil"/>
+                <w:right w:space="0" w:sz="0" w:val="nil"/>
+                <w:between w:space="0" w:sz="0" w:val="nil"/>
+              </w:pBdr>
+              <w:shd w:fill="auto" w:val="clear"/>
+              <w:spacing w:after="0" w:before="0" w:line="240" w:lineRule="auto"/>
+              <w:ind w:left="0" w:right="0" w:firstLine="0"/>
+              <w:jc w:val="left"/>
+              <w:rPr>
+                <w:color w:val="0e101a"/>
+              </w:rPr>
+            </w:pPr>
+            <w:r>
+              <w:rPr>
+                <w:color w:val="0e101a"/>
+                <w:rtl w:val="0"/>
+              </w:rPr>
+              <w:t xml:space="preserve">2</w:t>
+            </w:r>
+          </w:p>
+        </w:tc>
+        <w:tc>
+          <w:tcPr>
+            <w:shd w:fill="auto" w:val="clear"/>
+            <w:tcMar>
+              <w:top w:w="100.0" w:type="dxa"/>
+              <w:left w:w="100.0" w:type="dxa"/>
+              <w:bottom w:w="100.0" w:type="dxa"/>
+              <w:right w:w="100.0" w:type="dxa"/>
+            </w:tcMar>
+            <w:vAlign w:val="top"/>
+          </w:tcPr>
+          <w:p>
+            <w:pPr>
+              <w:keepNext w:val="0"/>
+              <w:keepLines w:val="0"/>
+              <w:pageBreakBefore w:val="0"/>
+              <w:widowControl w:val="0"/>
+              <w:pBdr>
+                <w:top w:space="0" w:sz="0" w:val="nil"/>
+                <w:left w:space="0" w:sz="0" w:val="nil"/>
+                <w:bottom w:space="0" w:sz="0" w:val="nil"/>
+                <w:right w:space="0" w:sz="0" w:val="nil"/>
+                <w:between w:space="0" w:sz="0" w:val="nil"/>
+              </w:pBdr>
+              <w:shd w:fill="auto" w:val="clear"/>
+              <w:spacing w:after="0" w:before="0" w:line="240" w:lineRule="auto"/>
+              <w:ind w:left="0" w:right="0" w:firstLine="0"/>
+              <w:jc w:val="left"/>
+              <w:rPr>
+                <w:color w:val="0e101a"/>
+              </w:rPr>
+            </w:pPr>
+            <w:r>
+              <w:rPr>
+                <w:color w:val="0e101a"/>
+                <w:rtl w:val="0"/>
+              </w:rPr>
+              <w:t xml:space="preserve">Biological</w:t>
+            </w:r>
+          </w:p>
+        </w:tc>
+        <w:tc>
+          <w:tcPr>
+            <w:shd w:fill="auto" w:val="clear"/>
+            <w:tcMar>
+              <w:top w:w="100.0" w:type="dxa"/>
+              <w:left w:w="100.0" w:type="dxa"/>
+              <w:bottom w:w="100.0" w:type="dxa"/>
+              <w:right w:w="100.0" w:type="dxa"/>
+            </w:tcMar>
+            <w:vAlign w:val="top"/>
+          </w:tcPr>
+          <w:p>
+            <w:pPr>
+              <w:widowControl w:val="0"/>
+              <w:spacing w:line="240" w:lineRule="auto"/>
+              <w:rPr>
+                <w:color w:val="0e101a"/>
+              </w:rPr>
+            </w:pPr>
+            <w:r>
+              <w:rPr>
+                <w:color w:val="0e101a"/>
+                <w:rtl w:val="0"/>
+              </w:rPr>
+              <w:t xml:space="preserve">Yes</w:t>
+            </w:r>
+          </w:p>
+        </w:tc>
+      </w:tr>
+      <w:tr>
+        <w:trPr>
+          <w:cantSplit w:val="0"/>
+          <w:tblHeader w:val="0"/>
+        </w:trPr>
+        <w:tc>
+          <w:tcPr>
+            <w:shd w:fill="auto" w:val="clear"/>
+            <w:tcMar>
+              <w:top w:w="100.0" w:type="dxa"/>
+              <w:left w:w="100.0" w:type="dxa"/>
+              <w:bottom w:w="100.0" w:type="dxa"/>
+              <w:right w:w="100.0" w:type="dxa"/>
+            </w:tcMar>
+            <w:vAlign w:val="top"/>
+          </w:tcPr>
+          <w:p>
+            <w:pPr>
+              <w:keepNext w:val="0"/>
+              <w:keepLines w:val="0"/>
+              <w:pageBreakBefore w:val="0"/>
+              <w:widowControl w:val="0"/>
+              <w:pBdr>
+                <w:top w:space="0" w:sz="0" w:val="nil"/>
+                <w:left w:space="0" w:sz="0" w:val="nil"/>
+                <w:bottom w:space="0" w:sz="0" w:val="nil"/>
+                <w:right w:space="0" w:sz="0" w:val="nil"/>
+                <w:between w:space="0" w:sz="0" w:val="nil"/>
+              </w:pBdr>
+              <w:shd w:fill="auto" w:val="clear"/>
+              <w:spacing w:after="0" w:before="0" w:line="240" w:lineRule="auto"/>
+              <w:ind w:left="0" w:right="0" w:firstLine="0"/>
+              <w:jc w:val="left"/>
+              <w:rPr>
+                <w:color w:val="0e101a"/>
+              </w:rPr>
+            </w:pPr>
+            <w:r>
+              <w:rPr>
+                <w:color w:val="0e101a"/>
+                <w:rtl w:val="0"/>
+              </w:rPr>
+              <w:t xml:space="preserve">3</w:t>
+            </w:r>
+          </w:p>
+        </w:tc>
+        <w:tc>
+          <w:tcPr>
+            <w:shd w:fill="auto" w:val="clear"/>
+            <w:tcMar>
+              <w:top w:w="100.0" w:type="dxa"/>
+              <w:left w:w="100.0" w:type="dxa"/>
+              <w:bottom w:w="100.0" w:type="dxa"/>
+              <w:right w:w="100.0" w:type="dxa"/>
+            </w:tcMar>
+            <w:vAlign w:val="top"/>
+          </w:tcPr>
+          <w:p>
+            <w:pPr>
+              <w:keepNext w:val="0"/>
+              <w:keepLines w:val="0"/>
+              <w:pageBreakBefore w:val="0"/>
+              <w:widowControl w:val="0"/>
+              <w:pBdr>
+                <w:top w:space="0" w:sz="0" w:val="nil"/>
+                <w:left w:space="0" w:sz="0" w:val="nil"/>
+                <w:bottom w:space="0" w:sz="0" w:val="nil"/>
+                <w:right w:space="0" w:sz="0" w:val="nil"/>
+                <w:between w:space="0" w:sz="0" w:val="nil"/>
+              </w:pBdr>
+              <w:shd w:fill="auto" w:val="clear"/>
+              <w:spacing w:after="0" w:before="0" w:line="240" w:lineRule="auto"/>
+              <w:ind w:left="0" w:right="0" w:firstLine="0"/>
+              <w:jc w:val="left"/>
+              <w:rPr>
+                <w:color w:val="0e101a"/>
+              </w:rPr>
+            </w:pPr>
+            <w:r>
+              <w:rPr>
+                <w:color w:val="0e101a"/>
+                <w:rtl w:val="0"/>
+              </w:rPr>
+              <w:t xml:space="preserve">Radiation</w:t>
+            </w:r>
+          </w:p>
+        </w:tc>
+        <w:tc>
+          <w:tcPr>
+            <w:shd w:fill="auto" w:val="clear"/>
+            <w:tcMar>
+              <w:top w:w="100.0" w:type="dxa"/>
+              <w:left w:w="100.0" w:type="dxa"/>
+              <w:bottom w:w="100.0" w:type="dxa"/>
+              <w:right w:w="100.0" w:type="dxa"/>
+            </w:tcMar>
+            <w:vAlign w:val="top"/>
+          </w:tcPr>
+          <w:p>
+            <w:pPr>
+              <w:keepNext w:val="0"/>
+              <w:keepLines w:val="0"/>
+              <w:pageBreakBefore w:val="0"/>
+              <w:widowControl w:val="0"/>
+              <w:pBdr>
+                <w:top w:space="0" w:sz="0" w:val="nil"/>
+                <w:left w:space="0" w:sz="0" w:val="nil"/>
+                <w:bottom w:space="0" w:sz="0" w:val="nil"/>
+                <w:right w:space="0" w:sz="0" w:val="nil"/>
+                <w:between w:space="0" w:sz="0" w:val="nil"/>
+              </w:pBdr>
+              <w:shd w:fill="auto" w:val="clear"/>
+              <w:spacing w:after="0" w:before="0" w:line="240" w:lineRule="auto"/>
+              <w:ind w:left="0" w:right="0" w:firstLine="0"/>
+              <w:jc w:val="left"/>
+              <w:rPr>
+                <w:color w:val="0e101a"/>
+              </w:rPr>
+            </w:pPr>
+            <w:r>
+              <w:rPr>
+                <w:color w:val="0e101a"/>
+                <w:rtl w:val="0"/>
+              </w:rPr>
+              <w:t xml:space="preserve">No</w:t>
+            </w:r>
+          </w:p>
+        </w:tc>
+      </w:tr>
+      <w:tr>
+        <w:trPr>
+          <w:cantSplit w:val="0"/>
+          <w:tblHeader w:val="0"/>
+        </w:trPr>
+        <w:tc>
+          <w:tcPr>
+            <w:shd w:fill="auto" w:val="clear"/>
+            <w:tcMar>
+              <w:top w:w="100.0" w:type="dxa"/>
+              <w:left w:w="100.0" w:type="dxa"/>
+              <w:bottom w:w="100.0" w:type="dxa"/>
+              <w:right w:w="100.0" w:type="dxa"/>
+            </w:tcMar>
+            <w:vAlign w:val="top"/>
+          </w:tcPr>
+          <w:p>
+            <w:pPr>
+              <w:keepNext w:val="0"/>
+              <w:keepLines w:val="0"/>
+              <w:pageBreakBefore w:val="0"/>
+              <w:widowControl w:val="0"/>
+              <w:pBdr>
+                <w:top w:space="0" w:sz="0" w:val="nil"/>
+                <w:left w:space="0" w:sz="0" w:val="nil"/>
+                <w:bottom w:space="0" w:sz="0" w:val="nil"/>
+                <w:right w:space="0" w:sz="0" w:val="nil"/>
+                <w:between w:space="0" w:sz="0" w:val="nil"/>
+              </w:pBdr>
+              <w:shd w:fill="auto" w:val="clear"/>
+              <w:spacing w:after="0" w:before="0" w:line="240" w:lineRule="auto"/>
+              <w:ind w:left="0" w:right="0" w:firstLine="0"/>
+              <w:jc w:val="left"/>
+              <w:rPr>
+                <w:color w:val="0e101a"/>
+              </w:rPr>
+            </w:pPr>
+            <w:r>
+              <w:rPr>
+                <w:color w:val="0e101a"/>
+                <w:rtl w:val="0"/>
+              </w:rPr>
+              <w:t xml:space="preserve">4</w:t>
+            </w:r>
+          </w:p>
+        </w:tc>
+        <w:tc>
+          <w:tcPr>
+            <w:shd w:fill="auto" w:val="clear"/>
+            <w:tcMar>
+              <w:top w:w="100.0" w:type="dxa"/>
+              <w:left w:w="100.0" w:type="dxa"/>
+              <w:bottom w:w="100.0" w:type="dxa"/>
+              <w:right w:w="100.0" w:type="dxa"/>
+            </w:tcMar>
+            <w:vAlign w:val="top"/>
+          </w:tcPr>
+          <w:p>
+            <w:pPr>
+              <w:keepNext w:val="0"/>
+              <w:keepLines w:val="0"/>
+              <w:pageBreakBefore w:val="0"/>
+              <w:widowControl w:val="0"/>
+              <w:pBdr>
+                <w:top w:space="0" w:sz="0" w:val="nil"/>
+                <w:left w:space="0" w:sz="0" w:val="nil"/>
+                <w:bottom w:space="0" w:sz="0" w:val="nil"/>
+                <w:right w:space="0" w:sz="0" w:val="nil"/>
+                <w:between w:space="0" w:sz="0" w:val="nil"/>
+              </w:pBdr>
+              <w:shd w:fill="auto" w:val="clear"/>
+              <w:spacing w:after="0" w:before="0" w:line="240" w:lineRule="auto"/>
+              <w:ind w:left="0" w:right="0" w:firstLine="0"/>
+              <w:jc w:val="left"/>
+              <w:rPr>
+                <w:color w:val="0e101a"/>
+              </w:rPr>
+            </w:pPr>
+            <w:r>
+              <w:rPr>
+                <w:color w:val="0e101a"/>
+                <w:rtl w:val="0"/>
+              </w:rPr>
+              <w:t xml:space="preserve">Device</w:t>
+            </w:r>
+          </w:p>
+        </w:tc>
+        <w:tc>
+          <w:tcPr>
+            <w:shd w:fill="auto" w:val="clear"/>
+            <w:tcMar>
+              <w:top w:w="100.0" w:type="dxa"/>
+              <w:left w:w="100.0" w:type="dxa"/>
+              <w:bottom w:w="100.0" w:type="dxa"/>
+              <w:right w:w="100.0" w:type="dxa"/>
+            </w:tcMar>
+            <w:vAlign w:val="top"/>
+          </w:tcPr>
+          <w:p>
+            <w:pPr>
+              <w:widowControl w:val="0"/>
+              <w:spacing w:line="240" w:lineRule="auto"/>
+              <w:rPr>
+                <w:color w:val="0e101a"/>
+              </w:rPr>
+            </w:pPr>
+            <w:r>
+              <w:rPr>
+                <w:color w:val="0e101a"/>
+                <w:rtl w:val="0"/>
+              </w:rPr>
+              <w:t xml:space="preserve">No</w:t>
+            </w:r>
+          </w:p>
+        </w:tc>
+      </w:tr>
+      <w:tr>
+        <w:trPr>
+          <w:cantSplit w:val="0"/>
+          <w:tblHeader w:val="0"/>
+        </w:trPr>
+        <w:tc>
+          <w:tcPr>
+            <w:shd w:fill="auto" w:val="clear"/>
+            <w:tcMar>
+              <w:top w:w="100.0" w:type="dxa"/>
+              <w:left w:w="100.0" w:type="dxa"/>
+              <w:bottom w:w="100.0" w:type="dxa"/>
+              <w:right w:w="100.0" w:type="dxa"/>
+            </w:tcMar>
+            <w:vAlign w:val="top"/>
+          </w:tcPr>
+          <w:p>
+            <w:pPr>
+              <w:keepNext w:val="0"/>
+              <w:keepLines w:val="0"/>
+              <w:pageBreakBefore w:val="0"/>
+              <w:widowControl w:val="0"/>
+              <w:pBdr>
+                <w:top w:space="0" w:sz="0" w:val="nil"/>
+                <w:left w:space="0" w:sz="0" w:val="nil"/>
+                <w:bottom w:space="0" w:sz="0" w:val="nil"/>
+                <w:right w:space="0" w:sz="0" w:val="nil"/>
+                <w:between w:space="0" w:sz="0" w:val="nil"/>
+              </w:pBdr>
+              <w:shd w:fill="auto" w:val="clear"/>
+              <w:spacing w:after="0" w:before="0" w:line="240" w:lineRule="auto"/>
+              <w:ind w:left="0" w:right="0" w:firstLine="0"/>
+              <w:jc w:val="left"/>
+              <w:rPr>
+                <w:color w:val="0e101a"/>
+              </w:rPr>
+            </w:pPr>
+            <w:r>
+              <w:rPr>
+                <w:color w:val="0e101a"/>
+                <w:rtl w:val="0"/>
+              </w:rPr>
+              <w:t xml:space="preserve">5</w:t>
+            </w:r>
+          </w:p>
+        </w:tc>
+        <w:tc>
+          <w:tcPr>
+            <w:shd w:fill="auto" w:val="clear"/>
+            <w:tcMar>
+              <w:top w:w="100.0" w:type="dxa"/>
+              <w:left w:w="100.0" w:type="dxa"/>
+              <w:bottom w:w="100.0" w:type="dxa"/>
+              <w:right w:w="100.0" w:type="dxa"/>
+            </w:tcMar>
+            <w:vAlign w:val="top"/>
+          </w:tcPr>
+          <w:p>
+            <w:pPr>
+              <w:keepNext w:val="0"/>
+              <w:keepLines w:val="0"/>
+              <w:pageBreakBefore w:val="0"/>
+              <w:widowControl w:val="0"/>
+              <w:pBdr>
+                <w:top w:space="0" w:sz="0" w:val="nil"/>
+                <w:left w:space="0" w:sz="0" w:val="nil"/>
+                <w:bottom w:space="0" w:sz="0" w:val="nil"/>
+                <w:right w:space="0" w:sz="0" w:val="nil"/>
+                <w:between w:space="0" w:sz="0" w:val="nil"/>
+              </w:pBdr>
+              <w:shd w:fill="auto" w:val="clear"/>
+              <w:spacing w:after="0" w:before="0" w:line="240" w:lineRule="auto"/>
+              <w:ind w:left="0" w:right="0" w:firstLine="0"/>
+              <w:jc w:val="left"/>
+              <w:rPr>
+                <w:color w:val="0e101a"/>
+              </w:rPr>
+            </w:pPr>
+            <w:r>
+              <w:rPr>
+                <w:color w:val="0e101a"/>
+                <w:rtl w:val="0"/>
+              </w:rPr>
+              <w:t xml:space="preserve">Behavioral</w:t>
+            </w:r>
+          </w:p>
+        </w:tc>
+        <w:tc>
+          <w:tcPr>
+            <w:shd w:fill="auto" w:val="clear"/>
+            <w:tcMar>
+              <w:top w:w="100.0" w:type="dxa"/>
+              <w:left w:w="100.0" w:type="dxa"/>
+              <w:bottom w:w="100.0" w:type="dxa"/>
+              <w:right w:w="100.0" w:type="dxa"/>
+            </w:tcMar>
+            <w:vAlign w:val="top"/>
+          </w:tcPr>
+          <w:p>
+            <w:pPr>
+              <w:widowControl w:val="0"/>
+              <w:spacing w:line="240" w:lineRule="auto"/>
+              <w:rPr>
+                <w:color w:val="0e101a"/>
+              </w:rPr>
+            </w:pPr>
+            <w:r>
+              <w:rPr>
+                <w:color w:val="0e101a"/>
+                <w:rtl w:val="0"/>
+              </w:rPr>
+              <w:t xml:space="preserve">No</w:t>
+            </w:r>
+          </w:p>
+        </w:tc>
+      </w:tr>
+      <w:tr>
+        <w:trPr>
+          <w:cantSplit w:val="0"/>
+          <w:tblHeader w:val="0"/>
+        </w:trPr>
+        <w:tc>
+          <w:tcPr>
+            <w:shd w:fill="auto" w:val="clear"/>
+            <w:tcMar>
+              <w:top w:w="100.0" w:type="dxa"/>
+              <w:left w:w="100.0" w:type="dxa"/>
+              <w:bottom w:w="100.0" w:type="dxa"/>
+              <w:right w:w="100.0" w:type="dxa"/>
+            </w:tcMar>
+            <w:vAlign w:val="top"/>
+          </w:tcPr>
+          <w:p>
+            <w:pPr>
+              <w:keepNext w:val="0"/>
+              <w:keepLines w:val="0"/>
+              <w:pageBreakBefore w:val="0"/>
+              <w:widowControl w:val="0"/>
+              <w:pBdr>
+                <w:top w:space="0" w:sz="0" w:val="nil"/>
+                <w:left w:space="0" w:sz="0" w:val="nil"/>
+                <w:bottom w:space="0" w:sz="0" w:val="nil"/>
+                <w:right w:space="0" w:sz="0" w:val="nil"/>
+                <w:between w:space="0" w:sz="0" w:val="nil"/>
+              </w:pBdr>
+              <w:shd w:fill="auto" w:val="clear"/>
+              <w:spacing w:after="0" w:before="0" w:line="240" w:lineRule="auto"/>
+              <w:ind w:left="0" w:right="0" w:firstLine="0"/>
+              <w:jc w:val="left"/>
+              <w:rPr>
+                <w:color w:val="0e101a"/>
+              </w:rPr>
+            </w:pPr>
+            <w:r>
+              <w:rPr>
+                <w:color w:val="0e101a"/>
+                <w:rtl w:val="0"/>
+              </w:rPr>
+              <w:t xml:space="preserve">6</w:t>
+            </w:r>
+          </w:p>
+        </w:tc>
+        <w:tc>
+          <w:tcPr>
+            <w:shd w:fill="auto" w:val="clear"/>
+            <w:tcMar>
+              <w:top w:w="100.0" w:type="dxa"/>
+              <w:left w:w="100.0" w:type="dxa"/>
+              <w:bottom w:w="100.0" w:type="dxa"/>
+              <w:right w:w="100.0" w:type="dxa"/>
+            </w:tcMar>
+            <w:vAlign w:val="top"/>
+          </w:tcPr>
+          <w:p>
+            <w:pPr>
+              <w:keepNext w:val="0"/>
+              <w:keepLines w:val="0"/>
+              <w:pageBreakBefore w:val="0"/>
+              <w:widowControl w:val="0"/>
+              <w:pBdr>
+                <w:top w:space="0" w:sz="0" w:val="nil"/>
+                <w:left w:space="0" w:sz="0" w:val="nil"/>
+                <w:bottom w:space="0" w:sz="0" w:val="nil"/>
+                <w:right w:space="0" w:sz="0" w:val="nil"/>
+                <w:between w:space="0" w:sz="0" w:val="nil"/>
+              </w:pBdr>
+              <w:shd w:fill="auto" w:val="clear"/>
+              <w:spacing w:after="0" w:before="0" w:line="240" w:lineRule="auto"/>
+              <w:ind w:left="0" w:right="0" w:firstLine="0"/>
+              <w:jc w:val="left"/>
+              <w:rPr>
+                <w:color w:val="0e101a"/>
+              </w:rPr>
+            </w:pPr>
+            <w:r>
+              <w:rPr>
+                <w:color w:val="0e101a"/>
+                <w:rtl w:val="0"/>
+              </w:rPr>
+              <w:t xml:space="preserve">Other</w:t>
+            </w:r>
+          </w:p>
+        </w:tc>
+        <w:tc>
+          <w:tcPr>
+            <w:shd w:fill="auto" w:val="clear"/>
+            <w:tcMar>
+              <w:top w:w="100.0" w:type="dxa"/>
+              <w:left w:w="100.0" w:type="dxa"/>
+              <w:bottom w:w="100.0" w:type="dxa"/>
+              <w:right w:w="100.0" w:type="dxa"/>
+            </w:tcMar>
+            <w:vAlign w:val="top"/>
+          </w:tcPr>
+          <w:p>
+            <w:pPr>
+              <w:widowControl w:val="0"/>
+              <w:spacing w:line="240" w:lineRule="auto"/>
+              <w:rPr>
+                <w:color w:val="0e101a"/>
+              </w:rPr>
+            </w:pPr>
+            <w:r>
+              <w:rPr>
+                <w:color w:val="0e101a"/>
+                <w:rtl w:val="0"/>
+              </w:rPr>
+              <w:t xml:space="preserve">No</w:t>
+            </w:r>
+          </w:p>
+        </w:tc>
+      </w:tr>
+      <w:tr>
+        <w:trPr>
+          <w:cantSplit w:val="0"/>
+          <w:tblHeader w:val="0"/>
+        </w:trPr>
+        <w:tc>
+          <w:tcPr>
+            <w:shd w:fill="auto" w:val="clear"/>
+            <w:tcMar>
+              <w:top w:w="100.0" w:type="dxa"/>
+              <w:left w:w="100.0" w:type="dxa"/>
+              <w:bottom w:w="100.0" w:type="dxa"/>
+              <w:right w:w="100.0" w:type="dxa"/>
+            </w:tcMar>
+            <w:vAlign w:val="top"/>
+          </w:tcPr>
+          <w:p>
+            <w:pPr>
+              <w:keepNext w:val="0"/>
+              <w:keepLines w:val="0"/>
+              <w:pageBreakBefore w:val="0"/>
+              <w:widowControl w:val="0"/>
+              <w:pBdr>
+                <w:top w:space="0" w:sz="0" w:val="nil"/>
+                <w:left w:space="0" w:sz="0" w:val="nil"/>
+                <w:bottom w:space="0" w:sz="0" w:val="nil"/>
+                <w:right w:space="0" w:sz="0" w:val="nil"/>
+                <w:between w:space="0" w:sz="0" w:val="nil"/>
+              </w:pBdr>
+              <w:shd w:fill="auto" w:val="clear"/>
+              <w:spacing w:after="0" w:before="0" w:line="240" w:lineRule="auto"/>
+              <w:ind w:left="0" w:right="0" w:firstLine="0"/>
+              <w:jc w:val="left"/>
+              <w:rPr>
+                <w:color w:val="0e101a"/>
+              </w:rPr>
+            </w:pPr>
+            <w:r>
+              <w:rPr>
+                <w:color w:val="0e101a"/>
+                <w:rtl w:val="0"/>
+              </w:rPr>
+              <w:t xml:space="preserve">7</w:t>
+            </w:r>
+          </w:p>
+        </w:tc>
+        <w:tc>
+          <w:tcPr>
+            <w:shd w:fill="auto" w:val="clear"/>
+            <w:tcMar>
+              <w:top w:w="100.0" w:type="dxa"/>
+              <w:left w:w="100.0" w:type="dxa"/>
+              <w:bottom w:w="100.0" w:type="dxa"/>
+              <w:right w:w="100.0" w:type="dxa"/>
+            </w:tcMar>
+            <w:vAlign w:val="top"/>
+          </w:tcPr>
+          <w:p>
+            <w:pPr>
+              <w:keepNext w:val="0"/>
+              <w:keepLines w:val="0"/>
+              <w:pageBreakBefore w:val="0"/>
+              <w:widowControl w:val="0"/>
+              <w:pBdr>
+                <w:top w:space="0" w:sz="0" w:val="nil"/>
+                <w:left w:space="0" w:sz="0" w:val="nil"/>
+                <w:bottom w:space="0" w:sz="0" w:val="nil"/>
+                <w:right w:space="0" w:sz="0" w:val="nil"/>
+                <w:between w:space="0" w:sz="0" w:val="nil"/>
+              </w:pBdr>
+              <w:shd w:fill="auto" w:val="clear"/>
+              <w:spacing w:after="0" w:before="0" w:line="240" w:lineRule="auto"/>
+              <w:ind w:left="0" w:right="0" w:firstLine="0"/>
+              <w:jc w:val="left"/>
+              <w:rPr>
+                <w:color w:val="0e101a"/>
+              </w:rPr>
+            </w:pPr>
+            <w:r>
+              <w:rPr>
+                <w:color w:val="0e101a"/>
+                <w:rtl w:val="0"/>
+              </w:rPr>
+              <w:t xml:space="preserve">Genetic</w:t>
+            </w:r>
+          </w:p>
+        </w:tc>
+        <w:tc>
+          <w:tcPr>
+            <w:shd w:fill="auto" w:val="clear"/>
+            <w:tcMar>
+              <w:top w:w="100.0" w:type="dxa"/>
+              <w:left w:w="100.0" w:type="dxa"/>
+              <w:bottom w:w="100.0" w:type="dxa"/>
+              <w:right w:w="100.0" w:type="dxa"/>
+            </w:tcMar>
+            <w:vAlign w:val="top"/>
+          </w:tcPr>
+          <w:p>
+            <w:pPr>
+              <w:widowControl w:val="0"/>
+              <w:spacing w:line="240" w:lineRule="auto"/>
+              <w:rPr>
+                <w:color w:val="0e101a"/>
+              </w:rPr>
+            </w:pPr>
+            <w:r>
+              <w:rPr>
+                <w:color w:val="0e101a"/>
+                <w:rtl w:val="0"/>
+              </w:rPr>
+              <w:t xml:space="preserve">Yes</w:t>
+            </w:r>
+          </w:p>
+        </w:tc>
+      </w:tr>
+      <w:tr>
+        <w:trPr>
+          <w:cantSplit w:val="0"/>
+          <w:tblHeader w:val="0"/>
+        </w:trPr>
+        <w:tc>
+          <w:tcPr>
+            <w:shd w:fill="auto" w:val="clear"/>
+            <w:tcMar>
+              <w:top w:w="100.0" w:type="dxa"/>
+              <w:left w:w="100.0" w:type="dxa"/>
+              <w:bottom w:w="100.0" w:type="dxa"/>
+              <w:right w:w="100.0" w:type="dxa"/>
+            </w:tcMar>
+            <w:vAlign w:val="top"/>
+          </w:tcPr>
+          <w:p>
+            <w:pPr>
+              <w:keepNext w:val="0"/>
+              <w:keepLines w:val="0"/>
+              <w:pageBreakBefore w:val="0"/>
+              <w:widowControl w:val="0"/>
+              <w:pBdr>
+                <w:top w:space="0" w:sz="0" w:val="nil"/>
+                <w:left w:space="0" w:sz="0" w:val="nil"/>
+                <w:bottom w:space="0" w:sz="0" w:val="nil"/>
+                <w:right w:space="0" w:sz="0" w:val="nil"/>
+                <w:between w:space="0" w:sz="0" w:val="nil"/>
+              </w:pBdr>
+              <w:shd w:fill="auto" w:val="clear"/>
+              <w:spacing w:after="0" w:before="0" w:line="240" w:lineRule="auto"/>
+              <w:ind w:left="0" w:right="0" w:firstLine="0"/>
+              <w:jc w:val="left"/>
+              <w:rPr>
+                <w:color w:val="0e101a"/>
+              </w:rPr>
+            </w:pPr>
+            <w:r>
+              <w:rPr>
+                <w:color w:val="0e101a"/>
+                <w:rtl w:val="0"/>
+              </w:rPr>
+              <w:t xml:space="preserve">8</w:t>
+            </w:r>
+          </w:p>
+        </w:tc>
+        <w:tc>
+          <w:tcPr>
+            <w:shd w:fill="auto" w:val="clear"/>
+            <w:tcMar>
+              <w:top w:w="100.0" w:type="dxa"/>
+              <w:left w:w="100.0" w:type="dxa"/>
+              <w:bottom w:w="100.0" w:type="dxa"/>
+              <w:right w:w="100.0" w:type="dxa"/>
+            </w:tcMar>
+            <w:vAlign w:val="top"/>
+          </w:tcPr>
+          <w:p>
+            <w:pPr>
+              <w:keepNext w:val="0"/>
+              <w:keepLines w:val="0"/>
+              <w:pageBreakBefore w:val="0"/>
+              <w:widowControl w:val="0"/>
+              <w:pBdr>
+                <w:top w:space="0" w:sz="0" w:val="nil"/>
+                <w:left w:space="0" w:sz="0" w:val="nil"/>
+                <w:bottom w:space="0" w:sz="0" w:val="nil"/>
+                <w:right w:space="0" w:sz="0" w:val="nil"/>
+                <w:between w:space="0" w:sz="0" w:val="nil"/>
+              </w:pBdr>
+              <w:shd w:fill="auto" w:val="clear"/>
+              <w:spacing w:after="0" w:before="0" w:line="240" w:lineRule="auto"/>
+              <w:ind w:left="0" w:right="0" w:firstLine="0"/>
+              <w:jc w:val="left"/>
+              <w:rPr>
+                <w:color w:val="0e101a"/>
+              </w:rPr>
+            </w:pPr>
+            <w:r>
+              <w:rPr>
+                <w:color w:val="0e101a"/>
+                <w:rtl w:val="0"/>
+              </w:rPr>
+              <w:t xml:space="preserve">Procedure</w:t>
+            </w:r>
+          </w:p>
+        </w:tc>
+        <w:tc>
+          <w:tcPr>
+            <w:shd w:fill="auto" w:val="clear"/>
+            <w:tcMar>
+              <w:top w:w="100.0" w:type="dxa"/>
+              <w:left w:w="100.0" w:type="dxa"/>
+              <w:bottom w:w="100.0" w:type="dxa"/>
+              <w:right w:w="100.0" w:type="dxa"/>
+            </w:tcMar>
+            <w:vAlign w:val="top"/>
+          </w:tcPr>
+          <w:p>
+            <w:pPr>
+              <w:widowControl w:val="0"/>
+              <w:spacing w:line="240" w:lineRule="auto"/>
+              <w:rPr>
+                <w:color w:val="0e101a"/>
+              </w:rPr>
+            </w:pPr>
+            <w:r>
+              <w:rPr>
+                <w:color w:val="0e101a"/>
+                <w:rtl w:val="0"/>
+              </w:rPr>
+              <w:t xml:space="preserve">No</w:t>
+            </w:r>
+          </w:p>
+        </w:tc>
+      </w:tr>
+      <w:tr>
+        <w:trPr>
+          <w:cantSplit w:val="0"/>
+          <w:tblHeader w:val="0"/>
+        </w:trPr>
+        <w:tc>
+          <w:tcPr>
+            <w:shd w:fill="auto" w:val="clear"/>
+            <w:tcMar>
+              <w:top w:w="100.0" w:type="dxa"/>
+              <w:left w:w="100.0" w:type="dxa"/>
+              <w:bottom w:w="100.0" w:type="dxa"/>
+              <w:right w:w="100.0" w:type="dxa"/>
+            </w:tcMar>
+            <w:vAlign w:val="top"/>
+          </w:tcPr>
+          <w:p>
+            <w:pPr>
+              <w:keepNext w:val="0"/>
+              <w:keepLines w:val="0"/>
+              <w:pageBreakBefore w:val="0"/>
+              <w:widowControl w:val="0"/>
+              <w:pBdr>
+                <w:top w:space="0" w:sz="0" w:val="nil"/>
+                <w:left w:space="0" w:sz="0" w:val="nil"/>
+                <w:bottom w:space="0" w:sz="0" w:val="nil"/>
+                <w:right w:space="0" w:sz="0" w:val="nil"/>
+                <w:between w:space="0" w:sz="0" w:val="nil"/>
+              </w:pBdr>
+              <w:shd w:fill="auto" w:val="clear"/>
+              <w:spacing w:after="0" w:before="0" w:line="240" w:lineRule="auto"/>
+              <w:ind w:left="0" w:right="0" w:firstLine="0"/>
+              <w:jc w:val="left"/>
+              <w:rPr>
+                <w:color w:val="0e101a"/>
+              </w:rPr>
+            </w:pPr>
+            <w:r>
+              <w:rPr>
+                <w:color w:val="0e101a"/>
+                <w:rtl w:val="0"/>
+              </w:rPr>
+              <w:t xml:space="preserve">9</w:t>
+            </w:r>
+          </w:p>
+        </w:tc>
+        <w:tc>
+          <w:tcPr>
+            <w:shd w:fill="auto" w:val="clear"/>
+            <w:tcMar>
+              <w:top w:w="100.0" w:type="dxa"/>
+              <w:left w:w="100.0" w:type="dxa"/>
+              <w:bottom w:w="100.0" w:type="dxa"/>
+              <w:right w:w="100.0" w:type="dxa"/>
+            </w:tcMar>
+            <w:vAlign w:val="top"/>
+          </w:tcPr>
+          <w:p>
+            <w:pPr>
+              <w:keepNext w:val="0"/>
+              <w:keepLines w:val="0"/>
+              <w:pageBreakBefore w:val="0"/>
+              <w:widowControl w:val="0"/>
+              <w:pBdr>
+                <w:top w:space="0" w:sz="0" w:val="nil"/>
+                <w:left w:space="0" w:sz="0" w:val="nil"/>
+                <w:bottom w:space="0" w:sz="0" w:val="nil"/>
+                <w:right w:space="0" w:sz="0" w:val="nil"/>
+                <w:between w:space="0" w:sz="0" w:val="nil"/>
+              </w:pBdr>
+              <w:shd w:fill="auto" w:val="clear"/>
+              <w:spacing w:after="0" w:before="0" w:line="240" w:lineRule="auto"/>
+              <w:ind w:left="0" w:right="0" w:firstLine="0"/>
+              <w:jc w:val="left"/>
+              <w:rPr>
+                <w:color w:val="0e101a"/>
+              </w:rPr>
+            </w:pPr>
+            <w:r>
+              <w:rPr>
+                <w:color w:val="0e101a"/>
+                <w:rtl w:val="0"/>
+              </w:rPr>
+              <w:t xml:space="preserve">Combination Product</w:t>
+            </w:r>
+          </w:p>
+        </w:tc>
+        <w:tc>
+          <w:tcPr>
+            <w:shd w:fill="auto" w:val="clear"/>
+            <w:tcMar>
+              <w:top w:w="100.0" w:type="dxa"/>
+              <w:left w:w="100.0" w:type="dxa"/>
+              <w:bottom w:w="100.0" w:type="dxa"/>
+              <w:right w:w="100.0" w:type="dxa"/>
+            </w:tcMar>
+            <w:vAlign w:val="top"/>
+          </w:tcPr>
+          <w:p>
+            <w:pPr>
+              <w:widowControl w:val="0"/>
+              <w:spacing w:line="240" w:lineRule="auto"/>
+              <w:rPr>
+                <w:color w:val="0e101a"/>
+              </w:rPr>
+            </w:pPr>
+            <w:r>
+              <w:rPr>
+                <w:color w:val="0e101a"/>
+                <w:rtl w:val="0"/>
+              </w:rPr>
+              <w:t xml:space="preserve">Yes</w:t>
+            </w:r>
+          </w:p>
+        </w:tc>
+      </w:tr>
+      <w:tr>
+        <w:trPr>
+          <w:cantSplit w:val="0"/>
+          <w:tblHeader w:val="0"/>
+        </w:trPr>
+        <w:tc>
+          <w:tcPr>
+            <w:shd w:fill="auto" w:val="clear"/>
+            <w:tcMar>
+              <w:top w:w="100.0" w:type="dxa"/>
+              <w:left w:w="100.0" w:type="dxa"/>
+              <w:bottom w:w="100.0" w:type="dxa"/>
+              <w:right w:w="100.0" w:type="dxa"/>
+            </w:tcMar>
+            <w:vAlign w:val="top"/>
+          </w:tcPr>
+          <w:p>
+            <w:pPr>
+              <w:keepNext w:val="0"/>
+              <w:keepLines w:val="0"/>
+              <w:pageBreakBefore w:val="0"/>
+              <w:widowControl w:val="0"/>
+              <w:pBdr>
+                <w:top w:space="0" w:sz="0" w:val="nil"/>
+                <w:left w:space="0" w:sz="0" w:val="nil"/>
+                <w:bottom w:space="0" w:sz="0" w:val="nil"/>
+                <w:right w:space="0" w:sz="0" w:val="nil"/>
+                <w:between w:space="0" w:sz="0" w:val="nil"/>
+              </w:pBdr>
+              <w:shd w:fill="auto" w:val="clear"/>
+              <w:spacing w:after="0" w:before="0" w:line="240" w:lineRule="auto"/>
+              <w:ind w:left="0" w:right="0" w:firstLine="0"/>
+              <w:jc w:val="left"/>
+              <w:rPr>
+                <w:color w:val="0e101a"/>
+              </w:rPr>
+            </w:pPr>
+            <w:r>
+              <w:rPr>
+                <w:color w:val="0e101a"/>
+                <w:rtl w:val="0"/>
+              </w:rPr>
+              <w:t xml:space="preserve">10</w:t>
+            </w:r>
+          </w:p>
+        </w:tc>
+        <w:tc>
+          <w:tcPr>
+            <w:shd w:fill="auto" w:val="clear"/>
+            <w:tcMar>
+              <w:top w:w="100.0" w:type="dxa"/>
+              <w:left w:w="100.0" w:type="dxa"/>
+              <w:bottom w:w="100.0" w:type="dxa"/>
+              <w:right w:w="100.0" w:type="dxa"/>
+            </w:tcMar>
+            <w:vAlign w:val="top"/>
+          </w:tcPr>
+          <w:p>
+            <w:pPr>
+              <w:keepNext w:val="0"/>
+              <w:keepLines w:val="0"/>
+              <w:pageBreakBefore w:val="0"/>
+              <w:widowControl w:val="0"/>
+              <w:pBdr>
+                <w:top w:space="0" w:sz="0" w:val="nil"/>
+                <w:left w:space="0" w:sz="0" w:val="nil"/>
+                <w:bottom w:space="0" w:sz="0" w:val="nil"/>
+                <w:right w:space="0" w:sz="0" w:val="nil"/>
+                <w:between w:space="0" w:sz="0" w:val="nil"/>
+              </w:pBdr>
+              <w:shd w:fill="auto" w:val="clear"/>
+              <w:spacing w:after="0" w:before="0" w:line="240" w:lineRule="auto"/>
+              <w:ind w:left="0" w:right="0" w:firstLine="0"/>
+              <w:jc w:val="left"/>
+              <w:rPr>
+                <w:color w:val="0e101a"/>
+              </w:rPr>
+            </w:pPr>
+            <w:r>
+              <w:rPr>
+                <w:color w:val="0e101a"/>
+                <w:rtl w:val="0"/>
+              </w:rPr>
+              <w:t xml:space="preserve">Dietary Supplement</w:t>
+            </w:r>
+          </w:p>
+        </w:tc>
+        <w:tc>
+          <w:tcPr>
+            <w:shd w:fill="auto" w:val="clear"/>
+            <w:tcMar>
+              <w:top w:w="100.0" w:type="dxa"/>
+              <w:left w:w="100.0" w:type="dxa"/>
+              <w:bottom w:w="100.0" w:type="dxa"/>
+              <w:right w:w="100.0" w:type="dxa"/>
+            </w:tcMar>
+            <w:vAlign w:val="top"/>
+          </w:tcPr>
+          <w:p>
+            <w:pPr>
+              <w:widowControl w:val="0"/>
+              <w:spacing w:line="240" w:lineRule="auto"/>
+              <w:rPr>
+                <w:color w:val="0e101a"/>
+              </w:rPr>
+            </w:pPr>
+            <w:r>
+              <w:rPr>
+                <w:color w:val="0e101a"/>
+                <w:rtl w:val="0"/>
+              </w:rPr>
+              <w:t xml:space="preserve">No</w:t>
+            </w:r>
+          </w:p>
+        </w:tc>
+      </w:tr>
+      <w:tr>
+        <w:trPr>
+          <w:cantSplit w:val="0"/>
+          <w:tblHeader w:val="0"/>
+        </w:trPr>
+        <w:tc>
+          <w:tcPr>
+            <w:shd w:fill="auto" w:val="clear"/>
+            <w:tcMar>
+              <w:top w:w="100.0" w:type="dxa"/>
+              <w:left w:w="100.0" w:type="dxa"/>
+              <w:bottom w:w="100.0" w:type="dxa"/>
+              <w:right w:w="100.0" w:type="dxa"/>
+            </w:tcMar>
+            <w:vAlign w:val="top"/>
+          </w:tcPr>
+          <w:p>
+            <w:pPr>
+              <w:keepNext w:val="0"/>
+              <w:keepLines w:val="0"/>
+              <w:pageBreakBefore w:val="0"/>
+              <w:widowControl w:val="0"/>
+              <w:pBdr>
+                <w:top w:space="0" w:sz="0" w:val="nil"/>
+                <w:left w:space="0" w:sz="0" w:val="nil"/>
+                <w:bottom w:space="0" w:sz="0" w:val="nil"/>
+                <w:right w:space="0" w:sz="0" w:val="nil"/>
+                <w:between w:space="0" w:sz="0" w:val="nil"/>
+              </w:pBdr>
+              <w:shd w:fill="auto" w:val="clear"/>
+              <w:spacing w:after="0" w:before="0" w:line="240" w:lineRule="auto"/>
+              <w:ind w:left="0" w:right="0" w:firstLine="0"/>
+              <w:jc w:val="left"/>
+              <w:rPr>
+                <w:color w:val="0e101a"/>
+              </w:rPr>
+            </w:pPr>
+            <w:r>
+              <w:rPr>
+                <w:color w:val="0e101a"/>
+                <w:rtl w:val="0"/>
+              </w:rPr>
+              <w:t xml:space="preserve">11</w:t>
+            </w:r>
+          </w:p>
+        </w:tc>
+        <w:tc>
+          <w:tcPr>
+            <w:shd w:fill="auto" w:val="clear"/>
+            <w:tcMar>
+              <w:top w:w="100.0" w:type="dxa"/>
+              <w:left w:w="100.0" w:type="dxa"/>
+              <w:bottom w:w="100.0" w:type="dxa"/>
+              <w:right w:w="100.0" w:type="dxa"/>
+            </w:tcMar>
+            <w:vAlign w:val="top"/>
+          </w:tcPr>
+          <w:p>
+            <w:pPr>
+              <w:keepNext w:val="0"/>
+              <w:keepLines w:val="0"/>
+              <w:pageBreakBefore w:val="0"/>
+              <w:widowControl w:val="0"/>
+              <w:pBdr>
+                <w:top w:space="0" w:sz="0" w:val="nil"/>
+                <w:left w:space="0" w:sz="0" w:val="nil"/>
+                <w:bottom w:space="0" w:sz="0" w:val="nil"/>
+                <w:right w:space="0" w:sz="0" w:val="nil"/>
+                <w:between w:space="0" w:sz="0" w:val="nil"/>
+              </w:pBdr>
+              <w:shd w:fill="auto" w:val="clear"/>
+              <w:spacing w:after="0" w:before="0" w:line="240" w:lineRule="auto"/>
+              <w:ind w:left="0" w:right="0" w:firstLine="0"/>
+              <w:jc w:val="left"/>
+              <w:rPr>
+                <w:color w:val="0e101a"/>
+              </w:rPr>
+            </w:pPr>
+            <w:r>
+              <w:rPr>
+                <w:color w:val="0e101a"/>
+                <w:rtl w:val="0"/>
+              </w:rPr>
+              <w:t xml:space="preserve">Diagnostic Test</w:t>
+            </w:r>
+          </w:p>
+        </w:tc>
+        <w:tc>
+          <w:tcPr>
+            <w:shd w:fill="auto" w:val="clear"/>
+            <w:tcMar>
+              <w:top w:w="100.0" w:type="dxa"/>
+              <w:left w:w="100.0" w:type="dxa"/>
+              <w:bottom w:w="100.0" w:type="dxa"/>
+              <w:right w:w="100.0" w:type="dxa"/>
+            </w:tcMar>
+            <w:vAlign w:val="top"/>
+          </w:tcPr>
+          <w:p>
+            <w:pPr>
+              <w:widowControl w:val="0"/>
+              <w:spacing w:line="240" w:lineRule="auto"/>
+              <w:rPr>
+                <w:color w:val="0e101a"/>
+              </w:rPr>
+            </w:pPr>
+            <w:r>
+              <w:rPr>
+                <w:color w:val="0e101a"/>
+                <w:rtl w:val="0"/>
+              </w:rPr>
+              <w:t xml:space="preserve">No</w:t>
+            </w:r>
+          </w:p>
+        </w:tc>
+      </w:tr>
+    </w:tbl>
+    <w:p>
+      <w:pPr>
+        <w:ind w:left="-540" w:firstLine="0"/>
+        <w:rPr>
+          <w:color w:val="0e101a"/>
+        </w:rPr>
+      </w:pPr>
+      <w:r>
+        <w:rPr>
+          <w:rtl w:val="0"/>
+        </w:rPr>
+      </w:r>
+    </w:p>
+    <w:p>
+      <w:pPr>
+        <w:ind w:left="-540" w:firstLine="0"/>
+        <w:rPr/>
+      </w:pPr>
+      <w:r>
+        <w:rPr>
+          <w:rtl w:val="0"/>
+        </w:rPr>
+      </w:r>
+    </w:p>
+    <w:p>
+      <w:pPr>
+        <w:ind w:left="-540" w:firstLine="0"/>
+        <w:rPr/>
+      </w:pPr>
+      <w:r>
+        <w:rPr>
+          <w:rtl w:val="0"/>
+        </w:rPr>
+      </w:r>
+    </w:p>
+    <w:p>
+      <w:pPr>
+        <w:ind w:left="-540" w:firstLine="0"/>
+        <w:rPr/>
+      </w:pPr>
+      <w:r>
+        <w:rPr>
+          <w:color w:val="0e101a"/>
+          <w:rtl w:val="0"/>
+        </w:rPr>
+        <w:t xml:space="preserve">For extracting tumors with an associated drug target, we first join the conditions file with the interventions file using the foreign key NCTID ("nct_id") and then filter the file for interventions belonging to the following type: "</w:t>
+      </w:r>
+      <w:r>
+        <w:rPr>
+          <w:i w:val="1"/>
+          <w:color w:val="0e101a"/>
+          <w:rtl w:val="0"/>
+        </w:rPr>
+        <w:t xml:space="preserve">Drug</w:t>
+      </w:r>
+      <w:r>
+        <w:rPr>
+          <w:color w:val="0e101a"/>
+          <w:rtl w:val="0"/>
+        </w:rPr>
+        <w:t xml:space="preserve">", "</w:t>
+      </w:r>
+      <w:r>
+        <w:rPr>
+          <w:i w:val="1"/>
+          <w:color w:val="0e101a"/>
+          <w:rtl w:val="0"/>
+        </w:rPr>
+        <w:t xml:space="preserve">Biological</w:t>
+      </w:r>
+      <w:r>
+        <w:rPr>
+          <w:color w:val="0e101a"/>
+          <w:rtl w:val="0"/>
+        </w:rPr>
+        <w:t xml:space="preserve">", "</w:t>
+      </w:r>
+      <w:r>
+        <w:rPr>
+          <w:i w:val="1"/>
+          <w:color w:val="0e101a"/>
+          <w:rtl w:val="0"/>
+        </w:rPr>
+        <w:t xml:space="preserve">Combination Product</w:t>
+      </w:r>
+      <w:r>
+        <w:rPr>
+          <w:color w:val="0e101a"/>
+          <w:rtl w:val="0"/>
+        </w:rPr>
+        <w:t xml:space="preserve">", "</w:t>
+      </w:r>
+      <w:r>
+        <w:rPr>
+          <w:i w:val="1"/>
+          <w:color w:val="0e101a"/>
+          <w:rtl w:val="0"/>
+        </w:rPr>
+        <w:t xml:space="preserve">Genetic</w:t>
+      </w:r>
+      <w:r>
+        <w:rPr>
+          <w:color w:val="0e101a"/>
+          <w:rtl w:val="0"/>
+        </w:rPr>
+        <w:t xml:space="preserve">"  in The rationale behind limiting our diseases to these intervention types was to ensure that there is a corresponding targeted or chemotherapy, immunotherapy-based treatment option for the tumors from the clinical trials database. The intervention files list the "id", "nct_Id", "intervention type", "name", and "description" for every study registered in the clinical trials database.  After filtering based on the intervention types there were requirements we obtained 50,410 unique diseases. These diseases required further processing and filtering to identify the tumors from them. </w:t>
+      </w:r>
+      <w:r>
+        <w:rPr>
+          <w:rtl w:val="0"/>
+        </w:rPr>
+      </w:r>
+    </w:p>
+    <w:p>
+      <w:pPr>
+        <w:ind w:left="-540" w:firstLine="0"/>
+        <w:rPr/>
+      </w:pPr>
+      <w:r>
+        <w:rPr>
+          <w:rtl w:val="0"/>
+        </w:rPr>
+      </w:r>
+    </w:p>
+    <w:p>
+      <w:pPr>
+        <w:ind w:left="-540" w:firstLine="0"/>
+        <w:rPr/>
+      </w:pPr>
+      <w:r>
+        <w:rPr>
+          <w:rtl w:val="0"/>
+        </w:rPr>
+      </w:r>
+    </w:p>
+    <w:p>
+      <w:pPr>
+        <w:ind w:left="-540" w:firstLine="0"/>
+        <w:rPr/>
+      </w:pPr>
+      <w:r>
+        <w:rPr>
+          <w:rtl w:val="0"/>
+        </w:rPr>
+      </w:r>
+    </w:p>
+    <w:p>
+      <w:pPr>
+        <w:ind w:left="-540" w:firstLine="0"/>
+        <w:rPr>
+          <w:b w:val="1"/>
+        </w:rPr>
+      </w:pPr>
+      <w:r>
+        <w:rPr>
+          <w:b w:val="1"/>
+          <w:rtl w:val="0"/>
+        </w:rPr>
+        <w:t xml:space="preserve">Disease Data Anomalies and Tumor Identification Process</w:t>
+      </w:r>
+    </w:p>
+    <w:p>
+      <w:pPr>
+        <w:ind w:left="-540" w:firstLine="0"/>
+        <w:rPr/>
+      </w:pPr>
+      <w:r>
+        <w:rPr>
+          <w:rtl w:val="0"/>
+        </w:rPr>
+        <w:t xml:space="preserve">The disease data extracted contained names of different types of diseases and our next step in this pipeline was to extract the tumors from the rest of the diseases. A cursory analysis of the disease data revealed that it suffered from extensive noises such as typographical errors,  extraneous information, missing values, drug names entered instead of disease name, etc. Furthermore, we also noticed that many tumor names in the disease file were not necessarily following standardized tumor names from the WHO Tumor Classification database (referred to as WHO database in the rest of the article) or the National Cancer Institute Thesaurus (NCIT). Table 2 shows some of the discrepancies associated with the disease data. </w:t>
+      </w:r>
+    </w:p>
+    <w:p>
+      <w:pPr>
+        <w:ind w:left="-540" w:firstLine="0"/>
+        <w:rPr>
+          <w:i w:val="1"/>
+        </w:rPr>
+      </w:pPr>
+      <w:r>
+        <w:rPr>
+          <w:rtl w:val="0"/>
+        </w:rPr>
+      </w:r>
+    </w:p>
+    <w:tbl>
+      <w:tblPr>
+        <w:tblStyle w:val="Table3"/>
         <w:tblW w:w="10080.0" w:type="dxa"/>
         <w:jc w:val="left"/>
         <w:tblInd w:w="-540.0" w:type="dxa"/>
@@ -5121,7 +6894,7 @@
     </w:p>
     <w:tbl>
       <w:tblPr>
-        <w:tblStyle w:val="Table3"/>
+        <w:tblStyle w:val="Table4"/>
         <w:tblW w:w="10080.0" w:type="dxa"/>
         <w:jc w:val="left"/>
         <w:tblInd w:w="-540.0" w:type="dxa"/>
@@ -5893,7 +7666,7 @@
     </w:p>
     <w:tbl>
       <w:tblPr>
-        <w:tblStyle w:val="Table4"/>
+        <w:tblStyle w:val="Table5"/>
         <w:tblW w:w="10080.0" w:type="dxa"/>
         <w:jc w:val="left"/>
         <w:tblInd w:w="-540.0" w:type="dxa"/>
@@ -8210,12 +9983,12 @@
           <wp:inline distB="114300" distT="114300" distL="114300" distR="114300">
             <wp:extent cx="5699254" cy="1048448"/>
             <wp:effectExtent b="0" l="0" r="0" t="0"/>
-            <wp:docPr id="2" name="image4.png"/>
+            <wp:docPr id="2" name="image3.png"/>
             <a:graphic>
               <a:graphicData uri="http://schemas.openxmlformats.org/drawingml/2006/picture">
                 <pic:pic>
                   <pic:nvPicPr>
-                    <pic:cNvPr id="0" name="image4.png"/>
+                    <pic:cNvPr id="0" name="image3.png"/>
                     <pic:cNvPicPr preferRelativeResize="0"/>
                   </pic:nvPicPr>
                   <pic:blipFill>
@@ -8285,12 +10058,12 @@
           <wp:inline distB="114300" distT="114300" distL="114300" distR="114300">
             <wp:extent cx="6057900" cy="2387600"/>
             <wp:effectExtent b="0" l="0" r="0" t="0"/>
-            <wp:docPr id="1" name="image3.png"/>
+            <wp:docPr id="1" name="image1.png"/>
             <a:graphic>
               <a:graphicData uri="http://schemas.openxmlformats.org/drawingml/2006/picture">
                 <pic:pic>
                   <pic:nvPicPr>
-                    <pic:cNvPr id="0" name="image3.png"/>
+                    <pic:cNvPr id="0" name="image1.png"/>
                     <pic:cNvPicPr preferRelativeResize="0"/>
                   </pic:nvPicPr>
                   <pic:blipFill>
@@ -8372,12 +10145,12 @@
           <wp:inline distB="114300" distT="114300" distL="114300" distR="114300">
             <wp:extent cx="6057900" cy="2527300"/>
             <wp:effectExtent b="0" l="0" r="0" t="0"/>
-            <wp:docPr id="3" name="image1.png"/>
+            <wp:docPr id="3" name="image4.png"/>
             <a:graphic>
               <a:graphicData uri="http://schemas.openxmlformats.org/drawingml/2006/picture">
                 <pic:pic>
                   <pic:nvPicPr>
-                    <pic:cNvPr id="0" name="image1.png"/>
+                    <pic:cNvPr id="0" name="image4.png"/>
                     <pic:cNvPicPr preferRelativeResize="0"/>
                   </pic:nvPicPr>
                   <pic:blipFill>
@@ -9969,6 +11742,19 @@
     </w:tblPr>
   </w:style>
   <w:style w:type="table" w:styleId="Table4">
+    <w:basedOn w:val="TableNormal"/>
+    <w:tblPr>
+      <w:tblStyleRowBandSize w:val="1"/>
+      <w:tblStyleColBandSize w:val="1"/>
+      <w:tblCellMar>
+        <w:top w:w="100.0" w:type="dxa"/>
+        <w:left w:w="100.0" w:type="dxa"/>
+        <w:bottom w:w="100.0" w:type="dxa"/>
+        <w:right w:w="100.0" w:type="dxa"/>
+      </w:tblCellMar>
+    </w:tblPr>
+  </w:style>
+  <w:style w:type="table" w:styleId="Table5">
     <w:basedOn w:val="TableNormal"/>
     <w:tblPr>
       <w:tblStyleRowBandSize w:val="1"/>

</xml_diff>

<commit_message>
adding tumor annotation updates
</commit_message>
<xml_diff>
--- a/Paper/Clinical_Trails_Tumor_Name_Stardaization_using Embedding_Analysis.docx
+++ b/Paper/Clinical_Trails_Tumor_Name_Stardaization_using Embedding_Analysis.docx
@@ -4133,7 +4133,7 @@
           <w:color w:val="0e101a"/>
           <w:rtl w:val="0"/>
         </w:rPr>
-        <w:t xml:space="preserve">For extracting tumors with an associated drug target, we first join the conditions file with the interventions file using the foreign key NCTID ("nct_id") and then filter the file for interventions belonging to the following type: "</w:t>
+        <w:t xml:space="preserve">For extracting tumors with an associated drug target, we first join the intervention file with the conditions file using the foreign key NCTID ("nct_id") and then filter the file for interventions belonging to the following type: "</w:t>
       </w:r>
       <w:r>
         <w:rPr>
@@ -4178,7 +4178,7 @@
           <w:color w:val="0e101a"/>
           <w:rtl w:val="0"/>
         </w:rPr>
-        <w:t xml:space="preserve">", "</w:t>
+        <w:t xml:space="preserve">",  and "</w:t>
       </w:r>
       <w:r>
         <w:rPr>
@@ -4193,7 +4193,7 @@
           <w:color w:val="0e101a"/>
           <w:rtl w:val="0"/>
         </w:rPr>
-        <w:t xml:space="preserve">"  in The rationale behind limiting our diseases to these intervention types was to ensure that there is a corresponding targeted or chemotherapy, immunotherapy-based treatment option for the tumors from the clinical trials database. The intervention files list the "id", "nct_Id", "intervention type", "name", and "description" for every study registered in the clinical trials database.  After filtering based on the intervention types there were requirements we obtained 50,410 unique diseases. These diseases required further processing and filtering to identify the tumors from them. </w:t>
+        <w:t xml:space="preserve">"  in The rationale behind limiting our diseases to these intervention types was to ensure that there is a corresponding targeted or chemotherapy, immunotherapy-based treatment option for the tumors from the clinical trials database.  After filtering based on the intervention types, we obtained 50,410 unique diseases from which we needed to identify the tumors. </w:t>
       </w:r>
       <w:r>
         <w:rPr>
@@ -4215,12 +4215,16 @@
     <w:p>
       <w:pPr>
         <w:ind w:left="-540" w:firstLine="0"/>
-        <w:rPr/>
-      </w:pPr>
-      <w:r>
-        <w:rPr>
-          <w:rtl w:val="0"/>
-        </w:rPr>
+        <w:rPr>
+          <w:b w:val="1"/>
+        </w:rPr>
+      </w:pPr>
+      <w:r>
+        <w:rPr>
+          <w:b w:val="1"/>
+          <w:rtl w:val="0"/>
+        </w:rPr>
+        <w:t xml:space="preserve">Disease Data Anomalies and Tumor Identification Process</w:t>
       </w:r>
     </w:p>
     <w:p>
@@ -4232,33 +4236,7 @@
         <w:rPr>
           <w:rtl w:val="0"/>
         </w:rPr>
-      </w:r>
-    </w:p>
-    <w:p>
-      <w:pPr>
-        <w:ind w:left="-540" w:firstLine="0"/>
-        <w:rPr>
-          <w:b w:val="1"/>
-        </w:rPr>
-      </w:pPr>
-      <w:r>
-        <w:rPr>
-          <w:b w:val="1"/>
-          <w:rtl w:val="0"/>
-        </w:rPr>
-        <w:t xml:space="preserve">Disease Data Anomalies and Tumor Identification Process</w:t>
-      </w:r>
-    </w:p>
-    <w:p>
-      <w:pPr>
-        <w:ind w:left="-540" w:firstLine="0"/>
-        <w:rPr/>
-      </w:pPr>
-      <w:r>
-        <w:rPr>
-          <w:rtl w:val="0"/>
-        </w:rPr>
-        <w:t xml:space="preserve">The disease data extracted contained names of different types of diseases and our next step in this pipeline was to extract the tumors from the rest of the diseases. A cursory analysis of the disease data revealed that it suffered from extensive noises such as typographical errors,  extraneous information, missing values, drug names entered instead of disease name, etc. Furthermore, we also noticed that many tumor names in the disease file were not necessarily following standardized tumor names from the WHO Tumor Classification database (referred to as WHO database in the rest of the article) or the National Cancer Institute Thesaurus (NCIT). Table 2 shows some of the discrepancies associated with the disease data. </w:t>
+        <w:t xml:space="preserve">As discussed in the previous section, the conditions file provides no metric for classifying the diseases. Thus, we developed a pipeline that annotated each disease in the pipeline as a tumor and then further annotated each tumor as a pediatric or adult tumor. A cursory analysis of the conditions data revealed various sources of discrepancy such as typographical errors,  extraneous information, missing values, drug names entered instead of disease names, etc. Furthermore, we also noticed that many tumor names in the disease file did not follow standardized tumor names from the WHO Tumor Classification database  (referred to as WHO database in the rest of the article) or the National Cancer Institute Thesaurus (NCIT). Table 3 shows some of the discrepancies associated with the disease data. </w:t>
       </w:r>
     </w:p>
     <w:p>
@@ -7516,12 +7494,12 @@
           <wp:inline distB="114300" distT="114300" distL="114300" distR="114300">
             <wp:extent cx="6057900" cy="1943100"/>
             <wp:effectExtent b="0" l="0" r="0" t="0"/>
-            <wp:docPr id="4" name="image2.png"/>
+            <wp:docPr id="4" name="image3.png"/>
             <a:graphic>
               <a:graphicData uri="http://schemas.openxmlformats.org/drawingml/2006/picture">
                 <pic:pic>
                   <pic:nvPicPr>
-                    <pic:cNvPr id="0" name="image2.png"/>
+                    <pic:cNvPr id="0" name="image3.png"/>
                     <pic:cNvPicPr preferRelativeResize="0"/>
                   </pic:nvPicPr>
                   <pic:blipFill>
@@ -9983,12 +9961,12 @@
           <wp:inline distB="114300" distT="114300" distL="114300" distR="114300">
             <wp:extent cx="5699254" cy="1048448"/>
             <wp:effectExtent b="0" l="0" r="0" t="0"/>
-            <wp:docPr id="2" name="image3.png"/>
+            <wp:docPr id="2" name="image4.png"/>
             <a:graphic>
               <a:graphicData uri="http://schemas.openxmlformats.org/drawingml/2006/picture">
                 <pic:pic>
                   <pic:nvPicPr>
-                    <pic:cNvPr id="0" name="image3.png"/>
+                    <pic:cNvPr id="0" name="image4.png"/>
                     <pic:cNvPicPr preferRelativeResize="0"/>
                   </pic:nvPicPr>
                   <pic:blipFill>
@@ -10145,12 +10123,12 @@
           <wp:inline distB="114300" distT="114300" distL="114300" distR="114300">
             <wp:extent cx="6057900" cy="2527300"/>
             <wp:effectExtent b="0" l="0" r="0" t="0"/>
-            <wp:docPr id="3" name="image4.png"/>
+            <wp:docPr id="3" name="image2.png"/>
             <a:graphic>
               <a:graphicData uri="http://schemas.openxmlformats.org/drawingml/2006/picture">
                 <pic:pic>
                   <pic:nvPicPr>
-                    <pic:cNvPr id="0" name="image4.png"/>
+                    <pic:cNvPr id="0" name="image2.png"/>
                     <pic:cNvPicPr preferRelativeResize="0"/>
                   </pic:nvPicPr>
                   <pic:blipFill>

</xml_diff>

<commit_message>
adding tumor name discrapency update
</commit_message>
<xml_diff>
--- a/Paper/Clinical_Trails_Tumor_Name_Stardaization_using Embedding_Analysis.docx
+++ b/Paper/Clinical_Trails_Tumor_Name_Stardaization_using Embedding_Analysis.docx
@@ -4236,7 +4236,33 @@
         <w:rPr>
           <w:rtl w:val="0"/>
         </w:rPr>
-        <w:t xml:space="preserve">As discussed in the previous section, the conditions file provides no metric for classifying the diseases. Thus, we developed a pipeline that annotated each disease in the pipeline as a tumor and then further annotated each tumor as a pediatric or adult tumor. A cursory analysis of the conditions data revealed various sources of discrepancy such as typographical errors,  extraneous information, missing values, drug names entered instead of disease names, etc. Furthermore, we also noticed that many tumor names in the disease file did not follow standardized tumor names from the WHO Tumor Classification database  (referred to as WHO database in the rest of the article) or the National Cancer Institute Thesaurus (NCIT). Table 3 shows some of the discrepancies associated with the disease data. </w:t>
+        <w:t xml:space="preserve">As discussed in the previous section, the conditions file provides no metric for classifying the diseases. Thus, we developed a pipeline that annotated each disease in the pipeline as a tumor and then further annotated each tumor as a pediatric or adult tumor. A cursory analysis of the conditions data revealed various sources of discrepancy such as typographical errors,  extraneous information, missing values, drug names entered instead of disease names, etc. Furthermore, we also noticed that many tumor names in the disease file did not follow standardized tumor names from the WHO Tumor Classification database  (referred to as WHO database in the rest of the article) or the National Cancer Institute Thesaurus (NCIT). With the tumor names not being standardized it becomes challenging to relate the tumors in the clinical trials database to tumors in other databases such as the Illuminating the Druggable Genome (IDG) or Open Targets (OT).  Once the clinical trials tumors are standardized they can be related to external databases to draw further insights about the tumors such as potential drug targets and currently available FDA approved drugs. . Table 3 outlines some of the common discrepancies associated with disease names in the conditions data.</w:t>
+      </w:r>
+    </w:p>
+    <w:p>
+      <w:pPr>
+        <w:ind w:left="-540" w:firstLine="0"/>
+        <w:rPr/>
+      </w:pPr>
+      <w:r>
+        <w:rPr>
+          <w:rtl w:val="0"/>
+        </w:rPr>
+      </w:r>
+    </w:p>
+    <w:p>
+      <w:pPr>
+        <w:ind w:left="-540" w:firstLine="0"/>
+        <w:rPr>
+          <w:b w:val="1"/>
+        </w:rPr>
+      </w:pPr>
+      <w:r>
+        <w:rPr>
+          <w:b w:val="1"/>
+          <w:rtl w:val="0"/>
+        </w:rPr>
+        <w:t xml:space="preserve">Table 3: Discrepancies associated with Conditions Data</w:t>
       </w:r>
     </w:p>
     <w:p>
@@ -4317,12 +4343,14 @@
               <w:ind w:left="0" w:right="0" w:firstLine="0"/>
               <w:jc w:val="left"/>
               <w:rPr>
+                <w:b w:val="1"/>
                 <w:sz w:val="16"/>
                 <w:szCs w:val="16"/>
               </w:rPr>
             </w:pPr>
             <w:r>
               <w:rPr>
+                <w:b w:val="1"/>
                 <w:sz w:val="16"/>
                 <w:szCs w:val="16"/>
                 <w:rtl w:val="0"/>
@@ -4360,12 +4388,14 @@
               <w:ind w:left="0" w:right="0" w:firstLine="0"/>
               <w:jc w:val="left"/>
               <w:rPr>
+                <w:b w:val="1"/>
                 <w:sz w:val="16"/>
                 <w:szCs w:val="16"/>
               </w:rPr>
             </w:pPr>
             <w:r>
               <w:rPr>
+                <w:b w:val="1"/>
                 <w:sz w:val="16"/>
                 <w:szCs w:val="16"/>
                 <w:rtl w:val="0"/>
@@ -4403,12 +4433,14 @@
               <w:ind w:left="0" w:right="0" w:firstLine="0"/>
               <w:jc w:val="left"/>
               <w:rPr>
+                <w:b w:val="1"/>
                 <w:sz w:val="16"/>
                 <w:szCs w:val="16"/>
               </w:rPr>
             </w:pPr>
             <w:r>
               <w:rPr>
+                <w:b w:val="1"/>
                 <w:sz w:val="16"/>
                 <w:szCs w:val="16"/>
                 <w:rtl w:val="0"/>
@@ -4446,12 +4478,14 @@
               <w:ind w:left="0" w:right="0" w:firstLine="0"/>
               <w:jc w:val="left"/>
               <w:rPr>
+                <w:b w:val="1"/>
                 <w:sz w:val="16"/>
                 <w:szCs w:val="16"/>
               </w:rPr>
             </w:pPr>
             <w:r>
               <w:rPr>
+                <w:b w:val="1"/>
                 <w:sz w:val="16"/>
                 <w:szCs w:val="16"/>
                 <w:rtl w:val="0"/>
@@ -6702,7 +6736,6 @@
         <w:rPr>
           <w:rtl w:val="0"/>
         </w:rPr>
-        <w:t xml:space="preserve">The dataset suffers from various sources of discrepancies some of which are outlined in Table 2. Furthermore, the tumors within the dataset are not standardized according to either the WHO database or NCIT, thus making it difficult to relate the tumors in the clinical trials database to tumors in other databases such as the Illuminating the Druggable Genome (IDG) or Open Targets (OT).  Once the clinical trials tumors are standardized they can be related to external databases to draw further insights about the tumors such as potential drug targets and currently available FDA approved drugs. </w:t>
       </w:r>
     </w:p>
     <w:p>
@@ -9961,12 +9994,12 @@
           <wp:inline distB="114300" distT="114300" distL="114300" distR="114300">
             <wp:extent cx="5699254" cy="1048448"/>
             <wp:effectExtent b="0" l="0" r="0" t="0"/>
-            <wp:docPr id="2" name="image4.png"/>
+            <wp:docPr id="2" name="image2.png"/>
             <a:graphic>
               <a:graphicData uri="http://schemas.openxmlformats.org/drawingml/2006/picture">
                 <pic:pic>
                   <pic:nvPicPr>
-                    <pic:cNvPr id="0" name="image4.png"/>
+                    <pic:cNvPr id="0" name="image2.png"/>
                     <pic:cNvPicPr preferRelativeResize="0"/>
                   </pic:nvPicPr>
                   <pic:blipFill>
@@ -10036,12 +10069,12 @@
           <wp:inline distB="114300" distT="114300" distL="114300" distR="114300">
             <wp:extent cx="6057900" cy="2387600"/>
             <wp:effectExtent b="0" l="0" r="0" t="0"/>
-            <wp:docPr id="1" name="image1.png"/>
+            <wp:docPr id="1" name="image4.png"/>
             <a:graphic>
               <a:graphicData uri="http://schemas.openxmlformats.org/drawingml/2006/picture">
                 <pic:pic>
                   <pic:nvPicPr>
-                    <pic:cNvPr id="0" name="image1.png"/>
+                    <pic:cNvPr id="0" name="image4.png"/>
                     <pic:cNvPicPr preferRelativeResize="0"/>
                   </pic:nvPicPr>
                   <pic:blipFill>
@@ -10123,12 +10156,12 @@
           <wp:inline distB="114300" distT="114300" distL="114300" distR="114300">
             <wp:extent cx="6057900" cy="2527300"/>
             <wp:effectExtent b="0" l="0" r="0" t="0"/>
-            <wp:docPr id="3" name="image2.png"/>
+            <wp:docPr id="3" name="image1.png"/>
             <a:graphic>
               <a:graphicData uri="http://schemas.openxmlformats.org/drawingml/2006/picture">
                 <pic:pic>
                   <pic:nvPicPr>
-                    <pic:cNvPr id="0" name="image2.png"/>
+                    <pic:cNvPr id="0" name="image1.png"/>
                     <pic:cNvPicPr preferRelativeResize="0"/>
                   </pic:nvPicPr>
                   <pic:blipFill>

</xml_diff>

<commit_message>
adding changes for pediatric annotation
</commit_message>
<xml_diff>
--- a/Paper/Clinical_Trails_Tumor_Name_Stardaization_using Embedding_Analysis.docx
+++ b/Paper/Clinical_Trails_Tumor_Name_Stardaization_using Embedding_Analysis.docx
@@ -2319,30 +2319,7 @@
         <w:rPr>
           <w:rtl w:val="0"/>
         </w:rPr>
-        <w:t xml:space="preserve">The clinical trials database contains information about various aspects of the study, such as outcomes, interventions used, conditions (diseases) studied, design of experiments, sponsors of the studies, etc. This information is presented to the public in individual text files. Each text file contains the National Clinical Trial Identification Number (NCTID), which serves as the unique identifier (foreign key) for that study. The NCTID allows one to reference a particular clinical trial and aggregate various information associated with it, which is stored across all the text files in the database.</w:t>
-      </w:r>
-    </w:p>
-    <w:p>
-      <w:pPr>
-        <w:ind w:left="-540" w:firstLine="0"/>
-        <w:rPr/>
-      </w:pPr>
-      <w:r>
-        <w:rPr>
-          <w:rtl w:val="0"/>
-        </w:rPr>
-      </w:r>
-    </w:p>
-    <w:p>
-      <w:pPr>
-        <w:ind w:left="-540" w:firstLine="0"/>
-        <w:rPr/>
-      </w:pPr>
-      <w:r>
-        <w:rPr>
-          <w:rtl w:val="0"/>
-        </w:rPr>
-        <w:t xml:space="preserve">In this study, we select the conditions ("conditions.txt") and interventions ("intervention.txt")  files, which contain information regarding diseases and drugs used in each of the clinical trial studies, respectively.  The conditions file contains 801,197 records and  is annotated with the following fields: "</w:t>
+        <w:t xml:space="preserve">The clinical trials database contains information about various aspects of the study, such as outcomes, interventions used, conditions (diseases) studied, design of experiments, sponsors of the studies, etc. This information is presented to the public in individual text files. Each text file contains the National Clinical Trial Identification Number (NCTID), which serves as the unique identifier (foreign key) for that study. The NCTID allows one to reference a particular clinical trial and aggregate various information associated with it, which is stored across all the text files in the database. In this study, we select the conditions ("conditions.txt") and interventions ("intervention.txt")  files, which contain information regarding diseases and drugs used in each of the clinical trial studies, respectively.  The conditions file contains 801,197 records and  is annotated with the following fields: "</w:t>
       </w:r>
       <w:r>
         <w:rPr>
@@ -9994,12 +9971,12 @@
           <wp:inline distB="114300" distT="114300" distL="114300" distR="114300">
             <wp:extent cx="5699254" cy="1048448"/>
             <wp:effectExtent b="0" l="0" r="0" t="0"/>
-            <wp:docPr id="2" name="image2.png"/>
+            <wp:docPr id="2" name="image4.png"/>
             <a:graphic>
               <a:graphicData uri="http://schemas.openxmlformats.org/drawingml/2006/picture">
                 <pic:pic>
                   <pic:nvPicPr>
-                    <pic:cNvPr id="0" name="image2.png"/>
+                    <pic:cNvPr id="0" name="image4.png"/>
                     <pic:cNvPicPr preferRelativeResize="0"/>
                   </pic:nvPicPr>
                   <pic:blipFill>
@@ -10069,12 +10046,12 @@
           <wp:inline distB="114300" distT="114300" distL="114300" distR="114300">
             <wp:extent cx="6057900" cy="2387600"/>
             <wp:effectExtent b="0" l="0" r="0" t="0"/>
-            <wp:docPr id="1" name="image4.png"/>
+            <wp:docPr id="1" name="image2.png"/>
             <a:graphic>
               <a:graphicData uri="http://schemas.openxmlformats.org/drawingml/2006/picture">
                 <pic:pic>
                   <pic:nvPicPr>
-                    <pic:cNvPr id="0" name="image4.png"/>
+                    <pic:cNvPr id="0" name="image2.png"/>
                     <pic:cNvPicPr preferRelativeResize="0"/>
                   </pic:nvPicPr>
                   <pic:blipFill>

</xml_diff>

<commit_message>
adding updates to methods tumor extraction
</commit_message>
<xml_diff>
--- a/Paper/Clinical_Trails_Tumor_Name_Stardaization_using Embedding_Analysis.docx
+++ b/Paper/Clinical_Trails_Tumor_Name_Stardaization_using Embedding_Analysis.docx
@@ -4103,7 +4103,9 @@
     <w:p>
       <w:pPr>
         <w:ind w:left="-540" w:firstLine="0"/>
-        <w:rPr/>
+        <w:rPr>
+          <w:color w:val="0e101a"/>
+        </w:rPr>
       </w:pPr>
       <w:r>
         <w:rPr>
@@ -4170,7 +4172,51 @@
           <w:color w:val="0e101a"/>
           <w:rtl w:val="0"/>
         </w:rPr>
-        <w:t xml:space="preserve">"  in The rationale behind limiting our diseases to these intervention types was to ensure that there is a corresponding targeted or chemotherapy, immunotherapy-based treatment option for the tumors from the clinical trials database.  After filtering based on the intervention types, we obtained 50,410 unique diseases from which we needed to identify the tumors. </w:t>
+        <w:t xml:space="preserve">"  in The rationale behind limiting our diseases to these intervention types was to ensure that there is a corresponding targeted or chemotherapy, immunotherapy-based treatment option for the tumors from the clinical trials database.  After filtering based on the intervention types, we obtained 50,410 unique diseases from which we needed to identify the tumors. The tumor extraction pipeline process is further detailed as phase 1 of the of the tumor extraction and annotation pipeline  in figure 1.</w:t>
+      </w:r>
+    </w:p>
+    <w:p>
+      <w:pPr>
+        <w:ind w:left="-540" w:firstLine="0"/>
+        <w:rPr>
+          <w:color w:val="0e101a"/>
+        </w:rPr>
+      </w:pPr>
+      <w:r>
+        <w:rPr>
+          <w:rtl w:val="0"/>
+        </w:rPr>
+      </w:r>
+    </w:p>
+    <w:p>
+      <w:pPr>
+        <w:ind w:left="-540" w:firstLine="0"/>
+        <w:rPr>
+          <w:b w:val="1"/>
+        </w:rPr>
+      </w:pPr>
+      <w:r>
+        <w:rPr>
+          <w:b w:val="1"/>
+          <w:color w:val="0e101a"/>
+          <w:rtl w:val="0"/>
+        </w:rPr>
+        <w:t xml:space="preserve">Figure 1</w:t>
+      </w:r>
+      <w:r>
+        <w:rPr>
+          <w:color w:val="0e101a"/>
+          <w:rtl w:val="0"/>
+        </w:rPr>
+        <w:t xml:space="preserve">: </w:t>
+      </w:r>
+      <w:r>
+        <w:rPr>
+          <w:b w:val="1"/>
+          <w:color w:val="0e101a"/>
+          <w:rtl w:val="0"/>
+        </w:rPr>
+        <w:t xml:space="preserve">Tumor extraction and annotation pipeline</w:t>
       </w:r>
       <w:r>
         <w:rPr>
@@ -4184,24 +4230,45 @@
         <w:rPr/>
       </w:pPr>
       <w:r>
-        <w:rPr>
-          <w:rtl w:val="0"/>
-        </w:rPr>
-      </w:r>
-    </w:p>
-    <w:p>
-      <w:pPr>
-        <w:ind w:left="-540" w:firstLine="0"/>
-        <w:rPr>
-          <w:b w:val="1"/>
-        </w:rPr>
-      </w:pPr>
-      <w:r>
-        <w:rPr>
-          <w:b w:val="1"/>
-          <w:rtl w:val="0"/>
-        </w:rPr>
-        <w:t xml:space="preserve">Disease Data Anomalies and Tumor Identification Process</w:t>
+        <w:rPr/>
+        <w:drawing>
+          <wp:inline distB="114300" distT="114300" distL="114300" distR="114300">
+            <wp:extent cx="6057900" cy="1308100"/>
+            <wp:effectExtent b="0" l="0" r="0" t="0"/>
+            <wp:docPr id="2" name="image3.png"/>
+            <a:graphic>
+              <a:graphicData uri="http://schemas.openxmlformats.org/drawingml/2006/picture">
+                <pic:pic>
+                  <pic:nvPicPr>
+                    <pic:cNvPr id="0" name="image3.png"/>
+                    <pic:cNvPicPr preferRelativeResize="0"/>
+                  </pic:nvPicPr>
+                  <pic:blipFill>
+                    <a:blip r:embed="rId25"/>
+                    <a:srcRect b="0" l="0" r="0" t="0"/>
+                    <a:stretch>
+                      <a:fillRect/>
+                    </a:stretch>
+                  </pic:blipFill>
+                  <pic:spPr>
+                    <a:xfrm>
+                      <a:off x="0" y="0"/>
+                      <a:ext cx="6057900" cy="1308100"/>
+                    </a:xfrm>
+                    <a:prstGeom prst="rect"/>
+                    <a:ln/>
+                  </pic:spPr>
+                </pic:pic>
+              </a:graphicData>
+            </a:graphic>
+          </wp:inline>
+        </w:drawing>
+      </w:r>
+      <w:r>
+        <w:rPr>
+          <w:rtl w:val="0"/>
+        </w:rPr>
+        <w:t xml:space="preserve">’</w:t>
       </w:r>
     </w:p>
     <w:p>
@@ -4213,7 +4280,158 @@
         <w:rPr>
           <w:rtl w:val="0"/>
         </w:rPr>
-        <w:t xml:space="preserve">As discussed in the previous section, the conditions file provides no metric for classifying the diseases. Thus, we developed a pipeline that annotated each disease in the pipeline as a tumor and then further annotated each tumor as a pediatric or adult tumor. A cursory analysis of the conditions data revealed various sources of discrepancy such as typographical errors,  extraneous information, missing values, drug names entered instead of disease names, etc. Furthermore, we also noticed that many tumor names in the disease file did not follow standardized tumor names from the WHO Tumor Classification database  (referred to as WHO database in the rest of the article) or the National Cancer Institute Thesaurus (NCIT). With the tumor names not being standardized it becomes challenging to relate the tumors in the clinical trials database to tumors in other databases such as the Illuminating the Druggable Genome (IDG) or Open Targets (OT).  Once the clinical trials tumors are standardized they can be related to external databases to draw further insights about the tumors such as potential drug targets and currently available FDA approved drugs. . Table 3 outlines some of the common discrepancies associated with disease names in the conditions data.</w:t>
+        <w:t xml:space="preserve">The second phase of this pipeline aimed at differentiating tumors from the rest of the diseases.  Thus to extract the tumor names from the diseases, we devised a two step protocol to detect tumors from disease names. The first step consisted of checking if each disease name contained a tumor key word. The tumor key words are listed below:</w:t>
+      </w:r>
+    </w:p>
+    <w:p>
+      <w:pPr>
+        <w:ind w:left="-540" w:firstLine="0"/>
+        <w:rPr/>
+      </w:pPr>
+      <w:r>
+        <w:rPr>
+          <w:rtl w:val="0"/>
+        </w:rPr>
+      </w:r>
+    </w:p>
+    <w:p>
+      <w:pPr>
+        <w:ind w:left="-540" w:firstLine="0"/>
+        <w:rPr/>
+      </w:pPr>
+      <w:r>
+        <w:rPr>
+          <w:rtl w:val="0"/>
+        </w:rPr>
+        <w:t xml:space="preserve">"cancer|carcinoma|adenocarcinoma|tumor|lymphoma|blast|myeloma|melanoma|leukemia|astrocytoma|malignant|neoplasm|neoplasia|mesothelioma|ependymoma|glioma|thymoma|waldenstrom macroglobulinemia|myelodysplastic syndrome|polycythemia vera|myelofibrosis</w:t>
+      </w:r>
+    </w:p>
+    <w:p>
+      <w:pPr>
+        <w:ind w:left="-540" w:firstLine="0"/>
+        <w:rPr/>
+      </w:pPr>
+      <w:r>
+        <w:rPr>
+          <w:rtl w:val="0"/>
+        </w:rPr>
+        <w:t xml:space="preserve">|myeloproliferative|sarcoma|gist-plus syndrome|macroglobulinemia|mycosis fungoides|sezary's disease|plasmacytoma"</w:t>
+      </w:r>
+    </w:p>
+    <w:p>
+      <w:pPr>
+        <w:ind w:left="-540" w:firstLine="0"/>
+        <w:rPr/>
+      </w:pPr>
+      <w:r>
+        <w:rPr>
+          <w:rtl w:val="0"/>
+        </w:rPr>
+      </w:r>
+    </w:p>
+    <w:p>
+      <w:pPr>
+        <w:ind w:left="-540" w:firstLine="0"/>
+        <w:rPr/>
+      </w:pPr>
+      <w:r>
+        <w:rPr>
+          <w:rtl w:val="0"/>
+        </w:rPr>
+        <w:t xml:space="preserve">If the disease name contained one of the above tumor key words, we flagged that disease as a potential tumor.  In our second step in detecting tumors, we considered the tumor names contained in the WHO database (5 edition) and developed a fuzzy string match program to match disease names to tumor names in the WHO database. If a disease from clinical trials exactly matched a term in the WHO database, it was flagged as tumor. If the disease did not match to any tumor within the WHO database, we performed a fuzzy (approximate) match with the disease name with each term in the WHO database. This was done by computing the generalized Levenshtein edit distance of the clinical trial disease to each WHO database term. If the clinical trial disease name was within a certain maximum distance threshold (defined in algorithm 1) any WHO tumor name then it was flagged as a potential tumor. Once every disease in clinical trials was flagged as a potential tumor using steps 1 and 2 , then they were manually validated as tumors. Furthermore during the validation process we also annotated whether the disease was a pediatric tumor and added a field containing a citation that suggested that the tumor was a pediatric tumor. The annotation steps of clinical trials diseases as cancers are described in detail in Algorithm 1. </w:t>
+      </w:r>
+    </w:p>
+    <w:p>
+      <w:pPr>
+        <w:ind w:left="-540" w:firstLine="0"/>
+        <w:rPr/>
+      </w:pPr>
+      <w:r>
+        <w:rPr>
+          <w:rtl w:val="0"/>
+        </w:rPr>
+      </w:r>
+    </w:p>
+    <w:p>
+      <w:pPr>
+        <w:ind w:left="-540" w:firstLine="0"/>
+        <w:rPr/>
+      </w:pPr>
+      <w:r>
+        <w:rPr>
+          <w:rtl w:val="0"/>
+        </w:rPr>
+      </w:r>
+    </w:p>
+    <w:p>
+      <w:pPr>
+        <w:ind w:left="-540" w:firstLine="0"/>
+        <w:rPr/>
+      </w:pPr>
+      <w:r>
+        <w:rPr>
+          <w:rtl w:val="0"/>
+        </w:rPr>
+      </w:r>
+    </w:p>
+    <w:p>
+      <w:pPr>
+        <w:ind w:left="-540" w:firstLine="0"/>
+        <w:rPr/>
+      </w:pPr>
+      <w:r>
+        <w:rPr>
+          <w:rtl w:val="0"/>
+        </w:rPr>
+      </w:r>
+    </w:p>
+    <w:p>
+      <w:pPr>
+        <w:ind w:left="-540" w:firstLine="0"/>
+        <w:rPr/>
+      </w:pPr>
+      <w:r>
+        <w:rPr>
+          <w:rtl w:val="0"/>
+        </w:rPr>
+      </w:r>
+    </w:p>
+    <w:p>
+      <w:pPr>
+        <w:ind w:left="-540" w:firstLine="0"/>
+        <w:rPr/>
+      </w:pPr>
+      <w:r>
+        <w:rPr>
+          <w:rtl w:val="0"/>
+        </w:rPr>
+      </w:r>
+    </w:p>
+    <w:p>
+      <w:pPr>
+        <w:ind w:left="-540" w:firstLine="0"/>
+        <w:rPr>
+          <w:b w:val="1"/>
+        </w:rPr>
+      </w:pPr>
+      <w:r>
+        <w:rPr>
+          <w:b w:val="1"/>
+          <w:rtl w:val="0"/>
+        </w:rPr>
+        <w:t xml:space="preserve">Disease Data Anomalies and Tumor Identification Process</w:t>
+      </w:r>
+    </w:p>
+    <w:p>
+      <w:pPr>
+        <w:ind w:left="-540" w:firstLine="0"/>
+        <w:rPr/>
+      </w:pPr>
+      <w:r>
+        <w:rPr>
+          <w:rtl w:val="0"/>
+        </w:rPr>
+        <w:t xml:space="preserve">As discussed in the previous section, the conditions file provides no metric for classifying the diseases. Thus, we developed a pipeline that annotated each disease in the pipeline as a tumor and then further annotated each tumor as a pediatric or adult tumor. A cursory analysis of the conditions data revealed various sources of discrepancy such as typographical errors,  extraneous information, missing values, drug names entered instead of disease names, etc. Furthermore, we also noticed that many tumor names in the disease file did not follow standardized tumor names from the WHO Tumor Classification database  (referred to as WHO database in the rest of the article) or the National Cancer Institute Thesaurus (NCIT). With the tumor names not being standardized it becomes challenging to relate the tumors in the clinical trials database to tumors in other databases such as the Illuminating the Druggable Genome (IDG) or Open Targets (OT).  Once the clinical trials tumors are standardized they can be related to external databases to draw further insights about the tumors such as potential drug targets and currently available FDA approved drugs. Table 3 outlines some of the common discrepancies associated with disease names in the conditions data.</w:t>
       </w:r>
     </w:p>
     <w:p>
@@ -7498,41 +7716,45 @@
         </w:rPr>
         <w:t xml:space="preserve">Due to various sources of discrepancies in the tumor names in the clinical trials database, there is a need to standardize them according to an accepted standard. The tumor names in the WHO database is considered as a gold standard among oncologists and scientists studying cancers, thus we use the tumor names from the 5th, 4th, and 3rd edition of the WHO database as a reference for standardizing the tumor names in the clinical trials database [ADD CITATION] and provide the mapping between tumors names in clinical trials to the terms in the WHO database. In addition, we also considered the NCIT tumor as a reference for standardizing, and ran our pipeline to provide mappings between  tumor names in clinical trials to the terms in the NCIT database.  In the following subsections we discuss the various methods used in standardizing the clinical trials tumors. </w:t>
       </w:r>
-      <w:r>
+    </w:p>
+    <w:p>
+      <w:pPr>
+        <w:ind w:left="-540" w:firstLine="0"/>
         <w:rPr/>
-        <w:drawing>
-          <wp:inline distB="114300" distT="114300" distL="114300" distR="114300">
-            <wp:extent cx="6057900" cy="1943100"/>
-            <wp:effectExtent b="0" l="0" r="0" t="0"/>
-            <wp:docPr id="4" name="image3.png"/>
-            <a:graphic>
-              <a:graphicData uri="http://schemas.openxmlformats.org/drawingml/2006/picture">
-                <pic:pic>
-                  <pic:nvPicPr>
-                    <pic:cNvPr id="0" name="image3.png"/>
-                    <pic:cNvPicPr preferRelativeResize="0"/>
-                  </pic:nvPicPr>
-                  <pic:blipFill>
-                    <a:blip r:embed="rId25"/>
-                    <a:srcRect b="0" l="0" r="0" t="0"/>
-                    <a:stretch>
-                      <a:fillRect/>
-                    </a:stretch>
-                  </pic:blipFill>
-                  <pic:spPr>
-                    <a:xfrm>
-                      <a:off x="0" y="0"/>
-                      <a:ext cx="6057900" cy="1943100"/>
-                    </a:xfrm>
-                    <a:prstGeom prst="rect"/>
-                    <a:ln/>
-                  </pic:spPr>
-                </pic:pic>
-              </a:graphicData>
-            </a:graphic>
-          </wp:inline>
-        </w:drawing>
-      </w:r>
+      </w:pPr>
+      <w:r>
+        <w:rPr>
+          <w:rtl w:val="0"/>
+        </w:rPr>
+      </w:r>
+    </w:p>
+    <w:p>
+      <w:pPr>
+        <w:ind w:left="-540" w:firstLine="0"/>
+        <w:rPr/>
+      </w:pPr>
+      <w:r>
+        <w:rPr>
+          <w:rtl w:val="0"/>
+        </w:rPr>
+      </w:r>
+    </w:p>
+    <w:p>
+      <w:pPr>
+        <w:ind w:left="-540" w:firstLine="0"/>
+        <w:rPr/>
+      </w:pPr>
+      <w:r>
+        <w:rPr>
+          <w:rtl w:val="0"/>
+        </w:rPr>
+      </w:r>
+    </w:p>
+    <w:p>
+      <w:pPr>
+        <w:ind w:left="-540" w:firstLine="0"/>
+        <w:rPr/>
+      </w:pPr>
       <w:r>
         <w:rPr>
           <w:rtl w:val="0"/>
@@ -9971,12 +10193,12 @@
           <wp:inline distB="114300" distT="114300" distL="114300" distR="114300">
             <wp:extent cx="5699254" cy="1048448"/>
             <wp:effectExtent b="0" l="0" r="0" t="0"/>
-            <wp:docPr id="2" name="image4.png"/>
+            <wp:docPr id="3" name="image1.png"/>
             <a:graphic>
               <a:graphicData uri="http://schemas.openxmlformats.org/drawingml/2006/picture">
                 <pic:pic>
                   <pic:nvPicPr>
-                    <pic:cNvPr id="0" name="image4.png"/>
+                    <pic:cNvPr id="0" name="image1.png"/>
                     <pic:cNvPicPr preferRelativeResize="0"/>
                   </pic:nvPicPr>
                   <pic:blipFill>
@@ -10046,12 +10268,12 @@
           <wp:inline distB="114300" distT="114300" distL="114300" distR="114300">
             <wp:extent cx="6057900" cy="2387600"/>
             <wp:effectExtent b="0" l="0" r="0" t="0"/>
-            <wp:docPr id="1" name="image2.png"/>
+            <wp:docPr id="1" name="image4.png"/>
             <a:graphic>
               <a:graphicData uri="http://schemas.openxmlformats.org/drawingml/2006/picture">
                 <pic:pic>
                   <pic:nvPicPr>
-                    <pic:cNvPr id="0" name="image2.png"/>
+                    <pic:cNvPr id="0" name="image4.png"/>
                     <pic:cNvPicPr preferRelativeResize="0"/>
                   </pic:nvPicPr>
                   <pic:blipFill>
@@ -10133,12 +10355,12 @@
           <wp:inline distB="114300" distT="114300" distL="114300" distR="114300">
             <wp:extent cx="6057900" cy="2527300"/>
             <wp:effectExtent b="0" l="0" r="0" t="0"/>
-            <wp:docPr id="3" name="image1.png"/>
+            <wp:docPr id="4" name="image2.png"/>
             <a:graphic>
               <a:graphicData uri="http://schemas.openxmlformats.org/drawingml/2006/picture">
                 <pic:pic>
                   <pic:nvPicPr>
-                    <pic:cNvPr id="0" name="image1.png"/>
+                    <pic:cNvPr id="0" name="image2.png"/>
                     <pic:cNvPicPr preferRelativeResize="0"/>
                   </pic:nvPicPr>
                   <pic:blipFill>

</xml_diff>

<commit_message>
tumor extraction pipeline described
</commit_message>
<xml_diff>
--- a/Paper/Clinical_Trails_Tumor_Name_Stardaization_using Embedding_Analysis.docx
+++ b/Paper/Clinical_Trails_Tumor_Name_Stardaization_using Embedding_Analysis.docx
@@ -4235,12 +4235,12 @@
           <wp:inline distB="114300" distT="114300" distL="114300" distR="114300">
             <wp:extent cx="6057900" cy="1308100"/>
             <wp:effectExtent b="0" l="0" r="0" t="0"/>
-            <wp:docPr id="2" name="image3.png"/>
+            <wp:docPr id="2" name="image1.png"/>
             <a:graphic>
               <a:graphicData uri="http://schemas.openxmlformats.org/drawingml/2006/picture">
                 <pic:pic>
                   <pic:nvPicPr>
-                    <pic:cNvPr id="0" name="image3.png"/>
+                    <pic:cNvPr id="0" name="image1.png"/>
                     <pic:cNvPicPr preferRelativeResize="0"/>
                   </pic:nvPicPr>
                   <pic:blipFill>
@@ -4280,7 +4280,7 @@
         <w:rPr>
           <w:rtl w:val="0"/>
         </w:rPr>
-        <w:t xml:space="preserve">The second phase of this pipeline aimed at differentiating tumors from the rest of the diseases.  Thus to extract the tumor names from the diseases, we devised a two step protocol to detect tumors from disease names. The first step consisted of checking if each disease name contained a tumor key word. The tumor key words are listed below:</w:t>
+        <w:t xml:space="preserve">The second phase of this pipeline aimed at differentiating tumors from the rest of the diseases.  The pipeline achieves this by employing two independent protocols to detect tumors from disease names. The first protcol consisted of checking if each disease name contained a tumor key word. The tumor key words are listed below:</w:t>
       </w:r>
     </w:p>
     <w:p>
@@ -4338,7 +4338,74 @@
         <w:rPr>
           <w:rtl w:val="0"/>
         </w:rPr>
-        <w:t xml:space="preserve">If the disease name contained one of the above tumor key words, we flagged that disease as a potential tumor.  In our second step in detecting tumors, we considered the tumor names contained in the WHO database (5 edition) and developed a fuzzy string match program to match disease names to tumor names in the WHO database. If a disease from clinical trials exactly matched a term in the WHO database, it was flagged as tumor. If the disease did not match to any tumor within the WHO database, we performed a fuzzy (approximate) match with the disease name with each term in the WHO database. This was done by computing the generalized Levenshtein edit distance of the clinical trial disease to each WHO database term. If the clinical trial disease name was within a certain maximum distance threshold (defined in algorithm 1) any WHO tumor name then it was flagged as a potential tumor. Once every disease in clinical trials was flagged as a potential tumor using steps 1 and 2 , then they were manually validated as tumors. Furthermore during the validation process we also annotated whether the disease was a pediatric tumor and added a field containing a citation that suggested that the tumor was a pediatric tumor. The annotation steps of clinical trials diseases as cancers are described in detail in Algorithm 1. </w:t>
+        <w:t xml:space="preserve">If the disease name contained one of the above tumor key words, we flagged that disease as a potential tumor.  The second protocol in detecting tumors, matched each of the diseases in the clinical trials database to the tumor names listed in the 5th edition of the WHO tumor database using a fuzzy string match algorithm.  If a disease from clinical trials exactly matched a term in the WHO database, it was flagged as tumor. If the disease did not match to any tumor within the WHO database, we performed a fuzzy (approximate) match with the disease name with each term in the WHO database. This was done by computing the generalized Levenshtein edit distance of the clinical trial disease to each WHO database term. The fuzzy matching using generalized Levenshtein edit distance was implemented using the agrepl function in R </w:t>
+      </w:r>
+      <w:hyperlink r:id="rId26">
+        <w:r>
+          <w:rPr>
+            <w:color w:val="1155cc"/>
+            <w:u w:val="single"/>
+            <w:rtl w:val="0"/>
+          </w:rPr>
+          <w:t xml:space="preserve">(Snášel et al. 2009)</w:t>
+        </w:r>
+      </w:hyperlink>
+      <w:r>
+        <w:rPr>
+          <w:rtl w:val="0"/>
+        </w:rPr>
+        <w:t xml:space="preserve"> </w:t>
+      </w:r>
+      <w:r>
+        <w:rPr>
+          <w:rtl w:val="0"/>
+        </w:rPr>
+        <w:t xml:space="preserve">and the maximum distance was set to 0.2.  If there was at least one WHO Term within this maximum distance , that clinical trial disease was flagged as a potential tumor.Once a clinical trials disease was flagged as a potential tumor by either of these two protocols, they were manually validated to confirm if they were indeed a tumor.  This stage of the pipeline is represented as phase 2 in figure 1.  </w:t>
+      </w:r>
+    </w:p>
+    <w:p>
+      <w:pPr>
+        <w:ind w:left="-540" w:firstLine="0"/>
+        <w:rPr/>
+      </w:pPr>
+      <w:r>
+        <w:rPr>
+          <w:rtl w:val="0"/>
+        </w:rPr>
+      </w:r>
+    </w:p>
+    <w:p>
+      <w:pPr>
+        <w:ind w:left="-540" w:firstLine="0"/>
+        <w:rPr/>
+      </w:pPr>
+      <w:r>
+        <w:rPr>
+          <w:rtl w:val="0"/>
+        </w:rPr>
+        <w:t xml:space="preserve">After the manual validation step in phase 2, we identified a total of 13,230 unique (by string uniqueness) tumors in the clinical trial database. Out of these tumors, we also wanted to identify which of the tumors were pediatric and we achieved this by implementing a similar fuzzy string match algorithm as in phase 2 , however, with the only difference being that we compare the 13,230 tumors to the pediatric tumors listed in the 5th edition of the WHO tumor database instead of the entire WHO tumor database. Once the tumors are flagged as pediatric or adult by the pipeline, we manually validate the results and if the tumors are indeed pediatric we add a citation where it states that the tumor in question is a pediatric tumor. </w:t>
+      </w:r>
+    </w:p>
+    <w:p>
+      <w:pPr>
+        <w:ind w:left="-540" w:firstLine="0"/>
+        <w:rPr/>
+      </w:pPr>
+      <w:r>
+        <w:rPr>
+          <w:rtl w:val="0"/>
+        </w:rPr>
+      </w:r>
+    </w:p>
+    <w:p>
+      <w:pPr>
+        <w:ind w:left="-540" w:firstLine="0"/>
+        <w:rPr/>
+      </w:pPr>
+      <w:r>
+        <w:rPr>
+          <w:rtl w:val="0"/>
+        </w:rPr>
       </w:r>
     </w:p>
     <w:p>
@@ -10193,16 +10260,16 @@
           <wp:inline distB="114300" distT="114300" distL="114300" distR="114300">
             <wp:extent cx="5699254" cy="1048448"/>
             <wp:effectExtent b="0" l="0" r="0" t="0"/>
-            <wp:docPr id="3" name="image1.png"/>
+            <wp:docPr id="3" name="image2.png"/>
             <a:graphic>
               <a:graphicData uri="http://schemas.openxmlformats.org/drawingml/2006/picture">
                 <pic:pic>
                   <pic:nvPicPr>
-                    <pic:cNvPr id="0" name="image1.png"/>
+                    <pic:cNvPr id="0" name="image2.png"/>
                     <pic:cNvPicPr preferRelativeResize="0"/>
                   </pic:nvPicPr>
                   <pic:blipFill>
-                    <a:blip r:embed="rId26"/>
+                    <a:blip r:embed="rId27"/>
                     <a:srcRect b="0" l="0" r="0" t="0"/>
                     <a:stretch>
                       <a:fillRect/>
@@ -10277,7 +10344,7 @@
                     <pic:cNvPicPr preferRelativeResize="0"/>
                   </pic:nvPicPr>
                   <pic:blipFill>
-                    <a:blip r:embed="rId27"/>
+                    <a:blip r:embed="rId28"/>
                     <a:srcRect b="0" l="0" r="0" t="0"/>
                     <a:stretch>
                       <a:fillRect/>
@@ -10355,16 +10422,16 @@
           <wp:inline distB="114300" distT="114300" distL="114300" distR="114300">
             <wp:extent cx="6057900" cy="2527300"/>
             <wp:effectExtent b="0" l="0" r="0" t="0"/>
-            <wp:docPr id="4" name="image2.png"/>
+            <wp:docPr id="4" name="image3.png"/>
             <a:graphic>
               <a:graphicData uri="http://schemas.openxmlformats.org/drawingml/2006/picture">
                 <pic:pic>
                   <pic:nvPicPr>
-                    <pic:cNvPr id="0" name="image2.png"/>
+                    <pic:cNvPr id="0" name="image3.png"/>
                     <pic:cNvPicPr preferRelativeResize="0"/>
                   </pic:nvPicPr>
                   <pic:blipFill>
-                    <a:blip r:embed="rId28"/>
+                    <a:blip r:embed="rId29"/>
                     <a:srcRect b="0" l="0" r="0" t="0"/>
                     <a:stretch>
                       <a:fillRect/>
@@ -10453,7 +10520,7 @@
         <w:t xml:space="preserve">1 </w:t>
         <w:tab/>
       </w:r>
-      <w:hyperlink r:id="rId29">
+      <w:hyperlink r:id="rId30">
         <w:r>
           <w:rPr>
             <w:b w:val="0"/>
@@ -10467,7 +10534,7 @@
           <w:t xml:space="preserve">Bray F, Laversanne M, Sung H, </w:t>
         </w:r>
       </w:hyperlink>
-      <w:hyperlink r:id="rId30">
+      <w:hyperlink r:id="rId31">
         <w:r>
           <w:rPr>
             <w:b w:val="0"/>
@@ -10481,7 +10548,7 @@
           <w:t xml:space="preserve">et al.</w:t>
         </w:r>
       </w:hyperlink>
-      <w:hyperlink r:id="rId31">
+      <w:hyperlink r:id="rId32">
         <w:r>
           <w:rPr>
             <w:b w:val="0"/>
@@ -10495,7 +10562,7 @@
           <w:t xml:space="preserve"> Global cancer statistics 2022: GLOBOCAN estimates of incidence and mortality worldwide for 36 cancers in 185 countries. </w:t>
         </w:r>
       </w:hyperlink>
-      <w:hyperlink r:id="rId32">
+      <w:hyperlink r:id="rId33">
         <w:r>
           <w:rPr>
             <w:b w:val="0"/>
@@ -10509,7 +10576,7 @@
           <w:t xml:space="preserve">CA Cancer J Clin</w:t>
         </w:r>
       </w:hyperlink>
-      <w:hyperlink r:id="rId33">
+      <w:hyperlink r:id="rId34">
         <w:r>
           <w:rPr>
             <w:b w:val="0"/>
@@ -10566,7 +10633,7 @@
         <w:t xml:space="preserve">2 </w:t>
         <w:tab/>
       </w:r>
-      <w:hyperlink r:id="rId34">
+      <w:hyperlink r:id="rId35">
         <w:r>
           <w:rPr>
             <w:b w:val="0"/>
@@ -10580,7 +10647,7 @@
           <w:t xml:space="preserve">Siegel RL, Giaquinto AN, Jemal A. Cancer statistics, 2024. </w:t>
         </w:r>
       </w:hyperlink>
-      <w:hyperlink r:id="rId35">
+      <w:hyperlink r:id="rId36">
         <w:r>
           <w:rPr>
             <w:b w:val="0"/>
@@ -10594,7 +10661,7 @@
           <w:t xml:space="preserve">CA Cancer J Clin</w:t>
         </w:r>
       </w:hyperlink>
-      <w:hyperlink r:id="rId36">
+      <w:hyperlink r:id="rId37">
         <w:r>
           <w:rPr>
             <w:b w:val="0"/>
@@ -10651,7 +10718,7 @@
         <w:t xml:space="preserve">3 </w:t>
         <w:tab/>
       </w:r>
-      <w:hyperlink r:id="rId37">
+      <w:hyperlink r:id="rId38">
         <w:r>
           <w:rPr>
             <w:b w:val="0"/>
@@ -10665,7 +10732,7 @@
           <w:t xml:space="preserve">Matt GY, Sioson E, Shelton K, </w:t>
         </w:r>
       </w:hyperlink>
-      <w:hyperlink r:id="rId38">
+      <w:hyperlink r:id="rId39">
         <w:r>
           <w:rPr>
             <w:b w:val="0"/>
@@ -10679,7 +10746,7 @@
           <w:t xml:space="preserve">et al.</w:t>
         </w:r>
       </w:hyperlink>
-      <w:hyperlink r:id="rId39">
+      <w:hyperlink r:id="rId40">
         <w:r>
           <w:rPr>
             <w:b w:val="0"/>
@@ -10693,7 +10760,7 @@
           <w:t xml:space="preserve"> St. Jude Survivorship Portal: Sharing and Analyzing Large Clinical and Genomic Datasets from Pediatric Cancer Survivors. </w:t>
         </w:r>
       </w:hyperlink>
-      <w:hyperlink r:id="rId40">
+      <w:hyperlink r:id="rId41">
         <w:r>
           <w:rPr>
             <w:b w:val="0"/>
@@ -10707,7 +10774,7 @@
           <w:t xml:space="preserve">Cancer Discov</w:t>
         </w:r>
       </w:hyperlink>
-      <w:hyperlink r:id="rId41">
+      <w:hyperlink r:id="rId42">
         <w:r>
           <w:rPr>
             <w:b w:val="0"/>
@@ -10764,7 +10831,7 @@
         <w:t xml:space="preserve">4 </w:t>
         <w:tab/>
       </w:r>
-      <w:hyperlink r:id="rId42">
+      <w:hyperlink r:id="rId43">
         <w:r>
           <w:rPr>
             <w:b w:val="0"/>
@@ -10778,7 +10845,7 @@
           <w:t xml:space="preserve">Aristizabal P, Winestone LE, Umaretiya P, </w:t>
         </w:r>
       </w:hyperlink>
-      <w:hyperlink r:id="rId43">
+      <w:hyperlink r:id="rId44">
         <w:r>
           <w:rPr>
             <w:b w:val="0"/>
@@ -10792,7 +10859,7 @@
           <w:t xml:space="preserve">et al.</w:t>
         </w:r>
       </w:hyperlink>
-      <w:hyperlink r:id="rId44">
+      <w:hyperlink r:id="rId45">
         <w:r>
           <w:rPr>
             <w:b w:val="0"/>
@@ -10806,7 +10873,7 @@
           <w:t xml:space="preserve"> Disparities in Pediatric Oncology: The 21st Century Opportunity to Improve Outcomes for Children and Adolescents With Cancer. </w:t>
         </w:r>
       </w:hyperlink>
-      <w:hyperlink r:id="rId45">
+      <w:hyperlink r:id="rId46">
         <w:r>
           <w:rPr>
             <w:b w:val="0"/>
@@ -10820,7 +10887,7 @@
           <w:t xml:space="preserve">Am Soc Clin Oncol Educ Book</w:t>
         </w:r>
       </w:hyperlink>
-      <w:hyperlink r:id="rId46">
+      <w:hyperlink r:id="rId47">
         <w:r>
           <w:rPr>
             <w:b w:val="0"/>
@@ -10877,7 +10944,7 @@
         <w:t xml:space="preserve">5 </w:t>
         <w:tab/>
       </w:r>
-      <w:hyperlink r:id="rId47">
+      <w:hyperlink r:id="rId48">
         <w:r>
           <w:rPr>
             <w:b w:val="0"/>
@@ -10891,7 +10958,7 @@
           <w:t xml:space="preserve">Hunger Stephen P., Mullighan Charles G. Acute Lymphoblastic Leukemia in Children. </w:t>
         </w:r>
       </w:hyperlink>
-      <w:hyperlink r:id="rId48">
+      <w:hyperlink r:id="rId49">
         <w:r>
           <w:rPr>
             <w:b w:val="0"/>
@@ -10905,7 +10972,7 @@
           <w:t xml:space="preserve">N Engl J Med</w:t>
         </w:r>
       </w:hyperlink>
-      <w:hyperlink r:id="rId49">
+      <w:hyperlink r:id="rId50">
         <w:r>
           <w:rPr>
             <w:b w:val="0"/>
@@ -10962,7 +11029,7 @@
         <w:t xml:space="preserve">6 </w:t>
         <w:tab/>
       </w:r>
-      <w:hyperlink r:id="rId50">
+      <w:hyperlink r:id="rId51">
         <w:r>
           <w:rPr>
             <w:b w:val="0"/>
@@ -10976,7 +11043,7 @@
           <w:t xml:space="preserve">Laetsch TW, DuBois SG, Bender JG, </w:t>
         </w:r>
       </w:hyperlink>
-      <w:hyperlink r:id="rId51">
+      <w:hyperlink r:id="rId52">
         <w:r>
           <w:rPr>
             <w:b w:val="0"/>
@@ -10990,7 +11057,7 @@
           <w:t xml:space="preserve">et al.</w:t>
         </w:r>
       </w:hyperlink>
-      <w:hyperlink r:id="rId52">
+      <w:hyperlink r:id="rId53">
         <w:r>
           <w:rPr>
             <w:b w:val="0"/>
@@ -11004,7 +11071,7 @@
           <w:t xml:space="preserve"> Opportunities and Challenges in Drug Development for Pediatric Cancers. </w:t>
         </w:r>
       </w:hyperlink>
-      <w:hyperlink r:id="rId53">
+      <w:hyperlink r:id="rId54">
         <w:r>
           <w:rPr>
             <w:b w:val="0"/>
@@ -11018,7 +11085,7 @@
           <w:t xml:space="preserve">Cancer Discov</w:t>
         </w:r>
       </w:hyperlink>
-      <w:hyperlink r:id="rId54">
+      <w:hyperlink r:id="rId55">
         <w:r>
           <w:rPr>
             <w:b w:val="0"/>
@@ -11075,7 +11142,7 @@
         <w:t xml:space="preserve">7 </w:t>
         <w:tab/>
       </w:r>
-      <w:hyperlink r:id="rId55">
+      <w:hyperlink r:id="rId56">
         <w:r>
           <w:rPr>
             <w:b w:val="0"/>
@@ -11089,7 +11156,7 @@
           <w:t xml:space="preserve">Renfro LA, Ji L, Piao J, </w:t>
         </w:r>
       </w:hyperlink>
-      <w:hyperlink r:id="rId56">
+      <w:hyperlink r:id="rId57">
         <w:r>
           <w:rPr>
             <w:b w:val="0"/>
@@ -11103,7 +11170,7 @@
           <w:t xml:space="preserve">et al.</w:t>
         </w:r>
       </w:hyperlink>
-      <w:hyperlink r:id="rId57">
+      <w:hyperlink r:id="rId58">
         <w:r>
           <w:rPr>
             <w:b w:val="0"/>
@@ -11117,7 +11184,7 @@
           <w:t xml:space="preserve"> Trial Design Challenges and Approaches for Precision Oncology in Rare Tumors: Experiences of the Children’s Oncology Group. </w:t>
         </w:r>
       </w:hyperlink>
-      <w:hyperlink r:id="rId58">
+      <w:hyperlink r:id="rId59">
         <w:r>
           <w:rPr>
             <w:b w:val="0"/>
@@ -11131,7 +11198,7 @@
           <w:t xml:space="preserve">JCO Precis Oncol</w:t>
         </w:r>
       </w:hyperlink>
-      <w:hyperlink r:id="rId59">
+      <w:hyperlink r:id="rId60">
         <w:r>
           <w:rPr>
             <w:b w:val="0"/>
@@ -11145,7 +11212,7 @@
           <w:t xml:space="preserve">. 2019;3. doi: </w:t>
         </w:r>
       </w:hyperlink>
-      <w:hyperlink r:id="rId60">
+      <w:hyperlink r:id="rId61">
         <w:r>
           <w:rPr>
             <w:b w:val="0"/>
@@ -11202,7 +11269,7 @@
         <w:t xml:space="preserve">8 </w:t>
         <w:tab/>
       </w:r>
-      <w:hyperlink r:id="rId61">
+      <w:hyperlink r:id="rId62">
         <w:r>
           <w:rPr>
             <w:b w:val="0"/>
@@ -11216,7 +11283,7 @@
           <w:t xml:space="preserve">Rivers Z, Hyde B, Ronski K, </w:t>
         </w:r>
       </w:hyperlink>
-      <w:hyperlink r:id="rId62">
+      <w:hyperlink r:id="rId63">
         <w:r>
           <w:rPr>
             <w:b w:val="0"/>
@@ -11230,7 +11297,7 @@
           <w:t xml:space="preserve">et al.</w:t>
         </w:r>
       </w:hyperlink>
-      <w:hyperlink r:id="rId63">
+      <w:hyperlink r:id="rId64">
         <w:r>
           <w:rPr>
             <w:b w:val="0"/>
@@ -11244,7 +11311,7 @@
           <w:t xml:space="preserve"> Exploring Barriers to Pediatric Cancer Clinical Trials: The Role of a Networked, Just-in-Time Study Program. </w:t>
         </w:r>
       </w:hyperlink>
-      <w:hyperlink r:id="rId64">
+      <w:hyperlink r:id="rId65">
         <w:r>
           <w:rPr>
             <w:b w:val="0"/>
@@ -11258,7 +11325,7 @@
           <w:t xml:space="preserve">Clin Ther</w:t>
         </w:r>
       </w:hyperlink>
-      <w:hyperlink r:id="rId65">
+      <w:hyperlink r:id="rId66">
         <w:r>
           <w:rPr>
             <w:b w:val="0"/>
@@ -11315,7 +11382,7 @@
         <w:t xml:space="preserve">9 </w:t>
         <w:tab/>
       </w:r>
-      <w:hyperlink r:id="rId66">
+      <w:hyperlink r:id="rId67">
         <w:r>
           <w:rPr>
             <w:b w:val="0"/>
@@ -11329,7 +11396,7 @@
           <w:t xml:space="preserve">National Institutes of Health Clinical Trials Registry. ClinicalTrials.gov. </w:t>
         </w:r>
       </w:hyperlink>
-      <w:hyperlink r:id="rId67">
+      <w:hyperlink r:id="rId68">
         <w:r>
           <w:rPr>
             <w:b w:val="0"/>
@@ -11343,7 +11410,7 @@
           <w:t xml:space="preserve">https://clinicaltrials.gov/</w:t>
         </w:r>
       </w:hyperlink>
-      <w:hyperlink r:id="rId68">
+      <w:hyperlink r:id="rId69">
         <w:r>
           <w:rPr>
             <w:b w:val="0"/>
@@ -11400,7 +11467,7 @@
         <w:t xml:space="preserve">10 </w:t>
         <w:tab/>
       </w:r>
-      <w:hyperlink r:id="rId69">
+      <w:hyperlink r:id="rId70">
         <w:r>
           <w:rPr>
             <w:b w:val="0"/>
@@ -11414,7 +11481,7 @@
           <w:t xml:space="preserve">Zarin DA, Tse T, Williams RJ, </w:t>
         </w:r>
       </w:hyperlink>
-      <w:hyperlink r:id="rId70">
+      <w:hyperlink r:id="rId71">
         <w:r>
           <w:rPr>
             <w:b w:val="0"/>
@@ -11428,7 +11495,7 @@
           <w:t xml:space="preserve">et al.</w:t>
         </w:r>
       </w:hyperlink>
-      <w:hyperlink r:id="rId71">
+      <w:hyperlink r:id="rId72">
         <w:r>
           <w:rPr>
             <w:b w:val="0"/>
@@ -11442,7 +11509,7 @@
           <w:t xml:space="preserve"> The ClinicalTrials.gov Results Database — Update and Key Issues. </w:t>
         </w:r>
       </w:hyperlink>
-      <w:hyperlink r:id="rId72">
+      <w:hyperlink r:id="rId73">
         <w:r>
           <w:rPr>
             <w:b w:val="0"/>
@@ -11456,7 +11523,7 @@
           <w:t xml:space="preserve">N Engl J Med</w:t>
         </w:r>
       </w:hyperlink>
-      <w:hyperlink r:id="rId73">
+      <w:hyperlink r:id="rId74">
         <w:r>
           <w:rPr>
             <w:b w:val="0"/>
@@ -11513,7 +11580,7 @@
         <w:t xml:space="preserve">11 </w:t>
         <w:tab/>
       </w:r>
-      <w:hyperlink r:id="rId74">
+      <w:hyperlink r:id="rId75">
         <w:r>
           <w:rPr>
             <w:b w:val="0"/>
@@ -11527,7 +11594,7 @@
           <w:t xml:space="preserve">Siegel RL, Miller KD, Wagle NS, </w:t>
         </w:r>
       </w:hyperlink>
-      <w:hyperlink r:id="rId75">
+      <w:hyperlink r:id="rId76">
         <w:r>
           <w:rPr>
             <w:b w:val="0"/>
@@ -11541,7 +11608,7 @@
           <w:t xml:space="preserve">et al.</w:t>
         </w:r>
       </w:hyperlink>
-      <w:hyperlink r:id="rId76">
+      <w:hyperlink r:id="rId77">
         <w:r>
           <w:rPr>
             <w:b w:val="0"/>
@@ -11555,7 +11622,7 @@
           <w:t xml:space="preserve"> Cancer statistics, 2023. </w:t>
         </w:r>
       </w:hyperlink>
-      <w:hyperlink r:id="rId77">
+      <w:hyperlink r:id="rId78">
         <w:r>
           <w:rPr>
             <w:b w:val="0"/>
@@ -11569,7 +11636,7 @@
           <w:t xml:space="preserve">CA Cancer J Clin</w:t>
         </w:r>
       </w:hyperlink>
-      <w:hyperlink r:id="rId78">
+      <w:hyperlink r:id="rId79">
         <w:r>
           <w:rPr>
             <w:b w:val="0"/>
@@ -11617,7 +11684,7 @@
       </w:r>
     </w:p>
     <w:sectPr>
-      <w:headerReference r:id="rId79" w:type="default"/>
+      <w:headerReference r:id="rId80" w:type="default"/>
       <w:pgSz w:h="15840" w:w="12240" w:orient="portrait"/>
       <w:pgMar w:bottom="1440" w:top="1440" w:left="1260" w:right="1440" w:header="720" w:footer="720"/>
       <w:pgNumType w:start="1"/>

</xml_diff>

<commit_message>
adding isolation forest and LOF updates in manuscript
</commit_message>
<xml_diff>
--- a/Paper/Clinical_Trails_Tumor_Name_Stardaization_using Embedding_Analysis.docx
+++ b/Paper/Clinical_Trails_Tumor_Name_Stardaization_using Embedding_Analysis.docx
@@ -7476,7 +7476,6 @@
       </w:pPr>
       <w:r>
         <w:rPr>
-          <w:b w:val="1"/>
           <w:i w:val="1"/>
           <w:rtl w:val="0"/>
         </w:rPr>
@@ -7603,11 +7602,12 @@
       <w:hyperlink r:id="rId27">
         <w:r>
           <w:rPr>
-            <w:color w:val="1155cc"/>
-            <w:u w:val="single"/>
+            <w:b w:val="0"/>
+            <w:color w:val="000000"/>
+            <w:u w:val="none"/>
             <w:rtl w:val="0"/>
           </w:rPr>
-          <w:t xml:space="preserve">(van der Loo 2013)</w:t>
+          <w:t xml:space="preserve">[13]</w:t>
         </w:r>
       </w:hyperlink>
       <w:r>
@@ -7646,7 +7646,6 @@
       </w:pPr>
       <w:r>
         <w:rPr>
-          <w:b w:val="1"/>
           <w:i w:val="1"/>
           <w:rtl w:val="0"/>
         </w:rPr>
@@ -7654,16 +7653,9 @@
       </w:r>
       <w:r>
         <w:rPr>
-          <w:b w:val="1"/>
-          <w:rtl w:val="0"/>
-        </w:rPr>
-        <w:t xml:space="preserve">:</w:t>
-      </w:r>
-      <w:r>
-        <w:rPr>
-          <w:rtl w:val="0"/>
-        </w:rPr>
-        <w:t xml:space="preserve"> The Jarro-Winkler distance is a normalized edit distance between two strings. It is a variant of the Jarro similarity measure which is defined as follows between two strings S_1 and S_2 respectively:</w:t>
+          <w:rtl w:val="0"/>
+        </w:rPr>
+        <w:t xml:space="preserve">: The Jarro-Winkler distance is a normalized edit distance between two strings. It is a variant of the Jarro similarity measure which is defined as follows between two strings S_1 and S_2 respectively:</w:t>
       </w:r>
     </w:p>
     <w:p>
@@ -8222,11 +8214,13 @@
       <w:hyperlink r:id="rId28">
         <w:r>
           <w:rPr>
-            <w:color w:val="1155cc"/>
-            <w:u w:val="single"/>
+            <w:b w:val="0"/>
+            <w:color w:val="000000"/>
+            <w:highlight w:val="white"/>
+            <w:u w:val="none"/>
             <w:rtl w:val="0"/>
           </w:rPr>
-          <w:t xml:space="preserve">(van der Loo 2013)</w:t>
+          <w:t xml:space="preserve">[13]</w:t>
         </w:r>
       </w:hyperlink>
       <w:r>
@@ -8263,12 +8257,21 @@
       </w:pPr>
       <w:r>
         <w:rPr>
-          <w:b w:val="1"/>
+          <w:i w:val="1"/>
           <w:color w:val="202122"/>
           <w:highlight w:val="white"/>
           <w:rtl w:val="0"/>
         </w:rPr>
-        <w:t xml:space="preserve">Cosine Distance: </w:t>
+        <w:t xml:space="preserve">Cosine Distance</w:t>
+      </w:r>
+      <w:r>
+        <w:rPr>
+          <w:b w:val="1"/>
+          <w:color w:val="202122"/>
+          <w:highlight w:val="white"/>
+          <w:rtl w:val="0"/>
+        </w:rPr>
+        <w:t xml:space="preserve">: </w:t>
       </w:r>
       <w:r>
         <w:rPr>
@@ -8510,11 +8513,13 @@
       <w:hyperlink r:id="rId29">
         <w:r>
           <w:rPr>
-            <w:color w:val="1155cc"/>
-            <w:u w:val="single"/>
+            <w:b w:val="0"/>
+            <w:color w:val="000000"/>
+            <w:highlight w:val="white"/>
+            <w:u w:val="none"/>
             <w:rtl w:val="0"/>
           </w:rPr>
-          <w:t xml:space="preserve">(van der Loo 2013)</w:t>
+          <w:t xml:space="preserve">[13]</w:t>
         </w:r>
       </w:hyperlink>
       <w:r>
@@ -8524,6 +8529,336 @@
           <w:rtl w:val="0"/>
         </w:rPr>
         <w:t xml:space="preserve">. </w:t>
+      </w:r>
+    </w:p>
+    <w:p>
+      <w:pPr>
+        <w:ind w:left="-540" w:firstLine="0"/>
+        <w:rPr>
+          <w:color w:val="202122"/>
+          <w:highlight w:val="white"/>
+        </w:rPr>
+      </w:pPr>
+      <w:r>
+        <w:rPr>
+          <w:rtl w:val="0"/>
+        </w:rPr>
+      </w:r>
+    </w:p>
+    <w:p>
+      <w:pPr>
+        <w:ind w:left="-540" w:firstLine="0"/>
+        <w:rPr>
+          <w:color w:val="202122"/>
+          <w:highlight w:val="white"/>
+        </w:rPr>
+      </w:pPr>
+      <w:r>
+        <w:rPr>
+          <w:color w:val="202122"/>
+          <w:highlight w:val="white"/>
+          <w:rtl w:val="0"/>
+        </w:rPr>
+        <w:t xml:space="preserve">Based on the three edit distances, we compute the pairwise distances between each tumor name identified in the clinical trials database and the standardized tumor terms in each WHO database and NCIT edition. For each clinical trial tumor name, we select the nearest standardized terms under each edit distance. If more than one term qualified as the closest term, we reported them all by separating the terms with a semicolon. We report the standardized terms for each standardization reference, i.e., the 5th edition of WHO tumors, all editions (3rd, 4th, and 5th) of WHO tumors, and NCIT tumors. </w:t>
+      </w:r>
+    </w:p>
+    <w:p>
+      <w:pPr>
+        <w:ind w:left="-540" w:firstLine="0"/>
+        <w:rPr>
+          <w:color w:val="202122"/>
+          <w:highlight w:val="white"/>
+        </w:rPr>
+      </w:pPr>
+      <w:r>
+        <w:rPr>
+          <w:rtl w:val="0"/>
+        </w:rPr>
+      </w:r>
+    </w:p>
+    <w:p>
+      <w:pPr>
+        <w:ind w:left="-540" w:firstLine="0"/>
+        <w:rPr>
+          <w:color w:val="202122"/>
+          <w:highlight w:val="white"/>
+        </w:rPr>
+      </w:pPr>
+      <w:r>
+        <w:rPr>
+          <w:rtl w:val="0"/>
+        </w:rPr>
+      </w:r>
+    </w:p>
+    <w:p>
+      <w:pPr>
+        <w:ind w:left="-540" w:firstLine="0"/>
+        <w:rPr>
+          <w:b w:val="1"/>
+        </w:rPr>
+      </w:pPr>
+      <w:r>
+        <w:rPr>
+          <w:b w:val="1"/>
+          <w:i w:val="1"/>
+          <w:rtl w:val="0"/>
+        </w:rPr>
+        <w:t xml:space="preserve">Text Matching Technique: Edit Distance combined with Affinity Propagation Clustering</w:t>
+        <w:br w:type="textWrapping"/>
+      </w:r>
+      <w:r>
+        <w:rPr>
+          <w:rtl w:val="0"/>
+        </w:rPr>
+      </w:r>
+    </w:p>
+    <w:p>
+      <w:pPr>
+        <w:ind w:left="-540" w:firstLine="0"/>
+        <w:rPr>
+          <w:color w:val="202122"/>
+          <w:highlight w:val="white"/>
+        </w:rPr>
+      </w:pPr>
+      <w:r>
+        <w:rPr>
+          <w:color w:val="202122"/>
+          <w:highlight w:val="white"/>
+          <w:rtl w:val="0"/>
+        </w:rPr>
+        <w:t xml:space="preserve">We explored another method based on edit distances that standardized the tumor names from the clinical trials database. This method first implements a clustering step, and then a standardization step is applied to each of the clusters that are formed. We used affinity propagation (AP) clustering to perform the clustering as it automatically determines the number of clusters instead of making it a user-defined hyperparameter and unlike other clustering algorithms, AP is not dependent on the initialization step </w:t>
+      </w:r>
+      <w:hyperlink r:id="rId30">
+        <w:r>
+          <w:rPr>
+            <w:b w:val="0"/>
+            <w:color w:val="000000"/>
+            <w:highlight w:val="white"/>
+            <w:u w:val="none"/>
+            <w:rtl w:val="0"/>
+          </w:rPr>
+          <w:t xml:space="preserve">[14]</w:t>
+        </w:r>
+      </w:hyperlink>
+      <w:r>
+        <w:rPr>
+          <w:color w:val="202122"/>
+          <w:highlight w:val="white"/>
+          <w:rtl w:val="0"/>
+        </w:rPr>
+        <w:t xml:space="preserve">. AP works by recursively passing real-valued messages between each data point till they converge, and based on these converged values, the algorithm establishes the clusters and assigns each cluster an "exemplar data point" which serves as an ideal representative of that cluster </w:t>
+      </w:r>
+      <w:hyperlink r:id="rId31">
+        <w:r>
+          <w:rPr>
+            <w:b w:val="0"/>
+            <w:color w:val="000000"/>
+            <w:highlight w:val="white"/>
+            <w:u w:val="none"/>
+            <w:rtl w:val="0"/>
+          </w:rPr>
+          <w:t xml:space="preserve">[15]</w:t>
+        </w:r>
+      </w:hyperlink>
+      <w:r>
+        <w:rPr>
+          <w:color w:val="202122"/>
+          <w:highlight w:val="white"/>
+          <w:rtl w:val="0"/>
+        </w:rPr>
+        <w:t xml:space="preserve"> . Furthermore, AP  clustering methods have shown success in clustering textual data</w:t>
+      </w:r>
+      <w:hyperlink r:id="rId32">
+        <w:r>
+          <w:rPr>
+            <w:b w:val="0"/>
+            <w:color w:val="000000"/>
+            <w:highlight w:val="white"/>
+            <w:u w:val="none"/>
+            <w:rtl w:val="0"/>
+          </w:rPr>
+          <w:t xml:space="preserve">[16,17]</w:t>
+        </w:r>
+      </w:hyperlink>
+      <w:r>
+        <w:rPr>
+          <w:color w:val="202122"/>
+          <w:highlight w:val="white"/>
+          <w:rtl w:val="0"/>
+        </w:rPr>
+        <w:t xml:space="preserve">. We use distance matrices computed by calculating the pairwise edit distances in the previous section as a divergence metric for AP.  </w:t>
+      </w:r>
+    </w:p>
+    <w:p>
+      <w:pPr>
+        <w:ind w:left="-540" w:firstLine="0"/>
+        <w:rPr>
+          <w:color w:val="202122"/>
+          <w:highlight w:val="white"/>
+        </w:rPr>
+      </w:pPr>
+      <w:r>
+        <w:rPr>
+          <w:rtl w:val="0"/>
+        </w:rPr>
+      </w:r>
+    </w:p>
+    <w:p>
+      <w:pPr>
+        <w:ind w:left="-540" w:firstLine="0"/>
+        <w:rPr>
+          <w:color w:val="202122"/>
+          <w:highlight w:val="white"/>
+        </w:rPr>
+      </w:pPr>
+      <w:r>
+        <w:rPr>
+          <w:rtl w:val="0"/>
+        </w:rPr>
+      </w:r>
+    </w:p>
+    <w:p>
+      <w:pPr>
+        <w:ind w:left="-540" w:firstLine="0"/>
+        <w:rPr>
+          <w:color w:val="202122"/>
+          <w:highlight w:val="white"/>
+        </w:rPr>
+      </w:pPr>
+      <w:r>
+        <w:rPr>
+          <w:color w:val="202122"/>
+          <w:highlight w:val="white"/>
+          <w:rtl w:val="0"/>
+        </w:rPr>
+        <w:t xml:space="preserve">Once the clusters are computed, we determine the median cluster size and identify clusters larger than the median cluster size. These clusters are designated as large clusters. We perform AP clustering within these clusters until their sizes drop below the previously determined median cluster size of the AP algorithm converges, and no more clustering can be performed. </w:t>
+      </w:r>
+    </w:p>
+    <w:p>
+      <w:pPr>
+        <w:ind w:left="-540" w:firstLine="0"/>
+        <w:rPr>
+          <w:color w:val="202122"/>
+          <w:highlight w:val="white"/>
+        </w:rPr>
+      </w:pPr>
+      <w:r>
+        <w:rPr>
+          <w:rtl w:val="0"/>
+        </w:rPr>
+      </w:r>
+    </w:p>
+    <w:p>
+      <w:pPr>
+        <w:ind w:left="-540" w:firstLine="0"/>
+        <w:rPr>
+          <w:color w:val="202122"/>
+          <w:highlight w:val="white"/>
+        </w:rPr>
+      </w:pPr>
+      <w:r>
+        <w:rPr>
+          <w:color w:val="202122"/>
+          <w:highlight w:val="white"/>
+          <w:rtl w:val="0"/>
+        </w:rPr>
+        <w:t xml:space="preserve">We then check for outliers within each cluster using isolation forest and local outlier factors (LOF). If a data point within a cluster is determined to be an outlier using either of the methods, it is removed from that cluster and labeled as a new cluster with just that data point. We implemented isolation forest using the 'isolation.forest' package in the R programming language</w:t>
+      </w:r>
+      <w:hyperlink r:id="rId33">
+        <w:r>
+          <w:rPr>
+            <w:b w:val="0"/>
+            <w:color w:val="000000"/>
+            <w:highlight w:val="white"/>
+            <w:u w:val="none"/>
+            <w:rtl w:val="0"/>
+          </w:rPr>
+          <w:t xml:space="preserve">[18]</w:t>
+        </w:r>
+      </w:hyperlink>
+      <w:r>
+        <w:rPr>
+          <w:color w:val="202122"/>
+          <w:highlight w:val="white"/>
+          <w:rtl w:val="0"/>
+        </w:rPr>
+        <w:t xml:space="preserve">. The number of trees (trees) using the commonly used heuristic is determined by computing the square root of the number of columns in the data matrix and setting the dims argument to 3, as suggested for numeric datasets in the package documentation. The isolation scores are calculated for each data point within a cluster, and if the isolation score is above 0.5, that data point is deemed an outlier.  </w:t>
+      </w:r>
+      <w:hyperlink r:id="rId34">
+        <w:r>
+          <w:rPr>
+            <w:b w:val="0"/>
+            <w:color w:val="000000"/>
+            <w:highlight w:val="white"/>
+            <w:u w:val="none"/>
+            <w:rtl w:val="0"/>
+          </w:rPr>
+          <w:t xml:space="preserve">[19]</w:t>
+        </w:r>
+      </w:hyperlink>
+      <w:r>
+        <w:rPr>
+          <w:rtl w:val="0"/>
+        </w:rPr>
+      </w:r>
+    </w:p>
+    <w:p>
+      <w:pPr>
+        <w:ind w:left="-540" w:firstLine="0"/>
+        <w:rPr>
+          <w:color w:val="202122"/>
+          <w:highlight w:val="white"/>
+        </w:rPr>
+      </w:pPr>
+      <w:r>
+        <w:rPr>
+          <w:color w:val="202122"/>
+          <w:highlight w:val="white"/>
+          <w:rtl w:val="0"/>
+        </w:rPr>
+        <w:t xml:space="preserve">Similarly, for LOF, we use the lof function within the "dbscan" package in the R programming language . To calculate the LOF value of this function, we needed to specify the number of nearest neighbors used to define the local neighborhood of a data point ("minPts"). We compute the lof values for "minds" ranging from 2 (clusters need to have more than one element to have an outlier)  to the size of cluster minus 1. We compute the median LOF for each data point in the cluster, and if this value is above 1, that point is deemed an outlier. </w:t>
+      </w:r>
+    </w:p>
+    <w:p>
+      <w:pPr>
+        <w:ind w:left="-540" w:firstLine="0"/>
+        <w:rPr>
+          <w:color w:val="202122"/>
+          <w:highlight w:val="white"/>
+        </w:rPr>
+      </w:pPr>
+      <w:r>
+        <w:rPr>
+          <w:rtl w:val="0"/>
+        </w:rPr>
+      </w:r>
+    </w:p>
+    <w:p>
+      <w:pPr>
+        <w:ind w:left="-540" w:firstLine="0"/>
+        <w:rPr>
+          <w:color w:val="202122"/>
+          <w:highlight w:val="white"/>
+        </w:rPr>
+      </w:pPr>
+      <w:r>
+        <w:rPr>
+          <w:rtl w:val="0"/>
+        </w:rPr>
+      </w:r>
+    </w:p>
+    <w:p>
+      <w:pPr>
+        <w:ind w:left="-540" w:firstLine="0"/>
+        <w:rPr>
+          <w:color w:val="202122"/>
+          <w:highlight w:val="white"/>
+        </w:rPr>
+      </w:pPr>
+      <w:r>
+        <w:rPr>
+          <w:rtl w:val="0"/>
+        </w:rPr>
       </w:r>
     </w:p>
     <w:p>
@@ -8572,16 +8907,16 @@
           <wp:inline distB="114300" distT="114300" distL="114300" distR="114300">
             <wp:extent cx="6687152" cy="1230078"/>
             <wp:effectExtent b="0" l="0" r="0" t="0"/>
-            <wp:docPr id="4" name="image4.png"/>
+            <wp:docPr id="4" name="image3.png"/>
             <a:graphic>
               <a:graphicData uri="http://schemas.openxmlformats.org/drawingml/2006/picture">
                 <pic:pic>
                   <pic:nvPicPr>
-                    <pic:cNvPr id="0" name="image4.png"/>
+                    <pic:cNvPr id="0" name="image3.png"/>
                     <pic:cNvPicPr preferRelativeResize="0"/>
                   </pic:nvPicPr>
                   <pic:blipFill>
-                    <a:blip r:embed="rId30"/>
+                    <a:blip r:embed="rId35"/>
                     <a:srcRect b="0" l="0" r="0" t="0"/>
                     <a:stretch>
                       <a:fillRect/>
@@ -8906,16 +9241,16 @@
           <wp:inline distB="114300" distT="114300" distL="114300" distR="114300">
             <wp:extent cx="6057900" cy="2387600"/>
             <wp:effectExtent b="0" l="0" r="0" t="0"/>
-            <wp:docPr id="1" name="image3.png"/>
+            <wp:docPr id="1" name="image2.png"/>
             <a:graphic>
               <a:graphicData uri="http://schemas.openxmlformats.org/drawingml/2006/picture">
                 <pic:pic>
                   <pic:nvPicPr>
-                    <pic:cNvPr id="0" name="image3.png"/>
+                    <pic:cNvPr id="0" name="image2.png"/>
                     <pic:cNvPicPr preferRelativeResize="0"/>
                   </pic:nvPicPr>
                   <pic:blipFill>
-                    <a:blip r:embed="rId31"/>
+                    <a:blip r:embed="rId36"/>
                     <a:srcRect b="0" l="0" r="0" t="0"/>
                     <a:stretch>
                       <a:fillRect/>
@@ -9255,16 +9590,16 @@
           <wp:inline distB="114300" distT="114300" distL="114300" distR="114300">
             <wp:extent cx="6057900" cy="2527300"/>
             <wp:effectExtent b="0" l="0" r="0" t="0"/>
-            <wp:docPr id="3" name="image2.png"/>
+            <wp:docPr id="3" name="image4.png"/>
             <a:graphic>
               <a:graphicData uri="http://schemas.openxmlformats.org/drawingml/2006/picture">
                 <pic:pic>
                   <pic:nvPicPr>
-                    <pic:cNvPr id="0" name="image2.png"/>
+                    <pic:cNvPr id="0" name="image4.png"/>
                     <pic:cNvPicPr preferRelativeResize="0"/>
                   </pic:nvPicPr>
                   <pic:blipFill>
-                    <a:blip r:embed="rId32"/>
+                    <a:blip r:embed="rId37"/>
                     <a:srcRect b="0" l="0" r="0" t="0"/>
                     <a:stretch>
                       <a:fillRect/>
@@ -10301,7 +10636,7 @@
         <w:t xml:space="preserve">1 </w:t>
         <w:tab/>
       </w:r>
-      <w:hyperlink r:id="rId33">
+      <w:hyperlink r:id="rId38">
         <w:r>
           <w:rPr>
             <w:b w:val="0"/>
@@ -10315,7 +10650,7 @@
           <w:t xml:space="preserve">Bray F, Laversanne M, Sung H, </w:t>
         </w:r>
       </w:hyperlink>
-      <w:hyperlink r:id="rId34">
+      <w:hyperlink r:id="rId39">
         <w:r>
           <w:rPr>
             <w:b w:val="0"/>
@@ -10329,7 +10664,7 @@
           <w:t xml:space="preserve">et al.</w:t>
         </w:r>
       </w:hyperlink>
-      <w:hyperlink r:id="rId35">
+      <w:hyperlink r:id="rId40">
         <w:r>
           <w:rPr>
             <w:b w:val="0"/>
@@ -10343,7 +10678,7 @@
           <w:t xml:space="preserve"> Global cancer statistics 2022: GLOBOCAN estimates of incidence and mortality worldwide for 36 cancers in 185 countries. </w:t>
         </w:r>
       </w:hyperlink>
-      <w:hyperlink r:id="rId36">
+      <w:hyperlink r:id="rId41">
         <w:r>
           <w:rPr>
             <w:b w:val="0"/>
@@ -10357,7 +10692,7 @@
           <w:t xml:space="preserve">CA Cancer J Clin</w:t>
         </w:r>
       </w:hyperlink>
-      <w:hyperlink r:id="rId37">
+      <w:hyperlink r:id="rId42">
         <w:r>
           <w:rPr>
             <w:b w:val="0"/>
@@ -10414,7 +10749,7 @@
         <w:t xml:space="preserve">2 </w:t>
         <w:tab/>
       </w:r>
-      <w:hyperlink r:id="rId38">
+      <w:hyperlink r:id="rId43">
         <w:r>
           <w:rPr>
             <w:b w:val="0"/>
@@ -10428,7 +10763,7 @@
           <w:t xml:space="preserve">Siegel RL, Giaquinto AN, Jemal A. Cancer statistics, 2024. </w:t>
         </w:r>
       </w:hyperlink>
-      <w:hyperlink r:id="rId39">
+      <w:hyperlink r:id="rId44">
         <w:r>
           <w:rPr>
             <w:b w:val="0"/>
@@ -10442,7 +10777,7 @@
           <w:t xml:space="preserve">CA Cancer J Clin</w:t>
         </w:r>
       </w:hyperlink>
-      <w:hyperlink r:id="rId40">
+      <w:hyperlink r:id="rId45">
         <w:r>
           <w:rPr>
             <w:b w:val="0"/>
@@ -10499,7 +10834,7 @@
         <w:t xml:space="preserve">3 </w:t>
         <w:tab/>
       </w:r>
-      <w:hyperlink r:id="rId41">
+      <w:hyperlink r:id="rId46">
         <w:r>
           <w:rPr>
             <w:b w:val="0"/>
@@ -10511,119 +10846,6 @@
             <w:rtl w:val="0"/>
           </w:rPr>
           <w:t xml:space="preserve">Matt GY, Sioson E, Shelton K, </w:t>
-        </w:r>
-      </w:hyperlink>
-      <w:hyperlink r:id="rId42">
-        <w:r>
-          <w:rPr>
-            <w:b w:val="0"/>
-            <w:i w:val="1"/>
-            <w:color w:val="000000"/>
-            <w:sz w:val="22"/>
-            <w:szCs w:val="22"/>
-            <w:u w:val="none"/>
-            <w:rtl w:val="0"/>
-          </w:rPr>
-          <w:t xml:space="preserve">et al.</w:t>
-        </w:r>
-      </w:hyperlink>
-      <w:hyperlink r:id="rId43">
-        <w:r>
-          <w:rPr>
-            <w:b w:val="0"/>
-            <w:i w:val="0"/>
-            <w:color w:val="000000"/>
-            <w:sz w:val="22"/>
-            <w:szCs w:val="22"/>
-            <w:u w:val="none"/>
-            <w:rtl w:val="0"/>
-          </w:rPr>
-          <w:t xml:space="preserve"> St. Jude Survivorship Portal: Sharing and Analyzing Large Clinical and Genomic Datasets from Pediatric Cancer Survivors. </w:t>
-        </w:r>
-      </w:hyperlink>
-      <w:hyperlink r:id="rId44">
-        <w:r>
-          <w:rPr>
-            <w:b w:val="0"/>
-            <w:i w:val="1"/>
-            <w:color w:val="000000"/>
-            <w:sz w:val="22"/>
-            <w:szCs w:val="22"/>
-            <w:u w:val="none"/>
-            <w:rtl w:val="0"/>
-          </w:rPr>
-          <w:t xml:space="preserve">Cancer Discov</w:t>
-        </w:r>
-      </w:hyperlink>
-      <w:hyperlink r:id="rId45">
-        <w:r>
-          <w:rPr>
-            <w:b w:val="0"/>
-            <w:i w:val="0"/>
-            <w:color w:val="000000"/>
-            <w:sz w:val="22"/>
-            <w:szCs w:val="22"/>
-            <w:u w:val="none"/>
-            <w:rtl w:val="0"/>
-          </w:rPr>
-          <w:t xml:space="preserve">. 2024;14:1403–17.</w:t>
-        </w:r>
-      </w:hyperlink>
-      <w:r>
-        <w:rPr>
-          <w:rtl w:val="0"/>
-        </w:rPr>
-      </w:r>
-    </w:p>
-    <w:p>
-      <w:pPr>
-        <w:keepNext w:val="0"/>
-        <w:keepLines w:val="0"/>
-        <w:pageBreakBefore w:val="0"/>
-        <w:widowControl w:val="0"/>
-        <w:pBdr>
-          <w:top w:space="0" w:sz="0" w:val="nil"/>
-          <w:left w:space="0" w:sz="0" w:val="nil"/>
-          <w:bottom w:space="0" w:sz="0" w:val="nil"/>
-          <w:right w:space="0" w:sz="0" w:val="nil"/>
-          <w:between w:space="0" w:sz="0" w:val="nil"/>
-        </w:pBdr>
-        <w:shd w:fill="auto" w:val="clear"/>
-        <w:spacing w:after="220" w:before="0" w:line="240" w:lineRule="auto"/>
-        <w:ind w:left="440" w:right="0" w:hanging="440"/>
-        <w:jc w:val="left"/>
-        <w:rPr>
-          <w:b w:val="0"/>
-          <w:i w:val="0"/>
-          <w:color w:val="000000"/>
-          <w:sz w:val="22"/>
-          <w:szCs w:val="22"/>
-        </w:rPr>
-      </w:pPr>
-      <w:r>
-        <w:rPr>
-          <w:b w:val="0"/>
-          <w:i w:val="0"/>
-          <w:color w:val="000000"/>
-          <w:sz w:val="22"/>
-          <w:szCs w:val="22"/>
-          <w:rtl w:val="0"/>
-        </w:rPr>
-        <w:t xml:space="preserve">4 </w:t>
-        <w:tab/>
-      </w:r>
-      <w:hyperlink r:id="rId46">
-        <w:r>
-          <w:rPr>
-            <w:b w:val="0"/>
-            <w:i w:val="0"/>
-            <w:color w:val="000000"/>
-            <w:sz w:val="22"/>
-            <w:szCs w:val="22"/>
-            <w:u w:val="none"/>
-            <w:rtl w:val="0"/>
-          </w:rPr>
-          <w:t xml:space="preserve">Aristizabal P, Winestone LE, Umaretiya P, </w:t>
         </w:r>
       </w:hyperlink>
       <w:hyperlink r:id="rId47">
@@ -10651,7 +10873,7 @@
             <w:u w:val="none"/>
             <w:rtl w:val="0"/>
           </w:rPr>
-          <w:t xml:space="preserve"> Disparities in Pediatric Oncology: The 21st Century Opportunity to Improve Outcomes for Children and Adolescents With Cancer. </w:t>
+          <w:t xml:space="preserve"> St. Jude Survivorship Portal: Sharing and Analyzing Large Clinical and Genomic Datasets from Pediatric Cancer Survivors. </w:t>
         </w:r>
       </w:hyperlink>
       <w:hyperlink r:id="rId49">
@@ -10665,7 +10887,7 @@
             <w:u w:val="none"/>
             <w:rtl w:val="0"/>
           </w:rPr>
-          <w:t xml:space="preserve">Am Soc Clin Oncol Educ Book</w:t>
+          <w:t xml:space="preserve">Cancer Discov</w:t>
         </w:r>
       </w:hyperlink>
       <w:hyperlink r:id="rId50">
@@ -10679,7 +10901,7 @@
             <w:u w:val="none"/>
             <w:rtl w:val="0"/>
           </w:rPr>
-          <w:t xml:space="preserve">. 2021;41:e315–26.</w:t>
+          <w:t xml:space="preserve">. 2024;14:1403–17.</w:t>
         </w:r>
       </w:hyperlink>
       <w:r>
@@ -10722,7 +10944,7 @@
           <w:szCs w:val="22"/>
           <w:rtl w:val="0"/>
         </w:rPr>
-        <w:t xml:space="preserve">5 </w:t>
+        <w:t xml:space="preserve">4 </w:t>
         <w:tab/>
       </w:r>
       <w:hyperlink r:id="rId51">
@@ -10736,7 +10958,7 @@
             <w:u w:val="none"/>
             <w:rtl w:val="0"/>
           </w:rPr>
-          <w:t xml:space="preserve">Hunger Stephen P., Mullighan Charles G. Acute Lymphoblastic Leukemia in Children. </w:t>
+          <w:t xml:space="preserve">Aristizabal P, Winestone LE, Umaretiya P, </w:t>
         </w:r>
       </w:hyperlink>
       <w:hyperlink r:id="rId52">
@@ -10750,7 +10972,7 @@
             <w:u w:val="none"/>
             <w:rtl w:val="0"/>
           </w:rPr>
-          <w:t xml:space="preserve">N Engl J Med</w:t>
+          <w:t xml:space="preserve">et al.</w:t>
         </w:r>
       </w:hyperlink>
       <w:hyperlink r:id="rId53">
@@ -10764,7 +10986,35 @@
             <w:u w:val="none"/>
             <w:rtl w:val="0"/>
           </w:rPr>
-          <w:t xml:space="preserve">. ;373:1541–52.</w:t>
+          <w:t xml:space="preserve"> Disparities in Pediatric Oncology: The 21st Century Opportunity to Improve Outcomes for Children and Adolescents With Cancer. </w:t>
+        </w:r>
+      </w:hyperlink>
+      <w:hyperlink r:id="rId54">
+        <w:r>
+          <w:rPr>
+            <w:b w:val="0"/>
+            <w:i w:val="1"/>
+            <w:color w:val="000000"/>
+            <w:sz w:val="22"/>
+            <w:szCs w:val="22"/>
+            <w:u w:val="none"/>
+            <w:rtl w:val="0"/>
+          </w:rPr>
+          <w:t xml:space="preserve">Am Soc Clin Oncol Educ Book</w:t>
+        </w:r>
+      </w:hyperlink>
+      <w:hyperlink r:id="rId55">
+        <w:r>
+          <w:rPr>
+            <w:b w:val="0"/>
+            <w:i w:val="0"/>
+            <w:color w:val="000000"/>
+            <w:sz w:val="22"/>
+            <w:szCs w:val="22"/>
+            <w:u w:val="none"/>
+            <w:rtl w:val="0"/>
+          </w:rPr>
+          <w:t xml:space="preserve">. 2021;41:e315–26.</w:t>
         </w:r>
       </w:hyperlink>
       <w:r>
@@ -10807,37 +11057,9 @@
           <w:szCs w:val="22"/>
           <w:rtl w:val="0"/>
         </w:rPr>
-        <w:t xml:space="preserve">6 </w:t>
+        <w:t xml:space="preserve">5 </w:t>
         <w:tab/>
       </w:r>
-      <w:hyperlink r:id="rId54">
-        <w:r>
-          <w:rPr>
-            <w:b w:val="0"/>
-            <w:i w:val="0"/>
-            <w:color w:val="000000"/>
-            <w:sz w:val="22"/>
-            <w:szCs w:val="22"/>
-            <w:u w:val="none"/>
-            <w:rtl w:val="0"/>
-          </w:rPr>
-          <w:t xml:space="preserve">Laetsch TW, DuBois SG, Bender JG, </w:t>
-        </w:r>
-      </w:hyperlink>
-      <w:hyperlink r:id="rId55">
-        <w:r>
-          <w:rPr>
-            <w:b w:val="0"/>
-            <w:i w:val="1"/>
-            <w:color w:val="000000"/>
-            <w:sz w:val="22"/>
-            <w:szCs w:val="22"/>
-            <w:u w:val="none"/>
-            <w:rtl w:val="0"/>
-          </w:rPr>
-          <w:t xml:space="preserve">et al.</w:t>
-        </w:r>
-      </w:hyperlink>
       <w:hyperlink r:id="rId56">
         <w:r>
           <w:rPr>
@@ -10849,7 +11071,7 @@
             <w:u w:val="none"/>
             <w:rtl w:val="0"/>
           </w:rPr>
-          <w:t xml:space="preserve"> Opportunities and Challenges in Drug Development for Pediatric Cancers. </w:t>
+          <w:t xml:space="preserve">Hunger Stephen P., Mullighan Charles G. Acute Lymphoblastic Leukemia in Children. </w:t>
         </w:r>
       </w:hyperlink>
       <w:hyperlink r:id="rId57">
@@ -10863,7 +11085,7 @@
             <w:u w:val="none"/>
             <w:rtl w:val="0"/>
           </w:rPr>
-          <w:t xml:space="preserve">Cancer Discov</w:t>
+          <w:t xml:space="preserve">N Engl J Med</w:t>
         </w:r>
       </w:hyperlink>
       <w:hyperlink r:id="rId58">
@@ -10877,7 +11099,7 @@
             <w:u w:val="none"/>
             <w:rtl w:val="0"/>
           </w:rPr>
-          <w:t xml:space="preserve">. 2021;11:545–59.</w:t>
+          <w:t xml:space="preserve">. ;373:1541–52.</w:t>
         </w:r>
       </w:hyperlink>
       <w:r>
@@ -10920,7 +11142,7 @@
           <w:szCs w:val="22"/>
           <w:rtl w:val="0"/>
         </w:rPr>
-        <w:t xml:space="preserve">7 </w:t>
+        <w:t xml:space="preserve">6 </w:t>
         <w:tab/>
       </w:r>
       <w:hyperlink r:id="rId59">
@@ -10934,7 +11156,7 @@
             <w:u w:val="none"/>
             <w:rtl w:val="0"/>
           </w:rPr>
-          <w:t xml:space="preserve">Renfro LA, Ji L, Piao J, </w:t>
+          <w:t xml:space="preserve">Laetsch TW, DuBois SG, Bender JG, </w:t>
         </w:r>
       </w:hyperlink>
       <w:hyperlink r:id="rId60">
@@ -10962,7 +11184,7 @@
             <w:u w:val="none"/>
             <w:rtl w:val="0"/>
           </w:rPr>
-          <w:t xml:space="preserve"> Trial Design Challenges and Approaches for Precision Oncology in Rare Tumors: Experiences of the Children’s Oncology Group. </w:t>
+          <w:t xml:space="preserve"> Opportunities and Challenges in Drug Development for Pediatric Cancers. </w:t>
         </w:r>
       </w:hyperlink>
       <w:hyperlink r:id="rId62">
@@ -10976,7 +11198,7 @@
             <w:u w:val="none"/>
             <w:rtl w:val="0"/>
           </w:rPr>
-          <w:t xml:space="preserve">JCO Precis Oncol</w:t>
+          <w:t xml:space="preserve">Cancer Discov</w:t>
         </w:r>
       </w:hyperlink>
       <w:hyperlink r:id="rId63">
@@ -10990,21 +11212,7 @@
             <w:u w:val="none"/>
             <w:rtl w:val="0"/>
           </w:rPr>
-          <w:t xml:space="preserve">. 2019;3. doi: </w:t>
-        </w:r>
-      </w:hyperlink>
-      <w:hyperlink r:id="rId64">
-        <w:r>
-          <w:rPr>
-            <w:b w:val="0"/>
-            <w:i w:val="0"/>
-            <w:color w:val="000000"/>
-            <w:sz w:val="22"/>
-            <w:szCs w:val="22"/>
-            <w:u w:val="none"/>
-            <w:rtl w:val="0"/>
-          </w:rPr>
-          <w:t xml:space="preserve">10.1200/PO.19.00060</w:t>
+          <w:t xml:space="preserve">. 2021;11:545–59.</w:t>
         </w:r>
       </w:hyperlink>
       <w:r>
@@ -11047,10 +11255,10 @@
           <w:szCs w:val="22"/>
           <w:rtl w:val="0"/>
         </w:rPr>
-        <w:t xml:space="preserve">8 </w:t>
+        <w:t xml:space="preserve">7 </w:t>
         <w:tab/>
       </w:r>
-      <w:hyperlink r:id="rId65">
+      <w:hyperlink r:id="rId64">
         <w:r>
           <w:rPr>
             <w:b w:val="0"/>
@@ -11061,10 +11269,10 @@
             <w:u w:val="none"/>
             <w:rtl w:val="0"/>
           </w:rPr>
-          <w:t xml:space="preserve">Rivers Z, Hyde B, Ronski K, </w:t>
+          <w:t xml:space="preserve">Renfro LA, Ji L, Piao J, </w:t>
         </w:r>
       </w:hyperlink>
-      <w:hyperlink r:id="rId66">
+      <w:hyperlink r:id="rId65">
         <w:r>
           <w:rPr>
             <w:b w:val="0"/>
@@ -11078,7 +11286,7 @@
           <w:t xml:space="preserve">et al.</w:t>
         </w:r>
       </w:hyperlink>
-      <w:hyperlink r:id="rId67">
+      <w:hyperlink r:id="rId66">
         <w:r>
           <w:rPr>
             <w:b w:val="0"/>
@@ -11089,10 +11297,10 @@
             <w:u w:val="none"/>
             <w:rtl w:val="0"/>
           </w:rPr>
-          <w:t xml:space="preserve"> Exploring Barriers to Pediatric Cancer Clinical Trials: The Role of a Networked, Just-in-Time Study Program. </w:t>
+          <w:t xml:space="preserve"> Trial Design Challenges and Approaches for Precision Oncology in Rare Tumors: Experiences of the Children’s Oncology Group. </w:t>
         </w:r>
       </w:hyperlink>
-      <w:hyperlink r:id="rId68">
+      <w:hyperlink r:id="rId67">
         <w:r>
           <w:rPr>
             <w:b w:val="0"/>
@@ -11103,7 +11311,21 @@
             <w:u w:val="none"/>
             <w:rtl w:val="0"/>
           </w:rPr>
-          <w:t xml:space="preserve">Clin Ther</w:t>
+          <w:t xml:space="preserve">JCO Precis Oncol</w:t>
+        </w:r>
+      </w:hyperlink>
+      <w:hyperlink r:id="rId68">
+        <w:r>
+          <w:rPr>
+            <w:b w:val="0"/>
+            <w:i w:val="0"/>
+            <w:color w:val="000000"/>
+            <w:sz w:val="22"/>
+            <w:szCs w:val="22"/>
+            <w:u w:val="none"/>
+            <w:rtl w:val="0"/>
+          </w:rPr>
+          <w:t xml:space="preserve">. 2019;3. doi: </w:t>
         </w:r>
       </w:hyperlink>
       <w:hyperlink r:id="rId69">
@@ -11117,7 +11339,7 @@
             <w:u w:val="none"/>
             <w:rtl w:val="0"/>
           </w:rPr>
-          <w:t xml:space="preserve">. 2023;45:1148–50.</w:t>
+          <w:t xml:space="preserve">10.1200/PO.19.00060</w:t>
         </w:r>
       </w:hyperlink>
       <w:r>
@@ -11160,7 +11382,7 @@
           <w:szCs w:val="22"/>
           <w:rtl w:val="0"/>
         </w:rPr>
-        <w:t xml:space="preserve">9 </w:t>
+        <w:t xml:space="preserve">8 </w:t>
         <w:tab/>
       </w:r>
       <w:hyperlink r:id="rId70">
@@ -11174,21 +11396,21 @@
             <w:u w:val="none"/>
             <w:rtl w:val="0"/>
           </w:rPr>
-          <w:t xml:space="preserve">National Institutes of Health Clinical Trials Registry. ClinicalTrials.gov. </w:t>
+          <w:t xml:space="preserve">Rivers Z, Hyde B, Ronski K, </w:t>
         </w:r>
       </w:hyperlink>
       <w:hyperlink r:id="rId71">
         <w:r>
           <w:rPr>
             <w:b w:val="0"/>
-            <w:i w:val="0"/>
+            <w:i w:val="1"/>
             <w:color w:val="000000"/>
             <w:sz w:val="22"/>
             <w:szCs w:val="22"/>
             <w:u w:val="none"/>
             <w:rtl w:val="0"/>
           </w:rPr>
-          <w:t xml:space="preserve">https://clinicaltrials.gov/</w:t>
+          <w:t xml:space="preserve">et al.</w:t>
         </w:r>
       </w:hyperlink>
       <w:hyperlink r:id="rId72">
@@ -11202,7 +11424,35 @@
             <w:u w:val="none"/>
             <w:rtl w:val="0"/>
           </w:rPr>
-          <w:t xml:space="preserve"> (accessed 26 August 2024)</w:t>
+          <w:t xml:space="preserve"> Exploring Barriers to Pediatric Cancer Clinical Trials: The Role of a Networked, Just-in-Time Study Program. </w:t>
+        </w:r>
+      </w:hyperlink>
+      <w:hyperlink r:id="rId73">
+        <w:r>
+          <w:rPr>
+            <w:b w:val="0"/>
+            <w:i w:val="1"/>
+            <w:color w:val="000000"/>
+            <w:sz w:val="22"/>
+            <w:szCs w:val="22"/>
+            <w:u w:val="none"/>
+            <w:rtl w:val="0"/>
+          </w:rPr>
+          <w:t xml:space="preserve">Clin Ther</w:t>
+        </w:r>
+      </w:hyperlink>
+      <w:hyperlink r:id="rId74">
+        <w:r>
+          <w:rPr>
+            <w:b w:val="0"/>
+            <w:i w:val="0"/>
+            <w:color w:val="000000"/>
+            <w:sz w:val="22"/>
+            <w:szCs w:val="22"/>
+            <w:u w:val="none"/>
+            <w:rtl w:val="0"/>
+          </w:rPr>
+          <w:t xml:space="preserve">. 2023;45:1148–50.</w:t>
         </w:r>
       </w:hyperlink>
       <w:r>
@@ -11245,37 +11495,9 @@
           <w:szCs w:val="22"/>
           <w:rtl w:val="0"/>
         </w:rPr>
-        <w:t xml:space="preserve">10 </w:t>
+        <w:t xml:space="preserve">9 </w:t>
         <w:tab/>
       </w:r>
-      <w:hyperlink r:id="rId73">
-        <w:r>
-          <w:rPr>
-            <w:b w:val="0"/>
-            <w:i w:val="0"/>
-            <w:color w:val="000000"/>
-            <w:sz w:val="22"/>
-            <w:szCs w:val="22"/>
-            <w:u w:val="none"/>
-            <w:rtl w:val="0"/>
-          </w:rPr>
-          <w:t xml:space="preserve">Zarin DA, Tse T, Williams RJ, </w:t>
-        </w:r>
-      </w:hyperlink>
-      <w:hyperlink r:id="rId74">
-        <w:r>
-          <w:rPr>
-            <w:b w:val="0"/>
-            <w:i w:val="1"/>
-            <w:color w:val="000000"/>
-            <w:sz w:val="22"/>
-            <w:szCs w:val="22"/>
-            <w:u w:val="none"/>
-            <w:rtl w:val="0"/>
-          </w:rPr>
-          <w:t xml:space="preserve">et al.</w:t>
-        </w:r>
-      </w:hyperlink>
       <w:hyperlink r:id="rId75">
         <w:r>
           <w:rPr>
@@ -11287,21 +11509,21 @@
             <w:u w:val="none"/>
             <w:rtl w:val="0"/>
           </w:rPr>
-          <w:t xml:space="preserve"> The ClinicalTrials.gov Results Database — Update and Key Issues. </w:t>
+          <w:t xml:space="preserve">National Institutes of Health Clinical Trials Registry. ClinicalTrials.gov. </w:t>
         </w:r>
       </w:hyperlink>
       <w:hyperlink r:id="rId76">
         <w:r>
           <w:rPr>
             <w:b w:val="0"/>
-            <w:i w:val="1"/>
+            <w:i w:val="0"/>
             <w:color w:val="000000"/>
             <w:sz w:val="22"/>
             <w:szCs w:val="22"/>
             <w:u w:val="none"/>
             <w:rtl w:val="0"/>
           </w:rPr>
-          <w:t xml:space="preserve">N Engl J Med</w:t>
+          <w:t xml:space="preserve">https://clinicaltrials.gov/</w:t>
         </w:r>
       </w:hyperlink>
       <w:hyperlink r:id="rId77">
@@ -11315,7 +11537,7 @@
             <w:u w:val="none"/>
             <w:rtl w:val="0"/>
           </w:rPr>
-          <w:t xml:space="preserve">. 2011;364:852–60.</w:t>
+          <w:t xml:space="preserve"> (accessed 26 August 2024)</w:t>
         </w:r>
       </w:hyperlink>
       <w:r>
@@ -11358,7 +11580,7 @@
           <w:szCs w:val="22"/>
           <w:rtl w:val="0"/>
         </w:rPr>
-        <w:t xml:space="preserve">11 </w:t>
+        <w:t xml:space="preserve">10 </w:t>
         <w:tab/>
       </w:r>
       <w:hyperlink r:id="rId78">
@@ -11372,7 +11594,7 @@
             <w:u w:val="none"/>
             <w:rtl w:val="0"/>
           </w:rPr>
-          <w:t xml:space="preserve">Siegel RL, Miller KD, Wagle NS, </w:t>
+          <w:t xml:space="preserve">Zarin DA, Tse T, Williams RJ, </w:t>
         </w:r>
       </w:hyperlink>
       <w:hyperlink r:id="rId79">
@@ -11400,7 +11622,7 @@
             <w:u w:val="none"/>
             <w:rtl w:val="0"/>
           </w:rPr>
-          <w:t xml:space="preserve"> Cancer statistics, 2023. </w:t>
+          <w:t xml:space="preserve"> The ClinicalTrials.gov Results Database — Update and Key Issues. </w:t>
         </w:r>
       </w:hyperlink>
       <w:hyperlink r:id="rId81">
@@ -11414,7 +11636,7 @@
             <w:u w:val="none"/>
             <w:rtl w:val="0"/>
           </w:rPr>
-          <w:t xml:space="preserve">CA Cancer J Clin</w:t>
+          <w:t xml:space="preserve">N Engl J Med</w:t>
         </w:r>
       </w:hyperlink>
       <w:hyperlink r:id="rId82">
@@ -11428,7 +11650,7 @@
             <w:u w:val="none"/>
             <w:rtl w:val="0"/>
           </w:rPr>
-          <w:t xml:space="preserve">. 2023;73:17–48.</w:t>
+          <w:t xml:space="preserve">. 2011;364:852–60.</w:t>
         </w:r>
       </w:hyperlink>
       <w:r>
@@ -11471,7 +11693,7 @@
           <w:szCs w:val="22"/>
           <w:rtl w:val="0"/>
         </w:rPr>
-        <w:t xml:space="preserve">12 </w:t>
+        <w:t xml:space="preserve">11 </w:t>
         <w:tab/>
       </w:r>
       <w:hyperlink r:id="rId83">
@@ -11485,7 +11707,7 @@
             <w:u w:val="none"/>
             <w:rtl w:val="0"/>
           </w:rPr>
-          <w:t xml:space="preserve">Snášel V, Keprt A, Abraham A, </w:t>
+          <w:t xml:space="preserve">Siegel RL, Miller KD, Wagle NS, </w:t>
         </w:r>
       </w:hyperlink>
       <w:hyperlink r:id="rId84">
@@ -11513,7 +11735,7 @@
             <w:u w:val="none"/>
             <w:rtl w:val="0"/>
           </w:rPr>
-          <w:t xml:space="preserve"> Approximate String Matching by Fuzzy Automata. </w:t>
+          <w:t xml:space="preserve"> Cancer statistics, 2023. </w:t>
         </w:r>
       </w:hyperlink>
       <w:hyperlink r:id="rId86">
@@ -11527,7 +11749,7 @@
             <w:u w:val="none"/>
             <w:rtl w:val="0"/>
           </w:rPr>
-          <w:t xml:space="preserve">Man-Machine Interactions</w:t>
+          <w:t xml:space="preserve">CA Cancer J Clin</w:t>
         </w:r>
       </w:hyperlink>
       <w:hyperlink r:id="rId87">
@@ -11541,7 +11763,673 @@
             <w:u w:val="none"/>
             <w:rtl w:val="0"/>
           </w:rPr>
+          <w:t xml:space="preserve">. 2023;73:17–48.</w:t>
+        </w:r>
+      </w:hyperlink>
+      <w:r>
+        <w:rPr>
+          <w:rtl w:val="0"/>
+        </w:rPr>
+      </w:r>
+    </w:p>
+    <w:p>
+      <w:pPr>
+        <w:keepNext w:val="0"/>
+        <w:keepLines w:val="0"/>
+        <w:pageBreakBefore w:val="0"/>
+        <w:widowControl w:val="0"/>
+        <w:pBdr>
+          <w:top w:space="0" w:sz="0" w:val="nil"/>
+          <w:left w:space="0" w:sz="0" w:val="nil"/>
+          <w:bottom w:space="0" w:sz="0" w:val="nil"/>
+          <w:right w:space="0" w:sz="0" w:val="nil"/>
+          <w:between w:space="0" w:sz="0" w:val="nil"/>
+        </w:pBdr>
+        <w:shd w:fill="auto" w:val="clear"/>
+        <w:spacing w:after="220" w:before="0" w:line="240" w:lineRule="auto"/>
+        <w:ind w:left="440" w:right="0" w:hanging="440"/>
+        <w:jc w:val="left"/>
+        <w:rPr>
+          <w:b w:val="0"/>
+          <w:i w:val="0"/>
+          <w:color w:val="000000"/>
+          <w:sz w:val="22"/>
+          <w:szCs w:val="22"/>
+        </w:rPr>
+      </w:pPr>
+      <w:r>
+        <w:rPr>
+          <w:b w:val="0"/>
+          <w:i w:val="0"/>
+          <w:color w:val="000000"/>
+          <w:sz w:val="22"/>
+          <w:szCs w:val="22"/>
+          <w:rtl w:val="0"/>
+        </w:rPr>
+        <w:t xml:space="preserve">12 </w:t>
+        <w:tab/>
+      </w:r>
+      <w:hyperlink r:id="rId88">
+        <w:r>
+          <w:rPr>
+            <w:b w:val="0"/>
+            <w:i w:val="0"/>
+            <w:color w:val="000000"/>
+            <w:sz w:val="22"/>
+            <w:szCs w:val="22"/>
+            <w:u w:val="none"/>
+            <w:rtl w:val="0"/>
+          </w:rPr>
+          <w:t xml:space="preserve">Snášel V, Keprt A, Abraham A, </w:t>
+        </w:r>
+      </w:hyperlink>
+      <w:hyperlink r:id="rId89">
+        <w:r>
+          <w:rPr>
+            <w:b w:val="0"/>
+            <w:i w:val="1"/>
+            <w:color w:val="000000"/>
+            <w:sz w:val="22"/>
+            <w:szCs w:val="22"/>
+            <w:u w:val="none"/>
+            <w:rtl w:val="0"/>
+          </w:rPr>
+          <w:t xml:space="preserve">et al.</w:t>
+        </w:r>
+      </w:hyperlink>
+      <w:hyperlink r:id="rId90">
+        <w:r>
+          <w:rPr>
+            <w:b w:val="0"/>
+            <w:i w:val="0"/>
+            <w:color w:val="000000"/>
+            <w:sz w:val="22"/>
+            <w:szCs w:val="22"/>
+            <w:u w:val="none"/>
+            <w:rtl w:val="0"/>
+          </w:rPr>
+          <w:t xml:space="preserve"> Approximate String Matching by Fuzzy Automata. </w:t>
+        </w:r>
+      </w:hyperlink>
+      <w:hyperlink r:id="rId91">
+        <w:r>
+          <w:rPr>
+            <w:b w:val="0"/>
+            <w:i w:val="1"/>
+            <w:color w:val="000000"/>
+            <w:sz w:val="22"/>
+            <w:szCs w:val="22"/>
+            <w:u w:val="none"/>
+            <w:rtl w:val="0"/>
+          </w:rPr>
+          <w:t xml:space="preserve">Man-Machine Interactions</w:t>
+        </w:r>
+      </w:hyperlink>
+      <w:hyperlink r:id="rId92">
+        <w:r>
+          <w:rPr>
+            <w:b w:val="0"/>
+            <w:i w:val="0"/>
+            <w:color w:val="000000"/>
+            <w:sz w:val="22"/>
+            <w:szCs w:val="22"/>
+            <w:u w:val="none"/>
+            <w:rtl w:val="0"/>
+          </w:rPr>
           <w:t xml:space="preserve">. Springer Berlin Heidelberg 2009:281–90.</w:t>
+        </w:r>
+      </w:hyperlink>
+      <w:r>
+        <w:rPr>
+          <w:rtl w:val="0"/>
+        </w:rPr>
+      </w:r>
+    </w:p>
+    <w:p>
+      <w:pPr>
+        <w:keepNext w:val="0"/>
+        <w:keepLines w:val="0"/>
+        <w:pageBreakBefore w:val="0"/>
+        <w:widowControl w:val="0"/>
+        <w:pBdr>
+          <w:top w:space="0" w:sz="0" w:val="nil"/>
+          <w:left w:space="0" w:sz="0" w:val="nil"/>
+          <w:bottom w:space="0" w:sz="0" w:val="nil"/>
+          <w:right w:space="0" w:sz="0" w:val="nil"/>
+          <w:between w:space="0" w:sz="0" w:val="nil"/>
+        </w:pBdr>
+        <w:shd w:fill="auto" w:val="clear"/>
+        <w:spacing w:after="220" w:before="0" w:line="240" w:lineRule="auto"/>
+        <w:ind w:left="440" w:right="0" w:hanging="440"/>
+        <w:jc w:val="left"/>
+        <w:rPr>
+          <w:b w:val="0"/>
+          <w:i w:val="0"/>
+          <w:color w:val="000000"/>
+          <w:sz w:val="22"/>
+          <w:szCs w:val="22"/>
+        </w:rPr>
+      </w:pPr>
+      <w:r>
+        <w:rPr>
+          <w:b w:val="0"/>
+          <w:i w:val="0"/>
+          <w:color w:val="000000"/>
+          <w:sz w:val="22"/>
+          <w:szCs w:val="22"/>
+          <w:rtl w:val="0"/>
+        </w:rPr>
+        <w:t xml:space="preserve">13 </w:t>
+        <w:tab/>
+      </w:r>
+      <w:hyperlink r:id="rId93">
+        <w:r>
+          <w:rPr>
+            <w:b w:val="0"/>
+            <w:i w:val="0"/>
+            <w:color w:val="000000"/>
+            <w:sz w:val="22"/>
+            <w:szCs w:val="22"/>
+            <w:u w:val="none"/>
+            <w:rtl w:val="0"/>
+          </w:rPr>
+          <w:t xml:space="preserve">van der Loo M. Stringdist: Approximate string matching, fuzzy text search, and string distance functions. CRAN: Contributed Packages. 2013.</w:t>
+        </w:r>
+      </w:hyperlink>
+      <w:r>
+        <w:rPr>
+          <w:rtl w:val="0"/>
+        </w:rPr>
+      </w:r>
+    </w:p>
+    <w:p>
+      <w:pPr>
+        <w:keepNext w:val="0"/>
+        <w:keepLines w:val="0"/>
+        <w:pageBreakBefore w:val="0"/>
+        <w:widowControl w:val="0"/>
+        <w:pBdr>
+          <w:top w:space="0" w:sz="0" w:val="nil"/>
+          <w:left w:space="0" w:sz="0" w:val="nil"/>
+          <w:bottom w:space="0" w:sz="0" w:val="nil"/>
+          <w:right w:space="0" w:sz="0" w:val="nil"/>
+          <w:between w:space="0" w:sz="0" w:val="nil"/>
+        </w:pBdr>
+        <w:shd w:fill="auto" w:val="clear"/>
+        <w:spacing w:after="220" w:before="0" w:line="240" w:lineRule="auto"/>
+        <w:ind w:left="440" w:right="0" w:hanging="440"/>
+        <w:jc w:val="left"/>
+        <w:rPr>
+          <w:b w:val="0"/>
+          <w:i w:val="0"/>
+          <w:color w:val="000000"/>
+          <w:sz w:val="22"/>
+          <w:szCs w:val="22"/>
+        </w:rPr>
+      </w:pPr>
+      <w:r>
+        <w:rPr>
+          <w:b w:val="0"/>
+          <w:i w:val="0"/>
+          <w:color w:val="000000"/>
+          <w:sz w:val="22"/>
+          <w:szCs w:val="22"/>
+          <w:rtl w:val="0"/>
+        </w:rPr>
+        <w:t xml:space="preserve">14 </w:t>
+        <w:tab/>
+      </w:r>
+      <w:hyperlink r:id="rId94">
+        <w:r>
+          <w:rPr>
+            <w:b w:val="0"/>
+            <w:i w:val="0"/>
+            <w:color w:val="000000"/>
+            <w:sz w:val="22"/>
+            <w:szCs w:val="22"/>
+            <w:u w:val="none"/>
+            <w:rtl w:val="0"/>
+          </w:rPr>
+          <w:t xml:space="preserve">Frey BJ, Dueck D. Clustering by passing messages between data points. </w:t>
+        </w:r>
+      </w:hyperlink>
+      <w:hyperlink r:id="rId95">
+        <w:r>
+          <w:rPr>
+            <w:b w:val="0"/>
+            <w:i w:val="1"/>
+            <w:color w:val="000000"/>
+            <w:sz w:val="22"/>
+            <w:szCs w:val="22"/>
+            <w:u w:val="none"/>
+            <w:rtl w:val="0"/>
+          </w:rPr>
+          <w:t xml:space="preserve">Science</w:t>
+        </w:r>
+      </w:hyperlink>
+      <w:hyperlink r:id="rId96">
+        <w:r>
+          <w:rPr>
+            <w:b w:val="0"/>
+            <w:i w:val="0"/>
+            <w:color w:val="000000"/>
+            <w:sz w:val="22"/>
+            <w:szCs w:val="22"/>
+            <w:u w:val="none"/>
+            <w:rtl w:val="0"/>
+          </w:rPr>
+          <w:t xml:space="preserve">. 2007;315:972–6.</w:t>
+        </w:r>
+      </w:hyperlink>
+      <w:r>
+        <w:rPr>
+          <w:rtl w:val="0"/>
+        </w:rPr>
+      </w:r>
+    </w:p>
+    <w:p>
+      <w:pPr>
+        <w:keepNext w:val="0"/>
+        <w:keepLines w:val="0"/>
+        <w:pageBreakBefore w:val="0"/>
+        <w:widowControl w:val="0"/>
+        <w:pBdr>
+          <w:top w:space="0" w:sz="0" w:val="nil"/>
+          <w:left w:space="0" w:sz="0" w:val="nil"/>
+          <w:bottom w:space="0" w:sz="0" w:val="nil"/>
+          <w:right w:space="0" w:sz="0" w:val="nil"/>
+          <w:between w:space="0" w:sz="0" w:val="nil"/>
+        </w:pBdr>
+        <w:shd w:fill="auto" w:val="clear"/>
+        <w:spacing w:after="220" w:before="0" w:line="240" w:lineRule="auto"/>
+        <w:ind w:left="440" w:right="0" w:hanging="440"/>
+        <w:jc w:val="left"/>
+        <w:rPr>
+          <w:b w:val="0"/>
+          <w:i w:val="0"/>
+          <w:color w:val="000000"/>
+          <w:sz w:val="22"/>
+          <w:szCs w:val="22"/>
+        </w:rPr>
+      </w:pPr>
+      <w:r>
+        <w:rPr>
+          <w:b w:val="0"/>
+          <w:i w:val="0"/>
+          <w:color w:val="000000"/>
+          <w:sz w:val="22"/>
+          <w:szCs w:val="22"/>
+          <w:rtl w:val="0"/>
+        </w:rPr>
+        <w:t xml:space="preserve">15 </w:t>
+        <w:tab/>
+      </w:r>
+      <w:hyperlink r:id="rId97">
+        <w:r>
+          <w:rPr>
+            <w:b w:val="0"/>
+            <w:i w:val="0"/>
+            <w:color w:val="000000"/>
+            <w:sz w:val="22"/>
+            <w:szCs w:val="22"/>
+            <w:u w:val="none"/>
+            <w:rtl w:val="0"/>
+          </w:rPr>
+          <w:t xml:space="preserve">Kitahara YFGI. Fast Algorithm for Affinity Propagation. In: Walsh T, ed. </w:t>
+        </w:r>
+      </w:hyperlink>
+      <w:hyperlink r:id="rId98">
+        <w:r>
+          <w:rPr>
+            <w:b w:val="0"/>
+            <w:i w:val="1"/>
+            <w:color w:val="000000"/>
+            <w:sz w:val="22"/>
+            <w:szCs w:val="22"/>
+            <w:u w:val="none"/>
+            <w:rtl w:val="0"/>
+          </w:rPr>
+          <w:t xml:space="preserve">Twenty-Second International Joint Conference on Artificial Intelligence</w:t>
+        </w:r>
+      </w:hyperlink>
+      <w:hyperlink r:id="rId99">
+        <w:r>
+          <w:rPr>
+            <w:b w:val="0"/>
+            <w:i w:val="0"/>
+            <w:color w:val="000000"/>
+            <w:sz w:val="22"/>
+            <w:szCs w:val="22"/>
+            <w:u w:val="none"/>
+            <w:rtl w:val="0"/>
+          </w:rPr>
+          <w:t xml:space="preserve">. IJCAI/AAAI :2238–43.</w:t>
+        </w:r>
+      </w:hyperlink>
+      <w:r>
+        <w:rPr>
+          <w:rtl w:val="0"/>
+        </w:rPr>
+      </w:r>
+    </w:p>
+    <w:p>
+      <w:pPr>
+        <w:keepNext w:val="0"/>
+        <w:keepLines w:val="0"/>
+        <w:pageBreakBefore w:val="0"/>
+        <w:widowControl w:val="0"/>
+        <w:pBdr>
+          <w:top w:space="0" w:sz="0" w:val="nil"/>
+          <w:left w:space="0" w:sz="0" w:val="nil"/>
+          <w:bottom w:space="0" w:sz="0" w:val="nil"/>
+          <w:right w:space="0" w:sz="0" w:val="nil"/>
+          <w:between w:space="0" w:sz="0" w:val="nil"/>
+        </w:pBdr>
+        <w:shd w:fill="auto" w:val="clear"/>
+        <w:spacing w:after="220" w:before="0" w:line="240" w:lineRule="auto"/>
+        <w:ind w:left="440" w:right="0" w:hanging="440"/>
+        <w:jc w:val="left"/>
+        <w:rPr>
+          <w:b w:val="0"/>
+          <w:i w:val="0"/>
+          <w:color w:val="000000"/>
+          <w:sz w:val="22"/>
+          <w:szCs w:val="22"/>
+        </w:rPr>
+      </w:pPr>
+      <w:r>
+        <w:rPr>
+          <w:b w:val="0"/>
+          <w:i w:val="0"/>
+          <w:color w:val="000000"/>
+          <w:sz w:val="22"/>
+          <w:szCs w:val="22"/>
+          <w:rtl w:val="0"/>
+        </w:rPr>
+        <w:t xml:space="preserve">16 </w:t>
+        <w:tab/>
+      </w:r>
+      <w:hyperlink r:id="rId100">
+        <w:r>
+          <w:rPr>
+            <w:b w:val="0"/>
+            <w:i w:val="0"/>
+            <w:color w:val="000000"/>
+            <w:sz w:val="22"/>
+            <w:szCs w:val="22"/>
+            <w:u w:val="none"/>
+            <w:rtl w:val="0"/>
+          </w:rPr>
+          <w:t xml:space="preserve">Shi XH, Guan RC, Wang LP, </w:t>
+        </w:r>
+      </w:hyperlink>
+      <w:hyperlink r:id="rId101">
+        <w:r>
+          <w:rPr>
+            <w:b w:val="0"/>
+            <w:i w:val="1"/>
+            <w:color w:val="000000"/>
+            <w:sz w:val="22"/>
+            <w:szCs w:val="22"/>
+            <w:u w:val="none"/>
+            <w:rtl w:val="0"/>
+          </w:rPr>
+          <w:t xml:space="preserve">et al.</w:t>
+        </w:r>
+      </w:hyperlink>
+      <w:hyperlink r:id="rId102">
+        <w:r>
+          <w:rPr>
+            <w:b w:val="0"/>
+            <w:i w:val="0"/>
+            <w:color w:val="000000"/>
+            <w:sz w:val="22"/>
+            <w:szCs w:val="22"/>
+            <w:u w:val="none"/>
+            <w:rtl w:val="0"/>
+          </w:rPr>
+          <w:t xml:space="preserve"> An incremental affinity propagation algorithm and its applications for text clustering. </w:t>
+        </w:r>
+      </w:hyperlink>
+      <w:hyperlink r:id="rId103">
+        <w:r>
+          <w:rPr>
+            <w:b w:val="0"/>
+            <w:i w:val="1"/>
+            <w:color w:val="000000"/>
+            <w:sz w:val="22"/>
+            <w:szCs w:val="22"/>
+            <w:u w:val="none"/>
+            <w:rtl w:val="0"/>
+          </w:rPr>
+          <w:t xml:space="preserve">2009 International Joint Conference on Neural Networks</w:t>
+        </w:r>
+      </w:hyperlink>
+      <w:hyperlink r:id="rId104">
+        <w:r>
+          <w:rPr>
+            <w:b w:val="0"/>
+            <w:i w:val="0"/>
+            <w:color w:val="000000"/>
+            <w:sz w:val="22"/>
+            <w:szCs w:val="22"/>
+            <w:u w:val="none"/>
+            <w:rtl w:val="0"/>
+          </w:rPr>
+          <w:t xml:space="preserve">. IEEE 2009.</w:t>
+        </w:r>
+      </w:hyperlink>
+      <w:r>
+        <w:rPr>
+          <w:rtl w:val="0"/>
+        </w:rPr>
+      </w:r>
+    </w:p>
+    <w:p>
+      <w:pPr>
+        <w:keepNext w:val="0"/>
+        <w:keepLines w:val="0"/>
+        <w:pageBreakBefore w:val="0"/>
+        <w:widowControl w:val="0"/>
+        <w:pBdr>
+          <w:top w:space="0" w:sz="0" w:val="nil"/>
+          <w:left w:space="0" w:sz="0" w:val="nil"/>
+          <w:bottom w:space="0" w:sz="0" w:val="nil"/>
+          <w:right w:space="0" w:sz="0" w:val="nil"/>
+          <w:between w:space="0" w:sz="0" w:val="nil"/>
+        </w:pBdr>
+        <w:shd w:fill="auto" w:val="clear"/>
+        <w:spacing w:after="220" w:before="0" w:line="240" w:lineRule="auto"/>
+        <w:ind w:left="440" w:right="0" w:hanging="440"/>
+        <w:jc w:val="left"/>
+        <w:rPr>
+          <w:b w:val="0"/>
+          <w:i w:val="0"/>
+          <w:color w:val="000000"/>
+          <w:sz w:val="22"/>
+          <w:szCs w:val="22"/>
+        </w:rPr>
+      </w:pPr>
+      <w:r>
+        <w:rPr>
+          <w:b w:val="0"/>
+          <w:i w:val="0"/>
+          <w:color w:val="000000"/>
+          <w:sz w:val="22"/>
+          <w:szCs w:val="22"/>
+          <w:rtl w:val="0"/>
+        </w:rPr>
+        <w:t xml:space="preserve">17 </w:t>
+        <w:tab/>
+      </w:r>
+      <w:hyperlink r:id="rId105">
+        <w:r>
+          <w:rPr>
+            <w:b w:val="0"/>
+            <w:i w:val="0"/>
+            <w:color w:val="000000"/>
+            <w:sz w:val="22"/>
+            <w:szCs w:val="22"/>
+            <w:u w:val="none"/>
+            <w:rtl w:val="0"/>
+          </w:rPr>
+          <w:t xml:space="preserve">Shailendra Kumar Shrivastava, J.L.Rana, R.C.Jain. Text document clustering based on phrase similarity using affinity propagation. </w:t>
+        </w:r>
+      </w:hyperlink>
+      <w:hyperlink r:id="rId106">
+        <w:r>
+          <w:rPr>
+            <w:b w:val="0"/>
+            <w:i w:val="1"/>
+            <w:color w:val="000000"/>
+            <w:sz w:val="22"/>
+            <w:szCs w:val="22"/>
+            <w:u w:val="none"/>
+            <w:rtl w:val="0"/>
+          </w:rPr>
+          <w:t xml:space="preserve">International Journal of Computer Applications</w:t>
+        </w:r>
+      </w:hyperlink>
+      <w:hyperlink r:id="rId107">
+        <w:r>
+          <w:rPr>
+            <w:b w:val="0"/>
+            <w:i w:val="0"/>
+            <w:color w:val="000000"/>
+            <w:sz w:val="22"/>
+            <w:szCs w:val="22"/>
+            <w:u w:val="none"/>
+            <w:rtl w:val="0"/>
+          </w:rPr>
+          <w:t xml:space="preserve">. 2013;61. doi: </w:t>
+        </w:r>
+      </w:hyperlink>
+      <w:hyperlink r:id="rId108">
+        <w:r>
+          <w:rPr>
+            <w:b w:val="0"/>
+            <w:i w:val="0"/>
+            <w:color w:val="000000"/>
+            <w:sz w:val="22"/>
+            <w:szCs w:val="22"/>
+            <w:u w:val="none"/>
+            <w:rtl w:val="0"/>
+          </w:rPr>
+          <w:t xml:space="preserve">10.5120/10032-5077</w:t>
+        </w:r>
+      </w:hyperlink>
+      <w:r>
+        <w:rPr>
+          <w:rtl w:val="0"/>
+        </w:rPr>
+      </w:r>
+    </w:p>
+    <w:p>
+      <w:pPr>
+        <w:keepNext w:val="0"/>
+        <w:keepLines w:val="0"/>
+        <w:pageBreakBefore w:val="0"/>
+        <w:widowControl w:val="0"/>
+        <w:pBdr>
+          <w:top w:space="0" w:sz="0" w:val="nil"/>
+          <w:left w:space="0" w:sz="0" w:val="nil"/>
+          <w:bottom w:space="0" w:sz="0" w:val="nil"/>
+          <w:right w:space="0" w:sz="0" w:val="nil"/>
+          <w:between w:space="0" w:sz="0" w:val="nil"/>
+        </w:pBdr>
+        <w:shd w:fill="auto" w:val="clear"/>
+        <w:spacing w:after="220" w:before="0" w:line="240" w:lineRule="auto"/>
+        <w:ind w:left="440" w:right="0" w:hanging="440"/>
+        <w:jc w:val="left"/>
+        <w:rPr>
+          <w:b w:val="0"/>
+          <w:i w:val="0"/>
+          <w:color w:val="000000"/>
+          <w:sz w:val="22"/>
+          <w:szCs w:val="22"/>
+        </w:rPr>
+      </w:pPr>
+      <w:r>
+        <w:rPr>
+          <w:b w:val="0"/>
+          <w:i w:val="0"/>
+          <w:color w:val="000000"/>
+          <w:sz w:val="22"/>
+          <w:szCs w:val="22"/>
+          <w:rtl w:val="0"/>
+        </w:rPr>
+        <w:t xml:space="preserve">18 </w:t>
+        <w:tab/>
+      </w:r>
+      <w:hyperlink r:id="rId109">
+        <w:r>
+          <w:rPr>
+            <w:b w:val="0"/>
+            <w:i w:val="0"/>
+            <w:color w:val="000000"/>
+            <w:sz w:val="22"/>
+            <w:szCs w:val="22"/>
+            <w:u w:val="none"/>
+            <w:rtl w:val="0"/>
+          </w:rPr>
+          <w:t xml:space="preserve">Cortes D. isotree: Isolation-Based Outlier Detection. CRAN: Contributed Packages. 2019.</w:t>
+        </w:r>
+      </w:hyperlink>
+      <w:r>
+        <w:rPr>
+          <w:rtl w:val="0"/>
+        </w:rPr>
+      </w:r>
+    </w:p>
+    <w:p>
+      <w:pPr>
+        <w:keepNext w:val="0"/>
+        <w:keepLines w:val="0"/>
+        <w:pageBreakBefore w:val="0"/>
+        <w:widowControl w:val="0"/>
+        <w:pBdr>
+          <w:top w:space="0" w:sz="0" w:val="nil"/>
+          <w:left w:space="0" w:sz="0" w:val="nil"/>
+          <w:bottom w:space="0" w:sz="0" w:val="nil"/>
+          <w:right w:space="0" w:sz="0" w:val="nil"/>
+          <w:between w:space="0" w:sz="0" w:val="nil"/>
+        </w:pBdr>
+        <w:shd w:fill="auto" w:val="clear"/>
+        <w:spacing w:after="220" w:before="0" w:line="240" w:lineRule="auto"/>
+        <w:ind w:left="440" w:right="0" w:hanging="440"/>
+        <w:jc w:val="left"/>
+        <w:rPr>
+          <w:b w:val="0"/>
+          <w:i w:val="0"/>
+          <w:color w:val="000000"/>
+          <w:sz w:val="22"/>
+          <w:szCs w:val="22"/>
+        </w:rPr>
+      </w:pPr>
+      <w:r>
+        <w:rPr>
+          <w:b w:val="0"/>
+          <w:i w:val="0"/>
+          <w:color w:val="000000"/>
+          <w:sz w:val="22"/>
+          <w:szCs w:val="22"/>
+          <w:rtl w:val="0"/>
+        </w:rPr>
+        <w:t xml:space="preserve">19 </w:t>
+        <w:tab/>
+      </w:r>
+      <w:hyperlink r:id="rId110">
+        <w:r>
+          <w:rPr>
+            <w:b w:val="0"/>
+            <w:i w:val="0"/>
+            <w:color w:val="000000"/>
+            <w:sz w:val="22"/>
+            <w:szCs w:val="22"/>
+            <w:u w:val="none"/>
+            <w:rtl w:val="0"/>
+          </w:rPr>
+          <w:t xml:space="preserve">Hahsler M, Piekenbrock M. Dbscan: Density-based spatial clustering of applications with noise (DBSCAN) and related algorithms. CRAN: Contributed Packages. 2015.</w:t>
         </w:r>
       </w:hyperlink>
       <w:r>
@@ -11577,8 +12465,134 @@
         </w:rPr>
       </w:r>
     </w:p>
+    <w:p>
+      <w:pPr>
+        <w:keepNext w:val="0"/>
+        <w:keepLines w:val="0"/>
+        <w:pageBreakBefore w:val="0"/>
+        <w:widowControl w:val="0"/>
+        <w:pBdr>
+          <w:top w:space="0" w:sz="0" w:val="nil"/>
+          <w:left w:space="0" w:sz="0" w:val="nil"/>
+          <w:bottom w:space="0" w:sz="0" w:val="nil"/>
+          <w:right w:space="0" w:sz="0" w:val="nil"/>
+          <w:between w:space="0" w:sz="0" w:val="nil"/>
+        </w:pBdr>
+        <w:shd w:fill="auto" w:val="clear"/>
+        <w:spacing w:after="0" w:before="0" w:line="276" w:lineRule="auto"/>
+        <w:ind w:left="0" w:right="0" w:firstLine="0"/>
+        <w:jc w:val="left"/>
+        <w:rPr>
+          <w:b w:val="1"/>
+        </w:rPr>
+      </w:pPr>
+      <w:r>
+        <w:rPr>
+          <w:rtl w:val="0"/>
+        </w:rPr>
+      </w:r>
+    </w:p>
+    <w:p>
+      <w:pPr>
+        <w:keepNext w:val="0"/>
+        <w:keepLines w:val="0"/>
+        <w:pageBreakBefore w:val="0"/>
+        <w:widowControl w:val="0"/>
+        <w:pBdr>
+          <w:top w:space="0" w:sz="0" w:val="nil"/>
+          <w:left w:space="0" w:sz="0" w:val="nil"/>
+          <w:bottom w:space="0" w:sz="0" w:val="nil"/>
+          <w:right w:space="0" w:sz="0" w:val="nil"/>
+          <w:between w:space="0" w:sz="0" w:val="nil"/>
+        </w:pBdr>
+        <w:shd w:fill="auto" w:val="clear"/>
+        <w:spacing w:after="0" w:before="0" w:line="276" w:lineRule="auto"/>
+        <w:ind w:left="0" w:right="0" w:firstLine="0"/>
+        <w:jc w:val="left"/>
+        <w:rPr>
+          <w:b w:val="1"/>
+        </w:rPr>
+      </w:pPr>
+      <w:r>
+        <w:rPr>
+          <w:b w:val="1"/>
+          <w:rtl w:val="0"/>
+        </w:rPr>
+        <w:t xml:space="preserve">ntress=100 </w:t>
+      </w:r>
+      <w:hyperlink r:id="rId111">
+        <w:r>
+          <w:rPr>
+            <w:b w:val="1"/>
+            <w:color w:val="1155cc"/>
+            <w:u w:val="single"/>
+            <w:rtl w:val="0"/>
+          </w:rPr>
+          <w:t xml:space="preserve">https://www.rdocumentation.org/packages/isotree/versions/0.6.1-1/topics/isolation.forest</w:t>
+        </w:r>
+      </w:hyperlink>
+      <w:r>
+        <w:rPr>
+          <w:rtl w:val="0"/>
+        </w:rPr>
+      </w:r>
+    </w:p>
+    <w:p>
+      <w:pPr>
+        <w:keepNext w:val="0"/>
+        <w:keepLines w:val="0"/>
+        <w:pageBreakBefore w:val="0"/>
+        <w:widowControl w:val="0"/>
+        <w:pBdr>
+          <w:top w:space="0" w:sz="0" w:val="nil"/>
+          <w:left w:space="0" w:sz="0" w:val="nil"/>
+          <w:bottom w:space="0" w:sz="0" w:val="nil"/>
+          <w:right w:space="0" w:sz="0" w:val="nil"/>
+          <w:between w:space="0" w:sz="0" w:val="nil"/>
+        </w:pBdr>
+        <w:shd w:fill="auto" w:val="clear"/>
+        <w:spacing w:after="0" w:before="0" w:line="276" w:lineRule="auto"/>
+        <w:ind w:left="0" w:right="0" w:firstLine="0"/>
+        <w:jc w:val="left"/>
+        <w:rPr>
+          <w:b w:val="1"/>
+        </w:rPr>
+      </w:pPr>
+      <w:r>
+        <w:rPr>
+          <w:rtl w:val="0"/>
+        </w:rPr>
+      </w:r>
+    </w:p>
+    <w:p>
+      <w:pPr>
+        <w:keepNext w:val="0"/>
+        <w:keepLines w:val="0"/>
+        <w:pageBreakBefore w:val="0"/>
+        <w:widowControl w:val="0"/>
+        <w:pBdr>
+          <w:top w:space="0" w:sz="0" w:val="nil"/>
+          <w:left w:space="0" w:sz="0" w:val="nil"/>
+          <w:bottom w:space="0" w:sz="0" w:val="nil"/>
+          <w:right w:space="0" w:sz="0" w:val="nil"/>
+          <w:between w:space="0" w:sz="0" w:val="nil"/>
+        </w:pBdr>
+        <w:shd w:fill="auto" w:val="clear"/>
+        <w:spacing w:after="0" w:before="0" w:line="276" w:lineRule="auto"/>
+        <w:ind w:left="0" w:right="0" w:firstLine="0"/>
+        <w:jc w:val="left"/>
+        <w:rPr>
+          <w:b w:val="1"/>
+        </w:rPr>
+      </w:pPr>
+      <w:r>
+        <w:rPr>
+          <w:rtl w:val="0"/>
+        </w:rPr>
+      </w:r>
+    </w:p>
     <w:sectPr>
-      <w:headerReference r:id="rId88" w:type="default"/>
+      <w:headerReference r:id="rId112" w:type="default"/>
       <w:pgSz w:h="15840" w:w="12240" w:orient="portrait"/>
       <w:pgMar w:bottom="1440" w:top="1440" w:left="1260" w:right="1440" w:header="720" w:footer="720"/>
       <w:pgNumType w:start="1"/>

</xml_diff>

<commit_message>
adding embedding write up
</commit_message>
<xml_diff>
--- a/Paper/Clinical_Trails_Tumor_Name_Stardaization_using Embedding_Analysis.docx
+++ b/Paper/Clinical_Trails_Tumor_Name_Stardaization_using Embedding_Analysis.docx
@@ -2169,11 +2169,16 @@
     <w:p>
       <w:pPr>
         <w:ind w:left="-540" w:firstLine="0"/>
-        <w:rPr/>
-      </w:pPr>
-      <w:r>
-        <w:rPr>
-          <w:b w:val="1"/>
+        <w:rPr>
+          <w:sz w:val="24"/>
+          <w:szCs w:val="24"/>
+        </w:rPr>
+      </w:pPr>
+      <w:r>
+        <w:rPr>
+          <w:b w:val="1"/>
+          <w:sz w:val="24"/>
+          <w:szCs w:val="24"/>
           <w:rtl w:val="0"/>
         </w:rPr>
         <w:t xml:space="preserve">Data Availability </w:t>
@@ -2263,11 +2268,15 @@
         <w:ind w:left="-540" w:firstLine="0"/>
         <w:rPr>
           <w:b w:val="1"/>
-        </w:rPr>
-      </w:pPr>
-      <w:r>
-        <w:rPr>
-          <w:b w:val="1"/>
+          <w:sz w:val="24"/>
+          <w:szCs w:val="24"/>
+        </w:rPr>
+      </w:pPr>
+      <w:r>
+        <w:rPr>
+          <w:b w:val="1"/>
+          <w:sz w:val="24"/>
+          <w:szCs w:val="24"/>
           <w:rtl w:val="0"/>
         </w:rPr>
         <w:t xml:space="preserve">Data Extraction Pipeline</w:t>
@@ -4377,14 +4386,18 @@
         <w:ind w:left="-540" w:firstLine="0"/>
         <w:rPr>
           <w:b w:val="1"/>
-        </w:rPr>
-      </w:pPr>
-      <w:r>
-        <w:rPr>
-          <w:b w:val="1"/>
-          <w:rtl w:val="0"/>
-        </w:rPr>
-        <w:t xml:space="preserve">Tumor Data Anomalies </w:t>
+          <w:sz w:val="24"/>
+          <w:szCs w:val="24"/>
+        </w:rPr>
+      </w:pPr>
+      <w:r>
+        <w:rPr>
+          <w:b w:val="1"/>
+          <w:sz w:val="24"/>
+          <w:szCs w:val="24"/>
+          <w:rtl w:val="0"/>
+        </w:rPr>
+        <w:t xml:space="preserve">Anomalies in Clinical Trials Tumor Names</w:t>
       </w:r>
     </w:p>
     <w:p>
@@ -7396,11 +7409,15 @@
         <w:ind w:left="-540" w:firstLine="0"/>
         <w:rPr>
           <w:b w:val="1"/>
-        </w:rPr>
-      </w:pPr>
-      <w:r>
-        <w:rPr>
-          <w:b w:val="1"/>
+          <w:sz w:val="24"/>
+          <w:szCs w:val="24"/>
+        </w:rPr>
+      </w:pPr>
+      <w:r>
+        <w:rPr>
+          <w:b w:val="1"/>
+          <w:sz w:val="24"/>
+          <w:szCs w:val="24"/>
           <w:rtl w:val="0"/>
         </w:rPr>
         <w:t xml:space="preserve">Standardization Pipeline</w:t>
@@ -7433,17 +7450,30 @@
       <w:pPr>
         <w:ind w:left="-540" w:firstLine="0"/>
         <w:rPr>
-          <w:b w:val="1"/>
           <w:i w:val="1"/>
-        </w:rPr>
-      </w:pPr>
-      <w:r>
-        <w:rPr>
-          <w:b w:val="1"/>
+          <w:sz w:val="24"/>
+          <w:szCs w:val="24"/>
+        </w:rPr>
+      </w:pPr>
+      <w:r>
+        <w:rPr>
           <w:i w:val="1"/>
+          <w:sz w:val="24"/>
+          <w:szCs w:val="24"/>
           <w:rtl w:val="0"/>
         </w:rPr>
         <w:t xml:space="preserve">Text Matching Technique: Edit Distance based Matching</w:t>
+      </w:r>
+    </w:p>
+    <w:p>
+      <w:pPr>
+        <w:ind w:left="-540" w:firstLine="0"/>
+        <w:rPr/>
+      </w:pPr>
+      <w:r>
+        <w:rPr>
+          <w:rtl w:val="0"/>
+        </w:rPr>
       </w:r>
     </w:p>
     <w:p>
@@ -8594,13 +8624,15 @@
       <w:pPr>
         <w:ind w:left="-540" w:firstLine="0"/>
         <w:rPr>
-          <w:b w:val="1"/>
-        </w:rPr>
-      </w:pPr>
-      <w:r>
-        <w:rPr>
-          <w:b w:val="1"/>
+          <w:sz w:val="24"/>
+          <w:szCs w:val="24"/>
+        </w:rPr>
+      </w:pPr>
+      <w:r>
+        <w:rPr>
           <w:i w:val="1"/>
+          <w:sz w:val="24"/>
+          <w:szCs w:val="24"/>
           <w:rtl w:val="0"/>
         </w:rPr>
         <w:t xml:space="preserve">Text Matching Technique: Edit Distance combined with Affinity Propagation Clustering</w:t>
@@ -8843,50 +8875,61 @@
       </w:pPr>
       <w:r>
         <w:rPr>
-          <w:rtl w:val="0"/>
-        </w:rPr>
-      </w:r>
-    </w:p>
-    <w:p>
-      <w:pPr>
-        <w:ind w:left="-540" w:firstLine="0"/>
-        <w:rPr>
           <w:color w:val="202122"/>
           <w:highlight w:val="white"/>
-        </w:rPr>
-      </w:pPr>
-      <w:r>
-        <w:rPr>
-          <w:rtl w:val="0"/>
-        </w:rPr>
-      </w:r>
-    </w:p>
-    <w:p>
-      <w:pPr>
-        <w:rPr>
-          <w:b w:val="1"/>
-        </w:rPr>
-      </w:pPr>
-      <w:r>
-        <w:rPr>
-          <w:rtl w:val="0"/>
-        </w:rPr>
-      </w:r>
-    </w:p>
-    <w:p>
-      <w:pPr>
-        <w:rPr>
-          <w:b w:val="1"/>
-        </w:rPr>
-      </w:pPr>
-      <w:r>
-        <w:rPr>
-          <w:rtl w:val="0"/>
-        </w:rPr>
-      </w:r>
-    </w:p>
-    <w:p>
-      <w:pPr>
+          <w:rtl w:val="0"/>
+        </w:rPr>
+        <w:t xml:space="preserve">Upon completing the outlier analysis, we implement the pipeline's second stage, which standardizes each cluster member. To achieve this, we go through each cluster once again and identify the closest term from the list of standardized tumors (WHO 5th edition, WHO all editions, and NCIT) using the edit distance we have used thus far in the pipeline. If a majority of the tumor names in a cluster are close to a specific standardized term, then all the tumor names are mapped to that standardized term. In case there is a draw, where two or more standardized terms are equally represented in a cluster, then each tumor name within that cluster is assigned to its closest (based on the edit distance used so far) matching standardized tumor name. </w:t>
+      </w:r>
+    </w:p>
+    <w:p>
+      <w:pPr>
+        <w:ind w:left="-540" w:firstLine="0"/>
+        <w:rPr>
+          <w:color w:val="202122"/>
+          <w:highlight w:val="white"/>
+        </w:rPr>
+      </w:pPr>
+      <w:r>
+        <w:rPr>
+          <w:rtl w:val="0"/>
+        </w:rPr>
+      </w:r>
+    </w:p>
+    <w:p>
+      <w:pPr>
+        <w:ind w:left="-540" w:firstLine="0"/>
+        <w:rPr>
+          <w:color w:val="202122"/>
+          <w:highlight w:val="white"/>
+        </w:rPr>
+      </w:pPr>
+      <w:r>
+        <w:rPr>
+          <w:color w:val="202122"/>
+          <w:highlight w:val="white"/>
+          <w:rtl w:val="0"/>
+        </w:rPr>
+        <w:t xml:space="preserve">The text-based matching pipeline is described in figure 2. The following section will discuss the pipeline that standardizes the clinical trial tumors based on text-embeddings. </w:t>
+      </w:r>
+    </w:p>
+    <w:p>
+      <w:pPr>
+        <w:ind w:left="-540" w:firstLine="0"/>
+        <w:rPr>
+          <w:color w:val="202122"/>
+          <w:highlight w:val="white"/>
+        </w:rPr>
+      </w:pPr>
+      <w:r>
+        <w:rPr>
+          <w:rtl w:val="0"/>
+        </w:rPr>
+      </w:r>
+    </w:p>
+    <w:p>
+      <w:pPr>
+        <w:ind w:left="-540" w:firstLine="0"/>
         <w:rPr>
           <w:b w:val="1"/>
         </w:rPr>
@@ -8907,12 +8950,12 @@
           <wp:inline distB="114300" distT="114300" distL="114300" distR="114300">
             <wp:extent cx="6687152" cy="1230078"/>
             <wp:effectExtent b="0" l="0" r="0" t="0"/>
-            <wp:docPr id="4" name="image3.png"/>
+            <wp:docPr id="4" name="image2.png"/>
             <a:graphic>
               <a:graphicData uri="http://schemas.openxmlformats.org/drawingml/2006/picture">
                 <pic:pic>
                   <pic:nvPicPr>
-                    <pic:cNvPr id="0" name="image3.png"/>
+                    <pic:cNvPr id="0" name="image2.png"/>
                     <pic:cNvPicPr preferRelativeResize="0"/>
                   </pic:nvPicPr>
                   <pic:blipFill>
@@ -8944,6 +8987,150 @@
     </w:p>
     <w:p>
       <w:pPr>
+        <w:ind w:left="-540" w:firstLine="0"/>
+        <w:rPr>
+          <w:b w:val="1"/>
+          <w:i w:val="1"/>
+          <w:sz w:val="24"/>
+          <w:szCs w:val="24"/>
+        </w:rPr>
+      </w:pPr>
+      <w:r>
+        <w:rPr>
+          <w:rtl w:val="0"/>
+        </w:rPr>
+      </w:r>
+    </w:p>
+    <w:p>
+      <w:pPr>
+        <w:ind w:left="-540" w:firstLine="0"/>
+        <w:rPr>
+          <w:i w:val="1"/>
+          <w:sz w:val="24"/>
+          <w:szCs w:val="24"/>
+        </w:rPr>
+      </w:pPr>
+      <w:r>
+        <w:rPr>
+          <w:i w:val="1"/>
+          <w:sz w:val="24"/>
+          <w:szCs w:val="24"/>
+          <w:rtl w:val="0"/>
+        </w:rPr>
+        <w:t xml:space="preserve">Text Embedding Analysis: Closest match in Embedding Space</w:t>
+        <w:br w:type="textWrapping"/>
+      </w:r>
+    </w:p>
+    <w:p>
+      <w:pPr>
+        <w:ind w:left="-540" w:firstLine="0"/>
+        <w:rPr>
+          <w:sz w:val="24"/>
+          <w:szCs w:val="24"/>
+        </w:rPr>
+      </w:pPr>
+      <w:r>
+        <w:rPr>
+          <w:sz w:val="24"/>
+          <w:szCs w:val="24"/>
+          <w:rtl w:val="0"/>
+        </w:rPr>
+        <w:t xml:space="preserve">T</w:t>
+      </w:r>
+    </w:p>
+    <w:p>
+      <w:pPr>
+        <w:ind w:left="-540" w:firstLine="0"/>
+        <w:rPr>
+          <w:b w:val="1"/>
+        </w:rPr>
+      </w:pPr>
+      <w:r>
+        <w:rPr>
+          <w:rtl w:val="0"/>
+        </w:rPr>
+      </w:r>
+    </w:p>
+    <w:p>
+      <w:pPr>
+        <w:ind w:left="-540" w:firstLine="0"/>
+        <w:rPr>
+          <w:b w:val="1"/>
+        </w:rPr>
+      </w:pPr>
+      <w:r>
+        <w:rPr>
+          <w:rtl w:val="0"/>
+        </w:rPr>
+      </w:r>
+    </w:p>
+    <w:p>
+      <w:pPr>
+        <w:ind w:left="-540" w:firstLine="0"/>
+        <w:rPr>
+          <w:b w:val="1"/>
+        </w:rPr>
+      </w:pPr>
+      <w:r>
+        <w:rPr>
+          <w:rtl w:val="0"/>
+        </w:rPr>
+      </w:r>
+    </w:p>
+    <w:p>
+      <w:pPr>
+        <w:ind w:left="-540" w:firstLine="0"/>
+        <w:rPr>
+          <w:b w:val="1"/>
+        </w:rPr>
+      </w:pPr>
+      <w:r>
+        <w:rPr>
+          <w:rtl w:val="0"/>
+        </w:rPr>
+      </w:r>
+    </w:p>
+    <w:p>
+      <w:pPr>
+        <w:ind w:left="-540" w:firstLine="0"/>
+        <w:rPr>
+          <w:b w:val="1"/>
+        </w:rPr>
+      </w:pPr>
+      <w:r>
+        <w:rPr>
+          <w:rtl w:val="0"/>
+        </w:rPr>
+      </w:r>
+    </w:p>
+    <w:p>
+      <w:pPr>
+        <w:ind w:left="-540" w:firstLine="0"/>
+        <w:rPr>
+          <w:b w:val="1"/>
+        </w:rPr>
+      </w:pPr>
+      <w:r>
+        <w:rPr>
+          <w:rtl w:val="0"/>
+        </w:rPr>
+      </w:r>
+    </w:p>
+    <w:p>
+      <w:pPr>
+        <w:ind w:left="-540" w:firstLine="0"/>
+        <w:rPr>
+          <w:b w:val="1"/>
+        </w:rPr>
+      </w:pPr>
+      <w:r>
+        <w:rPr>
+          <w:rtl w:val="0"/>
+        </w:rPr>
+      </w:r>
+    </w:p>
+    <w:p>
+      <w:pPr>
         <w:ind w:left="-540" w:firstLine="540"/>
         <w:rPr>
           <w:b w:val="1"/>
@@ -9241,12 +9428,12 @@
           <wp:inline distB="114300" distT="114300" distL="114300" distR="114300">
             <wp:extent cx="6057900" cy="2387600"/>
             <wp:effectExtent b="0" l="0" r="0" t="0"/>
-            <wp:docPr id="1" name="image2.png"/>
+            <wp:docPr id="1" name="image3.png"/>
             <a:graphic>
               <a:graphicData uri="http://schemas.openxmlformats.org/drawingml/2006/picture">
                 <pic:pic>
                   <pic:nvPicPr>
-                    <pic:cNvPr id="0" name="image2.png"/>
+                    <pic:cNvPr id="0" name="image3.png"/>
                     <pic:cNvPicPr preferRelativeResize="0"/>
                   </pic:nvPicPr>
                   <pic:blipFill>

</xml_diff>

<commit_message>
adding PCA details with explained variance
</commit_message>
<xml_diff>
--- a/Paper/Clinical_Trails_Tumor_Name_Stardaization_using Embedding_Analysis.docx
+++ b/Paper/Clinical_Trails_Tumor_Name_Stardaization_using Embedding_Analysis.docx
@@ -4207,12 +4207,12 @@
           <wp:inline distB="114300" distT="114300" distL="114300" distR="114300">
             <wp:extent cx="6057900" cy="1308100"/>
             <wp:effectExtent b="0" l="0" r="0" t="0"/>
-            <wp:docPr id="2" name="image4.png"/>
+            <wp:docPr id="2" name="image3.png"/>
             <a:graphic>
               <a:graphicData uri="http://schemas.openxmlformats.org/drawingml/2006/picture">
                 <pic:pic>
                   <pic:nvPicPr>
-                    <pic:cNvPr id="0" name="image4.png"/>
+                    <pic:cNvPr id="0" name="image3.png"/>
                     <pic:cNvPicPr preferRelativeResize="0"/>
                   </pic:nvPicPr>
                   <pic:blipFill>
@@ -8919,12 +8919,12 @@
           <wp:inline distB="114300" distT="114300" distL="114300" distR="114300">
             <wp:extent cx="6687152" cy="1230078"/>
             <wp:effectExtent b="0" l="0" r="0" t="0"/>
-            <wp:docPr id="4" name="image1.png"/>
+            <wp:docPr id="4" name="image4.png"/>
             <a:graphic>
               <a:graphicData uri="http://schemas.openxmlformats.org/drawingml/2006/picture">
                 <pic:pic>
                   <pic:nvPicPr>
-                    <pic:cNvPr id="0" name="image1.png"/>
+                    <pic:cNvPr id="0" name="image4.png"/>
                     <pic:cNvPicPr preferRelativeResize="0"/>
                   </pic:nvPicPr>
                   <pic:blipFill>
@@ -9338,7 +9338,7 @@
           <w:szCs w:val="24"/>
           <w:rtl w:val="0"/>
         </w:rPr>
-        <w:t xml:space="preserve">Similar to how we used edit distances as a divergence metric for AP clustering and then performed standardization on each cluster, the Euclidean distance between terms in the embedding space can also be used as a divergence metric in AP clustering. However, calculating the pairwise Euclidean distance in the embedding space for all the tumor terms in clinical trials, WHO, and NCIT database is computationally expensive as the embedding space has a large number of dimensions for both ADA002 (1536 dimensions) and LTE-3 (3072 dimensions) embeddings. Thus, we perform principal component analysis (PCA) on each set of embeddings, and it should be noted that before computing the PCA, we also have to consider the terms if we are using only the 5th edition of WHO tumors or all the editions, thus we generate four sets PCA transformed embeddings, and their dimensions are listed in Table 4. </w:t>
+        <w:t xml:space="preserve">Similar to how we used edit distances as a divergence metric for AP clustering and then performed standardization on each cluster, the Euclidean distance between terms in the embedding space can also be used as a divergence metric in AP clustering. However, calculating the pairwise Euclidean distance in the embedding space for all the tumor terms in clinical trials, WHO, and NCIT database is computationally expensive as the embedding space has a large number of dimensions for both ADA002 (1536 dimensions) and LTE-3 (3072 dimensions) embeddings. Thus, we perform principal component analysis (PCA) on each set of embeddings, and it should be noted that before computing the PCA, we also have to consider the terms if we are using only the 5th edition of WHO tumors or all the editions, thus we generate four sets PCA transformed embeddings, and their dimensions are listed in Table 4. For each case, we only retain the minimum number of principal components that explain 80% of the variance in the data. </w:t>
       </w:r>
     </w:p>
     <w:p>
@@ -9359,12 +9359,14 @@
       <w:pPr>
         <w:ind w:left="-540" w:firstLine="0"/>
         <w:rPr>
+          <w:b w:val="1"/>
           <w:sz w:val="24"/>
           <w:szCs w:val="24"/>
         </w:rPr>
       </w:pPr>
       <w:r>
         <w:rPr>
+          <w:b w:val="1"/>
           <w:sz w:val="24"/>
           <w:szCs w:val="24"/>
           <w:rtl w:val="0"/>
@@ -10077,12 +10079,12 @@
           <wp:inline distB="114300" distT="114300" distL="114300" distR="114300">
             <wp:extent cx="6057900" cy="2387600"/>
             <wp:effectExtent b="0" l="0" r="0" t="0"/>
-            <wp:docPr id="1" name="image2.png"/>
+            <wp:docPr id="1" name="image1.png"/>
             <a:graphic>
               <a:graphicData uri="http://schemas.openxmlformats.org/drawingml/2006/picture">
                 <pic:pic>
                   <pic:nvPicPr>
-                    <pic:cNvPr id="0" name="image2.png"/>
+                    <pic:cNvPr id="0" name="image1.png"/>
                     <pic:cNvPicPr preferRelativeResize="0"/>
                   </pic:nvPicPr>
                   <pic:blipFill>
@@ -10426,12 +10428,12 @@
           <wp:inline distB="114300" distT="114300" distL="114300" distR="114300">
             <wp:extent cx="6057900" cy="2527300"/>
             <wp:effectExtent b="0" l="0" r="0" t="0"/>
-            <wp:docPr id="3" name="image3.png"/>
+            <wp:docPr id="3" name="image2.png"/>
             <a:graphic>
               <a:graphicData uri="http://schemas.openxmlformats.org/drawingml/2006/picture">
                 <pic:pic>
                   <pic:nvPicPr>
-                    <pic:cNvPr id="0" name="image3.png"/>
+                    <pic:cNvPr id="0" name="image2.png"/>
                     <pic:cNvPicPr preferRelativeResize="0"/>
                   </pic:nvPicPr>
                   <pic:blipFill>

</xml_diff>

<commit_message>
update AP clustering with embedding in manuscript
</commit_message>
<xml_diff>
--- a/Paper/Clinical_Trails_Tumor_Name_Stardaization_using Embedding_Analysis.docx
+++ b/Paper/Clinical_Trails_Tumor_Name_Stardaization_using Embedding_Analysis.docx
@@ -4207,12 +4207,12 @@
           <wp:inline distB="114300" distT="114300" distL="114300" distR="114300">
             <wp:extent cx="6057900" cy="1308100"/>
             <wp:effectExtent b="0" l="0" r="0" t="0"/>
-            <wp:docPr id="2" name="image3.png"/>
+            <wp:docPr id="1" name="image1.png"/>
             <a:graphic>
               <a:graphicData uri="http://schemas.openxmlformats.org/drawingml/2006/picture">
                 <pic:pic>
                   <pic:nvPicPr>
-                    <pic:cNvPr id="0" name="image3.png"/>
+                    <pic:cNvPr id="0" name="image1.png"/>
                     <pic:cNvPicPr preferRelativeResize="0"/>
                   </pic:nvPicPr>
                   <pic:blipFill>
@@ -7450,6 +7450,7 @@
       <w:pPr>
         <w:ind w:left="-540" w:firstLine="0"/>
         <w:rPr>
+          <w:b w:val="1"/>
           <w:i w:val="1"/>
           <w:sz w:val="24"/>
           <w:szCs w:val="24"/>
@@ -7457,6 +7458,7 @@
       </w:pPr>
       <w:r>
         <w:rPr>
+          <w:b w:val="1"/>
           <w:i w:val="1"/>
           <w:sz w:val="24"/>
           <w:szCs w:val="24"/>
@@ -8624,12 +8626,14 @@
       <w:pPr>
         <w:ind w:left="-540" w:firstLine="0"/>
         <w:rPr>
+          <w:b w:val="1"/>
           <w:sz w:val="24"/>
           <w:szCs w:val="24"/>
         </w:rPr>
       </w:pPr>
       <w:r>
         <w:rPr>
+          <w:b w:val="1"/>
           <w:i w:val="1"/>
           <w:sz w:val="24"/>
           <w:szCs w:val="24"/>
@@ -8919,12 +8923,12 @@
           <wp:inline distB="114300" distT="114300" distL="114300" distR="114300">
             <wp:extent cx="6687152" cy="1230078"/>
             <wp:effectExtent b="0" l="0" r="0" t="0"/>
-            <wp:docPr id="4" name="image4.png"/>
+            <wp:docPr id="4" name="image2.png"/>
             <a:graphic>
               <a:graphicData uri="http://schemas.openxmlformats.org/drawingml/2006/picture">
                 <pic:pic>
                   <pic:nvPicPr>
-                    <pic:cNvPr id="0" name="image4.png"/>
+                    <pic:cNvPr id="0" name="image2.png"/>
                     <pic:cNvPicPr preferRelativeResize="0"/>
                   </pic:nvPicPr>
                   <pic:blipFill>
@@ -8974,6 +8978,7 @@
       <w:pPr>
         <w:ind w:left="-540" w:firstLine="0"/>
         <w:rPr>
+          <w:b w:val="1"/>
           <w:i w:val="1"/>
           <w:sz w:val="24"/>
           <w:szCs w:val="24"/>
@@ -8981,6 +8986,7 @@
       </w:pPr>
       <w:r>
         <w:rPr>
+          <w:b w:val="1"/>
           <w:i w:val="1"/>
           <w:sz w:val="24"/>
           <w:szCs w:val="24"/>
@@ -9324,12 +9330,21 @@
       </w:pPr>
       <w:r>
         <w:rPr>
+          <w:b w:val="1"/>
           <w:i w:val="1"/>
           <w:sz w:val="24"/>
           <w:szCs w:val="24"/>
           <w:rtl w:val="0"/>
         </w:rPr>
-        <w:t xml:space="preserve">Text Embedding Analysis: Open AI Embeddings + Clustering </w:t>
+        <w:t xml:space="preserve">Text Embedding Analysis: Open AI Embeddings and  Clustering </w:t>
+      </w:r>
+      <w:r>
+        <w:rPr>
+          <w:i w:val="1"/>
+          <w:sz w:val="24"/>
+          <w:szCs w:val="24"/>
+          <w:rtl w:val="0"/>
+        </w:rPr>
         <w:br w:type="textWrapping"/>
       </w:r>
       <w:r>
@@ -9780,15 +9795,19 @@
       </w:pPr>
       <w:r>
         <w:rPr>
-          <w:rtl w:val="0"/>
-        </w:rPr>
+          <w:sz w:val="24"/>
+          <w:szCs w:val="24"/>
+          <w:rtl w:val="0"/>
+        </w:rPr>
+        <w:t xml:space="preserve">With the four sets of PCA-transformed embeddings, we calculate the pairwise Euclidean distance that can be used for AP clustering. Once AP clustering is completed, we identify the large clusters by computing the z-scores for each cluster based on the number of cluster members.  We set the z-score threshold at 2.5, i.e., any clusters with a z-score greater than 2.5 were designated as large clusters. Using the threshold z-score of 2.5, we are able to determine the maximum number of members per cluster, and then for each cluster we designated as large, we perform AP within these clusters till either their sizes are below or equal to the maximum number of cluster members or the AP clustering algorithm converges. In this embedding-based AP clustering, we did not use median cluster size as the threshold for determining the large clusters as we did in edit-distance-based AP clustering because we noticed that the median cluster size in embedding-based AP clustering determined several clusters as large, which should not be considered large as those clusters elements belonged together. The z-score-based method flagged fewer such clusters as large and thus was a better way to identify large clusters in embedding-based AP clustering.  </w:t>
       </w:r>
     </w:p>
     <w:p>
       <w:pPr>
         <w:ind w:left="-540" w:firstLine="0"/>
         <w:rPr>
-          <w:b w:val="1"/>
+          <w:sz w:val="24"/>
+          <w:szCs w:val="24"/>
         </w:rPr>
       </w:pPr>
       <w:r>
@@ -9801,7 +9820,103 @@
       <w:pPr>
         <w:ind w:left="-540" w:firstLine="0"/>
         <w:rPr>
-          <w:b w:val="1"/>
+          <w:sz w:val="24"/>
+          <w:szCs w:val="24"/>
+          <w:highlight w:val="white"/>
+        </w:rPr>
+      </w:pPr>
+      <w:r>
+        <w:rPr>
+          <w:sz w:val="24"/>
+          <w:szCs w:val="24"/>
+          <w:rtl w:val="0"/>
+        </w:rPr>
+        <w:t xml:space="preserve">After the clustering is completed, we compute isolation forest and LOF analysis to determine outliers within each cluster just as we did in the case for edit-distance based AP clustering. The only change we made in this case was in the isolation forest analysis we fixed the number of trees argument to 100 as it is the value recommended for convergence by Liu et al. 2008  </w:t>
+      </w:r>
+      <w:hyperlink r:id="rId47">
+        <w:r>
+          <w:rPr>
+            <w:color w:val="1155cc"/>
+            <w:sz w:val="24"/>
+            <w:szCs w:val="24"/>
+            <w:u w:val="single"/>
+            <w:rtl w:val="0"/>
+          </w:rPr>
+          <w:t xml:space="preserve">(Liu et al. 2008)</w:t>
+        </w:r>
+      </w:hyperlink>
+      <w:r>
+        <w:rPr>
+          <w:sz w:val="24"/>
+          <w:szCs w:val="24"/>
+          <w:rtl w:val="0"/>
+        </w:rPr>
+        <w:t xml:space="preserve"> in their original introduction of the isolation forest algorithm. The remaining hyperparameters for both isolation forest and LOF analysis were kept the same as they were in the case of edit-distance based AP clustering.  Following the outlier detection step, we iterate through each cluster and determine the standardized term (WHO 5th edition, WHO all edition, or NCIT) closest to each cluster element by computing the euclidean distance in the embedding space </w:t>
+      </w:r>
+      <w:r>
+        <w:rPr>
+          <w:sz w:val="24"/>
+          <w:szCs w:val="24"/>
+          <w:highlight w:val="white"/>
+          <w:rtl w:val="0"/>
+        </w:rPr>
+        <w:t xml:space="preserve"> (not PCA transformed space)</w:t>
+      </w:r>
+      <w:r>
+        <w:rPr>
+          <w:sz w:val="24"/>
+          <w:szCs w:val="24"/>
+          <w:rtl w:val="0"/>
+        </w:rPr>
+        <w:t xml:space="preserve">. </w:t>
+      </w:r>
+      <w:r>
+        <w:rPr>
+          <w:sz w:val="24"/>
+          <w:szCs w:val="24"/>
+          <w:highlight w:val="white"/>
+          <w:rtl w:val="0"/>
+        </w:rPr>
+        <w:t xml:space="preserve">If a majority of the tumor names in a cluster are close to a specific standardized term, then all the tumor names are mapped to that standardized term. In case there is a draw, where two or more standardized terms are equally represented in a cluster, then each tumor name within that cluster is assigned to its closest matching standardized tumor name. The final standardization process is similar to the standardization process discussed in the edit-distance based AP clustering, however, instead of edit distances , we used the euclidean distance in the embedding space to determine the closest standardized terms. </w:t>
+      </w:r>
+    </w:p>
+    <w:p>
+      <w:pPr>
+        <w:ind w:left="-540" w:firstLine="0"/>
+        <w:rPr>
+          <w:sz w:val="24"/>
+          <w:szCs w:val="24"/>
+          <w:highlight w:val="white"/>
+        </w:rPr>
+      </w:pPr>
+      <w:r>
+        <w:rPr>
+          <w:rtl w:val="0"/>
+        </w:rPr>
+      </w:r>
+    </w:p>
+    <w:p>
+      <w:pPr>
+        <w:ind w:left="-540" w:firstLine="0"/>
+        <w:rPr>
+          <w:sz w:val="24"/>
+          <w:szCs w:val="24"/>
+          <w:highlight w:val="white"/>
+        </w:rPr>
+      </w:pPr>
+      <w:r>
+        <w:rPr>
+          <w:rtl w:val="0"/>
+        </w:rPr>
+      </w:r>
+    </w:p>
+    <w:p>
+      <w:pPr>
+        <w:ind w:left="-540" w:firstLine="0"/>
+        <w:rPr>
+          <w:sz w:val="24"/>
+          <w:szCs w:val="24"/>
+          <w:highlight w:val="white"/>
         </w:rPr>
       </w:pPr>
       <w:r>
@@ -9814,7 +9929,6 @@
       <w:pPr>
         <w:ind w:left="-540" w:firstLine="540"/>
         <w:rPr>
-          <w:b w:val="1"/>
           <w:i w:val="1"/>
         </w:rPr>
       </w:pPr>
@@ -9828,6 +9942,7 @@
       <w:pPr>
         <w:ind w:left="-540" w:firstLine="540"/>
         <w:rPr>
+          <w:b w:val="1"/>
           <w:i w:val="1"/>
         </w:rPr>
       </w:pPr>
@@ -9835,66 +9950,6 @@
         <w:rPr>
           <w:rtl w:val="0"/>
         </w:rPr>
-      </w:r>
-    </w:p>
-    <w:p>
-      <w:pPr>
-        <w:ind w:left="-540" w:firstLine="0"/>
-        <w:rPr>
-          <w:i w:val="1"/>
-        </w:rPr>
-      </w:pPr>
-      <w:r>
-        <w:rPr>
-          <w:rtl w:val="0"/>
-        </w:rPr>
-      </w:r>
-    </w:p>
-    <w:p>
-      <w:pPr>
-        <w:ind w:left="-540" w:firstLine="0"/>
-        <w:rPr>
-          <w:b w:val="1"/>
-          <w:i w:val="1"/>
-        </w:rPr>
-      </w:pPr>
-      <w:r>
-        <w:rPr>
-          <w:b w:val="1"/>
-          <w:i w:val="1"/>
-          <w:rtl w:val="0"/>
-        </w:rPr>
-        <w:t xml:space="preserve">2.3.3 Extract tumor name embeddings from ADA 2.0 and V-3 Large Text Embeddings </w:t>
-      </w:r>
-    </w:p>
-    <w:p>
-      <w:pPr>
-        <w:ind w:left="-540" w:firstLine="0"/>
-        <w:rPr>
-          <w:i w:val="1"/>
-        </w:rPr>
-      </w:pPr>
-      <w:r>
-        <w:rPr>
-          <w:rtl w:val="0"/>
-        </w:rPr>
-      </w:r>
-    </w:p>
-    <w:p>
-      <w:pPr>
-        <w:ind w:left="-540" w:firstLine="540"/>
-        <w:rPr>
-          <w:b w:val="1"/>
-          <w:i w:val="1"/>
-        </w:rPr>
-      </w:pPr>
-      <w:r>
-        <w:rPr>
-          <w:b w:val="1"/>
-          <w:i w:val="1"/>
-          <w:rtl w:val="0"/>
-        </w:rPr>
-        <w:t xml:space="preserve">2.3.3.1  Nearest match for ADA 2.0 and V-3 Large</w:t>
       </w:r>
     </w:p>
     <w:p>
@@ -10066,9 +10121,6 @@
       <w:pPr>
         <w:rPr>
           <w:b w:val="1"/>
-          <w:sz w:val="28"/>
-          <w:szCs w:val="28"/>
-          <w:highlight w:val="white"/>
         </w:rPr>
       </w:pPr>
       <w:r>
@@ -10077,18 +10129,18 @@
         </w:rPr>
         <w:drawing>
           <wp:inline distB="114300" distT="114300" distL="114300" distR="114300">
-            <wp:extent cx="6057900" cy="2387600"/>
+            <wp:extent cx="6057900" cy="2438400"/>
             <wp:effectExtent b="0" l="0" r="0" t="0"/>
-            <wp:docPr id="1" name="image1.png"/>
+            <wp:docPr id="2" name="image4.png"/>
             <a:graphic>
               <a:graphicData uri="http://schemas.openxmlformats.org/drawingml/2006/picture">
                 <pic:pic>
                   <pic:nvPicPr>
-                    <pic:cNvPr id="0" name="image1.png"/>
+                    <pic:cNvPr id="0" name="image4.png"/>
                     <pic:cNvPicPr preferRelativeResize="0"/>
                   </pic:nvPicPr>
                   <pic:blipFill>
-                    <a:blip r:embed="rId47"/>
+                    <a:blip r:embed="rId48"/>
                     <a:srcRect b="0" l="0" r="0" t="0"/>
                     <a:stretch>
                       <a:fillRect/>
@@ -10097,7 +10149,7 @@
                   <pic:spPr>
                     <a:xfrm>
                       <a:off x="0" y="0"/>
-                      <a:ext cx="6057900" cy="2387600"/>
+                      <a:ext cx="6057900" cy="2438400"/>
                     </a:xfrm>
                     <a:prstGeom prst="rect"/>
                     <a:ln/>
@@ -10110,6 +10162,57 @@
       </w:r>
       <w:r>
         <w:rPr>
+          <w:rtl w:val="0"/>
+        </w:rPr>
+      </w:r>
+    </w:p>
+    <w:p>
+      <w:pPr>
+        <w:rPr>
+          <w:b w:val="1"/>
+        </w:rPr>
+      </w:pPr>
+      <w:r>
+        <w:rPr>
+          <w:rtl w:val="0"/>
+        </w:rPr>
+      </w:r>
+    </w:p>
+    <w:p>
+      <w:pPr>
+        <w:rPr>
+          <w:b w:val="1"/>
+        </w:rPr>
+      </w:pPr>
+      <w:r>
+        <w:rPr>
+          <w:rtl w:val="0"/>
+        </w:rPr>
+      </w:r>
+    </w:p>
+    <w:p>
+      <w:pPr>
+        <w:rPr>
+          <w:b w:val="1"/>
+        </w:rPr>
+      </w:pPr>
+      <w:r>
+        <w:rPr>
+          <w:rtl w:val="0"/>
+        </w:rPr>
+      </w:r>
+    </w:p>
+    <w:p>
+      <w:pPr>
+        <w:rPr>
+          <w:b w:val="1"/>
+          <w:sz w:val="28"/>
+          <w:szCs w:val="28"/>
+          <w:highlight w:val="white"/>
+        </w:rPr>
+      </w:pPr>
+      <w:r>
+        <w:rPr>
           <w:b w:val="1"/>
           <w:sz w:val="28"/>
           <w:szCs w:val="28"/>
@@ -10428,16 +10531,16 @@
           <wp:inline distB="114300" distT="114300" distL="114300" distR="114300">
             <wp:extent cx="6057900" cy="2527300"/>
             <wp:effectExtent b="0" l="0" r="0" t="0"/>
-            <wp:docPr id="3" name="image2.png"/>
+            <wp:docPr id="3" name="image3.png"/>
             <a:graphic>
               <a:graphicData uri="http://schemas.openxmlformats.org/drawingml/2006/picture">
                 <pic:pic>
                   <pic:nvPicPr>
-                    <pic:cNvPr id="0" name="image2.png"/>
+                    <pic:cNvPr id="0" name="image3.png"/>
                     <pic:cNvPicPr preferRelativeResize="0"/>
                   </pic:nvPicPr>
                   <pic:blipFill>
-                    <a:blip r:embed="rId48"/>
+                    <a:blip r:embed="rId49"/>
                     <a:srcRect b="0" l="0" r="0" t="0"/>
                     <a:stretch>
                       <a:fillRect/>
@@ -11474,7 +11577,7 @@
         <w:t xml:space="preserve">1 </w:t>
         <w:tab/>
       </w:r>
-      <w:hyperlink r:id="rId49">
+      <w:hyperlink r:id="rId50">
         <w:r>
           <w:rPr>
             <w:b w:val="0"/>
@@ -11488,7 +11591,7 @@
           <w:t xml:space="preserve">Bray F, Laversanne M, Sung H, </w:t>
         </w:r>
       </w:hyperlink>
-      <w:hyperlink r:id="rId50">
+      <w:hyperlink r:id="rId51">
         <w:r>
           <w:rPr>
             <w:b w:val="0"/>
@@ -11502,7 +11605,7 @@
           <w:t xml:space="preserve">et al.</w:t>
         </w:r>
       </w:hyperlink>
-      <w:hyperlink r:id="rId51">
+      <w:hyperlink r:id="rId52">
         <w:r>
           <w:rPr>
             <w:b w:val="0"/>
@@ -11516,7 +11619,7 @@
           <w:t xml:space="preserve"> Global cancer statistics 2022: GLOBOCAN estimates of incidence and mortality worldwide for 36 cancers in 185 countries. </w:t>
         </w:r>
       </w:hyperlink>
-      <w:hyperlink r:id="rId52">
+      <w:hyperlink r:id="rId53">
         <w:r>
           <w:rPr>
             <w:b w:val="0"/>
@@ -11530,7 +11633,7 @@
           <w:t xml:space="preserve">CA Cancer J Clin</w:t>
         </w:r>
       </w:hyperlink>
-      <w:hyperlink r:id="rId53">
+      <w:hyperlink r:id="rId54">
         <w:r>
           <w:rPr>
             <w:b w:val="0"/>
@@ -11587,7 +11690,7 @@
         <w:t xml:space="preserve">2 </w:t>
         <w:tab/>
       </w:r>
-      <w:hyperlink r:id="rId54">
+      <w:hyperlink r:id="rId55">
         <w:r>
           <w:rPr>
             <w:b w:val="0"/>
@@ -11601,7 +11704,7 @@
           <w:t xml:space="preserve">Siegel RL, Giaquinto AN, Jemal A. Cancer statistics, 2024. </w:t>
         </w:r>
       </w:hyperlink>
-      <w:hyperlink r:id="rId55">
+      <w:hyperlink r:id="rId56">
         <w:r>
           <w:rPr>
             <w:b w:val="0"/>
@@ -11615,7 +11718,7 @@
           <w:t xml:space="preserve">CA Cancer J Clin</w:t>
         </w:r>
       </w:hyperlink>
-      <w:hyperlink r:id="rId56">
+      <w:hyperlink r:id="rId57">
         <w:r>
           <w:rPr>
             <w:b w:val="0"/>
@@ -11672,7 +11775,7 @@
         <w:t xml:space="preserve">3 </w:t>
         <w:tab/>
       </w:r>
-      <w:hyperlink r:id="rId57">
+      <w:hyperlink r:id="rId58">
         <w:r>
           <w:rPr>
             <w:b w:val="0"/>
@@ -11686,7 +11789,7 @@
           <w:t xml:space="preserve">Matt GY, Sioson E, Shelton K, </w:t>
         </w:r>
       </w:hyperlink>
-      <w:hyperlink r:id="rId58">
+      <w:hyperlink r:id="rId59">
         <w:r>
           <w:rPr>
             <w:b w:val="0"/>
@@ -11700,7 +11803,7 @@
           <w:t xml:space="preserve">et al.</w:t>
         </w:r>
       </w:hyperlink>
-      <w:hyperlink r:id="rId59">
+      <w:hyperlink r:id="rId60">
         <w:r>
           <w:rPr>
             <w:b w:val="0"/>
@@ -11714,7 +11817,7 @@
           <w:t xml:space="preserve"> St. Jude Survivorship Portal: Sharing and Analyzing Large Clinical and Genomic Datasets from Pediatric Cancer Survivors. </w:t>
         </w:r>
       </w:hyperlink>
-      <w:hyperlink r:id="rId60">
+      <w:hyperlink r:id="rId61">
         <w:r>
           <w:rPr>
             <w:b w:val="0"/>
@@ -11728,7 +11831,7 @@
           <w:t xml:space="preserve">Cancer Discov</w:t>
         </w:r>
       </w:hyperlink>
-      <w:hyperlink r:id="rId61">
+      <w:hyperlink r:id="rId62">
         <w:r>
           <w:rPr>
             <w:b w:val="0"/>
@@ -11785,7 +11888,7 @@
         <w:t xml:space="preserve">4 </w:t>
         <w:tab/>
       </w:r>
-      <w:hyperlink r:id="rId62">
+      <w:hyperlink r:id="rId63">
         <w:r>
           <w:rPr>
             <w:b w:val="0"/>
@@ -11799,7 +11902,7 @@
           <w:t xml:space="preserve">Aristizabal P, Winestone LE, Umaretiya P, </w:t>
         </w:r>
       </w:hyperlink>
-      <w:hyperlink r:id="rId63">
+      <w:hyperlink r:id="rId64">
         <w:r>
           <w:rPr>
             <w:b w:val="0"/>
@@ -11813,7 +11916,7 @@
           <w:t xml:space="preserve">et al.</w:t>
         </w:r>
       </w:hyperlink>
-      <w:hyperlink r:id="rId64">
+      <w:hyperlink r:id="rId65">
         <w:r>
           <w:rPr>
             <w:b w:val="0"/>
@@ -11827,7 +11930,7 @@
           <w:t xml:space="preserve"> Disparities in Pediatric Oncology: The 21st Century Opportunity to Improve Outcomes for Children and Adolescents With Cancer. </w:t>
         </w:r>
       </w:hyperlink>
-      <w:hyperlink r:id="rId65">
+      <w:hyperlink r:id="rId66">
         <w:r>
           <w:rPr>
             <w:b w:val="0"/>
@@ -11841,7 +11944,7 @@
           <w:t xml:space="preserve">Am Soc Clin Oncol Educ Book</w:t>
         </w:r>
       </w:hyperlink>
-      <w:hyperlink r:id="rId66">
+      <w:hyperlink r:id="rId67">
         <w:r>
           <w:rPr>
             <w:b w:val="0"/>
@@ -11898,7 +12001,7 @@
         <w:t xml:space="preserve">5 </w:t>
         <w:tab/>
       </w:r>
-      <w:hyperlink r:id="rId67">
+      <w:hyperlink r:id="rId68">
         <w:r>
           <w:rPr>
             <w:b w:val="0"/>
@@ -11912,7 +12015,7 @@
           <w:t xml:space="preserve">Hunger Stephen P., Mullighan Charles G. Acute Lymphoblastic Leukemia in Children. </w:t>
         </w:r>
       </w:hyperlink>
-      <w:hyperlink r:id="rId68">
+      <w:hyperlink r:id="rId69">
         <w:r>
           <w:rPr>
             <w:b w:val="0"/>
@@ -11926,7 +12029,7 @@
           <w:t xml:space="preserve">N Engl J Med</w:t>
         </w:r>
       </w:hyperlink>
-      <w:hyperlink r:id="rId69">
+      <w:hyperlink r:id="rId70">
         <w:r>
           <w:rPr>
             <w:b w:val="0"/>
@@ -11983,7 +12086,7 @@
         <w:t xml:space="preserve">6 </w:t>
         <w:tab/>
       </w:r>
-      <w:hyperlink r:id="rId70">
+      <w:hyperlink r:id="rId71">
         <w:r>
           <w:rPr>
             <w:b w:val="0"/>
@@ -11997,7 +12100,7 @@
           <w:t xml:space="preserve">Laetsch TW, DuBois SG, Bender JG, </w:t>
         </w:r>
       </w:hyperlink>
-      <w:hyperlink r:id="rId71">
+      <w:hyperlink r:id="rId72">
         <w:r>
           <w:rPr>
             <w:b w:val="0"/>
@@ -12011,7 +12114,7 @@
           <w:t xml:space="preserve">et al.</w:t>
         </w:r>
       </w:hyperlink>
-      <w:hyperlink r:id="rId72">
+      <w:hyperlink r:id="rId73">
         <w:r>
           <w:rPr>
             <w:b w:val="0"/>
@@ -12025,7 +12128,7 @@
           <w:t xml:space="preserve"> Opportunities and Challenges in Drug Development for Pediatric Cancers. </w:t>
         </w:r>
       </w:hyperlink>
-      <w:hyperlink r:id="rId73">
+      <w:hyperlink r:id="rId74">
         <w:r>
           <w:rPr>
             <w:b w:val="0"/>
@@ -12039,7 +12142,7 @@
           <w:t xml:space="preserve">Cancer Discov</w:t>
         </w:r>
       </w:hyperlink>
-      <w:hyperlink r:id="rId74">
+      <w:hyperlink r:id="rId75">
         <w:r>
           <w:rPr>
             <w:b w:val="0"/>
@@ -12096,7 +12199,7 @@
         <w:t xml:space="preserve">7 </w:t>
         <w:tab/>
       </w:r>
-      <w:hyperlink r:id="rId75">
+      <w:hyperlink r:id="rId76">
         <w:r>
           <w:rPr>
             <w:b w:val="0"/>
@@ -12110,7 +12213,7 @@
           <w:t xml:space="preserve">Renfro LA, Ji L, Piao J, </w:t>
         </w:r>
       </w:hyperlink>
-      <w:hyperlink r:id="rId76">
+      <w:hyperlink r:id="rId77">
         <w:r>
           <w:rPr>
             <w:b w:val="0"/>
@@ -12124,7 +12227,7 @@
           <w:t xml:space="preserve">et al.</w:t>
         </w:r>
       </w:hyperlink>
-      <w:hyperlink r:id="rId77">
+      <w:hyperlink r:id="rId78">
         <w:r>
           <w:rPr>
             <w:b w:val="0"/>
@@ -12138,7 +12241,7 @@
           <w:t xml:space="preserve"> Trial Design Challenges and Approaches for Precision Oncology in Rare Tumors: Experiences of the Children’s Oncology Group. </w:t>
         </w:r>
       </w:hyperlink>
-      <w:hyperlink r:id="rId78">
+      <w:hyperlink r:id="rId79">
         <w:r>
           <w:rPr>
             <w:b w:val="0"/>
@@ -12152,7 +12255,7 @@
           <w:t xml:space="preserve">JCO Precis Oncol</w:t>
         </w:r>
       </w:hyperlink>
-      <w:hyperlink r:id="rId79">
+      <w:hyperlink r:id="rId80">
         <w:r>
           <w:rPr>
             <w:b w:val="0"/>
@@ -12166,7 +12269,7 @@
           <w:t xml:space="preserve">. 2019;3. doi: </w:t>
         </w:r>
       </w:hyperlink>
-      <w:hyperlink r:id="rId80">
+      <w:hyperlink r:id="rId81">
         <w:r>
           <w:rPr>
             <w:b w:val="0"/>
@@ -12223,7 +12326,7 @@
         <w:t xml:space="preserve">8 </w:t>
         <w:tab/>
       </w:r>
-      <w:hyperlink r:id="rId81">
+      <w:hyperlink r:id="rId82">
         <w:r>
           <w:rPr>
             <w:b w:val="0"/>
@@ -12237,7 +12340,7 @@
           <w:t xml:space="preserve">Rivers Z, Hyde B, Ronski K, </w:t>
         </w:r>
       </w:hyperlink>
-      <w:hyperlink r:id="rId82">
+      <w:hyperlink r:id="rId83">
         <w:r>
           <w:rPr>
             <w:b w:val="0"/>
@@ -12251,7 +12354,7 @@
           <w:t xml:space="preserve">et al.</w:t>
         </w:r>
       </w:hyperlink>
-      <w:hyperlink r:id="rId83">
+      <w:hyperlink r:id="rId84">
         <w:r>
           <w:rPr>
             <w:b w:val="0"/>
@@ -12265,7 +12368,7 @@
           <w:t xml:space="preserve"> Exploring Barriers to Pediatric Cancer Clinical Trials: The Role of a Networked, Just-in-Time Study Program. </w:t>
         </w:r>
       </w:hyperlink>
-      <w:hyperlink r:id="rId84">
+      <w:hyperlink r:id="rId85">
         <w:r>
           <w:rPr>
             <w:b w:val="0"/>
@@ -12279,7 +12382,7 @@
           <w:t xml:space="preserve">Clin Ther</w:t>
         </w:r>
       </w:hyperlink>
-      <w:hyperlink r:id="rId85">
+      <w:hyperlink r:id="rId86">
         <w:r>
           <w:rPr>
             <w:b w:val="0"/>
@@ -12336,7 +12439,7 @@
         <w:t xml:space="preserve">9 </w:t>
         <w:tab/>
       </w:r>
-      <w:hyperlink r:id="rId86">
+      <w:hyperlink r:id="rId87">
         <w:r>
           <w:rPr>
             <w:b w:val="0"/>
@@ -12350,7 +12453,7 @@
           <w:t xml:space="preserve">National Institutes of Health Clinical Trials Registry. ClinicalTrials.gov. </w:t>
         </w:r>
       </w:hyperlink>
-      <w:hyperlink r:id="rId87">
+      <w:hyperlink r:id="rId88">
         <w:r>
           <w:rPr>
             <w:b w:val="0"/>
@@ -12364,7 +12467,7 @@
           <w:t xml:space="preserve">https://clinicaltrials.gov/</w:t>
         </w:r>
       </w:hyperlink>
-      <w:hyperlink r:id="rId88">
+      <w:hyperlink r:id="rId89">
         <w:r>
           <w:rPr>
             <w:b w:val="0"/>
@@ -12421,7 +12524,7 @@
         <w:t xml:space="preserve">10 </w:t>
         <w:tab/>
       </w:r>
-      <w:hyperlink r:id="rId89">
+      <w:hyperlink r:id="rId90">
         <w:r>
           <w:rPr>
             <w:b w:val="0"/>
@@ -12435,7 +12538,7 @@
           <w:t xml:space="preserve">Zarin DA, Tse T, Williams RJ, </w:t>
         </w:r>
       </w:hyperlink>
-      <w:hyperlink r:id="rId90">
+      <w:hyperlink r:id="rId91">
         <w:r>
           <w:rPr>
             <w:b w:val="0"/>
@@ -12449,7 +12552,7 @@
           <w:t xml:space="preserve">et al.</w:t>
         </w:r>
       </w:hyperlink>
-      <w:hyperlink r:id="rId91">
+      <w:hyperlink r:id="rId92">
         <w:r>
           <w:rPr>
             <w:b w:val="0"/>
@@ -12463,7 +12566,7 @@
           <w:t xml:space="preserve"> The ClinicalTrials.gov Results Database — Update and Key Issues. </w:t>
         </w:r>
       </w:hyperlink>
-      <w:hyperlink r:id="rId92">
+      <w:hyperlink r:id="rId93">
         <w:r>
           <w:rPr>
             <w:b w:val="0"/>
@@ -12477,7 +12580,7 @@
           <w:t xml:space="preserve">N Engl J Med</w:t>
         </w:r>
       </w:hyperlink>
-      <w:hyperlink r:id="rId93">
+      <w:hyperlink r:id="rId94">
         <w:r>
           <w:rPr>
             <w:b w:val="0"/>
@@ -12534,7 +12637,7 @@
         <w:t xml:space="preserve">11 </w:t>
         <w:tab/>
       </w:r>
-      <w:hyperlink r:id="rId94">
+      <w:hyperlink r:id="rId95">
         <w:r>
           <w:rPr>
             <w:b w:val="0"/>
@@ -12548,7 +12651,7 @@
           <w:t xml:space="preserve">Siegel RL, Miller KD, Wagle NS, </w:t>
         </w:r>
       </w:hyperlink>
-      <w:hyperlink r:id="rId95">
+      <w:hyperlink r:id="rId96">
         <w:r>
           <w:rPr>
             <w:b w:val="0"/>
@@ -12562,7 +12665,7 @@
           <w:t xml:space="preserve">et al.</w:t>
         </w:r>
       </w:hyperlink>
-      <w:hyperlink r:id="rId96">
+      <w:hyperlink r:id="rId97">
         <w:r>
           <w:rPr>
             <w:b w:val="0"/>
@@ -12576,7 +12679,7 @@
           <w:t xml:space="preserve"> Cancer statistics, 2023. </w:t>
         </w:r>
       </w:hyperlink>
-      <w:hyperlink r:id="rId97">
+      <w:hyperlink r:id="rId98">
         <w:r>
           <w:rPr>
             <w:b w:val="0"/>
@@ -12590,7 +12693,7 @@
           <w:t xml:space="preserve">CA Cancer J Clin</w:t>
         </w:r>
       </w:hyperlink>
-      <w:hyperlink r:id="rId98">
+      <w:hyperlink r:id="rId99">
         <w:r>
           <w:rPr>
             <w:b w:val="0"/>
@@ -12647,7 +12750,7 @@
         <w:t xml:space="preserve">12 </w:t>
         <w:tab/>
       </w:r>
-      <w:hyperlink r:id="rId99">
+      <w:hyperlink r:id="rId100">
         <w:r>
           <w:rPr>
             <w:b w:val="0"/>
@@ -12661,7 +12764,7 @@
           <w:t xml:space="preserve">Snášel V, Keprt A, Abraham A, </w:t>
         </w:r>
       </w:hyperlink>
-      <w:hyperlink r:id="rId100">
+      <w:hyperlink r:id="rId101">
         <w:r>
           <w:rPr>
             <w:b w:val="0"/>
@@ -12675,7 +12778,7 @@
           <w:t xml:space="preserve">et al.</w:t>
         </w:r>
       </w:hyperlink>
-      <w:hyperlink r:id="rId101">
+      <w:hyperlink r:id="rId102">
         <w:r>
           <w:rPr>
             <w:b w:val="0"/>
@@ -12689,7 +12792,7 @@
           <w:t xml:space="preserve"> Approximate String Matching by Fuzzy Automata. </w:t>
         </w:r>
       </w:hyperlink>
-      <w:hyperlink r:id="rId102">
+      <w:hyperlink r:id="rId103">
         <w:r>
           <w:rPr>
             <w:b w:val="0"/>
@@ -12703,7 +12806,7 @@
           <w:t xml:space="preserve">Man-Machine Interactions</w:t>
         </w:r>
       </w:hyperlink>
-      <w:hyperlink r:id="rId103">
+      <w:hyperlink r:id="rId104">
         <w:r>
           <w:rPr>
             <w:b w:val="0"/>
@@ -12760,7 +12863,7 @@
         <w:t xml:space="preserve">13 </w:t>
         <w:tab/>
       </w:r>
-      <w:hyperlink r:id="rId104">
+      <w:hyperlink r:id="rId105">
         <w:r>
           <w:rPr>
             <w:b w:val="0"/>
@@ -12817,7 +12920,7 @@
         <w:t xml:space="preserve">14 </w:t>
         <w:tab/>
       </w:r>
-      <w:hyperlink r:id="rId105">
+      <w:hyperlink r:id="rId106">
         <w:r>
           <w:rPr>
             <w:b w:val="0"/>
@@ -12831,7 +12934,7 @@
           <w:t xml:space="preserve">Frey BJ, Dueck D. Clustering by passing messages between data points. </w:t>
         </w:r>
       </w:hyperlink>
-      <w:hyperlink r:id="rId106">
+      <w:hyperlink r:id="rId107">
         <w:r>
           <w:rPr>
             <w:b w:val="0"/>
@@ -12845,7 +12948,7 @@
           <w:t xml:space="preserve">Science</w:t>
         </w:r>
       </w:hyperlink>
-      <w:hyperlink r:id="rId107">
+      <w:hyperlink r:id="rId108">
         <w:r>
           <w:rPr>
             <w:b w:val="0"/>
@@ -12902,7 +13005,7 @@
         <w:t xml:space="preserve">15 </w:t>
         <w:tab/>
       </w:r>
-      <w:hyperlink r:id="rId108">
+      <w:hyperlink r:id="rId109">
         <w:r>
           <w:rPr>
             <w:b w:val="0"/>
@@ -12916,7 +13019,7 @@
           <w:t xml:space="preserve">Kitahara YFGI. Fast Algorithm for Affinity Propagation. In: Walsh T, ed. </w:t>
         </w:r>
       </w:hyperlink>
-      <w:hyperlink r:id="rId109">
+      <w:hyperlink r:id="rId110">
         <w:r>
           <w:rPr>
             <w:b w:val="0"/>
@@ -12930,7 +13033,7 @@
           <w:t xml:space="preserve">Twenty-Second International Joint Conference on Artificial Intelligence</w:t>
         </w:r>
       </w:hyperlink>
-      <w:hyperlink r:id="rId110">
+      <w:hyperlink r:id="rId111">
         <w:r>
           <w:rPr>
             <w:b w:val="0"/>
@@ -12987,7 +13090,7 @@
         <w:t xml:space="preserve">16 </w:t>
         <w:tab/>
       </w:r>
-      <w:hyperlink r:id="rId111">
+      <w:hyperlink r:id="rId112">
         <w:r>
           <w:rPr>
             <w:b w:val="0"/>
@@ -13001,7 +13104,7 @@
           <w:t xml:space="preserve">Shi XH, Guan RC, Wang LP, </w:t>
         </w:r>
       </w:hyperlink>
-      <w:hyperlink r:id="rId112">
+      <w:hyperlink r:id="rId113">
         <w:r>
           <w:rPr>
             <w:b w:val="0"/>
@@ -13015,7 +13118,7 @@
           <w:t xml:space="preserve">et al.</w:t>
         </w:r>
       </w:hyperlink>
-      <w:hyperlink r:id="rId113">
+      <w:hyperlink r:id="rId114">
         <w:r>
           <w:rPr>
             <w:b w:val="0"/>
@@ -13029,7 +13132,7 @@
           <w:t xml:space="preserve"> An incremental affinity propagation algorithm and its applications for text clustering. </w:t>
         </w:r>
       </w:hyperlink>
-      <w:hyperlink r:id="rId114">
+      <w:hyperlink r:id="rId115">
         <w:r>
           <w:rPr>
             <w:b w:val="0"/>
@@ -13043,7 +13146,7 @@
           <w:t xml:space="preserve">2009 International Joint Conference on Neural Networks</w:t>
         </w:r>
       </w:hyperlink>
-      <w:hyperlink r:id="rId115">
+      <w:hyperlink r:id="rId116">
         <w:r>
           <w:rPr>
             <w:b w:val="0"/>
@@ -13100,7 +13203,7 @@
         <w:t xml:space="preserve">17 </w:t>
         <w:tab/>
       </w:r>
-      <w:hyperlink r:id="rId116">
+      <w:hyperlink r:id="rId117">
         <w:r>
           <w:rPr>
             <w:b w:val="0"/>
@@ -13114,7 +13217,7 @@
           <w:t xml:space="preserve">Shailendra Kumar Shrivastava, J.L.Rana, R.C.Jain. Text document clustering based on phrase similarity using affinity propagation. </w:t>
         </w:r>
       </w:hyperlink>
-      <w:hyperlink r:id="rId117">
+      <w:hyperlink r:id="rId118">
         <w:r>
           <w:rPr>
             <w:b w:val="0"/>
@@ -13128,7 +13231,7 @@
           <w:t xml:space="preserve">International Journal of Computer Applications</w:t>
         </w:r>
       </w:hyperlink>
-      <w:hyperlink r:id="rId118">
+      <w:hyperlink r:id="rId119">
         <w:r>
           <w:rPr>
             <w:b w:val="0"/>
@@ -13142,7 +13245,7 @@
           <w:t xml:space="preserve">. 2013;61. doi: </w:t>
         </w:r>
       </w:hyperlink>
-      <w:hyperlink r:id="rId119">
+      <w:hyperlink r:id="rId120">
         <w:r>
           <w:rPr>
             <w:b w:val="0"/>
@@ -13199,7 +13302,7 @@
         <w:t xml:space="preserve">18 </w:t>
         <w:tab/>
       </w:r>
-      <w:hyperlink r:id="rId120">
+      <w:hyperlink r:id="rId121">
         <w:r>
           <w:rPr>
             <w:b w:val="0"/>
@@ -13256,7 +13359,7 @@
         <w:t xml:space="preserve">19 </w:t>
         <w:tab/>
       </w:r>
-      <w:hyperlink r:id="rId121">
+      <w:hyperlink r:id="rId122">
         <w:r>
           <w:rPr>
             <w:b w:val="0"/>
@@ -13313,7 +13416,7 @@
         <w:t xml:space="preserve">20 </w:t>
         <w:tab/>
       </w:r>
-      <w:hyperlink r:id="rId122">
+      <w:hyperlink r:id="rId123">
         <w:r>
           <w:rPr>
             <w:b w:val="0"/>
@@ -13327,7 +13430,7 @@
           <w:t xml:space="preserve">Morris J, Kuleshov V, Shmatikov V, </w:t>
         </w:r>
       </w:hyperlink>
-      <w:hyperlink r:id="rId123">
+      <w:hyperlink r:id="rId124">
         <w:r>
           <w:rPr>
             <w:b w:val="0"/>
@@ -13341,7 +13444,7 @@
           <w:t xml:space="preserve">et al.</w:t>
         </w:r>
       </w:hyperlink>
-      <w:hyperlink r:id="rId124">
+      <w:hyperlink r:id="rId125">
         <w:r>
           <w:rPr>
             <w:b w:val="0"/>
@@ -13355,7 +13458,7 @@
           <w:t xml:space="preserve"> Text embeddings reveal (almost) as much as text. </w:t>
         </w:r>
       </w:hyperlink>
-      <w:hyperlink r:id="rId125">
+      <w:hyperlink r:id="rId126">
         <w:r>
           <w:rPr>
             <w:b w:val="0"/>
@@ -13369,7 +13472,7 @@
           <w:t xml:space="preserve">Proceedings of the 2023 Conference on Empirical Methods in Natural Language Processing</w:t>
         </w:r>
       </w:hyperlink>
-      <w:hyperlink r:id="rId126">
+      <w:hyperlink r:id="rId127">
         <w:r>
           <w:rPr>
             <w:b w:val="0"/>
@@ -13426,7 +13529,7 @@
         <w:t xml:space="preserve">21 </w:t>
         <w:tab/>
       </w:r>
-      <w:hyperlink r:id="rId127">
+      <w:hyperlink r:id="rId128">
         <w:r>
           <w:rPr>
             <w:b w:val="0"/>
@@ -13440,7 +13543,7 @@
           <w:t xml:space="preserve">Mikolov T. Efficient estimation of word representations in vector space. </w:t>
         </w:r>
       </w:hyperlink>
-      <w:hyperlink r:id="rId128">
+      <w:hyperlink r:id="rId129">
         <w:r>
           <w:rPr>
             <w:b w:val="0"/>
@@ -13454,7 +13557,7 @@
           <w:t xml:space="preserve">arXiv preprint arXiv:13013781</w:t>
         </w:r>
       </w:hyperlink>
-      <w:hyperlink r:id="rId129">
+      <w:hyperlink r:id="rId130">
         <w:r>
           <w:rPr>
             <w:b w:val="0"/>
@@ -13511,7 +13614,7 @@
         <w:t xml:space="preserve">22 </w:t>
         <w:tab/>
       </w:r>
-      <w:hyperlink r:id="rId130">
+      <w:hyperlink r:id="rId131">
         <w:r>
           <w:rPr>
             <w:b w:val="0"/>
@@ -13525,7 +13628,7 @@
           <w:t xml:space="preserve">Incitti F, Urli F, Snidaro L. Beyond word embeddings: A survey. </w:t>
         </w:r>
       </w:hyperlink>
-      <w:hyperlink r:id="rId131">
+      <w:hyperlink r:id="rId132">
         <w:r>
           <w:rPr>
             <w:b w:val="0"/>
@@ -13539,7 +13642,7 @@
           <w:t xml:space="preserve">Inf Fusion</w:t>
         </w:r>
       </w:hyperlink>
-      <w:hyperlink r:id="rId132">
+      <w:hyperlink r:id="rId133">
         <w:r>
           <w:rPr>
             <w:b w:val="0"/>
@@ -13596,7 +13699,7 @@
         <w:t xml:space="preserve">23 </w:t>
         <w:tab/>
       </w:r>
-      <w:hyperlink r:id="rId133">
+      <w:hyperlink r:id="rId134">
         <w:r>
           <w:rPr>
             <w:b w:val="0"/>
@@ -13610,7 +13713,7 @@
           <w:t xml:space="preserve">Khattak FK, Jeblee S, Pou-Prom C, </w:t>
         </w:r>
       </w:hyperlink>
-      <w:hyperlink r:id="rId134">
+      <w:hyperlink r:id="rId135">
         <w:r>
           <w:rPr>
             <w:b w:val="0"/>
@@ -13624,7 +13727,7 @@
           <w:t xml:space="preserve">et al.</w:t>
         </w:r>
       </w:hyperlink>
-      <w:hyperlink r:id="rId135">
+      <w:hyperlink r:id="rId136">
         <w:r>
           <w:rPr>
             <w:b w:val="0"/>
@@ -13638,7 +13741,7 @@
           <w:t xml:space="preserve"> A survey of word embeddings for clinical text. </w:t>
         </w:r>
       </w:hyperlink>
-      <w:hyperlink r:id="rId136">
+      <w:hyperlink r:id="rId137">
         <w:r>
           <w:rPr>
             <w:b w:val="0"/>
@@ -13652,7 +13755,7 @@
           <w:t xml:space="preserve">J Biomed Inform</w:t>
         </w:r>
       </w:hyperlink>
-      <w:hyperlink r:id="rId137">
+      <w:hyperlink r:id="rId138">
         <w:r>
           <w:rPr>
             <w:b w:val="0"/>
@@ -13709,7 +13812,7 @@
         <w:t xml:space="preserve">24 </w:t>
         <w:tab/>
       </w:r>
-      <w:hyperlink r:id="rId138">
+      <w:hyperlink r:id="rId139">
         <w:r>
           <w:rPr>
             <w:b w:val="0"/>
@@ -13723,7 +13826,7 @@
           <w:t xml:space="preserve">Gökçe O, Prada J, Nikolov NI, </w:t>
         </w:r>
       </w:hyperlink>
-      <w:hyperlink r:id="rId139">
+      <w:hyperlink r:id="rId140">
         <w:r>
           <w:rPr>
             <w:b w:val="0"/>
@@ -13737,7 +13840,7 @@
           <w:t xml:space="preserve">et al.</w:t>
         </w:r>
       </w:hyperlink>
-      <w:hyperlink r:id="rId140">
+      <w:hyperlink r:id="rId141">
         <w:r>
           <w:rPr>
             <w:b w:val="0"/>
@@ -13751,7 +13854,7 @@
           <w:t xml:space="preserve"> Embedding-based scientific literature discovery in a text editor application. </w:t>
         </w:r>
       </w:hyperlink>
-      <w:hyperlink r:id="rId141">
+      <w:hyperlink r:id="rId142">
         <w:r>
           <w:rPr>
             <w:b w:val="0"/>
@@ -13765,7 +13868,7 @@
           <w:t xml:space="preserve">Proceedings of the 58th Annual Meeting of the Association for Computational Linguistics: System Demonstrations</w:t>
         </w:r>
       </w:hyperlink>
-      <w:hyperlink r:id="rId142">
+      <w:hyperlink r:id="rId143">
         <w:r>
           <w:rPr>
             <w:b w:val="0"/>
@@ -13822,7 +13925,7 @@
         <w:t xml:space="preserve">25 </w:t>
         <w:tab/>
       </w:r>
-      <w:hyperlink r:id="rId143">
+      <w:hyperlink r:id="rId144">
         <w:r>
           <w:rPr>
             <w:b w:val="0"/>
@@ -13836,7 +13939,7 @@
           <w:t xml:space="preserve">Mai G, Janowicz K, Yan B. Combining text embedding and knowledge graph embedding techniques for academic search engines. In: Key-Sun Choi, Luis Espinosa Anke, Thierry Declerck, Dagmar Gromann, Jin-Dong Kim, Axel-Cyrille Ngonga Ngomo, Muhammad Saleem, Ricardo Usbeck, ed. </w:t>
         </w:r>
       </w:hyperlink>
-      <w:hyperlink r:id="rId144">
+      <w:hyperlink r:id="rId145">
         <w:r>
           <w:rPr>
             <w:b w:val="0"/>
@@ -13850,7 +13953,7 @@
           <w:t xml:space="preserve">Joint proceedings of the 4th Workshop on Semantic Deep Learning (SemDeep-4) and NLIWoD4: Natural Language Interfaces for the Web of Data (NLIWOD-4) and 9th Question Answering over Linked Data challenge (QALD-9) co-located with 17th International Semantic Web Conference (ISWC 2018)</w:t>
         </w:r>
       </w:hyperlink>
-      <w:hyperlink r:id="rId145">
+      <w:hyperlink r:id="rId146">
         <w:r>
           <w:rPr>
             <w:b w:val="0"/>
@@ -13907,7 +14010,7 @@
         <w:t xml:space="preserve">26 </w:t>
         <w:tab/>
       </w:r>
-      <w:hyperlink r:id="rId146">
+      <w:hyperlink r:id="rId147">
         <w:r>
           <w:rPr>
             <w:b w:val="0"/>
@@ -13921,7 +14024,7 @@
           <w:t xml:space="preserve">Mehta V, Bawa S, Singh J. WEClustering: word embeddings based text clustering technique for large datasets. </w:t>
         </w:r>
       </w:hyperlink>
-      <w:hyperlink r:id="rId147">
+      <w:hyperlink r:id="rId148">
         <w:r>
           <w:rPr>
             <w:b w:val="0"/>
@@ -13935,7 +14038,7 @@
           <w:t xml:space="preserve">Complex Intell Systems</w:t>
         </w:r>
       </w:hyperlink>
-      <w:hyperlink r:id="rId148">
+      <w:hyperlink r:id="rId149">
         <w:r>
           <w:rPr>
             <w:b w:val="0"/>
@@ -13992,7 +14095,7 @@
         <w:t xml:space="preserve">27 </w:t>
         <w:tab/>
       </w:r>
-      <w:hyperlink r:id="rId149">
+      <w:hyperlink r:id="rId150">
         <w:r>
           <w:rPr>
             <w:b w:val="0"/>
@@ -14006,7 +14109,7 @@
           <w:t xml:space="preserve">Stein RA, Jaques PA, Valiati JF. An analysis of hierarchical text classification using word embeddings. </w:t>
         </w:r>
       </w:hyperlink>
-      <w:hyperlink r:id="rId150">
+      <w:hyperlink r:id="rId151">
         <w:r>
           <w:rPr>
             <w:b w:val="0"/>
@@ -14020,7 +14123,7 @@
           <w:t xml:space="preserve">Inf Sci </w:t>
         </w:r>
       </w:hyperlink>
-      <w:hyperlink r:id="rId151">
+      <w:hyperlink r:id="rId152">
         <w:r>
           <w:rPr>
             <w:b w:val="0"/>
@@ -14077,7 +14180,7 @@
         <w:t xml:space="preserve">28 </w:t>
         <w:tab/>
       </w:r>
-      <w:hyperlink r:id="rId152">
+      <w:hyperlink r:id="rId153">
         <w:r>
           <w:rPr>
             <w:b w:val="0"/>
@@ -14091,7 +14194,7 @@
           <w:t xml:space="preserve">Musto C, Semeraro G, de Gemmis M, </w:t>
         </w:r>
       </w:hyperlink>
-      <w:hyperlink r:id="rId153">
+      <w:hyperlink r:id="rId154">
         <w:r>
           <w:rPr>
             <w:b w:val="0"/>
@@ -14105,7 +14208,7 @@
           <w:t xml:space="preserve">et al.</w:t>
         </w:r>
       </w:hyperlink>
-      <w:hyperlink r:id="rId154">
+      <w:hyperlink r:id="rId155">
         <w:r>
           <w:rPr>
             <w:b w:val="0"/>
@@ -14119,7 +14222,7 @@
           <w:t xml:space="preserve"> Learning word embeddings from Wikipedia for content-based recommender systems. </w:t>
         </w:r>
       </w:hyperlink>
-      <w:hyperlink r:id="rId155">
+      <w:hyperlink r:id="rId156">
         <w:r>
           <w:rPr>
             <w:b w:val="0"/>
@@ -14133,7 +14236,7 @@
           <w:t xml:space="preserve">Lecture Notes in Computer Science</w:t>
         </w:r>
       </w:hyperlink>
-      <w:hyperlink r:id="rId156">
+      <w:hyperlink r:id="rId157">
         <w:r>
           <w:rPr>
             <w:b w:val="0"/>
@@ -14190,7 +14293,7 @@
         <w:t xml:space="preserve">29 </w:t>
         <w:tab/>
       </w:r>
-      <w:hyperlink r:id="rId157">
+      <w:hyperlink r:id="rId158">
         <w:r>
           <w:rPr>
             <w:b w:val="0"/>
@@ -14204,7 +14307,7 @@
           <w:t xml:space="preserve">Pande A, Ahuja V. WEAC: Word embeddings for anomaly classification from event logs. </w:t>
         </w:r>
       </w:hyperlink>
-      <w:hyperlink r:id="rId158">
+      <w:hyperlink r:id="rId159">
         <w:r>
           <w:rPr>
             <w:b w:val="0"/>
@@ -14218,7 +14321,7 @@
           <w:t xml:space="preserve">2017 IEEE International Conference on Big Data (Big Data)</w:t>
         </w:r>
       </w:hyperlink>
-      <w:hyperlink r:id="rId159">
+      <w:hyperlink r:id="rId160">
         <w:r>
           <w:rPr>
             <w:b w:val="0"/>
@@ -14275,7 +14378,7 @@
         <w:t xml:space="preserve">30 </w:t>
         <w:tab/>
       </w:r>
-      <w:hyperlink r:id="rId160">
+      <w:hyperlink r:id="rId161">
         <w:r>
           <w:rPr>
             <w:b w:val="0"/>
@@ -14289,7 +14392,7 @@
           <w:t xml:space="preserve">New embedding models and API updates. </w:t>
         </w:r>
       </w:hyperlink>
-      <w:hyperlink r:id="rId161">
+      <w:hyperlink r:id="rId162">
         <w:r>
           <w:rPr>
             <w:b w:val="0"/>
@@ -14303,7 +14406,7 @@
           <w:t xml:space="preserve">https://openai.com/index/new-embedding-models-and-api-updates/</w:t>
         </w:r>
       </w:hyperlink>
-      <w:hyperlink r:id="rId162">
+      <w:hyperlink r:id="rId163">
         <w:r>
           <w:rPr>
             <w:b w:val="0"/>
@@ -14405,7 +14508,7 @@
         </w:rPr>
         <w:t xml:space="preserve">ntress=100 </w:t>
       </w:r>
-      <w:hyperlink r:id="rId163">
+      <w:hyperlink r:id="rId164">
         <w:r>
           <w:rPr>
             <w:b w:val="1"/>
@@ -14477,7 +14580,7 @@
       </w:r>
     </w:p>
     <w:sectPr>
-      <w:headerReference r:id="rId164" w:type="default"/>
+      <w:headerReference r:id="rId165" w:type="default"/>
       <w:pgSz w:h="15840" w:w="12240" w:orient="portrait"/>
       <w:pgMar w:bottom="1440" w:top="1440" w:left="1260" w:right="1440" w:header="720" w:footer="720"/>
       <w:pgNumType w:start="1"/>

</xml_diff>

<commit_message>
updates to methods complete
</commit_message>
<xml_diff>
--- a/Paper/Clinical_Trails_Tumor_Name_Stardaization_using Embedding_Analysis.docx
+++ b/Paper/Clinical_Trails_Tumor_Name_Stardaization_using Embedding_Analysis.docx
@@ -4207,7 +4207,7 @@
           <wp:inline distB="114300" distT="114300" distL="114300" distR="114300">
             <wp:extent cx="6057900" cy="1308100"/>
             <wp:effectExtent b="0" l="0" r="0" t="0"/>
-            <wp:docPr id="1" name="image1.png"/>
+            <wp:docPr id="2" name="image1.png"/>
             <a:graphic>
               <a:graphicData uri="http://schemas.openxmlformats.org/drawingml/2006/picture">
                 <pic:pic>
@@ -8923,12 +8923,12 @@
           <wp:inline distB="114300" distT="114300" distL="114300" distR="114300">
             <wp:extent cx="6687152" cy="1230078"/>
             <wp:effectExtent b="0" l="0" r="0" t="0"/>
-            <wp:docPr id="4" name="image2.png"/>
+            <wp:docPr id="4" name="image3.png"/>
             <a:graphic>
               <a:graphicData uri="http://schemas.openxmlformats.org/drawingml/2006/picture">
                 <pic:pic>
                   <pic:nvPicPr>
-                    <pic:cNvPr id="0" name="image2.png"/>
+                    <pic:cNvPr id="0" name="image3.png"/>
                     <pic:cNvPicPr preferRelativeResize="0"/>
                   </pic:nvPicPr>
                   <pic:blipFill>
@@ -9877,13 +9877,14 @@
           <w:highlight w:val="white"/>
           <w:rtl w:val="0"/>
         </w:rPr>
-        <w:t xml:space="preserve">If a majority of the tumor names in a cluster are close to a specific standardized term, then all the tumor names are mapped to that standardized term. In case there is a draw, where two or more standardized terms are equally represented in a cluster, then each tumor name within that cluster is assigned to its closest matching standardized tumor name. The final standardization process is similar to the standardization process discussed in the edit-distance based AP clustering, however, instead of edit distances , we used the euclidean distance in the embedding space to determine the closest standardized terms. </w:t>
+        <w:t xml:space="preserve">If a majority of the tumor names in a cluster are close to a specific standardized term, then all the tumor names are mapped to that standardized term. In case there is a draw, where two or more standardized terms are equally represented in a cluster, then each tumor name within that cluster is assigned to its closest matching standardized tumor name. The final standardization process is similar to the standardization process discussed in the edit-distance based AP clustering, however, instead of edit distances , we used the euclidean distance in the embedding space to determine the closest standardized terms.  In table 5 we compare and contrast the number of clusters we got from AP clustering when we used the text-embeddings and edit-distances. </w:t>
       </w:r>
     </w:p>
     <w:p>
       <w:pPr>
         <w:ind w:left="-540" w:firstLine="0"/>
         <w:rPr>
+          <w:b w:val="1"/>
           <w:sz w:val="24"/>
           <w:szCs w:val="24"/>
           <w:highlight w:val="white"/>
@@ -9906,221 +9907,1289 @@
       </w:pPr>
       <w:r>
         <w:rPr>
-          <w:rtl w:val="0"/>
-        </w:rPr>
-      </w:r>
-    </w:p>
-    <w:p>
-      <w:pPr>
-        <w:ind w:left="-540" w:firstLine="0"/>
-        <w:rPr>
+          <w:b w:val="1"/>
           <w:sz w:val="24"/>
           <w:szCs w:val="24"/>
           <w:highlight w:val="white"/>
-        </w:rPr>
-      </w:pPr>
-      <w:r>
-        <w:rPr>
-          <w:rtl w:val="0"/>
-        </w:rPr>
-      </w:r>
-    </w:p>
-    <w:p>
-      <w:pPr>
-        <w:ind w:left="-540" w:firstLine="540"/>
-        <w:rPr>
-          <w:i w:val="1"/>
-        </w:rPr>
-      </w:pPr>
-      <w:r>
-        <w:rPr>
-          <w:rtl w:val="0"/>
-        </w:rPr>
-      </w:r>
-    </w:p>
-    <w:p>
-      <w:pPr>
-        <w:ind w:left="-540" w:firstLine="540"/>
-        <w:rPr>
-          <w:b w:val="1"/>
-          <w:i w:val="1"/>
-        </w:rPr>
-      </w:pPr>
-      <w:r>
-        <w:rPr>
-          <w:rtl w:val="0"/>
-        </w:rPr>
-      </w:r>
-    </w:p>
-    <w:p>
-      <w:pPr>
-        <w:ind w:left="-540" w:firstLine="540"/>
-        <w:rPr>
-          <w:i w:val="1"/>
-        </w:rPr>
-      </w:pPr>
-      <w:r>
-        <w:rPr>
-          <w:rtl w:val="0"/>
-        </w:rPr>
-      </w:r>
-    </w:p>
-    <w:p>
-      <w:pPr>
-        <w:ind w:left="-540" w:firstLine="540"/>
-        <w:rPr>
-          <w:b w:val="1"/>
-          <w:i w:val="1"/>
-        </w:rPr>
-      </w:pPr>
-      <w:r>
-        <w:rPr>
-          <w:b w:val="1"/>
-          <w:i w:val="1"/>
-          <w:rtl w:val="0"/>
-        </w:rPr>
-        <w:t xml:space="preserve">2.3.3.2 Clustering with KMeans and Standardization to WHO Terms for ADA2.0 and V-3 Large Embeddings </w:t>
-      </w:r>
-    </w:p>
-    <w:p>
-      <w:pPr>
-        <w:ind w:left="-540" w:firstLine="540"/>
-        <w:rPr>
-          <w:i w:val="1"/>
-        </w:rPr>
-      </w:pPr>
-      <w:r>
-        <w:rPr>
-          <w:rtl w:val="0"/>
-        </w:rPr>
-      </w:r>
-    </w:p>
-    <w:p>
-      <w:pPr>
-        <w:ind w:left="-540" w:firstLine="540"/>
-        <w:rPr>
-          <w:b w:val="1"/>
-          <w:i w:val="1"/>
-        </w:rPr>
-      </w:pPr>
-      <w:r>
-        <w:rPr>
-          <w:b w:val="1"/>
-          <w:i w:val="1"/>
-          <w:rtl w:val="0"/>
-        </w:rPr>
-        <w:t xml:space="preserve">2.3.3.3 Clustering with Affinity Propagation Clustering and Standardization to WHO Terms for ADA2.0 and V-3 Large Embeddings </w:t>
+          <w:rtl w:val="0"/>
+        </w:rPr>
+        <w:t xml:space="preserve">Table 5:  Number of clusters from AP clustering under embedding and text-matching based methods</w:t>
+      </w:r>
+      <w:r>
+        <w:rPr>
+          <w:sz w:val="24"/>
+          <w:szCs w:val="24"/>
+          <w:highlight w:val="white"/>
+          <w:rtl w:val="0"/>
+        </w:rPr>
+        <w:t xml:space="preserve">. </w:t>
       </w:r>
     </w:p>
     <w:p>
       <w:pPr>
         <w:ind w:left="-540" w:firstLine="0"/>
         <w:rPr>
-          <w:i w:val="1"/>
-        </w:rPr>
-      </w:pPr>
-      <w:r>
-        <w:rPr>
-          <w:rtl w:val="0"/>
-        </w:rPr>
-      </w:r>
-    </w:p>
-    <w:p>
-      <w:pPr>
-        <w:ind w:left="-270" w:firstLine="0"/>
-        <w:rPr>
-          <w:b w:val="1"/>
-          <w:sz w:val="28"/>
-          <w:szCs w:val="28"/>
-        </w:rPr>
-      </w:pPr>
-      <w:r>
-        <w:rPr>
-          <w:rtl w:val="0"/>
-        </w:rPr>
-      </w:r>
-    </w:p>
-    <w:p>
-      <w:pPr>
-        <w:ind w:left="0" w:firstLine="0"/>
-        <w:rPr>
-          <w:b w:val="1"/>
-          <w:sz w:val="28"/>
-          <w:szCs w:val="28"/>
-        </w:rPr>
-      </w:pPr>
-      <w:r>
-        <w:rPr>
-          <w:rtl w:val="0"/>
-        </w:rPr>
-      </w:r>
-    </w:p>
-    <w:p>
-      <w:pPr>
-        <w:rPr>
-          <w:b w:val="1"/>
-        </w:rPr>
-      </w:pPr>
-      <w:r>
-        <w:rPr>
-          <w:rtl w:val="0"/>
-        </w:rPr>
-      </w:r>
-    </w:p>
-    <w:p>
-      <w:pPr>
-        <w:rPr>
-          <w:b w:val="1"/>
-        </w:rPr>
-      </w:pPr>
-      <w:r>
-        <w:rPr>
-          <w:rtl w:val="0"/>
-        </w:rPr>
-      </w:r>
-    </w:p>
-    <w:p>
-      <w:pPr>
-        <w:rPr>
-          <w:b w:val="1"/>
-        </w:rPr>
-      </w:pPr>
-      <w:r>
-        <w:rPr>
-          <w:rtl w:val="0"/>
-        </w:rPr>
-      </w:r>
-    </w:p>
-    <w:p>
-      <w:pPr>
-        <w:rPr>
-          <w:b w:val="1"/>
-        </w:rPr>
-      </w:pPr>
-      <w:r>
-        <w:rPr>
-          <w:rtl w:val="0"/>
-        </w:rPr>
-      </w:r>
-    </w:p>
-    <w:p>
-      <w:pPr>
-        <w:rPr>
-          <w:b w:val="1"/>
-        </w:rPr>
-      </w:pPr>
-      <w:r>
-        <w:rPr>
-          <w:b w:val="1"/>
-          <w:rtl w:val="0"/>
-        </w:rPr>
-        <w:t xml:space="preserve">Fig3: Text Match Pipeline using ADA002 and LTE-3 Embeddings </w:t>
-      </w:r>
-    </w:p>
-    <w:p>
-      <w:pPr>
-        <w:rPr>
-          <w:b w:val="1"/>
+          <w:sz w:val="24"/>
+          <w:szCs w:val="24"/>
+          <w:highlight w:val="white"/>
+        </w:rPr>
+      </w:pPr>
+      <w:r>
+        <w:rPr>
+          <w:rtl w:val="0"/>
+        </w:rPr>
+      </w:r>
+    </w:p>
+    <w:p>
+      <w:pPr>
+        <w:ind w:left="-540" w:firstLine="0"/>
+        <w:rPr>
+          <w:sz w:val="24"/>
+          <w:szCs w:val="24"/>
+          <w:highlight w:val="white"/>
+        </w:rPr>
+      </w:pPr>
+      <w:r>
+        <w:rPr>
+          <w:rtl w:val="0"/>
+        </w:rPr>
+      </w:r>
+    </w:p>
+    <w:p>
+      <w:pPr>
+        <w:ind w:left="-540" w:firstLine="0"/>
+        <w:rPr>
+          <w:sz w:val="24"/>
+          <w:szCs w:val="24"/>
+          <w:highlight w:val="white"/>
+        </w:rPr>
+      </w:pPr>
+      <w:r>
+        <w:rPr>
+          <w:rtl w:val="0"/>
+        </w:rPr>
+      </w:r>
+    </w:p>
+    <w:p>
+      <w:pPr>
+        <w:ind w:left="-540" w:firstLine="0"/>
+        <w:rPr>
+          <w:sz w:val="24"/>
+          <w:szCs w:val="24"/>
+          <w:highlight w:val="white"/>
+        </w:rPr>
+      </w:pPr>
+      <w:r>
+        <w:rPr>
+          <w:rtl w:val="0"/>
+        </w:rPr>
+      </w:r>
+    </w:p>
+    <w:p>
+      <w:pPr>
+        <w:ind w:left="-540" w:firstLine="0"/>
+        <w:rPr>
+          <w:sz w:val="24"/>
+          <w:szCs w:val="24"/>
+          <w:highlight w:val="white"/>
+        </w:rPr>
+      </w:pPr>
+      <w:r>
+        <w:rPr>
+          <w:rtl w:val="0"/>
+        </w:rPr>
+      </w:r>
+    </w:p>
+    <w:tbl>
+      <w:tblPr>
+        <w:tblStyle w:val="Table5"/>
+        <w:tblW w:w="10080.0" w:type="dxa"/>
+        <w:jc w:val="left"/>
+        <w:tblInd w:w="-540.0" w:type="dxa"/>
+        <w:tblBorders>
+          <w:top w:color="000000" w:space="0" w:sz="8" w:val="single"/>
+          <w:left w:color="000000" w:space="0" w:sz="8" w:val="single"/>
+          <w:bottom w:color="000000" w:space="0" w:sz="8" w:val="single"/>
+          <w:right w:color="000000" w:space="0" w:sz="8" w:val="single"/>
+          <w:insideH w:color="000000" w:space="0" w:sz="8" w:val="single"/>
+          <w:insideV w:color="000000" w:space="0" w:sz="8" w:val="single"/>
+        </w:tblBorders>
+        <w:tblLayout w:type="fixed"/>
+        <w:tblLook w:val="0600"/>
+      </w:tblPr>
+      <w:tblGrid>
+        <w:gridCol w:w="1545"/>
+        <w:gridCol w:w="3435"/>
+        <w:gridCol w:w="2580"/>
+        <w:gridCol w:w="2520"/>
+        <w:tblGridChange w:id="0">
+          <w:tblGrid>
+            <w:gridCol w:w="1545"/>
+            <w:gridCol w:w="3435"/>
+            <w:gridCol w:w="2580"/>
+            <w:gridCol w:w="2520"/>
+          </w:tblGrid>
+        </w:tblGridChange>
+      </w:tblGrid>
+      <w:tr>
+        <w:trPr>
+          <w:cantSplit w:val="0"/>
+          <w:tblHeader w:val="0"/>
+        </w:trPr>
+        <w:tc>
+          <w:tcPr>
+            <w:shd w:fill="auto" w:val="clear"/>
+            <w:tcMar>
+              <w:top w:w="100.0" w:type="dxa"/>
+              <w:left w:w="100.0" w:type="dxa"/>
+              <w:bottom w:w="100.0" w:type="dxa"/>
+              <w:right w:w="100.0" w:type="dxa"/>
+            </w:tcMar>
+            <w:vAlign w:val="top"/>
+          </w:tcPr>
+          <w:p>
+            <w:pPr>
+              <w:keepNext w:val="0"/>
+              <w:keepLines w:val="0"/>
+              <w:pageBreakBefore w:val="0"/>
+              <w:widowControl w:val="0"/>
+              <w:pBdr>
+                <w:top w:space="0" w:sz="0" w:val="nil"/>
+                <w:left w:space="0" w:sz="0" w:val="nil"/>
+                <w:bottom w:space="0" w:sz="0" w:val="nil"/>
+                <w:right w:space="0" w:sz="0" w:val="nil"/>
+                <w:between w:space="0" w:sz="0" w:val="nil"/>
+              </w:pBdr>
+              <w:shd w:fill="auto" w:val="clear"/>
+              <w:spacing w:after="0" w:before="0" w:line="240" w:lineRule="auto"/>
+              <w:ind w:left="0" w:right="0" w:firstLine="0"/>
+              <w:jc w:val="left"/>
+              <w:rPr>
+                <w:sz w:val="24"/>
+                <w:szCs w:val="24"/>
+                <w:highlight w:val="white"/>
+              </w:rPr>
+            </w:pPr>
+            <w:r>
+              <w:rPr>
+                <w:sz w:val="24"/>
+                <w:szCs w:val="24"/>
+                <w:highlight w:val="white"/>
+                <w:rtl w:val="0"/>
+              </w:rPr>
+              <w:t xml:space="preserve">Basis</w:t>
+            </w:r>
+          </w:p>
+        </w:tc>
+        <w:tc>
+          <w:tcPr>
+            <w:shd w:fill="auto" w:val="clear"/>
+            <w:tcMar>
+              <w:top w:w="100.0" w:type="dxa"/>
+              <w:left w:w="100.0" w:type="dxa"/>
+              <w:bottom w:w="100.0" w:type="dxa"/>
+              <w:right w:w="100.0" w:type="dxa"/>
+            </w:tcMar>
+            <w:vAlign w:val="top"/>
+          </w:tcPr>
+          <w:p>
+            <w:pPr>
+              <w:keepNext w:val="0"/>
+              <w:keepLines w:val="0"/>
+              <w:pageBreakBefore w:val="0"/>
+              <w:widowControl w:val="0"/>
+              <w:pBdr>
+                <w:top w:space="0" w:sz="0" w:val="nil"/>
+                <w:left w:space="0" w:sz="0" w:val="nil"/>
+                <w:bottom w:space="0" w:sz="0" w:val="nil"/>
+                <w:right w:space="0" w:sz="0" w:val="nil"/>
+                <w:between w:space="0" w:sz="0" w:val="nil"/>
+              </w:pBdr>
+              <w:shd w:fill="auto" w:val="clear"/>
+              <w:spacing w:after="0" w:before="0" w:line="240" w:lineRule="auto"/>
+              <w:ind w:left="0" w:right="0" w:firstLine="0"/>
+              <w:jc w:val="left"/>
+              <w:rPr>
+                <w:sz w:val="24"/>
+                <w:szCs w:val="24"/>
+                <w:highlight w:val="white"/>
+              </w:rPr>
+            </w:pPr>
+            <w:r>
+              <w:rPr>
+                <w:sz w:val="24"/>
+                <w:szCs w:val="24"/>
+                <w:highlight w:val="white"/>
+                <w:rtl w:val="0"/>
+              </w:rPr>
+              <w:t xml:space="preserve">Affinity Propagation Clustering Divergence Metric</w:t>
+            </w:r>
+          </w:p>
+        </w:tc>
+        <w:tc>
+          <w:tcPr>
+            <w:shd w:fill="auto" w:val="clear"/>
+            <w:tcMar>
+              <w:top w:w="100.0" w:type="dxa"/>
+              <w:left w:w="100.0" w:type="dxa"/>
+              <w:bottom w:w="100.0" w:type="dxa"/>
+              <w:right w:w="100.0" w:type="dxa"/>
+            </w:tcMar>
+            <w:vAlign w:val="top"/>
+          </w:tcPr>
+          <w:p>
+            <w:pPr>
+              <w:keepNext w:val="0"/>
+              <w:keepLines w:val="0"/>
+              <w:pageBreakBefore w:val="0"/>
+              <w:widowControl w:val="0"/>
+              <w:pBdr>
+                <w:top w:space="0" w:sz="0" w:val="nil"/>
+                <w:left w:space="0" w:sz="0" w:val="nil"/>
+                <w:bottom w:space="0" w:sz="0" w:val="nil"/>
+                <w:right w:space="0" w:sz="0" w:val="nil"/>
+                <w:between w:space="0" w:sz="0" w:val="nil"/>
+              </w:pBdr>
+              <w:shd w:fill="auto" w:val="clear"/>
+              <w:spacing w:after="0" w:before="0" w:line="240" w:lineRule="auto"/>
+              <w:ind w:left="0" w:right="0" w:firstLine="0"/>
+              <w:jc w:val="left"/>
+              <w:rPr>
+                <w:sz w:val="24"/>
+                <w:szCs w:val="24"/>
+                <w:highlight w:val="white"/>
+              </w:rPr>
+            </w:pPr>
+            <w:r>
+              <w:rPr>
+                <w:sz w:val="24"/>
+                <w:szCs w:val="24"/>
+                <w:highlight w:val="white"/>
+                <w:rtl w:val="0"/>
+              </w:rPr>
+              <w:t xml:space="preserve">Number of Clusters for CT Terms, NCIT Terms,  All Editions WHO Terms</w:t>
+            </w:r>
+          </w:p>
+        </w:tc>
+        <w:tc>
+          <w:tcPr>
+            <w:shd w:fill="auto" w:val="clear"/>
+            <w:tcMar>
+              <w:top w:w="100.0" w:type="dxa"/>
+              <w:left w:w="100.0" w:type="dxa"/>
+              <w:bottom w:w="100.0" w:type="dxa"/>
+              <w:right w:w="100.0" w:type="dxa"/>
+            </w:tcMar>
+            <w:vAlign w:val="top"/>
+          </w:tcPr>
+          <w:p>
+            <w:pPr>
+              <w:keepNext w:val="0"/>
+              <w:keepLines w:val="0"/>
+              <w:pageBreakBefore w:val="0"/>
+              <w:widowControl w:val="0"/>
+              <w:pBdr>
+                <w:top w:space="0" w:sz="0" w:val="nil"/>
+                <w:left w:space="0" w:sz="0" w:val="nil"/>
+                <w:bottom w:space="0" w:sz="0" w:val="nil"/>
+                <w:right w:space="0" w:sz="0" w:val="nil"/>
+                <w:between w:space="0" w:sz="0" w:val="nil"/>
+              </w:pBdr>
+              <w:shd w:fill="auto" w:val="clear"/>
+              <w:spacing w:after="0" w:before="0" w:line="240" w:lineRule="auto"/>
+              <w:ind w:left="0" w:right="0" w:firstLine="0"/>
+              <w:jc w:val="left"/>
+              <w:rPr>
+                <w:sz w:val="24"/>
+                <w:szCs w:val="24"/>
+                <w:highlight w:val="white"/>
+              </w:rPr>
+            </w:pPr>
+            <w:r>
+              <w:rPr>
+                <w:sz w:val="24"/>
+                <w:szCs w:val="24"/>
+                <w:highlight w:val="white"/>
+                <w:rtl w:val="0"/>
+              </w:rPr>
+              <w:t xml:space="preserve">Number of Clusters for CT Terms, NCIT Terms,  5th Edition WHO</w:t>
+            </w:r>
+          </w:p>
+        </w:tc>
+      </w:tr>
+      <w:tr>
+        <w:trPr>
+          <w:cantSplit w:val="0"/>
+          <w:tblHeader w:val="0"/>
+        </w:trPr>
+        <w:tc>
+          <w:tcPr>
+            <w:shd w:fill="auto" w:val="clear"/>
+            <w:tcMar>
+              <w:top w:w="100.0" w:type="dxa"/>
+              <w:left w:w="100.0" w:type="dxa"/>
+              <w:bottom w:w="100.0" w:type="dxa"/>
+              <w:right w:w="100.0" w:type="dxa"/>
+            </w:tcMar>
+            <w:vAlign w:val="top"/>
+          </w:tcPr>
+          <w:p>
+            <w:pPr>
+              <w:keepNext w:val="0"/>
+              <w:keepLines w:val="0"/>
+              <w:pageBreakBefore w:val="0"/>
+              <w:widowControl w:val="0"/>
+              <w:pBdr>
+                <w:top w:space="0" w:sz="0" w:val="nil"/>
+                <w:left w:space="0" w:sz="0" w:val="nil"/>
+                <w:bottom w:space="0" w:sz="0" w:val="nil"/>
+                <w:right w:space="0" w:sz="0" w:val="nil"/>
+                <w:between w:space="0" w:sz="0" w:val="nil"/>
+              </w:pBdr>
+              <w:shd w:fill="auto" w:val="clear"/>
+              <w:spacing w:after="0" w:before="0" w:line="240" w:lineRule="auto"/>
+              <w:ind w:left="0" w:right="0" w:firstLine="0"/>
+              <w:jc w:val="left"/>
+              <w:rPr>
+                <w:sz w:val="24"/>
+                <w:szCs w:val="24"/>
+                <w:highlight w:val="white"/>
+              </w:rPr>
+            </w:pPr>
+            <w:r>
+              <w:rPr>
+                <w:sz w:val="24"/>
+                <w:szCs w:val="24"/>
+                <w:highlight w:val="white"/>
+                <w:rtl w:val="0"/>
+              </w:rPr>
+              <w:t xml:space="preserve">Text Match</w:t>
+            </w:r>
+          </w:p>
+        </w:tc>
+        <w:tc>
+          <w:tcPr>
+            <w:shd w:fill="auto" w:val="clear"/>
+            <w:tcMar>
+              <w:top w:w="100.0" w:type="dxa"/>
+              <w:left w:w="100.0" w:type="dxa"/>
+              <w:bottom w:w="100.0" w:type="dxa"/>
+              <w:right w:w="100.0" w:type="dxa"/>
+            </w:tcMar>
+            <w:vAlign w:val="top"/>
+          </w:tcPr>
+          <w:p>
+            <w:pPr>
+              <w:keepNext w:val="0"/>
+              <w:keepLines w:val="0"/>
+              <w:pageBreakBefore w:val="0"/>
+              <w:widowControl w:val="0"/>
+              <w:pBdr>
+                <w:top w:space="0" w:sz="0" w:val="nil"/>
+                <w:left w:space="0" w:sz="0" w:val="nil"/>
+                <w:bottom w:space="0" w:sz="0" w:val="nil"/>
+                <w:right w:space="0" w:sz="0" w:val="nil"/>
+                <w:between w:space="0" w:sz="0" w:val="nil"/>
+              </w:pBdr>
+              <w:shd w:fill="auto" w:val="clear"/>
+              <w:spacing w:after="0" w:before="0" w:line="240" w:lineRule="auto"/>
+              <w:ind w:left="0" w:right="0" w:firstLine="0"/>
+              <w:jc w:val="left"/>
+              <w:rPr>
+                <w:sz w:val="24"/>
+                <w:szCs w:val="24"/>
+                <w:highlight w:val="white"/>
+              </w:rPr>
+            </w:pPr>
+            <w:r>
+              <w:rPr>
+                <w:sz w:val="24"/>
+                <w:szCs w:val="24"/>
+                <w:highlight w:val="white"/>
+                <w:rtl w:val="0"/>
+              </w:rPr>
+              <w:t xml:space="preserve">Cosine</w:t>
+            </w:r>
+          </w:p>
+        </w:tc>
+        <w:tc>
+          <w:tcPr>
+            <w:shd w:fill="auto" w:val="clear"/>
+            <w:tcMar>
+              <w:top w:w="100.0" w:type="dxa"/>
+              <w:left w:w="100.0" w:type="dxa"/>
+              <w:bottom w:w="100.0" w:type="dxa"/>
+              <w:right w:w="100.0" w:type="dxa"/>
+            </w:tcMar>
+            <w:vAlign w:val="top"/>
+          </w:tcPr>
+          <w:p>
+            <w:pPr>
+              <w:keepNext w:val="0"/>
+              <w:keepLines w:val="0"/>
+              <w:pageBreakBefore w:val="0"/>
+              <w:widowControl w:val="0"/>
+              <w:pBdr>
+                <w:top w:space="0" w:sz="0" w:val="nil"/>
+                <w:left w:space="0" w:sz="0" w:val="nil"/>
+                <w:bottom w:space="0" w:sz="0" w:val="nil"/>
+                <w:right w:space="0" w:sz="0" w:val="nil"/>
+                <w:between w:space="0" w:sz="0" w:val="nil"/>
+              </w:pBdr>
+              <w:shd w:fill="auto" w:val="clear"/>
+              <w:spacing w:after="0" w:before="0" w:line="240" w:lineRule="auto"/>
+              <w:ind w:left="0" w:right="0" w:firstLine="0"/>
+              <w:jc w:val="left"/>
+              <w:rPr>
+                <w:sz w:val="24"/>
+                <w:szCs w:val="24"/>
+                <w:highlight w:val="white"/>
+              </w:rPr>
+            </w:pPr>
+            <w:r>
+              <w:rPr>
+                <w:sz w:val="24"/>
+                <w:szCs w:val="24"/>
+                <w:highlight w:val="white"/>
+                <w:rtl w:val="0"/>
+              </w:rPr>
+              <w:t xml:space="preserve">1040</w:t>
+            </w:r>
+          </w:p>
+        </w:tc>
+        <w:tc>
+          <w:tcPr>
+            <w:shd w:fill="auto" w:val="clear"/>
+            <w:tcMar>
+              <w:top w:w="100.0" w:type="dxa"/>
+              <w:left w:w="100.0" w:type="dxa"/>
+              <w:bottom w:w="100.0" w:type="dxa"/>
+              <w:right w:w="100.0" w:type="dxa"/>
+            </w:tcMar>
+            <w:vAlign w:val="top"/>
+          </w:tcPr>
+          <w:p>
+            <w:pPr>
+              <w:keepNext w:val="0"/>
+              <w:keepLines w:val="0"/>
+              <w:pageBreakBefore w:val="0"/>
+              <w:widowControl w:val="0"/>
+              <w:pBdr>
+                <w:top w:space="0" w:sz="0" w:val="nil"/>
+                <w:left w:space="0" w:sz="0" w:val="nil"/>
+                <w:bottom w:space="0" w:sz="0" w:val="nil"/>
+                <w:right w:space="0" w:sz="0" w:val="nil"/>
+                <w:between w:space="0" w:sz="0" w:val="nil"/>
+              </w:pBdr>
+              <w:shd w:fill="auto" w:val="clear"/>
+              <w:spacing w:after="0" w:before="0" w:line="240" w:lineRule="auto"/>
+              <w:ind w:left="0" w:right="0" w:firstLine="0"/>
+              <w:jc w:val="left"/>
+              <w:rPr>
+                <w:sz w:val="24"/>
+                <w:szCs w:val="24"/>
+                <w:highlight w:val="white"/>
+              </w:rPr>
+            </w:pPr>
+            <w:r>
+              <w:rPr>
+                <w:sz w:val="24"/>
+                <w:szCs w:val="24"/>
+                <w:highlight w:val="white"/>
+                <w:rtl w:val="0"/>
+              </w:rPr>
+              <w:t xml:space="preserve">967</w:t>
+            </w:r>
+          </w:p>
+        </w:tc>
+      </w:tr>
+      <w:tr>
+        <w:trPr>
+          <w:cantSplit w:val="0"/>
+          <w:tblHeader w:val="0"/>
+        </w:trPr>
+        <w:tc>
+          <w:tcPr>
+            <w:shd w:fill="auto" w:val="clear"/>
+            <w:tcMar>
+              <w:top w:w="100.0" w:type="dxa"/>
+              <w:left w:w="100.0" w:type="dxa"/>
+              <w:bottom w:w="100.0" w:type="dxa"/>
+              <w:right w:w="100.0" w:type="dxa"/>
+            </w:tcMar>
+            <w:vAlign w:val="top"/>
+          </w:tcPr>
+          <w:p>
+            <w:pPr>
+              <w:widowControl w:val="0"/>
+              <w:spacing w:line="240" w:lineRule="auto"/>
+              <w:rPr>
+                <w:sz w:val="24"/>
+                <w:szCs w:val="24"/>
+                <w:highlight w:val="white"/>
+              </w:rPr>
+            </w:pPr>
+            <w:r>
+              <w:rPr>
+                <w:sz w:val="24"/>
+                <w:szCs w:val="24"/>
+                <w:highlight w:val="white"/>
+                <w:rtl w:val="0"/>
+              </w:rPr>
+              <w:t xml:space="preserve">Text Match</w:t>
+            </w:r>
+          </w:p>
+        </w:tc>
+        <w:tc>
+          <w:tcPr>
+            <w:shd w:fill="auto" w:val="clear"/>
+            <w:tcMar>
+              <w:top w:w="100.0" w:type="dxa"/>
+              <w:left w:w="100.0" w:type="dxa"/>
+              <w:bottom w:w="100.0" w:type="dxa"/>
+              <w:right w:w="100.0" w:type="dxa"/>
+            </w:tcMar>
+            <w:vAlign w:val="top"/>
+          </w:tcPr>
+          <w:p>
+            <w:pPr>
+              <w:widowControl w:val="0"/>
+              <w:spacing w:line="240" w:lineRule="auto"/>
+              <w:rPr>
+                <w:sz w:val="24"/>
+                <w:szCs w:val="24"/>
+                <w:highlight w:val="white"/>
+              </w:rPr>
+            </w:pPr>
+            <w:r>
+              <w:rPr>
+                <w:sz w:val="24"/>
+                <w:szCs w:val="24"/>
+                <w:highlight w:val="white"/>
+                <w:rtl w:val="0"/>
+              </w:rPr>
+              <w:t xml:space="preserve">Levenshtein</w:t>
+            </w:r>
+          </w:p>
+        </w:tc>
+        <w:tc>
+          <w:tcPr>
+            <w:shd w:fill="auto" w:val="clear"/>
+            <w:tcMar>
+              <w:top w:w="100.0" w:type="dxa"/>
+              <w:left w:w="100.0" w:type="dxa"/>
+              <w:bottom w:w="100.0" w:type="dxa"/>
+              <w:right w:w="100.0" w:type="dxa"/>
+            </w:tcMar>
+            <w:vAlign w:val="top"/>
+          </w:tcPr>
+          <w:p>
+            <w:pPr>
+              <w:widowControl w:val="0"/>
+              <w:spacing w:line="240" w:lineRule="auto"/>
+              <w:rPr>
+                <w:sz w:val="24"/>
+                <w:szCs w:val="24"/>
+                <w:highlight w:val="white"/>
+              </w:rPr>
+            </w:pPr>
+            <w:r>
+              <w:rPr>
+                <w:sz w:val="24"/>
+                <w:szCs w:val="24"/>
+                <w:highlight w:val="white"/>
+                <w:rtl w:val="0"/>
+              </w:rPr>
+              <w:t xml:space="preserve">2020</w:t>
+            </w:r>
+          </w:p>
+        </w:tc>
+        <w:tc>
+          <w:tcPr>
+            <w:shd w:fill="auto" w:val="clear"/>
+            <w:tcMar>
+              <w:top w:w="100.0" w:type="dxa"/>
+              <w:left w:w="100.0" w:type="dxa"/>
+              <w:bottom w:w="100.0" w:type="dxa"/>
+              <w:right w:w="100.0" w:type="dxa"/>
+            </w:tcMar>
+            <w:vAlign w:val="top"/>
+          </w:tcPr>
+          <w:p>
+            <w:pPr>
+              <w:widowControl w:val="0"/>
+              <w:spacing w:line="240" w:lineRule="auto"/>
+              <w:rPr>
+                <w:sz w:val="24"/>
+                <w:szCs w:val="24"/>
+                <w:highlight w:val="white"/>
+              </w:rPr>
+            </w:pPr>
+            <w:r>
+              <w:rPr>
+                <w:sz w:val="24"/>
+                <w:szCs w:val="24"/>
+                <w:highlight w:val="white"/>
+                <w:rtl w:val="0"/>
+              </w:rPr>
+              <w:t xml:space="preserve">1808</w:t>
+            </w:r>
+          </w:p>
+        </w:tc>
+      </w:tr>
+      <w:tr>
+        <w:trPr>
+          <w:cantSplit w:val="0"/>
+          <w:tblHeader w:val="0"/>
+        </w:trPr>
+        <w:tc>
+          <w:tcPr>
+            <w:shd w:fill="auto" w:val="clear"/>
+            <w:tcMar>
+              <w:top w:w="100.0" w:type="dxa"/>
+              <w:left w:w="100.0" w:type="dxa"/>
+              <w:bottom w:w="100.0" w:type="dxa"/>
+              <w:right w:w="100.0" w:type="dxa"/>
+            </w:tcMar>
+            <w:vAlign w:val="top"/>
+          </w:tcPr>
+          <w:p>
+            <w:pPr>
+              <w:widowControl w:val="0"/>
+              <w:spacing w:line="240" w:lineRule="auto"/>
+              <w:rPr>
+                <w:sz w:val="24"/>
+                <w:szCs w:val="24"/>
+                <w:highlight w:val="white"/>
+              </w:rPr>
+            </w:pPr>
+            <w:r>
+              <w:rPr>
+                <w:sz w:val="24"/>
+                <w:szCs w:val="24"/>
+                <w:highlight w:val="white"/>
+                <w:rtl w:val="0"/>
+              </w:rPr>
+              <w:t xml:space="preserve">Text Match</w:t>
+            </w:r>
+          </w:p>
+        </w:tc>
+        <w:tc>
+          <w:tcPr>
+            <w:shd w:fill="auto" w:val="clear"/>
+            <w:tcMar>
+              <w:top w:w="100.0" w:type="dxa"/>
+              <w:left w:w="100.0" w:type="dxa"/>
+              <w:bottom w:w="100.0" w:type="dxa"/>
+              <w:right w:w="100.0" w:type="dxa"/>
+            </w:tcMar>
+            <w:vAlign w:val="top"/>
+          </w:tcPr>
+          <w:p>
+            <w:pPr>
+              <w:widowControl w:val="0"/>
+              <w:spacing w:line="240" w:lineRule="auto"/>
+              <w:rPr>
+                <w:sz w:val="24"/>
+                <w:szCs w:val="24"/>
+                <w:highlight w:val="white"/>
+              </w:rPr>
+            </w:pPr>
+            <w:r>
+              <w:rPr>
+                <w:sz w:val="24"/>
+                <w:szCs w:val="24"/>
+                <w:highlight w:val="white"/>
+                <w:rtl w:val="0"/>
+              </w:rPr>
+              <w:t xml:space="preserve">Jarro Winkler</w:t>
+            </w:r>
+          </w:p>
+        </w:tc>
+        <w:tc>
+          <w:tcPr>
+            <w:shd w:fill="auto" w:val="clear"/>
+            <w:tcMar>
+              <w:top w:w="100.0" w:type="dxa"/>
+              <w:left w:w="100.0" w:type="dxa"/>
+              <w:bottom w:w="100.0" w:type="dxa"/>
+              <w:right w:w="100.0" w:type="dxa"/>
+            </w:tcMar>
+            <w:vAlign w:val="top"/>
+          </w:tcPr>
+          <w:p>
+            <w:pPr>
+              <w:widowControl w:val="0"/>
+              <w:spacing w:line="240" w:lineRule="auto"/>
+              <w:rPr>
+                <w:sz w:val="24"/>
+                <w:szCs w:val="24"/>
+                <w:highlight w:val="white"/>
+              </w:rPr>
+            </w:pPr>
+            <w:r>
+              <w:rPr>
+                <w:sz w:val="24"/>
+                <w:szCs w:val="24"/>
+                <w:highlight w:val="white"/>
+                <w:rtl w:val="0"/>
+              </w:rPr>
+              <w:t xml:space="preserve">1965</w:t>
+            </w:r>
+          </w:p>
+        </w:tc>
+        <w:tc>
+          <w:tcPr>
+            <w:shd w:fill="auto" w:val="clear"/>
+            <w:tcMar>
+              <w:top w:w="100.0" w:type="dxa"/>
+              <w:left w:w="100.0" w:type="dxa"/>
+              <w:bottom w:w="100.0" w:type="dxa"/>
+              <w:right w:w="100.0" w:type="dxa"/>
+            </w:tcMar>
+            <w:vAlign w:val="top"/>
+          </w:tcPr>
+          <w:p>
+            <w:pPr>
+              <w:widowControl w:val="0"/>
+              <w:spacing w:line="240" w:lineRule="auto"/>
+              <w:rPr>
+                <w:sz w:val="24"/>
+                <w:szCs w:val="24"/>
+                <w:highlight w:val="white"/>
+              </w:rPr>
+            </w:pPr>
+            <w:r>
+              <w:rPr>
+                <w:sz w:val="24"/>
+                <w:szCs w:val="24"/>
+                <w:highlight w:val="white"/>
+                <w:rtl w:val="0"/>
+              </w:rPr>
+              <w:t xml:space="preserve">1785</w:t>
+            </w:r>
+          </w:p>
+        </w:tc>
+      </w:tr>
+      <w:tr>
+        <w:trPr>
+          <w:cantSplit w:val="0"/>
+          <w:tblHeader w:val="0"/>
+        </w:trPr>
+        <w:tc>
+          <w:tcPr>
+            <w:shd w:fill="auto" w:val="clear"/>
+            <w:tcMar>
+              <w:top w:w="100.0" w:type="dxa"/>
+              <w:left w:w="100.0" w:type="dxa"/>
+              <w:bottom w:w="100.0" w:type="dxa"/>
+              <w:right w:w="100.0" w:type="dxa"/>
+            </w:tcMar>
+            <w:vAlign w:val="top"/>
+          </w:tcPr>
+          <w:p>
+            <w:pPr>
+              <w:widowControl w:val="0"/>
+              <w:spacing w:line="240" w:lineRule="auto"/>
+              <w:rPr>
+                <w:sz w:val="24"/>
+                <w:szCs w:val="24"/>
+                <w:highlight w:val="white"/>
+              </w:rPr>
+            </w:pPr>
+            <w:r>
+              <w:rPr>
+                <w:sz w:val="24"/>
+                <w:szCs w:val="24"/>
+                <w:highlight w:val="white"/>
+                <w:rtl w:val="0"/>
+              </w:rPr>
+              <w:t xml:space="preserve">Embedding</w:t>
+            </w:r>
+          </w:p>
+        </w:tc>
+        <w:tc>
+          <w:tcPr>
+            <w:shd w:fill="auto" w:val="clear"/>
+            <w:tcMar>
+              <w:top w:w="100.0" w:type="dxa"/>
+              <w:left w:w="100.0" w:type="dxa"/>
+              <w:bottom w:w="100.0" w:type="dxa"/>
+              <w:right w:w="100.0" w:type="dxa"/>
+            </w:tcMar>
+            <w:vAlign w:val="top"/>
+          </w:tcPr>
+          <w:p>
+            <w:pPr>
+              <w:widowControl w:val="0"/>
+              <w:spacing w:line="240" w:lineRule="auto"/>
+              <w:rPr>
+                <w:sz w:val="24"/>
+                <w:szCs w:val="24"/>
+                <w:highlight w:val="white"/>
+              </w:rPr>
+            </w:pPr>
+            <w:r>
+              <w:rPr>
+                <w:sz w:val="24"/>
+                <w:szCs w:val="24"/>
+                <w:highlight w:val="white"/>
+                <w:rtl w:val="0"/>
+              </w:rPr>
+              <w:t xml:space="preserve">ADA002 + Euclidean Dist</w:t>
+            </w:r>
+          </w:p>
+        </w:tc>
+        <w:tc>
+          <w:tcPr>
+            <w:shd w:fill="auto" w:val="clear"/>
+            <w:tcMar>
+              <w:top w:w="100.0" w:type="dxa"/>
+              <w:left w:w="100.0" w:type="dxa"/>
+              <w:bottom w:w="100.0" w:type="dxa"/>
+              <w:right w:w="100.0" w:type="dxa"/>
+            </w:tcMar>
+            <w:vAlign w:val="top"/>
+          </w:tcPr>
+          <w:p>
+            <w:pPr>
+              <w:widowControl w:val="0"/>
+              <w:spacing w:line="240" w:lineRule="auto"/>
+              <w:rPr>
+                <w:sz w:val="24"/>
+                <w:szCs w:val="24"/>
+                <w:highlight w:val="white"/>
+              </w:rPr>
+            </w:pPr>
+            <w:r>
+              <w:rPr>
+                <w:sz w:val="24"/>
+                <w:szCs w:val="24"/>
+                <w:highlight w:val="white"/>
+                <w:rtl w:val="0"/>
+              </w:rPr>
+              <w:t xml:space="preserve">3790</w:t>
+            </w:r>
+          </w:p>
+        </w:tc>
+        <w:tc>
+          <w:tcPr>
+            <w:shd w:fill="auto" w:val="clear"/>
+            <w:tcMar>
+              <w:top w:w="100.0" w:type="dxa"/>
+              <w:left w:w="100.0" w:type="dxa"/>
+              <w:bottom w:w="100.0" w:type="dxa"/>
+              <w:right w:w="100.0" w:type="dxa"/>
+            </w:tcMar>
+            <w:vAlign w:val="top"/>
+          </w:tcPr>
+          <w:p>
+            <w:pPr>
+              <w:widowControl w:val="0"/>
+              <w:spacing w:line="240" w:lineRule="auto"/>
+              <w:rPr>
+                <w:sz w:val="24"/>
+                <w:szCs w:val="24"/>
+                <w:highlight w:val="white"/>
+              </w:rPr>
+            </w:pPr>
+            <w:r>
+              <w:rPr>
+                <w:sz w:val="24"/>
+                <w:szCs w:val="24"/>
+                <w:highlight w:val="white"/>
+                <w:rtl w:val="0"/>
+              </w:rPr>
+              <w:t xml:space="preserve">3456</w:t>
+            </w:r>
+          </w:p>
+        </w:tc>
+      </w:tr>
+      <w:tr>
+        <w:trPr>
+          <w:cantSplit w:val="0"/>
+          <w:tblHeader w:val="0"/>
+        </w:trPr>
+        <w:tc>
+          <w:tcPr>
+            <w:shd w:fill="auto" w:val="clear"/>
+            <w:tcMar>
+              <w:top w:w="100.0" w:type="dxa"/>
+              <w:left w:w="100.0" w:type="dxa"/>
+              <w:bottom w:w="100.0" w:type="dxa"/>
+              <w:right w:w="100.0" w:type="dxa"/>
+            </w:tcMar>
+            <w:vAlign w:val="top"/>
+          </w:tcPr>
+          <w:p>
+            <w:pPr>
+              <w:widowControl w:val="0"/>
+              <w:spacing w:line="240" w:lineRule="auto"/>
+              <w:rPr>
+                <w:sz w:val="24"/>
+                <w:szCs w:val="24"/>
+                <w:highlight w:val="white"/>
+              </w:rPr>
+            </w:pPr>
+            <w:r>
+              <w:rPr>
+                <w:sz w:val="24"/>
+                <w:szCs w:val="24"/>
+                <w:highlight w:val="white"/>
+                <w:rtl w:val="0"/>
+              </w:rPr>
+              <w:t xml:space="preserve">Embedding</w:t>
+            </w:r>
+          </w:p>
+        </w:tc>
+        <w:tc>
+          <w:tcPr>
+            <w:shd w:fill="auto" w:val="clear"/>
+            <w:tcMar>
+              <w:top w:w="100.0" w:type="dxa"/>
+              <w:left w:w="100.0" w:type="dxa"/>
+              <w:bottom w:w="100.0" w:type="dxa"/>
+              <w:right w:w="100.0" w:type="dxa"/>
+            </w:tcMar>
+            <w:vAlign w:val="top"/>
+          </w:tcPr>
+          <w:p>
+            <w:pPr>
+              <w:widowControl w:val="0"/>
+              <w:spacing w:line="240" w:lineRule="auto"/>
+              <w:rPr>
+                <w:sz w:val="24"/>
+                <w:szCs w:val="24"/>
+                <w:highlight w:val="white"/>
+              </w:rPr>
+            </w:pPr>
+            <w:r>
+              <w:rPr>
+                <w:sz w:val="24"/>
+                <w:szCs w:val="24"/>
+                <w:highlight w:val="white"/>
+                <w:rtl w:val="0"/>
+              </w:rPr>
+              <w:t xml:space="preserve">LTE-3 + Euclidean Dist</w:t>
+            </w:r>
+          </w:p>
+        </w:tc>
+        <w:tc>
+          <w:tcPr>
+            <w:shd w:fill="auto" w:val="clear"/>
+            <w:tcMar>
+              <w:top w:w="100.0" w:type="dxa"/>
+              <w:left w:w="100.0" w:type="dxa"/>
+              <w:bottom w:w="100.0" w:type="dxa"/>
+              <w:right w:w="100.0" w:type="dxa"/>
+            </w:tcMar>
+            <w:vAlign w:val="top"/>
+          </w:tcPr>
+          <w:p>
+            <w:pPr>
+              <w:widowControl w:val="0"/>
+              <w:spacing w:line="240" w:lineRule="auto"/>
+              <w:rPr>
+                <w:sz w:val="24"/>
+                <w:szCs w:val="24"/>
+                <w:highlight w:val="white"/>
+              </w:rPr>
+            </w:pPr>
+            <w:r>
+              <w:rPr>
+                <w:sz w:val="24"/>
+                <w:szCs w:val="24"/>
+                <w:highlight w:val="white"/>
+                <w:rtl w:val="0"/>
+              </w:rPr>
+              <w:t xml:space="preserve">3894</w:t>
+            </w:r>
+          </w:p>
+        </w:tc>
+        <w:tc>
+          <w:tcPr>
+            <w:shd w:fill="auto" w:val="clear"/>
+            <w:tcMar>
+              <w:top w:w="100.0" w:type="dxa"/>
+              <w:left w:w="100.0" w:type="dxa"/>
+              <w:bottom w:w="100.0" w:type="dxa"/>
+              <w:right w:w="100.0" w:type="dxa"/>
+            </w:tcMar>
+            <w:vAlign w:val="top"/>
+          </w:tcPr>
+          <w:p>
+            <w:pPr>
+              <w:widowControl w:val="0"/>
+              <w:spacing w:line="240" w:lineRule="auto"/>
+              <w:rPr>
+                <w:sz w:val="24"/>
+                <w:szCs w:val="24"/>
+                <w:highlight w:val="white"/>
+              </w:rPr>
+            </w:pPr>
+            <w:r>
+              <w:rPr>
+                <w:sz w:val="24"/>
+                <w:szCs w:val="24"/>
+                <w:highlight w:val="white"/>
+                <w:rtl w:val="0"/>
+              </w:rPr>
+              <w:t xml:space="preserve">3427</w:t>
+            </w:r>
+          </w:p>
+        </w:tc>
+      </w:tr>
+    </w:tbl>
+    <w:p>
+      <w:pPr>
+        <w:ind w:left="-540" w:firstLine="0"/>
+        <w:rPr>
+          <w:sz w:val="24"/>
+          <w:szCs w:val="24"/>
+          <w:highlight w:val="white"/>
+        </w:rPr>
+      </w:pPr>
+      <w:r>
+        <w:rPr>
+          <w:rtl w:val="0"/>
+        </w:rPr>
+      </w:r>
+    </w:p>
+    <w:p>
+      <w:pPr>
+        <w:ind w:left="-540" w:firstLine="0"/>
+        <w:rPr>
+          <w:sz w:val="24"/>
+          <w:szCs w:val="24"/>
+          <w:highlight w:val="white"/>
+        </w:rPr>
+      </w:pPr>
+      <w:r>
+        <w:rPr>
+          <w:rtl w:val="0"/>
+        </w:rPr>
+      </w:r>
+    </w:p>
+    <w:p>
+      <w:pPr>
+        <w:ind w:left="-540" w:firstLine="0"/>
+        <w:rPr>
+          <w:sz w:val="24"/>
+          <w:szCs w:val="24"/>
+          <w:highlight w:val="white"/>
+        </w:rPr>
+      </w:pPr>
+      <w:r>
+        <w:rPr>
+          <w:rtl w:val="0"/>
+        </w:rPr>
+      </w:r>
+    </w:p>
+    <w:p>
+      <w:pPr>
+        <w:ind w:left="-540" w:firstLine="0"/>
+        <w:rPr>
+          <w:sz w:val="24"/>
+          <w:szCs w:val="24"/>
+          <w:highlight w:val="white"/>
+        </w:rPr>
+      </w:pPr>
+      <w:r>
+        <w:rPr>
+          <w:sz w:val="24"/>
+          <w:szCs w:val="24"/>
+          <w:highlight w:val="white"/>
+          <w:rtl w:val="0"/>
+        </w:rPr>
+        <w:t xml:space="preserve">In addition to AP clustering, we also implemented KMeans clustering on the PCA transformed embeddings to standardize the tumor names in clinical </w:t>
+      </w:r>
+      <w:r>
+        <w:rPr>
+          <w:sz w:val="24"/>
+          <w:szCs w:val="24"/>
+          <w:highlight w:val="white"/>
+          <w:rtl w:val="0"/>
+        </w:rPr>
+        <w:t xml:space="preserve">trials</w:t>
+      </w:r>
+      <w:r>
+        <w:rPr>
+          <w:sz w:val="24"/>
+          <w:szCs w:val="24"/>
+          <w:highlight w:val="white"/>
+          <w:rtl w:val="0"/>
+        </w:rPr>
+        <w:t xml:space="preserve">. Unlike AP clustering, the KMeans algorithm requires the user to define “K” or the numbers of clusters to be formed as a hyperparameter </w:t>
+      </w:r>
+      <w:hyperlink r:id="rId48">
+        <w:r>
+          <w:rPr>
+            <w:color w:val="1155cc"/>
+            <w:sz w:val="24"/>
+            <w:szCs w:val="24"/>
+            <w:highlight w:val="white"/>
+            <w:u w:val="single"/>
+            <w:rtl w:val="0"/>
+          </w:rPr>
+          <w:t xml:space="preserve">(Wu 2012)</w:t>
+        </w:r>
+      </w:hyperlink>
+      <w:r>
+        <w:rPr>
+          <w:sz w:val="24"/>
+          <w:szCs w:val="24"/>
+          <w:highlight w:val="white"/>
+          <w:rtl w:val="0"/>
+        </w:rPr>
+        <w:t xml:space="preserve">. Since we neither have any a priori information on the types of tumors that are present in the clinical trials database or have any means to classify the tumors into based on their tissue or molecular subtypes, we needed to use other computational methods to decide on a value for the number of clusters to provide as an input to the KMeans algorithm. Thus to determine the number of clusters,  we computed a commonly used cluster performance metric known as silhouette coefficient </w:t>
+      </w:r>
+      <w:hyperlink r:id="rId49">
+        <w:r>
+          <w:rPr>
+            <w:color w:val="1155cc"/>
+            <w:sz w:val="24"/>
+            <w:szCs w:val="24"/>
+            <w:highlight w:val="white"/>
+            <w:u w:val="single"/>
+            <w:rtl w:val="0"/>
+          </w:rPr>
+          <w:t xml:space="preserve">(Shahapure and Nicholas 2020)</w:t>
+        </w:r>
+      </w:hyperlink>
+      <w:r>
+        <w:rPr>
+          <w:sz w:val="24"/>
+          <w:szCs w:val="24"/>
+          <w:highlight w:val="white"/>
+          <w:rtl w:val="0"/>
+        </w:rPr>
+        <w:t xml:space="preserve">. After the clustering is completed, silhouette coefficient is computed for each data point and it ranges from [-1, 1].  A silhouette coefficient of 1 signifies that the data point is well matched to other elements in its own cluster and poorly matched to members of neighboring clusters </w:t>
+      </w:r>
+      <w:hyperlink r:id="rId50">
+        <w:r>
+          <w:rPr>
+            <w:color w:val="1155cc"/>
+            <w:sz w:val="24"/>
+            <w:szCs w:val="24"/>
+            <w:highlight w:val="white"/>
+            <w:u w:val="single"/>
+            <w:rtl w:val="0"/>
+          </w:rPr>
+          <w:t xml:space="preserve">(Shutaywi and Kachouie 2021)</w:t>
+        </w:r>
+      </w:hyperlink>
+      <w:r>
+        <w:rPr>
+          <w:sz w:val="24"/>
+          <w:szCs w:val="24"/>
+          <w:highlight w:val="white"/>
+          <w:rtl w:val="0"/>
+        </w:rPr>
+        <w:t xml:space="preserve">.  A score of 0 indicates that the data point is at the decision boundary of neighboring clusters and a score of -1 indicates that the data point is in the wrong cluster </w:t>
+      </w:r>
+      <w:hyperlink r:id="rId51">
+        <w:r>
+          <w:rPr>
+            <w:color w:val="1155cc"/>
+            <w:sz w:val="24"/>
+            <w:szCs w:val="24"/>
+            <w:highlight w:val="white"/>
+            <w:u w:val="single"/>
+            <w:rtl w:val="0"/>
+          </w:rPr>
+          <w:t xml:space="preserve">(Shutaywi and Kachouie 2021)</w:t>
+        </w:r>
+      </w:hyperlink>
+      <w:r>
+        <w:rPr>
+          <w:sz w:val="24"/>
+          <w:szCs w:val="24"/>
+          <w:highlight w:val="white"/>
+          <w:rtl w:val="0"/>
+        </w:rPr>
+        <w:t xml:space="preserve">. Thus, higher the silhouette coefficient the better is the clustering. Intuitively, a higher silhouette coefficient for a data point represents high cohesion of that data point with rest of the cluster members and high separation from members of neighboring clusters.  </w:t>
+      </w:r>
+    </w:p>
+    <w:p>
+      <w:pPr>
+        <w:ind w:left="-540" w:firstLine="0"/>
+        <w:rPr>
+          <w:sz w:val="24"/>
+          <w:szCs w:val="24"/>
+          <w:highlight w:val="white"/>
+        </w:rPr>
+      </w:pPr>
+      <w:r>
+        <w:rPr>
+          <w:rtl w:val="0"/>
+        </w:rPr>
+      </w:r>
+    </w:p>
+    <w:p>
+      <w:pPr>
+        <w:ind w:left="-540" w:firstLine="0"/>
+        <w:rPr>
+          <w:sz w:val="24"/>
+          <w:szCs w:val="24"/>
+          <w:highlight w:val="white"/>
+        </w:rPr>
+      </w:pPr>
+      <w:r>
+        <w:rPr>
+          <w:sz w:val="24"/>
+          <w:szCs w:val="24"/>
+          <w:highlight w:val="white"/>
+          <w:rtl w:val="0"/>
+        </w:rPr>
+        <w:t xml:space="preserve">For several values of “K”, we perform KMeans clustering and calculate the silhouette coefficient for each data point. For each cluster we can calculate the average silhouette coefficient which indicates the performance for that cluster, and further taking the average of all the averaged silhouette coefficients provides a metric  that can be used to evaluate the overall clustering performance of the KMeans algorithm for a given value of “K”, with higher value being a better clustering performance. We refer to this metric as the mean silhouette score. Using this method, we evaluated the mean silhouette score for various values of “K” under both ADA002 and LTE-3 embeddings and when only the 5th edition of WHO tumors or all editions of WHO tumors were considered in the pipeline along with the NCIT terms. In figure 3, we plot the mean silhouette score for each of these cases. </w:t>
+      </w:r>
+    </w:p>
+    <w:p>
+      <w:pPr>
+        <w:ind w:left="-540" w:firstLine="0"/>
+        <w:rPr>
+          <w:sz w:val="24"/>
+          <w:szCs w:val="24"/>
+          <w:highlight w:val="white"/>
+        </w:rPr>
+      </w:pPr>
+      <w:r>
+        <w:rPr>
+          <w:sz w:val="24"/>
+          <w:szCs w:val="24"/>
+          <w:highlight w:val="white"/>
+          <w:rtl w:val="0"/>
+        </w:rPr>
+        <w:t xml:space="preserve"> </w:t>
+      </w:r>
+    </w:p>
+    <w:p>
+      <w:pPr>
+        <w:ind w:left="-540" w:firstLine="0"/>
+        <w:rPr>
+          <w:b w:val="1"/>
+          <w:sz w:val="24"/>
+          <w:szCs w:val="24"/>
+          <w:highlight w:val="white"/>
+        </w:rPr>
+      </w:pPr>
+      <w:r>
+        <w:rPr>
+          <w:b w:val="1"/>
+          <w:sz w:val="24"/>
+          <w:szCs w:val="24"/>
+          <w:highlight w:val="white"/>
+          <w:rtl w:val="0"/>
+        </w:rPr>
+        <w:t xml:space="preserve">Figure 3: Average Silhouette Score vs Number of clusters (K) used in KMeans. a. ADA002 when all editions of WHO terms are used. b.  ADA002 when 5th edition of WHO terms are used c.  LTE-3 when all editions of WHO terms are used d.  LTE-3  when 5th editions of WHO terms are used</w:t>
+      </w:r>
+    </w:p>
+    <w:p>
+      <w:pPr>
+        <w:rPr>
+          <w:sz w:val="24"/>
+          <w:szCs w:val="24"/>
+          <w:highlight w:val="white"/>
         </w:rPr>
       </w:pPr>
       <w:r>
@@ -10129,9 +11198,9 @@
         </w:rPr>
         <w:drawing>
           <wp:inline distB="114300" distT="114300" distL="114300" distR="114300">
-            <wp:extent cx="6057900" cy="2438400"/>
+            <wp:extent cx="6057900" cy="2527300"/>
             <wp:effectExtent b="0" l="0" r="0" t="0"/>
-            <wp:docPr id="2" name="image4.png"/>
+            <wp:docPr id="1" name="image4.png"/>
             <a:graphic>
               <a:graphicData uri="http://schemas.openxmlformats.org/drawingml/2006/picture">
                 <pic:pic>
@@ -10140,407 +11209,7 @@
                     <pic:cNvPicPr preferRelativeResize="0"/>
                   </pic:nvPicPr>
                   <pic:blipFill>
-                    <a:blip r:embed="rId48"/>
-                    <a:srcRect b="0" l="0" r="0" t="0"/>
-                    <a:stretch>
-                      <a:fillRect/>
-                    </a:stretch>
-                  </pic:blipFill>
-                  <pic:spPr>
-                    <a:xfrm>
-                      <a:off x="0" y="0"/>
-                      <a:ext cx="6057900" cy="2438400"/>
-                    </a:xfrm>
-                    <a:prstGeom prst="rect"/>
-                    <a:ln/>
-                  </pic:spPr>
-                </pic:pic>
-              </a:graphicData>
-            </a:graphic>
-          </wp:inline>
-        </w:drawing>
-      </w:r>
-      <w:r>
-        <w:rPr>
-          <w:rtl w:val="0"/>
-        </w:rPr>
-      </w:r>
-    </w:p>
-    <w:p>
-      <w:pPr>
-        <w:rPr>
-          <w:b w:val="1"/>
-        </w:rPr>
-      </w:pPr>
-      <w:r>
-        <w:rPr>
-          <w:rtl w:val="0"/>
-        </w:rPr>
-      </w:r>
-    </w:p>
-    <w:p>
-      <w:pPr>
-        <w:rPr>
-          <w:b w:val="1"/>
-        </w:rPr>
-      </w:pPr>
-      <w:r>
-        <w:rPr>
-          <w:rtl w:val="0"/>
-        </w:rPr>
-      </w:r>
-    </w:p>
-    <w:p>
-      <w:pPr>
-        <w:rPr>
-          <w:b w:val="1"/>
-        </w:rPr>
-      </w:pPr>
-      <w:r>
-        <w:rPr>
-          <w:rtl w:val="0"/>
-        </w:rPr>
-      </w:r>
-    </w:p>
-    <w:p>
-      <w:pPr>
-        <w:rPr>
-          <w:b w:val="1"/>
-          <w:sz w:val="28"/>
-          <w:szCs w:val="28"/>
-          <w:highlight w:val="white"/>
-        </w:rPr>
-      </w:pPr>
-      <w:r>
-        <w:rPr>
-          <w:b w:val="1"/>
-          <w:sz w:val="28"/>
-          <w:szCs w:val="28"/>
-          <w:highlight w:val="white"/>
-          <w:rtl w:val="0"/>
-        </w:rPr>
-        <w:t xml:space="preserve">Results: </w:t>
-      </w:r>
-    </w:p>
-    <w:p>
-      <w:pPr>
-        <w:rPr>
-          <w:b w:val="1"/>
-          <w:color w:val="2a2a2a"/>
-          <w:sz w:val="28"/>
-          <w:szCs w:val="28"/>
-          <w:highlight w:val="white"/>
-        </w:rPr>
-      </w:pPr>
-      <w:r>
-        <w:rPr>
-          <w:rtl w:val="0"/>
-        </w:rPr>
-      </w:r>
-    </w:p>
-    <w:p>
-      <w:pPr>
-        <w:rPr>
-          <w:b w:val="1"/>
-          <w:color w:val="2a2a2a"/>
-          <w:sz w:val="28"/>
-          <w:szCs w:val="28"/>
-          <w:highlight w:val="white"/>
-        </w:rPr>
-      </w:pPr>
-      <w:r>
-        <w:rPr>
-          <w:rtl w:val="0"/>
-        </w:rPr>
-      </w:r>
-    </w:p>
-    <w:p>
-      <w:pPr>
-        <w:rPr>
-          <w:b w:val="1"/>
-          <w:color w:val="2a2a2a"/>
-          <w:sz w:val="28"/>
-          <w:szCs w:val="28"/>
-          <w:highlight w:val="white"/>
-        </w:rPr>
-      </w:pPr>
-      <w:r>
-        <w:rPr>
-          <w:b w:val="1"/>
-          <w:sz w:val="28"/>
-          <w:szCs w:val="28"/>
-          <w:highlight w:val="white"/>
-          <w:rtl w:val="0"/>
-        </w:rPr>
-        <w:t xml:space="preserve">Discussion:</w:t>
-      </w:r>
-      <w:r>
-        <w:rPr>
-          <w:b w:val="1"/>
-          <w:color w:val="2a2a2a"/>
-          <w:sz w:val="28"/>
-          <w:szCs w:val="28"/>
-          <w:highlight w:val="white"/>
-          <w:rtl w:val="0"/>
-        </w:rPr>
-        <w:t xml:space="preserve"> </w:t>
-        <w:br w:type="textWrapping"/>
-      </w:r>
-    </w:p>
-    <w:p>
-      <w:pPr>
-        <w:ind w:left="720" w:firstLine="0"/>
-        <w:rPr>
-          <w:b w:val="1"/>
-          <w:color w:val="2a2a2a"/>
-          <w:sz w:val="28"/>
-          <w:szCs w:val="28"/>
-          <w:highlight w:val="white"/>
-        </w:rPr>
-      </w:pPr>
-      <w:r>
-        <w:rPr>
-          <w:rtl w:val="0"/>
-        </w:rPr>
-      </w:r>
-    </w:p>
-    <w:p>
-      <w:pPr>
-        <w:rPr>
-          <w:b w:val="1"/>
-          <w:sz w:val="28"/>
-          <w:szCs w:val="28"/>
-          <w:highlight w:val="white"/>
-        </w:rPr>
-      </w:pPr>
-      <w:r>
-        <w:rPr>
-          <w:b w:val="1"/>
-          <w:sz w:val="28"/>
-          <w:szCs w:val="28"/>
-          <w:highlight w:val="white"/>
-          <w:rtl w:val="0"/>
-        </w:rPr>
-        <w:t xml:space="preserve">Conclusion:</w:t>
-      </w:r>
-    </w:p>
-    <w:p>
-      <w:pPr>
-        <w:rPr>
-          <w:b w:val="1"/>
-          <w:sz w:val="28"/>
-          <w:szCs w:val="28"/>
-          <w:highlight w:val="white"/>
-        </w:rPr>
-      </w:pPr>
-      <w:r>
-        <w:rPr>
-          <w:rtl w:val="0"/>
-        </w:rPr>
-      </w:r>
-    </w:p>
-    <w:p>
-      <w:pPr>
-        <w:rPr>
-          <w:b w:val="1"/>
-          <w:sz w:val="28"/>
-          <w:szCs w:val="28"/>
-          <w:highlight w:val="white"/>
-        </w:rPr>
-      </w:pPr>
-      <w:r>
-        <w:rPr>
-          <w:rtl w:val="0"/>
-        </w:rPr>
-      </w:r>
-    </w:p>
-    <w:p>
-      <w:pPr>
-        <w:rPr>
-          <w:b w:val="1"/>
-          <w:sz w:val="28"/>
-          <w:szCs w:val="28"/>
-          <w:highlight w:val="white"/>
-        </w:rPr>
-      </w:pPr>
-      <w:r>
-        <w:rPr>
-          <w:rtl w:val="0"/>
-        </w:rPr>
-      </w:r>
-    </w:p>
-    <w:p>
-      <w:pPr>
-        <w:rPr>
-          <w:b w:val="1"/>
-          <w:sz w:val="28"/>
-          <w:szCs w:val="28"/>
-          <w:highlight w:val="white"/>
-        </w:rPr>
-      </w:pPr>
-      <w:r>
-        <w:rPr>
-          <w:rtl w:val="0"/>
-        </w:rPr>
-      </w:r>
-    </w:p>
-    <w:p>
-      <w:pPr>
-        <w:rPr>
-          <w:b w:val="1"/>
-          <w:sz w:val="28"/>
-          <w:szCs w:val="28"/>
-          <w:highlight w:val="white"/>
-        </w:rPr>
-      </w:pPr>
-      <w:r>
-        <w:rPr>
-          <w:rtl w:val="0"/>
-        </w:rPr>
-      </w:r>
-    </w:p>
-    <w:p>
-      <w:pPr>
-        <w:rPr>
-          <w:b w:val="1"/>
-          <w:sz w:val="28"/>
-          <w:szCs w:val="28"/>
-          <w:highlight w:val="white"/>
-        </w:rPr>
-      </w:pPr>
-      <w:r>
-        <w:rPr>
-          <w:rtl w:val="0"/>
-        </w:rPr>
-      </w:r>
-    </w:p>
-    <w:p>
-      <w:pPr>
-        <w:rPr>
-          <w:b w:val="1"/>
-          <w:sz w:val="28"/>
-          <w:szCs w:val="28"/>
-          <w:highlight w:val="white"/>
-        </w:rPr>
-      </w:pPr>
-      <w:r>
-        <w:rPr>
-          <w:rtl w:val="0"/>
-        </w:rPr>
-      </w:r>
-    </w:p>
-    <w:p>
-      <w:pPr>
-        <w:rPr>
-          <w:b w:val="1"/>
-          <w:sz w:val="28"/>
-          <w:szCs w:val="28"/>
-          <w:highlight w:val="white"/>
-        </w:rPr>
-      </w:pPr>
-      <w:r>
-        <w:rPr>
-          <w:rtl w:val="0"/>
-        </w:rPr>
-      </w:r>
-    </w:p>
-    <w:p>
-      <w:pPr>
-        <w:rPr>
-          <w:b w:val="1"/>
-          <w:sz w:val="28"/>
-          <w:szCs w:val="28"/>
-          <w:highlight w:val="white"/>
-        </w:rPr>
-      </w:pPr>
-      <w:r>
-        <w:rPr>
-          <w:rtl w:val="0"/>
-        </w:rPr>
-      </w:r>
-    </w:p>
-    <w:p>
-      <w:pPr>
-        <w:rPr>
-          <w:b w:val="1"/>
-          <w:sz w:val="28"/>
-          <w:szCs w:val="28"/>
-          <w:highlight w:val="white"/>
-        </w:rPr>
-      </w:pPr>
-      <w:r>
-        <w:rPr>
-          <w:b w:val="1"/>
-          <w:sz w:val="28"/>
-          <w:szCs w:val="28"/>
-          <w:highlight w:val="white"/>
-          <w:rtl w:val="0"/>
-        </w:rPr>
-        <w:t xml:space="preserve">Figures</w:t>
-      </w:r>
-    </w:p>
-    <w:p>
-      <w:pPr>
-        <w:rPr>
-          <w:b w:val="1"/>
-        </w:rPr>
-      </w:pPr>
-      <w:r>
-        <w:rPr>
-          <w:rtl w:val="0"/>
-        </w:rPr>
-      </w:r>
-    </w:p>
-    <w:p>
-      <w:pPr>
-        <w:rPr>
-          <w:b w:val="1"/>
-        </w:rPr>
-      </w:pPr>
-      <w:r>
-        <w:rPr>
-          <w:b w:val="1"/>
-          <w:rtl w:val="0"/>
-        </w:rPr>
-        <w:t xml:space="preserve">Fig4: Silhouette Score vs cluster size (for K-means) using ADA002 and LTE-3 Embeddings   </w:t>
-      </w:r>
-    </w:p>
-    <w:p>
-      <w:pPr>
-        <w:rPr>
-          <w:b w:val="1"/>
-        </w:rPr>
-      </w:pPr>
-      <w:r>
-        <w:rPr>
-          <w:rtl w:val="0"/>
-        </w:rPr>
-      </w:r>
-    </w:p>
-    <w:p>
-      <w:pPr>
-        <w:rPr>
-          <w:b w:val="1"/>
-        </w:rPr>
-      </w:pPr>
-      <w:r>
-        <w:rPr>
-          <w:b w:val="1"/>
-        </w:rPr>
-        <w:drawing>
-          <wp:inline distB="114300" distT="114300" distL="114300" distR="114300">
-            <wp:extent cx="6057900" cy="2527300"/>
-            <wp:effectExtent b="0" l="0" r="0" t="0"/>
-            <wp:docPr id="3" name="image3.png"/>
-            <a:graphic>
-              <a:graphicData uri="http://schemas.openxmlformats.org/drawingml/2006/picture">
-                <pic:pic>
-                  <pic:nvPicPr>
-                    <pic:cNvPr id="0" name="image3.png"/>
-                    <pic:cNvPicPr preferRelativeResize="0"/>
-                  </pic:nvPicPr>
-                  <pic:blipFill>
-                    <a:blip r:embed="rId49"/>
+                    <a:blip r:embed="rId52"/>
                     <a:srcRect b="0" l="0" r="0" t="0"/>
                     <a:stretch>
                       <a:fillRect/>
@@ -10568,6 +11237,940 @@
     </w:p>
     <w:p>
       <w:pPr>
+        <w:ind w:left="-540" w:firstLine="0"/>
+        <w:rPr>
+          <w:sz w:val="24"/>
+          <w:szCs w:val="24"/>
+          <w:highlight w:val="white"/>
+        </w:rPr>
+      </w:pPr>
+      <w:r>
+        <w:rPr>
+          <w:rtl w:val="0"/>
+        </w:rPr>
+      </w:r>
+    </w:p>
+    <w:p>
+      <w:pPr>
+        <w:ind w:left="-540" w:firstLine="0"/>
+        <w:rPr>
+          <w:sz w:val="24"/>
+          <w:szCs w:val="24"/>
+          <w:highlight w:val="white"/>
+        </w:rPr>
+      </w:pPr>
+      <w:r>
+        <w:rPr>
+          <w:sz w:val="24"/>
+          <w:szCs w:val="24"/>
+          <w:highlight w:val="white"/>
+          <w:rtl w:val="0"/>
+        </w:rPr>
+        <w:t xml:space="preserve">Once the clustering is completed using KMeans, we follow the exact same steps for outlier detection (isolation forest and LOF analysis) and standardization (compute euclidean distances with standardized term and identify the closest match) as we did for AP clusters and maintain the exact hyperparameter configurations.  The entire text-embedding based standardization pipeline is displayed in figure 5. </w:t>
+      </w:r>
+    </w:p>
+    <w:p>
+      <w:pPr>
+        <w:ind w:left="-540" w:firstLine="0"/>
+        <w:rPr>
+          <w:sz w:val="24"/>
+          <w:szCs w:val="24"/>
+          <w:highlight w:val="white"/>
+        </w:rPr>
+      </w:pPr>
+      <w:r>
+        <w:rPr>
+          <w:rtl w:val="0"/>
+        </w:rPr>
+      </w:r>
+    </w:p>
+    <w:p>
+      <w:pPr>
+        <w:ind w:left="-540" w:firstLine="0"/>
+        <w:rPr>
+          <w:b w:val="1"/>
+          <w:sz w:val="24"/>
+          <w:szCs w:val="24"/>
+          <w:highlight w:val="white"/>
+        </w:rPr>
+      </w:pPr>
+      <w:r>
+        <w:rPr>
+          <w:rtl w:val="0"/>
+        </w:rPr>
+      </w:r>
+    </w:p>
+    <w:p>
+      <w:pPr>
+        <w:ind w:left="-540" w:firstLine="0"/>
+        <w:rPr>
+          <w:b w:val="1"/>
+          <w:sz w:val="24"/>
+          <w:szCs w:val="24"/>
+          <w:highlight w:val="white"/>
+        </w:rPr>
+      </w:pPr>
+      <w:r>
+        <w:rPr>
+          <w:rtl w:val="0"/>
+        </w:rPr>
+      </w:r>
+    </w:p>
+    <w:p>
+      <w:pPr>
+        <w:ind w:left="-540" w:firstLine="0"/>
+        <w:rPr>
+          <w:b w:val="1"/>
+          <w:sz w:val="24"/>
+          <w:szCs w:val="24"/>
+          <w:highlight w:val="white"/>
+        </w:rPr>
+      </w:pPr>
+      <w:r>
+        <w:rPr>
+          <w:rtl w:val="0"/>
+        </w:rPr>
+      </w:r>
+    </w:p>
+    <w:p>
+      <w:pPr>
+        <w:ind w:left="-540" w:firstLine="0"/>
+        <w:rPr>
+          <w:b w:val="1"/>
+          <w:sz w:val="24"/>
+          <w:szCs w:val="24"/>
+          <w:highlight w:val="white"/>
+        </w:rPr>
+      </w:pPr>
+      <w:r>
+        <w:rPr>
+          <w:rtl w:val="0"/>
+        </w:rPr>
+      </w:r>
+    </w:p>
+    <w:p>
+      <w:pPr>
+        <w:ind w:left="-540" w:firstLine="0"/>
+        <w:rPr>
+          <w:b w:val="1"/>
+          <w:sz w:val="24"/>
+          <w:szCs w:val="24"/>
+          <w:highlight w:val="white"/>
+        </w:rPr>
+      </w:pPr>
+      <w:r>
+        <w:rPr>
+          <w:rtl w:val="0"/>
+        </w:rPr>
+      </w:r>
+    </w:p>
+    <w:p>
+      <w:pPr>
+        <w:ind w:left="-540" w:firstLine="0"/>
+        <w:rPr>
+          <w:b w:val="1"/>
+          <w:sz w:val="24"/>
+          <w:szCs w:val="24"/>
+          <w:highlight w:val="white"/>
+        </w:rPr>
+      </w:pPr>
+      <w:r>
+        <w:rPr>
+          <w:rtl w:val="0"/>
+        </w:rPr>
+      </w:r>
+    </w:p>
+    <w:p>
+      <w:pPr>
+        <w:ind w:left="-540" w:firstLine="0"/>
+        <w:rPr>
+          <w:b w:val="1"/>
+          <w:sz w:val="24"/>
+          <w:szCs w:val="24"/>
+          <w:highlight w:val="white"/>
+        </w:rPr>
+      </w:pPr>
+      <w:r>
+        <w:rPr>
+          <w:rtl w:val="0"/>
+        </w:rPr>
+      </w:r>
+    </w:p>
+    <w:p>
+      <w:pPr>
+        <w:ind w:left="-540" w:firstLine="0"/>
+        <w:rPr>
+          <w:b w:val="1"/>
+          <w:sz w:val="24"/>
+          <w:szCs w:val="24"/>
+          <w:highlight w:val="white"/>
+        </w:rPr>
+      </w:pPr>
+      <w:r>
+        <w:rPr>
+          <w:rtl w:val="0"/>
+        </w:rPr>
+      </w:r>
+    </w:p>
+    <w:p>
+      <w:pPr>
+        <w:ind w:left="-540" w:firstLine="0"/>
+        <w:rPr>
+          <w:b w:val="1"/>
+          <w:sz w:val="24"/>
+          <w:szCs w:val="24"/>
+          <w:highlight w:val="white"/>
+        </w:rPr>
+      </w:pPr>
+      <w:r>
+        <w:rPr>
+          <w:rtl w:val="0"/>
+        </w:rPr>
+      </w:r>
+    </w:p>
+    <w:p>
+      <w:pPr>
+        <w:ind w:left="-540" w:firstLine="0"/>
+        <w:rPr>
+          <w:b w:val="1"/>
+          <w:sz w:val="24"/>
+          <w:szCs w:val="24"/>
+          <w:highlight w:val="white"/>
+        </w:rPr>
+      </w:pPr>
+      <w:r>
+        <w:rPr>
+          <w:rtl w:val="0"/>
+        </w:rPr>
+      </w:r>
+    </w:p>
+    <w:p>
+      <w:pPr>
+        <w:ind w:left="-540" w:firstLine="0"/>
+        <w:rPr>
+          <w:b w:val="1"/>
+          <w:sz w:val="24"/>
+          <w:szCs w:val="24"/>
+          <w:highlight w:val="white"/>
+        </w:rPr>
+      </w:pPr>
+      <w:r>
+        <w:rPr>
+          <w:rtl w:val="0"/>
+        </w:rPr>
+      </w:r>
+    </w:p>
+    <w:p>
+      <w:pPr>
+        <w:ind w:left="-540" w:firstLine="0"/>
+        <w:rPr>
+          <w:b w:val="1"/>
+        </w:rPr>
+      </w:pPr>
+      <w:r>
+        <w:rPr>
+          <w:b w:val="1"/>
+          <w:sz w:val="24"/>
+          <w:szCs w:val="24"/>
+          <w:highlight w:val="white"/>
+          <w:rtl w:val="0"/>
+        </w:rPr>
+        <w:t xml:space="preserve">Figure 5: </w:t>
+      </w:r>
+      <w:r>
+        <w:rPr>
+          <w:b w:val="1"/>
+          <w:rtl w:val="0"/>
+        </w:rPr>
+        <w:t xml:space="preserve">Text Match Pipeline using ADA002 and LTE-3 Embeddings </w:t>
+      </w:r>
+    </w:p>
+    <w:p>
+      <w:pPr>
+        <w:rPr>
+          <w:b w:val="1"/>
+        </w:rPr>
+      </w:pPr>
+      <w:r>
+        <w:rPr>
+          <w:rtl w:val="0"/>
+        </w:rPr>
+      </w:r>
+    </w:p>
+    <w:p>
+      <w:pPr>
+        <w:rPr>
+          <w:sz w:val="24"/>
+          <w:szCs w:val="24"/>
+          <w:highlight w:val="white"/>
+        </w:rPr>
+      </w:pPr>
+      <w:r>
+        <w:rPr>
+          <w:b w:val="1"/>
+        </w:rPr>
+        <w:drawing>
+          <wp:inline distB="114300" distT="114300" distL="114300" distR="114300">
+            <wp:extent cx="6716681" cy="2703570"/>
+            <wp:effectExtent b="0" l="0" r="0" t="0"/>
+            <wp:docPr id="3" name="image2.png"/>
+            <a:graphic>
+              <a:graphicData uri="http://schemas.openxmlformats.org/drawingml/2006/picture">
+                <pic:pic>
+                  <pic:nvPicPr>
+                    <pic:cNvPr id="0" name="image2.png"/>
+                    <pic:cNvPicPr preferRelativeResize="0"/>
+                  </pic:nvPicPr>
+                  <pic:blipFill>
+                    <a:blip r:embed="rId53"/>
+                    <a:srcRect b="0" l="0" r="0" t="0"/>
+                    <a:stretch>
+                      <a:fillRect/>
+                    </a:stretch>
+                  </pic:blipFill>
+                  <pic:spPr>
+                    <a:xfrm>
+                      <a:off x="0" y="0"/>
+                      <a:ext cx="6716681" cy="2703570"/>
+                    </a:xfrm>
+                    <a:prstGeom prst="rect"/>
+                    <a:ln/>
+                  </pic:spPr>
+                </pic:pic>
+              </a:graphicData>
+            </a:graphic>
+          </wp:inline>
+        </w:drawing>
+      </w:r>
+      <w:r>
+        <w:rPr>
+          <w:rtl w:val="0"/>
+        </w:rPr>
+      </w:r>
+    </w:p>
+    <w:p>
+      <w:pPr>
+        <w:ind w:left="-540" w:firstLine="0"/>
+        <w:rPr>
+          <w:sz w:val="24"/>
+          <w:szCs w:val="24"/>
+          <w:highlight w:val="white"/>
+        </w:rPr>
+      </w:pPr>
+      <w:r>
+        <w:rPr>
+          <w:rtl w:val="0"/>
+        </w:rPr>
+      </w:r>
+    </w:p>
+    <w:p>
+      <w:pPr>
+        <w:ind w:left="-540" w:firstLine="540"/>
+        <w:rPr>
+          <w:sz w:val="24"/>
+          <w:szCs w:val="24"/>
+          <w:highlight w:val="white"/>
+        </w:rPr>
+      </w:pPr>
+      <w:r>
+        <w:rPr>
+          <w:rtl w:val="0"/>
+        </w:rPr>
+      </w:r>
+    </w:p>
+    <w:p>
+      <w:pPr>
+        <w:ind w:left="-540" w:firstLine="540"/>
+        <w:rPr>
+          <w:sz w:val="24"/>
+          <w:szCs w:val="24"/>
+          <w:highlight w:val="white"/>
+        </w:rPr>
+      </w:pPr>
+      <w:r>
+        <w:rPr>
+          <w:rtl w:val="0"/>
+        </w:rPr>
+      </w:r>
+    </w:p>
+    <w:p>
+      <w:pPr>
+        <w:ind w:left="-540" w:firstLine="540"/>
+        <w:rPr>
+          <w:sz w:val="24"/>
+          <w:szCs w:val="24"/>
+          <w:highlight w:val="white"/>
+        </w:rPr>
+      </w:pPr>
+      <w:r>
+        <w:rPr>
+          <w:rtl w:val="0"/>
+        </w:rPr>
+      </w:r>
+    </w:p>
+    <w:p>
+      <w:pPr>
+        <w:ind w:left="-540" w:firstLine="540"/>
+        <w:rPr>
+          <w:sz w:val="24"/>
+          <w:szCs w:val="24"/>
+          <w:highlight w:val="white"/>
+        </w:rPr>
+      </w:pPr>
+      <w:r>
+        <w:rPr>
+          <w:rtl w:val="0"/>
+        </w:rPr>
+      </w:r>
+    </w:p>
+    <w:p>
+      <w:pPr>
+        <w:ind w:left="-540" w:firstLine="0"/>
+        <w:rPr>
+          <w:sz w:val="24"/>
+          <w:szCs w:val="24"/>
+          <w:highlight w:val="white"/>
+        </w:rPr>
+      </w:pPr>
+      <w:r>
+        <w:rPr>
+          <w:rtl w:val="0"/>
+        </w:rPr>
+      </w:r>
+    </w:p>
+    <w:p>
+      <w:pPr>
+        <w:ind w:left="-540" w:firstLine="540"/>
+        <w:rPr>
+          <w:sz w:val="24"/>
+          <w:szCs w:val="24"/>
+          <w:highlight w:val="white"/>
+        </w:rPr>
+      </w:pPr>
+      <w:r>
+        <w:rPr>
+          <w:rtl w:val="0"/>
+        </w:rPr>
+      </w:r>
+    </w:p>
+    <w:p>
+      <w:pPr>
+        <w:ind w:left="-540" w:firstLine="540"/>
+        <w:rPr>
+          <w:b w:val="1"/>
+          <w:i w:val="1"/>
+        </w:rPr>
+      </w:pPr>
+      <w:r>
+        <w:rPr>
+          <w:rtl w:val="0"/>
+        </w:rPr>
+      </w:r>
+    </w:p>
+    <w:p>
+      <w:pPr>
+        <w:ind w:left="-540" w:firstLine="540"/>
+        <w:rPr>
+          <w:i w:val="1"/>
+        </w:rPr>
+      </w:pPr>
+      <w:r>
+        <w:rPr>
+          <w:rtl w:val="0"/>
+        </w:rPr>
+      </w:r>
+    </w:p>
+    <w:p>
+      <w:pPr>
+        <w:ind w:left="-540" w:firstLine="540"/>
+        <w:rPr>
+          <w:b w:val="1"/>
+          <w:i w:val="1"/>
+        </w:rPr>
+      </w:pPr>
+      <w:r>
+        <w:rPr>
+          <w:b w:val="1"/>
+          <w:i w:val="1"/>
+          <w:rtl w:val="0"/>
+        </w:rPr>
+        <w:t xml:space="preserve">2.3.3.2 Clustering with KMeans and Standardization to WHO Terms for ADA2.0 and V-3 Large Embeddings </w:t>
+      </w:r>
+    </w:p>
+    <w:p>
+      <w:pPr>
+        <w:ind w:left="-540" w:firstLine="540"/>
+        <w:rPr>
+          <w:i w:val="1"/>
+        </w:rPr>
+      </w:pPr>
+      <w:r>
+        <w:rPr>
+          <w:rtl w:val="0"/>
+        </w:rPr>
+      </w:r>
+    </w:p>
+    <w:p>
+      <w:pPr>
+        <w:ind w:left="-540" w:firstLine="540"/>
+        <w:rPr>
+          <w:b w:val="1"/>
+          <w:i w:val="1"/>
+        </w:rPr>
+      </w:pPr>
+      <w:r>
+        <w:rPr>
+          <w:b w:val="1"/>
+          <w:i w:val="1"/>
+          <w:rtl w:val="0"/>
+        </w:rPr>
+        <w:t xml:space="preserve">2.3.3.3 Clustering with Affinity Propagation Clustering and Standardization to WHO Terms for ADA2.0 and V-3 Large Embeddings </w:t>
+      </w:r>
+    </w:p>
+    <w:p>
+      <w:pPr>
+        <w:ind w:left="-540" w:firstLine="0"/>
+        <w:rPr>
+          <w:i w:val="1"/>
+        </w:rPr>
+      </w:pPr>
+      <w:r>
+        <w:rPr>
+          <w:rtl w:val="0"/>
+        </w:rPr>
+      </w:r>
+    </w:p>
+    <w:p>
+      <w:pPr>
+        <w:ind w:left="-270" w:firstLine="0"/>
+        <w:rPr>
+          <w:b w:val="1"/>
+          <w:sz w:val="28"/>
+          <w:szCs w:val="28"/>
+        </w:rPr>
+      </w:pPr>
+      <w:r>
+        <w:rPr>
+          <w:rtl w:val="0"/>
+        </w:rPr>
+      </w:r>
+    </w:p>
+    <w:p>
+      <w:pPr>
+        <w:ind w:left="0" w:firstLine="0"/>
+        <w:rPr>
+          <w:b w:val="1"/>
+          <w:sz w:val="28"/>
+          <w:szCs w:val="28"/>
+        </w:rPr>
+      </w:pPr>
+      <w:r>
+        <w:rPr>
+          <w:rtl w:val="0"/>
+        </w:rPr>
+      </w:r>
+    </w:p>
+    <w:p>
+      <w:pPr>
+        <w:rPr>
+          <w:b w:val="1"/>
+        </w:rPr>
+      </w:pPr>
+      <w:r>
+        <w:rPr>
+          <w:rtl w:val="0"/>
+        </w:rPr>
+      </w:r>
+    </w:p>
+    <w:p>
+      <w:pPr>
+        <w:rPr>
+          <w:b w:val="1"/>
+        </w:rPr>
+      </w:pPr>
+      <w:r>
+        <w:rPr>
+          <w:rtl w:val="0"/>
+        </w:rPr>
+      </w:r>
+    </w:p>
+    <w:p>
+      <w:pPr>
+        <w:rPr>
+          <w:b w:val="1"/>
+        </w:rPr>
+      </w:pPr>
+      <w:r>
+        <w:rPr>
+          <w:rtl w:val="0"/>
+        </w:rPr>
+      </w:r>
+    </w:p>
+    <w:p>
+      <w:pPr>
+        <w:rPr>
+          <w:b w:val="1"/>
+        </w:rPr>
+      </w:pPr>
+      <w:r>
+        <w:rPr>
+          <w:rtl w:val="0"/>
+        </w:rPr>
+      </w:r>
+    </w:p>
+    <w:p>
+      <w:pPr>
+        <w:rPr>
+          <w:b w:val="1"/>
+        </w:rPr>
+      </w:pPr>
+      <w:r>
+        <w:rPr>
+          <w:rtl w:val="0"/>
+        </w:rPr>
+      </w:r>
+    </w:p>
+    <w:p>
+      <w:pPr>
+        <w:rPr>
+          <w:b w:val="1"/>
+        </w:rPr>
+      </w:pPr>
+      <w:r>
+        <w:rPr>
+          <w:rtl w:val="0"/>
+        </w:rPr>
+      </w:r>
+    </w:p>
+    <w:p>
+      <w:pPr>
+        <w:rPr>
+          <w:b w:val="1"/>
+          <w:sz w:val="28"/>
+          <w:szCs w:val="28"/>
+          <w:highlight w:val="white"/>
+        </w:rPr>
+      </w:pPr>
+      <w:r>
+        <w:rPr>
+          <w:b w:val="1"/>
+          <w:sz w:val="28"/>
+          <w:szCs w:val="28"/>
+          <w:highlight w:val="white"/>
+          <w:rtl w:val="0"/>
+        </w:rPr>
+        <w:t xml:space="preserve">Results: </w:t>
+      </w:r>
+    </w:p>
+    <w:p>
+      <w:pPr>
+        <w:rPr>
+          <w:b w:val="1"/>
+          <w:color w:val="2a2a2a"/>
+          <w:sz w:val="28"/>
+          <w:szCs w:val="28"/>
+          <w:highlight w:val="white"/>
+        </w:rPr>
+      </w:pPr>
+      <w:r>
+        <w:rPr>
+          <w:rtl w:val="0"/>
+        </w:rPr>
+      </w:r>
+    </w:p>
+    <w:p>
+      <w:pPr>
+        <w:rPr>
+          <w:b w:val="1"/>
+          <w:color w:val="2a2a2a"/>
+          <w:sz w:val="28"/>
+          <w:szCs w:val="28"/>
+          <w:highlight w:val="white"/>
+        </w:rPr>
+      </w:pPr>
+      <w:r>
+        <w:rPr>
+          <w:rtl w:val="0"/>
+        </w:rPr>
+      </w:r>
+    </w:p>
+    <w:p>
+      <w:pPr>
+        <w:rPr>
+          <w:b w:val="1"/>
+          <w:color w:val="2a2a2a"/>
+          <w:sz w:val="28"/>
+          <w:szCs w:val="28"/>
+          <w:highlight w:val="white"/>
+        </w:rPr>
+      </w:pPr>
+      <w:r>
+        <w:rPr>
+          <w:b w:val="1"/>
+          <w:sz w:val="28"/>
+          <w:szCs w:val="28"/>
+          <w:highlight w:val="white"/>
+          <w:rtl w:val="0"/>
+        </w:rPr>
+        <w:t xml:space="preserve">Discussion:</w:t>
+      </w:r>
+      <w:r>
+        <w:rPr>
+          <w:b w:val="1"/>
+          <w:color w:val="2a2a2a"/>
+          <w:sz w:val="28"/>
+          <w:szCs w:val="28"/>
+          <w:highlight w:val="white"/>
+          <w:rtl w:val="0"/>
+        </w:rPr>
+        <w:t xml:space="preserve"> </w:t>
+        <w:br w:type="textWrapping"/>
+      </w:r>
+    </w:p>
+    <w:p>
+      <w:pPr>
+        <w:ind w:left="720" w:firstLine="0"/>
+        <w:rPr>
+          <w:b w:val="1"/>
+          <w:color w:val="2a2a2a"/>
+          <w:sz w:val="28"/>
+          <w:szCs w:val="28"/>
+          <w:highlight w:val="white"/>
+        </w:rPr>
+      </w:pPr>
+      <w:r>
+        <w:rPr>
+          <w:rtl w:val="0"/>
+        </w:rPr>
+      </w:r>
+    </w:p>
+    <w:p>
+      <w:pPr>
+        <w:rPr>
+          <w:b w:val="1"/>
+          <w:sz w:val="28"/>
+          <w:szCs w:val="28"/>
+          <w:highlight w:val="white"/>
+        </w:rPr>
+      </w:pPr>
+      <w:r>
+        <w:rPr>
+          <w:b w:val="1"/>
+          <w:sz w:val="28"/>
+          <w:szCs w:val="28"/>
+          <w:highlight w:val="white"/>
+          <w:rtl w:val="0"/>
+        </w:rPr>
+        <w:t xml:space="preserve">Conclusion:</w:t>
+      </w:r>
+    </w:p>
+    <w:p>
+      <w:pPr>
+        <w:rPr>
+          <w:b w:val="1"/>
+          <w:sz w:val="28"/>
+          <w:szCs w:val="28"/>
+          <w:highlight w:val="white"/>
+        </w:rPr>
+      </w:pPr>
+      <w:r>
+        <w:rPr>
+          <w:rtl w:val="0"/>
+        </w:rPr>
+      </w:r>
+    </w:p>
+    <w:p>
+      <w:pPr>
+        <w:rPr>
+          <w:b w:val="1"/>
+          <w:sz w:val="28"/>
+          <w:szCs w:val="28"/>
+          <w:highlight w:val="white"/>
+        </w:rPr>
+      </w:pPr>
+      <w:r>
+        <w:rPr>
+          <w:rtl w:val="0"/>
+        </w:rPr>
+      </w:r>
+    </w:p>
+    <w:p>
+      <w:pPr>
+        <w:rPr>
+          <w:b w:val="1"/>
+          <w:sz w:val="28"/>
+          <w:szCs w:val="28"/>
+          <w:highlight w:val="white"/>
+        </w:rPr>
+      </w:pPr>
+      <w:r>
+        <w:rPr>
+          <w:rtl w:val="0"/>
+        </w:rPr>
+      </w:r>
+    </w:p>
+    <w:p>
+      <w:pPr>
+        <w:rPr>
+          <w:b w:val="1"/>
+          <w:sz w:val="28"/>
+          <w:szCs w:val="28"/>
+          <w:highlight w:val="white"/>
+        </w:rPr>
+      </w:pPr>
+      <w:r>
+        <w:rPr>
+          <w:rtl w:val="0"/>
+        </w:rPr>
+      </w:r>
+    </w:p>
+    <w:p>
+      <w:pPr>
+        <w:rPr>
+          <w:b w:val="1"/>
+          <w:sz w:val="28"/>
+          <w:szCs w:val="28"/>
+          <w:highlight w:val="white"/>
+        </w:rPr>
+      </w:pPr>
+      <w:r>
+        <w:rPr>
+          <w:rtl w:val="0"/>
+        </w:rPr>
+      </w:r>
+    </w:p>
+    <w:p>
+      <w:pPr>
+        <w:rPr>
+          <w:b w:val="1"/>
+          <w:sz w:val="28"/>
+          <w:szCs w:val="28"/>
+          <w:highlight w:val="white"/>
+        </w:rPr>
+      </w:pPr>
+      <w:r>
+        <w:rPr>
+          <w:rtl w:val="0"/>
+        </w:rPr>
+      </w:r>
+    </w:p>
+    <w:p>
+      <w:pPr>
+        <w:rPr>
+          <w:b w:val="1"/>
+          <w:sz w:val="28"/>
+          <w:szCs w:val="28"/>
+          <w:highlight w:val="white"/>
+        </w:rPr>
+      </w:pPr>
+      <w:r>
+        <w:rPr>
+          <w:rtl w:val="0"/>
+        </w:rPr>
+      </w:r>
+    </w:p>
+    <w:p>
+      <w:pPr>
+        <w:rPr>
+          <w:b w:val="1"/>
+          <w:sz w:val="28"/>
+          <w:szCs w:val="28"/>
+          <w:highlight w:val="white"/>
+        </w:rPr>
+      </w:pPr>
+      <w:r>
+        <w:rPr>
+          <w:rtl w:val="0"/>
+        </w:rPr>
+      </w:r>
+    </w:p>
+    <w:p>
+      <w:pPr>
+        <w:rPr>
+          <w:b w:val="1"/>
+          <w:sz w:val="28"/>
+          <w:szCs w:val="28"/>
+          <w:highlight w:val="white"/>
+        </w:rPr>
+      </w:pPr>
+      <w:r>
+        <w:rPr>
+          <w:rtl w:val="0"/>
+        </w:rPr>
+      </w:r>
+    </w:p>
+    <w:p>
+      <w:pPr>
+        <w:rPr>
+          <w:b w:val="1"/>
+          <w:sz w:val="28"/>
+          <w:szCs w:val="28"/>
+          <w:highlight w:val="white"/>
+        </w:rPr>
+      </w:pPr>
+      <w:r>
+        <w:rPr>
+          <w:b w:val="1"/>
+          <w:sz w:val="28"/>
+          <w:szCs w:val="28"/>
+          <w:highlight w:val="white"/>
+          <w:rtl w:val="0"/>
+        </w:rPr>
+        <w:t xml:space="preserve">Figures</w:t>
+      </w:r>
+    </w:p>
+    <w:p>
+      <w:pPr>
+        <w:rPr>
+          <w:b w:val="1"/>
+        </w:rPr>
+      </w:pPr>
+      <w:r>
+        <w:rPr>
+          <w:rtl w:val="0"/>
+        </w:rPr>
+      </w:r>
+    </w:p>
+    <w:p>
+      <w:pPr>
+        <w:rPr>
+          <w:b w:val="1"/>
+        </w:rPr>
+      </w:pPr>
+      <w:r>
+        <w:rPr>
+          <w:b w:val="1"/>
+          <w:rtl w:val="0"/>
+        </w:rPr>
+        <w:t xml:space="preserve">Fig4: Silhouette Score vs cluster size (for K-means) using ADA002 and LTE-3 Embeddings   </w:t>
+      </w:r>
+    </w:p>
+    <w:p>
+      <w:pPr>
+        <w:rPr>
+          <w:b w:val="1"/>
+        </w:rPr>
+      </w:pPr>
+      <w:r>
+        <w:rPr>
+          <w:rtl w:val="0"/>
+        </w:rPr>
+      </w:r>
+    </w:p>
+    <w:p>
+      <w:pPr>
+        <w:rPr>
+          <w:b w:val="1"/>
+        </w:rPr>
+      </w:pPr>
+      <w:r>
+        <w:rPr>
+          <w:rtl w:val="0"/>
+        </w:rPr>
+      </w:r>
+    </w:p>
+    <w:p>
+      <w:pPr>
         <w:rPr>
           <w:b w:val="1"/>
         </w:rPr>
@@ -10687,7 +12290,7 @@
     </w:p>
     <w:tbl>
       <w:tblPr>
-        <w:tblStyle w:val="Table5"/>
+        <w:tblStyle w:val="Table6"/>
         <w:tblW w:w="10080.0" w:type="dxa"/>
         <w:jc w:val="left"/>
         <w:tblInd w:w="-540.0" w:type="dxa"/>
@@ -11577,7 +13180,7 @@
         <w:t xml:space="preserve">1 </w:t>
         <w:tab/>
       </w:r>
-      <w:hyperlink r:id="rId50">
+      <w:hyperlink r:id="rId54">
         <w:r>
           <w:rPr>
             <w:b w:val="0"/>
@@ -11591,7 +13194,7 @@
           <w:t xml:space="preserve">Bray F, Laversanne M, Sung H, </w:t>
         </w:r>
       </w:hyperlink>
-      <w:hyperlink r:id="rId51">
+      <w:hyperlink r:id="rId55">
         <w:r>
           <w:rPr>
             <w:b w:val="0"/>
@@ -11605,7 +13208,7 @@
           <w:t xml:space="preserve">et al.</w:t>
         </w:r>
       </w:hyperlink>
-      <w:hyperlink r:id="rId52">
+      <w:hyperlink r:id="rId56">
         <w:r>
           <w:rPr>
             <w:b w:val="0"/>
@@ -11619,7 +13222,7 @@
           <w:t xml:space="preserve"> Global cancer statistics 2022: GLOBOCAN estimates of incidence and mortality worldwide for 36 cancers in 185 countries. </w:t>
         </w:r>
       </w:hyperlink>
-      <w:hyperlink r:id="rId53">
+      <w:hyperlink r:id="rId57">
         <w:r>
           <w:rPr>
             <w:b w:val="0"/>
@@ -11633,7 +13236,7 @@
           <w:t xml:space="preserve">CA Cancer J Clin</w:t>
         </w:r>
       </w:hyperlink>
-      <w:hyperlink r:id="rId54">
+      <w:hyperlink r:id="rId58">
         <w:r>
           <w:rPr>
             <w:b w:val="0"/>
@@ -11690,7 +13293,7 @@
         <w:t xml:space="preserve">2 </w:t>
         <w:tab/>
       </w:r>
-      <w:hyperlink r:id="rId55">
+      <w:hyperlink r:id="rId59">
         <w:r>
           <w:rPr>
             <w:b w:val="0"/>
@@ -11704,7 +13307,7 @@
           <w:t xml:space="preserve">Siegel RL, Giaquinto AN, Jemal A. Cancer statistics, 2024. </w:t>
         </w:r>
       </w:hyperlink>
-      <w:hyperlink r:id="rId56">
+      <w:hyperlink r:id="rId60">
         <w:r>
           <w:rPr>
             <w:b w:val="0"/>
@@ -11718,7 +13321,7 @@
           <w:t xml:space="preserve">CA Cancer J Clin</w:t>
         </w:r>
       </w:hyperlink>
-      <w:hyperlink r:id="rId57">
+      <w:hyperlink r:id="rId61">
         <w:r>
           <w:rPr>
             <w:b w:val="0"/>
@@ -11775,7 +13378,7 @@
         <w:t xml:space="preserve">3 </w:t>
         <w:tab/>
       </w:r>
-      <w:hyperlink r:id="rId58">
+      <w:hyperlink r:id="rId62">
         <w:r>
           <w:rPr>
             <w:b w:val="0"/>
@@ -11789,7 +13392,7 @@
           <w:t xml:space="preserve">Matt GY, Sioson E, Shelton K, </w:t>
         </w:r>
       </w:hyperlink>
-      <w:hyperlink r:id="rId59">
+      <w:hyperlink r:id="rId63">
         <w:r>
           <w:rPr>
             <w:b w:val="0"/>
@@ -11803,7 +13406,7 @@
           <w:t xml:space="preserve">et al.</w:t>
         </w:r>
       </w:hyperlink>
-      <w:hyperlink r:id="rId60">
+      <w:hyperlink r:id="rId64">
         <w:r>
           <w:rPr>
             <w:b w:val="0"/>
@@ -11817,7 +13420,7 @@
           <w:t xml:space="preserve"> St. Jude Survivorship Portal: Sharing and Analyzing Large Clinical and Genomic Datasets from Pediatric Cancer Survivors. </w:t>
         </w:r>
       </w:hyperlink>
-      <w:hyperlink r:id="rId61">
+      <w:hyperlink r:id="rId65">
         <w:r>
           <w:rPr>
             <w:b w:val="0"/>
@@ -11831,7 +13434,7 @@
           <w:t xml:space="preserve">Cancer Discov</w:t>
         </w:r>
       </w:hyperlink>
-      <w:hyperlink r:id="rId62">
+      <w:hyperlink r:id="rId66">
         <w:r>
           <w:rPr>
             <w:b w:val="0"/>
@@ -11888,7 +13491,7 @@
         <w:t xml:space="preserve">4 </w:t>
         <w:tab/>
       </w:r>
-      <w:hyperlink r:id="rId63">
+      <w:hyperlink r:id="rId67">
         <w:r>
           <w:rPr>
             <w:b w:val="0"/>
@@ -11902,7 +13505,7 @@
           <w:t xml:space="preserve">Aristizabal P, Winestone LE, Umaretiya P, </w:t>
         </w:r>
       </w:hyperlink>
-      <w:hyperlink r:id="rId64">
+      <w:hyperlink r:id="rId68">
         <w:r>
           <w:rPr>
             <w:b w:val="0"/>
@@ -11916,7 +13519,7 @@
           <w:t xml:space="preserve">et al.</w:t>
         </w:r>
       </w:hyperlink>
-      <w:hyperlink r:id="rId65">
+      <w:hyperlink r:id="rId69">
         <w:r>
           <w:rPr>
             <w:b w:val="0"/>
@@ -11930,7 +13533,7 @@
           <w:t xml:space="preserve"> Disparities in Pediatric Oncology: The 21st Century Opportunity to Improve Outcomes for Children and Adolescents With Cancer. </w:t>
         </w:r>
       </w:hyperlink>
-      <w:hyperlink r:id="rId66">
+      <w:hyperlink r:id="rId70">
         <w:r>
           <w:rPr>
             <w:b w:val="0"/>
@@ -11944,7 +13547,7 @@
           <w:t xml:space="preserve">Am Soc Clin Oncol Educ Book</w:t>
         </w:r>
       </w:hyperlink>
-      <w:hyperlink r:id="rId67">
+      <w:hyperlink r:id="rId71">
         <w:r>
           <w:rPr>
             <w:b w:val="0"/>
@@ -12001,7 +13604,7 @@
         <w:t xml:space="preserve">5 </w:t>
         <w:tab/>
       </w:r>
-      <w:hyperlink r:id="rId68">
+      <w:hyperlink r:id="rId72">
         <w:r>
           <w:rPr>
             <w:b w:val="0"/>
@@ -12015,7 +13618,7 @@
           <w:t xml:space="preserve">Hunger Stephen P., Mullighan Charles G. Acute Lymphoblastic Leukemia in Children. </w:t>
         </w:r>
       </w:hyperlink>
-      <w:hyperlink r:id="rId69">
+      <w:hyperlink r:id="rId73">
         <w:r>
           <w:rPr>
             <w:b w:val="0"/>
@@ -12029,7 +13632,7 @@
           <w:t xml:space="preserve">N Engl J Med</w:t>
         </w:r>
       </w:hyperlink>
-      <w:hyperlink r:id="rId70">
+      <w:hyperlink r:id="rId74">
         <w:r>
           <w:rPr>
             <w:b w:val="0"/>
@@ -12086,7 +13689,7 @@
         <w:t xml:space="preserve">6 </w:t>
         <w:tab/>
       </w:r>
-      <w:hyperlink r:id="rId71">
+      <w:hyperlink r:id="rId75">
         <w:r>
           <w:rPr>
             <w:b w:val="0"/>
@@ -12100,7 +13703,7 @@
           <w:t xml:space="preserve">Laetsch TW, DuBois SG, Bender JG, </w:t>
         </w:r>
       </w:hyperlink>
-      <w:hyperlink r:id="rId72">
+      <w:hyperlink r:id="rId76">
         <w:r>
           <w:rPr>
             <w:b w:val="0"/>
@@ -12114,7 +13717,7 @@
           <w:t xml:space="preserve">et al.</w:t>
         </w:r>
       </w:hyperlink>
-      <w:hyperlink r:id="rId73">
+      <w:hyperlink r:id="rId77">
         <w:r>
           <w:rPr>
             <w:b w:val="0"/>
@@ -12128,7 +13731,7 @@
           <w:t xml:space="preserve"> Opportunities and Challenges in Drug Development for Pediatric Cancers. </w:t>
         </w:r>
       </w:hyperlink>
-      <w:hyperlink r:id="rId74">
+      <w:hyperlink r:id="rId78">
         <w:r>
           <w:rPr>
             <w:b w:val="0"/>
@@ -12142,7 +13745,7 @@
           <w:t xml:space="preserve">Cancer Discov</w:t>
         </w:r>
       </w:hyperlink>
-      <w:hyperlink r:id="rId75">
+      <w:hyperlink r:id="rId79">
         <w:r>
           <w:rPr>
             <w:b w:val="0"/>
@@ -12199,7 +13802,7 @@
         <w:t xml:space="preserve">7 </w:t>
         <w:tab/>
       </w:r>
-      <w:hyperlink r:id="rId76">
+      <w:hyperlink r:id="rId80">
         <w:r>
           <w:rPr>
             <w:b w:val="0"/>
@@ -12213,7 +13816,7 @@
           <w:t xml:space="preserve">Renfro LA, Ji L, Piao J, </w:t>
         </w:r>
       </w:hyperlink>
-      <w:hyperlink r:id="rId77">
+      <w:hyperlink r:id="rId81">
         <w:r>
           <w:rPr>
             <w:b w:val="0"/>
@@ -12227,7 +13830,7 @@
           <w:t xml:space="preserve">et al.</w:t>
         </w:r>
       </w:hyperlink>
-      <w:hyperlink r:id="rId78">
+      <w:hyperlink r:id="rId82">
         <w:r>
           <w:rPr>
             <w:b w:val="0"/>
@@ -12241,7 +13844,7 @@
           <w:t xml:space="preserve"> Trial Design Challenges and Approaches for Precision Oncology in Rare Tumors: Experiences of the Children’s Oncology Group. </w:t>
         </w:r>
       </w:hyperlink>
-      <w:hyperlink r:id="rId79">
+      <w:hyperlink r:id="rId83">
         <w:r>
           <w:rPr>
             <w:b w:val="0"/>
@@ -12255,7 +13858,7 @@
           <w:t xml:space="preserve">JCO Precis Oncol</w:t>
         </w:r>
       </w:hyperlink>
-      <w:hyperlink r:id="rId80">
+      <w:hyperlink r:id="rId84">
         <w:r>
           <w:rPr>
             <w:b w:val="0"/>
@@ -12269,7 +13872,7 @@
           <w:t xml:space="preserve">. 2019;3. doi: </w:t>
         </w:r>
       </w:hyperlink>
-      <w:hyperlink r:id="rId81">
+      <w:hyperlink r:id="rId85">
         <w:r>
           <w:rPr>
             <w:b w:val="0"/>
@@ -12326,7 +13929,7 @@
         <w:t xml:space="preserve">8 </w:t>
         <w:tab/>
       </w:r>
-      <w:hyperlink r:id="rId82">
+      <w:hyperlink r:id="rId86">
         <w:r>
           <w:rPr>
             <w:b w:val="0"/>
@@ -12340,7 +13943,7 @@
           <w:t xml:space="preserve">Rivers Z, Hyde B, Ronski K, </w:t>
         </w:r>
       </w:hyperlink>
-      <w:hyperlink r:id="rId83">
+      <w:hyperlink r:id="rId87">
         <w:r>
           <w:rPr>
             <w:b w:val="0"/>
@@ -12354,7 +13957,7 @@
           <w:t xml:space="preserve">et al.</w:t>
         </w:r>
       </w:hyperlink>
-      <w:hyperlink r:id="rId84">
+      <w:hyperlink r:id="rId88">
         <w:r>
           <w:rPr>
             <w:b w:val="0"/>
@@ -12368,7 +13971,7 @@
           <w:t xml:space="preserve"> Exploring Barriers to Pediatric Cancer Clinical Trials: The Role of a Networked, Just-in-Time Study Program. </w:t>
         </w:r>
       </w:hyperlink>
-      <w:hyperlink r:id="rId85">
+      <w:hyperlink r:id="rId89">
         <w:r>
           <w:rPr>
             <w:b w:val="0"/>
@@ -12382,7 +13985,7 @@
           <w:t xml:space="preserve">Clin Ther</w:t>
         </w:r>
       </w:hyperlink>
-      <w:hyperlink r:id="rId86">
+      <w:hyperlink r:id="rId90">
         <w:r>
           <w:rPr>
             <w:b w:val="0"/>
@@ -12439,7 +14042,7 @@
         <w:t xml:space="preserve">9 </w:t>
         <w:tab/>
       </w:r>
-      <w:hyperlink r:id="rId87">
+      <w:hyperlink r:id="rId91">
         <w:r>
           <w:rPr>
             <w:b w:val="0"/>
@@ -12453,7 +14056,7 @@
           <w:t xml:space="preserve">National Institutes of Health Clinical Trials Registry. ClinicalTrials.gov. </w:t>
         </w:r>
       </w:hyperlink>
-      <w:hyperlink r:id="rId88">
+      <w:hyperlink r:id="rId92">
         <w:r>
           <w:rPr>
             <w:b w:val="0"/>
@@ -12467,7 +14070,7 @@
           <w:t xml:space="preserve">https://clinicaltrials.gov/</w:t>
         </w:r>
       </w:hyperlink>
-      <w:hyperlink r:id="rId89">
+      <w:hyperlink r:id="rId93">
         <w:r>
           <w:rPr>
             <w:b w:val="0"/>
@@ -12524,7 +14127,7 @@
         <w:t xml:space="preserve">10 </w:t>
         <w:tab/>
       </w:r>
-      <w:hyperlink r:id="rId90">
+      <w:hyperlink r:id="rId94">
         <w:r>
           <w:rPr>
             <w:b w:val="0"/>
@@ -12538,7 +14141,7 @@
           <w:t xml:space="preserve">Zarin DA, Tse T, Williams RJ, </w:t>
         </w:r>
       </w:hyperlink>
-      <w:hyperlink r:id="rId91">
+      <w:hyperlink r:id="rId95">
         <w:r>
           <w:rPr>
             <w:b w:val="0"/>
@@ -12552,7 +14155,7 @@
           <w:t xml:space="preserve">et al.</w:t>
         </w:r>
       </w:hyperlink>
-      <w:hyperlink r:id="rId92">
+      <w:hyperlink r:id="rId96">
         <w:r>
           <w:rPr>
             <w:b w:val="0"/>
@@ -12566,7 +14169,7 @@
           <w:t xml:space="preserve"> The ClinicalTrials.gov Results Database — Update and Key Issues. </w:t>
         </w:r>
       </w:hyperlink>
-      <w:hyperlink r:id="rId93">
+      <w:hyperlink r:id="rId97">
         <w:r>
           <w:rPr>
             <w:b w:val="0"/>
@@ -12580,7 +14183,7 @@
           <w:t xml:space="preserve">N Engl J Med</w:t>
         </w:r>
       </w:hyperlink>
-      <w:hyperlink r:id="rId94">
+      <w:hyperlink r:id="rId98">
         <w:r>
           <w:rPr>
             <w:b w:val="0"/>
@@ -12637,7 +14240,7 @@
         <w:t xml:space="preserve">11 </w:t>
         <w:tab/>
       </w:r>
-      <w:hyperlink r:id="rId95">
+      <w:hyperlink r:id="rId99">
         <w:r>
           <w:rPr>
             <w:b w:val="0"/>
@@ -12651,7 +14254,7 @@
           <w:t xml:space="preserve">Siegel RL, Miller KD, Wagle NS, </w:t>
         </w:r>
       </w:hyperlink>
-      <w:hyperlink r:id="rId96">
+      <w:hyperlink r:id="rId100">
         <w:r>
           <w:rPr>
             <w:b w:val="0"/>
@@ -12665,7 +14268,7 @@
           <w:t xml:space="preserve">et al.</w:t>
         </w:r>
       </w:hyperlink>
-      <w:hyperlink r:id="rId97">
+      <w:hyperlink r:id="rId101">
         <w:r>
           <w:rPr>
             <w:b w:val="0"/>
@@ -12679,7 +14282,7 @@
           <w:t xml:space="preserve"> Cancer statistics, 2023. </w:t>
         </w:r>
       </w:hyperlink>
-      <w:hyperlink r:id="rId98">
+      <w:hyperlink r:id="rId102">
         <w:r>
           <w:rPr>
             <w:b w:val="0"/>
@@ -12693,7 +14296,7 @@
           <w:t xml:space="preserve">CA Cancer J Clin</w:t>
         </w:r>
       </w:hyperlink>
-      <w:hyperlink r:id="rId99">
+      <w:hyperlink r:id="rId103">
         <w:r>
           <w:rPr>
             <w:b w:val="0"/>
@@ -12750,7 +14353,7 @@
         <w:t xml:space="preserve">12 </w:t>
         <w:tab/>
       </w:r>
-      <w:hyperlink r:id="rId100">
+      <w:hyperlink r:id="rId104">
         <w:r>
           <w:rPr>
             <w:b w:val="0"/>
@@ -12764,7 +14367,7 @@
           <w:t xml:space="preserve">Snášel V, Keprt A, Abraham A, </w:t>
         </w:r>
       </w:hyperlink>
-      <w:hyperlink r:id="rId101">
+      <w:hyperlink r:id="rId105">
         <w:r>
           <w:rPr>
             <w:b w:val="0"/>
@@ -12778,7 +14381,7 @@
           <w:t xml:space="preserve">et al.</w:t>
         </w:r>
       </w:hyperlink>
-      <w:hyperlink r:id="rId102">
+      <w:hyperlink r:id="rId106">
         <w:r>
           <w:rPr>
             <w:b w:val="0"/>
@@ -12792,7 +14395,7 @@
           <w:t xml:space="preserve"> Approximate String Matching by Fuzzy Automata. </w:t>
         </w:r>
       </w:hyperlink>
-      <w:hyperlink r:id="rId103">
+      <w:hyperlink r:id="rId107">
         <w:r>
           <w:rPr>
             <w:b w:val="0"/>
@@ -12806,7 +14409,7 @@
           <w:t xml:space="preserve">Man-Machine Interactions</w:t>
         </w:r>
       </w:hyperlink>
-      <w:hyperlink r:id="rId104">
+      <w:hyperlink r:id="rId108">
         <w:r>
           <w:rPr>
             <w:b w:val="0"/>
@@ -12863,7 +14466,7 @@
         <w:t xml:space="preserve">13 </w:t>
         <w:tab/>
       </w:r>
-      <w:hyperlink r:id="rId105">
+      <w:hyperlink r:id="rId109">
         <w:r>
           <w:rPr>
             <w:b w:val="0"/>
@@ -12920,7 +14523,7 @@
         <w:t xml:space="preserve">14 </w:t>
         <w:tab/>
       </w:r>
-      <w:hyperlink r:id="rId106">
+      <w:hyperlink r:id="rId110">
         <w:r>
           <w:rPr>
             <w:b w:val="0"/>
@@ -12934,7 +14537,7 @@
           <w:t xml:space="preserve">Frey BJ, Dueck D. Clustering by passing messages between data points. </w:t>
         </w:r>
       </w:hyperlink>
-      <w:hyperlink r:id="rId107">
+      <w:hyperlink r:id="rId111">
         <w:r>
           <w:rPr>
             <w:b w:val="0"/>
@@ -12948,7 +14551,7 @@
           <w:t xml:space="preserve">Science</w:t>
         </w:r>
       </w:hyperlink>
-      <w:hyperlink r:id="rId108">
+      <w:hyperlink r:id="rId112">
         <w:r>
           <w:rPr>
             <w:b w:val="0"/>
@@ -13005,7 +14608,7 @@
         <w:t xml:space="preserve">15 </w:t>
         <w:tab/>
       </w:r>
-      <w:hyperlink r:id="rId109">
+      <w:hyperlink r:id="rId113">
         <w:r>
           <w:rPr>
             <w:b w:val="0"/>
@@ -13019,7 +14622,7 @@
           <w:t xml:space="preserve">Kitahara YFGI. Fast Algorithm for Affinity Propagation. In: Walsh T, ed. </w:t>
         </w:r>
       </w:hyperlink>
-      <w:hyperlink r:id="rId110">
+      <w:hyperlink r:id="rId114">
         <w:r>
           <w:rPr>
             <w:b w:val="0"/>
@@ -13033,7 +14636,7 @@
           <w:t xml:space="preserve">Twenty-Second International Joint Conference on Artificial Intelligence</w:t>
         </w:r>
       </w:hyperlink>
-      <w:hyperlink r:id="rId111">
+      <w:hyperlink r:id="rId115">
         <w:r>
           <w:rPr>
             <w:b w:val="0"/>
@@ -13090,7 +14693,7 @@
         <w:t xml:space="preserve">16 </w:t>
         <w:tab/>
       </w:r>
-      <w:hyperlink r:id="rId112">
+      <w:hyperlink r:id="rId116">
         <w:r>
           <w:rPr>
             <w:b w:val="0"/>
@@ -13104,7 +14707,7 @@
           <w:t xml:space="preserve">Shi XH, Guan RC, Wang LP, </w:t>
         </w:r>
       </w:hyperlink>
-      <w:hyperlink r:id="rId113">
+      <w:hyperlink r:id="rId117">
         <w:r>
           <w:rPr>
             <w:b w:val="0"/>
@@ -13118,7 +14721,7 @@
           <w:t xml:space="preserve">et al.</w:t>
         </w:r>
       </w:hyperlink>
-      <w:hyperlink r:id="rId114">
+      <w:hyperlink r:id="rId118">
         <w:r>
           <w:rPr>
             <w:b w:val="0"/>
@@ -13132,7 +14735,7 @@
           <w:t xml:space="preserve"> An incremental affinity propagation algorithm and its applications for text clustering. </w:t>
         </w:r>
       </w:hyperlink>
-      <w:hyperlink r:id="rId115">
+      <w:hyperlink r:id="rId119">
         <w:r>
           <w:rPr>
             <w:b w:val="0"/>
@@ -13146,7 +14749,7 @@
           <w:t xml:space="preserve">2009 International Joint Conference on Neural Networks</w:t>
         </w:r>
       </w:hyperlink>
-      <w:hyperlink r:id="rId116">
+      <w:hyperlink r:id="rId120">
         <w:r>
           <w:rPr>
             <w:b w:val="0"/>
@@ -13203,7 +14806,7 @@
         <w:t xml:space="preserve">17 </w:t>
         <w:tab/>
       </w:r>
-      <w:hyperlink r:id="rId117">
+      <w:hyperlink r:id="rId121">
         <w:r>
           <w:rPr>
             <w:b w:val="0"/>
@@ -13217,7 +14820,7 @@
           <w:t xml:space="preserve">Shailendra Kumar Shrivastava, J.L.Rana, R.C.Jain. Text document clustering based on phrase similarity using affinity propagation. </w:t>
         </w:r>
       </w:hyperlink>
-      <w:hyperlink r:id="rId118">
+      <w:hyperlink r:id="rId122">
         <w:r>
           <w:rPr>
             <w:b w:val="0"/>
@@ -13231,7 +14834,7 @@
           <w:t xml:space="preserve">International Journal of Computer Applications</w:t>
         </w:r>
       </w:hyperlink>
-      <w:hyperlink r:id="rId119">
+      <w:hyperlink r:id="rId123">
         <w:r>
           <w:rPr>
             <w:b w:val="0"/>
@@ -13245,7 +14848,7 @@
           <w:t xml:space="preserve">. 2013;61. doi: </w:t>
         </w:r>
       </w:hyperlink>
-      <w:hyperlink r:id="rId120">
+      <w:hyperlink r:id="rId124">
         <w:r>
           <w:rPr>
             <w:b w:val="0"/>
@@ -13302,7 +14905,7 @@
         <w:t xml:space="preserve">18 </w:t>
         <w:tab/>
       </w:r>
-      <w:hyperlink r:id="rId121">
+      <w:hyperlink r:id="rId125">
         <w:r>
           <w:rPr>
             <w:b w:val="0"/>
@@ -13359,7 +14962,7 @@
         <w:t xml:space="preserve">19 </w:t>
         <w:tab/>
       </w:r>
-      <w:hyperlink r:id="rId122">
+      <w:hyperlink r:id="rId126">
         <w:r>
           <w:rPr>
             <w:b w:val="0"/>
@@ -13416,7 +15019,7 @@
         <w:t xml:space="preserve">20 </w:t>
         <w:tab/>
       </w:r>
-      <w:hyperlink r:id="rId123">
+      <w:hyperlink r:id="rId127">
         <w:r>
           <w:rPr>
             <w:b w:val="0"/>
@@ -13430,7 +15033,7 @@
           <w:t xml:space="preserve">Morris J, Kuleshov V, Shmatikov V, </w:t>
         </w:r>
       </w:hyperlink>
-      <w:hyperlink r:id="rId124">
+      <w:hyperlink r:id="rId128">
         <w:r>
           <w:rPr>
             <w:b w:val="0"/>
@@ -13444,7 +15047,7 @@
           <w:t xml:space="preserve">et al.</w:t>
         </w:r>
       </w:hyperlink>
-      <w:hyperlink r:id="rId125">
+      <w:hyperlink r:id="rId129">
         <w:r>
           <w:rPr>
             <w:b w:val="0"/>
@@ -13458,7 +15061,7 @@
           <w:t xml:space="preserve"> Text embeddings reveal (almost) as much as text. </w:t>
         </w:r>
       </w:hyperlink>
-      <w:hyperlink r:id="rId126">
+      <w:hyperlink r:id="rId130">
         <w:r>
           <w:rPr>
             <w:b w:val="0"/>
@@ -13472,7 +15075,7 @@
           <w:t xml:space="preserve">Proceedings of the 2023 Conference on Empirical Methods in Natural Language Processing</w:t>
         </w:r>
       </w:hyperlink>
-      <w:hyperlink r:id="rId127">
+      <w:hyperlink r:id="rId131">
         <w:r>
           <w:rPr>
             <w:b w:val="0"/>
@@ -13529,7 +15132,7 @@
         <w:t xml:space="preserve">21 </w:t>
         <w:tab/>
       </w:r>
-      <w:hyperlink r:id="rId128">
+      <w:hyperlink r:id="rId132">
         <w:r>
           <w:rPr>
             <w:b w:val="0"/>
@@ -13543,7 +15146,7 @@
           <w:t xml:space="preserve">Mikolov T. Efficient estimation of word representations in vector space. </w:t>
         </w:r>
       </w:hyperlink>
-      <w:hyperlink r:id="rId129">
+      <w:hyperlink r:id="rId133">
         <w:r>
           <w:rPr>
             <w:b w:val="0"/>
@@ -13557,7 +15160,7 @@
           <w:t xml:space="preserve">arXiv preprint arXiv:13013781</w:t>
         </w:r>
       </w:hyperlink>
-      <w:hyperlink r:id="rId130">
+      <w:hyperlink r:id="rId134">
         <w:r>
           <w:rPr>
             <w:b w:val="0"/>
@@ -13614,7 +15217,7 @@
         <w:t xml:space="preserve">22 </w:t>
         <w:tab/>
       </w:r>
-      <w:hyperlink r:id="rId131">
+      <w:hyperlink r:id="rId135">
         <w:r>
           <w:rPr>
             <w:b w:val="0"/>
@@ -13628,7 +15231,7 @@
           <w:t xml:space="preserve">Incitti F, Urli F, Snidaro L. Beyond word embeddings: A survey. </w:t>
         </w:r>
       </w:hyperlink>
-      <w:hyperlink r:id="rId132">
+      <w:hyperlink r:id="rId136">
         <w:r>
           <w:rPr>
             <w:b w:val="0"/>
@@ -13642,7 +15245,7 @@
           <w:t xml:space="preserve">Inf Fusion</w:t>
         </w:r>
       </w:hyperlink>
-      <w:hyperlink r:id="rId133">
+      <w:hyperlink r:id="rId137">
         <w:r>
           <w:rPr>
             <w:b w:val="0"/>
@@ -13699,7 +15302,7 @@
         <w:t xml:space="preserve">23 </w:t>
         <w:tab/>
       </w:r>
-      <w:hyperlink r:id="rId134">
+      <w:hyperlink r:id="rId138">
         <w:r>
           <w:rPr>
             <w:b w:val="0"/>
@@ -13713,7 +15316,7 @@
           <w:t xml:space="preserve">Khattak FK, Jeblee S, Pou-Prom C, </w:t>
         </w:r>
       </w:hyperlink>
-      <w:hyperlink r:id="rId135">
+      <w:hyperlink r:id="rId139">
         <w:r>
           <w:rPr>
             <w:b w:val="0"/>
@@ -13727,7 +15330,7 @@
           <w:t xml:space="preserve">et al.</w:t>
         </w:r>
       </w:hyperlink>
-      <w:hyperlink r:id="rId136">
+      <w:hyperlink r:id="rId140">
         <w:r>
           <w:rPr>
             <w:b w:val="0"/>
@@ -13741,7 +15344,7 @@
           <w:t xml:space="preserve"> A survey of word embeddings for clinical text. </w:t>
         </w:r>
       </w:hyperlink>
-      <w:hyperlink r:id="rId137">
+      <w:hyperlink r:id="rId141">
         <w:r>
           <w:rPr>
             <w:b w:val="0"/>
@@ -13755,7 +15358,7 @@
           <w:t xml:space="preserve">J Biomed Inform</w:t>
         </w:r>
       </w:hyperlink>
-      <w:hyperlink r:id="rId138">
+      <w:hyperlink r:id="rId142">
         <w:r>
           <w:rPr>
             <w:b w:val="0"/>
@@ -13812,7 +15415,7 @@
         <w:t xml:space="preserve">24 </w:t>
         <w:tab/>
       </w:r>
-      <w:hyperlink r:id="rId139">
+      <w:hyperlink r:id="rId143">
         <w:r>
           <w:rPr>
             <w:b w:val="0"/>
@@ -13826,7 +15429,7 @@
           <w:t xml:space="preserve">Gökçe O, Prada J, Nikolov NI, </w:t>
         </w:r>
       </w:hyperlink>
-      <w:hyperlink r:id="rId140">
+      <w:hyperlink r:id="rId144">
         <w:r>
           <w:rPr>
             <w:b w:val="0"/>
@@ -13840,7 +15443,7 @@
           <w:t xml:space="preserve">et al.</w:t>
         </w:r>
       </w:hyperlink>
-      <w:hyperlink r:id="rId141">
+      <w:hyperlink r:id="rId145">
         <w:r>
           <w:rPr>
             <w:b w:val="0"/>
@@ -13854,7 +15457,7 @@
           <w:t xml:space="preserve"> Embedding-based scientific literature discovery in a text editor application. </w:t>
         </w:r>
       </w:hyperlink>
-      <w:hyperlink r:id="rId142">
+      <w:hyperlink r:id="rId146">
         <w:r>
           <w:rPr>
             <w:b w:val="0"/>
@@ -13868,7 +15471,7 @@
           <w:t xml:space="preserve">Proceedings of the 58th Annual Meeting of the Association for Computational Linguistics: System Demonstrations</w:t>
         </w:r>
       </w:hyperlink>
-      <w:hyperlink r:id="rId143">
+      <w:hyperlink r:id="rId147">
         <w:r>
           <w:rPr>
             <w:b w:val="0"/>
@@ -13925,7 +15528,7 @@
         <w:t xml:space="preserve">25 </w:t>
         <w:tab/>
       </w:r>
-      <w:hyperlink r:id="rId144">
+      <w:hyperlink r:id="rId148">
         <w:r>
           <w:rPr>
             <w:b w:val="0"/>
@@ -13939,7 +15542,7 @@
           <w:t xml:space="preserve">Mai G, Janowicz K, Yan B. Combining text embedding and knowledge graph embedding techniques for academic search engines. In: Key-Sun Choi, Luis Espinosa Anke, Thierry Declerck, Dagmar Gromann, Jin-Dong Kim, Axel-Cyrille Ngonga Ngomo, Muhammad Saleem, Ricardo Usbeck, ed. </w:t>
         </w:r>
       </w:hyperlink>
-      <w:hyperlink r:id="rId145">
+      <w:hyperlink r:id="rId149">
         <w:r>
           <w:rPr>
             <w:b w:val="0"/>
@@ -13953,7 +15556,7 @@
           <w:t xml:space="preserve">Joint proceedings of the 4th Workshop on Semantic Deep Learning (SemDeep-4) and NLIWoD4: Natural Language Interfaces for the Web of Data (NLIWOD-4) and 9th Question Answering over Linked Data challenge (QALD-9) co-located with 17th International Semantic Web Conference (ISWC 2018)</w:t>
         </w:r>
       </w:hyperlink>
-      <w:hyperlink r:id="rId146">
+      <w:hyperlink r:id="rId150">
         <w:r>
           <w:rPr>
             <w:b w:val="0"/>
@@ -14010,7 +15613,7 @@
         <w:t xml:space="preserve">26 </w:t>
         <w:tab/>
       </w:r>
-      <w:hyperlink r:id="rId147">
+      <w:hyperlink r:id="rId151">
         <w:r>
           <w:rPr>
             <w:b w:val="0"/>
@@ -14024,7 +15627,7 @@
           <w:t xml:space="preserve">Mehta V, Bawa S, Singh J. WEClustering: word embeddings based text clustering technique for large datasets. </w:t>
         </w:r>
       </w:hyperlink>
-      <w:hyperlink r:id="rId148">
+      <w:hyperlink r:id="rId152">
         <w:r>
           <w:rPr>
             <w:b w:val="0"/>
@@ -14038,7 +15641,7 @@
           <w:t xml:space="preserve">Complex Intell Systems</w:t>
         </w:r>
       </w:hyperlink>
-      <w:hyperlink r:id="rId149">
+      <w:hyperlink r:id="rId153">
         <w:r>
           <w:rPr>
             <w:b w:val="0"/>
@@ -14095,7 +15698,7 @@
         <w:t xml:space="preserve">27 </w:t>
         <w:tab/>
       </w:r>
-      <w:hyperlink r:id="rId150">
+      <w:hyperlink r:id="rId154">
         <w:r>
           <w:rPr>
             <w:b w:val="0"/>
@@ -14109,7 +15712,7 @@
           <w:t xml:space="preserve">Stein RA, Jaques PA, Valiati JF. An analysis of hierarchical text classification using word embeddings. </w:t>
         </w:r>
       </w:hyperlink>
-      <w:hyperlink r:id="rId151">
+      <w:hyperlink r:id="rId155">
         <w:r>
           <w:rPr>
             <w:b w:val="0"/>
@@ -14123,7 +15726,7 @@
           <w:t xml:space="preserve">Inf Sci </w:t>
         </w:r>
       </w:hyperlink>
-      <w:hyperlink r:id="rId152">
+      <w:hyperlink r:id="rId156">
         <w:r>
           <w:rPr>
             <w:b w:val="0"/>
@@ -14180,7 +15783,7 @@
         <w:t xml:space="preserve">28 </w:t>
         <w:tab/>
       </w:r>
-      <w:hyperlink r:id="rId153">
+      <w:hyperlink r:id="rId157">
         <w:r>
           <w:rPr>
             <w:b w:val="0"/>
@@ -14194,7 +15797,7 @@
           <w:t xml:space="preserve">Musto C, Semeraro G, de Gemmis M, </w:t>
         </w:r>
       </w:hyperlink>
-      <w:hyperlink r:id="rId154">
+      <w:hyperlink r:id="rId158">
         <w:r>
           <w:rPr>
             <w:b w:val="0"/>
@@ -14208,7 +15811,7 @@
           <w:t xml:space="preserve">et al.</w:t>
         </w:r>
       </w:hyperlink>
-      <w:hyperlink r:id="rId155">
+      <w:hyperlink r:id="rId159">
         <w:r>
           <w:rPr>
             <w:b w:val="0"/>
@@ -14222,7 +15825,7 @@
           <w:t xml:space="preserve"> Learning word embeddings from Wikipedia for content-based recommender systems. </w:t>
         </w:r>
       </w:hyperlink>
-      <w:hyperlink r:id="rId156">
+      <w:hyperlink r:id="rId160">
         <w:r>
           <w:rPr>
             <w:b w:val="0"/>
@@ -14236,7 +15839,7 @@
           <w:t xml:space="preserve">Lecture Notes in Computer Science</w:t>
         </w:r>
       </w:hyperlink>
-      <w:hyperlink r:id="rId157">
+      <w:hyperlink r:id="rId161">
         <w:r>
           <w:rPr>
             <w:b w:val="0"/>
@@ -14293,7 +15896,7 @@
         <w:t xml:space="preserve">29 </w:t>
         <w:tab/>
       </w:r>
-      <w:hyperlink r:id="rId158">
+      <w:hyperlink r:id="rId162">
         <w:r>
           <w:rPr>
             <w:b w:val="0"/>
@@ -14307,7 +15910,7 @@
           <w:t xml:space="preserve">Pande A, Ahuja V. WEAC: Word embeddings for anomaly classification from event logs. </w:t>
         </w:r>
       </w:hyperlink>
-      <w:hyperlink r:id="rId159">
+      <w:hyperlink r:id="rId163">
         <w:r>
           <w:rPr>
             <w:b w:val="0"/>
@@ -14321,7 +15924,7 @@
           <w:t xml:space="preserve">2017 IEEE International Conference on Big Data (Big Data)</w:t>
         </w:r>
       </w:hyperlink>
-      <w:hyperlink r:id="rId160">
+      <w:hyperlink r:id="rId164">
         <w:r>
           <w:rPr>
             <w:b w:val="0"/>
@@ -14378,7 +15981,7 @@
         <w:t xml:space="preserve">30 </w:t>
         <w:tab/>
       </w:r>
-      <w:hyperlink r:id="rId161">
+      <w:hyperlink r:id="rId165">
         <w:r>
           <w:rPr>
             <w:b w:val="0"/>
@@ -14392,7 +15995,7 @@
           <w:t xml:space="preserve">New embedding models and API updates. </w:t>
         </w:r>
       </w:hyperlink>
-      <w:hyperlink r:id="rId162">
+      <w:hyperlink r:id="rId166">
         <w:r>
           <w:rPr>
             <w:b w:val="0"/>
@@ -14406,7 +16009,7 @@
           <w:t xml:space="preserve">https://openai.com/index/new-embedding-models-and-api-updates/</w:t>
         </w:r>
       </w:hyperlink>
-      <w:hyperlink r:id="rId163">
+      <w:hyperlink r:id="rId167">
         <w:r>
           <w:rPr>
             <w:b w:val="0"/>
@@ -14508,7 +16111,7 @@
         </w:rPr>
         <w:t xml:space="preserve">ntress=100 </w:t>
       </w:r>
-      <w:hyperlink r:id="rId164">
+      <w:hyperlink r:id="rId168">
         <w:r>
           <w:rPr>
             <w:b w:val="1"/>
@@ -14580,7 +16183,7 @@
       </w:r>
     </w:p>
     <w:sectPr>
-      <w:headerReference r:id="rId165" w:type="default"/>
+      <w:headerReference r:id="rId169" w:type="default"/>
       <w:pgSz w:h="15840" w:w="12240" w:orient="portrait"/>
       <w:pgMar w:bottom="1440" w:top="1440" w:left="1260" w:right="1440" w:header="720" w:footer="720"/>
       <w:pgNumType w:start="1"/>
@@ -14928,6 +16531,19 @@
     </w:tblPr>
   </w:style>
   <w:style w:type="table" w:styleId="Table5">
+    <w:basedOn w:val="TableNormal"/>
+    <w:tblPr>
+      <w:tblStyleRowBandSize w:val="1"/>
+      <w:tblStyleColBandSize w:val="1"/>
+      <w:tblCellMar>
+        <w:top w:w="100.0" w:type="dxa"/>
+        <w:left w:w="100.0" w:type="dxa"/>
+        <w:bottom w:w="100.0" w:type="dxa"/>
+        <w:right w:w="100.0" w:type="dxa"/>
+      </w:tblCellMar>
+    </w:tblPr>
+  </w:style>
+  <w:style w:type="table" w:styleId="Table6">
     <w:basedOn w:val="TableNormal"/>
     <w:tblPr>
       <w:tblStyleRowBandSize w:val="1"/>

</xml_diff>

<commit_message>
adding updates to results section
</commit_message>
<xml_diff>
--- a/Paper/Clinical_Trails_Tumor_Name_Stardaization_using Embedding_Analysis.docx
+++ b/Paper/Clinical_Trails_Tumor_Name_Stardaization_using Embedding_Analysis.docx
@@ -76,6 +76,19 @@
           <w:rtl w:val="0"/>
         </w:rPr>
         <w:t xml:space="preserve">, Taha Mohseni Ahooyi</w:t>
+      </w:r>
+      <w:r>
+        <w:rPr>
+          <w:vertAlign w:val="superscript"/>
+          <w:rtl w:val="0"/>
+        </w:rPr>
+        <w:t xml:space="preserve">1</w:t>
+      </w:r>
+      <w:r>
+        <w:rPr>
+          <w:rtl w:val="0"/>
+        </w:rPr>
+        <w:t xml:space="preserve">, Katherine Beigel</w:t>
       </w:r>
       <w:r>
         <w:rPr>
@@ -592,7 +605,7 @@
           <w:color w:val="0e101a"/>
           <w:rtl w:val="0"/>
         </w:rPr>
-        <w:t xml:space="preserve">This project aimed to extract tumor names from the National Institute of Health's (NIH) Clinical Trials Registry (ClinicalTrials.gov) and standardize them according to the corresponding tumor terminology established in the World Health Organization's (WHO) Tumours Classification System.</w:t>
+        <w:t xml:space="preserve">This project aimed to extract tumor names from the National Institute of Health's (NIH) clinical trials registry (ClinicalTrials.gov) and standardize them according to the corresponding tumor terminology established in the World Health Organization's (WHO) tumor classification system.</w:t>
       </w:r>
     </w:p>
     <w:p>
@@ -622,7 +635,7 @@
           <w:color w:val="0e101a"/>
           <w:rtl w:val="0"/>
         </w:rPr>
-        <w:t xml:space="preserve">We developed a computational pipeline that loads the disease data file from NIH's clinical trials registry and identifies tumors from the rest of the diseases. Following the tumor identification, each tumor from the registry is mapped to the closest matching terminology in the WHO Tumor Classification System using twelve text standardization methods based on text-similarity, text-embedding, and clustering methods. We evaluate each of these methods on a subset of tumors derived from the registry to evaluate their accuracies in mapping the tumors to their standardized tumor terminology in the WHO Tumours Classification System.</w:t>
+        <w:t xml:space="preserve">We developed a computational pipeline that loads the disease data file from NIH's clinical trials registry and identifies tumors from the rest of the diseases. Following the tumor identification, each tumor from the registry is mapped to the closest matching terminology in the  WHO tumor classification system. using twelve text standardization methods based on text-similarity, text-embedding, and clustering methods. We evaluate each of these methods on a subset of tumors derived from the registry to evaluate their accuracies in mapping the tumors to their standardized tumor terminology in the WHO tumor classification system.</w:t>
       </w:r>
     </w:p>
     <w:p>
@@ -682,7 +695,7 @@
           <w:color w:val="0e101a"/>
           <w:rtl w:val="0"/>
         </w:rPr>
-        <w:t xml:space="preserve">The tumor names in the NIH Clinical Trials Registry are not standardized, making integrating this data with other databases challenging. Therefore, we developed a computational pipeline that identifies tumors from the NIH Clinical Trials Registry and standardizes them according to the standardized terms established in the WHO Tumours Classification System. </w:t>
+        <w:t xml:space="preserve">The tumor names in the NIH clinical trials registry are not standardized, making integrating this data with other databases challenging. Therefore, we developed a computational pipeline that identifies tumors from the NIH clinical trials registry and standardizes them according to the standardized terms established in the WHO tumors classification system. </w:t>
       </w:r>
     </w:p>
     <w:p>
@@ -2114,7 +2127,23 @@
         <w:rPr>
           <w:rtl w:val="0"/>
         </w:rPr>
-        <w:t xml:space="preserve">In Table 1, for the condition triple negative breast cancer with CT ID: NCT05082610,   the most appropriate MeSH terms is “triple negative breast neoplasms”, however, there are other associated MeSH terms such as  “carcinoma, non-small-cell lung” and “respiratory tract diseases” which do not describe the condition of triple negative breast cancer. Since there is no metric in the CT registry by which we can computationally determine the most appropriate MeSH terms for a given condition. Furthermore, the MeSH terms are not identical between studies where the condition names are the same, which adds to the inconsistencies between records with same condition names. Consider studies with CT ID: NCT05082610 and  NCT04254107, in both the studies the condition names are “triple negative breast cancer”, however, the MeSH terms are not identical. For instance, in the study with CT ID: 04254107 contains various MeSH terms associated with lymphomas such as “lymphoma, b-cell” , “large b-cell”, “lymphoma, large b-cell, diffuse”, “lymphoma, t-cell, peripheral” etc, these terms are not contained in the study with  CT ID: NCT05082610.  We can also see in study NCT04294784 , for the condition “gastroesophageal cancer” , there are no MeSH terms , however, for the same condition with a different CT ID NCT02669914 has multiple associated MeSH terms. Due to these inconsistencies, and a lack of metric to determine the most accurate MeSH term for a given condition, we can determine that using the MeSH terms to describe the conditions is not reliable. Therefore, we decided to use the conditions filed in the CT registry to extract the disease/conditions that are the subject of a CT. This study focuses on extracting tumors from the conditions field in the CT registry and standardizing them by matching them to their closest matching terms in the WHO tumor classification system or NCIT.  </w:t>
+        <w:t xml:space="preserve">In Table 1, for the condition triple negative breast cancer with CT ID: NCT05082610,   the most appropriate MeSH terms is “triple negative breast neoplasms”, however, there are other associated MeSH terms such as  “carcinoma, non-small-cell lung” and “respiratory tract diseases” which do not describe the condition of triple negative breast cancer. Since there is no metric in the CT registry by which we can computationally determine the most appropriate MeSH terms for a given condition. Furthermore, the MeSH terms are not identical between studies where the condition names are the same, which adds to the inconsistencies between records with same condition names. Consider studies with CT ID: NCT05082610 and  NCT04254107, in both the studies the condition names are “triple negative breast cancer”, however, the MeSH terms are not identical. For instance, in the study with CT ID: 04254107 contains various MeSH terms associated with lymphomas such as “lymphoma, b-cell” , “large b-cell”, “lymphoma, large b-cell, diffuse”, “lymphoma, t-cell, peripheral” etc, these terms are not contained in the study with  CT ID: NCT05082610.  We can also see in study NCT04294784 , for the condition “gastroesophageal cancer” , there are no MeSH terms , however, for the same condition with a different CT ID NCT02669914 has multiple associated MeSH terms. Due to these inconsistencies, and a lack of metric to determine the most accurate MeSH term for a given condition, we can determine that using the MeSH terms to describe the conditions is not reliable. Therefore, we decided to use the conditions filed in the CT registry to extract the disease/conditions that are the subject of a CT. This study focuses on extracting tumors from the conditions field in the CT registry and standardizing them by matching them to their closest matching terms in the WHO tumor classification system (referred to as WHO database in the rest of the paper) (</w:t>
+      </w:r>
+      <w:hyperlink r:id="rId22">
+        <w:r>
+          <w:rPr>
+            <w:color w:val="1155cc"/>
+            <w:u w:val="single"/>
+            <w:rtl w:val="0"/>
+          </w:rPr>
+          <w:t xml:space="preserve">https://tumourclassification.iarc.who.int/welcome/</w:t>
+        </w:r>
+      </w:hyperlink>
+      <w:r>
+        <w:rPr>
+          <w:rtl w:val="0"/>
+        </w:rPr>
+        <w:t xml:space="preserve">) or National Cancer Institute Thesaurus (NCIT) database (https://ncithesaurus.nci.nih.gov/ncitbrowser/).</w:t>
       </w:r>
     </w:p>
     <w:p>
@@ -2201,7 +2230,7 @@
         </w:rPr>
         <w:t xml:space="preserve">The data used in this paper is obtained from the NIH-Clinical Trials registry (</w:t>
       </w:r>
-      <w:hyperlink r:id="rId22">
+      <w:hyperlink r:id="rId23">
         <w:r>
           <w:rPr>
             <w:color w:val="1155cc"/>
@@ -2217,7 +2246,7 @@
         </w:rPr>
         <w:t xml:space="preserve">)</w:t>
       </w:r>
-      <w:hyperlink r:id="rId23">
+      <w:hyperlink r:id="rId24">
         <w:r>
           <w:rPr>
             <w:b w:val="0"/>
@@ -2234,7 +2263,7 @@
         </w:rPr>
         <w:t xml:space="preserve">.  The data can be publicly accessed via the Clinical Trials API or from the Aggregate Analysis of ClinicalTrials.gov-Clinical Trials Transformative Initiative (AACT-CTTI) website (</w:t>
       </w:r>
-      <w:hyperlink r:id="rId24">
+      <w:hyperlink r:id="rId25">
         <w:r>
           <w:rPr>
             <w:color w:val="1155cc"/>
@@ -4207,16 +4236,16 @@
           <wp:inline distB="114300" distT="114300" distL="114300" distR="114300">
             <wp:extent cx="6057900" cy="1308100"/>
             <wp:effectExtent b="0" l="0" r="0" t="0"/>
-            <wp:docPr id="2" name="image4.png"/>
+            <wp:docPr id="2" name="image3.png"/>
             <a:graphic>
               <a:graphicData uri="http://schemas.openxmlformats.org/drawingml/2006/picture">
                 <pic:pic>
                   <pic:nvPicPr>
-                    <pic:cNvPr id="0" name="image4.png"/>
+                    <pic:cNvPr id="0" name="image3.png"/>
                     <pic:cNvPicPr preferRelativeResize="0"/>
                   </pic:nvPicPr>
                   <pic:blipFill>
-                    <a:blip r:embed="rId25"/>
+                    <a:blip r:embed="rId26"/>
                     <a:srcRect b="0" l="0" r="0" t="0"/>
                     <a:stretch>
                       <a:fillRect/>
@@ -4310,9 +4339,35 @@
         <w:rPr>
           <w:rtl w:val="0"/>
         </w:rPr>
-        <w:t xml:space="preserve">If the disease name contained one of the above tumor key words, we flagged that disease as a potential tumor.  The second protocol in detecting tumors, matched each of the diseases in the clinical trials database to the tumor names listed in the 5th edition of the WHO tumor database using a fuzzy string match algorithm.  If a disease from clinical trials exactly matched a term in the WHO database, it was flagged as tumor. If the disease did not match to any tumor within the WHO database, we performed a fuzzy (approximate) match with the disease name with each term in the WHO database. This was done by computing the generalized Levenshtein edit distance of the clinical trial disease to each WHO database term. The fuzzy matching using generalized Levenshtein edit distance was implemented using the agrepl function in R </w:t>
-      </w:r>
-      <w:hyperlink r:id="rId26">
+        <w:t xml:space="preserve">If the disease name contained one of the above tumor key words, we flagged that disease as a potential tumor.  The second protocol in detecting tumors, matched each of the diseases in the clinical trials database to the tumor names listed in the 5th edition of the </w:t>
+      </w:r>
+      <w:r>
+        <w:rPr>
+          <w:color w:val="0e101a"/>
+          <w:rtl w:val="0"/>
+        </w:rPr>
+        <w:t xml:space="preserve"> </w:t>
+      </w:r>
+      <w:r>
+        <w:rPr>
+          <w:rtl w:val="0"/>
+        </w:rPr>
+        <w:t xml:space="preserve">WHO database</w:t>
+      </w:r>
+      <w:r>
+        <w:rPr>
+          <w:color w:val="0e101a"/>
+          <w:rtl w:val="0"/>
+        </w:rPr>
+        <w:t xml:space="preserve"> using</w:t>
+      </w:r>
+      <w:r>
+        <w:rPr>
+          <w:rtl w:val="0"/>
+        </w:rPr>
+        <w:t xml:space="preserve"> a fuzzy string match algorithm.  If a disease from clinical trials exactly matched a term in the WHO database, it was flagged as tumor. If the disease did not match to any tumor within the WHO database, we performed a fuzzy (approximate) match with the disease name with each term in the WHO database. This was done by computing the generalized Levenshtein edit distance of the clinical trial disease to each WHO database term. The fuzzy matching using generalized Levenshtein edit distance was implemented using the agrepl function in R </w:t>
+      </w:r>
+      <w:hyperlink r:id="rId27">
         <w:r>
           <w:rPr>
             <w:b w:val="0"/>
@@ -4333,7 +4388,7 @@
         <w:rPr>
           <w:rtl w:val="0"/>
         </w:rPr>
-        <w:t xml:space="preserve">and the maximum distance was set to 0.2.  If there was at least one WHO Term within this maximum distance , that clinical trial disease was flagged as a potential tumor.Once a clinical trials disease was flagged as a potential tumor by either of these two protocols, they were manually validated to confirm if they were indeed a tumor.  This stage of the pipeline is represented as phase 2 in figure 1.  </w:t>
+        <w:t xml:space="preserve">and the maximum distance was set to 0.2.  If there was at least one WHO database term within this maximum distance , that clinical trial disease was flagged as a potential tumor.Once a clinical trials disease was flagged as a potential tumor by either of these two protocols, they were manually validated to confirm if they were indeed a tumor.  This stage of the pipeline is represented as phase 2 in figure 1.  </w:t>
       </w:r>
     </w:p>
     <w:p>
@@ -4356,7 +4411,7 @@
         <w:rPr>
           <w:rtl w:val="0"/>
         </w:rPr>
-        <w:t xml:space="preserve">After the manual validation step in phase 2, we identified a total of 13,230 unique (by string uniqueness) tumors in the clinical trial database. Out of these tumors, we also wanted to identify which of the tumors were pediatric and we achieved this by implementing a similar fuzzy string match algorithm as in phase 2 , however, with the only difference being that we compare the 13,230 tumors to the pediatric tumors listed in the 5th edition of the WHO tumor database instead of the entire WHO tumor database. Once the tumors are flagged as pediatric or adult by the pipeline, we manually validate the results and if the tumors are indeed pediatric we add a citation where it states that the tumor in question is a pediatric tumor. This is represented as phase 3 in the tumor extraction and annotation pipeline in figure1. All in all of the 13,230 tumors the pipeline identified 6324 to be pediatric tumors.</w:t>
+        <w:t xml:space="preserve">After the manual validation step in phase 2, we identified a total of 13,230 unique (by string uniqueness) tumors in the clinical trial database. Out of these tumors, we also wanted to identify which of the tumors were pediatric and we achieved this by implementing a similar fuzzy string match algorithm as in phase 2 , however, with the only difference being that we compare the 13,230 tumors to the pediatric tumors listed in the 5th edition of the WHO database instead of the entire WHO database. Once the tumors are flagged as pediatric or adult by the pipeline, we manually validate the results and if the tumors are indeed pediatric we add a citation where it states that the tumor in question is a pediatric tumor. This is represented as phase 3 in the tumor extraction and annotation pipeline in figure1. All in all of the 13,230 tumors the pipeline identified 6324 to be pediatric tumors.</w:t>
       </w:r>
     </w:p>
     <w:p>
@@ -4409,7 +4464,7 @@
         <w:rPr>
           <w:rtl w:val="0"/>
         </w:rPr>
-        <w:t xml:space="preserve">A cursory analysis of the tumor names data revealed various sources of discrepancy such as typographical errors,  extraneous information, missing values, drug names entered instead of disease names, multiple tumor names etc. Furthermore, we also noticed many tumor names in the disease file did not follow standardized tumor names from the WHO Tumor Classification database (https://tumourclassification.iarc.who.int/welcome/) or the National Cancer Institute Thesaurus (NCIT) (https://ncithesaurus.nci.nih.gov/ncitbrowser/). With the tumor names not being standardized, it becomes challenging to relate the tumors in the clinical trials database to tumors in other databases, such as Illuminating the Druggable Genome (IDG) or Open Targets (OT).  These discrepancies also prevented us from annotating these tumor names as pediatric or adult cancers, and consequently 144 clinical trials tumors were annotated as “DA” (Do not Annotate) in the  the field designating them as pediatric tumor (“PedCanTumor) in the data file “tumor_annotated_adult_ped.csv”. Table 3 outlines some of these common discrepancies associated with tumor names. </w:t>
+        <w:t xml:space="preserve">A cursory analysis of the tumor names data revealed various sources of discrepancy such as typographical errors,  extraneous information, missing values, drug names entered instead of disease names, multiple tumor names etc. Furthermore, we also noticed many tumor names in the disease file did not follow standardized tumor names from the WHO database or the NCIT database. With the tumor names not being standardized, it becomes challenging to relate the tumors in the clinical trials database to tumors in other databases, such as Illuminating the Druggable Genome (IDG) or Open Targets (OT).  These discrepancies also prevented us from annotating these tumor names as pediatric or adult cancers, and consequently 144 clinical trials tumors were annotated as “DA” (Do not Annotate) in the  the field designating them as pediatric tumor (“PedCanTumor) in the data file “tumor_annotated_adult_ped.csv”. Table 3 outlines some of these common discrepancies associated with tumor names. </w:t>
       </w:r>
     </w:p>
     <w:p>
@@ -7390,7 +7445,7 @@
         <w:rPr>
           <w:rtl w:val="0"/>
         </w:rPr>
-        <w:t xml:space="preserve">Due to various sources of discrepancies in the tumor names in the clinical trials database, there is a need to standardize them. To standardize the tumor names, we designed a computational pipeline that takes the tumor names from clinical trials as input and annotates them according to the WHO tumor classification database, considered the gold standard. However, the WHO tumor classification database has been updated over the years and there are multiple versions of this database. Thus, we considered the 5th, 4th, and 3rd editions of the WHO tumor classification database as a reference for standardization.  Furthermore, we also considered the NCIT database for standardizing the tumor names. Therefore, we designed our pipeline to generate three separate standardizations for the clinical trials tumor names with respect to the 5th edition (latest) of WHO tumors, all editions (5th, 4th, and 3rd) editions of WHO tumors, and the NCIT tumors.  In the following section we will discuss the various methods used to standardize the clinical trials tumor names. </w:t>
+        <w:t xml:space="preserve">Due to various sources of discrepancies in the tumor names in the clinical trials database, there is a need to standardize them. To standardize the tumor names, we designed a computational pipeline that takes the tumor names from clinical trials as input and annotates them according to the WHO database, considered the gold standard. However, the WHO database has been updated over the years and there are multiple versions of this database. Thus, we considered the 5th, 4th, and 3rd editions of the WHO database as a reference for standardization.  Furthermore, we also considered the NCIT database for standardizing the tumor names. Therefore, we designed our pipeline to generate three separate standardizations for the clinical trials tumor names with respect to the 5th edition (latest) of WHO database, all editions (5th, 4th, and 3rd) editions of WHO database, and the NCIT tumors.  In the following section we will discuss the various methods used to standardize the clinical trials tumor names. </w:t>
       </w:r>
     </w:p>
     <w:p>
@@ -7631,7 +7686,7 @@
         </w:rPr>
         <w:t xml:space="preserve"> In the above equation , |s1| and |s2| represent the respective lengths of strings s1 and s2 between which we are comparing the Levenshtein similarity.  We calculate Levenshtein distance using the stringdist library in the R programming language </w:t>
       </w:r>
-      <w:hyperlink r:id="rId27">
+      <w:hyperlink r:id="rId28">
         <w:r>
           <w:rPr>
             <w:b w:val="0"/>
@@ -8243,7 +8298,7 @@
         </w:rPr>
         <w:t xml:space="preserve">We calculate the Jarro-Winkler distance using the stringdist package in the R-programming language </w:t>
       </w:r>
-      <w:hyperlink r:id="rId28">
+      <w:hyperlink r:id="rId29">
         <w:r>
           <w:rPr>
             <w:b w:val="0"/>
@@ -8542,7 +8597,7 @@
         </w:rPr>
         <w:t xml:space="preserve">We calculate the cosine distance using the stringdist package in the R-programming language </w:t>
       </w:r>
-      <w:hyperlink r:id="rId29">
+      <w:hyperlink r:id="rId30">
         <w:r>
           <w:rPr>
             <w:b w:val="0"/>
@@ -8591,7 +8646,7 @@
           <w:highlight w:val="white"/>
           <w:rtl w:val="0"/>
         </w:rPr>
-        <w:t xml:space="preserve">Based on the three edit distances, we compute the pairwise distances between each tumor name identified in the clinical trials database and the standardized tumor terms in each WHO database and NCIT edition. For each clinical trial tumor name, we select the nearest standardized terms under each edit distance. If more than one term qualified as the closest term, we reported them all by separating the terms with a semicolon. We report the standardized terms for each standardization reference, i.e., the 5th edition of WHO tumors, all editions (3rd, 4th, and 5th) of WHO tumors, and NCIT tumors. </w:t>
+        <w:t xml:space="preserve">Based on the three edit distances, we compute the pairwise distances between each tumor name identified in the clinical trials database and the standardized tumor terms in each WHO database and NCIT edition. For each clinical trial tumor name, we select the nearest standardized terms under each edit distance. If more than one term qualified as the closest term, we reported them all by separating the terms with a semicolon. We report the standardized terms for each standardization reference, i.e., the 5th edition of WHO database, all editions (3rd, 4th, and 5th) of WHO database, and NCIT database. </w:t>
       </w:r>
     </w:p>
     <w:p>
@@ -8664,7 +8719,7 @@
         </w:rPr>
         <w:t xml:space="preserve">We explored another method based on edit distances that standardized the tumor names from the clinical trials database. This method first implements a clustering step, and then a standardization step is applied to each of the clusters that are formed. We used affinity propagation (AP) clustering to perform the clustering as it automatically determines the number of clusters instead of making it a user-defined hyperparameter and unlike other clustering algorithms, AP is not dependent on the initialization step </w:t>
       </w:r>
-      <w:hyperlink r:id="rId30">
+      <w:hyperlink r:id="rId31">
         <w:r>
           <w:rPr>
             <w:b w:val="0"/>
@@ -8684,7 +8739,7 @@
         </w:rPr>
         <w:t xml:space="preserve">. AP works by recursively passing real-valued messages between each data point till they converge, and based on these converged values, the algorithm establishes the clusters and assigns each cluster an "exemplar data point" which serves as an ideal representative of that cluster </w:t>
       </w:r>
-      <w:hyperlink r:id="rId31">
+      <w:hyperlink r:id="rId32">
         <w:r>
           <w:rPr>
             <w:b w:val="0"/>
@@ -8704,7 +8759,7 @@
         </w:rPr>
         <w:t xml:space="preserve"> . Furthermore, AP  clustering methods have shown success in clustering textual data</w:t>
       </w:r>
-      <w:hyperlink r:id="rId32">
+      <w:hyperlink r:id="rId33">
         <w:r>
           <w:rPr>
             <w:b w:val="0"/>
@@ -8800,7 +8855,7 @@
         </w:rPr>
         <w:t xml:space="preserve">We then check for outliers within each cluster using isolation forest and local outlier factors (LOF). If a data point within a cluster is determined to be an outlier using either of the methods, it is removed from that cluster and labeled as a new cluster with just that data point. We implemented isolation forest using the 'isolation.forest' package in the R programming language</w:t>
       </w:r>
-      <w:hyperlink r:id="rId33">
+      <w:hyperlink r:id="rId34">
         <w:r>
           <w:rPr>
             <w:b w:val="0"/>
@@ -8820,7 +8875,7 @@
         </w:rPr>
         <w:t xml:space="preserve">. The number of trees (trees) using the commonly used heuristic is determined by computing the square root of the number of columns in the data matrix and setting the dims argument to 3, as suggested for numeric datasets in the package documentation. The isolation scores are calculated for each data point within a cluster, and if the isolation score is above 0.5, that data point is deemed an outlier.  </w:t>
       </w:r>
-      <w:hyperlink r:id="rId34">
+      <w:hyperlink r:id="rId35">
         <w:r>
           <w:rPr>
             <w:b w:val="0"/>
@@ -8883,7 +8938,7 @@
           <w:highlight w:val="white"/>
           <w:rtl w:val="0"/>
         </w:rPr>
-        <w:t xml:space="preserve">Upon completing the outlier analysis, we implement the pipeline's second stage, which standardizes each cluster member. To achieve this, we go through each cluster once again and identify the closest term from the list of standardized tumors (WHO 5th edition, WHO all editions, and NCIT) using the edit distance we have used thus far in the pipeline. If a majority of the tumor names in a cluster are close to a specific standardized term, then all the tumor names are mapped to that standardized term. In case there is a draw, where two or more standardized terms are equally represented in a cluster, then each tumor name within that cluster is assigned to its closest (based on the edit distance used so far) matching standardized tumor name. The text-based matching pipeline is described in figure 2. The following section will discuss the pipeline that standardizes the clinical trial tumors based on text-embeddings. </w:t>
+        <w:t xml:space="preserve">Upon completing the outlier analysis, we implement the pipeline's second stage, which standardizes each cluster member. To achieve this, we go through each cluster once again and identify the closest term from the list of standardized tumors (WHO database 5th edition, WHO database all editions, and the NCIT database) using the edit distance we have used thus far in the pipeline. If a majority of the tumor names in a cluster are close to a specific standardized term, then all the tumor names are mapped to that standardized term. In case there is a draw, where two or more standardized terms are equally represented in a cluster, then each tumor name within that cluster is assigned to its closest (based on the edit distance used so far) matching standardized tumor name. The text-based matching pipeline is described in figure 2. The following section will discuss the pipeline that standardizes the clinical trial tumors based on text-embeddings. </w:t>
       </w:r>
     </w:p>
     <w:p>
@@ -8914,48 +8969,6 @@
         </w:rPr>
         <w:t xml:space="preserve">Fig 2: Text Match Pipeline using Edit Distances</w:t>
         <w:br w:type="textWrapping"/>
-      </w:r>
-      <w:r>
-        <w:rPr>
-          <w:b w:val="1"/>
-        </w:rPr>
-        <w:drawing>
-          <wp:inline distB="114300" distT="114300" distL="114300" distR="114300">
-            <wp:extent cx="6687152" cy="1230078"/>
-            <wp:effectExtent b="0" l="0" r="0" t="0"/>
-            <wp:docPr id="4" name="image1.png"/>
-            <a:graphic>
-              <a:graphicData uri="http://schemas.openxmlformats.org/drawingml/2006/picture">
-                <pic:pic>
-                  <pic:nvPicPr>
-                    <pic:cNvPr id="0" name="image1.png"/>
-                    <pic:cNvPicPr preferRelativeResize="0"/>
-                  </pic:nvPicPr>
-                  <pic:blipFill>
-                    <a:blip r:embed="rId35"/>
-                    <a:srcRect b="0" l="0" r="0" t="0"/>
-                    <a:stretch>
-                      <a:fillRect/>
-                    </a:stretch>
-                  </pic:blipFill>
-                  <pic:spPr>
-                    <a:xfrm>
-                      <a:off x="0" y="0"/>
-                      <a:ext cx="6687152" cy="1230078"/>
-                    </a:xfrm>
-                    <a:prstGeom prst="rect"/>
-                    <a:ln/>
-                  </pic:spPr>
-                </pic:pic>
-              </a:graphicData>
-            </a:graphic>
-          </wp:inline>
-        </w:drawing>
-      </w:r>
-      <w:r>
-        <w:rPr>
-          <w:rtl w:val="0"/>
-        </w:rPr>
       </w:r>
     </w:p>
     <w:p>
@@ -9272,13 +9285,57 @@
     <w:p>
       <w:pPr>
         <w:ind w:left="-540" w:firstLine="0"/>
-        <w:rPr/>
-      </w:pPr>
-      <w:r>
-        <w:rPr>
-          <w:rtl w:val="0"/>
-        </w:rPr>
-        <w:t xml:space="preserve">We use both LTE-3 and ADA002 to generate embeddings for all the tumors identified in clinical trials, each term in every edition of the WHO database, and all the terms in the NCIT database.  Once these sets of embeddings were generated, a simple method to standardize the tumor names in clinical trials would be to calculate their Euclidean distances from each standardized tumor term in the WHO and NCIT database and identify the nearest matching term. We did this using each set of embeddings and standardized the clinical trials tumor with respect to the 5th edition of WHO Tumors, all editions (3rd-5th) WHO Tumors, and NCIT Tumors. These results are reported in file </w:t>
+        <w:rPr>
+          <w:b w:val="1"/>
+        </w:rPr>
+      </w:pPr>
+      <w:r>
+        <w:rPr>
+          <w:rtl w:val="0"/>
+        </w:rPr>
+        <w:t xml:space="preserve">We use both LTE-3 and ADA002 to generate embeddings for all the tumors identified in clinical trials, each term in every edition of the WHO database, and all the terms in the NCIT database.  Once these sets of embeddings were generated, a simple method to standardize the tumor names in clinical trials would be to calculate their Euclidean distances from each standardized tumor term in the WHO and NCIT database and identify the nearest matching term. We did this using each set of embeddings and standardized the clinical trials tumor with respect to the 5th edition of WHO </w:t>
+      </w:r>
+      <w:r>
+        <w:rPr>
+          <w:color w:val="202122"/>
+          <w:highlight w:val="white"/>
+          <w:rtl w:val="0"/>
+        </w:rPr>
+        <w:t xml:space="preserve">database</w:t>
+      </w:r>
+      <w:r>
+        <w:rPr>
+          <w:rtl w:val="0"/>
+        </w:rPr>
+        <w:t xml:space="preserve">, all editions (3rd-5th) WHO </w:t>
+      </w:r>
+      <w:r>
+        <w:rPr>
+          <w:color w:val="202122"/>
+          <w:highlight w:val="white"/>
+          <w:rtl w:val="0"/>
+        </w:rPr>
+        <w:t xml:space="preserve">database</w:t>
+      </w:r>
+      <w:r>
+        <w:rPr>
+          <w:rtl w:val="0"/>
+        </w:rPr>
+        <w:t xml:space="preserve">, and the NCIT </w:t>
+      </w:r>
+      <w:r>
+        <w:rPr>
+          <w:color w:val="202122"/>
+          <w:highlight w:val="white"/>
+          <w:rtl w:val="0"/>
+        </w:rPr>
+        <w:t xml:space="preserve">database</w:t>
+      </w:r>
+      <w:r>
+        <w:rPr>
+          <w:rtl w:val="0"/>
+        </w:rPr>
+        <w:t xml:space="preserve">. These results are reported in file </w:t>
       </w:r>
       <w:r>
         <w:rPr>
@@ -9293,14 +9350,6 @@
         </w:rPr>
         <w:t xml:space="preserve">.</w:t>
       </w:r>
-    </w:p>
-    <w:p>
-      <w:pPr>
-        <w:ind w:left="-540" w:firstLine="0"/>
-        <w:rPr>
-          <w:b w:val="1"/>
-        </w:rPr>
-      </w:pPr>
       <w:r>
         <w:rPr>
           <w:rtl w:val="0"/>
@@ -9353,40 +9402,57 @@
           <w:szCs w:val="24"/>
           <w:rtl w:val="0"/>
         </w:rPr>
-        <w:t xml:space="preserve">Similar to how we used edit distances as a divergence metric for AP clustering and then performed standardization on each cluster, the Euclidean distance between terms in the embedding space can also be used as a divergence metric in AP clustering. However, calculating the pairwise Euclidean distance in the embedding space for all the tumor terms in clinical trials, WHO, and NCIT database is computationally expensive as the embedding space has a large number of dimensions for both ADA002 (1536 dimensions) and LTE-3 (3072 dimensions) embeddings. Thus, we perform principal component analysis (PCA) on each set of embeddings, and it should be noted that before computing the PCA, we also have to consider the terms if we are using only the 5th edition of WHO tumors or all the editions, thus we generate four sets PCA transformed embeddings, and their dimensions are listed in Table 4. For each case, we only retain the minimum number of principal components that explain 80% of the variance in the data. </w:t>
-      </w:r>
-    </w:p>
-    <w:p>
-      <w:pPr>
-        <w:ind w:left="-540" w:firstLine="0"/>
+        <w:t xml:space="preserve">Similar to how we used edit distances as a divergence metric for AP clustering and then performed standardization on each cluster, the Euclidean distance between terms in the embedding space can also be used as a divergence metric in AP clustering. However, calculating the pairwise Euclidean distance in the embedding space for all the tumor terms in clinical trials, WHO, and NCIT database is computationally expensive as the embedding space has a large number of dimensions for both ADA002 (1536 dimensions) and LTE-3 (3072 dimensions) embeddings. Thus, we perform principal component analysis (PCA) on each set of embeddings, and it should be noted that before computing the PCA, we also have to consider if the terms we are using are from only the 5th edition of WHO </w:t>
+      </w:r>
+      <w:r>
         <w:rPr>
           <w:sz w:val="24"/>
           <w:szCs w:val="24"/>
-        </w:rPr>
-      </w:pPr>
-      <w:r>
-        <w:rPr>
-          <w:rtl w:val="0"/>
-        </w:rPr>
-      </w:r>
-    </w:p>
-    <w:p>
-      <w:pPr>
-        <w:ind w:left="-540" w:firstLine="0"/>
-        <w:rPr>
-          <w:b w:val="1"/>
+          <w:highlight w:val="white"/>
+          <w:rtl w:val="0"/>
+        </w:rPr>
+        <w:t xml:space="preserve">database</w:t>
+      </w:r>
+      <w:r>
+        <w:rPr>
           <w:sz w:val="24"/>
           <w:szCs w:val="24"/>
-        </w:rPr>
-      </w:pPr>
-      <w:r>
-        <w:rPr>
-          <w:b w:val="1"/>
+          <w:rtl w:val="0"/>
+        </w:rPr>
+        <w:t xml:space="preserve"> or all the editions. Thus we generate four sets of PCA transformed embeddings, and their dimensions are listed in Table 4. For each case, we only retain the minimum number of principal components that explain 80% of the variance in the data. </w:t>
+      </w:r>
+    </w:p>
+    <w:p>
+      <w:pPr>
+        <w:ind w:left="-540" w:firstLine="0"/>
+        <w:rPr>
           <w:sz w:val="24"/>
           <w:szCs w:val="24"/>
-          <w:rtl w:val="0"/>
-        </w:rPr>
-        <w:t xml:space="preserve">Table 4: PCA dimensions for each embeddings based on WHO editions</w:t>
+        </w:rPr>
+      </w:pPr>
+      <w:r>
+        <w:rPr>
+          <w:rtl w:val="0"/>
+        </w:rPr>
+      </w:r>
+    </w:p>
+    <w:p>
+      <w:pPr>
+        <w:ind w:left="-540" w:firstLine="0"/>
+        <w:rPr>
+          <w:b w:val="1"/>
+          <w:sz w:val="24"/>
+          <w:szCs w:val="24"/>
+        </w:rPr>
+      </w:pPr>
+      <w:r>
+        <w:rPr>
+          <w:b w:val="1"/>
+          <w:sz w:val="24"/>
+          <w:szCs w:val="24"/>
+          <w:rtl w:val="0"/>
+        </w:rPr>
+        <w:t xml:space="preserve">Table 4: PCA dimensions for each embeddings based on WHO database editions</w:t>
       </w:r>
     </w:p>
     <w:tbl>
@@ -9851,7 +9917,7 @@
           <w:szCs w:val="24"/>
           <w:rtl w:val="0"/>
         </w:rPr>
-        <w:t xml:space="preserve"> in their original introduction of the isolation forest algorithm. The remaining hyperparameters for both isolation forest and LOF analysis were kept the same as they were in the case of edit-distance based AP clustering.  Following the outlier detection step, we iterate through each cluster and determine the standardized term (WHO 5th edition, WHO all edition, or NCIT) closest to each cluster element by computing the euclidean distance in the embedding space </w:t>
+        <w:t xml:space="preserve"> in their original introduction of the isolation forest algorithm. The remaining hyperparameters for both isolation forest and LOF analysis were kept the same as they were in the case of edit-distance based AP clustering.  Following the outlier detection step, we iterate through each cluster and determine the standardized term (WHO database 5th edition, WHO database all edition, or  the NCIT database) closest to each cluster element by computing the euclidean distance in the embedding space </w:t>
       </w:r>
       <w:r>
         <w:rPr>
@@ -9877,485 +9943,7 @@
           <w:highlight w:val="white"/>
           <w:rtl w:val="0"/>
         </w:rPr>
-        <w:t xml:space="preserve">If a majority of the tumor names in a cluster are close to a specific standardized term, then all the tumor names are mapped to that standardized term. In case there is a draw, where two or more standardized terms are equally represented in a cluster, then each tumor name within that cluster is assigned to its closest matching standardized tumor name. The final standardization process is similar to the standardization process discussed in the edit-distance based AP clustering, however, instead of edit distances , we used the euclidean distance in the embedding space to determine the closest standardized terms.  </w:t>
-      </w:r>
-    </w:p>
-    <w:p>
-      <w:pPr>
-        <w:ind w:left="-540" w:firstLine="0"/>
-        <w:rPr>
-          <w:sz w:val="24"/>
-          <w:szCs w:val="24"/>
-          <w:highlight w:val="white"/>
-        </w:rPr>
-      </w:pPr>
-      <w:r>
-        <w:rPr>
-          <w:rtl w:val="0"/>
-        </w:rPr>
-      </w:r>
-    </w:p>
-    <w:p>
-      <w:pPr>
-        <w:ind w:left="-540" w:firstLine="0"/>
-        <w:rPr>
-          <w:sz w:val="24"/>
-          <w:szCs w:val="24"/>
-          <w:highlight w:val="white"/>
-        </w:rPr>
-      </w:pPr>
-      <w:r>
-        <w:rPr>
-          <w:sz w:val="24"/>
-          <w:szCs w:val="24"/>
-          <w:highlight w:val="white"/>
-          <w:rtl w:val="0"/>
-        </w:rPr>
-        <w:t xml:space="preserve">In addition to AP clustering, we also implemented KMeans clustering on the PCA transformed embeddings to standardize the tumor names in clinical </w:t>
-      </w:r>
-      <w:r>
-        <w:rPr>
-          <w:sz w:val="24"/>
-          <w:szCs w:val="24"/>
-          <w:highlight w:val="white"/>
-          <w:rtl w:val="0"/>
-        </w:rPr>
-        <w:t xml:space="preserve">trials</w:t>
-      </w:r>
-      <w:r>
-        <w:rPr>
-          <w:sz w:val="24"/>
-          <w:szCs w:val="24"/>
-          <w:highlight w:val="white"/>
-          <w:rtl w:val="0"/>
-        </w:rPr>
-        <w:t xml:space="preserve">. Unlike AP clustering, the KMeans algorithm requires the user to define “K” or the numbers of clusters to be formed as a hyperparameter </w:t>
-      </w:r>
-      <w:hyperlink r:id="rId48">
-        <w:r>
-          <w:rPr>
-            <w:color w:val="1155cc"/>
-            <w:sz w:val="24"/>
-            <w:szCs w:val="24"/>
-            <w:highlight w:val="white"/>
-            <w:u w:val="single"/>
-            <w:rtl w:val="0"/>
-          </w:rPr>
-          <w:t xml:space="preserve">(Wu 2012)</w:t>
-        </w:r>
-      </w:hyperlink>
-      <w:r>
-        <w:rPr>
-          <w:sz w:val="24"/>
-          <w:szCs w:val="24"/>
-          <w:highlight w:val="white"/>
-          <w:rtl w:val="0"/>
-        </w:rPr>
-        <w:t xml:space="preserve">. Since we neither have any a priori information on the types of tumors that are present in the clinical trials database or have any means to classify the tumors into based on their tissue or molecular subtypes, we needed to use other computational methods to decide on a value for the number of clusters to provide as an input to the KMeans algorithm. Thus to determine the number of clusters,  we computed a commonly used cluster performance metric known as silhouette coefficient </w:t>
-      </w:r>
-      <w:hyperlink r:id="rId49">
-        <w:r>
-          <w:rPr>
-            <w:color w:val="1155cc"/>
-            <w:sz w:val="24"/>
-            <w:szCs w:val="24"/>
-            <w:highlight w:val="white"/>
-            <w:u w:val="single"/>
-            <w:rtl w:val="0"/>
-          </w:rPr>
-          <w:t xml:space="preserve">(Shahapure and Nicholas 2020)</w:t>
-        </w:r>
-      </w:hyperlink>
-      <w:r>
-        <w:rPr>
-          <w:sz w:val="24"/>
-          <w:szCs w:val="24"/>
-          <w:highlight w:val="white"/>
-          <w:rtl w:val="0"/>
-        </w:rPr>
-        <w:t xml:space="preserve">. After the clustering is completed, silhouette coefficient is computed for each data point and it ranges from [-1, 1].  A silhouette coefficient of 1 signifies that the data point is well matched to other elements in its own cluster and poorly matched to members of neighboring clusters </w:t>
-      </w:r>
-      <w:hyperlink r:id="rId50">
-        <w:r>
-          <w:rPr>
-            <w:color w:val="1155cc"/>
-            <w:sz w:val="24"/>
-            <w:szCs w:val="24"/>
-            <w:highlight w:val="white"/>
-            <w:u w:val="single"/>
-            <w:rtl w:val="0"/>
-          </w:rPr>
-          <w:t xml:space="preserve">(Shutaywi and Kachouie 2021)</w:t>
-        </w:r>
-      </w:hyperlink>
-      <w:r>
-        <w:rPr>
-          <w:sz w:val="24"/>
-          <w:szCs w:val="24"/>
-          <w:highlight w:val="white"/>
-          <w:rtl w:val="0"/>
-        </w:rPr>
-        <w:t xml:space="preserve">.  A score of 0 indicates that the data point is at the decision boundary of neighboring clusters and a score of -1 indicates that the data point is in the wrong cluster </w:t>
-      </w:r>
-      <w:hyperlink r:id="rId51">
-        <w:r>
-          <w:rPr>
-            <w:color w:val="1155cc"/>
-            <w:sz w:val="24"/>
-            <w:szCs w:val="24"/>
-            <w:highlight w:val="white"/>
-            <w:u w:val="single"/>
-            <w:rtl w:val="0"/>
-          </w:rPr>
-          <w:t xml:space="preserve">(Shutaywi and Kachouie 2021)</w:t>
-        </w:r>
-      </w:hyperlink>
-      <w:r>
-        <w:rPr>
-          <w:sz w:val="24"/>
-          <w:szCs w:val="24"/>
-          <w:highlight w:val="white"/>
-          <w:rtl w:val="0"/>
-        </w:rPr>
-        <w:t xml:space="preserve">. Thus, higher the silhouette coefficient the better is the clustering. Intuitively, a higher silhouette coefficient for a data point represents high cohesion of that data point with rest of the cluster members and high separation from members of neighboring clusters.  </w:t>
-      </w:r>
-    </w:p>
-    <w:p>
-      <w:pPr>
-        <w:ind w:left="-540" w:firstLine="0"/>
-        <w:rPr>
-          <w:sz w:val="24"/>
-          <w:szCs w:val="24"/>
-          <w:highlight w:val="white"/>
-        </w:rPr>
-      </w:pPr>
-      <w:r>
-        <w:rPr>
-          <w:rtl w:val="0"/>
-        </w:rPr>
-      </w:r>
-    </w:p>
-    <w:p>
-      <w:pPr>
-        <w:ind w:left="-540" w:firstLine="0"/>
-        <w:rPr>
-          <w:sz w:val="24"/>
-          <w:szCs w:val="24"/>
-          <w:highlight w:val="white"/>
-        </w:rPr>
-      </w:pPr>
-      <w:r>
-        <w:rPr>
-          <w:sz w:val="24"/>
-          <w:szCs w:val="24"/>
-          <w:highlight w:val="white"/>
-          <w:rtl w:val="0"/>
-        </w:rPr>
-        <w:t xml:space="preserve">For several values of “K”, we perform KMeans clustering and calculate the silhouette coefficient for each data point. For each cluster we can calculate the average silhouette coefficient which indicates the performance for that cluster, and further taking the average of all the averaged silhouette coefficients provides a metric  that can be used to evaluate the overall clustering performance of the KMeans algorithm for a given value of “K”, with higher value being a better clustering performance. We refer to this metric as the mean silhouette score. Using this method, we evaluated the mean silhouette score for various values of “K” under both ADA002 and LTE-3 embeddings and when only the 5th edition of WHO tumors or all editions of WHO tumors were considered in the pipeline along with the NCIT terms. In figure 3, we plot the mean silhouette score for each of these cases. </w:t>
-      </w:r>
-    </w:p>
-    <w:p>
-      <w:pPr>
-        <w:ind w:left="-540" w:firstLine="0"/>
-        <w:rPr>
-          <w:sz w:val="24"/>
-          <w:szCs w:val="24"/>
-          <w:highlight w:val="white"/>
-        </w:rPr>
-      </w:pPr>
-      <w:r>
-        <w:rPr>
-          <w:sz w:val="24"/>
-          <w:szCs w:val="24"/>
-          <w:highlight w:val="white"/>
-          <w:rtl w:val="0"/>
-        </w:rPr>
-        <w:t xml:space="preserve"> </w:t>
-      </w:r>
-    </w:p>
-    <w:p>
-      <w:pPr>
-        <w:ind w:left="-540" w:firstLine="0"/>
-        <w:rPr>
-          <w:b w:val="1"/>
-          <w:sz w:val="24"/>
-          <w:szCs w:val="24"/>
-          <w:highlight w:val="white"/>
-        </w:rPr>
-      </w:pPr>
-      <w:r>
-        <w:rPr>
-          <w:b w:val="1"/>
-          <w:sz w:val="24"/>
-          <w:szCs w:val="24"/>
-          <w:highlight w:val="white"/>
-          <w:rtl w:val="0"/>
-        </w:rPr>
-        <w:t xml:space="preserve">Figure 3: Average Silhouette Score vs Number of clusters (K) used in KMeans. a. ADA002 when all editions of WHO terms are used. b.  ADA002 when 5th edition of WHO terms are used c.  LTE-3 when all editions of WHO terms are used d.  LTE-3  when 5th editions of WHO terms are used</w:t>
-      </w:r>
-    </w:p>
-    <w:p>
-      <w:pPr>
-        <w:rPr>
-          <w:sz w:val="24"/>
-          <w:szCs w:val="24"/>
-          <w:highlight w:val="white"/>
-        </w:rPr>
-      </w:pPr>
-      <w:r>
-        <w:rPr>
-          <w:b w:val="1"/>
-        </w:rPr>
-        <w:drawing>
-          <wp:inline distB="114300" distT="114300" distL="114300" distR="114300">
-            <wp:extent cx="6057900" cy="2527300"/>
-            <wp:effectExtent b="0" l="0" r="0" t="0"/>
-            <wp:docPr id="1" name="image3.png"/>
-            <a:graphic>
-              <a:graphicData uri="http://schemas.openxmlformats.org/drawingml/2006/picture">
-                <pic:pic>
-                  <pic:nvPicPr>
-                    <pic:cNvPr id="0" name="image3.png"/>
-                    <pic:cNvPicPr preferRelativeResize="0"/>
-                  </pic:nvPicPr>
-                  <pic:blipFill>
-                    <a:blip r:embed="rId52"/>
-                    <a:srcRect b="0" l="0" r="0" t="0"/>
-                    <a:stretch>
-                      <a:fillRect/>
-                    </a:stretch>
-                  </pic:blipFill>
-                  <pic:spPr>
-                    <a:xfrm>
-                      <a:off x="0" y="0"/>
-                      <a:ext cx="6057900" cy="2527300"/>
-                    </a:xfrm>
-                    <a:prstGeom prst="rect"/>
-                    <a:ln/>
-                  </pic:spPr>
-                </pic:pic>
-              </a:graphicData>
-            </a:graphic>
-          </wp:inline>
-        </w:drawing>
-      </w:r>
-      <w:r>
-        <w:rPr>
-          <w:rtl w:val="0"/>
-        </w:rPr>
-      </w:r>
-    </w:p>
-    <w:p>
-      <w:pPr>
-        <w:ind w:left="-540" w:firstLine="0"/>
-        <w:rPr>
-          <w:sz w:val="24"/>
-          <w:szCs w:val="24"/>
-          <w:highlight w:val="white"/>
-        </w:rPr>
-      </w:pPr>
-      <w:r>
-        <w:rPr>
-          <w:rtl w:val="0"/>
-        </w:rPr>
-      </w:r>
-    </w:p>
-    <w:p>
-      <w:pPr>
-        <w:ind w:left="-540" w:firstLine="0"/>
-        <w:rPr>
-          <w:sz w:val="24"/>
-          <w:szCs w:val="24"/>
-          <w:highlight w:val="white"/>
-        </w:rPr>
-      </w:pPr>
-      <w:r>
-        <w:rPr>
-          <w:sz w:val="24"/>
-          <w:szCs w:val="24"/>
-          <w:highlight w:val="white"/>
-          <w:rtl w:val="0"/>
-        </w:rPr>
-        <w:t xml:space="preserve">Once the clustering is completed using KMeans, we follow the exact same steps for outlier detection (isolation forest and LOF analysis) and standardization (compute euclidean distances with standardized term and identify the closest match) as we did for AP clusters and maintain the exact hyperparameter configurations.  The entire text-embedding based standardization pipeline is displayed in figure 5. </w:t>
-      </w:r>
-    </w:p>
-    <w:p>
-      <w:pPr>
-        <w:ind w:left="-540" w:firstLine="0"/>
-        <w:rPr>
-          <w:b w:val="1"/>
-          <w:sz w:val="24"/>
-          <w:szCs w:val="24"/>
-          <w:highlight w:val="white"/>
-        </w:rPr>
-      </w:pPr>
-      <w:r>
-        <w:rPr>
-          <w:rtl w:val="0"/>
-        </w:rPr>
-      </w:r>
-    </w:p>
-    <w:p>
-      <w:pPr>
-        <w:ind w:left="-540" w:firstLine="0"/>
-        <w:rPr>
-          <w:b w:val="1"/>
-        </w:rPr>
-      </w:pPr>
-      <w:r>
-        <w:rPr>
-          <w:b w:val="1"/>
-          <w:sz w:val="24"/>
-          <w:szCs w:val="24"/>
-          <w:highlight w:val="white"/>
-          <w:rtl w:val="0"/>
-        </w:rPr>
-        <w:t xml:space="preserve">Figure 5: </w:t>
-      </w:r>
-      <w:r>
-        <w:rPr>
-          <w:b w:val="1"/>
-          <w:rtl w:val="0"/>
-        </w:rPr>
-        <w:t xml:space="preserve">Text Match Pipeline using ADA002 and LTE-3 Embeddings </w:t>
-      </w:r>
-    </w:p>
-    <w:p>
-      <w:pPr>
-        <w:rPr>
-          <w:b w:val="1"/>
-        </w:rPr>
-      </w:pPr>
-      <w:r>
-        <w:rPr>
-          <w:rtl w:val="0"/>
-        </w:rPr>
-      </w:r>
-    </w:p>
-    <w:p>
-      <w:pPr>
-        <w:rPr>
-          <w:sz w:val="24"/>
-          <w:szCs w:val="24"/>
-          <w:highlight w:val="white"/>
-        </w:rPr>
-      </w:pPr>
-      <w:r>
-        <w:rPr>
-          <w:b w:val="1"/>
-        </w:rPr>
-        <w:drawing>
-          <wp:inline distB="114300" distT="114300" distL="114300" distR="114300">
-            <wp:extent cx="6716681" cy="2703570"/>
-            <wp:effectExtent b="0" l="0" r="0" t="0"/>
-            <wp:docPr id="3" name="image2.png"/>
-            <a:graphic>
-              <a:graphicData uri="http://schemas.openxmlformats.org/drawingml/2006/picture">
-                <pic:pic>
-                  <pic:nvPicPr>
-                    <pic:cNvPr id="0" name="image2.png"/>
-                    <pic:cNvPicPr preferRelativeResize="0"/>
-                  </pic:nvPicPr>
-                  <pic:blipFill>
-                    <a:blip r:embed="rId53"/>
-                    <a:srcRect b="0" l="0" r="0" t="0"/>
-                    <a:stretch>
-                      <a:fillRect/>
-                    </a:stretch>
-                  </pic:blipFill>
-                  <pic:spPr>
-                    <a:xfrm>
-                      <a:off x="0" y="0"/>
-                      <a:ext cx="6716681" cy="2703570"/>
-                    </a:xfrm>
-                    <a:prstGeom prst="rect"/>
-                    <a:ln/>
-                  </pic:spPr>
-                </pic:pic>
-              </a:graphicData>
-            </a:graphic>
-          </wp:inline>
-        </w:drawing>
-      </w:r>
-      <w:r>
-        <w:rPr>
-          <w:rtl w:val="0"/>
-        </w:rPr>
-      </w:r>
-    </w:p>
-    <w:p>
-      <w:pPr>
-        <w:ind w:left="-540" w:firstLine="540"/>
-        <w:rPr>
-          <w:sz w:val="24"/>
-          <w:szCs w:val="24"/>
-          <w:highlight w:val="white"/>
-        </w:rPr>
-      </w:pPr>
-      <w:r>
-        <w:rPr>
-          <w:rtl w:val="0"/>
-        </w:rPr>
-      </w:r>
-    </w:p>
-    <w:p>
-      <w:pPr>
-        <w:ind w:left="-540" w:firstLine="0"/>
-        <w:rPr>
-          <w:b w:val="1"/>
-          <w:sz w:val="24"/>
-          <w:szCs w:val="24"/>
-          <w:highlight w:val="white"/>
-        </w:rPr>
-      </w:pPr>
-      <w:r>
-        <w:rPr>
-          <w:b w:val="1"/>
-          <w:sz w:val="24"/>
-          <w:szCs w:val="24"/>
-          <w:highlight w:val="white"/>
-          <w:rtl w:val="0"/>
-        </w:rPr>
-        <w:t xml:space="preserve">RESULTS</w:t>
-      </w:r>
-      <w:r>
-        <w:rPr>
-          <w:rtl w:val="0"/>
-        </w:rPr>
-      </w:r>
-    </w:p>
-    <w:p>
-      <w:pPr>
-        <w:ind w:left="-540" w:firstLine="0"/>
-        <w:rPr>
-          <w:sz w:val="24"/>
-          <w:szCs w:val="24"/>
-          <w:highlight w:val="white"/>
-        </w:rPr>
-      </w:pPr>
-      <w:r>
-        <w:rPr>
-          <w:rtl w:val="0"/>
-        </w:rPr>
-      </w:r>
-    </w:p>
-    <w:p>
-      <w:pPr>
-        <w:ind w:left="-540" w:firstLine="0"/>
-        <w:rPr>
-          <w:sz w:val="24"/>
-          <w:szCs w:val="24"/>
-          <w:highlight w:val="white"/>
-        </w:rPr>
-      </w:pPr>
-      <w:r>
-        <w:rPr>
-          <w:sz w:val="24"/>
-          <w:szCs w:val="24"/>
-          <w:highlight w:val="white"/>
-          <w:rtl w:val="0"/>
-        </w:rPr>
-        <w:t xml:space="preserve">In table 5 we compare and contrast the number of clusters we got from AP clustering when we used the text-embeddings and edit-distances.</w:t>
+        <w:t xml:space="preserve">If a majority of the tumor names in a cluster are close to a specific standardized term, then all the tumor names are mapped to that standardized term. In case there is a draw, where two or more standardized terms are equally represented in a cluster, then each tumor name within that cluster is assigned to its closest matching standardized tumor name. The final standardization process is similar to the standardization process discussed in the edit-distance based AP clustering, however, instead of edit distances , we used the euclidean distance in the embedding space to determine the closest standardized terms.  In table 5, we compare the number of AP clusters when we use text-embeddings and text-matching (edit distances) .</w:t>
       </w:r>
     </w:p>
     <w:p>
@@ -11240,27 +10828,655 @@
     </w:p>
     <w:p>
       <w:pPr>
-        <w:rPr>
-          <w:b w:val="1"/>
-          <w:color w:val="2a2a2a"/>
-          <w:sz w:val="28"/>
-          <w:szCs w:val="28"/>
+        <w:ind w:left="-540" w:firstLine="0"/>
+        <w:rPr>
+          <w:sz w:val="24"/>
+          <w:szCs w:val="24"/>
           <w:highlight w:val="white"/>
         </w:rPr>
       </w:pPr>
       <w:r>
         <w:rPr>
-          <w:rtl w:val="0"/>
-        </w:rPr>
-      </w:r>
-    </w:p>
-    <w:p>
-      <w:pPr>
-        <w:rPr>
-          <w:b w:val="1"/>
-          <w:color w:val="2a2a2a"/>
-          <w:sz w:val="28"/>
-          <w:szCs w:val="28"/>
+          <w:sz w:val="24"/>
+          <w:szCs w:val="24"/>
+          <w:highlight w:val="white"/>
+          <w:rtl w:val="0"/>
+        </w:rPr>
+        <w:t xml:space="preserve">In addition to AP clustering, we also implemented KMeans clustering on the PCA transformed embeddings to standardize the tumor names in clinical </w:t>
+      </w:r>
+      <w:r>
+        <w:rPr>
+          <w:sz w:val="24"/>
+          <w:szCs w:val="24"/>
+          <w:highlight w:val="white"/>
+          <w:rtl w:val="0"/>
+        </w:rPr>
+        <w:t xml:space="preserve">trials</w:t>
+      </w:r>
+      <w:r>
+        <w:rPr>
+          <w:sz w:val="24"/>
+          <w:szCs w:val="24"/>
+          <w:highlight w:val="white"/>
+          <w:rtl w:val="0"/>
+        </w:rPr>
+        <w:t xml:space="preserve">. Unlike AP clustering, the KMeans algorithm requires the user to define “K” or the numbers of clusters to be formed as a hyperparameter </w:t>
+      </w:r>
+      <w:hyperlink r:id="rId48">
+        <w:r>
+          <w:rPr>
+            <w:color w:val="1155cc"/>
+            <w:sz w:val="24"/>
+            <w:szCs w:val="24"/>
+            <w:highlight w:val="white"/>
+            <w:u w:val="single"/>
+            <w:rtl w:val="0"/>
+          </w:rPr>
+          <w:t xml:space="preserve">(Wu 2012)</w:t>
+        </w:r>
+      </w:hyperlink>
+      <w:r>
+        <w:rPr>
+          <w:sz w:val="24"/>
+          <w:szCs w:val="24"/>
+          <w:highlight w:val="white"/>
+          <w:rtl w:val="0"/>
+        </w:rPr>
+        <w:t xml:space="preserve">. Since we neither have any a priori information on the types of tumors that are present in the clinical trials database or have any means to classify the tumors into based on their tissue or molecular subtypes, we needed to use other computational methods to decide on a value for the number of clusters to provide as an input to the KMeans algorithm. Thus to determine the number of clusters,  we computed a commonly used cluster performance metric known as silhouette coefficient </w:t>
+      </w:r>
+      <w:hyperlink r:id="rId49">
+        <w:r>
+          <w:rPr>
+            <w:color w:val="1155cc"/>
+            <w:sz w:val="24"/>
+            <w:szCs w:val="24"/>
+            <w:highlight w:val="white"/>
+            <w:u w:val="single"/>
+            <w:rtl w:val="0"/>
+          </w:rPr>
+          <w:t xml:space="preserve">(Shahapure and Nicholas 2020)</w:t>
+        </w:r>
+      </w:hyperlink>
+      <w:r>
+        <w:rPr>
+          <w:sz w:val="24"/>
+          <w:szCs w:val="24"/>
+          <w:highlight w:val="white"/>
+          <w:rtl w:val="0"/>
+        </w:rPr>
+        <w:t xml:space="preserve">. After the clustering is completed, silhouette coefficient is computed for each data point and it ranges from [-1, 1].  A silhouette coefficient of 1 signifies that the data point is well matched to other elements in its own cluster and poorly matched to members of neighboring clusters </w:t>
+      </w:r>
+      <w:hyperlink r:id="rId50">
+        <w:r>
+          <w:rPr>
+            <w:color w:val="1155cc"/>
+            <w:sz w:val="24"/>
+            <w:szCs w:val="24"/>
+            <w:highlight w:val="white"/>
+            <w:u w:val="single"/>
+            <w:rtl w:val="0"/>
+          </w:rPr>
+          <w:t xml:space="preserve">(Shutaywi and Kachouie 2021)</w:t>
+        </w:r>
+      </w:hyperlink>
+      <w:r>
+        <w:rPr>
+          <w:sz w:val="24"/>
+          <w:szCs w:val="24"/>
+          <w:highlight w:val="white"/>
+          <w:rtl w:val="0"/>
+        </w:rPr>
+        <w:t xml:space="preserve">.  A score of 0 indicates that the data point is at the decision boundary of neighboring clusters and a score of -1 indicates that the data point is in the wrong cluster </w:t>
+      </w:r>
+      <w:hyperlink r:id="rId51">
+        <w:r>
+          <w:rPr>
+            <w:color w:val="1155cc"/>
+            <w:sz w:val="24"/>
+            <w:szCs w:val="24"/>
+            <w:highlight w:val="white"/>
+            <w:u w:val="single"/>
+            <w:rtl w:val="0"/>
+          </w:rPr>
+          <w:t xml:space="preserve">(Shutaywi and Kachouie 2021)</w:t>
+        </w:r>
+      </w:hyperlink>
+      <w:r>
+        <w:rPr>
+          <w:sz w:val="24"/>
+          <w:szCs w:val="24"/>
+          <w:highlight w:val="white"/>
+          <w:rtl w:val="0"/>
+        </w:rPr>
+        <w:t xml:space="preserve">. Thus, higher the silhouette coefficient the better is the clustering. Intuitively, a higher silhouette coefficient for a data point represents high cohesion of that data point with rest of the cluster members and high separation from members of neighboring clusters.  </w:t>
+      </w:r>
+    </w:p>
+    <w:p>
+      <w:pPr>
+        <w:ind w:left="-540" w:firstLine="0"/>
+        <w:rPr>
+          <w:sz w:val="24"/>
+          <w:szCs w:val="24"/>
+          <w:highlight w:val="white"/>
+        </w:rPr>
+      </w:pPr>
+      <w:r>
+        <w:rPr>
+          <w:rtl w:val="0"/>
+        </w:rPr>
+      </w:r>
+    </w:p>
+    <w:p>
+      <w:pPr>
+        <w:ind w:left="-540" w:firstLine="0"/>
+        <w:rPr>
+          <w:sz w:val="24"/>
+          <w:szCs w:val="24"/>
+          <w:highlight w:val="white"/>
+        </w:rPr>
+      </w:pPr>
+      <w:r>
+        <w:rPr>
+          <w:sz w:val="24"/>
+          <w:szCs w:val="24"/>
+          <w:highlight w:val="white"/>
+          <w:rtl w:val="0"/>
+        </w:rPr>
+        <w:t xml:space="preserve">For several values of “K”, we perform KMeans clustering and calculate the silhouette coefficient for each data point. For each cluster we can calculate the average silhouette coefficient which indicates the performance for that cluster, and further taking the average of all the averaged silhouette coefficients provides a metric  that can be used to evaluate the overall clustering performance of the KMeans algorithm for a given value of “K”, with higher value being a better clustering performance. We refer to this metric as the mean silhouette score. Using this method, we evaluated the mean silhouette score for various values of “K” under both ADA002 and LTE-3 embeddings and when only the 5th edition of WHO </w:t>
+      </w:r>
+      <w:r>
+        <w:rPr>
+          <w:sz w:val="24"/>
+          <w:szCs w:val="24"/>
+          <w:rtl w:val="0"/>
+        </w:rPr>
+        <w:t xml:space="preserve">database</w:t>
+      </w:r>
+      <w:r>
+        <w:rPr>
+          <w:sz w:val="24"/>
+          <w:szCs w:val="24"/>
+          <w:highlight w:val="white"/>
+          <w:rtl w:val="0"/>
+        </w:rPr>
+        <w:t xml:space="preserve"> or all editions of WHO </w:t>
+      </w:r>
+      <w:r>
+        <w:rPr>
+          <w:sz w:val="24"/>
+          <w:szCs w:val="24"/>
+          <w:rtl w:val="0"/>
+        </w:rPr>
+        <w:t xml:space="preserve">database</w:t>
+      </w:r>
+      <w:r>
+        <w:rPr>
+          <w:sz w:val="24"/>
+          <w:szCs w:val="24"/>
+          <w:highlight w:val="white"/>
+          <w:rtl w:val="0"/>
+        </w:rPr>
+        <w:t xml:space="preserve"> were considered in the pipeline along with the NCIT terms. In figure 3, we plot the mean silhouette score for each of these cases. </w:t>
+      </w:r>
+    </w:p>
+    <w:p>
+      <w:pPr>
+        <w:ind w:left="-540" w:firstLine="0"/>
+        <w:rPr>
+          <w:sz w:val="24"/>
+          <w:szCs w:val="24"/>
+          <w:highlight w:val="white"/>
+        </w:rPr>
+      </w:pPr>
+      <w:r>
+        <w:rPr>
+          <w:rtl w:val="0"/>
+        </w:rPr>
+      </w:r>
+    </w:p>
+    <w:p>
+      <w:pPr>
+        <w:ind w:left="-540" w:firstLine="0"/>
+        <w:rPr>
+          <w:b w:val="1"/>
+          <w:sz w:val="24"/>
+          <w:szCs w:val="24"/>
+          <w:highlight w:val="white"/>
+        </w:rPr>
+      </w:pPr>
+      <w:r>
+        <w:rPr>
+          <w:b w:val="1"/>
+          <w:sz w:val="24"/>
+          <w:szCs w:val="24"/>
+          <w:highlight w:val="white"/>
+          <w:rtl w:val="0"/>
+        </w:rPr>
+        <w:t xml:space="preserve">Figure 3: Average Silhouette Score vs Number of clusters (K) used in KMeans. a. ADA002 when all editions of WHO </w:t>
+      </w:r>
+      <w:r>
+        <w:rPr>
+          <w:b w:val="1"/>
+          <w:sz w:val="24"/>
+          <w:szCs w:val="24"/>
+          <w:rtl w:val="0"/>
+        </w:rPr>
+        <w:t xml:space="preserve">database</w:t>
+      </w:r>
+      <w:r>
+        <w:rPr>
+          <w:b w:val="1"/>
+          <w:sz w:val="24"/>
+          <w:szCs w:val="24"/>
+          <w:highlight w:val="white"/>
+          <w:rtl w:val="0"/>
+        </w:rPr>
+        <w:t xml:space="preserve"> are used. b.  ADA002 when 5th edition of WHO </w:t>
+      </w:r>
+      <w:r>
+        <w:rPr>
+          <w:b w:val="1"/>
+          <w:sz w:val="24"/>
+          <w:szCs w:val="24"/>
+          <w:rtl w:val="0"/>
+        </w:rPr>
+        <w:t xml:space="preserve">database</w:t>
+      </w:r>
+      <w:r>
+        <w:rPr>
+          <w:b w:val="1"/>
+          <w:sz w:val="24"/>
+          <w:szCs w:val="24"/>
+          <w:highlight w:val="white"/>
+          <w:rtl w:val="0"/>
+        </w:rPr>
+        <w:t xml:space="preserve"> are used c.  LTE-3 when all editions of WHO </w:t>
+      </w:r>
+      <w:r>
+        <w:rPr>
+          <w:b w:val="1"/>
+          <w:sz w:val="24"/>
+          <w:szCs w:val="24"/>
+          <w:rtl w:val="0"/>
+        </w:rPr>
+        <w:t xml:space="preserve">database</w:t>
+      </w:r>
+      <w:r>
+        <w:rPr>
+          <w:b w:val="1"/>
+          <w:sz w:val="24"/>
+          <w:szCs w:val="24"/>
+          <w:highlight w:val="white"/>
+          <w:rtl w:val="0"/>
+        </w:rPr>
+        <w:t xml:space="preserve"> are used d.  LTE-3  when 5th editions of WHO </w:t>
+      </w:r>
+      <w:r>
+        <w:rPr>
+          <w:b w:val="1"/>
+          <w:sz w:val="24"/>
+          <w:szCs w:val="24"/>
+          <w:rtl w:val="0"/>
+        </w:rPr>
+        <w:t xml:space="preserve">database</w:t>
+      </w:r>
+      <w:r>
+        <w:rPr>
+          <w:b w:val="1"/>
+          <w:sz w:val="24"/>
+          <w:szCs w:val="24"/>
+          <w:highlight w:val="white"/>
+          <w:rtl w:val="0"/>
+        </w:rPr>
+        <w:t xml:space="preserve"> are used</w:t>
+      </w:r>
+    </w:p>
+    <w:p>
+      <w:pPr>
+        <w:rPr>
+          <w:sz w:val="24"/>
+          <w:szCs w:val="24"/>
+          <w:highlight w:val="white"/>
+        </w:rPr>
+      </w:pPr>
+      <w:r>
+        <w:rPr>
+          <w:rtl w:val="0"/>
+        </w:rPr>
+      </w:r>
+    </w:p>
+    <w:p>
+      <w:pPr>
+        <w:ind w:left="-540" w:firstLine="0"/>
+        <w:rPr>
+          <w:sz w:val="24"/>
+          <w:szCs w:val="24"/>
+          <w:highlight w:val="white"/>
+        </w:rPr>
+      </w:pPr>
+      <w:r>
+        <w:rPr>
+          <w:rtl w:val="0"/>
+        </w:rPr>
+      </w:r>
+    </w:p>
+    <w:p>
+      <w:pPr>
+        <w:ind w:left="-540" w:firstLine="0"/>
+        <w:rPr>
+          <w:sz w:val="24"/>
+          <w:szCs w:val="24"/>
+          <w:highlight w:val="white"/>
+        </w:rPr>
+      </w:pPr>
+      <w:r>
+        <w:rPr>
+          <w:sz w:val="24"/>
+          <w:szCs w:val="24"/>
+          <w:highlight w:val="white"/>
+          <w:rtl w:val="0"/>
+        </w:rPr>
+        <w:t xml:space="preserve">Once the clustering is completed using KMeans, we follow the exact same steps for outlier detection (isolation forest and LOF analysis) and standardization (compute euclidean distances with standardized term and identify the closest match) as we did for AP clusters and maintain the exact hyperparameter configurations.  The entire text-embedding based standardization pipeline is displayed in figure 4. </w:t>
+      </w:r>
+    </w:p>
+    <w:p>
+      <w:pPr>
+        <w:ind w:left="-540" w:firstLine="0"/>
+        <w:rPr>
+          <w:sz w:val="24"/>
+          <w:szCs w:val="24"/>
+          <w:highlight w:val="white"/>
+        </w:rPr>
+      </w:pPr>
+      <w:r>
+        <w:rPr>
+          <w:rtl w:val="0"/>
+        </w:rPr>
+      </w:r>
+    </w:p>
+    <w:p>
+      <w:pPr>
+        <w:ind w:left="-540" w:firstLine="0"/>
+        <w:rPr>
+          <w:b w:val="1"/>
+        </w:rPr>
+      </w:pPr>
+      <w:r>
+        <w:rPr>
+          <w:b w:val="1"/>
+          <w:sz w:val="24"/>
+          <w:szCs w:val="24"/>
+          <w:highlight w:val="white"/>
+          <w:rtl w:val="0"/>
+        </w:rPr>
+        <w:t xml:space="preserve">Figure 4: </w:t>
+      </w:r>
+      <w:r>
+        <w:rPr>
+          <w:b w:val="1"/>
+          <w:rtl w:val="0"/>
+        </w:rPr>
+        <w:t xml:space="preserve">Text Match Pipeline using ADA002 and LTE-3 Embeddings </w:t>
+      </w:r>
+    </w:p>
+    <w:p>
+      <w:pPr>
+        <w:rPr>
+          <w:b w:val="1"/>
+        </w:rPr>
+      </w:pPr>
+      <w:r>
+        <w:rPr>
+          <w:rtl w:val="0"/>
+        </w:rPr>
+      </w:r>
+    </w:p>
+    <w:p>
+      <w:pPr>
+        <w:rPr>
+          <w:sz w:val="24"/>
+          <w:szCs w:val="24"/>
+          <w:highlight w:val="white"/>
+        </w:rPr>
+      </w:pPr>
+      <w:r>
+        <w:rPr>
+          <w:rtl w:val="0"/>
+        </w:rPr>
+      </w:r>
+    </w:p>
+    <w:p>
+      <w:pPr>
+        <w:ind w:left="-540" w:firstLine="540"/>
+        <w:rPr>
+          <w:sz w:val="24"/>
+          <w:szCs w:val="24"/>
+          <w:highlight w:val="white"/>
+        </w:rPr>
+      </w:pPr>
+      <w:r>
+        <w:rPr>
+          <w:rtl w:val="0"/>
+        </w:rPr>
+      </w:r>
+    </w:p>
+    <w:p>
+      <w:pPr>
+        <w:ind w:left="-540" w:firstLine="0"/>
+        <w:rPr>
+          <w:b w:val="1"/>
+          <w:sz w:val="24"/>
+          <w:szCs w:val="24"/>
+          <w:highlight w:val="white"/>
+        </w:rPr>
+      </w:pPr>
+      <w:r>
+        <w:rPr>
+          <w:b w:val="1"/>
+          <w:sz w:val="24"/>
+          <w:szCs w:val="24"/>
+          <w:highlight w:val="white"/>
+          <w:rtl w:val="0"/>
+        </w:rPr>
+        <w:t xml:space="preserve">RESULTS</w:t>
+      </w:r>
+      <w:r>
+        <w:rPr>
+          <w:rtl w:val="0"/>
+        </w:rPr>
+      </w:r>
+    </w:p>
+    <w:p>
+      <w:pPr>
+        <w:ind w:left="-540" w:firstLine="0"/>
+        <w:rPr>
+          <w:sz w:val="24"/>
+          <w:szCs w:val="24"/>
+          <w:highlight w:val="white"/>
+        </w:rPr>
+      </w:pPr>
+      <w:r>
+        <w:rPr>
+          <w:rtl w:val="0"/>
+        </w:rPr>
+      </w:r>
+    </w:p>
+    <w:p>
+      <w:pPr>
+        <w:ind w:left="-540" w:firstLine="0"/>
+        <w:rPr>
+          <w:sz w:val="24"/>
+          <w:szCs w:val="24"/>
+          <w:highlight w:val="white"/>
+        </w:rPr>
+      </w:pPr>
+      <w:r>
+        <w:rPr>
+          <w:sz w:val="24"/>
+          <w:szCs w:val="24"/>
+          <w:highlight w:val="white"/>
+          <w:rtl w:val="0"/>
+        </w:rPr>
+        <w:t xml:space="preserve">In this paper, we implemented 12 methods to standardize the tumor terms from the clinical trials database. These methods were based on text-matching algorithms (edit-distances) and text embedding. We identified 13,230 tumors in the clinical trials database and standardized them using these methods by considering only the 5th edition of WHO </w:t>
+      </w:r>
+      <w:r>
+        <w:rPr>
+          <w:sz w:val="24"/>
+          <w:szCs w:val="24"/>
+          <w:rtl w:val="0"/>
+        </w:rPr>
+        <w:t xml:space="preserve">database</w:t>
+      </w:r>
+      <w:r>
+        <w:rPr>
+          <w:sz w:val="24"/>
+          <w:szCs w:val="24"/>
+          <w:highlight w:val="white"/>
+          <w:rtl w:val="0"/>
+        </w:rPr>
+        <w:t xml:space="preserve">, then all editions of WHO </w:t>
+      </w:r>
+      <w:r>
+        <w:rPr>
+          <w:sz w:val="24"/>
+          <w:szCs w:val="24"/>
+          <w:rtl w:val="0"/>
+        </w:rPr>
+        <w:t xml:space="preserve">database</w:t>
+      </w:r>
+      <w:r>
+        <w:rPr>
+          <w:sz w:val="24"/>
+          <w:szCs w:val="24"/>
+          <w:highlight w:val="white"/>
+          <w:rtl w:val="0"/>
+        </w:rPr>
+        <w:t xml:space="preserve">, and finally the NCIT database.  To evaluate the performance of each of these 12 methods,  we needed to know the ground truth or the appropriate standardized tumor names for each of the 13,230 clinical trials tumors. Since this information is not available to us and annotating all the tumors manually is not feasible, thus we arbitrarily sampled 1600 tumors from the 13,230 clinical trials tumors for ground truth annotation and to evaluate the performance of our methods.  </w:t>
+      </w:r>
+    </w:p>
+    <w:p>
+      <w:pPr>
+        <w:ind w:left="-540" w:firstLine="0"/>
+        <w:rPr>
+          <w:sz w:val="24"/>
+          <w:szCs w:val="24"/>
+          <w:highlight w:val="white"/>
+        </w:rPr>
+      </w:pPr>
+      <w:r>
+        <w:rPr>
+          <w:rtl w:val="0"/>
+        </w:rPr>
+      </w:r>
+    </w:p>
+    <w:p>
+      <w:pPr>
+        <w:ind w:left="-540" w:firstLine="0"/>
+        <w:rPr>
+          <w:sz w:val="24"/>
+          <w:szCs w:val="24"/>
+          <w:highlight w:val="white"/>
+        </w:rPr>
+      </w:pPr>
+      <w:r>
+        <w:rPr>
+          <w:sz w:val="24"/>
+          <w:szCs w:val="24"/>
+          <w:highlight w:val="white"/>
+          <w:rtl w:val="0"/>
+        </w:rPr>
+        <w:t xml:space="preserve">For these 1600 tumors, we annotated the ground truths with respect to the 5th edition of WHO </w:t>
+      </w:r>
+      <w:r>
+        <w:rPr>
+          <w:sz w:val="24"/>
+          <w:szCs w:val="24"/>
+          <w:rtl w:val="0"/>
+        </w:rPr>
+        <w:t xml:space="preserve">database</w:t>
+      </w:r>
+      <w:r>
+        <w:rPr>
+          <w:sz w:val="24"/>
+          <w:szCs w:val="24"/>
+          <w:highlight w:val="white"/>
+          <w:rtl w:val="0"/>
+        </w:rPr>
+        <w:t xml:space="preserve"> and then with all editions of WHO </w:t>
+      </w:r>
+      <w:r>
+        <w:rPr>
+          <w:sz w:val="24"/>
+          <w:szCs w:val="24"/>
+          <w:rtl w:val="0"/>
+        </w:rPr>
+        <w:t xml:space="preserve">database</w:t>
+      </w:r>
+      <w:r>
+        <w:rPr>
+          <w:sz w:val="24"/>
+          <w:szCs w:val="24"/>
+          <w:highlight w:val="white"/>
+          <w:rtl w:val="0"/>
+        </w:rPr>
+        <w:t xml:space="preserve">.  We did not evaluate the performance on the NCIT tumor terms, as the WHO </w:t>
+      </w:r>
+      <w:r>
+        <w:rPr>
+          <w:sz w:val="24"/>
+          <w:szCs w:val="24"/>
+          <w:rtl w:val="0"/>
+        </w:rPr>
+        <w:t xml:space="preserve">database</w:t>
+      </w:r>
+      <w:r>
+        <w:rPr>
+          <w:sz w:val="24"/>
+          <w:szCs w:val="24"/>
+          <w:highlight w:val="white"/>
+          <w:rtl w:val="0"/>
+        </w:rPr>
+        <w:t xml:space="preserve"> is considered as the gold standard for tumor nomenclature. During the ground truth annotation process we noticed that several clinical trials tumor either had multiple ground truths associated with them or did not have ground truths available from the WHO </w:t>
+      </w:r>
+      <w:r>
+        <w:rPr>
+          <w:sz w:val="24"/>
+          <w:szCs w:val="24"/>
+          <w:rtl w:val="0"/>
+        </w:rPr>
+        <w:t xml:space="preserve">database</w:t>
+      </w:r>
+      <w:r>
+        <w:rPr>
+          <w:sz w:val="24"/>
+          <w:szCs w:val="24"/>
+          <w:highlight w:val="white"/>
+          <w:rtl w:val="0"/>
+        </w:rPr>
+        <w:t xml:space="preserve">. For the clinical trials tumors for which no ground truth could be manually assigned they had to be removed when evaluating the accuracy of each method. When only the 5th edition of the WHO database was used for standardization, we identified 567 clinical trials tumors that did not have a ground truth. Whereas, when we considered all editions of the WHO database, we identified 482 clinical trials tumors that did not have a ground truth. This is a consistent finding as all editions of the WHO tumors have more standardized tumor terms than only the 5th edition to which the clinical trials tumors can be mapped.  Therefore out of the 1600 terms we evaluated the accuracy for 1033 terms when we considered only the 5th edition of the WHO database for standardization and 1118 terms when we considered all editions of the WHO database. </w:t>
+      </w:r>
+    </w:p>
+    <w:p>
+      <w:pPr>
+        <w:ind w:left="-540" w:firstLine="0"/>
+        <w:rPr>
+          <w:sz w:val="24"/>
+          <w:szCs w:val="24"/>
+          <w:highlight w:val="white"/>
+        </w:rPr>
+      </w:pPr>
+      <w:r>
+        <w:rPr>
+          <w:rtl w:val="0"/>
+        </w:rPr>
+      </w:r>
+    </w:p>
+    <w:p>
+      <w:pPr>
+        <w:ind w:left="-540" w:firstLine="0"/>
+        <w:rPr>
+          <w:sz w:val="24"/>
+          <w:szCs w:val="24"/>
           <w:highlight w:val="white"/>
         </w:rPr>
       </w:pPr>
@@ -12556,7 +12772,7 @@
         <w:t xml:space="preserve">1 </w:t>
         <w:tab/>
       </w:r>
-      <w:hyperlink r:id="rId54">
+      <w:hyperlink r:id="rId52">
         <w:r>
           <w:rPr>
             <w:b w:val="0"/>
@@ -12570,7 +12786,7 @@
           <w:t xml:space="preserve">Bray F, Laversanne M, Sung H, </w:t>
         </w:r>
       </w:hyperlink>
-      <w:hyperlink r:id="rId55">
+      <w:hyperlink r:id="rId53">
         <w:r>
           <w:rPr>
             <w:b w:val="0"/>
@@ -12584,7 +12800,7 @@
           <w:t xml:space="preserve">et al.</w:t>
         </w:r>
       </w:hyperlink>
-      <w:hyperlink r:id="rId56">
+      <w:hyperlink r:id="rId54">
         <w:r>
           <w:rPr>
             <w:b w:val="0"/>
@@ -12598,7 +12814,7 @@
           <w:t xml:space="preserve"> Global cancer statistics 2022: GLOBOCAN estimates of incidence and mortality worldwide for 36 cancers in 185 countries. </w:t>
         </w:r>
       </w:hyperlink>
-      <w:hyperlink r:id="rId57">
+      <w:hyperlink r:id="rId55">
         <w:r>
           <w:rPr>
             <w:b w:val="0"/>
@@ -12612,7 +12828,7 @@
           <w:t xml:space="preserve">CA Cancer J Clin</w:t>
         </w:r>
       </w:hyperlink>
-      <w:hyperlink r:id="rId58">
+      <w:hyperlink r:id="rId56">
         <w:r>
           <w:rPr>
             <w:b w:val="0"/>
@@ -12669,7 +12885,7 @@
         <w:t xml:space="preserve">2 </w:t>
         <w:tab/>
       </w:r>
-      <w:hyperlink r:id="rId59">
+      <w:hyperlink r:id="rId57">
         <w:r>
           <w:rPr>
             <w:b w:val="0"/>
@@ -12683,7 +12899,7 @@
           <w:t xml:space="preserve">Siegel RL, Giaquinto AN, Jemal A. Cancer statistics, 2024. </w:t>
         </w:r>
       </w:hyperlink>
-      <w:hyperlink r:id="rId60">
+      <w:hyperlink r:id="rId58">
         <w:r>
           <w:rPr>
             <w:b w:val="0"/>
@@ -12697,7 +12913,7 @@
           <w:t xml:space="preserve">CA Cancer J Clin</w:t>
         </w:r>
       </w:hyperlink>
-      <w:hyperlink r:id="rId61">
+      <w:hyperlink r:id="rId59">
         <w:r>
           <w:rPr>
             <w:b w:val="0"/>
@@ -12754,7 +12970,7 @@
         <w:t xml:space="preserve">3 </w:t>
         <w:tab/>
       </w:r>
-      <w:hyperlink r:id="rId62">
+      <w:hyperlink r:id="rId60">
         <w:r>
           <w:rPr>
             <w:b w:val="0"/>
@@ -12768,7 +12984,7 @@
           <w:t xml:space="preserve">Matt GY, Sioson E, Shelton K, </w:t>
         </w:r>
       </w:hyperlink>
-      <w:hyperlink r:id="rId63">
+      <w:hyperlink r:id="rId61">
         <w:r>
           <w:rPr>
             <w:b w:val="0"/>
@@ -12782,7 +12998,7 @@
           <w:t xml:space="preserve">et al.</w:t>
         </w:r>
       </w:hyperlink>
-      <w:hyperlink r:id="rId64">
+      <w:hyperlink r:id="rId62">
         <w:r>
           <w:rPr>
             <w:b w:val="0"/>
@@ -12796,7 +13012,7 @@
           <w:t xml:space="preserve"> St. Jude Survivorship Portal: Sharing and Analyzing Large Clinical and Genomic Datasets from Pediatric Cancer Survivors. </w:t>
         </w:r>
       </w:hyperlink>
-      <w:hyperlink r:id="rId65">
+      <w:hyperlink r:id="rId63">
         <w:r>
           <w:rPr>
             <w:b w:val="0"/>
@@ -12810,7 +13026,7 @@
           <w:t xml:space="preserve">Cancer Discov</w:t>
         </w:r>
       </w:hyperlink>
-      <w:hyperlink r:id="rId66">
+      <w:hyperlink r:id="rId64">
         <w:r>
           <w:rPr>
             <w:b w:val="0"/>
@@ -12867,7 +13083,7 @@
         <w:t xml:space="preserve">4 </w:t>
         <w:tab/>
       </w:r>
-      <w:hyperlink r:id="rId67">
+      <w:hyperlink r:id="rId65">
         <w:r>
           <w:rPr>
             <w:b w:val="0"/>
@@ -12881,7 +13097,7 @@
           <w:t xml:space="preserve">Aristizabal P, Winestone LE, Umaretiya P, </w:t>
         </w:r>
       </w:hyperlink>
-      <w:hyperlink r:id="rId68">
+      <w:hyperlink r:id="rId66">
         <w:r>
           <w:rPr>
             <w:b w:val="0"/>
@@ -12895,7 +13111,7 @@
           <w:t xml:space="preserve">et al.</w:t>
         </w:r>
       </w:hyperlink>
-      <w:hyperlink r:id="rId69">
+      <w:hyperlink r:id="rId67">
         <w:r>
           <w:rPr>
             <w:b w:val="0"/>
@@ -12909,7 +13125,7 @@
           <w:t xml:space="preserve"> Disparities in Pediatric Oncology: The 21st Century Opportunity to Improve Outcomes for Children and Adolescents With Cancer. </w:t>
         </w:r>
       </w:hyperlink>
-      <w:hyperlink r:id="rId70">
+      <w:hyperlink r:id="rId68">
         <w:r>
           <w:rPr>
             <w:b w:val="0"/>
@@ -12923,7 +13139,7 @@
           <w:t xml:space="preserve">Am Soc Clin Oncol Educ Book</w:t>
         </w:r>
       </w:hyperlink>
-      <w:hyperlink r:id="rId71">
+      <w:hyperlink r:id="rId69">
         <w:r>
           <w:rPr>
             <w:b w:val="0"/>
@@ -12980,7 +13196,7 @@
         <w:t xml:space="preserve">5 </w:t>
         <w:tab/>
       </w:r>
-      <w:hyperlink r:id="rId72">
+      <w:hyperlink r:id="rId70">
         <w:r>
           <w:rPr>
             <w:b w:val="0"/>
@@ -12994,7 +13210,7 @@
           <w:t xml:space="preserve">Hunger Stephen P., Mullighan Charles G. Acute Lymphoblastic Leukemia in Children. </w:t>
         </w:r>
       </w:hyperlink>
-      <w:hyperlink r:id="rId73">
+      <w:hyperlink r:id="rId71">
         <w:r>
           <w:rPr>
             <w:b w:val="0"/>
@@ -13008,7 +13224,7 @@
           <w:t xml:space="preserve">N Engl J Med</w:t>
         </w:r>
       </w:hyperlink>
-      <w:hyperlink r:id="rId74">
+      <w:hyperlink r:id="rId72">
         <w:r>
           <w:rPr>
             <w:b w:val="0"/>
@@ -13065,7 +13281,7 @@
         <w:t xml:space="preserve">6 </w:t>
         <w:tab/>
       </w:r>
-      <w:hyperlink r:id="rId75">
+      <w:hyperlink r:id="rId73">
         <w:r>
           <w:rPr>
             <w:b w:val="0"/>
@@ -13079,7 +13295,7 @@
           <w:t xml:space="preserve">Laetsch TW, DuBois SG, Bender JG, </w:t>
         </w:r>
       </w:hyperlink>
-      <w:hyperlink r:id="rId76">
+      <w:hyperlink r:id="rId74">
         <w:r>
           <w:rPr>
             <w:b w:val="0"/>
@@ -13093,7 +13309,7 @@
           <w:t xml:space="preserve">et al.</w:t>
         </w:r>
       </w:hyperlink>
-      <w:hyperlink r:id="rId77">
+      <w:hyperlink r:id="rId75">
         <w:r>
           <w:rPr>
             <w:b w:val="0"/>
@@ -13107,7 +13323,7 @@
           <w:t xml:space="preserve"> Opportunities and Challenges in Drug Development for Pediatric Cancers. </w:t>
         </w:r>
       </w:hyperlink>
-      <w:hyperlink r:id="rId78">
+      <w:hyperlink r:id="rId76">
         <w:r>
           <w:rPr>
             <w:b w:val="0"/>
@@ -13121,7 +13337,7 @@
           <w:t xml:space="preserve">Cancer Discov</w:t>
         </w:r>
       </w:hyperlink>
-      <w:hyperlink r:id="rId79">
+      <w:hyperlink r:id="rId77">
         <w:r>
           <w:rPr>
             <w:b w:val="0"/>
@@ -13178,7 +13394,7 @@
         <w:t xml:space="preserve">7 </w:t>
         <w:tab/>
       </w:r>
-      <w:hyperlink r:id="rId80">
+      <w:hyperlink r:id="rId78">
         <w:r>
           <w:rPr>
             <w:b w:val="0"/>
@@ -13192,7 +13408,7 @@
           <w:t xml:space="preserve">Renfro LA, Ji L, Piao J, </w:t>
         </w:r>
       </w:hyperlink>
-      <w:hyperlink r:id="rId81">
+      <w:hyperlink r:id="rId79">
         <w:r>
           <w:rPr>
             <w:b w:val="0"/>
@@ -13206,7 +13422,7 @@
           <w:t xml:space="preserve">et al.</w:t>
         </w:r>
       </w:hyperlink>
-      <w:hyperlink r:id="rId82">
+      <w:hyperlink r:id="rId80">
         <w:r>
           <w:rPr>
             <w:b w:val="0"/>
@@ -13220,7 +13436,7 @@
           <w:t xml:space="preserve"> Trial Design Challenges and Approaches for Precision Oncology in Rare Tumors: Experiences of the Children’s Oncology Group. </w:t>
         </w:r>
       </w:hyperlink>
-      <w:hyperlink r:id="rId83">
+      <w:hyperlink r:id="rId81">
         <w:r>
           <w:rPr>
             <w:b w:val="0"/>
@@ -13234,7 +13450,7 @@
           <w:t xml:space="preserve">JCO Precis Oncol</w:t>
         </w:r>
       </w:hyperlink>
-      <w:hyperlink r:id="rId84">
+      <w:hyperlink r:id="rId82">
         <w:r>
           <w:rPr>
             <w:b w:val="0"/>
@@ -13248,7 +13464,7 @@
           <w:t xml:space="preserve">. 2019;3. doi: </w:t>
         </w:r>
       </w:hyperlink>
-      <w:hyperlink r:id="rId85">
+      <w:hyperlink r:id="rId83">
         <w:r>
           <w:rPr>
             <w:b w:val="0"/>
@@ -13305,7 +13521,7 @@
         <w:t xml:space="preserve">8 </w:t>
         <w:tab/>
       </w:r>
-      <w:hyperlink r:id="rId86">
+      <w:hyperlink r:id="rId84">
         <w:r>
           <w:rPr>
             <w:b w:val="0"/>
@@ -13319,7 +13535,7 @@
           <w:t xml:space="preserve">Rivers Z, Hyde B, Ronski K, </w:t>
         </w:r>
       </w:hyperlink>
-      <w:hyperlink r:id="rId87">
+      <w:hyperlink r:id="rId85">
         <w:r>
           <w:rPr>
             <w:b w:val="0"/>
@@ -13333,7 +13549,7 @@
           <w:t xml:space="preserve">et al.</w:t>
         </w:r>
       </w:hyperlink>
-      <w:hyperlink r:id="rId88">
+      <w:hyperlink r:id="rId86">
         <w:r>
           <w:rPr>
             <w:b w:val="0"/>
@@ -13347,7 +13563,7 @@
           <w:t xml:space="preserve"> Exploring Barriers to Pediatric Cancer Clinical Trials: The Role of a Networked, Just-in-Time Study Program. </w:t>
         </w:r>
       </w:hyperlink>
-      <w:hyperlink r:id="rId89">
+      <w:hyperlink r:id="rId87">
         <w:r>
           <w:rPr>
             <w:b w:val="0"/>
@@ -13361,7 +13577,7 @@
           <w:t xml:space="preserve">Clin Ther</w:t>
         </w:r>
       </w:hyperlink>
-      <w:hyperlink r:id="rId90">
+      <w:hyperlink r:id="rId88">
         <w:r>
           <w:rPr>
             <w:b w:val="0"/>
@@ -13418,7 +13634,7 @@
         <w:t xml:space="preserve">9 </w:t>
         <w:tab/>
       </w:r>
-      <w:hyperlink r:id="rId91">
+      <w:hyperlink r:id="rId89">
         <w:r>
           <w:rPr>
             <w:b w:val="0"/>
@@ -13432,7 +13648,7 @@
           <w:t xml:space="preserve">National Institutes of Health Clinical Trials Registry. ClinicalTrials.gov. </w:t>
         </w:r>
       </w:hyperlink>
-      <w:hyperlink r:id="rId92">
+      <w:hyperlink r:id="rId90">
         <w:r>
           <w:rPr>
             <w:b w:val="0"/>
@@ -13446,7 +13662,7 @@
           <w:t xml:space="preserve">https://clinicaltrials.gov/</w:t>
         </w:r>
       </w:hyperlink>
-      <w:hyperlink r:id="rId93">
+      <w:hyperlink r:id="rId91">
         <w:r>
           <w:rPr>
             <w:b w:val="0"/>
@@ -13503,7 +13719,7 @@
         <w:t xml:space="preserve">10 </w:t>
         <w:tab/>
       </w:r>
-      <w:hyperlink r:id="rId94">
+      <w:hyperlink r:id="rId92">
         <w:r>
           <w:rPr>
             <w:b w:val="0"/>
@@ -13517,7 +13733,7 @@
           <w:t xml:space="preserve">Zarin DA, Tse T, Williams RJ, </w:t>
         </w:r>
       </w:hyperlink>
-      <w:hyperlink r:id="rId95">
+      <w:hyperlink r:id="rId93">
         <w:r>
           <w:rPr>
             <w:b w:val="0"/>
@@ -13531,7 +13747,7 @@
           <w:t xml:space="preserve">et al.</w:t>
         </w:r>
       </w:hyperlink>
-      <w:hyperlink r:id="rId96">
+      <w:hyperlink r:id="rId94">
         <w:r>
           <w:rPr>
             <w:b w:val="0"/>
@@ -13545,7 +13761,7 @@
           <w:t xml:space="preserve"> The ClinicalTrials.gov Results Database — Update and Key Issues. </w:t>
         </w:r>
       </w:hyperlink>
-      <w:hyperlink r:id="rId97">
+      <w:hyperlink r:id="rId95">
         <w:r>
           <w:rPr>
             <w:b w:val="0"/>
@@ -13559,7 +13775,7 @@
           <w:t xml:space="preserve">N Engl J Med</w:t>
         </w:r>
       </w:hyperlink>
-      <w:hyperlink r:id="rId98">
+      <w:hyperlink r:id="rId96">
         <w:r>
           <w:rPr>
             <w:b w:val="0"/>
@@ -13616,7 +13832,7 @@
         <w:t xml:space="preserve">11 </w:t>
         <w:tab/>
       </w:r>
-      <w:hyperlink r:id="rId99">
+      <w:hyperlink r:id="rId97">
         <w:r>
           <w:rPr>
             <w:b w:val="0"/>
@@ -13630,7 +13846,7 @@
           <w:t xml:space="preserve">Siegel RL, Miller KD, Wagle NS, </w:t>
         </w:r>
       </w:hyperlink>
-      <w:hyperlink r:id="rId100">
+      <w:hyperlink r:id="rId98">
         <w:r>
           <w:rPr>
             <w:b w:val="0"/>
@@ -13644,7 +13860,7 @@
           <w:t xml:space="preserve">et al.</w:t>
         </w:r>
       </w:hyperlink>
-      <w:hyperlink r:id="rId101">
+      <w:hyperlink r:id="rId99">
         <w:r>
           <w:rPr>
             <w:b w:val="0"/>
@@ -13658,7 +13874,7 @@
           <w:t xml:space="preserve"> Cancer statistics, 2023. </w:t>
         </w:r>
       </w:hyperlink>
-      <w:hyperlink r:id="rId102">
+      <w:hyperlink r:id="rId100">
         <w:r>
           <w:rPr>
             <w:b w:val="0"/>
@@ -13672,7 +13888,7 @@
           <w:t xml:space="preserve">CA Cancer J Clin</w:t>
         </w:r>
       </w:hyperlink>
-      <w:hyperlink r:id="rId103">
+      <w:hyperlink r:id="rId101">
         <w:r>
           <w:rPr>
             <w:b w:val="0"/>
@@ -13729,7 +13945,7 @@
         <w:t xml:space="preserve">12 </w:t>
         <w:tab/>
       </w:r>
-      <w:hyperlink r:id="rId104">
+      <w:hyperlink r:id="rId102">
         <w:r>
           <w:rPr>
             <w:b w:val="0"/>
@@ -13743,7 +13959,7 @@
           <w:t xml:space="preserve">Snášel V, Keprt A, Abraham A, </w:t>
         </w:r>
       </w:hyperlink>
-      <w:hyperlink r:id="rId105">
+      <w:hyperlink r:id="rId103">
         <w:r>
           <w:rPr>
             <w:b w:val="0"/>
@@ -13757,7 +13973,7 @@
           <w:t xml:space="preserve">et al.</w:t>
         </w:r>
       </w:hyperlink>
-      <w:hyperlink r:id="rId106">
+      <w:hyperlink r:id="rId104">
         <w:r>
           <w:rPr>
             <w:b w:val="0"/>
@@ -13771,7 +13987,7 @@
           <w:t xml:space="preserve"> Approximate String Matching by Fuzzy Automata. </w:t>
         </w:r>
       </w:hyperlink>
-      <w:hyperlink r:id="rId107">
+      <w:hyperlink r:id="rId105">
         <w:r>
           <w:rPr>
             <w:b w:val="0"/>
@@ -13785,7 +14001,7 @@
           <w:t xml:space="preserve">Man-Machine Interactions</w:t>
         </w:r>
       </w:hyperlink>
-      <w:hyperlink r:id="rId108">
+      <w:hyperlink r:id="rId106">
         <w:r>
           <w:rPr>
             <w:b w:val="0"/>
@@ -13842,7 +14058,7 @@
         <w:t xml:space="preserve">13 </w:t>
         <w:tab/>
       </w:r>
-      <w:hyperlink r:id="rId109">
+      <w:hyperlink r:id="rId107">
         <w:r>
           <w:rPr>
             <w:b w:val="0"/>
@@ -13899,7 +14115,7 @@
         <w:t xml:space="preserve">14 </w:t>
         <w:tab/>
       </w:r>
-      <w:hyperlink r:id="rId110">
+      <w:hyperlink r:id="rId108">
         <w:r>
           <w:rPr>
             <w:b w:val="0"/>
@@ -13913,7 +14129,7 @@
           <w:t xml:space="preserve">Frey BJ, Dueck D. Clustering by passing messages between data points. </w:t>
         </w:r>
       </w:hyperlink>
-      <w:hyperlink r:id="rId111">
+      <w:hyperlink r:id="rId109">
         <w:r>
           <w:rPr>
             <w:b w:val="0"/>
@@ -13927,7 +14143,7 @@
           <w:t xml:space="preserve">Science</w:t>
         </w:r>
       </w:hyperlink>
-      <w:hyperlink r:id="rId112">
+      <w:hyperlink r:id="rId110">
         <w:r>
           <w:rPr>
             <w:b w:val="0"/>
@@ -13984,7 +14200,7 @@
         <w:t xml:space="preserve">15 </w:t>
         <w:tab/>
       </w:r>
-      <w:hyperlink r:id="rId113">
+      <w:hyperlink r:id="rId111">
         <w:r>
           <w:rPr>
             <w:b w:val="0"/>
@@ -13998,7 +14214,7 @@
           <w:t xml:space="preserve">Kitahara YFGI. Fast Algorithm for Affinity Propagation. In: Walsh T, ed. </w:t>
         </w:r>
       </w:hyperlink>
-      <w:hyperlink r:id="rId114">
+      <w:hyperlink r:id="rId112">
         <w:r>
           <w:rPr>
             <w:b w:val="0"/>
@@ -14012,7 +14228,7 @@
           <w:t xml:space="preserve">Twenty-Second International Joint Conference on Artificial Intelligence</w:t>
         </w:r>
       </w:hyperlink>
-      <w:hyperlink r:id="rId115">
+      <w:hyperlink r:id="rId113">
         <w:r>
           <w:rPr>
             <w:b w:val="0"/>
@@ -14069,7 +14285,7 @@
         <w:t xml:space="preserve">16 </w:t>
         <w:tab/>
       </w:r>
-      <w:hyperlink r:id="rId116">
+      <w:hyperlink r:id="rId114">
         <w:r>
           <w:rPr>
             <w:b w:val="0"/>
@@ -14083,7 +14299,7 @@
           <w:t xml:space="preserve">Shi XH, Guan RC, Wang LP, </w:t>
         </w:r>
       </w:hyperlink>
-      <w:hyperlink r:id="rId117">
+      <w:hyperlink r:id="rId115">
         <w:r>
           <w:rPr>
             <w:b w:val="0"/>
@@ -14097,7 +14313,7 @@
           <w:t xml:space="preserve">et al.</w:t>
         </w:r>
       </w:hyperlink>
-      <w:hyperlink r:id="rId118">
+      <w:hyperlink r:id="rId116">
         <w:r>
           <w:rPr>
             <w:b w:val="0"/>
@@ -14111,7 +14327,7 @@
           <w:t xml:space="preserve"> An incremental affinity propagation algorithm and its applications for text clustering. </w:t>
         </w:r>
       </w:hyperlink>
-      <w:hyperlink r:id="rId119">
+      <w:hyperlink r:id="rId117">
         <w:r>
           <w:rPr>
             <w:b w:val="0"/>
@@ -14125,7 +14341,7 @@
           <w:t xml:space="preserve">2009 International Joint Conference on Neural Networks</w:t>
         </w:r>
       </w:hyperlink>
-      <w:hyperlink r:id="rId120">
+      <w:hyperlink r:id="rId118">
         <w:r>
           <w:rPr>
             <w:b w:val="0"/>
@@ -14182,7 +14398,7 @@
         <w:t xml:space="preserve">17 </w:t>
         <w:tab/>
       </w:r>
-      <w:hyperlink r:id="rId121">
+      <w:hyperlink r:id="rId119">
         <w:r>
           <w:rPr>
             <w:b w:val="0"/>
@@ -14196,7 +14412,7 @@
           <w:t xml:space="preserve">Shailendra Kumar Shrivastava, J.L.Rana, R.C.Jain. Text document clustering based on phrase similarity using affinity propagation. </w:t>
         </w:r>
       </w:hyperlink>
-      <w:hyperlink r:id="rId122">
+      <w:hyperlink r:id="rId120">
         <w:r>
           <w:rPr>
             <w:b w:val="0"/>
@@ -14210,7 +14426,7 @@
           <w:t xml:space="preserve">International Journal of Computer Applications</w:t>
         </w:r>
       </w:hyperlink>
-      <w:hyperlink r:id="rId123">
+      <w:hyperlink r:id="rId121">
         <w:r>
           <w:rPr>
             <w:b w:val="0"/>
@@ -14224,7 +14440,7 @@
           <w:t xml:space="preserve">. 2013;61. doi: </w:t>
         </w:r>
       </w:hyperlink>
-      <w:hyperlink r:id="rId124">
+      <w:hyperlink r:id="rId122">
         <w:r>
           <w:rPr>
             <w:b w:val="0"/>
@@ -14281,7 +14497,7 @@
         <w:t xml:space="preserve">18 </w:t>
         <w:tab/>
       </w:r>
-      <w:hyperlink r:id="rId125">
+      <w:hyperlink r:id="rId123">
         <w:r>
           <w:rPr>
             <w:b w:val="0"/>
@@ -14338,7 +14554,7 @@
         <w:t xml:space="preserve">19 </w:t>
         <w:tab/>
       </w:r>
-      <w:hyperlink r:id="rId126">
+      <w:hyperlink r:id="rId124">
         <w:r>
           <w:rPr>
             <w:b w:val="0"/>
@@ -14395,7 +14611,7 @@
         <w:t xml:space="preserve">20 </w:t>
         <w:tab/>
       </w:r>
-      <w:hyperlink r:id="rId127">
+      <w:hyperlink r:id="rId125">
         <w:r>
           <w:rPr>
             <w:b w:val="0"/>
@@ -14409,7 +14625,7 @@
           <w:t xml:space="preserve">Morris J, Kuleshov V, Shmatikov V, </w:t>
         </w:r>
       </w:hyperlink>
-      <w:hyperlink r:id="rId128">
+      <w:hyperlink r:id="rId126">
         <w:r>
           <w:rPr>
             <w:b w:val="0"/>
@@ -14423,7 +14639,7 @@
           <w:t xml:space="preserve">et al.</w:t>
         </w:r>
       </w:hyperlink>
-      <w:hyperlink r:id="rId129">
+      <w:hyperlink r:id="rId127">
         <w:r>
           <w:rPr>
             <w:b w:val="0"/>
@@ -14437,7 +14653,7 @@
           <w:t xml:space="preserve"> Text embeddings reveal (almost) as much as text. </w:t>
         </w:r>
       </w:hyperlink>
-      <w:hyperlink r:id="rId130">
+      <w:hyperlink r:id="rId128">
         <w:r>
           <w:rPr>
             <w:b w:val="0"/>
@@ -14451,7 +14667,7 @@
           <w:t xml:space="preserve">Proceedings of the 2023 Conference on Empirical Methods in Natural Language Processing</w:t>
         </w:r>
       </w:hyperlink>
-      <w:hyperlink r:id="rId131">
+      <w:hyperlink r:id="rId129">
         <w:r>
           <w:rPr>
             <w:b w:val="0"/>
@@ -14508,7 +14724,7 @@
         <w:t xml:space="preserve">21 </w:t>
         <w:tab/>
       </w:r>
-      <w:hyperlink r:id="rId132">
+      <w:hyperlink r:id="rId130">
         <w:r>
           <w:rPr>
             <w:b w:val="0"/>
@@ -14522,7 +14738,7 @@
           <w:t xml:space="preserve">Mikolov T. Efficient estimation of word representations in vector space. </w:t>
         </w:r>
       </w:hyperlink>
-      <w:hyperlink r:id="rId133">
+      <w:hyperlink r:id="rId131">
         <w:r>
           <w:rPr>
             <w:b w:val="0"/>
@@ -14536,7 +14752,7 @@
           <w:t xml:space="preserve">arXiv preprint arXiv:13013781</w:t>
         </w:r>
       </w:hyperlink>
-      <w:hyperlink r:id="rId134">
+      <w:hyperlink r:id="rId132">
         <w:r>
           <w:rPr>
             <w:b w:val="0"/>
@@ -14593,7 +14809,7 @@
         <w:t xml:space="preserve">22 </w:t>
         <w:tab/>
       </w:r>
-      <w:hyperlink r:id="rId135">
+      <w:hyperlink r:id="rId133">
         <w:r>
           <w:rPr>
             <w:b w:val="0"/>
@@ -14607,7 +14823,7 @@
           <w:t xml:space="preserve">Incitti F, Urli F, Snidaro L. Beyond word embeddings: A survey. </w:t>
         </w:r>
       </w:hyperlink>
-      <w:hyperlink r:id="rId136">
+      <w:hyperlink r:id="rId134">
         <w:r>
           <w:rPr>
             <w:b w:val="0"/>
@@ -14621,7 +14837,7 @@
           <w:t xml:space="preserve">Inf Fusion</w:t>
         </w:r>
       </w:hyperlink>
-      <w:hyperlink r:id="rId137">
+      <w:hyperlink r:id="rId135">
         <w:r>
           <w:rPr>
             <w:b w:val="0"/>
@@ -14678,7 +14894,7 @@
         <w:t xml:space="preserve">23 </w:t>
         <w:tab/>
       </w:r>
-      <w:hyperlink r:id="rId138">
+      <w:hyperlink r:id="rId136">
         <w:r>
           <w:rPr>
             <w:b w:val="0"/>
@@ -14692,7 +14908,7 @@
           <w:t xml:space="preserve">Khattak FK, Jeblee S, Pou-Prom C, </w:t>
         </w:r>
       </w:hyperlink>
-      <w:hyperlink r:id="rId139">
+      <w:hyperlink r:id="rId137">
         <w:r>
           <w:rPr>
             <w:b w:val="0"/>
@@ -14706,7 +14922,7 @@
           <w:t xml:space="preserve">et al.</w:t>
         </w:r>
       </w:hyperlink>
-      <w:hyperlink r:id="rId140">
+      <w:hyperlink r:id="rId138">
         <w:r>
           <w:rPr>
             <w:b w:val="0"/>
@@ -14720,7 +14936,7 @@
           <w:t xml:space="preserve"> A survey of word embeddings for clinical text. </w:t>
         </w:r>
       </w:hyperlink>
-      <w:hyperlink r:id="rId141">
+      <w:hyperlink r:id="rId139">
         <w:r>
           <w:rPr>
             <w:b w:val="0"/>
@@ -14734,7 +14950,7 @@
           <w:t xml:space="preserve">J Biomed Inform</w:t>
         </w:r>
       </w:hyperlink>
-      <w:hyperlink r:id="rId142">
+      <w:hyperlink r:id="rId140">
         <w:r>
           <w:rPr>
             <w:b w:val="0"/>
@@ -14791,7 +15007,7 @@
         <w:t xml:space="preserve">24 </w:t>
         <w:tab/>
       </w:r>
-      <w:hyperlink r:id="rId143">
+      <w:hyperlink r:id="rId141">
         <w:r>
           <w:rPr>
             <w:b w:val="0"/>
@@ -14805,7 +15021,7 @@
           <w:t xml:space="preserve">Gökçe O, Prada J, Nikolov NI, </w:t>
         </w:r>
       </w:hyperlink>
-      <w:hyperlink r:id="rId144">
+      <w:hyperlink r:id="rId142">
         <w:r>
           <w:rPr>
             <w:b w:val="0"/>
@@ -14819,7 +15035,7 @@
           <w:t xml:space="preserve">et al.</w:t>
         </w:r>
       </w:hyperlink>
-      <w:hyperlink r:id="rId145">
+      <w:hyperlink r:id="rId143">
         <w:r>
           <w:rPr>
             <w:b w:val="0"/>
@@ -14833,7 +15049,7 @@
           <w:t xml:space="preserve"> Embedding-based scientific literature discovery in a text editor application. </w:t>
         </w:r>
       </w:hyperlink>
-      <w:hyperlink r:id="rId146">
+      <w:hyperlink r:id="rId144">
         <w:r>
           <w:rPr>
             <w:b w:val="0"/>
@@ -14847,7 +15063,7 @@
           <w:t xml:space="preserve">Proceedings of the 58th Annual Meeting of the Association for Computational Linguistics: System Demonstrations</w:t>
         </w:r>
       </w:hyperlink>
-      <w:hyperlink r:id="rId147">
+      <w:hyperlink r:id="rId145">
         <w:r>
           <w:rPr>
             <w:b w:val="0"/>
@@ -14904,7 +15120,7 @@
         <w:t xml:space="preserve">25 </w:t>
         <w:tab/>
       </w:r>
-      <w:hyperlink r:id="rId148">
+      <w:hyperlink r:id="rId146">
         <w:r>
           <w:rPr>
             <w:b w:val="0"/>
@@ -14918,7 +15134,7 @@
           <w:t xml:space="preserve">Mai G, Janowicz K, Yan B. Combining text embedding and knowledge graph embedding techniques for academic search engines. In: Key-Sun Choi, Luis Espinosa Anke, Thierry Declerck, Dagmar Gromann, Jin-Dong Kim, Axel-Cyrille Ngonga Ngomo, Muhammad Saleem, Ricardo Usbeck, ed. </w:t>
         </w:r>
       </w:hyperlink>
-      <w:hyperlink r:id="rId149">
+      <w:hyperlink r:id="rId147">
         <w:r>
           <w:rPr>
             <w:b w:val="0"/>
@@ -14932,7 +15148,7 @@
           <w:t xml:space="preserve">Joint proceedings of the 4th Workshop on Semantic Deep Learning (SemDeep-4) and NLIWoD4: Natural Language Interfaces for the Web of Data (NLIWOD-4) and 9th Question Answering over Linked Data challenge (QALD-9) co-located with 17th International Semantic Web Conference (ISWC 2018)</w:t>
         </w:r>
       </w:hyperlink>
-      <w:hyperlink r:id="rId150">
+      <w:hyperlink r:id="rId148">
         <w:r>
           <w:rPr>
             <w:b w:val="0"/>
@@ -14989,7 +15205,7 @@
         <w:t xml:space="preserve">26 </w:t>
         <w:tab/>
       </w:r>
-      <w:hyperlink r:id="rId151">
+      <w:hyperlink r:id="rId149">
         <w:r>
           <w:rPr>
             <w:b w:val="0"/>
@@ -15003,7 +15219,7 @@
           <w:t xml:space="preserve">Mehta V, Bawa S, Singh J. WEClustering: word embeddings based text clustering technique for large datasets. </w:t>
         </w:r>
       </w:hyperlink>
-      <w:hyperlink r:id="rId152">
+      <w:hyperlink r:id="rId150">
         <w:r>
           <w:rPr>
             <w:b w:val="0"/>
@@ -15017,7 +15233,7 @@
           <w:t xml:space="preserve">Complex Intell Systems</w:t>
         </w:r>
       </w:hyperlink>
-      <w:hyperlink r:id="rId153">
+      <w:hyperlink r:id="rId151">
         <w:r>
           <w:rPr>
             <w:b w:val="0"/>
@@ -15074,7 +15290,7 @@
         <w:t xml:space="preserve">27 </w:t>
         <w:tab/>
       </w:r>
-      <w:hyperlink r:id="rId154">
+      <w:hyperlink r:id="rId152">
         <w:r>
           <w:rPr>
             <w:b w:val="0"/>
@@ -15088,7 +15304,7 @@
           <w:t xml:space="preserve">Stein RA, Jaques PA, Valiati JF. An analysis of hierarchical text classification using word embeddings. </w:t>
         </w:r>
       </w:hyperlink>
-      <w:hyperlink r:id="rId155">
+      <w:hyperlink r:id="rId153">
         <w:r>
           <w:rPr>
             <w:b w:val="0"/>
@@ -15102,7 +15318,7 @@
           <w:t xml:space="preserve">Inf Sci </w:t>
         </w:r>
       </w:hyperlink>
-      <w:hyperlink r:id="rId156">
+      <w:hyperlink r:id="rId154">
         <w:r>
           <w:rPr>
             <w:b w:val="0"/>
@@ -15159,7 +15375,7 @@
         <w:t xml:space="preserve">28 </w:t>
         <w:tab/>
       </w:r>
-      <w:hyperlink r:id="rId157">
+      <w:hyperlink r:id="rId155">
         <w:r>
           <w:rPr>
             <w:b w:val="0"/>
@@ -15173,7 +15389,7 @@
           <w:t xml:space="preserve">Musto C, Semeraro G, de Gemmis M, </w:t>
         </w:r>
       </w:hyperlink>
-      <w:hyperlink r:id="rId158">
+      <w:hyperlink r:id="rId156">
         <w:r>
           <w:rPr>
             <w:b w:val="0"/>
@@ -15187,7 +15403,7 @@
           <w:t xml:space="preserve">et al.</w:t>
         </w:r>
       </w:hyperlink>
-      <w:hyperlink r:id="rId159">
+      <w:hyperlink r:id="rId157">
         <w:r>
           <w:rPr>
             <w:b w:val="0"/>
@@ -15201,7 +15417,7 @@
           <w:t xml:space="preserve"> Learning word embeddings from Wikipedia for content-based recommender systems. </w:t>
         </w:r>
       </w:hyperlink>
-      <w:hyperlink r:id="rId160">
+      <w:hyperlink r:id="rId158">
         <w:r>
           <w:rPr>
             <w:b w:val="0"/>
@@ -15215,7 +15431,7 @@
           <w:t xml:space="preserve">Lecture Notes in Computer Science</w:t>
         </w:r>
       </w:hyperlink>
-      <w:hyperlink r:id="rId161">
+      <w:hyperlink r:id="rId159">
         <w:r>
           <w:rPr>
             <w:b w:val="0"/>
@@ -15272,7 +15488,7 @@
         <w:t xml:space="preserve">29 </w:t>
         <w:tab/>
       </w:r>
-      <w:hyperlink r:id="rId162">
+      <w:hyperlink r:id="rId160">
         <w:r>
           <w:rPr>
             <w:b w:val="0"/>
@@ -15286,7 +15502,7 @@
           <w:t xml:space="preserve">Pande A, Ahuja V. WEAC: Word embeddings for anomaly classification from event logs. </w:t>
         </w:r>
       </w:hyperlink>
-      <w:hyperlink r:id="rId163">
+      <w:hyperlink r:id="rId161">
         <w:r>
           <w:rPr>
             <w:b w:val="0"/>
@@ -15300,7 +15516,7 @@
           <w:t xml:space="preserve">2017 IEEE International Conference on Big Data (Big Data)</w:t>
         </w:r>
       </w:hyperlink>
-      <w:hyperlink r:id="rId164">
+      <w:hyperlink r:id="rId162">
         <w:r>
           <w:rPr>
             <w:b w:val="0"/>
@@ -15357,7 +15573,7 @@
         <w:t xml:space="preserve">30 </w:t>
         <w:tab/>
       </w:r>
-      <w:hyperlink r:id="rId165">
+      <w:hyperlink r:id="rId163">
         <w:r>
           <w:rPr>
             <w:b w:val="0"/>
@@ -15371,7 +15587,7 @@
           <w:t xml:space="preserve">New embedding models and API updates. </w:t>
         </w:r>
       </w:hyperlink>
-      <w:hyperlink r:id="rId166">
+      <w:hyperlink r:id="rId164">
         <w:r>
           <w:rPr>
             <w:b w:val="0"/>
@@ -15385,7 +15601,7 @@
           <w:t xml:space="preserve">https://openai.com/index/new-embedding-models-and-api-updates/</w:t>
         </w:r>
       </w:hyperlink>
-      <w:hyperlink r:id="rId167">
+      <w:hyperlink r:id="rId165">
         <w:r>
           <w:rPr>
             <w:b w:val="0"/>
@@ -15482,24 +15698,6 @@
       </w:pPr>
       <w:r>
         <w:rPr>
-          <w:b w:val="1"/>
-          <w:rtl w:val="0"/>
-        </w:rPr>
-        <w:t xml:space="preserve">ntress=100 </w:t>
-      </w:r>
-      <w:hyperlink r:id="rId168">
-        <w:r>
-          <w:rPr>
-            <w:b w:val="1"/>
-            <w:color w:val="1155cc"/>
-            <w:u w:val="single"/>
-            <w:rtl w:val="0"/>
-          </w:rPr>
-          <w:t xml:space="preserve">https://www.rdocumentation.org/packages/isotree/versions/0.6.1-1/topics/isolation.forest</w:t>
-        </w:r>
-      </w:hyperlink>
-      <w:r>
-        <w:rPr>
           <w:rtl w:val="0"/>
         </w:rPr>
       </w:r>
@@ -15558,8 +15756,1456 @@
         </w:rPr>
       </w:r>
     </w:p>
+    <w:p>
+      <w:pPr>
+        <w:keepNext w:val="0"/>
+        <w:keepLines w:val="0"/>
+        <w:pageBreakBefore w:val="0"/>
+        <w:widowControl w:val="0"/>
+        <w:pBdr>
+          <w:top w:space="0" w:sz="0" w:val="nil"/>
+          <w:left w:space="0" w:sz="0" w:val="nil"/>
+          <w:bottom w:space="0" w:sz="0" w:val="nil"/>
+          <w:right w:space="0" w:sz="0" w:val="nil"/>
+          <w:between w:space="0" w:sz="0" w:val="nil"/>
+        </w:pBdr>
+        <w:shd w:fill="auto" w:val="clear"/>
+        <w:spacing w:after="0" w:before="0" w:line="276" w:lineRule="auto"/>
+        <w:ind w:left="0" w:right="0" w:firstLine="0"/>
+        <w:jc w:val="left"/>
+        <w:rPr>
+          <w:b w:val="1"/>
+        </w:rPr>
+      </w:pPr>
+      <w:r>
+        <w:rPr>
+          <w:rtl w:val="0"/>
+        </w:rPr>
+      </w:r>
+    </w:p>
+    <w:p>
+      <w:pPr>
+        <w:keepNext w:val="0"/>
+        <w:keepLines w:val="0"/>
+        <w:pageBreakBefore w:val="0"/>
+        <w:widowControl w:val="0"/>
+        <w:pBdr>
+          <w:top w:space="0" w:sz="0" w:val="nil"/>
+          <w:left w:space="0" w:sz="0" w:val="nil"/>
+          <w:bottom w:space="0" w:sz="0" w:val="nil"/>
+          <w:right w:space="0" w:sz="0" w:val="nil"/>
+          <w:between w:space="0" w:sz="0" w:val="nil"/>
+        </w:pBdr>
+        <w:shd w:fill="auto" w:val="clear"/>
+        <w:spacing w:after="0" w:before="0" w:line="276" w:lineRule="auto"/>
+        <w:ind w:left="0" w:right="0" w:firstLine="0"/>
+        <w:jc w:val="left"/>
+        <w:rPr>
+          <w:b w:val="1"/>
+        </w:rPr>
+      </w:pPr>
+      <w:r>
+        <w:rPr>
+          <w:rtl w:val="0"/>
+        </w:rPr>
+      </w:r>
+    </w:p>
+    <w:p>
+      <w:pPr>
+        <w:keepNext w:val="0"/>
+        <w:keepLines w:val="0"/>
+        <w:pageBreakBefore w:val="0"/>
+        <w:widowControl w:val="0"/>
+        <w:pBdr>
+          <w:top w:space="0" w:sz="0" w:val="nil"/>
+          <w:left w:space="0" w:sz="0" w:val="nil"/>
+          <w:bottom w:space="0" w:sz="0" w:val="nil"/>
+          <w:right w:space="0" w:sz="0" w:val="nil"/>
+          <w:between w:space="0" w:sz="0" w:val="nil"/>
+        </w:pBdr>
+        <w:shd w:fill="auto" w:val="clear"/>
+        <w:spacing w:after="0" w:before="0" w:line="276" w:lineRule="auto"/>
+        <w:ind w:left="0" w:right="0" w:firstLine="0"/>
+        <w:jc w:val="left"/>
+        <w:rPr>
+          <w:b w:val="1"/>
+        </w:rPr>
+      </w:pPr>
+      <w:r>
+        <w:rPr>
+          <w:rtl w:val="0"/>
+        </w:rPr>
+      </w:r>
+    </w:p>
+    <w:p>
+      <w:pPr>
+        <w:keepNext w:val="0"/>
+        <w:keepLines w:val="0"/>
+        <w:pageBreakBefore w:val="0"/>
+        <w:widowControl w:val="0"/>
+        <w:pBdr>
+          <w:top w:space="0" w:sz="0" w:val="nil"/>
+          <w:left w:space="0" w:sz="0" w:val="nil"/>
+          <w:bottom w:space="0" w:sz="0" w:val="nil"/>
+          <w:right w:space="0" w:sz="0" w:val="nil"/>
+          <w:between w:space="0" w:sz="0" w:val="nil"/>
+        </w:pBdr>
+        <w:shd w:fill="auto" w:val="clear"/>
+        <w:spacing w:after="0" w:before="0" w:line="276" w:lineRule="auto"/>
+        <w:ind w:left="0" w:right="0" w:firstLine="0"/>
+        <w:jc w:val="left"/>
+        <w:rPr>
+          <w:b w:val="1"/>
+        </w:rPr>
+      </w:pPr>
+      <w:r>
+        <w:rPr>
+          <w:rtl w:val="0"/>
+        </w:rPr>
+      </w:r>
+    </w:p>
+    <w:p>
+      <w:pPr>
+        <w:keepNext w:val="0"/>
+        <w:keepLines w:val="0"/>
+        <w:pageBreakBefore w:val="0"/>
+        <w:widowControl w:val="0"/>
+        <w:pBdr>
+          <w:top w:space="0" w:sz="0" w:val="nil"/>
+          <w:left w:space="0" w:sz="0" w:val="nil"/>
+          <w:bottom w:space="0" w:sz="0" w:val="nil"/>
+          <w:right w:space="0" w:sz="0" w:val="nil"/>
+          <w:between w:space="0" w:sz="0" w:val="nil"/>
+        </w:pBdr>
+        <w:shd w:fill="auto" w:val="clear"/>
+        <w:spacing w:after="0" w:before="0" w:line="276" w:lineRule="auto"/>
+        <w:ind w:left="0" w:right="0" w:firstLine="0"/>
+        <w:jc w:val="left"/>
+        <w:rPr>
+          <w:b w:val="1"/>
+        </w:rPr>
+      </w:pPr>
+      <w:r>
+        <w:rPr>
+          <w:rtl w:val="0"/>
+        </w:rPr>
+      </w:r>
+    </w:p>
+    <w:p>
+      <w:pPr>
+        <w:keepNext w:val="0"/>
+        <w:keepLines w:val="0"/>
+        <w:pageBreakBefore w:val="0"/>
+        <w:widowControl w:val="0"/>
+        <w:pBdr>
+          <w:top w:space="0" w:sz="0" w:val="nil"/>
+          <w:left w:space="0" w:sz="0" w:val="nil"/>
+          <w:bottom w:space="0" w:sz="0" w:val="nil"/>
+          <w:right w:space="0" w:sz="0" w:val="nil"/>
+          <w:between w:space="0" w:sz="0" w:val="nil"/>
+        </w:pBdr>
+        <w:shd w:fill="auto" w:val="clear"/>
+        <w:spacing w:after="0" w:before="0" w:line="276" w:lineRule="auto"/>
+        <w:ind w:left="0" w:right="0" w:firstLine="0"/>
+        <w:jc w:val="left"/>
+        <w:rPr>
+          <w:b w:val="1"/>
+        </w:rPr>
+      </w:pPr>
+      <w:r>
+        <w:rPr>
+          <w:rtl w:val="0"/>
+        </w:rPr>
+      </w:r>
+    </w:p>
+    <w:p>
+      <w:pPr>
+        <w:keepNext w:val="0"/>
+        <w:keepLines w:val="0"/>
+        <w:pageBreakBefore w:val="0"/>
+        <w:widowControl w:val="0"/>
+        <w:pBdr>
+          <w:top w:space="0" w:sz="0" w:val="nil"/>
+          <w:left w:space="0" w:sz="0" w:val="nil"/>
+          <w:bottom w:space="0" w:sz="0" w:val="nil"/>
+          <w:right w:space="0" w:sz="0" w:val="nil"/>
+          <w:between w:space="0" w:sz="0" w:val="nil"/>
+        </w:pBdr>
+        <w:shd w:fill="auto" w:val="clear"/>
+        <w:spacing w:after="0" w:before="0" w:line="276" w:lineRule="auto"/>
+        <w:ind w:left="0" w:right="0" w:firstLine="0"/>
+        <w:jc w:val="left"/>
+        <w:rPr>
+          <w:b w:val="1"/>
+        </w:rPr>
+      </w:pPr>
+      <w:r>
+        <w:rPr>
+          <w:rtl w:val="0"/>
+        </w:rPr>
+      </w:r>
+    </w:p>
+    <w:p>
+      <w:pPr>
+        <w:keepNext w:val="0"/>
+        <w:keepLines w:val="0"/>
+        <w:pageBreakBefore w:val="0"/>
+        <w:widowControl w:val="0"/>
+        <w:pBdr>
+          <w:top w:space="0" w:sz="0" w:val="nil"/>
+          <w:left w:space="0" w:sz="0" w:val="nil"/>
+          <w:bottom w:space="0" w:sz="0" w:val="nil"/>
+          <w:right w:space="0" w:sz="0" w:val="nil"/>
+          <w:between w:space="0" w:sz="0" w:val="nil"/>
+        </w:pBdr>
+        <w:shd w:fill="auto" w:val="clear"/>
+        <w:spacing w:after="0" w:before="0" w:line="276" w:lineRule="auto"/>
+        <w:ind w:left="0" w:right="0" w:firstLine="0"/>
+        <w:jc w:val="left"/>
+        <w:rPr>
+          <w:b w:val="1"/>
+        </w:rPr>
+      </w:pPr>
+      <w:r>
+        <w:rPr>
+          <w:rtl w:val="0"/>
+        </w:rPr>
+      </w:r>
+    </w:p>
+    <w:p>
+      <w:pPr>
+        <w:keepNext w:val="0"/>
+        <w:keepLines w:val="0"/>
+        <w:pageBreakBefore w:val="0"/>
+        <w:widowControl w:val="0"/>
+        <w:pBdr>
+          <w:top w:space="0" w:sz="0" w:val="nil"/>
+          <w:left w:space="0" w:sz="0" w:val="nil"/>
+          <w:bottom w:space="0" w:sz="0" w:val="nil"/>
+          <w:right w:space="0" w:sz="0" w:val="nil"/>
+          <w:between w:space="0" w:sz="0" w:val="nil"/>
+        </w:pBdr>
+        <w:shd w:fill="auto" w:val="clear"/>
+        <w:spacing w:after="0" w:before="0" w:line="276" w:lineRule="auto"/>
+        <w:ind w:left="0" w:right="0" w:firstLine="0"/>
+        <w:jc w:val="left"/>
+        <w:rPr>
+          <w:b w:val="1"/>
+        </w:rPr>
+      </w:pPr>
+      <w:r>
+        <w:rPr>
+          <w:rtl w:val="0"/>
+        </w:rPr>
+      </w:r>
+    </w:p>
+    <w:p>
+      <w:pPr>
+        <w:keepNext w:val="0"/>
+        <w:keepLines w:val="0"/>
+        <w:pageBreakBefore w:val="0"/>
+        <w:widowControl w:val="0"/>
+        <w:pBdr>
+          <w:top w:space="0" w:sz="0" w:val="nil"/>
+          <w:left w:space="0" w:sz="0" w:val="nil"/>
+          <w:bottom w:space="0" w:sz="0" w:val="nil"/>
+          <w:right w:space="0" w:sz="0" w:val="nil"/>
+          <w:between w:space="0" w:sz="0" w:val="nil"/>
+        </w:pBdr>
+        <w:shd w:fill="auto" w:val="clear"/>
+        <w:spacing w:after="0" w:before="0" w:line="276" w:lineRule="auto"/>
+        <w:ind w:left="0" w:right="0" w:firstLine="0"/>
+        <w:jc w:val="left"/>
+        <w:rPr>
+          <w:b w:val="1"/>
+        </w:rPr>
+      </w:pPr>
+      <w:r>
+        <w:rPr>
+          <w:rtl w:val="0"/>
+        </w:rPr>
+      </w:r>
+    </w:p>
+    <w:p>
+      <w:pPr>
+        <w:keepNext w:val="0"/>
+        <w:keepLines w:val="0"/>
+        <w:pageBreakBefore w:val="0"/>
+        <w:widowControl w:val="0"/>
+        <w:pBdr>
+          <w:top w:space="0" w:sz="0" w:val="nil"/>
+          <w:left w:space="0" w:sz="0" w:val="nil"/>
+          <w:bottom w:space="0" w:sz="0" w:val="nil"/>
+          <w:right w:space="0" w:sz="0" w:val="nil"/>
+          <w:between w:space="0" w:sz="0" w:val="nil"/>
+        </w:pBdr>
+        <w:shd w:fill="auto" w:val="clear"/>
+        <w:spacing w:after="0" w:before="0" w:line="276" w:lineRule="auto"/>
+        <w:ind w:left="0" w:right="0" w:firstLine="0"/>
+        <w:jc w:val="left"/>
+        <w:rPr>
+          <w:b w:val="1"/>
+        </w:rPr>
+      </w:pPr>
+      <w:r>
+        <w:rPr>
+          <w:rtl w:val="0"/>
+        </w:rPr>
+      </w:r>
+    </w:p>
+    <w:p>
+      <w:pPr>
+        <w:keepNext w:val="0"/>
+        <w:keepLines w:val="0"/>
+        <w:pageBreakBefore w:val="0"/>
+        <w:widowControl w:val="0"/>
+        <w:pBdr>
+          <w:top w:space="0" w:sz="0" w:val="nil"/>
+          <w:left w:space="0" w:sz="0" w:val="nil"/>
+          <w:bottom w:space="0" w:sz="0" w:val="nil"/>
+          <w:right w:space="0" w:sz="0" w:val="nil"/>
+          <w:between w:space="0" w:sz="0" w:val="nil"/>
+        </w:pBdr>
+        <w:shd w:fill="auto" w:val="clear"/>
+        <w:spacing w:after="0" w:before="0" w:line="276" w:lineRule="auto"/>
+        <w:ind w:left="0" w:right="0" w:firstLine="0"/>
+        <w:jc w:val="left"/>
+        <w:rPr>
+          <w:b w:val="1"/>
+        </w:rPr>
+      </w:pPr>
+      <w:r>
+        <w:rPr>
+          <w:rtl w:val="0"/>
+        </w:rPr>
+      </w:r>
+    </w:p>
+    <w:p>
+      <w:pPr>
+        <w:keepNext w:val="0"/>
+        <w:keepLines w:val="0"/>
+        <w:pageBreakBefore w:val="0"/>
+        <w:widowControl w:val="0"/>
+        <w:pBdr>
+          <w:top w:space="0" w:sz="0" w:val="nil"/>
+          <w:left w:space="0" w:sz="0" w:val="nil"/>
+          <w:bottom w:space="0" w:sz="0" w:val="nil"/>
+          <w:right w:space="0" w:sz="0" w:val="nil"/>
+          <w:between w:space="0" w:sz="0" w:val="nil"/>
+        </w:pBdr>
+        <w:shd w:fill="auto" w:val="clear"/>
+        <w:spacing w:after="0" w:before="0" w:line="276" w:lineRule="auto"/>
+        <w:ind w:left="0" w:right="0" w:firstLine="0"/>
+        <w:jc w:val="left"/>
+        <w:rPr>
+          <w:b w:val="1"/>
+        </w:rPr>
+      </w:pPr>
+      <w:r>
+        <w:rPr>
+          <w:rtl w:val="0"/>
+        </w:rPr>
+      </w:r>
+    </w:p>
+    <w:p>
+      <w:pPr>
+        <w:keepNext w:val="0"/>
+        <w:keepLines w:val="0"/>
+        <w:pageBreakBefore w:val="0"/>
+        <w:widowControl w:val="0"/>
+        <w:pBdr>
+          <w:top w:space="0" w:sz="0" w:val="nil"/>
+          <w:left w:space="0" w:sz="0" w:val="nil"/>
+          <w:bottom w:space="0" w:sz="0" w:val="nil"/>
+          <w:right w:space="0" w:sz="0" w:val="nil"/>
+          <w:between w:space="0" w:sz="0" w:val="nil"/>
+        </w:pBdr>
+        <w:shd w:fill="auto" w:val="clear"/>
+        <w:spacing w:after="0" w:before="0" w:line="276" w:lineRule="auto"/>
+        <w:ind w:left="0" w:right="0" w:firstLine="0"/>
+        <w:jc w:val="left"/>
+        <w:rPr>
+          <w:b w:val="1"/>
+        </w:rPr>
+      </w:pPr>
+      <w:r>
+        <w:rPr>
+          <w:rtl w:val="0"/>
+        </w:rPr>
+      </w:r>
+    </w:p>
+    <w:p>
+      <w:pPr>
+        <w:keepNext w:val="0"/>
+        <w:keepLines w:val="0"/>
+        <w:pageBreakBefore w:val="0"/>
+        <w:widowControl w:val="0"/>
+        <w:pBdr>
+          <w:top w:space="0" w:sz="0" w:val="nil"/>
+          <w:left w:space="0" w:sz="0" w:val="nil"/>
+          <w:bottom w:space="0" w:sz="0" w:val="nil"/>
+          <w:right w:space="0" w:sz="0" w:val="nil"/>
+          <w:between w:space="0" w:sz="0" w:val="nil"/>
+        </w:pBdr>
+        <w:shd w:fill="auto" w:val="clear"/>
+        <w:spacing w:after="0" w:before="0" w:line="276" w:lineRule="auto"/>
+        <w:ind w:left="0" w:right="0" w:firstLine="0"/>
+        <w:jc w:val="left"/>
+        <w:rPr>
+          <w:b w:val="1"/>
+        </w:rPr>
+      </w:pPr>
+      <w:r>
+        <w:rPr>
+          <w:rtl w:val="0"/>
+        </w:rPr>
+      </w:r>
+    </w:p>
+    <w:p>
+      <w:pPr>
+        <w:keepNext w:val="0"/>
+        <w:keepLines w:val="0"/>
+        <w:pageBreakBefore w:val="0"/>
+        <w:widowControl w:val="0"/>
+        <w:pBdr>
+          <w:top w:space="0" w:sz="0" w:val="nil"/>
+          <w:left w:space="0" w:sz="0" w:val="nil"/>
+          <w:bottom w:space="0" w:sz="0" w:val="nil"/>
+          <w:right w:space="0" w:sz="0" w:val="nil"/>
+          <w:between w:space="0" w:sz="0" w:val="nil"/>
+        </w:pBdr>
+        <w:shd w:fill="auto" w:val="clear"/>
+        <w:spacing w:after="0" w:before="0" w:line="276" w:lineRule="auto"/>
+        <w:ind w:left="0" w:right="0" w:firstLine="0"/>
+        <w:jc w:val="left"/>
+        <w:rPr>
+          <w:b w:val="1"/>
+        </w:rPr>
+      </w:pPr>
+      <w:r>
+        <w:rPr>
+          <w:rtl w:val="0"/>
+        </w:rPr>
+      </w:r>
+    </w:p>
+    <w:p>
+      <w:pPr>
+        <w:keepNext w:val="0"/>
+        <w:keepLines w:val="0"/>
+        <w:pageBreakBefore w:val="0"/>
+        <w:widowControl w:val="0"/>
+        <w:pBdr>
+          <w:top w:space="0" w:sz="0" w:val="nil"/>
+          <w:left w:space="0" w:sz="0" w:val="nil"/>
+          <w:bottom w:space="0" w:sz="0" w:val="nil"/>
+          <w:right w:space="0" w:sz="0" w:val="nil"/>
+          <w:between w:space="0" w:sz="0" w:val="nil"/>
+        </w:pBdr>
+        <w:shd w:fill="auto" w:val="clear"/>
+        <w:spacing w:after="0" w:before="0" w:line="276" w:lineRule="auto"/>
+        <w:ind w:left="0" w:right="0" w:firstLine="0"/>
+        <w:jc w:val="left"/>
+        <w:rPr>
+          <w:b w:val="1"/>
+        </w:rPr>
+      </w:pPr>
+      <w:r>
+        <w:rPr>
+          <w:rtl w:val="0"/>
+        </w:rPr>
+      </w:r>
+    </w:p>
+    <w:p>
+      <w:pPr>
+        <w:keepNext w:val="0"/>
+        <w:keepLines w:val="0"/>
+        <w:pageBreakBefore w:val="0"/>
+        <w:widowControl w:val="0"/>
+        <w:pBdr>
+          <w:top w:space="0" w:sz="0" w:val="nil"/>
+          <w:left w:space="0" w:sz="0" w:val="nil"/>
+          <w:bottom w:space="0" w:sz="0" w:val="nil"/>
+          <w:right w:space="0" w:sz="0" w:val="nil"/>
+          <w:between w:space="0" w:sz="0" w:val="nil"/>
+        </w:pBdr>
+        <w:shd w:fill="auto" w:val="clear"/>
+        <w:spacing w:after="0" w:before="0" w:line="276" w:lineRule="auto"/>
+        <w:ind w:left="0" w:right="0" w:firstLine="0"/>
+        <w:jc w:val="left"/>
+        <w:rPr>
+          <w:b w:val="1"/>
+        </w:rPr>
+      </w:pPr>
+      <w:r>
+        <w:rPr>
+          <w:rtl w:val="0"/>
+        </w:rPr>
+      </w:r>
+    </w:p>
+    <w:p>
+      <w:pPr>
+        <w:ind w:left="-540" w:firstLine="0"/>
+        <w:rPr>
+          <w:b w:val="1"/>
+        </w:rPr>
+      </w:pPr>
+      <w:r>
+        <w:rPr>
+          <w:b w:val="1"/>
+          <w:rtl w:val="0"/>
+        </w:rPr>
+        <w:t xml:space="preserve">FIGURES </w:t>
+      </w:r>
+    </w:p>
+    <w:p>
+      <w:pPr>
+        <w:ind w:left="-540" w:firstLine="0"/>
+        <w:rPr>
+          <w:b w:val="1"/>
+        </w:rPr>
+      </w:pPr>
+      <w:r>
+        <w:rPr>
+          <w:rtl w:val="0"/>
+        </w:rPr>
+      </w:r>
+    </w:p>
+    <w:p>
+      <w:pPr>
+        <w:ind w:left="-540" w:firstLine="0"/>
+        <w:rPr>
+          <w:b w:val="1"/>
+        </w:rPr>
+      </w:pPr>
+      <w:r>
+        <w:rPr>
+          <w:b w:val="1"/>
+          <w:color w:val="0e101a"/>
+          <w:rtl w:val="0"/>
+        </w:rPr>
+        <w:t xml:space="preserve">Figure 1</w:t>
+      </w:r>
+      <w:r>
+        <w:rPr>
+          <w:color w:val="0e101a"/>
+          <w:rtl w:val="0"/>
+        </w:rPr>
+        <w:t xml:space="preserve">: </w:t>
+      </w:r>
+      <w:r>
+        <w:rPr>
+          <w:b w:val="1"/>
+          <w:color w:val="0e101a"/>
+          <w:rtl w:val="0"/>
+        </w:rPr>
+        <w:t xml:space="preserve">Tumor extraction and annotation pipeline </w:t>
+      </w:r>
+      <w:r>
+        <w:rPr>
+          <w:rtl w:val="0"/>
+        </w:rPr>
+      </w:r>
+    </w:p>
+    <w:p>
+      <w:pPr>
+        <w:ind w:left="-540" w:firstLine="0"/>
+        <w:rPr>
+          <w:color w:val="202122"/>
+          <w:highlight w:val="white"/>
+        </w:rPr>
+      </w:pPr>
+      <w:r>
+        <w:rPr>
+          <w:b w:val="1"/>
+        </w:rPr>
+        <w:drawing>
+          <wp:inline distB="114300" distT="114300" distL="114300" distR="114300">
+            <wp:extent cx="5462588" cy="7377929"/>
+            <wp:effectExtent b="0" l="0" r="0" t="0"/>
+            <wp:docPr id="5" name="image2.png"/>
+            <a:graphic>
+              <a:graphicData uri="http://schemas.openxmlformats.org/drawingml/2006/picture">
+                <pic:pic>
+                  <pic:nvPicPr>
+                    <pic:cNvPr id="0" name="image2.png"/>
+                    <pic:cNvPicPr preferRelativeResize="0"/>
+                  </pic:nvPicPr>
+                  <pic:blipFill>
+                    <a:blip r:embed="rId166"/>
+                    <a:srcRect b="0" l="0" r="0" t="0"/>
+                    <a:stretch>
+                      <a:fillRect/>
+                    </a:stretch>
+                  </pic:blipFill>
+                  <pic:spPr>
+                    <a:xfrm>
+                      <a:off x="0" y="0"/>
+                      <a:ext cx="5462588" cy="7377929"/>
+                    </a:xfrm>
+                    <a:prstGeom prst="rect"/>
+                    <a:ln/>
+                  </pic:spPr>
+                </pic:pic>
+              </a:graphicData>
+            </a:graphic>
+          </wp:inline>
+        </w:drawing>
+      </w:r>
+      <w:r>
+        <w:rPr>
+          <w:rtl w:val="0"/>
+        </w:rPr>
+      </w:r>
+    </w:p>
+    <w:p>
+      <w:pPr>
+        <w:ind w:left="-540" w:firstLine="0"/>
+        <w:rPr>
+          <w:b w:val="1"/>
+        </w:rPr>
+      </w:pPr>
+      <w:r>
+        <w:rPr>
+          <w:rtl w:val="0"/>
+        </w:rPr>
+      </w:r>
+    </w:p>
+    <w:p>
+      <w:pPr>
+        <w:ind w:left="-540" w:firstLine="0"/>
+        <w:rPr>
+          <w:sz w:val="24"/>
+          <w:szCs w:val="24"/>
+          <w:highlight w:val="white"/>
+        </w:rPr>
+      </w:pPr>
+      <w:r>
+        <w:rPr>
+          <w:b w:val="1"/>
+          <w:rtl w:val="0"/>
+        </w:rPr>
+        <w:t xml:space="preserve">Figure 2: Text Match Pipeline using Edit Distances</w:t>
+      </w:r>
+      <w:r>
+        <w:rPr>
+          <w:sz w:val="24"/>
+          <w:szCs w:val="24"/>
+          <w:highlight w:val="white"/>
+          <w:rtl w:val="0"/>
+        </w:rPr>
+        <w:t xml:space="preserve"> </w:t>
+      </w:r>
+    </w:p>
+    <w:p>
+      <w:pPr>
+        <w:ind w:left="-540" w:firstLine="0"/>
+        <w:rPr>
+          <w:b w:val="1"/>
+        </w:rPr>
+      </w:pPr>
+      <w:r>
+        <w:rPr>
+          <w:b w:val="1"/>
+        </w:rPr>
+        <w:drawing>
+          <wp:inline distB="114300" distT="114300" distL="114300" distR="114300">
+            <wp:extent cx="3481388" cy="7948576"/>
+            <wp:effectExtent b="0" l="0" r="0" t="0"/>
+            <wp:docPr id="3" name="image4.png"/>
+            <a:graphic>
+              <a:graphicData uri="http://schemas.openxmlformats.org/drawingml/2006/picture">
+                <pic:pic>
+                  <pic:nvPicPr>
+                    <pic:cNvPr id="0" name="image4.png"/>
+                    <pic:cNvPicPr preferRelativeResize="0"/>
+                  </pic:nvPicPr>
+                  <pic:blipFill>
+                    <a:blip r:embed="rId167"/>
+                    <a:srcRect b="0" l="0" r="0" t="0"/>
+                    <a:stretch>
+                      <a:fillRect/>
+                    </a:stretch>
+                  </pic:blipFill>
+                  <pic:spPr>
+                    <a:xfrm>
+                      <a:off x="0" y="0"/>
+                      <a:ext cx="3481388" cy="7948576"/>
+                    </a:xfrm>
+                    <a:prstGeom prst="rect"/>
+                    <a:ln/>
+                  </pic:spPr>
+                </pic:pic>
+              </a:graphicData>
+            </a:graphic>
+          </wp:inline>
+        </w:drawing>
+      </w:r>
+      <w:r>
+        <w:rPr>
+          <w:rtl w:val="0"/>
+        </w:rPr>
+      </w:r>
+    </w:p>
+    <w:p>
+      <w:pPr>
+        <w:ind w:left="-540" w:firstLine="0"/>
+        <w:rPr>
+          <w:b w:val="1"/>
+        </w:rPr>
+      </w:pPr>
+      <w:r>
+        <w:rPr>
+          <w:b w:val="1"/>
+          <w:sz w:val="24"/>
+          <w:szCs w:val="24"/>
+          <w:highlight w:val="white"/>
+          <w:rtl w:val="0"/>
+        </w:rPr>
+        <w:t xml:space="preserve">Figure 3: Average Silhouette Score vs Number of clusters (K) used in KMeans. a. ADA002 when all editions of WHO terms are used. b.  ADA002 when 5th edition of WHO terms are used c.  LTE-3 when all editions of WHO terms are used d.  LTE-3  when 5th editions of WHO terms are used</w:t>
+      </w:r>
+      <w:r>
+        <w:rPr>
+          <w:rtl w:val="0"/>
+        </w:rPr>
+      </w:r>
+    </w:p>
+    <w:p>
+      <w:pPr>
+        <w:ind w:left="-540" w:firstLine="0"/>
+        <w:rPr>
+          <w:b w:val="1"/>
+        </w:rPr>
+      </w:pPr>
+      <w:r>
+        <w:rPr>
+          <w:rtl w:val="0"/>
+        </w:rPr>
+      </w:r>
+    </w:p>
+    <w:p>
+      <w:pPr>
+        <w:rPr>
+          <w:b w:val="1"/>
+        </w:rPr>
+      </w:pPr>
+      <w:r>
+        <w:rPr>
+          <w:b w:val="1"/>
+        </w:rPr>
+        <w:drawing>
+          <wp:inline distB="114300" distT="114300" distL="114300" distR="114300">
+            <wp:extent cx="6057900" cy="2527300"/>
+            <wp:effectExtent b="0" l="0" r="0" t="0"/>
+            <wp:docPr id="1" name="image1.png"/>
+            <a:graphic>
+              <a:graphicData uri="http://schemas.openxmlformats.org/drawingml/2006/picture">
+                <pic:pic>
+                  <pic:nvPicPr>
+                    <pic:cNvPr id="0" name="image1.png"/>
+                    <pic:cNvPicPr preferRelativeResize="0"/>
+                  </pic:nvPicPr>
+                  <pic:blipFill>
+                    <a:blip r:embed="rId168"/>
+                    <a:srcRect b="0" l="0" r="0" t="0"/>
+                    <a:stretch>
+                      <a:fillRect/>
+                    </a:stretch>
+                  </pic:blipFill>
+                  <pic:spPr>
+                    <a:xfrm>
+                      <a:off x="0" y="0"/>
+                      <a:ext cx="6057900" cy="2527300"/>
+                    </a:xfrm>
+                    <a:prstGeom prst="rect"/>
+                    <a:ln/>
+                  </pic:spPr>
+                </pic:pic>
+              </a:graphicData>
+            </a:graphic>
+          </wp:inline>
+        </w:drawing>
+      </w:r>
+      <w:r>
+        <w:rPr>
+          <w:rtl w:val="0"/>
+        </w:rPr>
+      </w:r>
+    </w:p>
+    <w:p>
+      <w:pPr>
+        <w:ind w:left="-540" w:firstLine="0"/>
+        <w:rPr>
+          <w:b w:val="1"/>
+        </w:rPr>
+      </w:pPr>
+      <w:r>
+        <w:rPr>
+          <w:rtl w:val="0"/>
+        </w:rPr>
+      </w:r>
+    </w:p>
+    <w:p>
+      <w:pPr>
+        <w:ind w:left="-540" w:firstLine="0"/>
+        <w:rPr>
+          <w:b w:val="1"/>
+        </w:rPr>
+      </w:pPr>
+      <w:r>
+        <w:rPr>
+          <w:rtl w:val="0"/>
+        </w:rPr>
+      </w:r>
+    </w:p>
+    <w:p>
+      <w:pPr>
+        <w:ind w:left="-540" w:firstLine="0"/>
+        <w:rPr>
+          <w:b w:val="1"/>
+        </w:rPr>
+      </w:pPr>
+      <w:r>
+        <w:rPr>
+          <w:rtl w:val="0"/>
+        </w:rPr>
+      </w:r>
+    </w:p>
+    <w:p>
+      <w:pPr>
+        <w:ind w:left="-540" w:firstLine="0"/>
+        <w:rPr>
+          <w:b w:val="1"/>
+        </w:rPr>
+      </w:pPr>
+      <w:r>
+        <w:rPr>
+          <w:rtl w:val="0"/>
+        </w:rPr>
+      </w:r>
+    </w:p>
+    <w:p>
+      <w:pPr>
+        <w:ind w:left="-540" w:firstLine="0"/>
+        <w:rPr>
+          <w:b w:val="1"/>
+        </w:rPr>
+      </w:pPr>
+      <w:r>
+        <w:rPr>
+          <w:rtl w:val="0"/>
+        </w:rPr>
+      </w:r>
+    </w:p>
+    <w:p>
+      <w:pPr>
+        <w:ind w:left="-540" w:firstLine="0"/>
+        <w:rPr>
+          <w:b w:val="1"/>
+        </w:rPr>
+      </w:pPr>
+      <w:r>
+        <w:rPr>
+          <w:rtl w:val="0"/>
+        </w:rPr>
+      </w:r>
+    </w:p>
+    <w:p>
+      <w:pPr>
+        <w:ind w:left="-540" w:firstLine="0"/>
+        <w:rPr>
+          <w:b w:val="1"/>
+        </w:rPr>
+      </w:pPr>
+      <w:r>
+        <w:rPr>
+          <w:rtl w:val="0"/>
+        </w:rPr>
+      </w:r>
+    </w:p>
+    <w:p>
+      <w:pPr>
+        <w:ind w:left="-540" w:firstLine="0"/>
+        <w:rPr>
+          <w:b w:val="1"/>
+        </w:rPr>
+      </w:pPr>
+      <w:r>
+        <w:rPr>
+          <w:rtl w:val="0"/>
+        </w:rPr>
+      </w:r>
+    </w:p>
+    <w:p>
+      <w:pPr>
+        <w:ind w:left="-540" w:firstLine="0"/>
+        <w:rPr>
+          <w:b w:val="1"/>
+        </w:rPr>
+      </w:pPr>
+      <w:r>
+        <w:rPr>
+          <w:rtl w:val="0"/>
+        </w:rPr>
+      </w:r>
+    </w:p>
+    <w:p>
+      <w:pPr>
+        <w:ind w:left="-540" w:firstLine="0"/>
+        <w:rPr>
+          <w:b w:val="1"/>
+        </w:rPr>
+      </w:pPr>
+      <w:r>
+        <w:rPr>
+          <w:rtl w:val="0"/>
+        </w:rPr>
+      </w:r>
+    </w:p>
+    <w:p>
+      <w:pPr>
+        <w:ind w:left="-540" w:firstLine="0"/>
+        <w:rPr>
+          <w:b w:val="1"/>
+        </w:rPr>
+      </w:pPr>
+      <w:r>
+        <w:rPr>
+          <w:rtl w:val="0"/>
+        </w:rPr>
+      </w:r>
+    </w:p>
+    <w:p>
+      <w:pPr>
+        <w:ind w:left="-540" w:firstLine="0"/>
+        <w:rPr>
+          <w:b w:val="1"/>
+        </w:rPr>
+      </w:pPr>
+      <w:r>
+        <w:rPr>
+          <w:rtl w:val="0"/>
+        </w:rPr>
+      </w:r>
+    </w:p>
+    <w:p>
+      <w:pPr>
+        <w:ind w:left="-540" w:firstLine="0"/>
+        <w:rPr>
+          <w:b w:val="1"/>
+        </w:rPr>
+      </w:pPr>
+      <w:r>
+        <w:rPr>
+          <w:rtl w:val="0"/>
+        </w:rPr>
+      </w:r>
+    </w:p>
+    <w:p>
+      <w:pPr>
+        <w:ind w:left="-540" w:firstLine="0"/>
+        <w:rPr>
+          <w:b w:val="1"/>
+        </w:rPr>
+      </w:pPr>
+      <w:r>
+        <w:rPr>
+          <w:rtl w:val="0"/>
+        </w:rPr>
+      </w:r>
+    </w:p>
+    <w:p>
+      <w:pPr>
+        <w:ind w:left="-540" w:firstLine="0"/>
+        <w:rPr>
+          <w:b w:val="1"/>
+        </w:rPr>
+      </w:pPr>
+      <w:r>
+        <w:rPr>
+          <w:rtl w:val="0"/>
+        </w:rPr>
+      </w:r>
+    </w:p>
+    <w:p>
+      <w:pPr>
+        <w:ind w:left="-540" w:firstLine="0"/>
+        <w:rPr>
+          <w:b w:val="1"/>
+        </w:rPr>
+      </w:pPr>
+      <w:r>
+        <w:rPr>
+          <w:rtl w:val="0"/>
+        </w:rPr>
+      </w:r>
+    </w:p>
+    <w:p>
+      <w:pPr>
+        <w:ind w:left="-540" w:firstLine="0"/>
+        <w:rPr>
+          <w:b w:val="1"/>
+        </w:rPr>
+      </w:pPr>
+      <w:r>
+        <w:rPr>
+          <w:rtl w:val="0"/>
+        </w:rPr>
+      </w:r>
+    </w:p>
+    <w:p>
+      <w:pPr>
+        <w:ind w:left="-540" w:firstLine="0"/>
+        <w:rPr>
+          <w:b w:val="1"/>
+        </w:rPr>
+      </w:pPr>
+      <w:r>
+        <w:rPr>
+          <w:rtl w:val="0"/>
+        </w:rPr>
+      </w:r>
+    </w:p>
+    <w:p>
+      <w:pPr>
+        <w:ind w:left="-540" w:firstLine="0"/>
+        <w:rPr>
+          <w:b w:val="1"/>
+        </w:rPr>
+      </w:pPr>
+      <w:r>
+        <w:rPr>
+          <w:rtl w:val="0"/>
+        </w:rPr>
+      </w:r>
+    </w:p>
+    <w:p>
+      <w:pPr>
+        <w:ind w:left="-540" w:firstLine="0"/>
+        <w:rPr>
+          <w:b w:val="1"/>
+        </w:rPr>
+      </w:pPr>
+      <w:r>
+        <w:rPr>
+          <w:rtl w:val="0"/>
+        </w:rPr>
+      </w:r>
+    </w:p>
+    <w:p>
+      <w:pPr>
+        <w:ind w:left="-540" w:firstLine="0"/>
+        <w:rPr>
+          <w:b w:val="1"/>
+        </w:rPr>
+      </w:pPr>
+      <w:r>
+        <w:rPr>
+          <w:rtl w:val="0"/>
+        </w:rPr>
+      </w:r>
+    </w:p>
+    <w:p>
+      <w:pPr>
+        <w:ind w:left="-540" w:firstLine="0"/>
+        <w:rPr>
+          <w:b w:val="1"/>
+        </w:rPr>
+      </w:pPr>
+      <w:r>
+        <w:rPr>
+          <w:rtl w:val="0"/>
+        </w:rPr>
+      </w:r>
+    </w:p>
+    <w:p>
+      <w:pPr>
+        <w:ind w:left="-540" w:firstLine="0"/>
+        <w:rPr>
+          <w:b w:val="1"/>
+        </w:rPr>
+      </w:pPr>
+      <w:r>
+        <w:rPr>
+          <w:rtl w:val="0"/>
+        </w:rPr>
+      </w:r>
+    </w:p>
+    <w:p>
+      <w:pPr>
+        <w:ind w:left="-540" w:firstLine="0"/>
+        <w:rPr>
+          <w:b w:val="1"/>
+        </w:rPr>
+      </w:pPr>
+      <w:r>
+        <w:rPr>
+          <w:rtl w:val="0"/>
+        </w:rPr>
+      </w:r>
+    </w:p>
+    <w:p>
+      <w:pPr>
+        <w:ind w:left="-540" w:firstLine="0"/>
+        <w:rPr>
+          <w:b w:val="1"/>
+        </w:rPr>
+      </w:pPr>
+      <w:r>
+        <w:rPr>
+          <w:rtl w:val="0"/>
+        </w:rPr>
+      </w:r>
+    </w:p>
+    <w:p>
+      <w:pPr>
+        <w:ind w:left="-540" w:firstLine="0"/>
+        <w:rPr>
+          <w:b w:val="1"/>
+        </w:rPr>
+      </w:pPr>
+      <w:r>
+        <w:rPr>
+          <w:b w:val="1"/>
+          <w:sz w:val="24"/>
+          <w:szCs w:val="24"/>
+          <w:highlight w:val="white"/>
+          <w:rtl w:val="0"/>
+        </w:rPr>
+        <w:t xml:space="preserve">Figure 4: </w:t>
+      </w:r>
+      <w:r>
+        <w:rPr>
+          <w:b w:val="1"/>
+          <w:rtl w:val="0"/>
+        </w:rPr>
+        <w:t xml:space="preserve">Text Match Pipeline using ADA002 and LTE-3 Embeddings </w:t>
+      </w:r>
+    </w:p>
+    <w:p>
+      <w:pPr>
+        <w:ind w:left="-540" w:firstLine="0"/>
+        <w:rPr>
+          <w:b w:val="1"/>
+        </w:rPr>
+      </w:pPr>
+      <w:r>
+        <w:rPr>
+          <w:rtl w:val="0"/>
+        </w:rPr>
+      </w:r>
+    </w:p>
+    <w:p>
+      <w:pPr>
+        <w:ind w:left="-540" w:firstLine="0"/>
+        <w:rPr>
+          <w:b w:val="1"/>
+        </w:rPr>
+      </w:pPr>
+      <w:r>
+        <w:rPr>
+          <w:b w:val="1"/>
+        </w:rPr>
+        <w:drawing>
+          <wp:inline distB="114300" distT="114300" distL="114300" distR="114300">
+            <wp:extent cx="4805363" cy="7011383"/>
+            <wp:effectExtent b="0" l="0" r="0" t="0"/>
+            <wp:docPr id="4" name="image5.png"/>
+            <a:graphic>
+              <a:graphicData uri="http://schemas.openxmlformats.org/drawingml/2006/picture">
+                <pic:pic>
+                  <pic:nvPicPr>
+                    <pic:cNvPr id="0" name="image5.png"/>
+                    <pic:cNvPicPr preferRelativeResize="0"/>
+                  </pic:nvPicPr>
+                  <pic:blipFill>
+                    <a:blip r:embed="rId169"/>
+                    <a:srcRect b="0" l="0" r="0" t="0"/>
+                    <a:stretch>
+                      <a:fillRect/>
+                    </a:stretch>
+                  </pic:blipFill>
+                  <pic:spPr>
+                    <a:xfrm>
+                      <a:off x="0" y="0"/>
+                      <a:ext cx="4805363" cy="7011383"/>
+                    </a:xfrm>
+                    <a:prstGeom prst="rect"/>
+                    <a:ln/>
+                  </pic:spPr>
+                </pic:pic>
+              </a:graphicData>
+            </a:graphic>
+          </wp:inline>
+        </w:drawing>
+      </w:r>
+      <w:r>
+        <w:rPr>
+          <w:rtl w:val="0"/>
+        </w:rPr>
+      </w:r>
+    </w:p>
+    <w:p>
+      <w:pPr>
+        <w:ind w:left="-540" w:firstLine="0"/>
+        <w:rPr>
+          <w:b w:val="1"/>
+        </w:rPr>
+      </w:pPr>
+      <w:r>
+        <w:rPr>
+          <w:rtl w:val="0"/>
+        </w:rPr>
+      </w:r>
+    </w:p>
+    <w:p>
+      <w:pPr>
+        <w:ind w:left="-540" w:firstLine="0"/>
+        <w:rPr>
+          <w:b w:val="1"/>
+        </w:rPr>
+      </w:pPr>
+      <w:r>
+        <w:rPr>
+          <w:rtl w:val="0"/>
+        </w:rPr>
+      </w:r>
+    </w:p>
+    <w:p>
+      <w:pPr>
+        <w:ind w:left="-540" w:firstLine="0"/>
+        <w:rPr>
+          <w:b w:val="1"/>
+        </w:rPr>
+      </w:pPr>
+      <w:r>
+        <w:rPr>
+          <w:rtl w:val="0"/>
+        </w:rPr>
+      </w:r>
+    </w:p>
+    <w:p>
+      <w:pPr>
+        <w:ind w:left="-540" w:firstLine="0"/>
+        <w:rPr>
+          <w:b w:val="1"/>
+        </w:rPr>
+      </w:pPr>
+      <w:r>
+        <w:rPr>
+          <w:rtl w:val="0"/>
+        </w:rPr>
+      </w:r>
+    </w:p>
+    <w:p>
+      <w:pPr>
+        <w:ind w:left="-540" w:firstLine="0"/>
+        <w:rPr>
+          <w:b w:val="1"/>
+        </w:rPr>
+      </w:pPr>
+      <w:r>
+        <w:rPr>
+          <w:rtl w:val="0"/>
+        </w:rPr>
+      </w:r>
+    </w:p>
+    <w:p>
+      <w:pPr>
+        <w:ind w:left="-540" w:firstLine="0"/>
+        <w:rPr>
+          <w:b w:val="1"/>
+        </w:rPr>
+      </w:pPr>
+      <w:r>
+        <w:rPr>
+          <w:rtl w:val="0"/>
+        </w:rPr>
+      </w:r>
+    </w:p>
+    <w:p>
+      <w:pPr>
+        <w:ind w:left="-540" w:firstLine="0"/>
+        <w:rPr>
+          <w:b w:val="1"/>
+        </w:rPr>
+      </w:pPr>
+      <w:r>
+        <w:rPr>
+          <w:rtl w:val="0"/>
+        </w:rPr>
+      </w:r>
+    </w:p>
+    <w:p>
+      <w:pPr>
+        <w:ind w:left="-540" w:firstLine="0"/>
+        <w:rPr>
+          <w:b w:val="1"/>
+        </w:rPr>
+      </w:pPr>
+      <w:r>
+        <w:rPr>
+          <w:rtl w:val="0"/>
+        </w:rPr>
+      </w:r>
+    </w:p>
+    <w:p>
+      <w:pPr>
+        <w:ind w:left="-540" w:firstLine="0"/>
+        <w:rPr>
+          <w:b w:val="1"/>
+        </w:rPr>
+      </w:pPr>
+      <w:r>
+        <w:rPr>
+          <w:rtl w:val="0"/>
+        </w:rPr>
+      </w:r>
+    </w:p>
+    <w:p>
+      <w:pPr>
+        <w:ind w:left="-540" w:firstLine="0"/>
+        <w:rPr>
+          <w:b w:val="1"/>
+        </w:rPr>
+      </w:pPr>
+      <w:r>
+        <w:rPr>
+          <w:rtl w:val="0"/>
+        </w:rPr>
+      </w:r>
+    </w:p>
+    <w:p>
+      <w:pPr>
+        <w:ind w:left="-540" w:firstLine="0"/>
+        <w:rPr>
+          <w:b w:val="1"/>
+        </w:rPr>
+      </w:pPr>
+      <w:r>
+        <w:rPr>
+          <w:rtl w:val="0"/>
+        </w:rPr>
+      </w:r>
+    </w:p>
+    <w:p>
+      <w:pPr>
+        <w:ind w:left="-540" w:firstLine="0"/>
+        <w:rPr>
+          <w:b w:val="1"/>
+        </w:rPr>
+      </w:pPr>
+      <w:r>
+        <w:rPr>
+          <w:rtl w:val="0"/>
+        </w:rPr>
+      </w:r>
+    </w:p>
+    <w:p>
+      <w:pPr>
+        <w:ind w:left="-540" w:firstLine="0"/>
+        <w:rPr>
+          <w:b w:val="1"/>
+        </w:rPr>
+      </w:pPr>
+      <w:r>
+        <w:rPr>
+          <w:rtl w:val="0"/>
+        </w:rPr>
+      </w:r>
+    </w:p>
+    <w:p>
+      <w:pPr>
+        <w:ind w:left="-540" w:firstLine="0"/>
+        <w:rPr>
+          <w:b w:val="1"/>
+        </w:rPr>
+      </w:pPr>
+      <w:r>
+        <w:rPr>
+          <w:rtl w:val="0"/>
+        </w:rPr>
+      </w:r>
+    </w:p>
+    <w:p>
+      <w:pPr>
+        <w:ind w:left="-540" w:firstLine="0"/>
+        <w:rPr>
+          <w:b w:val="1"/>
+        </w:rPr>
+      </w:pPr>
+      <w:r>
+        <w:rPr>
+          <w:rtl w:val="0"/>
+        </w:rPr>
+      </w:r>
+    </w:p>
+    <w:p>
+      <w:pPr>
+        <w:ind w:left="-540" w:firstLine="0"/>
+        <w:rPr>
+          <w:b w:val="1"/>
+        </w:rPr>
+      </w:pPr>
+      <w:r>
+        <w:rPr>
+          <w:rtl w:val="0"/>
+        </w:rPr>
+      </w:r>
+    </w:p>
+    <w:p>
+      <w:pPr>
+        <w:ind w:left="-540" w:firstLine="0"/>
+        <w:rPr>
+          <w:b w:val="1"/>
+        </w:rPr>
+      </w:pPr>
+      <w:r>
+        <w:rPr>
+          <w:rtl w:val="0"/>
+        </w:rPr>
+      </w:r>
+    </w:p>
+    <w:p>
+      <w:pPr>
+        <w:ind w:left="-540" w:firstLine="0"/>
+        <w:rPr>
+          <w:b w:val="1"/>
+        </w:rPr>
+      </w:pPr>
+      <w:r>
+        <w:rPr>
+          <w:rtl w:val="0"/>
+        </w:rPr>
+      </w:r>
+    </w:p>
+    <w:p>
+      <w:pPr>
+        <w:ind w:left="-540" w:firstLine="0"/>
+        <w:rPr>
+          <w:b w:val="1"/>
+        </w:rPr>
+      </w:pPr>
+      <w:r>
+        <w:rPr>
+          <w:rtl w:val="0"/>
+        </w:rPr>
+      </w:r>
+    </w:p>
+    <w:p>
+      <w:pPr>
+        <w:ind w:left="-540" w:firstLine="0"/>
+        <w:rPr>
+          <w:b w:val="1"/>
+        </w:rPr>
+      </w:pPr>
+      <w:r>
+        <w:rPr>
+          <w:rtl w:val="0"/>
+        </w:rPr>
+      </w:r>
+    </w:p>
     <w:sectPr>
-      <w:headerReference r:id="rId169" w:type="default"/>
+      <w:headerReference r:id="rId170" w:type="default"/>
       <w:pgSz w:h="15840" w:w="12240" w:orient="portrait"/>
       <w:pgMar w:bottom="1440" w:top="1440" w:left="1260" w:right="1440" w:header="720" w:footer="720"/>
       <w:pgNumType w:start="1"/>

</xml_diff>

<commit_message>
adding updates to results complete, intiate discussion and conclusion
</commit_message>
<xml_diff>
--- a/Paper/Clinical_Trails_Tumor_Name_Stardaization_using Embedding_Analysis.docx
+++ b/Paper/Clinical_Trails_Tumor_Name_Stardaization_using Embedding_Analysis.docx
@@ -4236,12 +4236,12 @@
           <wp:inline distB="114300" distT="114300" distL="114300" distR="114300">
             <wp:extent cx="6057900" cy="1308100"/>
             <wp:effectExtent b="0" l="0" r="0" t="0"/>
-            <wp:docPr id="2" name="image3.png"/>
+            <wp:docPr id="2" name="image2.png"/>
             <a:graphic>
               <a:graphicData uri="http://schemas.openxmlformats.org/drawingml/2006/picture">
                 <pic:pic>
                   <pic:nvPicPr>
-                    <pic:cNvPr id="0" name="image3.png"/>
+                    <pic:cNvPr id="0" name="image2.png"/>
                     <pic:cNvPicPr preferRelativeResize="0"/>
                   </pic:nvPicPr>
                   <pic:blipFill>
@@ -11453,7 +11453,7 @@
           <w:highlight w:val="white"/>
           <w:rtl w:val="0"/>
         </w:rPr>
-        <w:t xml:space="preserve">. For the clinical trials tumors for which no ground truth could be manually assigned they had to be removed when evaluating the accuracy of each method. When only the 5th edition of the WHO database was used for standardization, we identified 567 clinical trials tumors that did not have a ground truth. Whereas, when we considered all editions of the WHO database, we identified 482 clinical trials tumors that did not have a ground truth. This is a consistent finding as all editions of the WHO tumors have more standardized tumor terms than only the 5th edition to which the clinical trials tumors can be mapped.  Therefore out of the 1600 terms we evaluated the accuracy for 1033 terms when we considered only the 5th edition of the WHO database for standardization and 1118 terms when we considered all editions of the WHO database. </w:t>
+        <w:t xml:space="preserve">. For the clinical trials tumors for which no ground truth could be manually assigned they had to be removed when evaluating the accuracy of each method. When only the 5th edition of the WHO database was used for standardization, we identified 567 clinical trials tumors that did not have a ground truth. Whereas, when we considered all editions of the WHO database, we identified 482 clinical trials tumors that did not have a ground truth. This is a consistent finding as all editions of the WHO database have more standardized tumor terms than only the 5th edition to which the clinical trials tumors can be mapped.  Therefore out of the 1600 terms we evaluated the accuracy for 1033 terms when we considered only the 5th edition of the WHO database for standardization and 1118 terms when we considered all editions of the WHO database. In table 6, we report the accuracies of each of the methods, based on whether all or only the 5th edition of WHO database was used for standardization. </w:t>
       </w:r>
     </w:p>
     <w:p>
@@ -11482,12 +11482,2620 @@
       </w:pPr>
       <w:r>
         <w:rPr>
-          <w:rtl w:val="0"/>
-        </w:rPr>
-      </w:r>
-    </w:p>
-    <w:p>
-      <w:pPr>
+          <w:sz w:val="24"/>
+          <w:szCs w:val="24"/>
+          <w:highlight w:val="white"/>
+          <w:rtl w:val="0"/>
+        </w:rPr>
+        <w:t xml:space="preserve">Table 6: Accuracies for Standardization Methods </w:t>
+      </w:r>
+    </w:p>
+    <w:p>
+      <w:pPr>
+        <w:ind w:left="-540" w:firstLine="0"/>
+        <w:rPr>
+          <w:sz w:val="24"/>
+          <w:szCs w:val="24"/>
+          <w:highlight w:val="white"/>
+        </w:rPr>
+      </w:pPr>
+      <w:r>
+        <w:rPr>
+          <w:rtl w:val="0"/>
+        </w:rPr>
+      </w:r>
+    </w:p>
+    <w:tbl>
+      <w:tblPr>
+        <w:tblStyle w:val="Table6"/>
+        <w:tblW w:w="10080.0" w:type="dxa"/>
+        <w:jc w:val="left"/>
+        <w:tblBorders>
+          <w:top w:color="000000" w:space="0" w:sz="0" w:val="nil"/>
+          <w:left w:color="000000" w:space="0" w:sz="0" w:val="nil"/>
+          <w:bottom w:color="000000" w:space="0" w:sz="0" w:val="nil"/>
+          <w:right w:color="000000" w:space="0" w:sz="0" w:val="nil"/>
+          <w:insideH w:color="000000" w:space="0" w:sz="0" w:val="nil"/>
+          <w:insideV w:color="000000" w:space="0" w:sz="0" w:val="nil"/>
+        </w:tblBorders>
+        <w:tblLayout w:type="fixed"/>
+        <w:tblLook w:val="0600"/>
+      </w:tblPr>
+      <w:tblGrid>
+        <w:gridCol w:w="885"/>
+        <w:gridCol w:w="1155"/>
+        <w:gridCol w:w="2430"/>
+        <w:gridCol w:w="2775"/>
+        <w:gridCol w:w="2835"/>
+        <w:tblGridChange w:id="0">
+          <w:tblGrid>
+            <w:gridCol w:w="885"/>
+            <w:gridCol w:w="1155"/>
+            <w:gridCol w:w="2430"/>
+            <w:gridCol w:w="2775"/>
+            <w:gridCol w:w="2835"/>
+          </w:tblGrid>
+        </w:tblGridChange>
+      </w:tblGrid>
+      <w:tr>
+        <w:trPr>
+          <w:cantSplit w:val="0"/>
+          <w:trHeight w:val="345" w:hRule="atLeast"/>
+          <w:tblHeader w:val="0"/>
+        </w:trPr>
+        <w:tc>
+          <w:tcPr>
+            <w:tcBorders>
+              <w:top w:color="cccccc" w:space="0" w:sz="5" w:val="single"/>
+              <w:left w:color="cccccc" w:space="0" w:sz="5" w:val="single"/>
+              <w:bottom w:color="cccccc" w:space="0" w:sz="5" w:val="single"/>
+              <w:right w:color="cccccc" w:space="0" w:sz="5" w:val="single"/>
+            </w:tcBorders>
+            <w:tcMar>
+              <w:top w:w="40.0" w:type="dxa"/>
+              <w:left w:w="40.0" w:type="dxa"/>
+              <w:bottom w:w="40.0" w:type="dxa"/>
+              <w:right w:w="40.0" w:type="dxa"/>
+            </w:tcMar>
+            <w:vAlign w:val="bottom"/>
+          </w:tcPr>
+          <w:p>
+            <w:pPr>
+              <w:widowControl w:val="0"/>
+              <w:rPr>
+                <w:b w:val="1"/>
+                <w:sz w:val="20"/>
+                <w:szCs w:val="20"/>
+              </w:rPr>
+            </w:pPr>
+            <w:r>
+              <w:rPr>
+                <w:b w:val="1"/>
+                <w:sz w:val="20"/>
+                <w:szCs w:val="20"/>
+                <w:rtl w:val="0"/>
+              </w:rPr>
+              <w:t xml:space="preserve">Ranking</w:t>
+            </w:r>
+          </w:p>
+        </w:tc>
+        <w:tc>
+          <w:tcPr>
+            <w:tcBorders>
+              <w:top w:color="cccccc" w:space="0" w:sz="5" w:val="single"/>
+              <w:left w:color="cccccc" w:space="0" w:sz="5" w:val="single"/>
+              <w:bottom w:color="cccccc" w:space="0" w:sz="5" w:val="single"/>
+              <w:right w:color="cccccc" w:space="0" w:sz="5" w:val="single"/>
+            </w:tcBorders>
+            <w:tcMar>
+              <w:top w:w="40.0" w:type="dxa"/>
+              <w:left w:w="40.0" w:type="dxa"/>
+              <w:bottom w:w="40.0" w:type="dxa"/>
+              <w:right w:w="40.0" w:type="dxa"/>
+            </w:tcMar>
+            <w:vAlign w:val="bottom"/>
+          </w:tcPr>
+          <w:p>
+            <w:pPr>
+              <w:widowControl w:val="0"/>
+              <w:rPr>
+                <w:b w:val="1"/>
+                <w:sz w:val="20"/>
+                <w:szCs w:val="20"/>
+              </w:rPr>
+            </w:pPr>
+            <w:r>
+              <w:rPr>
+                <w:b w:val="1"/>
+                <w:sz w:val="20"/>
+                <w:szCs w:val="20"/>
+                <w:rtl w:val="0"/>
+              </w:rPr>
+              <w:t xml:space="preserve">Basis</w:t>
+            </w:r>
+          </w:p>
+        </w:tc>
+        <w:tc>
+          <w:tcPr>
+            <w:tcBorders>
+              <w:top w:color="cccccc" w:space="0" w:sz="5" w:val="single"/>
+              <w:left w:color="cccccc" w:space="0" w:sz="5" w:val="single"/>
+              <w:bottom w:color="cccccc" w:space="0" w:sz="5" w:val="single"/>
+              <w:right w:color="cccccc" w:space="0" w:sz="5" w:val="single"/>
+            </w:tcBorders>
+            <w:tcMar>
+              <w:top w:w="40.0" w:type="dxa"/>
+              <w:left w:w="40.0" w:type="dxa"/>
+              <w:bottom w:w="40.0" w:type="dxa"/>
+              <w:right w:w="40.0" w:type="dxa"/>
+            </w:tcMar>
+            <w:vAlign w:val="bottom"/>
+          </w:tcPr>
+          <w:p>
+            <w:pPr>
+              <w:widowControl w:val="0"/>
+              <w:rPr>
+                <w:b w:val="1"/>
+                <w:sz w:val="20"/>
+                <w:szCs w:val="20"/>
+              </w:rPr>
+            </w:pPr>
+            <w:r>
+              <w:rPr>
+                <w:b w:val="1"/>
+                <w:sz w:val="20"/>
+                <w:szCs w:val="20"/>
+                <w:rtl w:val="0"/>
+              </w:rPr>
+              <w:t xml:space="preserve">Methods</w:t>
+            </w:r>
+          </w:p>
+        </w:tc>
+        <w:tc>
+          <w:tcPr>
+            <w:tcBorders>
+              <w:top w:color="cccccc" w:space="0" w:sz="5" w:val="single"/>
+              <w:left w:color="cccccc" w:space="0" w:sz="5" w:val="single"/>
+              <w:bottom w:color="cccccc" w:space="0" w:sz="5" w:val="single"/>
+              <w:right w:color="cccccc" w:space="0" w:sz="5" w:val="single"/>
+            </w:tcBorders>
+            <w:tcMar>
+              <w:top w:w="40.0" w:type="dxa"/>
+              <w:left w:w="40.0" w:type="dxa"/>
+              <w:bottom w:w="40.0" w:type="dxa"/>
+              <w:right w:w="40.0" w:type="dxa"/>
+            </w:tcMar>
+            <w:vAlign w:val="bottom"/>
+          </w:tcPr>
+          <w:p>
+            <w:pPr>
+              <w:widowControl w:val="0"/>
+              <w:rPr>
+                <w:b w:val="1"/>
+                <w:sz w:val="20"/>
+                <w:szCs w:val="20"/>
+              </w:rPr>
+            </w:pPr>
+            <w:r>
+              <w:rPr>
+                <w:b w:val="1"/>
+                <w:sz w:val="20"/>
+                <w:szCs w:val="20"/>
+                <w:rtl w:val="0"/>
+              </w:rPr>
+              <w:t xml:space="preserve">Accuracy All Editions WHO</w:t>
+            </w:r>
+          </w:p>
+        </w:tc>
+        <w:tc>
+          <w:tcPr>
+            <w:tcBorders>
+              <w:top w:color="cccccc" w:space="0" w:sz="5" w:val="single"/>
+              <w:left w:color="cccccc" w:space="0" w:sz="5" w:val="single"/>
+              <w:bottom w:color="cccccc" w:space="0" w:sz="5" w:val="single"/>
+              <w:right w:color="cccccc" w:space="0" w:sz="5" w:val="single"/>
+            </w:tcBorders>
+            <w:tcMar>
+              <w:top w:w="40.0" w:type="dxa"/>
+              <w:left w:w="40.0" w:type="dxa"/>
+              <w:bottom w:w="40.0" w:type="dxa"/>
+              <w:right w:w="40.0" w:type="dxa"/>
+            </w:tcMar>
+            <w:vAlign w:val="bottom"/>
+          </w:tcPr>
+          <w:p>
+            <w:pPr>
+              <w:widowControl w:val="0"/>
+              <w:rPr>
+                <w:b w:val="1"/>
+                <w:sz w:val="20"/>
+                <w:szCs w:val="20"/>
+              </w:rPr>
+            </w:pPr>
+            <w:r>
+              <w:rPr>
+                <w:b w:val="1"/>
+                <w:sz w:val="20"/>
+                <w:szCs w:val="20"/>
+                <w:rtl w:val="0"/>
+              </w:rPr>
+              <w:t xml:space="preserve">Accuracy 5th Edition WHO</w:t>
+            </w:r>
+          </w:p>
+        </w:tc>
+      </w:tr>
+      <w:tr>
+        <w:trPr>
+          <w:cantSplit w:val="0"/>
+          <w:trHeight w:val="330" w:hRule="atLeast"/>
+          <w:tblHeader w:val="0"/>
+        </w:trPr>
+        <w:tc>
+          <w:tcPr>
+            <w:tcBorders>
+              <w:top w:color="cccccc" w:space="0" w:sz="5" w:val="single"/>
+              <w:left w:color="cccccc" w:space="0" w:sz="5" w:val="single"/>
+              <w:bottom w:color="cccccc" w:space="0" w:sz="5" w:val="single"/>
+              <w:right w:color="cccccc" w:space="0" w:sz="5" w:val="single"/>
+            </w:tcBorders>
+            <w:tcMar>
+              <w:top w:w="40.0" w:type="dxa"/>
+              <w:left w:w="40.0" w:type="dxa"/>
+              <w:bottom w:w="40.0" w:type="dxa"/>
+              <w:right w:w="40.0" w:type="dxa"/>
+            </w:tcMar>
+            <w:vAlign w:val="bottom"/>
+          </w:tcPr>
+          <w:p>
+            <w:pPr>
+              <w:widowControl w:val="0"/>
+              <w:jc w:val="right"/>
+              <w:rPr>
+                <w:sz w:val="20"/>
+                <w:szCs w:val="20"/>
+              </w:rPr>
+            </w:pPr>
+            <w:r>
+              <w:rPr>
+                <w:sz w:val="20"/>
+                <w:szCs w:val="20"/>
+                <w:rtl w:val="0"/>
+              </w:rPr>
+              <w:t xml:space="preserve">1</w:t>
+            </w:r>
+          </w:p>
+        </w:tc>
+        <w:tc>
+          <w:tcPr>
+            <w:tcBorders>
+              <w:top w:color="cccccc" w:space="0" w:sz="5" w:val="single"/>
+              <w:left w:color="cccccc" w:space="0" w:sz="5" w:val="single"/>
+              <w:bottom w:color="cccccc" w:space="0" w:sz="5" w:val="single"/>
+              <w:right w:color="cccccc" w:space="0" w:sz="5" w:val="single"/>
+            </w:tcBorders>
+            <w:tcMar>
+              <w:top w:w="40.0" w:type="dxa"/>
+              <w:left w:w="40.0" w:type="dxa"/>
+              <w:bottom w:w="40.0" w:type="dxa"/>
+              <w:right w:w="40.0" w:type="dxa"/>
+            </w:tcMar>
+            <w:vAlign w:val="bottom"/>
+          </w:tcPr>
+          <w:p>
+            <w:pPr>
+              <w:widowControl w:val="0"/>
+              <w:rPr>
+                <w:sz w:val="20"/>
+                <w:szCs w:val="20"/>
+              </w:rPr>
+            </w:pPr>
+            <w:r>
+              <w:rPr>
+                <w:sz w:val="20"/>
+                <w:szCs w:val="20"/>
+                <w:rtl w:val="0"/>
+              </w:rPr>
+              <w:t xml:space="preserve">Embedding</w:t>
+            </w:r>
+          </w:p>
+        </w:tc>
+        <w:tc>
+          <w:tcPr>
+            <w:tcBorders>
+              <w:top w:color="cccccc" w:space="0" w:sz="5" w:val="single"/>
+              <w:left w:color="cccccc" w:space="0" w:sz="5" w:val="single"/>
+              <w:bottom w:color="cccccc" w:space="0" w:sz="5" w:val="single"/>
+              <w:right w:color="cccccc" w:space="0" w:sz="5" w:val="single"/>
+            </w:tcBorders>
+            <w:tcMar>
+              <w:top w:w="40.0" w:type="dxa"/>
+              <w:left w:w="40.0" w:type="dxa"/>
+              <w:bottom w:w="40.0" w:type="dxa"/>
+              <w:right w:w="40.0" w:type="dxa"/>
+            </w:tcMar>
+            <w:vAlign w:val="bottom"/>
+          </w:tcPr>
+          <w:p>
+            <w:pPr>
+              <w:widowControl w:val="0"/>
+              <w:rPr>
+                <w:sz w:val="20"/>
+                <w:szCs w:val="20"/>
+              </w:rPr>
+            </w:pPr>
+            <w:r>
+              <w:rPr>
+                <w:sz w:val="20"/>
+                <w:szCs w:val="20"/>
+                <w:rtl w:val="0"/>
+              </w:rPr>
+              <w:t xml:space="preserve">LTE-3 + Euclidean Dist</w:t>
+            </w:r>
+          </w:p>
+        </w:tc>
+        <w:tc>
+          <w:tcPr>
+            <w:tcBorders>
+              <w:top w:color="cccccc" w:space="0" w:sz="5" w:val="single"/>
+              <w:left w:color="cccccc" w:space="0" w:sz="5" w:val="single"/>
+              <w:bottom w:color="cccccc" w:space="0" w:sz="5" w:val="single"/>
+              <w:right w:color="cccccc" w:space="0" w:sz="5" w:val="single"/>
+            </w:tcBorders>
+            <w:tcMar>
+              <w:top w:w="40.0" w:type="dxa"/>
+              <w:left w:w="40.0" w:type="dxa"/>
+              <w:bottom w:w="40.0" w:type="dxa"/>
+              <w:right w:w="40.0" w:type="dxa"/>
+            </w:tcMar>
+            <w:vAlign w:val="bottom"/>
+          </w:tcPr>
+          <w:p>
+            <w:pPr>
+              <w:widowControl w:val="0"/>
+              <w:jc w:val="right"/>
+              <w:rPr>
+                <w:sz w:val="20"/>
+                <w:szCs w:val="20"/>
+              </w:rPr>
+            </w:pPr>
+            <w:r>
+              <w:rPr>
+                <w:sz w:val="20"/>
+                <w:szCs w:val="20"/>
+                <w:rtl w:val="0"/>
+              </w:rPr>
+              <w:t xml:space="preserve">0.6842576</w:t>
+            </w:r>
+          </w:p>
+        </w:tc>
+        <w:tc>
+          <w:tcPr>
+            <w:tcBorders>
+              <w:top w:color="cccccc" w:space="0" w:sz="5" w:val="single"/>
+              <w:left w:color="cccccc" w:space="0" w:sz="5" w:val="single"/>
+              <w:bottom w:color="cccccc" w:space="0" w:sz="5" w:val="single"/>
+              <w:right w:color="cccccc" w:space="0" w:sz="5" w:val="single"/>
+            </w:tcBorders>
+            <w:tcMar>
+              <w:top w:w="40.0" w:type="dxa"/>
+              <w:left w:w="40.0" w:type="dxa"/>
+              <w:bottom w:w="40.0" w:type="dxa"/>
+              <w:right w:w="40.0" w:type="dxa"/>
+            </w:tcMar>
+            <w:vAlign w:val="bottom"/>
+          </w:tcPr>
+          <w:p>
+            <w:pPr>
+              <w:widowControl w:val="0"/>
+              <w:jc w:val="right"/>
+              <w:rPr>
+                <w:sz w:val="20"/>
+                <w:szCs w:val="20"/>
+              </w:rPr>
+            </w:pPr>
+            <w:r>
+              <w:rPr>
+                <w:sz w:val="20"/>
+                <w:szCs w:val="20"/>
+                <w:rtl w:val="0"/>
+              </w:rPr>
+              <w:t xml:space="preserve">0.7405615</w:t>
+            </w:r>
+          </w:p>
+        </w:tc>
+      </w:tr>
+      <w:tr>
+        <w:trPr>
+          <w:cantSplit w:val="0"/>
+          <w:trHeight w:val="315" w:hRule="atLeast"/>
+          <w:tblHeader w:val="0"/>
+        </w:trPr>
+        <w:tc>
+          <w:tcPr>
+            <w:tcBorders>
+              <w:top w:color="cccccc" w:space="0" w:sz="5" w:val="single"/>
+              <w:left w:color="cccccc" w:space="0" w:sz="5" w:val="single"/>
+              <w:bottom w:color="cccccc" w:space="0" w:sz="5" w:val="single"/>
+              <w:right w:color="cccccc" w:space="0" w:sz="5" w:val="single"/>
+            </w:tcBorders>
+            <w:tcMar>
+              <w:top w:w="40.0" w:type="dxa"/>
+              <w:left w:w="40.0" w:type="dxa"/>
+              <w:bottom w:w="40.0" w:type="dxa"/>
+              <w:right w:w="40.0" w:type="dxa"/>
+            </w:tcMar>
+            <w:vAlign w:val="bottom"/>
+          </w:tcPr>
+          <w:p>
+            <w:pPr>
+              <w:widowControl w:val="0"/>
+              <w:jc w:val="right"/>
+              <w:rPr>
+                <w:sz w:val="20"/>
+                <w:szCs w:val="20"/>
+              </w:rPr>
+            </w:pPr>
+            <w:r>
+              <w:rPr>
+                <w:sz w:val="20"/>
+                <w:szCs w:val="20"/>
+                <w:rtl w:val="0"/>
+              </w:rPr>
+              <w:t xml:space="preserve">2</w:t>
+            </w:r>
+          </w:p>
+        </w:tc>
+        <w:tc>
+          <w:tcPr>
+            <w:tcBorders>
+              <w:top w:color="cccccc" w:space="0" w:sz="5" w:val="single"/>
+              <w:left w:color="cccccc" w:space="0" w:sz="5" w:val="single"/>
+              <w:bottom w:color="cccccc" w:space="0" w:sz="5" w:val="single"/>
+              <w:right w:color="cccccc" w:space="0" w:sz="5" w:val="single"/>
+            </w:tcBorders>
+            <w:tcMar>
+              <w:top w:w="40.0" w:type="dxa"/>
+              <w:left w:w="40.0" w:type="dxa"/>
+              <w:bottom w:w="40.0" w:type="dxa"/>
+              <w:right w:w="40.0" w:type="dxa"/>
+            </w:tcMar>
+            <w:vAlign w:val="bottom"/>
+          </w:tcPr>
+          <w:p>
+            <w:pPr>
+              <w:widowControl w:val="0"/>
+              <w:rPr>
+                <w:sz w:val="20"/>
+                <w:szCs w:val="20"/>
+              </w:rPr>
+            </w:pPr>
+            <w:r>
+              <w:rPr>
+                <w:sz w:val="20"/>
+                <w:szCs w:val="20"/>
+                <w:rtl w:val="0"/>
+              </w:rPr>
+              <w:t xml:space="preserve">Embedding</w:t>
+            </w:r>
+          </w:p>
+        </w:tc>
+        <w:tc>
+          <w:tcPr>
+            <w:tcBorders>
+              <w:top w:color="cccccc" w:space="0" w:sz="5" w:val="single"/>
+              <w:left w:color="cccccc" w:space="0" w:sz="5" w:val="single"/>
+              <w:bottom w:color="cccccc" w:space="0" w:sz="5" w:val="single"/>
+              <w:right w:color="cccccc" w:space="0" w:sz="5" w:val="single"/>
+            </w:tcBorders>
+            <w:tcMar>
+              <w:top w:w="40.0" w:type="dxa"/>
+              <w:left w:w="40.0" w:type="dxa"/>
+              <w:bottom w:w="40.0" w:type="dxa"/>
+              <w:right w:w="40.0" w:type="dxa"/>
+            </w:tcMar>
+            <w:vAlign w:val="bottom"/>
+          </w:tcPr>
+          <w:p>
+            <w:pPr>
+              <w:widowControl w:val="0"/>
+              <w:rPr>
+                <w:sz w:val="20"/>
+                <w:szCs w:val="20"/>
+              </w:rPr>
+            </w:pPr>
+            <w:r>
+              <w:rPr>
+                <w:sz w:val="20"/>
+                <w:szCs w:val="20"/>
+                <w:rtl w:val="0"/>
+              </w:rPr>
+              <w:t xml:space="preserve">LTE-3 + AP</w:t>
+            </w:r>
+          </w:p>
+        </w:tc>
+        <w:tc>
+          <w:tcPr>
+            <w:tcBorders>
+              <w:top w:color="cccccc" w:space="0" w:sz="5" w:val="single"/>
+              <w:left w:color="cccccc" w:space="0" w:sz="5" w:val="single"/>
+              <w:bottom w:color="cccccc" w:space="0" w:sz="5" w:val="single"/>
+              <w:right w:color="cccccc" w:space="0" w:sz="5" w:val="single"/>
+            </w:tcBorders>
+            <w:tcMar>
+              <w:top w:w="40.0" w:type="dxa"/>
+              <w:left w:w="40.0" w:type="dxa"/>
+              <w:bottom w:w="40.0" w:type="dxa"/>
+              <w:right w:w="40.0" w:type="dxa"/>
+            </w:tcMar>
+            <w:vAlign w:val="bottom"/>
+          </w:tcPr>
+          <w:p>
+            <w:pPr>
+              <w:widowControl w:val="0"/>
+              <w:jc w:val="right"/>
+              <w:rPr>
+                <w:sz w:val="20"/>
+                <w:szCs w:val="20"/>
+              </w:rPr>
+            </w:pPr>
+            <w:r>
+              <w:rPr>
+                <w:sz w:val="20"/>
+                <w:szCs w:val="20"/>
+                <w:rtl w:val="0"/>
+              </w:rPr>
+              <w:t xml:space="preserve">0.6699463</w:t>
+            </w:r>
+          </w:p>
+        </w:tc>
+        <w:tc>
+          <w:tcPr>
+            <w:tcBorders>
+              <w:top w:color="cccccc" w:space="0" w:sz="5" w:val="single"/>
+              <w:left w:color="cccccc" w:space="0" w:sz="5" w:val="single"/>
+              <w:bottom w:color="cccccc" w:space="0" w:sz="5" w:val="single"/>
+              <w:right w:color="cccccc" w:space="0" w:sz="5" w:val="single"/>
+            </w:tcBorders>
+            <w:tcMar>
+              <w:top w:w="40.0" w:type="dxa"/>
+              <w:left w:w="40.0" w:type="dxa"/>
+              <w:bottom w:w="40.0" w:type="dxa"/>
+              <w:right w:w="40.0" w:type="dxa"/>
+            </w:tcMar>
+            <w:vAlign w:val="bottom"/>
+          </w:tcPr>
+          <w:p>
+            <w:pPr>
+              <w:widowControl w:val="0"/>
+              <w:jc w:val="right"/>
+              <w:rPr>
+                <w:sz w:val="20"/>
+                <w:szCs w:val="20"/>
+              </w:rPr>
+            </w:pPr>
+            <w:r>
+              <w:rPr>
+                <w:sz w:val="20"/>
+                <w:szCs w:val="20"/>
+                <w:rtl w:val="0"/>
+              </w:rPr>
+              <w:t xml:space="preserve">0.7250726</w:t>
+            </w:r>
+          </w:p>
+        </w:tc>
+      </w:tr>
+      <w:tr>
+        <w:trPr>
+          <w:cantSplit w:val="0"/>
+          <w:trHeight w:val="210" w:hRule="atLeast"/>
+          <w:tblHeader w:val="0"/>
+        </w:trPr>
+        <w:tc>
+          <w:tcPr>
+            <w:tcBorders>
+              <w:top w:color="cccccc" w:space="0" w:sz="5" w:val="single"/>
+              <w:left w:color="cccccc" w:space="0" w:sz="5" w:val="single"/>
+              <w:bottom w:color="cccccc" w:space="0" w:sz="5" w:val="single"/>
+              <w:right w:color="cccccc" w:space="0" w:sz="5" w:val="single"/>
+            </w:tcBorders>
+            <w:tcMar>
+              <w:top w:w="40.0" w:type="dxa"/>
+              <w:left w:w="40.0" w:type="dxa"/>
+              <w:bottom w:w="40.0" w:type="dxa"/>
+              <w:right w:w="40.0" w:type="dxa"/>
+            </w:tcMar>
+            <w:vAlign w:val="bottom"/>
+          </w:tcPr>
+          <w:p>
+            <w:pPr>
+              <w:widowControl w:val="0"/>
+              <w:jc w:val="right"/>
+              <w:rPr>
+                <w:sz w:val="20"/>
+                <w:szCs w:val="20"/>
+              </w:rPr>
+            </w:pPr>
+            <w:r>
+              <w:rPr>
+                <w:sz w:val="20"/>
+                <w:szCs w:val="20"/>
+                <w:rtl w:val="0"/>
+              </w:rPr>
+              <w:t xml:space="preserve">3</w:t>
+            </w:r>
+          </w:p>
+        </w:tc>
+        <w:tc>
+          <w:tcPr>
+            <w:tcBorders>
+              <w:top w:color="cccccc" w:space="0" w:sz="5" w:val="single"/>
+              <w:left w:color="cccccc" w:space="0" w:sz="5" w:val="single"/>
+              <w:bottom w:color="cccccc" w:space="0" w:sz="5" w:val="single"/>
+              <w:right w:color="cccccc" w:space="0" w:sz="5" w:val="single"/>
+            </w:tcBorders>
+            <w:tcMar>
+              <w:top w:w="40.0" w:type="dxa"/>
+              <w:left w:w="40.0" w:type="dxa"/>
+              <w:bottom w:w="40.0" w:type="dxa"/>
+              <w:right w:w="40.0" w:type="dxa"/>
+            </w:tcMar>
+            <w:vAlign w:val="bottom"/>
+          </w:tcPr>
+          <w:p>
+            <w:pPr>
+              <w:widowControl w:val="0"/>
+              <w:rPr>
+                <w:sz w:val="20"/>
+                <w:szCs w:val="20"/>
+              </w:rPr>
+            </w:pPr>
+            <w:r>
+              <w:rPr>
+                <w:sz w:val="20"/>
+                <w:szCs w:val="20"/>
+                <w:rtl w:val="0"/>
+              </w:rPr>
+              <w:t xml:space="preserve">Embedding</w:t>
+            </w:r>
+          </w:p>
+        </w:tc>
+        <w:tc>
+          <w:tcPr>
+            <w:tcBorders>
+              <w:top w:color="cccccc" w:space="0" w:sz="5" w:val="single"/>
+              <w:left w:color="cccccc" w:space="0" w:sz="5" w:val="single"/>
+              <w:bottom w:color="cccccc" w:space="0" w:sz="5" w:val="single"/>
+              <w:right w:color="cccccc" w:space="0" w:sz="5" w:val="single"/>
+            </w:tcBorders>
+            <w:tcMar>
+              <w:top w:w="40.0" w:type="dxa"/>
+              <w:left w:w="40.0" w:type="dxa"/>
+              <w:bottom w:w="40.0" w:type="dxa"/>
+              <w:right w:w="40.0" w:type="dxa"/>
+            </w:tcMar>
+            <w:vAlign w:val="bottom"/>
+          </w:tcPr>
+          <w:p>
+            <w:pPr>
+              <w:widowControl w:val="0"/>
+              <w:rPr>
+                <w:sz w:val="20"/>
+                <w:szCs w:val="20"/>
+              </w:rPr>
+            </w:pPr>
+            <w:r>
+              <w:rPr>
+                <w:sz w:val="20"/>
+                <w:szCs w:val="20"/>
+                <w:rtl w:val="0"/>
+              </w:rPr>
+              <w:t xml:space="preserve">ADA002 + Euclidean Dist</w:t>
+            </w:r>
+          </w:p>
+        </w:tc>
+        <w:tc>
+          <w:tcPr>
+            <w:tcBorders>
+              <w:top w:color="cccccc" w:space="0" w:sz="5" w:val="single"/>
+              <w:left w:color="cccccc" w:space="0" w:sz="5" w:val="single"/>
+              <w:bottom w:color="cccccc" w:space="0" w:sz="5" w:val="single"/>
+              <w:right w:color="cccccc" w:space="0" w:sz="5" w:val="single"/>
+            </w:tcBorders>
+            <w:tcMar>
+              <w:top w:w="40.0" w:type="dxa"/>
+              <w:left w:w="40.0" w:type="dxa"/>
+              <w:bottom w:w="40.0" w:type="dxa"/>
+              <w:right w:w="40.0" w:type="dxa"/>
+            </w:tcMar>
+            <w:vAlign w:val="bottom"/>
+          </w:tcPr>
+          <w:p>
+            <w:pPr>
+              <w:widowControl w:val="0"/>
+              <w:jc w:val="right"/>
+              <w:rPr>
+                <w:sz w:val="20"/>
+                <w:szCs w:val="20"/>
+              </w:rPr>
+            </w:pPr>
+            <w:r>
+              <w:rPr>
+                <w:sz w:val="20"/>
+                <w:szCs w:val="20"/>
+                <w:rtl w:val="0"/>
+              </w:rPr>
+              <w:t xml:space="preserve">0.6627907</w:t>
+            </w:r>
+          </w:p>
+        </w:tc>
+        <w:tc>
+          <w:tcPr>
+            <w:tcBorders>
+              <w:top w:color="cccccc" w:space="0" w:sz="5" w:val="single"/>
+              <w:left w:color="cccccc" w:space="0" w:sz="5" w:val="single"/>
+              <w:bottom w:color="cccccc" w:space="0" w:sz="5" w:val="single"/>
+              <w:right w:color="cccccc" w:space="0" w:sz="5" w:val="single"/>
+            </w:tcBorders>
+            <w:tcMar>
+              <w:top w:w="40.0" w:type="dxa"/>
+              <w:left w:w="40.0" w:type="dxa"/>
+              <w:bottom w:w="40.0" w:type="dxa"/>
+              <w:right w:w="40.0" w:type="dxa"/>
+            </w:tcMar>
+            <w:vAlign w:val="bottom"/>
+          </w:tcPr>
+          <w:p>
+            <w:pPr>
+              <w:widowControl w:val="0"/>
+              <w:jc w:val="right"/>
+              <w:rPr>
+                <w:sz w:val="20"/>
+                <w:szCs w:val="20"/>
+              </w:rPr>
+            </w:pPr>
+            <w:r>
+              <w:rPr>
+                <w:sz w:val="20"/>
+                <w:szCs w:val="20"/>
+                <w:rtl w:val="0"/>
+              </w:rPr>
+              <w:t xml:space="preserve">0.7173282</w:t>
+            </w:r>
+          </w:p>
+        </w:tc>
+      </w:tr>
+      <w:tr>
+        <w:trPr>
+          <w:cantSplit w:val="0"/>
+          <w:trHeight w:val="315" w:hRule="atLeast"/>
+          <w:tblHeader w:val="0"/>
+        </w:trPr>
+        <w:tc>
+          <w:tcPr>
+            <w:tcBorders>
+              <w:top w:color="cccccc" w:space="0" w:sz="5" w:val="single"/>
+              <w:left w:color="cccccc" w:space="0" w:sz="5" w:val="single"/>
+              <w:bottom w:color="cccccc" w:space="0" w:sz="5" w:val="single"/>
+              <w:right w:color="cccccc" w:space="0" w:sz="5" w:val="single"/>
+            </w:tcBorders>
+            <w:tcMar>
+              <w:top w:w="40.0" w:type="dxa"/>
+              <w:left w:w="40.0" w:type="dxa"/>
+              <w:bottom w:w="40.0" w:type="dxa"/>
+              <w:right w:w="40.0" w:type="dxa"/>
+            </w:tcMar>
+            <w:vAlign w:val="bottom"/>
+          </w:tcPr>
+          <w:p>
+            <w:pPr>
+              <w:widowControl w:val="0"/>
+              <w:jc w:val="right"/>
+              <w:rPr>
+                <w:sz w:val="20"/>
+                <w:szCs w:val="20"/>
+              </w:rPr>
+            </w:pPr>
+            <w:r>
+              <w:rPr>
+                <w:sz w:val="20"/>
+                <w:szCs w:val="20"/>
+                <w:rtl w:val="0"/>
+              </w:rPr>
+              <w:t xml:space="preserve">4</w:t>
+            </w:r>
+          </w:p>
+        </w:tc>
+        <w:tc>
+          <w:tcPr>
+            <w:tcBorders>
+              <w:top w:color="cccccc" w:space="0" w:sz="5" w:val="single"/>
+              <w:left w:color="cccccc" w:space="0" w:sz="5" w:val="single"/>
+              <w:bottom w:color="cccccc" w:space="0" w:sz="5" w:val="single"/>
+              <w:right w:color="cccccc" w:space="0" w:sz="5" w:val="single"/>
+            </w:tcBorders>
+            <w:tcMar>
+              <w:top w:w="40.0" w:type="dxa"/>
+              <w:left w:w="40.0" w:type="dxa"/>
+              <w:bottom w:w="40.0" w:type="dxa"/>
+              <w:right w:w="40.0" w:type="dxa"/>
+            </w:tcMar>
+            <w:vAlign w:val="bottom"/>
+          </w:tcPr>
+          <w:p>
+            <w:pPr>
+              <w:widowControl w:val="0"/>
+              <w:rPr>
+                <w:sz w:val="20"/>
+                <w:szCs w:val="20"/>
+              </w:rPr>
+            </w:pPr>
+            <w:r>
+              <w:rPr>
+                <w:sz w:val="20"/>
+                <w:szCs w:val="20"/>
+                <w:rtl w:val="0"/>
+              </w:rPr>
+              <w:t xml:space="preserve">Embedding</w:t>
+            </w:r>
+          </w:p>
+        </w:tc>
+        <w:tc>
+          <w:tcPr>
+            <w:tcBorders>
+              <w:top w:color="cccccc" w:space="0" w:sz="5" w:val="single"/>
+              <w:left w:color="cccccc" w:space="0" w:sz="5" w:val="single"/>
+              <w:bottom w:color="cccccc" w:space="0" w:sz="5" w:val="single"/>
+              <w:right w:color="cccccc" w:space="0" w:sz="5" w:val="single"/>
+            </w:tcBorders>
+            <w:tcMar>
+              <w:top w:w="40.0" w:type="dxa"/>
+              <w:left w:w="40.0" w:type="dxa"/>
+              <w:bottom w:w="40.0" w:type="dxa"/>
+              <w:right w:w="40.0" w:type="dxa"/>
+            </w:tcMar>
+            <w:vAlign w:val="bottom"/>
+          </w:tcPr>
+          <w:p>
+            <w:pPr>
+              <w:widowControl w:val="0"/>
+              <w:rPr>
+                <w:sz w:val="20"/>
+                <w:szCs w:val="20"/>
+              </w:rPr>
+            </w:pPr>
+            <w:r>
+              <w:rPr>
+                <w:sz w:val="20"/>
+                <w:szCs w:val="20"/>
+                <w:rtl w:val="0"/>
+              </w:rPr>
+              <w:t xml:space="preserve">ADA002 + AP</w:t>
+            </w:r>
+          </w:p>
+        </w:tc>
+        <w:tc>
+          <w:tcPr>
+            <w:tcBorders>
+              <w:top w:color="cccccc" w:space="0" w:sz="5" w:val="single"/>
+              <w:left w:color="cccccc" w:space="0" w:sz="5" w:val="single"/>
+              <w:bottom w:color="cccccc" w:space="0" w:sz="5" w:val="single"/>
+              <w:right w:color="cccccc" w:space="0" w:sz="5" w:val="single"/>
+            </w:tcBorders>
+            <w:tcMar>
+              <w:top w:w="40.0" w:type="dxa"/>
+              <w:left w:w="40.0" w:type="dxa"/>
+              <w:bottom w:w="40.0" w:type="dxa"/>
+              <w:right w:w="40.0" w:type="dxa"/>
+            </w:tcMar>
+            <w:vAlign w:val="bottom"/>
+          </w:tcPr>
+          <w:p>
+            <w:pPr>
+              <w:widowControl w:val="0"/>
+              <w:jc w:val="right"/>
+              <w:rPr>
+                <w:sz w:val="20"/>
+                <w:szCs w:val="20"/>
+              </w:rPr>
+            </w:pPr>
+            <w:r>
+              <w:rPr>
+                <w:sz w:val="20"/>
+                <w:szCs w:val="20"/>
+                <w:rtl w:val="0"/>
+              </w:rPr>
+              <w:t xml:space="preserve">0.6466905</w:t>
+            </w:r>
+          </w:p>
+        </w:tc>
+        <w:tc>
+          <w:tcPr>
+            <w:tcBorders>
+              <w:top w:color="cccccc" w:space="0" w:sz="5" w:val="single"/>
+              <w:left w:color="cccccc" w:space="0" w:sz="5" w:val="single"/>
+              <w:bottom w:color="cccccc" w:space="0" w:sz="5" w:val="single"/>
+              <w:right w:color="cccccc" w:space="0" w:sz="5" w:val="single"/>
+            </w:tcBorders>
+            <w:tcMar>
+              <w:top w:w="40.0" w:type="dxa"/>
+              <w:left w:w="40.0" w:type="dxa"/>
+              <w:bottom w:w="40.0" w:type="dxa"/>
+              <w:right w:w="40.0" w:type="dxa"/>
+            </w:tcMar>
+            <w:vAlign w:val="bottom"/>
+          </w:tcPr>
+          <w:p>
+            <w:pPr>
+              <w:widowControl w:val="0"/>
+              <w:jc w:val="right"/>
+              <w:rPr>
+                <w:sz w:val="20"/>
+                <w:szCs w:val="20"/>
+              </w:rPr>
+            </w:pPr>
+            <w:r>
+              <w:rPr>
+                <w:sz w:val="20"/>
+                <w:szCs w:val="20"/>
+                <w:rtl w:val="0"/>
+              </w:rPr>
+              <w:t xml:space="preserve">0.6999032</w:t>
+            </w:r>
+          </w:p>
+        </w:tc>
+      </w:tr>
+      <w:tr>
+        <w:trPr>
+          <w:cantSplit w:val="0"/>
+          <w:trHeight w:val="255" w:hRule="atLeast"/>
+          <w:tblHeader w:val="0"/>
+        </w:trPr>
+        <w:tc>
+          <w:tcPr>
+            <w:tcBorders>
+              <w:top w:color="cccccc" w:space="0" w:sz="5" w:val="single"/>
+              <w:left w:color="cccccc" w:space="0" w:sz="5" w:val="single"/>
+              <w:bottom w:color="cccccc" w:space="0" w:sz="5" w:val="single"/>
+              <w:right w:color="cccccc" w:space="0" w:sz="5" w:val="single"/>
+            </w:tcBorders>
+            <w:tcMar>
+              <w:top w:w="40.0" w:type="dxa"/>
+              <w:left w:w="40.0" w:type="dxa"/>
+              <w:bottom w:w="40.0" w:type="dxa"/>
+              <w:right w:w="40.0" w:type="dxa"/>
+            </w:tcMar>
+            <w:vAlign w:val="bottom"/>
+          </w:tcPr>
+          <w:p>
+            <w:pPr>
+              <w:widowControl w:val="0"/>
+              <w:jc w:val="right"/>
+              <w:rPr>
+                <w:sz w:val="20"/>
+                <w:szCs w:val="20"/>
+              </w:rPr>
+            </w:pPr>
+            <w:r>
+              <w:rPr>
+                <w:sz w:val="20"/>
+                <w:szCs w:val="20"/>
+                <w:rtl w:val="0"/>
+              </w:rPr>
+              <w:t xml:space="preserve">5</w:t>
+            </w:r>
+          </w:p>
+        </w:tc>
+        <w:tc>
+          <w:tcPr>
+            <w:tcBorders>
+              <w:top w:color="cccccc" w:space="0" w:sz="5" w:val="single"/>
+              <w:left w:color="cccccc" w:space="0" w:sz="5" w:val="single"/>
+              <w:bottom w:color="cccccc" w:space="0" w:sz="5" w:val="single"/>
+              <w:right w:color="cccccc" w:space="0" w:sz="5" w:val="single"/>
+            </w:tcBorders>
+            <w:tcMar>
+              <w:top w:w="40.0" w:type="dxa"/>
+              <w:left w:w="40.0" w:type="dxa"/>
+              <w:bottom w:w="40.0" w:type="dxa"/>
+              <w:right w:w="40.0" w:type="dxa"/>
+            </w:tcMar>
+            <w:vAlign w:val="bottom"/>
+          </w:tcPr>
+          <w:p>
+            <w:pPr>
+              <w:widowControl w:val="0"/>
+              <w:rPr>
+                <w:sz w:val="20"/>
+                <w:szCs w:val="20"/>
+              </w:rPr>
+            </w:pPr>
+            <w:r>
+              <w:rPr>
+                <w:sz w:val="20"/>
+                <w:szCs w:val="20"/>
+                <w:rtl w:val="0"/>
+              </w:rPr>
+              <w:t xml:space="preserve">Embedding</w:t>
+            </w:r>
+          </w:p>
+        </w:tc>
+        <w:tc>
+          <w:tcPr>
+            <w:tcBorders>
+              <w:top w:color="cccccc" w:space="0" w:sz="5" w:val="single"/>
+              <w:left w:color="cccccc" w:space="0" w:sz="5" w:val="single"/>
+              <w:bottom w:color="cccccc" w:space="0" w:sz="5" w:val="single"/>
+              <w:right w:color="cccccc" w:space="0" w:sz="5" w:val="single"/>
+            </w:tcBorders>
+            <w:tcMar>
+              <w:top w:w="40.0" w:type="dxa"/>
+              <w:left w:w="40.0" w:type="dxa"/>
+              <w:bottom w:w="40.0" w:type="dxa"/>
+              <w:right w:w="40.0" w:type="dxa"/>
+            </w:tcMar>
+            <w:vAlign w:val="bottom"/>
+          </w:tcPr>
+          <w:p>
+            <w:pPr>
+              <w:widowControl w:val="0"/>
+              <w:rPr>
+                <w:sz w:val="20"/>
+                <w:szCs w:val="20"/>
+              </w:rPr>
+            </w:pPr>
+            <w:r>
+              <w:rPr>
+                <w:sz w:val="20"/>
+                <w:szCs w:val="20"/>
+                <w:rtl w:val="0"/>
+              </w:rPr>
+              <w:t xml:space="preserve">LTE-3 + KMeans</w:t>
+            </w:r>
+          </w:p>
+        </w:tc>
+        <w:tc>
+          <w:tcPr>
+            <w:tcBorders>
+              <w:top w:color="cccccc" w:space="0" w:sz="5" w:val="single"/>
+              <w:left w:color="cccccc" w:space="0" w:sz="5" w:val="single"/>
+              <w:bottom w:color="cccccc" w:space="0" w:sz="5" w:val="single"/>
+              <w:right w:color="cccccc" w:space="0" w:sz="5" w:val="single"/>
+            </w:tcBorders>
+            <w:tcMar>
+              <w:top w:w="40.0" w:type="dxa"/>
+              <w:left w:w="40.0" w:type="dxa"/>
+              <w:bottom w:w="40.0" w:type="dxa"/>
+              <w:right w:w="40.0" w:type="dxa"/>
+            </w:tcMar>
+            <w:vAlign w:val="bottom"/>
+          </w:tcPr>
+          <w:p>
+            <w:pPr>
+              <w:widowControl w:val="0"/>
+              <w:jc w:val="right"/>
+              <w:rPr>
+                <w:sz w:val="20"/>
+                <w:szCs w:val="20"/>
+              </w:rPr>
+            </w:pPr>
+            <w:r>
+              <w:rPr>
+                <w:sz w:val="20"/>
+                <w:szCs w:val="20"/>
+                <w:rtl w:val="0"/>
+              </w:rPr>
+              <w:t xml:space="preserve">0.6440072</w:t>
+            </w:r>
+          </w:p>
+        </w:tc>
+        <w:tc>
+          <w:tcPr>
+            <w:tcBorders>
+              <w:top w:color="cccccc" w:space="0" w:sz="5" w:val="single"/>
+              <w:left w:color="cccccc" w:space="0" w:sz="5" w:val="single"/>
+              <w:bottom w:color="cccccc" w:space="0" w:sz="5" w:val="single"/>
+              <w:right w:color="cccccc" w:space="0" w:sz="5" w:val="single"/>
+            </w:tcBorders>
+            <w:tcMar>
+              <w:top w:w="40.0" w:type="dxa"/>
+              <w:left w:w="40.0" w:type="dxa"/>
+              <w:bottom w:w="40.0" w:type="dxa"/>
+              <w:right w:w="40.0" w:type="dxa"/>
+            </w:tcMar>
+            <w:vAlign w:val="bottom"/>
+          </w:tcPr>
+          <w:p>
+            <w:pPr>
+              <w:widowControl w:val="0"/>
+              <w:jc w:val="right"/>
+              <w:rPr>
+                <w:sz w:val="20"/>
+                <w:szCs w:val="20"/>
+              </w:rPr>
+            </w:pPr>
+            <w:r>
+              <w:rPr>
+                <w:sz w:val="20"/>
+                <w:szCs w:val="20"/>
+                <w:rtl w:val="0"/>
+              </w:rPr>
+              <w:t xml:space="preserve">0.696999</w:t>
+            </w:r>
+          </w:p>
+        </w:tc>
+      </w:tr>
+      <w:tr>
+        <w:trPr>
+          <w:cantSplit w:val="0"/>
+          <w:trHeight w:val="270" w:hRule="atLeast"/>
+          <w:tblHeader w:val="0"/>
+        </w:trPr>
+        <w:tc>
+          <w:tcPr>
+            <w:tcBorders>
+              <w:top w:color="cccccc" w:space="0" w:sz="5" w:val="single"/>
+              <w:left w:color="cccccc" w:space="0" w:sz="5" w:val="single"/>
+              <w:bottom w:color="cccccc" w:space="0" w:sz="5" w:val="single"/>
+              <w:right w:color="cccccc" w:space="0" w:sz="5" w:val="single"/>
+            </w:tcBorders>
+            <w:tcMar>
+              <w:top w:w="40.0" w:type="dxa"/>
+              <w:left w:w="40.0" w:type="dxa"/>
+              <w:bottom w:w="40.0" w:type="dxa"/>
+              <w:right w:w="40.0" w:type="dxa"/>
+            </w:tcMar>
+            <w:vAlign w:val="bottom"/>
+          </w:tcPr>
+          <w:p>
+            <w:pPr>
+              <w:widowControl w:val="0"/>
+              <w:jc w:val="right"/>
+              <w:rPr>
+                <w:sz w:val="20"/>
+                <w:szCs w:val="20"/>
+              </w:rPr>
+            </w:pPr>
+            <w:r>
+              <w:rPr>
+                <w:sz w:val="20"/>
+                <w:szCs w:val="20"/>
+                <w:rtl w:val="0"/>
+              </w:rPr>
+              <w:t xml:space="preserve">6</w:t>
+            </w:r>
+          </w:p>
+        </w:tc>
+        <w:tc>
+          <w:tcPr>
+            <w:tcBorders>
+              <w:top w:color="cccccc" w:space="0" w:sz="5" w:val="single"/>
+              <w:left w:color="cccccc" w:space="0" w:sz="5" w:val="single"/>
+              <w:bottom w:color="cccccc" w:space="0" w:sz="5" w:val="single"/>
+              <w:right w:color="cccccc" w:space="0" w:sz="5" w:val="single"/>
+            </w:tcBorders>
+            <w:tcMar>
+              <w:top w:w="40.0" w:type="dxa"/>
+              <w:left w:w="40.0" w:type="dxa"/>
+              <w:bottom w:w="40.0" w:type="dxa"/>
+              <w:right w:w="40.0" w:type="dxa"/>
+            </w:tcMar>
+            <w:vAlign w:val="bottom"/>
+          </w:tcPr>
+          <w:p>
+            <w:pPr>
+              <w:widowControl w:val="0"/>
+              <w:rPr>
+                <w:sz w:val="20"/>
+                <w:szCs w:val="20"/>
+              </w:rPr>
+            </w:pPr>
+            <w:r>
+              <w:rPr>
+                <w:sz w:val="20"/>
+                <w:szCs w:val="20"/>
+                <w:rtl w:val="0"/>
+              </w:rPr>
+              <w:t xml:space="preserve">Embedding</w:t>
+            </w:r>
+          </w:p>
+        </w:tc>
+        <w:tc>
+          <w:tcPr>
+            <w:tcBorders>
+              <w:top w:color="cccccc" w:space="0" w:sz="5" w:val="single"/>
+              <w:left w:color="cccccc" w:space="0" w:sz="5" w:val="single"/>
+              <w:bottom w:color="cccccc" w:space="0" w:sz="5" w:val="single"/>
+              <w:right w:color="cccccc" w:space="0" w:sz="5" w:val="single"/>
+            </w:tcBorders>
+            <w:tcMar>
+              <w:top w:w="40.0" w:type="dxa"/>
+              <w:left w:w="40.0" w:type="dxa"/>
+              <w:bottom w:w="40.0" w:type="dxa"/>
+              <w:right w:w="40.0" w:type="dxa"/>
+            </w:tcMar>
+            <w:vAlign w:val="bottom"/>
+          </w:tcPr>
+          <w:p>
+            <w:pPr>
+              <w:widowControl w:val="0"/>
+              <w:rPr>
+                <w:sz w:val="20"/>
+                <w:szCs w:val="20"/>
+              </w:rPr>
+            </w:pPr>
+            <w:r>
+              <w:rPr>
+                <w:sz w:val="20"/>
+                <w:szCs w:val="20"/>
+                <w:rtl w:val="0"/>
+              </w:rPr>
+              <w:t xml:space="preserve">ADA002 + KMeans</w:t>
+            </w:r>
+          </w:p>
+        </w:tc>
+        <w:tc>
+          <w:tcPr>
+            <w:tcBorders>
+              <w:top w:color="cccccc" w:space="0" w:sz="5" w:val="single"/>
+              <w:left w:color="cccccc" w:space="0" w:sz="5" w:val="single"/>
+              <w:bottom w:color="cccccc" w:space="0" w:sz="5" w:val="single"/>
+              <w:right w:color="cccccc" w:space="0" w:sz="5" w:val="single"/>
+            </w:tcBorders>
+            <w:tcMar>
+              <w:top w:w="40.0" w:type="dxa"/>
+              <w:left w:w="40.0" w:type="dxa"/>
+              <w:bottom w:w="40.0" w:type="dxa"/>
+              <w:right w:w="40.0" w:type="dxa"/>
+            </w:tcMar>
+            <w:vAlign w:val="bottom"/>
+          </w:tcPr>
+          <w:p>
+            <w:pPr>
+              <w:widowControl w:val="0"/>
+              <w:jc w:val="right"/>
+              <w:rPr>
+                <w:sz w:val="20"/>
+                <w:szCs w:val="20"/>
+              </w:rPr>
+            </w:pPr>
+            <w:r>
+              <w:rPr>
+                <w:sz w:val="20"/>
+                <w:szCs w:val="20"/>
+                <w:rtl w:val="0"/>
+              </w:rPr>
+              <w:t xml:space="preserve">0.6359571</w:t>
+            </w:r>
+          </w:p>
+        </w:tc>
+        <w:tc>
+          <w:tcPr>
+            <w:tcBorders>
+              <w:top w:color="cccccc" w:space="0" w:sz="5" w:val="single"/>
+              <w:left w:color="cccccc" w:space="0" w:sz="5" w:val="single"/>
+              <w:bottom w:color="cccccc" w:space="0" w:sz="5" w:val="single"/>
+              <w:right w:color="cccccc" w:space="0" w:sz="5" w:val="single"/>
+            </w:tcBorders>
+            <w:tcMar>
+              <w:top w:w="40.0" w:type="dxa"/>
+              <w:left w:w="40.0" w:type="dxa"/>
+              <w:bottom w:w="40.0" w:type="dxa"/>
+              <w:right w:w="40.0" w:type="dxa"/>
+            </w:tcMar>
+            <w:vAlign w:val="bottom"/>
+          </w:tcPr>
+          <w:p>
+            <w:pPr>
+              <w:widowControl w:val="0"/>
+              <w:jc w:val="right"/>
+              <w:rPr>
+                <w:sz w:val="20"/>
+                <w:szCs w:val="20"/>
+              </w:rPr>
+            </w:pPr>
+            <w:r>
+              <w:rPr>
+                <w:sz w:val="20"/>
+                <w:szCs w:val="20"/>
+                <w:rtl w:val="0"/>
+              </w:rPr>
+              <w:t xml:space="preserve">0.6882865</w:t>
+            </w:r>
+          </w:p>
+        </w:tc>
+      </w:tr>
+      <w:tr>
+        <w:trPr>
+          <w:cantSplit w:val="0"/>
+          <w:trHeight w:val="315" w:hRule="atLeast"/>
+          <w:tblHeader w:val="0"/>
+        </w:trPr>
+        <w:tc>
+          <w:tcPr>
+            <w:tcBorders>
+              <w:top w:color="cccccc" w:space="0" w:sz="5" w:val="single"/>
+              <w:left w:color="cccccc" w:space="0" w:sz="5" w:val="single"/>
+              <w:bottom w:color="cccccc" w:space="0" w:sz="5" w:val="single"/>
+              <w:right w:color="cccccc" w:space="0" w:sz="5" w:val="single"/>
+            </w:tcBorders>
+            <w:tcMar>
+              <w:top w:w="40.0" w:type="dxa"/>
+              <w:left w:w="40.0" w:type="dxa"/>
+              <w:bottom w:w="40.0" w:type="dxa"/>
+              <w:right w:w="40.0" w:type="dxa"/>
+            </w:tcMar>
+            <w:vAlign w:val="bottom"/>
+          </w:tcPr>
+          <w:p>
+            <w:pPr>
+              <w:widowControl w:val="0"/>
+              <w:jc w:val="right"/>
+              <w:rPr>
+                <w:sz w:val="20"/>
+                <w:szCs w:val="20"/>
+              </w:rPr>
+            </w:pPr>
+            <w:r>
+              <w:rPr>
+                <w:sz w:val="20"/>
+                <w:szCs w:val="20"/>
+                <w:rtl w:val="0"/>
+              </w:rPr>
+              <w:t xml:space="preserve">7</w:t>
+            </w:r>
+          </w:p>
+        </w:tc>
+        <w:tc>
+          <w:tcPr>
+            <w:tcBorders>
+              <w:top w:color="cccccc" w:space="0" w:sz="5" w:val="single"/>
+              <w:left w:color="cccccc" w:space="0" w:sz="5" w:val="single"/>
+              <w:bottom w:color="cccccc" w:space="0" w:sz="5" w:val="single"/>
+              <w:right w:color="cccccc" w:space="0" w:sz="5" w:val="single"/>
+            </w:tcBorders>
+            <w:tcMar>
+              <w:top w:w="40.0" w:type="dxa"/>
+              <w:left w:w="40.0" w:type="dxa"/>
+              <w:bottom w:w="40.0" w:type="dxa"/>
+              <w:right w:w="40.0" w:type="dxa"/>
+            </w:tcMar>
+            <w:vAlign w:val="bottom"/>
+          </w:tcPr>
+          <w:p>
+            <w:pPr>
+              <w:widowControl w:val="0"/>
+              <w:rPr>
+                <w:sz w:val="20"/>
+                <w:szCs w:val="20"/>
+              </w:rPr>
+            </w:pPr>
+            <w:r>
+              <w:rPr>
+                <w:sz w:val="20"/>
+                <w:szCs w:val="20"/>
+                <w:rtl w:val="0"/>
+              </w:rPr>
+              <w:t xml:space="preserve">Text Match</w:t>
+            </w:r>
+          </w:p>
+        </w:tc>
+        <w:tc>
+          <w:tcPr>
+            <w:tcBorders>
+              <w:top w:color="cccccc" w:space="0" w:sz="5" w:val="single"/>
+              <w:left w:color="cccccc" w:space="0" w:sz="5" w:val="single"/>
+              <w:bottom w:color="cccccc" w:space="0" w:sz="5" w:val="single"/>
+              <w:right w:color="cccccc" w:space="0" w:sz="5" w:val="single"/>
+            </w:tcBorders>
+            <w:tcMar>
+              <w:top w:w="40.0" w:type="dxa"/>
+              <w:left w:w="40.0" w:type="dxa"/>
+              <w:bottom w:w="40.0" w:type="dxa"/>
+              <w:right w:w="40.0" w:type="dxa"/>
+            </w:tcMar>
+            <w:vAlign w:val="bottom"/>
+          </w:tcPr>
+          <w:p>
+            <w:pPr>
+              <w:widowControl w:val="0"/>
+              <w:rPr>
+                <w:sz w:val="20"/>
+                <w:szCs w:val="20"/>
+              </w:rPr>
+            </w:pPr>
+            <w:r>
+              <w:rPr>
+                <w:sz w:val="20"/>
+                <w:szCs w:val="20"/>
+                <w:rtl w:val="0"/>
+              </w:rPr>
+              <w:t xml:space="preserve">Levenshtein</w:t>
+            </w:r>
+          </w:p>
+        </w:tc>
+        <w:tc>
+          <w:tcPr>
+            <w:tcBorders>
+              <w:top w:color="cccccc" w:space="0" w:sz="5" w:val="single"/>
+              <w:left w:color="cccccc" w:space="0" w:sz="5" w:val="single"/>
+              <w:bottom w:color="cccccc" w:space="0" w:sz="5" w:val="single"/>
+              <w:right w:color="cccccc" w:space="0" w:sz="5" w:val="single"/>
+            </w:tcBorders>
+            <w:tcMar>
+              <w:top w:w="40.0" w:type="dxa"/>
+              <w:left w:w="40.0" w:type="dxa"/>
+              <w:bottom w:w="40.0" w:type="dxa"/>
+              <w:right w:w="40.0" w:type="dxa"/>
+            </w:tcMar>
+            <w:vAlign w:val="bottom"/>
+          </w:tcPr>
+          <w:p>
+            <w:pPr>
+              <w:widowControl w:val="0"/>
+              <w:jc w:val="right"/>
+              <w:rPr>
+                <w:sz w:val="20"/>
+                <w:szCs w:val="20"/>
+              </w:rPr>
+            </w:pPr>
+            <w:r>
+              <w:rPr>
+                <w:sz w:val="20"/>
+                <w:szCs w:val="20"/>
+                <w:rtl w:val="0"/>
+              </w:rPr>
+              <w:t xml:space="preserve">0.3237925</w:t>
+            </w:r>
+          </w:p>
+        </w:tc>
+        <w:tc>
+          <w:tcPr>
+            <w:tcBorders>
+              <w:top w:color="cccccc" w:space="0" w:sz="5" w:val="single"/>
+              <w:left w:color="cccccc" w:space="0" w:sz="5" w:val="single"/>
+              <w:bottom w:color="cccccc" w:space="0" w:sz="5" w:val="single"/>
+              <w:right w:color="cccccc" w:space="0" w:sz="5" w:val="single"/>
+            </w:tcBorders>
+            <w:tcMar>
+              <w:top w:w="40.0" w:type="dxa"/>
+              <w:left w:w="40.0" w:type="dxa"/>
+              <w:bottom w:w="40.0" w:type="dxa"/>
+              <w:right w:w="40.0" w:type="dxa"/>
+            </w:tcMar>
+            <w:vAlign w:val="bottom"/>
+          </w:tcPr>
+          <w:p>
+            <w:pPr>
+              <w:widowControl w:val="0"/>
+              <w:jc w:val="right"/>
+              <w:rPr>
+                <w:sz w:val="20"/>
+                <w:szCs w:val="20"/>
+              </w:rPr>
+            </w:pPr>
+            <w:r>
+              <w:rPr>
+                <w:sz w:val="20"/>
+                <w:szCs w:val="20"/>
+                <w:rtl w:val="0"/>
+              </w:rPr>
+              <w:t xml:space="preserve">0.3504356</w:t>
+            </w:r>
+          </w:p>
+        </w:tc>
+      </w:tr>
+      <w:tr>
+        <w:trPr>
+          <w:cantSplit w:val="0"/>
+          <w:trHeight w:val="285" w:hRule="atLeast"/>
+          <w:tblHeader w:val="0"/>
+        </w:trPr>
+        <w:tc>
+          <w:tcPr>
+            <w:tcBorders>
+              <w:top w:color="cccccc" w:space="0" w:sz="5" w:val="single"/>
+              <w:left w:color="cccccc" w:space="0" w:sz="5" w:val="single"/>
+              <w:bottom w:color="cccccc" w:space="0" w:sz="5" w:val="single"/>
+              <w:right w:color="cccccc" w:space="0" w:sz="5" w:val="single"/>
+            </w:tcBorders>
+            <w:tcMar>
+              <w:top w:w="40.0" w:type="dxa"/>
+              <w:left w:w="40.0" w:type="dxa"/>
+              <w:bottom w:w="40.0" w:type="dxa"/>
+              <w:right w:w="40.0" w:type="dxa"/>
+            </w:tcMar>
+            <w:vAlign w:val="bottom"/>
+          </w:tcPr>
+          <w:p>
+            <w:pPr>
+              <w:widowControl w:val="0"/>
+              <w:jc w:val="right"/>
+              <w:rPr>
+                <w:sz w:val="20"/>
+                <w:szCs w:val="20"/>
+              </w:rPr>
+            </w:pPr>
+            <w:r>
+              <w:rPr>
+                <w:sz w:val="20"/>
+                <w:szCs w:val="20"/>
+                <w:rtl w:val="0"/>
+              </w:rPr>
+              <w:t xml:space="preserve">8</w:t>
+            </w:r>
+          </w:p>
+        </w:tc>
+        <w:tc>
+          <w:tcPr>
+            <w:tcBorders>
+              <w:top w:color="cccccc" w:space="0" w:sz="5" w:val="single"/>
+              <w:left w:color="cccccc" w:space="0" w:sz="5" w:val="single"/>
+              <w:bottom w:color="cccccc" w:space="0" w:sz="5" w:val="single"/>
+              <w:right w:color="cccccc" w:space="0" w:sz="5" w:val="single"/>
+            </w:tcBorders>
+            <w:tcMar>
+              <w:top w:w="40.0" w:type="dxa"/>
+              <w:left w:w="40.0" w:type="dxa"/>
+              <w:bottom w:w="40.0" w:type="dxa"/>
+              <w:right w:w="40.0" w:type="dxa"/>
+            </w:tcMar>
+            <w:vAlign w:val="bottom"/>
+          </w:tcPr>
+          <w:p>
+            <w:pPr>
+              <w:widowControl w:val="0"/>
+              <w:rPr>
+                <w:sz w:val="20"/>
+                <w:szCs w:val="20"/>
+              </w:rPr>
+            </w:pPr>
+            <w:r>
+              <w:rPr>
+                <w:sz w:val="20"/>
+                <w:szCs w:val="20"/>
+                <w:rtl w:val="0"/>
+              </w:rPr>
+              <w:t xml:space="preserve">Text Match</w:t>
+            </w:r>
+          </w:p>
+        </w:tc>
+        <w:tc>
+          <w:tcPr>
+            <w:tcBorders>
+              <w:top w:color="cccccc" w:space="0" w:sz="5" w:val="single"/>
+              <w:left w:color="cccccc" w:space="0" w:sz="5" w:val="single"/>
+              <w:bottom w:color="cccccc" w:space="0" w:sz="5" w:val="single"/>
+              <w:right w:color="cccccc" w:space="0" w:sz="5" w:val="single"/>
+            </w:tcBorders>
+            <w:tcMar>
+              <w:top w:w="40.0" w:type="dxa"/>
+              <w:left w:w="40.0" w:type="dxa"/>
+              <w:bottom w:w="40.0" w:type="dxa"/>
+              <w:right w:w="40.0" w:type="dxa"/>
+            </w:tcMar>
+            <w:vAlign w:val="bottom"/>
+          </w:tcPr>
+          <w:p>
+            <w:pPr>
+              <w:widowControl w:val="0"/>
+              <w:rPr>
+                <w:sz w:val="20"/>
+                <w:szCs w:val="20"/>
+              </w:rPr>
+            </w:pPr>
+            <w:r>
+              <w:rPr>
+                <w:sz w:val="20"/>
+                <w:szCs w:val="20"/>
+                <w:rtl w:val="0"/>
+              </w:rPr>
+              <w:t xml:space="preserve">Levenshtein + AP</w:t>
+            </w:r>
+          </w:p>
+        </w:tc>
+        <w:tc>
+          <w:tcPr>
+            <w:tcBorders>
+              <w:top w:color="cccccc" w:space="0" w:sz="5" w:val="single"/>
+              <w:left w:color="cccccc" w:space="0" w:sz="5" w:val="single"/>
+              <w:bottom w:color="cccccc" w:space="0" w:sz="5" w:val="single"/>
+              <w:right w:color="cccccc" w:space="0" w:sz="5" w:val="single"/>
+            </w:tcBorders>
+            <w:tcMar>
+              <w:top w:w="40.0" w:type="dxa"/>
+              <w:left w:w="40.0" w:type="dxa"/>
+              <w:bottom w:w="40.0" w:type="dxa"/>
+              <w:right w:w="40.0" w:type="dxa"/>
+            </w:tcMar>
+            <w:vAlign w:val="bottom"/>
+          </w:tcPr>
+          <w:p>
+            <w:pPr>
+              <w:widowControl w:val="0"/>
+              <w:jc w:val="right"/>
+              <w:rPr>
+                <w:sz w:val="20"/>
+                <w:szCs w:val="20"/>
+              </w:rPr>
+            </w:pPr>
+            <w:r>
+              <w:rPr>
+                <w:sz w:val="20"/>
+                <w:szCs w:val="20"/>
+                <w:rtl w:val="0"/>
+              </w:rPr>
+              <w:t xml:space="preserve">0.2942755</w:t>
+            </w:r>
+          </w:p>
+        </w:tc>
+        <w:tc>
+          <w:tcPr>
+            <w:tcBorders>
+              <w:top w:color="cccccc" w:space="0" w:sz="5" w:val="single"/>
+              <w:left w:color="cccccc" w:space="0" w:sz="5" w:val="single"/>
+              <w:bottom w:color="cccccc" w:space="0" w:sz="5" w:val="single"/>
+              <w:right w:color="cccccc" w:space="0" w:sz="5" w:val="single"/>
+            </w:tcBorders>
+            <w:tcMar>
+              <w:top w:w="40.0" w:type="dxa"/>
+              <w:left w:w="40.0" w:type="dxa"/>
+              <w:bottom w:w="40.0" w:type="dxa"/>
+              <w:right w:w="40.0" w:type="dxa"/>
+            </w:tcMar>
+            <w:vAlign w:val="bottom"/>
+          </w:tcPr>
+          <w:p>
+            <w:pPr>
+              <w:widowControl w:val="0"/>
+              <w:jc w:val="right"/>
+              <w:rPr>
+                <w:sz w:val="20"/>
+                <w:szCs w:val="20"/>
+              </w:rPr>
+            </w:pPr>
+            <w:r>
+              <w:rPr>
+                <w:sz w:val="20"/>
+                <w:szCs w:val="20"/>
+                <w:rtl w:val="0"/>
+              </w:rPr>
+              <w:t xml:space="preserve">0.3184898</w:t>
+            </w:r>
+          </w:p>
+        </w:tc>
+      </w:tr>
+      <w:tr>
+        <w:trPr>
+          <w:cantSplit w:val="0"/>
+          <w:trHeight w:val="315" w:hRule="atLeast"/>
+          <w:tblHeader w:val="0"/>
+        </w:trPr>
+        <w:tc>
+          <w:tcPr>
+            <w:tcBorders>
+              <w:top w:color="cccccc" w:space="0" w:sz="5" w:val="single"/>
+              <w:left w:color="cccccc" w:space="0" w:sz="5" w:val="single"/>
+              <w:bottom w:color="cccccc" w:space="0" w:sz="5" w:val="single"/>
+              <w:right w:color="cccccc" w:space="0" w:sz="5" w:val="single"/>
+            </w:tcBorders>
+            <w:tcMar>
+              <w:top w:w="40.0" w:type="dxa"/>
+              <w:left w:w="40.0" w:type="dxa"/>
+              <w:bottom w:w="40.0" w:type="dxa"/>
+              <w:right w:w="40.0" w:type="dxa"/>
+            </w:tcMar>
+            <w:vAlign w:val="bottom"/>
+          </w:tcPr>
+          <w:p>
+            <w:pPr>
+              <w:widowControl w:val="0"/>
+              <w:jc w:val="right"/>
+              <w:rPr>
+                <w:sz w:val="20"/>
+                <w:szCs w:val="20"/>
+              </w:rPr>
+            </w:pPr>
+            <w:r>
+              <w:rPr>
+                <w:sz w:val="20"/>
+                <w:szCs w:val="20"/>
+                <w:rtl w:val="0"/>
+              </w:rPr>
+              <w:t xml:space="preserve">9</w:t>
+            </w:r>
+          </w:p>
+        </w:tc>
+        <w:tc>
+          <w:tcPr>
+            <w:tcBorders>
+              <w:top w:color="cccccc" w:space="0" w:sz="5" w:val="single"/>
+              <w:left w:color="cccccc" w:space="0" w:sz="5" w:val="single"/>
+              <w:bottom w:color="cccccc" w:space="0" w:sz="5" w:val="single"/>
+              <w:right w:color="cccccc" w:space="0" w:sz="5" w:val="single"/>
+            </w:tcBorders>
+            <w:tcMar>
+              <w:top w:w="40.0" w:type="dxa"/>
+              <w:left w:w="40.0" w:type="dxa"/>
+              <w:bottom w:w="40.0" w:type="dxa"/>
+              <w:right w:w="40.0" w:type="dxa"/>
+            </w:tcMar>
+            <w:vAlign w:val="bottom"/>
+          </w:tcPr>
+          <w:p>
+            <w:pPr>
+              <w:widowControl w:val="0"/>
+              <w:rPr>
+                <w:sz w:val="20"/>
+                <w:szCs w:val="20"/>
+              </w:rPr>
+            </w:pPr>
+            <w:r>
+              <w:rPr>
+                <w:sz w:val="20"/>
+                <w:szCs w:val="20"/>
+                <w:rtl w:val="0"/>
+              </w:rPr>
+              <w:t xml:space="preserve">Text Match</w:t>
+            </w:r>
+          </w:p>
+        </w:tc>
+        <w:tc>
+          <w:tcPr>
+            <w:tcBorders>
+              <w:top w:color="cccccc" w:space="0" w:sz="5" w:val="single"/>
+              <w:left w:color="cccccc" w:space="0" w:sz="5" w:val="single"/>
+              <w:bottom w:color="cccccc" w:space="0" w:sz="5" w:val="single"/>
+              <w:right w:color="cccccc" w:space="0" w:sz="5" w:val="single"/>
+            </w:tcBorders>
+            <w:tcMar>
+              <w:top w:w="40.0" w:type="dxa"/>
+              <w:left w:w="40.0" w:type="dxa"/>
+              <w:bottom w:w="40.0" w:type="dxa"/>
+              <w:right w:w="40.0" w:type="dxa"/>
+            </w:tcMar>
+            <w:vAlign w:val="bottom"/>
+          </w:tcPr>
+          <w:p>
+            <w:pPr>
+              <w:widowControl w:val="0"/>
+              <w:rPr>
+                <w:sz w:val="20"/>
+                <w:szCs w:val="20"/>
+              </w:rPr>
+            </w:pPr>
+            <w:r>
+              <w:rPr>
+                <w:sz w:val="20"/>
+                <w:szCs w:val="20"/>
+                <w:rtl w:val="0"/>
+              </w:rPr>
+              <w:t xml:space="preserve">Jarro Winkler</w:t>
+            </w:r>
+          </w:p>
+        </w:tc>
+        <w:tc>
+          <w:tcPr>
+            <w:tcBorders>
+              <w:top w:color="cccccc" w:space="0" w:sz="5" w:val="single"/>
+              <w:left w:color="cccccc" w:space="0" w:sz="5" w:val="single"/>
+              <w:bottom w:color="cccccc" w:space="0" w:sz="5" w:val="single"/>
+              <w:right w:color="cccccc" w:space="0" w:sz="5" w:val="single"/>
+            </w:tcBorders>
+            <w:tcMar>
+              <w:top w:w="40.0" w:type="dxa"/>
+              <w:left w:w="40.0" w:type="dxa"/>
+              <w:bottom w:w="40.0" w:type="dxa"/>
+              <w:right w:w="40.0" w:type="dxa"/>
+            </w:tcMar>
+            <w:vAlign w:val="bottom"/>
+          </w:tcPr>
+          <w:p>
+            <w:pPr>
+              <w:widowControl w:val="0"/>
+              <w:jc w:val="right"/>
+              <w:rPr>
+                <w:sz w:val="20"/>
+                <w:szCs w:val="20"/>
+              </w:rPr>
+            </w:pPr>
+            <w:r>
+              <w:rPr>
+                <w:sz w:val="20"/>
+                <w:szCs w:val="20"/>
+                <w:rtl w:val="0"/>
+              </w:rPr>
+              <w:t xml:space="preserve">0.254025</w:t>
+            </w:r>
+          </w:p>
+        </w:tc>
+        <w:tc>
+          <w:tcPr>
+            <w:tcBorders>
+              <w:top w:color="cccccc" w:space="0" w:sz="5" w:val="single"/>
+              <w:left w:color="cccccc" w:space="0" w:sz="5" w:val="single"/>
+              <w:bottom w:color="cccccc" w:space="0" w:sz="5" w:val="single"/>
+              <w:right w:color="cccccc" w:space="0" w:sz="5" w:val="single"/>
+            </w:tcBorders>
+            <w:tcMar>
+              <w:top w:w="40.0" w:type="dxa"/>
+              <w:left w:w="40.0" w:type="dxa"/>
+              <w:bottom w:w="40.0" w:type="dxa"/>
+              <w:right w:w="40.0" w:type="dxa"/>
+            </w:tcMar>
+            <w:vAlign w:val="bottom"/>
+          </w:tcPr>
+          <w:p>
+            <w:pPr>
+              <w:widowControl w:val="0"/>
+              <w:jc w:val="right"/>
+              <w:rPr>
+                <w:sz w:val="20"/>
+                <w:szCs w:val="20"/>
+              </w:rPr>
+            </w:pPr>
+            <w:r>
+              <w:rPr>
+                <w:sz w:val="20"/>
+                <w:szCs w:val="20"/>
+                <w:rtl w:val="0"/>
+              </w:rPr>
+              <w:t xml:space="preserve">0.2749274</w:t>
+            </w:r>
+          </w:p>
+        </w:tc>
+      </w:tr>
+      <w:tr>
+        <w:trPr>
+          <w:cantSplit w:val="0"/>
+          <w:trHeight w:val="315" w:hRule="atLeast"/>
+          <w:tblHeader w:val="0"/>
+        </w:trPr>
+        <w:tc>
+          <w:tcPr>
+            <w:tcBorders>
+              <w:top w:color="cccccc" w:space="0" w:sz="5" w:val="single"/>
+              <w:left w:color="cccccc" w:space="0" w:sz="5" w:val="single"/>
+              <w:bottom w:color="cccccc" w:space="0" w:sz="5" w:val="single"/>
+              <w:right w:color="cccccc" w:space="0" w:sz="5" w:val="single"/>
+            </w:tcBorders>
+            <w:tcMar>
+              <w:top w:w="40.0" w:type="dxa"/>
+              <w:left w:w="40.0" w:type="dxa"/>
+              <w:bottom w:w="40.0" w:type="dxa"/>
+              <w:right w:w="40.0" w:type="dxa"/>
+            </w:tcMar>
+            <w:vAlign w:val="bottom"/>
+          </w:tcPr>
+          <w:p>
+            <w:pPr>
+              <w:widowControl w:val="0"/>
+              <w:jc w:val="right"/>
+              <w:rPr>
+                <w:sz w:val="20"/>
+                <w:szCs w:val="20"/>
+              </w:rPr>
+            </w:pPr>
+            <w:r>
+              <w:rPr>
+                <w:sz w:val="20"/>
+                <w:szCs w:val="20"/>
+                <w:rtl w:val="0"/>
+              </w:rPr>
+              <w:t xml:space="preserve">10</w:t>
+            </w:r>
+          </w:p>
+        </w:tc>
+        <w:tc>
+          <w:tcPr>
+            <w:tcBorders>
+              <w:top w:color="cccccc" w:space="0" w:sz="5" w:val="single"/>
+              <w:left w:color="cccccc" w:space="0" w:sz="5" w:val="single"/>
+              <w:bottom w:color="cccccc" w:space="0" w:sz="5" w:val="single"/>
+              <w:right w:color="cccccc" w:space="0" w:sz="5" w:val="single"/>
+            </w:tcBorders>
+            <w:tcMar>
+              <w:top w:w="40.0" w:type="dxa"/>
+              <w:left w:w="40.0" w:type="dxa"/>
+              <w:bottom w:w="40.0" w:type="dxa"/>
+              <w:right w:w="40.0" w:type="dxa"/>
+            </w:tcMar>
+            <w:vAlign w:val="bottom"/>
+          </w:tcPr>
+          <w:p>
+            <w:pPr>
+              <w:widowControl w:val="0"/>
+              <w:rPr>
+                <w:sz w:val="20"/>
+                <w:szCs w:val="20"/>
+              </w:rPr>
+            </w:pPr>
+            <w:r>
+              <w:rPr>
+                <w:sz w:val="20"/>
+                <w:szCs w:val="20"/>
+                <w:rtl w:val="0"/>
+              </w:rPr>
+              <w:t xml:space="preserve">Text Match</w:t>
+            </w:r>
+          </w:p>
+        </w:tc>
+        <w:tc>
+          <w:tcPr>
+            <w:tcBorders>
+              <w:top w:color="cccccc" w:space="0" w:sz="5" w:val="single"/>
+              <w:left w:color="cccccc" w:space="0" w:sz="5" w:val="single"/>
+              <w:bottom w:color="cccccc" w:space="0" w:sz="5" w:val="single"/>
+              <w:right w:color="cccccc" w:space="0" w:sz="5" w:val="single"/>
+            </w:tcBorders>
+            <w:tcMar>
+              <w:top w:w="40.0" w:type="dxa"/>
+              <w:left w:w="40.0" w:type="dxa"/>
+              <w:bottom w:w="40.0" w:type="dxa"/>
+              <w:right w:w="40.0" w:type="dxa"/>
+            </w:tcMar>
+            <w:vAlign w:val="bottom"/>
+          </w:tcPr>
+          <w:p>
+            <w:pPr>
+              <w:widowControl w:val="0"/>
+              <w:rPr>
+                <w:sz w:val="20"/>
+                <w:szCs w:val="20"/>
+              </w:rPr>
+            </w:pPr>
+            <w:r>
+              <w:rPr>
+                <w:sz w:val="20"/>
+                <w:szCs w:val="20"/>
+                <w:rtl w:val="0"/>
+              </w:rPr>
+              <w:t xml:space="preserve">Jarro Winkler + AP</w:t>
+            </w:r>
+          </w:p>
+        </w:tc>
+        <w:tc>
+          <w:tcPr>
+            <w:tcBorders>
+              <w:top w:color="cccccc" w:space="0" w:sz="5" w:val="single"/>
+              <w:left w:color="cccccc" w:space="0" w:sz="5" w:val="single"/>
+              <w:bottom w:color="cccccc" w:space="0" w:sz="5" w:val="single"/>
+              <w:right w:color="cccccc" w:space="0" w:sz="5" w:val="single"/>
+            </w:tcBorders>
+            <w:tcMar>
+              <w:top w:w="40.0" w:type="dxa"/>
+              <w:left w:w="40.0" w:type="dxa"/>
+              <w:bottom w:w="40.0" w:type="dxa"/>
+              <w:right w:w="40.0" w:type="dxa"/>
+            </w:tcMar>
+            <w:vAlign w:val="bottom"/>
+          </w:tcPr>
+          <w:p>
+            <w:pPr>
+              <w:widowControl w:val="0"/>
+              <w:jc w:val="right"/>
+              <w:rPr>
+                <w:sz w:val="20"/>
+                <w:szCs w:val="20"/>
+              </w:rPr>
+            </w:pPr>
+            <w:r>
+              <w:rPr>
+                <w:sz w:val="20"/>
+                <w:szCs w:val="20"/>
+                <w:rtl w:val="0"/>
+              </w:rPr>
+              <w:t xml:space="preserve">0.2450805</w:t>
+            </w:r>
+          </w:p>
+        </w:tc>
+        <w:tc>
+          <w:tcPr>
+            <w:tcBorders>
+              <w:top w:color="cccccc" w:space="0" w:sz="5" w:val="single"/>
+              <w:left w:color="cccccc" w:space="0" w:sz="5" w:val="single"/>
+              <w:bottom w:color="cccccc" w:space="0" w:sz="5" w:val="single"/>
+              <w:right w:color="cccccc" w:space="0" w:sz="5" w:val="single"/>
+            </w:tcBorders>
+            <w:tcMar>
+              <w:top w:w="40.0" w:type="dxa"/>
+              <w:left w:w="40.0" w:type="dxa"/>
+              <w:bottom w:w="40.0" w:type="dxa"/>
+              <w:right w:w="40.0" w:type="dxa"/>
+            </w:tcMar>
+            <w:vAlign w:val="bottom"/>
+          </w:tcPr>
+          <w:p>
+            <w:pPr>
+              <w:widowControl w:val="0"/>
+              <w:jc w:val="right"/>
+              <w:rPr>
+                <w:sz w:val="20"/>
+                <w:szCs w:val="20"/>
+              </w:rPr>
+            </w:pPr>
+            <w:r>
+              <w:rPr>
+                <w:sz w:val="20"/>
+                <w:szCs w:val="20"/>
+                <w:rtl w:val="0"/>
+              </w:rPr>
+              <w:t xml:space="preserve">0.2652469</w:t>
+            </w:r>
+          </w:p>
+        </w:tc>
+      </w:tr>
+      <w:tr>
+        <w:trPr>
+          <w:cantSplit w:val="0"/>
+          <w:trHeight w:val="315" w:hRule="atLeast"/>
+          <w:tblHeader w:val="0"/>
+        </w:trPr>
+        <w:tc>
+          <w:tcPr>
+            <w:tcBorders>
+              <w:top w:color="cccccc" w:space="0" w:sz="5" w:val="single"/>
+              <w:left w:color="cccccc" w:space="0" w:sz="5" w:val="single"/>
+              <w:bottom w:color="cccccc" w:space="0" w:sz="5" w:val="single"/>
+              <w:right w:color="cccccc" w:space="0" w:sz="5" w:val="single"/>
+            </w:tcBorders>
+            <w:tcMar>
+              <w:top w:w="40.0" w:type="dxa"/>
+              <w:left w:w="40.0" w:type="dxa"/>
+              <w:bottom w:w="40.0" w:type="dxa"/>
+              <w:right w:w="40.0" w:type="dxa"/>
+            </w:tcMar>
+            <w:vAlign w:val="bottom"/>
+          </w:tcPr>
+          <w:p>
+            <w:pPr>
+              <w:widowControl w:val="0"/>
+              <w:jc w:val="right"/>
+              <w:rPr>
+                <w:sz w:val="20"/>
+                <w:szCs w:val="20"/>
+              </w:rPr>
+            </w:pPr>
+            <w:r>
+              <w:rPr>
+                <w:sz w:val="20"/>
+                <w:szCs w:val="20"/>
+                <w:rtl w:val="0"/>
+              </w:rPr>
+              <w:t xml:space="preserve">11</w:t>
+            </w:r>
+          </w:p>
+        </w:tc>
+        <w:tc>
+          <w:tcPr>
+            <w:tcBorders>
+              <w:top w:color="cccccc" w:space="0" w:sz="5" w:val="single"/>
+              <w:left w:color="cccccc" w:space="0" w:sz="5" w:val="single"/>
+              <w:bottom w:color="cccccc" w:space="0" w:sz="5" w:val="single"/>
+              <w:right w:color="cccccc" w:space="0" w:sz="5" w:val="single"/>
+            </w:tcBorders>
+            <w:tcMar>
+              <w:top w:w="40.0" w:type="dxa"/>
+              <w:left w:w="40.0" w:type="dxa"/>
+              <w:bottom w:w="40.0" w:type="dxa"/>
+              <w:right w:w="40.0" w:type="dxa"/>
+            </w:tcMar>
+            <w:vAlign w:val="bottom"/>
+          </w:tcPr>
+          <w:p>
+            <w:pPr>
+              <w:widowControl w:val="0"/>
+              <w:rPr>
+                <w:sz w:val="20"/>
+                <w:szCs w:val="20"/>
+              </w:rPr>
+            </w:pPr>
+            <w:r>
+              <w:rPr>
+                <w:sz w:val="20"/>
+                <w:szCs w:val="20"/>
+                <w:rtl w:val="0"/>
+              </w:rPr>
+              <w:t xml:space="preserve">Text Match</w:t>
+            </w:r>
+          </w:p>
+        </w:tc>
+        <w:tc>
+          <w:tcPr>
+            <w:tcBorders>
+              <w:top w:color="cccccc" w:space="0" w:sz="5" w:val="single"/>
+              <w:left w:color="cccccc" w:space="0" w:sz="5" w:val="single"/>
+              <w:bottom w:color="cccccc" w:space="0" w:sz="5" w:val="single"/>
+              <w:right w:color="cccccc" w:space="0" w:sz="5" w:val="single"/>
+            </w:tcBorders>
+            <w:tcMar>
+              <w:top w:w="40.0" w:type="dxa"/>
+              <w:left w:w="40.0" w:type="dxa"/>
+              <w:bottom w:w="40.0" w:type="dxa"/>
+              <w:right w:w="40.0" w:type="dxa"/>
+            </w:tcMar>
+            <w:vAlign w:val="bottom"/>
+          </w:tcPr>
+          <w:p>
+            <w:pPr>
+              <w:widowControl w:val="0"/>
+              <w:rPr>
+                <w:sz w:val="20"/>
+                <w:szCs w:val="20"/>
+              </w:rPr>
+            </w:pPr>
+            <w:r>
+              <w:rPr>
+                <w:sz w:val="20"/>
+                <w:szCs w:val="20"/>
+                <w:rtl w:val="0"/>
+              </w:rPr>
+              <w:t xml:space="preserve">Cosine</w:t>
+            </w:r>
+          </w:p>
+        </w:tc>
+        <w:tc>
+          <w:tcPr>
+            <w:tcBorders>
+              <w:top w:color="cccccc" w:space="0" w:sz="5" w:val="single"/>
+              <w:left w:color="cccccc" w:space="0" w:sz="5" w:val="single"/>
+              <w:bottom w:color="cccccc" w:space="0" w:sz="5" w:val="single"/>
+              <w:right w:color="cccccc" w:space="0" w:sz="5" w:val="single"/>
+            </w:tcBorders>
+            <w:tcMar>
+              <w:top w:w="40.0" w:type="dxa"/>
+              <w:left w:w="40.0" w:type="dxa"/>
+              <w:bottom w:w="40.0" w:type="dxa"/>
+              <w:right w:w="40.0" w:type="dxa"/>
+            </w:tcMar>
+            <w:vAlign w:val="bottom"/>
+          </w:tcPr>
+          <w:p>
+            <w:pPr>
+              <w:widowControl w:val="0"/>
+              <w:jc w:val="right"/>
+              <w:rPr>
+                <w:sz w:val="20"/>
+                <w:szCs w:val="20"/>
+              </w:rPr>
+            </w:pPr>
+            <w:r>
+              <w:rPr>
+                <w:sz w:val="20"/>
+                <w:szCs w:val="20"/>
+                <w:rtl w:val="0"/>
+              </w:rPr>
+              <w:t xml:space="preserve">0.2379249</w:t>
+            </w:r>
+          </w:p>
+        </w:tc>
+        <w:tc>
+          <w:tcPr>
+            <w:tcBorders>
+              <w:top w:color="cccccc" w:space="0" w:sz="5" w:val="single"/>
+              <w:left w:color="cccccc" w:space="0" w:sz="5" w:val="single"/>
+              <w:bottom w:color="cccccc" w:space="0" w:sz="5" w:val="single"/>
+              <w:right w:color="cccccc" w:space="0" w:sz="5" w:val="single"/>
+            </w:tcBorders>
+            <w:tcMar>
+              <w:top w:w="40.0" w:type="dxa"/>
+              <w:left w:w="40.0" w:type="dxa"/>
+              <w:bottom w:w="40.0" w:type="dxa"/>
+              <w:right w:w="40.0" w:type="dxa"/>
+            </w:tcMar>
+            <w:vAlign w:val="bottom"/>
+          </w:tcPr>
+          <w:p>
+            <w:pPr>
+              <w:widowControl w:val="0"/>
+              <w:jc w:val="right"/>
+              <w:rPr>
+                <w:sz w:val="20"/>
+                <w:szCs w:val="20"/>
+              </w:rPr>
+            </w:pPr>
+            <w:r>
+              <w:rPr>
+                <w:sz w:val="20"/>
+                <w:szCs w:val="20"/>
+                <w:rtl w:val="0"/>
+              </w:rPr>
+              <w:t xml:space="preserve">0.2575024</w:t>
+            </w:r>
+          </w:p>
+        </w:tc>
+      </w:tr>
+      <w:tr>
+        <w:trPr>
+          <w:cantSplit w:val="0"/>
+          <w:trHeight w:val="315" w:hRule="atLeast"/>
+          <w:tblHeader w:val="0"/>
+        </w:trPr>
+        <w:tc>
+          <w:tcPr>
+            <w:tcBorders>
+              <w:top w:color="cccccc" w:space="0" w:sz="5" w:val="single"/>
+              <w:left w:color="cccccc" w:space="0" w:sz="5" w:val="single"/>
+              <w:bottom w:color="cccccc" w:space="0" w:sz="5" w:val="single"/>
+              <w:right w:color="cccccc" w:space="0" w:sz="5" w:val="single"/>
+            </w:tcBorders>
+            <w:tcMar>
+              <w:top w:w="40.0" w:type="dxa"/>
+              <w:left w:w="40.0" w:type="dxa"/>
+              <w:bottom w:w="40.0" w:type="dxa"/>
+              <w:right w:w="40.0" w:type="dxa"/>
+            </w:tcMar>
+            <w:vAlign w:val="bottom"/>
+          </w:tcPr>
+          <w:p>
+            <w:pPr>
+              <w:widowControl w:val="0"/>
+              <w:jc w:val="right"/>
+              <w:rPr>
+                <w:sz w:val="20"/>
+                <w:szCs w:val="20"/>
+              </w:rPr>
+            </w:pPr>
+            <w:r>
+              <w:rPr>
+                <w:sz w:val="20"/>
+                <w:szCs w:val="20"/>
+                <w:rtl w:val="0"/>
+              </w:rPr>
+              <w:t xml:space="preserve">12</w:t>
+            </w:r>
+          </w:p>
+        </w:tc>
+        <w:tc>
+          <w:tcPr>
+            <w:tcBorders>
+              <w:top w:color="cccccc" w:space="0" w:sz="5" w:val="single"/>
+              <w:left w:color="cccccc" w:space="0" w:sz="5" w:val="single"/>
+              <w:bottom w:color="cccccc" w:space="0" w:sz="5" w:val="single"/>
+              <w:right w:color="cccccc" w:space="0" w:sz="5" w:val="single"/>
+            </w:tcBorders>
+            <w:tcMar>
+              <w:top w:w="40.0" w:type="dxa"/>
+              <w:left w:w="40.0" w:type="dxa"/>
+              <w:bottom w:w="40.0" w:type="dxa"/>
+              <w:right w:w="40.0" w:type="dxa"/>
+            </w:tcMar>
+            <w:vAlign w:val="bottom"/>
+          </w:tcPr>
+          <w:p>
+            <w:pPr>
+              <w:widowControl w:val="0"/>
+              <w:rPr>
+                <w:sz w:val="20"/>
+                <w:szCs w:val="20"/>
+              </w:rPr>
+            </w:pPr>
+            <w:r>
+              <w:rPr>
+                <w:sz w:val="20"/>
+                <w:szCs w:val="20"/>
+                <w:rtl w:val="0"/>
+              </w:rPr>
+              <w:t xml:space="preserve">Text Match</w:t>
+            </w:r>
+          </w:p>
+        </w:tc>
+        <w:tc>
+          <w:tcPr>
+            <w:tcBorders>
+              <w:top w:color="cccccc" w:space="0" w:sz="5" w:val="single"/>
+              <w:left w:color="cccccc" w:space="0" w:sz="5" w:val="single"/>
+              <w:bottom w:color="cccccc" w:space="0" w:sz="5" w:val="single"/>
+              <w:right w:color="cccccc" w:space="0" w:sz="5" w:val="single"/>
+            </w:tcBorders>
+            <w:tcMar>
+              <w:top w:w="40.0" w:type="dxa"/>
+              <w:left w:w="40.0" w:type="dxa"/>
+              <w:bottom w:w="40.0" w:type="dxa"/>
+              <w:right w:w="40.0" w:type="dxa"/>
+            </w:tcMar>
+            <w:vAlign w:val="bottom"/>
+          </w:tcPr>
+          <w:p>
+            <w:pPr>
+              <w:widowControl w:val="0"/>
+              <w:rPr>
+                <w:sz w:val="20"/>
+                <w:szCs w:val="20"/>
+              </w:rPr>
+            </w:pPr>
+            <w:r>
+              <w:rPr>
+                <w:sz w:val="20"/>
+                <w:szCs w:val="20"/>
+                <w:rtl w:val="0"/>
+              </w:rPr>
+              <w:t xml:space="preserve">Cosine + AP</w:t>
+            </w:r>
+          </w:p>
+        </w:tc>
+        <w:tc>
+          <w:tcPr>
+            <w:tcBorders>
+              <w:top w:color="cccccc" w:space="0" w:sz="5" w:val="single"/>
+              <w:left w:color="cccccc" w:space="0" w:sz="5" w:val="single"/>
+              <w:bottom w:color="cccccc" w:space="0" w:sz="5" w:val="single"/>
+              <w:right w:color="cccccc" w:space="0" w:sz="5" w:val="single"/>
+            </w:tcBorders>
+            <w:tcMar>
+              <w:top w:w="40.0" w:type="dxa"/>
+              <w:left w:w="40.0" w:type="dxa"/>
+              <w:bottom w:w="40.0" w:type="dxa"/>
+              <w:right w:w="40.0" w:type="dxa"/>
+            </w:tcMar>
+            <w:vAlign w:val="bottom"/>
+          </w:tcPr>
+          <w:p>
+            <w:pPr>
+              <w:widowControl w:val="0"/>
+              <w:jc w:val="right"/>
+              <w:rPr>
+                <w:sz w:val="20"/>
+                <w:szCs w:val="20"/>
+              </w:rPr>
+            </w:pPr>
+            <w:r>
+              <w:rPr>
+                <w:sz w:val="20"/>
+                <w:szCs w:val="20"/>
+                <w:rtl w:val="0"/>
+              </w:rPr>
+              <w:t xml:space="preserve">0.2280859</w:t>
+            </w:r>
+          </w:p>
+        </w:tc>
+        <w:tc>
+          <w:tcPr>
+            <w:tcBorders>
+              <w:top w:color="cccccc" w:space="0" w:sz="5" w:val="single"/>
+              <w:left w:color="cccccc" w:space="0" w:sz="5" w:val="single"/>
+              <w:bottom w:color="cccccc" w:space="0" w:sz="5" w:val="single"/>
+              <w:right w:color="cccccc" w:space="0" w:sz="5" w:val="single"/>
+            </w:tcBorders>
+            <w:tcMar>
+              <w:top w:w="40.0" w:type="dxa"/>
+              <w:left w:w="40.0" w:type="dxa"/>
+              <w:bottom w:w="40.0" w:type="dxa"/>
+              <w:right w:w="40.0" w:type="dxa"/>
+            </w:tcMar>
+            <w:vAlign w:val="bottom"/>
+          </w:tcPr>
+          <w:p>
+            <w:pPr>
+              <w:widowControl w:val="0"/>
+              <w:jc w:val="right"/>
+              <w:rPr>
+                <w:sz w:val="20"/>
+                <w:szCs w:val="20"/>
+              </w:rPr>
+            </w:pPr>
+            <w:r>
+              <w:rPr>
+                <w:sz w:val="20"/>
+                <w:szCs w:val="20"/>
+                <w:rtl w:val="0"/>
+              </w:rPr>
+              <w:t xml:space="preserve">0.2468538</w:t>
+            </w:r>
+          </w:p>
+        </w:tc>
+      </w:tr>
+    </w:tbl>
+    <w:p>
+      <w:pPr>
+        <w:ind w:left="-540" w:firstLine="0"/>
+        <w:rPr>
+          <w:sz w:val="24"/>
+          <w:szCs w:val="24"/>
+          <w:highlight w:val="white"/>
+        </w:rPr>
+      </w:pPr>
+      <w:r>
+        <w:rPr>
+          <w:rtl w:val="0"/>
+        </w:rPr>
+      </w:r>
+    </w:p>
+    <w:p>
+      <w:pPr>
+        <w:ind w:left="-540" w:firstLine="0"/>
+        <w:rPr>
+          <w:sz w:val="24"/>
+          <w:szCs w:val="24"/>
+          <w:highlight w:val="white"/>
+        </w:rPr>
+      </w:pPr>
+      <w:r>
+        <w:rPr>
+          <w:sz w:val="24"/>
+          <w:szCs w:val="24"/>
+          <w:highlight w:val="white"/>
+          <w:rtl w:val="0"/>
+        </w:rPr>
+        <w:t xml:space="preserve">From table 6, it is evident that text-embedding based methods outperform text-match based methods whether we are standardizing with respect to all or only the 5th edition of WHO database. Also the rankings of each method were consistent whether we used all or only the 5th edition of the WHO tumors for standardization.  Generally, among the embedding based methods LTE-3 based methods performed better than ADA002 based methods, this can likely be attributed to the fact that LTE-3 has twice the number of dimensions as ADA002 and is able to capture the complexity in the input data. Though, closest match using ADA002 (ADA002 + Euclidean Dist) and AP based on ADA002 (ADA002+AP) performs marginally better than the standardization methods based on LTE-3 + KMeans clustering.  Among the edit distances, Levenshtein distance performed better than Jarro Winkler distance, cosine distance or any of their implementations involving AP clustering. The Jarro-Winkler distance is particularly useful when there are minor discrepancies between the texts being compared and if there are common prefixes between the texts, whereas cosine distance is based on the frequency of occurrence of each word/alphabet (“bag of words) in a text and does not take into account the order of words. Levenshtein distance is a much simpler algorithm compared to Jarro-Winkler and cosine distance as it only counts number of edit operations needed to transform one text to another and does not take into account the prefix similarity and maintains the order of words/alphabet which is likely why the it performed better than the other two edit distances.  The ground truth annotations of the 1600 clinical trials tumors along with their standardization results are using all editions of WHO database and the 5th edition of WHO database is available in the supplementary files </w:t>
+      </w:r>
+      <w:r>
+        <w:rPr>
+          <w:color w:val="ff0000"/>
+          <w:sz w:val="24"/>
+          <w:szCs w:val="24"/>
+          <w:highlight w:val="white"/>
+          <w:rtl w:val="0"/>
+        </w:rPr>
+        <w:t xml:space="preserve">XXXXX and YYYYYY</w:t>
+      </w:r>
+      <w:r>
+        <w:rPr>
+          <w:sz w:val="24"/>
+          <w:szCs w:val="24"/>
+          <w:highlight w:val="white"/>
+          <w:rtl w:val="0"/>
+        </w:rPr>
+        <w:t xml:space="preserve">.  Depending on the edition of the WHO database that was used in the pipeline the standardization results for each of these 1600 clinical trial tumors with respect to the NCIT database is available in supplementary file </w:t>
+      </w:r>
+      <w:r>
+        <w:rPr>
+          <w:color w:val="ff0000"/>
+          <w:sz w:val="24"/>
+          <w:szCs w:val="24"/>
+          <w:highlight w:val="white"/>
+          <w:rtl w:val="0"/>
+        </w:rPr>
+        <w:t xml:space="preserve">AAAAAAA and BBBBB</w:t>
+      </w:r>
+      <w:r>
+        <w:rPr>
+          <w:sz w:val="24"/>
+          <w:szCs w:val="24"/>
+          <w:highlight w:val="white"/>
+          <w:rtl w:val="0"/>
+        </w:rPr>
+        <w:t xml:space="preserve">.  The standardized tumor names for all the clinical trial tumor depending on the edition of the WHO database used are available in the following files </w:t>
+      </w:r>
+      <w:r>
+        <w:rPr>
+          <w:color w:val="ff0000"/>
+          <w:sz w:val="24"/>
+          <w:szCs w:val="24"/>
+          <w:highlight w:val="white"/>
+          <w:rtl w:val="0"/>
+        </w:rPr>
+        <w:t xml:space="preserve">AAAAAA</w:t>
+      </w:r>
+      <w:r>
+        <w:rPr>
+          <w:sz w:val="24"/>
+          <w:szCs w:val="24"/>
+          <w:highlight w:val="white"/>
+          <w:rtl w:val="0"/>
+        </w:rPr>
+        <w:t xml:space="preserve"> and </w:t>
+      </w:r>
+      <w:r>
+        <w:rPr>
+          <w:color w:val="ff0000"/>
+          <w:sz w:val="24"/>
+          <w:szCs w:val="24"/>
+          <w:highlight w:val="white"/>
+          <w:rtl w:val="0"/>
+        </w:rPr>
+        <w:t xml:space="preserve">BBBBB</w:t>
+      </w:r>
+      <w:r>
+        <w:rPr>
+          <w:sz w:val="24"/>
+          <w:szCs w:val="24"/>
+          <w:highlight w:val="white"/>
+          <w:rtl w:val="0"/>
+        </w:rPr>
+        <w:t xml:space="preserve"> and the NCIT standardized results are available in supplementary files </w:t>
+      </w:r>
+      <w:r>
+        <w:rPr>
+          <w:color w:val="ff0000"/>
+          <w:sz w:val="24"/>
+          <w:szCs w:val="24"/>
+          <w:highlight w:val="white"/>
+          <w:rtl w:val="0"/>
+        </w:rPr>
+        <w:t xml:space="preserve">ZZZZZ</w:t>
+      </w:r>
+      <w:r>
+        <w:rPr>
+          <w:sz w:val="24"/>
+          <w:szCs w:val="24"/>
+          <w:highlight w:val="white"/>
+          <w:rtl w:val="0"/>
+        </w:rPr>
+        <w:t xml:space="preserve"> and </w:t>
+      </w:r>
+      <w:r>
+        <w:rPr>
+          <w:color w:val="ff0000"/>
+          <w:sz w:val="24"/>
+          <w:szCs w:val="24"/>
+          <w:highlight w:val="white"/>
+          <w:rtl w:val="0"/>
+        </w:rPr>
+        <w:t xml:space="preserve">GGGGGG</w:t>
+      </w:r>
+      <w:r>
+        <w:rPr>
+          <w:sz w:val="24"/>
+          <w:szCs w:val="24"/>
+          <w:highlight w:val="white"/>
+          <w:rtl w:val="0"/>
+        </w:rPr>
+        <w:t xml:space="preserve">.</w:t>
+      </w:r>
+    </w:p>
+    <w:p>
+      <w:pPr>
+        <w:ind w:left="-540" w:firstLine="0"/>
+        <w:rPr>
+          <w:sz w:val="24"/>
+          <w:szCs w:val="24"/>
+          <w:highlight w:val="white"/>
+        </w:rPr>
+      </w:pPr>
+      <w:r>
+        <w:rPr>
+          <w:rtl w:val="0"/>
+        </w:rPr>
+      </w:r>
+    </w:p>
+    <w:p>
+      <w:pPr>
+        <w:ind w:left="-540" w:firstLine="0"/>
+        <w:rPr>
+          <w:sz w:val="24"/>
+          <w:szCs w:val="24"/>
+          <w:highlight w:val="white"/>
+        </w:rPr>
+      </w:pPr>
+      <w:r>
+        <w:rPr>
+          <w:rtl w:val="0"/>
+        </w:rPr>
+      </w:r>
+    </w:p>
+    <w:p>
+      <w:pPr>
+        <w:ind w:left="-540" w:firstLine="0"/>
+        <w:rPr>
+          <w:sz w:val="24"/>
+          <w:szCs w:val="24"/>
+          <w:highlight w:val="white"/>
+        </w:rPr>
+      </w:pPr>
+      <w:r>
+        <w:rPr>
+          <w:rtl w:val="0"/>
+        </w:rPr>
+      </w:r>
+    </w:p>
+    <w:p>
+      <w:pPr>
+        <w:ind w:left="-540" w:firstLine="0"/>
+        <w:rPr>
+          <w:sz w:val="24"/>
+          <w:szCs w:val="24"/>
+          <w:highlight w:val="white"/>
+        </w:rPr>
+      </w:pPr>
+      <w:r>
+        <w:rPr>
+          <w:rtl w:val="0"/>
+        </w:rPr>
+      </w:r>
+    </w:p>
+    <w:p>
+      <w:pPr>
+        <w:ind w:left="-540" w:firstLine="0"/>
         <w:rPr>
           <w:b w:val="1"/>
           <w:color w:val="2a2a2a"/>
@@ -11521,12 +14129,10 @@
     </w:p>
     <w:p>
       <w:pPr>
-        <w:ind w:left="720" w:firstLine="0"/>
-        <w:rPr>
-          <w:b w:val="1"/>
-          <w:color w:val="2a2a2a"/>
-          <w:sz w:val="28"/>
-          <w:szCs w:val="28"/>
+        <w:ind w:left="-540" w:firstLine="0"/>
+        <w:rPr>
+          <w:sz w:val="24"/>
+          <w:szCs w:val="24"/>
           <w:highlight w:val="white"/>
         </w:rPr>
       </w:pPr>
@@ -11538,6 +14144,41 @@
     </w:p>
     <w:p>
       <w:pPr>
+        <w:ind w:left="-540" w:firstLine="0"/>
+        <w:rPr>
+          <w:sz w:val="24"/>
+          <w:szCs w:val="24"/>
+          <w:highlight w:val="white"/>
+        </w:rPr>
+      </w:pPr>
+      <w:r>
+        <w:rPr>
+          <w:sz w:val="24"/>
+          <w:szCs w:val="24"/>
+          <w:highlight w:val="white"/>
+          <w:rtl w:val="0"/>
+        </w:rPr>
+        <w:t xml:space="preserve">As more samples from the clinical trials database are annotated with ground truth, our methods can be reevaluated for their performance accuracies. While we expect the accuracy to change, it is clear from our attempt at annotating the 1600 clinical tumors with ground truths that the embedding based methods will very likely outperform the text-matching (edit distance) based methods.  </w:t>
+      </w:r>
+    </w:p>
+    <w:p>
+      <w:pPr>
+        <w:ind w:left="-540" w:firstLine="0"/>
+        <w:rPr>
+          <w:sz w:val="24"/>
+          <w:szCs w:val="24"/>
+          <w:highlight w:val="white"/>
+        </w:rPr>
+      </w:pPr>
+      <w:r>
+        <w:rPr>
+          <w:rtl w:val="0"/>
+        </w:rPr>
+      </w:r>
+    </w:p>
+    <w:p>
+      <w:pPr>
+        <w:ind w:left="-540" w:firstLine="0"/>
         <w:rPr>
           <w:b w:val="1"/>
           <w:sz w:val="28"/>
@@ -11882,7 +14523,7 @@
     </w:p>
     <w:tbl>
       <w:tblPr>
-        <w:tblStyle w:val="Table6"/>
+        <w:tblStyle w:val="Table7"/>
         <w:tblW w:w="10080.0" w:type="dxa"/>
         <w:jc w:val="left"/>
         <w:tblInd w:w="-540.0" w:type="dxa"/>
@@ -16322,12 +18963,12 @@
           <wp:inline distB="114300" distT="114300" distL="114300" distR="114300">
             <wp:extent cx="5462588" cy="7377929"/>
             <wp:effectExtent b="0" l="0" r="0" t="0"/>
-            <wp:docPr id="5" name="image2.png"/>
+            <wp:docPr id="5" name="image1.png"/>
             <a:graphic>
               <a:graphicData uri="http://schemas.openxmlformats.org/drawingml/2006/picture">
                 <pic:pic>
                   <pic:nvPicPr>
-                    <pic:cNvPr id="0" name="image2.png"/>
+                    <pic:cNvPr id="0" name="image1.png"/>
                     <pic:cNvPicPr preferRelativeResize="0"/>
                   </pic:nvPicPr>
                   <pic:blipFill>
@@ -16411,12 +19052,12 @@
           <wp:inline distB="114300" distT="114300" distL="114300" distR="114300">
             <wp:extent cx="3481388" cy="7948576"/>
             <wp:effectExtent b="0" l="0" r="0" t="0"/>
-            <wp:docPr id="3" name="image4.png"/>
+            <wp:docPr id="3" name="image3.png"/>
             <a:graphic>
               <a:graphicData uri="http://schemas.openxmlformats.org/drawingml/2006/picture">
                 <pic:pic>
                   <pic:nvPicPr>
-                    <pic:cNvPr id="0" name="image4.png"/>
+                    <pic:cNvPr id="0" name="image3.png"/>
                     <pic:cNvPicPr preferRelativeResize="0"/>
                   </pic:nvPicPr>
                   <pic:blipFill>
@@ -16496,12 +19137,12 @@
           <wp:inline distB="114300" distT="114300" distL="114300" distR="114300">
             <wp:extent cx="6057900" cy="2527300"/>
             <wp:effectExtent b="0" l="0" r="0" t="0"/>
-            <wp:docPr id="1" name="image1.png"/>
+            <wp:docPr id="1" name="image5.png"/>
             <a:graphic>
               <a:graphicData uri="http://schemas.openxmlformats.org/drawingml/2006/picture">
                 <pic:pic>
                   <pic:nvPicPr>
-                    <pic:cNvPr id="0" name="image1.png"/>
+                    <pic:cNvPr id="0" name="image5.png"/>
                     <pic:cNvPicPr preferRelativeResize="0"/>
                   </pic:nvPicPr>
                   <pic:blipFill>
@@ -16909,12 +19550,12 @@
           <wp:inline distB="114300" distT="114300" distL="114300" distR="114300">
             <wp:extent cx="4805363" cy="7011383"/>
             <wp:effectExtent b="0" l="0" r="0" t="0"/>
-            <wp:docPr id="4" name="image5.png"/>
+            <wp:docPr id="4" name="image4.png"/>
             <a:graphic>
               <a:graphicData uri="http://schemas.openxmlformats.org/drawingml/2006/picture">
                 <pic:pic>
                   <pic:nvPicPr>
-                    <pic:cNvPr id="0" name="image5.png"/>
+                    <pic:cNvPr id="0" name="image4.png"/>
                     <pic:cNvPicPr preferRelativeResize="0"/>
                   </pic:nvPicPr>
                   <pic:blipFill>
@@ -17566,6 +20207,19 @@
     </w:tblPr>
   </w:style>
   <w:style w:type="table" w:styleId="Table6">
+    <w:basedOn w:val="TableNormal"/>
+    <w:tblPr>
+      <w:tblStyleRowBandSize w:val="1"/>
+      <w:tblStyleColBandSize w:val="1"/>
+      <w:tblCellMar>
+        <w:top w:w="100.0" w:type="dxa"/>
+        <w:left w:w="100.0" w:type="dxa"/>
+        <w:bottom w:w="100.0" w:type="dxa"/>
+        <w:right w:w="100.0" w:type="dxa"/>
+      </w:tblCellMar>
+    </w:tblPr>
+  </w:style>
+  <w:style w:type="table" w:styleId="Table7">
     <w:basedOn w:val="TableNormal"/>
     <w:tblPr>
       <w:tblStyleRowBandSize w:val="1"/>

</xml_diff>

<commit_message>
adding discussion and conclusion
</commit_message>
<xml_diff>
--- a/Paper/Clinical_Trails_Tumor_Name_Stardaization_using Embedding_Analysis.docx
+++ b/Paper/Clinical_Trails_Tumor_Name_Stardaization_using Embedding_Analysis.docx
@@ -4173,7 +4173,7 @@
           <w:color w:val="0e101a"/>
           <w:rtl w:val="0"/>
         </w:rPr>
-        <w:t xml:space="preserve">"  in The rationale behind limiting our diseases to these intervention types was to ensure that there is a corresponding targeted or chemotherapy, immunotherapy-based treatment option for the tumors from the clinical trials database.  After filtering based on the intervention types, we obtained 50,410 unique diseases from which we needed to identify the tumors. The tumor extraction pipeline process is further detailed as phase 1 of the of the tumor extraction and annotation pipeline  in figure 1.</w:t>
+        <w:t xml:space="preserve">"  in The rationale behind limiting our diseases to these intervention types was to ensure that there is a corresponding targeted or chemotherapy, immunotherapy-based treatment option for the tumors from the clinical trials database.  After filtering based on the intervention types, we obtained 50,410 unique diseases from which we needed to identify the tumors. The tumor extraction pipeline process is further detailed as phase 1 of the tumor extraction and annotation pipeline  in figure 1.</w:t>
       </w:r>
     </w:p>
     <w:p>
@@ -9285,9 +9285,7 @@
     <w:p>
       <w:pPr>
         <w:ind w:left="-540" w:firstLine="0"/>
-        <w:rPr>
-          <w:b w:val="1"/>
-        </w:rPr>
+        <w:rPr/>
       </w:pPr>
       <w:r>
         <w:rPr>
@@ -9335,33 +9333,13 @@
         <w:rPr>
           <w:rtl w:val="0"/>
         </w:rPr>
-        <w:t xml:space="preserve">. These results are reported in file </w:t>
-      </w:r>
-      <w:r>
-        <w:rPr>
-          <w:color w:val="ff0000"/>
-          <w:rtl w:val="0"/>
-        </w:rPr>
-        <w:t xml:space="preserve">XXXXXXX</w:t>
-      </w:r>
-      <w:r>
-        <w:rPr>
-          <w:rtl w:val="0"/>
-        </w:rPr>
         <w:t xml:space="preserve">.</w:t>
       </w:r>
-      <w:r>
-        <w:rPr>
-          <w:rtl w:val="0"/>
-        </w:rPr>
-      </w:r>
     </w:p>
     <w:p>
       <w:pPr>
         <w:ind w:left="-540" w:firstLine="0"/>
-        <w:rPr>
-          <w:b w:val="1"/>
-        </w:rPr>
+        <w:rPr/>
       </w:pPr>
       <w:r>
         <w:rPr>
@@ -11052,7 +11030,7 @@
           <w:highlight w:val="white"/>
           <w:rtl w:val="0"/>
         </w:rPr>
-        <w:t xml:space="preserve">Figure 3: Average Silhouette Score vs Number of clusters (K) used in KMeans. a. ADA002 when all editions of WHO </w:t>
+        <w:t xml:space="preserve">Figure 3: Average Silhouette Score vs Number of clusters (K) used in KMeans. a. ADA002 when all editions of the WHO </w:t>
       </w:r>
       <w:r>
         <w:rPr>
@@ -14052,51 +14030,6 @@
       <w:pPr>
         <w:ind w:left="-540" w:firstLine="0"/>
         <w:rPr>
-          <w:sz w:val="24"/>
-          <w:szCs w:val="24"/>
-          <w:highlight w:val="white"/>
-        </w:rPr>
-      </w:pPr>
-      <w:r>
-        <w:rPr>
-          <w:rtl w:val="0"/>
-        </w:rPr>
-      </w:r>
-    </w:p>
-    <w:p>
-      <w:pPr>
-        <w:ind w:left="-540" w:firstLine="0"/>
-        <w:rPr>
-          <w:sz w:val="24"/>
-          <w:szCs w:val="24"/>
-          <w:highlight w:val="white"/>
-        </w:rPr>
-      </w:pPr>
-      <w:r>
-        <w:rPr>
-          <w:rtl w:val="0"/>
-        </w:rPr>
-      </w:r>
-    </w:p>
-    <w:p>
-      <w:pPr>
-        <w:ind w:left="-540" w:firstLine="0"/>
-        <w:rPr>
-          <w:sz w:val="24"/>
-          <w:szCs w:val="24"/>
-          <w:highlight w:val="white"/>
-        </w:rPr>
-      </w:pPr>
-      <w:r>
-        <w:rPr>
-          <w:rtl w:val="0"/>
-        </w:rPr>
-      </w:r>
-    </w:p>
-    <w:p>
-      <w:pPr>
-        <w:ind w:left="-540" w:firstLine="0"/>
-        <w:rPr>
           <w:b w:val="1"/>
           <w:color w:val="2a2a2a"/>
           <w:sz w:val="28"/>
@@ -14124,16 +14057,40 @@
           <w:rtl w:val="0"/>
         </w:rPr>
         <w:t xml:space="preserve"> </w:t>
-        <w:br w:type="textWrapping"/>
       </w:r>
     </w:p>
     <w:p>
       <w:pPr>
         <w:ind w:left="-540" w:firstLine="0"/>
+        <w:rPr>
+          <w:sz w:val="24"/>
+          <w:szCs w:val="24"/>
+        </w:rPr>
+      </w:pPr>
+      <w:r>
         <w:rPr>
           <w:sz w:val="24"/>
           <w:szCs w:val="24"/>
           <w:highlight w:val="white"/>
+          <w:rtl w:val="0"/>
+        </w:rPr>
+        <w:t xml:space="preserve">In this paper, our objective was to develop a computational pipeline to extract tumors from the clinical trials registry and standardize them with respect to the WHO and NCIT database. To this end,  we built a tumor extraction pipeline to extract tumors from the clinical trials registry and then annotated the tumors as adult and pediatric tumors. We manually validated the diseases that were identified as tumors and further validated the tumors that were identified as pediatric and assigned a field with a citation that confirmed that the tumor in question is indeed pediatric. In total we identified 13,230 tumors among which </w:t>
+      </w:r>
+      <w:r>
+        <w:rPr>
+          <w:sz w:val="24"/>
+          <w:szCs w:val="24"/>
+          <w:rtl w:val="0"/>
+        </w:rPr>
+        <w:t xml:space="preserve">6324 were pediatric tumors. </w:t>
+      </w:r>
+    </w:p>
+    <w:p>
+      <w:pPr>
+        <w:ind w:left="-540" w:firstLine="0"/>
+        <w:rPr>
+          <w:sz w:val="24"/>
+          <w:szCs w:val="24"/>
         </w:rPr>
       </w:pPr>
       <w:r>
@@ -14158,7 +14115,7 @@
           <w:highlight w:val="white"/>
           <w:rtl w:val="0"/>
         </w:rPr>
-        <w:t xml:space="preserve">As more samples from the clinical trials database are annotated with ground truth, our methods can be reevaluated for their performance accuracies. While we expect the accuracy to change, it is clear from our attempt at annotating the 1600 clinical tumors with ground truths that the embedding based methods will very likely outperform the text-matching (edit distance) based methods.  </w:t>
+        <w:t xml:space="preserve">The WHO database for tumor classification is considered the gold standard for tumor nomenclature, which is why we only focused on evaluating the 12 different standardization methods on the 5th edition (latest) of WHO database and when we considered all the available editions (3rd,4th and 5th edition) of WHO database and not on the NCIT database.  Our standardization methods were based on text matching techniques based on edit distances and text-embedding techniques.  To evaluate the performance of these techniques, we arbitrarily drew 1600 samples from the tumors identified in the clinical trials and standardized them according to the edition of WHO database that was in the pipeline (either 5th edition only or all editions (3rd,4th, and 5th editions)).  We noticed that when we considered all the editions of the WHO database, we were able to annotate more of the tumor terms in the clinical trials registry, this is due to the fact that the 5th edition of the WHO database has fewer terms compared to all the editions combined. In general, the text-embedding based methods were more accurate than text-matching based methods, we attribute this to the fact that embeddings are able to capture the semantic and contextual meaning of text and map similar text close to each other in the embedding space which is not possible for text-matching techniques which are based on edit-distance that focus on syntactical difference between text. </w:t>
       </w:r>
     </w:p>
     <w:p>
@@ -14180,6 +14137,135 @@
       <w:pPr>
         <w:ind w:left="-540" w:firstLine="0"/>
         <w:rPr>
+          <w:sz w:val="24"/>
+          <w:szCs w:val="24"/>
+          <w:highlight w:val="white"/>
+        </w:rPr>
+      </w:pPr>
+      <w:r>
+        <w:rPr>
+          <w:sz w:val="24"/>
+          <w:szCs w:val="24"/>
+          <w:highlight w:val="white"/>
+          <w:rtl w:val="0"/>
+        </w:rPr>
+        <w:t xml:space="preserve">We generated the embeddings from OpenAI’s large language models:</w:t>
+      </w:r>
+      <w:r>
+        <w:rPr>
+          <w:sz w:val="24"/>
+          <w:szCs w:val="24"/>
+          <w:rtl w:val="0"/>
+        </w:rPr>
+        <w:t xml:space="preserve">text-embedding-ada-002 (ADA002) and text-embedding-3-large (LTE-3).  LTE-3 is a recent and improved text-embedding model compared to ADA002 and it generates embeddings that are of 3072 dimensions, which is twice more than the dimensions ADA002 (1536 dimensions). We observed that the LTE-3 based methods performed better than the ADA002 methods, with an exception being that ADA002+AP performed better than LTE-3 +  KMeans method, however it should be noted that embeddings combined with AP did better than embeddings combined with KMeans. The best accuracy was attained by the method (LTE-3 +Euclidean Dist) that standardized the clinical trials tumor by identifying the WHO database that is closest Euclidean distance to the clinical trials terms in the LTE-3 embedding space. Compared to the LTE-3 +AP clustering method which ranked second in terms of accuracy in standardizing the clinical trials tumors, the LTE-3 +Euclidean Dist is a simpler and faster technique that does not require additional steps such such as cluster size analysis and outlier detection that are utilized in the other techniques that use clustering. </w:t>
+      </w:r>
+      <w:r>
+        <w:rPr>
+          <w:sz w:val="24"/>
+          <w:szCs w:val="24"/>
+          <w:highlight w:val="white"/>
+          <w:rtl w:val="0"/>
+        </w:rPr>
+        <w:t xml:space="preserve"> As more samples from the clinical trials database are annotated with ground truth, our methods can be reevaluated for their performance accuracies. While we expect the accuracy to change, it is clear from our attempt at annotating the ground truths for the 1600 clinical tumors that the embedding based methods will very likely outperform the text-matching (edit distance) based methods. Thus expert annotation of the tumors in clinical trials is needed to get the most accurate sense of the performance of these methods and is a limitation in our study. Furthermore, as the clinical trials registry is updated , new tumor names need to be detected and potentially standardized, this will require regenerating embeddings and rerunning the pipeline and identifying the WHO database tumor which is at the closest Euclidean distance (LTE-3 + Euclidean Dist method) and annotating the ground truths for each new tumor entry. In addition to requiring expert curation for the ground truth, there is a computational cost associated with running the pipeline and storing the data, which can become expensive in the long run. Finally, the embeddings generated in this study are from models created by OpenAI, if these models are updated or discontinued, we will need to switch to other large language models that generate embeddings.</w:t>
+      </w:r>
+    </w:p>
+    <w:p>
+      <w:pPr>
+        <w:ind w:left="-540" w:firstLine="0"/>
+        <w:rPr>
+          <w:sz w:val="24"/>
+          <w:szCs w:val="24"/>
+          <w:highlight w:val="white"/>
+        </w:rPr>
+      </w:pPr>
+      <w:r>
+        <w:rPr>
+          <w:rtl w:val="0"/>
+        </w:rPr>
+      </w:r>
+    </w:p>
+    <w:p>
+      <w:pPr>
+        <w:ind w:left="-540" w:firstLine="0"/>
+        <w:rPr>
+          <w:sz w:val="24"/>
+          <w:szCs w:val="24"/>
+          <w:highlight w:val="white"/>
+        </w:rPr>
+      </w:pPr>
+      <w:r>
+        <w:rPr>
+          <w:sz w:val="24"/>
+          <w:szCs w:val="24"/>
+          <w:highlight w:val="white"/>
+          <w:rtl w:val="0"/>
+        </w:rPr>
+        <w:t xml:space="preserve">The methods explored here provide a basis to extract and standardize the tumors from the clinical trials registry. While there are guidelines in place for submitting data to the clinical trials registry to maintain basic data integrity , these do not enforce any protocols to standardize tumor names that are contained in the conditions data of the clinical trials registry. While studies have called for standardization of clinical trials with respect to  study design</w:t>
+      </w:r>
+      <w:hyperlink r:id="rId52">
+        <w:r>
+          <w:rPr>
+            <w:color w:val="1155cc"/>
+            <w:sz w:val="24"/>
+            <w:szCs w:val="24"/>
+            <w:highlight w:val="white"/>
+            <w:u w:val="single"/>
+            <w:rtl w:val="0"/>
+          </w:rPr>
+          <w:t xml:space="preserve">(Canonica et al. 2007; Katz et al. 2013)</w:t>
+        </w:r>
+      </w:hyperlink>
+      <w:r>
+        <w:rPr>
+          <w:sz w:val="24"/>
+          <w:szCs w:val="24"/>
+          <w:highlight w:val="white"/>
+          <w:rtl w:val="0"/>
+        </w:rPr>
+        <w:t xml:space="preserve"> , evidence reproducibility</w:t>
+      </w:r>
+      <w:hyperlink r:id="rId53">
+        <w:r>
+          <w:rPr>
+            <w:color w:val="1155cc"/>
+            <w:sz w:val="24"/>
+            <w:szCs w:val="24"/>
+            <w:highlight w:val="white"/>
+            <w:u w:val="single"/>
+            <w:rtl w:val="0"/>
+          </w:rPr>
+          <w:t xml:space="preserve">(Dickersin and Mayo-Wilson 2018)</w:t>
+        </w:r>
+      </w:hyperlink>
+      <w:r>
+        <w:rPr>
+          <w:sz w:val="24"/>
+          <w:szCs w:val="24"/>
+          <w:highlight w:val="white"/>
+          <w:rtl w:val="0"/>
+        </w:rPr>
+        <w:t xml:space="preserve">  there has been no studies to our knowledge that has attempted to standardize tumors or any other diseases in the clinical trials registry. Standardizing the tumor names in the clinical trials registry will make these tumor names searchable in other biomedical databases, which will allow researchers to quickly develop an expansive overview of the associated targets, drugs, clinical outcomes etc for a given tumor.  </w:t>
+      </w:r>
+    </w:p>
+    <w:p>
+      <w:pPr>
+        <w:ind w:left="-540" w:firstLine="0"/>
+        <w:rPr>
+          <w:sz w:val="24"/>
+          <w:szCs w:val="24"/>
+          <w:highlight w:val="white"/>
+        </w:rPr>
+      </w:pPr>
+      <w:r>
+        <w:rPr>
+          <w:rtl w:val="0"/>
+        </w:rPr>
+      </w:r>
+    </w:p>
+    <w:p>
+      <w:pPr>
+        <w:ind w:left="-540" w:firstLine="0"/>
+        <w:rPr>
           <w:b w:val="1"/>
           <w:sz w:val="28"/>
           <w:szCs w:val="28"/>
@@ -14194,7 +14280,73 @@
           <w:highlight w:val="white"/>
           <w:rtl w:val="0"/>
         </w:rPr>
-        <w:t xml:space="preserve">Conclusion:</w:t>
+        <w:t xml:space="preserve">Conclusion: </w:t>
+      </w:r>
+    </w:p>
+    <w:p>
+      <w:pPr>
+        <w:ind w:left="-540" w:firstLine="0"/>
+        <w:rPr>
+          <w:sz w:val="24"/>
+          <w:szCs w:val="24"/>
+          <w:highlight w:val="white"/>
+        </w:rPr>
+      </w:pPr>
+      <w:r>
+        <w:rPr>
+          <w:sz w:val="24"/>
+          <w:szCs w:val="24"/>
+          <w:highlight w:val="white"/>
+          <w:rtl w:val="0"/>
+        </w:rPr>
+        <w:t xml:space="preserve">The NIH-clinical trials registry provides information about tumors in a text file format along with information on other conditions. The registry neither provides a mechanism to filter tumor names from other conditions, thus making it difficult to extract the tumors nor are the tumor names standardized according to the WHO tumor classification system or the National Cancer Institute thesaurus, making it challenging to link these tumors with other biomedical databases for integrative studies. In this paper, we designed a pipeline to extract tumors from the clinical trials registry and annotated them as adult or pediatric tumors. Furthermore, we tested 12 methods to standardize the identified tumor names using text-matching and text-embedding based methods. We observed that embedding based methods performed better than text-matching methods, and in particular the LTE-3 + Euclidean Dist method had the highest accuracy in standardizing the clinical trials tumors. We standardize all the 13,230 tumors in the clinical trials database with respect to both the WHO and NCIT database using all the methods and report them in our results.</w:t>
+      </w:r>
+    </w:p>
+    <w:p>
+      <w:pPr>
+        <w:ind w:left="-540" w:firstLine="0"/>
+        <w:rPr>
+          <w:b w:val="1"/>
+          <w:sz w:val="28"/>
+          <w:szCs w:val="28"/>
+          <w:highlight w:val="white"/>
+        </w:rPr>
+      </w:pPr>
+      <w:r>
+        <w:rPr>
+          <w:rtl w:val="0"/>
+        </w:rPr>
+      </w:r>
+    </w:p>
+    <w:p>
+      <w:pPr>
+        <w:ind w:left="-540" w:firstLine="0"/>
+        <w:rPr>
+          <w:b w:val="1"/>
+          <w:sz w:val="28"/>
+          <w:szCs w:val="28"/>
+          <w:highlight w:val="white"/>
+        </w:rPr>
+      </w:pPr>
+      <w:r>
+        <w:rPr>
+          <w:rtl w:val="0"/>
+        </w:rPr>
+      </w:r>
+    </w:p>
+    <w:p>
+      <w:pPr>
+        <w:ind w:left="-540" w:firstLine="0"/>
+        <w:rPr>
+          <w:sz w:val="28"/>
+          <w:szCs w:val="28"/>
+          <w:highlight w:val="white"/>
+        </w:rPr>
+      </w:pPr>
+      <w:r>
+        <w:rPr>
+          <w:rtl w:val="0"/>
+        </w:rPr>
       </w:r>
     </w:p>
     <w:p>
@@ -15413,7 +15565,7 @@
         <w:t xml:space="preserve">1 </w:t>
         <w:tab/>
       </w:r>
-      <w:hyperlink r:id="rId52">
+      <w:hyperlink r:id="rId54">
         <w:r>
           <w:rPr>
             <w:b w:val="0"/>
@@ -15427,7 +15579,7 @@
           <w:t xml:space="preserve">Bray F, Laversanne M, Sung H, </w:t>
         </w:r>
       </w:hyperlink>
-      <w:hyperlink r:id="rId53">
+      <w:hyperlink r:id="rId55">
         <w:r>
           <w:rPr>
             <w:b w:val="0"/>
@@ -15441,7 +15593,7 @@
           <w:t xml:space="preserve">et al.</w:t>
         </w:r>
       </w:hyperlink>
-      <w:hyperlink r:id="rId54">
+      <w:hyperlink r:id="rId56">
         <w:r>
           <w:rPr>
             <w:b w:val="0"/>
@@ -15455,7 +15607,7 @@
           <w:t xml:space="preserve"> Global cancer statistics 2022: GLOBOCAN estimates of incidence and mortality worldwide for 36 cancers in 185 countries. </w:t>
         </w:r>
       </w:hyperlink>
-      <w:hyperlink r:id="rId55">
+      <w:hyperlink r:id="rId57">
         <w:r>
           <w:rPr>
             <w:b w:val="0"/>
@@ -15469,7 +15621,7 @@
           <w:t xml:space="preserve">CA Cancer J Clin</w:t>
         </w:r>
       </w:hyperlink>
-      <w:hyperlink r:id="rId56">
+      <w:hyperlink r:id="rId58">
         <w:r>
           <w:rPr>
             <w:b w:val="0"/>
@@ -15526,7 +15678,7 @@
         <w:t xml:space="preserve">2 </w:t>
         <w:tab/>
       </w:r>
-      <w:hyperlink r:id="rId57">
+      <w:hyperlink r:id="rId59">
         <w:r>
           <w:rPr>
             <w:b w:val="0"/>
@@ -15540,7 +15692,7 @@
           <w:t xml:space="preserve">Siegel RL, Giaquinto AN, Jemal A. Cancer statistics, 2024. </w:t>
         </w:r>
       </w:hyperlink>
-      <w:hyperlink r:id="rId58">
+      <w:hyperlink r:id="rId60">
         <w:r>
           <w:rPr>
             <w:b w:val="0"/>
@@ -15554,7 +15706,7 @@
           <w:t xml:space="preserve">CA Cancer J Clin</w:t>
         </w:r>
       </w:hyperlink>
-      <w:hyperlink r:id="rId59">
+      <w:hyperlink r:id="rId61">
         <w:r>
           <w:rPr>
             <w:b w:val="0"/>
@@ -15611,7 +15763,7 @@
         <w:t xml:space="preserve">3 </w:t>
         <w:tab/>
       </w:r>
-      <w:hyperlink r:id="rId60">
+      <w:hyperlink r:id="rId62">
         <w:r>
           <w:rPr>
             <w:b w:val="0"/>
@@ -15625,7 +15777,7 @@
           <w:t xml:space="preserve">Matt GY, Sioson E, Shelton K, </w:t>
         </w:r>
       </w:hyperlink>
-      <w:hyperlink r:id="rId61">
+      <w:hyperlink r:id="rId63">
         <w:r>
           <w:rPr>
             <w:b w:val="0"/>
@@ -15639,7 +15791,7 @@
           <w:t xml:space="preserve">et al.</w:t>
         </w:r>
       </w:hyperlink>
-      <w:hyperlink r:id="rId62">
+      <w:hyperlink r:id="rId64">
         <w:r>
           <w:rPr>
             <w:b w:val="0"/>
@@ -15653,7 +15805,7 @@
           <w:t xml:space="preserve"> St. Jude Survivorship Portal: Sharing and Analyzing Large Clinical and Genomic Datasets from Pediatric Cancer Survivors. </w:t>
         </w:r>
       </w:hyperlink>
-      <w:hyperlink r:id="rId63">
+      <w:hyperlink r:id="rId65">
         <w:r>
           <w:rPr>
             <w:b w:val="0"/>
@@ -15667,7 +15819,7 @@
           <w:t xml:space="preserve">Cancer Discov</w:t>
         </w:r>
       </w:hyperlink>
-      <w:hyperlink r:id="rId64">
+      <w:hyperlink r:id="rId66">
         <w:r>
           <w:rPr>
             <w:b w:val="0"/>
@@ -15724,7 +15876,7 @@
         <w:t xml:space="preserve">4 </w:t>
         <w:tab/>
       </w:r>
-      <w:hyperlink r:id="rId65">
+      <w:hyperlink r:id="rId67">
         <w:r>
           <w:rPr>
             <w:b w:val="0"/>
@@ -15738,7 +15890,7 @@
           <w:t xml:space="preserve">Aristizabal P, Winestone LE, Umaretiya P, </w:t>
         </w:r>
       </w:hyperlink>
-      <w:hyperlink r:id="rId66">
+      <w:hyperlink r:id="rId68">
         <w:r>
           <w:rPr>
             <w:b w:val="0"/>
@@ -15752,7 +15904,7 @@
           <w:t xml:space="preserve">et al.</w:t>
         </w:r>
       </w:hyperlink>
-      <w:hyperlink r:id="rId67">
+      <w:hyperlink r:id="rId69">
         <w:r>
           <w:rPr>
             <w:b w:val="0"/>
@@ -15766,7 +15918,7 @@
           <w:t xml:space="preserve"> Disparities in Pediatric Oncology: The 21st Century Opportunity to Improve Outcomes for Children and Adolescents With Cancer. </w:t>
         </w:r>
       </w:hyperlink>
-      <w:hyperlink r:id="rId68">
+      <w:hyperlink r:id="rId70">
         <w:r>
           <w:rPr>
             <w:b w:val="0"/>
@@ -15780,7 +15932,7 @@
           <w:t xml:space="preserve">Am Soc Clin Oncol Educ Book</w:t>
         </w:r>
       </w:hyperlink>
-      <w:hyperlink r:id="rId69">
+      <w:hyperlink r:id="rId71">
         <w:r>
           <w:rPr>
             <w:b w:val="0"/>
@@ -15837,7 +15989,7 @@
         <w:t xml:space="preserve">5 </w:t>
         <w:tab/>
       </w:r>
-      <w:hyperlink r:id="rId70">
+      <w:hyperlink r:id="rId72">
         <w:r>
           <w:rPr>
             <w:b w:val="0"/>
@@ -15851,7 +16003,7 @@
           <w:t xml:space="preserve">Hunger Stephen P., Mullighan Charles G. Acute Lymphoblastic Leukemia in Children. </w:t>
         </w:r>
       </w:hyperlink>
-      <w:hyperlink r:id="rId71">
+      <w:hyperlink r:id="rId73">
         <w:r>
           <w:rPr>
             <w:b w:val="0"/>
@@ -15865,7 +16017,7 @@
           <w:t xml:space="preserve">N Engl J Med</w:t>
         </w:r>
       </w:hyperlink>
-      <w:hyperlink r:id="rId72">
+      <w:hyperlink r:id="rId74">
         <w:r>
           <w:rPr>
             <w:b w:val="0"/>
@@ -15922,7 +16074,7 @@
         <w:t xml:space="preserve">6 </w:t>
         <w:tab/>
       </w:r>
-      <w:hyperlink r:id="rId73">
+      <w:hyperlink r:id="rId75">
         <w:r>
           <w:rPr>
             <w:b w:val="0"/>
@@ -15936,7 +16088,7 @@
           <w:t xml:space="preserve">Laetsch TW, DuBois SG, Bender JG, </w:t>
         </w:r>
       </w:hyperlink>
-      <w:hyperlink r:id="rId74">
+      <w:hyperlink r:id="rId76">
         <w:r>
           <w:rPr>
             <w:b w:val="0"/>
@@ -15950,7 +16102,7 @@
           <w:t xml:space="preserve">et al.</w:t>
         </w:r>
       </w:hyperlink>
-      <w:hyperlink r:id="rId75">
+      <w:hyperlink r:id="rId77">
         <w:r>
           <w:rPr>
             <w:b w:val="0"/>
@@ -15964,7 +16116,7 @@
           <w:t xml:space="preserve"> Opportunities and Challenges in Drug Development for Pediatric Cancers. </w:t>
         </w:r>
       </w:hyperlink>
-      <w:hyperlink r:id="rId76">
+      <w:hyperlink r:id="rId78">
         <w:r>
           <w:rPr>
             <w:b w:val="0"/>
@@ -15978,7 +16130,7 @@
           <w:t xml:space="preserve">Cancer Discov</w:t>
         </w:r>
       </w:hyperlink>
-      <w:hyperlink r:id="rId77">
+      <w:hyperlink r:id="rId79">
         <w:r>
           <w:rPr>
             <w:b w:val="0"/>
@@ -16035,7 +16187,7 @@
         <w:t xml:space="preserve">7 </w:t>
         <w:tab/>
       </w:r>
-      <w:hyperlink r:id="rId78">
+      <w:hyperlink r:id="rId80">
         <w:r>
           <w:rPr>
             <w:b w:val="0"/>
@@ -16049,7 +16201,7 @@
           <w:t xml:space="preserve">Renfro LA, Ji L, Piao J, </w:t>
         </w:r>
       </w:hyperlink>
-      <w:hyperlink r:id="rId79">
+      <w:hyperlink r:id="rId81">
         <w:r>
           <w:rPr>
             <w:b w:val="0"/>
@@ -16063,7 +16215,7 @@
           <w:t xml:space="preserve">et al.</w:t>
         </w:r>
       </w:hyperlink>
-      <w:hyperlink r:id="rId80">
+      <w:hyperlink r:id="rId82">
         <w:r>
           <w:rPr>
             <w:b w:val="0"/>
@@ -16077,7 +16229,7 @@
           <w:t xml:space="preserve"> Trial Design Challenges and Approaches for Precision Oncology in Rare Tumors: Experiences of the Children’s Oncology Group. </w:t>
         </w:r>
       </w:hyperlink>
-      <w:hyperlink r:id="rId81">
+      <w:hyperlink r:id="rId83">
         <w:r>
           <w:rPr>
             <w:b w:val="0"/>
@@ -16091,7 +16243,7 @@
           <w:t xml:space="preserve">JCO Precis Oncol</w:t>
         </w:r>
       </w:hyperlink>
-      <w:hyperlink r:id="rId82">
+      <w:hyperlink r:id="rId84">
         <w:r>
           <w:rPr>
             <w:b w:val="0"/>
@@ -16105,7 +16257,7 @@
           <w:t xml:space="preserve">. 2019;3. doi: </w:t>
         </w:r>
       </w:hyperlink>
-      <w:hyperlink r:id="rId83">
+      <w:hyperlink r:id="rId85">
         <w:r>
           <w:rPr>
             <w:b w:val="0"/>
@@ -16162,7 +16314,7 @@
         <w:t xml:space="preserve">8 </w:t>
         <w:tab/>
       </w:r>
-      <w:hyperlink r:id="rId84">
+      <w:hyperlink r:id="rId86">
         <w:r>
           <w:rPr>
             <w:b w:val="0"/>
@@ -16176,7 +16328,7 @@
           <w:t xml:space="preserve">Rivers Z, Hyde B, Ronski K, </w:t>
         </w:r>
       </w:hyperlink>
-      <w:hyperlink r:id="rId85">
+      <w:hyperlink r:id="rId87">
         <w:r>
           <w:rPr>
             <w:b w:val="0"/>
@@ -16190,7 +16342,7 @@
           <w:t xml:space="preserve">et al.</w:t>
         </w:r>
       </w:hyperlink>
-      <w:hyperlink r:id="rId86">
+      <w:hyperlink r:id="rId88">
         <w:r>
           <w:rPr>
             <w:b w:val="0"/>
@@ -16204,7 +16356,7 @@
           <w:t xml:space="preserve"> Exploring Barriers to Pediatric Cancer Clinical Trials: The Role of a Networked, Just-in-Time Study Program. </w:t>
         </w:r>
       </w:hyperlink>
-      <w:hyperlink r:id="rId87">
+      <w:hyperlink r:id="rId89">
         <w:r>
           <w:rPr>
             <w:b w:val="0"/>
@@ -16218,7 +16370,7 @@
           <w:t xml:space="preserve">Clin Ther</w:t>
         </w:r>
       </w:hyperlink>
-      <w:hyperlink r:id="rId88">
+      <w:hyperlink r:id="rId90">
         <w:r>
           <w:rPr>
             <w:b w:val="0"/>
@@ -16275,7 +16427,7 @@
         <w:t xml:space="preserve">9 </w:t>
         <w:tab/>
       </w:r>
-      <w:hyperlink r:id="rId89">
+      <w:hyperlink r:id="rId91">
         <w:r>
           <w:rPr>
             <w:b w:val="0"/>
@@ -16289,7 +16441,7 @@
           <w:t xml:space="preserve">National Institutes of Health Clinical Trials Registry. ClinicalTrials.gov. </w:t>
         </w:r>
       </w:hyperlink>
-      <w:hyperlink r:id="rId90">
+      <w:hyperlink r:id="rId92">
         <w:r>
           <w:rPr>
             <w:b w:val="0"/>
@@ -16303,7 +16455,7 @@
           <w:t xml:space="preserve">https://clinicaltrials.gov/</w:t>
         </w:r>
       </w:hyperlink>
-      <w:hyperlink r:id="rId91">
+      <w:hyperlink r:id="rId93">
         <w:r>
           <w:rPr>
             <w:b w:val="0"/>
@@ -16360,7 +16512,7 @@
         <w:t xml:space="preserve">10 </w:t>
         <w:tab/>
       </w:r>
-      <w:hyperlink r:id="rId92">
+      <w:hyperlink r:id="rId94">
         <w:r>
           <w:rPr>
             <w:b w:val="0"/>
@@ -16374,7 +16526,7 @@
           <w:t xml:space="preserve">Zarin DA, Tse T, Williams RJ, </w:t>
         </w:r>
       </w:hyperlink>
-      <w:hyperlink r:id="rId93">
+      <w:hyperlink r:id="rId95">
         <w:r>
           <w:rPr>
             <w:b w:val="0"/>
@@ -16388,7 +16540,7 @@
           <w:t xml:space="preserve">et al.</w:t>
         </w:r>
       </w:hyperlink>
-      <w:hyperlink r:id="rId94">
+      <w:hyperlink r:id="rId96">
         <w:r>
           <w:rPr>
             <w:b w:val="0"/>
@@ -16402,7 +16554,7 @@
           <w:t xml:space="preserve"> The ClinicalTrials.gov Results Database — Update and Key Issues. </w:t>
         </w:r>
       </w:hyperlink>
-      <w:hyperlink r:id="rId95">
+      <w:hyperlink r:id="rId97">
         <w:r>
           <w:rPr>
             <w:b w:val="0"/>
@@ -16416,7 +16568,7 @@
           <w:t xml:space="preserve">N Engl J Med</w:t>
         </w:r>
       </w:hyperlink>
-      <w:hyperlink r:id="rId96">
+      <w:hyperlink r:id="rId98">
         <w:r>
           <w:rPr>
             <w:b w:val="0"/>
@@ -16473,7 +16625,7 @@
         <w:t xml:space="preserve">11 </w:t>
         <w:tab/>
       </w:r>
-      <w:hyperlink r:id="rId97">
+      <w:hyperlink r:id="rId99">
         <w:r>
           <w:rPr>
             <w:b w:val="0"/>
@@ -16487,7 +16639,7 @@
           <w:t xml:space="preserve">Siegel RL, Miller KD, Wagle NS, </w:t>
         </w:r>
       </w:hyperlink>
-      <w:hyperlink r:id="rId98">
+      <w:hyperlink r:id="rId100">
         <w:r>
           <w:rPr>
             <w:b w:val="0"/>
@@ -16501,7 +16653,7 @@
           <w:t xml:space="preserve">et al.</w:t>
         </w:r>
       </w:hyperlink>
-      <w:hyperlink r:id="rId99">
+      <w:hyperlink r:id="rId101">
         <w:r>
           <w:rPr>
             <w:b w:val="0"/>
@@ -16515,7 +16667,7 @@
           <w:t xml:space="preserve"> Cancer statistics, 2023. </w:t>
         </w:r>
       </w:hyperlink>
-      <w:hyperlink r:id="rId100">
+      <w:hyperlink r:id="rId102">
         <w:r>
           <w:rPr>
             <w:b w:val="0"/>
@@ -16529,7 +16681,7 @@
           <w:t xml:space="preserve">CA Cancer J Clin</w:t>
         </w:r>
       </w:hyperlink>
-      <w:hyperlink r:id="rId101">
+      <w:hyperlink r:id="rId103">
         <w:r>
           <w:rPr>
             <w:b w:val="0"/>
@@ -16586,7 +16738,7 @@
         <w:t xml:space="preserve">12 </w:t>
         <w:tab/>
       </w:r>
-      <w:hyperlink r:id="rId102">
+      <w:hyperlink r:id="rId104">
         <w:r>
           <w:rPr>
             <w:b w:val="0"/>
@@ -16600,7 +16752,7 @@
           <w:t xml:space="preserve">Snášel V, Keprt A, Abraham A, </w:t>
         </w:r>
       </w:hyperlink>
-      <w:hyperlink r:id="rId103">
+      <w:hyperlink r:id="rId105">
         <w:r>
           <w:rPr>
             <w:b w:val="0"/>
@@ -16614,7 +16766,7 @@
           <w:t xml:space="preserve">et al.</w:t>
         </w:r>
       </w:hyperlink>
-      <w:hyperlink r:id="rId104">
+      <w:hyperlink r:id="rId106">
         <w:r>
           <w:rPr>
             <w:b w:val="0"/>
@@ -16628,7 +16780,7 @@
           <w:t xml:space="preserve"> Approximate String Matching by Fuzzy Automata. </w:t>
         </w:r>
       </w:hyperlink>
-      <w:hyperlink r:id="rId105">
+      <w:hyperlink r:id="rId107">
         <w:r>
           <w:rPr>
             <w:b w:val="0"/>
@@ -16642,7 +16794,7 @@
           <w:t xml:space="preserve">Man-Machine Interactions</w:t>
         </w:r>
       </w:hyperlink>
-      <w:hyperlink r:id="rId106">
+      <w:hyperlink r:id="rId108">
         <w:r>
           <w:rPr>
             <w:b w:val="0"/>
@@ -16699,7 +16851,7 @@
         <w:t xml:space="preserve">13 </w:t>
         <w:tab/>
       </w:r>
-      <w:hyperlink r:id="rId107">
+      <w:hyperlink r:id="rId109">
         <w:r>
           <w:rPr>
             <w:b w:val="0"/>
@@ -16756,7 +16908,7 @@
         <w:t xml:space="preserve">14 </w:t>
         <w:tab/>
       </w:r>
-      <w:hyperlink r:id="rId108">
+      <w:hyperlink r:id="rId110">
         <w:r>
           <w:rPr>
             <w:b w:val="0"/>
@@ -16770,7 +16922,7 @@
           <w:t xml:space="preserve">Frey BJ, Dueck D. Clustering by passing messages between data points. </w:t>
         </w:r>
       </w:hyperlink>
-      <w:hyperlink r:id="rId109">
+      <w:hyperlink r:id="rId111">
         <w:r>
           <w:rPr>
             <w:b w:val="0"/>
@@ -16784,7 +16936,7 @@
           <w:t xml:space="preserve">Science</w:t>
         </w:r>
       </w:hyperlink>
-      <w:hyperlink r:id="rId110">
+      <w:hyperlink r:id="rId112">
         <w:r>
           <w:rPr>
             <w:b w:val="0"/>
@@ -16841,7 +16993,7 @@
         <w:t xml:space="preserve">15 </w:t>
         <w:tab/>
       </w:r>
-      <w:hyperlink r:id="rId111">
+      <w:hyperlink r:id="rId113">
         <w:r>
           <w:rPr>
             <w:b w:val="0"/>
@@ -16855,7 +17007,7 @@
           <w:t xml:space="preserve">Kitahara YFGI. Fast Algorithm for Affinity Propagation. In: Walsh T, ed. </w:t>
         </w:r>
       </w:hyperlink>
-      <w:hyperlink r:id="rId112">
+      <w:hyperlink r:id="rId114">
         <w:r>
           <w:rPr>
             <w:b w:val="0"/>
@@ -16869,7 +17021,7 @@
           <w:t xml:space="preserve">Twenty-Second International Joint Conference on Artificial Intelligence</w:t>
         </w:r>
       </w:hyperlink>
-      <w:hyperlink r:id="rId113">
+      <w:hyperlink r:id="rId115">
         <w:r>
           <w:rPr>
             <w:b w:val="0"/>
@@ -16926,7 +17078,7 @@
         <w:t xml:space="preserve">16 </w:t>
         <w:tab/>
       </w:r>
-      <w:hyperlink r:id="rId114">
+      <w:hyperlink r:id="rId116">
         <w:r>
           <w:rPr>
             <w:b w:val="0"/>
@@ -16940,7 +17092,7 @@
           <w:t xml:space="preserve">Shi XH, Guan RC, Wang LP, </w:t>
         </w:r>
       </w:hyperlink>
-      <w:hyperlink r:id="rId115">
+      <w:hyperlink r:id="rId117">
         <w:r>
           <w:rPr>
             <w:b w:val="0"/>
@@ -16954,7 +17106,7 @@
           <w:t xml:space="preserve">et al.</w:t>
         </w:r>
       </w:hyperlink>
-      <w:hyperlink r:id="rId116">
+      <w:hyperlink r:id="rId118">
         <w:r>
           <w:rPr>
             <w:b w:val="0"/>
@@ -16968,7 +17120,7 @@
           <w:t xml:space="preserve"> An incremental affinity propagation algorithm and its applications for text clustering. </w:t>
         </w:r>
       </w:hyperlink>
-      <w:hyperlink r:id="rId117">
+      <w:hyperlink r:id="rId119">
         <w:r>
           <w:rPr>
             <w:b w:val="0"/>
@@ -16982,7 +17134,7 @@
           <w:t xml:space="preserve">2009 International Joint Conference on Neural Networks</w:t>
         </w:r>
       </w:hyperlink>
-      <w:hyperlink r:id="rId118">
+      <w:hyperlink r:id="rId120">
         <w:r>
           <w:rPr>
             <w:b w:val="0"/>
@@ -17039,7 +17191,7 @@
         <w:t xml:space="preserve">17 </w:t>
         <w:tab/>
       </w:r>
-      <w:hyperlink r:id="rId119">
+      <w:hyperlink r:id="rId121">
         <w:r>
           <w:rPr>
             <w:b w:val="0"/>
@@ -17053,7 +17205,7 @@
           <w:t xml:space="preserve">Shailendra Kumar Shrivastava, J.L.Rana, R.C.Jain. Text document clustering based on phrase similarity using affinity propagation. </w:t>
         </w:r>
       </w:hyperlink>
-      <w:hyperlink r:id="rId120">
+      <w:hyperlink r:id="rId122">
         <w:r>
           <w:rPr>
             <w:b w:val="0"/>
@@ -17067,7 +17219,7 @@
           <w:t xml:space="preserve">International Journal of Computer Applications</w:t>
         </w:r>
       </w:hyperlink>
-      <w:hyperlink r:id="rId121">
+      <w:hyperlink r:id="rId123">
         <w:r>
           <w:rPr>
             <w:b w:val="0"/>
@@ -17081,7 +17233,7 @@
           <w:t xml:space="preserve">. 2013;61. doi: </w:t>
         </w:r>
       </w:hyperlink>
-      <w:hyperlink r:id="rId122">
+      <w:hyperlink r:id="rId124">
         <w:r>
           <w:rPr>
             <w:b w:val="0"/>
@@ -17138,7 +17290,7 @@
         <w:t xml:space="preserve">18 </w:t>
         <w:tab/>
       </w:r>
-      <w:hyperlink r:id="rId123">
+      <w:hyperlink r:id="rId125">
         <w:r>
           <w:rPr>
             <w:b w:val="0"/>
@@ -17195,7 +17347,7 @@
         <w:t xml:space="preserve">19 </w:t>
         <w:tab/>
       </w:r>
-      <w:hyperlink r:id="rId124">
+      <w:hyperlink r:id="rId126">
         <w:r>
           <w:rPr>
             <w:b w:val="0"/>
@@ -17252,7 +17404,7 @@
         <w:t xml:space="preserve">20 </w:t>
         <w:tab/>
       </w:r>
-      <w:hyperlink r:id="rId125">
+      <w:hyperlink r:id="rId127">
         <w:r>
           <w:rPr>
             <w:b w:val="0"/>
@@ -17266,7 +17418,7 @@
           <w:t xml:space="preserve">Morris J, Kuleshov V, Shmatikov V, </w:t>
         </w:r>
       </w:hyperlink>
-      <w:hyperlink r:id="rId126">
+      <w:hyperlink r:id="rId128">
         <w:r>
           <w:rPr>
             <w:b w:val="0"/>
@@ -17280,7 +17432,7 @@
           <w:t xml:space="preserve">et al.</w:t>
         </w:r>
       </w:hyperlink>
-      <w:hyperlink r:id="rId127">
+      <w:hyperlink r:id="rId129">
         <w:r>
           <w:rPr>
             <w:b w:val="0"/>
@@ -17294,7 +17446,7 @@
           <w:t xml:space="preserve"> Text embeddings reveal (almost) as much as text. </w:t>
         </w:r>
       </w:hyperlink>
-      <w:hyperlink r:id="rId128">
+      <w:hyperlink r:id="rId130">
         <w:r>
           <w:rPr>
             <w:b w:val="0"/>
@@ -17308,7 +17460,7 @@
           <w:t xml:space="preserve">Proceedings of the 2023 Conference on Empirical Methods in Natural Language Processing</w:t>
         </w:r>
       </w:hyperlink>
-      <w:hyperlink r:id="rId129">
+      <w:hyperlink r:id="rId131">
         <w:r>
           <w:rPr>
             <w:b w:val="0"/>
@@ -17365,7 +17517,7 @@
         <w:t xml:space="preserve">21 </w:t>
         <w:tab/>
       </w:r>
-      <w:hyperlink r:id="rId130">
+      <w:hyperlink r:id="rId132">
         <w:r>
           <w:rPr>
             <w:b w:val="0"/>
@@ -17379,7 +17531,7 @@
           <w:t xml:space="preserve">Mikolov T. Efficient estimation of word representations in vector space. </w:t>
         </w:r>
       </w:hyperlink>
-      <w:hyperlink r:id="rId131">
+      <w:hyperlink r:id="rId133">
         <w:r>
           <w:rPr>
             <w:b w:val="0"/>
@@ -17393,7 +17545,7 @@
           <w:t xml:space="preserve">arXiv preprint arXiv:13013781</w:t>
         </w:r>
       </w:hyperlink>
-      <w:hyperlink r:id="rId132">
+      <w:hyperlink r:id="rId134">
         <w:r>
           <w:rPr>
             <w:b w:val="0"/>
@@ -17450,7 +17602,7 @@
         <w:t xml:space="preserve">22 </w:t>
         <w:tab/>
       </w:r>
-      <w:hyperlink r:id="rId133">
+      <w:hyperlink r:id="rId135">
         <w:r>
           <w:rPr>
             <w:b w:val="0"/>
@@ -17464,7 +17616,7 @@
           <w:t xml:space="preserve">Incitti F, Urli F, Snidaro L. Beyond word embeddings: A survey. </w:t>
         </w:r>
       </w:hyperlink>
-      <w:hyperlink r:id="rId134">
+      <w:hyperlink r:id="rId136">
         <w:r>
           <w:rPr>
             <w:b w:val="0"/>
@@ -17478,7 +17630,7 @@
           <w:t xml:space="preserve">Inf Fusion</w:t>
         </w:r>
       </w:hyperlink>
-      <w:hyperlink r:id="rId135">
+      <w:hyperlink r:id="rId137">
         <w:r>
           <w:rPr>
             <w:b w:val="0"/>
@@ -17535,7 +17687,7 @@
         <w:t xml:space="preserve">23 </w:t>
         <w:tab/>
       </w:r>
-      <w:hyperlink r:id="rId136">
+      <w:hyperlink r:id="rId138">
         <w:r>
           <w:rPr>
             <w:b w:val="0"/>
@@ -17549,7 +17701,7 @@
           <w:t xml:space="preserve">Khattak FK, Jeblee S, Pou-Prom C, </w:t>
         </w:r>
       </w:hyperlink>
-      <w:hyperlink r:id="rId137">
+      <w:hyperlink r:id="rId139">
         <w:r>
           <w:rPr>
             <w:b w:val="0"/>
@@ -17563,7 +17715,7 @@
           <w:t xml:space="preserve">et al.</w:t>
         </w:r>
       </w:hyperlink>
-      <w:hyperlink r:id="rId138">
+      <w:hyperlink r:id="rId140">
         <w:r>
           <w:rPr>
             <w:b w:val="0"/>
@@ -17577,7 +17729,7 @@
           <w:t xml:space="preserve"> A survey of word embeddings for clinical text. </w:t>
         </w:r>
       </w:hyperlink>
-      <w:hyperlink r:id="rId139">
+      <w:hyperlink r:id="rId141">
         <w:r>
           <w:rPr>
             <w:b w:val="0"/>
@@ -17591,7 +17743,7 @@
           <w:t xml:space="preserve">J Biomed Inform</w:t>
         </w:r>
       </w:hyperlink>
-      <w:hyperlink r:id="rId140">
+      <w:hyperlink r:id="rId142">
         <w:r>
           <w:rPr>
             <w:b w:val="0"/>
@@ -17648,7 +17800,7 @@
         <w:t xml:space="preserve">24 </w:t>
         <w:tab/>
       </w:r>
-      <w:hyperlink r:id="rId141">
+      <w:hyperlink r:id="rId143">
         <w:r>
           <w:rPr>
             <w:b w:val="0"/>
@@ -17662,7 +17814,7 @@
           <w:t xml:space="preserve">Gökçe O, Prada J, Nikolov NI, </w:t>
         </w:r>
       </w:hyperlink>
-      <w:hyperlink r:id="rId142">
+      <w:hyperlink r:id="rId144">
         <w:r>
           <w:rPr>
             <w:b w:val="0"/>
@@ -17676,7 +17828,7 @@
           <w:t xml:space="preserve">et al.</w:t>
         </w:r>
       </w:hyperlink>
-      <w:hyperlink r:id="rId143">
+      <w:hyperlink r:id="rId145">
         <w:r>
           <w:rPr>
             <w:b w:val="0"/>
@@ -17690,7 +17842,7 @@
           <w:t xml:space="preserve"> Embedding-based scientific literature discovery in a text editor application. </w:t>
         </w:r>
       </w:hyperlink>
-      <w:hyperlink r:id="rId144">
+      <w:hyperlink r:id="rId146">
         <w:r>
           <w:rPr>
             <w:b w:val="0"/>
@@ -17704,7 +17856,7 @@
           <w:t xml:space="preserve">Proceedings of the 58th Annual Meeting of the Association for Computational Linguistics: System Demonstrations</w:t>
         </w:r>
       </w:hyperlink>
-      <w:hyperlink r:id="rId145">
+      <w:hyperlink r:id="rId147">
         <w:r>
           <w:rPr>
             <w:b w:val="0"/>
@@ -17761,7 +17913,7 @@
         <w:t xml:space="preserve">25 </w:t>
         <w:tab/>
       </w:r>
-      <w:hyperlink r:id="rId146">
+      <w:hyperlink r:id="rId148">
         <w:r>
           <w:rPr>
             <w:b w:val="0"/>
@@ -17775,7 +17927,7 @@
           <w:t xml:space="preserve">Mai G, Janowicz K, Yan B. Combining text embedding and knowledge graph embedding techniques for academic search engines. In: Key-Sun Choi, Luis Espinosa Anke, Thierry Declerck, Dagmar Gromann, Jin-Dong Kim, Axel-Cyrille Ngonga Ngomo, Muhammad Saleem, Ricardo Usbeck, ed. </w:t>
         </w:r>
       </w:hyperlink>
-      <w:hyperlink r:id="rId147">
+      <w:hyperlink r:id="rId149">
         <w:r>
           <w:rPr>
             <w:b w:val="0"/>
@@ -17789,7 +17941,7 @@
           <w:t xml:space="preserve">Joint proceedings of the 4th Workshop on Semantic Deep Learning (SemDeep-4) and NLIWoD4: Natural Language Interfaces for the Web of Data (NLIWOD-4) and 9th Question Answering over Linked Data challenge (QALD-9) co-located with 17th International Semantic Web Conference (ISWC 2018)</w:t>
         </w:r>
       </w:hyperlink>
-      <w:hyperlink r:id="rId148">
+      <w:hyperlink r:id="rId150">
         <w:r>
           <w:rPr>
             <w:b w:val="0"/>
@@ -17846,7 +17998,7 @@
         <w:t xml:space="preserve">26 </w:t>
         <w:tab/>
       </w:r>
-      <w:hyperlink r:id="rId149">
+      <w:hyperlink r:id="rId151">
         <w:r>
           <w:rPr>
             <w:b w:val="0"/>
@@ -17860,7 +18012,7 @@
           <w:t xml:space="preserve">Mehta V, Bawa S, Singh J. WEClustering: word embeddings based text clustering technique for large datasets. </w:t>
         </w:r>
       </w:hyperlink>
-      <w:hyperlink r:id="rId150">
+      <w:hyperlink r:id="rId152">
         <w:r>
           <w:rPr>
             <w:b w:val="0"/>
@@ -17874,7 +18026,7 @@
           <w:t xml:space="preserve">Complex Intell Systems</w:t>
         </w:r>
       </w:hyperlink>
-      <w:hyperlink r:id="rId151">
+      <w:hyperlink r:id="rId153">
         <w:r>
           <w:rPr>
             <w:b w:val="0"/>
@@ -17931,7 +18083,7 @@
         <w:t xml:space="preserve">27 </w:t>
         <w:tab/>
       </w:r>
-      <w:hyperlink r:id="rId152">
+      <w:hyperlink r:id="rId154">
         <w:r>
           <w:rPr>
             <w:b w:val="0"/>
@@ -17945,7 +18097,7 @@
           <w:t xml:space="preserve">Stein RA, Jaques PA, Valiati JF. An analysis of hierarchical text classification using word embeddings. </w:t>
         </w:r>
       </w:hyperlink>
-      <w:hyperlink r:id="rId153">
+      <w:hyperlink r:id="rId155">
         <w:r>
           <w:rPr>
             <w:b w:val="0"/>
@@ -17959,7 +18111,7 @@
           <w:t xml:space="preserve">Inf Sci </w:t>
         </w:r>
       </w:hyperlink>
-      <w:hyperlink r:id="rId154">
+      <w:hyperlink r:id="rId156">
         <w:r>
           <w:rPr>
             <w:b w:val="0"/>
@@ -18016,7 +18168,7 @@
         <w:t xml:space="preserve">28 </w:t>
         <w:tab/>
       </w:r>
-      <w:hyperlink r:id="rId155">
+      <w:hyperlink r:id="rId157">
         <w:r>
           <w:rPr>
             <w:b w:val="0"/>
@@ -18030,7 +18182,7 @@
           <w:t xml:space="preserve">Musto C, Semeraro G, de Gemmis M, </w:t>
         </w:r>
       </w:hyperlink>
-      <w:hyperlink r:id="rId156">
+      <w:hyperlink r:id="rId158">
         <w:r>
           <w:rPr>
             <w:b w:val="0"/>
@@ -18044,7 +18196,7 @@
           <w:t xml:space="preserve">et al.</w:t>
         </w:r>
       </w:hyperlink>
-      <w:hyperlink r:id="rId157">
+      <w:hyperlink r:id="rId159">
         <w:r>
           <w:rPr>
             <w:b w:val="0"/>
@@ -18058,7 +18210,7 @@
           <w:t xml:space="preserve"> Learning word embeddings from Wikipedia for content-based recommender systems. </w:t>
         </w:r>
       </w:hyperlink>
-      <w:hyperlink r:id="rId158">
+      <w:hyperlink r:id="rId160">
         <w:r>
           <w:rPr>
             <w:b w:val="0"/>
@@ -18072,7 +18224,7 @@
           <w:t xml:space="preserve">Lecture Notes in Computer Science</w:t>
         </w:r>
       </w:hyperlink>
-      <w:hyperlink r:id="rId159">
+      <w:hyperlink r:id="rId161">
         <w:r>
           <w:rPr>
             <w:b w:val="0"/>
@@ -18129,7 +18281,7 @@
         <w:t xml:space="preserve">29 </w:t>
         <w:tab/>
       </w:r>
-      <w:hyperlink r:id="rId160">
+      <w:hyperlink r:id="rId162">
         <w:r>
           <w:rPr>
             <w:b w:val="0"/>
@@ -18143,7 +18295,7 @@
           <w:t xml:space="preserve">Pande A, Ahuja V. WEAC: Word embeddings for anomaly classification from event logs. </w:t>
         </w:r>
       </w:hyperlink>
-      <w:hyperlink r:id="rId161">
+      <w:hyperlink r:id="rId163">
         <w:r>
           <w:rPr>
             <w:b w:val="0"/>
@@ -18157,7 +18309,7 @@
           <w:t xml:space="preserve">2017 IEEE International Conference on Big Data (Big Data)</w:t>
         </w:r>
       </w:hyperlink>
-      <w:hyperlink r:id="rId162">
+      <w:hyperlink r:id="rId164">
         <w:r>
           <w:rPr>
             <w:b w:val="0"/>
@@ -18214,7 +18366,7 @@
         <w:t xml:space="preserve">30 </w:t>
         <w:tab/>
       </w:r>
-      <w:hyperlink r:id="rId163">
+      <w:hyperlink r:id="rId165">
         <w:r>
           <w:rPr>
             <w:b w:val="0"/>
@@ -18228,7 +18380,7 @@
           <w:t xml:space="preserve">New embedding models and API updates. </w:t>
         </w:r>
       </w:hyperlink>
-      <w:hyperlink r:id="rId164">
+      <w:hyperlink r:id="rId166">
         <w:r>
           <w:rPr>
             <w:b w:val="0"/>
@@ -18242,7 +18394,7 @@
           <w:t xml:space="preserve">https://openai.com/index/new-embedding-models-and-api-updates/</w:t>
         </w:r>
       </w:hyperlink>
-      <w:hyperlink r:id="rId165">
+      <w:hyperlink r:id="rId167">
         <w:r>
           <w:rPr>
             <w:b w:val="0"/>
@@ -18972,7 +19124,7 @@
                     <pic:cNvPicPr preferRelativeResize="0"/>
                   </pic:nvPicPr>
                   <pic:blipFill>
-                    <a:blip r:embed="rId166"/>
+                    <a:blip r:embed="rId168"/>
                     <a:srcRect b="0" l="0" r="0" t="0"/>
                     <a:stretch>
                       <a:fillRect/>
@@ -19052,16 +19204,16 @@
           <wp:inline distB="114300" distT="114300" distL="114300" distR="114300">
             <wp:extent cx="3481388" cy="7948576"/>
             <wp:effectExtent b="0" l="0" r="0" t="0"/>
-            <wp:docPr id="3" name="image3.png"/>
+            <wp:docPr id="3" name="image5.png"/>
             <a:graphic>
               <a:graphicData uri="http://schemas.openxmlformats.org/drawingml/2006/picture">
                 <pic:pic>
                   <pic:nvPicPr>
-                    <pic:cNvPr id="0" name="image3.png"/>
+                    <pic:cNvPr id="0" name="image5.png"/>
                     <pic:cNvPicPr preferRelativeResize="0"/>
                   </pic:nvPicPr>
                   <pic:blipFill>
-                    <a:blip r:embed="rId167"/>
+                    <a:blip r:embed="rId169"/>
                     <a:srcRect b="0" l="0" r="0" t="0"/>
                     <a:stretch>
                       <a:fillRect/>
@@ -19137,16 +19289,16 @@
           <wp:inline distB="114300" distT="114300" distL="114300" distR="114300">
             <wp:extent cx="6057900" cy="2527300"/>
             <wp:effectExtent b="0" l="0" r="0" t="0"/>
-            <wp:docPr id="1" name="image5.png"/>
+            <wp:docPr id="1" name="image3.png"/>
             <a:graphic>
               <a:graphicData uri="http://schemas.openxmlformats.org/drawingml/2006/picture">
                 <pic:pic>
                   <pic:nvPicPr>
-                    <pic:cNvPr id="0" name="image5.png"/>
+                    <pic:cNvPr id="0" name="image3.png"/>
                     <pic:cNvPicPr preferRelativeResize="0"/>
                   </pic:nvPicPr>
                   <pic:blipFill>
-                    <a:blip r:embed="rId168"/>
+                    <a:blip r:embed="rId170"/>
                     <a:srcRect b="0" l="0" r="0" t="0"/>
                     <a:stretch>
                       <a:fillRect/>
@@ -19559,7 +19711,7 @@
                     <pic:cNvPicPr preferRelativeResize="0"/>
                   </pic:nvPicPr>
                   <pic:blipFill>
-                    <a:blip r:embed="rId169"/>
+                    <a:blip r:embed="rId171"/>
                     <a:srcRect b="0" l="0" r="0" t="0"/>
                     <a:stretch>
                       <a:fillRect/>
@@ -19846,7 +19998,7 @@
       </w:r>
     </w:p>
     <w:sectPr>
-      <w:headerReference r:id="rId170" w:type="default"/>
+      <w:headerReference r:id="rId172" w:type="default"/>
       <w:pgSz w:h="15840" w:w="12240" w:orient="portrait"/>
       <w:pgMar w:bottom="1440" w:top="1440" w:left="1260" w:right="1440" w:header="720" w:footer="720"/>
       <w:pgNumType w:start="1"/>

</xml_diff>

<commit_message>
add changes by AL and KB to manuscript uptill methods
</commit_message>
<xml_diff>
--- a/Paper/Clinical_Trails_Tumor_Name_Stardaization_using Embedding_Analysis.docx
+++ b/Paper/Clinical_Trails_Tumor_Name_Stardaization_using Embedding_Analysis.docx
@@ -607,60 +607,12 @@
         </w:rPr>
         <w:t xml:space="preserve">This study aimed to extract tumor names from the National Institute of Health's (NIH) clinical trials registry (ClinicalTrials.gov) and standardize them according to the corresponding tumor terminology established in the World Health Organization's (WHO) tumor classification system and the National Cancer Institute </w:t>
       </w:r>
-      <w:ins w:author="Katherine Beigel" w:id="0" w:date="2024-09-09T14:37:53Z">
-        <w:commentRangeStart w:id="0"/>
-        <w:r>
-          <w:rPr>
-            <w:color w:val="0e101a"/>
-            <w:rtl w:val="0"/>
-          </w:rPr>
-          <w:t xml:space="preserve">T</w:t>
-        </w:r>
-      </w:ins>
-      <w:del w:author="Katherine Beigel" w:id="0" w:date="2024-09-09T14:37:53Z">
-        <w:r>
-          <w:rPr>
-            <w:color w:val="0e101a"/>
-            <w:rtl w:val="0"/>
-          </w:rPr>
-          <w:delText xml:space="preserve">t</w:delText>
-        </w:r>
-      </w:del>
       <w:r>
         <w:rPr>
           <w:color w:val="0e101a"/>
           <w:rtl w:val="0"/>
         </w:rPr>
-        <w:t xml:space="preserve">hesaurus (NCI</w:t>
-      </w:r>
-      <w:ins w:author="Katherine Beigel" w:id="1" w:date="2024-09-09T14:37:22Z">
-        <w:r>
-          <w:rPr>
-            <w:color w:val="0e101a"/>
-            <w:rtl w:val="0"/>
-          </w:rPr>
-          <w:t xml:space="preserve">t</w:t>
-        </w:r>
-      </w:ins>
-      <w:del w:author="Katherine Beigel" w:id="1" w:date="2024-09-09T14:37:22Z">
-        <w:r>
-          <w:rPr>
-            <w:color w:val="0e101a"/>
-            <w:rtl w:val="0"/>
-          </w:rPr>
-          <w:delText xml:space="preserve">T</w:delText>
-        </w:r>
-      </w:del>
-      <w:r>
-        <w:rPr>
-          <w:color w:val="0e101a"/>
-          <w:rtl w:val="0"/>
-        </w:rPr>
-        <w:t xml:space="preserve">)</w:t>
-      </w:r>
-      <w:commentRangeEnd w:id="0"/>
-      <w:r>
-        <w:commentReference w:id="0"/>
+        <w:t xml:space="preserve">Thesaurus (NCIt)</w:t>
       </w:r>
       <w:r>
         <w:rPr>
@@ -930,27 +882,7 @@
     </w:p>
     <w:p>
       <w:pPr>
-        <w:rPr/>
-      </w:pPr>
-      <w:r>
-        <w:rPr>
-          <w:rtl w:val="0"/>
-        </w:rPr>
-      </w:r>
-    </w:p>
-    <w:p>
-      <w:pPr>
-        <w:rPr/>
-      </w:pPr>
-      <w:r>
-        <w:rPr>
-          <w:rtl w:val="0"/>
-        </w:rPr>
-      </w:r>
-    </w:p>
-    <w:p>
-      <w:pPr>
-        <w:ind w:left="0" w:firstLine="0"/>
+        <w:ind w:left="0" w:hanging="900"/>
         <w:rPr>
           <w:i w:val="1"/>
           <w:color w:val="2a2a2a"/>
@@ -1025,16 +957,8 @@
         <w:rPr>
           <w:rtl w:val="0"/>
         </w:rPr>
-        <w:t xml:space="preserve">. In the United States it is estimated that there will be over 2 million cases of newly diagnosed cancer and 611,720 deaths in 2024</w:t>
-      </w:r>
-      <w:ins w:author="Katherine Beigel" w:id="2" w:date="2024-09-09T13:21:19Z">
-        <w:r>
-          <w:rPr>
-            <w:rtl w:val="0"/>
-          </w:rPr>
-          <w:t xml:space="preserve"> </w:t>
-        </w:r>
-      </w:ins>
+        <w:t xml:space="preserve">. In the United States it is estimated that there will be over 2 million cases of newly diagnosed cancer and 611,720 deaths in 2024 </w:t>
+      </w:r>
       <w:hyperlink r:id="rId9">
         <w:r>
           <w:rPr>
@@ -1067,16 +991,8 @@
         <w:rPr>
           <w:rtl w:val="0"/>
         </w:rPr>
-        <w:t xml:space="preserve"> in the US, pediatric cancer persists to be the second and fourth leading cause of deaths</w:t>
-      </w:r>
-      <w:ins w:author="Katherine Beigel" w:id="3" w:date="2024-09-09T13:21:25Z">
-        <w:r>
-          <w:rPr>
-            <w:rtl w:val="0"/>
-          </w:rPr>
-          <w:t xml:space="preserve"> </w:t>
-        </w:r>
-      </w:ins>
+        <w:t xml:space="preserve"> in the US, pediatric cancer persists to be the second and fourth leading cause of deaths </w:t>
+      </w:r>
       <w:hyperlink r:id="rId10">
         <w:r>
           <w:rPr>
@@ -1126,16 +1042,8 @@
         <w:rPr>
           <w:rtl w:val="0"/>
         </w:rPr>
-        <w:t xml:space="preserve">. The increased survival rate of pediatric cancer treatment can primarily be attributed to successes in the treatment of common childhood hematological malignancies such as acute lymphoblastic leukemia, where the survival rate has risen from 10% to 90%</w:t>
-      </w:r>
-      <w:ins w:author="Katherine Beigel" w:id="4" w:date="2024-09-09T13:21:32Z">
-        <w:r>
-          <w:rPr>
-            <w:rtl w:val="0"/>
-          </w:rPr>
-          <w:t xml:space="preserve"> </w:t>
-        </w:r>
-      </w:ins>
+        <w:t xml:space="preserve">. The increased survival rate of pediatric cancer treatment can primarily be attributed to successes in the treatment of common childhood hematological malignancies such as acute lymphoblastic leukemia, where the survival rate has risen from 10% to 90% </w:t>
+      </w:r>
       <w:hyperlink r:id="rId13">
         <w:r>
           <w:rPr>
@@ -1153,7 +1061,6 @@
         </w:rPr>
         <w:t xml:space="preserve">, unfortunately this success is not uniformly shared across all types of pediatric cancers</w:t>
       </w:r>
-      <w:commentRangeStart w:id="1"/>
       <w:r>
         <w:rPr>
           <w:rtl w:val="0"/>
@@ -1188,7 +1095,19 @@
           <w:t xml:space="preserve">[6]</w:t>
         </w:r>
       </w:hyperlink>
-      <w:ins w:author="Katherine Beigel" w:id="5" w:date="2024-09-09T13:21:52Z">
+      <w:r>
+        <w:rPr>
+          <w:rtl w:val="0"/>
+        </w:rPr>
+        <w:t xml:space="preserve"> </w:t>
+      </w:r>
+      <w:r>
+        <w:rPr>
+          <w:rtl w:val="0"/>
+        </w:rPr>
+        <w:t xml:space="preserve">especially cancers of the brain and nervous system </w:t>
+      </w:r>
+      <w:hyperlink r:id="rId16">
         <w:r>
           <w:rPr>
             <w:b w:val="0"/>
@@ -1196,28 +1115,16 @@
             <w:u w:val="none"/>
             <w:rtl w:val="0"/>
           </w:rPr>
-          <w:t xml:space="preserve"> </w:t>
-        </w:r>
-      </w:ins>
-      <w:commentRangeEnd w:id="1"/>
-      <w:r>
-        <w:commentReference w:id="1"/>
-      </w:r>
-      <w:r>
-        <w:rPr>
-          <w:rtl w:val="0"/>
-        </w:rPr>
-        <w:t xml:space="preserve">especially cancers of the brain and nervous system</w:t>
-      </w:r>
-      <w:ins w:author="Katherine Beigel" w:id="6" w:date="2024-09-09T13:21:34Z">
-        <w:r>
-          <w:rPr>
-            <w:rtl w:val="0"/>
-          </w:rPr>
-          <w:t xml:space="preserve"> </w:t>
-        </w:r>
-      </w:ins>
-      <w:hyperlink r:id="rId16">
+          <w:t xml:space="preserve">[2]</w:t>
+        </w:r>
+      </w:hyperlink>
+      <w:r>
+        <w:rPr>
+          <w:rtl w:val="0"/>
+        </w:rPr>
+        <w:t xml:space="preserve">. Compared to adult cancers, pediatric cancers are rarer and with fewer available therapeutic agents that have been tested in clinical trials due to challenges associated with recruiting statistically significant and diverse pediatric populations to support the various phases of clinical trials, logistical issues related to clinical trial-site location and molecular heterogeneity of tumors </w:t>
+      </w:r>
+      <w:hyperlink r:id="rId17">
         <w:r>
           <w:rPr>
             <w:b w:val="0"/>
@@ -1225,24 +1132,39 @@
             <w:u w:val="none"/>
             <w:rtl w:val="0"/>
           </w:rPr>
-          <w:t xml:space="preserve">[2]</w:t>
+          <w:t xml:space="preserve">[7,8]</w:t>
         </w:r>
       </w:hyperlink>
       <w:r>
         <w:rPr>
           <w:rtl w:val="0"/>
         </w:rPr>
-        <w:t xml:space="preserve">. Compared to adult cancers, pediatric cancers are rarer and with fewer available therapeutic agents that have been tested in clinical trials due to challenges associated with recruiting statistically significant and diverse pediatric populations to support the various phases of clinical trials, logistical issues related to clinical trial-site location and molecular heterogeneity of tumors</w:t>
-      </w:r>
-      <w:ins w:author="Katherine Beigel" w:id="7" w:date="2024-09-09T13:21:39Z">
-        <w:r>
-          <w:rPr>
-            <w:rtl w:val="0"/>
-          </w:rPr>
-          <w:t xml:space="preserve"> </w:t>
-        </w:r>
-      </w:ins>
-      <w:hyperlink r:id="rId17">
+        <w:t xml:space="preserve">.  </w:t>
+      </w:r>
+    </w:p>
+    <w:p>
+      <w:pPr>
+        <w:ind w:left="0" w:firstLine="0"/>
+        <w:rPr/>
+      </w:pPr>
+      <w:r>
+        <w:rPr>
+          <w:rtl w:val="0"/>
+        </w:rPr>
+      </w:r>
+    </w:p>
+    <w:p>
+      <w:pPr>
+        <w:jc w:val="both"/>
+        <w:rPr/>
+      </w:pPr>
+      <w:r>
+        <w:rPr>
+          <w:rtl w:val="0"/>
+        </w:rPr>
+        <w:t xml:space="preserve">The Food and Drug Administration Modernization Act of 1997 (FDAMA) mandated the National Institutes of Health (NIH) to create a publicly available resource to disseminate information on the effectiveness of drugs in federally or privately funded clinical trials  </w:t>
+      </w:r>
+      <w:hyperlink r:id="rId18">
         <w:r>
           <w:rPr>
             <w:b w:val="0"/>
@@ -1250,39 +1172,16 @@
             <w:u w:val="none"/>
             <w:rtl w:val="0"/>
           </w:rPr>
-          <w:t xml:space="preserve">[7,8]</w:t>
+          <w:t xml:space="preserve">[9]</w:t>
         </w:r>
       </w:hyperlink>
       <w:r>
         <w:rPr>
           <w:rtl w:val="0"/>
         </w:rPr>
-        <w:t xml:space="preserve">.  </w:t>
-      </w:r>
-    </w:p>
-    <w:p>
-      <w:pPr>
-        <w:ind w:left="0" w:firstLine="0"/>
-        <w:rPr/>
-      </w:pPr>
-      <w:r>
-        <w:rPr>
-          <w:rtl w:val="0"/>
-        </w:rPr>
-      </w:r>
-    </w:p>
-    <w:p>
-      <w:pPr>
-        <w:jc w:val="both"/>
-        <w:rPr/>
-      </w:pPr>
-      <w:r>
-        <w:rPr>
-          <w:rtl w:val="0"/>
-        </w:rPr>
-        <w:t xml:space="preserve">The Food and Drug Administration Modernization Act of 1997 (FDAMA) mandated the National Institutes of Health (NIH) to create a publicly available resource to disseminate information on the effectiveness of drugs in federally or privately funded clinical trials  </w:t>
-      </w:r>
-      <w:hyperlink r:id="rId18">
+        <w:t xml:space="preserve">. This eventually led to the creation of the ClinicalTrials.gov registry, which was publicly launched on February 29, 2000. Since then, the registry has amassed over 482,529 research studies across all 50 states in the US and 223 countries </w:t>
+      </w:r>
+      <w:hyperlink r:id="rId19">
         <w:r>
           <w:rPr>
             <w:b w:val="0"/>
@@ -1297,9 +1196,21 @@
         <w:rPr>
           <w:rtl w:val="0"/>
         </w:rPr>
-        <w:t xml:space="preserve">. This eventually led to the creation of the ClinicalTrials.gov registry, which was publicly launched on February 29, 2000. Since then, the registry has amassed over 482,529 research studies across all 50 states in the US and 223 countries </w:t>
-      </w:r>
-      <w:hyperlink r:id="rId19">
+        <w:t xml:space="preserve">. Each record within the </w:t>
+      </w:r>
+      <w:r>
+        <w:rPr>
+          <w:rtl w:val="0"/>
+        </w:rPr>
+        <w:t xml:space="preserve">clinical trials registry</w:t>
+      </w:r>
+      <w:r>
+        <w:rPr>
+          <w:rtl w:val="0"/>
+        </w:rPr>
+        <w:t xml:space="preserve"> is self-reported by the trial sponsor through the web-based data entry platform known as the Protocol Registration and Results System (PRS) </w:t>
+      </w:r>
+      <w:hyperlink r:id="rId20">
         <w:r>
           <w:rPr>
             <w:b w:val="0"/>
@@ -1314,26 +1225,9 @@
         <w:rPr>
           <w:rtl w:val="0"/>
         </w:rPr>
-        <w:t xml:space="preserve">. Each record within the </w:t>
-      </w:r>
-      <w:commentRangeStart w:id="2"/>
-      <w:r>
-        <w:rPr>
-          <w:rtl w:val="0"/>
-        </w:rPr>
-        <w:t xml:space="preserve">clinical trials registry</w:t>
-      </w:r>
-      <w:commentRangeEnd w:id="2"/>
-      <w:r>
-        <w:commentReference w:id="2"/>
-      </w:r>
-      <w:r>
-        <w:rPr>
-          <w:rtl w:val="0"/>
-        </w:rPr>
-        <w:t xml:space="preserve"> is self-reported by the trial sponsor through the web-based data entry platform known as the Protocol Registration and Results System (PRS) </w:t>
-      </w:r>
-      <w:hyperlink r:id="rId20">
+        <w:t xml:space="preserve">. The registry requires sponsors to enter basic details regarding the trial, such as purpose, design, patient eligibility criteria, and other critical information about the study </w:t>
+      </w:r>
+      <w:hyperlink r:id="rId21">
         <w:r>
           <w:rPr>
             <w:b w:val="0"/>
@@ -1341,16 +1235,38 @@
             <w:u w:val="none"/>
             <w:rtl w:val="0"/>
           </w:rPr>
-          <w:t xml:space="preserve">[9]</w:t>
+          <w:t xml:space="preserve">[10]</w:t>
         </w:r>
       </w:hyperlink>
       <w:r>
         <w:rPr>
           <w:rtl w:val="0"/>
         </w:rPr>
-        <w:t xml:space="preserve">. The registry requires sponsors to enter basic details regarding the trial, such as purpose, design, patient eligibility criteria, and other critical information about the study </w:t>
-      </w:r>
-      <w:hyperlink r:id="rId21">
+        <w:t xml:space="preserve">. The clinical trials registry requires by law that data be entered in a tabular format and that an individual with knowledge of study design and data analysis be involved in the submission process to ensure that results are appropriately summarized and the data submission is consistent with the review criteria of the clinical trials registry. Following the submission of a record, the record is reviewed internally by clinical trials registry staff before it is posted publicly on ClinicalTrials.gov. </w:t>
+      </w:r>
+    </w:p>
+    <w:p>
+      <w:pPr>
+        <w:rPr/>
+      </w:pPr>
+      <w:r>
+        <w:rPr>
+          <w:rtl w:val="0"/>
+        </w:rPr>
+      </w:r>
+    </w:p>
+    <w:p>
+      <w:pPr>
+        <w:ind w:left="0" w:firstLine="0"/>
+        <w:rPr/>
+      </w:pPr>
+      <w:r>
+        <w:rPr>
+          <w:rtl w:val="0"/>
+        </w:rPr>
+        <w:t xml:space="preserve">Even with the established protocols and guidelines in the submission process, the registry data may contain various inconsistencies in the form of extraneous information, typographical errors, missing values, etc. Such discrepancies must be addressed or filtered out before the data can be used for further downstream analysis. In this study, we developed a computational pipeline to standardize the tumor names contained in the "conditions" data file (conditions.txt) in the clinical trials registry. The “conditions” data includes the names of the diseases or conditions that are the subject of the trial. Among the various diseases present in the clinical trials registry, we focused on cancers as they are a leading cause of death in the US and the world </w:t>
+      </w:r>
+      <w:hyperlink r:id="rId22">
         <w:r>
           <w:rPr>
             <w:b w:val="0"/>
@@ -1358,14 +1274,26 @@
             <w:u w:val="none"/>
             <w:rtl w:val="0"/>
           </w:rPr>
-          <w:t xml:space="preserve">[10]</w:t>
+          <w:t xml:space="preserve">[11]</w:t>
         </w:r>
       </w:hyperlink>
       <w:r>
         <w:rPr>
           <w:rtl w:val="0"/>
         </w:rPr>
-        <w:t xml:space="preserve">. The clinical trials registry requires by law that data be entered in a tabular format and that an individual with knowledge of study design and data analysis be involved in the submission process to ensure that results are appropriately summarized and the data submission is consistent with the review criteria of the clinical trials registry. Following the submission of a record, the record is reviewed internally by clinical trials registry staff before it is posted publicly on ClinicalTrials.gov. </w:t>
+        <w:t xml:space="preserve">. Thus, standardizing tumor names in the clinical trials registry, i.e. by mapping each tumor name in the clinical trials registry to their equivalent standardized names in the World Health Organization (WHO)  Classification of Tumors or the </w:t>
+      </w:r>
+      <w:r>
+        <w:rPr>
+          <w:rtl w:val="0"/>
+        </w:rPr>
+        <w:t xml:space="preserve">National Cancer Institute terms (NCIt)</w:t>
+      </w:r>
+      <w:r>
+        <w:rPr>
+          <w:rtl w:val="0"/>
+        </w:rPr>
+        <w:t xml:space="preserve"> will allow us to integrate tumor data from the clinical trials registry with other biomedical databases such as Open Targets or Illuminating the Druggable Genome will allow us to deeply understand the landscape of tumors, targets, and drugs. </w:t>
       </w:r>
     </w:p>
     <w:p>
@@ -1380,44 +1308,163 @@
     </w:p>
     <w:p>
       <w:pPr>
-        <w:ind w:left="0" w:firstLine="0"/>
         <w:rPr/>
       </w:pPr>
       <w:r>
         <w:rPr>
           <w:rtl w:val="0"/>
         </w:rPr>
-        <w:t xml:space="preserve">Even with the established protocols and guidelines in the submission process, the registry data may contain various inconsistencies in the form of extraneous information, typographical errors, missing values, etc. Such discrepancies must be addressed or filtered out before the data can be used for further downstream analysis. In this study, we developed a computational pipeline to standardize the tumor names contained in the "conditions" data file in the clinical trials registry. The </w:t>
-      </w:r>
-      <w:ins w:author="Katherine Beigel" w:id="8" w:date="2024-09-09T13:38:59Z">
-        <w:r>
-          <w:rPr>
-            <w:rtl w:val="0"/>
-          </w:rPr>
-          <w:t xml:space="preserve">“</w:t>
-        </w:r>
-      </w:ins>
-      <w:r>
-        <w:rPr>
-          <w:rtl w:val="0"/>
-        </w:rPr>
-        <w:t xml:space="preserve">conditions</w:t>
-      </w:r>
-      <w:ins w:author="Katherine Beigel" w:id="9" w:date="2024-09-09T13:39:01Z">
-        <w:r>
-          <w:rPr>
-            <w:rtl w:val="0"/>
-          </w:rPr>
-          <w:t xml:space="preserve">”</w:t>
-        </w:r>
-      </w:ins>
-      <w:r>
-        <w:rPr>
-          <w:rtl w:val="0"/>
-        </w:rPr>
-        <w:t xml:space="preserve"> data includes the names of the diseases or conditions that are the subject of the trial. Among the various diseases present in the clinical trials registry, we focused on cancers as they are a leading cause of death in the US and the world </w:t>
-      </w:r>
-      <w:hyperlink r:id="rId22">
+        <w:t xml:space="preserve">It must be noted that the clinical trials registry recommends adding relevant Medical Subject Headings (MeSH) terms or terms from another controlled vocabulary, such as the Systematized Nomenclature of Medicine—Clinical Terms (SNOMED CT), that have been mapped to MeSH within the Unified Medical Language System (UMLS) metathesaurus for each of the conditions. While this recommendation adds a level of standardization to the disease/condition names present in clinical trials registry, the MeSH terms by themselves often fall short of describing the disease or condition accurately. Furthermore, for a given disease/condition there may be multiple associated MeSH terms, thereby leaving it to the user of the data to establish the most appropriate MeSH term for that disease/condition. Additionally, for certain records in the clinical trials registry, there might be no associated MeSH terms provided for a disease/condition name, therefore solely using the MeSH terms for analyzing the diseases or conditions that are the subject of a clinical trial record is not reliable. In Supplementary Table S1, we provide examples of clinical trial records with their disease/condition names and associated mesh terms to illustrate the incompatibilities between condition names and MeSH terms. </w:t>
+      </w:r>
+    </w:p>
+    <w:p>
+      <w:pPr>
+        <w:rPr/>
+      </w:pPr>
+      <w:r>
+        <w:rPr>
+          <w:rtl w:val="0"/>
+        </w:rPr>
+      </w:r>
+    </w:p>
+    <w:p>
+      <w:pPr>
+        <w:rPr/>
+      </w:pPr>
+      <w:r>
+        <w:rPr>
+          <w:rtl w:val="0"/>
+        </w:rPr>
+        <w:t xml:space="preserve">For example, in Supplementary Table S1, the condition “triple negative breast cancer” is associated with two clinical trial studies with the identifiers (NCT IDs) NCT05082610 and NCT04254107. Each of these studies list the various MeSH terms associated with “triple negative breast cancer” with the most appropriate MeSH term being “triple negative breast neoplasms”. However, there are other associated MeSH terms for each of these studies which are not appropriate: for study NCT05082610 there are MeSH terms such as “carcinoma, non-small-cell lung” and “respiratory tract diseases” while  study NCT04254107 has  associated MeSH terms such as “lymphoma” and “stomach neoplasms”, which do not describe the condition of “triple negative breast cancer”. Furthermore, the MeSH terms are not identical between studies where the condition names are the same, which adds to the inconsistencies between records with same condition names. For instance, NCT04254107 contains various MeSH terms associated with lymphomas such as “lymphoma, b-cell”, “large b-cell”, “lymphoma, large b-cell, diffuse”, “lymphoma, t-cell, peripheral”, etc., but these terms are not contained in the list of MeSH terms for NCT05082610. We can also see in study NCT04294784, for the condition “gastroesophageal cancer”, there are no MeSH terms, but for the same condition with a different NCT ID (NCT02669914), there are multiple associated MeSH terms. Due to these inconsistencies and a lack of identifiers to determine the most accurate MeSH term for a given condition, we conclude that the MeSH terms–even though they are internally standardized– are not suitable to accurately describe the conditions they encode. Therefore it is evident that the MeSH terms cannot be used to replace the terms enlisted in the conditions file, as the MeSH terms fail to accurately capture the specific information being conveyed by the conditions. Even though the condition names contained syntactic and semantic inconsistencies, we decided to use these terms from the conditions file to extract tumor names and map them to their standardized nomenclature in the WHO Classification of Tumors system (referred to as the “WHO database” in the rest of the paper) (</w:t>
+      </w:r>
+      <w:hyperlink r:id="rId23">
+        <w:r>
+          <w:rPr>
+            <w:color w:val="1155cc"/>
+            <w:u w:val="single"/>
+            <w:rtl w:val="0"/>
+          </w:rPr>
+          <w:t xml:space="preserve">https://tumourclassification.iarc.who.int/welcome/</w:t>
+        </w:r>
+      </w:hyperlink>
+      <w:r>
+        <w:rPr>
+          <w:rtl w:val="0"/>
+        </w:rPr>
+        <w:t xml:space="preserve">) or National Cancer Institute Thesaurus (“NCIt database”) (</w:t>
+      </w:r>
+      <w:hyperlink r:id="rId24">
+        <w:r>
+          <w:rPr>
+            <w:color w:val="1155cc"/>
+            <w:u w:val="single"/>
+            <w:rtl w:val="0"/>
+          </w:rPr>
+          <w:t xml:space="preserve">https://ncithesaurus.nci.nih.gov/ncitbrowser/</w:t>
+        </w:r>
+      </w:hyperlink>
+      <w:r>
+        <w:rPr>
+          <w:rtl w:val="0"/>
+        </w:rPr>
+        <w:t xml:space="preserve">).</w:t>
+      </w:r>
+    </w:p>
+    <w:p>
+      <w:pPr>
+        <w:ind w:left="-540" w:firstLine="0"/>
+        <w:rPr/>
+      </w:pPr>
+      <w:r>
+        <w:rPr>
+          <w:rtl w:val="0"/>
+        </w:rPr>
+      </w:r>
+    </w:p>
+    <w:p>
+      <w:pPr>
+        <w:ind w:left="-540" w:firstLine="0"/>
+        <w:rPr>
+          <w:b w:val="1"/>
+          <w:sz w:val="28"/>
+          <w:szCs w:val="28"/>
+        </w:rPr>
+      </w:pPr>
+      <w:r>
+        <w:rPr>
+          <w:b w:val="1"/>
+          <w:sz w:val="28"/>
+          <w:szCs w:val="28"/>
+          <w:rtl w:val="0"/>
+        </w:rPr>
+        <w:t xml:space="preserve">METHODS</w:t>
+      </w:r>
+    </w:p>
+    <w:p>
+      <w:pPr>
+        <w:ind w:left="-540" w:firstLine="0"/>
+        <w:rPr>
+          <w:b w:val="1"/>
+          <w:i w:val="1"/>
+        </w:rPr>
+      </w:pPr>
+      <w:r>
+        <w:rPr>
+          <w:rtl w:val="0"/>
+        </w:rPr>
+      </w:r>
+    </w:p>
+    <w:p>
+      <w:pPr>
+        <w:ind w:left="-540" w:firstLine="0"/>
+        <w:rPr>
+          <w:sz w:val="24"/>
+          <w:szCs w:val="24"/>
+        </w:rPr>
+      </w:pPr>
+      <w:r>
+        <w:rPr>
+          <w:b w:val="1"/>
+          <w:sz w:val="24"/>
+          <w:szCs w:val="24"/>
+          <w:rtl w:val="0"/>
+        </w:rPr>
+        <w:t xml:space="preserve">Data Availability </w:t>
+      </w:r>
+      <w:r>
+        <w:rPr>
+          <w:rtl w:val="0"/>
+        </w:rPr>
+      </w:r>
+    </w:p>
+    <w:p>
+      <w:pPr>
+        <w:ind w:left="-540" w:firstLine="0"/>
+        <w:rPr/>
+      </w:pPr>
+      <w:r>
+        <w:rPr>
+          <w:rtl w:val="0"/>
+        </w:rPr>
+        <w:t xml:space="preserve">The data used in this paper is obtained from the NIH-Clinical Trials registry (</w:t>
+      </w:r>
+      <w:hyperlink r:id="rId25">
+        <w:r>
+          <w:rPr>
+            <w:color w:val="1155cc"/>
+            <w:u w:val="single"/>
+            <w:rtl w:val="0"/>
+          </w:rPr>
+          <w:t xml:space="preserve">https://clinicaltrials.gov/</w:t>
+        </w:r>
+      </w:hyperlink>
+      <w:r>
+        <w:rPr>
+          <w:rtl w:val="0"/>
+        </w:rPr>
+        <w:t xml:space="preserve">) </w:t>
+      </w:r>
+      <w:hyperlink r:id="rId26">
         <w:r>
           <w:rPr>
             <w:b w:val="0"/>
@@ -1425,972 +1472,53 @@
             <w:u w:val="none"/>
             <w:rtl w:val="0"/>
           </w:rPr>
-          <w:t xml:space="preserve">[11]</w:t>
+          <w:t xml:space="preserve">[9]</w:t>
         </w:r>
       </w:hyperlink>
       <w:r>
         <w:rPr>
           <w:rtl w:val="0"/>
         </w:rPr>
-        <w:t xml:space="preserve">. Thus, standardizing tumor names in the clinical trials registry, i.e. by mapping each tumor name in the clinical trials registry to their equivalent standardized names in the World Health Organization</w:t>
-      </w:r>
-      <w:ins w:author="Katherine Beigel" w:id="10" w:date="2024-09-09T13:27:36Z">
-        <w:r>
-          <w:rPr>
-            <w:rtl w:val="0"/>
-          </w:rPr>
-          <w:t xml:space="preserve"> (WHO) </w:t>
-        </w:r>
-      </w:ins>
-      <w:del w:author="Katherine Beigel" w:id="10" w:date="2024-09-09T13:27:36Z">
-        <w:r>
-          <w:rPr>
-            <w:rtl w:val="0"/>
-          </w:rPr>
-          <w:delText xml:space="preserve">'s</w:delText>
-        </w:r>
-      </w:del>
-      <w:r>
-        <w:rPr>
-          <w:rtl w:val="0"/>
-        </w:rPr>
-        <w:t xml:space="preserve"> </w:t>
-      </w:r>
-      <w:ins w:author="Katherine Beigel" w:id="11" w:date="2024-09-09T13:35:13Z">
-        <w:commentRangeStart w:id="3"/>
-        <w:r>
-          <w:rPr>
-            <w:rtl w:val="0"/>
-          </w:rPr>
-          <w:t xml:space="preserve">Classification of Tumors resource </w:t>
-        </w:r>
-      </w:ins>
-      <w:del w:author="Katherine Beigel" w:id="11" w:date="2024-09-09T13:35:13Z">
-        <w:commentRangeEnd w:id="3"/>
-        <w:r>
-          <w:commentReference w:id="3"/>
-        </w:r>
-        <w:r>
-          <w:rPr>
-            <w:rtl w:val="0"/>
-          </w:rPr>
-          <w:delText xml:space="preserve">tumor classification system </w:delText>
-        </w:r>
-      </w:del>
-      <w:r>
-        <w:rPr>
-          <w:rtl w:val="0"/>
-        </w:rPr>
-        <w:t xml:space="preserve">or the </w:t>
-      </w:r>
-      <w:commentRangeStart w:id="4"/>
-      <w:r>
-        <w:rPr>
-          <w:rtl w:val="0"/>
-        </w:rPr>
-        <w:t xml:space="preserve">National Cancer Institute terms (NCIT)</w:t>
-      </w:r>
-      <w:commentRangeEnd w:id="4"/>
-      <w:r>
-        <w:commentReference w:id="4"/>
-      </w:r>
-      <w:r>
-        <w:rPr>
-          <w:rtl w:val="0"/>
-        </w:rPr>
-        <w:t xml:space="preserve"> will allow us to integrate tumor data from the clinical trials registry with other biomedical databases such as Open Targets or Illuminating the Druggable Genome will allow us to deeply understand the landscape of tumors, targets, and drugs. </w:t>
-      </w:r>
-    </w:p>
-    <w:p>
-      <w:pPr>
-        <w:rPr/>
-      </w:pPr>
-      <w:r>
-        <w:rPr>
-          <w:rtl w:val="0"/>
-        </w:rPr>
-      </w:r>
-    </w:p>
-    <w:p>
-      <w:pPr>
-        <w:rPr/>
-      </w:pPr>
-      <w:r>
-        <w:rPr>
-          <w:rtl w:val="0"/>
-        </w:rPr>
-        <w:t xml:space="preserve">It must be noted that the clinical trials registry recommends adding relevant Medical Subject Headings (MeSH) terms or terms from another controlled vocabulary, such as the Systematized Nomenclature of Medicine—Clinical Terms (SNOMED CT), that </w:t>
-      </w:r>
-      <w:ins w:author="Katherine Beigel" w:id="12" w:date="2024-09-09T13:39:51Z">
-        <w:r>
-          <w:rPr>
-            <w:rtl w:val="0"/>
-          </w:rPr>
-          <w:t xml:space="preserve">have</w:t>
-        </w:r>
-      </w:ins>
-      <w:del w:author="Katherine Beigel" w:id="12" w:date="2024-09-09T13:39:51Z">
-        <w:r>
-          <w:rPr>
-            <w:rtl w:val="0"/>
-          </w:rPr>
-          <w:delText xml:space="preserve">has</w:delText>
-        </w:r>
-      </w:del>
-      <w:r>
-        <w:rPr>
-          <w:rtl w:val="0"/>
-        </w:rPr>
-        <w:t xml:space="preserve"> been mapped to MeSH within the Unified Medical Language System (UMLS) metathesaurus for each of the conditions. While this recommendation adds a level of standardization to the disease/condition names present in clinical trials registry, the MeSH terms by themselves often fall short of describing the disease or condition accurately. Furthermore, for a given disease/condition there may be multiple associated MeSH terms, thereby leaving it to the user of the data to establish the most appropriate MeSH term for that disease/condition. Additionally, for certain records in the clinical trials registry, there might be no associated MeSH terms provided for a disease/condition name, therefore solely using the MeSH terms for analyzing the diseases or conditions that are the subject of a clinical trial record is not reliable. In </w:t>
-      </w:r>
-      <w:ins w:author="Katherine Beigel" w:id="13" w:date="2024-09-09T13:43:25Z">
-        <w:r>
-          <w:rPr>
-            <w:rtl w:val="0"/>
-          </w:rPr>
-          <w:t xml:space="preserve">S</w:t>
-        </w:r>
-      </w:ins>
-      <w:del w:author="Katherine Beigel" w:id="13" w:date="2024-09-09T13:43:25Z">
-        <w:r>
-          <w:rPr>
-            <w:rtl w:val="0"/>
-          </w:rPr>
-          <w:delText xml:space="preserve">s</w:delText>
-        </w:r>
-      </w:del>
-      <w:r>
-        <w:rPr>
-          <w:rtl w:val="0"/>
-        </w:rPr>
-        <w:t xml:space="preserve">upplementary </w:t>
-      </w:r>
-      <w:ins w:author="Katherine Beigel" w:id="14" w:date="2024-09-09T13:43:28Z">
-        <w:r>
-          <w:rPr>
-            <w:rtl w:val="0"/>
-          </w:rPr>
-          <w:t xml:space="preserve">T</w:t>
-        </w:r>
-      </w:ins>
-      <w:del w:author="Katherine Beigel" w:id="14" w:date="2024-09-09T13:43:28Z">
-        <w:r>
-          <w:rPr>
-            <w:rtl w:val="0"/>
-          </w:rPr>
-          <w:delText xml:space="preserve">t</w:delText>
-        </w:r>
-      </w:del>
-      <w:r>
-        <w:rPr>
-          <w:rtl w:val="0"/>
-        </w:rPr>
-        <w:t xml:space="preserve">able S1, we provide examples of clinical trial</w:t>
-      </w:r>
-      <w:del w:author="Katherine Beigel" w:id="15" w:date="2024-09-09T13:42:22Z">
-        <w:r>
-          <w:rPr>
-            <w:rtl w:val="0"/>
-          </w:rPr>
-          <w:delText xml:space="preserve">s</w:delText>
-        </w:r>
-      </w:del>
-      <w:r>
-        <w:rPr>
-          <w:rtl w:val="0"/>
-        </w:rPr>
-        <w:t xml:space="preserve"> records with their disease/condition names and associated mesh terms</w:t>
-      </w:r>
-      <w:ins w:author="Katherine Beigel" w:id="16" w:date="2024-09-09T13:44:04Z">
-        <w:commentRangeStart w:id="5"/>
-        <w:r>
-          <w:rPr>
-            <w:rtl w:val="0"/>
-          </w:rPr>
-          <w:t xml:space="preserve"> to illustrate the incompatibilities between condition names and MeSH terms</w:t>
-        </w:r>
-      </w:ins>
-      <w:commentRangeEnd w:id="5"/>
-      <w:r>
-        <w:commentReference w:id="5"/>
-      </w:r>
-      <w:r>
-        <w:rPr>
-          <w:rtl w:val="0"/>
-        </w:rPr>
-        <w:t xml:space="preserve">. </w:t>
-      </w:r>
-    </w:p>
-    <w:p>
-      <w:pPr>
-        <w:rPr/>
-      </w:pPr>
-      <w:r>
-        <w:rPr>
-          <w:rtl w:val="0"/>
-        </w:rPr>
-      </w:r>
-    </w:p>
-    <w:p>
-      <w:pPr>
-        <w:rPr/>
-      </w:pPr>
-      <w:del w:author="Katherine Beigel" w:id="17" w:date="2024-09-09T13:46:24Z">
-        <w:r>
-          <w:rPr>
-            <w:rtl w:val="0"/>
-          </w:rPr>
-          <w:delText xml:space="preserve">One such example in </w:delText>
-        </w:r>
-      </w:del>
-      <w:ins w:author="Katherine Beigel" w:id="17" w:date="2024-09-09T13:46:24Z">
-        <w:r>
-          <w:rPr>
-            <w:rtl w:val="0"/>
-          </w:rPr>
-          <w:t xml:space="preserve">For example, in Supplementary T</w:t>
-        </w:r>
-      </w:ins>
-      <w:del w:author="Katherine Beigel" w:id="17" w:date="2024-09-09T13:46:24Z">
-        <w:r>
-          <w:rPr>
-            <w:rtl w:val="0"/>
-          </w:rPr>
-          <w:delText xml:space="preserve">t</w:delText>
-        </w:r>
-      </w:del>
-      <w:r>
-        <w:rPr>
-          <w:rtl w:val="0"/>
-        </w:rPr>
-        <w:t xml:space="preserve">able S1</w:t>
-      </w:r>
-      <w:ins w:author="Katherine Beigel" w:id="18" w:date="2024-09-09T13:48:10Z">
-        <w:r>
-          <w:rPr>
-            <w:rtl w:val="0"/>
-          </w:rPr>
-          <w:t xml:space="preserve">,</w:t>
-        </w:r>
-      </w:ins>
-      <w:del w:author="Katherine Beigel" w:id="18" w:date="2024-09-09T13:48:10Z">
-        <w:r>
-          <w:rPr>
-            <w:rtl w:val="0"/>
-          </w:rPr>
-          <w:delText xml:space="preserve"> </w:delText>
-        </w:r>
-      </w:del>
-      <w:del w:author="Katherine Beigel" w:id="19" w:date="2024-09-09T13:48:30Z">
-        <w:r>
-          <w:rPr>
-            <w:rtl w:val="0"/>
-          </w:rPr>
-          <w:delText xml:space="preserve">is</w:delText>
-        </w:r>
-      </w:del>
-      <w:r>
-        <w:rPr>
-          <w:rtl w:val="0"/>
-        </w:rPr>
-        <w:t xml:space="preserve"> the condition </w:t>
-      </w:r>
-      <w:ins w:author="Katherine Beigel" w:id="20" w:date="2024-09-09T13:46:56Z">
-        <w:r>
-          <w:rPr>
-            <w:rtl w:val="0"/>
-          </w:rPr>
-          <w:t xml:space="preserve">“</w:t>
-        </w:r>
-      </w:ins>
-      <w:r>
-        <w:rPr>
-          <w:rtl w:val="0"/>
-        </w:rPr>
-        <w:t xml:space="preserve">triple negative breast cancer</w:t>
-      </w:r>
-      <w:ins w:author="Katherine Beigel" w:id="21" w:date="2024-09-09T13:46:59Z">
-        <w:r>
-          <w:rPr>
-            <w:rtl w:val="0"/>
-          </w:rPr>
-          <w:t xml:space="preserve">”</w:t>
-        </w:r>
-      </w:ins>
-      <w:r>
-        <w:rPr>
-          <w:rtl w:val="0"/>
-        </w:rPr>
-        <w:t xml:space="preserve"> </w:t>
-      </w:r>
-      <w:del w:author="Katherine Beigel" w:id="22" w:date="2024-09-09T13:48:35Z">
-        <w:r>
-          <w:rPr>
-            <w:rtl w:val="0"/>
-          </w:rPr>
-          <w:delText xml:space="preserve">which </w:delText>
-        </w:r>
-      </w:del>
-      <w:r>
-        <w:rPr>
-          <w:rtl w:val="0"/>
-        </w:rPr>
-        <w:t xml:space="preserve">is associated with two clinical trial</w:t>
-      </w:r>
-      <w:del w:author="Katherine Beigel" w:id="23" w:date="2024-09-09T13:48:43Z">
-        <w:r>
-          <w:rPr>
-            <w:rtl w:val="0"/>
-          </w:rPr>
-          <w:delText xml:space="preserve">s</w:delText>
-        </w:r>
-      </w:del>
-      <w:r>
-        <w:rPr>
-          <w:rtl w:val="0"/>
-        </w:rPr>
-        <w:t xml:space="preserve"> studies with the identifiers </w:t>
-      </w:r>
-      <w:ins w:author="Katherine Beigel" w:id="24" w:date="2024-09-09T13:48:56Z">
-        <w:r>
-          <w:rPr>
-            <w:rtl w:val="0"/>
-          </w:rPr>
-          <w:t xml:space="preserve">(</w:t>
-        </w:r>
-      </w:ins>
-      <w:r>
-        <w:rPr>
-          <w:rtl w:val="0"/>
-        </w:rPr>
-        <w:t xml:space="preserve">NCT ID</w:t>
-      </w:r>
-      <w:ins w:author="Katherine Beigel" w:id="25" w:date="2024-09-09T13:48:59Z">
-        <w:r>
-          <w:rPr>
-            <w:rtl w:val="0"/>
-          </w:rPr>
-          <w:t xml:space="preserve">s)</w:t>
-        </w:r>
-      </w:ins>
-      <w:del w:author="Katherine Beigel" w:id="25" w:date="2024-09-09T13:48:59Z">
-        <w:r>
-          <w:rPr>
-            <w:rtl w:val="0"/>
-          </w:rPr>
-          <w:delText xml:space="preserve">:</w:delText>
-        </w:r>
-      </w:del>
-      <w:r>
-        <w:rPr>
-          <w:rtl w:val="0"/>
-        </w:rPr>
-        <w:t xml:space="preserve"> NCT05082610 and NCT04254107. Each of these studies list the various MeSH terms associated with </w:t>
-      </w:r>
-      <w:ins w:author="Katherine Beigel" w:id="26" w:date="2024-09-09T13:50:11Z">
-        <w:r>
-          <w:rPr>
-            <w:rtl w:val="0"/>
-          </w:rPr>
-          <w:t xml:space="preserve">“</w:t>
-        </w:r>
-      </w:ins>
-      <w:r>
-        <w:rPr>
-          <w:rtl w:val="0"/>
-        </w:rPr>
-        <w:t xml:space="preserve">triple negative breast cancer</w:t>
-      </w:r>
-      <w:ins w:author="Katherine Beigel" w:id="27" w:date="2024-09-09T13:50:13Z">
-        <w:r>
-          <w:rPr>
-            <w:rtl w:val="0"/>
-          </w:rPr>
-          <w:t xml:space="preserve">”</w:t>
-        </w:r>
-      </w:ins>
-      <w:r>
-        <w:rPr>
-          <w:rtl w:val="0"/>
-        </w:rPr>
-        <w:t xml:space="preserve"> with the most appropriate MeSH term being “triple negative breast neoplasms”. However, there are other associated MeSH terms for each of these studies which are not appropriate: </w:t>
-      </w:r>
-      <w:del w:author="Katherine Beigel" w:id="28" w:date="2024-09-09T13:52:07Z">
-        <w:r>
-          <w:rPr>
-            <w:rtl w:val="0"/>
-          </w:rPr>
-          <w:delText xml:space="preserve">For example </w:delText>
-        </w:r>
-      </w:del>
-      <w:r>
-        <w:rPr>
-          <w:rtl w:val="0"/>
-        </w:rPr>
-        <w:t xml:space="preserve">for </w:t>
-      </w:r>
-      <w:ins w:author="Katherine Beigel" w:id="29" w:date="2024-09-09T14:00:24Z">
-        <w:r>
-          <w:rPr>
-            <w:rtl w:val="0"/>
-          </w:rPr>
-          <w:t xml:space="preserve">study </w:t>
-        </w:r>
-      </w:ins>
-      <w:r>
-        <w:rPr>
-          <w:rtl w:val="0"/>
-        </w:rPr>
-        <w:t xml:space="preserve">NCT05082610 there are MeSH terms such as “carcinoma, non-small-cell lung” and “respiratory tract diseases” </w:t>
-      </w:r>
-      <w:ins w:author="Katherine Beigel" w:id="30" w:date="2024-09-09T13:51:20Z">
-        <w:r>
-          <w:rPr>
-            <w:rtl w:val="0"/>
-          </w:rPr>
-          <w:t xml:space="preserve">while</w:t>
-        </w:r>
-      </w:ins>
-      <w:del w:author="Katherine Beigel" w:id="30" w:date="2024-09-09T13:51:20Z">
-        <w:r>
-          <w:rPr>
-            <w:rtl w:val="0"/>
-          </w:rPr>
-          <w:delText xml:space="preserve">and</w:delText>
-        </w:r>
-      </w:del>
-      <w:r>
-        <w:rPr>
-          <w:rtl w:val="0"/>
-        </w:rPr>
-        <w:t xml:space="preserve"> </w:t>
-      </w:r>
-      <w:del w:author="Katherine Beigel" w:id="31" w:date="2024-09-09T13:54:08Z">
-        <w:r>
-          <w:rPr>
-            <w:rtl w:val="0"/>
-          </w:rPr>
-          <w:delText xml:space="preserve">for</w:delText>
-        </w:r>
-      </w:del>
-      <w:r>
-        <w:rPr>
-          <w:rtl w:val="0"/>
-        </w:rPr>
-        <w:t xml:space="preserve"> </w:t>
-      </w:r>
-      <w:ins w:author="Katherine Beigel" w:id="32" w:date="2024-09-09T14:00:29Z">
-        <w:r>
-          <w:rPr>
-            <w:rtl w:val="0"/>
-          </w:rPr>
-          <w:t xml:space="preserve">study </w:t>
-        </w:r>
-      </w:ins>
-      <w:r>
-        <w:rPr>
-          <w:rtl w:val="0"/>
-        </w:rPr>
-        <w:t xml:space="preserve">NCT04254107 </w:t>
-      </w:r>
-      <w:ins w:author="Katherine Beigel" w:id="33" w:date="2024-09-09T13:54:13Z">
-        <w:r>
-          <w:rPr>
-            <w:rtl w:val="0"/>
-          </w:rPr>
-          <w:t xml:space="preserve">has </w:t>
-        </w:r>
-      </w:ins>
-      <w:del w:author="Katherine Beigel" w:id="33" w:date="2024-09-09T13:54:13Z">
-        <w:r>
-          <w:rPr>
-            <w:rtl w:val="0"/>
-          </w:rPr>
-          <w:delText xml:space="preserve">there are</w:delText>
-        </w:r>
-      </w:del>
-      <w:r>
-        <w:rPr>
-          <w:rtl w:val="0"/>
-        </w:rPr>
-        <w:t xml:space="preserve"> associated MeSH terms such as “lymphoma” and “stomach neoplasms”</w:t>
-      </w:r>
-      <w:ins w:author="Katherine Beigel" w:id="34" w:date="2024-09-09T13:52:57Z">
-        <w:r>
-          <w:rPr>
-            <w:rtl w:val="0"/>
-          </w:rPr>
-          <w:t xml:space="preserve">, which do not</w:t>
-        </w:r>
-      </w:ins>
-      <w:del w:author="Katherine Beigel" w:id="34" w:date="2024-09-09T13:52:57Z">
-        <w:r>
-          <w:rPr>
-            <w:rtl w:val="0"/>
-          </w:rPr>
-          <w:delText xml:space="preserve">, these terms do not </w:delText>
-        </w:r>
-      </w:del>
-      <w:ins w:author="Katherine Beigel" w:id="34" w:date="2024-09-09T13:52:57Z">
-        <w:r>
-          <w:rPr>
-            <w:rtl w:val="0"/>
-          </w:rPr>
-          <w:t xml:space="preserve"> </w:t>
-        </w:r>
-      </w:ins>
-      <w:r>
-        <w:rPr>
-          <w:rtl w:val="0"/>
-        </w:rPr>
-        <w:t xml:space="preserve">describe the condition of </w:t>
-      </w:r>
-      <w:ins w:author="Katherine Beigel" w:id="35" w:date="2024-09-09T13:54:27Z">
-        <w:r>
-          <w:rPr>
-            <w:rtl w:val="0"/>
-          </w:rPr>
-          <w:t xml:space="preserve">“</w:t>
-        </w:r>
-      </w:ins>
-      <w:r>
-        <w:rPr>
-          <w:rtl w:val="0"/>
-        </w:rPr>
-        <w:t xml:space="preserve">triple negative breast cancer</w:t>
-      </w:r>
-      <w:ins w:author="Katherine Beigel" w:id="36" w:date="2024-09-09T13:54:30Z">
-        <w:r>
-          <w:rPr>
-            <w:rtl w:val="0"/>
-          </w:rPr>
-          <w:t xml:space="preserve">”</w:t>
-        </w:r>
-      </w:ins>
-      <w:r>
-        <w:rPr>
-          <w:rtl w:val="0"/>
-        </w:rPr>
-        <w:t xml:space="preserve">. Furthermore, the MeSH terms are not identical between studies where the condition names are the same, which adds to the inconsistencies between records with same condition names. For instance, </w:t>
-      </w:r>
-      <w:del w:author="Katherine Beigel" w:id="37" w:date="2024-09-09T13:55:34Z">
-        <w:commentRangeStart w:id="6"/>
-        <w:r>
-          <w:rPr>
-            <w:rtl w:val="0"/>
-          </w:rPr>
-          <w:delText xml:space="preserve">in the study with </w:delText>
-        </w:r>
-      </w:del>
-      <w:ins w:author="Katherine Beigel" w:id="37" w:date="2024-09-09T13:55:34Z">
-        <w:del w:author="Katherine Beigel" w:id="37" w:date="2024-09-09T13:55:34Z">
-          <w:commentRangeEnd w:id="6"/>
-          <w:r>
-            <w:commentReference w:id="6"/>
-          </w:r>
-          <w:r>
-            <w:rPr>
-              <w:rtl w:val="0"/>
-            </w:rPr>
-            <w:delText xml:space="preserve">N</w:delText>
-          </w:r>
-        </w:del>
-      </w:ins>
-      <w:del w:author="Katherine Beigel" w:id="37" w:date="2024-09-09T13:55:34Z">
-        <w:r>
-          <w:rPr>
-            <w:rtl w:val="0"/>
-          </w:rPr>
-          <w:delText xml:space="preserve">CT ID: </w:delText>
-        </w:r>
-      </w:del>
-      <w:ins w:author="Katherine Beigel" w:id="38" w:date="2024-09-09T13:55:42Z">
-        <w:r>
-          <w:rPr>
-            <w:rtl w:val="0"/>
-          </w:rPr>
-          <w:t xml:space="preserve">NCT</w:t>
-        </w:r>
-      </w:ins>
-      <w:r>
-        <w:rPr>
-          <w:rtl w:val="0"/>
-        </w:rPr>
-        <w:t xml:space="preserve">04254107 contains various MeSH terms associated with lymphomas such as “lymphoma, b-cell”, “large b-cell”, “lymphoma, large b-cell, diffuse”, “lymphoma, t-cell, peripheral”</w:t>
-      </w:r>
-      <w:ins w:author="Katherine Beigel" w:id="39" w:date="2024-09-09T13:56:15Z">
-        <w:r>
-          <w:rPr>
-            <w:rtl w:val="0"/>
-          </w:rPr>
-          <w:t xml:space="preserve">,</w:t>
-        </w:r>
-      </w:ins>
-      <w:r>
-        <w:rPr>
-          <w:rtl w:val="0"/>
-        </w:rPr>
-        <w:t xml:space="preserve"> etc</w:t>
-      </w:r>
-      <w:ins w:author="Katherine Beigel" w:id="40" w:date="2024-09-09T13:56:16Z">
-        <w:r>
-          <w:rPr>
-            <w:rtl w:val="0"/>
-          </w:rPr>
-          <w:t xml:space="preserve">.</w:t>
-        </w:r>
-      </w:ins>
-      <w:r>
-        <w:rPr>
-          <w:rtl w:val="0"/>
-        </w:rPr>
-        <w:t xml:space="preserve">, </w:t>
-      </w:r>
-      <w:ins w:author="Katherine Beigel" w:id="41" w:date="2024-09-09T13:56:32Z">
-        <w:r>
-          <w:rPr>
-            <w:rtl w:val="0"/>
-          </w:rPr>
-          <w:t xml:space="preserve">but </w:t>
-        </w:r>
-      </w:ins>
-      <w:r>
-        <w:rPr>
-          <w:rtl w:val="0"/>
-        </w:rPr>
-        <w:t xml:space="preserve">these terms are not contained in</w:t>
-      </w:r>
-      <w:ins w:author="Katherine Beigel" w:id="42" w:date="2024-09-09T13:59:59Z">
-        <w:r>
-          <w:rPr>
-            <w:rtl w:val="0"/>
-          </w:rPr>
-          <w:t xml:space="preserve"> the list of MeSH terms for</w:t>
-        </w:r>
-      </w:ins>
-      <w:r>
-        <w:rPr>
-          <w:rtl w:val="0"/>
-        </w:rPr>
-        <w:t xml:space="preserve"> </w:t>
-      </w:r>
-      <w:del w:author="Katherine Beigel" w:id="43" w:date="2024-09-09T13:58:03Z">
-        <w:r>
-          <w:rPr>
-            <w:rtl w:val="0"/>
-          </w:rPr>
-          <w:delText xml:space="preserve">the study </w:delText>
-        </w:r>
-      </w:del>
-      <w:del w:author="Katherine Beigel" w:id="44" w:date="2024-09-09T13:57:59Z">
-        <w:r>
-          <w:rPr>
-            <w:rtl w:val="0"/>
-          </w:rPr>
-          <w:delText xml:space="preserve">with  NCT ID: </w:delText>
-        </w:r>
-      </w:del>
-      <w:r>
-        <w:rPr>
-          <w:rtl w:val="0"/>
-        </w:rPr>
-        <w:t xml:space="preserve">NCT05082610. We can also see in study NCT04294784, for the condition “gastroesophageal cancer”, there are no MeSH terms</w:t>
-      </w:r>
-      <w:del w:author="Katherine Beigel" w:id="45" w:date="2024-09-09T14:00:45Z">
-        <w:r>
-          <w:rPr>
-            <w:rtl w:val="0"/>
-          </w:rPr>
-          <w:delText xml:space="preserve"> </w:delText>
-        </w:r>
-      </w:del>
-      <w:r>
-        <w:rPr>
-          <w:rtl w:val="0"/>
-        </w:rPr>
-        <w:t xml:space="preserve">, </w:t>
-      </w:r>
-      <w:ins w:author="Katherine Beigel" w:id="46" w:date="2024-09-09T14:00:51Z">
-        <w:r>
-          <w:rPr>
-            <w:rtl w:val="0"/>
-          </w:rPr>
-          <w:t xml:space="preserve">but</w:t>
-        </w:r>
-      </w:ins>
-      <w:del w:author="Katherine Beigel" w:id="46" w:date="2024-09-09T14:00:51Z">
-        <w:r>
-          <w:rPr>
-            <w:rtl w:val="0"/>
-          </w:rPr>
-          <w:delText xml:space="preserve">however,</w:delText>
-        </w:r>
-      </w:del>
-      <w:r>
-        <w:rPr>
-          <w:rtl w:val="0"/>
-        </w:rPr>
-        <w:t xml:space="preserve"> for the same condition with a different NCT ID </w:t>
-      </w:r>
-      <w:ins w:author="Katherine Beigel" w:id="47" w:date="2024-09-09T14:01:02Z">
-        <w:r>
-          <w:rPr>
-            <w:rtl w:val="0"/>
-          </w:rPr>
-          <w:t xml:space="preserve">(</w:t>
-        </w:r>
-      </w:ins>
-      <w:r>
-        <w:rPr>
-          <w:rtl w:val="0"/>
-        </w:rPr>
-        <w:t xml:space="preserve">NCT02669914</w:t>
-      </w:r>
-      <w:ins w:author="Katherine Beigel" w:id="48" w:date="2024-09-09T14:01:04Z">
-        <w:r>
-          <w:rPr>
-            <w:rtl w:val="0"/>
-          </w:rPr>
-          <w:t xml:space="preserve">)</w:t>
-        </w:r>
-      </w:ins>
-      <w:ins w:author="Katherine Beigel" w:id="49" w:date="2024-09-09T14:01:07Z">
-        <w:r>
-          <w:rPr>
-            <w:rtl w:val="0"/>
-          </w:rPr>
-          <w:t xml:space="preserve">,</w:t>
-        </w:r>
-      </w:ins>
-      <w:del w:author="Katherine Beigel" w:id="49" w:date="2024-09-09T14:01:07Z">
-        <w:r>
-          <w:rPr>
-            <w:rtl w:val="0"/>
-          </w:rPr>
-          <w:delText xml:space="preserve"> has </w:delText>
-        </w:r>
-      </w:del>
-      <w:ins w:author="Katherine Beigel" w:id="49" w:date="2024-09-09T14:01:07Z">
-        <w:r>
-          <w:rPr>
-            <w:rtl w:val="0"/>
-          </w:rPr>
-          <w:t xml:space="preserve"> there are </w:t>
-        </w:r>
-      </w:ins>
-      <w:r>
-        <w:rPr>
-          <w:rtl w:val="0"/>
-        </w:rPr>
-        <w:t xml:space="preserve">multiple associated MeSH terms. Due to these inconsistencies and a lack of identifiers to determine the most accurate MeSH term for a given condition, we conclude that the MeSH</w:t>
-      </w:r>
-      <w:ins w:author="Katherine Beigel" w:id="50" w:date="2024-09-09T14:02:10Z">
-        <w:r>
-          <w:rPr>
-            <w:rtl w:val="0"/>
-          </w:rPr>
-          <w:t xml:space="preserve"> terms–</w:t>
-        </w:r>
-      </w:ins>
-      <w:del w:author="Katherine Beigel" w:id="50" w:date="2024-09-09T14:02:10Z">
-        <w:r>
-          <w:rPr>
-            <w:rtl w:val="0"/>
-          </w:rPr>
-          <w:delText xml:space="preserve"> </w:delText>
-        </w:r>
-      </w:del>
-      <w:r>
-        <w:rPr>
-          <w:rtl w:val="0"/>
-        </w:rPr>
-        <w:t xml:space="preserve">even though they are </w:t>
-      </w:r>
-      <w:ins w:author="Katherine Beigel" w:id="51" w:date="2024-09-09T14:26:43Z">
-        <w:r>
-          <w:rPr>
-            <w:rtl w:val="0"/>
-          </w:rPr>
-          <w:t xml:space="preserve">internally </w:t>
-        </w:r>
-      </w:ins>
-      <w:r>
-        <w:rPr>
-          <w:rtl w:val="0"/>
-        </w:rPr>
-        <w:t xml:space="preserve">standardized</w:t>
-      </w:r>
-      <w:ins w:author="Katherine Beigel" w:id="52" w:date="2024-09-09T14:02:14Z">
-        <w:r>
-          <w:rPr>
-            <w:rtl w:val="0"/>
-          </w:rPr>
-          <w:t xml:space="preserve">–</w:t>
-        </w:r>
-      </w:ins>
-      <w:r>
-        <w:rPr>
-          <w:rtl w:val="0"/>
-        </w:rPr>
-        <w:t xml:space="preserve"> are not suitable to accurately describe the conditions they encode.</w:t>
-      </w:r>
-      <w:commentRangeStart w:id="7"/>
-      <w:r>
-        <w:rPr>
-          <w:rtl w:val="0"/>
-        </w:rPr>
-        <w:t xml:space="preserve"> </w:t>
-      </w:r>
-      <w:r>
-        <w:rPr>
-          <w:rtl w:val="0"/>
-        </w:rPr>
-        <w:t xml:space="preserve">Therefore, we decided to use the conditions file in the clinical trials registry to extract the disease/conditions.</w:t>
-      </w:r>
-      <w:r>
-        <w:rPr>
-          <w:rtl w:val="0"/>
-        </w:rPr>
-        <w:t xml:space="preserve"> </w:t>
-      </w:r>
-      <w:commentRangeEnd w:id="7"/>
-      <w:r>
-        <w:commentReference w:id="7"/>
-      </w:r>
-      <w:r>
-        <w:rPr>
-          <w:rtl w:val="0"/>
-        </w:rPr>
-        <w:t xml:space="preserve">This study focuses on extracting tumors from the conditions file in the clinical trials registry and standardizing </w:t>
-      </w:r>
-      <w:ins w:author="Katherine Beigel" w:id="53" w:date="2024-09-09T14:08:51Z">
-        <w:r>
-          <w:rPr>
-            <w:rtl w:val="0"/>
-          </w:rPr>
-          <w:t xml:space="preserve">the condition terms </w:t>
-        </w:r>
-      </w:ins>
-      <w:del w:author="Katherine Beigel" w:id="53" w:date="2024-09-09T14:08:51Z">
-        <w:r>
-          <w:rPr>
-            <w:rtl w:val="0"/>
-          </w:rPr>
-          <w:delText xml:space="preserve">them</w:delText>
-        </w:r>
-      </w:del>
-      <w:r>
-        <w:rPr>
-          <w:rtl w:val="0"/>
-        </w:rPr>
-        <w:t xml:space="preserve"> by mapping them to their equivalent standardized nomenclature in the WHO Classification of Tumors system (referred to as the “WHO database</w:t>
-      </w:r>
-      <w:ins w:author="Katherine Beigel" w:id="54" w:date="2024-09-09T14:31:27Z">
-        <w:r>
-          <w:rPr>
-            <w:rtl w:val="0"/>
-          </w:rPr>
-          <w:t xml:space="preserve">”</w:t>
-        </w:r>
-      </w:ins>
-      <w:r>
-        <w:rPr>
-          <w:rtl w:val="0"/>
-        </w:rPr>
-        <w:t xml:space="preserve"> in the rest of the paper) </w:t>
-      </w:r>
-      <w:r>
-        <w:rPr>
-          <w:rtl w:val="0"/>
-        </w:rPr>
-        <w:t xml:space="preserve">(</w:t>
-      </w:r>
-      <w:hyperlink r:id="rId23">
+        <w:t xml:space="preserve">. The data can be publicly accessed via the Clinical Trials API or from the Aggregate Analysis of ClinicalTrials.gov-Clinical Trials Transformative Initiative (AACT-CTTI) website (</w:t>
+      </w:r>
+      <w:hyperlink r:id="rId27">
         <w:r>
           <w:rPr>
             <w:color w:val="1155cc"/>
             <w:u w:val="single"/>
             <w:rtl w:val="0"/>
           </w:rPr>
-          <w:t xml:space="preserve">https://tumourclassification.iarc.who.int/welcome/</w:t>
+          <w:t xml:space="preserve">https://aact.ctti-clinicaltrials.org/download</w:t>
         </w:r>
       </w:hyperlink>
       <w:r>
         <w:rPr>
           <w:rtl w:val="0"/>
         </w:rPr>
-        <w:t xml:space="preserve">) or National Cancer Institute Thesaurus (</w:t>
-      </w:r>
-      <w:ins w:author="Katherine Beigel" w:id="55" w:date="2024-09-09T14:31:37Z">
-        <w:r>
-          <w:rPr>
-            <w:rtl w:val="0"/>
-          </w:rPr>
-          <w:t xml:space="preserve">“</w:t>
-        </w:r>
-      </w:ins>
-      <w:r>
-        <w:rPr>
-          <w:rtl w:val="0"/>
-        </w:rPr>
-        <w:t xml:space="preserve">NCI</w:t>
-      </w:r>
-      <w:ins w:author="Katherine Beigel" w:id="56" w:date="2024-09-09T13:36:43Z">
-        <w:r>
-          <w:rPr>
-            <w:rtl w:val="0"/>
-          </w:rPr>
-          <w:t xml:space="preserve">t</w:t>
-        </w:r>
-      </w:ins>
-      <w:del w:author="Katherine Beigel" w:id="56" w:date="2024-09-09T13:36:43Z">
-        <w:r>
-          <w:rPr>
-            <w:rtl w:val="0"/>
-          </w:rPr>
-          <w:delText xml:space="preserve">T)</w:delText>
-        </w:r>
-      </w:del>
-      <w:r>
-        <w:rPr>
-          <w:rtl w:val="0"/>
-        </w:rPr>
-        <w:t xml:space="preserve"> database</w:t>
-      </w:r>
-      <w:ins w:author="Katherine Beigel" w:id="57" w:date="2024-09-09T14:31:39Z">
-        <w:r>
-          <w:rPr>
-            <w:rtl w:val="0"/>
-          </w:rPr>
-          <w:t xml:space="preserve">”)</w:t>
-        </w:r>
-      </w:ins>
-      <w:r>
-        <w:rPr>
-          <w:rtl w:val="0"/>
-        </w:rPr>
-        <w:t xml:space="preserve"> (</w:t>
-      </w:r>
-      <w:hyperlink r:id="rId24">
-        <w:r>
-          <w:rPr>
-            <w:color w:val="1155cc"/>
-            <w:u w:val="single"/>
-            <w:rtl w:val="0"/>
-          </w:rPr>
-          <w:t xml:space="preserve">https://ncithesaurus.nci.nih.gov/ncitbrowser/</w:t>
-        </w:r>
-      </w:hyperlink>
-      <w:r>
-        <w:rPr>
-          <w:rtl w:val="0"/>
-        </w:rPr>
-        <w:t xml:space="preserve">).</w:t>
+        <w:t xml:space="preserve">). The ACCT-CTTI website is updated daily with contents from ClinicalTrials.gov and a static database is made available at the start of each month. The static database contains information about all the studies registered in ClinicalTrials.gov. We downloaded a copy of the database from the ACCT-CTTI website on August 22, 2023 </w:t>
+      </w:r>
+      <w:commentRangeStart w:id="0"/>
+      <w:r>
+        <w:rPr>
+          <w:rtl w:val="0"/>
+        </w:rPr>
+        <w:t xml:space="preserve">which is available at the following at the ACCT-CTTI as a pipe-delimited</w:t>
+      </w:r>
+      <w:commentRangeEnd w:id="0"/>
+      <w:r>
+        <w:commentReference w:id="0"/>
+      </w:r>
+      <w:r>
+        <w:rPr>
+          <w:rtl w:val="0"/>
+        </w:rPr>
+        <w:t xml:space="preserve"> file under the name of “20230822_export.zip” . </w:t>
       </w:r>
     </w:p>
     <w:p>
       <w:pPr>
         <w:ind w:left="-540" w:firstLine="0"/>
+        <w:jc w:val="both"/>
         <w:rPr/>
       </w:pPr>
       <w:r>
@@ -2402,171 +1530,17 @@
     <w:p>
       <w:pPr>
         <w:ind w:left="-540" w:firstLine="0"/>
-        <w:rPr>
-          <w:b w:val="1"/>
-          <w:sz w:val="28"/>
-          <w:szCs w:val="28"/>
-        </w:rPr>
-      </w:pPr>
-      <w:r>
-        <w:rPr>
-          <w:b w:val="1"/>
-          <w:sz w:val="28"/>
-          <w:szCs w:val="28"/>
-          <w:rtl w:val="0"/>
-        </w:rPr>
-        <w:t xml:space="preserve">METHODS</w:t>
-      </w:r>
-    </w:p>
-    <w:p>
-      <w:pPr>
-        <w:ind w:left="-540" w:firstLine="0"/>
-        <w:rPr>
-          <w:b w:val="1"/>
-          <w:i w:val="1"/>
-        </w:rPr>
-      </w:pPr>
-      <w:r>
-        <w:rPr>
-          <w:rtl w:val="0"/>
-        </w:rPr>
-      </w:r>
-    </w:p>
-    <w:p>
-      <w:pPr>
-        <w:ind w:left="-540" w:firstLine="0"/>
-        <w:rPr>
-          <w:sz w:val="24"/>
-          <w:szCs w:val="24"/>
-        </w:rPr>
-      </w:pPr>
-      <w:r>
         <w:rPr>
           <w:b w:val="1"/>
           <w:sz w:val="24"/>
           <w:szCs w:val="24"/>
-          <w:rtl w:val="0"/>
-        </w:rPr>
-        <w:t xml:space="preserve">Data Availability </w:t>
-      </w:r>
-      <w:r>
-        <w:rPr>
-          <w:rtl w:val="0"/>
-        </w:rPr>
-      </w:r>
-    </w:p>
-    <w:p>
-      <w:pPr>
-        <w:ind w:left="-540" w:firstLine="0"/>
-        <w:rPr/>
-      </w:pPr>
-      <w:r>
-        <w:rPr>
-          <w:rtl w:val="0"/>
-        </w:rPr>
-        <w:t xml:space="preserve">The data used in this paper is obtained from the NIH-Clinical Trials registry (</w:t>
-      </w:r>
-      <w:hyperlink r:id="rId25">
-        <w:r>
-          <w:rPr>
-            <w:color w:val="1155cc"/>
-            <w:u w:val="single"/>
-            <w:rtl w:val="0"/>
-          </w:rPr>
-          <w:t xml:space="preserve">https://clinicaltrials.gov/</w:t>
-        </w:r>
-      </w:hyperlink>
-      <w:r>
-        <w:rPr>
-          <w:rtl w:val="0"/>
-        </w:rPr>
-        <w:t xml:space="preserve">)</w:t>
-      </w:r>
-      <w:ins w:author="Katherine Beigel" w:id="58" w:date="2024-09-09T14:29:52Z">
-        <w:r>
-          <w:rPr>
-            <w:rtl w:val="0"/>
-          </w:rPr>
-          <w:t xml:space="preserve"> </w:t>
-        </w:r>
-      </w:ins>
-      <w:hyperlink r:id="rId26">
-        <w:r>
-          <w:rPr>
-            <w:b w:val="0"/>
-            <w:color w:val="000000"/>
-            <w:u w:val="none"/>
-            <w:rtl w:val="0"/>
-          </w:rPr>
-          <w:t xml:space="preserve">[9]</w:t>
-        </w:r>
-      </w:hyperlink>
-      <w:r>
-        <w:rPr>
-          <w:rtl w:val="0"/>
-        </w:rPr>
-        <w:t xml:space="preserve">. The data can be publicly accessed via the Clinical Trials API or from the Aggregate Analysis of ClinicalTrials.gov-Clinical Trials Transformative Initiative (AACT-CTTI) website (</w:t>
-      </w:r>
-      <w:hyperlink r:id="rId27">
-        <w:r>
-          <w:rPr>
-            <w:color w:val="1155cc"/>
-            <w:u w:val="single"/>
-            <w:rtl w:val="0"/>
-          </w:rPr>
-          <w:t xml:space="preserve">https://aact.ctti-clinicaltrials.org/download</w:t>
-        </w:r>
-      </w:hyperlink>
-      <w:r>
-        <w:rPr>
-          <w:rtl w:val="0"/>
-        </w:rPr>
-        <w:t xml:space="preserve">). The ACCT-CTTI website is updated daily with contents from ClinicalTrials.gov and a static database is made available at the start of each month. The static database contains information about all the studies registered in ClinicalTrials.gov. We downloaded a copy of the database from the ACCT-CTTI website on August 22, 2023 </w:t>
-      </w:r>
-      <w:commentRangeStart w:id="8"/>
-      <w:r>
-        <w:rPr>
-          <w:rtl w:val="0"/>
-        </w:rPr>
-        <w:t xml:space="preserve">which is available at the following at the ACCT-CTTI as a pipe-delimited</w:t>
-      </w:r>
-      <w:commentRangeEnd w:id="8"/>
-      <w:r>
-        <w:commentReference w:id="8"/>
-      </w:r>
-      <w:r>
-        <w:rPr>
-          <w:rtl w:val="0"/>
-        </w:rPr>
-        <w:t xml:space="preserve"> file under the name of “20230822_export.zip” . </w:t>
-      </w:r>
-    </w:p>
-    <w:p>
-      <w:pPr>
-        <w:ind w:left="-540" w:firstLine="0"/>
-        <w:jc w:val="both"/>
-        <w:rPr/>
-      </w:pPr>
-      <w:r>
-        <w:rPr>
-          <w:rtl w:val="0"/>
-        </w:rPr>
-      </w:r>
-    </w:p>
-    <w:p>
-      <w:pPr>
-        <w:ind w:left="-540" w:firstLine="0"/>
+        </w:rPr>
+      </w:pPr>
+      <w:r>
         <w:rPr>
           <w:b w:val="1"/>
           <w:sz w:val="24"/>
           <w:szCs w:val="24"/>
-        </w:rPr>
-      </w:pPr>
-      <w:r>
-        <w:rPr>
-          <w:b w:val="1"/>
-          <w:sz w:val="24"/>
-          <w:szCs w:val="24"/>
           <w:rtl w:val="0"/>
         </w:rPr>
         <w:t xml:space="preserve">Data Extraction Pipeline</w:t>
@@ -2583,16 +1557,16 @@
         </w:rPr>
         <w:t xml:space="preserve">The </w:t>
       </w:r>
-      <w:commentRangeStart w:id="9"/>
+      <w:commentRangeStart w:id="1"/>
       <w:r>
         <w:rPr>
           <w:rtl w:val="0"/>
         </w:rPr>
         <w:t xml:space="preserve">clinical trials database</w:t>
       </w:r>
-      <w:commentRangeEnd w:id="9"/>
-      <w:r>
-        <w:commentReference w:id="9"/>
+      <w:commentRangeEnd w:id="1"/>
+      <w:r>
+        <w:commentReference w:id="1"/>
       </w:r>
       <w:r>
         <w:rPr>
@@ -2600,7 +1574,7 @@
         </w:rPr>
         <w:t xml:space="preserve"> contains information about various aspects of the study, such as outcomes, interventions used, conditions (diseases) studied, design of experiments, sponsors of the studies, etc. This information is presented to the public in individual text files. Each text file contains the National Clinical Trial Identification Number (NCTID), which serves as the unique identifier (foreign key) for that study. The NCTID allows one to reference a particular clinical trial and aggregate various information associated with it, which is stored in various text files in the database. In this study, we select the conditions ("conditions.txt"</w:t>
       </w:r>
-      <w:ins w:author="Katherine Beigel" w:id="59" w:date="2024-09-09T14:41:23Z">
+      <w:ins w:author="Katherine Beigel" w:id="0" w:date="2024-09-09T14:41:23Z">
         <w:r>
           <w:rPr>
             <w:rtl w:val="0"/>
@@ -2612,21 +1586,7 @@
         <w:rPr>
           <w:rtl w:val="0"/>
         </w:rPr>
-        <w:t xml:space="preserve">) and interventions ("intervention.txt"</w:t>
-      </w:r>
-      <w:ins w:author="Katherine Beigel" w:id="60" w:date="2024-09-09T14:43:20Z">
-        <w:r>
-          <w:rPr>
-            <w:rtl w:val="0"/>
-          </w:rPr>
-          <w:t xml:space="preserve"> or interventions file</w:t>
-        </w:r>
-      </w:ins>
-      <w:r>
-        <w:rPr>
-          <w:rtl w:val="0"/>
-        </w:rPr>
-        <w:t xml:space="preserve">) files, which contain information regarding diseases and drugs used in each of the clinical trial studies, respectively.  The conditions file contains 801,197 records and is annotated with the following fields: "</w:t>
+        <w:t xml:space="preserve">) and interventions ("intervention.txt" or interventions file) files, which contain information regarding diseases and drugs used in each of the clinical trial studies, respectively.  The conditions file contains 801,197 records and is annotated with the following fields: "</w:t>
       </w:r>
       <w:r>
         <w:rPr>
@@ -2684,81 +1644,78 @@
         <w:rPr>
           <w:i w:val="1"/>
           <w:rtl w:val="0"/>
-          <w:rPrChange w:author="Katherine Beigel" w:id="61" w:date="2024-09-09T14:40:44Z">
+        </w:rPr>
+        <w:t xml:space="preserve">id</w:t>
+      </w:r>
+      <w:r>
+        <w:rPr>
+          <w:rtl w:val="0"/>
+        </w:rPr>
+        <w:t xml:space="preserve">" field represents the identification number for that record within the conditions file, whereas the "</w:t>
+      </w:r>
+      <w:r>
+        <w:rPr>
+          <w:i w:val="1"/>
+          <w:rtl w:val="0"/>
+        </w:rPr>
+        <w:t xml:space="preserve">nct_id</w:t>
+      </w:r>
+      <w:r>
+        <w:rPr>
+          <w:rtl w:val="0"/>
+        </w:rPr>
+        <w:t xml:space="preserve">" is the foreign key for that record. The "</w:t>
+      </w:r>
+      <w:r>
+        <w:rPr>
+          <w:i w:val="1"/>
+          <w:rtl w:val="0"/>
+        </w:rPr>
+        <w:t xml:space="preserve">name</w:t>
+      </w:r>
+      <w:r>
+        <w:rPr>
+          <w:rtl w:val="0"/>
+        </w:rPr>
+        <w:t xml:space="preserve">" and "</w:t>
+      </w:r>
+      <w:r>
+        <w:rPr>
+          <w:i w:val="1"/>
+          <w:rtl w:val="0"/>
+        </w:rPr>
+        <w:t xml:space="preserve">downcase_name</w:t>
+      </w:r>
+      <w:r>
+        <w:rPr>
+          <w:rtl w:val="0"/>
+        </w:rPr>
+        <w:t xml:space="preserve">" fields contain names of the conditions (referred to as diseases in the rest of this manuscript) studied in a specific clinical trial study, with the "</w:t>
+      </w:r>
+      <w:r>
+        <w:rPr>
+          <w:i w:val="1"/>
+          <w:rtl w:val="0"/>
+          <w:rPrChange w:author="Katherine Beigel" w:id="1" w:date="2024-09-09T14:40:49Z">
             <w:rPr/>
           </w:rPrChange>
         </w:rPr>
-        <w:t xml:space="preserve">id</w:t>
-      </w:r>
-      <w:r>
-        <w:rPr>
-          <w:rtl w:val="0"/>
-        </w:rPr>
-        <w:t xml:space="preserve">" field represents the identification number for that record within the conditions file, whereas the "</w:t>
+        <w:t xml:space="preserve">downcase_name</w:t>
+      </w:r>
+      <w:r>
+        <w:rPr>
+          <w:rtl w:val="0"/>
+        </w:rPr>
+        <w:t xml:space="preserve">" containing the disease name in "</w:t>
       </w:r>
       <w:r>
         <w:rPr>
           <w:i w:val="1"/>
           <w:rtl w:val="0"/>
-        </w:rPr>
-        <w:t xml:space="preserve">nct_id</w:t>
-      </w:r>
-      <w:r>
-        <w:rPr>
-          <w:rtl w:val="0"/>
-        </w:rPr>
-        <w:t xml:space="preserve">" is the foreign key for that record. The "</w:t>
-      </w:r>
-      <w:r>
-        <w:rPr>
-          <w:i w:val="1"/>
-          <w:rtl w:val="0"/>
-        </w:rPr>
-        <w:t xml:space="preserve">name</w:t>
-      </w:r>
-      <w:r>
-        <w:rPr>
-          <w:rtl w:val="0"/>
-        </w:rPr>
-        <w:t xml:space="preserve">" and "</w:t>
-      </w:r>
-      <w:r>
-        <w:rPr>
-          <w:i w:val="1"/>
-          <w:rtl w:val="0"/>
-        </w:rPr>
-        <w:t xml:space="preserve">downcase_name</w:t>
-      </w:r>
-      <w:r>
-        <w:rPr>
-          <w:rtl w:val="0"/>
-        </w:rPr>
-        <w:t xml:space="preserve">" fields contain names of the conditions (referred to as diseases in the rest of this manuscript) studied in a specific clinical trial study, with the "</w:t>
-      </w:r>
-      <w:r>
-        <w:rPr>
-          <w:i w:val="1"/>
-          <w:rtl w:val="0"/>
-          <w:rPrChange w:author="Katherine Beigel" w:id="62" w:date="2024-09-09T14:40:49Z">
+          <w:rPrChange w:author="Katherine Beigel" w:id="2" w:date="2024-09-09T14:40:55Z">
             <w:rPr/>
           </w:rPrChange>
         </w:rPr>
-        <w:t xml:space="preserve">downcase_name</w:t>
-      </w:r>
-      <w:r>
-        <w:rPr>
-          <w:rtl w:val="0"/>
-        </w:rPr>
-        <w:t xml:space="preserve">" containing the disease name in "</w:t>
-      </w:r>
-      <w:r>
-        <w:rPr>
-          <w:i w:val="1"/>
-          <w:rtl w:val="0"/>
-          <w:rPrChange w:author="Katherine Beigel" w:id="63" w:date="2024-09-09T14:40:55Z">
-            <w:rPr/>
-          </w:rPrChange>
-        </w:rPr>
         <w:t xml:space="preserve">name</w:t>
       </w:r>
       <w:r>
@@ -2793,7 +1750,7 @@
         </w:rPr>
         <w:t xml:space="preserve">The conditions file does not classify the disease based on any system</w:t>
       </w:r>
-      <w:del w:author="Katherine Beigel" w:id="64" w:date="2024-09-09T14:42:23Z">
+      <w:del w:author="Katherine Beigel" w:id="3" w:date="2024-09-09T14:42:23Z">
         <w:r>
           <w:rPr>
             <w:color w:val="0e101a"/>
@@ -2807,18 +1764,48 @@
           <w:color w:val="0e101a"/>
           <w:rtl w:val="0"/>
         </w:rPr>
-        <w:t xml:space="preserve">. Therefore, we needed to develop a computational pipeline to extract tumor names from the rest of the diseases. </w:t>
-      </w:r>
-      <w:del w:author="Katherine Beigel" w:id="65" w:date="2024-09-09T14:42:43Z">
+        <w:t xml:space="preserve">. Therefore, we needed to develop a computational pipeline to extract tumor names</w:t>
+      </w:r>
+      <w:del w:author="Katherine Beigel" w:id="4" w:date="2024-09-09T19:48:53Z">
+        <w:commentRangeStart w:id="2"/>
         <w:r>
           <w:rPr>
             <w:color w:val="0e101a"/>
             <w:rtl w:val="0"/>
           </w:rPr>
+          <w:delText xml:space="preserve"> from the rest of the diseases</w:delText>
+        </w:r>
+      </w:del>
+      <w:ins w:author="Katherine Beigel" w:id="4" w:date="2024-09-09T19:48:53Z">
+        <w:commentRangeEnd w:id="2"/>
+        <w:r>
+          <w:commentReference w:id="2"/>
+        </w:r>
+        <w:r>
+          <w:rPr>
+            <w:color w:val="0e101a"/>
+            <w:rtl w:val="0"/>
+          </w:rPr>
+          <w:t xml:space="preserve"> (Phase 1), identify specific tumor names from the rest of the diseases (Phase 2), and identify and annotate unique tumors as pediatric or adult (Phase 3) (Figure 1)</w:t>
+        </w:r>
+      </w:ins>
+      <w:r>
+        <w:rPr>
+          <w:color w:val="0e101a"/>
+          <w:rtl w:val="0"/>
+        </w:rPr>
+        <w:t xml:space="preserve">. </w:t>
+      </w:r>
+      <w:del w:author="Katherine Beigel" w:id="5" w:date="2024-09-09T14:42:43Z">
+        <w:r>
+          <w:rPr>
+            <w:color w:val="0e101a"/>
+            <w:rtl w:val="0"/>
+          </w:rPr>
           <w:delText xml:space="preserve">In this work, w</w:delText>
         </w:r>
       </w:del>
-      <w:ins w:author="Katherine Beigel" w:id="65" w:date="2024-09-09T14:42:43Z">
+      <w:ins w:author="Katherine Beigel" w:id="5" w:date="2024-09-09T14:42:43Z">
         <w:r>
           <w:rPr>
             <w:color w:val="0e101a"/>
@@ -2832,67 +1819,67 @@
           <w:color w:val="0e101a"/>
           <w:rtl w:val="0"/>
         </w:rPr>
-        <w:t xml:space="preserve">e focused on extracting tumors that are associated with a therapeutic agent (</w:t>
-      </w:r>
-      <w:ins w:author="Katherine Beigel" w:id="66" w:date="2024-09-09T14:42:59Z">
+        <w:t xml:space="preserve">e focused on extracting tumors that are associated with a therapeutic agent (i.e., has a drug-target) registered in clinical trials. To achieve this, we </w:t>
+      </w:r>
+      <w:del w:author="Katherine Beigel" w:id="6" w:date="2024-09-09T19:53:07Z">
         <w:r>
           <w:rPr>
             <w:color w:val="0e101a"/>
             <w:rtl w:val="0"/>
           </w:rPr>
-          <w:t xml:space="preserve">i.e., </w:t>
+          <w:delText xml:space="preserve">needed to </w:delText>
+        </w:r>
+      </w:del>
+      <w:r>
+        <w:rPr>
+          <w:color w:val="0e101a"/>
+          <w:rtl w:val="0"/>
+        </w:rPr>
+        <w:t xml:space="preserve">subset the diseases in the conditions file</w:t>
+      </w:r>
+      <w:ins w:author="Katherine Beigel" w:id="7" w:date="2024-09-09T14:43:32Z">
+        <w:commentRangeStart w:id="3"/>
+        <w:r>
+          <w:rPr>
+            <w:color w:val="0e101a"/>
+            <w:rtl w:val="0"/>
+          </w:rPr>
+          <w:t xml:space="preserve"> </w:t>
         </w:r>
       </w:ins>
+      <w:del w:author="Katherine Beigel" w:id="7" w:date="2024-09-09T14:43:32Z">
+        <w:commentRangeEnd w:id="3"/>
+        <w:r>
+          <w:commentReference w:id="3"/>
+        </w:r>
+        <w:r>
+          <w:rPr>
+            <w:color w:val="0e101a"/>
+            <w:rtl w:val="0"/>
+          </w:rPr>
+          <w:delText xml:space="preserve"> (conditions.txt) </w:delText>
+        </w:r>
+      </w:del>
       <w:r>
         <w:rPr>
           <w:color w:val="0e101a"/>
           <w:rtl w:val="0"/>
         </w:rPr>
-        <w:t xml:space="preserve">has a drug-target) registered in clinical trials. To achieve this, we needed to subset the diseases in the conditions file</w:t>
-      </w:r>
-      <w:ins w:author="Katherine Beigel" w:id="67" w:date="2024-09-09T14:43:32Z">
-        <w:commentRangeStart w:id="10"/>
+        <w:t xml:space="preserve">with the types of drugs registered in the interventions </w:t>
+      </w:r>
+      <w:del w:author="Katherine Beigel" w:id="8" w:date="2024-09-09T14:43:53Z">
+        <w:commentRangeStart w:id="4"/>
         <w:r>
           <w:rPr>
             <w:color w:val="0e101a"/>
             <w:rtl w:val="0"/>
           </w:rPr>
-          <w:t xml:space="preserve"> </w:t>
-        </w:r>
-      </w:ins>
-      <w:del w:author="Katherine Beigel" w:id="67" w:date="2024-09-09T14:43:32Z">
-        <w:commentRangeEnd w:id="10"/>
-        <w:r>
-          <w:commentReference w:id="10"/>
-        </w:r>
-        <w:r>
-          <w:rPr>
-            <w:color w:val="0e101a"/>
-            <w:rtl w:val="0"/>
-          </w:rPr>
-          <w:delText xml:space="preserve"> (conditions.txt) </w:delText>
+          <w:delText xml:space="preserve">(interventions.txt) </w:delText>
         </w:r>
       </w:del>
-      <w:r>
-        <w:rPr>
-          <w:color w:val="0e101a"/>
-          <w:rtl w:val="0"/>
-        </w:rPr>
-        <w:t xml:space="preserve">with the types of drugs registered in the interventions </w:t>
-      </w:r>
-      <w:del w:author="Katherine Beigel" w:id="68" w:date="2024-09-09T14:43:53Z">
-        <w:commentRangeStart w:id="11"/>
-        <w:r>
-          <w:rPr>
-            <w:color w:val="0e101a"/>
-            <w:rtl w:val="0"/>
-          </w:rPr>
-          <w:delText xml:space="preserve">(interventions.txt) </w:delText>
-        </w:r>
-      </w:del>
-      <w:commentRangeEnd w:id="11"/>
-      <w:r>
-        <w:commentReference w:id="11"/>
+      <w:commentRangeEnd w:id="4"/>
+      <w:r>
+        <w:commentReference w:id="4"/>
       </w:r>
       <w:r>
         <w:rPr>
@@ -2991,7 +1978,7 @@
         </w:rPr>
         <w:t xml:space="preserve">" field represents the identification number for that </w:t>
       </w:r>
-      <w:commentRangeStart w:id="12"/>
+      <w:commentRangeStart w:id="5"/>
       <w:r>
         <w:rPr>
           <w:color w:val="0e101a"/>
@@ -2999,9 +1986,9 @@
         </w:rPr>
         <w:t xml:space="preserve">record within the conditions file,</w:t>
       </w:r>
-      <w:commentRangeEnd w:id="12"/>
-      <w:r>
-        <w:commentReference w:id="12"/>
+      <w:commentRangeEnd w:id="5"/>
+      <w:r>
+        <w:commentReference w:id="5"/>
       </w:r>
       <w:r>
         <w:rPr>
@@ -4738,7 +3725,89 @@
           <w:color w:val="0e101a"/>
           <w:rtl w:val="0"/>
         </w:rPr>
-        <w:t xml:space="preserve">. The tumor extraction pipeline process is further detailed as Phase 1 of the tumor extraction and annotation pipeline in Figure 1.</w:t>
+        <w:t xml:space="preserve">. The tumor extraction</w:t>
+      </w:r>
+      <w:del w:author="Katherine Beigel" w:id="9" w:date="2024-09-09T19:37:32Z">
+        <w:r>
+          <w:rPr>
+            <w:color w:val="0e101a"/>
+            <w:rtl w:val="0"/>
+          </w:rPr>
+          <w:delText xml:space="preserve"> pipeline </w:delText>
+        </w:r>
+      </w:del>
+      <w:ins w:author="Katherine Beigel" w:id="9" w:date="2024-09-09T19:37:32Z">
+        <w:r>
+          <w:rPr>
+            <w:color w:val="0e101a"/>
+            <w:rtl w:val="0"/>
+          </w:rPr>
+          <w:t xml:space="preserve"> </w:t>
+        </w:r>
+      </w:ins>
+      <w:r>
+        <w:rPr>
+          <w:color w:val="0e101a"/>
+          <w:rtl w:val="0"/>
+        </w:rPr>
+        <w:t xml:space="preserve">process is </w:t>
+      </w:r>
+      <w:ins w:author="Katherine Beigel" w:id="10" w:date="2024-09-09T19:43:55Z">
+        <w:r>
+          <w:rPr>
+            <w:color w:val="0e101a"/>
+            <w:rtl w:val="0"/>
+          </w:rPr>
+          <w:t xml:space="preserve">visualized </w:t>
+        </w:r>
+      </w:ins>
+      <w:del w:author="Katherine Beigel" w:id="10" w:date="2024-09-09T19:43:55Z">
+        <w:r>
+          <w:rPr>
+            <w:color w:val="0e101a"/>
+            <w:rtl w:val="0"/>
+          </w:rPr>
+          <w:delText xml:space="preserve">further detailed as</w:delText>
+        </w:r>
+      </w:del>
+      <w:r>
+        <w:rPr>
+          <w:color w:val="0e101a"/>
+          <w:rtl w:val="0"/>
+        </w:rPr>
+        <w:t xml:space="preserve"> </w:t>
+      </w:r>
+      <w:ins w:author="Katherine Beigel" w:id="11" w:date="2024-09-09T19:55:56Z">
+        <w:r>
+          <w:rPr>
+            <w:color w:val="0e101a"/>
+            <w:rtl w:val="0"/>
+          </w:rPr>
+          <w:t xml:space="preserve">as </w:t>
+        </w:r>
+      </w:ins>
+      <w:r>
+        <w:rPr>
+          <w:color w:val="0e101a"/>
+          <w:rtl w:val="0"/>
+        </w:rPr>
+        <w:t xml:space="preserve">Phase 1 of the</w:t>
+      </w:r>
+      <w:del w:author="Katherine Beigel" w:id="12" w:date="2024-09-09T19:37:36Z">
+        <w:r>
+          <w:rPr>
+            <w:color w:val="0e101a"/>
+            <w:rtl w:val="0"/>
+          </w:rPr>
+          <w:delText xml:space="preserve"> tumor extraction and annotation</w:delText>
+        </w:r>
+      </w:del>
+      <w:r>
+        <w:rPr>
+          <w:color w:val="0e101a"/>
+          <w:rtl w:val="0"/>
+        </w:rPr>
+        <w:t xml:space="preserve"> pipeline in Figure 1.</w:t>
       </w:r>
     </w:p>
     <w:p>
@@ -4761,8 +3830,8 @@
           <w:b w:val="1"/>
         </w:rPr>
       </w:pPr>
-      <w:del w:author="Katherine Beigel" w:id="69" w:date="2024-09-09T15:30:58Z">
-        <w:commentRangeStart w:id="13"/>
+      <w:del w:author="Katherine Beigel" w:id="13" w:date="2024-09-09T15:30:58Z">
+        <w:commentRangeStart w:id="6"/>
         <w:r>
           <w:rPr>
             <w:b w:val="1"/>
@@ -4787,9 +3856,9 @@
           <w:delText xml:space="preserve">Tumor extraction and annotation pipeline</w:delText>
         </w:r>
       </w:del>
-      <w:commentRangeEnd w:id="13"/>
-      <w:r>
-        <w:commentReference w:id="13"/>
+      <w:commentRangeEnd w:id="6"/>
+      <w:r>
+        <w:commentReference w:id="6"/>
       </w:r>
       <w:r>
         <w:rPr>
@@ -4813,11 +3882,165 @@
         <w:ind w:left="-540" w:firstLine="0"/>
         <w:rPr/>
       </w:pPr>
-      <w:r>
-        <w:rPr>
-          <w:rtl w:val="0"/>
-        </w:rPr>
-        <w:t xml:space="preserve">Phase 2 of this pipeline aimed at differentiating tumors from the rest of the diseases.  The pipeline achieves this by employing two independent protocols to detect tumors from disease names. The first protocol consisted of checking if each disease name contained a tumor key word. The tumor keywords are listed in supplemental table S2. If the disease name contained a tumor keyword, we flagged that disease as a potential tumor.  </w:t>
+      <w:commentRangeStart w:id="7"/>
+      <w:r>
+        <w:rPr>
+          <w:rtl w:val="0"/>
+        </w:rPr>
+        <w:t xml:space="preserve">Phase 2 of this pipeline </w:t>
+      </w:r>
+      <w:ins w:author="Katherine Beigel" w:id="14" w:date="2024-09-09T19:56:18Z">
+        <w:r>
+          <w:rPr>
+            <w:rtl w:val="0"/>
+          </w:rPr>
+          <w:t xml:space="preserve">differentiated </w:t>
+        </w:r>
+      </w:ins>
+      <w:del w:author="Katherine Beigel" w:id="14" w:date="2024-09-09T19:56:18Z">
+        <w:commentRangeEnd w:id="7"/>
+        <w:r>
+          <w:commentReference w:id="7"/>
+        </w:r>
+        <w:r>
+          <w:rPr>
+            <w:rtl w:val="0"/>
+          </w:rPr>
+          <w:delText xml:space="preserve">aimed at differentiating </w:delText>
+        </w:r>
+      </w:del>
+      <w:r>
+        <w:rPr>
+          <w:rtl w:val="0"/>
+        </w:rPr>
+        <w:t xml:space="preserve">tumors from the rest of the diseases</w:t>
+      </w:r>
+      <w:ins w:author="Katherine Beigel" w:id="15" w:date="2024-09-09T20:35:07Z">
+        <w:r>
+          <w:rPr>
+            <w:rtl w:val="0"/>
+          </w:rPr>
+          <w:t xml:space="preserve"> (Figure 1, “Phase 2”)</w:t>
+        </w:r>
+      </w:ins>
+      <w:r>
+        <w:rPr>
+          <w:rtl w:val="0"/>
+        </w:rPr>
+        <w:t xml:space="preserve">. </w:t>
+      </w:r>
+      <w:ins w:author="Katherine Beigel" w:id="16" w:date="2024-09-09T19:56:31Z">
+        <w:r>
+          <w:rPr>
+            <w:rtl w:val="0"/>
+          </w:rPr>
+          <w:t xml:space="preserve">In Phase 2, </w:t>
+        </w:r>
+      </w:ins>
+      <w:del w:author="Katherine Beigel" w:id="16" w:date="2024-09-09T19:56:31Z">
+        <w:r>
+          <w:rPr>
+            <w:rtl w:val="0"/>
+          </w:rPr>
+          <w:delText xml:space="preserve">The pipeline achieves this by employing </w:delText>
+        </w:r>
+      </w:del>
+      <w:ins w:author="Katherine Beigel" w:id="16" w:date="2024-09-09T19:56:31Z">
+        <w:r>
+          <w:rPr>
+            <w:rtl w:val="0"/>
+          </w:rPr>
+          <w:t xml:space="preserve"> there were </w:t>
+        </w:r>
+      </w:ins>
+      <w:r>
+        <w:rPr>
+          <w:rtl w:val="0"/>
+        </w:rPr>
+        <w:t xml:space="preserve">two independent protocols to detect tumors from disease names. The first protocol consisted of checking if each disease name contained a tumor key word. The tumor keywords are listed in </w:t>
+      </w:r>
+      <w:del w:author="Katherine Beigel" w:id="17" w:date="2024-09-09T19:58:05Z">
+        <w:r>
+          <w:rPr>
+            <w:rtl w:val="0"/>
+          </w:rPr>
+          <w:delText xml:space="preserve">s</w:delText>
+        </w:r>
+      </w:del>
+      <w:ins w:author="Katherine Beigel" w:id="17" w:date="2024-09-09T19:58:05Z">
+        <w:r>
+          <w:rPr>
+            <w:rtl w:val="0"/>
+          </w:rPr>
+          <w:t xml:space="preserve">S</w:t>
+        </w:r>
+      </w:ins>
+      <w:r>
+        <w:rPr>
+          <w:rtl w:val="0"/>
+        </w:rPr>
+        <w:t xml:space="preserve">upplemental </w:t>
+      </w:r>
+      <w:ins w:author="Katherine Beigel" w:id="18" w:date="2024-09-09T19:58:08Z">
+        <w:r>
+          <w:rPr>
+            <w:rtl w:val="0"/>
+          </w:rPr>
+          <w:t xml:space="preserve">T</w:t>
+        </w:r>
+      </w:ins>
+      <w:del w:author="Katherine Beigel" w:id="18" w:date="2024-09-09T19:58:08Z">
+        <w:r>
+          <w:rPr>
+            <w:rtl w:val="0"/>
+          </w:rPr>
+          <w:delText xml:space="preserve">t</w:delText>
+        </w:r>
+      </w:del>
+      <w:r>
+        <w:rPr>
+          <w:rtl w:val="0"/>
+        </w:rPr>
+        <w:t xml:space="preserve">able S2. If the disease name contained a tumor keyword, </w:t>
+      </w:r>
+      <w:ins w:author="Katherine Beigel" w:id="19" w:date="2024-09-09T20:11:05Z">
+        <w:r>
+          <w:rPr>
+            <w:rtl w:val="0"/>
+          </w:rPr>
+          <w:t xml:space="preserve">that disease was flagged </w:t>
+        </w:r>
+      </w:ins>
+      <w:del w:author="Katherine Beigel" w:id="19" w:date="2024-09-09T20:11:05Z">
+        <w:commentRangeStart w:id="8"/>
+        <w:r>
+          <w:rPr>
+            <w:rtl w:val="0"/>
+          </w:rPr>
+          <w:delText xml:space="preserve">we flagged that</w:delText>
+        </w:r>
+        <w:commentRangeEnd w:id="8"/>
+        <w:r>
+          <w:commentReference w:id="8"/>
+        </w:r>
+        <w:r>
+          <w:rPr>
+            <w:rtl w:val="0"/>
+          </w:rPr>
+          <w:delText xml:space="preserve"> disease</w:delText>
+        </w:r>
+        <w:r>
+          <w:rPr>
+            <w:rtl w:val="0"/>
+          </w:rPr>
+          <w:delText xml:space="preserve"> </w:delText>
+        </w:r>
+      </w:del>
+      <w:r>
+        <w:rPr>
+          <w:rtl w:val="0"/>
+        </w:rPr>
+        <w:t xml:space="preserve">as a potential tumor.  </w:t>
       </w:r>
     </w:p>
     <w:p>
@@ -4840,7 +4063,47 @@
         <w:rPr>
           <w:rtl w:val="0"/>
         </w:rPr>
-        <w:t xml:space="preserve">The second protocol in detecting tumors was to match each of the diseases in the clinical trials database to the tumor names listed in the 5th edition (latest) of the </w:t>
+        <w:t xml:space="preserve">The second protocol in</w:t>
+      </w:r>
+      <w:ins w:author="Katherine Beigel" w:id="20" w:date="2024-09-09T20:17:15Z">
+        <w:r>
+          <w:rPr>
+            <w:rtl w:val="0"/>
+          </w:rPr>
+          <w:t xml:space="preserve"> Phase 2 matched</w:t>
+        </w:r>
+        <w:del w:author="Katherine Beigel" w:id="20" w:date="2024-09-09T20:17:15Z">
+          <w:r>
+            <w:rPr>
+              <w:rtl w:val="0"/>
+            </w:rPr>
+            <w:delText xml:space="preserve">was to</w:delText>
+          </w:r>
+        </w:del>
+      </w:ins>
+      <w:del w:author="Katherine Beigel" w:id="20" w:date="2024-09-09T20:17:15Z">
+        <w:r>
+          <w:rPr>
+            <w:rtl w:val="0"/>
+          </w:rPr>
+          <w:delText xml:space="preserve"> detecting tumors was to match</w:delText>
+        </w:r>
+      </w:del>
+      <w:ins w:author="Katherine Beigel" w:id="21" w:date="2024-09-09T20:26:57Z">
+        <w:del w:author="Katherine Beigel" w:id="20" w:date="2024-09-09T20:17:15Z">
+          <w:r>
+            <w:rPr>
+              <w:rtl w:val="0"/>
+            </w:rPr>
+            <w:delText xml:space="preserve">ed</w:delText>
+          </w:r>
+        </w:del>
+      </w:ins>
+      <w:r>
+        <w:rPr>
+          <w:rtl w:val="0"/>
+        </w:rPr>
+        <w:t xml:space="preserve"> each of the diseases in the clinical trials database to the tumor names listed in the 5th edition (latest) of the </w:t>
       </w:r>
       <w:r>
         <w:rPr>
@@ -4866,7 +4129,21 @@
         <w:rPr>
           <w:rtl w:val="0"/>
         </w:rPr>
-        <w:t xml:space="preserve"> a fuzzy string match algorithm.  If a disease from clinical trials exactly matched a term in the WHO database, it was flagged as tumor. If the disease did not match to any tumor within the WHO database, we performed a fuzzy (approximate) match with the disease name with each term in the WHO database. This was done by computing the generalized Levenshtein edit distance of the clinical trial disease to each WHO database term. The fuzzy matching using generalized Levenshtein edit distance was implemented using the agrepl function in R </w:t>
+        <w:t xml:space="preserve"> a fuzzy string match algorithm. If a disease from clinical trials exactly matched a term in the WHO database, it was flagged as tumor. If the disease did not match to any tumor within the WHO database, we performed a fuzzy (approximate) match with the disease name with each term in the WHO database. This was done by computing the generalized Levenshtein edit distance of the clinical trial</w:t>
+      </w:r>
+      <w:ins w:author="Katherine Beigel" w:id="22" w:date="2024-09-09T20:20:39Z">
+        <w:r>
+          <w:rPr>
+            <w:rtl w:val="0"/>
+          </w:rPr>
+          <w:t xml:space="preserve">s</w:t>
+        </w:r>
+      </w:ins>
+      <w:r>
+        <w:rPr>
+          <w:rtl w:val="0"/>
+        </w:rPr>
+        <w:t xml:space="preserve"> disease to each WHO database term. The fuzzy matching using generalized Levenshtein edit distance was implemented using the agrepl function in R </w:t>
       </w:r>
       <w:hyperlink r:id="rId28">
         <w:r>
@@ -4889,7 +4166,76 @@
         <w:rPr>
           <w:rtl w:val="0"/>
         </w:rPr>
-        <w:t xml:space="preserve">and the maximum distance was set to 0.2.  If there was at least one WHO database term within this maximum distance , that clinical trial disease was flagged as a potential tumor.Once a clinical trials disease was flagged as a potential tumor by either of these two protocols, they were manually validated to confirm if they were indeed a tumor.  This stage of the pipeline is represented as phase 2 in figure 1.  </w:t>
+        <w:t xml:space="preserve">and the maximum distance was set to 0.2.  If there was at least one WHO database term within this maximum distance, that clinical trial disease was flagged as a potential tumor.</w:t>
+      </w:r>
+      <w:ins w:author="Katherine Beigel" w:id="23" w:date="2024-09-09T20:20:23Z">
+        <w:r>
+          <w:rPr>
+            <w:rtl w:val="0"/>
+          </w:rPr>
+          <w:t xml:space="preserve"> </w:t>
+        </w:r>
+      </w:ins>
+      <w:r>
+        <w:rPr>
+          <w:rtl w:val="0"/>
+        </w:rPr>
+        <w:t xml:space="preserve">Once a clinical trials disease was flagged as a potential tumor by either of these two protocols, they were manually validated to confirm if they were indeed a tumor. </w:t>
+      </w:r>
+      <w:del w:author="Katherine Beigel" w:id="24" w:date="2024-09-09T20:27:56Z">
+        <w:r>
+          <w:rPr>
+            <w:rtl w:val="0"/>
+          </w:rPr>
+          <w:delText xml:space="preserve">This stage of the pipeline is represented as </w:delText>
+        </w:r>
+      </w:del>
+      <w:ins w:author="Katherine Beigel" w:id="24" w:date="2024-09-09T20:27:56Z">
+        <w:del w:author="Katherine Beigel" w:id="24" w:date="2024-09-09T20:27:56Z">
+          <w:r>
+            <w:rPr>
+              <w:rtl w:val="0"/>
+            </w:rPr>
+            <w:delText xml:space="preserve">P</w:delText>
+          </w:r>
+        </w:del>
+      </w:ins>
+      <w:del w:author="Katherine Beigel" w:id="24" w:date="2024-09-09T20:27:56Z">
+        <w:r>
+          <w:rPr>
+            <w:rtl w:val="0"/>
+          </w:rPr>
+          <w:delText xml:space="preserve">phase 2 in </w:delText>
+        </w:r>
+      </w:del>
+      <w:ins w:author="Katherine Beigel" w:id="25" w:date="2024-09-09T20:27:59Z">
+        <w:del w:author="Katherine Beigel" w:id="24" w:date="2024-09-09T20:27:56Z">
+          <w:r>
+            <w:rPr>
+              <w:rtl w:val="0"/>
+            </w:rPr>
+            <w:delText xml:space="preserve">F</w:delText>
+          </w:r>
+        </w:del>
+      </w:ins>
+      <w:del w:author="Katherine Beigel" w:id="24" w:date="2024-09-09T20:27:56Z">
+        <w:r>
+          <w:rPr>
+            <w:rtl w:val="0"/>
+          </w:rPr>
+          <w:delText xml:space="preserve">f</w:delText>
+        </w:r>
+        <w:r>
+          <w:rPr>
+            <w:rtl w:val="0"/>
+          </w:rPr>
+          <w:delText xml:space="preserve">igure 1.</w:delText>
+        </w:r>
+      </w:del>
+      <w:r>
+        <w:rPr>
+          <w:rtl w:val="0"/>
+        </w:rPr>
       </w:r>
     </w:p>
     <w:p>
@@ -4912,7 +4258,334 @@
         <w:rPr>
           <w:rtl w:val="0"/>
         </w:rPr>
-        <w:t xml:space="preserve">After the manual validation step in phase 2, we identified a total of 13,230 unique (by string uniqueness) tumors in the clinical trial database. Out of these tumors, we also wanted to identify which of the tumors were pediatric and we achieved this by implementing a similar fuzzy string match algorithm as in phase 2 , however, with the only difference being that we compare the 13,230 tumors to the pediatric tumors listed in the 5th edition of the WHO database instead of the entire WHO database. Once the tumors are flagged as pediatric or adult by the pipeline, we manually validate the results and if the tumors are indeed pediatric we add a citation where it states that the tumor in question is a pediatric tumor. This is represented as phase 3 in the tumor extraction and annotation pipeline in figure1. All in all, out of the 50,410 diseases, the pipeline identified 13,230 tumors among which 6324 tumors were determined to be pediatric. These annotations are stored in the supplementary file S3 titled: </w:t>
+        <w:t xml:space="preserve">After the manual validation step in </w:t>
+      </w:r>
+      <w:del w:author="Katherine Beigel" w:id="26" w:date="2024-09-09T20:21:21Z">
+        <w:r>
+          <w:rPr>
+            <w:rtl w:val="0"/>
+          </w:rPr>
+          <w:delText xml:space="preserve">p</w:delText>
+        </w:r>
+      </w:del>
+      <w:ins w:author="Katherine Beigel" w:id="26" w:date="2024-09-09T20:21:21Z">
+        <w:r>
+          <w:rPr>
+            <w:rtl w:val="0"/>
+          </w:rPr>
+          <w:t xml:space="preserve">P</w:t>
+        </w:r>
+      </w:ins>
+      <w:r>
+        <w:rPr>
+          <w:rtl w:val="0"/>
+        </w:rPr>
+        <w:t xml:space="preserve">hase 2, we identified a total of 13,230 unique (by string uniqueness) tumors in the clinical trial database. Out of these tumors, we </w:t>
+      </w:r>
+      <w:ins w:author="Katherine Beigel" w:id="27" w:date="2024-09-09T20:31:11Z">
+        <w:r>
+          <w:rPr>
+            <w:rtl w:val="0"/>
+          </w:rPr>
+          <w:t xml:space="preserve">developed Phase 3 of the pipeline</w:t>
+        </w:r>
+      </w:ins>
+      <w:del w:author="Katherine Beigel" w:id="27" w:date="2024-09-09T20:31:11Z">
+        <w:r>
+          <w:rPr>
+            <w:rtl w:val="0"/>
+          </w:rPr>
+          <w:delText xml:space="preserve">also wanted </w:delText>
+        </w:r>
+      </w:del>
+      <w:ins w:author="Katherine Beigel" w:id="27" w:date="2024-09-09T20:31:11Z">
+        <w:r>
+          <w:rPr>
+            <w:rtl w:val="0"/>
+          </w:rPr>
+          <w:t xml:space="preserve"> </w:t>
+        </w:r>
+      </w:ins>
+      <w:r>
+        <w:rPr>
+          <w:rtl w:val="0"/>
+        </w:rPr>
+        <w:t xml:space="preserve">to identify which of the tumors were pediatric</w:t>
+      </w:r>
+      <w:ins w:author="Katherine Beigel" w:id="28" w:date="2024-09-09T20:29:12Z">
+        <w:r>
+          <w:rPr>
+            <w:rtl w:val="0"/>
+          </w:rPr>
+          <w:t xml:space="preserve"> (Figure 1, “Phase 3”).</w:t>
+        </w:r>
+      </w:ins>
+      <w:r>
+        <w:rPr>
+          <w:rtl w:val="0"/>
+        </w:rPr>
+        <w:t xml:space="preserve"> </w:t>
+      </w:r>
+      <w:ins w:author="Katherine Beigel" w:id="29" w:date="2024-09-09T20:29:19Z">
+        <w:r>
+          <w:rPr>
+            <w:rtl w:val="0"/>
+          </w:rPr>
+          <w:t xml:space="preserve">In Phase 3 we implemented </w:t>
+        </w:r>
+      </w:ins>
+      <w:del w:author="Katherine Beigel" w:id="29" w:date="2024-09-09T20:29:19Z">
+        <w:r>
+          <w:rPr>
+            <w:rtl w:val="0"/>
+          </w:rPr>
+          <w:delText xml:space="preserve">and we achieved this by implementing</w:delText>
+        </w:r>
+      </w:del>
+      <w:r>
+        <w:rPr>
+          <w:rtl w:val="0"/>
+        </w:rPr>
+        <w:t xml:space="preserve"> a similar fuzzy string match algorithm as in </w:t>
+      </w:r>
+      <w:del w:author="Katherine Beigel" w:id="30" w:date="2024-09-09T20:28:18Z">
+        <w:r>
+          <w:rPr>
+            <w:rtl w:val="0"/>
+          </w:rPr>
+          <w:delText xml:space="preserve">p</w:delText>
+        </w:r>
+      </w:del>
+      <w:ins w:author="Katherine Beigel" w:id="30" w:date="2024-09-09T20:28:18Z">
+        <w:r>
+          <w:rPr>
+            <w:rtl w:val="0"/>
+          </w:rPr>
+          <w:t xml:space="preserve">P</w:t>
+        </w:r>
+      </w:ins>
+      <w:r>
+        <w:rPr>
+          <w:rtl w:val="0"/>
+        </w:rPr>
+        <w:t xml:space="preserve">hase 2</w:t>
+      </w:r>
+      <w:ins w:author="Katherine Beigel" w:id="31" w:date="2024-09-09T20:29:40Z">
+        <w:r>
+          <w:rPr>
+            <w:rtl w:val="0"/>
+          </w:rPr>
+          <w:t xml:space="preserve">, but instead compared the </w:t>
+        </w:r>
+        <w:del w:author="Katherine Beigel" w:id="31" w:date="2024-09-09T20:29:40Z">
+          <w:r>
+            <w:rPr>
+              <w:rtl w:val="0"/>
+            </w:rPr>
+            <w:delText xml:space="preserve">but </w:delText>
+          </w:r>
+        </w:del>
+      </w:ins>
+      <w:del w:author="Katherine Beigel" w:id="31" w:date="2024-09-09T20:29:40Z">
+        <w:r>
+          <w:rPr>
+            <w:rtl w:val="0"/>
+          </w:rPr>
+          <w:delText xml:space="preserve">, however, with the only difference being that we compare the </w:delText>
+        </w:r>
+      </w:del>
+      <w:r>
+        <w:rPr>
+          <w:rtl w:val="0"/>
+        </w:rPr>
+        <w:t xml:space="preserve">13,230 tumors</w:t>
+      </w:r>
+      <w:ins w:author="Katherine Beigel" w:id="32" w:date="2024-09-09T20:32:24Z">
+        <w:r>
+          <w:rPr>
+            <w:rtl w:val="0"/>
+          </w:rPr>
+          <w:t xml:space="preserve"> output from Phase 2</w:t>
+        </w:r>
+      </w:ins>
+      <w:r>
+        <w:rPr>
+          <w:rtl w:val="0"/>
+        </w:rPr>
+        <w:t xml:space="preserve"> to the pediatric tumors listed in the 5th edition of the WHO database </w:t>
+      </w:r>
+      <w:ins w:author="Katherine Beigel" w:id="33" w:date="2024-09-09T20:32:32Z">
+        <w:r>
+          <w:rPr>
+            <w:rtl w:val="0"/>
+          </w:rPr>
+          <w:t xml:space="preserve">(</w:t>
+        </w:r>
+      </w:ins>
+      <w:r>
+        <w:rPr>
+          <w:rtl w:val="0"/>
+        </w:rPr>
+        <w:t xml:space="preserve">instead of the entire WHO database</w:t>
+      </w:r>
+      <w:ins w:author="Katherine Beigel" w:id="34" w:date="2024-09-09T20:32:39Z">
+        <w:r>
+          <w:rPr>
+            <w:rtl w:val="0"/>
+          </w:rPr>
+          <w:t xml:space="preserve">)</w:t>
+        </w:r>
+      </w:ins>
+      <w:r>
+        <w:rPr>
+          <w:rtl w:val="0"/>
+        </w:rPr>
+        <w:t xml:space="preserve">. Once the tumors </w:t>
+      </w:r>
+      <w:ins w:author="Katherine Beigel" w:id="35" w:date="2024-09-09T20:36:35Z">
+        <w:r>
+          <w:rPr>
+            <w:rtl w:val="0"/>
+          </w:rPr>
+          <w:t xml:space="preserve">were</w:t>
+        </w:r>
+      </w:ins>
+      <w:del w:author="Katherine Beigel" w:id="35" w:date="2024-09-09T20:36:35Z">
+        <w:r>
+          <w:rPr>
+            <w:rtl w:val="0"/>
+          </w:rPr>
+          <w:delText xml:space="preserve">are</w:delText>
+        </w:r>
+      </w:del>
+      <w:r>
+        <w:rPr>
+          <w:rtl w:val="0"/>
+        </w:rPr>
+        <w:t xml:space="preserve"> flagged as pediatric or adult by the pipeline, we manually validate</w:t>
+      </w:r>
+      <w:ins w:author="Katherine Beigel" w:id="36" w:date="2024-09-09T20:32:49Z">
+        <w:r>
+          <w:rPr>
+            <w:rtl w:val="0"/>
+          </w:rPr>
+          <w:t xml:space="preserve">d</w:t>
+        </w:r>
+      </w:ins>
+      <w:r>
+        <w:rPr>
+          <w:rtl w:val="0"/>
+        </w:rPr>
+        <w:t xml:space="preserve"> the results</w:t>
+      </w:r>
+      <w:ins w:author="Katherine Beigel" w:id="37" w:date="2024-09-09T20:36:40Z">
+        <w:r>
+          <w:rPr>
+            <w:rtl w:val="0"/>
+          </w:rPr>
+          <w:t xml:space="preserve">.</w:t>
+        </w:r>
+      </w:ins>
+      <w:del w:author="Katherine Beigel" w:id="37" w:date="2024-09-09T20:36:40Z">
+        <w:r>
+          <w:rPr>
+            <w:rtl w:val="0"/>
+          </w:rPr>
+          <w:delText xml:space="preserve"> and </w:delText>
+        </w:r>
+      </w:del>
+      <w:ins w:author="Katherine Beigel" w:id="37" w:date="2024-09-09T20:36:40Z">
+        <w:del w:author="Katherine Beigel" w:id="37" w:date="2024-09-09T20:36:40Z">
+          <w:r>
+            <w:rPr>
+              <w:rtl w:val="0"/>
+            </w:rPr>
+            <w:delText xml:space="preserve">I</w:delText>
+          </w:r>
+        </w:del>
+      </w:ins>
+      <w:del w:author="Katherine Beigel" w:id="37" w:date="2024-09-09T20:36:40Z">
+        <w:r>
+          <w:rPr>
+            <w:rtl w:val="0"/>
+          </w:rPr>
+          <w:delText xml:space="preserve">i</w:delText>
+        </w:r>
+      </w:del>
+      <w:r>
+        <w:rPr>
+          <w:rtl w:val="0"/>
+        </w:rPr>
+        <w:t xml:space="preserve">f the tumors </w:t>
+      </w:r>
+      <w:ins w:author="Katherine Beigel" w:id="38" w:date="2024-09-09T20:36:48Z">
+        <w:r>
+          <w:rPr>
+            <w:rtl w:val="0"/>
+          </w:rPr>
+          <w:t xml:space="preserve">were marked as </w:t>
+        </w:r>
+      </w:ins>
+      <w:del w:author="Katherine Beigel" w:id="38" w:date="2024-09-09T20:36:48Z">
+        <w:r>
+          <w:rPr>
+            <w:rtl w:val="0"/>
+          </w:rPr>
+          <w:delText xml:space="preserve">are indeed </w:delText>
+        </w:r>
+      </w:del>
+      <w:r>
+        <w:rPr>
+          <w:rtl w:val="0"/>
+        </w:rPr>
+        <w:t xml:space="preserve">pediatric </w:t>
+      </w:r>
+      <w:ins w:author="Katherine Beigel" w:id="39" w:date="2024-09-09T20:37:01Z">
+        <w:r>
+          <w:rPr>
+            <w:rtl w:val="0"/>
+          </w:rPr>
+          <w:t xml:space="preserve">by manual validation, </w:t>
+        </w:r>
+      </w:ins>
+      <w:commentRangeStart w:id="9"/>
+      <w:r>
+        <w:rPr>
+          <w:rtl w:val="0"/>
+        </w:rPr>
+        <w:t xml:space="preserve">we add a citation where it states that the tumor in question is a pediatric tumor.</w:t>
+      </w:r>
+      <w:commentRangeEnd w:id="9"/>
+      <w:r>
+        <w:commentReference w:id="9"/>
+      </w:r>
+      <w:r>
+        <w:rPr>
+          <w:rtl w:val="0"/>
+        </w:rPr>
+        <w:t xml:space="preserve"> </w:t>
+      </w:r>
+      <w:del w:author="Katherine Beigel" w:id="40" w:date="2024-09-09T20:35:01Z">
+        <w:r>
+          <w:rPr>
+            <w:rtl w:val="0"/>
+          </w:rPr>
+          <w:delText xml:space="preserve">This is represented as phase 3 in the tumor extraction and annotation pipeline in figure1. All in all, o</w:delText>
+        </w:r>
+      </w:del>
+      <w:ins w:author="Katherine Beigel" w:id="40" w:date="2024-09-09T20:35:01Z">
+        <w:r>
+          <w:rPr>
+            <w:rtl w:val="0"/>
+          </w:rPr>
+          <w:t xml:space="preserve">O</w:t>
+        </w:r>
+      </w:ins>
+      <w:r>
+        <w:rPr>
+          <w:rtl w:val="0"/>
+        </w:rPr>
+        <w:t xml:space="preserve">ut of the 50,410 diseases, the pipeline identified 13,230 tumors among which 6324 tumors were determined to be pediatric. These annotations are stored in the supplementary file S3 titled: </w:t>
       </w:r>
       <w:r>
         <w:rPr>
@@ -18829,12 +18502,12 @@
           <wp:inline distB="114300" distT="114300" distL="114300" distR="114300">
             <wp:extent cx="5462588" cy="7377929"/>
             <wp:effectExtent b="0" l="0" r="0" t="0"/>
-            <wp:docPr id="4" name="image1.png"/>
+            <wp:docPr id="4" name="image3.png"/>
             <a:graphic>
               <a:graphicData uri="http://schemas.openxmlformats.org/drawingml/2006/picture">
                 <pic:pic>
                   <pic:nvPicPr>
-                    <pic:cNvPr id="0" name="image1.png"/>
+                    <pic:cNvPr id="0" name="image3.png"/>
                     <pic:cNvPicPr preferRelativeResize="0"/>
                   </pic:nvPicPr>
                   <pic:blipFill>
@@ -18918,12 +18591,12 @@
           <wp:inline distB="114300" distT="114300" distL="114300" distR="114300">
             <wp:extent cx="3481388" cy="7948576"/>
             <wp:effectExtent b="0" l="0" r="0" t="0"/>
-            <wp:docPr id="2" name="image2.png"/>
+            <wp:docPr id="2" name="image1.png"/>
             <a:graphic>
               <a:graphicData uri="http://schemas.openxmlformats.org/drawingml/2006/picture">
                 <pic:pic>
                   <pic:nvPicPr>
-                    <pic:cNvPr id="0" name="image2.png"/>
+                    <pic:cNvPr id="0" name="image1.png"/>
                     <pic:cNvPicPr preferRelativeResize="0"/>
                   </pic:nvPicPr>
                   <pic:blipFill>
@@ -19003,12 +18676,12 @@
           <wp:inline distB="114300" distT="114300" distL="114300" distR="114300">
             <wp:extent cx="6057900" cy="2527300"/>
             <wp:effectExtent b="0" l="0" r="0" t="0"/>
-            <wp:docPr id="1" name="image4.png"/>
+            <wp:docPr id="1" name="image2.png"/>
             <a:graphic>
               <a:graphicData uri="http://schemas.openxmlformats.org/drawingml/2006/picture">
                 <pic:pic>
                   <pic:nvPicPr>
-                    <pic:cNvPr id="0" name="image4.png"/>
+                    <pic:cNvPr id="0" name="image2.png"/>
                     <pic:cNvPicPr preferRelativeResize="0"/>
                   </pic:nvPicPr>
                   <pic:blipFill>
@@ -19416,12 +19089,12 @@
           <wp:inline distB="114300" distT="114300" distL="114300" distR="114300">
             <wp:extent cx="4805363" cy="7011383"/>
             <wp:effectExtent b="0" l="0" r="0" t="0"/>
-            <wp:docPr id="3" name="image3.png"/>
+            <wp:docPr id="3" name="image4.png"/>
             <a:graphic>
               <a:graphicData uri="http://schemas.openxmlformats.org/drawingml/2006/picture">
                 <pic:pic>
                   <pic:nvPicPr>
-                    <pic:cNvPr id="0" name="image3.png"/>
+                    <pic:cNvPr id="0" name="image4.png"/>
                     <pic:cNvPicPr preferRelativeResize="0"/>
                   </pic:nvPicPr>
                   <pic:blipFill>
@@ -23608,7 +23281,7 @@
 
 <file path=word/comments.xml><?xml version="1.0" encoding="utf-8"?>
 <w:comments xmlns:mc="http://schemas.openxmlformats.org/markup-compatibility/2006" xmlns:o="urn:schemas-microsoft-com:office:office" xmlns:r="http://schemas.openxmlformats.org/officeDocument/2006/relationships" xmlns:m="http://schemas.openxmlformats.org/officeDocument/2006/math" xmlns:v="urn:schemas-microsoft-com:vml" xmlns:wp="http://schemas.openxmlformats.org/drawingml/2006/wordprocessingDrawing" xmlns:w10="urn:schemas-microsoft-com:office:word" xmlns:w="http://schemas.openxmlformats.org/wordprocessingml/2006/main" xmlns:wne="http://schemas.microsoft.com/office/word/2006/wordml" xmlns:sl="http://schemas.openxmlformats.org/schemaLibrary/2006/main" xmlns:a="http://schemas.openxmlformats.org/drawingml/2006/main" xmlns:pic="http://schemas.openxmlformats.org/drawingml/2006/picture" xmlns:c="http://schemas.openxmlformats.org/drawingml/2006/chart" xmlns:lc="http://schemas.openxmlformats.org/drawingml/2006/lockedCanvas" xmlns:dgm="http://schemas.openxmlformats.org/drawingml/2006/diagram" xmlns:wps="http://schemas.microsoft.com/office/word/2010/wordprocessingShape" xmlns:wpg="http://schemas.microsoft.com/office/word/2010/wordprocessingGroup" xmlns:w14="http://schemas.microsoft.com/office/word/2010/wordml" xmlns:w15="http://schemas.microsoft.com/office/word/2012/wordml" xmlns:w16="http://schemas.microsoft.com/office/word/2018/wordml" xmlns:w16cex="http://schemas.microsoft.com/office/word/2018/wordml/cex" xmlns:w16cid="http://schemas.microsoft.com/office/word/2016/wordml/cid" xmlns="http://schemas.microsoft.com/office/tasks/2019/documenttasks" xmlns:cr="http://schemas.microsoft.com/office/comments/2020/reactions">
-  <w:comment w:author="Katherine Beigel" w:id="12" w:date="2024-09-09T14:50:32Z">
+  <w:comment w:author="Katherine Beigel" w:id="6" w:date="2024-09-09T15:31:27Z">
     <w:p>
       <w:pPr>
         <w:keepNext w:val="0"/>
@@ -23655,11 +23328,11 @@
           <w:vertAlign w:val="baseline"/>
           <w:rtl w:val="0"/>
         </w:rPr>
-        <w:t xml:space="preserve">Since this paragraph is talking about the interventions file, does this mean that the "id" in the interventions file is the same/corresponds to what is in the conditions file? Or are they linked by nct_id?</w:t>
+        <w:t xml:space="preserve">Looks like figure was moved to the end.</w:t>
       </w:r>
     </w:p>
   </w:comment>
-  <w:comment w:author="Katherine Beigel" w:id="13" w:date="2024-09-09T15:31:27Z">
+  <w:comment w:author="Katherine Beigel" w:id="8" w:date="2024-09-09T19:58:57Z">
     <w:p>
       <w:pPr>
         <w:keepNext w:val="0"/>
@@ -23706,11 +23379,11 @@
           <w:vertAlign w:val="baseline"/>
           <w:rtl w:val="0"/>
         </w:rPr>
-        <w:t xml:space="preserve">Looks like figure was moved to the end.</w:t>
+        <w:t xml:space="preserve">Was this done manually or is this part of what the pipeline does?</w:t>
       </w:r>
     </w:p>
   </w:comment>
-  <w:comment w:author="Katherine Beigel" w:id="5" w:date="2024-09-09T13:50:01Z">
+  <w:comment w:author="Katherine Beigel" w:id="2" w:date="2024-09-09T19:52:51Z">
     <w:p>
       <w:pPr>
         <w:keepNext w:val="0"/>
@@ -23757,11 +23430,11 @@
           <w:vertAlign w:val="baseline"/>
           <w:rtl w:val="0"/>
         </w:rPr>
-        <w:t xml:space="preserve">Maybe there's a better way to describe this than what I have here, but just I just wanted there to be a line here described the purpose of Table S1.</w:t>
+        <w:t xml:space="preserve">You have Fig 1 broken down into such nice labeled phases, I would refer to that figure here since after this you start describing the process visualized in the figure.</w:t>
       </w:r>
     </w:p>
   </w:comment>
-  <w:comment w:author="Katherine Beigel" w:id="10" w:date="2024-09-09T14:43:47Z">
+  <w:comment w:author="Katherine Beigel" w:id="5" w:date="2024-09-09T14:50:32Z">
     <w:p>
       <w:pPr>
         <w:keepNext w:val="0"/>
@@ -23808,11 +23481,11 @@
           <w:vertAlign w:val="baseline"/>
           <w:rtl w:val="0"/>
         </w:rPr>
-        <w:t xml:space="preserve">Defined in the above paragraph so I think this can be removed here.</w:t>
+        <w:t xml:space="preserve">Since this paragraph is talking about the interventions file, does this mean that the "id" in the interventions file is the same/corresponds to what is in the conditions file? Or are they linked by nct_id?</w:t>
       </w:r>
     </w:p>
   </w:comment>
-  <w:comment w:author="Katherine Beigel" w:id="11" w:date="2024-09-09T14:43:55Z">
+  <w:comment w:author="Katherine Beigel" w:id="9" w:date="2024-09-09T20:39:03Z">
     <w:p>
       <w:pPr>
         <w:keepNext w:val="0"/>
@@ -23859,11 +23532,11 @@
           <w:vertAlign w:val="baseline"/>
           <w:rtl w:val="0"/>
         </w:rPr>
-        <w:t xml:space="preserve">Defined in the above paragraph so I think this can be removed here.</w:t>
+        <w:t xml:space="preserve">Does this mean added a literature citation? I'd maybe make that clear, like "we added a citation for the peer-reviewed article(s) that identified the tumors as pediatric".</w:t>
       </w:r>
     </w:p>
   </w:comment>
-  <w:comment w:author="Katherine Beigel" w:id="2" w:date="2024-09-09T14:19:36Z">
+  <w:comment w:author="Katherine Beigel" w:id="3" w:date="2024-09-09T14:43:47Z">
     <w:p>
       <w:pPr>
         <w:keepNext w:val="0"/>
@@ -23910,11 +23583,11 @@
           <w:vertAlign w:val="baseline"/>
           <w:rtl w:val="0"/>
         </w:rPr>
-        <w:t xml:space="preserve">This is a stupid question but is 'ClinicalTrials.gov' == 'clinical trials registry'? Does the 'clinical trials registry' have a more official name?</w:t>
+        <w:t xml:space="preserve">Defined in the above paragraph so I think this can be removed here.</w:t>
       </w:r>
     </w:p>
   </w:comment>
-  <w:comment w:author="Katherine Beigel" w:id="6" w:date="2024-09-09T13:59:26Z">
+  <w:comment w:author="Katherine Beigel" w:id="4" w:date="2024-09-09T14:43:55Z">
     <w:p>
       <w:pPr>
         <w:keepNext w:val="0"/>
@@ -23961,11 +23634,11 @@
           <w:vertAlign w:val="baseline"/>
           <w:rtl w:val="0"/>
         </w:rPr>
-        <w:t xml:space="preserve">I think since the same two studies are being discussed in this paragraph, you can just refer to them by their NCT identifiers directly since you already mentioned what they are.</w:t>
+        <w:t xml:space="preserve">Defined in the above paragraph so I think this can be removed here.</w:t>
       </w:r>
     </w:p>
   </w:comment>
-  <w:comment w:author="Katherine Beigel" w:id="4" w:date="2024-09-09T13:36:35Z">
+  <w:comment w:author="Katherine Beigel" w:id="7" w:date="2024-09-09T20:18:16Z">
     <w:p>
       <w:pPr>
         <w:keepNext w:val="0"/>
@@ -24012,9 +23685,11 @@
           <w:vertAlign w:val="baseline"/>
           <w:rtl w:val="0"/>
         </w:rPr>
-        <w:t xml:space="preserve">@lahiria@chop.edu</w:t>
-      </w:r>
-    </w:p>
+        <w:t xml:space="preserve">@lahiria@chop.edu Not sure if it makes more sense to use past or present tense-- if the pipeline is going to be available to use, I think present tense? But if not, past tense?</w:t>
+      </w:r>
+    </w:p>
+  </w:comment>
+  <w:comment w:author="Katherine Beigel" w:id="0" w:date="2024-09-09T14:33:24Z">
     <w:p>
       <w:pPr>
         <w:keepNext w:val="0"/>
@@ -24048,8 +23723,20 @@
       </w:pPr>
       <w:r>
         <w:rPr>
-          <w:rtl w:val="0"/>
-        </w:rPr>
+          <w:rFonts w:ascii="Arial" w:cs="Arial" w:eastAsia="Arial" w:hAnsi="Arial"/>
+          <w:b w:val="0"/>
+          <w:i w:val="0"/>
+          <w:smallCaps w:val="0"/>
+          <w:strike w:val="0"/>
+          <w:color w:val="000000"/>
+          <w:sz w:val="22"/>
+          <w:szCs w:val="22"/>
+          <w:u w:val="none"/>
+          <w:shd w:fill="auto" w:val="clear"/>
+          <w:vertAlign w:val="baseline"/>
+          <w:rtl w:val="0"/>
+        </w:rPr>
+        <w:t xml:space="preserve">@lahiria@chop.edu Is there a link missing? (i.e. available where?)</w:t>
       </w:r>
     </w:p>
     <w:p>
@@ -24098,364 +23785,11 @@
           <w:vertAlign w:val="baseline"/>
           <w:rtl w:val="0"/>
         </w:rPr>
-        <w:t xml:space="preserve">Is NCIT (National Cancer Institute Terms?) an acronym/initialism different from the National Cancer Institute Thesaurus? I was looking at the website and I think National Cancer Institute Thesaurus should be "NCIt" (lowercase 't'). But I wasn't sure if this was something else.</w:t>
-      </w:r>
-    </w:p>
-    <w:p>
-      <w:pPr>
-        <w:keepNext w:val="0"/>
-        <w:keepLines w:val="0"/>
-        <w:pageBreakBefore w:val="0"/>
-        <w:widowControl w:val="0"/>
-        <w:pBdr>
-          <w:top w:space="0" w:sz="0" w:val="nil"/>
-          <w:left w:space="0" w:sz="0" w:val="nil"/>
-          <w:bottom w:space="0" w:sz="0" w:val="nil"/>
-          <w:right w:space="0" w:sz="0" w:val="nil"/>
-          <w:between w:space="0" w:sz="0" w:val="nil"/>
-        </w:pBdr>
-        <w:shd w:fill="auto" w:val="clear"/>
-        <w:spacing w:after="0" w:before="0" w:line="240" w:lineRule="auto"/>
-        <w:ind w:left="0" w:right="0" w:firstLine="0"/>
-        <w:jc w:val="left"/>
-        <w:rPr>
-          <w:rFonts w:ascii="Arial" w:cs="Arial" w:eastAsia="Arial" w:hAnsi="Arial"/>
-          <w:b w:val="0"/>
-          <w:i w:val="0"/>
-          <w:smallCaps w:val="0"/>
-          <w:strike w:val="0"/>
-          <w:color w:val="000000"/>
-          <w:sz w:val="22"/>
-          <w:szCs w:val="22"/>
-          <w:u w:val="none"/>
-          <w:shd w:fill="auto" w:val="clear"/>
-          <w:vertAlign w:val="baseline"/>
-        </w:rPr>
-      </w:pPr>
-      <w:r>
-        <w:rPr>
-          <w:rFonts w:ascii="Arial" w:cs="Arial" w:eastAsia="Arial" w:hAnsi="Arial"/>
-          <w:b w:val="0"/>
-          <w:i w:val="0"/>
-          <w:smallCaps w:val="0"/>
-          <w:strike w:val="0"/>
-          <w:color w:val="000000"/>
-          <w:sz w:val="22"/>
-          <w:szCs w:val="22"/>
-          <w:u w:val="none"/>
-          <w:shd w:fill="auto" w:val="clear"/>
-          <w:vertAlign w:val="baseline"/>
-          <w:rtl w:val="0"/>
-        </w:rPr>
         <w:t xml:space="preserve">_Assigned to lahiria@chop.edu_</w:t>
       </w:r>
     </w:p>
   </w:comment>
-  <w:comment w:author="Katherine Beigel" w:id="1" w:date="2024-09-09T13:21:59Z">
-    <w:p>
-      <w:pPr>
-        <w:keepNext w:val="0"/>
-        <w:keepLines w:val="0"/>
-        <w:pageBreakBefore w:val="0"/>
-        <w:widowControl w:val="0"/>
-        <w:pBdr>
-          <w:top w:space="0" w:sz="0" w:val="nil"/>
-          <w:left w:space="0" w:sz="0" w:val="nil"/>
-          <w:bottom w:space="0" w:sz="0" w:val="nil"/>
-          <w:right w:space="0" w:sz="0" w:val="nil"/>
-          <w:between w:space="0" w:sz="0" w:val="nil"/>
-        </w:pBdr>
-        <w:shd w:fill="auto" w:val="clear"/>
-        <w:spacing w:after="0" w:before="0" w:line="240" w:lineRule="auto"/>
-        <w:ind w:left="0" w:right="0" w:firstLine="0"/>
-        <w:jc w:val="left"/>
-        <w:rPr>
-          <w:rFonts w:ascii="Arial" w:cs="Arial" w:eastAsia="Arial" w:hAnsi="Arial"/>
-          <w:b w:val="0"/>
-          <w:i w:val="0"/>
-          <w:smallCaps w:val="0"/>
-          <w:strike w:val="0"/>
-          <w:color w:val="000000"/>
-          <w:sz w:val="22"/>
-          <w:szCs w:val="22"/>
-          <w:u w:val="none"/>
-          <w:shd w:fill="auto" w:val="clear"/>
-          <w:vertAlign w:val="baseline"/>
-        </w:rPr>
-      </w:pPr>
-      <w:r>
-        <w:rPr>
-          <w:rFonts w:ascii="Arial" w:cs="Arial" w:eastAsia="Arial" w:hAnsi="Arial"/>
-          <w:b w:val="0"/>
-          <w:i w:val="0"/>
-          <w:smallCaps w:val="0"/>
-          <w:strike w:val="0"/>
-          <w:color w:val="000000"/>
-          <w:sz w:val="22"/>
-          <w:szCs w:val="22"/>
-          <w:u w:val="none"/>
-          <w:shd w:fill="auto" w:val="clear"/>
-          <w:vertAlign w:val="baseline"/>
-          <w:rtl w:val="0"/>
-        </w:rPr>
-        <w:t xml:space="preserve">duplicate ref?</w:t>
-      </w:r>
-    </w:p>
-  </w:comment>
-  <w:comment w:author="Katherine Beigel" w:id="0" w:date="2024-09-09T14:38:27Z">
-    <w:p>
-      <w:pPr>
-        <w:keepNext w:val="0"/>
-        <w:keepLines w:val="0"/>
-        <w:pageBreakBefore w:val="0"/>
-        <w:widowControl w:val="0"/>
-        <w:pBdr>
-          <w:top w:space="0" w:sz="0" w:val="nil"/>
-          <w:left w:space="0" w:sz="0" w:val="nil"/>
-          <w:bottom w:space="0" w:sz="0" w:val="nil"/>
-          <w:right w:space="0" w:sz="0" w:val="nil"/>
-          <w:between w:space="0" w:sz="0" w:val="nil"/>
-        </w:pBdr>
-        <w:shd w:fill="auto" w:val="clear"/>
-        <w:spacing w:after="0" w:before="0" w:line="240" w:lineRule="auto"/>
-        <w:ind w:left="0" w:right="0" w:firstLine="0"/>
-        <w:jc w:val="left"/>
-        <w:rPr>
-          <w:rFonts w:ascii="Arial" w:cs="Arial" w:eastAsia="Arial" w:hAnsi="Arial"/>
-          <w:b w:val="0"/>
-          <w:i w:val="0"/>
-          <w:smallCaps w:val="0"/>
-          <w:strike w:val="0"/>
-          <w:color w:val="000000"/>
-          <w:sz w:val="22"/>
-          <w:szCs w:val="22"/>
-          <w:u w:val="none"/>
-          <w:shd w:fill="auto" w:val="clear"/>
-          <w:vertAlign w:val="baseline"/>
-        </w:rPr>
-      </w:pPr>
-      <w:r>
-        <w:rPr>
-          <w:rFonts w:ascii="Arial" w:cs="Arial" w:eastAsia="Arial" w:hAnsi="Arial"/>
-          <w:b w:val="0"/>
-          <w:i w:val="0"/>
-          <w:smallCaps w:val="0"/>
-          <w:strike w:val="0"/>
-          <w:color w:val="000000"/>
-          <w:sz w:val="22"/>
-          <w:szCs w:val="22"/>
-          <w:u w:val="none"/>
-          <w:shd w:fill="auto" w:val="clear"/>
-          <w:vertAlign w:val="baseline"/>
-          <w:rtl w:val="0"/>
-        </w:rPr>
-        <w:t xml:space="preserve">I think this is how it seems to be written on the website? https://ncithesaurus.nci.nih.gov/ncitbrowser/</w:t>
-      </w:r>
-    </w:p>
-  </w:comment>
-  <w:comment w:author="Katherine Beigel" w:id="7" w:date="2024-09-09T14:29:39Z">
-    <w:p>
-      <w:pPr>
-        <w:keepNext w:val="0"/>
-        <w:keepLines w:val="0"/>
-        <w:pageBreakBefore w:val="0"/>
-        <w:widowControl w:val="0"/>
-        <w:pBdr>
-          <w:top w:space="0" w:sz="0" w:val="nil"/>
-          <w:left w:space="0" w:sz="0" w:val="nil"/>
-          <w:bottom w:space="0" w:sz="0" w:val="nil"/>
-          <w:right w:space="0" w:sz="0" w:val="nil"/>
-          <w:between w:space="0" w:sz="0" w:val="nil"/>
-        </w:pBdr>
-        <w:shd w:fill="auto" w:val="clear"/>
-        <w:spacing w:after="0" w:before="0" w:line="240" w:lineRule="auto"/>
-        <w:ind w:left="0" w:right="0" w:firstLine="0"/>
-        <w:jc w:val="left"/>
-        <w:rPr>
-          <w:rFonts w:ascii="Arial" w:cs="Arial" w:eastAsia="Arial" w:hAnsi="Arial"/>
-          <w:b w:val="0"/>
-          <w:i w:val="0"/>
-          <w:smallCaps w:val="0"/>
-          <w:strike w:val="0"/>
-          <w:color w:val="000000"/>
-          <w:sz w:val="22"/>
-          <w:szCs w:val="22"/>
-          <w:u w:val="none"/>
-          <w:shd w:fill="auto" w:val="clear"/>
-          <w:vertAlign w:val="baseline"/>
-        </w:rPr>
-      </w:pPr>
-      <w:r>
-        <w:rPr>
-          <w:rFonts w:ascii="Arial" w:cs="Arial" w:eastAsia="Arial" w:hAnsi="Arial"/>
-          <w:b w:val="0"/>
-          <w:i w:val="0"/>
-          <w:smallCaps w:val="0"/>
-          <w:strike w:val="0"/>
-          <w:color w:val="000000"/>
-          <w:sz w:val="22"/>
-          <w:szCs w:val="22"/>
-          <w:u w:val="none"/>
-          <w:shd w:fill="auto" w:val="clear"/>
-          <w:vertAlign w:val="baseline"/>
-          <w:rtl w:val="0"/>
-        </w:rPr>
-        <w:t xml:space="preserve">@lahiria@chop.edu I think a stronger "intent" statement would work better here-- "... we decided more standardization of specific condition names is necessary to appropriately describe studies within the clinical trials registry..." (that's maybe not the best but just trying to find something in that direction).</w:t>
-      </w:r>
-    </w:p>
-  </w:comment>
-  <w:comment w:author="Katherine Beigel" w:id="3" w:date="2024-09-09T13:35:59Z">
-    <w:p>
-      <w:pPr>
-        <w:keepNext w:val="0"/>
-        <w:keepLines w:val="0"/>
-        <w:pageBreakBefore w:val="0"/>
-        <w:widowControl w:val="0"/>
-        <w:pBdr>
-          <w:top w:space="0" w:sz="0" w:val="nil"/>
-          <w:left w:space="0" w:sz="0" w:val="nil"/>
-          <w:bottom w:space="0" w:sz="0" w:val="nil"/>
-          <w:right w:space="0" w:sz="0" w:val="nil"/>
-          <w:between w:space="0" w:sz="0" w:val="nil"/>
-        </w:pBdr>
-        <w:shd w:fill="auto" w:val="clear"/>
-        <w:spacing w:after="0" w:before="0" w:line="240" w:lineRule="auto"/>
-        <w:ind w:left="0" w:right="0" w:firstLine="0"/>
-        <w:jc w:val="left"/>
-        <w:rPr>
-          <w:rFonts w:ascii="Arial" w:cs="Arial" w:eastAsia="Arial" w:hAnsi="Arial"/>
-          <w:b w:val="0"/>
-          <w:i w:val="0"/>
-          <w:smallCaps w:val="0"/>
-          <w:strike w:val="0"/>
-          <w:color w:val="000000"/>
-          <w:sz w:val="22"/>
-          <w:szCs w:val="22"/>
-          <w:u w:val="none"/>
-          <w:shd w:fill="auto" w:val="clear"/>
-          <w:vertAlign w:val="baseline"/>
-        </w:rPr>
-      </w:pPr>
-      <w:r>
-        <w:rPr>
-          <w:rFonts w:ascii="Arial" w:cs="Arial" w:eastAsia="Arial" w:hAnsi="Arial"/>
-          <w:b w:val="0"/>
-          <w:i w:val="0"/>
-          <w:smallCaps w:val="0"/>
-          <w:strike w:val="0"/>
-          <w:color w:val="000000"/>
-          <w:sz w:val="22"/>
-          <w:szCs w:val="22"/>
-          <w:u w:val="none"/>
-          <w:shd w:fill="auto" w:val="clear"/>
-          <w:vertAlign w:val="baseline"/>
-          <w:rtl w:val="0"/>
-        </w:rPr>
-        <w:t xml:space="preserve">I think this is what it's actually called? I think be good here to use the actual name.</w:t>
-      </w:r>
-    </w:p>
-  </w:comment>
-  <w:comment w:author="Katherine Beigel" w:id="8" w:date="2024-09-09T14:33:24Z">
-    <w:p>
-      <w:pPr>
-        <w:keepNext w:val="0"/>
-        <w:keepLines w:val="0"/>
-        <w:pageBreakBefore w:val="0"/>
-        <w:widowControl w:val="0"/>
-        <w:pBdr>
-          <w:top w:space="0" w:sz="0" w:val="nil"/>
-          <w:left w:space="0" w:sz="0" w:val="nil"/>
-          <w:bottom w:space="0" w:sz="0" w:val="nil"/>
-          <w:right w:space="0" w:sz="0" w:val="nil"/>
-          <w:between w:space="0" w:sz="0" w:val="nil"/>
-        </w:pBdr>
-        <w:shd w:fill="auto" w:val="clear"/>
-        <w:spacing w:after="0" w:before="0" w:line="240" w:lineRule="auto"/>
-        <w:ind w:left="0" w:right="0" w:firstLine="0"/>
-        <w:jc w:val="left"/>
-        <w:rPr>
-          <w:rFonts w:ascii="Arial" w:cs="Arial" w:eastAsia="Arial" w:hAnsi="Arial"/>
-          <w:b w:val="0"/>
-          <w:i w:val="0"/>
-          <w:smallCaps w:val="0"/>
-          <w:strike w:val="0"/>
-          <w:color w:val="000000"/>
-          <w:sz w:val="22"/>
-          <w:szCs w:val="22"/>
-          <w:u w:val="none"/>
-          <w:shd w:fill="auto" w:val="clear"/>
-          <w:vertAlign w:val="baseline"/>
-        </w:rPr>
-      </w:pPr>
-      <w:r>
-        <w:rPr>
-          <w:rFonts w:ascii="Arial" w:cs="Arial" w:eastAsia="Arial" w:hAnsi="Arial"/>
-          <w:b w:val="0"/>
-          <w:i w:val="0"/>
-          <w:smallCaps w:val="0"/>
-          <w:strike w:val="0"/>
-          <w:color w:val="000000"/>
-          <w:sz w:val="22"/>
-          <w:szCs w:val="22"/>
-          <w:u w:val="none"/>
-          <w:shd w:fill="auto" w:val="clear"/>
-          <w:vertAlign w:val="baseline"/>
-          <w:rtl w:val="0"/>
-        </w:rPr>
-        <w:t xml:space="preserve">@lahiria@chop.edu Is there a link missing? (i.e. available where?)</w:t>
-      </w:r>
-    </w:p>
-    <w:p>
-      <w:pPr>
-        <w:keepNext w:val="0"/>
-        <w:keepLines w:val="0"/>
-        <w:pageBreakBefore w:val="0"/>
-        <w:widowControl w:val="0"/>
-        <w:pBdr>
-          <w:top w:space="0" w:sz="0" w:val="nil"/>
-          <w:left w:space="0" w:sz="0" w:val="nil"/>
-          <w:bottom w:space="0" w:sz="0" w:val="nil"/>
-          <w:right w:space="0" w:sz="0" w:val="nil"/>
-          <w:between w:space="0" w:sz="0" w:val="nil"/>
-        </w:pBdr>
-        <w:shd w:fill="auto" w:val="clear"/>
-        <w:spacing w:after="0" w:before="0" w:line="240" w:lineRule="auto"/>
-        <w:ind w:left="0" w:right="0" w:firstLine="0"/>
-        <w:jc w:val="left"/>
-        <w:rPr>
-          <w:rFonts w:ascii="Arial" w:cs="Arial" w:eastAsia="Arial" w:hAnsi="Arial"/>
-          <w:b w:val="0"/>
-          <w:i w:val="0"/>
-          <w:smallCaps w:val="0"/>
-          <w:strike w:val="0"/>
-          <w:color w:val="000000"/>
-          <w:sz w:val="22"/>
-          <w:szCs w:val="22"/>
-          <w:u w:val="none"/>
-          <w:shd w:fill="auto" w:val="clear"/>
-          <w:vertAlign w:val="baseline"/>
-        </w:rPr>
-      </w:pPr>
-      <w:r>
-        <w:rPr>
-          <w:rFonts w:ascii="Arial" w:cs="Arial" w:eastAsia="Arial" w:hAnsi="Arial"/>
-          <w:b w:val="0"/>
-          <w:i w:val="0"/>
-          <w:smallCaps w:val="0"/>
-          <w:strike w:val="0"/>
-          <w:color w:val="000000"/>
-          <w:sz w:val="22"/>
-          <w:szCs w:val="22"/>
-          <w:u w:val="none"/>
-          <w:shd w:fill="auto" w:val="clear"/>
-          <w:vertAlign w:val="baseline"/>
-          <w:rtl w:val="0"/>
-        </w:rPr>
-        <w:t xml:space="preserve">_Assigned to lahiria@chop.edu_</w:t>
-      </w:r>
-    </w:p>
-  </w:comment>
-  <w:comment w:author="Katherine Beigel" w:id="9" w:date="2024-09-09T14:40:00Z">
+  <w:comment w:author="Katherine Beigel" w:id="1" w:date="2024-09-09T14:40:00Z">
     <w:p>
       <w:pPr>
         <w:keepNext w:val="0"/>

</xml_diff>

<commit_message>
need to ammend discussion and split table 6 into 6 and 7
</commit_message>
<xml_diff>
--- a/Paper/Clinical_Trails_Tumor_Name_Stardaization_using Embedding_Analysis.docx
+++ b/Paper/Clinical_Trails_Tumor_Name_Stardaization_using Embedding_Analysis.docx
@@ -9005,28 +9005,57 @@
           <w:highlight w:val="white"/>
           <w:rtl w:val="0"/>
         </w:rPr>
-        <w:t xml:space="preserve">. The number of trees (trees) to computing the nearest whole number by computing square root of the number of members in the cluster and </w:t>
-      </w:r>
-      <w:r>
-        <w:rPr>
-          <w:highlight w:val="white"/>
-          <w:rtl w:val="0"/>
-        </w:rPr>
-        <w:t xml:space="preserve">set</w:t>
-      </w:r>
-      <w:r>
-        <w:rPr>
-          <w:highlight w:val="white"/>
-          <w:rtl w:val="0"/>
-        </w:rPr>
-        <w:t xml:space="preserve"> the dims argument to 3, as suggested for numeric datasets in the package documentation. The isolation scores are calculated for each data point within a cluster, and if the isolation score is above 0.5, that data point is deemed an outlier.  </w:t>
+        <w:t xml:space="preserve">. The number of trees (ntrees argument) is set to 100 as recommended by Lie et al.2008 </w:t>
       </w:r>
       <w:hyperlink r:id="rId36">
         <w:r>
           <w:rPr>
-            <w:b w:val="0"/>
+            <w:color w:val="1155cc"/>
             <w:highlight w:val="white"/>
-            <w:u w:val="none"/>
+            <w:u w:val="single"/>
+            <w:rtl w:val="0"/>
+          </w:rPr>
+          <w:t xml:space="preserve">(Liu et al. 2008)</w:t>
+        </w:r>
+      </w:hyperlink>
+      <w:r>
+        <w:rPr>
+          <w:highlight w:val="white"/>
+          <w:rtl w:val="0"/>
+        </w:rPr>
+        <w:t xml:space="preserve"> </w:t>
+      </w:r>
+      <w:r>
+        <w:rPr>
+          <w:rtl w:val="0"/>
+        </w:rPr>
+        <w:t xml:space="preserve">in their original introduction of the isolation forest algorithm </w:t>
+      </w:r>
+      <w:r>
+        <w:rPr>
+          <w:highlight w:val="white"/>
+          <w:rtl w:val="0"/>
+        </w:rPr>
+        <w:t xml:space="preserve">and the dims argument to 3, as suggested for numeric datasets in the package documentation. The isolation scores are calculated for each data point within a cluster, and if the isolation score is above 0.5, that data point is deemed an outlier.</w:t>
+      </w:r>
+      <w:r>
+        <w:rPr>
+          <w:highlight w:val="white"/>
+          <w:rtl w:val="0"/>
+        </w:rPr>
+        <w:t xml:space="preserve"> </w:t>
+      </w:r>
+      <w:r>
+        <w:rPr>
+          <w:highlight w:val="white"/>
+          <w:rtl w:val="0"/>
+        </w:rPr>
+        <w:t xml:space="preserve">Similarly, for LOF, we use the lof function within the "dbscan" package in the R programming language </w:t>
+      </w:r>
+      <w:hyperlink r:id="rId37">
+        <w:r>
+          <w:rPr>
+            <w:highlight w:val="white"/>
             <w:rtl w:val="0"/>
           </w:rPr>
           <w:t xml:space="preserve">[19]</w:t>
@@ -9037,14 +9066,7 @@
           <w:highlight w:val="white"/>
           <w:rtl w:val="0"/>
         </w:rPr>
-        <w:t xml:space="preserve"> </w:t>
-      </w:r>
-      <w:r>
-        <w:rPr>
-          <w:highlight w:val="white"/>
-          <w:rtl w:val="0"/>
-        </w:rPr>
-        <w:t xml:space="preserve">Similarly, for LOF, we use the lof function within the "dbscan" package in the R programming language . To calculate the LOF value of this function, we needed to specify the number of nearest neighbors used to define the local neighborhood of a data point ("minPts"). We compute the lof values for "minPts" ranging from 2 (clusters need to have more than one element to have an outlier)  to </w:t>
+        <w:t xml:space="preserve">. To calculate the LOF value of this function, we needed to specify the number of nearest neighbors used to define the local neighborhood of a data point ("minPts"). We compute the lof values for "minPts" ranging from 2 (clusters need to have more than one element to have an outlier)  to </w:t>
       </w:r>
       <m:oMath>
         <m:r>
@@ -9164,7 +9186,7 @@
         </w:rPr>
         <w:t xml:space="preserve">The methods in the previous section employed distances to compare texts, these methods primarily focus on syntactical differences to quantify the differences between texts. In this section , the standardization methods are based on text embeddings (or word embeddings), which can also be used for comparing texts. Text embeddings are low dimensional numeric vector representations of unstructured text data. Unlike edit distances, text embeddings focus on capturing the semantic and contextual meaning of the input text they encode;consequently in the embedding vector space, texts with similar meanings should have embeddings close to each other and texts which differ in their meaning should be further apart </w:t>
       </w:r>
-      <w:hyperlink r:id="rId37">
+      <w:hyperlink r:id="rId38">
         <w:r>
           <w:rPr>
             <w:b w:val="0"/>
@@ -9185,7 +9207,7 @@
         </w:rPr>
         <w:t xml:space="preserve"> </w:t>
       </w:r>
-      <w:hyperlink r:id="rId38">
+      <w:hyperlink r:id="rId39">
         <w:r>
           <w:rPr>
             <w:b w:val="0"/>
@@ -9206,7 +9228,7 @@
         </w:rPr>
         <w:t xml:space="preserve"> </w:t>
       </w:r>
-      <w:hyperlink r:id="rId39">
+      <w:hyperlink r:id="rId40">
         <w:r>
           <w:rPr>
             <w:b w:val="0"/>
@@ -9227,7 +9249,7 @@
         </w:rPr>
         <w:t xml:space="preserve"> </w:t>
       </w:r>
-      <w:hyperlink r:id="rId40">
+      <w:hyperlink r:id="rId41">
         <w:r>
           <w:rPr>
             <w:b w:val="0"/>
@@ -9248,7 +9270,7 @@
         </w:rPr>
         <w:t xml:space="preserve">.  Text-embeddings have been used in various applications such as developing search engines</w:t>
       </w:r>
-      <w:hyperlink r:id="rId41">
+      <w:hyperlink r:id="rId42">
         <w:r>
           <w:rPr>
             <w:b w:val="0"/>
@@ -9277,7 +9299,7 @@
         </w:rPr>
         <w:t xml:space="preserve"> , text clustering </w:t>
       </w:r>
-      <w:hyperlink r:id="rId42">
+      <w:hyperlink r:id="rId43">
         <w:r>
           <w:rPr>
             <w:b w:val="0"/>
@@ -9298,7 +9320,7 @@
         </w:rPr>
         <w:t xml:space="preserve">and classification</w:t>
       </w:r>
-      <w:hyperlink r:id="rId43">
+      <w:hyperlink r:id="rId44">
         <w:r>
           <w:rPr>
             <w:b w:val="0"/>
@@ -9319,7 +9341,7 @@
         </w:rPr>
         <w:t xml:space="preserve">, recommender systems</w:t>
       </w:r>
-      <w:hyperlink r:id="rId44">
+      <w:hyperlink r:id="rId45">
         <w:r>
           <w:rPr>
             <w:b w:val="0"/>
@@ -9340,7 +9362,7 @@
         </w:rPr>
         <w:t xml:space="preserve">, and anomaly detection</w:t>
       </w:r>
-      <w:hyperlink r:id="rId45">
+      <w:hyperlink r:id="rId46">
         <w:r>
           <w:rPr>
             <w:b w:val="0"/>
@@ -9361,7 +9383,7 @@
         </w:rPr>
         <w:t xml:space="preserve">.  Text-embeddings can be generated by natural language processing models such as Word2Vec, GloVE, FastText or through large language models such as BERT, GPT, ELMO </w:t>
       </w:r>
-      <w:hyperlink r:id="rId46">
+      <w:hyperlink r:id="rId47">
         <w:r>
           <w:rPr>
             <w:b w:val="0"/>
@@ -9382,7 +9404,7 @@
         </w:rPr>
         <w:t xml:space="preserve">. In this paper, we generate text-embeddings from the following two embedding models offered by Open AI: text-embedding-ada-002 (referred as ADA002 in rest of the text) and text-embedding-3-large (referred as LTE-3 in rest of the text) </w:t>
       </w:r>
-      <w:hyperlink r:id="rId47">
+      <w:hyperlink r:id="rId48">
         <w:r>
           <w:rPr>
             <w:b w:val="0"/>
@@ -10015,28 +10037,7 @@
           <w:szCs w:val="24"/>
           <w:rtl w:val="0"/>
         </w:rPr>
-        <w:t xml:space="preserve">After the clustering is completed, we compute isolation forest and LOF analysis to determine outliers within each cluster just as we did in the case for edit-distance based AP clustering. The only change we made in this case was in the isolation forest analysis we fixed the number of trees argument to 100 as it is the value recommended for convergence by Liu et al. 2008  </w:t>
-      </w:r>
-      <w:hyperlink r:id="rId48">
-        <w:r>
-          <w:rPr>
-            <w:b w:val="0"/>
-            <w:color w:val="000000"/>
-            <w:sz w:val="24"/>
-            <w:szCs w:val="24"/>
-            <w:u w:val="none"/>
-            <w:rtl w:val="0"/>
-          </w:rPr>
-          <w:t xml:space="preserve">[31]</w:t>
-        </w:r>
-      </w:hyperlink>
-      <w:r>
-        <w:rPr>
-          <w:sz w:val="24"/>
-          <w:szCs w:val="24"/>
-          <w:rtl w:val="0"/>
-        </w:rPr>
-        <w:t xml:space="preserve"> in their original introduction of the isolation forest algorithm. The remaining hyperparameters for both isolation forest and LOF analysis were kept the same as they were in the case of edit-distance based AP clustering.  Following the outlier detection step, we iterate through each cluster and determine the standardized term (WHO database 5th edition, WHO database all edition, or  the NCIT database) closest to each cluster element by computing the euclidean distance in the embedding space </w:t>
+        <w:t xml:space="preserve">After the clustering is completed, we compute isolation forest and LOF analysis to determine outliers within each cluster just as we did in the case for edit-distance based AP clustering. The hyperparameters for both isolation forest and LOF analysis were kept the same as they were for edit-distance based AP clustering. The hyperparameters for both isolation forest and LOF analysis were kept the same as they were in the case of edit-distance based AP clustering.  Following the outlier detection step, we iterate through each cluster and determine the standardized term (WHO database 5th edition, WHO database all edition, or  the NCIT database) closest to each cluster element by computing the euclidean distance in the embedding space </w:t>
       </w:r>
       <w:r>
         <w:rPr>
@@ -11576,7 +11577,7 @@
           <w:highlight w:val="white"/>
           <w:rtl w:val="0"/>
         </w:rPr>
-        <w:t xml:space="preserve">. For the clinical trials tumors for which no ground truth could be manually assigned they had to be removed when evaluating the accuracy of each method. When only the 5th edition of the WHO database was used for standardization, we identified 567 clinical trials tumors that did not have a ground truth. Whereas, when we considered all editions of the WHO database, we identified 482 clinical trials tumors that did not have a ground truth. This is a consistent finding as all editions of the WHO database have more standardized tumor terms than only the 5th edition to which the clinical trials tumors can be mapped.  Therefore out of the 1600 terms we evaluated the accuracy for 1033 terms when we considered only the 5th edition of the WHO database for standardization and 1118 terms when we considered all editions of the WHO database. In table 6, we report the accuracies of each of the methods, based on whether all or only the 5th edition of WHO database was used for standardization. </w:t>
+        <w:t xml:space="preserve">. For the clinical trials tumors for which no ground truth could be manually assigned they had to be removed when evaluating the accuracy of each method. When only the 5th edition of the WHO database was used for standardization, we identified 567 clinical trials tumors that did not have a ground truth. Whereas, when we considered all editions of the WHO database, we identified 482 clinical trials tumors that did not have a ground truth. This is a consistent finding as all editions of the WHO database have more standardized tumor terms than only the 5th edition to which the clinical trials tumors can be mapped.  Therefore out of the 1600 terms we evaluated the accuracy for 1033 terms when we considered only the 5th edition of the WHO database for standardization and 1118 terms when we considered all editions of the WHO database. In table 6 and 7, we report the accuracy of each of the methods, based on whether all or only the 5th edition of WHO database was used for standardization. </w:t>
       </w:r>
     </w:p>
     <w:p>
@@ -11610,28 +11611,14 @@
           <w:highlight w:val="white"/>
           <w:rtl w:val="0"/>
         </w:rPr>
-        <w:t xml:space="preserve">Table 6: Accuracies for Standardization Methods </w:t>
-      </w:r>
-    </w:p>
-    <w:p>
-      <w:pPr>
-        <w:ind w:left="-540" w:firstLine="0"/>
-        <w:rPr>
-          <w:sz w:val="24"/>
-          <w:szCs w:val="24"/>
-          <w:highlight w:val="white"/>
-        </w:rPr>
-      </w:pPr>
-      <w:r>
-        <w:rPr>
-          <w:rtl w:val="0"/>
-        </w:rPr>
+        <w:t xml:space="preserve">Table 6: Accuracies for Standardization Methods when all  Editions of WHO terms are used </w:t>
+        <w:br w:type="textWrapping"/>
       </w:r>
     </w:p>
     <w:tbl>
       <w:tblPr>
         <w:tblStyle w:val="Table5"/>
-        <w:tblW w:w="10080.0" w:type="dxa"/>
+        <w:tblW w:w="8535.0" w:type="dxa"/>
         <w:jc w:val="left"/>
         <w:tblBorders>
           <w:top w:color="000000" w:space="0" w:sz="0" w:val="nil"/>
@@ -11647,15 +11634,1984 @@
       <w:tblGrid>
         <w:gridCol w:w="885"/>
         <w:gridCol w:w="1155"/>
-        <w:gridCol w:w="2430"/>
-        <w:gridCol w:w="2775"/>
+        <w:gridCol w:w="3540"/>
+        <w:gridCol w:w="2955"/>
+        <w:tblGridChange w:id="0">
+          <w:tblGrid>
+            <w:gridCol w:w="885"/>
+            <w:gridCol w:w="1155"/>
+            <w:gridCol w:w="3540"/>
+            <w:gridCol w:w="2955"/>
+          </w:tblGrid>
+        </w:tblGridChange>
+      </w:tblGrid>
+      <w:tr>
+        <w:trPr>
+          <w:cantSplit w:val="0"/>
+          <w:trHeight w:val="345" w:hRule="atLeast"/>
+          <w:tblHeader w:val="0"/>
+        </w:trPr>
+        <w:tc>
+          <w:tcPr>
+            <w:tcBorders>
+              <w:top w:color="cccccc" w:space="0" w:sz="5" w:val="single"/>
+              <w:left w:color="cccccc" w:space="0" w:sz="5" w:val="single"/>
+              <w:bottom w:color="cccccc" w:space="0" w:sz="5" w:val="single"/>
+              <w:right w:color="cccccc" w:space="0" w:sz="5" w:val="single"/>
+            </w:tcBorders>
+            <w:tcMar>
+              <w:top w:w="40.0" w:type="dxa"/>
+              <w:left w:w="40.0" w:type="dxa"/>
+              <w:bottom w:w="40.0" w:type="dxa"/>
+              <w:right w:w="40.0" w:type="dxa"/>
+            </w:tcMar>
+            <w:vAlign w:val="bottom"/>
+          </w:tcPr>
+          <w:p>
+            <w:pPr>
+              <w:widowControl w:val="0"/>
+              <w:rPr>
+                <w:b w:val="1"/>
+                <w:sz w:val="20"/>
+                <w:szCs w:val="20"/>
+              </w:rPr>
+            </w:pPr>
+            <w:r>
+              <w:rPr>
+                <w:b w:val="1"/>
+                <w:sz w:val="20"/>
+                <w:szCs w:val="20"/>
+                <w:rtl w:val="0"/>
+              </w:rPr>
+              <w:t xml:space="preserve">Ranking</w:t>
+            </w:r>
+          </w:p>
+        </w:tc>
+        <w:tc>
+          <w:tcPr>
+            <w:tcBorders>
+              <w:top w:color="cccccc" w:space="0" w:sz="5" w:val="single"/>
+              <w:left w:color="cccccc" w:space="0" w:sz="5" w:val="single"/>
+              <w:bottom w:color="cccccc" w:space="0" w:sz="5" w:val="single"/>
+              <w:right w:color="cccccc" w:space="0" w:sz="5" w:val="single"/>
+            </w:tcBorders>
+            <w:tcMar>
+              <w:top w:w="40.0" w:type="dxa"/>
+              <w:left w:w="40.0" w:type="dxa"/>
+              <w:bottom w:w="40.0" w:type="dxa"/>
+              <w:right w:w="40.0" w:type="dxa"/>
+            </w:tcMar>
+            <w:vAlign w:val="bottom"/>
+          </w:tcPr>
+          <w:p>
+            <w:pPr>
+              <w:widowControl w:val="0"/>
+              <w:rPr>
+                <w:b w:val="1"/>
+                <w:sz w:val="20"/>
+                <w:szCs w:val="20"/>
+              </w:rPr>
+            </w:pPr>
+            <w:r>
+              <w:rPr>
+                <w:b w:val="1"/>
+                <w:sz w:val="20"/>
+                <w:szCs w:val="20"/>
+                <w:rtl w:val="0"/>
+              </w:rPr>
+              <w:t xml:space="preserve">Basis</w:t>
+            </w:r>
+          </w:p>
+        </w:tc>
+        <w:tc>
+          <w:tcPr>
+            <w:tcBorders>
+              <w:top w:color="cccccc" w:space="0" w:sz="5" w:val="single"/>
+              <w:left w:color="cccccc" w:space="0" w:sz="5" w:val="single"/>
+              <w:bottom w:color="cccccc" w:space="0" w:sz="5" w:val="single"/>
+              <w:right w:color="cccccc" w:space="0" w:sz="5" w:val="single"/>
+            </w:tcBorders>
+            <w:tcMar>
+              <w:top w:w="40.0" w:type="dxa"/>
+              <w:left w:w="40.0" w:type="dxa"/>
+              <w:bottom w:w="40.0" w:type="dxa"/>
+              <w:right w:w="40.0" w:type="dxa"/>
+            </w:tcMar>
+            <w:vAlign w:val="bottom"/>
+          </w:tcPr>
+          <w:p>
+            <w:pPr>
+              <w:widowControl w:val="0"/>
+              <w:rPr>
+                <w:b w:val="1"/>
+                <w:sz w:val="20"/>
+                <w:szCs w:val="20"/>
+              </w:rPr>
+            </w:pPr>
+            <w:r>
+              <w:rPr>
+                <w:b w:val="1"/>
+                <w:sz w:val="20"/>
+                <w:szCs w:val="20"/>
+                <w:rtl w:val="0"/>
+              </w:rPr>
+              <w:t xml:space="preserve">Methods</w:t>
+            </w:r>
+          </w:p>
+        </w:tc>
+        <w:tc>
+          <w:tcPr>
+            <w:tcBorders>
+              <w:top w:color="cccccc" w:space="0" w:sz="5" w:val="single"/>
+              <w:left w:color="cccccc" w:space="0" w:sz="5" w:val="single"/>
+              <w:bottom w:color="cccccc" w:space="0" w:sz="5" w:val="single"/>
+              <w:right w:color="cccccc" w:space="0" w:sz="5" w:val="single"/>
+            </w:tcBorders>
+            <w:tcMar>
+              <w:top w:w="40.0" w:type="dxa"/>
+              <w:left w:w="40.0" w:type="dxa"/>
+              <w:bottom w:w="40.0" w:type="dxa"/>
+              <w:right w:w="40.0" w:type="dxa"/>
+            </w:tcMar>
+            <w:vAlign w:val="bottom"/>
+          </w:tcPr>
+          <w:p>
+            <w:pPr>
+              <w:widowControl w:val="0"/>
+              <w:rPr>
+                <w:b w:val="1"/>
+                <w:sz w:val="20"/>
+                <w:szCs w:val="20"/>
+              </w:rPr>
+            </w:pPr>
+            <w:r>
+              <w:rPr>
+                <w:b w:val="1"/>
+                <w:sz w:val="20"/>
+                <w:szCs w:val="20"/>
+                <w:rtl w:val="0"/>
+              </w:rPr>
+              <w:t xml:space="preserve">Accuracy All Editions WHO</w:t>
+            </w:r>
+          </w:p>
+        </w:tc>
+      </w:tr>
+      <w:tr>
+        <w:trPr>
+          <w:cantSplit w:val="0"/>
+          <w:trHeight w:val="330" w:hRule="atLeast"/>
+          <w:tblHeader w:val="0"/>
+        </w:trPr>
+        <w:tc>
+          <w:tcPr>
+            <w:tcBorders>
+              <w:top w:color="cccccc" w:space="0" w:sz="5" w:val="single"/>
+              <w:left w:color="cccccc" w:space="0" w:sz="5" w:val="single"/>
+              <w:bottom w:color="cccccc" w:space="0" w:sz="5" w:val="single"/>
+              <w:right w:color="cccccc" w:space="0" w:sz="5" w:val="single"/>
+            </w:tcBorders>
+            <w:tcMar>
+              <w:top w:w="40.0" w:type="dxa"/>
+              <w:left w:w="40.0" w:type="dxa"/>
+              <w:bottom w:w="40.0" w:type="dxa"/>
+              <w:right w:w="40.0" w:type="dxa"/>
+            </w:tcMar>
+            <w:vAlign w:val="bottom"/>
+          </w:tcPr>
+          <w:p>
+            <w:pPr>
+              <w:widowControl w:val="0"/>
+              <w:jc w:val="right"/>
+              <w:rPr>
+                <w:sz w:val="20"/>
+                <w:szCs w:val="20"/>
+              </w:rPr>
+            </w:pPr>
+            <w:r>
+              <w:rPr>
+                <w:sz w:val="20"/>
+                <w:szCs w:val="20"/>
+                <w:rtl w:val="0"/>
+              </w:rPr>
+              <w:t xml:space="preserve">1</w:t>
+            </w:r>
+          </w:p>
+        </w:tc>
+        <w:tc>
+          <w:tcPr>
+            <w:tcBorders>
+              <w:top w:color="cccccc" w:space="0" w:sz="5" w:val="single"/>
+              <w:left w:color="cccccc" w:space="0" w:sz="5" w:val="single"/>
+              <w:bottom w:color="cccccc" w:space="0" w:sz="5" w:val="single"/>
+              <w:right w:color="cccccc" w:space="0" w:sz="5" w:val="single"/>
+            </w:tcBorders>
+            <w:tcMar>
+              <w:top w:w="40.0" w:type="dxa"/>
+              <w:left w:w="40.0" w:type="dxa"/>
+              <w:bottom w:w="40.0" w:type="dxa"/>
+              <w:right w:w="40.0" w:type="dxa"/>
+            </w:tcMar>
+            <w:vAlign w:val="bottom"/>
+          </w:tcPr>
+          <w:p>
+            <w:pPr>
+              <w:widowControl w:val="0"/>
+              <w:rPr>
+                <w:sz w:val="20"/>
+                <w:szCs w:val="20"/>
+              </w:rPr>
+            </w:pPr>
+            <w:r>
+              <w:rPr>
+                <w:sz w:val="20"/>
+                <w:szCs w:val="20"/>
+                <w:rtl w:val="0"/>
+              </w:rPr>
+              <w:t xml:space="preserve">Embedding</w:t>
+            </w:r>
+          </w:p>
+        </w:tc>
+        <w:tc>
+          <w:tcPr>
+            <w:tcBorders>
+              <w:top w:color="cccccc" w:space="0" w:sz="7" w:val="single"/>
+              <w:left w:color="cccccc" w:space="0" w:sz="7" w:val="single"/>
+              <w:bottom w:color="cccccc" w:space="0" w:sz="7" w:val="single"/>
+              <w:right w:color="cccccc" w:space="0" w:sz="7" w:val="single"/>
+            </w:tcBorders>
+            <w:tcMar>
+              <w:top w:w="40.0" w:type="dxa"/>
+              <w:left w:w="40.0" w:type="dxa"/>
+              <w:bottom w:w="40.0" w:type="dxa"/>
+              <w:right w:w="40.0" w:type="dxa"/>
+            </w:tcMar>
+            <w:vAlign w:val="bottom"/>
+          </w:tcPr>
+          <w:p>
+            <w:pPr>
+              <w:widowControl w:val="0"/>
+              <w:rPr>
+                <w:sz w:val="20"/>
+                <w:szCs w:val="20"/>
+              </w:rPr>
+            </w:pPr>
+            <w:r>
+              <w:rPr>
+                <w:sz w:val="20"/>
+                <w:szCs w:val="20"/>
+                <w:rtl w:val="0"/>
+              </w:rPr>
+              <w:t xml:space="preserve">LTE-3 + Euclidean Dist</w:t>
+            </w:r>
+          </w:p>
+        </w:tc>
+        <w:tc>
+          <w:tcPr>
+            <w:tcBorders>
+              <w:top w:color="cccccc" w:space="0" w:sz="7" w:val="single"/>
+              <w:left w:color="cccccc" w:space="0" w:sz="7" w:val="single"/>
+              <w:bottom w:color="d6dadc" w:space="0" w:sz="7" w:val="single"/>
+              <w:right w:color="d6dadc" w:space="0" w:sz="7" w:val="single"/>
+            </w:tcBorders>
+            <w:tcMar>
+              <w:top w:w="40.0" w:type="dxa"/>
+              <w:left w:w="40.0" w:type="dxa"/>
+              <w:bottom w:w="40.0" w:type="dxa"/>
+              <w:right w:w="40.0" w:type="dxa"/>
+            </w:tcMar>
+            <w:vAlign w:val="bottom"/>
+          </w:tcPr>
+          <w:p>
+            <w:pPr>
+              <w:widowControl w:val="0"/>
+              <w:jc w:val="right"/>
+              <w:rPr>
+                <w:sz w:val="20"/>
+                <w:szCs w:val="20"/>
+              </w:rPr>
+            </w:pPr>
+            <w:r>
+              <w:rPr>
+                <w:sz w:val="20"/>
+                <w:szCs w:val="20"/>
+                <w:rtl w:val="0"/>
+              </w:rPr>
+              <w:t xml:space="preserve">0.6851521</w:t>
+            </w:r>
+          </w:p>
+        </w:tc>
+      </w:tr>
+      <w:tr>
+        <w:trPr>
+          <w:cantSplit w:val="0"/>
+          <w:trHeight w:val="315" w:hRule="atLeast"/>
+          <w:tblHeader w:val="0"/>
+        </w:trPr>
+        <w:tc>
+          <w:tcPr>
+            <w:tcBorders>
+              <w:top w:color="cccccc" w:space="0" w:sz="5" w:val="single"/>
+              <w:left w:color="cccccc" w:space="0" w:sz="5" w:val="single"/>
+              <w:bottom w:color="cccccc" w:space="0" w:sz="5" w:val="single"/>
+              <w:right w:color="cccccc" w:space="0" w:sz="5" w:val="single"/>
+            </w:tcBorders>
+            <w:tcMar>
+              <w:top w:w="40.0" w:type="dxa"/>
+              <w:left w:w="40.0" w:type="dxa"/>
+              <w:bottom w:w="40.0" w:type="dxa"/>
+              <w:right w:w="40.0" w:type="dxa"/>
+            </w:tcMar>
+            <w:vAlign w:val="bottom"/>
+          </w:tcPr>
+          <w:p>
+            <w:pPr>
+              <w:widowControl w:val="0"/>
+              <w:jc w:val="right"/>
+              <w:rPr>
+                <w:sz w:val="20"/>
+                <w:szCs w:val="20"/>
+              </w:rPr>
+            </w:pPr>
+            <w:r>
+              <w:rPr>
+                <w:sz w:val="20"/>
+                <w:szCs w:val="20"/>
+                <w:rtl w:val="0"/>
+              </w:rPr>
+              <w:t xml:space="preserve">2</w:t>
+            </w:r>
+          </w:p>
+        </w:tc>
+        <w:tc>
+          <w:tcPr>
+            <w:tcBorders>
+              <w:top w:color="cccccc" w:space="0" w:sz="5" w:val="single"/>
+              <w:left w:color="cccccc" w:space="0" w:sz="5" w:val="single"/>
+              <w:bottom w:color="cccccc" w:space="0" w:sz="5" w:val="single"/>
+              <w:right w:color="cccccc" w:space="0" w:sz="5" w:val="single"/>
+            </w:tcBorders>
+            <w:tcMar>
+              <w:top w:w="40.0" w:type="dxa"/>
+              <w:left w:w="40.0" w:type="dxa"/>
+              <w:bottom w:w="40.0" w:type="dxa"/>
+              <w:right w:w="40.0" w:type="dxa"/>
+            </w:tcMar>
+            <w:vAlign w:val="bottom"/>
+          </w:tcPr>
+          <w:p>
+            <w:pPr>
+              <w:widowControl w:val="0"/>
+              <w:rPr>
+                <w:sz w:val="20"/>
+                <w:szCs w:val="20"/>
+              </w:rPr>
+            </w:pPr>
+            <w:r>
+              <w:rPr>
+                <w:sz w:val="20"/>
+                <w:szCs w:val="20"/>
+                <w:rtl w:val="0"/>
+              </w:rPr>
+              <w:t xml:space="preserve">Embedding</w:t>
+            </w:r>
+          </w:p>
+        </w:tc>
+        <w:tc>
+          <w:tcPr>
+            <w:tcBorders>
+              <w:top w:color="cccccc" w:space="0" w:sz="7" w:val="single"/>
+              <w:left w:color="d6dadc" w:space="0" w:sz="7" w:val="single"/>
+              <w:bottom w:color="d6dadc" w:space="0" w:sz="7" w:val="single"/>
+              <w:right w:color="d6dadc" w:space="0" w:sz="7" w:val="single"/>
+            </w:tcBorders>
+            <w:tcMar>
+              <w:top w:w="40.0" w:type="dxa"/>
+              <w:left w:w="40.0" w:type="dxa"/>
+              <w:bottom w:w="40.0" w:type="dxa"/>
+              <w:right w:w="40.0" w:type="dxa"/>
+            </w:tcMar>
+            <w:vAlign w:val="bottom"/>
+          </w:tcPr>
+          <w:p>
+            <w:pPr>
+              <w:widowControl w:val="0"/>
+              <w:rPr>
+                <w:sz w:val="20"/>
+                <w:szCs w:val="20"/>
+              </w:rPr>
+            </w:pPr>
+            <w:r>
+              <w:rPr>
+                <w:sz w:val="20"/>
+                <w:szCs w:val="20"/>
+                <w:rtl w:val="0"/>
+              </w:rPr>
+              <w:t xml:space="preserve">LTE-3 + AP</w:t>
+            </w:r>
+          </w:p>
+        </w:tc>
+        <w:tc>
+          <w:tcPr>
+            <w:tcBorders>
+              <w:top w:color="cccccc" w:space="0" w:sz="7" w:val="single"/>
+              <w:left w:color="d6dadc" w:space="0" w:sz="7" w:val="single"/>
+              <w:bottom w:color="d6dadc" w:space="0" w:sz="7" w:val="single"/>
+              <w:right w:color="d6dadc" w:space="0" w:sz="7" w:val="single"/>
+            </w:tcBorders>
+            <w:tcMar>
+              <w:top w:w="40.0" w:type="dxa"/>
+              <w:left w:w="40.0" w:type="dxa"/>
+              <w:bottom w:w="40.0" w:type="dxa"/>
+              <w:right w:w="40.0" w:type="dxa"/>
+            </w:tcMar>
+            <w:vAlign w:val="bottom"/>
+          </w:tcPr>
+          <w:p>
+            <w:pPr>
+              <w:widowControl w:val="0"/>
+              <w:jc w:val="right"/>
+              <w:rPr>
+                <w:sz w:val="20"/>
+                <w:szCs w:val="20"/>
+              </w:rPr>
+            </w:pPr>
+            <w:r>
+              <w:rPr>
+                <w:sz w:val="20"/>
+                <w:szCs w:val="20"/>
+                <w:rtl w:val="0"/>
+              </w:rPr>
+              <w:t xml:space="preserve">0.6708408</w:t>
+            </w:r>
+          </w:p>
+        </w:tc>
+      </w:tr>
+      <w:tr>
+        <w:trPr>
+          <w:cantSplit w:val="0"/>
+          <w:trHeight w:val="210" w:hRule="atLeast"/>
+          <w:tblHeader w:val="0"/>
+        </w:trPr>
+        <w:tc>
+          <w:tcPr>
+            <w:tcBorders>
+              <w:top w:color="cccccc" w:space="0" w:sz="5" w:val="single"/>
+              <w:left w:color="cccccc" w:space="0" w:sz="5" w:val="single"/>
+              <w:bottom w:color="cccccc" w:space="0" w:sz="5" w:val="single"/>
+              <w:right w:color="cccccc" w:space="0" w:sz="5" w:val="single"/>
+            </w:tcBorders>
+            <w:tcMar>
+              <w:top w:w="40.0" w:type="dxa"/>
+              <w:left w:w="40.0" w:type="dxa"/>
+              <w:bottom w:w="40.0" w:type="dxa"/>
+              <w:right w:w="40.0" w:type="dxa"/>
+            </w:tcMar>
+            <w:vAlign w:val="bottom"/>
+          </w:tcPr>
+          <w:p>
+            <w:pPr>
+              <w:widowControl w:val="0"/>
+              <w:jc w:val="right"/>
+              <w:rPr>
+                <w:sz w:val="20"/>
+                <w:szCs w:val="20"/>
+              </w:rPr>
+            </w:pPr>
+            <w:r>
+              <w:rPr>
+                <w:sz w:val="20"/>
+                <w:szCs w:val="20"/>
+                <w:rtl w:val="0"/>
+              </w:rPr>
+              <w:t xml:space="preserve">3</w:t>
+            </w:r>
+          </w:p>
+        </w:tc>
+        <w:tc>
+          <w:tcPr>
+            <w:tcBorders>
+              <w:top w:color="cccccc" w:space="0" w:sz="5" w:val="single"/>
+              <w:left w:color="cccccc" w:space="0" w:sz="5" w:val="single"/>
+              <w:bottom w:color="cccccc" w:space="0" w:sz="5" w:val="single"/>
+              <w:right w:color="cccccc" w:space="0" w:sz="5" w:val="single"/>
+            </w:tcBorders>
+            <w:tcMar>
+              <w:top w:w="40.0" w:type="dxa"/>
+              <w:left w:w="40.0" w:type="dxa"/>
+              <w:bottom w:w="40.0" w:type="dxa"/>
+              <w:right w:w="40.0" w:type="dxa"/>
+            </w:tcMar>
+            <w:vAlign w:val="bottom"/>
+          </w:tcPr>
+          <w:p>
+            <w:pPr>
+              <w:widowControl w:val="0"/>
+              <w:rPr>
+                <w:sz w:val="20"/>
+                <w:szCs w:val="20"/>
+              </w:rPr>
+            </w:pPr>
+            <w:r>
+              <w:rPr>
+                <w:sz w:val="20"/>
+                <w:szCs w:val="20"/>
+                <w:rtl w:val="0"/>
+              </w:rPr>
+              <w:t xml:space="preserve">Embedding</w:t>
+            </w:r>
+          </w:p>
+        </w:tc>
+        <w:tc>
+          <w:tcPr>
+            <w:tcBorders>
+              <w:top w:color="cccccc" w:space="0" w:sz="7" w:val="single"/>
+              <w:left w:color="d6dadc" w:space="0" w:sz="7" w:val="single"/>
+              <w:bottom w:color="d6dadc" w:space="0" w:sz="7" w:val="single"/>
+              <w:right w:color="d6dadc" w:space="0" w:sz="7" w:val="single"/>
+            </w:tcBorders>
+            <w:tcMar>
+              <w:top w:w="40.0" w:type="dxa"/>
+              <w:left w:w="40.0" w:type="dxa"/>
+              <w:bottom w:w="40.0" w:type="dxa"/>
+              <w:right w:w="40.0" w:type="dxa"/>
+            </w:tcMar>
+            <w:vAlign w:val="bottom"/>
+          </w:tcPr>
+          <w:p>
+            <w:pPr>
+              <w:widowControl w:val="0"/>
+              <w:rPr>
+                <w:sz w:val="20"/>
+                <w:szCs w:val="20"/>
+              </w:rPr>
+            </w:pPr>
+            <w:r>
+              <w:rPr>
+                <w:sz w:val="20"/>
+                <w:szCs w:val="20"/>
+                <w:rtl w:val="0"/>
+              </w:rPr>
+              <w:t xml:space="preserve">ADA002 + Euclidean Dist</w:t>
+            </w:r>
+          </w:p>
+        </w:tc>
+        <w:tc>
+          <w:tcPr>
+            <w:tcBorders>
+              <w:top w:color="cccccc" w:space="0" w:sz="7" w:val="single"/>
+              <w:left w:color="d6dadc" w:space="0" w:sz="7" w:val="single"/>
+              <w:bottom w:color="d6dadc" w:space="0" w:sz="7" w:val="single"/>
+              <w:right w:color="d6dadc" w:space="0" w:sz="7" w:val="single"/>
+            </w:tcBorders>
+            <w:tcMar>
+              <w:top w:w="40.0" w:type="dxa"/>
+              <w:left w:w="40.0" w:type="dxa"/>
+              <w:bottom w:w="40.0" w:type="dxa"/>
+              <w:right w:w="40.0" w:type="dxa"/>
+            </w:tcMar>
+            <w:vAlign w:val="bottom"/>
+          </w:tcPr>
+          <w:p>
+            <w:pPr>
+              <w:widowControl w:val="0"/>
+              <w:jc w:val="right"/>
+              <w:rPr>
+                <w:sz w:val="20"/>
+                <w:szCs w:val="20"/>
+              </w:rPr>
+            </w:pPr>
+            <w:r>
+              <w:rPr>
+                <w:sz w:val="20"/>
+                <w:szCs w:val="20"/>
+                <w:rtl w:val="0"/>
+              </w:rPr>
+              <w:t xml:space="preserve">0.6618962</w:t>
+            </w:r>
+          </w:p>
+        </w:tc>
+      </w:tr>
+      <w:tr>
+        <w:trPr>
+          <w:cantSplit w:val="0"/>
+          <w:trHeight w:val="315" w:hRule="atLeast"/>
+          <w:tblHeader w:val="0"/>
+        </w:trPr>
+        <w:tc>
+          <w:tcPr>
+            <w:tcBorders>
+              <w:top w:color="cccccc" w:space="0" w:sz="5" w:val="single"/>
+              <w:left w:color="cccccc" w:space="0" w:sz="5" w:val="single"/>
+              <w:bottom w:color="cccccc" w:space="0" w:sz="5" w:val="single"/>
+              <w:right w:color="cccccc" w:space="0" w:sz="5" w:val="single"/>
+            </w:tcBorders>
+            <w:tcMar>
+              <w:top w:w="40.0" w:type="dxa"/>
+              <w:left w:w="40.0" w:type="dxa"/>
+              <w:bottom w:w="40.0" w:type="dxa"/>
+              <w:right w:w="40.0" w:type="dxa"/>
+            </w:tcMar>
+            <w:vAlign w:val="bottom"/>
+          </w:tcPr>
+          <w:p>
+            <w:pPr>
+              <w:widowControl w:val="0"/>
+              <w:jc w:val="right"/>
+              <w:rPr>
+                <w:sz w:val="20"/>
+                <w:szCs w:val="20"/>
+              </w:rPr>
+            </w:pPr>
+            <w:r>
+              <w:rPr>
+                <w:sz w:val="20"/>
+                <w:szCs w:val="20"/>
+                <w:rtl w:val="0"/>
+              </w:rPr>
+              <w:t xml:space="preserve">4</w:t>
+            </w:r>
+          </w:p>
+        </w:tc>
+        <w:tc>
+          <w:tcPr>
+            <w:tcBorders>
+              <w:top w:color="cccccc" w:space="0" w:sz="5" w:val="single"/>
+              <w:left w:color="cccccc" w:space="0" w:sz="5" w:val="single"/>
+              <w:bottom w:color="cccccc" w:space="0" w:sz="5" w:val="single"/>
+              <w:right w:color="cccccc" w:space="0" w:sz="5" w:val="single"/>
+            </w:tcBorders>
+            <w:tcMar>
+              <w:top w:w="40.0" w:type="dxa"/>
+              <w:left w:w="40.0" w:type="dxa"/>
+              <w:bottom w:w="40.0" w:type="dxa"/>
+              <w:right w:w="40.0" w:type="dxa"/>
+            </w:tcMar>
+            <w:vAlign w:val="bottom"/>
+          </w:tcPr>
+          <w:p>
+            <w:pPr>
+              <w:widowControl w:val="0"/>
+              <w:rPr>
+                <w:sz w:val="20"/>
+                <w:szCs w:val="20"/>
+              </w:rPr>
+            </w:pPr>
+            <w:r>
+              <w:rPr>
+                <w:sz w:val="20"/>
+                <w:szCs w:val="20"/>
+                <w:rtl w:val="0"/>
+              </w:rPr>
+              <w:t xml:space="preserve">Embedding</w:t>
+            </w:r>
+          </w:p>
+        </w:tc>
+        <w:tc>
+          <w:tcPr>
+            <w:tcBorders>
+              <w:top w:color="cccccc" w:space="0" w:sz="7" w:val="single"/>
+              <w:left w:color="d6dadc" w:space="0" w:sz="7" w:val="single"/>
+              <w:bottom w:color="cccccc" w:space="0" w:sz="7" w:val="single"/>
+              <w:right w:color="cccccc" w:space="0" w:sz="7" w:val="single"/>
+            </w:tcBorders>
+            <w:tcMar>
+              <w:top w:w="40.0" w:type="dxa"/>
+              <w:left w:w="40.0" w:type="dxa"/>
+              <w:bottom w:w="40.0" w:type="dxa"/>
+              <w:right w:w="40.0" w:type="dxa"/>
+            </w:tcMar>
+            <w:vAlign w:val="bottom"/>
+          </w:tcPr>
+          <w:p>
+            <w:pPr>
+              <w:widowControl w:val="0"/>
+              <w:rPr>
+                <w:sz w:val="20"/>
+                <w:szCs w:val="20"/>
+              </w:rPr>
+            </w:pPr>
+            <w:r>
+              <w:rPr>
+                <w:sz w:val="20"/>
+                <w:szCs w:val="20"/>
+                <w:rtl w:val="0"/>
+              </w:rPr>
+              <w:t xml:space="preserve">ADA002 + AP</w:t>
+            </w:r>
+          </w:p>
+        </w:tc>
+        <w:tc>
+          <w:tcPr>
+            <w:tcBorders>
+              <w:top w:color="cccccc" w:space="0" w:sz="7" w:val="single"/>
+              <w:left w:color="cccccc" w:space="0" w:sz="7" w:val="single"/>
+              <w:bottom w:color="d6dadc" w:space="0" w:sz="7" w:val="single"/>
+              <w:right w:color="d6dadc" w:space="0" w:sz="7" w:val="single"/>
+            </w:tcBorders>
+            <w:tcMar>
+              <w:top w:w="40.0" w:type="dxa"/>
+              <w:left w:w="40.0" w:type="dxa"/>
+              <w:bottom w:w="40.0" w:type="dxa"/>
+              <w:right w:w="40.0" w:type="dxa"/>
+            </w:tcMar>
+            <w:vAlign w:val="bottom"/>
+          </w:tcPr>
+          <w:p>
+            <w:pPr>
+              <w:widowControl w:val="0"/>
+              <w:jc w:val="right"/>
+              <w:rPr>
+                <w:sz w:val="20"/>
+                <w:szCs w:val="20"/>
+              </w:rPr>
+            </w:pPr>
+            <w:r>
+              <w:rPr>
+                <w:sz w:val="20"/>
+                <w:szCs w:val="20"/>
+                <w:rtl w:val="0"/>
+              </w:rPr>
+              <w:t xml:space="preserve">0.6466905</w:t>
+            </w:r>
+          </w:p>
+        </w:tc>
+      </w:tr>
+      <w:tr>
+        <w:trPr>
+          <w:cantSplit w:val="0"/>
+          <w:trHeight w:val="255" w:hRule="atLeast"/>
+          <w:tblHeader w:val="0"/>
+        </w:trPr>
+        <w:tc>
+          <w:tcPr>
+            <w:tcBorders>
+              <w:top w:color="cccccc" w:space="0" w:sz="5" w:val="single"/>
+              <w:left w:color="cccccc" w:space="0" w:sz="5" w:val="single"/>
+              <w:bottom w:color="cccccc" w:space="0" w:sz="5" w:val="single"/>
+              <w:right w:color="cccccc" w:space="0" w:sz="5" w:val="single"/>
+            </w:tcBorders>
+            <w:tcMar>
+              <w:top w:w="40.0" w:type="dxa"/>
+              <w:left w:w="40.0" w:type="dxa"/>
+              <w:bottom w:w="40.0" w:type="dxa"/>
+              <w:right w:w="40.0" w:type="dxa"/>
+            </w:tcMar>
+            <w:vAlign w:val="bottom"/>
+          </w:tcPr>
+          <w:p>
+            <w:pPr>
+              <w:widowControl w:val="0"/>
+              <w:jc w:val="right"/>
+              <w:rPr>
+                <w:sz w:val="20"/>
+                <w:szCs w:val="20"/>
+              </w:rPr>
+            </w:pPr>
+            <w:r>
+              <w:rPr>
+                <w:sz w:val="20"/>
+                <w:szCs w:val="20"/>
+                <w:rtl w:val="0"/>
+              </w:rPr>
+              <w:t xml:space="preserve">5</w:t>
+            </w:r>
+          </w:p>
+        </w:tc>
+        <w:tc>
+          <w:tcPr>
+            <w:tcBorders>
+              <w:top w:color="cccccc" w:space="0" w:sz="5" w:val="single"/>
+              <w:left w:color="cccccc" w:space="0" w:sz="5" w:val="single"/>
+              <w:bottom w:color="cccccc" w:space="0" w:sz="5" w:val="single"/>
+              <w:right w:color="cccccc" w:space="0" w:sz="5" w:val="single"/>
+            </w:tcBorders>
+            <w:tcMar>
+              <w:top w:w="40.0" w:type="dxa"/>
+              <w:left w:w="40.0" w:type="dxa"/>
+              <w:bottom w:w="40.0" w:type="dxa"/>
+              <w:right w:w="40.0" w:type="dxa"/>
+            </w:tcMar>
+            <w:vAlign w:val="bottom"/>
+          </w:tcPr>
+          <w:p>
+            <w:pPr>
+              <w:widowControl w:val="0"/>
+              <w:rPr>
+                <w:sz w:val="20"/>
+                <w:szCs w:val="20"/>
+              </w:rPr>
+            </w:pPr>
+            <w:r>
+              <w:rPr>
+                <w:sz w:val="20"/>
+                <w:szCs w:val="20"/>
+                <w:rtl w:val="0"/>
+              </w:rPr>
+              <w:t xml:space="preserve">Embedding</w:t>
+            </w:r>
+          </w:p>
+        </w:tc>
+        <w:tc>
+          <w:tcPr>
+            <w:tcBorders>
+              <w:top w:color="cccccc" w:space="0" w:sz="7" w:val="single"/>
+              <w:left w:color="d6dadc" w:space="0" w:sz="7" w:val="single"/>
+              <w:bottom w:color="d6dadc" w:space="0" w:sz="7" w:val="single"/>
+              <w:right w:color="d6dadc" w:space="0" w:sz="7" w:val="single"/>
+            </w:tcBorders>
+            <w:tcMar>
+              <w:top w:w="40.0" w:type="dxa"/>
+              <w:left w:w="40.0" w:type="dxa"/>
+              <w:bottom w:w="40.0" w:type="dxa"/>
+              <w:right w:w="40.0" w:type="dxa"/>
+            </w:tcMar>
+            <w:vAlign w:val="bottom"/>
+          </w:tcPr>
+          <w:p>
+            <w:pPr>
+              <w:widowControl w:val="0"/>
+              <w:rPr>
+                <w:sz w:val="20"/>
+                <w:szCs w:val="20"/>
+              </w:rPr>
+            </w:pPr>
+            <w:r>
+              <w:rPr>
+                <w:sz w:val="20"/>
+                <w:szCs w:val="20"/>
+                <w:rtl w:val="0"/>
+              </w:rPr>
+              <w:t xml:space="preserve">LTE-3 + KMeans</w:t>
+            </w:r>
+          </w:p>
+        </w:tc>
+        <w:tc>
+          <w:tcPr>
+            <w:tcBorders>
+              <w:top w:color="cccccc" w:space="0" w:sz="7" w:val="single"/>
+              <w:left w:color="d6dadc" w:space="0" w:sz="7" w:val="single"/>
+              <w:bottom w:color="d6dadc" w:space="0" w:sz="7" w:val="single"/>
+              <w:right w:color="d6dadc" w:space="0" w:sz="7" w:val="single"/>
+            </w:tcBorders>
+            <w:tcMar>
+              <w:top w:w="40.0" w:type="dxa"/>
+              <w:left w:w="40.0" w:type="dxa"/>
+              <w:bottom w:w="40.0" w:type="dxa"/>
+              <w:right w:w="40.0" w:type="dxa"/>
+            </w:tcMar>
+            <w:vAlign w:val="bottom"/>
+          </w:tcPr>
+          <w:p>
+            <w:pPr>
+              <w:widowControl w:val="0"/>
+              <w:jc w:val="right"/>
+              <w:rPr>
+                <w:sz w:val="20"/>
+                <w:szCs w:val="20"/>
+              </w:rPr>
+            </w:pPr>
+            <w:r>
+              <w:rPr>
+                <w:sz w:val="20"/>
+                <w:szCs w:val="20"/>
+                <w:rtl w:val="0"/>
+              </w:rPr>
+              <w:t xml:space="preserve">0.6449016</w:t>
+            </w:r>
+          </w:p>
+        </w:tc>
+      </w:tr>
+      <w:tr>
+        <w:trPr>
+          <w:cantSplit w:val="0"/>
+          <w:trHeight w:val="270" w:hRule="atLeast"/>
+          <w:tblHeader w:val="0"/>
+        </w:trPr>
+        <w:tc>
+          <w:tcPr>
+            <w:tcBorders>
+              <w:top w:color="cccccc" w:space="0" w:sz="5" w:val="single"/>
+              <w:left w:color="cccccc" w:space="0" w:sz="5" w:val="single"/>
+              <w:bottom w:color="cccccc" w:space="0" w:sz="5" w:val="single"/>
+              <w:right w:color="cccccc" w:space="0" w:sz="5" w:val="single"/>
+            </w:tcBorders>
+            <w:tcMar>
+              <w:top w:w="40.0" w:type="dxa"/>
+              <w:left w:w="40.0" w:type="dxa"/>
+              <w:bottom w:w="40.0" w:type="dxa"/>
+              <w:right w:w="40.0" w:type="dxa"/>
+            </w:tcMar>
+            <w:vAlign w:val="bottom"/>
+          </w:tcPr>
+          <w:p>
+            <w:pPr>
+              <w:widowControl w:val="0"/>
+              <w:jc w:val="right"/>
+              <w:rPr>
+                <w:sz w:val="20"/>
+                <w:szCs w:val="20"/>
+              </w:rPr>
+            </w:pPr>
+            <w:r>
+              <w:rPr>
+                <w:sz w:val="20"/>
+                <w:szCs w:val="20"/>
+                <w:rtl w:val="0"/>
+              </w:rPr>
+              <w:t xml:space="preserve">6</w:t>
+            </w:r>
+          </w:p>
+        </w:tc>
+        <w:tc>
+          <w:tcPr>
+            <w:tcBorders>
+              <w:top w:color="cccccc" w:space="0" w:sz="5" w:val="single"/>
+              <w:left w:color="cccccc" w:space="0" w:sz="5" w:val="single"/>
+              <w:bottom w:color="cccccc" w:space="0" w:sz="5" w:val="single"/>
+              <w:right w:color="cccccc" w:space="0" w:sz="5" w:val="single"/>
+            </w:tcBorders>
+            <w:tcMar>
+              <w:top w:w="40.0" w:type="dxa"/>
+              <w:left w:w="40.0" w:type="dxa"/>
+              <w:bottom w:w="40.0" w:type="dxa"/>
+              <w:right w:w="40.0" w:type="dxa"/>
+            </w:tcMar>
+            <w:vAlign w:val="bottom"/>
+          </w:tcPr>
+          <w:p>
+            <w:pPr>
+              <w:widowControl w:val="0"/>
+              <w:rPr>
+                <w:sz w:val="20"/>
+                <w:szCs w:val="20"/>
+              </w:rPr>
+            </w:pPr>
+            <w:r>
+              <w:rPr>
+                <w:sz w:val="20"/>
+                <w:szCs w:val="20"/>
+                <w:rtl w:val="0"/>
+              </w:rPr>
+              <w:t xml:space="preserve">Embedding</w:t>
+            </w:r>
+          </w:p>
+        </w:tc>
+        <w:tc>
+          <w:tcPr>
+            <w:tcBorders>
+              <w:top w:color="cccccc" w:space="0" w:sz="7" w:val="single"/>
+              <w:left w:color="d6dadc" w:space="0" w:sz="7" w:val="single"/>
+              <w:bottom w:color="d6dadc" w:space="0" w:sz="7" w:val="single"/>
+              <w:right w:color="d6dadc" w:space="0" w:sz="7" w:val="single"/>
+            </w:tcBorders>
+            <w:tcMar>
+              <w:top w:w="40.0" w:type="dxa"/>
+              <w:left w:w="40.0" w:type="dxa"/>
+              <w:bottom w:w="40.0" w:type="dxa"/>
+              <w:right w:w="40.0" w:type="dxa"/>
+            </w:tcMar>
+            <w:vAlign w:val="bottom"/>
+          </w:tcPr>
+          <w:p>
+            <w:pPr>
+              <w:widowControl w:val="0"/>
+              <w:rPr>
+                <w:sz w:val="20"/>
+                <w:szCs w:val="20"/>
+              </w:rPr>
+            </w:pPr>
+            <w:r>
+              <w:rPr>
+                <w:sz w:val="20"/>
+                <w:szCs w:val="20"/>
+                <w:rtl w:val="0"/>
+              </w:rPr>
+              <w:t xml:space="preserve">ADA002 + KMeans</w:t>
+            </w:r>
+          </w:p>
+        </w:tc>
+        <w:tc>
+          <w:tcPr>
+            <w:tcBorders>
+              <w:top w:color="cccccc" w:space="0" w:sz="7" w:val="single"/>
+              <w:left w:color="d6dadc" w:space="0" w:sz="7" w:val="single"/>
+              <w:bottom w:color="d6dadc" w:space="0" w:sz="7" w:val="single"/>
+              <w:right w:color="d6dadc" w:space="0" w:sz="7" w:val="single"/>
+            </w:tcBorders>
+            <w:tcMar>
+              <w:top w:w="40.0" w:type="dxa"/>
+              <w:left w:w="40.0" w:type="dxa"/>
+              <w:bottom w:w="40.0" w:type="dxa"/>
+              <w:right w:w="40.0" w:type="dxa"/>
+            </w:tcMar>
+            <w:vAlign w:val="bottom"/>
+          </w:tcPr>
+          <w:p>
+            <w:pPr>
+              <w:widowControl w:val="0"/>
+              <w:jc w:val="right"/>
+              <w:rPr>
+                <w:sz w:val="20"/>
+                <w:szCs w:val="20"/>
+              </w:rPr>
+            </w:pPr>
+            <w:r>
+              <w:rPr>
+                <w:sz w:val="20"/>
+                <w:szCs w:val="20"/>
+                <w:rtl w:val="0"/>
+              </w:rPr>
+              <w:t xml:space="preserve">0.6359571</w:t>
+            </w:r>
+          </w:p>
+        </w:tc>
+      </w:tr>
+      <w:tr>
+        <w:trPr>
+          <w:cantSplit w:val="0"/>
+          <w:trHeight w:val="315" w:hRule="atLeast"/>
+          <w:tblHeader w:val="0"/>
+        </w:trPr>
+        <w:tc>
+          <w:tcPr>
+            <w:tcBorders>
+              <w:top w:color="cccccc" w:space="0" w:sz="5" w:val="single"/>
+              <w:left w:color="cccccc" w:space="0" w:sz="5" w:val="single"/>
+              <w:bottom w:color="cccccc" w:space="0" w:sz="5" w:val="single"/>
+              <w:right w:color="cccccc" w:space="0" w:sz="5" w:val="single"/>
+            </w:tcBorders>
+            <w:tcMar>
+              <w:top w:w="40.0" w:type="dxa"/>
+              <w:left w:w="40.0" w:type="dxa"/>
+              <w:bottom w:w="40.0" w:type="dxa"/>
+              <w:right w:w="40.0" w:type="dxa"/>
+            </w:tcMar>
+            <w:vAlign w:val="bottom"/>
+          </w:tcPr>
+          <w:p>
+            <w:pPr>
+              <w:widowControl w:val="0"/>
+              <w:jc w:val="right"/>
+              <w:rPr>
+                <w:sz w:val="20"/>
+                <w:szCs w:val="20"/>
+              </w:rPr>
+            </w:pPr>
+            <w:r>
+              <w:rPr>
+                <w:sz w:val="20"/>
+                <w:szCs w:val="20"/>
+                <w:rtl w:val="0"/>
+              </w:rPr>
+              <w:t xml:space="preserve">7</w:t>
+            </w:r>
+          </w:p>
+        </w:tc>
+        <w:tc>
+          <w:tcPr>
+            <w:tcBorders>
+              <w:top w:color="cccccc" w:space="0" w:sz="5" w:val="single"/>
+              <w:left w:color="cccccc" w:space="0" w:sz="5" w:val="single"/>
+              <w:bottom w:color="cccccc" w:space="0" w:sz="5" w:val="single"/>
+              <w:right w:color="cccccc" w:space="0" w:sz="5" w:val="single"/>
+            </w:tcBorders>
+            <w:tcMar>
+              <w:top w:w="40.0" w:type="dxa"/>
+              <w:left w:w="40.0" w:type="dxa"/>
+              <w:bottom w:w="40.0" w:type="dxa"/>
+              <w:right w:w="40.0" w:type="dxa"/>
+            </w:tcMar>
+            <w:vAlign w:val="bottom"/>
+          </w:tcPr>
+          <w:p>
+            <w:pPr>
+              <w:widowControl w:val="0"/>
+              <w:rPr>
+                <w:sz w:val="20"/>
+                <w:szCs w:val="20"/>
+              </w:rPr>
+            </w:pPr>
+            <w:r>
+              <w:rPr>
+                <w:sz w:val="20"/>
+                <w:szCs w:val="20"/>
+                <w:rtl w:val="0"/>
+              </w:rPr>
+              <w:t xml:space="preserve">Text Match</w:t>
+            </w:r>
+          </w:p>
+        </w:tc>
+        <w:tc>
+          <w:tcPr>
+            <w:tcBorders>
+              <w:top w:color="cccccc" w:space="0" w:sz="7" w:val="single"/>
+              <w:left w:color="d6dadc" w:space="0" w:sz="7" w:val="single"/>
+              <w:bottom w:color="cccccc" w:space="0" w:sz="7" w:val="single"/>
+              <w:right w:color="cccccc" w:space="0" w:sz="7" w:val="single"/>
+            </w:tcBorders>
+            <w:tcMar>
+              <w:top w:w="40.0" w:type="dxa"/>
+              <w:left w:w="40.0" w:type="dxa"/>
+              <w:bottom w:w="40.0" w:type="dxa"/>
+              <w:right w:w="40.0" w:type="dxa"/>
+            </w:tcMar>
+            <w:vAlign w:val="bottom"/>
+          </w:tcPr>
+          <w:p>
+            <w:pPr>
+              <w:widowControl w:val="0"/>
+              <w:rPr>
+                <w:sz w:val="20"/>
+                <w:szCs w:val="20"/>
+              </w:rPr>
+            </w:pPr>
+            <w:r>
+              <w:rPr>
+                <w:sz w:val="20"/>
+                <w:szCs w:val="20"/>
+                <w:rtl w:val="0"/>
+              </w:rPr>
+              <w:t xml:space="preserve">Levenshtein</w:t>
+            </w:r>
+          </w:p>
+        </w:tc>
+        <w:tc>
+          <w:tcPr>
+            <w:tcBorders>
+              <w:top w:color="cccccc" w:space="0" w:sz="7" w:val="single"/>
+              <w:left w:color="cccccc" w:space="0" w:sz="7" w:val="single"/>
+              <w:bottom w:color="d6dadc" w:space="0" w:sz="7" w:val="single"/>
+              <w:right w:color="d6dadc" w:space="0" w:sz="7" w:val="single"/>
+            </w:tcBorders>
+            <w:tcMar>
+              <w:top w:w="40.0" w:type="dxa"/>
+              <w:left w:w="40.0" w:type="dxa"/>
+              <w:bottom w:w="40.0" w:type="dxa"/>
+              <w:right w:w="40.0" w:type="dxa"/>
+            </w:tcMar>
+            <w:vAlign w:val="bottom"/>
+          </w:tcPr>
+          <w:p>
+            <w:pPr>
+              <w:widowControl w:val="0"/>
+              <w:jc w:val="right"/>
+              <w:rPr>
+                <w:sz w:val="20"/>
+                <w:szCs w:val="20"/>
+              </w:rPr>
+            </w:pPr>
+            <w:r>
+              <w:rPr>
+                <w:sz w:val="20"/>
+                <w:szCs w:val="20"/>
+                <w:rtl w:val="0"/>
+              </w:rPr>
+              <w:t xml:space="preserve">0.3246869</w:t>
+            </w:r>
+          </w:p>
+        </w:tc>
+      </w:tr>
+      <w:tr>
+        <w:trPr>
+          <w:cantSplit w:val="0"/>
+          <w:trHeight w:val="285" w:hRule="atLeast"/>
+          <w:tblHeader w:val="0"/>
+        </w:trPr>
+        <w:tc>
+          <w:tcPr>
+            <w:tcBorders>
+              <w:top w:color="cccccc" w:space="0" w:sz="5" w:val="single"/>
+              <w:left w:color="cccccc" w:space="0" w:sz="5" w:val="single"/>
+              <w:bottom w:color="cccccc" w:space="0" w:sz="5" w:val="single"/>
+              <w:right w:color="cccccc" w:space="0" w:sz="5" w:val="single"/>
+            </w:tcBorders>
+            <w:tcMar>
+              <w:top w:w="40.0" w:type="dxa"/>
+              <w:left w:w="40.0" w:type="dxa"/>
+              <w:bottom w:w="40.0" w:type="dxa"/>
+              <w:right w:w="40.0" w:type="dxa"/>
+            </w:tcMar>
+            <w:vAlign w:val="bottom"/>
+          </w:tcPr>
+          <w:p>
+            <w:pPr>
+              <w:widowControl w:val="0"/>
+              <w:jc w:val="right"/>
+              <w:rPr>
+                <w:sz w:val="20"/>
+                <w:szCs w:val="20"/>
+              </w:rPr>
+            </w:pPr>
+            <w:r>
+              <w:rPr>
+                <w:sz w:val="20"/>
+                <w:szCs w:val="20"/>
+                <w:rtl w:val="0"/>
+              </w:rPr>
+              <w:t xml:space="preserve">8</w:t>
+            </w:r>
+          </w:p>
+        </w:tc>
+        <w:tc>
+          <w:tcPr>
+            <w:tcBorders>
+              <w:top w:color="cccccc" w:space="0" w:sz="5" w:val="single"/>
+              <w:left w:color="cccccc" w:space="0" w:sz="5" w:val="single"/>
+              <w:bottom w:color="cccccc" w:space="0" w:sz="5" w:val="single"/>
+              <w:right w:color="cccccc" w:space="0" w:sz="5" w:val="single"/>
+            </w:tcBorders>
+            <w:tcMar>
+              <w:top w:w="40.0" w:type="dxa"/>
+              <w:left w:w="40.0" w:type="dxa"/>
+              <w:bottom w:w="40.0" w:type="dxa"/>
+              <w:right w:w="40.0" w:type="dxa"/>
+            </w:tcMar>
+            <w:vAlign w:val="bottom"/>
+          </w:tcPr>
+          <w:p>
+            <w:pPr>
+              <w:widowControl w:val="0"/>
+              <w:rPr>
+                <w:sz w:val="20"/>
+                <w:szCs w:val="20"/>
+              </w:rPr>
+            </w:pPr>
+            <w:r>
+              <w:rPr>
+                <w:sz w:val="20"/>
+                <w:szCs w:val="20"/>
+                <w:rtl w:val="0"/>
+              </w:rPr>
+              <w:t xml:space="preserve">Text Match</w:t>
+            </w:r>
+          </w:p>
+        </w:tc>
+        <w:tc>
+          <w:tcPr>
+            <w:tcBorders>
+              <w:top w:color="cccccc" w:space="0" w:sz="7" w:val="single"/>
+              <w:left w:color="d6dadc" w:space="0" w:sz="7" w:val="single"/>
+              <w:bottom w:color="cccccc" w:space="0" w:sz="7" w:val="single"/>
+              <w:right w:color="cccccc" w:space="0" w:sz="7" w:val="single"/>
+            </w:tcBorders>
+            <w:tcMar>
+              <w:top w:w="40.0" w:type="dxa"/>
+              <w:left w:w="40.0" w:type="dxa"/>
+              <w:bottom w:w="40.0" w:type="dxa"/>
+              <w:right w:w="40.0" w:type="dxa"/>
+            </w:tcMar>
+            <w:vAlign w:val="bottom"/>
+          </w:tcPr>
+          <w:p>
+            <w:pPr>
+              <w:widowControl w:val="0"/>
+              <w:rPr>
+                <w:sz w:val="20"/>
+                <w:szCs w:val="20"/>
+              </w:rPr>
+            </w:pPr>
+            <w:r>
+              <w:rPr>
+                <w:sz w:val="20"/>
+                <w:szCs w:val="20"/>
+                <w:rtl w:val="0"/>
+              </w:rPr>
+              <w:t xml:space="preserve">Levenshtein + AP</w:t>
+            </w:r>
+          </w:p>
+        </w:tc>
+        <w:tc>
+          <w:tcPr>
+            <w:tcBorders>
+              <w:top w:color="cccccc" w:space="0" w:sz="7" w:val="single"/>
+              <w:left w:color="cccccc" w:space="0" w:sz="7" w:val="single"/>
+              <w:bottom w:color="d6dadc" w:space="0" w:sz="7" w:val="single"/>
+              <w:right w:color="d6dadc" w:space="0" w:sz="7" w:val="single"/>
+            </w:tcBorders>
+            <w:tcMar>
+              <w:top w:w="40.0" w:type="dxa"/>
+              <w:left w:w="40.0" w:type="dxa"/>
+              <w:bottom w:w="40.0" w:type="dxa"/>
+              <w:right w:w="40.0" w:type="dxa"/>
+            </w:tcMar>
+            <w:vAlign w:val="bottom"/>
+          </w:tcPr>
+          <w:p>
+            <w:pPr>
+              <w:widowControl w:val="0"/>
+              <w:jc w:val="right"/>
+              <w:rPr>
+                <w:sz w:val="20"/>
+                <w:szCs w:val="20"/>
+              </w:rPr>
+            </w:pPr>
+            <w:r>
+              <w:rPr>
+                <w:sz w:val="20"/>
+                <w:szCs w:val="20"/>
+                <w:rtl w:val="0"/>
+              </w:rPr>
+              <w:t xml:space="preserve">0.2924866</w:t>
+            </w:r>
+          </w:p>
+        </w:tc>
+      </w:tr>
+      <w:tr>
+        <w:trPr>
+          <w:cantSplit w:val="0"/>
+          <w:trHeight w:val="315" w:hRule="atLeast"/>
+          <w:tblHeader w:val="0"/>
+        </w:trPr>
+        <w:tc>
+          <w:tcPr>
+            <w:tcBorders>
+              <w:top w:color="cccccc" w:space="0" w:sz="5" w:val="single"/>
+              <w:left w:color="cccccc" w:space="0" w:sz="5" w:val="single"/>
+              <w:bottom w:color="cccccc" w:space="0" w:sz="5" w:val="single"/>
+              <w:right w:color="cccccc" w:space="0" w:sz="5" w:val="single"/>
+            </w:tcBorders>
+            <w:tcMar>
+              <w:top w:w="40.0" w:type="dxa"/>
+              <w:left w:w="40.0" w:type="dxa"/>
+              <w:bottom w:w="40.0" w:type="dxa"/>
+              <w:right w:w="40.0" w:type="dxa"/>
+            </w:tcMar>
+            <w:vAlign w:val="bottom"/>
+          </w:tcPr>
+          <w:p>
+            <w:pPr>
+              <w:widowControl w:val="0"/>
+              <w:jc w:val="right"/>
+              <w:rPr>
+                <w:sz w:val="20"/>
+                <w:szCs w:val="20"/>
+              </w:rPr>
+            </w:pPr>
+            <w:r>
+              <w:rPr>
+                <w:sz w:val="20"/>
+                <w:szCs w:val="20"/>
+                <w:rtl w:val="0"/>
+              </w:rPr>
+              <w:t xml:space="preserve">9</w:t>
+            </w:r>
+          </w:p>
+        </w:tc>
+        <w:tc>
+          <w:tcPr>
+            <w:tcBorders>
+              <w:top w:color="cccccc" w:space="0" w:sz="5" w:val="single"/>
+              <w:left w:color="cccccc" w:space="0" w:sz="5" w:val="single"/>
+              <w:bottom w:color="cccccc" w:space="0" w:sz="5" w:val="single"/>
+              <w:right w:color="cccccc" w:space="0" w:sz="5" w:val="single"/>
+            </w:tcBorders>
+            <w:tcMar>
+              <w:top w:w="40.0" w:type="dxa"/>
+              <w:left w:w="40.0" w:type="dxa"/>
+              <w:bottom w:w="40.0" w:type="dxa"/>
+              <w:right w:w="40.0" w:type="dxa"/>
+            </w:tcMar>
+            <w:vAlign w:val="bottom"/>
+          </w:tcPr>
+          <w:p>
+            <w:pPr>
+              <w:widowControl w:val="0"/>
+              <w:rPr>
+                <w:sz w:val="20"/>
+                <w:szCs w:val="20"/>
+              </w:rPr>
+            </w:pPr>
+            <w:r>
+              <w:rPr>
+                <w:sz w:val="20"/>
+                <w:szCs w:val="20"/>
+                <w:rtl w:val="0"/>
+              </w:rPr>
+              <w:t xml:space="preserve">Text Match</w:t>
+            </w:r>
+          </w:p>
+        </w:tc>
+        <w:tc>
+          <w:tcPr>
+            <w:tcBorders>
+              <w:top w:color="cccccc" w:space="0" w:sz="7" w:val="single"/>
+              <w:left w:color="d6dadc" w:space="0" w:sz="7" w:val="single"/>
+              <w:bottom w:color="cccccc" w:space="0" w:sz="7" w:val="single"/>
+              <w:right w:color="cccccc" w:space="0" w:sz="7" w:val="single"/>
+            </w:tcBorders>
+            <w:tcMar>
+              <w:top w:w="40.0" w:type="dxa"/>
+              <w:left w:w="40.0" w:type="dxa"/>
+              <w:bottom w:w="40.0" w:type="dxa"/>
+              <w:right w:w="40.0" w:type="dxa"/>
+            </w:tcMar>
+            <w:vAlign w:val="bottom"/>
+          </w:tcPr>
+          <w:p>
+            <w:pPr>
+              <w:widowControl w:val="0"/>
+              <w:rPr>
+                <w:sz w:val="20"/>
+                <w:szCs w:val="20"/>
+              </w:rPr>
+            </w:pPr>
+            <w:r>
+              <w:rPr>
+                <w:sz w:val="20"/>
+                <w:szCs w:val="20"/>
+                <w:rtl w:val="0"/>
+              </w:rPr>
+              <w:t xml:space="preserve">Jarro Winkler</w:t>
+            </w:r>
+          </w:p>
+        </w:tc>
+        <w:tc>
+          <w:tcPr>
+            <w:tcBorders>
+              <w:top w:color="cccccc" w:space="0" w:sz="7" w:val="single"/>
+              <w:left w:color="cccccc" w:space="0" w:sz="7" w:val="single"/>
+              <w:bottom w:color="d6dadc" w:space="0" w:sz="7" w:val="single"/>
+              <w:right w:color="d6dadc" w:space="0" w:sz="7" w:val="single"/>
+            </w:tcBorders>
+            <w:tcMar>
+              <w:top w:w="40.0" w:type="dxa"/>
+              <w:left w:w="40.0" w:type="dxa"/>
+              <w:bottom w:w="40.0" w:type="dxa"/>
+              <w:right w:w="40.0" w:type="dxa"/>
+            </w:tcMar>
+            <w:vAlign w:val="bottom"/>
+          </w:tcPr>
+          <w:p>
+            <w:pPr>
+              <w:widowControl w:val="0"/>
+              <w:jc w:val="right"/>
+              <w:rPr>
+                <w:sz w:val="20"/>
+                <w:szCs w:val="20"/>
+              </w:rPr>
+            </w:pPr>
+            <w:r>
+              <w:rPr>
+                <w:sz w:val="20"/>
+                <w:szCs w:val="20"/>
+                <w:rtl w:val="0"/>
+              </w:rPr>
+              <w:t xml:space="preserve">0.2549195</w:t>
+            </w:r>
+          </w:p>
+        </w:tc>
+      </w:tr>
+      <w:tr>
+        <w:trPr>
+          <w:cantSplit w:val="0"/>
+          <w:trHeight w:val="315" w:hRule="atLeast"/>
+          <w:tblHeader w:val="0"/>
+        </w:trPr>
+        <w:tc>
+          <w:tcPr>
+            <w:tcBorders>
+              <w:top w:color="cccccc" w:space="0" w:sz="5" w:val="single"/>
+              <w:left w:color="cccccc" w:space="0" w:sz="5" w:val="single"/>
+              <w:bottom w:color="cccccc" w:space="0" w:sz="5" w:val="single"/>
+              <w:right w:color="cccccc" w:space="0" w:sz="5" w:val="single"/>
+            </w:tcBorders>
+            <w:tcMar>
+              <w:top w:w="40.0" w:type="dxa"/>
+              <w:left w:w="40.0" w:type="dxa"/>
+              <w:bottom w:w="40.0" w:type="dxa"/>
+              <w:right w:w="40.0" w:type="dxa"/>
+            </w:tcMar>
+            <w:vAlign w:val="bottom"/>
+          </w:tcPr>
+          <w:p>
+            <w:pPr>
+              <w:widowControl w:val="0"/>
+              <w:jc w:val="right"/>
+              <w:rPr>
+                <w:sz w:val="20"/>
+                <w:szCs w:val="20"/>
+              </w:rPr>
+            </w:pPr>
+            <w:r>
+              <w:rPr>
+                <w:sz w:val="20"/>
+                <w:szCs w:val="20"/>
+                <w:rtl w:val="0"/>
+              </w:rPr>
+              <w:t xml:space="preserve">10</w:t>
+            </w:r>
+          </w:p>
+        </w:tc>
+        <w:tc>
+          <w:tcPr>
+            <w:tcBorders>
+              <w:top w:color="cccccc" w:space="0" w:sz="5" w:val="single"/>
+              <w:left w:color="cccccc" w:space="0" w:sz="5" w:val="single"/>
+              <w:bottom w:color="cccccc" w:space="0" w:sz="5" w:val="single"/>
+              <w:right w:color="cccccc" w:space="0" w:sz="5" w:val="single"/>
+            </w:tcBorders>
+            <w:tcMar>
+              <w:top w:w="40.0" w:type="dxa"/>
+              <w:left w:w="40.0" w:type="dxa"/>
+              <w:bottom w:w="40.0" w:type="dxa"/>
+              <w:right w:w="40.0" w:type="dxa"/>
+            </w:tcMar>
+            <w:vAlign w:val="bottom"/>
+          </w:tcPr>
+          <w:p>
+            <w:pPr>
+              <w:widowControl w:val="0"/>
+              <w:rPr>
+                <w:sz w:val="20"/>
+                <w:szCs w:val="20"/>
+              </w:rPr>
+            </w:pPr>
+            <w:r>
+              <w:rPr>
+                <w:sz w:val="20"/>
+                <w:szCs w:val="20"/>
+                <w:rtl w:val="0"/>
+              </w:rPr>
+              <w:t xml:space="preserve">Text Match</w:t>
+            </w:r>
+          </w:p>
+        </w:tc>
+        <w:tc>
+          <w:tcPr>
+            <w:tcBorders>
+              <w:top w:color="cccccc" w:space="0" w:sz="7" w:val="single"/>
+              <w:left w:color="d6dadc" w:space="0" w:sz="7" w:val="single"/>
+              <w:bottom w:color="cccccc" w:space="0" w:sz="7" w:val="single"/>
+              <w:right w:color="cccccc" w:space="0" w:sz="7" w:val="single"/>
+            </w:tcBorders>
+            <w:tcMar>
+              <w:top w:w="40.0" w:type="dxa"/>
+              <w:left w:w="40.0" w:type="dxa"/>
+              <w:bottom w:w="40.0" w:type="dxa"/>
+              <w:right w:w="40.0" w:type="dxa"/>
+            </w:tcMar>
+            <w:vAlign w:val="bottom"/>
+          </w:tcPr>
+          <w:p>
+            <w:pPr>
+              <w:widowControl w:val="0"/>
+              <w:rPr>
+                <w:sz w:val="20"/>
+                <w:szCs w:val="20"/>
+              </w:rPr>
+            </w:pPr>
+            <w:r>
+              <w:rPr>
+                <w:sz w:val="20"/>
+                <w:szCs w:val="20"/>
+                <w:rtl w:val="0"/>
+              </w:rPr>
+              <w:t xml:space="preserve">Jarro Winkler + AP</w:t>
+            </w:r>
+          </w:p>
+        </w:tc>
+        <w:tc>
+          <w:tcPr>
+            <w:tcBorders>
+              <w:top w:color="cccccc" w:space="0" w:sz="7" w:val="single"/>
+              <w:left w:color="cccccc" w:space="0" w:sz="7" w:val="single"/>
+              <w:bottom w:color="d6dadc" w:space="0" w:sz="7" w:val="single"/>
+              <w:right w:color="d6dadc" w:space="0" w:sz="7" w:val="single"/>
+            </w:tcBorders>
+            <w:tcMar>
+              <w:top w:w="40.0" w:type="dxa"/>
+              <w:left w:w="40.0" w:type="dxa"/>
+              <w:bottom w:w="40.0" w:type="dxa"/>
+              <w:right w:w="40.0" w:type="dxa"/>
+            </w:tcMar>
+            <w:vAlign w:val="bottom"/>
+          </w:tcPr>
+          <w:p>
+            <w:pPr>
+              <w:widowControl w:val="0"/>
+              <w:jc w:val="right"/>
+              <w:rPr>
+                <w:sz w:val="20"/>
+                <w:szCs w:val="20"/>
+              </w:rPr>
+            </w:pPr>
+            <w:r>
+              <w:rPr>
+                <w:sz w:val="20"/>
+                <w:szCs w:val="20"/>
+                <w:rtl w:val="0"/>
+              </w:rPr>
+              <w:t xml:space="preserve">0.244186</w:t>
+            </w:r>
+          </w:p>
+        </w:tc>
+      </w:tr>
+      <w:tr>
+        <w:trPr>
+          <w:cantSplit w:val="0"/>
+          <w:trHeight w:val="315" w:hRule="atLeast"/>
+          <w:tblHeader w:val="0"/>
+        </w:trPr>
+        <w:tc>
+          <w:tcPr>
+            <w:tcBorders>
+              <w:top w:color="cccccc" w:space="0" w:sz="5" w:val="single"/>
+              <w:left w:color="cccccc" w:space="0" w:sz="5" w:val="single"/>
+              <w:bottom w:color="cccccc" w:space="0" w:sz="5" w:val="single"/>
+              <w:right w:color="cccccc" w:space="0" w:sz="5" w:val="single"/>
+            </w:tcBorders>
+            <w:tcMar>
+              <w:top w:w="40.0" w:type="dxa"/>
+              <w:left w:w="40.0" w:type="dxa"/>
+              <w:bottom w:w="40.0" w:type="dxa"/>
+              <w:right w:w="40.0" w:type="dxa"/>
+            </w:tcMar>
+            <w:vAlign w:val="bottom"/>
+          </w:tcPr>
+          <w:p>
+            <w:pPr>
+              <w:widowControl w:val="0"/>
+              <w:jc w:val="right"/>
+              <w:rPr>
+                <w:sz w:val="20"/>
+                <w:szCs w:val="20"/>
+              </w:rPr>
+            </w:pPr>
+            <w:r>
+              <w:rPr>
+                <w:sz w:val="20"/>
+                <w:szCs w:val="20"/>
+                <w:rtl w:val="0"/>
+              </w:rPr>
+              <w:t xml:space="preserve">11</w:t>
+            </w:r>
+          </w:p>
+        </w:tc>
+        <w:tc>
+          <w:tcPr>
+            <w:tcBorders>
+              <w:top w:color="cccccc" w:space="0" w:sz="5" w:val="single"/>
+              <w:left w:color="cccccc" w:space="0" w:sz="5" w:val="single"/>
+              <w:bottom w:color="cccccc" w:space="0" w:sz="5" w:val="single"/>
+              <w:right w:color="cccccc" w:space="0" w:sz="5" w:val="single"/>
+            </w:tcBorders>
+            <w:tcMar>
+              <w:top w:w="40.0" w:type="dxa"/>
+              <w:left w:w="40.0" w:type="dxa"/>
+              <w:bottom w:w="40.0" w:type="dxa"/>
+              <w:right w:w="40.0" w:type="dxa"/>
+            </w:tcMar>
+            <w:vAlign w:val="bottom"/>
+          </w:tcPr>
+          <w:p>
+            <w:pPr>
+              <w:widowControl w:val="0"/>
+              <w:rPr>
+                <w:sz w:val="20"/>
+                <w:szCs w:val="20"/>
+              </w:rPr>
+            </w:pPr>
+            <w:r>
+              <w:rPr>
+                <w:sz w:val="20"/>
+                <w:szCs w:val="20"/>
+                <w:rtl w:val="0"/>
+              </w:rPr>
+              <w:t xml:space="preserve">Text Match</w:t>
+            </w:r>
+          </w:p>
+        </w:tc>
+        <w:tc>
+          <w:tcPr>
+            <w:tcBorders>
+              <w:top w:color="cccccc" w:space="0" w:sz="7" w:val="single"/>
+              <w:left w:color="d6dadc" w:space="0" w:sz="7" w:val="single"/>
+              <w:bottom w:color="cccccc" w:space="0" w:sz="7" w:val="single"/>
+              <w:right w:color="cccccc" w:space="0" w:sz="7" w:val="single"/>
+            </w:tcBorders>
+            <w:tcMar>
+              <w:top w:w="40.0" w:type="dxa"/>
+              <w:left w:w="40.0" w:type="dxa"/>
+              <w:bottom w:w="40.0" w:type="dxa"/>
+              <w:right w:w="40.0" w:type="dxa"/>
+            </w:tcMar>
+            <w:vAlign w:val="bottom"/>
+          </w:tcPr>
+          <w:p>
+            <w:pPr>
+              <w:widowControl w:val="0"/>
+              <w:rPr>
+                <w:sz w:val="20"/>
+                <w:szCs w:val="20"/>
+              </w:rPr>
+            </w:pPr>
+            <w:r>
+              <w:rPr>
+                <w:sz w:val="20"/>
+                <w:szCs w:val="20"/>
+                <w:rtl w:val="0"/>
+              </w:rPr>
+              <w:t xml:space="preserve">Cosine</w:t>
+            </w:r>
+          </w:p>
+        </w:tc>
+        <w:tc>
+          <w:tcPr>
+            <w:tcBorders>
+              <w:top w:color="cccccc" w:space="0" w:sz="7" w:val="single"/>
+              <w:left w:color="cccccc" w:space="0" w:sz="7" w:val="single"/>
+              <w:bottom w:color="d6dadc" w:space="0" w:sz="7" w:val="single"/>
+              <w:right w:color="d6dadc" w:space="0" w:sz="7" w:val="single"/>
+            </w:tcBorders>
+            <w:tcMar>
+              <w:top w:w="40.0" w:type="dxa"/>
+              <w:left w:w="40.0" w:type="dxa"/>
+              <w:bottom w:w="40.0" w:type="dxa"/>
+              <w:right w:w="40.0" w:type="dxa"/>
+            </w:tcMar>
+            <w:vAlign w:val="bottom"/>
+          </w:tcPr>
+          <w:p>
+            <w:pPr>
+              <w:widowControl w:val="0"/>
+              <w:jc w:val="right"/>
+              <w:rPr>
+                <w:sz w:val="20"/>
+                <w:szCs w:val="20"/>
+              </w:rPr>
+            </w:pPr>
+            <w:r>
+              <w:rPr>
+                <w:sz w:val="20"/>
+                <w:szCs w:val="20"/>
+                <w:rtl w:val="0"/>
+              </w:rPr>
+              <w:t xml:space="preserve">0.2388193</w:t>
+            </w:r>
+          </w:p>
+        </w:tc>
+      </w:tr>
+      <w:tr>
+        <w:trPr>
+          <w:cantSplit w:val="0"/>
+          <w:trHeight w:val="315" w:hRule="atLeast"/>
+          <w:tblHeader w:val="0"/>
+        </w:trPr>
+        <w:tc>
+          <w:tcPr>
+            <w:tcBorders>
+              <w:top w:color="cccccc" w:space="0" w:sz="5" w:val="single"/>
+              <w:left w:color="cccccc" w:space="0" w:sz="5" w:val="single"/>
+              <w:bottom w:color="cccccc" w:space="0" w:sz="5" w:val="single"/>
+              <w:right w:color="cccccc" w:space="0" w:sz="5" w:val="single"/>
+            </w:tcBorders>
+            <w:tcMar>
+              <w:top w:w="40.0" w:type="dxa"/>
+              <w:left w:w="40.0" w:type="dxa"/>
+              <w:bottom w:w="40.0" w:type="dxa"/>
+              <w:right w:w="40.0" w:type="dxa"/>
+            </w:tcMar>
+            <w:vAlign w:val="bottom"/>
+          </w:tcPr>
+          <w:p>
+            <w:pPr>
+              <w:widowControl w:val="0"/>
+              <w:jc w:val="right"/>
+              <w:rPr>
+                <w:sz w:val="20"/>
+                <w:szCs w:val="20"/>
+              </w:rPr>
+            </w:pPr>
+            <w:r>
+              <w:rPr>
+                <w:sz w:val="20"/>
+                <w:szCs w:val="20"/>
+                <w:rtl w:val="0"/>
+              </w:rPr>
+              <w:t xml:space="preserve">12</w:t>
+            </w:r>
+          </w:p>
+        </w:tc>
+        <w:tc>
+          <w:tcPr>
+            <w:tcBorders>
+              <w:top w:color="cccccc" w:space="0" w:sz="5" w:val="single"/>
+              <w:left w:color="cccccc" w:space="0" w:sz="5" w:val="single"/>
+              <w:bottom w:color="cccccc" w:space="0" w:sz="5" w:val="single"/>
+              <w:right w:color="cccccc" w:space="0" w:sz="5" w:val="single"/>
+            </w:tcBorders>
+            <w:tcMar>
+              <w:top w:w="40.0" w:type="dxa"/>
+              <w:left w:w="40.0" w:type="dxa"/>
+              <w:bottom w:w="40.0" w:type="dxa"/>
+              <w:right w:w="40.0" w:type="dxa"/>
+            </w:tcMar>
+            <w:vAlign w:val="bottom"/>
+          </w:tcPr>
+          <w:p>
+            <w:pPr>
+              <w:widowControl w:val="0"/>
+              <w:rPr>
+                <w:sz w:val="20"/>
+                <w:szCs w:val="20"/>
+              </w:rPr>
+            </w:pPr>
+            <w:r>
+              <w:rPr>
+                <w:sz w:val="20"/>
+                <w:szCs w:val="20"/>
+                <w:rtl w:val="0"/>
+              </w:rPr>
+              <w:t xml:space="preserve">Text Match</w:t>
+            </w:r>
+          </w:p>
+        </w:tc>
+        <w:tc>
+          <w:tcPr>
+            <w:tcBorders>
+              <w:top w:color="cccccc" w:space="0" w:sz="7" w:val="single"/>
+              <w:left w:color="d6dadc" w:space="0" w:sz="7" w:val="single"/>
+              <w:bottom w:color="cccccc" w:space="0" w:sz="7" w:val="single"/>
+              <w:right w:color="cccccc" w:space="0" w:sz="7" w:val="single"/>
+            </w:tcBorders>
+            <w:tcMar>
+              <w:top w:w="40.0" w:type="dxa"/>
+              <w:left w:w="40.0" w:type="dxa"/>
+              <w:bottom w:w="40.0" w:type="dxa"/>
+              <w:right w:w="40.0" w:type="dxa"/>
+            </w:tcMar>
+            <w:vAlign w:val="bottom"/>
+          </w:tcPr>
+          <w:p>
+            <w:pPr>
+              <w:widowControl w:val="0"/>
+              <w:rPr>
+                <w:sz w:val="20"/>
+                <w:szCs w:val="20"/>
+              </w:rPr>
+            </w:pPr>
+            <w:r>
+              <w:rPr>
+                <w:sz w:val="20"/>
+                <w:szCs w:val="20"/>
+                <w:rtl w:val="0"/>
+              </w:rPr>
+              <w:t xml:space="preserve">Cosine + AP</w:t>
+            </w:r>
+          </w:p>
+        </w:tc>
+        <w:tc>
+          <w:tcPr>
+            <w:tcBorders>
+              <w:top w:color="cccccc" w:space="0" w:sz="7" w:val="single"/>
+              <w:left w:color="cccccc" w:space="0" w:sz="7" w:val="single"/>
+              <w:bottom w:color="d6dadc" w:space="0" w:sz="7" w:val="single"/>
+              <w:right w:color="d6dadc" w:space="0" w:sz="7" w:val="single"/>
+            </w:tcBorders>
+            <w:tcMar>
+              <w:top w:w="40.0" w:type="dxa"/>
+              <w:left w:w="40.0" w:type="dxa"/>
+              <w:bottom w:w="40.0" w:type="dxa"/>
+              <w:right w:w="40.0" w:type="dxa"/>
+            </w:tcMar>
+            <w:vAlign w:val="bottom"/>
+          </w:tcPr>
+          <w:p>
+            <w:pPr>
+              <w:widowControl w:val="0"/>
+              <w:jc w:val="right"/>
+              <w:rPr>
+                <w:sz w:val="20"/>
+                <w:szCs w:val="20"/>
+              </w:rPr>
+            </w:pPr>
+            <w:r>
+              <w:rPr>
+                <w:sz w:val="20"/>
+                <w:szCs w:val="20"/>
+                <w:rtl w:val="0"/>
+              </w:rPr>
+              <w:t xml:space="preserve">0.2271914</w:t>
+            </w:r>
+          </w:p>
+        </w:tc>
+      </w:tr>
+    </w:tbl>
+    <w:p>
+      <w:pPr>
+        <w:ind w:left="-540" w:firstLine="0"/>
+        <w:rPr>
+          <w:sz w:val="24"/>
+          <w:szCs w:val="24"/>
+          <w:highlight w:val="white"/>
+        </w:rPr>
+      </w:pPr>
+      <w:r>
+        <w:rPr>
+          <w:rtl w:val="0"/>
+        </w:rPr>
+      </w:r>
+    </w:p>
+    <w:p>
+      <w:pPr>
+        <w:ind w:left="-540" w:firstLine="0"/>
+        <w:rPr>
+          <w:sz w:val="24"/>
+          <w:szCs w:val="24"/>
+          <w:highlight w:val="white"/>
+        </w:rPr>
+      </w:pPr>
+      <w:r>
+        <w:rPr>
+          <w:sz w:val="24"/>
+          <w:szCs w:val="24"/>
+          <w:highlight w:val="white"/>
+          <w:rtl w:val="0"/>
+        </w:rPr>
+        <w:t xml:space="preserve">Table 7: Accuracies for Standardization Methods when only 5th  Editions of WHO terms are used </w:t>
+      </w:r>
+    </w:p>
+    <w:p>
+      <w:pPr>
+        <w:ind w:left="-540" w:firstLine="0"/>
+        <w:rPr>
+          <w:sz w:val="24"/>
+          <w:szCs w:val="24"/>
+          <w:highlight w:val="white"/>
+        </w:rPr>
+      </w:pPr>
+      <w:r>
+        <w:rPr>
+          <w:rtl w:val="0"/>
+        </w:rPr>
+      </w:r>
+    </w:p>
+    <w:tbl>
+      <w:tblPr>
+        <w:tblStyle w:val="Table6"/>
+        <w:tblW w:w="8355.0" w:type="dxa"/>
+        <w:jc w:val="left"/>
+        <w:tblBorders>
+          <w:top w:color="000000" w:space="0" w:sz="0" w:val="nil"/>
+          <w:left w:color="000000" w:space="0" w:sz="0" w:val="nil"/>
+          <w:bottom w:color="000000" w:space="0" w:sz="0" w:val="nil"/>
+          <w:right w:color="000000" w:space="0" w:sz="0" w:val="nil"/>
+          <w:insideH w:color="000000" w:space="0" w:sz="0" w:val="nil"/>
+          <w:insideV w:color="000000" w:space="0" w:sz="0" w:val="nil"/>
+        </w:tblBorders>
+        <w:tblLayout w:type="fixed"/>
+        <w:tblLook w:val="0600"/>
+      </w:tblPr>
+      <w:tblGrid>
+        <w:gridCol w:w="885"/>
+        <w:gridCol w:w="1155"/>
+        <w:gridCol w:w="3480"/>
         <w:gridCol w:w="2835"/>
         <w:tblGridChange w:id="0">
           <w:tblGrid>
             <w:gridCol w:w="885"/>
             <w:gridCol w:w="1155"/>
-            <w:gridCol w:w="2430"/>
-            <w:gridCol w:w="2775"/>
+            <w:gridCol w:w="3480"/>
             <w:gridCol w:w="2835"/>
           </w:tblGrid>
         </w:tblGridChange>
@@ -11806,42 +13762,6 @@
                 <w:szCs w:val="20"/>
                 <w:rtl w:val="0"/>
               </w:rPr>
-              <w:t xml:space="preserve">Accuracy All Editions WHO</w:t>
-            </w:r>
-          </w:p>
-        </w:tc>
-        <w:tc>
-          <w:tcPr>
-            <w:tcBorders>
-              <w:top w:color="cccccc" w:space="0" w:sz="5" w:val="single"/>
-              <w:left w:color="cccccc" w:space="0" w:sz="5" w:val="single"/>
-              <w:bottom w:color="cccccc" w:space="0" w:sz="5" w:val="single"/>
-              <w:right w:color="cccccc" w:space="0" w:sz="5" w:val="single"/>
-            </w:tcBorders>
-            <w:tcMar>
-              <w:top w:w="40.0" w:type="dxa"/>
-              <w:left w:w="40.0" w:type="dxa"/>
-              <w:bottom w:w="40.0" w:type="dxa"/>
-              <w:right w:w="40.0" w:type="dxa"/>
-            </w:tcMar>
-            <w:vAlign w:val="bottom"/>
-          </w:tcPr>
-          <w:p>
-            <w:pPr>
-              <w:widowControl w:val="0"/>
-              <w:rPr>
-                <w:b w:val="1"/>
-                <w:sz w:val="20"/>
-                <w:szCs w:val="20"/>
-              </w:rPr>
-            </w:pPr>
-            <w:r>
-              <w:rPr>
-                <w:b w:val="1"/>
-                <w:sz w:val="20"/>
-                <w:szCs w:val="20"/>
-                <w:rtl w:val="0"/>
-              </w:rPr>
               <w:t xml:space="preserve">Accuracy 5th Edition WHO</w:t>
             </w:r>
           </w:p>
@@ -11925,10 +13845,10 @@
         <w:tc>
           <w:tcPr>
             <w:tcBorders>
-              <w:top w:color="cccccc" w:space="0" w:sz="5" w:val="single"/>
-              <w:left w:color="cccccc" w:space="0" w:sz="5" w:val="single"/>
-              <w:bottom w:color="cccccc" w:space="0" w:sz="5" w:val="single"/>
-              <w:right w:color="cccccc" w:space="0" w:sz="5" w:val="single"/>
+              <w:top w:color="cccccc" w:space="0" w:sz="7" w:val="single"/>
+              <w:left w:color="cccccc" w:space="0" w:sz="7" w:val="single"/>
+              <w:bottom w:color="cccccc" w:space="0" w:sz="7" w:val="single"/>
+              <w:right w:color="cccccc" w:space="0" w:sz="7" w:val="single"/>
             </w:tcBorders>
             <w:tcMar>
               <w:top w:w="40.0" w:type="dxa"/>
@@ -11959,10 +13879,10 @@
         <w:tc>
           <w:tcPr>
             <w:tcBorders>
-              <w:top w:color="cccccc" w:space="0" w:sz="5" w:val="single"/>
-              <w:left w:color="cccccc" w:space="0" w:sz="5" w:val="single"/>
-              <w:bottom w:color="cccccc" w:space="0" w:sz="5" w:val="single"/>
-              <w:right w:color="cccccc" w:space="0" w:sz="5" w:val="single"/>
+              <w:top w:color="cccccc" w:space="0" w:sz="7" w:val="single"/>
+              <w:left w:color="cccccc" w:space="0" w:sz="7" w:val="single"/>
+              <w:bottom w:color="d6dadc" w:space="0" w:sz="7" w:val="single"/>
+              <w:right w:color="d6dadc" w:space="0" w:sz="7" w:val="single"/>
             </w:tcBorders>
             <w:tcMar>
               <w:top w:w="40.0" w:type="dxa"/>
@@ -11987,42 +13907,7 @@
                 <w:szCs w:val="20"/>
                 <w:rtl w:val="0"/>
               </w:rPr>
-              <w:t xml:space="preserve">0.6842576</w:t>
-            </w:r>
-          </w:p>
-        </w:tc>
-        <w:tc>
-          <w:tcPr>
-            <w:tcBorders>
-              <w:top w:color="cccccc" w:space="0" w:sz="5" w:val="single"/>
-              <w:left w:color="cccccc" w:space="0" w:sz="5" w:val="single"/>
-              <w:bottom w:color="cccccc" w:space="0" w:sz="5" w:val="single"/>
-              <w:right w:color="cccccc" w:space="0" w:sz="5" w:val="single"/>
-            </w:tcBorders>
-            <w:tcMar>
-              <w:top w:w="40.0" w:type="dxa"/>
-              <w:left w:w="40.0" w:type="dxa"/>
-              <w:bottom w:w="40.0" w:type="dxa"/>
-              <w:right w:w="40.0" w:type="dxa"/>
-            </w:tcMar>
-            <w:vAlign w:val="bottom"/>
-          </w:tcPr>
-          <w:p>
-            <w:pPr>
-              <w:widowControl w:val="0"/>
-              <w:jc w:val="right"/>
-              <w:rPr>
-                <w:sz w:val="20"/>
-                <w:szCs w:val="20"/>
-              </w:rPr>
-            </w:pPr>
-            <w:r>
-              <w:rPr>
-                <w:sz w:val="20"/>
-                <w:szCs w:val="20"/>
-                <w:rtl w:val="0"/>
-              </w:rPr>
-              <w:t xml:space="preserve">0.7405615</w:t>
+              <w:t xml:space="preserve">0.6563408</w:t>
             </w:r>
           </w:p>
         </w:tc>
@@ -12105,10 +13990,10 @@
         <w:tc>
           <w:tcPr>
             <w:tcBorders>
-              <w:top w:color="cccccc" w:space="0" w:sz="5" w:val="single"/>
-              <w:left w:color="cccccc" w:space="0" w:sz="5" w:val="single"/>
-              <w:bottom w:color="cccccc" w:space="0" w:sz="5" w:val="single"/>
-              <w:right w:color="cccccc" w:space="0" w:sz="5" w:val="single"/>
+              <w:top w:color="cccccc" w:space="0" w:sz="7" w:val="single"/>
+              <w:left w:color="d6dadc" w:space="0" w:sz="7" w:val="single"/>
+              <w:bottom w:color="d6dadc" w:space="0" w:sz="7" w:val="single"/>
+              <w:right w:color="d6dadc" w:space="0" w:sz="7" w:val="single"/>
             </w:tcBorders>
             <w:tcMar>
               <w:top w:w="40.0" w:type="dxa"/>
@@ -12139,10 +14024,10 @@
         <w:tc>
           <w:tcPr>
             <w:tcBorders>
-              <w:top w:color="cccccc" w:space="0" w:sz="5" w:val="single"/>
-              <w:left w:color="cccccc" w:space="0" w:sz="5" w:val="single"/>
-              <w:bottom w:color="cccccc" w:space="0" w:sz="5" w:val="single"/>
-              <w:right w:color="cccccc" w:space="0" w:sz="5" w:val="single"/>
+              <w:top w:color="cccccc" w:space="0" w:sz="7" w:val="single"/>
+              <w:left w:color="cccccc" w:space="0" w:sz="7" w:val="single"/>
+              <w:bottom w:color="d6dadc" w:space="0" w:sz="7" w:val="single"/>
+              <w:right w:color="d6dadc" w:space="0" w:sz="7" w:val="single"/>
             </w:tcBorders>
             <w:tcMar>
               <w:top w:w="40.0" w:type="dxa"/>
@@ -12167,42 +14052,7 @@
                 <w:szCs w:val="20"/>
                 <w:rtl w:val="0"/>
               </w:rPr>
-              <w:t xml:space="preserve">0.6699463</w:t>
-            </w:r>
-          </w:p>
-        </w:tc>
-        <w:tc>
-          <w:tcPr>
-            <w:tcBorders>
-              <w:top w:color="cccccc" w:space="0" w:sz="5" w:val="single"/>
-              <w:left w:color="cccccc" w:space="0" w:sz="5" w:val="single"/>
-              <w:bottom w:color="cccccc" w:space="0" w:sz="5" w:val="single"/>
-              <w:right w:color="cccccc" w:space="0" w:sz="5" w:val="single"/>
-            </w:tcBorders>
-            <w:tcMar>
-              <w:top w:w="40.0" w:type="dxa"/>
-              <w:left w:w="40.0" w:type="dxa"/>
-              <w:bottom w:w="40.0" w:type="dxa"/>
-              <w:right w:w="40.0" w:type="dxa"/>
-            </w:tcMar>
-            <w:vAlign w:val="bottom"/>
-          </w:tcPr>
-          <w:p>
-            <w:pPr>
-              <w:widowControl w:val="0"/>
-              <w:jc w:val="right"/>
-              <w:rPr>
-                <w:sz w:val="20"/>
-                <w:szCs w:val="20"/>
-              </w:rPr>
-            </w:pPr>
-            <w:r>
-              <w:rPr>
-                <w:sz w:val="20"/>
-                <w:szCs w:val="20"/>
-                <w:rtl w:val="0"/>
-              </w:rPr>
-              <w:t xml:space="preserve">0.7250726</w:t>
+              <w:t xml:space="preserve">0.6456922</w:t>
             </w:r>
           </w:p>
         </w:tc>
@@ -12285,10 +14135,10 @@
         <w:tc>
           <w:tcPr>
             <w:tcBorders>
-              <w:top w:color="cccccc" w:space="0" w:sz="5" w:val="single"/>
-              <w:left w:color="cccccc" w:space="0" w:sz="5" w:val="single"/>
-              <w:bottom w:color="cccccc" w:space="0" w:sz="5" w:val="single"/>
-              <w:right w:color="cccccc" w:space="0" w:sz="5" w:val="single"/>
+              <w:top w:color="cccccc" w:space="0" w:sz="7" w:val="single"/>
+              <w:left w:color="d6dadc" w:space="0" w:sz="7" w:val="single"/>
+              <w:bottom w:color="d6dadc" w:space="0" w:sz="7" w:val="single"/>
+              <w:right w:color="d6dadc" w:space="0" w:sz="7" w:val="single"/>
             </w:tcBorders>
             <w:tcMar>
               <w:top w:w="40.0" w:type="dxa"/>
@@ -12312,17 +14162,17 @@
                 <w:szCs w:val="20"/>
                 <w:rtl w:val="0"/>
               </w:rPr>
-              <w:t xml:space="preserve">ADA002 + Euclidean Dist</w:t>
+              <w:t xml:space="preserve">LTE-3 + KMeans</w:t>
             </w:r>
           </w:p>
         </w:tc>
         <w:tc>
           <w:tcPr>
             <w:tcBorders>
-              <w:top w:color="cccccc" w:space="0" w:sz="5" w:val="single"/>
-              <w:left w:color="cccccc" w:space="0" w:sz="5" w:val="single"/>
-              <w:bottom w:color="cccccc" w:space="0" w:sz="5" w:val="single"/>
-              <w:right w:color="cccccc" w:space="0" w:sz="5" w:val="single"/>
+              <w:top w:color="cccccc" w:space="0" w:sz="7" w:val="single"/>
+              <w:left w:color="cccccc" w:space="0" w:sz="7" w:val="single"/>
+              <w:bottom w:color="d6dadc" w:space="0" w:sz="7" w:val="single"/>
+              <w:right w:color="d6dadc" w:space="0" w:sz="7" w:val="single"/>
             </w:tcBorders>
             <w:tcMar>
               <w:top w:w="40.0" w:type="dxa"/>
@@ -12347,42 +14197,7 @@
                 <w:szCs w:val="20"/>
                 <w:rtl w:val="0"/>
               </w:rPr>
-              <w:t xml:space="preserve">0.6627907</w:t>
-            </w:r>
-          </w:p>
-        </w:tc>
-        <w:tc>
-          <w:tcPr>
-            <w:tcBorders>
-              <w:top w:color="cccccc" w:space="0" w:sz="5" w:val="single"/>
-              <w:left w:color="cccccc" w:space="0" w:sz="5" w:val="single"/>
-              <w:bottom w:color="cccccc" w:space="0" w:sz="5" w:val="single"/>
-              <w:right w:color="cccccc" w:space="0" w:sz="5" w:val="single"/>
-            </w:tcBorders>
-            <w:tcMar>
-              <w:top w:w="40.0" w:type="dxa"/>
-              <w:left w:w="40.0" w:type="dxa"/>
-              <w:bottom w:w="40.0" w:type="dxa"/>
-              <w:right w:w="40.0" w:type="dxa"/>
-            </w:tcMar>
-            <w:vAlign w:val="bottom"/>
-          </w:tcPr>
-          <w:p>
-            <w:pPr>
-              <w:widowControl w:val="0"/>
-              <w:jc w:val="right"/>
-              <w:rPr>
-                <w:sz w:val="20"/>
-                <w:szCs w:val="20"/>
-              </w:rPr>
-            </w:pPr>
-            <w:r>
-              <w:rPr>
-                <w:sz w:val="20"/>
-                <w:szCs w:val="20"/>
-                <w:rtl w:val="0"/>
-              </w:rPr>
-              <w:t xml:space="preserve">0.7173282</w:t>
+              <w:t xml:space="preserve">0.6360116</w:t>
             </w:r>
           </w:p>
         </w:tc>
@@ -12465,10 +14280,10 @@
         <w:tc>
           <w:tcPr>
             <w:tcBorders>
-              <w:top w:color="cccccc" w:space="0" w:sz="5" w:val="single"/>
-              <w:left w:color="cccccc" w:space="0" w:sz="5" w:val="single"/>
-              <w:bottom w:color="cccccc" w:space="0" w:sz="5" w:val="single"/>
-              <w:right w:color="cccccc" w:space="0" w:sz="5" w:val="single"/>
+              <w:top w:color="cccccc" w:space="0" w:sz="7" w:val="single"/>
+              <w:left w:color="d6dadc" w:space="0" w:sz="7" w:val="single"/>
+              <w:bottom w:color="d6dadc" w:space="0" w:sz="7" w:val="single"/>
+              <w:right w:color="d6dadc" w:space="0" w:sz="7" w:val="single"/>
             </w:tcBorders>
             <w:tcMar>
               <w:top w:w="40.0" w:type="dxa"/>
@@ -12492,17 +14307,17 @@
                 <w:szCs w:val="20"/>
                 <w:rtl w:val="0"/>
               </w:rPr>
-              <w:t xml:space="preserve">ADA002 + AP</w:t>
+              <w:t xml:space="preserve">ADA002 + Euclidean Dist</w:t>
             </w:r>
           </w:p>
         </w:tc>
         <w:tc>
           <w:tcPr>
             <w:tcBorders>
-              <w:top w:color="cccccc" w:space="0" w:sz="5" w:val="single"/>
-              <w:left w:color="cccccc" w:space="0" w:sz="5" w:val="single"/>
-              <w:bottom w:color="cccccc" w:space="0" w:sz="5" w:val="single"/>
-              <w:right w:color="cccccc" w:space="0" w:sz="5" w:val="single"/>
+              <w:top w:color="cccccc" w:space="0" w:sz="7" w:val="single"/>
+              <w:left w:color="cccccc" w:space="0" w:sz="7" w:val="single"/>
+              <w:bottom w:color="d6dadc" w:space="0" w:sz="7" w:val="single"/>
+              <w:right w:color="d6dadc" w:space="0" w:sz="7" w:val="single"/>
             </w:tcBorders>
             <w:tcMar>
               <w:top w:w="40.0" w:type="dxa"/>
@@ -12527,42 +14342,7 @@
                 <w:szCs w:val="20"/>
                 <w:rtl w:val="0"/>
               </w:rPr>
-              <w:t xml:space="preserve">0.6466905</w:t>
-            </w:r>
-          </w:p>
-        </w:tc>
-        <w:tc>
-          <w:tcPr>
-            <w:tcBorders>
-              <w:top w:color="cccccc" w:space="0" w:sz="5" w:val="single"/>
-              <w:left w:color="cccccc" w:space="0" w:sz="5" w:val="single"/>
-              <w:bottom w:color="cccccc" w:space="0" w:sz="5" w:val="single"/>
-              <w:right w:color="cccccc" w:space="0" w:sz="5" w:val="single"/>
-            </w:tcBorders>
-            <w:tcMar>
-              <w:top w:w="40.0" w:type="dxa"/>
-              <w:left w:w="40.0" w:type="dxa"/>
-              <w:bottom w:w="40.0" w:type="dxa"/>
-              <w:right w:w="40.0" w:type="dxa"/>
-            </w:tcMar>
-            <w:vAlign w:val="bottom"/>
-          </w:tcPr>
-          <w:p>
-            <w:pPr>
-              <w:widowControl w:val="0"/>
-              <w:jc w:val="right"/>
-              <w:rPr>
-                <w:sz w:val="20"/>
-                <w:szCs w:val="20"/>
-              </w:rPr>
-            </w:pPr>
-            <w:r>
-              <w:rPr>
-                <w:sz w:val="20"/>
-                <w:szCs w:val="20"/>
-                <w:rtl w:val="0"/>
-              </w:rPr>
-              <w:t xml:space="preserve">0.6999032</w:t>
+              <w:t xml:space="preserve">0.6292352</w:t>
             </w:r>
           </w:p>
         </w:tc>
@@ -12645,10 +14425,10 @@
         <w:tc>
           <w:tcPr>
             <w:tcBorders>
-              <w:top w:color="cccccc" w:space="0" w:sz="5" w:val="single"/>
-              <w:left w:color="cccccc" w:space="0" w:sz="5" w:val="single"/>
-              <w:bottom w:color="cccccc" w:space="0" w:sz="5" w:val="single"/>
-              <w:right w:color="cccccc" w:space="0" w:sz="5" w:val="single"/>
+              <w:top w:color="cccccc" w:space="0" w:sz="7" w:val="single"/>
+              <w:left w:color="d6dadc" w:space="0" w:sz="7" w:val="single"/>
+              <w:bottom w:color="cccccc" w:space="0" w:sz="7" w:val="single"/>
+              <w:right w:color="cccccc" w:space="0" w:sz="7" w:val="single"/>
             </w:tcBorders>
             <w:tcMar>
               <w:top w:w="40.0" w:type="dxa"/>
@@ -12672,17 +14452,17 @@
                 <w:szCs w:val="20"/>
                 <w:rtl w:val="0"/>
               </w:rPr>
-              <w:t xml:space="preserve">LTE-3 + KMeans</w:t>
+              <w:t xml:space="preserve">ADA002 + AP</w:t>
             </w:r>
           </w:p>
         </w:tc>
         <w:tc>
           <w:tcPr>
             <w:tcBorders>
-              <w:top w:color="cccccc" w:space="0" w:sz="5" w:val="single"/>
-              <w:left w:color="cccccc" w:space="0" w:sz="5" w:val="single"/>
-              <w:bottom w:color="cccccc" w:space="0" w:sz="5" w:val="single"/>
-              <w:right w:color="cccccc" w:space="0" w:sz="5" w:val="single"/>
+              <w:top w:color="cccccc" w:space="0" w:sz="7" w:val="single"/>
+              <w:left w:color="cccccc" w:space="0" w:sz="7" w:val="single"/>
+              <w:bottom w:color="d6dadc" w:space="0" w:sz="7" w:val="single"/>
+              <w:right w:color="d6dadc" w:space="0" w:sz="7" w:val="single"/>
             </w:tcBorders>
             <w:tcMar>
               <w:top w:w="40.0" w:type="dxa"/>
@@ -12707,42 +14487,7 @@
                 <w:szCs w:val="20"/>
                 <w:rtl w:val="0"/>
               </w:rPr>
-              <w:t xml:space="preserve">0.6440072</w:t>
-            </w:r>
-          </w:p>
-        </w:tc>
-        <w:tc>
-          <w:tcPr>
-            <w:tcBorders>
-              <w:top w:color="cccccc" w:space="0" w:sz="5" w:val="single"/>
-              <w:left w:color="cccccc" w:space="0" w:sz="5" w:val="single"/>
-              <w:bottom w:color="cccccc" w:space="0" w:sz="5" w:val="single"/>
-              <w:right w:color="cccccc" w:space="0" w:sz="5" w:val="single"/>
-            </w:tcBorders>
-            <w:tcMar>
-              <w:top w:w="40.0" w:type="dxa"/>
-              <w:left w:w="40.0" w:type="dxa"/>
-              <w:bottom w:w="40.0" w:type="dxa"/>
-              <w:right w:w="40.0" w:type="dxa"/>
-            </w:tcMar>
-            <w:vAlign w:val="bottom"/>
-          </w:tcPr>
-          <w:p>
-            <w:pPr>
-              <w:widowControl w:val="0"/>
-              <w:jc w:val="right"/>
-              <w:rPr>
-                <w:sz w:val="20"/>
-                <w:szCs w:val="20"/>
-              </w:rPr>
-            </w:pPr>
-            <w:r>
-              <w:rPr>
-                <w:sz w:val="20"/>
-                <w:szCs w:val="20"/>
-                <w:rtl w:val="0"/>
-              </w:rPr>
-              <w:t xml:space="preserve">0.696999</w:t>
+              <w:t xml:space="preserve">0.6263311</w:t>
             </w:r>
           </w:p>
         </w:tc>
@@ -12825,10 +14570,10 @@
         <w:tc>
           <w:tcPr>
             <w:tcBorders>
-              <w:top w:color="cccccc" w:space="0" w:sz="5" w:val="single"/>
-              <w:left w:color="cccccc" w:space="0" w:sz="5" w:val="single"/>
-              <w:bottom w:color="cccccc" w:space="0" w:sz="5" w:val="single"/>
-              <w:right w:color="cccccc" w:space="0" w:sz="5" w:val="single"/>
+              <w:top w:color="cccccc" w:space="0" w:sz="7" w:val="single"/>
+              <w:left w:color="d6dadc" w:space="0" w:sz="7" w:val="single"/>
+              <w:bottom w:color="d6dadc" w:space="0" w:sz="7" w:val="single"/>
+              <w:right w:color="d6dadc" w:space="0" w:sz="7" w:val="single"/>
             </w:tcBorders>
             <w:tcMar>
               <w:top w:w="40.0" w:type="dxa"/>
@@ -12859,10 +14604,10 @@
         <w:tc>
           <w:tcPr>
             <w:tcBorders>
-              <w:top w:color="cccccc" w:space="0" w:sz="5" w:val="single"/>
-              <w:left w:color="cccccc" w:space="0" w:sz="5" w:val="single"/>
-              <w:bottom w:color="cccccc" w:space="0" w:sz="5" w:val="single"/>
-              <w:right w:color="cccccc" w:space="0" w:sz="5" w:val="single"/>
+              <w:top w:color="cccccc" w:space="0" w:sz="7" w:val="single"/>
+              <w:left w:color="cccccc" w:space="0" w:sz="7" w:val="single"/>
+              <w:bottom w:color="d6dadc" w:space="0" w:sz="7" w:val="single"/>
+              <w:right w:color="d6dadc" w:space="0" w:sz="7" w:val="single"/>
             </w:tcBorders>
             <w:tcMar>
               <w:top w:w="40.0" w:type="dxa"/>
@@ -12887,42 +14632,7 @@
                 <w:szCs w:val="20"/>
                 <w:rtl w:val="0"/>
               </w:rPr>
-              <w:t xml:space="preserve">0.6359571</w:t>
-            </w:r>
-          </w:p>
-        </w:tc>
-        <w:tc>
-          <w:tcPr>
-            <w:tcBorders>
-              <w:top w:color="cccccc" w:space="0" w:sz="5" w:val="single"/>
-              <w:left w:color="cccccc" w:space="0" w:sz="5" w:val="single"/>
-              <w:bottom w:color="cccccc" w:space="0" w:sz="5" w:val="single"/>
-              <w:right w:color="cccccc" w:space="0" w:sz="5" w:val="single"/>
-            </w:tcBorders>
-            <w:tcMar>
-              <w:top w:w="40.0" w:type="dxa"/>
-              <w:left w:w="40.0" w:type="dxa"/>
-              <w:bottom w:w="40.0" w:type="dxa"/>
-              <w:right w:w="40.0" w:type="dxa"/>
-            </w:tcMar>
-            <w:vAlign w:val="bottom"/>
-          </w:tcPr>
-          <w:p>
-            <w:pPr>
-              <w:widowControl w:val="0"/>
-              <w:jc w:val="right"/>
-              <w:rPr>
-                <w:sz w:val="20"/>
-                <w:szCs w:val="20"/>
-              </w:rPr>
-            </w:pPr>
-            <w:r>
-              <w:rPr>
-                <w:sz w:val="20"/>
-                <w:szCs w:val="20"/>
-                <w:rtl w:val="0"/>
-              </w:rPr>
-              <w:t xml:space="preserve">0.6882865</w:t>
+              <w:t xml:space="preserve">0.6050339</w:t>
             </w:r>
           </w:p>
         </w:tc>
@@ -13005,10 +14715,10 @@
         <w:tc>
           <w:tcPr>
             <w:tcBorders>
-              <w:top w:color="cccccc" w:space="0" w:sz="5" w:val="single"/>
-              <w:left w:color="cccccc" w:space="0" w:sz="5" w:val="single"/>
-              <w:bottom w:color="cccccc" w:space="0" w:sz="5" w:val="single"/>
-              <w:right w:color="cccccc" w:space="0" w:sz="5" w:val="single"/>
+              <w:top w:color="cccccc" w:space="0" w:sz="7" w:val="single"/>
+              <w:left w:color="d6dadc" w:space="0" w:sz="7" w:val="single"/>
+              <w:bottom w:color="cccccc" w:space="0" w:sz="7" w:val="single"/>
+              <w:right w:color="cccccc" w:space="0" w:sz="7" w:val="single"/>
             </w:tcBorders>
             <w:tcMar>
               <w:top w:w="40.0" w:type="dxa"/>
@@ -13039,10 +14749,10 @@
         <w:tc>
           <w:tcPr>
             <w:tcBorders>
-              <w:top w:color="cccccc" w:space="0" w:sz="5" w:val="single"/>
-              <w:left w:color="cccccc" w:space="0" w:sz="5" w:val="single"/>
-              <w:bottom w:color="cccccc" w:space="0" w:sz="5" w:val="single"/>
-              <w:right w:color="cccccc" w:space="0" w:sz="5" w:val="single"/>
+              <w:top w:color="cccccc" w:space="0" w:sz="7" w:val="single"/>
+              <w:left w:color="cccccc" w:space="0" w:sz="7" w:val="single"/>
+              <w:bottom w:color="d6dadc" w:space="0" w:sz="7" w:val="single"/>
+              <w:right w:color="d6dadc" w:space="0" w:sz="7" w:val="single"/>
             </w:tcBorders>
             <w:tcMar>
               <w:top w:w="40.0" w:type="dxa"/>
@@ -13067,42 +14777,7 @@
                 <w:szCs w:val="20"/>
                 <w:rtl w:val="0"/>
               </w:rPr>
-              <w:t xml:space="preserve">0.3237925</w:t>
-            </w:r>
-          </w:p>
-        </w:tc>
-        <w:tc>
-          <w:tcPr>
-            <w:tcBorders>
-              <w:top w:color="cccccc" w:space="0" w:sz="5" w:val="single"/>
-              <w:left w:color="cccccc" w:space="0" w:sz="5" w:val="single"/>
-              <w:bottom w:color="cccccc" w:space="0" w:sz="5" w:val="single"/>
-              <w:right w:color="cccccc" w:space="0" w:sz="5" w:val="single"/>
-            </w:tcBorders>
-            <w:tcMar>
-              <w:top w:w="40.0" w:type="dxa"/>
-              <w:left w:w="40.0" w:type="dxa"/>
-              <w:bottom w:w="40.0" w:type="dxa"/>
-              <w:right w:w="40.0" w:type="dxa"/>
-            </w:tcMar>
-            <w:vAlign w:val="bottom"/>
-          </w:tcPr>
-          <w:p>
-            <w:pPr>
-              <w:widowControl w:val="0"/>
-              <w:jc w:val="right"/>
-              <w:rPr>
-                <w:sz w:val="20"/>
-                <w:szCs w:val="20"/>
-              </w:rPr>
-            </w:pPr>
-            <w:r>
-              <w:rPr>
-                <w:sz w:val="20"/>
-                <w:szCs w:val="20"/>
-                <w:rtl w:val="0"/>
-              </w:rPr>
-              <w:t xml:space="preserve">0.3504356</w:t>
+              <w:t xml:space="preserve">0.3059051</w:t>
             </w:r>
           </w:p>
         </w:tc>
@@ -13185,10 +14860,10 @@
         <w:tc>
           <w:tcPr>
             <w:tcBorders>
-              <w:top w:color="cccccc" w:space="0" w:sz="5" w:val="single"/>
-              <w:left w:color="cccccc" w:space="0" w:sz="5" w:val="single"/>
-              <w:bottom w:color="cccccc" w:space="0" w:sz="5" w:val="single"/>
-              <w:right w:color="cccccc" w:space="0" w:sz="5" w:val="single"/>
+              <w:top w:color="cccccc" w:space="0" w:sz="7" w:val="single"/>
+              <w:left w:color="d6dadc" w:space="0" w:sz="7" w:val="single"/>
+              <w:bottom w:color="cccccc" w:space="0" w:sz="7" w:val="single"/>
+              <w:right w:color="cccccc" w:space="0" w:sz="7" w:val="single"/>
             </w:tcBorders>
             <w:tcMar>
               <w:top w:w="40.0" w:type="dxa"/>
@@ -13219,10 +14894,10 @@
         <w:tc>
           <w:tcPr>
             <w:tcBorders>
-              <w:top w:color="cccccc" w:space="0" w:sz="5" w:val="single"/>
-              <w:left w:color="cccccc" w:space="0" w:sz="5" w:val="single"/>
-              <w:bottom w:color="cccccc" w:space="0" w:sz="5" w:val="single"/>
-              <w:right w:color="cccccc" w:space="0" w:sz="5" w:val="single"/>
+              <w:top w:color="cccccc" w:space="0" w:sz="7" w:val="single"/>
+              <w:left w:color="cccccc" w:space="0" w:sz="7" w:val="single"/>
+              <w:bottom w:color="d6dadc" w:space="0" w:sz="7" w:val="single"/>
+              <w:right w:color="d6dadc" w:space="0" w:sz="7" w:val="single"/>
             </w:tcBorders>
             <w:tcMar>
               <w:top w:w="40.0" w:type="dxa"/>
@@ -13247,42 +14922,7 @@
                 <w:szCs w:val="20"/>
                 <w:rtl w:val="0"/>
               </w:rPr>
-              <w:t xml:space="preserve">0.2942755</w:t>
-            </w:r>
-          </w:p>
-        </w:tc>
-        <w:tc>
-          <w:tcPr>
-            <w:tcBorders>
-              <w:top w:color="cccccc" w:space="0" w:sz="5" w:val="single"/>
-              <w:left w:color="cccccc" w:space="0" w:sz="5" w:val="single"/>
-              <w:bottom w:color="cccccc" w:space="0" w:sz="5" w:val="single"/>
-              <w:right w:color="cccccc" w:space="0" w:sz="5" w:val="single"/>
-            </w:tcBorders>
-            <w:tcMar>
-              <w:top w:w="40.0" w:type="dxa"/>
-              <w:left w:w="40.0" w:type="dxa"/>
-              <w:bottom w:w="40.0" w:type="dxa"/>
-              <w:right w:w="40.0" w:type="dxa"/>
-            </w:tcMar>
-            <w:vAlign w:val="bottom"/>
-          </w:tcPr>
-          <w:p>
-            <w:pPr>
-              <w:widowControl w:val="0"/>
-              <w:jc w:val="right"/>
-              <w:rPr>
-                <w:sz w:val="20"/>
-                <w:szCs w:val="20"/>
-              </w:rPr>
-            </w:pPr>
-            <w:r>
-              <w:rPr>
-                <w:sz w:val="20"/>
-                <w:szCs w:val="20"/>
-                <w:rtl w:val="0"/>
-              </w:rPr>
-              <w:t xml:space="preserve">0.3184898</w:t>
+              <w:t xml:space="preserve">0.286544</w:t>
             </w:r>
           </w:p>
         </w:tc>
@@ -13365,10 +15005,10 @@
         <w:tc>
           <w:tcPr>
             <w:tcBorders>
-              <w:top w:color="cccccc" w:space="0" w:sz="5" w:val="single"/>
-              <w:left w:color="cccccc" w:space="0" w:sz="5" w:val="single"/>
-              <w:bottom w:color="cccccc" w:space="0" w:sz="5" w:val="single"/>
-              <w:right w:color="cccccc" w:space="0" w:sz="5" w:val="single"/>
+              <w:top w:color="cccccc" w:space="0" w:sz="7" w:val="single"/>
+              <w:left w:color="d6dadc" w:space="0" w:sz="7" w:val="single"/>
+              <w:bottom w:color="cccccc" w:space="0" w:sz="7" w:val="single"/>
+              <w:right w:color="cccccc" w:space="0" w:sz="7" w:val="single"/>
             </w:tcBorders>
             <w:tcMar>
               <w:top w:w="40.0" w:type="dxa"/>
@@ -13399,10 +15039,10 @@
         <w:tc>
           <w:tcPr>
             <w:tcBorders>
-              <w:top w:color="cccccc" w:space="0" w:sz="5" w:val="single"/>
-              <w:left w:color="cccccc" w:space="0" w:sz="5" w:val="single"/>
-              <w:bottom w:color="cccccc" w:space="0" w:sz="5" w:val="single"/>
-              <w:right w:color="cccccc" w:space="0" w:sz="5" w:val="single"/>
+              <w:top w:color="cccccc" w:space="0" w:sz="7" w:val="single"/>
+              <w:left w:color="cccccc" w:space="0" w:sz="7" w:val="single"/>
+              <w:bottom w:color="d6dadc" w:space="0" w:sz="7" w:val="single"/>
+              <w:right w:color="d6dadc" w:space="0" w:sz="7" w:val="single"/>
             </w:tcBorders>
             <w:tcMar>
               <w:top w:w="40.0" w:type="dxa"/>
@@ -13427,42 +15067,7 @@
                 <w:szCs w:val="20"/>
                 <w:rtl w:val="0"/>
               </w:rPr>
-              <w:t xml:space="preserve">0.254025</w:t>
-            </w:r>
-          </w:p>
-        </w:tc>
-        <w:tc>
-          <w:tcPr>
-            <w:tcBorders>
-              <w:top w:color="cccccc" w:space="0" w:sz="5" w:val="single"/>
-              <w:left w:color="cccccc" w:space="0" w:sz="5" w:val="single"/>
-              <w:bottom w:color="cccccc" w:space="0" w:sz="5" w:val="single"/>
-              <w:right w:color="cccccc" w:space="0" w:sz="5" w:val="single"/>
-            </w:tcBorders>
-            <w:tcMar>
-              <w:top w:w="40.0" w:type="dxa"/>
-              <w:left w:w="40.0" w:type="dxa"/>
-              <w:bottom w:w="40.0" w:type="dxa"/>
-              <w:right w:w="40.0" w:type="dxa"/>
-            </w:tcMar>
-            <w:vAlign w:val="bottom"/>
-          </w:tcPr>
-          <w:p>
-            <w:pPr>
-              <w:widowControl w:val="0"/>
-              <w:jc w:val="right"/>
-              <w:rPr>
-                <w:sz w:val="20"/>
-                <w:szCs w:val="20"/>
-              </w:rPr>
-            </w:pPr>
-            <w:r>
-              <w:rPr>
-                <w:sz w:val="20"/>
-                <w:szCs w:val="20"/>
-                <w:rtl w:val="0"/>
-              </w:rPr>
-              <w:t xml:space="preserve">0.2749274</w:t>
+              <w:t xml:space="preserve">0.2342691</w:t>
             </w:r>
           </w:p>
         </w:tc>
@@ -13545,10 +15150,10 @@
         <w:tc>
           <w:tcPr>
             <w:tcBorders>
-              <w:top w:color="cccccc" w:space="0" w:sz="5" w:val="single"/>
-              <w:left w:color="cccccc" w:space="0" w:sz="5" w:val="single"/>
-              <w:bottom w:color="cccccc" w:space="0" w:sz="5" w:val="single"/>
-              <w:right w:color="cccccc" w:space="0" w:sz="5" w:val="single"/>
+              <w:top w:color="cccccc" w:space="0" w:sz="7" w:val="single"/>
+              <w:left w:color="d6dadc" w:space="0" w:sz="7" w:val="single"/>
+              <w:bottom w:color="cccccc" w:space="0" w:sz="7" w:val="single"/>
+              <w:right w:color="cccccc" w:space="0" w:sz="7" w:val="single"/>
             </w:tcBorders>
             <w:tcMar>
               <w:top w:w="40.0" w:type="dxa"/>
@@ -13579,10 +15184,10 @@
         <w:tc>
           <w:tcPr>
             <w:tcBorders>
-              <w:top w:color="cccccc" w:space="0" w:sz="5" w:val="single"/>
-              <w:left w:color="cccccc" w:space="0" w:sz="5" w:val="single"/>
-              <w:bottom w:color="cccccc" w:space="0" w:sz="5" w:val="single"/>
-              <w:right w:color="cccccc" w:space="0" w:sz="5" w:val="single"/>
+              <w:top w:color="cccccc" w:space="0" w:sz="7" w:val="single"/>
+              <w:left w:color="cccccc" w:space="0" w:sz="7" w:val="single"/>
+              <w:bottom w:color="d6dadc" w:space="0" w:sz="7" w:val="single"/>
+              <w:right w:color="d6dadc" w:space="0" w:sz="7" w:val="single"/>
             </w:tcBorders>
             <w:tcMar>
               <w:top w:w="40.0" w:type="dxa"/>
@@ -13607,42 +15212,7 @@
                 <w:szCs w:val="20"/>
                 <w:rtl w:val="0"/>
               </w:rPr>
-              <w:t xml:space="preserve">0.2450805</w:t>
-            </w:r>
-          </w:p>
-        </w:tc>
-        <w:tc>
-          <w:tcPr>
-            <w:tcBorders>
-              <w:top w:color="cccccc" w:space="0" w:sz="5" w:val="single"/>
-              <w:left w:color="cccccc" w:space="0" w:sz="5" w:val="single"/>
-              <w:bottom w:color="cccccc" w:space="0" w:sz="5" w:val="single"/>
-              <w:right w:color="cccccc" w:space="0" w:sz="5" w:val="single"/>
-            </w:tcBorders>
-            <w:tcMar>
-              <w:top w:w="40.0" w:type="dxa"/>
-              <w:left w:w="40.0" w:type="dxa"/>
-              <w:bottom w:w="40.0" w:type="dxa"/>
-              <w:right w:w="40.0" w:type="dxa"/>
-            </w:tcMar>
-            <w:vAlign w:val="bottom"/>
-          </w:tcPr>
-          <w:p>
-            <w:pPr>
-              <w:widowControl w:val="0"/>
-              <w:jc w:val="right"/>
-              <w:rPr>
-                <w:sz w:val="20"/>
-                <w:szCs w:val="20"/>
-              </w:rPr>
-            </w:pPr>
-            <w:r>
-              <w:rPr>
-                <w:sz w:val="20"/>
-                <w:szCs w:val="20"/>
-                <w:rtl w:val="0"/>
-              </w:rPr>
-              <w:t xml:space="preserve">0.2652469</w:t>
+              <w:t xml:space="preserve">0.232333</w:t>
             </w:r>
           </w:p>
         </w:tc>
@@ -13725,10 +15295,10 @@
         <w:tc>
           <w:tcPr>
             <w:tcBorders>
-              <w:top w:color="cccccc" w:space="0" w:sz="5" w:val="single"/>
-              <w:left w:color="cccccc" w:space="0" w:sz="5" w:val="single"/>
-              <w:bottom w:color="cccccc" w:space="0" w:sz="5" w:val="single"/>
-              <w:right w:color="cccccc" w:space="0" w:sz="5" w:val="single"/>
+              <w:top w:color="cccccc" w:space="0" w:sz="7" w:val="single"/>
+              <w:left w:color="d6dadc" w:space="0" w:sz="7" w:val="single"/>
+              <w:bottom w:color="cccccc" w:space="0" w:sz="7" w:val="single"/>
+              <w:right w:color="cccccc" w:space="0" w:sz="7" w:val="single"/>
             </w:tcBorders>
             <w:tcMar>
               <w:top w:w="40.0" w:type="dxa"/>
@@ -13752,17 +15322,17 @@
                 <w:szCs w:val="20"/>
                 <w:rtl w:val="0"/>
               </w:rPr>
-              <w:t xml:space="preserve">Cosine</w:t>
+              <w:t xml:space="preserve">Cosine + AP</w:t>
             </w:r>
           </w:p>
         </w:tc>
         <w:tc>
           <w:tcPr>
             <w:tcBorders>
-              <w:top w:color="cccccc" w:space="0" w:sz="5" w:val="single"/>
-              <w:left w:color="cccccc" w:space="0" w:sz="5" w:val="single"/>
-              <w:bottom w:color="cccccc" w:space="0" w:sz="5" w:val="single"/>
-              <w:right w:color="cccccc" w:space="0" w:sz="5" w:val="single"/>
+              <w:top w:color="cccccc" w:space="0" w:sz="7" w:val="single"/>
+              <w:left w:color="cccccc" w:space="0" w:sz="7" w:val="single"/>
+              <w:bottom w:color="d6dadc" w:space="0" w:sz="7" w:val="single"/>
+              <w:right w:color="d6dadc" w:space="0" w:sz="7" w:val="single"/>
             </w:tcBorders>
             <w:tcMar>
               <w:top w:w="40.0" w:type="dxa"/>
@@ -13787,42 +15357,7 @@
                 <w:szCs w:val="20"/>
                 <w:rtl w:val="0"/>
               </w:rPr>
-              <w:t xml:space="preserve">0.2379249</w:t>
-            </w:r>
-          </w:p>
-        </w:tc>
-        <w:tc>
-          <w:tcPr>
-            <w:tcBorders>
-              <w:top w:color="cccccc" w:space="0" w:sz="5" w:val="single"/>
-              <w:left w:color="cccccc" w:space="0" w:sz="5" w:val="single"/>
-              <w:bottom w:color="cccccc" w:space="0" w:sz="5" w:val="single"/>
-              <w:right w:color="cccccc" w:space="0" w:sz="5" w:val="single"/>
-            </w:tcBorders>
-            <w:tcMar>
-              <w:top w:w="40.0" w:type="dxa"/>
-              <w:left w:w="40.0" w:type="dxa"/>
-              <w:bottom w:w="40.0" w:type="dxa"/>
-              <w:right w:w="40.0" w:type="dxa"/>
-            </w:tcMar>
-            <w:vAlign w:val="bottom"/>
-          </w:tcPr>
-          <w:p>
-            <w:pPr>
-              <w:widowControl w:val="0"/>
-              <w:jc w:val="right"/>
-              <w:rPr>
-                <w:sz w:val="20"/>
-                <w:szCs w:val="20"/>
-              </w:rPr>
-            </w:pPr>
-            <w:r>
-              <w:rPr>
-                <w:sz w:val="20"/>
-                <w:szCs w:val="20"/>
-                <w:rtl w:val="0"/>
-              </w:rPr>
-              <w:t xml:space="preserve">0.2575024</w:t>
+              <w:t xml:space="preserve">0.2197483</w:t>
             </w:r>
           </w:p>
         </w:tc>
@@ -13905,10 +15440,10 @@
         <w:tc>
           <w:tcPr>
             <w:tcBorders>
-              <w:top w:color="cccccc" w:space="0" w:sz="5" w:val="single"/>
-              <w:left w:color="cccccc" w:space="0" w:sz="5" w:val="single"/>
-              <w:bottom w:color="cccccc" w:space="0" w:sz="5" w:val="single"/>
-              <w:right w:color="cccccc" w:space="0" w:sz="5" w:val="single"/>
+              <w:top w:color="cccccc" w:space="0" w:sz="7" w:val="single"/>
+              <w:left w:color="d6dadc" w:space="0" w:sz="7" w:val="single"/>
+              <w:bottom w:color="cccccc" w:space="0" w:sz="7" w:val="single"/>
+              <w:right w:color="cccccc" w:space="0" w:sz="7" w:val="single"/>
             </w:tcBorders>
             <w:tcMar>
               <w:top w:w="40.0" w:type="dxa"/>
@@ -13932,17 +15467,17 @@
                 <w:szCs w:val="20"/>
                 <w:rtl w:val="0"/>
               </w:rPr>
-              <w:t xml:space="preserve">Cosine + AP</w:t>
+              <w:t xml:space="preserve">Cosine </w:t>
             </w:r>
           </w:p>
         </w:tc>
         <w:tc>
           <w:tcPr>
             <w:tcBorders>
-              <w:top w:color="cccccc" w:space="0" w:sz="5" w:val="single"/>
-              <w:left w:color="cccccc" w:space="0" w:sz="5" w:val="single"/>
-              <w:bottom w:color="cccccc" w:space="0" w:sz="5" w:val="single"/>
-              <w:right w:color="cccccc" w:space="0" w:sz="5" w:val="single"/>
+              <w:top w:color="cccccc" w:space="0" w:sz="7" w:val="single"/>
+              <w:left w:color="cccccc" w:space="0" w:sz="7" w:val="single"/>
+              <w:bottom w:color="d6dadc" w:space="0" w:sz="7" w:val="single"/>
+              <w:right w:color="d6dadc" w:space="0" w:sz="7" w:val="single"/>
             </w:tcBorders>
             <w:tcMar>
               <w:top w:w="40.0" w:type="dxa"/>
@@ -13967,42 +15502,7 @@
                 <w:szCs w:val="20"/>
                 <w:rtl w:val="0"/>
               </w:rPr>
-              <w:t xml:space="preserve">0.2280859</w:t>
-            </w:r>
-          </w:p>
-        </w:tc>
-        <w:tc>
-          <w:tcPr>
-            <w:tcBorders>
-              <w:top w:color="cccccc" w:space="0" w:sz="5" w:val="single"/>
-              <w:left w:color="cccccc" w:space="0" w:sz="5" w:val="single"/>
-              <w:bottom w:color="cccccc" w:space="0" w:sz="5" w:val="single"/>
-              <w:right w:color="cccccc" w:space="0" w:sz="5" w:val="single"/>
-            </w:tcBorders>
-            <w:tcMar>
-              <w:top w:w="40.0" w:type="dxa"/>
-              <w:left w:w="40.0" w:type="dxa"/>
-              <w:bottom w:w="40.0" w:type="dxa"/>
-              <w:right w:w="40.0" w:type="dxa"/>
-            </w:tcMar>
-            <w:vAlign w:val="bottom"/>
-          </w:tcPr>
-          <w:p>
-            <w:pPr>
-              <w:widowControl w:val="0"/>
-              <w:jc w:val="right"/>
-              <w:rPr>
-                <w:sz w:val="20"/>
-                <w:szCs w:val="20"/>
-              </w:rPr>
-            </w:pPr>
-            <w:r>
-              <w:rPr>
-                <w:sz w:val="20"/>
-                <w:szCs w:val="20"/>
-                <w:rtl w:val="0"/>
-              </w:rPr>
-              <w:t xml:space="preserve">0.2468538</w:t>
+              <w:t xml:space="preserve">0.2178122</w:t>
             </w:r>
           </w:p>
         </w:tc>
@@ -14039,7 +15539,26 @@
           <w:highlight w:val="white"/>
           <w:rtl w:val="0"/>
         </w:rPr>
-        <w:t xml:space="preserve">From table 6, it is evident that text-embedding based methods outperform text-match based methods whether we are standardizing with respect to all or only the 5th edition of WHO database. Also the rankings of each method were consistent whether we used all or only the 5th edition of the WHO tumors for standardization.  Generally, among the embedding based methods LTE-3 based methods performed better than ADA002 based methods, this can likely be attributed to the fact that LTE-3 has twice the number of dimensions as ADA002 and is able to capture the complexity in the input data. Though, closest match using ADA002 (ADA002 + Euclidean Dist) and AP based on ADA002 (ADA002+AP) performs marginally better than the standardization methods based on LTE-3 + KMeans clustering.  Among the edit distances, Levenshtein distance performed better than Jarro Winkler distance, cosine distance or any of their implementations involving AP clustering. The Jarro-Winkler distance is particularly useful when there are minor discrepancies between the texts being compared and if there are common prefixes between the texts, whereas cosine distance is based on the frequency of occurrence of each word/alphabet (“bag of words) in a text and does not take into account the order of words. Levenshtein distance is a much simpler algorithm compared to Jarro-Winkler and cosine distance as it only counts number of edit operations needed to transform one text to another and does not take into account the prefix similarity and maintains the order of words/alphabet which is likely why the it performed better than the other two edit distances.  The ground truth annotations of the 1600 clinical trials tumors along with their standardization results are using all editions of WHO database and the 5th edition of WHO database is available in the supplementary files </w:t>
+        <w:t xml:space="preserve">Table 6 and 7 show that text-embedding-based methods outperform text-match-based methods irrespective of the edition of WHO database that was used for standardization. </w:t>
+      </w:r>
+    </w:p>
+    <w:p>
+      <w:pPr>
+        <w:ind w:left="-540" w:firstLine="0"/>
+        <w:rPr>
+          <w:sz w:val="24"/>
+          <w:szCs w:val="24"/>
+          <w:highlight w:val="white"/>
+        </w:rPr>
+      </w:pPr>
+      <w:r>
+        <w:rPr>
+          <w:sz w:val="24"/>
+          <w:szCs w:val="24"/>
+          <w:highlight w:val="white"/>
+          <w:rtl w:val="0"/>
+        </w:rPr>
+        <w:t xml:space="preserve">Typically, methods utilizing LTE-3 embeddings performed better than ADA002 embeddings, with an expectation being the method LTE-3 + Kmeans, which performed marginally worse than ADA002+AP and ADA002+Euclidean+Dist when we standardize against all editions of  the WHO database (Table 6). However, it should be noted that LTE-3+Kmeans ranked higher than ADA002+KMeans when standardized against either version of the WHO database. We attribute the better performance of LTE-3 based methods to the fact that LTE-3 embeddings are twice the number of dimensions as ADA002 and are able to better capture the complexity in the input data.Among the edit distances, Levenshtein distance performed better than Jarro Winkler distance and cosine distance or any of their implementations involving AP clustering. The Jarro-Winkler distance is particularly useful when there are minor discrepancies between the texts being compared and if there are common prefixes between the texts, whereas cosine distance is based on the frequency of occurrence of each word (“bag of words) in a text and does not take into account the order of words. Comparatively, Levenshtein distance is a much simpler algorithm as it only counts the number of edit operations needed to transform one text to another and does not factor the prefix similarity and maintains the order of words/alphabet which is likely why it performed better than the other two edit distances.  The ground truth annotations of the 1600 clinical trials tumors along with their standardization results are using all editions of WHO database and the 5th edition of WHO database is available in the supplementary files </w:t>
       </w:r>
       <w:r>
         <w:rPr>
@@ -14049,7 +15568,7 @@
           <w:highlight w:val="white"/>
           <w:rtl w:val="0"/>
         </w:rPr>
-        <w:t xml:space="preserve">XXXXX and YYYYYY</w:t>
+        <w:t xml:space="preserve">tumor_sample_df_gt_annotated_all_sep11.csv and tumor_sample_df_gt_annotated_5th_sep11.csv</w:t>
       </w:r>
       <w:r>
         <w:rPr>
@@ -14058,7 +15577,7 @@
           <w:highlight w:val="white"/>
           <w:rtl w:val="0"/>
         </w:rPr>
-        <w:t xml:space="preserve">.  Depending on the edition of the WHO database that was used in the pipeline the standardization results for each of these 1600 clinical trial tumors with respect to the NCIT database is available in supplementary file </w:t>
+        <w:t xml:space="preserve">.  For each iteration of the pipeline based on the version of the WHO database used we report the WHO and NCIT standardized terms for each tumor identified in the clinical trials registry in the following supplementary files: </w:t>
       </w:r>
       <w:r>
         <w:rPr>
@@ -14068,7 +15587,7 @@
           <w:highlight w:val="white"/>
           <w:rtl w:val="0"/>
         </w:rPr>
-        <w:t xml:space="preserve">AAAAAAA and BBBBB</w:t>
+        <w:t xml:space="preserve">WHO_Results_all_10sep.csv</w:t>
       </w:r>
       <w:r>
         <w:rPr>
@@ -14077,7 +15596,7 @@
           <w:highlight w:val="white"/>
           <w:rtl w:val="0"/>
         </w:rPr>
-        <w:t xml:space="preserve">.  The standardized tumor names for all the clinical trial tumor depending on the edition of the WHO database used are available in the following files </w:t>
+        <w:t xml:space="preserve"> , </w:t>
       </w:r>
       <w:r>
         <w:rPr>
@@ -14087,64 +15606,7 @@
           <w:highlight w:val="white"/>
           <w:rtl w:val="0"/>
         </w:rPr>
-        <w:t xml:space="preserve">AAAAAA</w:t>
-      </w:r>
-      <w:r>
-        <w:rPr>
-          <w:sz w:val="24"/>
-          <w:szCs w:val="24"/>
-          <w:highlight w:val="white"/>
-          <w:rtl w:val="0"/>
-        </w:rPr>
-        <w:t xml:space="preserve"> and </w:t>
-      </w:r>
-      <w:r>
-        <w:rPr>
-          <w:color w:val="ff0000"/>
-          <w:sz w:val="24"/>
-          <w:szCs w:val="24"/>
-          <w:highlight w:val="white"/>
-          <w:rtl w:val="0"/>
-        </w:rPr>
-        <w:t xml:space="preserve">BBBBB</w:t>
-      </w:r>
-      <w:r>
-        <w:rPr>
-          <w:sz w:val="24"/>
-          <w:szCs w:val="24"/>
-          <w:highlight w:val="white"/>
-          <w:rtl w:val="0"/>
-        </w:rPr>
-        <w:t xml:space="preserve"> and the NCIT standardized results are available in supplementary files </w:t>
-      </w:r>
-      <w:r>
-        <w:rPr>
-          <w:color w:val="ff0000"/>
-          <w:sz w:val="24"/>
-          <w:szCs w:val="24"/>
-          <w:highlight w:val="white"/>
-          <w:rtl w:val="0"/>
-        </w:rPr>
-        <w:t xml:space="preserve">ZZZZZ</w:t>
-      </w:r>
-      <w:r>
-        <w:rPr>
-          <w:sz w:val="24"/>
-          <w:szCs w:val="24"/>
-          <w:highlight w:val="white"/>
-          <w:rtl w:val="0"/>
-        </w:rPr>
-        <w:t xml:space="preserve"> and </w:t>
-      </w:r>
-      <w:r>
-        <w:rPr>
-          <w:color w:val="ff0000"/>
-          <w:sz w:val="24"/>
-          <w:szCs w:val="24"/>
-          <w:highlight w:val="white"/>
-          <w:rtl w:val="0"/>
-        </w:rPr>
-        <w:t xml:space="preserve">GGGGGG</w:t>
+        <w:t xml:space="preserve">WHO_Results_5thed_9sep.csv, NCIT_Results_all_10sep.csv and NCIT_Results_5thed_9sep.csv</w:t>
       </w:r>
       <w:r>
         <w:rPr>
@@ -14446,7 +15908,25 @@
           <w:highlight w:val="white"/>
           <w:rtl w:val="0"/>
         </w:rPr>
-        <w:t xml:space="preserve">The NIH-clinical trials registry provides information about tumors in a text file format along with information on other conditions. The registry neither provides a mechanism to filter tumor names from other conditions, thus making it difficult to extract the tumors nor are the tumor names standardized according to the WHO tumor classification system or the National Cancer Institute thesaurus, making it challenging to link these tumors with other biomedical databases for integrative studies. In this paper, we designed a pipeline to extract tumors from the clinical trials registry and annotated them as adult or pediatric tumors. Furthermore, we tested 12 methods to standardize the identified tumor names using text-matching and text-embedding based methods. We observed that embedding based methods performed better than text-matching methods, and in particular the LTE-3 + Euclidean Dist method had the highest accuracy in standardizing the clinical trials tumors. We standardize all the 13,230 tumors in the clinical trials database with respect to both the WHO and NCIT database using all the methods and report them in our results.</w:t>
+        <w:t xml:space="preserve">The NIH-clinical trials registry provides information about tumors in a text file format along with information on other conditions. The registry neither provides a mechanism to filter tumor names from other conditions, thus making it difficult to extract the tumors nor are the tumor names standardized according to the WHO tumor classification system or the National Cancer Institute thesaurus, making it challenging to link these tumors with other biomedical databases for integrative studies. In this paper, we designed a pipeline to extract tumors from the clinical trials registry and annotated them as adult or pediatric tumors. Furthermore, we tested 12 methods to standardize the identified tumor names using text-matching and text-embedding based methods. We observed that embedding based methods performed better than text-matching methods, and in particular the LTE-3 + Euclidean Dist method had the highest accuracy in standardizing the clinical </w:t>
+      </w:r>
+      <w:r>
+        <w:rPr>
+          <w:sz w:val="24"/>
+          <w:szCs w:val="24"/>
+          <w:highlight w:val="white"/>
+          <w:rtl w:val="0"/>
+        </w:rPr>
+        <w:t xml:space="preserve">trials tumors</w:t>
+      </w:r>
+      <w:r>
+        <w:rPr>
+          <w:sz w:val="24"/>
+          <w:szCs w:val="24"/>
+          <w:highlight w:val="white"/>
+          <w:rtl w:val="0"/>
+        </w:rPr>
+        <w:t xml:space="preserve">. We standardize all the 13,230 tumors in the clinical trials database with respect to both the WHO and NCIT database using all the methods and report them in our results.</w:t>
       </w:r>
     </w:p>
     <w:p>
@@ -14623,76 +16103,6 @@
           <w:sz w:val="28"/>
           <w:szCs w:val="28"/>
           <w:highlight w:val="white"/>
-        </w:rPr>
-      </w:pPr>
-      <w:r>
-        <w:rPr>
-          <w:rtl w:val="0"/>
-        </w:rPr>
-      </w:r>
-    </w:p>
-    <w:p>
-      <w:pPr>
-        <w:rPr>
-          <w:b w:val="1"/>
-          <w:sz w:val="28"/>
-          <w:szCs w:val="28"/>
-          <w:highlight w:val="white"/>
-        </w:rPr>
-      </w:pPr>
-      <w:r>
-        <w:rPr>
-          <w:b w:val="1"/>
-          <w:sz w:val="28"/>
-          <w:szCs w:val="28"/>
-          <w:highlight w:val="white"/>
-          <w:rtl w:val="0"/>
-        </w:rPr>
-        <w:t xml:space="preserve">Figures</w:t>
-      </w:r>
-    </w:p>
-    <w:p>
-      <w:pPr>
-        <w:rPr>
-          <w:b w:val="1"/>
-        </w:rPr>
-      </w:pPr>
-      <w:r>
-        <w:rPr>
-          <w:rtl w:val="0"/>
-        </w:rPr>
-      </w:r>
-    </w:p>
-    <w:p>
-      <w:pPr>
-        <w:rPr>
-          <w:b w:val="1"/>
-        </w:rPr>
-      </w:pPr>
-      <w:r>
-        <w:rPr>
-          <w:b w:val="1"/>
-          <w:rtl w:val="0"/>
-        </w:rPr>
-        <w:t xml:space="preserve">Fig4: Silhouette Score vs cluster size (for K-means) using ADA002 and LTE-3 Embeddings   </w:t>
-      </w:r>
-    </w:p>
-    <w:p>
-      <w:pPr>
-        <w:rPr>
-          <w:b w:val="1"/>
-        </w:rPr>
-      </w:pPr>
-      <w:r>
-        <w:rPr>
-          <w:rtl w:val="0"/>
-        </w:rPr>
-      </w:r>
-    </w:p>
-    <w:p>
-      <w:pPr>
-        <w:rPr>
-          <w:b w:val="1"/>
         </w:rPr>
       </w:pPr>
       <w:r>
@@ -18554,6 +19964,32 @@
       <w:pPr>
         <w:ind w:left="-540" w:firstLine="0"/>
         <w:rPr>
+          <w:b w:val="1"/>
+        </w:rPr>
+      </w:pPr>
+      <w:r>
+        <w:rPr>
+          <w:rtl w:val="0"/>
+        </w:rPr>
+      </w:r>
+    </w:p>
+    <w:p>
+      <w:pPr>
+        <w:ind w:left="-540" w:firstLine="0"/>
+        <w:rPr>
+          <w:b w:val="1"/>
+        </w:rPr>
+      </w:pPr>
+      <w:r>
+        <w:rPr>
+          <w:rtl w:val="0"/>
+        </w:rPr>
+      </w:r>
+    </w:p>
+    <w:p>
+      <w:pPr>
+        <w:ind w:left="-540" w:firstLine="0"/>
+        <w:rPr>
           <w:sz w:val="24"/>
           <w:szCs w:val="24"/>
           <w:highlight w:val="white"/>
@@ -18676,12 +20112,12 @@
           <wp:inline distB="114300" distT="114300" distL="114300" distR="114300">
             <wp:extent cx="6057900" cy="2527300"/>
             <wp:effectExtent b="0" l="0" r="0" t="0"/>
-            <wp:docPr id="1" name="image2.png"/>
+            <wp:docPr id="1" name="image4.png"/>
             <a:graphic>
               <a:graphicData uri="http://schemas.openxmlformats.org/drawingml/2006/picture">
                 <pic:pic>
                   <pic:nvPicPr>
-                    <pic:cNvPr id="0" name="image2.png"/>
+                    <pic:cNvPr id="0" name="image4.png"/>
                     <pic:cNvPicPr preferRelativeResize="0"/>
                   </pic:nvPicPr>
                   <pic:blipFill>
@@ -19089,12 +20525,12 @@
           <wp:inline distB="114300" distT="114300" distL="114300" distR="114300">
             <wp:extent cx="4805363" cy="7011383"/>
             <wp:effectExtent b="0" l="0" r="0" t="0"/>
-            <wp:docPr id="3" name="image4.png"/>
+            <wp:docPr id="3" name="image2.png"/>
             <a:graphic>
               <a:graphicData uri="http://schemas.openxmlformats.org/drawingml/2006/picture">
                 <pic:pic>
                   <pic:nvPicPr>
-                    <pic:cNvPr id="0" name="image4.png"/>
+                    <pic:cNvPr id="0" name="image2.png"/>
                     <pic:cNvPicPr preferRelativeResize="0"/>
                   </pic:nvPicPr>
                   <pic:blipFill>
@@ -19155,19 +20591,6 @@
         <w:ind w:left="-540" w:firstLine="0"/>
         <w:rPr>
           <w:b w:val="1"/>
-        </w:rPr>
-      </w:pPr>
-      <w:r>
-        <w:rPr>
-          <w:rtl w:val="0"/>
-        </w:rPr>
-      </w:r>
-    </w:p>
-    <w:p>
-      <w:pPr>
-        <w:ind w:left="-540" w:firstLine="0"/>
-        <w:rPr>
-          <w:b w:val="1"/>
           <w:sz w:val="30"/>
           <w:szCs w:val="30"/>
         </w:rPr>
@@ -19241,7 +20664,7 @@
     </w:p>
     <w:tbl>
       <w:tblPr>
-        <w:tblStyle w:val="Table6"/>
+        <w:tblStyle w:val="Table7"/>
         <w:tblW w:w="9540.0" w:type="dxa"/>
         <w:jc w:val="left"/>
         <w:tblBorders>
@@ -19926,7 +21349,7 @@
     </w:p>
     <w:tbl>
       <w:tblPr>
-        <w:tblStyle w:val="Table7"/>
+        <w:tblStyle w:val="Table8"/>
         <w:tblW w:w="4185.0" w:type="dxa"/>
         <w:jc w:val="left"/>
         <w:tblInd w:w="-540.0" w:type="dxa"/>
@@ -22268,7 +23691,7 @@
     </w:p>
     <w:tbl>
       <w:tblPr>
-        <w:tblStyle w:val="Table8"/>
+        <w:tblStyle w:val="Table9"/>
         <w:tblW w:w="10080.0" w:type="dxa"/>
         <w:jc w:val="left"/>
         <w:tblInd w:w="-540.0" w:type="dxa"/>
@@ -24222,6 +25645,19 @@
     </w:tblPr>
   </w:style>
   <w:style w:type="table" w:styleId="Table8">
+    <w:basedOn w:val="TableNormal"/>
+    <w:tblPr>
+      <w:tblStyleRowBandSize w:val="1"/>
+      <w:tblStyleColBandSize w:val="1"/>
+      <w:tblCellMar>
+        <w:top w:w="100.0" w:type="dxa"/>
+        <w:left w:w="100.0" w:type="dxa"/>
+        <w:bottom w:w="100.0" w:type="dxa"/>
+        <w:right w:w="100.0" w:type="dxa"/>
+      </w:tblCellMar>
+    </w:tblPr>
+  </w:style>
+  <w:style w:type="table" w:styleId="Table9">
     <w:basedOn w:val="TableNormal"/>
     <w:tblPr>
       <w:tblStyleRowBandSize w:val="1"/>

</xml_diff>

<commit_message>
update author and discussiong
</commit_message>
<xml_diff>
--- a/Paper/Clinical_Trails_Tumor_Name_Stardaization_using Embedding_Analysis.docx
+++ b/Paper/Clinical_Trails_Tumor_Name_Stardaization_using Embedding_Analysis.docx
@@ -96,6 +96,19 @@
           <w:rtl w:val="0"/>
         </w:rPr>
         <w:t xml:space="preserve">1</w:t>
+      </w:r>
+      <w:r>
+        <w:rPr>
+          <w:rtl w:val="0"/>
+        </w:rPr>
+        <w:t xml:space="preserve">, Elizabeth Margolskee</w:t>
+      </w:r>
+      <w:r>
+        <w:rPr>
+          <w:vertAlign w:val="superscript"/>
+          <w:rtl w:val="0"/>
+        </w:rPr>
+        <w:t xml:space="preserve">3</w:t>
       </w:r>
       <w:r>
         <w:rPr>
@@ -15746,7 +15759,6 @@
         <w:rPr>
           <w:sz w:val="24"/>
           <w:szCs w:val="24"/>
-          <w:highlight w:val="white"/>
         </w:rPr>
       </w:pPr>
       <w:r>
@@ -15764,16 +15776,115 @@
           <w:szCs w:val="24"/>
           <w:rtl w:val="0"/>
         </w:rPr>
-        <w:t xml:space="preserve">text-embedding-ada-002 (ADA002) and text-embedding-3-large (LTE-3).  LTE-3 is a recent and improved text-embedding model compared to ADA002 and it generates embeddings that are of 3072 dimensions, which is twice more than the dimensions ADA002 (1536 dimensions). We observed that the LTE-3 based methods performed better than the ADA002 methods, with an exception being that ADA002+AP performed better than LTE-3 +  KMeans method, however it should be noted that embeddings combined with AP did better than embeddings combined with KMeans. The best accuracy was attained by the method (LTE-3 +Euclidean Dist) that standardized the clinical trials tumor by identifying the WHO database that is closest Euclidean distance to the clinical trials terms in the LTE-3 embedding space. Compared to the LTE-3 +AP clustering method which ranked second in terms of accuracy in standardizing the clinical trials tumors, the LTE-3 +Euclidean Dist is a simpler and faster technique that does not require additional steps such such as cluster size analysis and outlier detection that are utilized in the other techniques that use clustering. </w:t>
-      </w:r>
-      <w:r>
-        <w:rPr>
+        <w:t xml:space="preserve">text-embedding-ada-002 (ADA002) and text-embedding-3-large (LTE-3).  LTE-3 is a recent and improved text-embedding model compared to ADA002 and it generates embeddings that are of 3072 dimensions, which is twice more than the dimensions ADA002 (1536 dimensions).</w:t>
+      </w:r>
+    </w:p>
+    <w:p>
+      <w:pPr>
+        <w:ind w:left="-540" w:firstLine="0"/>
+        <w:rPr>
+          <w:sz w:val="24"/>
+          <w:szCs w:val="24"/>
+        </w:rPr>
+      </w:pPr>
+      <w:r>
+        <w:rPr>
+          <w:rtl w:val="0"/>
+        </w:rPr>
+      </w:r>
+    </w:p>
+    <w:p>
+      <w:pPr>
+        <w:ind w:left="-540" w:firstLine="0"/>
+        <w:rPr>
+          <w:color w:val="ff0000"/>
           <w:sz w:val="24"/>
           <w:szCs w:val="24"/>
           <w:highlight w:val="white"/>
-          <w:rtl w:val="0"/>
-        </w:rPr>
-        <w:t xml:space="preserve"> As more samples from the clinical trials database are annotated with ground truth, our methods can be reevaluated for their performance accuracies. While we expect the accuracy to change, it is clear from our attempt at annotating the ground truths for the 1600 clinical tumors that the embedding based methods will very likely outperform the text-matching (edit distance) based methods. Thus expert annotation of the tumors in clinical trials is needed to get the most accurate sense of the performance of these methods and is a limitation in our study. Furthermore, as the clinical trials registry is updated , new tumor names need to be detected and potentially standardized, this will require regenerating embeddings and rerunning the pipeline and identifying the WHO database tumor which is at the closest Euclidean distance (LTE-3 + Euclidean Dist method) and annotating the ground truths for each new tumor entry. In addition to requiring expert curation for the ground truth, there is a computational cost associated with running the pipeline and storing the data, which can become expensive in the long run. Finally, the embeddings generated in this study are from models created by OpenAI, if these models are updated or discontinued, we will need to switch to other large language models that generate embeddings.</w:t>
+        </w:rPr>
+      </w:pPr>
+      <w:r>
+        <w:rPr>
+          <w:color w:val="ff0000"/>
+          <w:sz w:val="24"/>
+          <w:szCs w:val="24"/>
+          <w:rtl w:val="0"/>
+        </w:rPr>
+        <w:t xml:space="preserve">We observed that the LTE-3 based methods performed better than the ADA002 methods, with an exception being that ADA002+AP performed better than LTE-3 +  KMeans method, however it should be noted that embeddings combined with AP did better than embeddings combined with KMeans. The best accuracy was attained by the method (LTE-3 +Euclidean Dist) that standardized the clinical trials tumor by identifying the WHO database that is closest Euclidean distance to the clinical trials terms in the LTE-3 embedding space. Compared to the LTE-3 +AP clustering method which ranked second in terms of accuracy in standardizing the clinical trials tumors, the LTE-3 +Euclidean Dist is a simpler and faster technique that does not require additional steps such such as cluster size analysis and outlier detection that are utilized in the other techniques that use clustering. </w:t>
+      </w:r>
+      <w:r>
+        <w:rPr>
+          <w:color w:val="ff0000"/>
+          <w:sz w:val="24"/>
+          <w:szCs w:val="24"/>
+          <w:highlight w:val="white"/>
+          <w:rtl w:val="0"/>
+        </w:rPr>
+        <w:t xml:space="preserve"> </w:t>
+      </w:r>
+    </w:p>
+    <w:p>
+      <w:pPr>
+        <w:ind w:left="-540" w:firstLine="0"/>
+        <w:rPr>
+          <w:sz w:val="24"/>
+          <w:szCs w:val="24"/>
+          <w:highlight w:val="white"/>
+        </w:rPr>
+      </w:pPr>
+      <w:r>
+        <w:rPr>
+          <w:rtl w:val="0"/>
+        </w:rPr>
+      </w:r>
+    </w:p>
+    <w:p>
+      <w:pPr>
+        <w:ind w:left="-540" w:firstLine="0"/>
+        <w:rPr>
+          <w:sz w:val="24"/>
+          <w:szCs w:val="24"/>
+          <w:highlight w:val="white"/>
+        </w:rPr>
+      </w:pPr>
+      <w:r>
+        <w:rPr>
+          <w:rtl w:val="0"/>
+        </w:rPr>
+      </w:r>
+    </w:p>
+    <w:p>
+      <w:pPr>
+        <w:ind w:left="-540" w:firstLine="0"/>
+        <w:rPr>
+          <w:sz w:val="24"/>
+          <w:szCs w:val="24"/>
+          <w:highlight w:val="white"/>
+        </w:rPr>
+      </w:pPr>
+      <w:r>
+        <w:rPr>
+          <w:rtl w:val="0"/>
+        </w:rPr>
+      </w:r>
+    </w:p>
+    <w:p>
+      <w:pPr>
+        <w:ind w:left="-540" w:firstLine="0"/>
+        <w:rPr>
+          <w:sz w:val="24"/>
+          <w:szCs w:val="24"/>
+          <w:highlight w:val="white"/>
+        </w:rPr>
+      </w:pPr>
+      <w:r>
+        <w:rPr>
+          <w:sz w:val="24"/>
+          <w:szCs w:val="24"/>
+          <w:highlight w:val="white"/>
+          <w:rtl w:val="0"/>
+        </w:rPr>
+        <w:t xml:space="preserve">As more samples from the clinical trials database are annotated with ground truth, our methods can be reevaluated for their performance accuracies. While we expect the accuracy to change, it is clear from our attempt at annotating the ground truths for the 1600 clinical tumors that the embedding based methods will very likely outperform the text-matching (edit distance) based methods. Thus expert annotation of the tumors in clinical trials is needed to get the most accurate sense of the performance of these methods and is a limitation in our study. Furthermore, as the clinical trials registry is updated , new tumor names need to be detected and potentially standardized, this will require regenerating embeddings and rerunning the pipeline and identifying the WHO database tumor which is at the closest Euclidean distance (LTE-3 + Euclidean Dist method) and annotating the ground truths for each new tumor entry. In addition to requiring expert curation for the ground truth, there is a computational cost associated with running the pipeline and storing the data, which can become expensive in the long run. Finally, the embeddings generated in this study are from models created by OpenAI, if these models are updated or discontinued, we will need to switch to other large language models that generate embeddings.</w:t>
       </w:r>
     </w:p>
     <w:p>
@@ -19912,12 +20023,12 @@
           <wp:inline distB="114300" distT="114300" distL="114300" distR="114300">
             <wp:extent cx="5462588" cy="7377929"/>
             <wp:effectExtent b="0" l="0" r="0" t="0"/>
-            <wp:docPr id="4" name="image3.png"/>
+            <wp:docPr id="4" name="image2.png"/>
             <a:graphic>
               <a:graphicData uri="http://schemas.openxmlformats.org/drawingml/2006/picture">
                 <pic:pic>
                   <pic:nvPicPr>
-                    <pic:cNvPr id="0" name="image3.png"/>
+                    <pic:cNvPr id="0" name="image2.png"/>
                     <pic:cNvPicPr preferRelativeResize="0"/>
                   </pic:nvPicPr>
                   <pic:blipFill>
@@ -20027,12 +20138,12 @@
           <wp:inline distB="114300" distT="114300" distL="114300" distR="114300">
             <wp:extent cx="3481388" cy="7948576"/>
             <wp:effectExtent b="0" l="0" r="0" t="0"/>
-            <wp:docPr id="2" name="image1.png"/>
+            <wp:docPr id="2" name="image3.png"/>
             <a:graphic>
               <a:graphicData uri="http://schemas.openxmlformats.org/drawingml/2006/picture">
                 <pic:pic>
                   <pic:nvPicPr>
-                    <pic:cNvPr id="0" name="image1.png"/>
+                    <pic:cNvPr id="0" name="image3.png"/>
                     <pic:cNvPicPr preferRelativeResize="0"/>
                   </pic:nvPicPr>
                   <pic:blipFill>
@@ -20525,12 +20636,12 @@
           <wp:inline distB="114300" distT="114300" distL="114300" distR="114300">
             <wp:extent cx="4805363" cy="7011383"/>
             <wp:effectExtent b="0" l="0" r="0" t="0"/>
-            <wp:docPr id="3" name="image2.png"/>
+            <wp:docPr id="3" name="image1.png"/>
             <a:graphic>
               <a:graphicData uri="http://schemas.openxmlformats.org/drawingml/2006/picture">
                 <pic:pic>
                   <pic:nvPicPr>
-                    <pic:cNvPr id="0" name="image2.png"/>
+                    <pic:cNvPr id="0" name="image1.png"/>
                     <pic:cNvPicPr preferRelativeResize="0"/>
                   </pic:nvPicPr>
                   <pic:blipFill>

</xml_diff>

<commit_message>
adding ammends to conclusion
</commit_message>
<xml_diff>
--- a/Paper/Clinical_Trails_Tumor_Name_Stardaization_using Embedding_Analysis.docx
+++ b/Paper/Clinical_Trails_Tumor_Name_Stardaization_using Embedding_Analysis.docx
@@ -16085,7 +16085,7 @@
           <w:highlight w:val="white"/>
           <w:rtl w:val="0"/>
         </w:rPr>
-        <w:t xml:space="preserve">The NIH-clinical trials registry provides information about tumors in a text file format along with information on other conditions. The registry neither provides a mechanism to filter tumor names from other conditions, thus making it difficult to extract the tumors nor are the tumor names standardized according to the WHO tumor classification system or the National Cancer Institute thesaurus, making it challenging to link these tumors with other biomedical databases for integrative studies. In this paper, we designed a pipeline to extract tumors from the clinical trials registry and annotated them as adult or pediatric tumors. Furthermore, we tested 12 methods to standardize the identified tumor names using text-matching and text-embedding based methods. We observed that embedding based methods performed better than text-matching methods, and in particular the LTE-3 + Euclidean Dist method had the highest accuracy in standardizing the clinical </w:t>
+        <w:t xml:space="preserve">The NIH-clinical trials registry records information on various aspects of a clinical trial study which includes the conditions being studied. The information is disseminated to the public in text file format. However, the registry lacks neither provides a mechanism to identify tumor names from other conditions nor are the tumor names standardized according to the WHO tumor classification system or the National Cancer Institute thesaurus, making it challenging to extract and link these tumors with other biomedical databases for integrative analysis. In this paper, we designed a pipeline to extract tumors from the clinical trials registry and annotated them as adult or pediatric tumors. Furthermore, we tested 12 methods to standardize the identified tumor names using text-matching and text-embedding based methods. We observed that embedding based methods performed better than text-matching methods, and in particular the LTE-3 + Euclidean Dist method had the highest accuracy in standardizing the clinical </w:t>
       </w:r>
       <w:r>
         <w:rPr>
@@ -20204,12 +20204,12 @@
           <wp:inline distB="114300" distT="114300" distL="114300" distR="114300">
             <wp:extent cx="3481388" cy="7948576"/>
             <wp:effectExtent b="0" l="0" r="0" t="0"/>
-            <wp:docPr id="2" name="image4.png"/>
+            <wp:docPr id="2" name="image3.png"/>
             <a:graphic>
               <a:graphicData uri="http://schemas.openxmlformats.org/drawingml/2006/picture">
                 <pic:pic>
                   <pic:nvPicPr>
-                    <pic:cNvPr id="0" name="image4.png"/>
+                    <pic:cNvPr id="0" name="image3.png"/>
                     <pic:cNvPicPr preferRelativeResize="0"/>
                   </pic:nvPicPr>
                   <pic:blipFill>
@@ -20289,12 +20289,12 @@
           <wp:inline distB="114300" distT="114300" distL="114300" distR="114300">
             <wp:extent cx="6057900" cy="2527300"/>
             <wp:effectExtent b="0" l="0" r="0" t="0"/>
-            <wp:docPr id="1" name="image2.png"/>
+            <wp:docPr id="1" name="image4.png"/>
             <a:graphic>
               <a:graphicData uri="http://schemas.openxmlformats.org/drawingml/2006/picture">
                 <pic:pic>
                   <pic:nvPicPr>
-                    <pic:cNvPr id="0" name="image2.png"/>
+                    <pic:cNvPr id="0" name="image4.png"/>
                     <pic:cNvPicPr preferRelativeResize="0"/>
                   </pic:nvPicPr>
                   <pic:blipFill>
@@ -20702,12 +20702,12 @@
           <wp:inline distB="114300" distT="114300" distL="114300" distR="114300">
             <wp:extent cx="4805363" cy="7011383"/>
             <wp:effectExtent b="0" l="0" r="0" t="0"/>
-            <wp:docPr id="3" name="image3.png"/>
+            <wp:docPr id="3" name="image2.png"/>
             <a:graphic>
               <a:graphicData uri="http://schemas.openxmlformats.org/drawingml/2006/picture">
                 <pic:pic>
                   <pic:nvPicPr>
-                    <pic:cNvPr id="0" name="image3.png"/>
+                    <pic:cNvPr id="0" name="image2.png"/>
                     <pic:cNvPicPr preferRelativeResize="0"/>
                   </pic:nvPicPr>
                   <pic:blipFill>

</xml_diff>

<commit_message>
adding ammends from KB and AL
</commit_message>
<xml_diff>
--- a/Paper/Clinical_Trails_Tumor_Name_Stardaization_using Embedding_Analysis.docx
+++ b/Paper/Clinical_Trails_Tumor_Name_Stardaization_using Embedding_Analysis.docx
@@ -909,46 +909,6 @@
     </w:p>
     <w:p>
       <w:pPr>
-        <w:rPr/>
-      </w:pPr>
-      <w:r>
-        <w:rPr>
-          <w:rtl w:val="0"/>
-        </w:rPr>
-      </w:r>
-    </w:p>
-    <w:p>
-      <w:pPr>
-        <w:rPr/>
-      </w:pPr>
-      <w:r>
-        <w:rPr>
-          <w:rtl w:val="0"/>
-        </w:rPr>
-      </w:r>
-    </w:p>
-    <w:p>
-      <w:pPr>
-        <w:rPr/>
-      </w:pPr>
-      <w:r>
-        <w:rPr>
-          <w:rtl w:val="0"/>
-        </w:rPr>
-      </w:r>
-    </w:p>
-    <w:p>
-      <w:pPr>
-        <w:rPr/>
-      </w:pPr>
-      <w:r>
-        <w:rPr>
-          <w:rtl w:val="0"/>
-        </w:rPr>
-      </w:r>
-    </w:p>
-    <w:p>
-      <w:pPr>
         <w:ind w:left="0" w:hanging="900"/>
         <w:rPr>
           <w:i w:val="1"/>
@@ -992,7 +952,7 @@
         </w:rPr>
         <w:t xml:space="preserve">Cancer is a major global health problem </w:t>
       </w:r>
-      <w:hyperlink r:id="rId7">
+      <w:hyperlink r:id="rId6">
         <w:r>
           <w:rPr>
             <w:b w:val="0"/>
@@ -1008,6 +968,23 @@
           <w:rtl w:val="0"/>
         </w:rPr>
         <w:t xml:space="preserve"> and is the second largest cause of deaths in the United States </w:t>
+      </w:r>
+      <w:hyperlink r:id="rId7">
+        <w:r>
+          <w:rPr>
+            <w:b w:val="0"/>
+            <w:color w:val="000000"/>
+            <w:u w:val="none"/>
+            <w:rtl w:val="0"/>
+          </w:rPr>
+          <w:t xml:space="preserve">[2]</w:t>
+        </w:r>
+      </w:hyperlink>
+      <w:r>
+        <w:rPr>
+          <w:rtl w:val="0"/>
+        </w:rPr>
+        <w:t xml:space="preserve">. In the United States it is estimated that there will be over 2 million cases of newly diagnosed cancer and 611,720 deaths in 2024 </w:t>
       </w:r>
       <w:hyperlink r:id="rId8">
         <w:r>
@@ -1024,7 +1001,24 @@
         <w:rPr>
           <w:rtl w:val="0"/>
         </w:rPr>
-        <w:t xml:space="preserve">. In the United States it is estimated that there will be over 2 million cases of newly diagnosed cancer and 611,720 deaths in 2024 </w:t>
+        <w:t xml:space="preserve">. Among children </w:t>
+      </w:r>
+      <w:r>
+        <w:rPr>
+          <w:rFonts w:ascii="Roboto" w:cs="Roboto" w:eastAsia="Roboto" w:hAnsi="Roboto"/>
+          <w:color w:val="1b1b1b"/>
+          <w:sz w:val="24"/>
+          <w:szCs w:val="24"/>
+          <w:highlight w:val="white"/>
+          <w:rtl w:val="0"/>
+        </w:rPr>
+        <w:t xml:space="preserve">(ages 0 to 14 years) and adolescents (ages 15 to 19 years),</w:t>
+      </w:r>
+      <w:r>
+        <w:rPr>
+          <w:rtl w:val="0"/>
+        </w:rPr>
+        <w:t xml:space="preserve"> in the US, pediatric cancer persists to be the second and fourth leading cause of deaths </w:t>
       </w:r>
       <w:hyperlink r:id="rId9">
         <w:r>
@@ -1041,43 +1035,9 @@
         <w:rPr>
           <w:rtl w:val="0"/>
         </w:rPr>
-        <w:t xml:space="preserve">. Among children </w:t>
-      </w:r>
-      <w:r>
-        <w:rPr>
-          <w:rFonts w:ascii="Roboto" w:cs="Roboto" w:eastAsia="Roboto" w:hAnsi="Roboto"/>
-          <w:color w:val="1b1b1b"/>
-          <w:sz w:val="24"/>
-          <w:szCs w:val="24"/>
-          <w:highlight w:val="white"/>
-          <w:rtl w:val="0"/>
-        </w:rPr>
-        <w:t xml:space="preserve">(ages 0 to 14 years) and adolescents (ages 15 to 19 years),</w:t>
-      </w:r>
-      <w:r>
-        <w:rPr>
-          <w:rtl w:val="0"/>
-        </w:rPr>
-        <w:t xml:space="preserve"> in the US, pediatric cancer persists to be the second and fourth leading cause of deaths </w:t>
+        <w:t xml:space="preserve">, despite the jump in 5-year survival rate to 80% in the last 5 decades </w:t>
       </w:r>
       <w:hyperlink r:id="rId10">
-        <w:r>
-          <w:rPr>
-            <w:b w:val="0"/>
-            <w:color w:val="000000"/>
-            <w:u w:val="none"/>
-            <w:rtl w:val="0"/>
-          </w:rPr>
-          <w:t xml:space="preserve">[2]</w:t>
-        </w:r>
-      </w:hyperlink>
-      <w:r>
-        <w:rPr>
-          <w:rtl w:val="0"/>
-        </w:rPr>
-        <w:t xml:space="preserve">, despite the jump in 5-year survival rate to 80% in the last 5 decades </w:t>
-      </w:r>
-      <w:hyperlink r:id="rId11">
         <w:r>
           <w:rPr>
             <w:b w:val="0"/>
@@ -1094,7 +1054,7 @@
         </w:rPr>
         <w:t xml:space="preserve"> </w:t>
       </w:r>
-      <w:hyperlink r:id="rId12">
+      <w:hyperlink r:id="rId11">
         <w:r>
           <w:rPr>
             <w:b w:val="0"/>
@@ -1111,7 +1071,7 @@
         </w:rPr>
         <w:t xml:space="preserve">. The increased survival rate of pediatric cancer treatment can primarily be attributed to successes in the treatment of common childhood hematological malignancies such as acute lymphoblastic leukemia, where the survival rate has risen from 10% to 90% </w:t>
       </w:r>
-      <w:hyperlink r:id="rId13">
+      <w:hyperlink r:id="rId12">
         <w:r>
           <w:rPr>
             <w:b w:val="0"/>
@@ -1128,6 +1088,23 @@
         </w:rPr>
         <w:t xml:space="preserve">, unfortunately this success is not uniformly shared across all types of pediatric cancers</w:t>
       </w:r>
+      <w:r>
+        <w:rPr>
+          <w:rtl w:val="0"/>
+        </w:rPr>
+        <w:t xml:space="preserve"> </w:t>
+      </w:r>
+      <w:hyperlink r:id="rId13">
+        <w:r>
+          <w:rPr>
+            <w:b w:val="0"/>
+            <w:color w:val="000000"/>
+            <w:u w:val="none"/>
+            <w:rtl w:val="0"/>
+          </w:rPr>
+          <w:t xml:space="preserve">[6]</w:t>
+        </w:r>
+      </w:hyperlink>
       <w:r>
         <w:rPr>
           <w:rtl w:val="0"/>
@@ -1151,30 +1128,13 @@
         </w:rPr>
         <w:t xml:space="preserve"> </w:t>
       </w:r>
+      <w:r>
+        <w:rPr>
+          <w:rtl w:val="0"/>
+        </w:rPr>
+        <w:t xml:space="preserve">especially cancers of the brain and nervous system </w:t>
+      </w:r>
       <w:hyperlink r:id="rId15">
-        <w:r>
-          <w:rPr>
-            <w:b w:val="0"/>
-            <w:color w:val="000000"/>
-            <w:u w:val="none"/>
-            <w:rtl w:val="0"/>
-          </w:rPr>
-          <w:t xml:space="preserve">[6]</w:t>
-        </w:r>
-      </w:hyperlink>
-      <w:r>
-        <w:rPr>
-          <w:rtl w:val="0"/>
-        </w:rPr>
-        <w:t xml:space="preserve"> </w:t>
-      </w:r>
-      <w:r>
-        <w:rPr>
-          <w:rtl w:val="0"/>
-        </w:rPr>
-        <w:t xml:space="preserve">especially cancers of the brain and nervous system </w:t>
-      </w:r>
-      <w:hyperlink r:id="rId16">
         <w:r>
           <w:rPr>
             <w:b w:val="0"/>
@@ -1191,7 +1151,7 @@
         </w:rPr>
         <w:t xml:space="preserve">. Compared to adult cancers, pediatric cancers are rarer and with fewer available therapeutic agents that have been tested in clinical trials due to challenges associated with recruiting statistically significant and diverse pediatric populations to support the various phases of clinical trials, logistical issues related to clinical trial-site location and molecular heterogeneity of tumors </w:t>
       </w:r>
-      <w:hyperlink r:id="rId17">
+      <w:hyperlink r:id="rId16">
         <w:r>
           <w:rPr>
             <w:b w:val="0"/>
@@ -1230,6 +1190,23 @@
           <w:rtl w:val="0"/>
         </w:rPr>
         <w:t xml:space="preserve">The Food and Drug Administration Modernization Act of 1997 (FDAMA) mandated the National Institutes of Health (NIH) to create a publicly available resource to disseminate information on the effectiveness of drugs in federally or privately funded clinical trials  </w:t>
+      </w:r>
+      <w:hyperlink r:id="rId17">
+        <w:r>
+          <w:rPr>
+            <w:b w:val="0"/>
+            <w:color w:val="000000"/>
+            <w:u w:val="none"/>
+            <w:rtl w:val="0"/>
+          </w:rPr>
+          <w:t xml:space="preserve">[9]</w:t>
+        </w:r>
+      </w:hyperlink>
+      <w:r>
+        <w:rPr>
+          <w:rtl w:val="0"/>
+        </w:rPr>
+        <w:t xml:space="preserve">. This eventually led to the creation of the ClinicalTrials.gov registry (referred to as CT registry in the rest of the manuscript), which was publicly launched on February 29, 2000. Since then, the CT registry has amassed over 482,529 research studies across all 50 states in the US and 223 countries </w:t>
       </w:r>
       <w:hyperlink r:id="rId18">
         <w:r>
@@ -1246,7 +1223,19 @@
         <w:rPr>
           <w:rtl w:val="0"/>
         </w:rPr>
-        <w:t xml:space="preserve">. This eventually led to the creation of the ClinicalTrials.gov registry, which was publicly launched on February 29, 2000. Since then, the registry has amassed over 482,529 research studies across all 50 states in the US and 223 countries </w:t>
+        <w:t xml:space="preserve">. Each record within the CT</w:t>
+      </w:r>
+      <w:r>
+        <w:rPr>
+          <w:rtl w:val="0"/>
+        </w:rPr>
+        <w:t xml:space="preserve"> registry</w:t>
+      </w:r>
+      <w:r>
+        <w:rPr>
+          <w:rtl w:val="0"/>
+        </w:rPr>
+        <w:t xml:space="preserve"> is self-reported by the trial sponsor through the web-based data entry platform known as the Protocol Registration and Results System (PRS) </w:t>
       </w:r>
       <w:hyperlink r:id="rId19">
         <w:r>
@@ -1263,21 +1252,246 @@
         <w:rPr>
           <w:rtl w:val="0"/>
         </w:rPr>
-        <w:t xml:space="preserve">. Each record within the </w:t>
-      </w:r>
-      <w:r>
-        <w:rPr>
-          <w:rtl w:val="0"/>
-        </w:rPr>
-        <w:t xml:space="preserve">clinical trials registry</w:t>
-      </w:r>
-      <w:r>
-        <w:rPr>
-          <w:rtl w:val="0"/>
-        </w:rPr>
-        <w:t xml:space="preserve"> is self-reported by the trial sponsor through the web-based data entry platform known as the Protocol Registration and Results System (PRS) </w:t>
+        <w:t xml:space="preserve">. The CT requires sponsors to enter basic details regarding the trial, such as purpose, design, patient eligibility criteria, and other critical information about the study </w:t>
       </w:r>
       <w:hyperlink r:id="rId20">
+        <w:r>
+          <w:rPr>
+            <w:b w:val="0"/>
+            <w:color w:val="000000"/>
+            <w:u w:val="none"/>
+            <w:rtl w:val="0"/>
+          </w:rPr>
+          <w:t xml:space="preserve">[10]</w:t>
+        </w:r>
+      </w:hyperlink>
+      <w:r>
+        <w:rPr>
+          <w:rtl w:val="0"/>
+        </w:rPr>
+        <w:t xml:space="preserve">. The CT registry requires by law that data be entered in a tabular format and that an individual with knowledge of study design and data analysis be involved in the submission process to ensure that results are appropriately summarized and the data submission is consistent with the review criteria of the CT registry. Following the submission of a record, the record is reviewed internally by the CT registry staff before it is posted publicly on ClinicalTrials.gov. </w:t>
+      </w:r>
+    </w:p>
+    <w:p>
+      <w:pPr>
+        <w:rPr/>
+      </w:pPr>
+      <w:r>
+        <w:rPr>
+          <w:rtl w:val="0"/>
+        </w:rPr>
+      </w:r>
+    </w:p>
+    <w:p>
+      <w:pPr>
+        <w:ind w:left="0" w:firstLine="0"/>
+        <w:rPr/>
+      </w:pPr>
+      <w:r>
+        <w:rPr>
+          <w:rtl w:val="0"/>
+        </w:rPr>
+        <w:t xml:space="preserve">Even with the established protocols and guidelines in the submission process, the CT registry data may contain various inconsistencies in the form of extraneous information, typographical errors, missing values, etc. Such discrepancies must be addressed or filtered out before the data can be used for further downstream analysis. In this study, we developed a computational pipeline to standardize the tumor names contained in the "conditions" data file (conditions.txt) in the CT registry. The “conditions” data includes the names of the diseases or conditions that are the subject of the trial. Among the various diseases present in the CT registry, we focused on cancers as they are a leading cause of death in the US and the world </w:t>
+      </w:r>
+      <w:hyperlink r:id="rId21">
+        <w:r>
+          <w:rPr>
+            <w:b w:val="0"/>
+            <w:color w:val="000000"/>
+            <w:u w:val="none"/>
+            <w:rtl w:val="0"/>
+          </w:rPr>
+          <w:t xml:space="preserve">[11]</w:t>
+        </w:r>
+      </w:hyperlink>
+      <w:r>
+        <w:rPr>
+          <w:rtl w:val="0"/>
+        </w:rPr>
+        <w:t xml:space="preserve">. Thus, standardizing tumor names in the CT registry, i.e. by mapping each tumor name in the CT registry to their equivalent standardized names in the World Health Organization (WHO)  Classification of Tumors or the </w:t>
+      </w:r>
+      <w:r>
+        <w:rPr>
+          <w:rtl w:val="0"/>
+        </w:rPr>
+        <w:t xml:space="preserve">National Cancer Institute terms (NCIt)</w:t>
+      </w:r>
+      <w:r>
+        <w:rPr>
+          <w:rtl w:val="0"/>
+        </w:rPr>
+        <w:t xml:space="preserve"> will allow us to integrate tumor data from the CT registry with other biomedical databases such as Open Targets or Illuminating the Druggable Genome will allow us to deeply understand the landscape of tumors, targets, and drugs. </w:t>
+      </w:r>
+    </w:p>
+    <w:p>
+      <w:pPr>
+        <w:rPr/>
+      </w:pPr>
+      <w:r>
+        <w:rPr>
+          <w:rtl w:val="0"/>
+        </w:rPr>
+      </w:r>
+    </w:p>
+    <w:p>
+      <w:pPr>
+        <w:rPr/>
+      </w:pPr>
+      <w:r>
+        <w:rPr>
+          <w:rtl w:val="0"/>
+        </w:rPr>
+        <w:t xml:space="preserve">It must be noted that the CT registry recommends adding relevant Medical Subject Headings (MeSH) terms or terms from another controlled vocabulary, such as the Systematized Nomenclature of Medicine—Clinical Terms (SNOMED CT), that have been mapped to MeSH within the Unified Medical Language System (UMLS) metathesaurus for each of the conditions. While this recommendation adds a level of standardization to the disease/condition names present in the CT registry, the MeSH terms by themselves often fall short of describing the disease or condition accurately. Furthermore, for a given disease/condition there may be multiple associated MeSH terms, thereby leaving it to the user of the data to establish the most appropriate MeSH term for that disease/condition. Additionally, for certain records in the CT registry, there might be no associated MeSH terms provided for a disease/condition name, therefore solely using the MeSH terms for analyzing the diseases or conditions that are the subject of a clinical trial record is not reliable. In Supplementary Table S1, we provide examples of clinical trial records with their disease/condition names and associated mesh terms to illustrate the incompatibilities between condition names and MeSH terms. </w:t>
+      </w:r>
+    </w:p>
+    <w:p>
+      <w:pPr>
+        <w:rPr/>
+      </w:pPr>
+      <w:r>
+        <w:rPr>
+          <w:rtl w:val="0"/>
+        </w:rPr>
+      </w:r>
+    </w:p>
+    <w:p>
+      <w:pPr>
+        <w:rPr/>
+      </w:pPr>
+      <w:r>
+        <w:rPr>
+          <w:rtl w:val="0"/>
+        </w:rPr>
+        <w:t xml:space="preserve">For example, in Supplementary Table S1, the condition “triple negative breast cancer” is associated with two clinical trial studies with the identifiers (NCT IDs) NCT05082610 and NCT04254107. Each of these studies list the various MeSH terms associated with “triple negative breast cancer” with the most appropriate MeSH term being “triple negative breast neoplasms”. However, there are other associated MeSH terms for each of these studies which are not appropriate: for study NCT05082610 there are MeSH terms such as “carcinoma, non-small-cell lung” and “respiratory tract diseases” while  study NCT04254107 has  associated MeSH terms such as “lymphoma” and “stomach neoplasms”, which do not describe the condition of “triple negative breast cancer”. Furthermore, the MeSH terms are not identical between studies where the condition names are the same, which adds to the inconsistencies between records with same condition names. For instance, NCT04254107 contains various MeSH terms associated with lymphomas such as “lymphoma, b-cell”, “large b-cell”, “lymphoma, large b-cell, diffuse”, “lymphoma, t-cell, peripheral”, etc., but these terms are not contained in the list of MeSH terms for NCT05082610. We can also see in study NCT04294784, for the condition “gastroesophageal cancer”, there are no MeSH terms, but for the same condition with a different NCT ID (NCT02669914), there are multiple associated MeSH terms. Due to these inconsistencies and a lack of identifiers to determine the most accurate MeSH term for a given condition, we conclude that the MeSH terms–even though they are internally standardized– are not suitable to accurately describe the conditions they encode. Therefore it is evident that the MeSH terms cannot be used to replace the terms enlisted in the conditions file, as the MeSH terms fail to accurately capture the specific information being conveyed by the conditions. Even though the condition names contained syntactic and semantic inconsistencies, we decided to use these terms from the conditions file to extract tumor names and map them to their standardized nomenclature in the WHO Classification of Tumors system (referred to as the “WHO database” in the rest of the paper) (</w:t>
+      </w:r>
+      <w:hyperlink r:id="rId22">
+        <w:r>
+          <w:rPr>
+            <w:color w:val="1155cc"/>
+            <w:u w:val="single"/>
+            <w:rtl w:val="0"/>
+          </w:rPr>
+          <w:t xml:space="preserve">https://tumourclassification.iarc.who.int/welcome/</w:t>
+        </w:r>
+      </w:hyperlink>
+      <w:r>
+        <w:rPr>
+          <w:rtl w:val="0"/>
+        </w:rPr>
+        <w:t xml:space="preserve">) or National Cancer Institute Thesaurus (“NCIt database”) (</w:t>
+      </w:r>
+      <w:hyperlink r:id="rId23">
+        <w:r>
+          <w:rPr>
+            <w:color w:val="1155cc"/>
+            <w:u w:val="single"/>
+            <w:rtl w:val="0"/>
+          </w:rPr>
+          <w:t xml:space="preserve">https://ncithesaurus.nci.nih.gov/ncitbrowser/</w:t>
+        </w:r>
+      </w:hyperlink>
+      <w:r>
+        <w:rPr>
+          <w:rtl w:val="0"/>
+        </w:rPr>
+        <w:t xml:space="preserve">).</w:t>
+      </w:r>
+    </w:p>
+    <w:p>
+      <w:pPr>
+        <w:ind w:left="-540" w:firstLine="0"/>
+        <w:rPr/>
+      </w:pPr>
+      <w:r>
+        <w:rPr>
+          <w:rtl w:val="0"/>
+        </w:rPr>
+      </w:r>
+    </w:p>
+    <w:p>
+      <w:pPr>
+        <w:ind w:left="-540" w:firstLine="0"/>
+        <w:rPr>
+          <w:b w:val="1"/>
+          <w:sz w:val="28"/>
+          <w:szCs w:val="28"/>
+        </w:rPr>
+      </w:pPr>
+      <w:r>
+        <w:rPr>
+          <w:b w:val="1"/>
+          <w:sz w:val="28"/>
+          <w:szCs w:val="28"/>
+          <w:rtl w:val="0"/>
+        </w:rPr>
+        <w:t xml:space="preserve">METHODS</w:t>
+      </w:r>
+    </w:p>
+    <w:p>
+      <w:pPr>
+        <w:ind w:left="-540" w:firstLine="0"/>
+        <w:rPr>
+          <w:b w:val="1"/>
+          <w:i w:val="1"/>
+        </w:rPr>
+      </w:pPr>
+      <w:r>
+        <w:rPr>
+          <w:rtl w:val="0"/>
+        </w:rPr>
+      </w:r>
+    </w:p>
+    <w:p>
+      <w:pPr>
+        <w:ind w:left="-540" w:firstLine="0"/>
+        <w:rPr>
+          <w:sz w:val="24"/>
+          <w:szCs w:val="24"/>
+        </w:rPr>
+      </w:pPr>
+      <w:r>
+        <w:rPr>
+          <w:b w:val="1"/>
+          <w:sz w:val="24"/>
+          <w:szCs w:val="24"/>
+          <w:rtl w:val="0"/>
+        </w:rPr>
+        <w:t xml:space="preserve">Data Availability </w:t>
+      </w:r>
+      <w:r>
+        <w:rPr>
+          <w:rtl w:val="0"/>
+        </w:rPr>
+      </w:r>
+    </w:p>
+    <w:p>
+      <w:pPr>
+        <w:ind w:left="-540" w:firstLine="0"/>
+        <w:rPr/>
+      </w:pPr>
+      <w:r>
+        <w:rPr>
+          <w:rtl w:val="0"/>
+        </w:rPr>
+        <w:t xml:space="preserve">The data used in this paper is obtained from the CT registry (</w:t>
+      </w:r>
+      <w:hyperlink r:id="rId24">
+        <w:r>
+          <w:rPr>
+            <w:color w:val="1155cc"/>
+            <w:u w:val="single"/>
+            <w:rtl w:val="0"/>
+          </w:rPr>
+          <w:t xml:space="preserve">https://clinicaltrials.gov/</w:t>
+        </w:r>
+      </w:hyperlink>
+      <w:r>
+        <w:rPr>
+          <w:rtl w:val="0"/>
+        </w:rPr>
+        <w:t xml:space="preserve">) </w:t>
+      </w:r>
+      <w:hyperlink r:id="rId25">
         <w:r>
           <w:rPr>
             <w:b w:val="0"/>
@@ -1292,263 +1506,9 @@
         <w:rPr>
           <w:rtl w:val="0"/>
         </w:rPr>
-        <w:t xml:space="preserve">. The registry requires sponsors to enter basic details regarding the trial, such as purpose, design, patient eligibility criteria, and other critical information about the study </w:t>
-      </w:r>
-      <w:hyperlink r:id="rId21">
-        <w:r>
-          <w:rPr>
-            <w:b w:val="0"/>
-            <w:color w:val="000000"/>
-            <w:u w:val="none"/>
-            <w:rtl w:val="0"/>
-          </w:rPr>
-          <w:t xml:space="preserve">[10]</w:t>
-        </w:r>
-      </w:hyperlink>
-      <w:r>
-        <w:rPr>
-          <w:rtl w:val="0"/>
-        </w:rPr>
-        <w:t xml:space="preserve">. The clinical trials registry requires by law that data be entered in a tabular format and that an individual with knowledge of study design and data analysis be involved in the submission process to ensure that results are appropriately summarized and the data submission is consistent with the review criteria of the clinical trials registry. Following the submission of a record, the record is reviewed internally by clinical trials registry staff before it is posted publicly on ClinicalTrials.gov. </w:t>
-      </w:r>
-    </w:p>
-    <w:p>
-      <w:pPr>
-        <w:rPr/>
-      </w:pPr>
-      <w:r>
-        <w:rPr>
-          <w:rtl w:val="0"/>
-        </w:rPr>
-      </w:r>
-    </w:p>
-    <w:p>
-      <w:pPr>
-        <w:ind w:left="0" w:firstLine="0"/>
-        <w:rPr/>
-      </w:pPr>
-      <w:r>
-        <w:rPr>
-          <w:rtl w:val="0"/>
-        </w:rPr>
-        <w:t xml:space="preserve">Even with the established protocols and guidelines in the submission process, the registry data may contain various inconsistencies in the form of extraneous information, typographical errors, missing values, etc. Such discrepancies must be addressed or filtered out before the data can be used for further downstream analysis. In this study, we developed a computational pipeline to standardize the tumor names contained in the "conditions" data file (conditions.txt) in the clinical trials registry. The “conditions” data includes the names of the diseases or conditions that are the subject of the trial. Among the various diseases present in the clinical trials registry, we focused on cancers as they are a leading cause of death in the US and the world </w:t>
-      </w:r>
-      <w:hyperlink r:id="rId22">
-        <w:r>
-          <w:rPr>
-            <w:b w:val="0"/>
-            <w:color w:val="000000"/>
-            <w:u w:val="none"/>
-            <w:rtl w:val="0"/>
-          </w:rPr>
-          <w:t xml:space="preserve">[11]</w:t>
-        </w:r>
-      </w:hyperlink>
-      <w:r>
-        <w:rPr>
-          <w:rtl w:val="0"/>
-        </w:rPr>
-        <w:t xml:space="preserve">. Thus, standardizing tumor names in the clinical trials registry, i.e. by mapping each tumor name in the clinical trials registry to their equivalent standardized names in the World Health Organization (WHO)  Classification of Tumors or the </w:t>
-      </w:r>
-      <w:r>
-        <w:rPr>
-          <w:rtl w:val="0"/>
-        </w:rPr>
-        <w:t xml:space="preserve">National Cancer Institute terms (NCIt)</w:t>
-      </w:r>
-      <w:r>
-        <w:rPr>
-          <w:rtl w:val="0"/>
-        </w:rPr>
-        <w:t xml:space="preserve"> will allow us to integrate tumor data from the clinical trials registry with other biomedical databases such as Open Targets or Illuminating the Druggable Genome will allow us to deeply understand the landscape of tumors, targets, and drugs. </w:t>
-      </w:r>
-    </w:p>
-    <w:p>
-      <w:pPr>
-        <w:rPr/>
-      </w:pPr>
-      <w:r>
-        <w:rPr>
-          <w:rtl w:val="0"/>
-        </w:rPr>
-      </w:r>
-    </w:p>
-    <w:p>
-      <w:pPr>
-        <w:rPr/>
-      </w:pPr>
-      <w:r>
-        <w:rPr>
-          <w:rtl w:val="0"/>
-        </w:rPr>
-        <w:t xml:space="preserve">It must be noted that the clinical trials registry recommends adding relevant Medical Subject Headings (MeSH) terms or terms from another controlled vocabulary, such as the Systematized Nomenclature of Medicine—Clinical Terms (SNOMED CT), that have been mapped to MeSH within the Unified Medical Language System (UMLS) metathesaurus for each of the conditions. While this recommendation adds a level of standardization to the disease/condition names present in clinical trials registry, the MeSH terms by themselves often fall short of describing the disease or condition accurately. Furthermore, for a given disease/condition there may be multiple associated MeSH terms, thereby leaving it to the user of the data to establish the most appropriate MeSH term for that disease/condition. Additionally, for certain records in the clinical trials registry, there might be no associated MeSH terms provided for a disease/condition name, therefore solely using the MeSH terms for analyzing the diseases or conditions that are the subject of a clinical trial record is not reliable. In Supplementary Table S1, we provide examples of clinical trial records with their disease/condition names and associated mesh terms to illustrate the incompatibilities between condition names and MeSH terms. </w:t>
-      </w:r>
-    </w:p>
-    <w:p>
-      <w:pPr>
-        <w:rPr/>
-      </w:pPr>
-      <w:r>
-        <w:rPr>
-          <w:rtl w:val="0"/>
-        </w:rPr>
-      </w:r>
-    </w:p>
-    <w:p>
-      <w:pPr>
-        <w:rPr/>
-      </w:pPr>
-      <w:r>
-        <w:rPr>
-          <w:rtl w:val="0"/>
-        </w:rPr>
-        <w:t xml:space="preserve">For example, in Supplementary Table S1, the condition “triple negative breast cancer” is associated with two clinical trial studies with the identifiers (NCT IDs) NCT05082610 and NCT04254107. Each of these studies list the various MeSH terms associated with “triple negative breast cancer” with the most appropriate MeSH term being “triple negative breast neoplasms”. However, there are other associated MeSH terms for each of these studies which are not appropriate: for study NCT05082610 there are MeSH terms such as “carcinoma, non-small-cell lung” and “respiratory tract diseases” while  study NCT04254107 has  associated MeSH terms such as “lymphoma” and “stomach neoplasms”, which do not describe the condition of “triple negative breast cancer”. Furthermore, the MeSH terms are not identical between studies where the condition names are the same, which adds to the inconsistencies between records with same condition names. For instance, NCT04254107 contains various MeSH terms associated with lymphomas such as “lymphoma, b-cell”, “large b-cell”, “lymphoma, large b-cell, diffuse”, “lymphoma, t-cell, peripheral”, etc., but these terms are not contained in the list of MeSH terms for NCT05082610. We can also see in study NCT04294784, for the condition “gastroesophageal cancer”, there are no MeSH terms, but for the same condition with a different NCT ID (NCT02669914), there are multiple associated MeSH terms. Due to these inconsistencies and a lack of identifiers to determine the most accurate MeSH term for a given condition, we conclude that the MeSH terms–even though they are internally standardized– are not suitable to accurately describe the conditions they encode. Therefore it is evident that the MeSH terms cannot be used to replace the terms enlisted in the conditions file, as the MeSH terms fail to accurately capture the specific information being conveyed by the conditions. Even though the condition names contained syntactic and semantic inconsistencies, we decided to use these terms from the conditions file to extract tumor names and map them to their standardized nomenclature in the WHO Classification of Tumors system (referred to as the “WHO database” in the rest of the paper) (</w:t>
-      </w:r>
-      <w:hyperlink r:id="rId23">
-        <w:r>
-          <w:rPr>
-            <w:color w:val="1155cc"/>
-            <w:u w:val="single"/>
-            <w:rtl w:val="0"/>
-          </w:rPr>
-          <w:t xml:space="preserve">https://tumourclassification.iarc.who.int/welcome/</w:t>
-        </w:r>
-      </w:hyperlink>
-      <w:r>
-        <w:rPr>
-          <w:rtl w:val="0"/>
-        </w:rPr>
-        <w:t xml:space="preserve">) or National Cancer Institute Thesaurus (“NCIt database”) (</w:t>
-      </w:r>
-      <w:hyperlink r:id="rId24">
-        <w:r>
-          <w:rPr>
-            <w:color w:val="1155cc"/>
-            <w:u w:val="single"/>
-            <w:rtl w:val="0"/>
-          </w:rPr>
-          <w:t xml:space="preserve">https://ncithesaurus.nci.nih.gov/ncitbrowser/</w:t>
-        </w:r>
-      </w:hyperlink>
-      <w:r>
-        <w:rPr>
-          <w:rtl w:val="0"/>
-        </w:rPr>
-        <w:t xml:space="preserve">).</w:t>
-      </w:r>
-    </w:p>
-    <w:p>
-      <w:pPr>
-        <w:ind w:left="-540" w:firstLine="0"/>
-        <w:rPr/>
-      </w:pPr>
-      <w:r>
-        <w:rPr>
-          <w:rtl w:val="0"/>
-        </w:rPr>
-      </w:r>
-    </w:p>
-    <w:p>
-      <w:pPr>
-        <w:ind w:left="-540" w:firstLine="0"/>
-        <w:rPr>
-          <w:b w:val="1"/>
-          <w:sz w:val="28"/>
-          <w:szCs w:val="28"/>
-        </w:rPr>
-      </w:pPr>
-      <w:r>
-        <w:rPr>
-          <w:b w:val="1"/>
-          <w:sz w:val="28"/>
-          <w:szCs w:val="28"/>
-          <w:rtl w:val="0"/>
-        </w:rPr>
-        <w:t xml:space="preserve">METHODS</w:t>
-      </w:r>
-    </w:p>
-    <w:p>
-      <w:pPr>
-        <w:ind w:left="-540" w:firstLine="0"/>
-        <w:rPr>
-          <w:b w:val="1"/>
-          <w:i w:val="1"/>
-        </w:rPr>
-      </w:pPr>
-      <w:r>
-        <w:rPr>
-          <w:rtl w:val="0"/>
-        </w:rPr>
-      </w:r>
-    </w:p>
-    <w:p>
-      <w:pPr>
-        <w:ind w:left="-540" w:firstLine="0"/>
-        <w:rPr>
-          <w:sz w:val="24"/>
-          <w:szCs w:val="24"/>
-        </w:rPr>
-      </w:pPr>
-      <w:r>
-        <w:rPr>
-          <w:b w:val="1"/>
-          <w:sz w:val="24"/>
-          <w:szCs w:val="24"/>
-          <w:rtl w:val="0"/>
-        </w:rPr>
-        <w:t xml:space="preserve">Data Availability </w:t>
-      </w:r>
-      <w:r>
-        <w:rPr>
-          <w:rtl w:val="0"/>
-        </w:rPr>
-      </w:r>
-    </w:p>
-    <w:p>
-      <w:pPr>
-        <w:ind w:left="-540" w:firstLine="0"/>
-        <w:rPr/>
-      </w:pPr>
-      <w:r>
-        <w:rPr>
-          <w:rtl w:val="0"/>
-        </w:rPr>
-        <w:t xml:space="preserve">The data used in this paper is obtained from the NIH-Clinical Trials registry (</w:t>
-      </w:r>
-      <w:hyperlink r:id="rId25">
-        <w:r>
-          <w:rPr>
-            <w:color w:val="1155cc"/>
-            <w:u w:val="single"/>
-            <w:rtl w:val="0"/>
-          </w:rPr>
-          <w:t xml:space="preserve">https://clinicaltrials.gov/</w:t>
-        </w:r>
-      </w:hyperlink>
-      <w:r>
-        <w:rPr>
-          <w:rtl w:val="0"/>
-        </w:rPr>
-        <w:t xml:space="preserve">) </w:t>
+        <w:t xml:space="preserve">. The data can be publicly accessed via the Clinical Trials API or from the Aggregate Analysis of ClinicalTrials.gov-Clinical Trials Transformative Initiative (AACT-CTTI) website (</w:t>
       </w:r>
       <w:hyperlink r:id="rId26">
-        <w:r>
-          <w:rPr>
-            <w:b w:val="0"/>
-            <w:color w:val="000000"/>
-            <w:u w:val="none"/>
-            <w:rtl w:val="0"/>
-          </w:rPr>
-          <w:t xml:space="preserve">[9]</w:t>
-        </w:r>
-      </w:hyperlink>
-      <w:r>
-        <w:rPr>
-          <w:rtl w:val="0"/>
-        </w:rPr>
-        <w:t xml:space="preserve">. The data can be publicly accessed via the Clinical Trials API or from the Aggregate Analysis of ClinicalTrials.gov-Clinical Trials Transformative Initiative (AACT-CTTI) website (</w:t>
-      </w:r>
-      <w:hyperlink r:id="rId27">
         <w:r>
           <w:rPr>
             <w:color w:val="1155cc"/>
@@ -1564,22 +1524,17 @@
         </w:rPr>
         <w:t xml:space="preserve">). The ACCT-CTTI website is updated daily with contents from ClinicalTrials.gov and a static database is made available at the start of each month. The static database contains information about all the studies registered in ClinicalTrials.gov. We downloaded a copy of the database from the ACCT-CTTI website on August 22, 2023 </w:t>
       </w:r>
-      <w:commentRangeStart w:id="0"/>
       <w:r>
         <w:rPr>
           <w:rtl w:val="0"/>
         </w:rPr>
         <w:t xml:space="preserve">which is available at the following at the ACCT-CTTI as a pipe-delimited</w:t>
       </w:r>
-      <w:commentRangeEnd w:id="0"/>
-      <w:r>
-        <w:commentReference w:id="0"/>
-      </w:r>
-      <w:r>
-        <w:rPr>
-          <w:rtl w:val="0"/>
-        </w:rPr>
-        <w:t xml:space="preserve"> file under the name of “20230822_export.zip” . </w:t>
+      <w:r>
+        <w:rPr>
+          <w:rtl w:val="0"/>
+        </w:rPr>
+        <w:t xml:space="preserve"> file under the name of “20230822_export.zip” in the section titled “Monthly Archive of Static Copies”. </w:t>
       </w:r>
     </w:p>
     <w:p>
@@ -1624,36 +1579,17 @@
         </w:rPr>
         <w:t xml:space="preserve">The </w:t>
       </w:r>
-      <w:commentRangeStart w:id="1"/>
       <w:r>
         <w:rPr>
           <w:rtl w:val="0"/>
         </w:rPr>
         <w:t xml:space="preserve">clinical trials database</w:t>
       </w:r>
-      <w:commentRangeEnd w:id="1"/>
-      <w:r>
-        <w:commentReference w:id="1"/>
-      </w:r>
-      <w:r>
-        <w:rPr>
-          <w:rtl w:val="0"/>
-        </w:rPr>
-        <w:t xml:space="preserve"> contains information about various aspects of the study, such as outcomes, interventions used, conditions (diseases) studied, design of experiments, sponsors of the studies, etc. This information is presented to the public in individual text files. Each text file contains the National Clinical Trial Identification Number (NCTID), which serves as the unique identifier (foreign key) for that study. The NCTID allows one to reference a particular clinical trial and aggregate various information associated with it, which is stored in various text files in the database. In this study, we select the conditions ("conditions.txt"</w:t>
-      </w:r>
-      <w:ins w:author="Katherine Beigel" w:id="0" w:date="2024-09-09T14:41:23Z">
-        <w:r>
-          <w:rPr>
-            <w:rtl w:val="0"/>
-          </w:rPr>
-          <w:t xml:space="preserve"> or conditions file</w:t>
-        </w:r>
-      </w:ins>
-      <w:r>
-        <w:rPr>
-          <w:rtl w:val="0"/>
-        </w:rPr>
-        <w:t xml:space="preserve">) and interventions ("intervention.txt" or interventions file) files, which contain information regarding diseases and drugs used in each of the clinical trial studies, respectively.  The conditions file contains 801,197 records and is annotated with the following fields: "</w:t>
+      <w:r>
+        <w:rPr>
+          <w:rtl w:val="0"/>
+        </w:rPr>
+        <w:t xml:space="preserve"> contains information about various aspects of the study, such as outcomes, interventions used, conditions (diseases) studied, design of experiments, sponsors of the studies, etc. This information is presented to the public in individual text files. Each text file contains the National Clinical Trial Identification Number (NCTID), which serves as the unique identifier (foreign key) for that study. The NCTID allows one to reference a particular clinical trial and aggregate various information associated with it, which is stored in various text files in the database. In this study, we select the conditions ("conditions.txt" or conditions file) and interventions ("intervention.txt" or interventions file) files, which contain information regarding diseases and drugs used in each of the clinical trial studies, respectively.  The conditions file contains 801,197 records and is annotated with the following fields: "</w:t>
       </w:r>
       <w:r>
         <w:rPr>
@@ -1763,9 +1699,6 @@
         <w:rPr>
           <w:i w:val="1"/>
           <w:rtl w:val="0"/>
-          <w:rPrChange w:author="Katherine Beigel" w:id="1" w:date="2024-09-09T14:40:49Z">
-            <w:rPr/>
-          </w:rPrChange>
         </w:rPr>
         <w:t xml:space="preserve">downcase_name</w:t>
       </w:r>
@@ -1779,9 +1712,6 @@
         <w:rPr>
           <w:i w:val="1"/>
           <w:rtl w:val="0"/>
-          <w:rPrChange w:author="Katherine Beigel" w:id="2" w:date="2024-09-09T14:40:55Z">
-            <w:rPr/>
-          </w:rPrChange>
         </w:rPr>
         <w:t xml:space="preserve">name</w:t>
       </w:r>
@@ -1815,145 +1745,7 @@
           <w:color w:val="0e101a"/>
           <w:rtl w:val="0"/>
         </w:rPr>
-        <w:t xml:space="preserve">The conditions file does not classify the disease based on any system</w:t>
-      </w:r>
-      <w:del w:author="Katherine Beigel" w:id="3" w:date="2024-09-09T14:42:23Z">
-        <w:r>
-          <w:rPr>
-            <w:color w:val="0e101a"/>
-            <w:rtl w:val="0"/>
-          </w:rPr>
-          <w:delText xml:space="preserve">, such as the WHO's International Classification of Diseases (ICD)</w:delText>
-        </w:r>
-      </w:del>
-      <w:r>
-        <w:rPr>
-          <w:color w:val="0e101a"/>
-          <w:rtl w:val="0"/>
-        </w:rPr>
-        <w:t xml:space="preserve">. Therefore, we needed to develop a computational pipeline to extract tumor names</w:t>
-      </w:r>
-      <w:del w:author="Katherine Beigel" w:id="4" w:date="2024-09-09T19:48:53Z">
-        <w:commentRangeStart w:id="2"/>
-        <w:r>
-          <w:rPr>
-            <w:color w:val="0e101a"/>
-            <w:rtl w:val="0"/>
-          </w:rPr>
-          <w:delText xml:space="preserve"> from the rest of the diseases</w:delText>
-        </w:r>
-      </w:del>
-      <w:ins w:author="Katherine Beigel" w:id="4" w:date="2024-09-09T19:48:53Z">
-        <w:commentRangeEnd w:id="2"/>
-        <w:r>
-          <w:commentReference w:id="2"/>
-        </w:r>
-        <w:r>
-          <w:rPr>
-            <w:color w:val="0e101a"/>
-            <w:rtl w:val="0"/>
-          </w:rPr>
-          <w:t xml:space="preserve"> (Phase 1), identify specific tumor names from the rest of the diseases (Phase 2), and identify and annotate unique tumors as pediatric or adult (Phase 3) (Figure 1)</w:t>
-        </w:r>
-      </w:ins>
-      <w:r>
-        <w:rPr>
-          <w:color w:val="0e101a"/>
-          <w:rtl w:val="0"/>
-        </w:rPr>
-        <w:t xml:space="preserve">. </w:t>
-      </w:r>
-      <w:del w:author="Katherine Beigel" w:id="5" w:date="2024-09-09T14:42:43Z">
-        <w:r>
-          <w:rPr>
-            <w:color w:val="0e101a"/>
-            <w:rtl w:val="0"/>
-          </w:rPr>
-          <w:delText xml:space="preserve">In this work, w</w:delText>
-        </w:r>
-      </w:del>
-      <w:ins w:author="Katherine Beigel" w:id="5" w:date="2024-09-09T14:42:43Z">
-        <w:r>
-          <w:rPr>
-            <w:color w:val="0e101a"/>
-            <w:rtl w:val="0"/>
-          </w:rPr>
-          <w:t xml:space="preserve">W</w:t>
-        </w:r>
-      </w:ins>
-      <w:r>
-        <w:rPr>
-          <w:color w:val="0e101a"/>
-          <w:rtl w:val="0"/>
-        </w:rPr>
-        <w:t xml:space="preserve">e focused on extracting tumors that are associated with a therapeutic agent (i.e., has a drug-target) registered in clinical trials. To achieve this, we </w:t>
-      </w:r>
-      <w:del w:author="Katherine Beigel" w:id="6" w:date="2024-09-09T19:53:07Z">
-        <w:r>
-          <w:rPr>
-            <w:color w:val="0e101a"/>
-            <w:rtl w:val="0"/>
-          </w:rPr>
-          <w:delText xml:space="preserve">needed to </w:delText>
-        </w:r>
-      </w:del>
-      <w:r>
-        <w:rPr>
-          <w:color w:val="0e101a"/>
-          <w:rtl w:val="0"/>
-        </w:rPr>
-        <w:t xml:space="preserve">subset the diseases in the conditions file</w:t>
-      </w:r>
-      <w:ins w:author="Katherine Beigel" w:id="7" w:date="2024-09-09T14:43:32Z">
-        <w:commentRangeStart w:id="3"/>
-        <w:r>
-          <w:rPr>
-            <w:color w:val="0e101a"/>
-            <w:rtl w:val="0"/>
-          </w:rPr>
-          <w:t xml:space="preserve"> </w:t>
-        </w:r>
-      </w:ins>
-      <w:del w:author="Katherine Beigel" w:id="7" w:date="2024-09-09T14:43:32Z">
-        <w:commentRangeEnd w:id="3"/>
-        <w:r>
-          <w:commentReference w:id="3"/>
-        </w:r>
-        <w:r>
-          <w:rPr>
-            <w:color w:val="0e101a"/>
-            <w:rtl w:val="0"/>
-          </w:rPr>
-          <w:delText xml:space="preserve"> (conditions.txt) </w:delText>
-        </w:r>
-      </w:del>
-      <w:r>
-        <w:rPr>
-          <w:color w:val="0e101a"/>
-          <w:rtl w:val="0"/>
-        </w:rPr>
-        <w:t xml:space="preserve">with the types of drugs registered in the interventions </w:t>
-      </w:r>
-      <w:del w:author="Katherine Beigel" w:id="8" w:date="2024-09-09T14:43:53Z">
-        <w:commentRangeStart w:id="4"/>
-        <w:r>
-          <w:rPr>
-            <w:color w:val="0e101a"/>
-            <w:rtl w:val="0"/>
-          </w:rPr>
-          <w:delText xml:space="preserve">(interventions.txt) </w:delText>
-        </w:r>
-      </w:del>
-      <w:commentRangeEnd w:id="4"/>
-      <w:r>
-        <w:commentReference w:id="4"/>
-      </w:r>
-      <w:r>
-        <w:rPr>
-          <w:color w:val="0e101a"/>
-          <w:rtl w:val="0"/>
-        </w:rPr>
-        <w:t xml:space="preserve">file. The intervention file has 786,898 records and is annotated with the following fields: "</w:t>
+        <w:t xml:space="preserve">The conditions file does not classify the disease based on any system. Therefore, we needed to develop a computational pipeline to extract tumor names (Phase 1), identify specific tumor names from the rest of the diseases (Phase 2), and identify and annotate unique tumors as pediatric or adult (Phase 3) (Figure 1). We focused on extracting tumors that are associated with a therapeutic agent (i.e., has a drug-target) registered in clinical trials. To achieve this, we subset the diseases in the conditions file with the types of drugs registered in the interventions file. The intervention file has 786,898 records and is annotated with the following fields: "</w:t>
       </w:r>
       <w:r>
         <w:rPr>
@@ -2045,17 +1837,12 @@
         </w:rPr>
         <w:t xml:space="preserve">" field represents the identification number for that </w:t>
       </w:r>
-      <w:commentRangeStart w:id="5"/>
       <w:r>
         <w:rPr>
           <w:color w:val="0e101a"/>
           <w:rtl w:val="0"/>
         </w:rPr>
         <w:t xml:space="preserve">record within the conditions file,</w:t>
-      </w:r>
-      <w:commentRangeEnd w:id="5"/>
-      <w:r>
-        <w:commentReference w:id="5"/>
       </w:r>
       <w:r>
         <w:rPr>
@@ -2191,7 +1978,19 @@
           <w:color w:val="0e101a"/>
           <w:rtl w:val="0"/>
         </w:rPr>
-        <w:t xml:space="preserve">Table 1: Types of interventions listed in interventions file in the NIH-Clinical Trials Registry</w:t>
+        <w:t xml:space="preserve">Table 1: Types of interventions listed in interventions file in the </w:t>
+      </w:r>
+      <w:r>
+        <w:rPr>
+          <w:b w:val="1"/>
+          <w:rtl w:val="0"/>
+        </w:rPr>
+        <w:t xml:space="preserve">CT registry</w:t>
+      </w:r>
+      <w:r>
+        <w:rPr>
+          <w:rtl w:val="0"/>
+        </w:rPr>
       </w:r>
     </w:p>
     <w:p>
@@ -3792,140 +3591,51 @@
           <w:color w:val="0e101a"/>
           <w:rtl w:val="0"/>
         </w:rPr>
-        <w:t xml:space="preserve">. The tumor extraction</w:t>
-      </w:r>
-      <w:del w:author="Katherine Beigel" w:id="9" w:date="2024-09-09T19:37:32Z">
-        <w:r>
-          <w:rPr>
-            <w:color w:val="0e101a"/>
-            <w:rtl w:val="0"/>
-          </w:rPr>
-          <w:delText xml:space="preserve"> pipeline </w:delText>
-        </w:r>
-      </w:del>
-      <w:ins w:author="Katherine Beigel" w:id="9" w:date="2024-09-09T19:37:32Z">
-        <w:r>
-          <w:rPr>
-            <w:color w:val="0e101a"/>
-            <w:rtl w:val="0"/>
-          </w:rPr>
-          <w:t xml:space="preserve"> </w:t>
-        </w:r>
-      </w:ins>
-      <w:r>
+        <w:t xml:space="preserve">. The tumor extraction process is visualized  as Phase 1 of the pipeline in Figure 1.</w:t>
+      </w:r>
+    </w:p>
+    <w:p>
+      <w:pPr>
+        <w:ind w:left="-540" w:firstLine="0"/>
         <w:rPr>
           <w:color w:val="0e101a"/>
-          <w:rtl w:val="0"/>
-        </w:rPr>
-        <w:t xml:space="preserve">process is </w:t>
-      </w:r>
-      <w:ins w:author="Katherine Beigel" w:id="10" w:date="2024-09-09T19:43:55Z">
-        <w:r>
-          <w:rPr>
-            <w:color w:val="0e101a"/>
-            <w:rtl w:val="0"/>
-          </w:rPr>
-          <w:t xml:space="preserve">visualized </w:t>
-        </w:r>
-      </w:ins>
-      <w:del w:author="Katherine Beigel" w:id="10" w:date="2024-09-09T19:43:55Z">
-        <w:r>
-          <w:rPr>
-            <w:color w:val="0e101a"/>
-            <w:rtl w:val="0"/>
-          </w:rPr>
-          <w:delText xml:space="preserve">further detailed as</w:delText>
-        </w:r>
-      </w:del>
-      <w:r>
-        <w:rPr>
+        </w:rPr>
+      </w:pPr>
+      <w:r>
+        <w:rPr>
+          <w:rtl w:val="0"/>
+        </w:rPr>
+      </w:r>
+    </w:p>
+    <w:p>
+      <w:pPr>
+        <w:ind w:left="-540" w:firstLine="0"/>
+        <w:rPr>
+          <w:b w:val="1"/>
+        </w:rPr>
+      </w:pPr>
+      <w:r>
+        <w:rPr>
+          <w:b w:val="1"/>
           <w:color w:val="0e101a"/>
           <w:rtl w:val="0"/>
         </w:rPr>
-        <w:t xml:space="preserve"> </w:t>
-      </w:r>
-      <w:ins w:author="Katherine Beigel" w:id="11" w:date="2024-09-09T19:55:56Z">
-        <w:r>
-          <w:rPr>
-            <w:color w:val="0e101a"/>
-            <w:rtl w:val="0"/>
-          </w:rPr>
-          <w:t xml:space="preserve">as </w:t>
-        </w:r>
-      </w:ins>
+        <w:t xml:space="preserve">Figure 1</w:t>
+      </w:r>
       <w:r>
         <w:rPr>
           <w:color w:val="0e101a"/>
           <w:rtl w:val="0"/>
         </w:rPr>
-        <w:t xml:space="preserve">Phase 1 of the</w:t>
-      </w:r>
-      <w:del w:author="Katherine Beigel" w:id="12" w:date="2024-09-09T19:37:36Z">
-        <w:r>
-          <w:rPr>
-            <w:color w:val="0e101a"/>
-            <w:rtl w:val="0"/>
-          </w:rPr>
-          <w:delText xml:space="preserve"> tumor extraction and annotation</w:delText>
-        </w:r>
-      </w:del>
-      <w:r>
-        <w:rPr>
+        <w:t xml:space="preserve">: </w:t>
+      </w:r>
+      <w:r>
+        <w:rPr>
+          <w:b w:val="1"/>
           <w:color w:val="0e101a"/>
           <w:rtl w:val="0"/>
         </w:rPr>
-        <w:t xml:space="preserve"> pipeline in Figure 1.</w:t>
-      </w:r>
-    </w:p>
-    <w:p>
-      <w:pPr>
-        <w:ind w:left="-540" w:firstLine="0"/>
-        <w:rPr>
-          <w:color w:val="0e101a"/>
-        </w:rPr>
-      </w:pPr>
-      <w:r>
-        <w:rPr>
-          <w:rtl w:val="0"/>
-        </w:rPr>
-      </w:r>
-    </w:p>
-    <w:p>
-      <w:pPr>
-        <w:ind w:left="-540" w:firstLine="0"/>
-        <w:rPr>
-          <w:b w:val="1"/>
-        </w:rPr>
-      </w:pPr>
-      <w:del w:author="Katherine Beigel" w:id="13" w:date="2024-09-09T15:30:58Z">
-        <w:commentRangeStart w:id="6"/>
-        <w:r>
-          <w:rPr>
-            <w:b w:val="1"/>
-            <w:color w:val="0e101a"/>
-            <w:rtl w:val="0"/>
-          </w:rPr>
-          <w:delText xml:space="preserve">Figure 1</w:delText>
-        </w:r>
-        <w:r>
-          <w:rPr>
-            <w:color w:val="0e101a"/>
-            <w:rtl w:val="0"/>
-          </w:rPr>
-          <w:delText xml:space="preserve">: </w:delText>
-        </w:r>
-        <w:r>
-          <w:rPr>
-            <w:b w:val="1"/>
-            <w:color w:val="0e101a"/>
-            <w:rtl w:val="0"/>
-          </w:rPr>
-          <w:delText xml:space="preserve">Tumor extraction and annotation pipeline</w:delText>
-        </w:r>
-      </w:del>
-      <w:commentRangeEnd w:id="6"/>
-      <w:r>
-        <w:commentReference w:id="6"/>
+        <w:t xml:space="preserve">Tumor extraction and annotation pipeline</w:t>
       </w:r>
       <w:r>
         <w:rPr>
@@ -3949,160 +3659,24 @@
         <w:ind w:left="-540" w:firstLine="0"/>
         <w:rPr/>
       </w:pPr>
-      <w:commentRangeStart w:id="7"/>
-      <w:r>
-        <w:rPr>
-          <w:rtl w:val="0"/>
-        </w:rPr>
-        <w:t xml:space="preserve">Phase 2 of this pipeline </w:t>
-      </w:r>
-      <w:ins w:author="Katherine Beigel" w:id="14" w:date="2024-09-09T19:56:18Z">
-        <w:r>
-          <w:rPr>
-            <w:rtl w:val="0"/>
-          </w:rPr>
-          <w:t xml:space="preserve">differentiated </w:t>
-        </w:r>
-      </w:ins>
-      <w:del w:author="Katherine Beigel" w:id="14" w:date="2024-09-09T19:56:18Z">
-        <w:commentRangeEnd w:id="7"/>
-        <w:r>
-          <w:commentReference w:id="7"/>
-        </w:r>
-        <w:r>
-          <w:rPr>
-            <w:rtl w:val="0"/>
-          </w:rPr>
-          <w:delText xml:space="preserve">aimed at differentiating </w:delText>
-        </w:r>
-      </w:del>
-      <w:r>
-        <w:rPr>
-          <w:rtl w:val="0"/>
-        </w:rPr>
-        <w:t xml:space="preserve">tumors from the rest of the diseases</w:t>
-      </w:r>
-      <w:ins w:author="Katherine Beigel" w:id="15" w:date="2024-09-09T20:35:07Z">
-        <w:r>
-          <w:rPr>
-            <w:rtl w:val="0"/>
-          </w:rPr>
-          <w:t xml:space="preserve"> (Figure 1, “Phase 2”)</w:t>
-        </w:r>
-      </w:ins>
-      <w:r>
-        <w:rPr>
-          <w:rtl w:val="0"/>
-        </w:rPr>
-        <w:t xml:space="preserve">. </w:t>
-      </w:r>
-      <w:ins w:author="Katherine Beigel" w:id="16" w:date="2024-09-09T19:56:31Z">
-        <w:r>
-          <w:rPr>
-            <w:rtl w:val="0"/>
-          </w:rPr>
-          <w:t xml:space="preserve">In Phase 2, </w:t>
-        </w:r>
-      </w:ins>
-      <w:del w:author="Katherine Beigel" w:id="16" w:date="2024-09-09T19:56:31Z">
-        <w:r>
-          <w:rPr>
-            <w:rtl w:val="0"/>
-          </w:rPr>
-          <w:delText xml:space="preserve">The pipeline achieves this by employing </w:delText>
-        </w:r>
-      </w:del>
-      <w:ins w:author="Katherine Beigel" w:id="16" w:date="2024-09-09T19:56:31Z">
-        <w:r>
-          <w:rPr>
-            <w:rtl w:val="0"/>
-          </w:rPr>
-          <w:t xml:space="preserve"> there were </w:t>
-        </w:r>
-      </w:ins>
-      <w:r>
-        <w:rPr>
-          <w:rtl w:val="0"/>
-        </w:rPr>
-        <w:t xml:space="preserve">two independent protocols to detect tumors from disease names. The first protocol consisted of checking if each disease name contained a tumor key word. The tumor keywords are listed in </w:t>
-      </w:r>
-      <w:del w:author="Katherine Beigel" w:id="17" w:date="2024-09-09T19:58:05Z">
-        <w:r>
-          <w:rPr>
-            <w:rtl w:val="0"/>
-          </w:rPr>
-          <w:delText xml:space="preserve">s</w:delText>
-        </w:r>
-      </w:del>
-      <w:ins w:author="Katherine Beigel" w:id="17" w:date="2024-09-09T19:58:05Z">
-        <w:r>
-          <w:rPr>
-            <w:rtl w:val="0"/>
-          </w:rPr>
-          <w:t xml:space="preserve">S</w:t>
-        </w:r>
-      </w:ins>
-      <w:r>
-        <w:rPr>
-          <w:rtl w:val="0"/>
-        </w:rPr>
-        <w:t xml:space="preserve">upplemental </w:t>
-      </w:r>
-      <w:ins w:author="Katherine Beigel" w:id="18" w:date="2024-09-09T19:58:08Z">
-        <w:r>
-          <w:rPr>
-            <w:rtl w:val="0"/>
-          </w:rPr>
-          <w:t xml:space="preserve">T</w:t>
-        </w:r>
-      </w:ins>
-      <w:del w:author="Katherine Beigel" w:id="18" w:date="2024-09-09T19:58:08Z">
-        <w:r>
-          <w:rPr>
-            <w:rtl w:val="0"/>
-          </w:rPr>
-          <w:delText xml:space="preserve">t</w:delText>
-        </w:r>
-      </w:del>
-      <w:r>
-        <w:rPr>
-          <w:rtl w:val="0"/>
-        </w:rPr>
-        <w:t xml:space="preserve">able S2. If the disease name contained a tumor keyword, </w:t>
-      </w:r>
-      <w:ins w:author="Katherine Beigel" w:id="19" w:date="2024-09-09T20:11:05Z">
-        <w:r>
-          <w:rPr>
-            <w:rtl w:val="0"/>
-          </w:rPr>
-          <w:t xml:space="preserve">that disease was flagged </w:t>
-        </w:r>
-      </w:ins>
-      <w:del w:author="Katherine Beigel" w:id="19" w:date="2024-09-09T20:11:05Z">
-        <w:commentRangeStart w:id="8"/>
-        <w:r>
-          <w:rPr>
-            <w:rtl w:val="0"/>
-          </w:rPr>
-          <w:delText xml:space="preserve">we flagged that</w:delText>
-        </w:r>
-        <w:commentRangeEnd w:id="8"/>
-        <w:r>
-          <w:commentReference w:id="8"/>
-        </w:r>
-        <w:r>
-          <w:rPr>
-            <w:rtl w:val="0"/>
-          </w:rPr>
-          <w:delText xml:space="preserve"> disease</w:delText>
-        </w:r>
-        <w:r>
-          <w:rPr>
-            <w:rtl w:val="0"/>
-          </w:rPr>
-          <w:delText xml:space="preserve"> </w:delText>
-        </w:r>
-      </w:del>
+      <w:r>
+        <w:rPr>
+          <w:rtl w:val="0"/>
+        </w:rPr>
+        <w:t xml:space="preserve">Phase 2 of this pipeline differentiated </w:t>
+      </w:r>
+      <w:r>
+        <w:rPr>
+          <w:rtl w:val="0"/>
+        </w:rPr>
+        <w:t xml:space="preserve">tumors from the rest of the diseases (Figure 1, “Phase 2”). In Phase 2,  there were two independent protocols to detect tumors from disease names. The first protocol consisted of checking if each disease name contained a tumor key word. The tumor keywords are listed in Supplemental Table S2. If the disease name contained a tumor keyword, </w:t>
+      </w:r>
+      <w:r>
+        <w:rPr>
+          <w:rtl w:val="0"/>
+        </w:rPr>
+        <w:t xml:space="preserve">that disease was flagged </w:t>
+      </w:r>
       <w:r>
         <w:rPr>
           <w:rtl w:val="0"/>
@@ -4130,47 +3704,7 @@
         <w:rPr>
           <w:rtl w:val="0"/>
         </w:rPr>
-        <w:t xml:space="preserve">The second protocol in</w:t>
-      </w:r>
-      <w:ins w:author="Katherine Beigel" w:id="20" w:date="2024-09-09T20:17:15Z">
-        <w:r>
-          <w:rPr>
-            <w:rtl w:val="0"/>
-          </w:rPr>
-          <w:t xml:space="preserve"> Phase 2 matched</w:t>
-        </w:r>
-        <w:del w:author="Katherine Beigel" w:id="20" w:date="2024-09-09T20:17:15Z">
-          <w:r>
-            <w:rPr>
-              <w:rtl w:val="0"/>
-            </w:rPr>
-            <w:delText xml:space="preserve">was to</w:delText>
-          </w:r>
-        </w:del>
-      </w:ins>
-      <w:del w:author="Katherine Beigel" w:id="20" w:date="2024-09-09T20:17:15Z">
-        <w:r>
-          <w:rPr>
-            <w:rtl w:val="0"/>
-          </w:rPr>
-          <w:delText xml:space="preserve"> detecting tumors was to match</w:delText>
-        </w:r>
-      </w:del>
-      <w:ins w:author="Katherine Beigel" w:id="21" w:date="2024-09-09T20:26:57Z">
-        <w:del w:author="Katherine Beigel" w:id="20" w:date="2024-09-09T20:17:15Z">
-          <w:r>
-            <w:rPr>
-              <w:rtl w:val="0"/>
-            </w:rPr>
-            <w:delText xml:space="preserve">ed</w:delText>
-          </w:r>
-        </w:del>
-      </w:ins>
-      <w:r>
-        <w:rPr>
-          <w:rtl w:val="0"/>
-        </w:rPr>
-        <w:t xml:space="preserve"> each of the diseases in the clinical trials database to the tumor names listed in the 5th edition (latest) of the </w:t>
+        <w:t xml:space="preserve">The second protocol in Phase 2 matched each of the diseases in the clinical trials database to the tumor names listed in the 5th edition (latest) of the </w:t>
       </w:r>
       <w:r>
         <w:rPr>
@@ -4196,23 +3730,9 @@
         <w:rPr>
           <w:rtl w:val="0"/>
         </w:rPr>
-        <w:t xml:space="preserve"> a fuzzy string match algorithm. If a disease from clinical trials exactly matched a term in the WHO database, it was flagged as tumor. If the disease did not match to any tumor within the WHO database, we performed a fuzzy (approximate) match with the disease name with each term in the WHO database. This was done by computing the generalized Levenshtein edit distance of the clinical trial</w:t>
-      </w:r>
-      <w:ins w:author="Katherine Beigel" w:id="22" w:date="2024-09-09T20:20:39Z">
-        <w:r>
-          <w:rPr>
-            <w:rtl w:val="0"/>
-          </w:rPr>
-          <w:t xml:space="preserve">s</w:t>
-        </w:r>
-      </w:ins>
-      <w:r>
-        <w:rPr>
-          <w:rtl w:val="0"/>
-        </w:rPr>
-        <w:t xml:space="preserve"> disease to each WHO database term. The fuzzy matching using generalized Levenshtein edit distance was implemented using the agrepl function in R </w:t>
-      </w:r>
-      <w:hyperlink r:id="rId28">
+        <w:t xml:space="preserve"> a fuzzy string match algorithm. If a disease from clinical trials exactly matched a term in the WHO database, it was flagged as tumor. If the disease did not match to any tumor within the WHO database, we performed a fuzzy (approximate) match with the disease name with each term in the WHO database. This was done by computing the generalized Levenshtein edit distance of the clinical trials disease to each WHO database term. The fuzzy matching using generalized Levenshtein edit distance was implemented using the agrepl function in R </w:t>
+      </w:r>
+      <w:hyperlink r:id="rId27">
         <w:r>
           <w:rPr>
             <w:b w:val="0"/>
@@ -4233,76 +3753,7 @@
         <w:rPr>
           <w:rtl w:val="0"/>
         </w:rPr>
-        <w:t xml:space="preserve">and the maximum distance was set to 0.2.  If there was at least one WHO database term within this maximum distance, that clinical trial disease was flagged as a potential tumor.</w:t>
-      </w:r>
-      <w:ins w:author="Katherine Beigel" w:id="23" w:date="2024-09-09T20:20:23Z">
-        <w:r>
-          <w:rPr>
-            <w:rtl w:val="0"/>
-          </w:rPr>
-          <w:t xml:space="preserve"> </w:t>
-        </w:r>
-      </w:ins>
-      <w:r>
-        <w:rPr>
-          <w:rtl w:val="0"/>
-        </w:rPr>
-        <w:t xml:space="preserve">Once a clinical trials disease was flagged as a potential tumor by either of these two protocols, they were manually validated to confirm if they were indeed a tumor. </w:t>
-      </w:r>
-      <w:del w:author="Katherine Beigel" w:id="24" w:date="2024-09-09T20:27:56Z">
-        <w:r>
-          <w:rPr>
-            <w:rtl w:val="0"/>
-          </w:rPr>
-          <w:delText xml:space="preserve">This stage of the pipeline is represented as </w:delText>
-        </w:r>
-      </w:del>
-      <w:ins w:author="Katherine Beigel" w:id="24" w:date="2024-09-09T20:27:56Z">
-        <w:del w:author="Katherine Beigel" w:id="24" w:date="2024-09-09T20:27:56Z">
-          <w:r>
-            <w:rPr>
-              <w:rtl w:val="0"/>
-            </w:rPr>
-            <w:delText xml:space="preserve">P</w:delText>
-          </w:r>
-        </w:del>
-      </w:ins>
-      <w:del w:author="Katherine Beigel" w:id="24" w:date="2024-09-09T20:27:56Z">
-        <w:r>
-          <w:rPr>
-            <w:rtl w:val="0"/>
-          </w:rPr>
-          <w:delText xml:space="preserve">phase 2 in </w:delText>
-        </w:r>
-      </w:del>
-      <w:ins w:author="Katherine Beigel" w:id="25" w:date="2024-09-09T20:27:59Z">
-        <w:del w:author="Katherine Beigel" w:id="24" w:date="2024-09-09T20:27:56Z">
-          <w:r>
-            <w:rPr>
-              <w:rtl w:val="0"/>
-            </w:rPr>
-            <w:delText xml:space="preserve">F</w:delText>
-          </w:r>
-        </w:del>
-      </w:ins>
-      <w:del w:author="Katherine Beigel" w:id="24" w:date="2024-09-09T20:27:56Z">
-        <w:r>
-          <w:rPr>
-            <w:rtl w:val="0"/>
-          </w:rPr>
-          <w:delText xml:space="preserve">f</w:delText>
-        </w:r>
-        <w:r>
-          <w:rPr>
-            <w:rtl w:val="0"/>
-          </w:rPr>
-          <w:delText xml:space="preserve">igure 1.</w:delText>
-        </w:r>
-      </w:del>
-      <w:r>
-        <w:rPr>
-          <w:rtl w:val="0"/>
-        </w:rPr>
+        <w:t xml:space="preserve">and the maximum distance was set to 0.2.  If there was at least one WHO database term within this maximum distance, that clinical trial disease was flagged as a potential tumor. Once a clinical trials disease was flagged as a potential tumor by either of these two protocols, they were manually validated to confirm if they were indeed a tumor. </w:t>
       </w:r>
     </w:p>
     <w:p>
@@ -4325,338 +3776,34 @@
         <w:rPr>
           <w:rtl w:val="0"/>
         </w:rPr>
-        <w:t xml:space="preserve">After the manual validation step in </w:t>
-      </w:r>
-      <w:del w:author="Katherine Beigel" w:id="26" w:date="2024-09-09T20:21:21Z">
-        <w:r>
-          <w:rPr>
-            <w:rtl w:val="0"/>
-          </w:rPr>
-          <w:delText xml:space="preserve">p</w:delText>
-        </w:r>
-      </w:del>
-      <w:ins w:author="Katherine Beigel" w:id="26" w:date="2024-09-09T20:21:21Z">
-        <w:r>
-          <w:rPr>
-            <w:rtl w:val="0"/>
-          </w:rPr>
-          <w:t xml:space="preserve">P</w:t>
-        </w:r>
-      </w:ins>
-      <w:r>
-        <w:rPr>
-          <w:rtl w:val="0"/>
-        </w:rPr>
-        <w:t xml:space="preserve">hase 2, we identified a total of 13,230 unique (by string uniqueness) tumors in the clinical trial database. Out of these tumors, we </w:t>
-      </w:r>
-      <w:ins w:author="Katherine Beigel" w:id="27" w:date="2024-09-09T20:31:11Z">
-        <w:r>
-          <w:rPr>
-            <w:rtl w:val="0"/>
-          </w:rPr>
-          <w:t xml:space="preserve">developed Phase 3 of the pipeline</w:t>
-        </w:r>
-      </w:ins>
-      <w:del w:author="Katherine Beigel" w:id="27" w:date="2024-09-09T20:31:11Z">
-        <w:r>
-          <w:rPr>
-            <w:rtl w:val="0"/>
-          </w:rPr>
-          <w:delText xml:space="preserve">also wanted </w:delText>
-        </w:r>
-      </w:del>
-      <w:ins w:author="Katherine Beigel" w:id="27" w:date="2024-09-09T20:31:11Z">
-        <w:r>
-          <w:rPr>
-            <w:rtl w:val="0"/>
-          </w:rPr>
-          <w:t xml:space="preserve"> </w:t>
-        </w:r>
-      </w:ins>
-      <w:r>
-        <w:rPr>
-          <w:rtl w:val="0"/>
-        </w:rPr>
-        <w:t xml:space="preserve">to identify which of the tumors were pediatric</w:t>
-      </w:r>
-      <w:ins w:author="Katherine Beigel" w:id="28" w:date="2024-09-09T20:29:12Z">
-        <w:r>
-          <w:rPr>
-            <w:rtl w:val="0"/>
-          </w:rPr>
-          <w:t xml:space="preserve"> (Figure 1, “Phase 3”).</w:t>
-        </w:r>
-      </w:ins>
-      <w:r>
-        <w:rPr>
-          <w:rtl w:val="0"/>
-        </w:rPr>
-        <w:t xml:space="preserve"> </w:t>
-      </w:r>
-      <w:ins w:author="Katherine Beigel" w:id="29" w:date="2024-09-09T20:29:19Z">
-        <w:r>
-          <w:rPr>
-            <w:rtl w:val="0"/>
-          </w:rPr>
-          <w:t xml:space="preserve">In Phase 3 we implemented </w:t>
-        </w:r>
-      </w:ins>
-      <w:del w:author="Katherine Beigel" w:id="29" w:date="2024-09-09T20:29:19Z">
-        <w:r>
-          <w:rPr>
-            <w:rtl w:val="0"/>
-          </w:rPr>
-          <w:delText xml:space="preserve">and we achieved this by implementing</w:delText>
-        </w:r>
-      </w:del>
-      <w:r>
-        <w:rPr>
-          <w:rtl w:val="0"/>
-        </w:rPr>
-        <w:t xml:space="preserve"> a similar fuzzy string match algorithm as in </w:t>
-      </w:r>
-      <w:del w:author="Katherine Beigel" w:id="30" w:date="2024-09-09T20:28:18Z">
-        <w:r>
-          <w:rPr>
-            <w:rtl w:val="0"/>
-          </w:rPr>
-          <w:delText xml:space="preserve">p</w:delText>
-        </w:r>
-      </w:del>
-      <w:ins w:author="Katherine Beigel" w:id="30" w:date="2024-09-09T20:28:18Z">
-        <w:r>
-          <w:rPr>
-            <w:rtl w:val="0"/>
-          </w:rPr>
-          <w:t xml:space="preserve">P</w:t>
-        </w:r>
-      </w:ins>
-      <w:r>
-        <w:rPr>
-          <w:rtl w:val="0"/>
-        </w:rPr>
-        <w:t xml:space="preserve">hase 2</w:t>
-      </w:r>
-      <w:ins w:author="Katherine Beigel" w:id="31" w:date="2024-09-09T20:29:40Z">
-        <w:r>
-          <w:rPr>
-            <w:rtl w:val="0"/>
-          </w:rPr>
-          <w:t xml:space="preserve">, but instead compared the </w:t>
-        </w:r>
-        <w:del w:author="Katherine Beigel" w:id="31" w:date="2024-09-09T20:29:40Z">
-          <w:r>
-            <w:rPr>
-              <w:rtl w:val="0"/>
-            </w:rPr>
-            <w:delText xml:space="preserve">but </w:delText>
-          </w:r>
-        </w:del>
-      </w:ins>
-      <w:del w:author="Katherine Beigel" w:id="31" w:date="2024-09-09T20:29:40Z">
-        <w:r>
-          <w:rPr>
-            <w:rtl w:val="0"/>
-          </w:rPr>
-          <w:delText xml:space="preserve">, however, with the only difference being that we compare the </w:delText>
-        </w:r>
-      </w:del>
-      <w:r>
-        <w:rPr>
-          <w:rtl w:val="0"/>
-        </w:rPr>
-        <w:t xml:space="preserve">13,230 tumors</w:t>
-      </w:r>
-      <w:ins w:author="Katherine Beigel" w:id="32" w:date="2024-09-09T20:32:24Z">
-        <w:r>
-          <w:rPr>
-            <w:rtl w:val="0"/>
-          </w:rPr>
-          <w:t xml:space="preserve"> output from Phase 2</w:t>
-        </w:r>
-      </w:ins>
-      <w:r>
-        <w:rPr>
-          <w:rtl w:val="0"/>
-        </w:rPr>
-        <w:t xml:space="preserve"> to the pediatric tumors listed in the 5th edition of the WHO database </w:t>
-      </w:r>
-      <w:ins w:author="Katherine Beigel" w:id="33" w:date="2024-09-09T20:32:32Z">
-        <w:r>
-          <w:rPr>
-            <w:rtl w:val="0"/>
-          </w:rPr>
-          <w:t xml:space="preserve">(</w:t>
-        </w:r>
-      </w:ins>
-      <w:r>
-        <w:rPr>
-          <w:rtl w:val="0"/>
-        </w:rPr>
-        <w:t xml:space="preserve">instead of the entire WHO database</w:t>
-      </w:r>
-      <w:ins w:author="Katherine Beigel" w:id="34" w:date="2024-09-09T20:32:39Z">
-        <w:r>
-          <w:rPr>
-            <w:rtl w:val="0"/>
-          </w:rPr>
-          <w:t xml:space="preserve">)</w:t>
-        </w:r>
-      </w:ins>
-      <w:r>
-        <w:rPr>
-          <w:rtl w:val="0"/>
-        </w:rPr>
-        <w:t xml:space="preserve">. Once the tumors </w:t>
-      </w:r>
-      <w:ins w:author="Katherine Beigel" w:id="35" w:date="2024-09-09T20:36:35Z">
-        <w:r>
-          <w:rPr>
-            <w:rtl w:val="0"/>
-          </w:rPr>
-          <w:t xml:space="preserve">were</w:t>
-        </w:r>
-      </w:ins>
-      <w:del w:author="Katherine Beigel" w:id="35" w:date="2024-09-09T20:36:35Z">
-        <w:r>
-          <w:rPr>
-            <w:rtl w:val="0"/>
-          </w:rPr>
-          <w:delText xml:space="preserve">are</w:delText>
-        </w:r>
-      </w:del>
-      <w:r>
-        <w:rPr>
-          <w:rtl w:val="0"/>
-        </w:rPr>
-        <w:t xml:space="preserve"> flagged as pediatric or adult by the pipeline, we manually validate</w:t>
-      </w:r>
-      <w:ins w:author="Katherine Beigel" w:id="36" w:date="2024-09-09T20:32:49Z">
-        <w:r>
-          <w:rPr>
-            <w:rtl w:val="0"/>
-          </w:rPr>
-          <w:t xml:space="preserve">d</w:t>
-        </w:r>
-      </w:ins>
-      <w:r>
-        <w:rPr>
-          <w:rtl w:val="0"/>
-        </w:rPr>
-        <w:t xml:space="preserve"> the results</w:t>
-      </w:r>
-      <w:ins w:author="Katherine Beigel" w:id="37" w:date="2024-09-09T20:36:40Z">
-        <w:r>
-          <w:rPr>
-            <w:rtl w:val="0"/>
-          </w:rPr>
-          <w:t xml:space="preserve">.</w:t>
-        </w:r>
-      </w:ins>
-      <w:del w:author="Katherine Beigel" w:id="37" w:date="2024-09-09T20:36:40Z">
-        <w:r>
-          <w:rPr>
-            <w:rtl w:val="0"/>
-          </w:rPr>
-          <w:delText xml:space="preserve"> and </w:delText>
-        </w:r>
-      </w:del>
-      <w:ins w:author="Katherine Beigel" w:id="37" w:date="2024-09-09T20:36:40Z">
-        <w:del w:author="Katherine Beigel" w:id="37" w:date="2024-09-09T20:36:40Z">
-          <w:r>
-            <w:rPr>
-              <w:rtl w:val="0"/>
-            </w:rPr>
-            <w:delText xml:space="preserve">I</w:delText>
-          </w:r>
-        </w:del>
-      </w:ins>
-      <w:del w:author="Katherine Beigel" w:id="37" w:date="2024-09-09T20:36:40Z">
-        <w:r>
-          <w:rPr>
-            <w:rtl w:val="0"/>
-          </w:rPr>
-          <w:delText xml:space="preserve">i</w:delText>
-        </w:r>
-      </w:del>
-      <w:r>
-        <w:rPr>
-          <w:rtl w:val="0"/>
-        </w:rPr>
-        <w:t xml:space="preserve">f the tumors </w:t>
-      </w:r>
-      <w:ins w:author="Katherine Beigel" w:id="38" w:date="2024-09-09T20:36:48Z">
-        <w:r>
-          <w:rPr>
-            <w:rtl w:val="0"/>
-          </w:rPr>
-          <w:t xml:space="preserve">were marked as </w:t>
-        </w:r>
-      </w:ins>
-      <w:del w:author="Katherine Beigel" w:id="38" w:date="2024-09-09T20:36:48Z">
-        <w:r>
-          <w:rPr>
-            <w:rtl w:val="0"/>
-          </w:rPr>
-          <w:delText xml:space="preserve">are indeed </w:delText>
-        </w:r>
-      </w:del>
-      <w:r>
-        <w:rPr>
-          <w:rtl w:val="0"/>
-        </w:rPr>
-        <w:t xml:space="preserve">pediatric </w:t>
-      </w:r>
-      <w:ins w:author="Katherine Beigel" w:id="39" w:date="2024-09-09T20:37:01Z">
-        <w:r>
-          <w:rPr>
-            <w:rtl w:val="0"/>
-          </w:rPr>
-          <w:t xml:space="preserve">by manual validation, </w:t>
-        </w:r>
-      </w:ins>
-      <w:commentRangeStart w:id="9"/>
-      <w:r>
-        <w:rPr>
-          <w:rtl w:val="0"/>
-        </w:rPr>
-        <w:t xml:space="preserve">we add a citation where it states that the tumor in question is a pediatric tumor.</w:t>
-      </w:r>
-      <w:commentRangeEnd w:id="9"/>
-      <w:r>
-        <w:commentReference w:id="9"/>
-      </w:r>
-      <w:r>
-        <w:rPr>
-          <w:rtl w:val="0"/>
-        </w:rPr>
-        <w:t xml:space="preserve"> </w:t>
-      </w:r>
-      <w:del w:author="Katherine Beigel" w:id="40" w:date="2024-09-09T20:35:01Z">
-        <w:r>
-          <w:rPr>
-            <w:rtl w:val="0"/>
-          </w:rPr>
-          <w:delText xml:space="preserve">This is represented as phase 3 in the tumor extraction and annotation pipeline in figure1. All in all, o</w:delText>
-        </w:r>
-      </w:del>
-      <w:ins w:author="Katherine Beigel" w:id="40" w:date="2024-09-09T20:35:01Z">
-        <w:r>
-          <w:rPr>
-            <w:rtl w:val="0"/>
-          </w:rPr>
-          <w:t xml:space="preserve">O</w:t>
-        </w:r>
-      </w:ins>
-      <w:r>
-        <w:rPr>
-          <w:rtl w:val="0"/>
-        </w:rPr>
-        <w:t xml:space="preserve">ut of the 50,410 diseases, the pipeline identified 13,230 tumors among which 6324 tumors were determined to be pediatric. These annotations are stored in the supplementary file S3 titled: </w:t>
-      </w:r>
-      <w:r>
-        <w:rPr>
-          <w:color w:val="ff0000"/>
+        <w:t xml:space="preserve">After the manual validation step in phase 2, we identified a total of 13,230 unique (by string uniqueness) tumors in the clinical trial database. Out of these tumors, we developed phase 3 of the pipeline to identify which of the tumors were pediatric (Figure 1, phase 3”). In phase 3 we implemented  a similar fuzzy string match algorithm as in phase 2, but instead compared the 13,230 tumors output from phase 2 to the pediatric tumors listed in the 5th edition of the WHO database (instead of the entire WHO database). Once the tumors were flagged as pediatric or adult by the pipeline, we manually validated the results. If the tumors were marked as pediatric by manual validation, </w:t>
+      </w:r>
+      <w:r>
+        <w:rPr>
+          <w:rtl w:val="0"/>
+        </w:rPr>
+        <w:t xml:space="preserve">we add a citation from peer reviewed literature, governmental websites or articles posted by research institution</w:t>
+      </w:r>
+    </w:p>
+    <w:p>
+      <w:pPr>
+        <w:ind w:left="-540" w:firstLine="0"/>
+        <w:rPr/>
+      </w:pPr>
+      <w:r>
+        <w:rPr>
+          <w:rtl w:val="0"/>
+        </w:rPr>
+        <w:t xml:space="preserve">where it states that the tumor in question is a pediatric tumor.</w:t>
+      </w:r>
+      <w:r>
+        <w:rPr>
+          <w:rtl w:val="0"/>
+        </w:rPr>
+        <w:t xml:space="preserve"> If the tumor in question is found in the WHO database, we simply state “Listed in WHO Ped Tumor”. Out of the 50,410 diseases, the pipeline identified 13,230 tumors among which 6324 tumors were determined to be pediatric. These annotations are stored in the supplementary file S3 titled: </w:t>
+      </w:r>
+      <w:r>
+        <w:rPr>
           <w:rtl w:val="0"/>
         </w:rPr>
         <w:t xml:space="preserve">“tumor_annotated_adult_ped.csv”</w:t>
@@ -7705,7 +6852,7 @@
         <w:rPr>
           <w:rtl w:val="0"/>
         </w:rPr>
-        <w:t xml:space="preserve">To standardize the tumor names, we designed a computational pipeline that takes the tumor names identified from the clinical trials registry as input and along with the standardized tumor terms from the WHO and NCIT databases. The WHO database is considered the gold standard for tumor nomenclature and it has been updated over the years due to which there are multiple versions of this database. Thus, we considered the 5th, 4th, and 3rd editions of the WHO database which are publicly available online as a reference for standardization.  To run the pipeline, we first aggregate the tumor names identified from the clinical trials registry, WHO database and NCIT database.  We  then run the pipeline twice, once with only the latest version of WHO database (5th edition) and another time with all editions (3rd , 4th and 5th) of the WHO database, so we can get the tumors from clinical trials standardized with respect to the latest and the combined editions. During each of these iterations of the pipeline, the tumor names from clinical trials are also standardized with respect to the NCIT database, however, we evaluate the performance of the various methods used in this pipeline with respect to the WHO database only as it is considered the gold standard for tumor nomenclature.  In the following section we will discuss the various methods used to standardize the tumor names clinical trials registry. </w:t>
+        <w:t xml:space="preserve">To standardize the tumor names, we designed a computational pipeline that takes the tumor names identified from the CT registry as input and along with the standardized tumor terms from the WHO and NCIT databases. The WHO database is considered the gold standard for tumor nomenclature and it has been updated over the years due to which there are multiple versions of this database. Thus, we considered the 5th, 4th, and 3rd editions of the WHO database which are publicly available online as a reference for standardization.  To run the pipeline, we first aggregate the tumor names identified from the CT registry, WHO database and NCIT database.  We  then run the pipeline twice, once with only the latest version of WHO database (5th edition) and another time with all editions (3rd , 4th and 5th) of the WHO database, so we can get the tumors from clinical trials standardized with respect to the latest and the combined editions. During each of these iterations of the pipeline, the tumor names from clinical trials are also standardized with respect to the NCIT database, however, we evaluate the performance of the various methods used in this pipeline with respect to the WHO database only as it is considered the gold standard for tumor nomenclature.  In the following section we will discuss the various methods used to standardize the tumor names CT registry. </w:t>
       </w:r>
     </w:p>
     <w:p>
@@ -7791,7 +6938,7 @@
         <w:rPr>
           <w:rtl w:val="0"/>
         </w:rPr>
-        <w:t xml:space="preserve">When standardizing the tumor names from clinical trials to their WHO or NCIT equivalent standardized name, we are comparing two different sets of texts (also referred as strings in this manuscript), and ideally, we aim to map the tumor name from the clinical trials registry to a standardized WHO or NCIT term that conveys the same meaning. Edit distances offer a way to compare the similarity between two strings. They can be based on the minimum number of edit-operations (deletions, substitutions, insertions, etc), qgrams or heuristic  that are required to transform one string into another. The larger the edit distance between two strings, the further apart the strings are; thus, two strings with minimal edit distance could potentially convey the same meaning. There are several methods to compute edit distances between strings; in this paper, we use normalized Levenshtein distance, Jarro-Winkler distance, and cosine distance, which are commonly used edit distances. An example of how edit distances can be used to compare strings is discussed in Appendix A1.  Following are brief descriptions of each method. </w:t>
+        <w:t xml:space="preserve">When standardizing the tumor names from clinical trials to their WHO or NCIT equivalent standardized name, we are comparing two different sets of texts (also referred as strings in this manuscript), and ideally, we aim to map the tumor name from the CT registry to a standardized WHO or NCIT term that conveys the same meaning. Edit distances offer a way to compare the similarity between two strings. They can be based on the minimum number of edit-operations (deletions, substitutions, insertions, etc), qgrams or heuristic  that are required to transform one string into another. The larger the edit distance between two strings, the further apart the strings are; thus, two strings with minimal edit distance could potentially convey the same meaning. There are several methods to compute edit distances between strings; in this paper, we use normalized Levenshtein distance, Jarro-Winkler distance, and cosine distance, which are commonly used edit distances. An example of how edit distances can be used to compare strings is discussed in Appendix A1.  Following are brief descriptions of each method. </w:t>
       </w:r>
     </w:p>
     <w:p>
@@ -7935,7 +7082,7 @@
         </w:rPr>
         <w:t xml:space="preserve">In the above equation , |S1| and |S2| represent the respective lengths of strings S1 and S2 between which we are computing the normalized Levenshtein distance.  We calculate Levenshtein distance using the stringdist library in the R programming language </w:t>
       </w:r>
-      <w:hyperlink r:id="rId29">
+      <w:hyperlink r:id="rId28">
         <w:r>
           <w:rPr>
             <w:b w:val="0"/>
@@ -8583,7 +7730,7 @@
         </w:rPr>
         <w:t xml:space="preserve">We calculate the Jarro-Winkler distance using the stringdist package in the R-programming language </w:t>
       </w:r>
-      <w:hyperlink r:id="rId30">
+      <w:hyperlink r:id="rId29">
         <w:r>
           <w:rPr>
             <w:b w:val="0"/>
@@ -8860,7 +8007,7 @@
         </w:rPr>
         <w:t xml:space="preserve">We calculate the cosine distance using the stringdist package in the R-programming language </w:t>
       </w:r>
-      <w:hyperlink r:id="rId31">
+      <w:hyperlink r:id="rId30">
         <w:r>
           <w:rPr>
             <w:b w:val="0"/>
@@ -8960,7 +8107,7 @@
         </w:rPr>
         <w:t xml:space="preserve">We explored another method based on edit distances that standardized the tumor names from the clinical trials database. This method consists of a clustering step which is followed by a standardization step which is applied to each of the clusters that are formed. We used affinity propagation (AP) clustering to perform the clustering as it automatically determines the number of clusters instead of making it a user-defined hyperparameter. Unlike other clustering algorithms, AP is also not dependent on the initialization conditions and is deterministic </w:t>
       </w:r>
-      <w:hyperlink r:id="rId32">
+      <w:hyperlink r:id="rId31">
         <w:r>
           <w:rPr>
             <w:b w:val="0"/>
@@ -8978,7 +8125,7 @@
         </w:rPr>
         <w:t xml:space="preserve">. AP works by recursively passing real-valued messages between each data point till they converge, and based on these converged values, the algorithm establishes the clusters and assigns each cluster an "exemplar data point" which serves as an ideal representative of that cluster </w:t>
       </w:r>
-      <w:hyperlink r:id="rId33">
+      <w:hyperlink r:id="rId32">
         <w:r>
           <w:rPr>
             <w:b w:val="0"/>
@@ -8996,7 +8143,7 @@
         </w:rPr>
         <w:t xml:space="preserve"> . Furthermore, AP  clustering methods have shown success in clustering textual data</w:t>
       </w:r>
-      <w:hyperlink r:id="rId34">
+      <w:hyperlink r:id="rId33">
         <w:r>
           <w:rPr>
             <w:b w:val="0"/>
@@ -9056,7 +8203,7 @@
         </w:rPr>
         <w:t xml:space="preserve"> forest using the 'isolation.forest' package in the R programming language</w:t>
       </w:r>
-      <w:hyperlink r:id="rId35">
+      <w:hyperlink r:id="rId34">
         <w:r>
           <w:rPr>
             <w:b w:val="0"/>
@@ -9074,7 +8221,7 @@
         </w:rPr>
         <w:t xml:space="preserve">. The number of trees (ntrees argument) is set to 100 as recommended by Lie et al.2008 </w:t>
       </w:r>
-      <w:hyperlink r:id="rId36">
+      <w:hyperlink r:id="rId35">
         <w:r>
           <w:rPr>
             <w:color w:val="1155cc"/>
@@ -9119,7 +8266,7 @@
         </w:rPr>
         <w:t xml:space="preserve">Similarly, for LOF, we use the lof function within the "dbscan" package in the R programming language </w:t>
       </w:r>
-      <w:hyperlink r:id="rId37">
+      <w:hyperlink r:id="rId36">
         <w:r>
           <w:rPr>
             <w:highlight w:val="white"/>
@@ -9253,7 +8400,7 @@
         </w:rPr>
         <w:t xml:space="preserve">The methods in the previous section employed distances to compare texts, these methods primarily focus on syntactical differences to quantify the differences between texts. In this section , the standardization methods are based on text embeddings (or word embeddings), which can also be used for comparing texts. Text embeddings are low dimensional numeric vector representations of unstructured text data. Unlike edit distances, text embeddings focus on capturing the semantic and contextual meaning of the input text they encode;consequently in the embedding vector space, texts with similar meanings should have embeddings close to each other and texts which differ in their meaning should be further apart </w:t>
       </w:r>
-      <w:hyperlink r:id="rId38">
+      <w:hyperlink r:id="rId37">
         <w:r>
           <w:rPr>
             <w:b w:val="0"/>
@@ -9274,7 +8421,7 @@
         </w:rPr>
         <w:t xml:space="preserve"> </w:t>
       </w:r>
-      <w:hyperlink r:id="rId39">
+      <w:hyperlink r:id="rId38">
         <w:r>
           <w:rPr>
             <w:b w:val="0"/>
@@ -9295,7 +8442,7 @@
         </w:rPr>
         <w:t xml:space="preserve"> </w:t>
       </w:r>
-      <w:hyperlink r:id="rId40">
+      <w:hyperlink r:id="rId39">
         <w:r>
           <w:rPr>
             <w:b w:val="0"/>
@@ -9316,7 +8463,7 @@
         </w:rPr>
         <w:t xml:space="preserve"> </w:t>
       </w:r>
-      <w:hyperlink r:id="rId41">
+      <w:hyperlink r:id="rId40">
         <w:r>
           <w:rPr>
             <w:b w:val="0"/>
@@ -9337,7 +8484,7 @@
         </w:rPr>
         <w:t xml:space="preserve">.  Text-embeddings have been used in various applications such as developing search engines</w:t>
       </w:r>
-      <w:hyperlink r:id="rId42">
+      <w:hyperlink r:id="rId41">
         <w:r>
           <w:rPr>
             <w:b w:val="0"/>
@@ -9366,7 +8513,7 @@
         </w:rPr>
         <w:t xml:space="preserve"> , text clustering </w:t>
       </w:r>
-      <w:hyperlink r:id="rId43">
+      <w:hyperlink r:id="rId42">
         <w:r>
           <w:rPr>
             <w:b w:val="0"/>
@@ -9387,7 +8534,7 @@
         </w:rPr>
         <w:t xml:space="preserve">and classification</w:t>
       </w:r>
-      <w:hyperlink r:id="rId44">
+      <w:hyperlink r:id="rId43">
         <w:r>
           <w:rPr>
             <w:b w:val="0"/>
@@ -9408,7 +8555,7 @@
         </w:rPr>
         <w:t xml:space="preserve">, recommender systems</w:t>
       </w:r>
-      <w:hyperlink r:id="rId45">
+      <w:hyperlink r:id="rId44">
         <w:r>
           <w:rPr>
             <w:b w:val="0"/>
@@ -9429,7 +8576,7 @@
         </w:rPr>
         <w:t xml:space="preserve">, and anomaly detection</w:t>
       </w:r>
-      <w:hyperlink r:id="rId46">
+      <w:hyperlink r:id="rId45">
         <w:r>
           <w:rPr>
             <w:b w:val="0"/>
@@ -9450,7 +8597,7 @@
         </w:rPr>
         <w:t xml:space="preserve">.  Text-embeddings can be generated by natural language processing models such as Word2Vec, GloVE, FastText or through large language models (LLM) such as BERT, GPT, ELMO </w:t>
       </w:r>
-      <w:hyperlink r:id="rId47">
+      <w:hyperlink r:id="rId46">
         <w:r>
           <w:rPr>
             <w:b w:val="0"/>
@@ -9471,7 +8618,7 @@
         </w:rPr>
         <w:t xml:space="preserve">. In this paper, we generate text-embeddings from the following two embedding models offered by Open AI: text-embedding-ada-002 (referred as ADA002 in rest of the text) and text-embedding-3-large (referred as LTE-3 in rest of the text) </w:t>
       </w:r>
-      <w:hyperlink r:id="rId48">
+      <w:hyperlink r:id="rId47">
         <w:r>
           <w:rPr>
             <w:b w:val="0"/>
@@ -11049,7 +10196,7 @@
         </w:rPr>
         <w:t xml:space="preserve">. Unlike AP clustering, the KMeans algorithm requires the user to define “K” or the numbers of clusters to be formed as a hyperparameter </w:t>
       </w:r>
-      <w:hyperlink r:id="rId49">
+      <w:hyperlink r:id="rId48">
         <w:r>
           <w:rPr>
             <w:b w:val="0"/>
@@ -11072,7 +10219,7 @@
         </w:rPr>
         <w:t xml:space="preserve">. Since we neither have any a priori information on the types of tumors that are present in the clinical trials database or have any means to classify the tumors into based on their tissue or molecular subtypes, we needed to use other computational methods to decide on a value for the number of clusters to provide as an input to the KMeans algorithm. Thus to determine the number of clusters,  we computed a commonly used cluster performance metric known as silhouette coefficient </w:t>
       </w:r>
-      <w:hyperlink r:id="rId50">
+      <w:hyperlink r:id="rId49">
         <w:r>
           <w:rPr>
             <w:b w:val="0"/>
@@ -11095,7 +10242,7 @@
         </w:rPr>
         <w:t xml:space="preserve">. After the clustering is completed, silhouette coefficient is computed for each data point and it ranges from [-1, 1].  A silhouette coefficient of 1 signifies that the data point is well matched to other elements in its own cluster and poorly matched to members of neighboring clusters </w:t>
       </w:r>
-      <w:hyperlink r:id="rId51">
+      <w:hyperlink r:id="rId50">
         <w:r>
           <w:rPr>
             <w:b w:val="0"/>
@@ -11118,7 +10265,7 @@
         </w:rPr>
         <w:t xml:space="preserve">.  A score of 0 indicates that the data point is at the decision boundary of neighboring clusters and a score of -1 indicates that the data point is in the wrong cluster </w:t>
       </w:r>
-      <w:hyperlink r:id="rId52">
+      <w:hyperlink r:id="rId51">
         <w:r>
           <w:rPr>
             <w:b w:val="0"/>
@@ -15644,7 +14791,22 @@
           <w:highlight w:val="white"/>
           <w:rtl w:val="0"/>
         </w:rPr>
-        <w:t xml:space="preserve">.  For each iteration of the pipeline based on the version of the WHO database used we report the WHO and NCIT standardized terms for each tumor identified in the clinical trials registry in the following supplementary files: </w:t>
+        <w:t xml:space="preserve">.  For each iteration of the pipeline based on the version of the WHO database used we report the WHO and NCIT standardized terms for each tumor identified in the </w:t>
+      </w:r>
+      <w:r>
+        <w:rPr>
+          <w:rtl w:val="0"/>
+        </w:rPr>
+        <w:t xml:space="preserve">CT registry</w:t>
+      </w:r>
+      <w:r>
+        <w:rPr>
+          <w:sz w:val="24"/>
+          <w:szCs w:val="24"/>
+          <w:highlight w:val="white"/>
+          <w:rtl w:val="0"/>
+        </w:rPr>
+        <w:t xml:space="preserve"> in the following supplementary files: </w:t>
       </w:r>
       <w:r>
         <w:rPr>
@@ -15748,47 +14910,28 @@
           <w:highlight w:val="white"/>
           <w:rtl w:val="0"/>
         </w:rPr>
-        <w:t xml:space="preserve">In this paper, our objective was to develop a computational pipeline to extract tumors from the clinical trials registry and standardize them with respect to the WHO and NCIT database. To this end,  we built a tumor extraction pipeline to extract tumors from the clinical trials registry and then annotated the tumors as adult and pediatric tumors. We manually validated the diseases that were identified as tumors and pediatric tumors and assigned a field with a citation that confirmed that the tumor in question is indeed pediatric (supplementary file S3). In total we identified 13,230 tumors among which </w:t>
-      </w:r>
-      <w:r>
-        <w:rPr>
-          <w:sz w:val="24"/>
-          <w:szCs w:val="24"/>
-          <w:rtl w:val="0"/>
-        </w:rPr>
-        <w:t xml:space="preserve">6324 were pediatric tumors. </w:t>
-      </w:r>
-    </w:p>
-    <w:p>
-      <w:pPr>
-        <w:ind w:left="-540" w:firstLine="0"/>
-        <w:rPr>
-          <w:sz w:val="24"/>
-          <w:szCs w:val="24"/>
-        </w:rPr>
-      </w:pPr>
-      <w:r>
-        <w:rPr>
-          <w:rtl w:val="0"/>
-        </w:rPr>
-      </w:r>
-    </w:p>
-    <w:p>
-      <w:pPr>
-        <w:ind w:left="-540" w:firstLine="0"/>
+        <w:t xml:space="preserve">In this paper, our objective was to develop a computational pipeline to extract tumors from the </w:t>
+      </w:r>
+      <w:r>
+        <w:rPr>
+          <w:rtl w:val="0"/>
+        </w:rPr>
+        <w:t xml:space="preserve">CT registry</w:t>
+      </w:r>
+      <w:r>
         <w:rPr>
           <w:sz w:val="24"/>
           <w:szCs w:val="24"/>
           <w:highlight w:val="white"/>
-        </w:rPr>
-      </w:pPr>
-      <w:r>
-        <w:rPr>
-          <w:sz w:val="24"/>
-          <w:szCs w:val="24"/>
-          <w:rtl w:val="0"/>
-        </w:rPr>
-        <w:t xml:space="preserve">We standardized the tumors identified from the clinical trials registry with respect to both the WHO and NCIT database. However, the WHO database is considered the gold standard for tumor nomenclature which is why we limited the testing of the accuracy of each standardization method against the WHO database only. </w:t>
+          <w:rtl w:val="0"/>
+        </w:rPr>
+        <w:t xml:space="preserve"> and standardize them with respect to the WHO and NCIT database. To this end,  we built a tumor extraction pipeline to extract tumors from the</w:t>
+      </w:r>
+      <w:r>
+        <w:rPr>
+          <w:rtl w:val="0"/>
+        </w:rPr>
+        <w:t xml:space="preserve"> CT registry</w:t>
       </w:r>
       <w:r>
         <w:rPr>
@@ -15797,7 +14940,29 @@
           <w:highlight w:val="white"/>
           <w:rtl w:val="0"/>
         </w:rPr>
-        <w:t xml:space="preserve">The standardization methods were based on text matching (edit distances) techniques and text-embedding techniques.  To evaluate the performance of these techniques, we drew 1600 samples arbitrarily from the tumors identified in the clinical trials registry and standardized them according to the edition of WHO database that was in the pipeline (either 5th edition only or all editions (3rd,4th, and 5th editions)).  We observed that when we considered all the editions of the WHO database, we were able to annotate more of the tumor terms in the clinical trials registry, this is due to the fact that the 5th edition of the WHO database has fewer terms compared to all the editions combined. In general, the text-embedding based methods were more accurate than text-matching based methods, we attribute this to the fact that embeddings are able to capture the semantic and contextual meaning of text and map similar text close to each other in the embedding space which is not possible for text-matching techniques which are based on edit-distance that focus on syntactical difference between text. </w:t>
+        <w:t xml:space="preserve"> and then annotated the tumors as adult and pediatric tumors. We manually validated the diseases that were identified as tumors and pediatric tumors and assigned a field with a citation that confirmed that the tumor in question is indeed pediatric (supplementary file S3). In total we identified 13,230 tumors among which </w:t>
+      </w:r>
+      <w:r>
+        <w:rPr>
+          <w:sz w:val="24"/>
+          <w:szCs w:val="24"/>
+          <w:rtl w:val="0"/>
+        </w:rPr>
+        <w:t xml:space="preserve">6324 were pediatric tumors. </w:t>
+      </w:r>
+    </w:p>
+    <w:p>
+      <w:pPr>
+        <w:ind w:left="-540" w:firstLine="0"/>
+        <w:rPr>
+          <w:sz w:val="24"/>
+          <w:szCs w:val="24"/>
+        </w:rPr>
+      </w:pPr>
+      <w:r>
+        <w:rPr>
+          <w:rtl w:val="0"/>
+        </w:rPr>
       </w:r>
     </w:p>
     <w:p>
@@ -15811,18 +14976,26 @@
       </w:pPr>
       <w:r>
         <w:rPr>
-          <w:rtl w:val="0"/>
-        </w:rPr>
-      </w:r>
-    </w:p>
-    <w:p>
-      <w:pPr>
-        <w:ind w:left="-540" w:firstLine="0"/>
-        <w:rPr>
           <w:sz w:val="24"/>
           <w:szCs w:val="24"/>
-        </w:rPr>
-      </w:pPr>
+          <w:rtl w:val="0"/>
+        </w:rPr>
+        <w:t xml:space="preserve">We standardized the tumors identified from the </w:t>
+      </w:r>
+      <w:r>
+        <w:rPr>
+          <w:rtl w:val="0"/>
+        </w:rPr>
+        <w:t xml:space="preserve">CT registry</w:t>
+      </w:r>
+      <w:r>
+        <w:rPr>
+          <w:sz w:val="24"/>
+          <w:szCs w:val="24"/>
+          <w:rtl w:val="0"/>
+        </w:rPr>
+        <w:t xml:space="preserve"> with respect to both the WHO and NCIT database. However, the WHO database is considered the gold standard for tumor nomenclature which is why we limited the testing of the accuracy of each standardization method against the WHO database only. </w:t>
+      </w:r>
       <w:r>
         <w:rPr>
           <w:sz w:val="24"/>
@@ -15830,41 +15003,28 @@
           <w:highlight w:val="white"/>
           <w:rtl w:val="0"/>
         </w:rPr>
-        <w:t xml:space="preserve">We generated the embeddings from OpenAI’s LLM:</w:t>
-      </w:r>
-      <w:r>
-        <w:rPr>
-          <w:sz w:val="24"/>
-          <w:szCs w:val="24"/>
-          <w:rtl w:val="0"/>
-        </w:rPr>
-        <w:t xml:space="preserve">text-embedding-ada-002 (ADA002) and text-embedding-3-large (LTE-3).  LTE-3 is a recent and improved text-embedding model compared to ADA002 and it generates embeddings that are of 3072 dimensions, which is twice more than the dimensions ADA002 (1536 dimensions).</w:t>
-      </w:r>
-      <w:r>
-        <w:rPr>
-          <w:sz w:val="24"/>
-          <w:szCs w:val="24"/>
-          <w:rtl w:val="0"/>
-        </w:rPr>
-        <w:t xml:space="preserve">We observed that the LTE-3 based methods performed better than the ADA002 methods, with an exception being that LTE-3+Kmeans slightly underperformed compared to ADA002+Euclidean Dist and ADA002+ AP when we standardized against all the editions of the WHO database. Irrespective of the edition of WHO database that was considered in the pipeline, LTE-3 + Euclidean Dist achieved the highest accuracy followed by LTE-3 +AP.   LTE-3 +Euclidean Dist standardizes the clinical trials tumor by identifying and assigning the WHO database term that is closest in terms of Euclidean distance in the LTE-3 embedding space.</w:t>
-      </w:r>
-    </w:p>
-    <w:p>
-      <w:pPr>
-        <w:ind w:left="-540" w:firstLine="0"/>
+        <w:t xml:space="preserve">The standardization methods were based on text matching (edit distances) techniques and text-embedding techniques.  To evaluate the performance of these techniques, we drew 1600 samples arbitrarily from the tumors identified in the </w:t>
+      </w:r>
+      <w:r>
+        <w:rPr>
+          <w:rtl w:val="0"/>
+        </w:rPr>
+        <w:t xml:space="preserve">CT registry</w:t>
+      </w:r>
+      <w:r>
         <w:rPr>
           <w:sz w:val="24"/>
           <w:szCs w:val="24"/>
           <w:highlight w:val="white"/>
-        </w:rPr>
-      </w:pPr>
-      <w:r>
-        <w:rPr>
-          <w:sz w:val="24"/>
-          <w:szCs w:val="24"/>
-          <w:rtl w:val="0"/>
-        </w:rPr>
-        <w:t xml:space="preserve">Compared to the LTE-3 +AP method, the LTE-3 +Euclidean Dist is a simpler and faster technique that does not require additional steps such as clustering, cluster size analysis and outlier detection. </w:t>
+          <w:rtl w:val="0"/>
+        </w:rPr>
+        <w:t xml:space="preserve"> and standardized them according to the edition of WHO database that was in the pipeline (either 5th edition only or all editions (3rd,4th, and 5th editions)).  We observed that when we considered all the editions of the WHO database, we were able to annotate more of the tumor terms in the </w:t>
+      </w:r>
+      <w:r>
+        <w:rPr>
+          <w:rtl w:val="0"/>
+        </w:rPr>
+        <w:t xml:space="preserve">CT registry</w:t>
       </w:r>
       <w:r>
         <w:rPr>
@@ -15873,7 +15033,7 @@
           <w:highlight w:val="white"/>
           <w:rtl w:val="0"/>
         </w:rPr>
-        <w:t xml:space="preserve"> </w:t>
+        <w:t xml:space="preserve">, this is due to the fact that the 5th edition of the WHO database has fewer terms compared to all the editions combined. In general, the text-embedding based methods were more accurate than text-matching based methods, we attribute this to the fact that embeddings are able to capture the semantic and contextual meaning of text and map similar text close to each other in the embedding space which is not possible for text-matching techniques which are based on edit-distance that focus on syntactical difference between text. </w:t>
       </w:r>
     </w:p>
     <w:p>
@@ -15897,51 +15057,74 @@
         <w:rPr>
           <w:sz w:val="24"/>
           <w:szCs w:val="24"/>
-          <w:highlight w:val="white"/>
-        </w:rPr>
-      </w:pPr>
-      <w:r>
-        <w:rPr>
-          <w:rtl w:val="0"/>
-        </w:rPr>
-      </w:r>
-    </w:p>
-    <w:p>
-      <w:pPr>
-        <w:ind w:left="-540" w:firstLine="0"/>
+        </w:rPr>
+      </w:pPr>
+      <w:r>
         <w:rPr>
           <w:sz w:val="24"/>
           <w:szCs w:val="24"/>
           <w:highlight w:val="white"/>
-        </w:rPr>
-      </w:pPr>
-      <w:r>
+          <w:rtl w:val="0"/>
+        </w:rPr>
+        <w:t xml:space="preserve">We generated the embeddings from OpenAI’s LLM:</w:t>
+      </w:r>
+      <w:r>
+        <w:rPr>
+          <w:sz w:val="24"/>
+          <w:szCs w:val="24"/>
+          <w:rtl w:val="0"/>
+        </w:rPr>
+        <w:t xml:space="preserve">text-embedding-ada-002 (ADA002) and text-embedding-3-large (LTE-3).  LTE-3 is a recent and improved text-embedding model compared to ADA002 and it generates embeddings that are of 3072 dimensions, which is twice more than the dimensions ADA002 (1536 dimensions).</w:t>
+      </w:r>
+      <w:r>
+        <w:rPr>
+          <w:sz w:val="24"/>
+          <w:szCs w:val="24"/>
+          <w:rtl w:val="0"/>
+        </w:rPr>
+        <w:t xml:space="preserve">We observed that the LTE-3 based methods performed better than the ADA002 methods, with an exception being that LTE-3+Kmeans slightly underperformed compared to ADA002+Euclidean Dist and ADA002+ AP when we standardized against all the editions of the WHO database. Irrespective of the edition of WHO database that was considered in the pipeline, LTE-3 + Euclidean Dist achieved the highest accuracy followed by LTE-3 +AP.   LTE-3 +Euclidean Dist standardizes the clinical trials tumor by identifying and assigning the WHO database term that is closest in terms of Euclidean distance in the LTE-3 embedding space.</w:t>
+      </w:r>
+    </w:p>
+    <w:p>
+      <w:pPr>
+        <w:ind w:left="-540" w:firstLine="0"/>
         <w:rPr>
           <w:sz w:val="24"/>
           <w:szCs w:val="24"/>
           <w:highlight w:val="white"/>
-          <w:rtl w:val="0"/>
-        </w:rPr>
-        <w:t xml:space="preserve">As more samples from the clinical trials registry are annotated with their respective ground truth, the performance accuracies of each method will merge towards their true accuracies. </w:t>
-      </w:r>
-    </w:p>
-    <w:p>
-      <w:pPr>
-        <w:ind w:left="-540" w:firstLine="0"/>
+        </w:rPr>
+      </w:pPr>
+      <w:r>
+        <w:rPr>
+          <w:sz w:val="24"/>
+          <w:szCs w:val="24"/>
+          <w:rtl w:val="0"/>
+        </w:rPr>
+        <w:t xml:space="preserve">Compared to the LTE-3 +AP method, the LTE-3 +Euclidean Dist is a simpler and faster technique that does not require additional steps such as clustering, cluster size analysis and outlier detection. </w:t>
+      </w:r>
+      <w:r>
         <w:rPr>
           <w:sz w:val="24"/>
           <w:szCs w:val="24"/>
           <w:highlight w:val="white"/>
-        </w:rPr>
-      </w:pPr>
-      <w:r>
+          <w:rtl w:val="0"/>
+        </w:rPr>
+        <w:t xml:space="preserve"> </w:t>
+      </w:r>
+    </w:p>
+    <w:p>
+      <w:pPr>
+        <w:ind w:left="-540" w:firstLine="0"/>
         <w:rPr>
           <w:sz w:val="24"/>
           <w:szCs w:val="24"/>
           <w:highlight w:val="white"/>
-          <w:rtl w:val="0"/>
-        </w:rPr>
-        <w:t xml:space="preserve">While we expect the accuracy to change, it is clear from our work on annotating the ground truths for the 1600 clinical tumors that the embedding based methods will very likely outperform the text-matching (edit distance) based methods. Thus expert annotation of the tumors in clinical trials is essential to get the most accurate sense of the performance of these methods and is a limitation in our study. Furthermore, as the clinical trials registry is updated , new tumor names need to be detected and potentially standardized, this will require regenerating embeddings and rerunning the pipeline and identifying the WHO database tumor which is at the closest Euclidean distance (LTE-3 + Euclidean Dist method) and annotating the ground truths for each new tumor entry. In addition to requiring expert curation for the ground truth, there is a computational cost associated with running the pipeline and storing the data, which can become expensive in the long run. Another limiting factor in this study are the embeddings that were generated by OpenAI, if these models are updated or discontinued, we will need to switch to other LLMs that generate embeddings. Furthermore, the LLMs that generate the embeddings for Open AI are not specifically trained on a medical or tumor corpus, an LLM which is trained on such a corpus will likely have better performance and will be able to differentiate between the tumors more precisely. </w:t>
+        </w:rPr>
+      </w:pPr>
+      <w:r>
+        <w:rPr>
+          <w:rtl w:val="0"/>
+        </w:rPr>
       </w:r>
     </w:p>
     <w:p>
@@ -15975,9 +15158,137 @@
           <w:highlight w:val="white"/>
           <w:rtl w:val="0"/>
         </w:rPr>
-        <w:t xml:space="preserve">The methods explored here provide a basis to extract and standardize the tumors from the clinical trials registry. While there are guidelines in place for submitting data to the clinical trials registry to maintain basic data integrity , these do not enforce any protocols to standardize tumor names that are contained in the conditions data of the clinical trials registry. While studies have called for standardization of clinical trials with respect to  study design</w:t>
-      </w:r>
-      <w:hyperlink r:id="rId53">
+        <w:t xml:space="preserve">As more samples from the </w:t>
+      </w:r>
+      <w:r>
+        <w:rPr>
+          <w:rtl w:val="0"/>
+        </w:rPr>
+        <w:t xml:space="preserve">CT registry</w:t>
+      </w:r>
+      <w:r>
+        <w:rPr>
+          <w:sz w:val="24"/>
+          <w:szCs w:val="24"/>
+          <w:highlight w:val="white"/>
+          <w:rtl w:val="0"/>
+        </w:rPr>
+        <w:t xml:space="preserve"> are annotated with their respective ground truth, the performance accuracies of each method will merge towards their true accuracies. </w:t>
+      </w:r>
+    </w:p>
+    <w:p>
+      <w:pPr>
+        <w:ind w:left="-540" w:firstLine="0"/>
+        <w:rPr>
+          <w:sz w:val="24"/>
+          <w:szCs w:val="24"/>
+          <w:highlight w:val="white"/>
+        </w:rPr>
+      </w:pPr>
+      <w:r>
+        <w:rPr>
+          <w:sz w:val="24"/>
+          <w:szCs w:val="24"/>
+          <w:highlight w:val="white"/>
+          <w:rtl w:val="0"/>
+        </w:rPr>
+        <w:t xml:space="preserve">While we expect the accuracy to change, it is clear from our work on annotating the ground truths for the 1600 clinical tumors that the embedding based methods will very likely outperform the text-matching (edit distance) based methods. Thus expert annotation of the tumors in clinical trials is essential to get the most accurate sense of the performance of these methods and is a limitation in our study. Furthermore, as the </w:t>
+      </w:r>
+      <w:r>
+        <w:rPr>
+          <w:rtl w:val="0"/>
+        </w:rPr>
+        <w:t xml:space="preserve">CT registry</w:t>
+      </w:r>
+      <w:r>
+        <w:rPr>
+          <w:sz w:val="24"/>
+          <w:szCs w:val="24"/>
+          <w:highlight w:val="white"/>
+          <w:rtl w:val="0"/>
+        </w:rPr>
+        <w:t xml:space="preserve"> is updated , new tumor names need to be detected and potentially standardized, this will require regenerating embeddings and rerunning the pipeline and identifying the WHO database tumor which is at the closest Euclidean distance (LTE-3 + Euclidean Dist method) and annotating the ground truths for each new tumor entry. In addition to requiring expert curation for the ground truth, there is a computational cost associated with running the pipeline and storing the data, which can become expensive in the long run. Another limiting factor in this study are the embeddings that were generated by OpenAI, if these models are updated or discontinued, we will need to switch to other LLMs that generate embeddings. Furthermore, the LLMs that generate the embeddings for Open AI are not specifically trained on a medical or tumor corpus, an LLM which is trained on such a corpus will likely have better performance and will be able to differentiate between the tumors more precisely. </w:t>
+      </w:r>
+    </w:p>
+    <w:p>
+      <w:pPr>
+        <w:ind w:left="-540" w:firstLine="0"/>
+        <w:rPr>
+          <w:sz w:val="24"/>
+          <w:szCs w:val="24"/>
+          <w:highlight w:val="white"/>
+        </w:rPr>
+      </w:pPr>
+      <w:r>
+        <w:rPr>
+          <w:rtl w:val="0"/>
+        </w:rPr>
+      </w:r>
+    </w:p>
+    <w:p>
+      <w:pPr>
+        <w:ind w:left="-540" w:firstLine="0"/>
+        <w:rPr>
+          <w:sz w:val="24"/>
+          <w:szCs w:val="24"/>
+          <w:highlight w:val="white"/>
+        </w:rPr>
+      </w:pPr>
+      <w:r>
+        <w:rPr>
+          <w:sz w:val="24"/>
+          <w:szCs w:val="24"/>
+          <w:highlight w:val="white"/>
+          <w:rtl w:val="0"/>
+        </w:rPr>
+        <w:t xml:space="preserve">The methods explored here provide a basis to extract and standardize the tumors from the </w:t>
+      </w:r>
+      <w:r>
+        <w:rPr>
+          <w:rtl w:val="0"/>
+        </w:rPr>
+        <w:t xml:space="preserve">CT registry</w:t>
+      </w:r>
+      <w:r>
+        <w:rPr>
+          <w:sz w:val="24"/>
+          <w:szCs w:val="24"/>
+          <w:highlight w:val="white"/>
+          <w:rtl w:val="0"/>
+        </w:rPr>
+        <w:t xml:space="preserve">. While there are guidelines in place for submitting data to the </w:t>
+      </w:r>
+      <w:r>
+        <w:rPr>
+          <w:rtl w:val="0"/>
+        </w:rPr>
+        <w:t xml:space="preserve">CT registry</w:t>
+      </w:r>
+      <w:r>
+        <w:rPr>
+          <w:sz w:val="24"/>
+          <w:szCs w:val="24"/>
+          <w:highlight w:val="white"/>
+          <w:rtl w:val="0"/>
+        </w:rPr>
+        <w:t xml:space="preserve"> to maintain basic data integrity , these do not enforce any protocols to standardize tumor names that are contained in the conditions data of the </w:t>
+      </w:r>
+      <w:r>
+        <w:rPr>
+          <w:rtl w:val="0"/>
+        </w:rPr>
+        <w:t xml:space="preserve">CT registry</w:t>
+      </w:r>
+      <w:r>
+        <w:rPr>
+          <w:sz w:val="24"/>
+          <w:szCs w:val="24"/>
+          <w:highlight w:val="white"/>
+          <w:rtl w:val="0"/>
+        </w:rPr>
+        <w:t xml:space="preserve">. While studies have called for standardization of clinical trials with respect to  study design</w:t>
+      </w:r>
+      <w:hyperlink r:id="rId52">
         <w:r>
           <w:rPr>
             <w:b w:val="0"/>
@@ -16000,7 +15311,7 @@
         </w:rPr>
         <w:t xml:space="preserve"> , evidence reproducibility</w:t>
       </w:r>
-      <w:hyperlink r:id="rId54">
+      <w:hyperlink r:id="rId53">
         <w:r>
           <w:rPr>
             <w:b w:val="0"/>
@@ -16030,7 +15341,37 @@
           <w:highlight w:val="white"/>
           <w:rtl w:val="0"/>
         </w:rPr>
-        <w:t xml:space="preserve"> there have been no studies to our knowledge that have attempted to standardize tumors or any other diseases in the clinical trials registry. Standardizing the tumor names in the clinical trials registry will make these tumor names searchable in other biomedical databases, which will allow researchers to quickly develop an expansive overview of the associated targets, drugs, clinical outcomes etc for a given tumor.  </w:t>
+        <w:t xml:space="preserve"> there have been no studies to our knowledge that have attempted to standardize tumors or any other diseases in the </w:t>
+      </w:r>
+      <w:r>
+        <w:rPr>
+          <w:rtl w:val="0"/>
+        </w:rPr>
+        <w:t xml:space="preserve">CT registry</w:t>
+      </w:r>
+      <w:r>
+        <w:rPr>
+          <w:sz w:val="24"/>
+          <w:szCs w:val="24"/>
+          <w:highlight w:val="white"/>
+          <w:rtl w:val="0"/>
+        </w:rPr>
+        <w:t xml:space="preserve">. Standardizing the tumor names in the </w:t>
+      </w:r>
+      <w:r>
+        <w:rPr>
+          <w:rtl w:val="0"/>
+        </w:rPr>
+        <w:t xml:space="preserve">CT registry</w:t>
+      </w:r>
+      <w:r>
+        <w:rPr>
+          <w:sz w:val="24"/>
+          <w:szCs w:val="24"/>
+          <w:highlight w:val="white"/>
+          <w:rtl w:val="0"/>
+        </w:rPr>
+        <w:t xml:space="preserve"> will make these tumor names searchable in other biomedical databases, which will allow researchers to quickly develop an expansive overview of the associated targets, drugs, clinical outcomes etc for a given tumor.  </w:t>
       </w:r>
     </w:p>
     <w:p>
@@ -16085,7 +15426,52 @@
           <w:highlight w:val="white"/>
           <w:rtl w:val="0"/>
         </w:rPr>
-        <w:t xml:space="preserve">The NIH-clinical trials registry records information on various aspects of a clinical trial study which includes the conditions being studied. The information is disseminated to the public in text file format. However, the registry lacks neither provides a mechanism to identify tumor names from other conditions nor are the tumor names standardized according to the WHO tumor classification system or the National Cancer Institute thesaurus, making it challenging to extract and link these tumors with other biomedical databases for integrative analysis. In this paper, we designed a pipeline to extract tumors from the clinical trials registry and annotated them as adult or pediatric tumors. Furthermore, we tested 12 methods to standardize the identified tumor names using text-matching and text-embedding based methods. We observed that embedding based methods performed better than text-matching methods, and in particular the LTE-3 + Euclidean Dist method had the highest accuracy in standardizing the clinical </w:t>
+        <w:t xml:space="preserve">The </w:t>
+      </w:r>
+      <w:r>
+        <w:rPr>
+          <w:rtl w:val="0"/>
+        </w:rPr>
+        <w:t xml:space="preserve">CT registry</w:t>
+      </w:r>
+      <w:r>
+        <w:rPr>
+          <w:sz w:val="24"/>
+          <w:szCs w:val="24"/>
+          <w:highlight w:val="white"/>
+          <w:rtl w:val="0"/>
+        </w:rPr>
+        <w:t xml:space="preserve"> records information on various aspects of a clinical trial study which includes the conditions being studied. The information is disseminated to the public in text file format. However, the </w:t>
+      </w:r>
+      <w:r>
+        <w:rPr>
+          <w:rtl w:val="0"/>
+        </w:rPr>
+        <w:t xml:space="preserve">CT registry</w:t>
+      </w:r>
+      <w:r>
+        <w:rPr>
+          <w:sz w:val="24"/>
+          <w:szCs w:val="24"/>
+          <w:highlight w:val="white"/>
+          <w:rtl w:val="0"/>
+        </w:rPr>
+        <w:t xml:space="preserve"> lacks neither provides a mechanism to identify tumor names from other conditions nor are the tumor names standardized according to the WHO tumor classification system or the National Cancer Institute thesaurus, making it challenging to extract and link these tumors with other biomedical databases for integrative analysis. In this paper, we designed a pipeline to extract tumors from the </w:t>
+      </w:r>
+      <w:r>
+        <w:rPr>
+          <w:rtl w:val="0"/>
+        </w:rPr>
+        <w:t xml:space="preserve">CT registry</w:t>
+      </w:r>
+      <w:r>
+        <w:rPr>
+          <w:sz w:val="24"/>
+          <w:szCs w:val="24"/>
+          <w:highlight w:val="white"/>
+          <w:rtl w:val="0"/>
+        </w:rPr>
+        <w:t xml:space="preserve"> and annotated them as adult or pediatric tumors. Furthermore, we tested 12 methods to standardize the identified tumor names using text-matching and text-embedding based methods. We observed that embedding based methods performed better than text-matching methods, and in particular the LTE-3 + Euclidean Dist method had the highest accuracy in standardizing the clinical </w:t>
       </w:r>
       <w:r>
         <w:rPr>
@@ -16387,7 +15773,7 @@
         <w:t xml:space="preserve">1 </w:t>
         <w:tab/>
       </w:r>
-      <w:hyperlink r:id="rId55">
+      <w:hyperlink r:id="rId54">
         <w:r>
           <w:rPr>
             <w:b w:val="0"/>
@@ -16401,7 +15787,7 @@
           <w:t xml:space="preserve">Bray F, Laversanne M, Sung H, </w:t>
         </w:r>
       </w:hyperlink>
-      <w:hyperlink r:id="rId56">
+      <w:hyperlink r:id="rId55">
         <w:r>
           <w:rPr>
             <w:b w:val="0"/>
@@ -16415,7 +15801,7 @@
           <w:t xml:space="preserve">et al.</w:t>
         </w:r>
       </w:hyperlink>
-      <w:hyperlink r:id="rId57">
+      <w:hyperlink r:id="rId56">
         <w:r>
           <w:rPr>
             <w:b w:val="0"/>
@@ -16429,7 +15815,7 @@
           <w:t xml:space="preserve"> Global cancer statistics 2022: GLOBOCAN estimates of incidence and mortality worldwide for 36 cancers in 185 countries. </w:t>
         </w:r>
       </w:hyperlink>
-      <w:hyperlink r:id="rId58">
+      <w:hyperlink r:id="rId57">
         <w:r>
           <w:rPr>
             <w:b w:val="0"/>
@@ -16443,7 +15829,7 @@
           <w:t xml:space="preserve">CA Cancer J Clin</w:t>
         </w:r>
       </w:hyperlink>
-      <w:hyperlink r:id="rId59">
+      <w:hyperlink r:id="rId58">
         <w:r>
           <w:rPr>
             <w:b w:val="0"/>
@@ -16500,7 +15886,7 @@
         <w:t xml:space="preserve">2 </w:t>
         <w:tab/>
       </w:r>
-      <w:hyperlink r:id="rId60">
+      <w:hyperlink r:id="rId59">
         <w:r>
           <w:rPr>
             <w:b w:val="0"/>
@@ -16514,7 +15900,7 @@
           <w:t xml:space="preserve">Siegel RL, Giaquinto AN, Jemal A. Cancer statistics, 2024. </w:t>
         </w:r>
       </w:hyperlink>
-      <w:hyperlink r:id="rId61">
+      <w:hyperlink r:id="rId60">
         <w:r>
           <w:rPr>
             <w:b w:val="0"/>
@@ -16528,7 +15914,7 @@
           <w:t xml:space="preserve">CA Cancer J Clin</w:t>
         </w:r>
       </w:hyperlink>
-      <w:hyperlink r:id="rId62">
+      <w:hyperlink r:id="rId61">
         <w:r>
           <w:rPr>
             <w:b w:val="0"/>
@@ -16585,7 +15971,7 @@
         <w:t xml:space="preserve">3 </w:t>
         <w:tab/>
       </w:r>
-      <w:hyperlink r:id="rId63">
+      <w:hyperlink r:id="rId62">
         <w:r>
           <w:rPr>
             <w:b w:val="0"/>
@@ -16599,7 +15985,7 @@
           <w:t xml:space="preserve">Matt GY, Sioson E, Shelton K, </w:t>
         </w:r>
       </w:hyperlink>
-      <w:hyperlink r:id="rId64">
+      <w:hyperlink r:id="rId63">
         <w:r>
           <w:rPr>
             <w:b w:val="0"/>
@@ -16613,7 +15999,7 @@
           <w:t xml:space="preserve">et al.</w:t>
         </w:r>
       </w:hyperlink>
-      <w:hyperlink r:id="rId65">
+      <w:hyperlink r:id="rId64">
         <w:r>
           <w:rPr>
             <w:b w:val="0"/>
@@ -16627,7 +16013,7 @@
           <w:t xml:space="preserve"> St. Jude Survivorship Portal: Sharing and Analyzing Large Clinical and Genomic Datasets from Pediatric Cancer Survivors. </w:t>
         </w:r>
       </w:hyperlink>
-      <w:hyperlink r:id="rId66">
+      <w:hyperlink r:id="rId65">
         <w:r>
           <w:rPr>
             <w:b w:val="0"/>
@@ -16641,7 +16027,7 @@
           <w:t xml:space="preserve">Cancer Discov</w:t>
         </w:r>
       </w:hyperlink>
-      <w:hyperlink r:id="rId67">
+      <w:hyperlink r:id="rId66">
         <w:r>
           <w:rPr>
             <w:b w:val="0"/>
@@ -16698,7 +16084,7 @@
         <w:t xml:space="preserve">4 </w:t>
         <w:tab/>
       </w:r>
-      <w:hyperlink r:id="rId68">
+      <w:hyperlink r:id="rId67">
         <w:r>
           <w:rPr>
             <w:b w:val="0"/>
@@ -16712,7 +16098,7 @@
           <w:t xml:space="preserve">Aristizabal P, Winestone LE, Umaretiya P, </w:t>
         </w:r>
       </w:hyperlink>
-      <w:hyperlink r:id="rId69">
+      <w:hyperlink r:id="rId68">
         <w:r>
           <w:rPr>
             <w:b w:val="0"/>
@@ -16726,7 +16112,7 @@
           <w:t xml:space="preserve">et al.</w:t>
         </w:r>
       </w:hyperlink>
-      <w:hyperlink r:id="rId70">
+      <w:hyperlink r:id="rId69">
         <w:r>
           <w:rPr>
             <w:b w:val="0"/>
@@ -16740,7 +16126,7 @@
           <w:t xml:space="preserve"> Disparities in Pediatric Oncology: The 21st Century Opportunity to Improve Outcomes for Children and Adolescents With Cancer. </w:t>
         </w:r>
       </w:hyperlink>
-      <w:hyperlink r:id="rId71">
+      <w:hyperlink r:id="rId70">
         <w:r>
           <w:rPr>
             <w:b w:val="0"/>
@@ -16754,7 +16140,7 @@
           <w:t xml:space="preserve">Am Soc Clin Oncol Educ Book</w:t>
         </w:r>
       </w:hyperlink>
-      <w:hyperlink r:id="rId72">
+      <w:hyperlink r:id="rId71">
         <w:r>
           <w:rPr>
             <w:b w:val="0"/>
@@ -16811,7 +16197,7 @@
         <w:t xml:space="preserve">5 </w:t>
         <w:tab/>
       </w:r>
-      <w:hyperlink r:id="rId73">
+      <w:hyperlink r:id="rId72">
         <w:r>
           <w:rPr>
             <w:b w:val="0"/>
@@ -16825,7 +16211,7 @@
           <w:t xml:space="preserve">Hunger Stephen P., Mullighan Charles G. Acute Lymphoblastic Leukemia in Children. </w:t>
         </w:r>
       </w:hyperlink>
-      <w:hyperlink r:id="rId74">
+      <w:hyperlink r:id="rId73">
         <w:r>
           <w:rPr>
             <w:b w:val="0"/>
@@ -16839,7 +16225,7 @@
           <w:t xml:space="preserve">N Engl J Med</w:t>
         </w:r>
       </w:hyperlink>
-      <w:hyperlink r:id="rId75">
+      <w:hyperlink r:id="rId74">
         <w:r>
           <w:rPr>
             <w:b w:val="0"/>
@@ -16896,7 +16282,7 @@
         <w:t xml:space="preserve">6 </w:t>
         <w:tab/>
       </w:r>
-      <w:hyperlink r:id="rId76">
+      <w:hyperlink r:id="rId75">
         <w:r>
           <w:rPr>
             <w:b w:val="0"/>
@@ -16910,7 +16296,7 @@
           <w:t xml:space="preserve">Laetsch TW, DuBois SG, Bender JG, </w:t>
         </w:r>
       </w:hyperlink>
-      <w:hyperlink r:id="rId77">
+      <w:hyperlink r:id="rId76">
         <w:r>
           <w:rPr>
             <w:b w:val="0"/>
@@ -16924,7 +16310,7 @@
           <w:t xml:space="preserve">et al.</w:t>
         </w:r>
       </w:hyperlink>
-      <w:hyperlink r:id="rId78">
+      <w:hyperlink r:id="rId77">
         <w:r>
           <w:rPr>
             <w:b w:val="0"/>
@@ -16938,7 +16324,7 @@
           <w:t xml:space="preserve"> Opportunities and Challenges in Drug Development for Pediatric Cancers. </w:t>
         </w:r>
       </w:hyperlink>
-      <w:hyperlink r:id="rId79">
+      <w:hyperlink r:id="rId78">
         <w:r>
           <w:rPr>
             <w:b w:val="0"/>
@@ -16952,7 +16338,7 @@
           <w:t xml:space="preserve">Cancer Discov</w:t>
         </w:r>
       </w:hyperlink>
-      <w:hyperlink r:id="rId80">
+      <w:hyperlink r:id="rId79">
         <w:r>
           <w:rPr>
             <w:b w:val="0"/>
@@ -17009,7 +16395,7 @@
         <w:t xml:space="preserve">7 </w:t>
         <w:tab/>
       </w:r>
-      <w:hyperlink r:id="rId81">
+      <w:hyperlink r:id="rId80">
         <w:r>
           <w:rPr>
             <w:b w:val="0"/>
@@ -17023,7 +16409,7 @@
           <w:t xml:space="preserve">Renfro LA, Ji L, Piao J, </w:t>
         </w:r>
       </w:hyperlink>
-      <w:hyperlink r:id="rId82">
+      <w:hyperlink r:id="rId81">
         <w:r>
           <w:rPr>
             <w:b w:val="0"/>
@@ -17037,7 +16423,7 @@
           <w:t xml:space="preserve">et al.</w:t>
         </w:r>
       </w:hyperlink>
-      <w:hyperlink r:id="rId83">
+      <w:hyperlink r:id="rId82">
         <w:r>
           <w:rPr>
             <w:b w:val="0"/>
@@ -17051,7 +16437,7 @@
           <w:t xml:space="preserve"> Trial Design Challenges and Approaches for Precision Oncology in Rare Tumors: Experiences of the Children’s Oncology Group. </w:t>
         </w:r>
       </w:hyperlink>
-      <w:hyperlink r:id="rId84">
+      <w:hyperlink r:id="rId83">
         <w:r>
           <w:rPr>
             <w:b w:val="0"/>
@@ -17065,7 +16451,7 @@
           <w:t xml:space="preserve">JCO Precis Oncol</w:t>
         </w:r>
       </w:hyperlink>
-      <w:hyperlink r:id="rId85">
+      <w:hyperlink r:id="rId84">
         <w:r>
           <w:rPr>
             <w:b w:val="0"/>
@@ -17079,7 +16465,7 @@
           <w:t xml:space="preserve">. 2019;3. doi: </w:t>
         </w:r>
       </w:hyperlink>
-      <w:hyperlink r:id="rId86">
+      <w:hyperlink r:id="rId85">
         <w:r>
           <w:rPr>
             <w:b w:val="0"/>
@@ -17136,7 +16522,7 @@
         <w:t xml:space="preserve">8 </w:t>
         <w:tab/>
       </w:r>
-      <w:hyperlink r:id="rId87">
+      <w:hyperlink r:id="rId86">
         <w:r>
           <w:rPr>
             <w:b w:val="0"/>
@@ -17150,7 +16536,7 @@
           <w:t xml:space="preserve">Rivers Z, Hyde B, Ronski K, </w:t>
         </w:r>
       </w:hyperlink>
-      <w:hyperlink r:id="rId88">
+      <w:hyperlink r:id="rId87">
         <w:r>
           <w:rPr>
             <w:b w:val="0"/>
@@ -17164,7 +16550,7 @@
           <w:t xml:space="preserve">et al.</w:t>
         </w:r>
       </w:hyperlink>
-      <w:hyperlink r:id="rId89">
+      <w:hyperlink r:id="rId88">
         <w:r>
           <w:rPr>
             <w:b w:val="0"/>
@@ -17178,7 +16564,7 @@
           <w:t xml:space="preserve"> Exploring Barriers to Pediatric Cancer Clinical Trials: The Role of a Networked, Just-in-Time Study Program. </w:t>
         </w:r>
       </w:hyperlink>
-      <w:hyperlink r:id="rId90">
+      <w:hyperlink r:id="rId89">
         <w:r>
           <w:rPr>
             <w:b w:val="0"/>
@@ -17192,7 +16578,7 @@
           <w:t xml:space="preserve">Clin Ther</w:t>
         </w:r>
       </w:hyperlink>
-      <w:hyperlink r:id="rId91">
+      <w:hyperlink r:id="rId90">
         <w:r>
           <w:rPr>
             <w:b w:val="0"/>
@@ -17249,7 +16635,7 @@
         <w:t xml:space="preserve">9 </w:t>
         <w:tab/>
       </w:r>
-      <w:hyperlink r:id="rId92">
+      <w:hyperlink r:id="rId91">
         <w:r>
           <w:rPr>
             <w:b w:val="0"/>
@@ -17263,7 +16649,7 @@
           <w:t xml:space="preserve">National Institutes of Health Clinical Trials Registry. ClinicalTrials.gov. </w:t>
         </w:r>
       </w:hyperlink>
-      <w:hyperlink r:id="rId93">
+      <w:hyperlink r:id="rId92">
         <w:r>
           <w:rPr>
             <w:b w:val="0"/>
@@ -17277,7 +16663,7 @@
           <w:t xml:space="preserve">https://clinicaltrials.gov/</w:t>
         </w:r>
       </w:hyperlink>
-      <w:hyperlink r:id="rId94">
+      <w:hyperlink r:id="rId93">
         <w:r>
           <w:rPr>
             <w:b w:val="0"/>
@@ -17334,7 +16720,7 @@
         <w:t xml:space="preserve">10 </w:t>
         <w:tab/>
       </w:r>
-      <w:hyperlink r:id="rId95">
+      <w:hyperlink r:id="rId94">
         <w:r>
           <w:rPr>
             <w:b w:val="0"/>
@@ -17348,7 +16734,7 @@
           <w:t xml:space="preserve">Zarin DA, Tse T, Williams RJ, </w:t>
         </w:r>
       </w:hyperlink>
-      <w:hyperlink r:id="rId96">
+      <w:hyperlink r:id="rId95">
         <w:r>
           <w:rPr>
             <w:b w:val="0"/>
@@ -17362,7 +16748,7 @@
           <w:t xml:space="preserve">et al.</w:t>
         </w:r>
       </w:hyperlink>
-      <w:hyperlink r:id="rId97">
+      <w:hyperlink r:id="rId96">
         <w:r>
           <w:rPr>
             <w:b w:val="0"/>
@@ -17376,7 +16762,7 @@
           <w:t xml:space="preserve"> The ClinicalTrials.gov Results Database — Update and Key Issues. </w:t>
         </w:r>
       </w:hyperlink>
-      <w:hyperlink r:id="rId98">
+      <w:hyperlink r:id="rId97">
         <w:r>
           <w:rPr>
             <w:b w:val="0"/>
@@ -17390,7 +16776,7 @@
           <w:t xml:space="preserve">N Engl J Med</w:t>
         </w:r>
       </w:hyperlink>
-      <w:hyperlink r:id="rId99">
+      <w:hyperlink r:id="rId98">
         <w:r>
           <w:rPr>
             <w:b w:val="0"/>
@@ -17447,7 +16833,7 @@
         <w:t xml:space="preserve">11 </w:t>
         <w:tab/>
       </w:r>
-      <w:hyperlink r:id="rId100">
+      <w:hyperlink r:id="rId99">
         <w:r>
           <w:rPr>
             <w:b w:val="0"/>
@@ -17461,7 +16847,7 @@
           <w:t xml:space="preserve">Siegel RL, Miller KD, Wagle NS, </w:t>
         </w:r>
       </w:hyperlink>
-      <w:hyperlink r:id="rId101">
+      <w:hyperlink r:id="rId100">
         <w:r>
           <w:rPr>
             <w:b w:val="0"/>
@@ -17475,7 +16861,7 @@
           <w:t xml:space="preserve">et al.</w:t>
         </w:r>
       </w:hyperlink>
-      <w:hyperlink r:id="rId102">
+      <w:hyperlink r:id="rId101">
         <w:r>
           <w:rPr>
             <w:b w:val="0"/>
@@ -17489,7 +16875,7 @@
           <w:t xml:space="preserve"> Cancer statistics, 2023. </w:t>
         </w:r>
       </w:hyperlink>
-      <w:hyperlink r:id="rId103">
+      <w:hyperlink r:id="rId102">
         <w:r>
           <w:rPr>
             <w:b w:val="0"/>
@@ -17503,7 +16889,7 @@
           <w:t xml:space="preserve">CA Cancer J Clin</w:t>
         </w:r>
       </w:hyperlink>
-      <w:hyperlink r:id="rId104">
+      <w:hyperlink r:id="rId103">
         <w:r>
           <w:rPr>
             <w:b w:val="0"/>
@@ -17560,7 +16946,7 @@
         <w:t xml:space="preserve">12 </w:t>
         <w:tab/>
       </w:r>
-      <w:hyperlink r:id="rId105">
+      <w:hyperlink r:id="rId104">
         <w:r>
           <w:rPr>
             <w:b w:val="0"/>
@@ -17574,7 +16960,7 @@
           <w:t xml:space="preserve">Snášel V, Keprt A, Abraham A, </w:t>
         </w:r>
       </w:hyperlink>
-      <w:hyperlink r:id="rId106">
+      <w:hyperlink r:id="rId105">
         <w:r>
           <w:rPr>
             <w:b w:val="0"/>
@@ -17588,7 +16974,7 @@
           <w:t xml:space="preserve">et al.</w:t>
         </w:r>
       </w:hyperlink>
-      <w:hyperlink r:id="rId107">
+      <w:hyperlink r:id="rId106">
         <w:r>
           <w:rPr>
             <w:b w:val="0"/>
@@ -17602,7 +16988,7 @@
           <w:t xml:space="preserve"> Approximate String Matching by Fuzzy Automata. </w:t>
         </w:r>
       </w:hyperlink>
-      <w:hyperlink r:id="rId108">
+      <w:hyperlink r:id="rId107">
         <w:r>
           <w:rPr>
             <w:b w:val="0"/>
@@ -17616,7 +17002,7 @@
           <w:t xml:space="preserve">Man-Machine Interactions</w:t>
         </w:r>
       </w:hyperlink>
-      <w:hyperlink r:id="rId109">
+      <w:hyperlink r:id="rId108">
         <w:r>
           <w:rPr>
             <w:b w:val="0"/>
@@ -17673,7 +17059,7 @@
         <w:t xml:space="preserve">13 </w:t>
         <w:tab/>
       </w:r>
-      <w:hyperlink r:id="rId110">
+      <w:hyperlink r:id="rId109">
         <w:r>
           <w:rPr>
             <w:b w:val="0"/>
@@ -17730,7 +17116,7 @@
         <w:t xml:space="preserve">14 </w:t>
         <w:tab/>
       </w:r>
-      <w:hyperlink r:id="rId111">
+      <w:hyperlink r:id="rId110">
         <w:r>
           <w:rPr>
             <w:b w:val="0"/>
@@ -17744,7 +17130,7 @@
           <w:t xml:space="preserve">Frey BJ, Dueck D. Clustering by passing messages between data points. </w:t>
         </w:r>
       </w:hyperlink>
-      <w:hyperlink r:id="rId112">
+      <w:hyperlink r:id="rId111">
         <w:r>
           <w:rPr>
             <w:b w:val="0"/>
@@ -17758,7 +17144,7 @@
           <w:t xml:space="preserve">Science</w:t>
         </w:r>
       </w:hyperlink>
-      <w:hyperlink r:id="rId113">
+      <w:hyperlink r:id="rId112">
         <w:r>
           <w:rPr>
             <w:b w:val="0"/>
@@ -17815,7 +17201,7 @@
         <w:t xml:space="preserve">15 </w:t>
         <w:tab/>
       </w:r>
-      <w:hyperlink r:id="rId114">
+      <w:hyperlink r:id="rId113">
         <w:r>
           <w:rPr>
             <w:b w:val="0"/>
@@ -17829,7 +17215,7 @@
           <w:t xml:space="preserve">Kitahara YFGI. Fast Algorithm for Affinity Propagation. In: Walsh T, ed. </w:t>
         </w:r>
       </w:hyperlink>
-      <w:hyperlink r:id="rId115">
+      <w:hyperlink r:id="rId114">
         <w:r>
           <w:rPr>
             <w:b w:val="0"/>
@@ -17843,7 +17229,7 @@
           <w:t xml:space="preserve">Twenty-Second International Joint Conference on Artificial Intelligence</w:t>
         </w:r>
       </w:hyperlink>
-      <w:hyperlink r:id="rId116">
+      <w:hyperlink r:id="rId115">
         <w:r>
           <w:rPr>
             <w:b w:val="0"/>
@@ -17900,7 +17286,7 @@
         <w:t xml:space="preserve">16 </w:t>
         <w:tab/>
       </w:r>
-      <w:hyperlink r:id="rId117">
+      <w:hyperlink r:id="rId116">
         <w:r>
           <w:rPr>
             <w:b w:val="0"/>
@@ -17914,7 +17300,7 @@
           <w:t xml:space="preserve">Shi XH, Guan RC, Wang LP, </w:t>
         </w:r>
       </w:hyperlink>
-      <w:hyperlink r:id="rId118">
+      <w:hyperlink r:id="rId117">
         <w:r>
           <w:rPr>
             <w:b w:val="0"/>
@@ -17928,7 +17314,7 @@
           <w:t xml:space="preserve">et al.</w:t>
         </w:r>
       </w:hyperlink>
-      <w:hyperlink r:id="rId119">
+      <w:hyperlink r:id="rId118">
         <w:r>
           <w:rPr>
             <w:b w:val="0"/>
@@ -17942,7 +17328,7 @@
           <w:t xml:space="preserve"> An incremental affinity propagation algorithm and its applications for text clustering. </w:t>
         </w:r>
       </w:hyperlink>
-      <w:hyperlink r:id="rId120">
+      <w:hyperlink r:id="rId119">
         <w:r>
           <w:rPr>
             <w:b w:val="0"/>
@@ -17956,7 +17342,7 @@
           <w:t xml:space="preserve">2009 International Joint Conference on Neural Networks</w:t>
         </w:r>
       </w:hyperlink>
-      <w:hyperlink r:id="rId121">
+      <w:hyperlink r:id="rId120">
         <w:r>
           <w:rPr>
             <w:b w:val="0"/>
@@ -18013,7 +17399,7 @@
         <w:t xml:space="preserve">17 </w:t>
         <w:tab/>
       </w:r>
-      <w:hyperlink r:id="rId122">
+      <w:hyperlink r:id="rId121">
         <w:r>
           <w:rPr>
             <w:b w:val="0"/>
@@ -18027,7 +17413,7 @@
           <w:t xml:space="preserve">Shailendra Kumar Shrivastava, J.L.Rana, R.C.Jain. Text document clustering based on phrase similarity using affinity propagation. </w:t>
         </w:r>
       </w:hyperlink>
-      <w:hyperlink r:id="rId123">
+      <w:hyperlink r:id="rId122">
         <w:r>
           <w:rPr>
             <w:b w:val="0"/>
@@ -18041,7 +17427,7 @@
           <w:t xml:space="preserve">International Journal of Computer Applications</w:t>
         </w:r>
       </w:hyperlink>
-      <w:hyperlink r:id="rId124">
+      <w:hyperlink r:id="rId123">
         <w:r>
           <w:rPr>
             <w:b w:val="0"/>
@@ -18055,7 +17441,7 @@
           <w:t xml:space="preserve">. 2013;61. doi: </w:t>
         </w:r>
       </w:hyperlink>
-      <w:hyperlink r:id="rId125">
+      <w:hyperlink r:id="rId124">
         <w:r>
           <w:rPr>
             <w:b w:val="0"/>
@@ -18112,7 +17498,7 @@
         <w:t xml:space="preserve">18 </w:t>
         <w:tab/>
       </w:r>
-      <w:hyperlink r:id="rId126">
+      <w:hyperlink r:id="rId125">
         <w:r>
           <w:rPr>
             <w:b w:val="0"/>
@@ -18169,7 +17555,7 @@
         <w:t xml:space="preserve">19 </w:t>
         <w:tab/>
       </w:r>
-      <w:hyperlink r:id="rId127">
+      <w:hyperlink r:id="rId126">
         <w:r>
           <w:rPr>
             <w:b w:val="0"/>
@@ -18226,7 +17612,7 @@
         <w:t xml:space="preserve">20 </w:t>
         <w:tab/>
       </w:r>
-      <w:hyperlink r:id="rId128">
+      <w:hyperlink r:id="rId127">
         <w:r>
           <w:rPr>
             <w:b w:val="0"/>
@@ -18240,7 +17626,7 @@
           <w:t xml:space="preserve">Morris J, Kuleshov V, Shmatikov V, </w:t>
         </w:r>
       </w:hyperlink>
-      <w:hyperlink r:id="rId129">
+      <w:hyperlink r:id="rId128">
         <w:r>
           <w:rPr>
             <w:b w:val="0"/>
@@ -18254,7 +17640,7 @@
           <w:t xml:space="preserve">et al.</w:t>
         </w:r>
       </w:hyperlink>
-      <w:hyperlink r:id="rId130">
+      <w:hyperlink r:id="rId129">
         <w:r>
           <w:rPr>
             <w:b w:val="0"/>
@@ -18268,7 +17654,7 @@
           <w:t xml:space="preserve"> Text embeddings reveal (almost) as much as text. </w:t>
         </w:r>
       </w:hyperlink>
-      <w:hyperlink r:id="rId131">
+      <w:hyperlink r:id="rId130">
         <w:r>
           <w:rPr>
             <w:b w:val="0"/>
@@ -18282,7 +17668,7 @@
           <w:t xml:space="preserve">Proceedings of the 2023 Conference on Empirical Methods in Natural Language Processing</w:t>
         </w:r>
       </w:hyperlink>
-      <w:hyperlink r:id="rId132">
+      <w:hyperlink r:id="rId131">
         <w:r>
           <w:rPr>
             <w:b w:val="0"/>
@@ -18339,7 +17725,7 @@
         <w:t xml:space="preserve">21 </w:t>
         <w:tab/>
       </w:r>
-      <w:hyperlink r:id="rId133">
+      <w:hyperlink r:id="rId132">
         <w:r>
           <w:rPr>
             <w:b w:val="0"/>
@@ -18353,7 +17739,7 @@
           <w:t xml:space="preserve">Mikolov T. Efficient estimation of word representations in vector space. </w:t>
         </w:r>
       </w:hyperlink>
-      <w:hyperlink r:id="rId134">
+      <w:hyperlink r:id="rId133">
         <w:r>
           <w:rPr>
             <w:b w:val="0"/>
@@ -18367,7 +17753,7 @@
           <w:t xml:space="preserve">arXiv preprint arXiv:13013781</w:t>
         </w:r>
       </w:hyperlink>
-      <w:hyperlink r:id="rId135">
+      <w:hyperlink r:id="rId134">
         <w:r>
           <w:rPr>
             <w:b w:val="0"/>
@@ -18424,7 +17810,7 @@
         <w:t xml:space="preserve">22 </w:t>
         <w:tab/>
       </w:r>
-      <w:hyperlink r:id="rId136">
+      <w:hyperlink r:id="rId135">
         <w:r>
           <w:rPr>
             <w:b w:val="0"/>
@@ -18438,7 +17824,7 @@
           <w:t xml:space="preserve">Incitti F, Urli F, Snidaro L. Beyond word embeddings: A survey. </w:t>
         </w:r>
       </w:hyperlink>
-      <w:hyperlink r:id="rId137">
+      <w:hyperlink r:id="rId136">
         <w:r>
           <w:rPr>
             <w:b w:val="0"/>
@@ -18452,7 +17838,7 @@
           <w:t xml:space="preserve">Inf Fusion</w:t>
         </w:r>
       </w:hyperlink>
-      <w:hyperlink r:id="rId138">
+      <w:hyperlink r:id="rId137">
         <w:r>
           <w:rPr>
             <w:b w:val="0"/>
@@ -18509,7 +17895,7 @@
         <w:t xml:space="preserve">23 </w:t>
         <w:tab/>
       </w:r>
-      <w:hyperlink r:id="rId139">
+      <w:hyperlink r:id="rId138">
         <w:r>
           <w:rPr>
             <w:b w:val="0"/>
@@ -18523,7 +17909,7 @@
           <w:t xml:space="preserve">Khattak FK, Jeblee S, Pou-Prom C, </w:t>
         </w:r>
       </w:hyperlink>
-      <w:hyperlink r:id="rId140">
+      <w:hyperlink r:id="rId139">
         <w:r>
           <w:rPr>
             <w:b w:val="0"/>
@@ -18537,7 +17923,7 @@
           <w:t xml:space="preserve">et al.</w:t>
         </w:r>
       </w:hyperlink>
-      <w:hyperlink r:id="rId141">
+      <w:hyperlink r:id="rId140">
         <w:r>
           <w:rPr>
             <w:b w:val="0"/>
@@ -18551,7 +17937,7 @@
           <w:t xml:space="preserve"> A survey of word embeddings for clinical text. </w:t>
         </w:r>
       </w:hyperlink>
-      <w:hyperlink r:id="rId142">
+      <w:hyperlink r:id="rId141">
         <w:r>
           <w:rPr>
             <w:b w:val="0"/>
@@ -18565,7 +17951,7 @@
           <w:t xml:space="preserve">J Biomed Inform</w:t>
         </w:r>
       </w:hyperlink>
-      <w:hyperlink r:id="rId143">
+      <w:hyperlink r:id="rId142">
         <w:r>
           <w:rPr>
             <w:b w:val="0"/>
@@ -18622,7 +18008,7 @@
         <w:t xml:space="preserve">24 </w:t>
         <w:tab/>
       </w:r>
-      <w:hyperlink r:id="rId144">
+      <w:hyperlink r:id="rId143">
         <w:r>
           <w:rPr>
             <w:b w:val="0"/>
@@ -18636,7 +18022,7 @@
           <w:t xml:space="preserve">Gökçe O, Prada J, Nikolov NI, </w:t>
         </w:r>
       </w:hyperlink>
-      <w:hyperlink r:id="rId145">
+      <w:hyperlink r:id="rId144">
         <w:r>
           <w:rPr>
             <w:b w:val="0"/>
@@ -18650,7 +18036,7 @@
           <w:t xml:space="preserve">et al.</w:t>
         </w:r>
       </w:hyperlink>
-      <w:hyperlink r:id="rId146">
+      <w:hyperlink r:id="rId145">
         <w:r>
           <w:rPr>
             <w:b w:val="0"/>
@@ -18664,7 +18050,7 @@
           <w:t xml:space="preserve"> Embedding-based scientific literature discovery in a text editor application. </w:t>
         </w:r>
       </w:hyperlink>
-      <w:hyperlink r:id="rId147">
+      <w:hyperlink r:id="rId146">
         <w:r>
           <w:rPr>
             <w:b w:val="0"/>
@@ -18678,7 +18064,7 @@
           <w:t xml:space="preserve">Proceedings of the 58th Annual Meeting of the Association for Computational Linguistics: System Demonstrations</w:t>
         </w:r>
       </w:hyperlink>
-      <w:hyperlink r:id="rId148">
+      <w:hyperlink r:id="rId147">
         <w:r>
           <w:rPr>
             <w:b w:val="0"/>
@@ -18735,7 +18121,7 @@
         <w:t xml:space="preserve">25 </w:t>
         <w:tab/>
       </w:r>
-      <w:hyperlink r:id="rId149">
+      <w:hyperlink r:id="rId148">
         <w:r>
           <w:rPr>
             <w:b w:val="0"/>
@@ -18749,7 +18135,7 @@
           <w:t xml:space="preserve">Mai G, Janowicz K, Yan B. Combining text embedding and knowledge graph embedding techniques for academic search engines. In: Key-Sun Choi, Luis Espinosa Anke, Thierry Declerck, Dagmar Gromann, Jin-Dong Kim, Axel-Cyrille Ngonga Ngomo, Muhammad Saleem, Ricardo Usbeck, ed. </w:t>
         </w:r>
       </w:hyperlink>
-      <w:hyperlink r:id="rId150">
+      <w:hyperlink r:id="rId149">
         <w:r>
           <w:rPr>
             <w:b w:val="0"/>
@@ -18763,7 +18149,7 @@
           <w:t xml:space="preserve">Joint proceedings of the 4th Workshop on Semantic Deep Learning (SemDeep-4) and NLIWoD4: Natural Language Interfaces for the Web of Data (NLIWOD-4) and 9th Question Answering over Linked Data challenge (QALD-9) co-located with 17th International Semantic Web Conference (ISWC 2018)</w:t>
         </w:r>
       </w:hyperlink>
-      <w:hyperlink r:id="rId151">
+      <w:hyperlink r:id="rId150">
         <w:r>
           <w:rPr>
             <w:b w:val="0"/>
@@ -18820,7 +18206,7 @@
         <w:t xml:space="preserve">26 </w:t>
         <w:tab/>
       </w:r>
-      <w:hyperlink r:id="rId152">
+      <w:hyperlink r:id="rId151">
         <w:r>
           <w:rPr>
             <w:b w:val="0"/>
@@ -18834,7 +18220,7 @@
           <w:t xml:space="preserve">Mehta V, Bawa S, Singh J. WEClustering: word embeddings based text clustering technique for large datasets. </w:t>
         </w:r>
       </w:hyperlink>
-      <w:hyperlink r:id="rId153">
+      <w:hyperlink r:id="rId152">
         <w:r>
           <w:rPr>
             <w:b w:val="0"/>
@@ -18848,7 +18234,7 @@
           <w:t xml:space="preserve">Complex Intell Systems</w:t>
         </w:r>
       </w:hyperlink>
-      <w:hyperlink r:id="rId154">
+      <w:hyperlink r:id="rId153">
         <w:r>
           <w:rPr>
             <w:b w:val="0"/>
@@ -18905,7 +18291,7 @@
         <w:t xml:space="preserve">27 </w:t>
         <w:tab/>
       </w:r>
-      <w:hyperlink r:id="rId155">
+      <w:hyperlink r:id="rId154">
         <w:r>
           <w:rPr>
             <w:b w:val="0"/>
@@ -18919,7 +18305,7 @@
           <w:t xml:space="preserve">Stein RA, Jaques PA, Valiati JF. An analysis of hierarchical text classification using word embeddings. </w:t>
         </w:r>
       </w:hyperlink>
-      <w:hyperlink r:id="rId156">
+      <w:hyperlink r:id="rId155">
         <w:r>
           <w:rPr>
             <w:b w:val="0"/>
@@ -18933,7 +18319,7 @@
           <w:t xml:space="preserve">Inf Sci </w:t>
         </w:r>
       </w:hyperlink>
-      <w:hyperlink r:id="rId157">
+      <w:hyperlink r:id="rId156">
         <w:r>
           <w:rPr>
             <w:b w:val="0"/>
@@ -18990,7 +18376,7 @@
         <w:t xml:space="preserve">28 </w:t>
         <w:tab/>
       </w:r>
-      <w:hyperlink r:id="rId158">
+      <w:hyperlink r:id="rId157">
         <w:r>
           <w:rPr>
             <w:b w:val="0"/>
@@ -19004,7 +18390,7 @@
           <w:t xml:space="preserve">Musto C, Semeraro G, de Gemmis M, </w:t>
         </w:r>
       </w:hyperlink>
-      <w:hyperlink r:id="rId159">
+      <w:hyperlink r:id="rId158">
         <w:r>
           <w:rPr>
             <w:b w:val="0"/>
@@ -19018,7 +18404,7 @@
           <w:t xml:space="preserve">et al.</w:t>
         </w:r>
       </w:hyperlink>
-      <w:hyperlink r:id="rId160">
+      <w:hyperlink r:id="rId159">
         <w:r>
           <w:rPr>
             <w:b w:val="0"/>
@@ -19032,7 +18418,7 @@
           <w:t xml:space="preserve"> Learning word embeddings from Wikipedia for content-based recommender systems. </w:t>
         </w:r>
       </w:hyperlink>
-      <w:hyperlink r:id="rId161">
+      <w:hyperlink r:id="rId160">
         <w:r>
           <w:rPr>
             <w:b w:val="0"/>
@@ -19046,7 +18432,7 @@
           <w:t xml:space="preserve">Lecture Notes in Computer Science</w:t>
         </w:r>
       </w:hyperlink>
-      <w:hyperlink r:id="rId162">
+      <w:hyperlink r:id="rId161">
         <w:r>
           <w:rPr>
             <w:b w:val="0"/>
@@ -19103,7 +18489,7 @@
         <w:t xml:space="preserve">29 </w:t>
         <w:tab/>
       </w:r>
-      <w:hyperlink r:id="rId163">
+      <w:hyperlink r:id="rId162">
         <w:r>
           <w:rPr>
             <w:b w:val="0"/>
@@ -19117,7 +18503,7 @@
           <w:t xml:space="preserve">Pande A, Ahuja V. WEAC: Word embeddings for anomaly classification from event logs. </w:t>
         </w:r>
       </w:hyperlink>
-      <w:hyperlink r:id="rId164">
+      <w:hyperlink r:id="rId163">
         <w:r>
           <w:rPr>
             <w:b w:val="0"/>
@@ -19131,7 +18517,7 @@
           <w:t xml:space="preserve">2017 IEEE International Conference on Big Data (Big Data)</w:t>
         </w:r>
       </w:hyperlink>
-      <w:hyperlink r:id="rId165">
+      <w:hyperlink r:id="rId164">
         <w:r>
           <w:rPr>
             <w:b w:val="0"/>
@@ -19188,7 +18574,7 @@
         <w:t xml:space="preserve">30 </w:t>
         <w:tab/>
       </w:r>
-      <w:hyperlink r:id="rId166">
+      <w:hyperlink r:id="rId165">
         <w:r>
           <w:rPr>
             <w:b w:val="0"/>
@@ -19202,7 +18588,7 @@
           <w:t xml:space="preserve">New embedding models and API updates. </w:t>
         </w:r>
       </w:hyperlink>
-      <w:hyperlink r:id="rId167">
+      <w:hyperlink r:id="rId166">
         <w:r>
           <w:rPr>
             <w:b w:val="0"/>
@@ -19216,7 +18602,7 @@
           <w:t xml:space="preserve">https://openai.com/index/new-embedding-models-and-api-updates/</w:t>
         </w:r>
       </w:hyperlink>
-      <w:hyperlink r:id="rId168">
+      <w:hyperlink r:id="rId167">
         <w:r>
           <w:rPr>
             <w:b w:val="0"/>
@@ -19273,7 +18659,7 @@
         <w:t xml:space="preserve">31 </w:t>
         <w:tab/>
       </w:r>
-      <w:hyperlink r:id="rId169">
+      <w:hyperlink r:id="rId168">
         <w:r>
           <w:rPr>
             <w:b w:val="0"/>
@@ -19287,7 +18673,7 @@
           <w:t xml:space="preserve">Liu FT, Ting KM, Zhou Z-H. Isolation Forest. </w:t>
         </w:r>
       </w:hyperlink>
-      <w:hyperlink r:id="rId170">
+      <w:hyperlink r:id="rId169">
         <w:r>
           <w:rPr>
             <w:b w:val="0"/>
@@ -19301,7 +18687,7 @@
           <w:t xml:space="preserve">2008 Eighth IEEE International Conference on Data Mining</w:t>
         </w:r>
       </w:hyperlink>
-      <w:hyperlink r:id="rId171">
+      <w:hyperlink r:id="rId170">
         <w:r>
           <w:rPr>
             <w:b w:val="0"/>
@@ -19358,7 +18744,7 @@
         <w:t xml:space="preserve">32 </w:t>
         <w:tab/>
       </w:r>
-      <w:hyperlink r:id="rId172">
+      <w:hyperlink r:id="rId171">
         <w:r>
           <w:rPr>
             <w:b w:val="0"/>
@@ -19372,7 +18758,7 @@
           <w:t xml:space="preserve">Wu J. Cluster Analysis and K-means Clustering: An Introduction. In: Wu J, ed. </w:t>
         </w:r>
       </w:hyperlink>
-      <w:hyperlink r:id="rId173">
+      <w:hyperlink r:id="rId172">
         <w:r>
           <w:rPr>
             <w:b w:val="0"/>
@@ -19386,7 +18772,7 @@
           <w:t xml:space="preserve">Advances in K-means Clustering: A Data Mining Thinking</w:t>
         </w:r>
       </w:hyperlink>
-      <w:hyperlink r:id="rId174">
+      <w:hyperlink r:id="rId173">
         <w:r>
           <w:rPr>
             <w:b w:val="0"/>
@@ -19443,7 +18829,7 @@
         <w:t xml:space="preserve">33 </w:t>
         <w:tab/>
       </w:r>
-      <w:hyperlink r:id="rId175">
+      <w:hyperlink r:id="rId174">
         <w:r>
           <w:rPr>
             <w:b w:val="0"/>
@@ -19457,7 +18843,7 @@
           <w:t xml:space="preserve">Shahapure KR, Nicholas C. Cluster Quality Analysis Using Silhouette Score. </w:t>
         </w:r>
       </w:hyperlink>
-      <w:hyperlink r:id="rId176">
+      <w:hyperlink r:id="rId175">
         <w:r>
           <w:rPr>
             <w:b w:val="0"/>
@@ -19471,7 +18857,7 @@
           <w:t xml:space="preserve">2020 IEEE 7th International Conference on Data Science and Advanced Analytics (DSAA)</w:t>
         </w:r>
       </w:hyperlink>
-      <w:hyperlink r:id="rId177">
+      <w:hyperlink r:id="rId176">
         <w:r>
           <w:rPr>
             <w:b w:val="0"/>
@@ -19528,7 +18914,7 @@
         <w:t xml:space="preserve">34 </w:t>
         <w:tab/>
       </w:r>
-      <w:hyperlink r:id="rId178">
+      <w:hyperlink r:id="rId177">
         <w:r>
           <w:rPr>
             <w:b w:val="0"/>
@@ -19542,7 +18928,7 @@
           <w:t xml:space="preserve">Shutaywi M, Kachouie NN. Silhouette Analysis for Performance Evaluation in Machine Learning with Applications to Clustering. </w:t>
         </w:r>
       </w:hyperlink>
-      <w:hyperlink r:id="rId179">
+      <w:hyperlink r:id="rId178">
         <w:r>
           <w:rPr>
             <w:b w:val="0"/>
@@ -19556,7 +18942,7 @@
           <w:t xml:space="preserve">Entropy </w:t>
         </w:r>
       </w:hyperlink>
-      <w:hyperlink r:id="rId180">
+      <w:hyperlink r:id="rId179">
         <w:r>
           <w:rPr>
             <w:b w:val="0"/>
@@ -19570,7 +18956,7 @@
           <w:t xml:space="preserve">. 2021;23. doi: </w:t>
         </w:r>
       </w:hyperlink>
-      <w:hyperlink r:id="rId181">
+      <w:hyperlink r:id="rId180">
         <w:r>
           <w:rPr>
             <w:b w:val="0"/>
@@ -19627,7 +19013,7 @@
         <w:t xml:space="preserve">35 </w:t>
         <w:tab/>
       </w:r>
-      <w:hyperlink r:id="rId182">
+      <w:hyperlink r:id="rId181">
         <w:r>
           <w:rPr>
             <w:b w:val="0"/>
@@ -19641,7 +19027,7 @@
           <w:t xml:space="preserve">Canonica GW, Baena-Cagnani CE, Bousquet J, </w:t>
         </w:r>
       </w:hyperlink>
-      <w:hyperlink r:id="rId183">
+      <w:hyperlink r:id="rId182">
         <w:r>
           <w:rPr>
             <w:b w:val="0"/>
@@ -19655,7 +19041,7 @@
           <w:t xml:space="preserve">et al.</w:t>
         </w:r>
       </w:hyperlink>
-      <w:hyperlink r:id="rId184">
+      <w:hyperlink r:id="rId183">
         <w:r>
           <w:rPr>
             <w:b w:val="0"/>
@@ -19669,7 +19055,7 @@
           <w:t xml:space="preserve"> Recommendations for standardization of clinical trials with Allergen Specific Immunotherapy for respiratory allergy. A statement of a World Allergy Organization (WAO) taskforce. </w:t>
         </w:r>
       </w:hyperlink>
-      <w:hyperlink r:id="rId185">
+      <w:hyperlink r:id="rId184">
         <w:r>
           <w:rPr>
             <w:b w:val="0"/>
@@ -19683,7 +19069,7 @@
           <w:t xml:space="preserve">Allergy</w:t>
         </w:r>
       </w:hyperlink>
-      <w:hyperlink r:id="rId186">
+      <w:hyperlink r:id="rId185">
         <w:r>
           <w:rPr>
             <w:b w:val="0"/>
@@ -19740,7 +19126,7 @@
         <w:t xml:space="preserve">36 </w:t>
         <w:tab/>
       </w:r>
-      <w:hyperlink r:id="rId187">
+      <w:hyperlink r:id="rId186">
         <w:r>
           <w:rPr>
             <w:b w:val="0"/>
@@ -19754,7 +19140,7 @@
           <w:t xml:space="preserve">Katz MHG, Marsh R, Herman JM, </w:t>
         </w:r>
       </w:hyperlink>
-      <w:hyperlink r:id="rId188">
+      <w:hyperlink r:id="rId187">
         <w:r>
           <w:rPr>
             <w:b w:val="0"/>
@@ -19768,7 +19154,7 @@
           <w:t xml:space="preserve">et al.</w:t>
         </w:r>
       </w:hyperlink>
-      <w:hyperlink r:id="rId189">
+      <w:hyperlink r:id="rId188">
         <w:r>
           <w:rPr>
             <w:b w:val="0"/>
@@ -19782,7 +19168,7 @@
           <w:t xml:space="preserve"> Borderline resectable pancreatic cancer: need for standardization and methods for optimal clinical trial design. </w:t>
         </w:r>
       </w:hyperlink>
-      <w:hyperlink r:id="rId190">
+      <w:hyperlink r:id="rId189">
         <w:r>
           <w:rPr>
             <w:b w:val="0"/>
@@ -19796,7 +19182,7 @@
           <w:t xml:space="preserve">Ann Surg Oncol</w:t>
         </w:r>
       </w:hyperlink>
-      <w:hyperlink r:id="rId191">
+      <w:hyperlink r:id="rId190">
         <w:r>
           <w:rPr>
             <w:b w:val="0"/>
@@ -19853,7 +19239,7 @@
         <w:t xml:space="preserve">37 </w:t>
         <w:tab/>
       </w:r>
-      <w:hyperlink r:id="rId192">
+      <w:hyperlink r:id="rId191">
         <w:r>
           <w:rPr>
             <w:b w:val="0"/>
@@ -19867,7 +19253,7 @@
           <w:t xml:space="preserve">Dickersin K, Mayo-Wilson E. Standards for design and measurement would make clinical research reproducible and usable. </w:t>
         </w:r>
       </w:hyperlink>
-      <w:hyperlink r:id="rId193">
+      <w:hyperlink r:id="rId192">
         <w:r>
           <w:rPr>
             <w:b w:val="0"/>
@@ -19881,7 +19267,7 @@
           <w:t xml:space="preserve">Proc Natl Acad Sci U S A</w:t>
         </w:r>
       </w:hyperlink>
-      <w:hyperlink r:id="rId194">
+      <w:hyperlink r:id="rId193">
         <w:r>
           <w:rPr>
             <w:b w:val="0"/>
@@ -20089,16 +19475,16 @@
           <wp:inline distB="114300" distT="114300" distL="114300" distR="114300">
             <wp:extent cx="5462588" cy="7377929"/>
             <wp:effectExtent b="0" l="0" r="0" t="0"/>
-            <wp:docPr id="4" name="image1.png"/>
+            <wp:docPr id="4" name="image4.png"/>
             <a:graphic>
               <a:graphicData uri="http://schemas.openxmlformats.org/drawingml/2006/picture">
                 <pic:pic>
                   <pic:nvPicPr>
-                    <pic:cNvPr id="0" name="image1.png"/>
+                    <pic:cNvPr id="0" name="image4.png"/>
                     <pic:cNvPicPr preferRelativeResize="0"/>
                   </pic:nvPicPr>
                   <pic:blipFill>
-                    <a:blip r:embed="rId195"/>
+                    <a:blip r:embed="rId194"/>
                     <a:srcRect b="0" l="0" r="0" t="0"/>
                     <a:stretch>
                       <a:fillRect/>
@@ -20213,7 +19599,7 @@
                     <pic:cNvPicPr preferRelativeResize="0"/>
                   </pic:nvPicPr>
                   <pic:blipFill>
-                    <a:blip r:embed="rId196"/>
+                    <a:blip r:embed="rId195"/>
                     <a:srcRect b="0" l="0" r="0" t="0"/>
                     <a:stretch>
                       <a:fillRect/>
@@ -20289,16 +19675,16 @@
           <wp:inline distB="114300" distT="114300" distL="114300" distR="114300">
             <wp:extent cx="6057900" cy="2527300"/>
             <wp:effectExtent b="0" l="0" r="0" t="0"/>
-            <wp:docPr id="1" name="image4.png"/>
+            <wp:docPr id="1" name="image2.png"/>
             <a:graphic>
               <a:graphicData uri="http://schemas.openxmlformats.org/drawingml/2006/picture">
                 <pic:pic>
                   <pic:nvPicPr>
-                    <pic:cNvPr id="0" name="image4.png"/>
+                    <pic:cNvPr id="0" name="image2.png"/>
                     <pic:cNvPicPr preferRelativeResize="0"/>
                   </pic:nvPicPr>
                   <pic:blipFill>
-                    <a:blip r:embed="rId197"/>
+                    <a:blip r:embed="rId196"/>
                     <a:srcRect b="0" l="0" r="0" t="0"/>
                     <a:stretch>
                       <a:fillRect/>
@@ -20702,16 +20088,16 @@
           <wp:inline distB="114300" distT="114300" distL="114300" distR="114300">
             <wp:extent cx="4805363" cy="7011383"/>
             <wp:effectExtent b="0" l="0" r="0" t="0"/>
-            <wp:docPr id="3" name="image2.png"/>
+            <wp:docPr id="3" name="image1.png"/>
             <a:graphic>
               <a:graphicData uri="http://schemas.openxmlformats.org/drawingml/2006/picture">
                 <pic:pic>
                   <pic:nvPicPr>
-                    <pic:cNvPr id="0" name="image2.png"/>
+                    <pic:cNvPr id="0" name="image1.png"/>
                     <pic:cNvPicPr preferRelativeResize="0"/>
                   </pic:nvPicPr>
                   <pic:blipFill>
-                    <a:blip r:embed="rId198"/>
+                    <a:blip r:embed="rId197"/>
                     <a:srcRect b="0" l="0" r="0" t="0"/>
                     <a:stretch>
                       <a:fillRect/>
@@ -24870,577 +24256,13 @@
       </w:r>
     </w:p>
     <w:sectPr>
-      <w:headerReference r:id="rId199" w:type="default"/>
+      <w:headerReference r:id="rId198" w:type="default"/>
       <w:pgSz w:h="15840" w:w="12240" w:orient="portrait"/>
       <w:pgMar w:bottom="1440" w:top="1440" w:left="1260" w:right="1440" w:header="720" w:footer="720"/>
       <w:pgNumType w:start="1"/>
     </w:sectPr>
   </w:body>
 </w:document>
-</file>
-
-<file path=word/comments.xml><?xml version="1.0" encoding="utf-8"?>
-<w:comments xmlns:mc="http://schemas.openxmlformats.org/markup-compatibility/2006" xmlns:o="urn:schemas-microsoft-com:office:office" xmlns:r="http://schemas.openxmlformats.org/officeDocument/2006/relationships" xmlns:m="http://schemas.openxmlformats.org/officeDocument/2006/math" xmlns:v="urn:schemas-microsoft-com:vml" xmlns:wp="http://schemas.openxmlformats.org/drawingml/2006/wordprocessingDrawing" xmlns:w10="urn:schemas-microsoft-com:office:word" xmlns:w="http://schemas.openxmlformats.org/wordprocessingml/2006/main" xmlns:wne="http://schemas.microsoft.com/office/word/2006/wordml" xmlns:sl="http://schemas.openxmlformats.org/schemaLibrary/2006/main" xmlns:a="http://schemas.openxmlformats.org/drawingml/2006/main" xmlns:pic="http://schemas.openxmlformats.org/drawingml/2006/picture" xmlns:c="http://schemas.openxmlformats.org/drawingml/2006/chart" xmlns:lc="http://schemas.openxmlformats.org/drawingml/2006/lockedCanvas" xmlns:dgm="http://schemas.openxmlformats.org/drawingml/2006/diagram" xmlns:wps="http://schemas.microsoft.com/office/word/2010/wordprocessingShape" xmlns:wpg="http://schemas.microsoft.com/office/word/2010/wordprocessingGroup" xmlns:w14="http://schemas.microsoft.com/office/word/2010/wordml" xmlns:w15="http://schemas.microsoft.com/office/word/2012/wordml" xmlns:w16="http://schemas.microsoft.com/office/word/2018/wordml" xmlns:w16cex="http://schemas.microsoft.com/office/word/2018/wordml/cex" xmlns:w16cid="http://schemas.microsoft.com/office/word/2016/wordml/cid" xmlns="http://schemas.microsoft.com/office/tasks/2019/documenttasks" xmlns:cr="http://schemas.microsoft.com/office/comments/2020/reactions">
-  <w:comment w:author="Katherine Beigel" w:id="6" w:date="2024-09-09T15:31:27Z">
-    <w:p>
-      <w:pPr>
-        <w:keepNext w:val="0"/>
-        <w:keepLines w:val="0"/>
-        <w:pageBreakBefore w:val="0"/>
-        <w:widowControl w:val="0"/>
-        <w:pBdr>
-          <w:top w:space="0" w:sz="0" w:val="nil"/>
-          <w:left w:space="0" w:sz="0" w:val="nil"/>
-          <w:bottom w:space="0" w:sz="0" w:val="nil"/>
-          <w:right w:space="0" w:sz="0" w:val="nil"/>
-          <w:between w:space="0" w:sz="0" w:val="nil"/>
-        </w:pBdr>
-        <w:shd w:fill="auto" w:val="clear"/>
-        <w:spacing w:after="0" w:before="0" w:line="240" w:lineRule="auto"/>
-        <w:ind w:left="0" w:right="0" w:firstLine="0"/>
-        <w:jc w:val="left"/>
-        <w:rPr>
-          <w:rFonts w:ascii="Arial" w:cs="Arial" w:eastAsia="Arial" w:hAnsi="Arial"/>
-          <w:b w:val="0"/>
-          <w:i w:val="0"/>
-          <w:smallCaps w:val="0"/>
-          <w:strike w:val="0"/>
-          <w:color w:val="000000"/>
-          <w:sz w:val="22"/>
-          <w:szCs w:val="22"/>
-          <w:u w:val="none"/>
-          <w:shd w:fill="auto" w:val="clear"/>
-          <w:vertAlign w:val="baseline"/>
-        </w:rPr>
-      </w:pPr>
-      <w:r>
-        <w:rPr>
-          <w:rFonts w:ascii="Arial" w:cs="Arial" w:eastAsia="Arial" w:hAnsi="Arial"/>
-          <w:b w:val="0"/>
-          <w:i w:val="0"/>
-          <w:smallCaps w:val="0"/>
-          <w:strike w:val="0"/>
-          <w:color w:val="000000"/>
-          <w:sz w:val="22"/>
-          <w:szCs w:val="22"/>
-          <w:u w:val="none"/>
-          <w:shd w:fill="auto" w:val="clear"/>
-          <w:vertAlign w:val="baseline"/>
-          <w:rtl w:val="0"/>
-        </w:rPr>
-        <w:t xml:space="preserve">Looks like figure was moved to the end.</w:t>
-      </w:r>
-    </w:p>
-  </w:comment>
-  <w:comment w:author="Katherine Beigel" w:id="8" w:date="2024-09-09T19:58:57Z">
-    <w:p>
-      <w:pPr>
-        <w:keepNext w:val="0"/>
-        <w:keepLines w:val="0"/>
-        <w:pageBreakBefore w:val="0"/>
-        <w:widowControl w:val="0"/>
-        <w:pBdr>
-          <w:top w:space="0" w:sz="0" w:val="nil"/>
-          <w:left w:space="0" w:sz="0" w:val="nil"/>
-          <w:bottom w:space="0" w:sz="0" w:val="nil"/>
-          <w:right w:space="0" w:sz="0" w:val="nil"/>
-          <w:between w:space="0" w:sz="0" w:val="nil"/>
-        </w:pBdr>
-        <w:shd w:fill="auto" w:val="clear"/>
-        <w:spacing w:after="0" w:before="0" w:line="240" w:lineRule="auto"/>
-        <w:ind w:left="0" w:right="0" w:firstLine="0"/>
-        <w:jc w:val="left"/>
-        <w:rPr>
-          <w:rFonts w:ascii="Arial" w:cs="Arial" w:eastAsia="Arial" w:hAnsi="Arial"/>
-          <w:b w:val="0"/>
-          <w:i w:val="0"/>
-          <w:smallCaps w:val="0"/>
-          <w:strike w:val="0"/>
-          <w:color w:val="000000"/>
-          <w:sz w:val="22"/>
-          <w:szCs w:val="22"/>
-          <w:u w:val="none"/>
-          <w:shd w:fill="auto" w:val="clear"/>
-          <w:vertAlign w:val="baseline"/>
-        </w:rPr>
-      </w:pPr>
-      <w:r>
-        <w:rPr>
-          <w:rFonts w:ascii="Arial" w:cs="Arial" w:eastAsia="Arial" w:hAnsi="Arial"/>
-          <w:b w:val="0"/>
-          <w:i w:val="0"/>
-          <w:smallCaps w:val="0"/>
-          <w:strike w:val="0"/>
-          <w:color w:val="000000"/>
-          <w:sz w:val="22"/>
-          <w:szCs w:val="22"/>
-          <w:u w:val="none"/>
-          <w:shd w:fill="auto" w:val="clear"/>
-          <w:vertAlign w:val="baseline"/>
-          <w:rtl w:val="0"/>
-        </w:rPr>
-        <w:t xml:space="preserve">Was this done manually or is this part of what the pipeline does?</w:t>
-      </w:r>
-    </w:p>
-  </w:comment>
-  <w:comment w:author="Katherine Beigel" w:id="2" w:date="2024-09-09T19:52:51Z">
-    <w:p>
-      <w:pPr>
-        <w:keepNext w:val="0"/>
-        <w:keepLines w:val="0"/>
-        <w:pageBreakBefore w:val="0"/>
-        <w:widowControl w:val="0"/>
-        <w:pBdr>
-          <w:top w:space="0" w:sz="0" w:val="nil"/>
-          <w:left w:space="0" w:sz="0" w:val="nil"/>
-          <w:bottom w:space="0" w:sz="0" w:val="nil"/>
-          <w:right w:space="0" w:sz="0" w:val="nil"/>
-          <w:between w:space="0" w:sz="0" w:val="nil"/>
-        </w:pBdr>
-        <w:shd w:fill="auto" w:val="clear"/>
-        <w:spacing w:after="0" w:before="0" w:line="240" w:lineRule="auto"/>
-        <w:ind w:left="0" w:right="0" w:firstLine="0"/>
-        <w:jc w:val="left"/>
-        <w:rPr>
-          <w:rFonts w:ascii="Arial" w:cs="Arial" w:eastAsia="Arial" w:hAnsi="Arial"/>
-          <w:b w:val="0"/>
-          <w:i w:val="0"/>
-          <w:smallCaps w:val="0"/>
-          <w:strike w:val="0"/>
-          <w:color w:val="000000"/>
-          <w:sz w:val="22"/>
-          <w:szCs w:val="22"/>
-          <w:u w:val="none"/>
-          <w:shd w:fill="auto" w:val="clear"/>
-          <w:vertAlign w:val="baseline"/>
-        </w:rPr>
-      </w:pPr>
-      <w:r>
-        <w:rPr>
-          <w:rFonts w:ascii="Arial" w:cs="Arial" w:eastAsia="Arial" w:hAnsi="Arial"/>
-          <w:b w:val="0"/>
-          <w:i w:val="0"/>
-          <w:smallCaps w:val="0"/>
-          <w:strike w:val="0"/>
-          <w:color w:val="000000"/>
-          <w:sz w:val="22"/>
-          <w:szCs w:val="22"/>
-          <w:u w:val="none"/>
-          <w:shd w:fill="auto" w:val="clear"/>
-          <w:vertAlign w:val="baseline"/>
-          <w:rtl w:val="0"/>
-        </w:rPr>
-        <w:t xml:space="preserve">You have Fig 1 broken down into such nice labeled phases, I would refer to that figure here since after this you start describing the process visualized in the figure.</w:t>
-      </w:r>
-    </w:p>
-  </w:comment>
-  <w:comment w:author="Katherine Beigel" w:id="5" w:date="2024-09-09T14:50:32Z">
-    <w:p>
-      <w:pPr>
-        <w:keepNext w:val="0"/>
-        <w:keepLines w:val="0"/>
-        <w:pageBreakBefore w:val="0"/>
-        <w:widowControl w:val="0"/>
-        <w:pBdr>
-          <w:top w:space="0" w:sz="0" w:val="nil"/>
-          <w:left w:space="0" w:sz="0" w:val="nil"/>
-          <w:bottom w:space="0" w:sz="0" w:val="nil"/>
-          <w:right w:space="0" w:sz="0" w:val="nil"/>
-          <w:between w:space="0" w:sz="0" w:val="nil"/>
-        </w:pBdr>
-        <w:shd w:fill="auto" w:val="clear"/>
-        <w:spacing w:after="0" w:before="0" w:line="240" w:lineRule="auto"/>
-        <w:ind w:left="0" w:right="0" w:firstLine="0"/>
-        <w:jc w:val="left"/>
-        <w:rPr>
-          <w:rFonts w:ascii="Arial" w:cs="Arial" w:eastAsia="Arial" w:hAnsi="Arial"/>
-          <w:b w:val="0"/>
-          <w:i w:val="0"/>
-          <w:smallCaps w:val="0"/>
-          <w:strike w:val="0"/>
-          <w:color w:val="000000"/>
-          <w:sz w:val="22"/>
-          <w:szCs w:val="22"/>
-          <w:u w:val="none"/>
-          <w:shd w:fill="auto" w:val="clear"/>
-          <w:vertAlign w:val="baseline"/>
-        </w:rPr>
-      </w:pPr>
-      <w:r>
-        <w:rPr>
-          <w:rFonts w:ascii="Arial" w:cs="Arial" w:eastAsia="Arial" w:hAnsi="Arial"/>
-          <w:b w:val="0"/>
-          <w:i w:val="0"/>
-          <w:smallCaps w:val="0"/>
-          <w:strike w:val="0"/>
-          <w:color w:val="000000"/>
-          <w:sz w:val="22"/>
-          <w:szCs w:val="22"/>
-          <w:u w:val="none"/>
-          <w:shd w:fill="auto" w:val="clear"/>
-          <w:vertAlign w:val="baseline"/>
-          <w:rtl w:val="0"/>
-        </w:rPr>
-        <w:t xml:space="preserve">Since this paragraph is talking about the interventions file, does this mean that the "id" in the interventions file is the same/corresponds to what is in the conditions file? Or are they linked by nct_id?</w:t>
-      </w:r>
-    </w:p>
-  </w:comment>
-  <w:comment w:author="Katherine Beigel" w:id="9" w:date="2024-09-09T20:39:03Z">
-    <w:p>
-      <w:pPr>
-        <w:keepNext w:val="0"/>
-        <w:keepLines w:val="0"/>
-        <w:pageBreakBefore w:val="0"/>
-        <w:widowControl w:val="0"/>
-        <w:pBdr>
-          <w:top w:space="0" w:sz="0" w:val="nil"/>
-          <w:left w:space="0" w:sz="0" w:val="nil"/>
-          <w:bottom w:space="0" w:sz="0" w:val="nil"/>
-          <w:right w:space="0" w:sz="0" w:val="nil"/>
-          <w:between w:space="0" w:sz="0" w:val="nil"/>
-        </w:pBdr>
-        <w:shd w:fill="auto" w:val="clear"/>
-        <w:spacing w:after="0" w:before="0" w:line="240" w:lineRule="auto"/>
-        <w:ind w:left="0" w:right="0" w:firstLine="0"/>
-        <w:jc w:val="left"/>
-        <w:rPr>
-          <w:rFonts w:ascii="Arial" w:cs="Arial" w:eastAsia="Arial" w:hAnsi="Arial"/>
-          <w:b w:val="0"/>
-          <w:i w:val="0"/>
-          <w:smallCaps w:val="0"/>
-          <w:strike w:val="0"/>
-          <w:color w:val="000000"/>
-          <w:sz w:val="22"/>
-          <w:szCs w:val="22"/>
-          <w:u w:val="none"/>
-          <w:shd w:fill="auto" w:val="clear"/>
-          <w:vertAlign w:val="baseline"/>
-        </w:rPr>
-      </w:pPr>
-      <w:r>
-        <w:rPr>
-          <w:rFonts w:ascii="Arial" w:cs="Arial" w:eastAsia="Arial" w:hAnsi="Arial"/>
-          <w:b w:val="0"/>
-          <w:i w:val="0"/>
-          <w:smallCaps w:val="0"/>
-          <w:strike w:val="0"/>
-          <w:color w:val="000000"/>
-          <w:sz w:val="22"/>
-          <w:szCs w:val="22"/>
-          <w:u w:val="none"/>
-          <w:shd w:fill="auto" w:val="clear"/>
-          <w:vertAlign w:val="baseline"/>
-          <w:rtl w:val="0"/>
-        </w:rPr>
-        <w:t xml:space="preserve">Does this mean added a literature citation? I'd maybe make that clear, like "we added a citation for the peer-reviewed article(s) that identified the tumors as pediatric".</w:t>
-      </w:r>
-    </w:p>
-  </w:comment>
-  <w:comment w:author="Katherine Beigel" w:id="3" w:date="2024-09-09T14:43:47Z">
-    <w:p>
-      <w:pPr>
-        <w:keepNext w:val="0"/>
-        <w:keepLines w:val="0"/>
-        <w:pageBreakBefore w:val="0"/>
-        <w:widowControl w:val="0"/>
-        <w:pBdr>
-          <w:top w:space="0" w:sz="0" w:val="nil"/>
-          <w:left w:space="0" w:sz="0" w:val="nil"/>
-          <w:bottom w:space="0" w:sz="0" w:val="nil"/>
-          <w:right w:space="0" w:sz="0" w:val="nil"/>
-          <w:between w:space="0" w:sz="0" w:val="nil"/>
-        </w:pBdr>
-        <w:shd w:fill="auto" w:val="clear"/>
-        <w:spacing w:after="0" w:before="0" w:line="240" w:lineRule="auto"/>
-        <w:ind w:left="0" w:right="0" w:firstLine="0"/>
-        <w:jc w:val="left"/>
-        <w:rPr>
-          <w:rFonts w:ascii="Arial" w:cs="Arial" w:eastAsia="Arial" w:hAnsi="Arial"/>
-          <w:b w:val="0"/>
-          <w:i w:val="0"/>
-          <w:smallCaps w:val="0"/>
-          <w:strike w:val="0"/>
-          <w:color w:val="000000"/>
-          <w:sz w:val="22"/>
-          <w:szCs w:val="22"/>
-          <w:u w:val="none"/>
-          <w:shd w:fill="auto" w:val="clear"/>
-          <w:vertAlign w:val="baseline"/>
-        </w:rPr>
-      </w:pPr>
-      <w:r>
-        <w:rPr>
-          <w:rFonts w:ascii="Arial" w:cs="Arial" w:eastAsia="Arial" w:hAnsi="Arial"/>
-          <w:b w:val="0"/>
-          <w:i w:val="0"/>
-          <w:smallCaps w:val="0"/>
-          <w:strike w:val="0"/>
-          <w:color w:val="000000"/>
-          <w:sz w:val="22"/>
-          <w:szCs w:val="22"/>
-          <w:u w:val="none"/>
-          <w:shd w:fill="auto" w:val="clear"/>
-          <w:vertAlign w:val="baseline"/>
-          <w:rtl w:val="0"/>
-        </w:rPr>
-        <w:t xml:space="preserve">Defined in the above paragraph so I think this can be removed here.</w:t>
-      </w:r>
-    </w:p>
-  </w:comment>
-  <w:comment w:author="Katherine Beigel" w:id="4" w:date="2024-09-09T14:43:55Z">
-    <w:p>
-      <w:pPr>
-        <w:keepNext w:val="0"/>
-        <w:keepLines w:val="0"/>
-        <w:pageBreakBefore w:val="0"/>
-        <w:widowControl w:val="0"/>
-        <w:pBdr>
-          <w:top w:space="0" w:sz="0" w:val="nil"/>
-          <w:left w:space="0" w:sz="0" w:val="nil"/>
-          <w:bottom w:space="0" w:sz="0" w:val="nil"/>
-          <w:right w:space="0" w:sz="0" w:val="nil"/>
-          <w:between w:space="0" w:sz="0" w:val="nil"/>
-        </w:pBdr>
-        <w:shd w:fill="auto" w:val="clear"/>
-        <w:spacing w:after="0" w:before="0" w:line="240" w:lineRule="auto"/>
-        <w:ind w:left="0" w:right="0" w:firstLine="0"/>
-        <w:jc w:val="left"/>
-        <w:rPr>
-          <w:rFonts w:ascii="Arial" w:cs="Arial" w:eastAsia="Arial" w:hAnsi="Arial"/>
-          <w:b w:val="0"/>
-          <w:i w:val="0"/>
-          <w:smallCaps w:val="0"/>
-          <w:strike w:val="0"/>
-          <w:color w:val="000000"/>
-          <w:sz w:val="22"/>
-          <w:szCs w:val="22"/>
-          <w:u w:val="none"/>
-          <w:shd w:fill="auto" w:val="clear"/>
-          <w:vertAlign w:val="baseline"/>
-        </w:rPr>
-      </w:pPr>
-      <w:r>
-        <w:rPr>
-          <w:rFonts w:ascii="Arial" w:cs="Arial" w:eastAsia="Arial" w:hAnsi="Arial"/>
-          <w:b w:val="0"/>
-          <w:i w:val="0"/>
-          <w:smallCaps w:val="0"/>
-          <w:strike w:val="0"/>
-          <w:color w:val="000000"/>
-          <w:sz w:val="22"/>
-          <w:szCs w:val="22"/>
-          <w:u w:val="none"/>
-          <w:shd w:fill="auto" w:val="clear"/>
-          <w:vertAlign w:val="baseline"/>
-          <w:rtl w:val="0"/>
-        </w:rPr>
-        <w:t xml:space="preserve">Defined in the above paragraph so I think this can be removed here.</w:t>
-      </w:r>
-    </w:p>
-  </w:comment>
-  <w:comment w:author="Katherine Beigel" w:id="7" w:date="2024-09-09T20:18:16Z">
-    <w:p>
-      <w:pPr>
-        <w:keepNext w:val="0"/>
-        <w:keepLines w:val="0"/>
-        <w:pageBreakBefore w:val="0"/>
-        <w:widowControl w:val="0"/>
-        <w:pBdr>
-          <w:top w:space="0" w:sz="0" w:val="nil"/>
-          <w:left w:space="0" w:sz="0" w:val="nil"/>
-          <w:bottom w:space="0" w:sz="0" w:val="nil"/>
-          <w:right w:space="0" w:sz="0" w:val="nil"/>
-          <w:between w:space="0" w:sz="0" w:val="nil"/>
-        </w:pBdr>
-        <w:shd w:fill="auto" w:val="clear"/>
-        <w:spacing w:after="0" w:before="0" w:line="240" w:lineRule="auto"/>
-        <w:ind w:left="0" w:right="0" w:firstLine="0"/>
-        <w:jc w:val="left"/>
-        <w:rPr>
-          <w:rFonts w:ascii="Arial" w:cs="Arial" w:eastAsia="Arial" w:hAnsi="Arial"/>
-          <w:b w:val="0"/>
-          <w:i w:val="0"/>
-          <w:smallCaps w:val="0"/>
-          <w:strike w:val="0"/>
-          <w:color w:val="000000"/>
-          <w:sz w:val="22"/>
-          <w:szCs w:val="22"/>
-          <w:u w:val="none"/>
-          <w:shd w:fill="auto" w:val="clear"/>
-          <w:vertAlign w:val="baseline"/>
-        </w:rPr>
-      </w:pPr>
-      <w:r>
-        <w:rPr>
-          <w:rFonts w:ascii="Arial" w:cs="Arial" w:eastAsia="Arial" w:hAnsi="Arial"/>
-          <w:b w:val="0"/>
-          <w:i w:val="0"/>
-          <w:smallCaps w:val="0"/>
-          <w:strike w:val="0"/>
-          <w:color w:val="000000"/>
-          <w:sz w:val="22"/>
-          <w:szCs w:val="22"/>
-          <w:u w:val="none"/>
-          <w:shd w:fill="auto" w:val="clear"/>
-          <w:vertAlign w:val="baseline"/>
-          <w:rtl w:val="0"/>
-        </w:rPr>
-        <w:t xml:space="preserve">@lahiria@chop.edu Not sure if it makes more sense to use past or present tense-- if the pipeline is going to be available to use, I think present tense? But if not, past tense?</w:t>
-      </w:r>
-    </w:p>
-  </w:comment>
-  <w:comment w:author="Katherine Beigel" w:id="0" w:date="2024-09-09T14:33:24Z">
-    <w:p>
-      <w:pPr>
-        <w:keepNext w:val="0"/>
-        <w:keepLines w:val="0"/>
-        <w:pageBreakBefore w:val="0"/>
-        <w:widowControl w:val="0"/>
-        <w:pBdr>
-          <w:top w:space="0" w:sz="0" w:val="nil"/>
-          <w:left w:space="0" w:sz="0" w:val="nil"/>
-          <w:bottom w:space="0" w:sz="0" w:val="nil"/>
-          <w:right w:space="0" w:sz="0" w:val="nil"/>
-          <w:between w:space="0" w:sz="0" w:val="nil"/>
-        </w:pBdr>
-        <w:shd w:fill="auto" w:val="clear"/>
-        <w:spacing w:after="0" w:before="0" w:line="240" w:lineRule="auto"/>
-        <w:ind w:left="0" w:right="0" w:firstLine="0"/>
-        <w:jc w:val="left"/>
-        <w:rPr>
-          <w:rFonts w:ascii="Arial" w:cs="Arial" w:eastAsia="Arial" w:hAnsi="Arial"/>
-          <w:b w:val="0"/>
-          <w:i w:val="0"/>
-          <w:smallCaps w:val="0"/>
-          <w:strike w:val="0"/>
-          <w:color w:val="000000"/>
-          <w:sz w:val="22"/>
-          <w:szCs w:val="22"/>
-          <w:u w:val="none"/>
-          <w:shd w:fill="auto" w:val="clear"/>
-          <w:vertAlign w:val="baseline"/>
-        </w:rPr>
-      </w:pPr>
-      <w:r>
-        <w:rPr>
-          <w:rFonts w:ascii="Arial" w:cs="Arial" w:eastAsia="Arial" w:hAnsi="Arial"/>
-          <w:b w:val="0"/>
-          <w:i w:val="0"/>
-          <w:smallCaps w:val="0"/>
-          <w:strike w:val="0"/>
-          <w:color w:val="000000"/>
-          <w:sz w:val="22"/>
-          <w:szCs w:val="22"/>
-          <w:u w:val="none"/>
-          <w:shd w:fill="auto" w:val="clear"/>
-          <w:vertAlign w:val="baseline"/>
-          <w:rtl w:val="0"/>
-        </w:rPr>
-        <w:t xml:space="preserve">@lahiria@chop.edu Is there a link missing? (i.e. available where?)</w:t>
-      </w:r>
-    </w:p>
-    <w:p>
-      <w:pPr>
-        <w:keepNext w:val="0"/>
-        <w:keepLines w:val="0"/>
-        <w:pageBreakBefore w:val="0"/>
-        <w:widowControl w:val="0"/>
-        <w:pBdr>
-          <w:top w:space="0" w:sz="0" w:val="nil"/>
-          <w:left w:space="0" w:sz="0" w:val="nil"/>
-          <w:bottom w:space="0" w:sz="0" w:val="nil"/>
-          <w:right w:space="0" w:sz="0" w:val="nil"/>
-          <w:between w:space="0" w:sz="0" w:val="nil"/>
-        </w:pBdr>
-        <w:shd w:fill="auto" w:val="clear"/>
-        <w:spacing w:after="0" w:before="0" w:line="240" w:lineRule="auto"/>
-        <w:ind w:left="0" w:right="0" w:firstLine="0"/>
-        <w:jc w:val="left"/>
-        <w:rPr>
-          <w:rFonts w:ascii="Arial" w:cs="Arial" w:eastAsia="Arial" w:hAnsi="Arial"/>
-          <w:b w:val="0"/>
-          <w:i w:val="0"/>
-          <w:smallCaps w:val="0"/>
-          <w:strike w:val="0"/>
-          <w:color w:val="000000"/>
-          <w:sz w:val="22"/>
-          <w:szCs w:val="22"/>
-          <w:u w:val="none"/>
-          <w:shd w:fill="auto" w:val="clear"/>
-          <w:vertAlign w:val="baseline"/>
-        </w:rPr>
-      </w:pPr>
-      <w:r>
-        <w:rPr>
-          <w:rFonts w:ascii="Arial" w:cs="Arial" w:eastAsia="Arial" w:hAnsi="Arial"/>
-          <w:b w:val="0"/>
-          <w:i w:val="0"/>
-          <w:smallCaps w:val="0"/>
-          <w:strike w:val="0"/>
-          <w:color w:val="000000"/>
-          <w:sz w:val="22"/>
-          <w:szCs w:val="22"/>
-          <w:u w:val="none"/>
-          <w:shd w:fill="auto" w:val="clear"/>
-          <w:vertAlign w:val="baseline"/>
-          <w:rtl w:val="0"/>
-        </w:rPr>
-        <w:t xml:space="preserve">_Assigned to lahiria@chop.edu_</w:t>
-      </w:r>
-    </w:p>
-  </w:comment>
-  <w:comment w:author="Katherine Beigel" w:id="1" w:date="2024-09-09T14:40:00Z">
-    <w:p>
-      <w:pPr>
-        <w:keepNext w:val="0"/>
-        <w:keepLines w:val="0"/>
-        <w:pageBreakBefore w:val="0"/>
-        <w:widowControl w:val="0"/>
-        <w:pBdr>
-          <w:top w:space="0" w:sz="0" w:val="nil"/>
-          <w:left w:space="0" w:sz="0" w:val="nil"/>
-          <w:bottom w:space="0" w:sz="0" w:val="nil"/>
-          <w:right w:space="0" w:sz="0" w:val="nil"/>
-          <w:between w:space="0" w:sz="0" w:val="nil"/>
-        </w:pBdr>
-        <w:shd w:fill="auto" w:val="clear"/>
-        <w:spacing w:after="0" w:before="0" w:line="240" w:lineRule="auto"/>
-        <w:ind w:left="0" w:right="0" w:firstLine="0"/>
-        <w:jc w:val="left"/>
-        <w:rPr>
-          <w:rFonts w:ascii="Arial" w:cs="Arial" w:eastAsia="Arial" w:hAnsi="Arial"/>
-          <w:b w:val="0"/>
-          <w:i w:val="0"/>
-          <w:smallCaps w:val="0"/>
-          <w:strike w:val="0"/>
-          <w:color w:val="000000"/>
-          <w:sz w:val="22"/>
-          <w:szCs w:val="22"/>
-          <w:u w:val="none"/>
-          <w:shd w:fill="auto" w:val="clear"/>
-          <w:vertAlign w:val="baseline"/>
-        </w:rPr>
-      </w:pPr>
-      <w:r>
-        <w:rPr>
-          <w:rFonts w:ascii="Arial" w:cs="Arial" w:eastAsia="Arial" w:hAnsi="Arial"/>
-          <w:b w:val="0"/>
-          <w:i w:val="0"/>
-          <w:smallCaps w:val="0"/>
-          <w:strike w:val="0"/>
-          <w:color w:val="000000"/>
-          <w:sz w:val="22"/>
-          <w:szCs w:val="22"/>
-          <w:u w:val="none"/>
-          <w:shd w:fill="auto" w:val="clear"/>
-          <w:vertAlign w:val="baseline"/>
-          <w:rtl w:val="0"/>
-        </w:rPr>
-        <w:t xml:space="preserve">I think it would be helpful (as someone who doesn't look at these databases/registries very much) to have a standard term for referring to ClinicalTrials.gov / clinical trials database / clinical trials registry throughout the paper (kind of like you did for "WHO database" and "NCIt database").</w:t>
-      </w:r>
-    </w:p>
-  </w:comment>
-</w:comments>
 </file>
 
 <file path=word/header1.xml><?xml version="1.0" encoding="utf-8"?>

</xml_diff>

<commit_message>
all KB changes incorportated thank you :)
</commit_message>
<xml_diff>
--- a/Paper/Clinical_Trails_Tumor_Name_Stardaization_using Embedding_Analysis.docx
+++ b/Paper/Clinical_Trails_Tumor_Name_Stardaization_using Embedding_Analysis.docx
@@ -14961,7 +14961,6 @@
       <w:pPr>
         <w:ind w:left="-540" w:firstLine="0"/>
         <w:rPr>
-          <w:ins w:author="Katherine Beigel" w:id="9" w:date="2024-09-13T21:11:10Z"/>
           <w:sz w:val="24"/>
           <w:szCs w:val="24"/>
           <w:highlight w:val="white"/>
@@ -14974,81 +14973,33 @@
           <w:highlight w:val="white"/>
           <w:rtl w:val="0"/>
         </w:rPr>
-        <w:t xml:space="preserve">Table 6 and </w:t>
-      </w:r>
-      <w:ins w:author="Katherine Beigel" w:id="0" w:date="2024-09-13T21:02:45Z">
-        <w:r>
-          <w:rPr>
-            <w:sz w:val="24"/>
-            <w:szCs w:val="24"/>
-            <w:highlight w:val="white"/>
-            <w:rtl w:val="0"/>
-          </w:rPr>
-          <w:t xml:space="preserve">Table </w:t>
-        </w:r>
-      </w:ins>
-      <w:r>
+        <w:t xml:space="preserve">Table 6 and Table 7 show that text-embedding-based methods outperform text-match-based methods irrespective of which variation of the WHO database was used for standardization. Typically, methods utilizing LTE-3 embeddings performed better than ADA002 embeddings, with method LTE-3 + K-means as the exception, which performed marginally worse than ADA002+AP and ADA002+Euclidean+Dist when we standardized against all editions of  the WHO database (Table 6). However, it should be noted that LTE-3+K-means ranked higher than ADA002+K-means when standardized against either variation of the WHO database. We attribute the better performance of LTE-3-based methods to the fact that LTE-3 embeddings have twice the number of dimensions as ADA002 and are able to better capture the complexity in the input data.</w:t>
+      </w:r>
+    </w:p>
+    <w:p>
+      <w:pPr>
+        <w:ind w:left="-540" w:firstLine="0"/>
         <w:rPr>
           <w:sz w:val="24"/>
           <w:szCs w:val="24"/>
           <w:highlight w:val="white"/>
-          <w:rtl w:val="0"/>
-        </w:rPr>
-        <w:t xml:space="preserve">7 show that text-embedding-based methods outperform text-match-based methods irrespective of </w:t>
-      </w:r>
-      <w:ins w:author="Katherine Beigel" w:id="1" w:date="2024-09-13T21:02:56Z">
-        <w:r>
-          <w:rPr>
-            <w:sz w:val="24"/>
-            <w:szCs w:val="24"/>
-            <w:highlight w:val="white"/>
-            <w:rtl w:val="0"/>
-          </w:rPr>
-          <w:t xml:space="preserve">which variation of the</w:t>
-        </w:r>
-      </w:ins>
-      <w:del w:author="Katherine Beigel" w:id="1" w:date="2024-09-13T21:02:56Z">
-        <w:r>
-          <w:rPr>
-            <w:sz w:val="24"/>
-            <w:szCs w:val="24"/>
-            <w:highlight w:val="white"/>
-            <w:rtl w:val="0"/>
-          </w:rPr>
-          <w:delText xml:space="preserve">the edition of </w:delText>
-        </w:r>
-      </w:del>
-      <w:ins w:author="Katherine Beigel" w:id="1" w:date="2024-09-13T21:02:56Z">
-        <w:r>
-          <w:rPr>
-            <w:sz w:val="24"/>
-            <w:szCs w:val="24"/>
-            <w:highlight w:val="white"/>
-            <w:rtl w:val="0"/>
-          </w:rPr>
-          <w:t xml:space="preserve"> </w:t>
-        </w:r>
-      </w:ins>
-      <w:r>
+        </w:rPr>
+      </w:pPr>
+      <w:r>
+        <w:rPr>
+          <w:rtl w:val="0"/>
+        </w:rPr>
+      </w:r>
+    </w:p>
+    <w:p>
+      <w:pPr>
+        <w:ind w:left="-540" w:firstLine="0"/>
         <w:rPr>
           <w:sz w:val="24"/>
           <w:szCs w:val="24"/>
           <w:highlight w:val="white"/>
-          <w:rtl w:val="0"/>
-        </w:rPr>
-        <w:t xml:space="preserve">WHO database </w:t>
-      </w:r>
-      <w:del w:author="Katherine Beigel" w:id="2" w:date="2024-09-13T21:03:03Z">
-        <w:r>
-          <w:rPr>
-            <w:sz w:val="24"/>
-            <w:szCs w:val="24"/>
-            <w:highlight w:val="white"/>
-            <w:rtl w:val="0"/>
-          </w:rPr>
-          <w:delText xml:space="preserve">that </w:delText>
-        </w:r>
-      </w:del>
+        </w:rPr>
+      </w:pPr>
       <w:r>
         <w:rPr>
           <w:sz w:val="24"/>
@@ -15056,525 +15007,26 @@
           <w:highlight w:val="white"/>
           <w:rtl w:val="0"/>
         </w:rPr>
-        <w:t xml:space="preserve">was used for standardization. Typically, methods utilizing LTE-3 embeddings performed better than ADA002 embeddings, with </w:t>
-      </w:r>
-      <w:del w:author="Katherine Beigel" w:id="3" w:date="2024-09-13T21:03:19Z">
-        <w:r>
-          <w:rPr>
-            <w:sz w:val="24"/>
-            <w:szCs w:val="24"/>
-            <w:highlight w:val="white"/>
-            <w:rtl w:val="0"/>
-          </w:rPr>
-          <w:delText xml:space="preserve">an </w:delText>
-        </w:r>
-      </w:del>
-      <w:ins w:author="Katherine Beigel" w:id="3" w:date="2024-09-13T21:03:19Z">
-        <w:del w:author="Katherine Beigel" w:id="3" w:date="2024-09-13T21:03:19Z">
-          <w:r>
-            <w:rPr>
-              <w:sz w:val="24"/>
-              <w:szCs w:val="24"/>
-              <w:highlight w:val="white"/>
-              <w:rtl w:val="0"/>
-            </w:rPr>
-            <w:delText xml:space="preserve">eception</w:delText>
-          </w:r>
-        </w:del>
-      </w:ins>
-      <w:del w:author="Katherine Beigel" w:id="3" w:date="2024-09-13T21:03:19Z">
-        <w:r>
-          <w:rPr>
-            <w:sz w:val="24"/>
-            <w:szCs w:val="24"/>
-            <w:highlight w:val="white"/>
-            <w:rtl w:val="0"/>
-          </w:rPr>
-          <w:delText xml:space="preserve">expectation being the </w:delText>
-        </w:r>
-      </w:del>
+        <w:t xml:space="preserve">Among the edit distances, Levenshtein distance performed better than Jarro-Winkler distance and cosine distance or any of their implementations involving AP clustering. The Jarro-Winkler distance is useful when there are minor discrepancies between the texts being compared and if there are common prefixes between the texts, whereas cosine distance is based on the frequency of occurrence of each word (“bag of words”) in a text and does not take into account the order of words. Comparatively, Levenshtein distance only counts the number of edit operations needed to transform one text to another, does not factor the prefix similarity, and maintains the order of words/alphabet.  The ground truth annotations of the 1,600 clinical trials tumors along with their standardization results are available in </w:t>
+      </w:r>
       <w:r>
         <w:rPr>
           <w:sz w:val="24"/>
           <w:szCs w:val="24"/>
-          <w:highlight w:val="white"/>
-          <w:rtl w:val="0"/>
-        </w:rPr>
-        <w:t xml:space="preserve">method LTE-3 + K-means</w:t>
-      </w:r>
-      <w:ins w:author="Katherine Beigel" w:id="4" w:date="2024-09-13T21:03:29Z">
-        <w:r>
-          <w:rPr>
-            <w:sz w:val="24"/>
-            <w:szCs w:val="24"/>
-            <w:highlight w:val="white"/>
-            <w:rtl w:val="0"/>
-          </w:rPr>
-          <w:t xml:space="preserve"> as the exception</w:t>
-        </w:r>
-      </w:ins>
+          <w:highlight w:val="yellow"/>
+          <w:rtl w:val="0"/>
+        </w:rPr>
+        <w:t xml:space="preserve">Supplementary</w:t>
+      </w:r>
       <w:r>
         <w:rPr>
           <w:sz w:val="24"/>
           <w:szCs w:val="24"/>
-          <w:highlight w:val="white"/>
-          <w:rtl w:val="0"/>
-        </w:rPr>
-        <w:t xml:space="preserve">, which performed marginally worse than ADA002+AP and ADA002+Euclidean+Dist when we standardize</w:t>
-      </w:r>
-      <w:ins w:author="Katherine Beigel" w:id="5" w:date="2024-09-13T21:03:36Z">
-        <w:r>
-          <w:rPr>
-            <w:sz w:val="24"/>
-            <w:szCs w:val="24"/>
-            <w:highlight w:val="white"/>
-            <w:rtl w:val="0"/>
-          </w:rPr>
-          <w:t xml:space="preserve">d</w:t>
-        </w:r>
-      </w:ins>
-      <w:r>
-        <w:rPr>
-          <w:sz w:val="24"/>
-          <w:szCs w:val="24"/>
-          <w:highlight w:val="white"/>
-          <w:rtl w:val="0"/>
-        </w:rPr>
-        <w:t xml:space="preserve"> against all editions of  the WHO database (Table 6). However, it should be noted that LTE-3+K-means ranked higher than ADA002+K-means when standardized against either </w:t>
-      </w:r>
-      <w:ins w:author="Katherine Beigel" w:id="6" w:date="2024-09-13T21:04:17Z">
-        <w:r>
-          <w:rPr>
-            <w:sz w:val="24"/>
-            <w:szCs w:val="24"/>
-            <w:highlight w:val="white"/>
-            <w:rtl w:val="0"/>
-          </w:rPr>
-          <w:t xml:space="preserve">variation</w:t>
-        </w:r>
-      </w:ins>
-      <w:del w:author="Katherine Beigel" w:id="6" w:date="2024-09-13T21:04:17Z">
-        <w:r>
-          <w:rPr>
-            <w:sz w:val="24"/>
-            <w:szCs w:val="24"/>
-            <w:highlight w:val="white"/>
-            <w:rtl w:val="0"/>
-          </w:rPr>
-          <w:delText xml:space="preserve">version</w:delText>
-        </w:r>
-      </w:del>
-      <w:r>
-        <w:rPr>
-          <w:sz w:val="24"/>
-          <w:szCs w:val="24"/>
-          <w:highlight w:val="white"/>
-          <w:rtl w:val="0"/>
-        </w:rPr>
-        <w:t xml:space="preserve"> of the WHO database. We attribute the better performance of LTE-3</w:t>
-      </w:r>
-      <w:ins w:author="Katherine Beigel" w:id="7" w:date="2024-09-13T21:05:32Z">
-        <w:r>
-          <w:rPr>
-            <w:sz w:val="24"/>
-            <w:szCs w:val="24"/>
-            <w:highlight w:val="white"/>
-            <w:rtl w:val="0"/>
-          </w:rPr>
-          <w:t xml:space="preserve">-</w:t>
-        </w:r>
-      </w:ins>
-      <w:del w:author="Katherine Beigel" w:id="7" w:date="2024-09-13T21:05:32Z">
-        <w:r>
-          <w:rPr>
-            <w:sz w:val="24"/>
-            <w:szCs w:val="24"/>
-            <w:highlight w:val="white"/>
-            <w:rtl w:val="0"/>
-          </w:rPr>
-          <w:delText xml:space="preserve"> </w:delText>
-        </w:r>
-      </w:del>
-      <w:r>
-        <w:rPr>
-          <w:sz w:val="24"/>
-          <w:szCs w:val="24"/>
-          <w:highlight w:val="white"/>
-          <w:rtl w:val="0"/>
-        </w:rPr>
-        <w:t xml:space="preserve">based methods to the fact that LTE-3 embeddings </w:t>
-      </w:r>
-      <w:ins w:author="Katherine Beigel" w:id="8" w:date="2024-09-13T21:05:43Z">
-        <w:r>
-          <w:rPr>
-            <w:sz w:val="24"/>
-            <w:szCs w:val="24"/>
-            <w:highlight w:val="white"/>
-            <w:rtl w:val="0"/>
-          </w:rPr>
-          <w:t xml:space="preserve">have</w:t>
-        </w:r>
-      </w:ins>
-      <w:del w:author="Katherine Beigel" w:id="8" w:date="2024-09-13T21:05:43Z">
-        <w:r>
-          <w:rPr>
-            <w:sz w:val="24"/>
-            <w:szCs w:val="24"/>
-            <w:highlight w:val="white"/>
-            <w:rtl w:val="0"/>
-          </w:rPr>
-          <w:delText xml:space="preserve">are</w:delText>
-        </w:r>
-      </w:del>
-      <w:r>
-        <w:rPr>
-          <w:sz w:val="24"/>
-          <w:szCs w:val="24"/>
-          <w:highlight w:val="white"/>
-          <w:rtl w:val="0"/>
-        </w:rPr>
-        <w:t xml:space="preserve"> twice the number of dimensions as ADA002 and are able to better capture the complexity in the input data.</w:t>
-      </w:r>
-      <w:ins w:author="Katherine Beigel" w:id="9" w:date="2024-09-13T21:11:10Z">
-        <w:r>
-          <w:rPr>
-            <w:rtl w:val="0"/>
-          </w:rPr>
-        </w:r>
-      </w:ins>
-    </w:p>
-    <w:p>
-      <w:pPr>
-        <w:ind w:left="-540" w:firstLine="0"/>
-        <w:rPr>
-          <w:ins w:author="Katherine Beigel" w:id="9" w:date="2024-09-13T21:11:10Z"/>
-          <w:sz w:val="24"/>
-          <w:szCs w:val="24"/>
-          <w:highlight w:val="white"/>
-        </w:rPr>
-      </w:pPr>
-      <w:ins w:author="Katherine Beigel" w:id="9" w:date="2024-09-13T21:11:10Z">
-        <w:r>
-          <w:rPr>
-            <w:rtl w:val="0"/>
-          </w:rPr>
-        </w:r>
-      </w:ins>
-    </w:p>
-    <w:p>
-      <w:pPr>
-        <w:ind w:left="-540" w:firstLine="0"/>
-        <w:rPr>
-          <w:sz w:val="24"/>
-          <w:szCs w:val="24"/>
-          <w:highlight w:val="white"/>
-        </w:rPr>
-      </w:pPr>
-      <w:r>
-        <w:rPr>
-          <w:sz w:val="24"/>
-          <w:szCs w:val="24"/>
-          <w:highlight w:val="white"/>
-          <w:rtl w:val="0"/>
-        </w:rPr>
-        <w:t xml:space="preserve">Among the edit distances, Levenshtein distance performed better than Jarro</w:t>
-      </w:r>
-      <w:ins w:author="Katherine Beigel" w:id="10" w:date="2024-09-13T21:05:57Z">
-        <w:r>
-          <w:rPr>
-            <w:sz w:val="24"/>
-            <w:szCs w:val="24"/>
-            <w:highlight w:val="white"/>
-            <w:rtl w:val="0"/>
-          </w:rPr>
-          <w:t xml:space="preserve">-</w:t>
-        </w:r>
-      </w:ins>
-      <w:del w:author="Katherine Beigel" w:id="10" w:date="2024-09-13T21:05:57Z">
-        <w:r>
-          <w:rPr>
-            <w:sz w:val="24"/>
-            <w:szCs w:val="24"/>
-            <w:highlight w:val="white"/>
-            <w:rtl w:val="0"/>
-          </w:rPr>
-          <w:delText xml:space="preserve"> </w:delText>
-        </w:r>
-      </w:del>
-      <w:r>
-        <w:rPr>
-          <w:sz w:val="24"/>
-          <w:szCs w:val="24"/>
-          <w:highlight w:val="white"/>
-          <w:rtl w:val="0"/>
-        </w:rPr>
-        <w:t xml:space="preserve">Winkler distance and cosine distance or any of their implementations involving AP clustering. The Jarro-Winkler distance is </w:t>
-      </w:r>
-      <w:del w:author="Katherine Beigel" w:id="11" w:date="2024-09-13T21:11:19Z">
-        <w:r>
-          <w:rPr>
-            <w:sz w:val="24"/>
-            <w:szCs w:val="24"/>
-            <w:highlight w:val="white"/>
-            <w:rtl w:val="0"/>
-          </w:rPr>
-          <w:delText xml:space="preserve">particularly </w:delText>
-        </w:r>
-      </w:del>
-      <w:r>
-        <w:rPr>
-          <w:sz w:val="24"/>
-          <w:szCs w:val="24"/>
-          <w:highlight w:val="white"/>
-          <w:rtl w:val="0"/>
-        </w:rPr>
-        <w:t xml:space="preserve">useful when there are minor discrepancies between the texts being compared and if there are common prefixes between the texts, whereas cosine distance is based on the frequency of occurrence of each word (“bag of words</w:t>
-      </w:r>
-      <w:ins w:author="Katherine Beigel" w:id="12" w:date="2024-09-13T21:06:21Z">
-        <w:r>
-          <w:rPr>
-            <w:sz w:val="24"/>
-            <w:szCs w:val="24"/>
-            <w:highlight w:val="white"/>
-            <w:rtl w:val="0"/>
-          </w:rPr>
-          <w:t xml:space="preserve">”</w:t>
-        </w:r>
-      </w:ins>
-      <w:r>
-        <w:rPr>
-          <w:sz w:val="24"/>
-          <w:szCs w:val="24"/>
-          <w:highlight w:val="white"/>
-          <w:rtl w:val="0"/>
-        </w:rPr>
-        <w:t xml:space="preserve">) in a text and does not take into account the order of words. Comparatively, Levenshtein distance </w:t>
-      </w:r>
-      <w:del w:author="Katherine Beigel" w:id="13" w:date="2024-09-13T21:11:51Z">
-        <w:r>
-          <w:rPr>
-            <w:sz w:val="24"/>
-            <w:szCs w:val="24"/>
-            <w:highlight w:val="white"/>
-            <w:rtl w:val="0"/>
-          </w:rPr>
-          <w:delText xml:space="preserve">is a much simpler algorithm as it </w:delText>
-        </w:r>
-      </w:del>
-      <w:r>
-        <w:rPr>
-          <w:sz w:val="24"/>
-          <w:szCs w:val="24"/>
-          <w:highlight w:val="white"/>
-          <w:rtl w:val="0"/>
-        </w:rPr>
-        <w:t xml:space="preserve">only counts the number of edit operations needed to transform one text to another</w:t>
-      </w:r>
-      <w:ins w:author="Katherine Beigel" w:id="14" w:date="2024-09-13T21:06:35Z">
-        <w:r>
-          <w:rPr>
-            <w:sz w:val="24"/>
-            <w:szCs w:val="24"/>
-            <w:highlight w:val="white"/>
-            <w:rtl w:val="0"/>
-          </w:rPr>
-          <w:t xml:space="preserve">,</w:t>
-        </w:r>
-      </w:ins>
-      <w:del w:author="Katherine Beigel" w:id="14" w:date="2024-09-13T21:06:35Z">
-        <w:r>
-          <w:rPr>
-            <w:sz w:val="24"/>
-            <w:szCs w:val="24"/>
-            <w:highlight w:val="white"/>
-            <w:rtl w:val="0"/>
-          </w:rPr>
-          <w:delText xml:space="preserve"> and</w:delText>
-        </w:r>
-      </w:del>
-      <w:r>
-        <w:rPr>
-          <w:sz w:val="24"/>
-          <w:szCs w:val="24"/>
-          <w:highlight w:val="white"/>
-          <w:rtl w:val="0"/>
-        </w:rPr>
-        <w:t xml:space="preserve"> does not factor the prefix similarity</w:t>
-      </w:r>
-      <w:ins w:author="Katherine Beigel" w:id="15" w:date="2024-09-13T21:06:54Z">
-        <w:r>
-          <w:rPr>
-            <w:sz w:val="24"/>
-            <w:szCs w:val="24"/>
-            <w:highlight w:val="white"/>
-            <w:rtl w:val="0"/>
-          </w:rPr>
-          <w:t xml:space="preserve">,</w:t>
-        </w:r>
-      </w:ins>
-      <w:r>
-        <w:rPr>
-          <w:sz w:val="24"/>
-          <w:szCs w:val="24"/>
-          <w:highlight w:val="white"/>
-          <w:rtl w:val="0"/>
-        </w:rPr>
-        <w:t xml:space="preserve"> and maintains the order of words/alphabet</w:t>
-      </w:r>
-      <w:ins w:author="Katherine Beigel" w:id="16" w:date="2024-09-13T21:07:09Z">
-        <w:r>
-          <w:rPr>
-            <w:sz w:val="24"/>
-            <w:szCs w:val="24"/>
-            <w:highlight w:val="white"/>
-            <w:rtl w:val="0"/>
-          </w:rPr>
-          <w:t xml:space="preserve">. </w:t>
-        </w:r>
-      </w:ins>
-      <w:r>
-        <w:rPr>
-          <w:sz w:val="24"/>
-          <w:szCs w:val="24"/>
-          <w:highlight w:val="white"/>
-          <w:rtl w:val="0"/>
-        </w:rPr>
-        <w:t xml:space="preserve"> </w:t>
-      </w:r>
-      <w:del w:author="Katherine Beigel" w:id="17" w:date="2024-09-13T21:07:07Z">
-        <w:r>
-          <w:rPr>
-            <w:sz w:val="24"/>
-            <w:szCs w:val="24"/>
-            <w:highlight w:val="white"/>
-            <w:rtl w:val="0"/>
-          </w:rPr>
-          <w:delText xml:space="preserve">which is likely why it performed better than the other two edit distances.  T</w:delText>
-        </w:r>
-      </w:del>
-      <w:del w:author="Katherine Beigel" w:id="18" w:date="2024-09-13T21:12:13Z">
-        <w:r>
-          <w:rPr>
-            <w:sz w:val="24"/>
-            <w:szCs w:val="24"/>
-            <w:highlight w:val="white"/>
-            <w:rtl w:val="0"/>
-          </w:rPr>
-          <w:delText xml:space="preserve">he</w:delText>
-        </w:r>
-      </w:del>
-      <w:r>
-        <w:rPr>
-          <w:sz w:val="24"/>
-          <w:szCs w:val="24"/>
-          <w:highlight w:val="white"/>
-          <w:rtl w:val="0"/>
-        </w:rPr>
-        <w:t xml:space="preserve"> </w:t>
-      </w:r>
-      <w:ins w:author="Katherine Beigel" w:id="19" w:date="2024-09-13T21:13:29Z">
-        <w:r>
-          <w:rPr>
-            <w:sz w:val="24"/>
-            <w:szCs w:val="24"/>
-            <w:highlight w:val="white"/>
-            <w:rtl w:val="0"/>
-          </w:rPr>
-          <w:t xml:space="preserve">The </w:t>
-        </w:r>
-      </w:ins>
-      <w:r>
-        <w:rPr>
-          <w:sz w:val="24"/>
-          <w:szCs w:val="24"/>
-          <w:highlight w:val="white"/>
-          <w:rtl w:val="0"/>
-        </w:rPr>
-        <w:t xml:space="preserve">ground truth annotations of the 1</w:t>
-      </w:r>
-      <w:ins w:author="Katherine Beigel" w:id="20" w:date="2024-09-13T21:13:33Z">
-        <w:r>
-          <w:rPr>
-            <w:sz w:val="24"/>
-            <w:szCs w:val="24"/>
-            <w:highlight w:val="white"/>
-            <w:rtl w:val="0"/>
-          </w:rPr>
-          <w:t xml:space="preserve">,</w:t>
-        </w:r>
-      </w:ins>
-      <w:r>
-        <w:rPr>
-          <w:sz w:val="24"/>
-          <w:szCs w:val="24"/>
-          <w:highlight w:val="white"/>
-          <w:rtl w:val="0"/>
-        </w:rPr>
-        <w:t xml:space="preserve">600 clinical trials tumors along with their standardization results </w:t>
-      </w:r>
-      <w:ins w:author="Katherine Beigel" w:id="21" w:date="2024-09-13T21:13:47Z">
-        <w:r>
-          <w:rPr>
-            <w:sz w:val="24"/>
-            <w:szCs w:val="24"/>
-            <w:highlight w:val="white"/>
-            <w:rtl w:val="0"/>
-          </w:rPr>
-          <w:t xml:space="preserve">are</w:t>
-        </w:r>
-      </w:ins>
-      <w:del w:author="Katherine Beigel" w:id="21" w:date="2024-09-13T21:13:47Z">
-        <w:r>
-          <w:rPr>
-            <w:sz w:val="24"/>
-            <w:szCs w:val="24"/>
-            <w:highlight w:val="white"/>
-            <w:rtl w:val="0"/>
-          </w:rPr>
-          <w:delText xml:space="preserve">are using all editions of WHO database and the 5th edition of WHO database is</w:delText>
-        </w:r>
-      </w:del>
-      <w:r>
-        <w:rPr>
-          <w:sz w:val="24"/>
-          <w:szCs w:val="24"/>
-          <w:highlight w:val="white"/>
-          <w:rtl w:val="0"/>
-        </w:rPr>
-        <w:t xml:space="preserve"> available in </w:t>
-      </w:r>
-      <w:ins w:author="Katherine Beigel" w:id="22" w:date="2024-09-13T21:14:38Z">
-        <w:commentRangeStart w:id="2"/>
-        <w:r>
-          <w:rPr>
-            <w:sz w:val="24"/>
-            <w:szCs w:val="24"/>
-            <w:highlight w:val="white"/>
-            <w:rtl w:val="0"/>
-          </w:rPr>
-          <w:t xml:space="preserve">Supplementary</w:t>
-        </w:r>
-        <w:r>
-          <w:rPr>
-            <w:sz w:val="24"/>
-            <w:szCs w:val="24"/>
-            <w:highlight w:val="white"/>
-            <w:rtl w:val="0"/>
-          </w:rPr>
-          <w:t xml:space="preserve"> File XX</w:t>
-        </w:r>
-      </w:ins>
-      <w:del w:author="Katherine Beigel" w:id="22" w:date="2024-09-13T21:14:38Z">
-        <w:r>
-          <w:rPr>
-            <w:sz w:val="24"/>
-            <w:szCs w:val="24"/>
-            <w:highlight w:val="white"/>
-            <w:rtl w:val="0"/>
-          </w:rPr>
-          <w:delText xml:space="preserve">the supplementary files</w:delText>
-        </w:r>
-      </w:del>
+          <w:highlight w:val="yellow"/>
+          <w:rtl w:val="0"/>
+        </w:rPr>
+        <w:t xml:space="preserve"> File XX</w:t>
+      </w:r>
       <w:r>
         <w:rPr>
           <w:sz w:val="24"/>
@@ -15592,20 +15044,26 @@
           <w:highlight w:val="white"/>
           <w:rtl w:val="0"/>
         </w:rPr>
-        <w:t xml:space="preserve">tumor_sample_df_gt_annotated_all_sep11.csv </w:t>
-      </w:r>
-      <w:ins w:author="Katherine Beigel" w:id="23" w:date="2024-09-13T21:13:56Z">
-        <w:r>
-          <w:rPr>
-            <w:color w:val="ff0000"/>
-            <w:sz w:val="24"/>
-            <w:szCs w:val="24"/>
-            <w:highlight w:val="white"/>
-            <w:rtl w:val="0"/>
-          </w:rPr>
-          <w:t xml:space="preserve">(for WHO database All Editions) </w:t>
-        </w:r>
-      </w:ins>
+        <w:t xml:space="preserve">tumor_sample_df_gt_annotated_all_sep11.csv (for WHO database All Editions) and </w:t>
+      </w:r>
+      <w:r>
+        <w:rPr>
+          <w:sz w:val="24"/>
+          <w:szCs w:val="24"/>
+          <w:highlight w:val="yellow"/>
+          <w:rtl w:val="0"/>
+        </w:rPr>
+        <w:t xml:space="preserve">Supplementary File XX</w:t>
+      </w:r>
+      <w:r>
+        <w:rPr>
+          <w:sz w:val="24"/>
+          <w:szCs w:val="24"/>
+          <w:highlight w:val="white"/>
+          <w:rtl w:val="0"/>
+        </w:rPr>
+        <w:t xml:space="preserve"> </w:t>
+      </w:r>
       <w:r>
         <w:rPr>
           <w:color w:val="ff0000"/>
@@ -15614,65 +15072,33 @@
           <w:highlight w:val="white"/>
           <w:rtl w:val="0"/>
         </w:rPr>
-        <w:t xml:space="preserve">and </w:t>
-      </w:r>
-      <w:ins w:author="Katherine Beigel" w:id="24" w:date="2024-09-13T21:14:56Z">
-        <w:r>
-          <w:rPr>
-            <w:color w:val="ff0000"/>
-            <w:sz w:val="24"/>
-            <w:szCs w:val="24"/>
-            <w:highlight w:val="white"/>
-            <w:rtl w:val="0"/>
-          </w:rPr>
-          <w:t xml:space="preserve">Supplementary</w:t>
-        </w:r>
-        <w:r>
-          <w:rPr>
-            <w:color w:val="ff0000"/>
-            <w:sz w:val="24"/>
-            <w:szCs w:val="24"/>
-            <w:highlight w:val="white"/>
-            <w:rtl w:val="0"/>
-          </w:rPr>
-          <w:t xml:space="preserve"> File XX</w:t>
-        </w:r>
-        <w:r>
-          <w:rPr>
-            <w:color w:val="ff0000"/>
-            <w:sz w:val="24"/>
-            <w:szCs w:val="24"/>
-            <w:highlight w:val="white"/>
-            <w:rtl w:val="0"/>
-          </w:rPr>
-          <w:t xml:space="preserve"> </w:t>
-        </w:r>
-      </w:ins>
-      <w:r>
-        <w:rPr>
-          <w:color w:val="ff0000"/>
+        <w:t xml:space="preserve">tumor_sample_df_gt_annotated_5th_sep11.csv (for WHO database 5th Edition)</w:t>
+      </w:r>
+      <w:r>
+        <w:rPr>
           <w:sz w:val="24"/>
           <w:szCs w:val="24"/>
           <w:highlight w:val="white"/>
           <w:rtl w:val="0"/>
         </w:rPr>
-        <w:t xml:space="preserve">tumor_sample_df_gt_annotated_5th_sep11.csv</w:t>
-      </w:r>
-      <w:ins w:author="Katherine Beigel" w:id="25" w:date="2024-09-13T21:14:11Z">
-        <w:r>
-          <w:rPr>
-            <w:color w:val="ff0000"/>
-            <w:sz w:val="24"/>
-            <w:szCs w:val="24"/>
-            <w:highlight w:val="white"/>
-            <w:rtl w:val="0"/>
-          </w:rPr>
-          <w:t xml:space="preserve"> (for WHO database 5th Edition)</w:t>
-        </w:r>
-      </w:ins>
-      <w:commentRangeEnd w:id="2"/>
-      <w:r>
-        <w:commentReference w:id="2"/>
+        <w:t xml:space="preserve">. For each iteration of the pipeline, we report the WHO and NCIT standardized terms for each tumor identified in the </w:t>
+      </w:r>
+      <w:r>
+        <w:rPr>
+          <w:sz w:val="24"/>
+          <w:szCs w:val="24"/>
+          <w:rtl w:val="0"/>
+        </w:rPr>
+        <w:t xml:space="preserve">CT registry</w:t>
+      </w:r>
+      <w:r>
+        <w:rPr>
+          <w:sz w:val="26"/>
+          <w:szCs w:val="26"/>
+          <w:highlight w:val="white"/>
+          <w:rtl w:val="0"/>
+        </w:rPr>
+        <w:t xml:space="preserve"> </w:t>
       </w:r>
       <w:r>
         <w:rPr>
@@ -15681,19 +15107,17 @@
           <w:highlight w:val="white"/>
           <w:rtl w:val="0"/>
         </w:rPr>
-        <w:t xml:space="preserve">. For each iteration of the pipeline</w:t>
-      </w:r>
-      <w:ins w:author="Katherine Beigel" w:id="26" w:date="2024-09-13T21:16:25Z">
-        <w:r>
-          <w:rPr>
-            <w:sz w:val="24"/>
-            <w:szCs w:val="24"/>
-            <w:highlight w:val="white"/>
-            <w:rtl w:val="0"/>
-          </w:rPr>
-          <w:t xml:space="preserve">,</w:t>
-        </w:r>
-      </w:ins>
+        <w:t xml:space="preserve">in the following supplementary files: </w:t>
+      </w:r>
+      <w:r>
+        <w:rPr>
+          <w:sz w:val="24"/>
+          <w:szCs w:val="24"/>
+          <w:highlight w:val="yellow"/>
+          <w:rtl w:val="0"/>
+        </w:rPr>
+        <w:t xml:space="preserve">Supplementary File XX</w:t>
+      </w:r>
       <w:r>
         <w:rPr>
           <w:sz w:val="24"/>
@@ -15703,17 +15127,6 @@
         </w:rPr>
         <w:t xml:space="preserve"> </w:t>
       </w:r>
-      <w:del w:author="Katherine Beigel" w:id="27" w:date="2024-09-13T21:16:23Z">
-        <w:r>
-          <w:rPr>
-            <w:sz w:val="24"/>
-            <w:szCs w:val="24"/>
-            <w:highlight w:val="white"/>
-            <w:rtl w:val="0"/>
-          </w:rPr>
-          <w:delText xml:space="preserve">based on the version of the WHO database used </w:delText>
-        </w:r>
-      </w:del>
       <w:r>
         <w:rPr>
           <w:sz w:val="24"/>
@@ -15721,24 +15134,16 @@
           <w:highlight w:val="white"/>
           <w:rtl w:val="0"/>
         </w:rPr>
-        <w:t xml:space="preserve">we report the WHO and NCIT standardized terms for each tumor identified in the </w:t>
+        <w:t xml:space="preserve">, </w:t>
       </w:r>
       <w:r>
         <w:rPr>
           <w:sz w:val="24"/>
           <w:szCs w:val="24"/>
-          <w:rtl w:val="0"/>
-        </w:rPr>
-        <w:t xml:space="preserve">CT registry</w:t>
-      </w:r>
-      <w:r>
-        <w:rPr>
-          <w:sz w:val="26"/>
-          <w:szCs w:val="26"/>
-          <w:highlight w:val="white"/>
-          <w:rtl w:val="0"/>
-        </w:rPr>
-        <w:t xml:space="preserve"> </w:t>
+          <w:highlight w:val="yellow"/>
+          <w:rtl w:val="0"/>
+        </w:rPr>
+        <w:t xml:space="preserve">Supplementary File XX</w:t>
       </w:r>
       <w:r>
         <w:rPr>
@@ -15747,138 +15152,62 @@
           <w:highlight w:val="white"/>
           <w:rtl w:val="0"/>
         </w:rPr>
-        <w:t xml:space="preserve">in the following supplementary files:</w:t>
-      </w:r>
-      <w:ins w:author="Katherine Beigel" w:id="28" w:date="2024-09-13T21:16:40Z">
-        <w:r>
-          <w:rPr>
-            <w:sz w:val="24"/>
-            <w:szCs w:val="24"/>
-            <w:highlight w:val="white"/>
-            <w:rtl w:val="0"/>
-          </w:rPr>
-          <w:t xml:space="preserve"> </w:t>
-        </w:r>
-        <w:commentRangeStart w:id="3"/>
-        <w:r>
-          <w:rPr>
-            <w:sz w:val="24"/>
-            <w:szCs w:val="24"/>
-            <w:highlight w:val="white"/>
-            <w:rtl w:val="0"/>
-          </w:rPr>
-          <w:t xml:space="preserve">Supplementary File XX</w:t>
-        </w:r>
-        <w:r>
-          <w:rPr>
-            <w:sz w:val="24"/>
-            <w:szCs w:val="24"/>
-            <w:highlight w:val="white"/>
-            <w:rtl w:val="0"/>
-          </w:rPr>
-          <w:t xml:space="preserve"> </w:t>
-        </w:r>
-        <w:commentRangeEnd w:id="3"/>
-        <w:r>
-          <w:commentReference w:id="3"/>
-        </w:r>
-        <w:r>
-          <w:rPr>
-            <w:sz w:val="24"/>
-            <w:szCs w:val="24"/>
-            <w:highlight w:val="white"/>
-            <w:rtl w:val="0"/>
-          </w:rPr>
-          <w:t xml:space="preserve">, </w:t>
-        </w:r>
-        <w:commentRangeStart w:id="4"/>
-        <w:r>
-          <w:rPr>
-            <w:sz w:val="24"/>
-            <w:szCs w:val="24"/>
-            <w:highlight w:val="white"/>
-            <w:rtl w:val="0"/>
-          </w:rPr>
-          <w:t xml:space="preserve">Supplementary File XX</w:t>
-        </w:r>
-        <w:r>
-          <w:rPr>
-            <w:sz w:val="24"/>
-            <w:szCs w:val="24"/>
-            <w:highlight w:val="white"/>
-            <w:rtl w:val="0"/>
-          </w:rPr>
-          <w:t xml:space="preserve"> </w:t>
-        </w:r>
-        <w:commentRangeEnd w:id="4"/>
-        <w:r>
-          <w:commentReference w:id="4"/>
-        </w:r>
-        <w:r>
-          <w:rPr>
-            <w:sz w:val="24"/>
-            <w:szCs w:val="24"/>
-            <w:highlight w:val="white"/>
-            <w:rtl w:val="0"/>
-          </w:rPr>
-          <w:t xml:space="preserve">, </w:t>
-        </w:r>
-        <w:commentRangeStart w:id="5"/>
-        <w:r>
-          <w:rPr>
-            <w:sz w:val="24"/>
-            <w:szCs w:val="24"/>
-            <w:highlight w:val="white"/>
-            <w:rtl w:val="0"/>
-          </w:rPr>
-          <w:t xml:space="preserve">Supplementary File XX</w:t>
-        </w:r>
-        <w:commentRangeEnd w:id="5"/>
-        <w:r>
-          <w:commentReference w:id="5"/>
-        </w:r>
-        <w:r>
-          <w:rPr>
-            <w:sz w:val="24"/>
-            <w:szCs w:val="24"/>
-            <w:highlight w:val="white"/>
-            <w:rtl w:val="0"/>
-          </w:rPr>
-          <w:t xml:space="preserve">, </w:t>
-        </w:r>
-        <w:commentRangeStart w:id="6"/>
-        <w:r>
-          <w:rPr>
-            <w:sz w:val="24"/>
-            <w:szCs w:val="24"/>
-            <w:highlight w:val="white"/>
-            <w:rtl w:val="0"/>
-          </w:rPr>
-          <w:t xml:space="preserve">Supplementary File XX</w:t>
-        </w:r>
-        <w:r>
-          <w:rPr>
-            <w:sz w:val="24"/>
-            <w:szCs w:val="24"/>
-            <w:highlight w:val="white"/>
-            <w:rtl w:val="0"/>
-          </w:rPr>
-          <w:t xml:space="preserve"> </w:t>
-        </w:r>
-        <w:commentRangeEnd w:id="6"/>
-        <w:r>
-          <w:commentReference w:id="6"/>
-        </w:r>
-        <w:r>
-          <w:rPr>
-            <w:sz w:val="24"/>
-            <w:szCs w:val="24"/>
-            <w:highlight w:val="white"/>
-            <w:rtl w:val="0"/>
-          </w:rPr>
-          <w:t xml:space="preserve">.</w:t>
-        </w:r>
-      </w:ins>
+        <w:t xml:space="preserve"> </w:t>
+      </w:r>
+      <w:r>
+        <w:rPr>
+          <w:sz w:val="24"/>
+          <w:szCs w:val="24"/>
+          <w:highlight w:val="white"/>
+          <w:rtl w:val="0"/>
+        </w:rPr>
+        <w:t xml:space="preserve">, </w:t>
+      </w:r>
+      <w:r>
+        <w:rPr>
+          <w:sz w:val="24"/>
+          <w:szCs w:val="24"/>
+          <w:highlight w:val="yellow"/>
+          <w:rtl w:val="0"/>
+        </w:rPr>
+        <w:t xml:space="preserve">Supplementary File XX</w:t>
+      </w:r>
+      <w:r>
+        <w:rPr>
+          <w:sz w:val="24"/>
+          <w:szCs w:val="24"/>
+          <w:highlight w:val="yellow"/>
+          <w:rtl w:val="0"/>
+        </w:rPr>
+        <w:t xml:space="preserve">, </w:t>
+      </w:r>
+      <w:r>
+        <w:rPr>
+          <w:sz w:val="24"/>
+          <w:szCs w:val="24"/>
+          <w:highlight w:val="yellow"/>
+          <w:rtl w:val="0"/>
+        </w:rPr>
+        <w:t xml:space="preserve">Supplementary File XX</w:t>
+      </w:r>
+      <w:r>
+        <w:rPr>
+          <w:sz w:val="24"/>
+          <w:szCs w:val="24"/>
+          <w:highlight w:val="white"/>
+          <w:rtl w:val="0"/>
+        </w:rPr>
+        <w:t xml:space="preserve"> </w:t>
+      </w:r>
+      <w:r>
+        <w:rPr>
+          <w:sz w:val="24"/>
+          <w:szCs w:val="24"/>
+          <w:highlight w:val="white"/>
+          <w:rtl w:val="0"/>
+        </w:rPr>
+        <w:t xml:space="preserve">.</w:t>
+      </w:r>
       <w:r>
         <w:rPr>
           <w:sz w:val="24"/>
@@ -16016,19 +15345,22 @@
           <w:highlight w:val="white"/>
           <w:rtl w:val="0"/>
         </w:rPr>
-        <w:t xml:space="preserve"> and standardize them with respect to the WHO and NCIT database</w:t>
-      </w:r>
-      <w:ins w:author="Katherine Beigel" w:id="29" w:date="2024-09-13T21:17:31Z">
-        <w:r>
-          <w:rPr>
-            <w:sz w:val="24"/>
-            <w:szCs w:val="24"/>
-            <w:highlight w:val="white"/>
-            <w:rtl w:val="0"/>
-          </w:rPr>
-          <w:t xml:space="preserve">s</w:t>
-        </w:r>
-      </w:ins>
+        <w:t xml:space="preserve"> and standardize them with respect to the WHO and NCIT databases. To this end,  we built a tumor extraction pipeline to extract tumors from the</w:t>
+      </w:r>
+      <w:r>
+        <w:rPr>
+          <w:rtl w:val="0"/>
+        </w:rPr>
+        <w:t xml:space="preserve"> </w:t>
+      </w:r>
+      <w:r>
+        <w:rPr>
+          <w:sz w:val="24"/>
+          <w:szCs w:val="24"/>
+          <w:rtl w:val="0"/>
+        </w:rPr>
+        <w:t xml:space="preserve">CT registry</w:t>
+      </w:r>
       <w:r>
         <w:rPr>
           <w:sz w:val="24"/>
@@ -16036,13 +15368,7 @@
           <w:highlight w:val="white"/>
           <w:rtl w:val="0"/>
         </w:rPr>
-        <w:t xml:space="preserve">. To this end,  we built a tumor extraction pipeline to extract tumors from the</w:t>
-      </w:r>
-      <w:r>
-        <w:rPr>
-          <w:rtl w:val="0"/>
-        </w:rPr>
-        <w:t xml:space="preserve"> </w:t>
+        <w:t xml:space="preserve"> and then annotated the tumors as adult and pediatric tumors. We manually validated the diseases that were identified as adult tumors and pediatric tumors, and we assigned a field with a citation that confirmed that the tumor in question is indeed pediatric (Supplementary File S3). In total we identified 13,230 tumors, among which </w:t>
       </w:r>
       <w:r>
         <w:rPr>
@@ -16050,28 +15376,56 @@
           <w:szCs w:val="24"/>
           <w:rtl w:val="0"/>
         </w:rPr>
-        <w:t xml:space="preserve">CT registry</w:t>
-      </w:r>
-      <w:r>
+        <w:t xml:space="preserve">6,324 were pediatric tumors. </w:t>
+      </w:r>
+    </w:p>
+    <w:p>
+      <w:pPr>
+        <w:ind w:left="-540" w:firstLine="0"/>
+        <w:rPr>
+          <w:sz w:val="24"/>
+          <w:szCs w:val="24"/>
+        </w:rPr>
+      </w:pPr>
+      <w:r>
+        <w:rPr>
+          <w:rtl w:val="0"/>
+        </w:rPr>
+      </w:r>
+    </w:p>
+    <w:p>
+      <w:pPr>
+        <w:ind w:left="-540" w:firstLine="0"/>
         <w:rPr>
           <w:sz w:val="24"/>
           <w:szCs w:val="24"/>
           <w:highlight w:val="white"/>
-          <w:rtl w:val="0"/>
-        </w:rPr>
-        <w:t xml:space="preserve"> and then annotated the tumors as adult and pediatric tumors. We manually validated the diseases that were identified as </w:t>
-      </w:r>
-      <w:ins w:author="Katherine Beigel" w:id="30" w:date="2024-09-13T21:18:04Z">
-        <w:r>
-          <w:rPr>
-            <w:sz w:val="24"/>
-            <w:szCs w:val="24"/>
-            <w:highlight w:val="white"/>
-            <w:rtl w:val="0"/>
-          </w:rPr>
-          <w:t xml:space="preserve">adult </w:t>
-        </w:r>
-      </w:ins>
+        </w:rPr>
+      </w:pPr>
+      <w:r>
+        <w:rPr>
+          <w:sz w:val="24"/>
+          <w:szCs w:val="24"/>
+          <w:rtl w:val="0"/>
+        </w:rPr>
+        <w:t xml:space="preserve">We standardized the tumors identified from the</w:t>
+      </w:r>
+      <w:r>
+        <w:rPr>
+          <w:sz w:val="26"/>
+          <w:szCs w:val="26"/>
+          <w:rtl w:val="0"/>
+        </w:rPr>
+        <w:t xml:space="preserve"> </w:t>
+      </w:r>
+      <w:r>
+        <w:rPr>
+          <w:sz w:val="24"/>
+          <w:szCs w:val="24"/>
+          <w:rtl w:val="0"/>
+        </w:rPr>
+        <w:t xml:space="preserve">CT registry with respect to both the WHO and NCIT databases. Because theWHO database is considered the gold standard for tumor nomenclature, we evaluated our standardization methods against only the WHO database. </w:t>
+      </w:r>
       <w:r>
         <w:rPr>
           <w:sz w:val="24"/>
@@ -16079,19 +15433,34 @@
           <w:highlight w:val="white"/>
           <w:rtl w:val="0"/>
         </w:rPr>
-        <w:t xml:space="preserve">tumors and pediatric tumors</w:t>
-      </w:r>
-      <w:ins w:author="Katherine Beigel" w:id="31" w:date="2024-09-13T21:18:14Z">
-        <w:r>
-          <w:rPr>
-            <w:sz w:val="24"/>
-            <w:szCs w:val="24"/>
-            <w:highlight w:val="white"/>
-            <w:rtl w:val="0"/>
-          </w:rPr>
-          <w:t xml:space="preserve">,</w:t>
-        </w:r>
-      </w:ins>
+        <w:t xml:space="preserve">The standardization methods we used were based on text-matching (edit distances) techniques and text-embedding techniques. To evaluate the performance of these techniques, we drew 1,600 tumor terms arbitrarily from the tumors listed in the</w:t>
+      </w:r>
+      <w:r>
+        <w:rPr>
+          <w:sz w:val="26"/>
+          <w:szCs w:val="26"/>
+          <w:highlight w:val="white"/>
+          <w:rtl w:val="0"/>
+        </w:rPr>
+        <w:t xml:space="preserve"> </w:t>
+      </w:r>
+      <w:r>
+        <w:rPr>
+          <w:sz w:val="24"/>
+          <w:szCs w:val="24"/>
+          <w:rtl w:val="0"/>
+        </w:rPr>
+        <w:t xml:space="preserve">CT registry</w:t>
+      </w:r>
+      <w:r>
+        <w:rPr>
+          <w:sz w:val="26"/>
+          <w:szCs w:val="26"/>
+          <w:highlight w:val="white"/>
+          <w:rtl w:val="0"/>
+        </w:rPr>
+        <w:t xml:space="preserve"> </w:t>
+      </w:r>
       <w:r>
         <w:rPr>
           <w:sz w:val="24"/>
@@ -16099,19 +15468,8 @@
           <w:highlight w:val="white"/>
           <w:rtl w:val="0"/>
         </w:rPr>
-        <w:t xml:space="preserve"> and </w:t>
-      </w:r>
-      <w:ins w:author="Katherine Beigel" w:id="32" w:date="2024-09-13T21:18:16Z">
-        <w:r>
-          <w:rPr>
-            <w:sz w:val="24"/>
-            <w:szCs w:val="24"/>
-            <w:highlight w:val="white"/>
-            <w:rtl w:val="0"/>
-          </w:rPr>
-          <w:t xml:space="preserve">we </w:t>
-        </w:r>
-      </w:ins>
+        <w:t xml:space="preserve">and standardized them according to the variation of the WHO database that was in that iteration of the pipeline </w:t>
+      </w:r>
       <w:r>
         <w:rPr>
           <w:sz w:val="24"/>
@@ -16119,30 +15477,8 @@
           <w:highlight w:val="white"/>
           <w:rtl w:val="0"/>
         </w:rPr>
-        <w:t xml:space="preserve">assigned a field with a citation that confirmed that the tumor in question is indeed pediatric (</w:t>
-      </w:r>
-      <w:ins w:author="Katherine Beigel" w:id="33" w:date="2024-09-13T21:18:23Z">
-        <w:r>
-          <w:rPr>
-            <w:sz w:val="24"/>
-            <w:szCs w:val="24"/>
-            <w:highlight w:val="white"/>
-            <w:rtl w:val="0"/>
-          </w:rPr>
-          <w:t xml:space="preserve">S</w:t>
-        </w:r>
-      </w:ins>
-      <w:del w:author="Katherine Beigel" w:id="33" w:date="2024-09-13T21:18:23Z">
-        <w:r>
-          <w:rPr>
-            <w:sz w:val="24"/>
-            <w:szCs w:val="24"/>
-            <w:highlight w:val="white"/>
-            <w:rtl w:val="0"/>
-          </w:rPr>
-          <w:delText xml:space="preserve">s</w:delText>
-        </w:r>
-      </w:del>
+        <w:t xml:space="preserve">(either the “WHO database 5th Edition” which included only the 5th edition of the database, or the “WHO database All Editions” which included the 3rd, 4th, and 5th editions of the database)</w:t>
+      </w:r>
       <w:r>
         <w:rPr>
           <w:sz w:val="24"/>
@@ -16150,30 +15486,8 @@
           <w:highlight w:val="white"/>
           <w:rtl w:val="0"/>
         </w:rPr>
-        <w:t xml:space="preserve">upplementary </w:t>
-      </w:r>
-      <w:ins w:author="Katherine Beigel" w:id="34" w:date="2024-09-13T21:18:25Z">
-        <w:r>
-          <w:rPr>
-            <w:sz w:val="24"/>
-            <w:szCs w:val="24"/>
-            <w:highlight w:val="white"/>
-            <w:rtl w:val="0"/>
-          </w:rPr>
-          <w:t xml:space="preserve">F</w:t>
-        </w:r>
-      </w:ins>
-      <w:del w:author="Katherine Beigel" w:id="34" w:date="2024-09-13T21:18:25Z">
-        <w:r>
-          <w:rPr>
-            <w:sz w:val="24"/>
-            <w:szCs w:val="24"/>
-            <w:highlight w:val="white"/>
-            <w:rtl w:val="0"/>
-          </w:rPr>
-          <w:delText xml:space="preserve">f</w:delText>
-        </w:r>
-      </w:del>
+        <w:t xml:space="preserve">. We observed that when we used all the editions of the WHO database, we were able to </w:t>
+      </w:r>
       <w:r>
         <w:rPr>
           <w:sz w:val="24"/>
@@ -16181,19 +15495,8 @@
           <w:highlight w:val="white"/>
           <w:rtl w:val="0"/>
         </w:rPr>
-        <w:t xml:space="preserve">ile S3). In total we identified 13,230 tumors</w:t>
-      </w:r>
-      <w:ins w:author="Katherine Beigel" w:id="35" w:date="2024-09-13T21:18:35Z">
-        <w:r>
-          <w:rPr>
-            <w:sz w:val="24"/>
-            <w:szCs w:val="24"/>
-            <w:highlight w:val="white"/>
-            <w:rtl w:val="0"/>
-          </w:rPr>
-          <w:t xml:space="preserve">,</w:t>
-        </w:r>
-      </w:ins>
+        <w:t xml:space="preserve">manually</w:t>
+      </w:r>
       <w:r>
         <w:rPr>
           <w:sz w:val="24"/>
@@ -16201,7 +15504,7 @@
           <w:highlight w:val="white"/>
           <w:rtl w:val="0"/>
         </w:rPr>
-        <w:t xml:space="preserve"> among which </w:t>
+        <w:t xml:space="preserve"> annotate (ground truth) more of the tumor terms in the </w:t>
       </w:r>
       <w:r>
         <w:rPr>
@@ -16209,157 +15512,16 @@
           <w:szCs w:val="24"/>
           <w:rtl w:val="0"/>
         </w:rPr>
-        <w:t xml:space="preserve">6</w:t>
-      </w:r>
-      <w:ins w:author="Katherine Beigel" w:id="36" w:date="2024-09-13T21:18:32Z">
-        <w:r>
-          <w:rPr>
-            <w:sz w:val="24"/>
-            <w:szCs w:val="24"/>
-            <w:rtl w:val="0"/>
-          </w:rPr>
-          <w:t xml:space="preserve">,</w:t>
-        </w:r>
-      </w:ins>
-      <w:r>
-        <w:rPr>
-          <w:sz w:val="24"/>
-          <w:szCs w:val="24"/>
-          <w:rtl w:val="0"/>
-        </w:rPr>
-        <w:t xml:space="preserve">324 were pediatric tumors. </w:t>
-      </w:r>
-    </w:p>
-    <w:p>
-      <w:pPr>
-        <w:ind w:left="-540" w:firstLine="0"/>
-        <w:rPr>
-          <w:sz w:val="24"/>
-          <w:szCs w:val="24"/>
-        </w:rPr>
-      </w:pPr>
-      <w:r>
-        <w:rPr>
-          <w:rtl w:val="0"/>
-        </w:rPr>
-      </w:r>
-    </w:p>
-    <w:p>
-      <w:pPr>
-        <w:ind w:left="-540" w:firstLine="0"/>
+        <w:t xml:space="preserve">CT registry</w:t>
+      </w:r>
+      <w:r>
         <w:rPr>
           <w:sz w:val="24"/>
           <w:szCs w:val="24"/>
           <w:highlight w:val="white"/>
-        </w:rPr>
-      </w:pPr>
-      <w:r>
-        <w:rPr>
-          <w:sz w:val="24"/>
-          <w:szCs w:val="24"/>
-          <w:rtl w:val="0"/>
-        </w:rPr>
-        <w:t xml:space="preserve">We standardized the tumors identified from the</w:t>
-      </w:r>
-      <w:r>
-        <w:rPr>
-          <w:sz w:val="26"/>
-          <w:szCs w:val="26"/>
-          <w:rtl w:val="0"/>
-        </w:rPr>
-        <w:t xml:space="preserve"> </w:t>
-      </w:r>
-      <w:r>
-        <w:rPr>
-          <w:sz w:val="24"/>
-          <w:szCs w:val="24"/>
-          <w:rtl w:val="0"/>
-        </w:rPr>
-        <w:t xml:space="preserve">CT registry with respect to both the WHO and NCIT databases.</w:t>
-      </w:r>
-      <w:ins w:author="Katherine Beigel" w:id="37" w:date="2024-09-13T21:19:26Z">
-        <w:r>
-          <w:rPr>
-            <w:sz w:val="24"/>
-            <w:szCs w:val="24"/>
-            <w:rtl w:val="0"/>
-          </w:rPr>
-          <w:t xml:space="preserve"> Because the</w:t>
-        </w:r>
-      </w:ins>
-      <w:del w:author="Katherine Beigel" w:id="37" w:date="2024-09-13T21:19:26Z">
-        <w:r>
-          <w:rPr>
-            <w:sz w:val="24"/>
-            <w:szCs w:val="24"/>
-            <w:rtl w:val="0"/>
-          </w:rPr>
-          <w:delText xml:space="preserve"> However, the </w:delText>
-        </w:r>
-      </w:del>
-      <w:r>
-        <w:rPr>
-          <w:sz w:val="24"/>
-          <w:szCs w:val="24"/>
-          <w:rtl w:val="0"/>
-        </w:rPr>
-        <w:t xml:space="preserve">WHO database is considered the gold standard for tumor nomenclature</w:t>
-      </w:r>
-      <w:ins w:author="Katherine Beigel" w:id="38" w:date="2024-09-13T21:19:34Z">
-        <w:r>
-          <w:rPr>
-            <w:sz w:val="24"/>
-            <w:szCs w:val="24"/>
-            <w:rtl w:val="0"/>
-          </w:rPr>
-          <w:t xml:space="preserve">, </w:t>
-        </w:r>
-      </w:ins>
-      <w:del w:author="Katherine Beigel" w:id="38" w:date="2024-09-13T21:19:34Z">
-        <w:r>
-          <w:rPr>
-            <w:sz w:val="24"/>
-            <w:szCs w:val="24"/>
-            <w:rtl w:val="0"/>
-          </w:rPr>
-          <w:delText xml:space="preserve"> which is why </w:delText>
-        </w:r>
-      </w:del>
-      <w:r>
-        <w:rPr>
-          <w:sz w:val="24"/>
-          <w:szCs w:val="24"/>
-          <w:rtl w:val="0"/>
-        </w:rPr>
-        <w:t xml:space="preserve">we </w:t>
-      </w:r>
-      <w:ins w:author="Katherine Beigel" w:id="39" w:date="2024-09-13T21:19:48Z">
-        <w:r>
-          <w:rPr>
-            <w:sz w:val="24"/>
-            <w:szCs w:val="24"/>
-            <w:rtl w:val="0"/>
-          </w:rPr>
-          <w:t xml:space="preserve">evaluated our standardization methods against only the WHO database</w:t>
-        </w:r>
-      </w:ins>
-      <w:del w:author="Katherine Beigel" w:id="39" w:date="2024-09-13T21:19:48Z">
-        <w:r>
-          <w:rPr>
-            <w:sz w:val="24"/>
-            <w:szCs w:val="24"/>
-            <w:rtl w:val="0"/>
-          </w:rPr>
-          <w:delText xml:space="preserve">limited the testing of the accuracy of each standardization method against the WHO database only</w:delText>
-        </w:r>
-      </w:del>
-      <w:r>
-        <w:rPr>
-          <w:sz w:val="24"/>
-          <w:szCs w:val="24"/>
-          <w:rtl w:val="0"/>
-        </w:rPr>
-        <w:t xml:space="preserve">. </w:t>
+          <w:rtl w:val="0"/>
+        </w:rPr>
+        <w:t xml:space="preserve"> because the </w:t>
       </w:r>
       <w:r>
         <w:rPr>
@@ -16368,19 +15530,8 @@
           <w:highlight w:val="white"/>
           <w:rtl w:val="0"/>
         </w:rPr>
-        <w:t xml:space="preserve">The standardization methods </w:t>
-      </w:r>
-      <w:ins w:author="Katherine Beigel" w:id="40" w:date="2024-09-13T21:20:16Z">
-        <w:r>
-          <w:rPr>
-            <w:sz w:val="24"/>
-            <w:szCs w:val="24"/>
-            <w:highlight w:val="white"/>
-            <w:rtl w:val="0"/>
-          </w:rPr>
-          <w:t xml:space="preserve">we used </w:t>
-        </w:r>
-      </w:ins>
+        <w:t xml:space="preserve">5th edition of the WHO database has fewer terms compared to all three editions of the WHO database combined. In general, the text-embedding based methods were more accurate than text-matching based methods, which we attribute to the fact that </w:t>
+      </w:r>
       <w:r>
         <w:rPr>
           <w:sz w:val="24"/>
@@ -16388,30 +15539,8 @@
           <w:highlight w:val="white"/>
           <w:rtl w:val="0"/>
         </w:rPr>
-        <w:t xml:space="preserve">were based on text</w:t>
-      </w:r>
-      <w:ins w:author="Katherine Beigel" w:id="41" w:date="2024-09-13T21:20:20Z">
-        <w:r>
-          <w:rPr>
-            <w:sz w:val="24"/>
-            <w:szCs w:val="24"/>
-            <w:highlight w:val="white"/>
-            <w:rtl w:val="0"/>
-          </w:rPr>
-          <w:t xml:space="preserve">-</w:t>
-        </w:r>
-      </w:ins>
-      <w:del w:author="Katherine Beigel" w:id="41" w:date="2024-09-13T21:20:20Z">
-        <w:r>
-          <w:rPr>
-            <w:sz w:val="24"/>
-            <w:szCs w:val="24"/>
-            <w:highlight w:val="white"/>
-            <w:rtl w:val="0"/>
-          </w:rPr>
-          <w:delText xml:space="preserve"> </w:delText>
-        </w:r>
-      </w:del>
+        <w:t xml:space="preserve">text-matching techniques are based on edit-distances and can only evaluate syntactical differences between text, whereas text-</w:t>
+      </w:r>
       <w:r>
         <w:rPr>
           <w:sz w:val="24"/>
@@ -16419,81 +15548,33 @@
           <w:highlight w:val="white"/>
           <w:rtl w:val="0"/>
         </w:rPr>
-        <w:t xml:space="preserve">matching (edit distances) techniques and text-embedding techniques. To evaluate the performance of these techniques, we drew 1</w:t>
-      </w:r>
-      <w:ins w:author="Katherine Beigel" w:id="42" w:date="2024-09-13T21:22:45Z">
-        <w:r>
-          <w:rPr>
-            <w:sz w:val="24"/>
-            <w:szCs w:val="24"/>
-            <w:highlight w:val="white"/>
-            <w:rtl w:val="0"/>
-          </w:rPr>
-          <w:t xml:space="preserve">,</w:t>
-        </w:r>
-      </w:ins>
-      <w:r>
+        <w:t xml:space="preserve">embeddings are able to capture the semantic and contextual meaning of text and map similar texts close to each other in the embedding space. </w:t>
+      </w:r>
+    </w:p>
+    <w:p>
+      <w:pPr>
+        <w:ind w:left="-540" w:firstLine="0"/>
         <w:rPr>
           <w:sz w:val="24"/>
           <w:szCs w:val="24"/>
           <w:highlight w:val="white"/>
-          <w:rtl w:val="0"/>
-        </w:rPr>
-        <w:t xml:space="preserve">600 </w:t>
-      </w:r>
-      <w:ins w:author="Katherine Beigel" w:id="43" w:date="2024-09-13T21:22:51Z">
-        <w:r>
-          <w:rPr>
-            <w:sz w:val="24"/>
-            <w:szCs w:val="24"/>
-            <w:highlight w:val="white"/>
-            <w:rtl w:val="0"/>
-          </w:rPr>
-          <w:t xml:space="preserve">tumor terms</w:t>
-        </w:r>
-      </w:ins>
-      <w:del w:author="Katherine Beigel" w:id="43" w:date="2024-09-13T21:22:51Z">
-        <w:r>
-          <w:rPr>
-            <w:sz w:val="24"/>
-            <w:szCs w:val="24"/>
-            <w:highlight w:val="white"/>
-            <w:rtl w:val="0"/>
-          </w:rPr>
-          <w:delText xml:space="preserve">samples</w:delText>
-        </w:r>
-      </w:del>
-      <w:r>
+        </w:rPr>
+      </w:pPr>
+      <w:r>
+        <w:rPr>
+          <w:rtl w:val="0"/>
+        </w:rPr>
+      </w:r>
+    </w:p>
+    <w:p>
+      <w:pPr>
+        <w:ind w:left="-540" w:firstLine="0"/>
         <w:rPr>
           <w:sz w:val="24"/>
           <w:szCs w:val="24"/>
           <w:highlight w:val="white"/>
-          <w:rtl w:val="0"/>
-        </w:rPr>
-        <w:t xml:space="preserve"> arbitrarily from the tumors </w:t>
-      </w:r>
-      <w:ins w:author="Katherine Beigel" w:id="44" w:date="2024-09-13T21:22:57Z">
-        <w:r>
-          <w:rPr>
-            <w:sz w:val="24"/>
-            <w:szCs w:val="24"/>
-            <w:highlight w:val="white"/>
-            <w:rtl w:val="0"/>
-          </w:rPr>
-          <w:t xml:space="preserve">listed</w:t>
-        </w:r>
-      </w:ins>
-      <w:del w:author="Katherine Beigel" w:id="44" w:date="2024-09-13T21:22:57Z">
-        <w:r>
-          <w:rPr>
-            <w:sz w:val="24"/>
-            <w:szCs w:val="24"/>
-            <w:highlight w:val="white"/>
-            <w:rtl w:val="0"/>
-          </w:rPr>
-          <w:delText xml:space="preserve">identified</w:delText>
-        </w:r>
-      </w:del>
+        </w:rPr>
+      </w:pPr>
       <w:r>
         <w:rPr>
           <w:sz w:val="24"/>
@@ -16501,7 +15582,81 @@
           <w:highlight w:val="white"/>
           <w:rtl w:val="0"/>
         </w:rPr>
-        <w:t xml:space="preserve"> in the</w:t>
+        <w:t xml:space="preserve">We generated the text embeddings from OpenAI’s LLM:</w:t>
+      </w:r>
+      <w:r>
+        <w:rPr>
+          <w:sz w:val="24"/>
+          <w:szCs w:val="24"/>
+          <w:rtl w:val="0"/>
+        </w:rPr>
+        <w:t xml:space="preserve">text-embedding-ada-002 (ADA002) and text-embedding-3-large (LTE-3). </w:t>
+      </w:r>
+      <w:r>
+        <w:rPr>
+          <w:sz w:val="24"/>
+          <w:szCs w:val="24"/>
+          <w:rtl w:val="0"/>
+        </w:rPr>
+        <w:t xml:space="preserve">We observed that the LTE-3 based methods performed better than the ADA002 methods, with the exception ofLTE-3+K-means, which slightly underperformed compared to ADA002+Euclidean Dist and ADA002+ AP when standardized against all the editions of the WHO database. Irrespective of the variation of the WHO database that was considered in the pipeline, LTE-3 + Euclidean Dist achieved the highest accuracy followed by LTE-3 + AP.  LTE-3 + Euclidean Dist standardizes the clinical trials tumor by identifying and assigning the WHO database term that is closest in terms of Euclidean distance in the LTE-3 embedding space. Compared to the LTE-3 +AP method, the LTE-3 +Euclidean Dist is a simpler and faster technique that does not require additional steps such as clustering, cluster size analysis and outlier detection. </w:t>
+      </w:r>
+      <w:r>
+        <w:rPr>
+          <w:sz w:val="24"/>
+          <w:szCs w:val="24"/>
+          <w:highlight w:val="white"/>
+          <w:rtl w:val="0"/>
+        </w:rPr>
+        <w:t xml:space="preserve"> </w:t>
+      </w:r>
+    </w:p>
+    <w:p>
+      <w:pPr>
+        <w:ind w:left="-540" w:firstLine="0"/>
+        <w:rPr>
+          <w:sz w:val="24"/>
+          <w:szCs w:val="24"/>
+          <w:highlight w:val="white"/>
+        </w:rPr>
+      </w:pPr>
+      <w:r>
+        <w:rPr>
+          <w:rtl w:val="0"/>
+        </w:rPr>
+      </w:r>
+    </w:p>
+    <w:p>
+      <w:pPr>
+        <w:ind w:left="-540" w:firstLine="0"/>
+        <w:rPr>
+          <w:sz w:val="24"/>
+          <w:szCs w:val="24"/>
+          <w:highlight w:val="white"/>
+        </w:rPr>
+      </w:pPr>
+      <w:r>
+        <w:rPr>
+          <w:rtl w:val="0"/>
+        </w:rPr>
+      </w:r>
+    </w:p>
+    <w:p>
+      <w:pPr>
+        <w:ind w:left="-540" w:firstLine="0"/>
+        <w:rPr>
+          <w:sz w:val="24"/>
+          <w:szCs w:val="24"/>
+          <w:highlight w:val="white"/>
+        </w:rPr>
+      </w:pPr>
+      <w:r>
+        <w:rPr>
+          <w:sz w:val="24"/>
+          <w:szCs w:val="24"/>
+          <w:highlight w:val="white"/>
+          <w:rtl w:val="0"/>
+        </w:rPr>
+        <w:t xml:space="preserve">As more samples from the</w:t>
       </w:r>
       <w:r>
         <w:rPr>
@@ -16536,50 +15691,18 @@
           <w:highlight w:val="white"/>
           <w:rtl w:val="0"/>
         </w:rPr>
-        <w:t xml:space="preserve">and standardized them according to the </w:t>
-      </w:r>
-      <w:ins w:author="Katherine Beigel" w:id="45" w:date="2024-09-13T21:21:16Z">
-        <w:r>
-          <w:rPr>
-            <w:sz w:val="24"/>
-            <w:szCs w:val="24"/>
-            <w:highlight w:val="white"/>
-            <w:rtl w:val="0"/>
-          </w:rPr>
-          <w:t xml:space="preserve">variation</w:t>
-        </w:r>
-      </w:ins>
-      <w:del w:author="Katherine Beigel" w:id="45" w:date="2024-09-13T21:21:16Z">
-        <w:r>
-          <w:rPr>
-            <w:sz w:val="24"/>
-            <w:szCs w:val="24"/>
-            <w:highlight w:val="white"/>
-            <w:rtl w:val="0"/>
-          </w:rPr>
-          <w:delText xml:space="preserve">edition</w:delText>
-        </w:r>
-      </w:del>
-      <w:r>
+        <w:t xml:space="preserve">are annotated with their respective ground truth, the performance accuracies of each method will merge towards their true accuracies. </w:t>
+      </w:r>
+    </w:p>
+    <w:p>
+      <w:pPr>
+        <w:ind w:left="-540" w:firstLine="0"/>
         <w:rPr>
           <w:sz w:val="24"/>
           <w:szCs w:val="24"/>
           <w:highlight w:val="white"/>
-          <w:rtl w:val="0"/>
-        </w:rPr>
-        <w:t xml:space="preserve"> of </w:t>
-      </w:r>
-      <w:ins w:author="Katherine Beigel" w:id="46" w:date="2024-09-13T21:21:20Z">
-        <w:r>
-          <w:rPr>
-            <w:sz w:val="24"/>
-            <w:szCs w:val="24"/>
-            <w:highlight w:val="white"/>
-            <w:rtl w:val="0"/>
-          </w:rPr>
-          <w:t xml:space="preserve">the </w:t>
-        </w:r>
-      </w:ins>
+        </w:rPr>
+      </w:pPr>
       <w:r>
         <w:rPr>
           <w:sz w:val="24"/>
@@ -16587,30 +15710,25 @@
           <w:highlight w:val="white"/>
           <w:rtl w:val="0"/>
         </w:rPr>
-        <w:t xml:space="preserve">WHO database that was in th</w:t>
-      </w:r>
-      <w:ins w:author="Katherine Beigel" w:id="47" w:date="2024-09-13T21:21:25Z">
-        <w:r>
-          <w:rPr>
-            <w:sz w:val="24"/>
-            <w:szCs w:val="24"/>
-            <w:highlight w:val="white"/>
-            <w:rtl w:val="0"/>
-          </w:rPr>
-          <w:t xml:space="preserve">at iteration of the</w:t>
-        </w:r>
-      </w:ins>
-      <w:del w:author="Katherine Beigel" w:id="47" w:date="2024-09-13T21:21:25Z">
-        <w:r>
-          <w:rPr>
-            <w:sz w:val="24"/>
-            <w:szCs w:val="24"/>
-            <w:highlight w:val="white"/>
-            <w:rtl w:val="0"/>
-          </w:rPr>
-          <w:delText xml:space="preserve">e</w:delText>
-        </w:r>
-      </w:del>
+        <w:t xml:space="preserve">While we expect the accuracy to change, it is clear from our ground truth annotation for the 1,600 clinical tumors that the text-embedding based methods will very likely outperform the text-matching (edit distance) based methods. Expert annotation of the tumors in clinical trials is essential for accurate  performance evaluation of these methods and is a limitation in our study. Furthermore, as the </w:t>
+      </w:r>
+      <w:r>
+        <w:rPr>
+          <w:sz w:val="24"/>
+          <w:szCs w:val="24"/>
+          <w:rtl w:val="0"/>
+        </w:rPr>
+        <w:t xml:space="preserve">CT registry</w:t>
+      </w:r>
+      <w:r>
+        <w:rPr>
+          <w:sz w:val="26"/>
+          <w:szCs w:val="26"/>
+          <w:highlight w:val="white"/>
+          <w:rtl w:val="0"/>
+        </w:rPr>
+        <w:t xml:space="preserve"> </w:t>
+      </w:r>
       <w:r>
         <w:rPr>
           <w:sz w:val="24"/>
@@ -16618,148 +15736,33 @@
           <w:highlight w:val="white"/>
           <w:rtl w:val="0"/>
         </w:rPr>
-        <w:t xml:space="preserve"> pipeline</w:t>
-      </w:r>
-      <w:ins w:author="Katherine Beigel" w:id="48" w:date="2024-09-13T21:21:50Z">
-        <w:r>
-          <w:rPr>
-            <w:sz w:val="24"/>
-            <w:szCs w:val="24"/>
-            <w:highlight w:val="white"/>
-            <w:rtl w:val="0"/>
-          </w:rPr>
-          <w:t xml:space="preserve"> </w:t>
-        </w:r>
-        <w:commentRangeStart w:id="7"/>
-        <w:r>
-          <w:rPr>
-            <w:sz w:val="24"/>
-            <w:szCs w:val="24"/>
-            <w:highlight w:val="white"/>
-            <w:rtl w:val="0"/>
-          </w:rPr>
-          <w:t xml:space="preserve">(either the “WHO database 5th Edition” which included only the 5th edition of the database, or the “WHO database All Editions” which included the 3rd, 4th, and 5th editions of the database)</w:t>
-        </w:r>
-        <w:commentRangeEnd w:id="7"/>
-        <w:r>
-          <w:commentReference w:id="7"/>
-        </w:r>
-        <w:r>
-          <w:rPr>
-            <w:sz w:val="24"/>
-            <w:szCs w:val="24"/>
-            <w:highlight w:val="white"/>
-            <w:rtl w:val="0"/>
-          </w:rPr>
-          <w:t xml:space="preserve">.</w:t>
-        </w:r>
-      </w:ins>
-      <w:del w:author="Katherine Beigel" w:id="48" w:date="2024-09-13T21:21:50Z">
-        <w:r>
-          <w:rPr>
-            <w:sz w:val="24"/>
-            <w:szCs w:val="24"/>
-            <w:highlight w:val="white"/>
-            <w:rtl w:val="0"/>
-          </w:rPr>
-          <w:delText xml:space="preserve"> (</w:delText>
-        </w:r>
-      </w:del>
-      <w:ins w:author="Katherine Beigel" w:id="48" w:date="2024-09-13T21:21:50Z">
-        <w:del w:author="Katherine Beigel" w:id="48" w:date="2024-09-13T21:21:50Z">
-          <w:r>
-            <w:rPr>
-              <w:sz w:val="24"/>
-              <w:szCs w:val="24"/>
-              <w:highlight w:val="white"/>
-              <w:rtl w:val="0"/>
-            </w:rPr>
-            <w:delText xml:space="preserve">either the </w:delText>
-          </w:r>
-        </w:del>
-      </w:ins>
-      <w:del w:author="Katherine Beigel" w:id="48" w:date="2024-09-13T21:21:50Z">
-        <w:r>
-          <w:rPr>
-            <w:sz w:val="24"/>
-            <w:szCs w:val="24"/>
-            <w:highlight w:val="white"/>
-            <w:rtl w:val="0"/>
-          </w:rPr>
-          <w:delText xml:space="preserve">either 5th edition only or all editions (3rd,4th, and 5th editions))</w:delText>
-        </w:r>
-      </w:del>
-      <w:del w:author="Katherine Beigel" w:id="49" w:date="2024-09-13T21:24:23Z">
-        <w:r>
-          <w:rPr>
-            <w:sz w:val="24"/>
-            <w:szCs w:val="24"/>
-            <w:highlight w:val="white"/>
-            <w:rtl w:val="0"/>
-          </w:rPr>
-          <w:delText xml:space="preserve">. </w:delText>
-        </w:r>
-      </w:del>
-      <w:r>
+        <w:t xml:space="preserve">is updated, new tumor names need to be detected and potentially standardized, which will require rerunning the pipeline, identifying the WHO database tumor which is at the closest Euclidean distance (LTE-3 + Euclidean Dist method), and annotating the ground truths for each new tumor entry. In addition to requiring expert annotation of ground truths, there is a computational cost associated with running the pipeline and storing the data, which can become expensive in the long run. Another limiting factor in this study are the embeddings that were generated by OpenAI. If the OpenAI models are updated or discontinued, we will need to switch to other available LLMs that generate embeddings. Furthermore, the LLMs that generate the embeddings for OpenAI are not specifically trained on a medical or tumor corpus, and an LLM which is trained on such a corpus will likely have better performance and will be able to differentiate between the tumors more precisely. </w:t>
+      </w:r>
+    </w:p>
+    <w:p>
+      <w:pPr>
+        <w:ind w:left="-540" w:firstLine="0"/>
         <w:rPr>
           <w:sz w:val="24"/>
           <w:szCs w:val="24"/>
           <w:highlight w:val="white"/>
-          <w:rtl w:val="0"/>
-        </w:rPr>
-        <w:t xml:space="preserve"> We observed that when we </w:t>
-      </w:r>
-      <w:ins w:author="Katherine Beigel" w:id="50" w:date="2024-09-13T21:24:32Z">
-        <w:r>
-          <w:rPr>
-            <w:sz w:val="24"/>
-            <w:szCs w:val="24"/>
-            <w:highlight w:val="white"/>
-            <w:rtl w:val="0"/>
-          </w:rPr>
-          <w:t xml:space="preserve">used</w:t>
-        </w:r>
-      </w:ins>
-      <w:del w:author="Katherine Beigel" w:id="50" w:date="2024-09-13T21:24:32Z">
-        <w:r>
-          <w:rPr>
-            <w:sz w:val="24"/>
-            <w:szCs w:val="24"/>
-            <w:highlight w:val="white"/>
-            <w:rtl w:val="0"/>
-          </w:rPr>
-          <w:delText xml:space="preserve">considered</w:delText>
-        </w:r>
-      </w:del>
-      <w:r>
+        </w:rPr>
+      </w:pPr>
+      <w:r>
+        <w:rPr>
+          <w:rtl w:val="0"/>
+        </w:rPr>
+      </w:r>
+    </w:p>
+    <w:p>
+      <w:pPr>
+        <w:ind w:left="-540" w:firstLine="0"/>
         <w:rPr>
           <w:sz w:val="24"/>
           <w:szCs w:val="24"/>
           <w:highlight w:val="white"/>
-          <w:rtl w:val="0"/>
-        </w:rPr>
-        <w:t xml:space="preserve"> all the editions of the WHO database, we were able to </w:t>
-      </w:r>
-      <w:ins w:author="Katherine Beigel" w:id="51" w:date="2024-09-13T21:24:44Z">
-        <w:r>
-          <w:rPr>
-            <w:sz w:val="24"/>
-            <w:szCs w:val="24"/>
-            <w:highlight w:val="white"/>
-            <w:rtl w:val="0"/>
-          </w:rPr>
-          <w:t xml:space="preserve">manually</w:t>
-        </w:r>
-        <w:r>
-          <w:rPr>
-            <w:sz w:val="24"/>
-            <w:szCs w:val="24"/>
-            <w:highlight w:val="white"/>
-            <w:rtl w:val="0"/>
-          </w:rPr>
-          <w:t xml:space="preserve"> </w:t>
-        </w:r>
-      </w:ins>
+        </w:rPr>
+      </w:pPr>
       <w:r>
         <w:rPr>
           <w:sz w:val="24"/>
@@ -16767,19 +15770,16 @@
           <w:highlight w:val="white"/>
           <w:rtl w:val="0"/>
         </w:rPr>
-        <w:t xml:space="preserve">annotate </w:t>
-      </w:r>
-      <w:ins w:author="Katherine Beigel" w:id="52" w:date="2024-09-13T21:24:47Z">
-        <w:r>
-          <w:rPr>
-            <w:sz w:val="24"/>
-            <w:szCs w:val="24"/>
-            <w:highlight w:val="white"/>
-            <w:rtl w:val="0"/>
-          </w:rPr>
-          <w:t xml:space="preserve">(ground truth) </w:t>
-        </w:r>
-      </w:ins>
+        <w:t xml:space="preserve">The methods explored here provide a basis to extract and standardize the tumors from the </w:t>
+      </w:r>
+      <w:r>
+        <w:rPr>
+          <w:sz w:val="24"/>
+          <w:szCs w:val="24"/>
+          <w:rtl w:val="0"/>
+        </w:rPr>
+        <w:t xml:space="preserve">CT registry</w:t>
+      </w:r>
       <w:r>
         <w:rPr>
           <w:sz w:val="24"/>
@@ -16787,7 +15787,16 @@
           <w:highlight w:val="white"/>
           <w:rtl w:val="0"/>
         </w:rPr>
-        <w:t xml:space="preserve">more of the tumor terms in the </w:t>
+        <w:t xml:space="preserve">. While there are guidelines in place for submitting data to the</w:t>
+      </w:r>
+      <w:r>
+        <w:rPr>
+          <w:sz w:val="26"/>
+          <w:szCs w:val="26"/>
+          <w:highlight w:val="white"/>
+          <w:rtl w:val="0"/>
+        </w:rPr>
+        <w:t xml:space="preserve"> </w:t>
       </w:r>
       <w:r>
         <w:rPr>
@@ -16797,27 +15806,6 @@
         </w:rPr>
         <w:t xml:space="preserve">CT registry</w:t>
       </w:r>
-      <w:ins w:author="Katherine Beigel" w:id="53" w:date="2024-09-13T21:25:13Z">
-        <w:r>
-          <w:rPr>
-            <w:sz w:val="24"/>
-            <w:szCs w:val="24"/>
-            <w:rtl w:val="0"/>
-          </w:rPr>
-          <w:t xml:space="preserve"> because the </w:t>
-        </w:r>
-      </w:ins>
-      <w:del w:author="Katherine Beigel" w:id="53" w:date="2024-09-13T21:25:13Z">
-        <w:r>
-          <w:rPr>
-            <w:sz w:val="24"/>
-            <w:szCs w:val="24"/>
-            <w:highlight w:val="white"/>
-            <w:rtl w:val="0"/>
-          </w:rPr>
-          <w:delText xml:space="preserve">, this is due to the fact that the </w:delText>
-        </w:r>
-      </w:del>
       <w:r>
         <w:rPr>
           <w:sz w:val="24"/>
@@ -16825,1281 +15813,13 @@
           <w:highlight w:val="white"/>
           <w:rtl w:val="0"/>
         </w:rPr>
-        <w:t xml:space="preserve">5th edition of the WHO database has fewer terms compared to all th</w:t>
-      </w:r>
-      <w:ins w:author="Katherine Beigel" w:id="54" w:date="2024-09-13T21:25:29Z">
-        <w:r>
-          <w:rPr>
-            <w:sz w:val="24"/>
-            <w:szCs w:val="24"/>
-            <w:highlight w:val="white"/>
-            <w:rtl w:val="0"/>
-          </w:rPr>
-          <w:t xml:space="preserve">re</w:t>
-        </w:r>
-      </w:ins>
+        <w:t xml:space="preserve"> to maintain basic data integrity, there are no enforced protocols to standardize tumor names that are entered  as conditions data in the </w:t>
+      </w:r>
       <w:r>
         <w:rPr>
           <w:sz w:val="24"/>
           <w:szCs w:val="24"/>
-          <w:highlight w:val="white"/>
-          <w:rtl w:val="0"/>
-        </w:rPr>
-        <w:t xml:space="preserve">e editions </w:t>
-      </w:r>
-      <w:ins w:author="Katherine Beigel" w:id="55" w:date="2024-09-13T21:25:32Z">
-        <w:r>
-          <w:rPr>
-            <w:sz w:val="24"/>
-            <w:szCs w:val="24"/>
-            <w:highlight w:val="white"/>
-            <w:rtl w:val="0"/>
-          </w:rPr>
-          <w:t xml:space="preserve">of the WHO database </w:t>
-        </w:r>
-      </w:ins>
-      <w:r>
-        <w:rPr>
-          <w:sz w:val="24"/>
-          <w:szCs w:val="24"/>
-          <w:highlight w:val="white"/>
-          <w:rtl w:val="0"/>
-        </w:rPr>
-        <w:t xml:space="preserve">combined. In general, the text-embedding based methods were more accurate than text-matching based methods, </w:t>
-      </w:r>
-      <w:ins w:author="Katherine Beigel" w:id="56" w:date="2024-09-13T21:25:40Z">
-        <w:r>
-          <w:rPr>
-            <w:sz w:val="24"/>
-            <w:szCs w:val="24"/>
-            <w:highlight w:val="white"/>
-            <w:rtl w:val="0"/>
-          </w:rPr>
-          <w:t xml:space="preserve">which </w:t>
-        </w:r>
-      </w:ins>
-      <w:r>
-        <w:rPr>
-          <w:sz w:val="24"/>
-          <w:szCs w:val="24"/>
-          <w:highlight w:val="white"/>
-          <w:rtl w:val="0"/>
-        </w:rPr>
-        <w:t xml:space="preserve">we attribute </w:t>
-      </w:r>
-      <w:del w:author="Katherine Beigel" w:id="57" w:date="2024-09-13T21:25:45Z">
-        <w:r>
-          <w:rPr>
-            <w:sz w:val="24"/>
-            <w:szCs w:val="24"/>
-            <w:highlight w:val="white"/>
-            <w:rtl w:val="0"/>
-          </w:rPr>
-          <w:delText xml:space="preserve">this </w:delText>
-        </w:r>
-      </w:del>
-      <w:r>
-        <w:rPr>
-          <w:sz w:val="24"/>
-          <w:szCs w:val="24"/>
-          <w:highlight w:val="white"/>
-          <w:rtl w:val="0"/>
-        </w:rPr>
-        <w:t xml:space="preserve">to the fact that </w:t>
-      </w:r>
-      <w:ins w:author="Katherine Beigel" w:id="58" w:date="2024-09-13T21:26:25Z">
-        <w:r>
-          <w:rPr>
-            <w:sz w:val="24"/>
-            <w:szCs w:val="24"/>
-            <w:highlight w:val="white"/>
-            <w:rtl w:val="0"/>
-          </w:rPr>
-          <w:t xml:space="preserve">text-matching techniques are based on edit-distances and can only evaluate syntactical differences between text, </w:t>
-        </w:r>
-        <w:r>
-          <w:rPr>
-            <w:sz w:val="24"/>
-            <w:szCs w:val="24"/>
-            <w:highlight w:val="white"/>
-            <w:rtl w:val="0"/>
-          </w:rPr>
-          <w:t xml:space="preserve">whereas</w:t>
-        </w:r>
-        <w:r>
-          <w:rPr>
-            <w:sz w:val="24"/>
-            <w:szCs w:val="24"/>
-            <w:highlight w:val="white"/>
-            <w:rtl w:val="0"/>
-          </w:rPr>
-          <w:t xml:space="preserve"> text-</w:t>
-        </w:r>
-      </w:ins>
-      <w:r>
-        <w:rPr>
-          <w:sz w:val="24"/>
-          <w:szCs w:val="24"/>
-          <w:highlight w:val="white"/>
-          <w:rtl w:val="0"/>
-        </w:rPr>
-        <w:t xml:space="preserve">embeddings are able to capture the semantic and contextual meaning of text and map similar text</w:t>
-      </w:r>
-      <w:ins w:author="Katherine Beigel" w:id="59" w:date="2024-09-13T21:27:50Z">
-        <w:r>
-          <w:rPr>
-            <w:sz w:val="24"/>
-            <w:szCs w:val="24"/>
-            <w:highlight w:val="white"/>
-            <w:rtl w:val="0"/>
-          </w:rPr>
-          <w:t xml:space="preserve">s</w:t>
-        </w:r>
-      </w:ins>
-      <w:r>
-        <w:rPr>
-          <w:sz w:val="24"/>
-          <w:szCs w:val="24"/>
-          <w:highlight w:val="white"/>
-          <w:rtl w:val="0"/>
-        </w:rPr>
-        <w:t xml:space="preserve"> close to each other in the embedding space</w:t>
-      </w:r>
-      <w:ins w:author="Katherine Beigel" w:id="60" w:date="2024-09-13T21:26:52Z">
-        <w:r>
-          <w:rPr>
-            <w:sz w:val="24"/>
-            <w:szCs w:val="24"/>
-            <w:highlight w:val="white"/>
-            <w:rtl w:val="0"/>
-          </w:rPr>
-          <w:t xml:space="preserve">.</w:t>
-        </w:r>
-      </w:ins>
-      <w:r>
-        <w:rPr>
-          <w:sz w:val="24"/>
-          <w:szCs w:val="24"/>
-          <w:highlight w:val="white"/>
-          <w:rtl w:val="0"/>
-        </w:rPr>
-        <w:t xml:space="preserve"> </w:t>
-      </w:r>
-      <w:del w:author="Katherine Beigel" w:id="61" w:date="2024-09-13T21:26:22Z">
-        <w:r>
-          <w:rPr>
-            <w:sz w:val="24"/>
-            <w:szCs w:val="24"/>
-            <w:highlight w:val="white"/>
-            <w:rtl w:val="0"/>
-          </w:rPr>
-          <w:delText xml:space="preserve">which is not possible for text-matching techniques which are based on edit-distance that focus on syntactical difference between text. </w:delText>
-        </w:r>
-      </w:del>
-      <w:r>
-        <w:rPr>
-          <w:rtl w:val="0"/>
-        </w:rPr>
-      </w:r>
-    </w:p>
-    <w:p>
-      <w:pPr>
-        <w:ind w:left="-540" w:firstLine="0"/>
-        <w:rPr>
-          <w:sz w:val="24"/>
-          <w:szCs w:val="24"/>
-          <w:highlight w:val="white"/>
-        </w:rPr>
-      </w:pPr>
-      <w:r>
-        <w:rPr>
-          <w:rtl w:val="0"/>
-        </w:rPr>
-      </w:r>
-    </w:p>
-    <w:p>
-      <w:pPr>
-        <w:ind w:left="-540" w:firstLine="0"/>
-        <w:rPr>
-          <w:sz w:val="24"/>
-          <w:szCs w:val="24"/>
-          <w:highlight w:val="white"/>
-        </w:rPr>
-      </w:pPr>
-      <w:r>
-        <w:rPr>
-          <w:sz w:val="24"/>
-          <w:szCs w:val="24"/>
-          <w:highlight w:val="white"/>
-          <w:rtl w:val="0"/>
-        </w:rPr>
-        <w:t xml:space="preserve">We generated the </w:t>
-      </w:r>
-      <w:ins w:author="Katherine Beigel" w:id="62" w:date="2024-09-13T21:29:03Z">
-        <w:r>
-          <w:rPr>
-            <w:sz w:val="24"/>
-            <w:szCs w:val="24"/>
-            <w:highlight w:val="white"/>
-            <w:rtl w:val="0"/>
-          </w:rPr>
-          <w:t xml:space="preserve">text </w:t>
-        </w:r>
-      </w:ins>
-      <w:r>
-        <w:rPr>
-          <w:sz w:val="24"/>
-          <w:szCs w:val="24"/>
-          <w:highlight w:val="white"/>
-          <w:rtl w:val="0"/>
-        </w:rPr>
-        <w:t xml:space="preserve">embeddings from OpenAI’s LLM:</w:t>
-      </w:r>
-      <w:r>
-        <w:rPr>
-          <w:sz w:val="24"/>
-          <w:szCs w:val="24"/>
-          <w:rtl w:val="0"/>
-        </w:rPr>
-        <w:t xml:space="preserve">text-embedding-ada-002 (ADA002) and text-embedding-3-large (LTE-3). </w:t>
-      </w:r>
-      <w:del w:author="Katherine Beigel" w:id="63" w:date="2024-09-13T21:28:56Z">
-        <w:commentRangeStart w:id="8"/>
-        <w:r>
-          <w:rPr>
-            <w:sz w:val="24"/>
-            <w:szCs w:val="24"/>
-            <w:rtl w:val="0"/>
-          </w:rPr>
-          <w:delText xml:space="preserve">LTE-3 is a recent and improved text-embedding model compared to ADA002 and it generates embeddings that are of 3072 dimensions, which is twice more than the dimensions ADA002 (1536 dimensions).</w:delText>
-        </w:r>
-      </w:del>
-      <w:commentRangeEnd w:id="8"/>
-      <w:r>
-        <w:commentReference w:id="8"/>
-      </w:r>
-      <w:r>
-        <w:rPr>
-          <w:sz w:val="24"/>
-          <w:szCs w:val="24"/>
-          <w:rtl w:val="0"/>
-        </w:rPr>
-        <w:t xml:space="preserve">We observed that the LTE-3 based methods performed better than the ADA002 methods, with </w:t>
-      </w:r>
-      <w:ins w:author="Katherine Beigel" w:id="64" w:date="2024-09-13T21:29:22Z">
-        <w:r>
-          <w:rPr>
-            <w:sz w:val="24"/>
-            <w:szCs w:val="24"/>
-            <w:rtl w:val="0"/>
-          </w:rPr>
-          <w:t xml:space="preserve">the</w:t>
-        </w:r>
-      </w:ins>
-      <w:del w:author="Katherine Beigel" w:id="64" w:date="2024-09-13T21:29:22Z">
-        <w:r>
-          <w:rPr>
-            <w:sz w:val="24"/>
-            <w:szCs w:val="24"/>
-            <w:rtl w:val="0"/>
-          </w:rPr>
-          <w:delText xml:space="preserve">an</w:delText>
-        </w:r>
-      </w:del>
-      <w:r>
-        <w:rPr>
-          <w:sz w:val="24"/>
-          <w:szCs w:val="24"/>
-          <w:rtl w:val="0"/>
-        </w:rPr>
-        <w:t xml:space="preserve"> exception </w:t>
-      </w:r>
-      <w:ins w:author="Katherine Beigel" w:id="65" w:date="2024-09-13T21:29:25Z">
-        <w:r>
-          <w:rPr>
-            <w:sz w:val="24"/>
-            <w:szCs w:val="24"/>
-            <w:rtl w:val="0"/>
-          </w:rPr>
-          <w:t xml:space="preserve">of</w:t>
-        </w:r>
-      </w:ins>
-      <w:del w:author="Katherine Beigel" w:id="65" w:date="2024-09-13T21:29:25Z">
-        <w:r>
-          <w:rPr>
-            <w:sz w:val="24"/>
-            <w:szCs w:val="24"/>
-            <w:rtl w:val="0"/>
-          </w:rPr>
-          <w:delText xml:space="preserve">being that </w:delText>
-        </w:r>
-      </w:del>
-      <w:r>
-        <w:rPr>
-          <w:sz w:val="24"/>
-          <w:szCs w:val="24"/>
-          <w:rtl w:val="0"/>
-        </w:rPr>
-        <w:t xml:space="preserve">LTE-3+K-means</w:t>
-      </w:r>
-      <w:ins w:author="Katherine Beigel" w:id="66" w:date="2024-09-13T21:29:29Z">
-        <w:r>
-          <w:rPr>
-            <w:sz w:val="24"/>
-            <w:szCs w:val="24"/>
-            <w:rtl w:val="0"/>
-          </w:rPr>
-          <w:t xml:space="preserve">, which</w:t>
-        </w:r>
-      </w:ins>
-      <w:r>
-        <w:rPr>
-          <w:sz w:val="24"/>
-          <w:szCs w:val="24"/>
-          <w:rtl w:val="0"/>
-        </w:rPr>
-        <w:t xml:space="preserve"> slightly underperformed compared to ADA002+Euclidean Dist and ADA002+ AP </w:t>
-      </w:r>
-      <w:del w:author="Katherine Beigel" w:id="67" w:date="2024-09-13T21:29:43Z">
-        <w:r>
-          <w:rPr>
-            <w:sz w:val="24"/>
-            <w:szCs w:val="24"/>
-            <w:rtl w:val="0"/>
-          </w:rPr>
-          <w:delText xml:space="preserve">when we </w:delText>
-        </w:r>
-      </w:del>
-      <w:ins w:author="Katherine Beigel" w:id="67" w:date="2024-09-13T21:29:43Z">
-        <w:r>
-          <w:rPr>
-            <w:sz w:val="24"/>
-            <w:szCs w:val="24"/>
-            <w:rtl w:val="0"/>
-          </w:rPr>
-          <w:t xml:space="preserve">when </w:t>
-        </w:r>
-      </w:ins>
-      <w:r>
-        <w:rPr>
-          <w:sz w:val="24"/>
-          <w:szCs w:val="24"/>
-          <w:rtl w:val="0"/>
-        </w:rPr>
-        <w:t xml:space="preserve">standardized against all the editions of the WHO database. Irrespective of the </w:t>
-      </w:r>
-      <w:ins w:author="Katherine Beigel" w:id="68" w:date="2024-09-13T21:29:59Z">
-        <w:r>
-          <w:rPr>
-            <w:sz w:val="24"/>
-            <w:szCs w:val="24"/>
-            <w:rtl w:val="0"/>
-          </w:rPr>
-          <w:t xml:space="preserve">variation of the </w:t>
-        </w:r>
-      </w:ins>
-      <w:del w:author="Katherine Beigel" w:id="68" w:date="2024-09-13T21:29:59Z">
-        <w:r>
-          <w:rPr>
-            <w:sz w:val="24"/>
-            <w:szCs w:val="24"/>
-            <w:rtl w:val="0"/>
-          </w:rPr>
-          <w:delText xml:space="preserve">edition of </w:delText>
-        </w:r>
-      </w:del>
-      <w:r>
-        <w:rPr>
-          <w:sz w:val="24"/>
-          <w:szCs w:val="24"/>
-          <w:rtl w:val="0"/>
-        </w:rPr>
-        <w:t xml:space="preserve">WHO database that was considered in the pipeline, LTE-3 + Euclidean Dist achieved the highest accuracy followed by LTE-3 + AP.  </w:t>
-      </w:r>
-      <w:del w:author="Katherine Beigel" w:id="69" w:date="2024-09-13T21:30:09Z">
-        <w:r>
-          <w:rPr>
-            <w:sz w:val="24"/>
-            <w:szCs w:val="24"/>
-            <w:rtl w:val="0"/>
-          </w:rPr>
-          <w:delText xml:space="preserve"> </w:delText>
-        </w:r>
-      </w:del>
-      <w:r>
-        <w:rPr>
-          <w:sz w:val="24"/>
-          <w:szCs w:val="24"/>
-          <w:rtl w:val="0"/>
-        </w:rPr>
-        <w:t xml:space="preserve">LTE-3 +</w:t>
-      </w:r>
-      <w:ins w:author="Katherine Beigel" w:id="70" w:date="2024-09-13T21:30:18Z">
-        <w:r>
-          <w:rPr>
-            <w:sz w:val="24"/>
-            <w:szCs w:val="24"/>
-            <w:rtl w:val="0"/>
-          </w:rPr>
-          <w:t xml:space="preserve"> </w:t>
-        </w:r>
-      </w:ins>
-      <w:r>
-        <w:rPr>
-          <w:sz w:val="24"/>
-          <w:szCs w:val="24"/>
-          <w:rtl w:val="0"/>
-        </w:rPr>
-        <w:t xml:space="preserve">Euclidean Dist standardizes the clinical trials tumor by identifying and assigning the WHO database term that is closest in terms of Euclidean distance in the LTE-3 embedding space. Compared to the LTE-3 +AP method, the LTE-3 +Euclidean Dist is a simpler and faster technique that does not require additional steps such as clustering, cluster size analysis and outlier detection. </w:t>
-      </w:r>
-      <w:r>
-        <w:rPr>
-          <w:sz w:val="24"/>
-          <w:szCs w:val="24"/>
-          <w:highlight w:val="white"/>
-          <w:rtl w:val="0"/>
-        </w:rPr>
-        <w:t xml:space="preserve"> </w:t>
-      </w:r>
-    </w:p>
-    <w:p>
-      <w:pPr>
-        <w:ind w:left="-540" w:firstLine="0"/>
-        <w:rPr>
-          <w:sz w:val="24"/>
-          <w:szCs w:val="24"/>
-          <w:highlight w:val="white"/>
-        </w:rPr>
-      </w:pPr>
-      <w:r>
-        <w:rPr>
-          <w:rtl w:val="0"/>
-        </w:rPr>
-      </w:r>
-    </w:p>
-    <w:p>
-      <w:pPr>
-        <w:ind w:left="-540" w:firstLine="0"/>
-        <w:rPr>
-          <w:sz w:val="24"/>
-          <w:szCs w:val="24"/>
-          <w:highlight w:val="white"/>
-        </w:rPr>
-      </w:pPr>
-      <w:r>
-        <w:rPr>
-          <w:rtl w:val="0"/>
-        </w:rPr>
-      </w:r>
-    </w:p>
-    <w:p>
-      <w:pPr>
-        <w:ind w:left="-540" w:firstLine="0"/>
-        <w:rPr>
-          <w:sz w:val="24"/>
-          <w:szCs w:val="24"/>
-          <w:highlight w:val="white"/>
-        </w:rPr>
-      </w:pPr>
-      <w:r>
-        <w:rPr>
-          <w:sz w:val="24"/>
-          <w:szCs w:val="24"/>
-          <w:highlight w:val="white"/>
-          <w:rtl w:val="0"/>
-        </w:rPr>
-        <w:t xml:space="preserve">As more samples from the</w:t>
-      </w:r>
-      <w:r>
-        <w:rPr>
-          <w:sz w:val="26"/>
-          <w:szCs w:val="26"/>
-          <w:highlight w:val="white"/>
-          <w:rtl w:val="0"/>
-        </w:rPr>
-        <w:t xml:space="preserve"> </w:t>
-      </w:r>
-      <w:r>
-        <w:rPr>
-          <w:sz w:val="24"/>
-          <w:szCs w:val="24"/>
-          <w:rtl w:val="0"/>
-        </w:rPr>
-        <w:t xml:space="preserve">CT registry</w:t>
-      </w:r>
-      <w:r>
-        <w:rPr>
-          <w:sz w:val="26"/>
-          <w:szCs w:val="26"/>
-          <w:highlight w:val="white"/>
-          <w:rtl w:val="0"/>
-        </w:rPr>
-        <w:t xml:space="preserve"> </w:t>
-      </w:r>
-      <w:r>
-        <w:rPr>
-          <w:sz w:val="24"/>
-          <w:szCs w:val="24"/>
-          <w:highlight w:val="white"/>
-          <w:rtl w:val="0"/>
-        </w:rPr>
-        <w:t xml:space="preserve">are annotated with their respective ground truth, the performance accuracies of each method will merge towards their true accuracies. </w:t>
-      </w:r>
-    </w:p>
-    <w:p>
-      <w:pPr>
-        <w:ind w:left="-540" w:firstLine="0"/>
-        <w:rPr>
-          <w:sz w:val="24"/>
-          <w:szCs w:val="24"/>
-          <w:highlight w:val="white"/>
-        </w:rPr>
-      </w:pPr>
-      <w:r>
-        <w:rPr>
-          <w:sz w:val="24"/>
-          <w:szCs w:val="24"/>
-          <w:highlight w:val="white"/>
-          <w:rtl w:val="0"/>
-        </w:rPr>
-        <w:t xml:space="preserve">While we expect the accuracy to change, it is clear from our </w:t>
-      </w:r>
-      <w:del w:author="Katherine Beigel" w:id="71" w:date="2024-09-13T21:31:03Z">
-        <w:r>
-          <w:rPr>
-            <w:sz w:val="24"/>
-            <w:szCs w:val="24"/>
-            <w:highlight w:val="white"/>
-            <w:rtl w:val="0"/>
-          </w:rPr>
-          <w:delText xml:space="preserve">work on annotating the </w:delText>
-        </w:r>
-      </w:del>
-      <w:r>
-        <w:rPr>
-          <w:sz w:val="24"/>
-          <w:szCs w:val="24"/>
-          <w:highlight w:val="white"/>
-          <w:rtl w:val="0"/>
-        </w:rPr>
-        <w:t xml:space="preserve">ground truths for the 1</w:t>
-      </w:r>
-      <w:ins w:author="Katherine Beigel" w:id="72" w:date="2024-09-13T21:30:56Z">
-        <w:r>
-          <w:rPr>
-            <w:sz w:val="24"/>
-            <w:szCs w:val="24"/>
-            <w:highlight w:val="white"/>
-            <w:rtl w:val="0"/>
-          </w:rPr>
-          <w:t xml:space="preserve">,</w:t>
-        </w:r>
-      </w:ins>
-      <w:r>
-        <w:rPr>
-          <w:sz w:val="24"/>
-          <w:szCs w:val="24"/>
-          <w:highlight w:val="white"/>
-          <w:rtl w:val="0"/>
-        </w:rPr>
-        <w:t xml:space="preserve">600 clinical tumors that the </w:t>
-      </w:r>
-      <w:ins w:author="Katherine Beigel" w:id="73" w:date="2024-09-13T21:31:23Z">
-        <w:r>
-          <w:rPr>
-            <w:sz w:val="24"/>
-            <w:szCs w:val="24"/>
-            <w:highlight w:val="white"/>
-            <w:rtl w:val="0"/>
-          </w:rPr>
-          <w:t xml:space="preserve">text-</w:t>
-        </w:r>
-      </w:ins>
-      <w:r>
-        <w:rPr>
-          <w:sz w:val="24"/>
-          <w:szCs w:val="24"/>
-          <w:highlight w:val="white"/>
-          <w:rtl w:val="0"/>
-        </w:rPr>
-        <w:t xml:space="preserve">embedding based methods will very likely outperform the text-matching (edit distance) based methods. </w:t>
-      </w:r>
-      <w:del w:author="Katherine Beigel" w:id="74" w:date="2024-09-13T21:31:34Z">
-        <w:r>
-          <w:rPr>
-            <w:sz w:val="24"/>
-            <w:szCs w:val="24"/>
-            <w:highlight w:val="white"/>
-            <w:rtl w:val="0"/>
-          </w:rPr>
-          <w:delText xml:space="preserve">Thus e</w:delText>
-        </w:r>
-      </w:del>
-      <w:ins w:author="Katherine Beigel" w:id="74" w:date="2024-09-13T21:31:34Z">
-        <w:r>
-          <w:rPr>
-            <w:sz w:val="24"/>
-            <w:szCs w:val="24"/>
-            <w:highlight w:val="white"/>
-            <w:rtl w:val="0"/>
-          </w:rPr>
-          <w:t xml:space="preserve">E</w:t>
-        </w:r>
-      </w:ins>
-      <w:r>
-        <w:rPr>
-          <w:sz w:val="24"/>
-          <w:szCs w:val="24"/>
-          <w:highlight w:val="white"/>
-          <w:rtl w:val="0"/>
-        </w:rPr>
-        <w:t xml:space="preserve">xpert annotation of the tumors in clinical trials is essential </w:t>
-      </w:r>
-      <w:ins w:author="Katherine Beigel" w:id="75" w:date="2024-09-13T21:31:50Z">
-        <w:r>
-          <w:rPr>
-            <w:sz w:val="24"/>
-            <w:szCs w:val="24"/>
-            <w:highlight w:val="white"/>
-            <w:rtl w:val="0"/>
-          </w:rPr>
-          <w:t xml:space="preserve">for accurate </w:t>
-        </w:r>
-      </w:ins>
-      <w:del w:author="Katherine Beigel" w:id="75" w:date="2024-09-13T21:31:50Z">
-        <w:r>
-          <w:rPr>
-            <w:sz w:val="24"/>
-            <w:szCs w:val="24"/>
-            <w:highlight w:val="white"/>
-            <w:rtl w:val="0"/>
-          </w:rPr>
-          <w:delText xml:space="preserve">to get the most accurate sense of the</w:delText>
-        </w:r>
-      </w:del>
-      <w:r>
-        <w:rPr>
-          <w:sz w:val="24"/>
-          <w:szCs w:val="24"/>
-          <w:highlight w:val="white"/>
-          <w:rtl w:val="0"/>
-        </w:rPr>
-        <w:t xml:space="preserve"> performance </w:t>
-      </w:r>
-      <w:ins w:author="Katherine Beigel" w:id="76" w:date="2024-09-13T21:31:57Z">
-        <w:r>
-          <w:rPr>
-            <w:sz w:val="24"/>
-            <w:szCs w:val="24"/>
-            <w:highlight w:val="white"/>
-            <w:rtl w:val="0"/>
-          </w:rPr>
-          <w:t xml:space="preserve">evaluation </w:t>
-        </w:r>
-      </w:ins>
-      <w:r>
-        <w:rPr>
-          <w:sz w:val="24"/>
-          <w:szCs w:val="24"/>
-          <w:highlight w:val="white"/>
-          <w:rtl w:val="0"/>
-        </w:rPr>
-        <w:t xml:space="preserve">of these methods and is a limitation in our study. Furthermore, as the </w:t>
-      </w:r>
-      <w:r>
-        <w:rPr>
-          <w:sz w:val="24"/>
-          <w:szCs w:val="24"/>
-          <w:rtl w:val="0"/>
-        </w:rPr>
-        <w:t xml:space="preserve">CT registry</w:t>
-      </w:r>
-      <w:r>
-        <w:rPr>
-          <w:sz w:val="26"/>
-          <w:szCs w:val="26"/>
-          <w:highlight w:val="white"/>
-          <w:rtl w:val="0"/>
-        </w:rPr>
-        <w:t xml:space="preserve"> </w:t>
-      </w:r>
-      <w:r>
-        <w:rPr>
-          <w:sz w:val="24"/>
-          <w:szCs w:val="24"/>
-          <w:highlight w:val="white"/>
-          <w:rtl w:val="0"/>
-        </w:rPr>
-        <w:t xml:space="preserve">is updated, new tumor names need to be detected and potentially standardized, </w:t>
-      </w:r>
-      <w:ins w:author="Katherine Beigel" w:id="77" w:date="2024-09-13T21:32:36Z">
-        <w:r>
-          <w:rPr>
-            <w:sz w:val="24"/>
-            <w:szCs w:val="24"/>
-            <w:highlight w:val="white"/>
-            <w:rtl w:val="0"/>
-          </w:rPr>
-          <w:t xml:space="preserve">which</w:t>
-        </w:r>
-      </w:ins>
-      <w:del w:author="Katherine Beigel" w:id="77" w:date="2024-09-13T21:32:36Z">
-        <w:r>
-          <w:rPr>
-            <w:sz w:val="24"/>
-            <w:szCs w:val="24"/>
-            <w:highlight w:val="white"/>
-            <w:rtl w:val="0"/>
-          </w:rPr>
-          <w:delText xml:space="preserve">this</w:delText>
-        </w:r>
-      </w:del>
-      <w:r>
-        <w:rPr>
-          <w:sz w:val="24"/>
-          <w:szCs w:val="24"/>
-          <w:highlight w:val="white"/>
-          <w:rtl w:val="0"/>
-        </w:rPr>
-        <w:t xml:space="preserve"> will require</w:t>
-      </w:r>
-      <w:ins w:author="Katherine Beigel" w:id="78" w:date="2024-09-13T21:33:01Z">
-        <w:r>
-          <w:rPr>
-            <w:sz w:val="24"/>
-            <w:szCs w:val="24"/>
-            <w:highlight w:val="white"/>
-            <w:rtl w:val="0"/>
-          </w:rPr>
-          <w:t xml:space="preserve"> </w:t>
-        </w:r>
-      </w:ins>
-      <w:del w:author="Katherine Beigel" w:id="78" w:date="2024-09-13T21:33:01Z">
-        <w:r>
-          <w:rPr>
-            <w:sz w:val="24"/>
-            <w:szCs w:val="24"/>
-            <w:highlight w:val="white"/>
-            <w:rtl w:val="0"/>
-          </w:rPr>
-          <w:delText xml:space="preserve"> regenerating embeddings and </w:delText>
-        </w:r>
-      </w:del>
-      <w:r>
-        <w:rPr>
-          <w:sz w:val="24"/>
-          <w:szCs w:val="24"/>
-          <w:highlight w:val="white"/>
-          <w:rtl w:val="0"/>
-        </w:rPr>
-        <w:t xml:space="preserve">rerunning the pipeline</w:t>
-      </w:r>
-      <w:ins w:author="Katherine Beigel" w:id="79" w:date="2024-09-13T21:33:26Z">
-        <w:r>
-          <w:rPr>
-            <w:sz w:val="24"/>
-            <w:szCs w:val="24"/>
-            <w:highlight w:val="white"/>
-            <w:rtl w:val="0"/>
-          </w:rPr>
-          <w:t xml:space="preserve">,</w:t>
-        </w:r>
-      </w:ins>
-      <w:del w:author="Katherine Beigel" w:id="79" w:date="2024-09-13T21:33:26Z">
-        <w:r>
-          <w:rPr>
-            <w:sz w:val="24"/>
-            <w:szCs w:val="24"/>
-            <w:highlight w:val="white"/>
-            <w:rtl w:val="0"/>
-          </w:rPr>
-          <w:delText xml:space="preserve"> and</w:delText>
-        </w:r>
-      </w:del>
-      <w:r>
-        <w:rPr>
-          <w:sz w:val="24"/>
-          <w:szCs w:val="24"/>
-          <w:highlight w:val="white"/>
-          <w:rtl w:val="0"/>
-        </w:rPr>
-        <w:t xml:space="preserve"> identifying the WHO database tumor which is at the closest Euclidean distance (LTE-3 + Euclidean Dist method)</w:t>
-      </w:r>
-      <w:ins w:author="Katherine Beigel" w:id="80" w:date="2024-09-13T21:33:29Z">
-        <w:r>
-          <w:rPr>
-            <w:sz w:val="24"/>
-            <w:szCs w:val="24"/>
-            <w:highlight w:val="white"/>
-            <w:rtl w:val="0"/>
-          </w:rPr>
-          <w:t xml:space="preserve">,</w:t>
-        </w:r>
-      </w:ins>
-      <w:r>
-        <w:rPr>
-          <w:sz w:val="24"/>
-          <w:szCs w:val="24"/>
-          <w:highlight w:val="white"/>
-          <w:rtl w:val="0"/>
-        </w:rPr>
-        <w:t xml:space="preserve"> and annotating the ground truths for each new tumor entry. In addition to requiring expert curation for </w:t>
-      </w:r>
-      <w:del w:author="Katherine Beigel" w:id="81" w:date="2024-09-13T21:33:45Z">
-        <w:r>
-          <w:rPr>
-            <w:sz w:val="24"/>
-            <w:szCs w:val="24"/>
-            <w:highlight w:val="white"/>
-            <w:rtl w:val="0"/>
-          </w:rPr>
-          <w:delText xml:space="preserve">the </w:delText>
-        </w:r>
-      </w:del>
-      <w:r>
-        <w:rPr>
-          <w:sz w:val="24"/>
-          <w:szCs w:val="24"/>
-          <w:highlight w:val="white"/>
-          <w:rtl w:val="0"/>
-        </w:rPr>
-        <w:t xml:space="preserve">ground truth</w:t>
-      </w:r>
-      <w:ins w:author="Katherine Beigel" w:id="82" w:date="2024-09-13T21:33:51Z">
-        <w:r>
-          <w:rPr>
-            <w:sz w:val="24"/>
-            <w:szCs w:val="24"/>
-            <w:highlight w:val="white"/>
-            <w:rtl w:val="0"/>
-          </w:rPr>
-          <w:t xml:space="preserve">ing</w:t>
-        </w:r>
-      </w:ins>
-      <w:r>
-        <w:rPr>
-          <w:sz w:val="24"/>
-          <w:szCs w:val="24"/>
-          <w:highlight w:val="white"/>
-          <w:rtl w:val="0"/>
-        </w:rPr>
-        <w:t xml:space="preserve">, there is a computational cost associated with running the pipeline and storing the data, which can become expensive in the long run. Another limiting factor in this study are the embeddings that were generated by OpenAI</w:t>
-      </w:r>
-      <w:ins w:author="Katherine Beigel" w:id="83" w:date="2024-09-13T21:34:11Z">
-        <w:r>
-          <w:rPr>
-            <w:sz w:val="24"/>
-            <w:szCs w:val="24"/>
-            <w:highlight w:val="white"/>
-            <w:rtl w:val="0"/>
-          </w:rPr>
-          <w:t xml:space="preserve">.</w:t>
-        </w:r>
-      </w:ins>
-      <w:del w:author="Katherine Beigel" w:id="83" w:date="2024-09-13T21:34:11Z">
-        <w:r>
-          <w:rPr>
-            <w:sz w:val="24"/>
-            <w:szCs w:val="24"/>
-            <w:highlight w:val="white"/>
-            <w:rtl w:val="0"/>
-          </w:rPr>
-          <w:delText xml:space="preserve">,</w:delText>
-        </w:r>
-      </w:del>
-      <w:r>
-        <w:rPr>
-          <w:sz w:val="24"/>
-          <w:szCs w:val="24"/>
-          <w:highlight w:val="white"/>
-          <w:rtl w:val="0"/>
-        </w:rPr>
-        <w:t xml:space="preserve"> </w:t>
-      </w:r>
-      <w:ins w:author="Katherine Beigel" w:id="84" w:date="2024-09-13T21:34:21Z">
-        <w:r>
-          <w:rPr>
-            <w:sz w:val="24"/>
-            <w:szCs w:val="24"/>
-            <w:highlight w:val="white"/>
-            <w:rtl w:val="0"/>
-          </w:rPr>
-          <w:t xml:space="preserve">I</w:t>
-        </w:r>
-      </w:ins>
-      <w:del w:author="Katherine Beigel" w:id="84" w:date="2024-09-13T21:34:21Z">
-        <w:r>
-          <w:rPr>
-            <w:sz w:val="24"/>
-            <w:szCs w:val="24"/>
-            <w:highlight w:val="white"/>
-            <w:rtl w:val="0"/>
-          </w:rPr>
-          <w:delText xml:space="preserve">i</w:delText>
-        </w:r>
-      </w:del>
-      <w:r>
-        <w:rPr>
-          <w:sz w:val="24"/>
-          <w:szCs w:val="24"/>
-          <w:highlight w:val="white"/>
-          <w:rtl w:val="0"/>
-        </w:rPr>
-        <w:t xml:space="preserve">f the</w:t>
-      </w:r>
-      <w:ins w:author="Katherine Beigel" w:id="85" w:date="2024-09-13T21:34:15Z">
-        <w:r>
-          <w:rPr>
-            <w:sz w:val="24"/>
-            <w:szCs w:val="24"/>
-            <w:highlight w:val="white"/>
-            <w:rtl w:val="0"/>
-          </w:rPr>
-          <w:t xml:space="preserve"> OpenAI</w:t>
-        </w:r>
-      </w:ins>
-      <w:del w:author="Katherine Beigel" w:id="85" w:date="2024-09-13T21:34:15Z">
-        <w:r>
-          <w:rPr>
-            <w:sz w:val="24"/>
-            <w:szCs w:val="24"/>
-            <w:highlight w:val="white"/>
-            <w:rtl w:val="0"/>
-          </w:rPr>
-          <w:delText xml:space="preserve">se</w:delText>
-        </w:r>
-      </w:del>
-      <w:r>
-        <w:rPr>
-          <w:sz w:val="24"/>
-          <w:szCs w:val="24"/>
-          <w:highlight w:val="white"/>
-          <w:rtl w:val="0"/>
-        </w:rPr>
-        <w:t xml:space="preserve"> models are updated or discontinued, we will need to switch to other </w:t>
-      </w:r>
-      <w:ins w:author="Katherine Beigel" w:id="86" w:date="2024-09-13T21:34:37Z">
-        <w:r>
-          <w:rPr>
-            <w:sz w:val="24"/>
-            <w:szCs w:val="24"/>
-            <w:highlight w:val="white"/>
-            <w:rtl w:val="0"/>
-          </w:rPr>
-          <w:t xml:space="preserve">available </w:t>
-        </w:r>
-      </w:ins>
-      <w:r>
-        <w:rPr>
-          <w:sz w:val="24"/>
-          <w:szCs w:val="24"/>
-          <w:highlight w:val="white"/>
-          <w:rtl w:val="0"/>
-        </w:rPr>
-        <w:t xml:space="preserve">LLMs that generate embeddings. Furthermore, the LLMs that generate the embeddings for Open</w:t>
-      </w:r>
-      <w:del w:author="Katherine Beigel" w:id="87" w:date="2024-09-13T21:34:43Z">
-        <w:r>
-          <w:rPr>
-            <w:sz w:val="24"/>
-            <w:szCs w:val="24"/>
-            <w:highlight w:val="white"/>
-            <w:rtl w:val="0"/>
-          </w:rPr>
-          <w:delText xml:space="preserve"> </w:delText>
-        </w:r>
-      </w:del>
-      <w:r>
-        <w:rPr>
-          <w:sz w:val="24"/>
-          <w:szCs w:val="24"/>
-          <w:highlight w:val="white"/>
-          <w:rtl w:val="0"/>
-        </w:rPr>
-        <w:t xml:space="preserve">AI are not specifically trained on a medical or tumor corpus,</w:t>
-      </w:r>
-      <w:ins w:author="Katherine Beigel" w:id="88" w:date="2024-09-13T21:34:52Z">
-        <w:r>
-          <w:rPr>
-            <w:sz w:val="24"/>
-            <w:szCs w:val="24"/>
-            <w:highlight w:val="white"/>
-            <w:rtl w:val="0"/>
-          </w:rPr>
-          <w:t xml:space="preserve"> and</w:t>
-        </w:r>
-      </w:ins>
-      <w:r>
-        <w:rPr>
-          <w:sz w:val="24"/>
-          <w:szCs w:val="24"/>
-          <w:highlight w:val="white"/>
-          <w:rtl w:val="0"/>
-        </w:rPr>
-        <w:t xml:space="preserve"> an LLM which is trained on such a corpus will likely have better performance and will be able to differentiate between the tumors more precisely. </w:t>
-      </w:r>
-    </w:p>
-    <w:p>
-      <w:pPr>
-        <w:ind w:left="-540" w:firstLine="0"/>
-        <w:rPr>
-          <w:sz w:val="24"/>
-          <w:szCs w:val="24"/>
-          <w:highlight w:val="white"/>
-        </w:rPr>
-      </w:pPr>
-      <w:r>
-        <w:rPr>
-          <w:rtl w:val="0"/>
-        </w:rPr>
-      </w:r>
-    </w:p>
-    <w:p>
-      <w:pPr>
-        <w:ind w:left="-540" w:firstLine="0"/>
-        <w:rPr>
-          <w:sz w:val="24"/>
-          <w:szCs w:val="24"/>
-          <w:highlight w:val="white"/>
-        </w:rPr>
-      </w:pPr>
-      <w:r>
-        <w:rPr>
-          <w:sz w:val="24"/>
-          <w:szCs w:val="24"/>
-          <w:highlight w:val="white"/>
-          <w:rtl w:val="0"/>
-        </w:rPr>
-        <w:t xml:space="preserve">The methods explored here provide a basis to extract and standardize the tumors from the </w:t>
-      </w:r>
-      <w:r>
-        <w:rPr>
-          <w:sz w:val="24"/>
-          <w:szCs w:val="24"/>
-          <w:rtl w:val="0"/>
-          <w:rPrChange w:author="Katherine Beigel" w:id="89" w:date="2024-09-13T21:35:07Z">
-            <w:rPr/>
-          </w:rPrChange>
-        </w:rPr>
-        <w:t xml:space="preserve">CT registry</w:t>
-      </w:r>
-      <w:r>
-        <w:rPr>
-          <w:sz w:val="24"/>
-          <w:szCs w:val="24"/>
-          <w:highlight w:val="white"/>
-          <w:rtl w:val="0"/>
-        </w:rPr>
-        <w:t xml:space="preserve">. While there are guidelines in place for submitting data to the</w:t>
-      </w:r>
-      <w:r>
-        <w:rPr>
-          <w:sz w:val="26"/>
-          <w:szCs w:val="26"/>
-          <w:highlight w:val="white"/>
-          <w:rtl w:val="0"/>
-          <w:rPrChange w:author="Katherine Beigel" w:id="90" w:date="2024-09-13T21:35:13Z">
-            <w:rPr>
-              <w:sz w:val="24"/>
-              <w:szCs w:val="24"/>
-              <w:highlight w:val="white"/>
-            </w:rPr>
-          </w:rPrChange>
-        </w:rPr>
-        <w:t xml:space="preserve"> </w:t>
-      </w:r>
-      <w:r>
-        <w:rPr>
-          <w:sz w:val="24"/>
-          <w:szCs w:val="24"/>
-          <w:rtl w:val="0"/>
-          <w:rPrChange w:author="Katherine Beigel" w:id="90" w:date="2024-09-13T21:35:13Z">
-            <w:rPr/>
-          </w:rPrChange>
-        </w:rPr>
-        <w:t xml:space="preserve">CT registry</w:t>
-      </w:r>
-      <w:r>
-        <w:rPr>
-          <w:sz w:val="24"/>
-          <w:szCs w:val="24"/>
-          <w:highlight w:val="white"/>
-          <w:rtl w:val="0"/>
-        </w:rPr>
-        <w:t xml:space="preserve"> to maintain basic data integrity, </w:t>
-      </w:r>
-      <w:ins w:author="Katherine Beigel" w:id="91" w:date="2024-09-13T21:35:23Z">
-        <w:r>
-          <w:rPr>
-            <w:sz w:val="24"/>
-            <w:szCs w:val="24"/>
-            <w:highlight w:val="white"/>
-            <w:rtl w:val="0"/>
-          </w:rPr>
-          <w:t xml:space="preserve">there are no</w:t>
-        </w:r>
-      </w:ins>
-      <w:del w:author="Katherine Beigel" w:id="91" w:date="2024-09-13T21:35:23Z">
-        <w:r>
-          <w:rPr>
-            <w:sz w:val="24"/>
-            <w:szCs w:val="24"/>
-            <w:highlight w:val="white"/>
-            <w:rtl w:val="0"/>
-          </w:rPr>
-          <w:delText xml:space="preserve">these do not</w:delText>
-        </w:r>
-      </w:del>
-      <w:r>
-        <w:rPr>
-          <w:sz w:val="24"/>
-          <w:szCs w:val="24"/>
-          <w:highlight w:val="white"/>
-          <w:rtl w:val="0"/>
-        </w:rPr>
-        <w:t xml:space="preserve"> enforce</w:t>
-      </w:r>
-      <w:ins w:author="Katherine Beigel" w:id="92" w:date="2024-09-13T21:35:28Z">
-        <w:r>
-          <w:rPr>
-            <w:sz w:val="24"/>
-            <w:szCs w:val="24"/>
-            <w:highlight w:val="white"/>
-            <w:rtl w:val="0"/>
-          </w:rPr>
-          <w:t xml:space="preserve">d</w:t>
-        </w:r>
-      </w:ins>
-      <w:r>
-        <w:rPr>
-          <w:sz w:val="24"/>
-          <w:szCs w:val="24"/>
-          <w:highlight w:val="white"/>
-          <w:rtl w:val="0"/>
-        </w:rPr>
-        <w:t xml:space="preserve"> </w:t>
-      </w:r>
-      <w:del w:author="Katherine Beigel" w:id="93" w:date="2024-09-13T21:35:29Z">
-        <w:r>
-          <w:rPr>
-            <w:sz w:val="24"/>
-            <w:szCs w:val="24"/>
-            <w:highlight w:val="white"/>
-            <w:rtl w:val="0"/>
-          </w:rPr>
-          <w:delText xml:space="preserve">any </w:delText>
-        </w:r>
-      </w:del>
-      <w:r>
-        <w:rPr>
-          <w:sz w:val="24"/>
-          <w:szCs w:val="24"/>
-          <w:highlight w:val="white"/>
-          <w:rtl w:val="0"/>
-        </w:rPr>
-        <w:t xml:space="preserve">protocols to standardize tumor names that are </w:t>
-      </w:r>
-      <w:ins w:author="Katherine Beigel" w:id="94" w:date="2024-09-13T21:35:40Z">
-        <w:r>
-          <w:rPr>
-            <w:sz w:val="24"/>
-            <w:szCs w:val="24"/>
-            <w:highlight w:val="white"/>
-            <w:rtl w:val="0"/>
-          </w:rPr>
-          <w:t xml:space="preserve">entered </w:t>
-        </w:r>
-      </w:ins>
-      <w:del w:author="Katherine Beigel" w:id="94" w:date="2024-09-13T21:35:40Z">
-        <w:r>
-          <w:rPr>
-            <w:sz w:val="24"/>
-            <w:szCs w:val="24"/>
-            <w:highlight w:val="white"/>
-            <w:rtl w:val="0"/>
-          </w:rPr>
-          <w:delText xml:space="preserve">contained</w:delText>
-        </w:r>
-      </w:del>
-      <w:r>
-        <w:rPr>
-          <w:sz w:val="24"/>
-          <w:szCs w:val="24"/>
-          <w:highlight w:val="white"/>
-          <w:rtl w:val="0"/>
-        </w:rPr>
-        <w:t xml:space="preserve"> </w:t>
-      </w:r>
-      <w:ins w:author="Katherine Beigel" w:id="95" w:date="2024-09-13T21:35:50Z">
-        <w:r>
-          <w:rPr>
-            <w:sz w:val="24"/>
-            <w:szCs w:val="24"/>
-            <w:highlight w:val="white"/>
-            <w:rtl w:val="0"/>
-          </w:rPr>
-          <w:t xml:space="preserve">as</w:t>
-        </w:r>
-      </w:ins>
-      <w:del w:author="Katherine Beigel" w:id="95" w:date="2024-09-13T21:35:50Z">
-        <w:r>
-          <w:rPr>
-            <w:sz w:val="24"/>
-            <w:szCs w:val="24"/>
-            <w:highlight w:val="white"/>
-            <w:rtl w:val="0"/>
-          </w:rPr>
-          <w:delText xml:space="preserve">in the</w:delText>
-        </w:r>
-      </w:del>
-      <w:r>
-        <w:rPr>
-          <w:sz w:val="24"/>
-          <w:szCs w:val="24"/>
-          <w:highlight w:val="white"/>
-          <w:rtl w:val="0"/>
-        </w:rPr>
-        <w:t xml:space="preserve"> conditions data </w:t>
-      </w:r>
-      <w:ins w:author="Katherine Beigel" w:id="96" w:date="2024-09-13T21:35:53Z">
-        <w:r>
-          <w:rPr>
-            <w:sz w:val="24"/>
-            <w:szCs w:val="24"/>
-            <w:highlight w:val="white"/>
-            <w:rtl w:val="0"/>
-          </w:rPr>
-          <w:t xml:space="preserve">in</w:t>
-        </w:r>
-      </w:ins>
-      <w:del w:author="Katherine Beigel" w:id="96" w:date="2024-09-13T21:35:53Z">
-        <w:r>
-          <w:rPr>
-            <w:sz w:val="24"/>
-            <w:szCs w:val="24"/>
-            <w:highlight w:val="white"/>
-            <w:rtl w:val="0"/>
-          </w:rPr>
-          <w:delText xml:space="preserve">of</w:delText>
-        </w:r>
-      </w:del>
-      <w:r>
-        <w:rPr>
-          <w:sz w:val="24"/>
-          <w:szCs w:val="24"/>
-          <w:highlight w:val="white"/>
-          <w:rtl w:val="0"/>
-        </w:rPr>
-        <w:t xml:space="preserve"> the </w:t>
-      </w:r>
-      <w:r>
-        <w:rPr>
-          <w:sz w:val="24"/>
-          <w:szCs w:val="24"/>
-          <w:rtl w:val="0"/>
-          <w:rPrChange w:author="Katherine Beigel" w:id="97" w:date="2024-09-13T21:35:35Z">
-            <w:rPr/>
-          </w:rPrChange>
+          <w:rtl w:val="0"/>
         </w:rPr>
         <w:t xml:space="preserve">CT registry</w:t>
       </w:r>
@@ -18126,17 +15846,6 @@
           <w:t xml:space="preserve">[35,36]</w:t>
         </w:r>
       </w:hyperlink>
-      <w:del w:author="Katherine Beigel" w:id="98" w:date="2024-09-13T21:36:22Z">
-        <w:r>
-          <w:rPr>
-            <w:sz w:val="24"/>
-            <w:szCs w:val="24"/>
-            <w:highlight w:val="white"/>
-            <w:rtl w:val="0"/>
-          </w:rPr>
-          <w:delText xml:space="preserve">,</w:delText>
-        </w:r>
-      </w:del>
       <w:r>
         <w:rPr>
           <w:sz w:val="24"/>
@@ -18228,27 +15937,7 @@
           <w:highlight w:val="white"/>
           <w:rtl w:val="0"/>
         </w:rPr>
-        <w:t xml:space="preserve">will make these tumor names searchable in other biomedical databases, which will allow researchers to quickly develop an expansive overview of the associated targets, drugs, clinical outcomes</w:t>
-      </w:r>
-      <w:del w:author="Katherine Beigel" w:id="99" w:date="2024-09-13T21:36:43Z">
-        <w:r>
-          <w:rPr>
-            <w:sz w:val="24"/>
-            <w:szCs w:val="24"/>
-            <w:highlight w:val="white"/>
-            <w:rtl w:val="0"/>
-          </w:rPr>
-          <w:delText xml:space="preserve"> etc</w:delText>
-        </w:r>
-      </w:del>
-      <w:r>
-        <w:rPr>
-          <w:sz w:val="24"/>
-          <w:szCs w:val="24"/>
-          <w:highlight w:val="white"/>
-          <w:rtl w:val="0"/>
-        </w:rPr>
-        <w:t xml:space="preserve"> for a given tumor.  </w:t>
+        <w:t xml:space="preserve">will make these tumor names searchable in other biomedical databases, which will allow researchers to quickly develop an expansive overview of the associated targets, drugs, clinical outcomes for a given tumor.  </w:t>
       </w:r>
     </w:p>
     <w:p>
@@ -22352,12 +20041,12 @@
           <wp:inline distB="114300" distT="114300" distL="114300" distR="114300">
             <wp:extent cx="5462588" cy="7377929"/>
             <wp:effectExtent b="0" l="0" r="0" t="0"/>
-            <wp:docPr id="4" name="image3.png"/>
+            <wp:docPr id="4" name="image2.png"/>
             <a:graphic>
               <a:graphicData uri="http://schemas.openxmlformats.org/drawingml/2006/picture">
                 <pic:pic>
                   <pic:nvPicPr>
-                    <pic:cNvPr id="0" name="image3.png"/>
+                    <pic:cNvPr id="0" name="image2.png"/>
                     <pic:cNvPicPr preferRelativeResize="0"/>
                   </pic:nvPicPr>
                   <pic:blipFill>
@@ -22467,12 +20156,12 @@
           <wp:inline distB="114300" distT="114300" distL="114300" distR="114300">
             <wp:extent cx="3481388" cy="7948576"/>
             <wp:effectExtent b="0" l="0" r="0" t="0"/>
-            <wp:docPr id="2" name="image1.png"/>
+            <wp:docPr id="2" name="image4.png"/>
             <a:graphic>
               <a:graphicData uri="http://schemas.openxmlformats.org/drawingml/2006/picture">
                 <pic:pic>
                   <pic:nvPicPr>
-                    <pic:cNvPr id="0" name="image1.png"/>
+                    <pic:cNvPr id="0" name="image4.png"/>
                     <pic:cNvPicPr preferRelativeResize="0"/>
                   </pic:nvPicPr>
                   <pic:blipFill>
@@ -22552,12 +20241,12 @@
           <wp:inline distB="114300" distT="114300" distL="114300" distR="114300">
             <wp:extent cx="6057900" cy="2527300"/>
             <wp:effectExtent b="0" l="0" r="0" t="0"/>
-            <wp:docPr id="1" name="image4.png"/>
+            <wp:docPr id="1" name="image1.png"/>
             <a:graphic>
               <a:graphicData uri="http://schemas.openxmlformats.org/drawingml/2006/picture">
                 <pic:pic>
                   <pic:nvPicPr>
-                    <pic:cNvPr id="0" name="image4.png"/>
+                    <pic:cNvPr id="0" name="image1.png"/>
                     <pic:cNvPicPr preferRelativeResize="0"/>
                   </pic:nvPicPr>
                   <pic:blipFill>
@@ -22965,12 +20654,12 @@
           <wp:inline distB="114300" distT="114300" distL="114300" distR="114300">
             <wp:extent cx="4805363" cy="7011383"/>
             <wp:effectExtent b="0" l="0" r="0" t="0"/>
-            <wp:docPr id="3" name="image2.png"/>
+            <wp:docPr id="3" name="image3.png"/>
             <a:graphic>
               <a:graphicData uri="http://schemas.openxmlformats.org/drawingml/2006/picture">
                 <pic:pic>
                   <pic:nvPicPr>
-                    <pic:cNvPr id="0" name="image2.png"/>
+                    <pic:cNvPr id="0" name="image3.png"/>
                     <pic:cNvPicPr preferRelativeResize="0"/>
                   </pic:nvPicPr>
                   <pic:blipFill>
@@ -27144,7 +24833,7 @@
 
 <file path=word/comments.xml><?xml version="1.0" encoding="utf-8"?>
 <w:comments xmlns:mc="http://schemas.openxmlformats.org/markup-compatibility/2006" xmlns:o="urn:schemas-microsoft-com:office:office" xmlns:r="http://schemas.openxmlformats.org/officeDocument/2006/relationships" xmlns:m="http://schemas.openxmlformats.org/officeDocument/2006/math" xmlns:v="urn:schemas-microsoft-com:vml" xmlns:wp="http://schemas.openxmlformats.org/drawingml/2006/wordprocessingDrawing" xmlns:w10="urn:schemas-microsoft-com:office:word" xmlns:w="http://schemas.openxmlformats.org/wordprocessingml/2006/main" xmlns:wne="http://schemas.microsoft.com/office/word/2006/wordml" xmlns:sl="http://schemas.openxmlformats.org/schemaLibrary/2006/main" xmlns:a="http://schemas.openxmlformats.org/drawingml/2006/main" xmlns:pic="http://schemas.openxmlformats.org/drawingml/2006/picture" xmlns:c="http://schemas.openxmlformats.org/drawingml/2006/chart" xmlns:lc="http://schemas.openxmlformats.org/drawingml/2006/lockedCanvas" xmlns:dgm="http://schemas.openxmlformats.org/drawingml/2006/diagram" xmlns:wps="http://schemas.microsoft.com/office/word/2010/wordprocessingShape" xmlns:wpg="http://schemas.microsoft.com/office/word/2010/wordprocessingGroup" xmlns:w14="http://schemas.microsoft.com/office/word/2010/wordml" xmlns:w15="http://schemas.microsoft.com/office/word/2012/wordml" xmlns:w16="http://schemas.microsoft.com/office/word/2018/wordml" xmlns:w16cex="http://schemas.microsoft.com/office/word/2018/wordml/cex" xmlns:w16cid="http://schemas.microsoft.com/office/word/2016/wordml/cid" xmlns="http://schemas.microsoft.com/office/tasks/2019/documenttasks" xmlns:cr="http://schemas.microsoft.com/office/comments/2020/reactions">
-  <w:comment w:author="Katherine Beigel" w:id="8" w:date="2024-09-13T21:39:45Z">
+  <w:comment w:author="Aditya Lahiri" w:id="0" w:date="2024-09-16T16:15:59Z">
     <w:p>
       <w:pPr>
         <w:keepNext w:val="0"/>
@@ -27191,364 +24880,7 @@
           <w:vertAlign w:val="baseline"/>
           <w:rtl w:val="0"/>
         </w:rPr>
-        <w:t xml:space="preserve">I think this is already written pretty well in the methods.</w:t>
-      </w:r>
-    </w:p>
-  </w:comment>
-  <w:comment w:author="Katherine Beigel" w:id="7" w:date="2024-09-13T21:24:19Z">
-    <w:p>
-      <w:pPr>
-        <w:keepNext w:val="0"/>
-        <w:keepLines w:val="0"/>
-        <w:pageBreakBefore w:val="0"/>
-        <w:widowControl w:val="0"/>
-        <w:pBdr>
-          <w:top w:space="0" w:sz="0" w:val="nil"/>
-          <w:left w:space="0" w:sz="0" w:val="nil"/>
-          <w:bottom w:space="0" w:sz="0" w:val="nil"/>
-          <w:right w:space="0" w:sz="0" w:val="nil"/>
-          <w:between w:space="0" w:sz="0" w:val="nil"/>
-        </w:pBdr>
-        <w:shd w:fill="auto" w:val="clear"/>
-        <w:spacing w:after="0" w:before="0" w:line="240" w:lineRule="auto"/>
-        <w:ind w:left="0" w:right="0" w:firstLine="0"/>
-        <w:jc w:val="left"/>
-        <w:rPr>
-          <w:rFonts w:ascii="Arial" w:cs="Arial" w:eastAsia="Arial" w:hAnsi="Arial"/>
-          <w:b w:val="0"/>
-          <w:i w:val="0"/>
-          <w:smallCaps w:val="0"/>
-          <w:strike w:val="0"/>
-          <w:color w:val="000000"/>
-          <w:sz w:val="22"/>
-          <w:szCs w:val="22"/>
-          <w:u w:val="none"/>
-          <w:shd w:fill="auto" w:val="clear"/>
-          <w:vertAlign w:val="baseline"/>
-        </w:rPr>
-      </w:pPr>
-      <w:r>
-        <w:rPr>
-          <w:rFonts w:ascii="Arial" w:cs="Arial" w:eastAsia="Arial" w:hAnsi="Arial"/>
-          <w:b w:val="0"/>
-          <w:i w:val="0"/>
-          <w:smallCaps w:val="0"/>
-          <w:strike w:val="0"/>
-          <w:color w:val="000000"/>
-          <w:sz w:val="22"/>
-          <w:szCs w:val="22"/>
-          <w:u w:val="none"/>
-          <w:shd w:fill="auto" w:val="clear"/>
-          <w:vertAlign w:val="baseline"/>
-          <w:rtl w:val="0"/>
-        </w:rPr>
-        <w:t xml:space="preserve">Writing this out again for the discussion is helpful, I think.</w:t>
-      </w:r>
-    </w:p>
-  </w:comment>
-  <w:comment w:author="Aditya Lahiri" w:id="0" w:date="2024-09-16T16:15:59Z">
-    <w:p>
-      <w:pPr>
-        <w:keepNext w:val="0"/>
-        <w:keepLines w:val="0"/>
-        <w:pageBreakBefore w:val="0"/>
-        <w:widowControl w:val="0"/>
-        <w:pBdr>
-          <w:top w:space="0" w:sz="0" w:val="nil"/>
-          <w:left w:space="0" w:sz="0" w:val="nil"/>
-          <w:bottom w:space="0" w:sz="0" w:val="nil"/>
-          <w:right w:space="0" w:sz="0" w:val="nil"/>
-          <w:between w:space="0" w:sz="0" w:val="nil"/>
-        </w:pBdr>
-        <w:shd w:fill="auto" w:val="clear"/>
-        <w:spacing w:after="0" w:before="0" w:line="240" w:lineRule="auto"/>
-        <w:ind w:left="0" w:right="0" w:firstLine="0"/>
-        <w:jc w:val="left"/>
-        <w:rPr>
-          <w:rFonts w:ascii="Arial" w:cs="Arial" w:eastAsia="Arial" w:hAnsi="Arial"/>
-          <w:b w:val="0"/>
-          <w:i w:val="0"/>
-          <w:smallCaps w:val="0"/>
-          <w:strike w:val="0"/>
-          <w:color w:val="000000"/>
-          <w:sz w:val="22"/>
-          <w:szCs w:val="22"/>
-          <w:u w:val="none"/>
-          <w:shd w:fill="auto" w:val="clear"/>
-          <w:vertAlign w:val="baseline"/>
-        </w:rPr>
-      </w:pPr>
-      <w:r>
-        <w:rPr>
-          <w:rFonts w:ascii="Arial" w:cs="Arial" w:eastAsia="Arial" w:hAnsi="Arial"/>
-          <w:b w:val="0"/>
-          <w:i w:val="0"/>
-          <w:smallCaps w:val="0"/>
-          <w:strike w:val="0"/>
-          <w:color w:val="000000"/>
-          <w:sz w:val="22"/>
-          <w:szCs w:val="22"/>
-          <w:u w:val="none"/>
-          <w:shd w:fill="auto" w:val="clear"/>
-          <w:vertAlign w:val="baseline"/>
-          <w:rtl w:val="0"/>
-        </w:rPr>
         <w:t xml:space="preserve">In Fig 2 : Label Step or Phase 2 as mapping phase</w:t>
-      </w:r>
-    </w:p>
-  </w:comment>
-  <w:comment w:author="Katherine Beigel" w:id="2" w:date="2024-09-13T21:16:11Z">
-    <w:p>
-      <w:pPr>
-        <w:keepNext w:val="0"/>
-        <w:keepLines w:val="0"/>
-        <w:pageBreakBefore w:val="0"/>
-        <w:widowControl w:val="0"/>
-        <w:pBdr>
-          <w:top w:space="0" w:sz="0" w:val="nil"/>
-          <w:left w:space="0" w:sz="0" w:val="nil"/>
-          <w:bottom w:space="0" w:sz="0" w:val="nil"/>
-          <w:right w:space="0" w:sz="0" w:val="nil"/>
-          <w:between w:space="0" w:sz="0" w:val="nil"/>
-        </w:pBdr>
-        <w:shd w:fill="auto" w:val="clear"/>
-        <w:spacing w:after="0" w:before="0" w:line="240" w:lineRule="auto"/>
-        <w:ind w:left="0" w:right="0" w:firstLine="0"/>
-        <w:jc w:val="left"/>
-        <w:rPr>
-          <w:rFonts w:ascii="Arial" w:cs="Arial" w:eastAsia="Arial" w:hAnsi="Arial"/>
-          <w:b w:val="0"/>
-          <w:i w:val="0"/>
-          <w:smallCaps w:val="0"/>
-          <w:strike w:val="0"/>
-          <w:color w:val="000000"/>
-          <w:sz w:val="22"/>
-          <w:szCs w:val="22"/>
-          <w:u w:val="none"/>
-          <w:shd w:fill="auto" w:val="clear"/>
-          <w:vertAlign w:val="baseline"/>
-        </w:rPr>
-      </w:pPr>
-      <w:r>
-        <w:rPr>
-          <w:rFonts w:ascii="Arial" w:cs="Arial" w:eastAsia="Arial" w:hAnsi="Arial"/>
-          <w:b w:val="0"/>
-          <w:i w:val="0"/>
-          <w:smallCaps w:val="0"/>
-          <w:strike w:val="0"/>
-          <w:color w:val="000000"/>
-          <w:sz w:val="22"/>
-          <w:szCs w:val="22"/>
-          <w:u w:val="none"/>
-          <w:shd w:fill="auto" w:val="clear"/>
-          <w:vertAlign w:val="baseline"/>
-          <w:rtl w:val="0"/>
-        </w:rPr>
-        <w:t xml:space="preserve">Probably will need to number these files as Supplementary File XX for the journal.</w:t>
-      </w:r>
-    </w:p>
-  </w:comment>
-  <w:comment w:author="Katherine Beigel" w:id="3" w:date="2024-09-13T21:16:11Z">
-    <w:p>
-      <w:pPr>
-        <w:keepNext w:val="0"/>
-        <w:keepLines w:val="0"/>
-        <w:pageBreakBefore w:val="0"/>
-        <w:widowControl w:val="0"/>
-        <w:pBdr>
-          <w:top w:space="0" w:sz="0" w:val="nil"/>
-          <w:left w:space="0" w:sz="0" w:val="nil"/>
-          <w:bottom w:space="0" w:sz="0" w:val="nil"/>
-          <w:right w:space="0" w:sz="0" w:val="nil"/>
-          <w:between w:space="0" w:sz="0" w:val="nil"/>
-        </w:pBdr>
-        <w:shd w:fill="auto" w:val="clear"/>
-        <w:spacing w:after="0" w:before="0" w:line="240" w:lineRule="auto"/>
-        <w:ind w:left="0" w:right="0" w:firstLine="0"/>
-        <w:jc w:val="left"/>
-        <w:rPr>
-          <w:rFonts w:ascii="Arial" w:cs="Arial" w:eastAsia="Arial" w:hAnsi="Arial"/>
-          <w:b w:val="0"/>
-          <w:i w:val="0"/>
-          <w:smallCaps w:val="0"/>
-          <w:strike w:val="0"/>
-          <w:color w:val="000000"/>
-          <w:sz w:val="22"/>
-          <w:szCs w:val="22"/>
-          <w:u w:val="none"/>
-          <w:shd w:fill="auto" w:val="clear"/>
-          <w:vertAlign w:val="baseline"/>
-        </w:rPr>
-      </w:pPr>
-      <w:r>
-        <w:rPr>
-          <w:rFonts w:ascii="Arial" w:cs="Arial" w:eastAsia="Arial" w:hAnsi="Arial"/>
-          <w:b w:val="0"/>
-          <w:i w:val="0"/>
-          <w:smallCaps w:val="0"/>
-          <w:strike w:val="0"/>
-          <w:color w:val="000000"/>
-          <w:sz w:val="22"/>
-          <w:szCs w:val="22"/>
-          <w:u w:val="none"/>
-          <w:shd w:fill="auto" w:val="clear"/>
-          <w:vertAlign w:val="baseline"/>
-          <w:rtl w:val="0"/>
-        </w:rPr>
-        <w:t xml:space="preserve">Probably will need to number these files as Supplementary File XX for the journal.</w:t>
-      </w:r>
-    </w:p>
-  </w:comment>
-  <w:comment w:author="Katherine Beigel" w:id="4" w:date="2024-09-13T21:16:11Z">
-    <w:p>
-      <w:pPr>
-        <w:keepNext w:val="0"/>
-        <w:keepLines w:val="0"/>
-        <w:pageBreakBefore w:val="0"/>
-        <w:widowControl w:val="0"/>
-        <w:pBdr>
-          <w:top w:space="0" w:sz="0" w:val="nil"/>
-          <w:left w:space="0" w:sz="0" w:val="nil"/>
-          <w:bottom w:space="0" w:sz="0" w:val="nil"/>
-          <w:right w:space="0" w:sz="0" w:val="nil"/>
-          <w:between w:space="0" w:sz="0" w:val="nil"/>
-        </w:pBdr>
-        <w:shd w:fill="auto" w:val="clear"/>
-        <w:spacing w:after="0" w:before="0" w:line="240" w:lineRule="auto"/>
-        <w:ind w:left="0" w:right="0" w:firstLine="0"/>
-        <w:jc w:val="left"/>
-        <w:rPr>
-          <w:rFonts w:ascii="Arial" w:cs="Arial" w:eastAsia="Arial" w:hAnsi="Arial"/>
-          <w:b w:val="0"/>
-          <w:i w:val="0"/>
-          <w:smallCaps w:val="0"/>
-          <w:strike w:val="0"/>
-          <w:color w:val="000000"/>
-          <w:sz w:val="22"/>
-          <w:szCs w:val="22"/>
-          <w:u w:val="none"/>
-          <w:shd w:fill="auto" w:val="clear"/>
-          <w:vertAlign w:val="baseline"/>
-        </w:rPr>
-      </w:pPr>
-      <w:r>
-        <w:rPr>
-          <w:rFonts w:ascii="Arial" w:cs="Arial" w:eastAsia="Arial" w:hAnsi="Arial"/>
-          <w:b w:val="0"/>
-          <w:i w:val="0"/>
-          <w:smallCaps w:val="0"/>
-          <w:strike w:val="0"/>
-          <w:color w:val="000000"/>
-          <w:sz w:val="22"/>
-          <w:szCs w:val="22"/>
-          <w:u w:val="none"/>
-          <w:shd w:fill="auto" w:val="clear"/>
-          <w:vertAlign w:val="baseline"/>
-          <w:rtl w:val="0"/>
-        </w:rPr>
-        <w:t xml:space="preserve">Probably will need to number these files as Supplementary File XX for the journal.</w:t>
-      </w:r>
-    </w:p>
-  </w:comment>
-  <w:comment w:author="Katherine Beigel" w:id="5" w:date="2024-09-13T21:16:11Z">
-    <w:p>
-      <w:pPr>
-        <w:keepNext w:val="0"/>
-        <w:keepLines w:val="0"/>
-        <w:pageBreakBefore w:val="0"/>
-        <w:widowControl w:val="0"/>
-        <w:pBdr>
-          <w:top w:space="0" w:sz="0" w:val="nil"/>
-          <w:left w:space="0" w:sz="0" w:val="nil"/>
-          <w:bottom w:space="0" w:sz="0" w:val="nil"/>
-          <w:right w:space="0" w:sz="0" w:val="nil"/>
-          <w:between w:space="0" w:sz="0" w:val="nil"/>
-        </w:pBdr>
-        <w:shd w:fill="auto" w:val="clear"/>
-        <w:spacing w:after="0" w:before="0" w:line="240" w:lineRule="auto"/>
-        <w:ind w:left="0" w:right="0" w:firstLine="0"/>
-        <w:jc w:val="left"/>
-        <w:rPr>
-          <w:rFonts w:ascii="Arial" w:cs="Arial" w:eastAsia="Arial" w:hAnsi="Arial"/>
-          <w:b w:val="0"/>
-          <w:i w:val="0"/>
-          <w:smallCaps w:val="0"/>
-          <w:strike w:val="0"/>
-          <w:color w:val="000000"/>
-          <w:sz w:val="22"/>
-          <w:szCs w:val="22"/>
-          <w:u w:val="none"/>
-          <w:shd w:fill="auto" w:val="clear"/>
-          <w:vertAlign w:val="baseline"/>
-        </w:rPr>
-      </w:pPr>
-      <w:r>
-        <w:rPr>
-          <w:rFonts w:ascii="Arial" w:cs="Arial" w:eastAsia="Arial" w:hAnsi="Arial"/>
-          <w:b w:val="0"/>
-          <w:i w:val="0"/>
-          <w:smallCaps w:val="0"/>
-          <w:strike w:val="0"/>
-          <w:color w:val="000000"/>
-          <w:sz w:val="22"/>
-          <w:szCs w:val="22"/>
-          <w:u w:val="none"/>
-          <w:shd w:fill="auto" w:val="clear"/>
-          <w:vertAlign w:val="baseline"/>
-          <w:rtl w:val="0"/>
-        </w:rPr>
-        <w:t xml:space="preserve">Probably will need to number these files as Supplementary File XX for the journal.</w:t>
-      </w:r>
-    </w:p>
-  </w:comment>
-  <w:comment w:author="Katherine Beigel" w:id="6" w:date="2024-09-13T21:16:11Z">
-    <w:p>
-      <w:pPr>
-        <w:keepNext w:val="0"/>
-        <w:keepLines w:val="0"/>
-        <w:pageBreakBefore w:val="0"/>
-        <w:widowControl w:val="0"/>
-        <w:pBdr>
-          <w:top w:space="0" w:sz="0" w:val="nil"/>
-          <w:left w:space="0" w:sz="0" w:val="nil"/>
-          <w:bottom w:space="0" w:sz="0" w:val="nil"/>
-          <w:right w:space="0" w:sz="0" w:val="nil"/>
-          <w:between w:space="0" w:sz="0" w:val="nil"/>
-        </w:pBdr>
-        <w:shd w:fill="auto" w:val="clear"/>
-        <w:spacing w:after="0" w:before="0" w:line="240" w:lineRule="auto"/>
-        <w:ind w:left="0" w:right="0" w:firstLine="0"/>
-        <w:jc w:val="left"/>
-        <w:rPr>
-          <w:rFonts w:ascii="Arial" w:cs="Arial" w:eastAsia="Arial" w:hAnsi="Arial"/>
-          <w:b w:val="0"/>
-          <w:i w:val="0"/>
-          <w:smallCaps w:val="0"/>
-          <w:strike w:val="0"/>
-          <w:color w:val="000000"/>
-          <w:sz w:val="22"/>
-          <w:szCs w:val="22"/>
-          <w:u w:val="none"/>
-          <w:shd w:fill="auto" w:val="clear"/>
-          <w:vertAlign w:val="baseline"/>
-        </w:rPr>
-      </w:pPr>
-      <w:r>
-        <w:rPr>
-          <w:rFonts w:ascii="Arial" w:cs="Arial" w:eastAsia="Arial" w:hAnsi="Arial"/>
-          <w:b w:val="0"/>
-          <w:i w:val="0"/>
-          <w:smallCaps w:val="0"/>
-          <w:strike w:val="0"/>
-          <w:color w:val="000000"/>
-          <w:sz w:val="22"/>
-          <w:szCs w:val="22"/>
-          <w:u w:val="none"/>
-          <w:shd w:fill="auto" w:val="clear"/>
-          <w:vertAlign w:val="baseline"/>
-          <w:rtl w:val="0"/>
-        </w:rPr>
-        <w:t xml:space="preserve">Probably will need to number these files as Supplementary File XX for the journal.</w:t>
       </w:r>
     </w:p>
   </w:comment>

</xml_diff>

<commit_message>
adding ammends to supplementary files
</commit_message>
<xml_diff>
--- a/Paper/Clinical_Trails_Tumor_Name_Stardaization_using Embedding_Analysis.docx
+++ b/Paper/Clinical_Trails_Tumor_Name_Stardaization_using Embedding_Analysis.docx
@@ -1111,30 +1111,13 @@
         </w:rPr>
         <w:t xml:space="preserve"> </w:t>
       </w:r>
+      <w:r>
+        <w:rPr>
+          <w:rtl w:val="0"/>
+        </w:rPr>
+        <w:t xml:space="preserve">especially cancers of the brain and nervous system </w:t>
+      </w:r>
       <w:hyperlink r:id="rId15">
-        <w:r>
-          <w:rPr>
-            <w:b w:val="0"/>
-            <w:color w:val="000000"/>
-            <w:u w:val="none"/>
-            <w:rtl w:val="0"/>
-          </w:rPr>
-          <w:t xml:space="preserve">[6]</w:t>
-        </w:r>
-      </w:hyperlink>
-      <w:r>
-        <w:rPr>
-          <w:rtl w:val="0"/>
-        </w:rPr>
-        <w:t xml:space="preserve"> </w:t>
-      </w:r>
-      <w:r>
-        <w:rPr>
-          <w:rtl w:val="0"/>
-        </w:rPr>
-        <w:t xml:space="preserve">especially cancers of the brain and nervous system </w:t>
-      </w:r>
-      <w:hyperlink r:id="rId16">
         <w:r>
           <w:rPr>
             <w:b w:val="0"/>
@@ -1151,7 +1134,7 @@
         </w:rPr>
         <w:t xml:space="preserve">. Compared to adult cancers, pediatric cancers are rarer and with fewer available therapeutic agents that have been tested in clinical trials due to challenges associated with recruiting statistically significant and diverse pediatric populations to support the various phases of clinical trials, logistical issues related to clinical trial-site location and molecular heterogeneity of tumors </w:t>
       </w:r>
-      <w:hyperlink r:id="rId17">
+      <w:hyperlink r:id="rId16">
         <w:r>
           <w:rPr>
             <w:b w:val="0"/>
@@ -1190,6 +1173,23 @@
           <w:rtl w:val="0"/>
         </w:rPr>
         <w:t xml:space="preserve">The Food and Drug Administration Modernization Act of 1997 (FDAMA) mandated the National Institutes of Health (NIH) to create a publicly available resource to disseminate information on the effectiveness of drugs in federally or privately funded clinical trials  </w:t>
+      </w:r>
+      <w:hyperlink r:id="rId17">
+        <w:r>
+          <w:rPr>
+            <w:b w:val="0"/>
+            <w:color w:val="000000"/>
+            <w:u w:val="none"/>
+            <w:rtl w:val="0"/>
+          </w:rPr>
+          <w:t xml:space="preserve">[9]</w:t>
+        </w:r>
+      </w:hyperlink>
+      <w:r>
+        <w:rPr>
+          <w:rtl w:val="0"/>
+        </w:rPr>
+        <w:t xml:space="preserve">. This eventually led to the creation of the ClinicalTrials.gov registry (referred to as CT registry in the rest of the manuscript), which was publicly launched on February 29, 2000. Since then, the CT registry has amassed over 482,529 research studies across all 50 states in the US and 223 countries </w:t>
       </w:r>
       <w:hyperlink r:id="rId18">
         <w:r>
@@ -1206,7 +1206,19 @@
         <w:rPr>
           <w:rtl w:val="0"/>
         </w:rPr>
-        <w:t xml:space="preserve">. This eventually led to the creation of the ClinicalTrials.gov registry (referred to as CT registry in the rest of the manuscript), which was publicly launched on February 29, 2000. Since then, the CT registry has amassed over 482,529 research studies across all 50 states in the US and 223 countries </w:t>
+        <w:t xml:space="preserve">. Each record within the CT</w:t>
+      </w:r>
+      <w:r>
+        <w:rPr>
+          <w:rtl w:val="0"/>
+        </w:rPr>
+        <w:t xml:space="preserve"> registry</w:t>
+      </w:r>
+      <w:r>
+        <w:rPr>
+          <w:rtl w:val="0"/>
+        </w:rPr>
+        <w:t xml:space="preserve"> is self-reported by the trial sponsor through the web-based data entry platform known as the Protocol Registration and Results System (PRS) </w:t>
       </w:r>
       <w:hyperlink r:id="rId19">
         <w:r>
@@ -1223,21 +1235,246 @@
         <w:rPr>
           <w:rtl w:val="0"/>
         </w:rPr>
-        <w:t xml:space="preserve">. Each record within the CT</w:t>
-      </w:r>
-      <w:r>
-        <w:rPr>
-          <w:rtl w:val="0"/>
-        </w:rPr>
-        <w:t xml:space="preserve"> registry</w:t>
-      </w:r>
-      <w:r>
-        <w:rPr>
-          <w:rtl w:val="0"/>
-        </w:rPr>
-        <w:t xml:space="preserve"> is self-reported by the trial sponsor through the web-based data entry platform known as the Protocol Registration and Results System (PRS) </w:t>
+        <w:t xml:space="preserve">. The CT requires sponsors to enter basic details regarding the trial, such as purpose, design, patient eligibility criteria, and other critical information about the study </w:t>
       </w:r>
       <w:hyperlink r:id="rId20">
+        <w:r>
+          <w:rPr>
+            <w:b w:val="0"/>
+            <w:color w:val="000000"/>
+            <w:u w:val="none"/>
+            <w:rtl w:val="0"/>
+          </w:rPr>
+          <w:t xml:space="preserve">[10]</w:t>
+        </w:r>
+      </w:hyperlink>
+      <w:r>
+        <w:rPr>
+          <w:rtl w:val="0"/>
+        </w:rPr>
+        <w:t xml:space="preserve">. The CT registry requires by law that data be entered in a tabular format and that an individual with knowledge of study design and data analysis be involved in the submission process to ensure that results are appropriately summarized and the data submission is consistent with the review criteria of the CT registry. Following the submission of a record, the record is reviewed internally by the CT registry staff before it is posted publicly on ClinicalTrials.gov. </w:t>
+      </w:r>
+    </w:p>
+    <w:p>
+      <w:pPr>
+        <w:rPr/>
+      </w:pPr>
+      <w:r>
+        <w:rPr>
+          <w:rtl w:val="0"/>
+        </w:rPr>
+      </w:r>
+    </w:p>
+    <w:p>
+      <w:pPr>
+        <w:ind w:left="0" w:firstLine="0"/>
+        <w:rPr/>
+      </w:pPr>
+      <w:r>
+        <w:rPr>
+          <w:rtl w:val="0"/>
+        </w:rPr>
+        <w:t xml:space="preserve">Even with the established protocols and guidelines in the submission process, the CT registry data may contain various inconsistencies in the form of extraneous information, typographical errors, missing values, etc. Such discrepancies must be addressed or filtered out before the data can be used for further downstream analysis. In this study, we developed a computational pipeline to standardize the tumor names contained in the "conditions" data file (conditions.txt) in the CT registry. The “conditions” data includes the names of the diseases or conditions that are the subject of the trial. Among the various diseases present in the CT registry, we focused on cancers as they are a leading cause of death in the US and the world </w:t>
+      </w:r>
+      <w:hyperlink r:id="rId21">
+        <w:r>
+          <w:rPr>
+            <w:b w:val="0"/>
+            <w:color w:val="000000"/>
+            <w:u w:val="none"/>
+            <w:rtl w:val="0"/>
+          </w:rPr>
+          <w:t xml:space="preserve">[11]</w:t>
+        </w:r>
+      </w:hyperlink>
+      <w:r>
+        <w:rPr>
+          <w:rtl w:val="0"/>
+        </w:rPr>
+        <w:t xml:space="preserve">. Thus, standardizing tumor names in the CT registry, i.e. by mapping each tumor name in the CT registry to their equivalent standardized names in the World Health Organization (WHO)  Classification of Tumors or the </w:t>
+      </w:r>
+      <w:r>
+        <w:rPr>
+          <w:rtl w:val="0"/>
+        </w:rPr>
+        <w:t xml:space="preserve">National Cancer Institute terms (NCIt)</w:t>
+      </w:r>
+      <w:r>
+        <w:rPr>
+          <w:rtl w:val="0"/>
+        </w:rPr>
+        <w:t xml:space="preserve"> will allow us to integrate tumor data from the CT registry with other biomedical databases such as Open Targets or Illuminating the Druggable Genome will allow us to deeply understand the landscape of tumors, targets, and drugs. </w:t>
+      </w:r>
+    </w:p>
+    <w:p>
+      <w:pPr>
+        <w:rPr/>
+      </w:pPr>
+      <w:r>
+        <w:rPr>
+          <w:rtl w:val="0"/>
+        </w:rPr>
+      </w:r>
+    </w:p>
+    <w:p>
+      <w:pPr>
+        <w:rPr/>
+      </w:pPr>
+      <w:r>
+        <w:rPr>
+          <w:rtl w:val="0"/>
+        </w:rPr>
+        <w:t xml:space="preserve">It must be noted that the CT registry recommends adding relevant Medical Subject Headings (MeSH) terms or terms from another controlled vocabulary, such as the Systematized Nomenclature of Medicine—Clinical Terms (SNOMED CT), that have been mapped to MeSH within the Unified Medical Language System (UMLS) metathesaurus for each of the conditions. While this recommendation adds a level of standardization to the disease/condition names present in the CT registry, the MeSH terms by themselves often fall short of describing the disease or condition accurately. Furthermore, for a given disease/condition there may be multiple associated MeSH terms, thereby leaving it to the user of the data to establish the most appropriate MeSH term for that disease/condition. Additionally, for certain records in the CT registry, there might be no associated MeSH terms provided for a disease/condition name, therefore solely using the MeSH terms for analyzing the diseases or conditions that are the subject of a clinical trial record is not reliable. In Supplementary Table S1, we provide examples of clinical trial records with their disease/condition names and associated mesh terms to illustrate the incompatibilities between condition names and MeSH terms. </w:t>
+      </w:r>
+    </w:p>
+    <w:p>
+      <w:pPr>
+        <w:rPr/>
+      </w:pPr>
+      <w:r>
+        <w:rPr>
+          <w:rtl w:val="0"/>
+        </w:rPr>
+      </w:r>
+    </w:p>
+    <w:p>
+      <w:pPr>
+        <w:rPr/>
+      </w:pPr>
+      <w:r>
+        <w:rPr>
+          <w:rtl w:val="0"/>
+        </w:rPr>
+        <w:t xml:space="preserve">For example, in Supplementary Table S1, the condition “triple negative breast cancer” is associated with two clinical trial studies with the identifiers (NCT IDs) NCT05082610 and NCT04254107. Each of these studies lists the various MeSH terms associated with “triple negative breast cancer” with the most appropriate MeSH term being “triple negative breast neoplasms”. However, there are other associated MeSH terms for each of these studies which are not appropriate: for study NCT05082610 there are MeSH terms such as “carcinoma, non-small-cell lung” and “respiratory tract diseases” while  study NCT04254107 has  associated MeSH terms such as “lymphoma” and “stomach neoplasms”, which do not describe the condition of “triple negative breast cancer”. Furthermore, the MeSH terms are not identical between studies where the condition names are the same, which adds to the inconsistencies between records with same condition names. For instance, NCT04254107 contains various MeSH terms associated with lymphomas such as “lymphoma, b-cell”, “large b-cell”, “lymphoma, large b-cell, diffuse”, “lymphoma, t-cell, peripheral”, etc., but these terms are not contained in the list of MeSH terms for NCT05082610. We can also see in study NCT04294784, for the condition “gastroesophageal cancer”, there are no MeSH terms, but for the same condition with a different NCT ID (NCT02669914), there are multiple associated MeSH terms. Due to these inconsistencies and the lack of identifiers to determine the most accurate MeSH term for a given condition, we conclude that the MeSH terms–even though they are internally standardized– are not suitable to accurately describe the conditions they encode. Therefore it is evident that the MeSH terms cannot be used to replace the terms enlisted in the conditions file, as the MeSH terms fail to accurately capture the specific information being conveyed by the conditions. Even though the condition names contained syntactic and semantic inconsistencies, we decided to use these terms from the conditions file to extract tumor names and map them to their standardized nomenclature in the WHO Classification of Tumors system (referred to as the “WHO database” in the rest of the paper) (</w:t>
+      </w:r>
+      <w:hyperlink r:id="rId22">
+        <w:r>
+          <w:rPr>
+            <w:color w:val="1155cc"/>
+            <w:u w:val="single"/>
+            <w:rtl w:val="0"/>
+          </w:rPr>
+          <w:t xml:space="preserve">https://tumourclassification.iarc.who.int/welcome/</w:t>
+        </w:r>
+      </w:hyperlink>
+      <w:r>
+        <w:rPr>
+          <w:rtl w:val="0"/>
+        </w:rPr>
+        <w:t xml:space="preserve">) or National Cancer Institute Thesaurus (“NCIt database”) (</w:t>
+      </w:r>
+      <w:hyperlink r:id="rId23">
+        <w:r>
+          <w:rPr>
+            <w:color w:val="1155cc"/>
+            <w:u w:val="single"/>
+            <w:rtl w:val="0"/>
+          </w:rPr>
+          <w:t xml:space="preserve">https://ncithesaurus.nci.nih.gov/ncitbrowser/</w:t>
+        </w:r>
+      </w:hyperlink>
+      <w:r>
+        <w:rPr>
+          <w:rtl w:val="0"/>
+        </w:rPr>
+        <w:t xml:space="preserve">).</w:t>
+      </w:r>
+    </w:p>
+    <w:p>
+      <w:pPr>
+        <w:ind w:left="-540" w:firstLine="0"/>
+        <w:rPr/>
+      </w:pPr>
+      <w:r>
+        <w:rPr>
+          <w:rtl w:val="0"/>
+        </w:rPr>
+      </w:r>
+    </w:p>
+    <w:p>
+      <w:pPr>
+        <w:ind w:left="-540" w:firstLine="0"/>
+        <w:rPr>
+          <w:b w:val="1"/>
+          <w:sz w:val="28"/>
+          <w:szCs w:val="28"/>
+        </w:rPr>
+      </w:pPr>
+      <w:r>
+        <w:rPr>
+          <w:b w:val="1"/>
+          <w:sz w:val="28"/>
+          <w:szCs w:val="28"/>
+          <w:rtl w:val="0"/>
+        </w:rPr>
+        <w:t xml:space="preserve">METHODS</w:t>
+      </w:r>
+    </w:p>
+    <w:p>
+      <w:pPr>
+        <w:ind w:left="-540" w:firstLine="0"/>
+        <w:rPr>
+          <w:b w:val="1"/>
+          <w:i w:val="1"/>
+        </w:rPr>
+      </w:pPr>
+      <w:r>
+        <w:rPr>
+          <w:rtl w:val="0"/>
+        </w:rPr>
+      </w:r>
+    </w:p>
+    <w:p>
+      <w:pPr>
+        <w:ind w:left="-540" w:firstLine="0"/>
+        <w:rPr>
+          <w:sz w:val="24"/>
+          <w:szCs w:val="24"/>
+        </w:rPr>
+      </w:pPr>
+      <w:r>
+        <w:rPr>
+          <w:b w:val="1"/>
+          <w:sz w:val="24"/>
+          <w:szCs w:val="24"/>
+          <w:rtl w:val="0"/>
+        </w:rPr>
+        <w:t xml:space="preserve">Data Availability </w:t>
+      </w:r>
+      <w:r>
+        <w:rPr>
+          <w:rtl w:val="0"/>
+        </w:rPr>
+      </w:r>
+    </w:p>
+    <w:p>
+      <w:pPr>
+        <w:ind w:left="-540" w:firstLine="0"/>
+        <w:rPr/>
+      </w:pPr>
+      <w:r>
+        <w:rPr>
+          <w:rtl w:val="0"/>
+        </w:rPr>
+        <w:t xml:space="preserve">The data used in this paper is obtained from the CT registry (</w:t>
+      </w:r>
+      <w:hyperlink r:id="rId24">
+        <w:r>
+          <w:rPr>
+            <w:color w:val="1155cc"/>
+            <w:u w:val="single"/>
+            <w:rtl w:val="0"/>
+          </w:rPr>
+          <w:t xml:space="preserve">https://clinicaltrials.gov/</w:t>
+        </w:r>
+      </w:hyperlink>
+      <w:r>
+        <w:rPr>
+          <w:rtl w:val="0"/>
+        </w:rPr>
+        <w:t xml:space="preserve">) </w:t>
+      </w:r>
+      <w:hyperlink r:id="rId25">
         <w:r>
           <w:rPr>
             <w:b w:val="0"/>
@@ -1252,263 +1489,9 @@
         <w:rPr>
           <w:rtl w:val="0"/>
         </w:rPr>
-        <w:t xml:space="preserve">. The CT requires sponsors to enter basic details regarding the trial, such as purpose, design, patient eligibility criteria, and other critical information about the study </w:t>
-      </w:r>
-      <w:hyperlink r:id="rId21">
-        <w:r>
-          <w:rPr>
-            <w:b w:val="0"/>
-            <w:color w:val="000000"/>
-            <w:u w:val="none"/>
-            <w:rtl w:val="0"/>
-          </w:rPr>
-          <w:t xml:space="preserve">[10]</w:t>
-        </w:r>
-      </w:hyperlink>
-      <w:r>
-        <w:rPr>
-          <w:rtl w:val="0"/>
-        </w:rPr>
-        <w:t xml:space="preserve">. The CT registry requires by law that data be entered in a tabular format and that an individual with knowledge of study design and data analysis be involved in the submission process to ensure that results are appropriately summarized and the data submission is consistent with the review criteria of the CT registry. Following the submission of a record, the record is reviewed internally by the CT registry staff before it is posted publicly on ClinicalTrials.gov. </w:t>
-      </w:r>
-    </w:p>
-    <w:p>
-      <w:pPr>
-        <w:rPr/>
-      </w:pPr>
-      <w:r>
-        <w:rPr>
-          <w:rtl w:val="0"/>
-        </w:rPr>
-      </w:r>
-    </w:p>
-    <w:p>
-      <w:pPr>
-        <w:ind w:left="0" w:firstLine="0"/>
-        <w:rPr/>
-      </w:pPr>
-      <w:r>
-        <w:rPr>
-          <w:rtl w:val="0"/>
-        </w:rPr>
-        <w:t xml:space="preserve">Even with the established protocols and guidelines in the submission process, the CT registry data may contain various inconsistencies in the form of extraneous information, typographical errors, missing values, etc. Such discrepancies must be addressed or filtered out before the data can be used for further downstream analysis. In this study, we developed a computational pipeline to standardize the tumor names contained in the "conditions" data file (conditions.txt) in the CT registry. The “conditions” data includes the names of the diseases or conditions that are the subject of the trial. Among the various diseases present in the CT registry, we focused on cancers as they are a leading cause of death in the US and the world </w:t>
-      </w:r>
-      <w:hyperlink r:id="rId22">
-        <w:r>
-          <w:rPr>
-            <w:b w:val="0"/>
-            <w:color w:val="000000"/>
-            <w:u w:val="none"/>
-            <w:rtl w:val="0"/>
-          </w:rPr>
-          <w:t xml:space="preserve">[11]</w:t>
-        </w:r>
-      </w:hyperlink>
-      <w:r>
-        <w:rPr>
-          <w:rtl w:val="0"/>
-        </w:rPr>
-        <w:t xml:space="preserve">. Thus, standardizing tumor names in the CT registry, i.e. by mapping each tumor name in the CT registry to their equivalent standardized names in the World Health Organization (WHO)  Classification of Tumors or the </w:t>
-      </w:r>
-      <w:r>
-        <w:rPr>
-          <w:rtl w:val="0"/>
-        </w:rPr>
-        <w:t xml:space="preserve">National Cancer Institute terms (NCIt)</w:t>
-      </w:r>
-      <w:r>
-        <w:rPr>
-          <w:rtl w:val="0"/>
-        </w:rPr>
-        <w:t xml:space="preserve"> will allow us to integrate tumor data from the CT registry with other biomedical databases such as Open Targets or Illuminating the Druggable Genome will allow us to deeply understand the landscape of tumors, targets, and drugs. </w:t>
-      </w:r>
-    </w:p>
-    <w:p>
-      <w:pPr>
-        <w:rPr/>
-      </w:pPr>
-      <w:r>
-        <w:rPr>
-          <w:rtl w:val="0"/>
-        </w:rPr>
-      </w:r>
-    </w:p>
-    <w:p>
-      <w:pPr>
-        <w:rPr/>
-      </w:pPr>
-      <w:r>
-        <w:rPr>
-          <w:rtl w:val="0"/>
-        </w:rPr>
-        <w:t xml:space="preserve">It must be noted that the CT registry recommends adding relevant Medical Subject Headings (MeSH) terms or terms from another controlled vocabulary, such as the Systematized Nomenclature of Medicine—Clinical Terms (SNOMED CT), that have been mapped to MeSH within the Unified Medical Language System (UMLS) metathesaurus for each of the conditions. While this recommendation adds a level of standardization to the disease/condition names present in the CT registry, the MeSH terms by themselves often fall short of describing the disease or condition accurately. Furthermore, for a given disease/condition there may be multiple associated MeSH terms, thereby leaving it to the user of the data to establish the most appropriate MeSH term for that disease/condition. Additionally, for certain records in the CT registry, there might be no associated MeSH terms provided for a disease/condition name, therefore solely using the MeSH terms for analyzing the diseases or conditions that are the subject of a clinical trial record is not reliable. In Supplementary Table S1, we provide examples of clinical trial records with their disease/condition names and associated mesh terms to illustrate the incompatibilities between condition names and MeSH terms. </w:t>
-      </w:r>
-    </w:p>
-    <w:p>
-      <w:pPr>
-        <w:rPr/>
-      </w:pPr>
-      <w:r>
-        <w:rPr>
-          <w:rtl w:val="0"/>
-        </w:rPr>
-      </w:r>
-    </w:p>
-    <w:p>
-      <w:pPr>
-        <w:rPr/>
-      </w:pPr>
-      <w:r>
-        <w:rPr>
-          <w:rtl w:val="0"/>
-        </w:rPr>
-        <w:t xml:space="preserve">For example, in Supplementary Table S1, the condition “triple negative breast cancer” is associated with two clinical trial studies with the identifiers (NCT IDs) NCT05082610 and NCT04254107. Each of these studies list the various MeSH terms associated with “triple negative breast cancer” with the most appropriate MeSH term being “triple negative breast neoplasms”. However, there are other associated MeSH terms for each of these studies which are not appropriate: for study NCT05082610 there are MeSH terms such as “carcinoma, non-small-cell lung” and “respiratory tract diseases” while  study NCT04254107 has  associated MeSH terms such as “lymphoma” and “stomach neoplasms”, which do not describe the condition of “triple negative breast cancer”. Furthermore, the MeSH terms are not identical between studies where the condition names are the same, which adds to the inconsistencies between records with same condition names. For instance, NCT04254107 contains various MeSH terms associated with lymphomas such as “lymphoma, b-cell”, “large b-cell”, “lymphoma, large b-cell, diffuse”, “lymphoma, t-cell, peripheral”, etc., but these terms are not contained in the list of MeSH terms for NCT05082610. We can also see in study NCT04294784, for the condition “gastroesophageal cancer”, there are no MeSH terms, but for the same condition with a different NCT ID (NCT02669914), there are multiple associated MeSH terms. Due to these inconsistencies and a lack of identifiers to determine the most accurate MeSH term for a given condition, we conclude that the MeSH terms–even though they are internally standardized– are not suitable to accurately describe the conditions they encode. Therefore it is evident that the MeSH terms cannot be used to replace the terms enlisted in the conditions file, as the MeSH terms fail to accurately capture the specific information being conveyed by the conditions. Even though the condition names contained syntactic and semantic inconsistencies, we decided to use these terms from the conditions file to extract tumor names and map them to their standardized nomenclature in the WHO Classification of Tumors system (referred to as the “WHO database” in the rest of the paper) (</w:t>
-      </w:r>
-      <w:hyperlink r:id="rId23">
-        <w:r>
-          <w:rPr>
-            <w:color w:val="1155cc"/>
-            <w:u w:val="single"/>
-            <w:rtl w:val="0"/>
-          </w:rPr>
-          <w:t xml:space="preserve">https://tumourclassification.iarc.who.int/welcome/</w:t>
-        </w:r>
-      </w:hyperlink>
-      <w:r>
-        <w:rPr>
-          <w:rtl w:val="0"/>
-        </w:rPr>
-        <w:t xml:space="preserve">) or National Cancer Institute Thesaurus (“NCIt database”) (</w:t>
-      </w:r>
-      <w:hyperlink r:id="rId24">
-        <w:r>
-          <w:rPr>
-            <w:color w:val="1155cc"/>
-            <w:u w:val="single"/>
-            <w:rtl w:val="0"/>
-          </w:rPr>
-          <w:t xml:space="preserve">https://ncithesaurus.nci.nih.gov/ncitbrowser/</w:t>
-        </w:r>
-      </w:hyperlink>
-      <w:r>
-        <w:rPr>
-          <w:rtl w:val="0"/>
-        </w:rPr>
-        <w:t xml:space="preserve">).</w:t>
-      </w:r>
-    </w:p>
-    <w:p>
-      <w:pPr>
-        <w:ind w:left="-540" w:firstLine="0"/>
-        <w:rPr/>
-      </w:pPr>
-      <w:r>
-        <w:rPr>
-          <w:rtl w:val="0"/>
-        </w:rPr>
-      </w:r>
-    </w:p>
-    <w:p>
-      <w:pPr>
-        <w:ind w:left="-540" w:firstLine="0"/>
-        <w:rPr>
-          <w:b w:val="1"/>
-          <w:sz w:val="28"/>
-          <w:szCs w:val="28"/>
-        </w:rPr>
-      </w:pPr>
-      <w:r>
-        <w:rPr>
-          <w:b w:val="1"/>
-          <w:sz w:val="28"/>
-          <w:szCs w:val="28"/>
-          <w:rtl w:val="0"/>
-        </w:rPr>
-        <w:t xml:space="preserve">METHODS</w:t>
-      </w:r>
-    </w:p>
-    <w:p>
-      <w:pPr>
-        <w:ind w:left="-540" w:firstLine="0"/>
-        <w:rPr>
-          <w:b w:val="1"/>
-          <w:i w:val="1"/>
-        </w:rPr>
-      </w:pPr>
-      <w:r>
-        <w:rPr>
-          <w:rtl w:val="0"/>
-        </w:rPr>
-      </w:r>
-    </w:p>
-    <w:p>
-      <w:pPr>
-        <w:ind w:left="-540" w:firstLine="0"/>
-        <w:rPr>
-          <w:sz w:val="24"/>
-          <w:szCs w:val="24"/>
-        </w:rPr>
-      </w:pPr>
-      <w:r>
-        <w:rPr>
-          <w:b w:val="1"/>
-          <w:sz w:val="24"/>
-          <w:szCs w:val="24"/>
-          <w:rtl w:val="0"/>
-        </w:rPr>
-        <w:t xml:space="preserve">Data Availability </w:t>
-      </w:r>
-      <w:r>
-        <w:rPr>
-          <w:rtl w:val="0"/>
-        </w:rPr>
-      </w:r>
-    </w:p>
-    <w:p>
-      <w:pPr>
-        <w:ind w:left="-540" w:firstLine="0"/>
-        <w:rPr/>
-      </w:pPr>
-      <w:r>
-        <w:rPr>
-          <w:rtl w:val="0"/>
-        </w:rPr>
-        <w:t xml:space="preserve">The data used in this paper is obtained from the CT registry (</w:t>
-      </w:r>
-      <w:hyperlink r:id="rId25">
-        <w:r>
-          <w:rPr>
-            <w:color w:val="1155cc"/>
-            <w:u w:val="single"/>
-            <w:rtl w:val="0"/>
-          </w:rPr>
-          <w:t xml:space="preserve">https://clinicaltrials.gov/</w:t>
-        </w:r>
-      </w:hyperlink>
-      <w:r>
-        <w:rPr>
-          <w:rtl w:val="0"/>
-        </w:rPr>
-        <w:t xml:space="preserve">) </w:t>
+        <w:t xml:space="preserve">. The data can be publicly accessed via the Clinical Trials API or from the Aggregate Analysis of ClinicalTrials.gov-Clinical Trials Transformative Initiative (AACT-CTTI) website (</w:t>
       </w:r>
       <w:hyperlink r:id="rId26">
-        <w:r>
-          <w:rPr>
-            <w:b w:val="0"/>
-            <w:color w:val="000000"/>
-            <w:u w:val="none"/>
-            <w:rtl w:val="0"/>
-          </w:rPr>
-          <w:t xml:space="preserve">[9]</w:t>
-        </w:r>
-      </w:hyperlink>
-      <w:r>
-        <w:rPr>
-          <w:rtl w:val="0"/>
-        </w:rPr>
-        <w:t xml:space="preserve">. The data can be publicly accessed via the Clinical Trials API or from the Aggregate Analysis of ClinicalTrials.gov-Clinical Trials Transformative Initiative (AACT-CTTI) website (</w:t>
-      </w:r>
-      <w:hyperlink r:id="rId27">
         <w:r>
           <w:rPr>
             <w:color w:val="1155cc"/>
@@ -3713,7 +3696,7 @@
         </w:rPr>
         <w:t xml:space="preserve"> a fuzzy string match algorithm. If a disease from clinical trials exactly matched a term in the WHO database, it was flagged as tumor. If the disease did not match to any tumor within the WHO database, we performed a fuzzy (approximate) match with the disease name with each term in the WHO database. This was done by computing the generalized Levenshtein edit distance of the clinical trials disease to each WHO database term. The fuzzy matching using generalized Levenshtein edit distance was implemented using the agrepl function in R </w:t>
       </w:r>
-      <w:hyperlink r:id="rId28">
+      <w:hyperlink r:id="rId27">
         <w:r>
           <w:rPr>
             <w:b w:val="0"/>
@@ -3734,7 +3717,7 @@
         <w:rPr>
           <w:rtl w:val="0"/>
         </w:rPr>
-        <w:t xml:space="preserve">and the maximum distance was set to 0.2. If there was at least one WHO database term within this maximum distance, that clinical trial disease was flagged as a potential tumor. Once a clinical trials disease was flagged as a potential tumor by either of these two protocols, they were manually validated to confirm if they were indeed a tumor. </w:t>
+        <w:t xml:space="preserve">and the maximum distance was set to 0.2. If there was at least one WHO database term within this maximum distance, that clinical trial disease was flagged as a potential tumor. Once a clinical trial disease was flagged as a potential tumor by either of these two protocols, they were manually validated to confirm if they were indeed a tumor. </w:t>
       </w:r>
     </w:p>
     <w:p>
@@ -6805,7 +6788,7 @@
         <w:rPr>
           <w:rtl w:val="0"/>
         </w:rPr>
-        <w:t xml:space="preserve">Due to various sources of discrepancies in the tumor names in the CT registry, there is a need to standardize them. Once the clinical trials tumor names are standardized, they can be related to external databases to draw further insights about the tumors, such as potential drug targets and currently available FDA-approved drugs.</w:t>
+        <w:t xml:space="preserve">Due to various sources of discrepancies in the tumor names in the CT registry, there is a need to standardize them. Once the clinical trials tumor names are standardized, they can be linked to external databases to draw further insights about the tumors, such as potential drug targets and currently available FDA-approved drugs.</w:t>
       </w:r>
       <w:r>
         <w:rPr>
@@ -6943,7 +6926,7 @@
         <w:rPr>
           <w:rtl w:val="0"/>
         </w:rPr>
-        <w:t xml:space="preserve">When standardizing the tumor names from the CT registry to their equivalent WHO or NCIT terms, we are essentially comparing pieces of text (also referred as strings in this manuscript) with the objective of mapping the terms in a way in which meaning conveyed by the CT registry term is conserved by the WHO or NCIT term to which it is mapped. Edit distances offer a way to compare the similarity between two strings. Edit distances can be based on the minimum number of edit-operations (deletions, substitutions, insertions, etc), qgrams or heuristics that are required to transform one string into another. The larger the edit distance between two strings, the further apart the strings are; thus, two strings with minimal edit distance could potentially convey the same meaning. </w:t>
+        <w:t xml:space="preserve">When standardizing the tumor names from the CT registry to their equivalent WHO or NCIT terms, we are essentially comparing pieces of text (also referred as strings in this manuscript) with the objective of mapping the terms in a way in which meaning conveyed by the CT registry term is conserved by the WHO or NCIT term to which it is mapped. Edit distances offer a way to compare the similarity between two strings. Edit distances can be based on the minimum number of edit-operations (deletions, substitutions, insertions, etc), q-grams or heuristics that are required to transform one string into another. The larger the edit distance between two strings, the further apart the strings are; thus, two strings with minimal edit distance could potentially convey the same meaning. </w:t>
       </w:r>
       <w:r>
         <w:rPr>
@@ -6955,7 +6938,7 @@
         <w:rPr>
           <w:rtl w:val="0"/>
         </w:rPr>
-        <w:t xml:space="preserve"> An example of how edit distances can be used to compare strings is discussed in supplementary file S3. Following are brief descriptions of each method. </w:t>
+        <w:t xml:space="preserve"> An example of how edit distances can be used to compare strings is discussed in supplementary file S4. Following are brief descriptions of each method. </w:t>
       </w:r>
     </w:p>
     <w:p>
@@ -7099,7 +7082,7 @@
         </w:rPr>
         <w:t xml:space="preserve">In the above equation , |S1| and |S2| represent the respective lengths of strings S1 and S2 between which we are computing the normalized Levenshtein distance. We calculate Levenshtein distance using the stringdist library in the R programming language </w:t>
       </w:r>
-      <w:hyperlink r:id="rId29">
+      <w:hyperlink r:id="rId28">
         <w:r>
           <w:rPr>
             <w:b w:val="0"/>
@@ -7344,7 +7327,24 @@
         <w:rPr>
           <w:rtl w:val="0"/>
         </w:rPr>
-        <w:t xml:space="preserve">Where  S1 and S2 are lengths of the strings S1 and S2 respectively , m is the number of matching characters and t is the number of transpositions. It should be noted which estimating m that two characters from S1 and S2 are only considered to be matching if they are the same and are less than </w:t>
+        <w:t xml:space="preserve">Where  S1 and S2 are lengths of the strings S1 and S2 respectively , m is the number of matching characters and t is the number of transpositions. </w:t>
+      </w:r>
+      <w:commentRangeStart w:id="0"/>
+      <w:r>
+        <w:rPr>
+          <w:rtl w:val="0"/>
+        </w:rPr>
+        <w:t xml:space="preserve">It should be noted which estimating m</w:t>
+      </w:r>
+      <w:commentRangeEnd w:id="0"/>
+      <w:r>
+        <w:commentReference w:id="0"/>
+      </w:r>
+      <w:r>
+        <w:rPr>
+          <w:rtl w:val="0"/>
+        </w:rPr>
+        <w:t xml:space="preserve"> that two characters from S1 and S2 are only considered to be matching if they are the same and are less than </w:t>
       </w:r>
       <m:oMath>
         <m:f>
@@ -7747,7 +7747,7 @@
         </w:rPr>
         <w:t xml:space="preserve">We calculate the Jarro-Winkler distance using the stringdist package in the R-programming language </w:t>
       </w:r>
-      <w:hyperlink r:id="rId30">
+      <w:hyperlink r:id="rId29">
         <w:r>
           <w:rPr>
             <w:b w:val="0"/>
@@ -8025,7 +8025,7 @@
         </w:rPr>
         <w:t xml:space="preserve">We calculate the cosine distance using the stringdist package in the R-programming language </w:t>
       </w:r>
-      <w:hyperlink r:id="rId31">
+      <w:hyperlink r:id="rId30">
         <w:r>
           <w:rPr>
             <w:b w:val="0"/>
@@ -8126,7 +8126,7 @@
         </w:rPr>
         <w:t xml:space="preserve">We explored another set of standardization methods that are based on edit distances and clustering techniques. These methods consist of a clustering step and a mapping step. To form the clusters, we used affinity propagation (AP) clustering and applied the distance matrices computed by calculating the pairwise edit distances in the previous section as a divergence metric for AP.  We selected the AP algorithm for cluster as it automatically determines the number of clusters instead of requiring the number cluster (which is not known to us) to be a user-defined hyperparameter. Unlike other clustering algorithms, AP is also not dependent on the initialization conditions and is deterministic </w:t>
       </w:r>
-      <w:hyperlink r:id="rId32">
+      <w:hyperlink r:id="rId31">
         <w:r>
           <w:rPr>
             <w:b w:val="0"/>
@@ -8145,7 +8145,7 @@
         </w:rPr>
         <w:t xml:space="preserve">. AP works by recursively passing real-valued messages between each data point until they converge, and based on these converged values, the algorithm establishes the clusters and assigns each cluster an "exemplar data point" which serves as an ideal representative of that cluster </w:t>
       </w:r>
-      <w:hyperlink r:id="rId33">
+      <w:hyperlink r:id="rId32">
         <w:r>
           <w:rPr>
             <w:b w:val="0"/>
@@ -8164,7 +8164,7 @@
         </w:rPr>
         <w:t xml:space="preserve">. Furthermore, AP clustering methods have shown success in clustering textual data </w:t>
       </w:r>
-      <w:hyperlink r:id="rId34">
+      <w:hyperlink r:id="rId33">
         <w:r>
           <w:rPr>
             <w:b w:val="0"/>
@@ -8225,7 +8225,7 @@
         </w:rPr>
         <w:t xml:space="preserve"> forest using the 'isolation.forest' package in the R programming language </w:t>
       </w:r>
-      <w:hyperlink r:id="rId35">
+      <w:hyperlink r:id="rId34">
         <w:r>
           <w:rPr>
             <w:b w:val="0"/>
@@ -8244,7 +8244,7 @@
         </w:rPr>
         <w:t xml:space="preserve">. The number of trees (ntrees argument) is set to 100 as recommended by Lie et al.2008 </w:t>
       </w:r>
-      <w:hyperlink r:id="rId36">
+      <w:hyperlink r:id="rId35">
         <w:r>
           <w:rPr>
             <w:b w:val="0"/>
@@ -8290,7 +8290,7 @@
         </w:rPr>
         <w:t xml:space="preserve">Similarly, for LOF, we use the lof function within the "dbscan" package in the R programming language </w:t>
       </w:r>
-      <w:hyperlink r:id="rId37">
+      <w:hyperlink r:id="rId36">
         <w:r>
           <w:rPr>
             <w:b w:val="0"/>
@@ -8377,7 +8377,7 @@
           <w:szCs w:val="24"/>
         </w:rPr>
       </w:pPr>
-      <w:commentRangeStart w:id="0"/>
+      <w:commentRangeStart w:id="1"/>
       <w:r>
         <w:rPr>
           <w:b w:val="1"/>
@@ -8386,9 +8386,9 @@
         <w:t xml:space="preserve">Fig 2: Text Match Pipeline using Edit Distances</w:t>
         <w:br w:type="textWrapping"/>
       </w:r>
-      <w:commentRangeEnd w:id="0"/>
-      <w:r>
-        <w:commentReference w:id="0"/>
+      <w:commentRangeEnd w:id="1"/>
+      <w:r>
+        <w:commentReference w:id="1"/>
       </w:r>
       <w:r>
         <w:rPr>
@@ -8432,7 +8432,7 @@
         </w:rPr>
         <w:t xml:space="preserve">The methods in the previous section employed edit distances to compare texts. These methods primarily focus on syntactical differences to quantify the differences between texts. In this section, the standardization methods are based on text embeddings (or word embeddings), which can also be used for comparing texts. Text embeddings are low dimensional numeric vector representations of unstructured text data. Unlike edit distances, text embeddings focus on capturing the semantic and contextual meaning of the input text they encode; consequently, in the embedding vector space, texts with similar meanings should have embeddings close to each other and texts which differ in meaning should be further apart </w:t>
       </w:r>
-      <w:hyperlink r:id="rId38">
+      <w:hyperlink r:id="rId37">
         <w:r>
           <w:rPr>
             <w:b w:val="0"/>
@@ -8453,7 +8453,7 @@
         </w:rPr>
         <w:t xml:space="preserve">. Text-embeddings have been used in various applications such as developing search engines </w:t>
       </w:r>
-      <w:hyperlink r:id="rId39">
+      <w:hyperlink r:id="rId38">
         <w:r>
           <w:rPr>
             <w:b w:val="0"/>
@@ -8474,7 +8474,7 @@
         </w:rPr>
         <w:t xml:space="preserve">, text clustering </w:t>
       </w:r>
-      <w:hyperlink r:id="rId40">
+      <w:hyperlink r:id="rId39">
         <w:r>
           <w:rPr>
             <w:b w:val="0"/>
@@ -8503,7 +8503,7 @@
         </w:rPr>
         <w:t xml:space="preserve">and classification </w:t>
       </w:r>
-      <w:hyperlink r:id="rId41">
+      <w:hyperlink r:id="rId40">
         <w:r>
           <w:rPr>
             <w:b w:val="0"/>
@@ -8524,7 +8524,7 @@
         </w:rPr>
         <w:t xml:space="preserve">, recommender systems </w:t>
       </w:r>
-      <w:hyperlink r:id="rId42">
+      <w:hyperlink r:id="rId41">
         <w:r>
           <w:rPr>
             <w:b w:val="0"/>
@@ -8545,7 +8545,7 @@
         </w:rPr>
         <w:t xml:space="preserve">, and anomaly detection </w:t>
       </w:r>
-      <w:hyperlink r:id="rId43">
+      <w:hyperlink r:id="rId42">
         <w:r>
           <w:rPr>
             <w:b w:val="0"/>
@@ -8566,7 +8566,7 @@
         </w:rPr>
         <w:t xml:space="preserve">. Text-embeddings can be generated by natural language processing models such as Word2Vec, GloVE, FastText or through large language models (LLM) such as BERT, GPT, ELMO </w:t>
       </w:r>
-      <w:hyperlink r:id="rId44">
+      <w:hyperlink r:id="rId43">
         <w:r>
           <w:rPr>
             <w:b w:val="0"/>
@@ -8587,7 +8587,7 @@
         </w:rPr>
         <w:t xml:space="preserve">. In this paper, we generate text-embeddings from the following two embedding models offered by Open AI: text-embedding-ada-002 (referred as ADA002 in rest of the text) and text-embedding-3-large (referred as LTE-3 in rest of the text) </w:t>
       </w:r>
-      <w:hyperlink r:id="rId45">
+      <w:hyperlink r:id="rId44">
         <w:r>
           <w:rPr>
             <w:b w:val="0"/>
@@ -9290,7 +9290,7 @@
           <w:szCs w:val="24"/>
           <w:rtl w:val="0"/>
         </w:rPr>
-        <w:t xml:space="preserve">After the clustering is completed, we performed isolation forest and LOF analysis to determine outliers within each cluster just as we did in the case for edit-distance based AP clustering. The hyperparameters for both isolation forest and LOF analysis were kept the same as they were for edit-distance based AP clustering.  Following the outlier detection step, we iterate through each cluster and determine the standardized term (WHO database 5th Edition, WHO database All Edition, or the NCIT database) that is closest to each cluster element by computing the Euclidean distance in the embedding space </w:t>
+        <w:t xml:space="preserve">After the clustering was completed, we performed isolation forest and LOF analysis to determine outliers within each cluster just as we did in the case for edit-distance based AP clustering. The hyperparameters for both isolation forest and LOF analysis were kept the same as they were for edit-distance based AP clustering.  Following the outlier detection step, we iterate through each cluster and determine the standardized term (WHO database 5th Edition, WHO database All Edition, or the NCIT database) that is closest to each cluster element by computing the Euclidean distance in the embedding space </w:t>
       </w:r>
       <w:r>
         <w:rPr>
@@ -10268,7 +10268,7 @@
         </w:rPr>
         <w:t xml:space="preserve">. Unlike AP clustering, the K-means algorithm requires the user to define the numbers of clusters to be formed, “K”, as a hyperparameter </w:t>
       </w:r>
-      <w:hyperlink r:id="rId46">
+      <w:hyperlink r:id="rId45">
         <w:r>
           <w:rPr>
             <w:b w:val="0"/>
@@ -10291,7 +10291,7 @@
         </w:rPr>
         <w:t xml:space="preserve">. Since we do not have any a priori information on the types of tumors that are present in the CT registry  and have no means to classify the tumors based on their tissue or molecular subtypes, we needed to use other computational methods to decide on a value for the number of clusters to provide as an input to the K-means algorithm. To determine the number of clusters, we computed a commonly used cluster performance metric known as the silhouette coefficient </w:t>
       </w:r>
-      <w:hyperlink r:id="rId47">
+      <w:hyperlink r:id="rId46">
         <w:r>
           <w:rPr>
             <w:b w:val="0"/>
@@ -10331,6 +10331,47 @@
           <w:rtl w:val="0"/>
         </w:rPr>
         <w:t xml:space="preserve"> of 1 signifies that the data point is well-matched to other elements in its own cluster and poorly matched to members of neighboring clusters </w:t>
+      </w:r>
+      <w:hyperlink r:id="rId47">
+        <w:r>
+          <w:rPr>
+            <w:b w:val="0"/>
+            <w:color w:val="000000"/>
+            <w:sz w:val="24"/>
+            <w:szCs w:val="24"/>
+            <w:highlight w:val="white"/>
+            <w:u w:val="none"/>
+            <w:rtl w:val="0"/>
+          </w:rPr>
+          <w:t xml:space="preserve">[34]</w:t>
+        </w:r>
+      </w:hyperlink>
+      <w:r>
+        <w:rPr>
+          <w:sz w:val="24"/>
+          <w:szCs w:val="24"/>
+          <w:highlight w:val="white"/>
+          <w:rtl w:val="0"/>
+        </w:rPr>
+        <w:t xml:space="preserve">. A silhouette </w:t>
+      </w:r>
+      <w:r>
+        <w:rPr>
+          <w:sz w:val="24"/>
+          <w:szCs w:val="24"/>
+          <w:highlight w:val="white"/>
+          <w:rtl w:val="0"/>
+        </w:rPr>
+        <w:t xml:space="preserve">coefficient</w:t>
+      </w:r>
+      <w:r>
+        <w:rPr>
+          <w:sz w:val="24"/>
+          <w:szCs w:val="24"/>
+          <w:highlight w:val="white"/>
+          <w:rtl w:val="0"/>
+        </w:rPr>
+        <w:t xml:space="preserve"> of 0 indicates that the data point is at the decision boundary of neighboring clusters and a score of -1 indicates that the data point is poorly matched with other cluster members and likely assigned to an incorrect cluster </w:t>
       </w:r>
       <w:hyperlink r:id="rId48">
         <w:r>
@@ -10353,47 +10394,6 @@
           <w:highlight w:val="white"/>
           <w:rtl w:val="0"/>
         </w:rPr>
-        <w:t xml:space="preserve">. A silhouette </w:t>
-      </w:r>
-      <w:r>
-        <w:rPr>
-          <w:sz w:val="24"/>
-          <w:szCs w:val="24"/>
-          <w:highlight w:val="white"/>
-          <w:rtl w:val="0"/>
-        </w:rPr>
-        <w:t xml:space="preserve">coefficient</w:t>
-      </w:r>
-      <w:r>
-        <w:rPr>
-          <w:sz w:val="24"/>
-          <w:szCs w:val="24"/>
-          <w:highlight w:val="white"/>
-          <w:rtl w:val="0"/>
-        </w:rPr>
-        <w:t xml:space="preserve"> of 0 indicates that the data point is at the decision boundary of neighboring clusters and a score of -1 indicates that the data point is poorly matched with other cluster members and likely assigned to an incorrect cluster </w:t>
-      </w:r>
-      <w:hyperlink r:id="rId49">
-        <w:r>
-          <w:rPr>
-            <w:b w:val="0"/>
-            <w:color w:val="000000"/>
-            <w:sz w:val="24"/>
-            <w:szCs w:val="24"/>
-            <w:highlight w:val="white"/>
-            <w:u w:val="none"/>
-            <w:rtl w:val="0"/>
-          </w:rPr>
-          <w:t xml:space="preserve">[34]</w:t>
-        </w:r>
-      </w:hyperlink>
-      <w:r>
-        <w:rPr>
-          <w:sz w:val="24"/>
-          <w:szCs w:val="24"/>
-          <w:highlight w:val="white"/>
-          <w:rtl w:val="0"/>
-        </w:rPr>
         <w:t xml:space="preserve">. Intuitively, a higher silhouette coefficient for a data point represents high cohesion of that data point with rest of the cluster members and high separation from members of neighboring clusters.  </w:t>
       </w:r>
     </w:p>
@@ -10990,7 +10990,7 @@
         </w:rPr>
         <w:t xml:space="preserve">(compared to only the 5th edition, which contains only the currently accepted terms but not all terms that may have been used in the past) to which the clinical trials tumors can be mapped. </w:t>
       </w:r>
-      <w:commentRangeStart w:id="1"/>
+      <w:commentRangeStart w:id="2"/>
       <w:r>
         <w:rPr>
           <w:sz w:val="24"/>
@@ -11000,9 +11000,9 @@
         </w:rPr>
         <w:t xml:space="preserve">Therefore, out of the 1,600 terms chosen for ground truth annotation, we evaluated the accuracy for 1,033 terms when we considered only the 5th edition of the WHO database for standardization and 1,118 terms when we considered all editions of the WHO database.</w:t>
       </w:r>
-      <w:commentRangeEnd w:id="1"/>
-      <w:r>
-        <w:commentReference w:id="1"/>
+      <w:commentRangeEnd w:id="2"/>
+      <w:r>
+        <w:commentReference w:id="2"/>
       </w:r>
       <w:r>
         <w:rPr>
@@ -11011,7 +11011,7 @@
           <w:highlight w:val="white"/>
           <w:rtl w:val="0"/>
         </w:rPr>
-        <w:t xml:space="preserve">  To compute the accuracy of each method, we simply count the instances in which a given method identified at least one ground truth associated with the tumor name drawn from the CT registry and divide it by total number of terms (1033 for 5th dition of WHO database or 1118 for All Editions of WHO database). We report the accuracy of each method for the WHO database All Editions (Table 6) and the WHO database 5th Edition (Table 7).</w:t>
+        <w:t xml:space="preserve">  To compute the accuracy of each method, we simply count the instances in which a given method identified at least one ground truth associated with the tumor name drawn from the CT registry and divide it by total number of terms (1033 for 5th Edition of WHO database or 1118 for All Editions of WHO database). We report the accuracy of each method for the WHO database All Editions (Table 6) and the WHO database 5th Edition (Table 7).</w:t>
       </w:r>
     </w:p>
     <w:p>
@@ -15025,7 +15025,7 @@
           <w:highlight w:val="yellow"/>
           <w:rtl w:val="0"/>
         </w:rPr>
-        <w:t xml:space="preserve"> File XX</w:t>
+        <w:t xml:space="preserve"> File S5</w:t>
       </w:r>
       <w:r>
         <w:rPr>
@@ -15038,13 +15038,12 @@
       </w:r>
       <w:r>
         <w:rPr>
-          <w:color w:val="ff0000"/>
           <w:sz w:val="24"/>
           <w:szCs w:val="24"/>
           <w:highlight w:val="white"/>
           <w:rtl w:val="0"/>
         </w:rPr>
-        <w:t xml:space="preserve">tumor_sample_df_gt_annotated_all_sep11.csv (for WHO database All Editions) and </w:t>
+        <w:t xml:space="preserve">(for WHO database All Editions) and </w:t>
       </w:r>
       <w:r>
         <w:rPr>
@@ -15053,7 +15052,7 @@
           <w:highlight w:val="yellow"/>
           <w:rtl w:val="0"/>
         </w:rPr>
-        <w:t xml:space="preserve">Supplementary File XX</w:t>
+        <w:t xml:space="preserve">Supplementary File S6</w:t>
       </w:r>
       <w:r>
         <w:rPr>
@@ -15066,13 +15065,12 @@
       </w:r>
       <w:r>
         <w:rPr>
-          <w:color w:val="ff0000"/>
           <w:sz w:val="24"/>
           <w:szCs w:val="24"/>
           <w:highlight w:val="white"/>
           <w:rtl w:val="0"/>
         </w:rPr>
-        <w:t xml:space="preserve">tumor_sample_df_gt_annotated_5th_sep11.csv (for WHO database 5th Edition)</w:t>
+        <w:t xml:space="preserve">(for WHO database 5th Edition)</w:t>
       </w:r>
       <w:r>
         <w:rPr>
@@ -15116,7 +15114,7 @@
           <w:highlight w:val="yellow"/>
           <w:rtl w:val="0"/>
         </w:rPr>
-        <w:t xml:space="preserve">Supplementary File XX</w:t>
+        <w:t xml:space="preserve">Supplementary File S7</w:t>
       </w:r>
       <w:r>
         <w:rPr>
@@ -15125,7 +15123,16 @@
           <w:highlight w:val="white"/>
           <w:rtl w:val="0"/>
         </w:rPr>
-        <w:t xml:space="preserve"> </w:t>
+        <w:t xml:space="preserve">, </w:t>
+      </w:r>
+      <w:r>
+        <w:rPr>
+          <w:sz w:val="24"/>
+          <w:szCs w:val="24"/>
+          <w:highlight w:val="yellow"/>
+          <w:rtl w:val="0"/>
+        </w:rPr>
+        <w:t xml:space="preserve">Supplementary File S8</w:t>
       </w:r>
       <w:r>
         <w:rPr>
@@ -15134,6 +15141,15 @@
           <w:highlight w:val="white"/>
           <w:rtl w:val="0"/>
         </w:rPr>
+        <w:t xml:space="preserve"> </w:t>
+      </w:r>
+      <w:r>
+        <w:rPr>
+          <w:sz w:val="24"/>
+          <w:szCs w:val="24"/>
+          <w:highlight w:val="white"/>
+          <w:rtl w:val="0"/>
+        </w:rPr>
         <w:t xml:space="preserve">, </w:t>
       </w:r>
       <w:r>
@@ -15143,7 +15159,25 @@
           <w:highlight w:val="yellow"/>
           <w:rtl w:val="0"/>
         </w:rPr>
-        <w:t xml:space="preserve">Supplementary File XX</w:t>
+        <w:t xml:space="preserve">Supplementary File </w:t>
+      </w:r>
+      <w:r>
+        <w:rPr>
+          <w:sz w:val="24"/>
+          <w:szCs w:val="24"/>
+          <w:highlight w:val="yellow"/>
+          <w:rtl w:val="0"/>
+        </w:rPr>
+        <w:t xml:space="preserve">S9, </w:t>
+      </w:r>
+      <w:r>
+        <w:rPr>
+          <w:sz w:val="24"/>
+          <w:szCs w:val="24"/>
+          <w:highlight w:val="yellow"/>
+          <w:rtl w:val="0"/>
+        </w:rPr>
+        <w:t xml:space="preserve">Supplementary File S10</w:t>
       </w:r>
       <w:r>
         <w:rPr>
@@ -15161,34 +15195,7 @@
           <w:highlight w:val="white"/>
           <w:rtl w:val="0"/>
         </w:rPr>
-        <w:t xml:space="preserve">, </w:t>
-      </w:r>
-      <w:r>
-        <w:rPr>
-          <w:sz w:val="24"/>
-          <w:szCs w:val="24"/>
-          <w:highlight w:val="yellow"/>
-          <w:rtl w:val="0"/>
-        </w:rPr>
-        <w:t xml:space="preserve">Supplementary File XX</w:t>
-      </w:r>
-      <w:r>
-        <w:rPr>
-          <w:sz w:val="24"/>
-          <w:szCs w:val="24"/>
-          <w:highlight w:val="yellow"/>
-          <w:rtl w:val="0"/>
-        </w:rPr>
-        <w:t xml:space="preserve">, </w:t>
-      </w:r>
-      <w:r>
-        <w:rPr>
-          <w:sz w:val="24"/>
-          <w:szCs w:val="24"/>
-          <w:highlight w:val="yellow"/>
-          <w:rtl w:val="0"/>
-        </w:rPr>
-        <w:t xml:space="preserve">Supplementary File XX</w:t>
+        <w:t xml:space="preserve">.</w:t>
       </w:r>
       <w:r>
         <w:rPr>
@@ -15198,62 +15205,6 @@
           <w:rtl w:val="0"/>
         </w:rPr>
         <w:t xml:space="preserve"> </w:t>
-      </w:r>
-      <w:r>
-        <w:rPr>
-          <w:sz w:val="24"/>
-          <w:szCs w:val="24"/>
-          <w:highlight w:val="white"/>
-          <w:rtl w:val="0"/>
-        </w:rPr>
-        <w:t xml:space="preserve">.</w:t>
-      </w:r>
-      <w:r>
-        <w:rPr>
-          <w:sz w:val="24"/>
-          <w:szCs w:val="24"/>
-          <w:highlight w:val="white"/>
-          <w:rtl w:val="0"/>
-        </w:rPr>
-        <w:t xml:space="preserve"> </w:t>
-      </w:r>
-      <w:r>
-        <w:rPr>
-          <w:color w:val="ff0000"/>
-          <w:sz w:val="24"/>
-          <w:szCs w:val="24"/>
-          <w:highlight w:val="white"/>
-          <w:rtl w:val="0"/>
-        </w:rPr>
-        <w:t xml:space="preserve">WHO_Results_all_10sep.csv</w:t>
-      </w:r>
-      <w:r>
-        <w:rPr>
-          <w:sz w:val="24"/>
-          <w:szCs w:val="24"/>
-          <w:highlight w:val="white"/>
-          <w:rtl w:val="0"/>
-        </w:rPr>
-        <w:t xml:space="preserve"> , </w:t>
-      </w:r>
-      <w:r>
-        <w:rPr>
-          <w:color w:val="ff0000"/>
-          <w:sz w:val="24"/>
-          <w:szCs w:val="24"/>
-          <w:highlight w:val="white"/>
-          <w:rtl w:val="0"/>
-        </w:rPr>
-        <w:t xml:space="preserve">WHO_Results_5thed_9sep.csv, NCIT_Results_all_10sep.csv and NCIT_Results_5thed_9sep.csv</w:t>
-      </w:r>
-      <w:r>
-        <w:rPr>
-          <w:sz w:val="24"/>
-          <w:szCs w:val="24"/>
-          <w:highlight w:val="white"/>
-          <w:rtl w:val="0"/>
-        </w:rPr>
-        <w:t xml:space="preserve">.</w:t>
       </w:r>
     </w:p>
     <w:p>
@@ -15832,7 +15783,7 @@
         </w:rPr>
         <w:t xml:space="preserve">. While studies have called for standardization of clinical trials with respect to study design </w:t>
       </w:r>
-      <w:hyperlink r:id="rId50">
+      <w:hyperlink r:id="rId49">
         <w:r>
           <w:rPr>
             <w:b w:val="0"/>
@@ -15855,7 +15806,7 @@
         </w:rPr>
         <w:t xml:space="preserve"> evidence reproducibility </w:t>
       </w:r>
-      <w:hyperlink r:id="rId51">
+      <w:hyperlink r:id="rId50">
         <w:r>
           <w:rPr>
             <w:b w:val="0"/>
@@ -16094,20 +16045,6 @@
       <w:pPr>
         <w:ind w:left="-540" w:firstLine="0"/>
         <w:rPr>
-          <w:sz w:val="28"/>
-          <w:szCs w:val="28"/>
-          <w:highlight w:val="white"/>
-        </w:rPr>
-      </w:pPr>
-      <w:r>
-        <w:rPr>
-          <w:rtl w:val="0"/>
-        </w:rPr>
-      </w:r>
-    </w:p>
-    <w:p>
-      <w:pPr>
-        <w:rPr>
           <w:b w:val="1"/>
           <w:sz w:val="28"/>
           <w:szCs w:val="28"/>
@@ -16116,27 +16053,18 @@
       </w:pPr>
       <w:r>
         <w:rPr>
-          <w:rtl w:val="0"/>
-        </w:rPr>
-      </w:r>
-    </w:p>
-    <w:p>
-      <w:pPr>
-        <w:rPr>
           <w:b w:val="1"/>
           <w:sz w:val="28"/>
           <w:szCs w:val="28"/>
           <w:highlight w:val="white"/>
-        </w:rPr>
-      </w:pPr>
-      <w:r>
-        <w:rPr>
-          <w:rtl w:val="0"/>
-        </w:rPr>
-      </w:r>
-    </w:p>
-    <w:p>
-      <w:pPr>
+          <w:rtl w:val="0"/>
+        </w:rPr>
+        <w:t xml:space="preserve">Author Contribution: </w:t>
+      </w:r>
+    </w:p>
+    <w:p>
+      <w:pPr>
+        <w:ind w:left="-540" w:firstLine="0"/>
         <w:rPr>
           <w:b w:val="1"/>
           <w:sz w:val="28"/>
@@ -16146,27 +16074,18 @@
       </w:pPr>
       <w:r>
         <w:rPr>
-          <w:rtl w:val="0"/>
-        </w:rPr>
-      </w:r>
-    </w:p>
-    <w:p>
-      <w:pPr>
-        <w:rPr>
           <w:b w:val="1"/>
           <w:sz w:val="28"/>
           <w:szCs w:val="28"/>
           <w:highlight w:val="white"/>
-        </w:rPr>
-      </w:pPr>
-      <w:r>
-        <w:rPr>
-          <w:rtl w:val="0"/>
-        </w:rPr>
-      </w:r>
-    </w:p>
-    <w:p>
-      <w:pPr>
+          <w:rtl w:val="0"/>
+        </w:rPr>
+        <w:t xml:space="preserve">Supplementary Material: </w:t>
+      </w:r>
+    </w:p>
+    <w:p>
+      <w:pPr>
+        <w:ind w:left="-540" w:firstLine="0"/>
         <w:rPr>
           <w:b w:val="1"/>
           <w:sz w:val="28"/>
@@ -16182,6 +16101,7 @@
     </w:p>
     <w:p>
       <w:pPr>
+        <w:ind w:left="-540" w:firstLine="0"/>
         <w:rPr>
           <w:b w:val="1"/>
           <w:sz w:val="28"/>
@@ -16197,6 +16117,7 @@
     </w:p>
     <w:p>
       <w:pPr>
+        <w:ind w:left="-540" w:firstLine="0"/>
         <w:rPr>
           <w:b w:val="1"/>
           <w:sz w:val="28"/>
@@ -16206,27 +16127,18 @@
       </w:pPr>
       <w:r>
         <w:rPr>
-          <w:rtl w:val="0"/>
-        </w:rPr>
-      </w:r>
-    </w:p>
-    <w:p>
-      <w:pPr>
-        <w:rPr>
           <w:b w:val="1"/>
           <w:sz w:val="28"/>
           <w:szCs w:val="28"/>
           <w:highlight w:val="white"/>
-        </w:rPr>
-      </w:pPr>
-      <w:r>
-        <w:rPr>
-          <w:rtl w:val="0"/>
-        </w:rPr>
-      </w:r>
-    </w:p>
-    <w:p>
-      <w:pPr>
+          <w:rtl w:val="0"/>
+        </w:rPr>
+        <w:t xml:space="preserve">Funding:</w:t>
+      </w:r>
+    </w:p>
+    <w:p>
+      <w:pPr>
+        <w:ind w:left="-540" w:firstLine="0"/>
         <w:rPr>
           <w:b w:val="1"/>
           <w:sz w:val="28"/>
@@ -16242,32 +16154,84 @@
     </w:p>
     <w:p>
       <w:pPr>
+        <w:ind w:left="-540" w:firstLine="0"/>
         <w:rPr>
           <w:b w:val="1"/>
-        </w:rPr>
-      </w:pPr>
-      <w:r>
-        <w:rPr>
-          <w:rtl w:val="0"/>
-        </w:rPr>
-      </w:r>
-    </w:p>
-    <w:p>
-      <w:pPr>
+          <w:sz w:val="28"/>
+          <w:szCs w:val="28"/>
+          <w:highlight w:val="white"/>
+        </w:rPr>
+      </w:pPr>
+      <w:r>
         <w:rPr>
           <w:b w:val="1"/>
-        </w:rPr>
-      </w:pPr>
-      <w:r>
-        <w:rPr>
-          <w:rtl w:val="0"/>
-        </w:rPr>
-      </w:r>
-    </w:p>
-    <w:p>
-      <w:pPr>
+          <w:sz w:val="28"/>
+          <w:szCs w:val="28"/>
+          <w:highlight w:val="white"/>
+          <w:rtl w:val="0"/>
+        </w:rPr>
+        <w:t xml:space="preserve">Conflict of Interest:</w:t>
+      </w:r>
+    </w:p>
+    <w:p>
+      <w:pPr>
+        <w:ind w:left="-540" w:firstLine="0"/>
         <w:rPr>
           <w:b w:val="1"/>
+          <w:sz w:val="28"/>
+          <w:szCs w:val="28"/>
+          <w:highlight w:val="white"/>
+        </w:rPr>
+      </w:pPr>
+      <w:r>
+        <w:rPr>
+          <w:rtl w:val="0"/>
+        </w:rPr>
+      </w:r>
+    </w:p>
+    <w:p>
+      <w:pPr>
+        <w:ind w:left="-540" w:firstLine="0"/>
+        <w:rPr>
+          <w:b w:val="1"/>
+          <w:sz w:val="28"/>
+          <w:szCs w:val="28"/>
+          <w:highlight w:val="white"/>
+        </w:rPr>
+      </w:pPr>
+      <w:r>
+        <w:rPr>
+          <w:b w:val="1"/>
+          <w:sz w:val="28"/>
+          <w:szCs w:val="28"/>
+          <w:highlight w:val="white"/>
+          <w:rtl w:val="0"/>
+        </w:rPr>
+        <w:t xml:space="preserve">Data availability:</w:t>
+      </w:r>
+    </w:p>
+    <w:p>
+      <w:pPr>
+        <w:ind w:left="-540" w:firstLine="0"/>
+        <w:rPr>
+          <w:sz w:val="28"/>
+          <w:szCs w:val="28"/>
+          <w:highlight w:val="white"/>
+        </w:rPr>
+      </w:pPr>
+      <w:r>
+        <w:rPr>
+          <w:rtl w:val="0"/>
+        </w:rPr>
+      </w:r>
+    </w:p>
+    <w:p>
+      <w:pPr>
+        <w:rPr>
+          <w:b w:val="1"/>
+          <w:sz w:val="28"/>
+          <w:szCs w:val="28"/>
+          <w:highlight w:val="white"/>
         </w:rPr>
       </w:pPr>
       <w:r>
@@ -16339,7 +16303,7 @@
         <w:t xml:space="preserve">1 </w:t>
         <w:tab/>
       </w:r>
-      <w:hyperlink r:id="rId52">
+      <w:hyperlink r:id="rId51">
         <w:r>
           <w:rPr>
             <w:b w:val="0"/>
@@ -16353,7 +16317,7 @@
           <w:t xml:space="preserve">Bray F, Laversanne M, Sung H, </w:t>
         </w:r>
       </w:hyperlink>
-      <w:hyperlink r:id="rId53">
+      <w:hyperlink r:id="rId52">
         <w:r>
           <w:rPr>
             <w:b w:val="0"/>
@@ -16367,7 +16331,7 @@
           <w:t xml:space="preserve">et al.</w:t>
         </w:r>
       </w:hyperlink>
-      <w:hyperlink r:id="rId54">
+      <w:hyperlink r:id="rId53">
         <w:r>
           <w:rPr>
             <w:b w:val="0"/>
@@ -16381,7 +16345,7 @@
           <w:t xml:space="preserve"> Global cancer statistics 2022: GLOBOCAN estimates of incidence and mortality worldwide for 36 cancers in 185 countries. </w:t>
         </w:r>
       </w:hyperlink>
-      <w:hyperlink r:id="rId55">
+      <w:hyperlink r:id="rId54">
         <w:r>
           <w:rPr>
             <w:b w:val="0"/>
@@ -16395,7 +16359,7 @@
           <w:t xml:space="preserve">CA Cancer J Clin</w:t>
         </w:r>
       </w:hyperlink>
-      <w:hyperlink r:id="rId56">
+      <w:hyperlink r:id="rId55">
         <w:r>
           <w:rPr>
             <w:b w:val="0"/>
@@ -16452,7 +16416,7 @@
         <w:t xml:space="preserve">2 </w:t>
         <w:tab/>
       </w:r>
-      <w:hyperlink r:id="rId57">
+      <w:hyperlink r:id="rId56">
         <w:r>
           <w:rPr>
             <w:b w:val="0"/>
@@ -16466,7 +16430,7 @@
           <w:t xml:space="preserve">Siegel RL, Giaquinto AN, Jemal A. Cancer statistics, 2024. </w:t>
         </w:r>
       </w:hyperlink>
-      <w:hyperlink r:id="rId58">
+      <w:hyperlink r:id="rId57">
         <w:r>
           <w:rPr>
             <w:b w:val="0"/>
@@ -16480,7 +16444,7 @@
           <w:t xml:space="preserve">CA Cancer J Clin</w:t>
         </w:r>
       </w:hyperlink>
-      <w:hyperlink r:id="rId59">
+      <w:hyperlink r:id="rId58">
         <w:r>
           <w:rPr>
             <w:b w:val="0"/>
@@ -16537,7 +16501,7 @@
         <w:t xml:space="preserve">3 </w:t>
         <w:tab/>
       </w:r>
-      <w:hyperlink r:id="rId60">
+      <w:hyperlink r:id="rId59">
         <w:r>
           <w:rPr>
             <w:b w:val="0"/>
@@ -16551,7 +16515,7 @@
           <w:t xml:space="preserve">Matt GY, Sioson E, Shelton K, </w:t>
         </w:r>
       </w:hyperlink>
-      <w:hyperlink r:id="rId61">
+      <w:hyperlink r:id="rId60">
         <w:r>
           <w:rPr>
             <w:b w:val="0"/>
@@ -16565,7 +16529,7 @@
           <w:t xml:space="preserve">et al.</w:t>
         </w:r>
       </w:hyperlink>
-      <w:hyperlink r:id="rId62">
+      <w:hyperlink r:id="rId61">
         <w:r>
           <w:rPr>
             <w:b w:val="0"/>
@@ -16579,7 +16543,7 @@
           <w:t xml:space="preserve"> St. Jude Survivorship Portal: Sharing and Analyzing Large Clinical and Genomic Datasets from Pediatric Cancer Survivors. </w:t>
         </w:r>
       </w:hyperlink>
-      <w:hyperlink r:id="rId63">
+      <w:hyperlink r:id="rId62">
         <w:r>
           <w:rPr>
             <w:b w:val="0"/>
@@ -16593,7 +16557,7 @@
           <w:t xml:space="preserve">Cancer Discov</w:t>
         </w:r>
       </w:hyperlink>
-      <w:hyperlink r:id="rId64">
+      <w:hyperlink r:id="rId63">
         <w:r>
           <w:rPr>
             <w:b w:val="0"/>
@@ -16650,7 +16614,7 @@
         <w:t xml:space="preserve">4 </w:t>
         <w:tab/>
       </w:r>
-      <w:hyperlink r:id="rId65">
+      <w:hyperlink r:id="rId64">
         <w:r>
           <w:rPr>
             <w:b w:val="0"/>
@@ -16664,7 +16628,7 @@
           <w:t xml:space="preserve">Aristizabal P, Winestone LE, Umaretiya P, </w:t>
         </w:r>
       </w:hyperlink>
-      <w:hyperlink r:id="rId66">
+      <w:hyperlink r:id="rId65">
         <w:r>
           <w:rPr>
             <w:b w:val="0"/>
@@ -16678,7 +16642,7 @@
           <w:t xml:space="preserve">et al.</w:t>
         </w:r>
       </w:hyperlink>
-      <w:hyperlink r:id="rId67">
+      <w:hyperlink r:id="rId66">
         <w:r>
           <w:rPr>
             <w:b w:val="0"/>
@@ -16692,7 +16656,7 @@
           <w:t xml:space="preserve"> Disparities in Pediatric Oncology: The 21st Century Opportunity to Improve Outcomes for Children and Adolescents With Cancer. </w:t>
         </w:r>
       </w:hyperlink>
-      <w:hyperlink r:id="rId68">
+      <w:hyperlink r:id="rId67">
         <w:r>
           <w:rPr>
             <w:b w:val="0"/>
@@ -16706,7 +16670,7 @@
           <w:t xml:space="preserve">Am Soc Clin Oncol Educ Book</w:t>
         </w:r>
       </w:hyperlink>
-      <w:hyperlink r:id="rId69">
+      <w:hyperlink r:id="rId68">
         <w:r>
           <w:rPr>
             <w:b w:val="0"/>
@@ -16763,7 +16727,7 @@
         <w:t xml:space="preserve">5 </w:t>
         <w:tab/>
       </w:r>
-      <w:hyperlink r:id="rId70">
+      <w:hyperlink r:id="rId69">
         <w:r>
           <w:rPr>
             <w:b w:val="0"/>
@@ -16777,7 +16741,7 @@
           <w:t xml:space="preserve">Hunger Stephen P., Mullighan Charles G. Acute Lymphoblastic Leukemia in Children. </w:t>
         </w:r>
       </w:hyperlink>
-      <w:hyperlink r:id="rId71">
+      <w:hyperlink r:id="rId70">
         <w:r>
           <w:rPr>
             <w:b w:val="0"/>
@@ -16791,7 +16755,7 @@
           <w:t xml:space="preserve">N Engl J Med</w:t>
         </w:r>
       </w:hyperlink>
-      <w:hyperlink r:id="rId72">
+      <w:hyperlink r:id="rId71">
         <w:r>
           <w:rPr>
             <w:b w:val="0"/>
@@ -16848,7 +16812,7 @@
         <w:t xml:space="preserve">6 </w:t>
         <w:tab/>
       </w:r>
-      <w:hyperlink r:id="rId73">
+      <w:hyperlink r:id="rId72">
         <w:r>
           <w:rPr>
             <w:b w:val="0"/>
@@ -16862,7 +16826,7 @@
           <w:t xml:space="preserve">Laetsch TW, DuBois SG, Bender JG, </w:t>
         </w:r>
       </w:hyperlink>
-      <w:hyperlink r:id="rId74">
+      <w:hyperlink r:id="rId73">
         <w:r>
           <w:rPr>
             <w:b w:val="0"/>
@@ -16876,7 +16840,7 @@
           <w:t xml:space="preserve">et al.</w:t>
         </w:r>
       </w:hyperlink>
-      <w:hyperlink r:id="rId75">
+      <w:hyperlink r:id="rId74">
         <w:r>
           <w:rPr>
             <w:b w:val="0"/>
@@ -16890,7 +16854,7 @@
           <w:t xml:space="preserve"> Opportunities and Challenges in Drug Development for Pediatric Cancers. </w:t>
         </w:r>
       </w:hyperlink>
-      <w:hyperlink r:id="rId76">
+      <w:hyperlink r:id="rId75">
         <w:r>
           <w:rPr>
             <w:b w:val="0"/>
@@ -16904,7 +16868,7 @@
           <w:t xml:space="preserve">Cancer Discov</w:t>
         </w:r>
       </w:hyperlink>
-      <w:hyperlink r:id="rId77">
+      <w:hyperlink r:id="rId76">
         <w:r>
           <w:rPr>
             <w:b w:val="0"/>
@@ -16961,7 +16925,7 @@
         <w:t xml:space="preserve">7 </w:t>
         <w:tab/>
       </w:r>
-      <w:hyperlink r:id="rId78">
+      <w:hyperlink r:id="rId77">
         <w:r>
           <w:rPr>
             <w:b w:val="0"/>
@@ -16975,7 +16939,7 @@
           <w:t xml:space="preserve">Renfro LA, Ji L, Piao J, </w:t>
         </w:r>
       </w:hyperlink>
-      <w:hyperlink r:id="rId79">
+      <w:hyperlink r:id="rId78">
         <w:r>
           <w:rPr>
             <w:b w:val="0"/>
@@ -16989,7 +16953,7 @@
           <w:t xml:space="preserve">et al.</w:t>
         </w:r>
       </w:hyperlink>
-      <w:hyperlink r:id="rId80">
+      <w:hyperlink r:id="rId79">
         <w:r>
           <w:rPr>
             <w:b w:val="0"/>
@@ -17003,7 +16967,7 @@
           <w:t xml:space="preserve"> Trial Design Challenges and Approaches for Precision Oncology in Rare Tumors: Experiences of the Children’s Oncology Group. </w:t>
         </w:r>
       </w:hyperlink>
-      <w:hyperlink r:id="rId81">
+      <w:hyperlink r:id="rId80">
         <w:r>
           <w:rPr>
             <w:b w:val="0"/>
@@ -17017,7 +16981,7 @@
           <w:t xml:space="preserve">JCO Precis Oncol</w:t>
         </w:r>
       </w:hyperlink>
-      <w:hyperlink r:id="rId82">
+      <w:hyperlink r:id="rId81">
         <w:r>
           <w:rPr>
             <w:b w:val="0"/>
@@ -17031,7 +16995,7 @@
           <w:t xml:space="preserve">. 2019;3. doi: </w:t>
         </w:r>
       </w:hyperlink>
-      <w:hyperlink r:id="rId83">
+      <w:hyperlink r:id="rId82">
         <w:r>
           <w:rPr>
             <w:b w:val="0"/>
@@ -17088,7 +17052,7 @@
         <w:t xml:space="preserve">8 </w:t>
         <w:tab/>
       </w:r>
-      <w:hyperlink r:id="rId84">
+      <w:hyperlink r:id="rId83">
         <w:r>
           <w:rPr>
             <w:b w:val="0"/>
@@ -17102,7 +17066,7 @@
           <w:t xml:space="preserve">Rivers Z, Hyde B, Ronski K, </w:t>
         </w:r>
       </w:hyperlink>
-      <w:hyperlink r:id="rId85">
+      <w:hyperlink r:id="rId84">
         <w:r>
           <w:rPr>
             <w:b w:val="0"/>
@@ -17116,7 +17080,7 @@
           <w:t xml:space="preserve">et al.</w:t>
         </w:r>
       </w:hyperlink>
-      <w:hyperlink r:id="rId86">
+      <w:hyperlink r:id="rId85">
         <w:r>
           <w:rPr>
             <w:b w:val="0"/>
@@ -17130,7 +17094,7 @@
           <w:t xml:space="preserve"> Exploring Barriers to Pediatric Cancer Clinical Trials: The Role of a Networked, Just-in-Time Study Program. </w:t>
         </w:r>
       </w:hyperlink>
-      <w:hyperlink r:id="rId87">
+      <w:hyperlink r:id="rId86">
         <w:r>
           <w:rPr>
             <w:b w:val="0"/>
@@ -17144,7 +17108,7 @@
           <w:t xml:space="preserve">Clin Ther</w:t>
         </w:r>
       </w:hyperlink>
-      <w:hyperlink r:id="rId88">
+      <w:hyperlink r:id="rId87">
         <w:r>
           <w:rPr>
             <w:b w:val="0"/>
@@ -17201,7 +17165,7 @@
         <w:t xml:space="preserve">9 </w:t>
         <w:tab/>
       </w:r>
-      <w:hyperlink r:id="rId89">
+      <w:hyperlink r:id="rId88">
         <w:r>
           <w:rPr>
             <w:b w:val="0"/>
@@ -17215,7 +17179,7 @@
           <w:t xml:space="preserve">National Institutes of Health Clinical Trials Registry. ClinicalTrials.gov. </w:t>
         </w:r>
       </w:hyperlink>
-      <w:hyperlink r:id="rId90">
+      <w:hyperlink r:id="rId89">
         <w:r>
           <w:rPr>
             <w:b w:val="0"/>
@@ -17229,7 +17193,7 @@
           <w:t xml:space="preserve">https://clinicaltrials.gov/</w:t>
         </w:r>
       </w:hyperlink>
-      <w:hyperlink r:id="rId91">
+      <w:hyperlink r:id="rId90">
         <w:r>
           <w:rPr>
             <w:b w:val="0"/>
@@ -17286,7 +17250,7 @@
         <w:t xml:space="preserve">10 </w:t>
         <w:tab/>
       </w:r>
-      <w:hyperlink r:id="rId92">
+      <w:hyperlink r:id="rId91">
         <w:r>
           <w:rPr>
             <w:b w:val="0"/>
@@ -17300,7 +17264,7 @@
           <w:t xml:space="preserve">Zarin DA, Tse T, Williams RJ, </w:t>
         </w:r>
       </w:hyperlink>
-      <w:hyperlink r:id="rId93">
+      <w:hyperlink r:id="rId92">
         <w:r>
           <w:rPr>
             <w:b w:val="0"/>
@@ -17314,7 +17278,7 @@
           <w:t xml:space="preserve">et al.</w:t>
         </w:r>
       </w:hyperlink>
-      <w:hyperlink r:id="rId94">
+      <w:hyperlink r:id="rId93">
         <w:r>
           <w:rPr>
             <w:b w:val="0"/>
@@ -17328,7 +17292,7 @@
           <w:t xml:space="preserve"> The ClinicalTrials.gov Results Database — Update and Key Issues. </w:t>
         </w:r>
       </w:hyperlink>
-      <w:hyperlink r:id="rId95">
+      <w:hyperlink r:id="rId94">
         <w:r>
           <w:rPr>
             <w:b w:val="0"/>
@@ -17342,7 +17306,7 @@
           <w:t xml:space="preserve">N Engl J Med</w:t>
         </w:r>
       </w:hyperlink>
-      <w:hyperlink r:id="rId96">
+      <w:hyperlink r:id="rId95">
         <w:r>
           <w:rPr>
             <w:b w:val="0"/>
@@ -17399,7 +17363,7 @@
         <w:t xml:space="preserve">11 </w:t>
         <w:tab/>
       </w:r>
-      <w:hyperlink r:id="rId97">
+      <w:hyperlink r:id="rId96">
         <w:r>
           <w:rPr>
             <w:b w:val="0"/>
@@ -17413,7 +17377,7 @@
           <w:t xml:space="preserve">Siegel RL, Miller KD, Wagle NS, </w:t>
         </w:r>
       </w:hyperlink>
-      <w:hyperlink r:id="rId98">
+      <w:hyperlink r:id="rId97">
         <w:r>
           <w:rPr>
             <w:b w:val="0"/>
@@ -17427,7 +17391,7 @@
           <w:t xml:space="preserve">et al.</w:t>
         </w:r>
       </w:hyperlink>
-      <w:hyperlink r:id="rId99">
+      <w:hyperlink r:id="rId98">
         <w:r>
           <w:rPr>
             <w:b w:val="0"/>
@@ -17441,7 +17405,7 @@
           <w:t xml:space="preserve"> Cancer statistics, 2023. </w:t>
         </w:r>
       </w:hyperlink>
-      <w:hyperlink r:id="rId100">
+      <w:hyperlink r:id="rId99">
         <w:r>
           <w:rPr>
             <w:b w:val="0"/>
@@ -17455,7 +17419,7 @@
           <w:t xml:space="preserve">CA Cancer J Clin</w:t>
         </w:r>
       </w:hyperlink>
-      <w:hyperlink r:id="rId101">
+      <w:hyperlink r:id="rId100">
         <w:r>
           <w:rPr>
             <w:b w:val="0"/>
@@ -17512,7 +17476,7 @@
         <w:t xml:space="preserve">12 </w:t>
         <w:tab/>
       </w:r>
-      <w:hyperlink r:id="rId102">
+      <w:hyperlink r:id="rId101">
         <w:r>
           <w:rPr>
             <w:b w:val="0"/>
@@ -17526,7 +17490,7 @@
           <w:t xml:space="preserve">Snášel V, Keprt A, Abraham A, </w:t>
         </w:r>
       </w:hyperlink>
-      <w:hyperlink r:id="rId103">
+      <w:hyperlink r:id="rId102">
         <w:r>
           <w:rPr>
             <w:b w:val="0"/>
@@ -17540,7 +17504,7 @@
           <w:t xml:space="preserve">et al.</w:t>
         </w:r>
       </w:hyperlink>
-      <w:hyperlink r:id="rId104">
+      <w:hyperlink r:id="rId103">
         <w:r>
           <w:rPr>
             <w:b w:val="0"/>
@@ -17554,7 +17518,7 @@
           <w:t xml:space="preserve"> Approximate String Matching by Fuzzy Automata. </w:t>
         </w:r>
       </w:hyperlink>
-      <w:hyperlink r:id="rId105">
+      <w:hyperlink r:id="rId104">
         <w:r>
           <w:rPr>
             <w:b w:val="0"/>
@@ -17568,7 +17532,7 @@
           <w:t xml:space="preserve">Man-Machine Interactions</w:t>
         </w:r>
       </w:hyperlink>
-      <w:hyperlink r:id="rId106">
+      <w:hyperlink r:id="rId105">
         <w:r>
           <w:rPr>
             <w:b w:val="0"/>
@@ -17625,7 +17589,7 @@
         <w:t xml:space="preserve">13 </w:t>
         <w:tab/>
       </w:r>
-      <w:hyperlink r:id="rId107">
+      <w:hyperlink r:id="rId106">
         <w:r>
           <w:rPr>
             <w:b w:val="0"/>
@@ -17682,7 +17646,7 @@
         <w:t xml:space="preserve">14 </w:t>
         <w:tab/>
       </w:r>
-      <w:hyperlink r:id="rId108">
+      <w:hyperlink r:id="rId107">
         <w:r>
           <w:rPr>
             <w:b w:val="0"/>
@@ -17696,7 +17660,7 @@
           <w:t xml:space="preserve">Frey BJ, Dueck D. Clustering by passing messages between data points. </w:t>
         </w:r>
       </w:hyperlink>
-      <w:hyperlink r:id="rId109">
+      <w:hyperlink r:id="rId108">
         <w:r>
           <w:rPr>
             <w:b w:val="0"/>
@@ -17710,7 +17674,7 @@
           <w:t xml:space="preserve">Science</w:t>
         </w:r>
       </w:hyperlink>
-      <w:hyperlink r:id="rId110">
+      <w:hyperlink r:id="rId109">
         <w:r>
           <w:rPr>
             <w:b w:val="0"/>
@@ -17767,7 +17731,7 @@
         <w:t xml:space="preserve">15 </w:t>
         <w:tab/>
       </w:r>
-      <w:hyperlink r:id="rId111">
+      <w:hyperlink r:id="rId110">
         <w:r>
           <w:rPr>
             <w:b w:val="0"/>
@@ -17781,7 +17745,7 @@
           <w:t xml:space="preserve">Kitahara YFGI. Fast Algorithm for Affinity Propagation. In: Walsh T, ed. </w:t>
         </w:r>
       </w:hyperlink>
-      <w:hyperlink r:id="rId112">
+      <w:hyperlink r:id="rId111">
         <w:r>
           <w:rPr>
             <w:b w:val="0"/>
@@ -17795,7 +17759,7 @@
           <w:t xml:space="preserve">Twenty-Second International Joint Conference on Artificial Intelligence</w:t>
         </w:r>
       </w:hyperlink>
-      <w:hyperlink r:id="rId113">
+      <w:hyperlink r:id="rId112">
         <w:r>
           <w:rPr>
             <w:b w:val="0"/>
@@ -17852,7 +17816,7 @@
         <w:t xml:space="preserve">16 </w:t>
         <w:tab/>
       </w:r>
-      <w:hyperlink r:id="rId114">
+      <w:hyperlink r:id="rId113">
         <w:r>
           <w:rPr>
             <w:b w:val="0"/>
@@ -17866,7 +17830,7 @@
           <w:t xml:space="preserve">Shi XH, Guan RC, Wang LP, </w:t>
         </w:r>
       </w:hyperlink>
-      <w:hyperlink r:id="rId115">
+      <w:hyperlink r:id="rId114">
         <w:r>
           <w:rPr>
             <w:b w:val="0"/>
@@ -17880,7 +17844,7 @@
           <w:t xml:space="preserve">et al.</w:t>
         </w:r>
       </w:hyperlink>
-      <w:hyperlink r:id="rId116">
+      <w:hyperlink r:id="rId115">
         <w:r>
           <w:rPr>
             <w:b w:val="0"/>
@@ -17894,7 +17858,7 @@
           <w:t xml:space="preserve"> An incremental affinity propagation algorithm and its applications for text clustering. </w:t>
         </w:r>
       </w:hyperlink>
-      <w:hyperlink r:id="rId117">
+      <w:hyperlink r:id="rId116">
         <w:r>
           <w:rPr>
             <w:b w:val="0"/>
@@ -17908,7 +17872,7 @@
           <w:t xml:space="preserve">2009 International Joint Conference on Neural Networks</w:t>
         </w:r>
       </w:hyperlink>
-      <w:hyperlink r:id="rId118">
+      <w:hyperlink r:id="rId117">
         <w:r>
           <w:rPr>
             <w:b w:val="0"/>
@@ -17965,7 +17929,7 @@
         <w:t xml:space="preserve">17 </w:t>
         <w:tab/>
       </w:r>
-      <w:hyperlink r:id="rId119">
+      <w:hyperlink r:id="rId118">
         <w:r>
           <w:rPr>
             <w:b w:val="0"/>
@@ -17979,7 +17943,7 @@
           <w:t xml:space="preserve">Shailendra Kumar Shrivastava, J.L.Rana, R.C.Jain. Text document clustering based on phrase similarity using affinity propagation. </w:t>
         </w:r>
       </w:hyperlink>
-      <w:hyperlink r:id="rId120">
+      <w:hyperlink r:id="rId119">
         <w:r>
           <w:rPr>
             <w:b w:val="0"/>
@@ -17993,7 +17957,7 @@
           <w:t xml:space="preserve">International Journal of Computer Applications</w:t>
         </w:r>
       </w:hyperlink>
-      <w:hyperlink r:id="rId121">
+      <w:hyperlink r:id="rId120">
         <w:r>
           <w:rPr>
             <w:b w:val="0"/>
@@ -18007,7 +17971,7 @@
           <w:t xml:space="preserve">. 2013;61. doi: </w:t>
         </w:r>
       </w:hyperlink>
-      <w:hyperlink r:id="rId122">
+      <w:hyperlink r:id="rId121">
         <w:r>
           <w:rPr>
             <w:b w:val="0"/>
@@ -18064,7 +18028,7 @@
         <w:t xml:space="preserve">18 </w:t>
         <w:tab/>
       </w:r>
-      <w:hyperlink r:id="rId123">
+      <w:hyperlink r:id="rId122">
         <w:r>
           <w:rPr>
             <w:b w:val="0"/>
@@ -18121,7 +18085,7 @@
         <w:t xml:space="preserve">19 </w:t>
         <w:tab/>
       </w:r>
-      <w:hyperlink r:id="rId124">
+      <w:hyperlink r:id="rId123">
         <w:r>
           <w:rPr>
             <w:b w:val="0"/>
@@ -18135,7 +18099,7 @@
           <w:t xml:space="preserve">Liu FT, Ting KM, Zhou Z-H. Isolation Forest. </w:t>
         </w:r>
       </w:hyperlink>
-      <w:hyperlink r:id="rId125">
+      <w:hyperlink r:id="rId124">
         <w:r>
           <w:rPr>
             <w:b w:val="0"/>
@@ -18149,7 +18113,7 @@
           <w:t xml:space="preserve">2008 Eighth IEEE International Conference on Data Mining</w:t>
         </w:r>
       </w:hyperlink>
-      <w:hyperlink r:id="rId126">
+      <w:hyperlink r:id="rId125">
         <w:r>
           <w:rPr>
             <w:b w:val="0"/>
@@ -18206,7 +18170,7 @@
         <w:t xml:space="preserve">20 </w:t>
         <w:tab/>
       </w:r>
-      <w:hyperlink r:id="rId127">
+      <w:hyperlink r:id="rId126">
         <w:r>
           <w:rPr>
             <w:b w:val="0"/>
@@ -18263,7 +18227,7 @@
         <w:t xml:space="preserve">21 </w:t>
         <w:tab/>
       </w:r>
-      <w:hyperlink r:id="rId128">
+      <w:hyperlink r:id="rId127">
         <w:r>
           <w:rPr>
             <w:b w:val="0"/>
@@ -18277,7 +18241,7 @@
           <w:t xml:space="preserve">Morris J, Kuleshov V, Shmatikov V, </w:t>
         </w:r>
       </w:hyperlink>
-      <w:hyperlink r:id="rId129">
+      <w:hyperlink r:id="rId128">
         <w:r>
           <w:rPr>
             <w:b w:val="0"/>
@@ -18291,7 +18255,7 @@
           <w:t xml:space="preserve">et al.</w:t>
         </w:r>
       </w:hyperlink>
-      <w:hyperlink r:id="rId130">
+      <w:hyperlink r:id="rId129">
         <w:r>
           <w:rPr>
             <w:b w:val="0"/>
@@ -18305,7 +18269,7 @@
           <w:t xml:space="preserve"> Text embeddings reveal (almost) as much as text. </w:t>
         </w:r>
       </w:hyperlink>
-      <w:hyperlink r:id="rId131">
+      <w:hyperlink r:id="rId130">
         <w:r>
           <w:rPr>
             <w:b w:val="0"/>
@@ -18319,7 +18283,7 @@
           <w:t xml:space="preserve">Proceedings of the 2023 Conference on Empirical Methods in Natural Language Processing</w:t>
         </w:r>
       </w:hyperlink>
-      <w:hyperlink r:id="rId132">
+      <w:hyperlink r:id="rId131">
         <w:r>
           <w:rPr>
             <w:b w:val="0"/>
@@ -18376,7 +18340,7 @@
         <w:t xml:space="preserve">22 </w:t>
         <w:tab/>
       </w:r>
-      <w:hyperlink r:id="rId133">
+      <w:hyperlink r:id="rId132">
         <w:r>
           <w:rPr>
             <w:b w:val="0"/>
@@ -18390,7 +18354,7 @@
           <w:t xml:space="preserve">Mikolov T. Efficient estimation of word representations in vector space. </w:t>
         </w:r>
       </w:hyperlink>
-      <w:hyperlink r:id="rId134">
+      <w:hyperlink r:id="rId133">
         <w:r>
           <w:rPr>
             <w:b w:val="0"/>
@@ -18404,7 +18368,7 @@
           <w:t xml:space="preserve">arXiv preprint arXiv:13013781</w:t>
         </w:r>
       </w:hyperlink>
-      <w:hyperlink r:id="rId135">
+      <w:hyperlink r:id="rId134">
         <w:r>
           <w:rPr>
             <w:b w:val="0"/>
@@ -18461,7 +18425,7 @@
         <w:t xml:space="preserve">23 </w:t>
         <w:tab/>
       </w:r>
-      <w:hyperlink r:id="rId136">
+      <w:hyperlink r:id="rId135">
         <w:r>
           <w:rPr>
             <w:b w:val="0"/>
@@ -18475,7 +18439,7 @@
           <w:t xml:space="preserve">Incitti F, Urli F, Snidaro L. Beyond word embeddings: A survey. </w:t>
         </w:r>
       </w:hyperlink>
-      <w:hyperlink r:id="rId137">
+      <w:hyperlink r:id="rId136">
         <w:r>
           <w:rPr>
             <w:b w:val="0"/>
@@ -18489,7 +18453,7 @@
           <w:t xml:space="preserve">Inf Fusion</w:t>
         </w:r>
       </w:hyperlink>
-      <w:hyperlink r:id="rId138">
+      <w:hyperlink r:id="rId137">
         <w:r>
           <w:rPr>
             <w:b w:val="0"/>
@@ -18546,7 +18510,7 @@
         <w:t xml:space="preserve">24 </w:t>
         <w:tab/>
       </w:r>
-      <w:hyperlink r:id="rId139">
+      <w:hyperlink r:id="rId138">
         <w:r>
           <w:rPr>
             <w:b w:val="0"/>
@@ -18560,7 +18524,7 @@
           <w:t xml:space="preserve">Khattak FK, Jeblee S, Pou-Prom C, </w:t>
         </w:r>
       </w:hyperlink>
-      <w:hyperlink r:id="rId140">
+      <w:hyperlink r:id="rId139">
         <w:r>
           <w:rPr>
             <w:b w:val="0"/>
@@ -18574,7 +18538,7 @@
           <w:t xml:space="preserve">et al.</w:t>
         </w:r>
       </w:hyperlink>
-      <w:hyperlink r:id="rId141">
+      <w:hyperlink r:id="rId140">
         <w:r>
           <w:rPr>
             <w:b w:val="0"/>
@@ -18588,7 +18552,7 @@
           <w:t xml:space="preserve"> A survey of word embeddings for clinical text. </w:t>
         </w:r>
       </w:hyperlink>
-      <w:hyperlink r:id="rId142">
+      <w:hyperlink r:id="rId141">
         <w:r>
           <w:rPr>
             <w:b w:val="0"/>
@@ -18602,7 +18566,7 @@
           <w:t xml:space="preserve">J Biomed Inform</w:t>
         </w:r>
       </w:hyperlink>
-      <w:hyperlink r:id="rId143">
+      <w:hyperlink r:id="rId142">
         <w:r>
           <w:rPr>
             <w:b w:val="0"/>
@@ -18659,7 +18623,7 @@
         <w:t xml:space="preserve">25 </w:t>
         <w:tab/>
       </w:r>
-      <w:hyperlink r:id="rId144">
+      <w:hyperlink r:id="rId143">
         <w:r>
           <w:rPr>
             <w:b w:val="0"/>
@@ -18673,7 +18637,7 @@
           <w:t xml:space="preserve">Gökçe O, Prada J, Nikolov NI, </w:t>
         </w:r>
       </w:hyperlink>
-      <w:hyperlink r:id="rId145">
+      <w:hyperlink r:id="rId144">
         <w:r>
           <w:rPr>
             <w:b w:val="0"/>
@@ -18687,7 +18651,7 @@
           <w:t xml:space="preserve">et al.</w:t>
         </w:r>
       </w:hyperlink>
-      <w:hyperlink r:id="rId146">
+      <w:hyperlink r:id="rId145">
         <w:r>
           <w:rPr>
             <w:b w:val="0"/>
@@ -18701,7 +18665,7 @@
           <w:t xml:space="preserve"> Embedding-based scientific literature discovery in a text editor application. </w:t>
         </w:r>
       </w:hyperlink>
-      <w:hyperlink r:id="rId147">
+      <w:hyperlink r:id="rId146">
         <w:r>
           <w:rPr>
             <w:b w:val="0"/>
@@ -18715,7 +18679,7 @@
           <w:t xml:space="preserve">Proceedings of the 58th Annual Meeting of the Association for Computational Linguistics: System Demonstrations</w:t>
         </w:r>
       </w:hyperlink>
-      <w:hyperlink r:id="rId148">
+      <w:hyperlink r:id="rId147">
         <w:r>
           <w:rPr>
             <w:b w:val="0"/>
@@ -18772,7 +18736,7 @@
         <w:t xml:space="preserve">26 </w:t>
         <w:tab/>
       </w:r>
-      <w:hyperlink r:id="rId149">
+      <w:hyperlink r:id="rId148">
         <w:r>
           <w:rPr>
             <w:b w:val="0"/>
@@ -18786,7 +18750,7 @@
           <w:t xml:space="preserve">Mai G, Janowicz K, Yan B. Combining text embedding and knowledge graph embedding techniques for academic search engines. In: Key-Sun Choi, Luis Espinosa Anke, Thierry Declerck, Dagmar Gromann, Jin-Dong Kim, Axel-Cyrille Ngonga Ngomo, Muhammad Saleem, Ricardo Usbeck, ed. </w:t>
         </w:r>
       </w:hyperlink>
-      <w:hyperlink r:id="rId150">
+      <w:hyperlink r:id="rId149">
         <w:r>
           <w:rPr>
             <w:b w:val="0"/>
@@ -18800,7 +18764,7 @@
           <w:t xml:space="preserve">Joint proceedings of the 4th Workshop on Semantic Deep Learning (SemDeep-4) and NLIWoD4: Natural Language Interfaces for the Web of Data (NLIWOD-4) and 9th Question Answering over Linked Data challenge (QALD-9) co-located with 17th International Semantic Web Conference (ISWC 2018)</w:t>
         </w:r>
       </w:hyperlink>
-      <w:hyperlink r:id="rId151">
+      <w:hyperlink r:id="rId150">
         <w:r>
           <w:rPr>
             <w:b w:val="0"/>
@@ -18857,7 +18821,7 @@
         <w:t xml:space="preserve">27 </w:t>
         <w:tab/>
       </w:r>
-      <w:hyperlink r:id="rId152">
+      <w:hyperlink r:id="rId151">
         <w:r>
           <w:rPr>
             <w:b w:val="0"/>
@@ -18871,7 +18835,7 @@
           <w:t xml:space="preserve">Mehta V, Bawa S, Singh J. WEClustering: word embeddings based text clustering technique for large datasets. </w:t>
         </w:r>
       </w:hyperlink>
-      <w:hyperlink r:id="rId153">
+      <w:hyperlink r:id="rId152">
         <w:r>
           <w:rPr>
             <w:b w:val="0"/>
@@ -18885,7 +18849,7 @@
           <w:t xml:space="preserve">Complex Intell Systems</w:t>
         </w:r>
       </w:hyperlink>
-      <w:hyperlink r:id="rId154">
+      <w:hyperlink r:id="rId153">
         <w:r>
           <w:rPr>
             <w:b w:val="0"/>
@@ -18942,7 +18906,7 @@
         <w:t xml:space="preserve">28 </w:t>
         <w:tab/>
       </w:r>
-      <w:hyperlink r:id="rId155">
+      <w:hyperlink r:id="rId154">
         <w:r>
           <w:rPr>
             <w:b w:val="0"/>
@@ -18956,7 +18920,7 @@
           <w:t xml:space="preserve">Stein RA, Jaques PA, Valiati JF. An analysis of hierarchical text classification using word embeddings. </w:t>
         </w:r>
       </w:hyperlink>
-      <w:hyperlink r:id="rId156">
+      <w:hyperlink r:id="rId155">
         <w:r>
           <w:rPr>
             <w:b w:val="0"/>
@@ -18970,7 +18934,7 @@
           <w:t xml:space="preserve">Inf Sci </w:t>
         </w:r>
       </w:hyperlink>
-      <w:hyperlink r:id="rId157">
+      <w:hyperlink r:id="rId156">
         <w:r>
           <w:rPr>
             <w:b w:val="0"/>
@@ -19027,7 +18991,7 @@
         <w:t xml:space="preserve">29 </w:t>
         <w:tab/>
       </w:r>
-      <w:hyperlink r:id="rId158">
+      <w:hyperlink r:id="rId157">
         <w:r>
           <w:rPr>
             <w:b w:val="0"/>
@@ -19041,7 +19005,7 @@
           <w:t xml:space="preserve">Musto C, Semeraro G, de Gemmis M, </w:t>
         </w:r>
       </w:hyperlink>
-      <w:hyperlink r:id="rId159">
+      <w:hyperlink r:id="rId158">
         <w:r>
           <w:rPr>
             <w:b w:val="0"/>
@@ -19055,7 +19019,7 @@
           <w:t xml:space="preserve">et al.</w:t>
         </w:r>
       </w:hyperlink>
-      <w:hyperlink r:id="rId160">
+      <w:hyperlink r:id="rId159">
         <w:r>
           <w:rPr>
             <w:b w:val="0"/>
@@ -19069,7 +19033,7 @@
           <w:t xml:space="preserve"> Learning word embeddings from Wikipedia for content-based recommender systems. </w:t>
         </w:r>
       </w:hyperlink>
-      <w:hyperlink r:id="rId161">
+      <w:hyperlink r:id="rId160">
         <w:r>
           <w:rPr>
             <w:b w:val="0"/>
@@ -19083,7 +19047,7 @@
           <w:t xml:space="preserve">Lecture Notes in Computer Science</w:t>
         </w:r>
       </w:hyperlink>
-      <w:hyperlink r:id="rId162">
+      <w:hyperlink r:id="rId161">
         <w:r>
           <w:rPr>
             <w:b w:val="0"/>
@@ -19140,7 +19104,7 @@
         <w:t xml:space="preserve">30 </w:t>
         <w:tab/>
       </w:r>
-      <w:hyperlink r:id="rId163">
+      <w:hyperlink r:id="rId162">
         <w:r>
           <w:rPr>
             <w:b w:val="0"/>
@@ -19154,7 +19118,7 @@
           <w:t xml:space="preserve">Pande A, Ahuja V. WEAC: Word embeddings for anomaly classification from event logs. </w:t>
         </w:r>
       </w:hyperlink>
-      <w:hyperlink r:id="rId164">
+      <w:hyperlink r:id="rId163">
         <w:r>
           <w:rPr>
             <w:b w:val="0"/>
@@ -19168,7 +19132,7 @@
           <w:t xml:space="preserve">2017 IEEE International Conference on Big Data (Big Data)</w:t>
         </w:r>
       </w:hyperlink>
-      <w:hyperlink r:id="rId165">
+      <w:hyperlink r:id="rId164">
         <w:r>
           <w:rPr>
             <w:b w:val="0"/>
@@ -19225,7 +19189,7 @@
         <w:t xml:space="preserve">31 </w:t>
         <w:tab/>
       </w:r>
-      <w:hyperlink r:id="rId166">
+      <w:hyperlink r:id="rId165">
         <w:r>
           <w:rPr>
             <w:b w:val="0"/>
@@ -19239,7 +19203,7 @@
           <w:t xml:space="preserve">New embedding models and API updates. </w:t>
         </w:r>
       </w:hyperlink>
-      <w:hyperlink r:id="rId167">
+      <w:hyperlink r:id="rId166">
         <w:r>
           <w:rPr>
             <w:b w:val="0"/>
@@ -19253,7 +19217,7 @@
           <w:t xml:space="preserve">https://openai.com/index/new-embedding-models-and-api-updates/</w:t>
         </w:r>
       </w:hyperlink>
-      <w:hyperlink r:id="rId168">
+      <w:hyperlink r:id="rId167">
         <w:r>
           <w:rPr>
             <w:b w:val="0"/>
@@ -19310,7 +19274,7 @@
         <w:t xml:space="preserve">32 </w:t>
         <w:tab/>
       </w:r>
-      <w:hyperlink r:id="rId169">
+      <w:hyperlink r:id="rId168">
         <w:r>
           <w:rPr>
             <w:b w:val="0"/>
@@ -19324,7 +19288,7 @@
           <w:t xml:space="preserve">Wu J. Cluster Analysis and K-means Clustering: An Introduction. In: Wu J, ed. </w:t>
         </w:r>
       </w:hyperlink>
-      <w:hyperlink r:id="rId170">
+      <w:hyperlink r:id="rId169">
         <w:r>
           <w:rPr>
             <w:b w:val="0"/>
@@ -19338,7 +19302,7 @@
           <w:t xml:space="preserve">Advances in K-means Clustering: A Data Mining Thinking</w:t>
         </w:r>
       </w:hyperlink>
-      <w:hyperlink r:id="rId171">
+      <w:hyperlink r:id="rId170">
         <w:r>
           <w:rPr>
             <w:b w:val="0"/>
@@ -19395,7 +19359,7 @@
         <w:t xml:space="preserve">33 </w:t>
         <w:tab/>
       </w:r>
-      <w:hyperlink r:id="rId172">
+      <w:hyperlink r:id="rId171">
         <w:r>
           <w:rPr>
             <w:b w:val="0"/>
@@ -19409,7 +19373,7 @@
           <w:t xml:space="preserve">Shahapure KR, Nicholas C. Cluster Quality Analysis Using Silhouette Score. </w:t>
         </w:r>
       </w:hyperlink>
-      <w:hyperlink r:id="rId173">
+      <w:hyperlink r:id="rId172">
         <w:r>
           <w:rPr>
             <w:b w:val="0"/>
@@ -19423,7 +19387,7 @@
           <w:t xml:space="preserve">2020 IEEE 7th International Conference on Data Science and Advanced Analytics (DSAA)</w:t>
         </w:r>
       </w:hyperlink>
-      <w:hyperlink r:id="rId174">
+      <w:hyperlink r:id="rId173">
         <w:r>
           <w:rPr>
             <w:b w:val="0"/>
@@ -19480,7 +19444,7 @@
         <w:t xml:space="preserve">34 </w:t>
         <w:tab/>
       </w:r>
-      <w:hyperlink r:id="rId175">
+      <w:hyperlink r:id="rId174">
         <w:r>
           <w:rPr>
             <w:b w:val="0"/>
@@ -19494,7 +19458,7 @@
           <w:t xml:space="preserve">Shutaywi M, Kachouie NN. Silhouette Analysis for Performance Evaluation in Machine Learning with Applications to Clustering. </w:t>
         </w:r>
       </w:hyperlink>
-      <w:hyperlink r:id="rId176">
+      <w:hyperlink r:id="rId175">
         <w:r>
           <w:rPr>
             <w:b w:val="0"/>
@@ -19508,7 +19472,7 @@
           <w:t xml:space="preserve">Entropy </w:t>
         </w:r>
       </w:hyperlink>
-      <w:hyperlink r:id="rId177">
+      <w:hyperlink r:id="rId176">
         <w:r>
           <w:rPr>
             <w:b w:val="0"/>
@@ -19522,7 +19486,7 @@
           <w:t xml:space="preserve">. 2021;23. doi: </w:t>
         </w:r>
       </w:hyperlink>
-      <w:hyperlink r:id="rId178">
+      <w:hyperlink r:id="rId177">
         <w:r>
           <w:rPr>
             <w:b w:val="0"/>
@@ -19579,7 +19543,7 @@
         <w:t xml:space="preserve">35 </w:t>
         <w:tab/>
       </w:r>
-      <w:hyperlink r:id="rId179">
+      <w:hyperlink r:id="rId178">
         <w:r>
           <w:rPr>
             <w:b w:val="0"/>
@@ -19593,7 +19557,7 @@
           <w:t xml:space="preserve">Canonica GW, Baena-Cagnani CE, Bousquet J, </w:t>
         </w:r>
       </w:hyperlink>
-      <w:hyperlink r:id="rId180">
+      <w:hyperlink r:id="rId179">
         <w:r>
           <w:rPr>
             <w:b w:val="0"/>
@@ -19607,7 +19571,7 @@
           <w:t xml:space="preserve">et al.</w:t>
         </w:r>
       </w:hyperlink>
-      <w:hyperlink r:id="rId181">
+      <w:hyperlink r:id="rId180">
         <w:r>
           <w:rPr>
             <w:b w:val="0"/>
@@ -19621,7 +19585,7 @@
           <w:t xml:space="preserve"> Recommendations for standardization of clinical trials with Allergen Specific Immunotherapy for respiratory allergy. A statement of a World Allergy Organization (WAO) taskforce. </w:t>
         </w:r>
       </w:hyperlink>
-      <w:hyperlink r:id="rId182">
+      <w:hyperlink r:id="rId181">
         <w:r>
           <w:rPr>
             <w:b w:val="0"/>
@@ -19635,7 +19599,7 @@
           <w:t xml:space="preserve">Allergy</w:t>
         </w:r>
       </w:hyperlink>
-      <w:hyperlink r:id="rId183">
+      <w:hyperlink r:id="rId182">
         <w:r>
           <w:rPr>
             <w:b w:val="0"/>
@@ -19692,7 +19656,7 @@
         <w:t xml:space="preserve">36 </w:t>
         <w:tab/>
       </w:r>
-      <w:hyperlink r:id="rId184">
+      <w:hyperlink r:id="rId183">
         <w:r>
           <w:rPr>
             <w:b w:val="0"/>
@@ -19706,7 +19670,7 @@
           <w:t xml:space="preserve">Katz MHG, Marsh R, Herman JM, </w:t>
         </w:r>
       </w:hyperlink>
-      <w:hyperlink r:id="rId185">
+      <w:hyperlink r:id="rId184">
         <w:r>
           <w:rPr>
             <w:b w:val="0"/>
@@ -19720,7 +19684,7 @@
           <w:t xml:space="preserve">et al.</w:t>
         </w:r>
       </w:hyperlink>
-      <w:hyperlink r:id="rId186">
+      <w:hyperlink r:id="rId185">
         <w:r>
           <w:rPr>
             <w:b w:val="0"/>
@@ -19734,7 +19698,7 @@
           <w:t xml:space="preserve"> Borderline resectable pancreatic cancer: need for standardization and methods for optimal clinical trial design. </w:t>
         </w:r>
       </w:hyperlink>
-      <w:hyperlink r:id="rId187">
+      <w:hyperlink r:id="rId186">
         <w:r>
           <w:rPr>
             <w:b w:val="0"/>
@@ -19748,7 +19712,7 @@
           <w:t xml:space="preserve">Ann Surg Oncol</w:t>
         </w:r>
       </w:hyperlink>
-      <w:hyperlink r:id="rId188">
+      <w:hyperlink r:id="rId187">
         <w:r>
           <w:rPr>
             <w:b w:val="0"/>
@@ -19805,7 +19769,7 @@
         <w:t xml:space="preserve">37 </w:t>
         <w:tab/>
       </w:r>
-      <w:hyperlink r:id="rId189">
+      <w:hyperlink r:id="rId188">
         <w:r>
           <w:rPr>
             <w:b w:val="0"/>
@@ -19819,7 +19783,7 @@
           <w:t xml:space="preserve">Dickersin K, Mayo-Wilson E. Standards for design and measurement would make clinical research reproducible and usable. </w:t>
         </w:r>
       </w:hyperlink>
-      <w:hyperlink r:id="rId190">
+      <w:hyperlink r:id="rId189">
         <w:r>
           <w:rPr>
             <w:b w:val="0"/>
@@ -19833,7 +19797,7 @@
           <w:t xml:space="preserve">Proc Natl Acad Sci U S A</w:t>
         </w:r>
       </w:hyperlink>
-      <w:hyperlink r:id="rId191">
+      <w:hyperlink r:id="rId190">
         <w:r>
           <w:rPr>
             <w:b w:val="0"/>
@@ -20041,16 +20005,16 @@
           <wp:inline distB="114300" distT="114300" distL="114300" distR="114300">
             <wp:extent cx="5462588" cy="7377929"/>
             <wp:effectExtent b="0" l="0" r="0" t="0"/>
-            <wp:docPr id="4" name="image2.png"/>
+            <wp:docPr id="4" name="image1.png"/>
             <a:graphic>
               <a:graphicData uri="http://schemas.openxmlformats.org/drawingml/2006/picture">
                 <pic:pic>
                   <pic:nvPicPr>
-                    <pic:cNvPr id="0" name="image2.png"/>
+                    <pic:cNvPr id="0" name="image1.png"/>
                     <pic:cNvPicPr preferRelativeResize="0"/>
                   </pic:nvPicPr>
                   <pic:blipFill>
-                    <a:blip r:embed="rId192"/>
+                    <a:blip r:embed="rId191"/>
                     <a:srcRect b="0" l="0" r="0" t="0"/>
                     <a:stretch>
                       <a:fillRect/>
@@ -20156,16 +20120,16 @@
           <wp:inline distB="114300" distT="114300" distL="114300" distR="114300">
             <wp:extent cx="3481388" cy="7948576"/>
             <wp:effectExtent b="0" l="0" r="0" t="0"/>
-            <wp:docPr id="2" name="image4.png"/>
+            <wp:docPr id="2" name="image3.png"/>
             <a:graphic>
               <a:graphicData uri="http://schemas.openxmlformats.org/drawingml/2006/picture">
                 <pic:pic>
                   <pic:nvPicPr>
-                    <pic:cNvPr id="0" name="image4.png"/>
+                    <pic:cNvPr id="0" name="image3.png"/>
                     <pic:cNvPicPr preferRelativeResize="0"/>
                   </pic:nvPicPr>
                   <pic:blipFill>
-                    <a:blip r:embed="rId193"/>
+                    <a:blip r:embed="rId192"/>
                     <a:srcRect b="0" l="0" r="0" t="0"/>
                     <a:stretch>
                       <a:fillRect/>
@@ -20241,16 +20205,16 @@
           <wp:inline distB="114300" distT="114300" distL="114300" distR="114300">
             <wp:extent cx="6057900" cy="2527300"/>
             <wp:effectExtent b="0" l="0" r="0" t="0"/>
-            <wp:docPr id="1" name="image1.png"/>
+            <wp:docPr id="1" name="image4.png"/>
             <a:graphic>
               <a:graphicData uri="http://schemas.openxmlformats.org/drawingml/2006/picture">
                 <pic:pic>
                   <pic:nvPicPr>
-                    <pic:cNvPr id="0" name="image1.png"/>
+                    <pic:cNvPr id="0" name="image4.png"/>
                     <pic:cNvPicPr preferRelativeResize="0"/>
                   </pic:nvPicPr>
                   <pic:blipFill>
-                    <a:blip r:embed="rId194"/>
+                    <a:blip r:embed="rId193"/>
                     <a:srcRect b="0" l="0" r="0" t="0"/>
                     <a:stretch>
                       <a:fillRect/>
@@ -20654,16 +20618,16 @@
           <wp:inline distB="114300" distT="114300" distL="114300" distR="114300">
             <wp:extent cx="4805363" cy="7011383"/>
             <wp:effectExtent b="0" l="0" r="0" t="0"/>
-            <wp:docPr id="3" name="image3.png"/>
+            <wp:docPr id="3" name="image2.png"/>
             <a:graphic>
               <a:graphicData uri="http://schemas.openxmlformats.org/drawingml/2006/picture">
                 <pic:pic>
                   <pic:nvPicPr>
-                    <pic:cNvPr id="0" name="image3.png"/>
+                    <pic:cNvPr id="0" name="image2.png"/>
                     <pic:cNvPicPr preferRelativeResize="0"/>
                   </pic:nvPicPr>
                   <pic:blipFill>
-                    <a:blip r:embed="rId195"/>
+                    <a:blip r:embed="rId194"/>
                     <a:srcRect b="0" l="0" r="0" t="0"/>
                     <a:stretch>
                       <a:fillRect/>
@@ -20746,7 +20710,7 @@
           <w:szCs w:val="28"/>
           <w:rtl w:val="0"/>
         </w:rPr>
-        <w:t xml:space="preserve">SUPPLEMENTARY FILES </w:t>
+        <w:t xml:space="preserve">SUPPLEMENTARY DATA: </w:t>
       </w:r>
     </w:p>
     <w:p>
@@ -23698,6 +23662,32 @@
         <w:ind w:left="-540" w:firstLine="0"/>
         <w:rPr>
           <w:b w:val="1"/>
+        </w:rPr>
+      </w:pPr>
+      <w:r>
+        <w:rPr>
+          <w:b w:val="1"/>
+          <w:rtl w:val="0"/>
+        </w:rPr>
+        <w:t xml:space="preserve">S3: </w:t>
+      </w:r>
+      <w:r>
+        <w:rPr>
+          <w:rtl w:val="0"/>
+        </w:rPr>
+        <w:t xml:space="preserve">tumor_annotated_adult_ped.csv</w:t>
+      </w:r>
+      <w:r>
+        <w:rPr>
+          <w:rtl w:val="0"/>
+        </w:rPr>
+      </w:r>
+    </w:p>
+    <w:p>
+      <w:pPr>
+        <w:ind w:left="-540" w:firstLine="0"/>
+        <w:rPr>
+          <w:b w:val="1"/>
           <w:sz w:val="28"/>
           <w:szCs w:val="28"/>
         </w:rPr>
@@ -23730,7 +23720,7 @@
           <w:b w:val="1"/>
           <w:rtl w:val="0"/>
         </w:rPr>
-        <w:t xml:space="preserve">S3: Demonstration of comparing strings using edit distances </w:t>
+        <w:t xml:space="preserve">S4: Demonstration of comparing strings using edit distances </w:t>
       </w:r>
     </w:p>
     <w:p>
@@ -24661,6 +24651,23 @@
       </w:pPr>
       <w:r>
         <w:rPr>
+          <w:b w:val="1"/>
+          <w:rtl w:val="0"/>
+        </w:rPr>
+        <w:t xml:space="preserve">S5: </w:t>
+      </w:r>
+      <w:r>
+        <w:rPr>
+          <w:color w:val="ff0000"/>
+          <w:sz w:val="24"/>
+          <w:szCs w:val="24"/>
+          <w:highlight w:val="white"/>
+          <w:rtl w:val="0"/>
+        </w:rPr>
+        <w:t xml:space="preserve">tumor_sample_df_gt_annotated_all_sep11.csv </w:t>
+      </w:r>
+      <w:r>
+        <w:rPr>
           <w:rtl w:val="0"/>
         </w:rPr>
       </w:r>
@@ -24687,6 +24694,23 @@
       </w:pPr>
       <w:r>
         <w:rPr>
+          <w:b w:val="1"/>
+          <w:rtl w:val="0"/>
+        </w:rPr>
+        <w:t xml:space="preserve">S6:</w:t>
+      </w:r>
+      <w:r>
+        <w:rPr>
+          <w:color w:val="ff0000"/>
+          <w:sz w:val="24"/>
+          <w:szCs w:val="24"/>
+          <w:highlight w:val="white"/>
+          <w:rtl w:val="0"/>
+        </w:rPr>
+        <w:t xml:space="preserve">tumor_sample_df_gt_annotated_5th_sep11.csv</w:t>
+      </w:r>
+      <w:r>
+        <w:rPr>
           <w:rtl w:val="0"/>
         </w:rPr>
       </w:r>
@@ -24713,6 +24737,23 @@
       </w:pPr>
       <w:r>
         <w:rPr>
+          <w:b w:val="1"/>
+          <w:rtl w:val="0"/>
+        </w:rPr>
+        <w:t xml:space="preserve">S7: </w:t>
+      </w:r>
+      <w:r>
+        <w:rPr>
+          <w:color w:val="ff0000"/>
+          <w:sz w:val="24"/>
+          <w:szCs w:val="24"/>
+          <w:highlight w:val="white"/>
+          <w:rtl w:val="0"/>
+        </w:rPr>
+        <w:t xml:space="preserve">WHO_Results_all_10sep.csv</w:t>
+      </w:r>
+      <w:r>
+        <w:rPr>
           <w:rtl w:val="0"/>
         </w:rPr>
       </w:r>
@@ -24739,6 +24780,23 @@
       </w:pPr>
       <w:r>
         <w:rPr>
+          <w:b w:val="1"/>
+          <w:rtl w:val="0"/>
+        </w:rPr>
+        <w:t xml:space="preserve">S8: </w:t>
+      </w:r>
+      <w:r>
+        <w:rPr>
+          <w:color w:val="ff0000"/>
+          <w:sz w:val="24"/>
+          <w:szCs w:val="24"/>
+          <w:highlight w:val="white"/>
+          <w:rtl w:val="0"/>
+        </w:rPr>
+        <w:t xml:space="preserve">WHO_Results_5thed_9sep.csv</w:t>
+      </w:r>
+      <w:r>
+        <w:rPr>
           <w:rtl w:val="0"/>
         </w:rPr>
       </w:r>
@@ -24765,6 +24823,23 @@
       </w:pPr>
       <w:r>
         <w:rPr>
+          <w:b w:val="1"/>
+          <w:rtl w:val="0"/>
+        </w:rPr>
+        <w:t xml:space="preserve">S9: </w:t>
+      </w:r>
+      <w:r>
+        <w:rPr>
+          <w:color w:val="ff0000"/>
+          <w:sz w:val="24"/>
+          <w:szCs w:val="24"/>
+          <w:highlight w:val="white"/>
+          <w:rtl w:val="0"/>
+        </w:rPr>
+        <w:t xml:space="preserve">NCIT_Results_all_10sep.csv </w:t>
+      </w:r>
+      <w:r>
+        <w:rPr>
           <w:rtl w:val="0"/>
         </w:rPr>
       </w:r>
@@ -24791,6 +24866,23 @@
       </w:pPr>
       <w:r>
         <w:rPr>
+          <w:b w:val="1"/>
+          <w:rtl w:val="0"/>
+        </w:rPr>
+        <w:t xml:space="preserve">S10:</w:t>
+      </w:r>
+      <w:r>
+        <w:rPr>
+          <w:color w:val="ff0000"/>
+          <w:sz w:val="24"/>
+          <w:szCs w:val="24"/>
+          <w:highlight w:val="white"/>
+          <w:rtl w:val="0"/>
+        </w:rPr>
+        <w:t xml:space="preserve">NCIT_Results_5thed_9sep.csv</w:t>
+      </w:r>
+      <w:r>
+        <w:rPr>
           <w:rtl w:val="0"/>
         </w:rPr>
       </w:r>
@@ -24821,8 +24913,125 @@
         </w:rPr>
       </w:r>
     </w:p>
+    <w:p>
+      <w:pPr>
+        <w:ind w:left="-540" w:firstLine="0"/>
+        <w:rPr>
+          <w:b w:val="1"/>
+        </w:rPr>
+      </w:pPr>
+      <w:r>
+        <w:rPr>
+          <w:rtl w:val="0"/>
+        </w:rPr>
+      </w:r>
+    </w:p>
+    <w:p>
+      <w:pPr>
+        <w:ind w:left="-540" w:firstLine="0"/>
+        <w:rPr>
+          <w:b w:val="1"/>
+        </w:rPr>
+      </w:pPr>
+      <w:r>
+        <w:rPr>
+          <w:rtl w:val="0"/>
+        </w:rPr>
+      </w:r>
+    </w:p>
+    <w:p>
+      <w:pPr>
+        <w:ind w:left="-540" w:firstLine="0"/>
+        <w:rPr>
+          <w:b w:val="1"/>
+        </w:rPr>
+      </w:pPr>
+      <w:r>
+        <w:rPr>
+          <w:rtl w:val="0"/>
+        </w:rPr>
+      </w:r>
+    </w:p>
+    <w:p>
+      <w:pPr>
+        <w:ind w:left="-540" w:firstLine="0"/>
+        <w:rPr>
+          <w:b w:val="1"/>
+        </w:rPr>
+      </w:pPr>
+      <w:r>
+        <w:rPr>
+          <w:rtl w:val="0"/>
+        </w:rPr>
+      </w:r>
+    </w:p>
+    <w:p>
+      <w:pPr>
+        <w:ind w:left="-540" w:firstLine="0"/>
+        <w:rPr>
+          <w:b w:val="1"/>
+        </w:rPr>
+      </w:pPr>
+      <w:r>
+        <w:rPr>
+          <w:rtl w:val="0"/>
+        </w:rPr>
+      </w:r>
+    </w:p>
+    <w:p>
+      <w:pPr>
+        <w:ind w:left="-540" w:firstLine="0"/>
+        <w:rPr>
+          <w:b w:val="1"/>
+        </w:rPr>
+      </w:pPr>
+      <w:r>
+        <w:rPr>
+          <w:rtl w:val="0"/>
+        </w:rPr>
+      </w:r>
+    </w:p>
+    <w:p>
+      <w:pPr>
+        <w:ind w:left="-540" w:firstLine="0"/>
+        <w:rPr>
+          <w:b w:val="1"/>
+        </w:rPr>
+      </w:pPr>
+      <w:r>
+        <w:rPr>
+          <w:rtl w:val="0"/>
+        </w:rPr>
+      </w:r>
+    </w:p>
+    <w:p>
+      <w:pPr>
+        <w:ind w:left="-540" w:firstLine="0"/>
+        <w:rPr>
+          <w:b w:val="1"/>
+        </w:rPr>
+      </w:pPr>
+      <w:r>
+        <w:rPr>
+          <w:rtl w:val="0"/>
+        </w:rPr>
+      </w:r>
+    </w:p>
+    <w:p>
+      <w:pPr>
+        <w:ind w:left="-540" w:firstLine="0"/>
+        <w:rPr>
+          <w:b w:val="1"/>
+        </w:rPr>
+      </w:pPr>
+      <w:r>
+        <w:rPr>
+          <w:rtl w:val="0"/>
+        </w:rPr>
+      </w:r>
+    </w:p>
     <w:sectPr>
-      <w:headerReference r:id="rId196" w:type="default"/>
+      <w:headerReference r:id="rId195" w:type="default"/>
       <w:pgSz w:h="15840" w:w="12240" w:orient="portrait"/>
       <w:pgMar w:bottom="1440" w:top="1440" w:left="1260" w:right="1440" w:header="720" w:footer="720"/>
       <w:pgNumType w:start="1"/>
@@ -24833,7 +25042,7 @@
 
 <file path=word/comments.xml><?xml version="1.0" encoding="utf-8"?>
 <w:comments xmlns:mc="http://schemas.openxmlformats.org/markup-compatibility/2006" xmlns:o="urn:schemas-microsoft-com:office:office" xmlns:r="http://schemas.openxmlformats.org/officeDocument/2006/relationships" xmlns:m="http://schemas.openxmlformats.org/officeDocument/2006/math" xmlns:v="urn:schemas-microsoft-com:vml" xmlns:wp="http://schemas.openxmlformats.org/drawingml/2006/wordprocessingDrawing" xmlns:w10="urn:schemas-microsoft-com:office:word" xmlns:w="http://schemas.openxmlformats.org/wordprocessingml/2006/main" xmlns:wne="http://schemas.microsoft.com/office/word/2006/wordml" xmlns:sl="http://schemas.openxmlformats.org/schemaLibrary/2006/main" xmlns:a="http://schemas.openxmlformats.org/drawingml/2006/main" xmlns:pic="http://schemas.openxmlformats.org/drawingml/2006/picture" xmlns:c="http://schemas.openxmlformats.org/drawingml/2006/chart" xmlns:lc="http://schemas.openxmlformats.org/drawingml/2006/lockedCanvas" xmlns:dgm="http://schemas.openxmlformats.org/drawingml/2006/diagram" xmlns:wps="http://schemas.microsoft.com/office/word/2010/wordprocessingShape" xmlns:wpg="http://schemas.microsoft.com/office/word/2010/wordprocessingGroup" xmlns:w14="http://schemas.microsoft.com/office/word/2010/wordml" xmlns:w15="http://schemas.microsoft.com/office/word/2012/wordml" xmlns:w16="http://schemas.microsoft.com/office/word/2018/wordml" xmlns:w16cex="http://schemas.microsoft.com/office/word/2018/wordml/cex" xmlns:w16cid="http://schemas.microsoft.com/office/word/2016/wordml/cid" xmlns="http://schemas.microsoft.com/office/tasks/2019/documenttasks" xmlns:cr="http://schemas.microsoft.com/office/comments/2020/reactions">
-  <w:comment w:author="Aditya Lahiri" w:id="0" w:date="2024-09-16T16:15:59Z">
+  <w:comment w:author="Sangeeta Shukla" w:id="0" w:date="2024-09-17T02:37:43Z">
     <w:p>
       <w:pPr>
         <w:keepNext w:val="0"/>
@@ -24880,11 +25089,111 @@
           <w:vertAlign w:val="baseline"/>
           <w:rtl w:val="0"/>
         </w:rPr>
+        <w:t xml:space="preserve">@lahiria@chop.edu maybe consider reframing this sentence?</w:t>
+      </w:r>
+    </w:p>
+    <w:p>
+      <w:pPr>
+        <w:keepNext w:val="0"/>
+        <w:keepLines w:val="0"/>
+        <w:pageBreakBefore w:val="0"/>
+        <w:widowControl w:val="0"/>
+        <w:pBdr>
+          <w:top w:space="0" w:sz="0" w:val="nil"/>
+          <w:left w:space="0" w:sz="0" w:val="nil"/>
+          <w:bottom w:space="0" w:sz="0" w:val="nil"/>
+          <w:right w:space="0" w:sz="0" w:val="nil"/>
+          <w:between w:space="0" w:sz="0" w:val="nil"/>
+        </w:pBdr>
+        <w:shd w:fill="auto" w:val="clear"/>
+        <w:spacing w:after="0" w:before="0" w:line="240" w:lineRule="auto"/>
+        <w:ind w:left="0" w:right="0" w:firstLine="0"/>
+        <w:jc w:val="left"/>
+        <w:rPr>
+          <w:rFonts w:ascii="Arial" w:cs="Arial" w:eastAsia="Arial" w:hAnsi="Arial"/>
+          <w:b w:val="0"/>
+          <w:i w:val="0"/>
+          <w:smallCaps w:val="0"/>
+          <w:strike w:val="0"/>
+          <w:color w:val="000000"/>
+          <w:sz w:val="22"/>
+          <w:szCs w:val="22"/>
+          <w:u w:val="none"/>
+          <w:shd w:fill="auto" w:val="clear"/>
+          <w:vertAlign w:val="baseline"/>
+        </w:rPr>
+      </w:pPr>
+      <w:r>
+        <w:rPr>
+          <w:rFonts w:ascii="Arial" w:cs="Arial" w:eastAsia="Arial" w:hAnsi="Arial"/>
+          <w:b w:val="0"/>
+          <w:i w:val="0"/>
+          <w:smallCaps w:val="0"/>
+          <w:strike w:val="0"/>
+          <w:color w:val="000000"/>
+          <w:sz w:val="22"/>
+          <w:szCs w:val="22"/>
+          <w:u w:val="none"/>
+          <w:shd w:fill="auto" w:val="clear"/>
+          <w:vertAlign w:val="baseline"/>
+          <w:rtl w:val="0"/>
+        </w:rPr>
+        <w:t xml:space="preserve">_Assigned to lahiria@chop.edu_</w:t>
+      </w:r>
+    </w:p>
+  </w:comment>
+  <w:comment w:author="Aditya Lahiri" w:id="1" w:date="2024-09-16T16:15:59Z">
+    <w:p>
+      <w:pPr>
+        <w:keepNext w:val="0"/>
+        <w:keepLines w:val="0"/>
+        <w:pageBreakBefore w:val="0"/>
+        <w:widowControl w:val="0"/>
+        <w:pBdr>
+          <w:top w:space="0" w:sz="0" w:val="nil"/>
+          <w:left w:space="0" w:sz="0" w:val="nil"/>
+          <w:bottom w:space="0" w:sz="0" w:val="nil"/>
+          <w:right w:space="0" w:sz="0" w:val="nil"/>
+          <w:between w:space="0" w:sz="0" w:val="nil"/>
+        </w:pBdr>
+        <w:shd w:fill="auto" w:val="clear"/>
+        <w:spacing w:after="0" w:before="0" w:line="240" w:lineRule="auto"/>
+        <w:ind w:left="0" w:right="0" w:firstLine="0"/>
+        <w:jc w:val="left"/>
+        <w:rPr>
+          <w:rFonts w:ascii="Arial" w:cs="Arial" w:eastAsia="Arial" w:hAnsi="Arial"/>
+          <w:b w:val="0"/>
+          <w:i w:val="0"/>
+          <w:smallCaps w:val="0"/>
+          <w:strike w:val="0"/>
+          <w:color w:val="000000"/>
+          <w:sz w:val="22"/>
+          <w:szCs w:val="22"/>
+          <w:u w:val="none"/>
+          <w:shd w:fill="auto" w:val="clear"/>
+          <w:vertAlign w:val="baseline"/>
+        </w:rPr>
+      </w:pPr>
+      <w:r>
+        <w:rPr>
+          <w:rFonts w:ascii="Arial" w:cs="Arial" w:eastAsia="Arial" w:hAnsi="Arial"/>
+          <w:b w:val="0"/>
+          <w:i w:val="0"/>
+          <w:smallCaps w:val="0"/>
+          <w:strike w:val="0"/>
+          <w:color w:val="000000"/>
+          <w:sz w:val="22"/>
+          <w:szCs w:val="22"/>
+          <w:u w:val="none"/>
+          <w:shd w:fill="auto" w:val="clear"/>
+          <w:vertAlign w:val="baseline"/>
+          <w:rtl w:val="0"/>
+        </w:rPr>
         <w:t xml:space="preserve">In Fig 2 : Label Step or Phase 2 as mapping phase</w:t>
       </w:r>
     </w:p>
   </w:comment>
-  <w:comment w:author="Katherine Beigel" w:id="1" w:date="2024-09-13T21:10:04Z">
+  <w:comment w:author="Katherine Beigel" w:id="2" w:date="2024-09-13T21:10:04Z">
     <w:p>
       <w:pPr>
         <w:keepNext w:val="0"/>

</xml_diff>

<commit_message>
adding transition between para 1 and 2
</commit_message>
<xml_diff>
--- a/Paper/Clinical_Trails_Tumor_Name_Stardaization_using Embedding_Analysis.docx
+++ b/Paper/Clinical_Trails_Tumor_Name_Stardaization_using Embedding_Analysis.docx
@@ -1149,7 +1149,7 @@
         <w:rPr>
           <w:rtl w:val="0"/>
         </w:rPr>
-        <w:t xml:space="preserve">.  </w:t>
+        <w:t xml:space="preserve">.  Therefore to understand the therapeutic landscape associated with adult and pediatric tumors it is critical to extract and analyze data from various biomedical databases especially the National Institutes of Health (NIH) Clinical Trials Registry (referred to as CT registry in the rest of the manuscript).</w:t>
       </w:r>
     </w:p>
     <w:p>
@@ -1189,7 +1189,7 @@
         <w:rPr>
           <w:rtl w:val="0"/>
         </w:rPr>
-        <w:t xml:space="preserve">. This eventually led to the creation of the ClinicalTrials.gov registry (referred to as CT registry in the rest of the manuscript), which was publicly launched on February 29, 2000. Since then, the CT registry has amassed over 482,529 research studies across all 50 states in the US and 223 countries </w:t>
+        <w:t xml:space="preserve">. This eventually led to the creation of the CT registry (ClinicalTrials.gov), which was publicly launched on February 29, 2000. Since then, the CT registry has amassed over 482,529 research studies across all 50 states in the US and 223 countries </w:t>
       </w:r>
       <w:hyperlink r:id="rId18">
         <w:r>
@@ -15120,19 +15120,10 @@
         <w:rPr>
           <w:sz w:val="24"/>
           <w:szCs w:val="24"/>
-          <w:highlight w:val="white"/>
-          <w:rtl w:val="0"/>
-        </w:rPr>
-        <w:t xml:space="preserve">, </w:t>
-      </w:r>
-      <w:r>
-        <w:rPr>
-          <w:sz w:val="24"/>
-          <w:szCs w:val="24"/>
           <w:highlight w:val="yellow"/>
           <w:rtl w:val="0"/>
         </w:rPr>
-        <w:t xml:space="preserve">Supplementary File S8</w:t>
+        <w:t xml:space="preserve">-S10</w:t>
       </w:r>
       <w:r>
         <w:rPr>
@@ -15141,70 +15132,12 @@
           <w:highlight w:val="white"/>
           <w:rtl w:val="0"/>
         </w:rPr>
-        <w:t xml:space="preserve"> </w:t>
-      </w:r>
-      <w:r>
-        <w:rPr>
-          <w:sz w:val="24"/>
-          <w:szCs w:val="24"/>
-          <w:highlight w:val="white"/>
-          <w:rtl w:val="0"/>
-        </w:rPr>
-        <w:t xml:space="preserve">, </w:t>
-      </w:r>
-      <w:r>
-        <w:rPr>
-          <w:sz w:val="24"/>
-          <w:szCs w:val="24"/>
-          <w:highlight w:val="yellow"/>
-          <w:rtl w:val="0"/>
-        </w:rPr>
-        <w:t xml:space="preserve">Supplementary File </w:t>
-      </w:r>
-      <w:r>
-        <w:rPr>
-          <w:sz w:val="24"/>
-          <w:szCs w:val="24"/>
-          <w:highlight w:val="yellow"/>
-          <w:rtl w:val="0"/>
-        </w:rPr>
-        <w:t xml:space="preserve">S9, </w:t>
-      </w:r>
-      <w:r>
-        <w:rPr>
-          <w:sz w:val="24"/>
-          <w:szCs w:val="24"/>
-          <w:highlight w:val="yellow"/>
-          <w:rtl w:val="0"/>
-        </w:rPr>
-        <w:t xml:space="preserve">Supplementary File S10</w:t>
-      </w:r>
-      <w:r>
-        <w:rPr>
-          <w:sz w:val="24"/>
-          <w:szCs w:val="24"/>
-          <w:highlight w:val="white"/>
-          <w:rtl w:val="0"/>
-        </w:rPr>
-        <w:t xml:space="preserve"> </w:t>
-      </w:r>
-      <w:r>
-        <w:rPr>
-          <w:sz w:val="24"/>
-          <w:szCs w:val="24"/>
-          <w:highlight w:val="white"/>
-          <w:rtl w:val="0"/>
-        </w:rPr>
-        <w:t xml:space="preserve">.</w:t>
-      </w:r>
-      <w:r>
-        <w:rPr>
-          <w:sz w:val="24"/>
-          <w:szCs w:val="24"/>
-          <w:highlight w:val="white"/>
-          <w:rtl w:val="0"/>
-        </w:rPr>
-        <w:t xml:space="preserve"> </w:t>
+        <w:t xml:space="preserve">. </w:t>
+      </w:r>
+      <w:r>
+        <w:rPr>
+          <w:rtl w:val="0"/>
+        </w:rPr>
       </w:r>
     </w:p>
     <w:p>
@@ -15549,7 +15482,7 @@
           <w:szCs w:val="24"/>
           <w:rtl w:val="0"/>
         </w:rPr>
-        <w:t xml:space="preserve">We observed that the LTE-3 based methods performed better than the ADA002 methods, with the exception ofLTE-3+K-means, which slightly underperformed compared to ADA002+Euclidean Dist and ADA002+ AP when standardized against all the editions of the WHO database. Irrespective of the variation of the WHO database that was considered in the pipeline, LTE-3 + Euclidean Dist achieved the highest accuracy followed by LTE-3 + AP.  LTE-3 + Euclidean Dist standardizes the clinical trials tumor by identifying and assigning the WHO database term that is closest in terms of Euclidean distance in the LTE-3 embedding space. Compared to the LTE-3 +AP method, the LTE-3 +Euclidean Dist is a simpler and faster technique that does not require additional steps such as clustering, cluster size analysis and outlier detection. </w:t>
+        <w:t xml:space="preserve">We observed that the LTE-3 based methods performed better than the ADA002 methods, with the exception of LTE-3+K-means, which slightly underperformed compared to ADA002+Euclidean Dist and ADA002+ AP when standardized against all the editions of the WHO database. Irrespective of the variation of the WHO database that was considered in the pipeline, LTE-3 + Euclidean Dist achieved the highest accuracy followed by LTE-3 + AP.  LTE-3 + Euclidean Dist standardizes the clinical trials tumor by identifying and assigning the WHO database term that is closest in terms of Euclidean distance in the LTE-3 embedding space. Compared to the LTE-3 +AP method, the LTE-3 +Euclidean Dist is a simpler and faster technique that does not require additional steps such as clustering, cluster size analysis and outlier detection. </w:t>
       </w:r>
       <w:r>
         <w:rPr>
@@ -20120,12 +20053,12 @@
           <wp:inline distB="114300" distT="114300" distL="114300" distR="114300">
             <wp:extent cx="3481388" cy="7948576"/>
             <wp:effectExtent b="0" l="0" r="0" t="0"/>
-            <wp:docPr id="2" name="image3.png"/>
+            <wp:docPr id="2" name="image2.png"/>
             <a:graphic>
               <a:graphicData uri="http://schemas.openxmlformats.org/drawingml/2006/picture">
                 <pic:pic>
                   <pic:nvPicPr>
-                    <pic:cNvPr id="0" name="image3.png"/>
+                    <pic:cNvPr id="0" name="image2.png"/>
                     <pic:cNvPicPr preferRelativeResize="0"/>
                   </pic:nvPicPr>
                   <pic:blipFill>
@@ -20618,12 +20551,12 @@
           <wp:inline distB="114300" distT="114300" distL="114300" distR="114300">
             <wp:extent cx="4805363" cy="7011383"/>
             <wp:effectExtent b="0" l="0" r="0" t="0"/>
-            <wp:docPr id="3" name="image2.png"/>
+            <wp:docPr id="3" name="image3.png"/>
             <a:graphic>
               <a:graphicData uri="http://schemas.openxmlformats.org/drawingml/2006/picture">
                 <pic:pic>
                   <pic:nvPicPr>
-                    <pic:cNvPr id="0" name="image2.png"/>
+                    <pic:cNvPr id="0" name="image3.png"/>
                     <pic:cNvPicPr preferRelativeResize="0"/>
                   </pic:nvPicPr>
                   <pic:blipFill>

</xml_diff>

<commit_message>
update paper and poster abstracts
</commit_message>
<xml_diff>
--- a/Paper/Clinical_Trails_Tumor_Name_Stardaization_using Embedding_Analysis.docx
+++ b/Paper/Clinical_Trails_Tumor_Name_Stardaization_using Embedding_Analysis.docx
@@ -716,7 +716,7 @@
           <w:color w:val="0e101a"/>
           <w:rtl w:val="0"/>
         </w:rPr>
-        <w:t xml:space="preserve">We developed a computational pipeline that loads the disease data file from NIH's clinical trials registry and identifies tumors from the rest of the diseases. Following the tumor identification, each tumor from the registry is mapped to a standardized tumor terminology from the WHO tumor classification system and NCIT using twelve text standardization methods based on text-similarity and text-embedding methods. We evaluate each of these methods on a subset of tumors derived from the registry to evaluate their accuracies in mapping the tumors to their standardized tumor terminology in the WHO tumor classification system. We limit the accuracy evaluation to only the WHO tumor classification system as it is considered the gold standard for tumor nomenclature.</w:t>
+        <w:t xml:space="preserve">We developed a computational pipeline that loads the conditions data file from NIH's clinical trials registry and identifies tumors from the rest of the conditions. Following the tumor identification, each tumor from the registry is mapped to a standardized tumor terminology from the WHO tumor classification system and NCIt using twelve text standardization methods based on text-similarity and text-embedding methods. We evaluated the accuracy of each of these methods in mapping tumor names to standardized tumor terminology in the WHO tumor classification system on a subset of tumor names derived from the clinical trials registry. We limit the accuracy evaluation to only the WHO tumor classification system as it is considered the gold standard for tumor nomenclature.</w:t>
       </w:r>
     </w:p>
     <w:p>
@@ -746,7 +746,7 @@
           <w:color w:val="0e101a"/>
           <w:rtl w:val="0"/>
         </w:rPr>
-        <w:t xml:space="preserve">Our results revealed that embedding-based text standardization methods outperformed methods based on text-matching algorithms. We generated two different sets of embeddings from OpenAI’s large language models and observed that accuracy of methods improved with embeddings that had higher dimensions. In particular, we found that finding the closest WHO term to a given tumor name from the registry using Euclidean distance outperformed the other methods.</w:t>
+        <w:t xml:space="preserve">Our results revealed that embedding-based text standardization methods outperformed methods based on text-matching algorithms. We generated two different sets of embeddings from OpenAI’s large language models and observed that accuracy of methods improved with embeddings that had higher dimensions. In particular, the method that mapped a given tumor name in the registry to the nearest term from WHO tumor classification system using Euclidean distance in the embedding space outperformed other methods.</w:t>
       </w:r>
     </w:p>
     <w:p>
@@ -776,7 +776,7 @@
           <w:color w:val="0e101a"/>
           <w:rtl w:val="0"/>
         </w:rPr>
-        <w:t xml:space="preserve">The tumor names in the NIH clinical trials registry are not standardized, making integrating this data with other biomedical databases challenging. Therefore, we developed a computational pipeline that identifies tumors from the NIH clinical trials registry and standardizes them according to the standardized terms established in the WHO tumors classification system. </w:t>
+        <w:t xml:space="preserve">The tumor names in the NIH clinical trials registry are not standardized, making integrating this data with other biomedical databases challenging. Therefore, we developed a computational pipeline that identifies tumors from the NIH clinical trials registry and maps them to their standardized terms established in the WHO tumors classification system. </w:t>
       </w:r>
     </w:p>
     <w:p>
@@ -15308,7 +15308,7 @@
           <w:szCs w:val="24"/>
           <w:rtl w:val="0"/>
         </w:rPr>
-        <w:t xml:space="preserve">CT registry with respect to both the WHO and NCIT databases. Because theWHO database is considered the gold standard for tumor nomenclature, we evaluated our standardization methods against only the WHO database. </w:t>
+        <w:t xml:space="preserve">CT registry with respect to both the WHO and NCIT databases. Because the WHO database is considered the gold standard for tumor nomenclature, we evaluated our standardization methods against only the WHO database. </w:t>
       </w:r>
       <w:r>
         <w:rPr>

</xml_diff>

<commit_message>
updates to manuscript abstract, and background, and MABC poster
</commit_message>
<xml_diff>
--- a/Paper/Clinical_Trails_Tumor_Name_Stardaization_using Embedding_Analysis.docx
+++ b/Paper/Clinical_Trails_Tumor_Name_Stardaization_using Embedding_Analysis.docx
@@ -1252,7 +1252,7 @@
         <w:rPr>
           <w:rtl w:val="0"/>
         </w:rPr>
-        <w:t xml:space="preserve">. The CT registry requires by law that data be entered in a tabular format and that an individual with knowledge of study design and data analysis be involved in the submission process to ensure that results are appropriately summarized and the data submission is consistent with the review criteria of the CT registry. Following the submission of a record, the record is reviewed internally by the CT registry staff before it is posted publicly on ClinicalTrials.gov. </w:t>
+        <w:t xml:space="preserve">. The CT registry requires by law that data be entered in a tabular format and that an individual with knowledge of study design and data analysis be involved in the submission process to ensure that results are appropriately summarized and the data submission is consistent with the review criteria of the CT registry. Following the submission of a record, the record is reviewed internally by the CT registry staff before it is publishe publicly on ClinicalTrials.gov. </w:t>
       </w:r>
     </w:p>
     <w:p>
@@ -19938,12 +19938,12 @@
           <wp:inline distB="114300" distT="114300" distL="114300" distR="114300">
             <wp:extent cx="5462588" cy="7377929"/>
             <wp:effectExtent b="0" l="0" r="0" t="0"/>
-            <wp:docPr id="4" name="image1.png"/>
+            <wp:docPr id="4" name="image2.png"/>
             <a:graphic>
               <a:graphicData uri="http://schemas.openxmlformats.org/drawingml/2006/picture">
                 <pic:pic>
                   <pic:nvPicPr>
-                    <pic:cNvPr id="0" name="image1.png"/>
+                    <pic:cNvPr id="0" name="image2.png"/>
                     <pic:cNvPicPr preferRelativeResize="0"/>
                   </pic:nvPicPr>
                   <pic:blipFill>
@@ -20053,12 +20053,12 @@
           <wp:inline distB="114300" distT="114300" distL="114300" distR="114300">
             <wp:extent cx="3481388" cy="7948576"/>
             <wp:effectExtent b="0" l="0" r="0" t="0"/>
-            <wp:docPr id="2" name="image2.png"/>
+            <wp:docPr id="2" name="image1.png"/>
             <a:graphic>
               <a:graphicData uri="http://schemas.openxmlformats.org/drawingml/2006/picture">
                 <pic:pic>
                   <pic:nvPicPr>
-                    <pic:cNvPr id="0" name="image2.png"/>
+                    <pic:cNvPr id="0" name="image1.png"/>
                     <pic:cNvPicPr preferRelativeResize="0"/>
                   </pic:nvPicPr>
                   <pic:blipFill>
@@ -20138,12 +20138,12 @@
           <wp:inline distB="114300" distT="114300" distL="114300" distR="114300">
             <wp:extent cx="6057900" cy="2527300"/>
             <wp:effectExtent b="0" l="0" r="0" t="0"/>
-            <wp:docPr id="1" name="image4.png"/>
+            <wp:docPr id="1" name="image3.png"/>
             <a:graphic>
               <a:graphicData uri="http://schemas.openxmlformats.org/drawingml/2006/picture">
                 <pic:pic>
                   <pic:nvPicPr>
-                    <pic:cNvPr id="0" name="image4.png"/>
+                    <pic:cNvPr id="0" name="image3.png"/>
                     <pic:cNvPicPr preferRelativeResize="0"/>
                   </pic:nvPicPr>
                   <pic:blipFill>
@@ -20551,12 +20551,12 @@
           <wp:inline distB="114300" distT="114300" distL="114300" distR="114300">
             <wp:extent cx="4805363" cy="7011383"/>
             <wp:effectExtent b="0" l="0" r="0" t="0"/>
-            <wp:docPr id="3" name="image3.png"/>
+            <wp:docPr id="3" name="image4.png"/>
             <a:graphic>
               <a:graphicData uri="http://schemas.openxmlformats.org/drawingml/2006/picture">
                 <pic:pic>
                   <pic:nvPicPr>
-                    <pic:cNvPr id="0" name="image3.png"/>
+                    <pic:cNvPr id="0" name="image4.png"/>
                     <pic:cNvPicPr preferRelativeResize="0"/>
                   </pic:nvPicPr>
                   <pic:blipFill>

</xml_diff>

<commit_message>
adding updates to manuscript text
</commit_message>
<xml_diff>
--- a/Paper/Clinical_Trails_Tumor_Name_Stardaization_using Embedding_Analysis.docx
+++ b/Paper/Clinical_Trails_Tumor_Name_Stardaization_using Embedding_Analysis.docx
@@ -19938,12 +19938,12 @@
           <wp:inline distB="114300" distT="114300" distL="114300" distR="114300">
             <wp:extent cx="5462588" cy="7377929"/>
             <wp:effectExtent b="0" l="0" r="0" t="0"/>
-            <wp:docPr id="4" name="image2.png"/>
+            <wp:docPr id="4" name="image3.png"/>
             <a:graphic>
               <a:graphicData uri="http://schemas.openxmlformats.org/drawingml/2006/picture">
                 <pic:pic>
                   <pic:nvPicPr>
-                    <pic:cNvPr id="0" name="image2.png"/>
+                    <pic:cNvPr id="0" name="image3.png"/>
                     <pic:cNvPicPr preferRelativeResize="0"/>
                   </pic:nvPicPr>
                   <pic:blipFill>
@@ -20138,12 +20138,12 @@
           <wp:inline distB="114300" distT="114300" distL="114300" distR="114300">
             <wp:extent cx="6057900" cy="2527300"/>
             <wp:effectExtent b="0" l="0" r="0" t="0"/>
-            <wp:docPr id="1" name="image3.png"/>
+            <wp:docPr id="1" name="image4.png"/>
             <a:graphic>
               <a:graphicData uri="http://schemas.openxmlformats.org/drawingml/2006/picture">
                 <pic:pic>
                   <pic:nvPicPr>
-                    <pic:cNvPr id="0" name="image3.png"/>
+                    <pic:cNvPr id="0" name="image4.png"/>
                     <pic:cNvPicPr preferRelativeResize="0"/>
                   </pic:nvPicPr>
                   <pic:blipFill>
@@ -20551,12 +20551,12 @@
           <wp:inline distB="114300" distT="114300" distL="114300" distR="114300">
             <wp:extent cx="4805363" cy="7011383"/>
             <wp:effectExtent b="0" l="0" r="0" t="0"/>
-            <wp:docPr id="3" name="image4.png"/>
+            <wp:docPr id="3" name="image2.png"/>
             <a:graphic>
               <a:graphicData uri="http://schemas.openxmlformats.org/drawingml/2006/picture">
                 <pic:pic>
                   <pic:nvPicPr>
-                    <pic:cNvPr id="0" name="image4.png"/>
+                    <pic:cNvPr id="0" name="image2.png"/>
                     <pic:cNvPicPr preferRelativeResize="0"/>
                   </pic:nvPicPr>
                   <pic:blipFill>

</xml_diff>

<commit_message>
adding abstract corrections to the paper
</commit_message>
<xml_diff>
--- a/Paper/Clinical_Trails_Tumor_Name_Stardaization_using Embedding_Analysis.docx
+++ b/Paper/Clinical_Trails_Tumor_Name_Stardaization_using Embedding_Analysis.docx
@@ -716,7 +716,7 @@
           <w:color w:val="0e101a"/>
           <w:rtl w:val="0"/>
         </w:rPr>
-        <w:t xml:space="preserve">We developed a computational pipeline that loads the conditions data file from NIH's clinical trials registry and identifies tumors from the rest of the conditions. Following the tumor identification, each tumor from the registry is mapped to a standardized tumor terminology from the WHO tumor classification system and NCIt using twelve text standardization methods based on text-similarity and text-embedding methods. We evaluated the accuracy of each of these methods in mapping tumor names to standardized tumor terminology in the WHO tumor classification system on a subset of tumor names derived from the clinical trials registry. We limit the accuracy evaluation to only the WHO tumor classification system as it is considered the gold standard for tumor nomenclature.</w:t>
+        <w:t xml:space="preserve">We developed a computational pipeline that loaded the conditions data file from NIH's clinical trials registry and identified tumors from the rest of the conditions. Following the tumor identification process, each tumor from the registry was mapped to a standardized tumor terminology from the WHO tumor classification system and NCIt using twelve text standardization methods based on text-similarity and text-embedding methods. We evaluated the accuracy of each of these methods in mapping tumor names to standardized tumor terminology in the WHO tumor classification system on a subset of tumor names derived from the clinical trials registry. We limited the accuracy evaluation to only the WHO tumor classification system as it is considered the gold standard for tumor nomenclature.</w:t>
       </w:r>
     </w:p>
     <w:p>
@@ -776,7 +776,7 @@
           <w:color w:val="0e101a"/>
           <w:rtl w:val="0"/>
         </w:rPr>
-        <w:t xml:space="preserve">The tumor names in the NIH clinical trials registry are not standardized, making integrating this data with other biomedical databases challenging. Therefore, we developed a computational pipeline that identifies tumors from the NIH clinical trials registry and maps them to their standardized terms established in the WHO tumors classification system. </w:t>
+        <w:t xml:space="preserve">The tumor names in the NIH clinical trials registry are not standardized, making integrating this data with other biomedical databases challenging. Therefore, we developed a computational pipeline that identified tumors from the NIH clinical trials registry and mapped them to their standardized terms established in the WHO tumors classification system. </w:t>
       </w:r>
     </w:p>
     <w:p>
@@ -1252,7 +1252,7 @@
         <w:rPr>
           <w:rtl w:val="0"/>
         </w:rPr>
-        <w:t xml:space="preserve">. The CT registry requires by law that data be entered in a tabular format and that an individual with knowledge of study design and data analysis be involved in the submission process to ensure that results are appropriately summarized and the data submission is consistent with the review criteria of the CT registry. Following the submission of a record, the record is reviewed internally by the CT registry staff before it is publishe publicly on ClinicalTrials.gov. </w:t>
+        <w:t xml:space="preserve">. The CT registry requires by law that data be entered in a tabular format and that an individual with knowledge of study design and data analysis be involved in the submission process to ensure that results are appropriately summarized and the data submission is consistent with the review criteria of the CT registry. Following the submission of a record, the record is reviewed internally by the CT registry staff before it is published publicly on ClinicalTrials.gov. </w:t>
       </w:r>
     </w:p>
     <w:p>
@@ -19938,12 +19938,12 @@
           <wp:inline distB="114300" distT="114300" distL="114300" distR="114300">
             <wp:extent cx="5462588" cy="7377929"/>
             <wp:effectExtent b="0" l="0" r="0" t="0"/>
-            <wp:docPr id="4" name="image3.png"/>
+            <wp:docPr id="4" name="image1.png"/>
             <a:graphic>
               <a:graphicData uri="http://schemas.openxmlformats.org/drawingml/2006/picture">
                 <pic:pic>
                   <pic:nvPicPr>
-                    <pic:cNvPr id="0" name="image3.png"/>
+                    <pic:cNvPr id="0" name="image1.png"/>
                     <pic:cNvPicPr preferRelativeResize="0"/>
                   </pic:nvPicPr>
                   <pic:blipFill>
@@ -20053,12 +20053,12 @@
           <wp:inline distB="114300" distT="114300" distL="114300" distR="114300">
             <wp:extent cx="3481388" cy="7948576"/>
             <wp:effectExtent b="0" l="0" r="0" t="0"/>
-            <wp:docPr id="2" name="image1.png"/>
+            <wp:docPr id="2" name="image3.png"/>
             <a:graphic>
               <a:graphicData uri="http://schemas.openxmlformats.org/drawingml/2006/picture">
                 <pic:pic>
                   <pic:nvPicPr>
-                    <pic:cNvPr id="0" name="image1.png"/>
+                    <pic:cNvPr id="0" name="image3.png"/>
                     <pic:cNvPicPr preferRelativeResize="0"/>
                   </pic:nvPicPr>
                   <pic:blipFill>
@@ -20138,12 +20138,12 @@
           <wp:inline distB="114300" distT="114300" distL="114300" distR="114300">
             <wp:extent cx="6057900" cy="2527300"/>
             <wp:effectExtent b="0" l="0" r="0" t="0"/>
-            <wp:docPr id="1" name="image4.png"/>
+            <wp:docPr id="1" name="image2.png"/>
             <a:graphic>
               <a:graphicData uri="http://schemas.openxmlformats.org/drawingml/2006/picture">
                 <pic:pic>
                   <pic:nvPicPr>
-                    <pic:cNvPr id="0" name="image4.png"/>
+                    <pic:cNvPr id="0" name="image2.png"/>
                     <pic:cNvPicPr preferRelativeResize="0"/>
                   </pic:nvPicPr>
                   <pic:blipFill>
@@ -20551,12 +20551,12 @@
           <wp:inline distB="114300" distT="114300" distL="114300" distR="114300">
             <wp:extent cx="4805363" cy="7011383"/>
             <wp:effectExtent b="0" l="0" r="0" t="0"/>
-            <wp:docPr id="3" name="image2.png"/>
+            <wp:docPr id="3" name="image4.png"/>
             <a:graphic>
               <a:graphicData uri="http://schemas.openxmlformats.org/drawingml/2006/picture">
                 <pic:pic>
                   <pic:nvPicPr>
-                    <pic:cNvPr id="0" name="image2.png"/>
+                    <pic:cNvPr id="0" name="image4.png"/>
                     <pic:cNvPicPr preferRelativeResize="0"/>
                   </pic:nvPicPr>
                   <pic:blipFill>

</xml_diff>

<commit_message>
adding ammends to introduction
</commit_message>
<xml_diff>
--- a/Paper/Clinical_Trails_Tumor_Name_Stardaization_using Embedding_Analysis.docx
+++ b/Paper/Clinical_Trails_Tumor_Name_Stardaization_using Embedding_Analysis.docx
@@ -1149,7 +1149,7 @@
         <w:rPr>
           <w:rtl w:val="0"/>
         </w:rPr>
-        <w:t xml:space="preserve">.  Therefore to understand the therapeutic landscape associated with adult and pediatric tumors it is critical to extract and analyze data from various biomedical databases especially the National Institutes of Health (NIH) Clinical Trials Registry (referred to as CT registry in the rest of the manuscript).</w:t>
+        <w:t xml:space="preserve">. Therefore to understand the therapeutic landscape associated with adult and pediatric tumors it is critical to extract and analyze data from various biomedical databases, especially the NIH’s Clinical Trials Registry (referred to as CT registry in the rest of the manuscript).</w:t>
       </w:r>
     </w:p>
     <w:p>
@@ -1252,7 +1252,7 @@
         <w:rPr>
           <w:rtl w:val="0"/>
         </w:rPr>
-        <w:t xml:space="preserve">. The CT registry requires by law that data be entered in a tabular format and that an individual with knowledge of study design and data analysis be involved in the submission process to ensure that results are appropriately summarized and the data submission is consistent with the review criteria of the CT registry. Following the submission of a record, the record is reviewed internally by the CT registry staff before it is published publicly on ClinicalTrials.gov. </w:t>
+        <w:t xml:space="preserve">. The CT registry requires by law that data be entered in a tabular format and that an expert with knowledge of study design and data analysis be involved in the submission process to ensure that results are appropriately summarized and the data submission is consistent with the review criteria of the CT registry. Following the submission of a record, the record is reviewed internally by the CT registry staff before it is published publicly on ClinicalTrials.gov. </w:t>
       </w:r>
     </w:p>
     <w:p>
@@ -1274,80 +1274,63 @@
         <w:rPr>
           <w:rtl w:val="0"/>
         </w:rPr>
-        <w:t xml:space="preserve">Even with the established protocols and guidelines in the submission process, the CT registry data may contain various inconsistencies in the form of extraneous information, typographical errors, missing values, etc. Such discrepancies must be addressed or filtered out before the data can be used for further downstream analysis. In this study, we developed a computational pipeline to standardize the tumor names contained in the "conditions" data file (conditions.txt) in the CT registry. The “conditions” data includes the names of the diseases or conditions that are the subject of the trial. Among the various diseases present in the CT registry, we focused on cancers as they are a leading cause of death in the US and the world </w:t>
+        <w:t xml:space="preserve">Even with the established protocols and guidelines in the submission process, the CT registry data may contain various inconsistencies in the form of extraneous information, typographical errors, missing values, etc. Such discrepancies must be addressed or filtered out before the data can be used for further downstream analysis. In this study, we developed a computational pipeline to standardize the tumor names contained in the "conditions" data file (conditions.txt) in the CT registry. The “conditions” data includes the names of the diseases or conditions that are the subject of the trial. Thus by standardizing tumor names in the CT registry, i.e. by mapping each tumor name in the CT registry to their equivalent standardized names in the World Health Organization (WHO)  Classification of Tumors or the </w:t>
+      </w:r>
+      <w:r>
+        <w:rPr>
+          <w:rtl w:val="0"/>
+        </w:rPr>
+        <w:t xml:space="preserve">National Cancer Institute terms (NCIt)</w:t>
+      </w:r>
+      <w:r>
+        <w:rPr>
+          <w:rtl w:val="0"/>
+        </w:rPr>
+        <w:t xml:space="preserve"> will allow us to integrate tumor data from the CT registry with other biomedical databases such as Open Targets or Illuminating the Druggable Genome will allow us to deeply understand the landscape of tumors, targets, and drugs. </w:t>
+      </w:r>
+    </w:p>
+    <w:p>
+      <w:pPr>
+        <w:rPr/>
+      </w:pPr>
+      <w:r>
+        <w:rPr>
+          <w:rtl w:val="0"/>
+        </w:rPr>
+      </w:r>
+    </w:p>
+    <w:p>
+      <w:pPr>
+        <w:rPr/>
+      </w:pPr>
+      <w:r>
+        <w:rPr>
+          <w:rtl w:val="0"/>
+        </w:rPr>
+        <w:t xml:space="preserve">It must be noted that the CT registry recommends adding relevant Medical Subject Headings (MeSH) terms or terms from another controlled vocabulary, such as the Systematized Nomenclature of Medicine—Clinical Terms (SNOMED CT), that have been mapped to MeSH within the Unified Medical Language System (UMLS) metathesaurus for each of the conditions. While this recommendation adds a level of standardization to the disease/condition names present in the CT registry, the MeSH terms by themselves often fall short of describing the disease or condition accurately. Furthermore, for a given disease/condition there may be multiple associated MeSH terms, thereby leaving it to the user of the data to establish the most appropriate MeSH term for that disease/condition. Additionally, for certain records in the CT registry, there might be no associated MeSH terms provided for a disease/condition name, therefore solely using the MeSH terms for analyzing the diseases or conditions that are the subject of a clinical trial record is not reliable. In Supplementary Table S1, we provide examples of clinical trial records with their disease/condition names and associated mesh terms to illustrate the incompatibilities between condition names and MeSH terms. </w:t>
+      </w:r>
+    </w:p>
+    <w:p>
+      <w:pPr>
+        <w:rPr/>
+      </w:pPr>
+      <w:r>
+        <w:rPr>
+          <w:rtl w:val="0"/>
+        </w:rPr>
+      </w:r>
+    </w:p>
+    <w:p>
+      <w:pPr>
+        <w:rPr/>
+      </w:pPr>
+      <w:r>
+        <w:rPr>
+          <w:rtl w:val="0"/>
+        </w:rPr>
+        <w:t xml:space="preserve">For example, in Supplementary Table S1, the condition “triple negative breast cancer” is associated with two clinical trial studies with the identifiers (NCT IDs) NCT05082610 and NCT04254107. Each of these studies lists the various MeSH terms associated with “triple negative breast cancer” with the most appropriate MeSH term being “triple negative breast neoplasms”. However, there are other associated MeSH terms for each of these studies which are not appropriate: for study NCT05082610 there are MeSH terms such as “carcinoma, non-small-cell lung” and “respiratory tract diseases” while  study NCT04254107 has  associated MeSH terms such as “lymphoma” and “stomach neoplasms”, which do not describe the condition of “triple negative breast cancer”. Furthermore, the MeSH terms are not identical between studies where the condition names are the same, which adds to the inconsistencies between records with same condition names. For instance, NCT04254107 contains various MeSH terms associated with lymphomas such as “lymphoma, b-cell”, “large b-cell”, “lymphoma, large b-cell, diffuse”, “lymphoma, t-cell, peripheral”, etc., but these terms are not contained in the list of MeSH terms for NCT05082610. We can also see in study NCT04294784, for the condition “gastroesophageal cancer”, there are no MeSH terms, but for the same condition with a different NCT ID (NCT02669914), there are multiple associated MeSH terms. Due to these inconsistencies and the lack of identifiers to determine the most accurate MeSH term for a given condition, we conclude that the MeSH terms–even though they are internally standardized– are not suitable to accurately describe the conditions they encode. Therefore it is evident that the MeSH terms cannot be used to replace the terms enlisted in the conditions file, as the MeSH terms fail to accurately capture the specific information being conveyed by the conditions. Even though the condition names contained syntactic and semantic inconsistencies, we decided to use these terms from the conditions file to extract tumor names and map them to their standardized nomenclature in the WHO Classification of Tumors system (referred to as the “WHO database” in the rest of the paper) (</w:t>
       </w:r>
       <w:hyperlink r:id="rId21">
-        <w:r>
-          <w:rPr>
-            <w:b w:val="0"/>
-            <w:color w:val="000000"/>
-            <w:u w:val="none"/>
-            <w:rtl w:val="0"/>
-          </w:rPr>
-          <w:t xml:space="preserve">[11]</w:t>
-        </w:r>
-      </w:hyperlink>
-      <w:r>
-        <w:rPr>
-          <w:rtl w:val="0"/>
-        </w:rPr>
-        <w:t xml:space="preserve">. Thus, standardizing tumor names in the CT registry, i.e. by mapping each tumor name in the CT registry to their equivalent standardized names in the World Health Organization (WHO)  Classification of Tumors or the </w:t>
-      </w:r>
-      <w:r>
-        <w:rPr>
-          <w:rtl w:val="0"/>
-        </w:rPr>
-        <w:t xml:space="preserve">National Cancer Institute terms (NCIt)</w:t>
-      </w:r>
-      <w:r>
-        <w:rPr>
-          <w:rtl w:val="0"/>
-        </w:rPr>
-        <w:t xml:space="preserve"> will allow us to integrate tumor data from the CT registry with other biomedical databases such as Open Targets or Illuminating the Druggable Genome will allow us to deeply understand the landscape of tumors, targets, and drugs. </w:t>
-      </w:r>
-    </w:p>
-    <w:p>
-      <w:pPr>
-        <w:rPr/>
-      </w:pPr>
-      <w:r>
-        <w:rPr>
-          <w:rtl w:val="0"/>
-        </w:rPr>
-      </w:r>
-    </w:p>
-    <w:p>
-      <w:pPr>
-        <w:rPr/>
-      </w:pPr>
-      <w:r>
-        <w:rPr>
-          <w:rtl w:val="0"/>
-        </w:rPr>
-        <w:t xml:space="preserve">It must be noted that the CT registry recommends adding relevant Medical Subject Headings (MeSH) terms or terms from another controlled vocabulary, such as the Systematized Nomenclature of Medicine—Clinical Terms (SNOMED CT), that have been mapped to MeSH within the Unified Medical Language System (UMLS) metathesaurus for each of the conditions. While this recommendation adds a level of standardization to the disease/condition names present in the CT registry, the MeSH terms by themselves often fall short of describing the disease or condition accurately. Furthermore, for a given disease/condition there may be multiple associated MeSH terms, thereby leaving it to the user of the data to establish the most appropriate MeSH term for that disease/condition. Additionally, for certain records in the CT registry, there might be no associated MeSH terms provided for a disease/condition name, therefore solely using the MeSH terms for analyzing the diseases or conditions that are the subject of a clinical trial record is not reliable. In Supplementary Table S1, we provide examples of clinical trial records with their disease/condition names and associated mesh terms to illustrate the incompatibilities between condition names and MeSH terms. </w:t>
-      </w:r>
-    </w:p>
-    <w:p>
-      <w:pPr>
-        <w:rPr/>
-      </w:pPr>
-      <w:r>
-        <w:rPr>
-          <w:rtl w:val="0"/>
-        </w:rPr>
-      </w:r>
-    </w:p>
-    <w:p>
-      <w:pPr>
-        <w:rPr/>
-      </w:pPr>
-      <w:r>
-        <w:rPr>
-          <w:rtl w:val="0"/>
-        </w:rPr>
-        <w:t xml:space="preserve">For example, in Supplementary Table S1, the condition “triple negative breast cancer” is associated with two clinical trial studies with the identifiers (NCT IDs) NCT05082610 and NCT04254107. Each of these studies lists the various MeSH terms associated with “triple negative breast cancer” with the most appropriate MeSH term being “triple negative breast neoplasms”. However, there are other associated MeSH terms for each of these studies which are not appropriate: for study NCT05082610 there are MeSH terms such as “carcinoma, non-small-cell lung” and “respiratory tract diseases” while  study NCT04254107 has  associated MeSH terms such as “lymphoma” and “stomach neoplasms”, which do not describe the condition of “triple negative breast cancer”. Furthermore, the MeSH terms are not identical between studies where the condition names are the same, which adds to the inconsistencies between records with same condition names. For instance, NCT04254107 contains various MeSH terms associated with lymphomas such as “lymphoma, b-cell”, “large b-cell”, “lymphoma, large b-cell, diffuse”, “lymphoma, t-cell, peripheral”, etc., but these terms are not contained in the list of MeSH terms for NCT05082610. We can also see in study NCT04294784, for the condition “gastroesophageal cancer”, there are no MeSH terms, but for the same condition with a different NCT ID (NCT02669914), there are multiple associated MeSH terms. Due to these inconsistencies and the lack of identifiers to determine the most accurate MeSH term for a given condition, we conclude that the MeSH terms–even though they are internally standardized– are not suitable to accurately describe the conditions they encode. Therefore it is evident that the MeSH terms cannot be used to replace the terms enlisted in the conditions file, as the MeSH terms fail to accurately capture the specific information being conveyed by the conditions. Even though the condition names contained syntactic and semantic inconsistencies, we decided to use these terms from the conditions file to extract tumor names and map them to their standardized nomenclature in the WHO Classification of Tumors system (referred to as the “WHO database” in the rest of the paper) (</w:t>
-      </w:r>
-      <w:hyperlink r:id="rId22">
         <w:r>
           <w:rPr>
             <w:color w:val="1155cc"/>
@@ -1363,7 +1346,7 @@
         </w:rPr>
         <w:t xml:space="preserve">) or National Cancer Institute Thesaurus (“NCIt database”) (</w:t>
       </w:r>
-      <w:hyperlink r:id="rId23">
+      <w:hyperlink r:id="rId22">
         <w:r>
           <w:rPr>
             <w:color w:val="1155cc"/>
@@ -1458,7 +1441,7 @@
         </w:rPr>
         <w:t xml:space="preserve">The data used in this paper is obtained from the CT registry (</w:t>
       </w:r>
-      <w:hyperlink r:id="rId24">
+      <w:hyperlink r:id="rId23">
         <w:r>
           <w:rPr>
             <w:color w:val="1155cc"/>
@@ -1474,7 +1457,7 @@
         </w:rPr>
         <w:t xml:space="preserve">) </w:t>
       </w:r>
-      <w:hyperlink r:id="rId25">
+      <w:hyperlink r:id="rId24">
         <w:r>
           <w:rPr>
             <w:b w:val="0"/>
@@ -1491,7 +1474,7 @@
         </w:rPr>
         <w:t xml:space="preserve">. The data can be publicly accessed via the Clinical Trials API or from the Aggregate Analysis of ClinicalTrials.gov-Clinical Trials Transformative Initiative (AACT-CTTI) website (</w:t>
       </w:r>
-      <w:hyperlink r:id="rId26">
+      <w:hyperlink r:id="rId25">
         <w:r>
           <w:rPr>
             <w:color w:val="1155cc"/>
@@ -3696,7 +3679,7 @@
         </w:rPr>
         <w:t xml:space="preserve"> a fuzzy string match algorithm. If a disease from clinical trials exactly matched a term in the WHO database, it was flagged as tumor. If the disease did not match to any tumor within the WHO database, we performed a fuzzy (approximate) match with the disease name with each term in the WHO database. This was done by computing the generalized Levenshtein edit distance of the clinical trials disease to each WHO database term. The fuzzy matching using generalized Levenshtein edit distance was implemented using the agrepl function in R </w:t>
       </w:r>
-      <w:hyperlink r:id="rId27">
+      <w:hyperlink r:id="rId26">
         <w:r>
           <w:rPr>
             <w:b w:val="0"/>
@@ -3704,7 +3687,7 @@
             <w:u w:val="none"/>
             <w:rtl w:val="0"/>
           </w:rPr>
-          <w:t xml:space="preserve">[12]</w:t>
+          <w:t xml:space="preserve">[11]</w:t>
         </w:r>
       </w:hyperlink>
       <w:r>
@@ -7082,7 +7065,7 @@
         </w:rPr>
         <w:t xml:space="preserve">In the above equation , |S1| and |S2| represent the respective lengths of strings S1 and S2 between which we are computing the normalized Levenshtein distance. We calculate Levenshtein distance using the stringdist library in the R programming language </w:t>
       </w:r>
-      <w:hyperlink r:id="rId28">
+      <w:hyperlink r:id="rId27">
         <w:r>
           <w:rPr>
             <w:b w:val="0"/>
@@ -7090,7 +7073,7 @@
             <w:u w:val="none"/>
             <w:rtl w:val="0"/>
           </w:rPr>
-          <w:t xml:space="preserve">[13]</w:t>
+          <w:t xml:space="preserve">[12]</w:t>
         </w:r>
       </w:hyperlink>
       <w:r>
@@ -7747,7 +7730,7 @@
         </w:rPr>
         <w:t xml:space="preserve">We calculate the Jarro-Winkler distance using the stringdist package in the R-programming language </w:t>
       </w:r>
-      <w:hyperlink r:id="rId29">
+      <w:hyperlink r:id="rId28">
         <w:r>
           <w:rPr>
             <w:b w:val="0"/>
@@ -7756,7 +7739,7 @@
             <w:u w:val="none"/>
             <w:rtl w:val="0"/>
           </w:rPr>
-          <w:t xml:space="preserve">[13]</w:t>
+          <w:t xml:space="preserve">[12]</w:t>
         </w:r>
       </w:hyperlink>
       <w:r>
@@ -8025,6 +8008,107 @@
         </w:rPr>
         <w:t xml:space="preserve">We calculate the cosine distance using the stringdist package in the R-programming language </w:t>
       </w:r>
+      <w:hyperlink r:id="rId29">
+        <w:r>
+          <w:rPr>
+            <w:b w:val="0"/>
+            <w:color w:val="000000"/>
+            <w:highlight w:val="white"/>
+            <w:u w:val="none"/>
+            <w:rtl w:val="0"/>
+          </w:rPr>
+          <w:t xml:space="preserve">[12]</w:t>
+        </w:r>
+      </w:hyperlink>
+      <w:r>
+        <w:rPr>
+          <w:highlight w:val="white"/>
+          <w:rtl w:val="0"/>
+        </w:rPr>
+        <w:t xml:space="preserve">. </w:t>
+      </w:r>
+    </w:p>
+    <w:p>
+      <w:pPr>
+        <w:ind w:left="-540" w:firstLine="0"/>
+        <w:rPr>
+          <w:highlight w:val="white"/>
+        </w:rPr>
+      </w:pPr>
+      <w:r>
+        <w:rPr>
+          <w:rtl w:val="0"/>
+        </w:rPr>
+      </w:r>
+    </w:p>
+    <w:p>
+      <w:pPr>
+        <w:ind w:left="-540" w:firstLine="0"/>
+        <w:rPr>
+          <w:highlight w:val="white"/>
+        </w:rPr>
+      </w:pPr>
+      <w:r>
+        <w:rPr>
+          <w:highlight w:val="white"/>
+          <w:rtl w:val="0"/>
+        </w:rPr>
+        <w:t xml:space="preserve">Based on the three edit distances, we computed the pairwise distances between each tumor name identified in the CT registry and the standardized tumor terms with respect to the WHO (5th edition and all editions) and NCIT database. For each clinical trial tumor name, we select the nearest standardized terms under each edit distance. If more than one term qualified as the closest term, we reported them all by separating the terms with a semicolon. </w:t>
+      </w:r>
+    </w:p>
+    <w:p>
+      <w:pPr>
+        <w:ind w:left="-540" w:firstLine="0"/>
+        <w:rPr>
+          <w:color w:val="202122"/>
+          <w:highlight w:val="white"/>
+        </w:rPr>
+      </w:pPr>
+      <w:r>
+        <w:rPr>
+          <w:rtl w:val="0"/>
+        </w:rPr>
+      </w:r>
+    </w:p>
+    <w:p>
+      <w:pPr>
+        <w:ind w:left="-540" w:firstLine="0"/>
+        <w:rPr>
+          <w:b w:val="1"/>
+          <w:sz w:val="24"/>
+          <w:szCs w:val="24"/>
+        </w:rPr>
+      </w:pPr>
+      <w:r>
+        <w:rPr>
+          <w:b w:val="1"/>
+          <w:i w:val="1"/>
+          <w:sz w:val="24"/>
+          <w:szCs w:val="24"/>
+          <w:rtl w:val="0"/>
+        </w:rPr>
+        <w:t xml:space="preserve">Text Matching Technique: Edit Distance combined with Affinity Propagation Clustering</w:t>
+      </w:r>
+      <w:r>
+        <w:rPr>
+          <w:rtl w:val="0"/>
+        </w:rPr>
+      </w:r>
+    </w:p>
+    <w:p>
+      <w:pPr>
+        <w:ind w:left="-540" w:firstLine="0"/>
+        <w:rPr>
+          <w:highlight w:val="white"/>
+        </w:rPr>
+      </w:pPr>
+      <w:r>
+        <w:rPr>
+          <w:highlight w:val="white"/>
+          <w:rtl w:val="0"/>
+        </w:rPr>
+        <w:t xml:space="preserve">We explored another set of standardization methods that are based on edit distances and clustering techniques. These methods consist of a clustering step and a mapping step. To form the clusters, we used affinity propagation (AP) clustering and applied the distance matrices computed by calculating the pairwise edit distances in the previous section as a divergence metric for AP.  We selected the AP algorithm for cluster as it automatically determines the number of clusters instead of requiring the number cluster (which is not known to us) to be a user-defined hyperparameter. Unlike other clustering algorithms, AP is also not dependent on the initialization conditions and is deterministic </w:t>
+      </w:r>
       <w:hyperlink r:id="rId30">
         <w:r>
           <w:rPr>
@@ -8042,89 +8126,7 @@
           <w:highlight w:val="white"/>
           <w:rtl w:val="0"/>
         </w:rPr>
-        <w:t xml:space="preserve">. </w:t>
-      </w:r>
-    </w:p>
-    <w:p>
-      <w:pPr>
-        <w:ind w:left="-540" w:firstLine="0"/>
-        <w:rPr>
-          <w:highlight w:val="white"/>
-        </w:rPr>
-      </w:pPr>
-      <w:r>
-        <w:rPr>
-          <w:rtl w:val="0"/>
-        </w:rPr>
-      </w:r>
-    </w:p>
-    <w:p>
-      <w:pPr>
-        <w:ind w:left="-540" w:firstLine="0"/>
-        <w:rPr>
-          <w:highlight w:val="white"/>
-        </w:rPr>
-      </w:pPr>
-      <w:r>
-        <w:rPr>
-          <w:highlight w:val="white"/>
-          <w:rtl w:val="0"/>
-        </w:rPr>
-        <w:t xml:space="preserve">Based on the three edit distances, we computed the pairwise distances between each tumor name identified in the CT registry and the standardized tumor terms with respect to the WHO (5th edition and all editions) and NCIT database. For each clinical trial tumor name, we select the nearest standardized terms under each edit distance. If more than one term qualified as the closest term, we reported them all by separating the terms with a semicolon. </w:t>
-      </w:r>
-    </w:p>
-    <w:p>
-      <w:pPr>
-        <w:ind w:left="-540" w:firstLine="0"/>
-        <w:rPr>
-          <w:color w:val="202122"/>
-          <w:highlight w:val="white"/>
-        </w:rPr>
-      </w:pPr>
-      <w:r>
-        <w:rPr>
-          <w:rtl w:val="0"/>
-        </w:rPr>
-      </w:r>
-    </w:p>
-    <w:p>
-      <w:pPr>
-        <w:ind w:left="-540" w:firstLine="0"/>
-        <w:rPr>
-          <w:b w:val="1"/>
-          <w:sz w:val="24"/>
-          <w:szCs w:val="24"/>
-        </w:rPr>
-      </w:pPr>
-      <w:r>
-        <w:rPr>
-          <w:b w:val="1"/>
-          <w:i w:val="1"/>
-          <w:sz w:val="24"/>
-          <w:szCs w:val="24"/>
-          <w:rtl w:val="0"/>
-        </w:rPr>
-        <w:t xml:space="preserve">Text Matching Technique: Edit Distance combined with Affinity Propagation Clustering</w:t>
-      </w:r>
-      <w:r>
-        <w:rPr>
-          <w:rtl w:val="0"/>
-        </w:rPr>
-      </w:r>
-    </w:p>
-    <w:p>
-      <w:pPr>
-        <w:ind w:left="-540" w:firstLine="0"/>
-        <w:rPr>
-          <w:highlight w:val="white"/>
-        </w:rPr>
-      </w:pPr>
-      <w:r>
-        <w:rPr>
-          <w:highlight w:val="white"/>
-          <w:rtl w:val="0"/>
-        </w:rPr>
-        <w:t xml:space="preserve">We explored another set of standardization methods that are based on edit distances and clustering techniques. These methods consist of a clustering step and a mapping step. To form the clusters, we used affinity propagation (AP) clustering and applied the distance matrices computed by calculating the pairwise edit distances in the previous section as a divergence metric for AP.  We selected the AP algorithm for cluster as it automatically determines the number of clusters instead of requiring the number cluster (which is not known to us) to be a user-defined hyperparameter. Unlike other clustering algorithms, AP is also not dependent on the initialization conditions and is deterministic </w:t>
+        <w:t xml:space="preserve">. AP works by recursively passing real-valued messages between each data point until they converge, and based on these converged values, the algorithm establishes the clusters and assigns each cluster an "exemplar data point" which serves as an ideal representative of that cluster </w:t>
       </w:r>
       <w:hyperlink r:id="rId31">
         <w:r>
@@ -8143,7 +8145,7 @@
           <w:highlight w:val="white"/>
           <w:rtl w:val="0"/>
         </w:rPr>
-        <w:t xml:space="preserve">. AP works by recursively passing real-valued messages between each data point until they converge, and based on these converged values, the algorithm establishes the clusters and assigns each cluster an "exemplar data point" which serves as an ideal representative of that cluster </w:t>
+        <w:t xml:space="preserve">. Furthermore, AP clustering methods have shown success in clustering textual data </w:t>
       </w:r>
       <w:hyperlink r:id="rId32">
         <w:r>
@@ -8154,7 +8156,7 @@
             <w:u w:val="none"/>
             <w:rtl w:val="0"/>
           </w:rPr>
-          <w:t xml:space="preserve">[15]</w:t>
+          <w:t xml:space="preserve">[15,16]</w:t>
         </w:r>
       </w:hyperlink>
       <w:r>
@@ -8162,7 +8164,49 @@
           <w:highlight w:val="white"/>
           <w:rtl w:val="0"/>
         </w:rPr>
-        <w:t xml:space="preserve">. Furthermore, AP clustering methods have shown success in clustering textual data </w:t>
+        <w:t xml:space="preserve">. Once the clusters were computed using AP, the median cluster size was determined and clusters larger than the median cluster size were identified. These clusters are designated as large clusters. We perform AP clustering within these clusters until their sizes drop below the previously determined median cluster size of the AP algorithm converges, and no more clustering can be performed. </w:t>
+      </w:r>
+    </w:p>
+    <w:p>
+      <w:pPr>
+        <w:ind w:left="-540" w:firstLine="0"/>
+        <w:rPr>
+          <w:highlight w:val="white"/>
+        </w:rPr>
+      </w:pPr>
+      <w:r>
+        <w:rPr>
+          <w:rtl w:val="0"/>
+        </w:rPr>
+      </w:r>
+    </w:p>
+    <w:p>
+      <w:pPr>
+        <w:ind w:left="-540" w:firstLine="0"/>
+        <w:rPr>
+          <w:highlight w:val="white"/>
+        </w:rPr>
+      </w:pPr>
+      <w:r>
+        <w:rPr>
+          <w:highlight w:val="white"/>
+          <w:rtl w:val="0"/>
+        </w:rPr>
+        <w:t xml:space="preserve">We then check for outliers within each cluster using isolation forest and local outlier factors (LOF). If a data point within a cluster is determined to be an outlier using either of the methods, it is removed from that cluster and labeled as a new cluster with just that data point. We </w:t>
+      </w:r>
+      <w:r>
+        <w:rPr>
+          <w:highlight w:val="white"/>
+          <w:rtl w:val="0"/>
+        </w:rPr>
+        <w:t xml:space="preserve">implemented isolation</w:t>
+      </w:r>
+      <w:r>
+        <w:rPr>
+          <w:highlight w:val="white"/>
+          <w:rtl w:val="0"/>
+        </w:rPr>
+        <w:t xml:space="preserve"> forest using the 'isolation.forest' package in the R programming language </w:t>
       </w:r>
       <w:hyperlink r:id="rId33">
         <w:r>
@@ -8173,7 +8217,7 @@
             <w:u w:val="none"/>
             <w:rtl w:val="0"/>
           </w:rPr>
-          <w:t xml:space="preserve">[16,17]</w:t>
+          <w:t xml:space="preserve">[17]</w:t>
         </w:r>
       </w:hyperlink>
       <w:r>
@@ -8181,49 +8225,7 @@
           <w:highlight w:val="white"/>
           <w:rtl w:val="0"/>
         </w:rPr>
-        <w:t xml:space="preserve">. Once the clusters were computed using AP, the median cluster size was determined and clusters larger than the median cluster size were identified. These clusters are designated as large clusters. We perform AP clustering within these clusters until their sizes drop below the previously determined median cluster size of the AP algorithm converges, and no more clustering can be performed. </w:t>
-      </w:r>
-    </w:p>
-    <w:p>
-      <w:pPr>
-        <w:ind w:left="-540" w:firstLine="0"/>
-        <w:rPr>
-          <w:highlight w:val="white"/>
-        </w:rPr>
-      </w:pPr>
-      <w:r>
-        <w:rPr>
-          <w:rtl w:val="0"/>
-        </w:rPr>
-      </w:r>
-    </w:p>
-    <w:p>
-      <w:pPr>
-        <w:ind w:left="-540" w:firstLine="0"/>
-        <w:rPr>
-          <w:highlight w:val="white"/>
-        </w:rPr>
-      </w:pPr>
-      <w:r>
-        <w:rPr>
-          <w:highlight w:val="white"/>
-          <w:rtl w:val="0"/>
-        </w:rPr>
-        <w:t xml:space="preserve">We then check for outliers within each cluster using isolation forest and local outlier factors (LOF). If a data point within a cluster is determined to be an outlier using either of the methods, it is removed from that cluster and labeled as a new cluster with just that data point. We </w:t>
-      </w:r>
-      <w:r>
-        <w:rPr>
-          <w:highlight w:val="white"/>
-          <w:rtl w:val="0"/>
-        </w:rPr>
-        <w:t xml:space="preserve">implemented isolation</w:t>
-      </w:r>
-      <w:r>
-        <w:rPr>
-          <w:highlight w:val="white"/>
-          <w:rtl w:val="0"/>
-        </w:rPr>
-        <w:t xml:space="preserve"> forest using the 'isolation.forest' package in the R programming language </w:t>
+        <w:t xml:space="preserve">. The number of trees (ntrees argument) is set to 100 as recommended by Lie et al.2008 </w:t>
       </w:r>
       <w:hyperlink r:id="rId34">
         <w:r>
@@ -8242,7 +8244,34 @@
           <w:highlight w:val="white"/>
           <w:rtl w:val="0"/>
         </w:rPr>
-        <w:t xml:space="preserve">. The number of trees (ntrees argument) is set to 100 as recommended by Lie et al.2008 </w:t>
+        <w:t xml:space="preserve"> </w:t>
+      </w:r>
+      <w:r>
+        <w:rPr>
+          <w:rtl w:val="0"/>
+        </w:rPr>
+        <w:t xml:space="preserve">in their original introduction of the isolation forest algorithm </w:t>
+      </w:r>
+      <w:r>
+        <w:rPr>
+          <w:highlight w:val="white"/>
+          <w:rtl w:val="0"/>
+        </w:rPr>
+        <w:t xml:space="preserve">and the dims argument to 3, as suggested for numeric datasets in the package documentation. The isolation scores are calculated for each data point within a cluster, and if the isolation score is above 0.5, that data point is deemed an outlier.</w:t>
+      </w:r>
+      <w:r>
+        <w:rPr>
+          <w:highlight w:val="white"/>
+          <w:rtl w:val="0"/>
+        </w:rPr>
+        <w:t xml:space="preserve"> </w:t>
+      </w:r>
+      <w:r>
+        <w:rPr>
+          <w:highlight w:val="white"/>
+          <w:rtl w:val="0"/>
+        </w:rPr>
+        <w:t xml:space="preserve">Similarly, for LOF, we use the lof function within the "dbscan" package in the R programming language </w:t>
       </w:r>
       <w:hyperlink r:id="rId35">
         <w:r>
@@ -8261,52 +8290,6 @@
           <w:highlight w:val="white"/>
           <w:rtl w:val="0"/>
         </w:rPr>
-        <w:t xml:space="preserve"> </w:t>
-      </w:r>
-      <w:r>
-        <w:rPr>
-          <w:rtl w:val="0"/>
-        </w:rPr>
-        <w:t xml:space="preserve">in their original introduction of the isolation forest algorithm </w:t>
-      </w:r>
-      <w:r>
-        <w:rPr>
-          <w:highlight w:val="white"/>
-          <w:rtl w:val="0"/>
-        </w:rPr>
-        <w:t xml:space="preserve">and the dims argument to 3, as suggested for numeric datasets in the package documentation. The isolation scores are calculated for each data point within a cluster, and if the isolation score is above 0.5, that data point is deemed an outlier.</w:t>
-      </w:r>
-      <w:r>
-        <w:rPr>
-          <w:highlight w:val="white"/>
-          <w:rtl w:val="0"/>
-        </w:rPr>
-        <w:t xml:space="preserve"> </w:t>
-      </w:r>
-      <w:r>
-        <w:rPr>
-          <w:highlight w:val="white"/>
-          <w:rtl w:val="0"/>
-        </w:rPr>
-        <w:t xml:space="preserve">Similarly, for LOF, we use the lof function within the "dbscan" package in the R programming language </w:t>
-      </w:r>
-      <w:hyperlink r:id="rId36">
-        <w:r>
-          <w:rPr>
-            <w:b w:val="0"/>
-            <w:color w:val="000000"/>
-            <w:highlight w:val="white"/>
-            <w:u w:val="none"/>
-            <w:rtl w:val="0"/>
-          </w:rPr>
-          <w:t xml:space="preserve">[20]</w:t>
-        </w:r>
-      </w:hyperlink>
-      <w:r>
-        <w:rPr>
-          <w:highlight w:val="white"/>
-          <w:rtl w:val="0"/>
-        </w:rPr>
         <w:t xml:space="preserve">. To calculate the LOF value of this function, we needed to specify the number of nearest neighbors used to define the local neighborhood of a data point ("minPts"). We compute the LOF values for "minPts" ranging from 2 (clusters need to have more than one element to have an outlier)  to </w:t>
       </w:r>
       <m:oMath>
@@ -8431,6 +8414,27 @@
           <w:rtl w:val="0"/>
         </w:rPr>
         <w:t xml:space="preserve">The methods in the previous section employed edit distances to compare texts. These methods primarily focus on syntactical differences to quantify the differences between texts. In this section, the standardization methods are based on text embeddings (or word embeddings), which can also be used for comparing texts. Text embeddings are low dimensional numeric vector representations of unstructured text data. Unlike edit distances, text embeddings focus on capturing the semantic and contextual meaning of the input text they encode; consequently, in the embedding vector space, texts with similar meanings should have embeddings close to each other and texts which differ in meaning should be further apart </w:t>
+      </w:r>
+      <w:hyperlink r:id="rId36">
+        <w:r>
+          <w:rPr>
+            <w:b w:val="0"/>
+            <w:color w:val="000000"/>
+            <w:sz w:val="24"/>
+            <w:szCs w:val="24"/>
+            <w:u w:val="none"/>
+            <w:rtl w:val="0"/>
+          </w:rPr>
+          <w:t xml:space="preserve">[20–23]</w:t>
+        </w:r>
+      </w:hyperlink>
+      <w:r>
+        <w:rPr>
+          <w:sz w:val="24"/>
+          <w:szCs w:val="24"/>
+          <w:rtl w:val="0"/>
+        </w:rPr>
+        <w:t xml:space="preserve">. Text-embeddings have been used in various applications such as developing search engines </w:t>
       </w:r>
       <w:hyperlink r:id="rId37">
         <w:r>
@@ -8442,7 +8446,7 @@
             <w:u w:val="none"/>
             <w:rtl w:val="0"/>
           </w:rPr>
-          <w:t xml:space="preserve">[21–24]</w:t>
+          <w:t xml:space="preserve">[24,25]</w:t>
         </w:r>
       </w:hyperlink>
       <w:r>
@@ -8451,7 +8455,7 @@
           <w:szCs w:val="24"/>
           <w:rtl w:val="0"/>
         </w:rPr>
-        <w:t xml:space="preserve">. Text-embeddings have been used in various applications such as developing search engines </w:t>
+        <w:t xml:space="preserve">, text clustering </w:t>
       </w:r>
       <w:hyperlink r:id="rId38">
         <w:r>
@@ -8463,7 +8467,7 @@
             <w:u w:val="none"/>
             <w:rtl w:val="0"/>
           </w:rPr>
-          <w:t xml:space="preserve">[25,26]</w:t>
+          <w:t xml:space="preserve">[26]</w:t>
         </w:r>
       </w:hyperlink>
       <w:r>
@@ -8472,7 +8476,15 @@
           <w:szCs w:val="24"/>
           <w:rtl w:val="0"/>
         </w:rPr>
-        <w:t xml:space="preserve">, text clustering </w:t>
+        <w:t xml:space="preserve"> </w:t>
+      </w:r>
+      <w:r>
+        <w:rPr>
+          <w:sz w:val="24"/>
+          <w:szCs w:val="24"/>
+          <w:rtl w:val="0"/>
+        </w:rPr>
+        <w:t xml:space="preserve">and classification </w:t>
       </w:r>
       <w:hyperlink r:id="rId39">
         <w:r>
@@ -8493,15 +8505,7 @@
           <w:szCs w:val="24"/>
           <w:rtl w:val="0"/>
         </w:rPr>
-        <w:t xml:space="preserve"> </w:t>
-      </w:r>
-      <w:r>
-        <w:rPr>
-          <w:sz w:val="24"/>
-          <w:szCs w:val="24"/>
-          <w:rtl w:val="0"/>
-        </w:rPr>
-        <w:t xml:space="preserve">and classification </w:t>
+        <w:t xml:space="preserve">, recommender systems </w:t>
       </w:r>
       <w:hyperlink r:id="rId40">
         <w:r>
@@ -8522,7 +8526,7 @@
           <w:szCs w:val="24"/>
           <w:rtl w:val="0"/>
         </w:rPr>
-        <w:t xml:space="preserve">, recommender systems </w:t>
+        <w:t xml:space="preserve">, and anomaly detection </w:t>
       </w:r>
       <w:hyperlink r:id="rId41">
         <w:r>
@@ -8543,7 +8547,7 @@
           <w:szCs w:val="24"/>
           <w:rtl w:val="0"/>
         </w:rPr>
-        <w:t xml:space="preserve">, and anomaly detection </w:t>
+        <w:t xml:space="preserve">. Text-embeddings can be generated by natural language processing models such as Word2Vec, GloVE, FastText or through large language models (LLM) such as BERT, GPT, ELMO </w:t>
       </w:r>
       <w:hyperlink r:id="rId42">
         <w:r>
@@ -8555,7 +8559,7 @@
             <w:u w:val="none"/>
             <w:rtl w:val="0"/>
           </w:rPr>
-          <w:t xml:space="preserve">[30]</w:t>
+          <w:t xml:space="preserve">[23]</w:t>
         </w:r>
       </w:hyperlink>
       <w:r>
@@ -8564,7 +8568,7 @@
           <w:szCs w:val="24"/>
           <w:rtl w:val="0"/>
         </w:rPr>
-        <w:t xml:space="preserve">. Text-embeddings can be generated by natural language processing models such as Word2Vec, GloVE, FastText or through large language models (LLM) such as BERT, GPT, ELMO </w:t>
+        <w:t xml:space="preserve">. In this paper, we generate text-embeddings from the following two embedding models offered by Open AI: text-embedding-ada-002 (referred as ADA002 in rest of the text) and text-embedding-3-large (referred as LTE-3 in rest of the text) </w:t>
       </w:r>
       <w:hyperlink r:id="rId43">
         <w:r>
@@ -8576,28 +8580,7 @@
             <w:u w:val="none"/>
             <w:rtl w:val="0"/>
           </w:rPr>
-          <w:t xml:space="preserve">[24]</w:t>
-        </w:r>
-      </w:hyperlink>
-      <w:r>
-        <w:rPr>
-          <w:sz w:val="24"/>
-          <w:szCs w:val="24"/>
-          <w:rtl w:val="0"/>
-        </w:rPr>
-        <w:t xml:space="preserve">. In this paper, we generate text-embeddings from the following two embedding models offered by Open AI: text-embedding-ada-002 (referred as ADA002 in rest of the text) and text-embedding-3-large (referred as LTE-3 in rest of the text) </w:t>
-      </w:r>
-      <w:hyperlink r:id="rId44">
-        <w:r>
-          <w:rPr>
-            <w:b w:val="0"/>
-            <w:color w:val="000000"/>
-            <w:sz w:val="24"/>
-            <w:szCs w:val="24"/>
-            <w:u w:val="none"/>
-            <w:rtl w:val="0"/>
-          </w:rPr>
-          <w:t xml:space="preserve">[31]</w:t>
+          <w:t xml:space="preserve">[30]</w:t>
         </w:r>
       </w:hyperlink>
       <w:r>
@@ -10268,6 +10251,29 @@
         </w:rPr>
         <w:t xml:space="preserve">. Unlike AP clustering, the K-means algorithm requires the user to define the numbers of clusters to be formed, “K”, as a hyperparameter </w:t>
       </w:r>
+      <w:hyperlink r:id="rId44">
+        <w:r>
+          <w:rPr>
+            <w:b w:val="0"/>
+            <w:color w:val="000000"/>
+            <w:sz w:val="24"/>
+            <w:szCs w:val="24"/>
+            <w:highlight w:val="white"/>
+            <w:u w:val="none"/>
+            <w:rtl w:val="0"/>
+          </w:rPr>
+          <w:t xml:space="preserve">[31]</w:t>
+        </w:r>
+      </w:hyperlink>
+      <w:r>
+        <w:rPr>
+          <w:sz w:val="24"/>
+          <w:szCs w:val="24"/>
+          <w:highlight w:val="white"/>
+          <w:rtl w:val="0"/>
+        </w:rPr>
+        <w:t xml:space="preserve">. Since we do not have any a priori information on the types of tumors that are present in the CT registry  and have no means to classify the tumors based on their tissue or molecular subtypes, we needed to use other computational methods to decide on a value for the number of clusters to provide as an input to the K-means algorithm. To determine the number of clusters, we computed a commonly used cluster performance metric known as the silhouette coefficient </w:t>
+      </w:r>
       <w:hyperlink r:id="rId45">
         <w:r>
           <w:rPr>
@@ -10289,7 +10295,25 @@
           <w:highlight w:val="white"/>
           <w:rtl w:val="0"/>
         </w:rPr>
-        <w:t xml:space="preserve">. Since we do not have any a priori information on the types of tumors that are present in the CT registry  and have no means to classify the tumors based on their tissue or molecular subtypes, we needed to use other computational methods to decide on a value for the number of clusters to provide as an input to the K-means algorithm. To determine the number of clusters, we computed a commonly used cluster performance metric known as the silhouette coefficient </w:t>
+        <w:t xml:space="preserve">. After the clustering is completed, the silhouette coefficient is computed for each data point. A silhouette coefficient ranges from -1 to 1. A </w:t>
+      </w:r>
+      <w:r>
+        <w:rPr>
+          <w:sz w:val="24"/>
+          <w:szCs w:val="24"/>
+          <w:highlight w:val="white"/>
+          <w:rtl w:val="0"/>
+        </w:rPr>
+        <w:t xml:space="preserve">silhouette coefficient</w:t>
+      </w:r>
+      <w:r>
+        <w:rPr>
+          <w:sz w:val="24"/>
+          <w:szCs w:val="24"/>
+          <w:highlight w:val="white"/>
+          <w:rtl w:val="0"/>
+        </w:rPr>
+        <w:t xml:space="preserve"> of 1 signifies that the data point is well-matched to other elements in its own cluster and poorly matched to members of neighboring clusters </w:t>
       </w:r>
       <w:hyperlink r:id="rId46">
         <w:r>
@@ -10312,7 +10336,7 @@
           <w:highlight w:val="white"/>
           <w:rtl w:val="0"/>
         </w:rPr>
-        <w:t xml:space="preserve">. After the clustering is completed, the silhouette coefficient is computed for each data point. A silhouette coefficient ranges from -1 to 1. A </w:t>
+        <w:t xml:space="preserve">. A silhouette </w:t>
       </w:r>
       <w:r>
         <w:rPr>
@@ -10321,7 +10345,7 @@
           <w:highlight w:val="white"/>
           <w:rtl w:val="0"/>
         </w:rPr>
-        <w:t xml:space="preserve">silhouette coefficient</w:t>
+        <w:t xml:space="preserve">coefficient</w:t>
       </w:r>
       <w:r>
         <w:rPr>
@@ -10330,7 +10354,7 @@
           <w:highlight w:val="white"/>
           <w:rtl w:val="0"/>
         </w:rPr>
-        <w:t xml:space="preserve"> of 1 signifies that the data point is well-matched to other elements in its own cluster and poorly matched to members of neighboring clusters </w:t>
+        <w:t xml:space="preserve"> of 0 indicates that the data point is at the decision boundary of neighboring clusters and a score of -1 indicates that the data point is poorly matched with other cluster members and likely assigned to an incorrect cluster </w:t>
       </w:r>
       <w:hyperlink r:id="rId47">
         <w:r>
@@ -10343,48 +10367,7 @@
             <w:u w:val="none"/>
             <w:rtl w:val="0"/>
           </w:rPr>
-          <w:t xml:space="preserve">[34]</w:t>
-        </w:r>
-      </w:hyperlink>
-      <w:r>
-        <w:rPr>
-          <w:sz w:val="24"/>
-          <w:szCs w:val="24"/>
-          <w:highlight w:val="white"/>
-          <w:rtl w:val="0"/>
-        </w:rPr>
-        <w:t xml:space="preserve">. A silhouette </w:t>
-      </w:r>
-      <w:r>
-        <w:rPr>
-          <w:sz w:val="24"/>
-          <w:szCs w:val="24"/>
-          <w:highlight w:val="white"/>
-          <w:rtl w:val="0"/>
-        </w:rPr>
-        <w:t xml:space="preserve">coefficient</w:t>
-      </w:r>
-      <w:r>
-        <w:rPr>
-          <w:sz w:val="24"/>
-          <w:szCs w:val="24"/>
-          <w:highlight w:val="white"/>
-          <w:rtl w:val="0"/>
-        </w:rPr>
-        <w:t xml:space="preserve"> of 0 indicates that the data point is at the decision boundary of neighboring clusters and a score of -1 indicates that the data point is poorly matched with other cluster members and likely assigned to an incorrect cluster </w:t>
-      </w:r>
-      <w:hyperlink r:id="rId48">
-        <w:r>
-          <w:rPr>
-            <w:b w:val="0"/>
-            <w:color w:val="000000"/>
-            <w:sz w:val="24"/>
-            <w:szCs w:val="24"/>
-            <w:highlight w:val="white"/>
-            <w:u w:val="none"/>
-            <w:rtl w:val="0"/>
-          </w:rPr>
-          <w:t xml:space="preserve">[34]</w:t>
+          <w:t xml:space="preserve">[33]</w:t>
         </w:r>
       </w:hyperlink>
       <w:r>
@@ -15716,6 +15699,29 @@
         </w:rPr>
         <w:t xml:space="preserve">. While studies have called for standardization of clinical trials with respect to study design </w:t>
       </w:r>
+      <w:hyperlink r:id="rId48">
+        <w:r>
+          <w:rPr>
+            <w:b w:val="0"/>
+            <w:color w:val="000000"/>
+            <w:sz w:val="24"/>
+            <w:szCs w:val="24"/>
+            <w:highlight w:val="white"/>
+            <w:u w:val="none"/>
+            <w:rtl w:val="0"/>
+          </w:rPr>
+          <w:t xml:space="preserve">[34,35]</w:t>
+        </w:r>
+      </w:hyperlink>
+      <w:r>
+        <w:rPr>
+          <w:sz w:val="24"/>
+          <w:szCs w:val="24"/>
+          <w:highlight w:val="white"/>
+          <w:rtl w:val="0"/>
+        </w:rPr>
+        <w:t xml:space="preserve"> evidence reproducibility </w:t>
+      </w:r>
       <w:hyperlink r:id="rId49">
         <w:r>
           <w:rPr>
@@ -15727,30 +15733,7 @@
             <w:u w:val="none"/>
             <w:rtl w:val="0"/>
           </w:rPr>
-          <w:t xml:space="preserve">[35,36]</w:t>
-        </w:r>
-      </w:hyperlink>
-      <w:r>
-        <w:rPr>
-          <w:sz w:val="24"/>
-          <w:szCs w:val="24"/>
-          <w:highlight w:val="white"/>
-          <w:rtl w:val="0"/>
-        </w:rPr>
-        <w:t xml:space="preserve"> evidence reproducibility </w:t>
-      </w:r>
-      <w:hyperlink r:id="rId50">
-        <w:r>
-          <w:rPr>
-            <w:b w:val="0"/>
-            <w:color w:val="000000"/>
-            <w:sz w:val="24"/>
-            <w:szCs w:val="24"/>
-            <w:highlight w:val="white"/>
-            <w:u w:val="none"/>
-            <w:rtl w:val="0"/>
-          </w:rPr>
-          <w:t xml:space="preserve">[37]</w:t>
+          <w:t xml:space="preserve">[36]</w:t>
         </w:r>
       </w:hyperlink>
       <w:r>
@@ -16236,7 +16219,7 @@
         <w:t xml:space="preserve">1 </w:t>
         <w:tab/>
       </w:r>
-      <w:hyperlink r:id="rId51">
+      <w:hyperlink r:id="rId50">
         <w:r>
           <w:rPr>
             <w:b w:val="0"/>
@@ -16250,7 +16233,7 @@
           <w:t xml:space="preserve">Bray F, Laversanne M, Sung H, </w:t>
         </w:r>
       </w:hyperlink>
-      <w:hyperlink r:id="rId52">
+      <w:hyperlink r:id="rId51">
         <w:r>
           <w:rPr>
             <w:b w:val="0"/>
@@ -16264,7 +16247,7 @@
           <w:t xml:space="preserve">et al.</w:t>
         </w:r>
       </w:hyperlink>
-      <w:hyperlink r:id="rId53">
+      <w:hyperlink r:id="rId52">
         <w:r>
           <w:rPr>
             <w:b w:val="0"/>
@@ -16278,7 +16261,7 @@
           <w:t xml:space="preserve"> Global cancer statistics 2022: GLOBOCAN estimates of incidence and mortality worldwide for 36 cancers in 185 countries. </w:t>
         </w:r>
       </w:hyperlink>
-      <w:hyperlink r:id="rId54">
+      <w:hyperlink r:id="rId53">
         <w:r>
           <w:rPr>
             <w:b w:val="0"/>
@@ -16292,7 +16275,7 @@
           <w:t xml:space="preserve">CA Cancer J Clin</w:t>
         </w:r>
       </w:hyperlink>
-      <w:hyperlink r:id="rId55">
+      <w:hyperlink r:id="rId54">
         <w:r>
           <w:rPr>
             <w:b w:val="0"/>
@@ -16349,7 +16332,7 @@
         <w:t xml:space="preserve">2 </w:t>
         <w:tab/>
       </w:r>
-      <w:hyperlink r:id="rId56">
+      <w:hyperlink r:id="rId55">
         <w:r>
           <w:rPr>
             <w:b w:val="0"/>
@@ -16363,7 +16346,7 @@
           <w:t xml:space="preserve">Siegel RL, Giaquinto AN, Jemal A. Cancer statistics, 2024. </w:t>
         </w:r>
       </w:hyperlink>
-      <w:hyperlink r:id="rId57">
+      <w:hyperlink r:id="rId56">
         <w:r>
           <w:rPr>
             <w:b w:val="0"/>
@@ -16377,7 +16360,7 @@
           <w:t xml:space="preserve">CA Cancer J Clin</w:t>
         </w:r>
       </w:hyperlink>
-      <w:hyperlink r:id="rId58">
+      <w:hyperlink r:id="rId57">
         <w:r>
           <w:rPr>
             <w:b w:val="0"/>
@@ -16434,7 +16417,7 @@
         <w:t xml:space="preserve">3 </w:t>
         <w:tab/>
       </w:r>
-      <w:hyperlink r:id="rId59">
+      <w:hyperlink r:id="rId58">
         <w:r>
           <w:rPr>
             <w:b w:val="0"/>
@@ -16448,7 +16431,7 @@
           <w:t xml:space="preserve">Matt GY, Sioson E, Shelton K, </w:t>
         </w:r>
       </w:hyperlink>
-      <w:hyperlink r:id="rId60">
+      <w:hyperlink r:id="rId59">
         <w:r>
           <w:rPr>
             <w:b w:val="0"/>
@@ -16462,7 +16445,7 @@
           <w:t xml:space="preserve">et al.</w:t>
         </w:r>
       </w:hyperlink>
-      <w:hyperlink r:id="rId61">
+      <w:hyperlink r:id="rId60">
         <w:r>
           <w:rPr>
             <w:b w:val="0"/>
@@ -16476,7 +16459,7 @@
           <w:t xml:space="preserve"> St. Jude Survivorship Portal: Sharing and Analyzing Large Clinical and Genomic Datasets from Pediatric Cancer Survivors. </w:t>
         </w:r>
       </w:hyperlink>
-      <w:hyperlink r:id="rId62">
+      <w:hyperlink r:id="rId61">
         <w:r>
           <w:rPr>
             <w:b w:val="0"/>
@@ -16490,7 +16473,7 @@
           <w:t xml:space="preserve">Cancer Discov</w:t>
         </w:r>
       </w:hyperlink>
-      <w:hyperlink r:id="rId63">
+      <w:hyperlink r:id="rId62">
         <w:r>
           <w:rPr>
             <w:b w:val="0"/>
@@ -16547,7 +16530,7 @@
         <w:t xml:space="preserve">4 </w:t>
         <w:tab/>
       </w:r>
-      <w:hyperlink r:id="rId64">
+      <w:hyperlink r:id="rId63">
         <w:r>
           <w:rPr>
             <w:b w:val="0"/>
@@ -16561,7 +16544,7 @@
           <w:t xml:space="preserve">Aristizabal P, Winestone LE, Umaretiya P, </w:t>
         </w:r>
       </w:hyperlink>
-      <w:hyperlink r:id="rId65">
+      <w:hyperlink r:id="rId64">
         <w:r>
           <w:rPr>
             <w:b w:val="0"/>
@@ -16575,7 +16558,7 @@
           <w:t xml:space="preserve">et al.</w:t>
         </w:r>
       </w:hyperlink>
-      <w:hyperlink r:id="rId66">
+      <w:hyperlink r:id="rId65">
         <w:r>
           <w:rPr>
             <w:b w:val="0"/>
@@ -16589,7 +16572,7 @@
           <w:t xml:space="preserve"> Disparities in Pediatric Oncology: The 21st Century Opportunity to Improve Outcomes for Children and Adolescents With Cancer. </w:t>
         </w:r>
       </w:hyperlink>
-      <w:hyperlink r:id="rId67">
+      <w:hyperlink r:id="rId66">
         <w:r>
           <w:rPr>
             <w:b w:val="0"/>
@@ -16603,7 +16586,7 @@
           <w:t xml:space="preserve">Am Soc Clin Oncol Educ Book</w:t>
         </w:r>
       </w:hyperlink>
-      <w:hyperlink r:id="rId68">
+      <w:hyperlink r:id="rId67">
         <w:r>
           <w:rPr>
             <w:b w:val="0"/>
@@ -16660,7 +16643,7 @@
         <w:t xml:space="preserve">5 </w:t>
         <w:tab/>
       </w:r>
-      <w:hyperlink r:id="rId69">
+      <w:hyperlink r:id="rId68">
         <w:r>
           <w:rPr>
             <w:b w:val="0"/>
@@ -16674,7 +16657,7 @@
           <w:t xml:space="preserve">Hunger Stephen P., Mullighan Charles G. Acute Lymphoblastic Leukemia in Children. </w:t>
         </w:r>
       </w:hyperlink>
-      <w:hyperlink r:id="rId70">
+      <w:hyperlink r:id="rId69">
         <w:r>
           <w:rPr>
             <w:b w:val="0"/>
@@ -16688,7 +16671,7 @@
           <w:t xml:space="preserve">N Engl J Med</w:t>
         </w:r>
       </w:hyperlink>
-      <w:hyperlink r:id="rId71">
+      <w:hyperlink r:id="rId70">
         <w:r>
           <w:rPr>
             <w:b w:val="0"/>
@@ -16745,7 +16728,7 @@
         <w:t xml:space="preserve">6 </w:t>
         <w:tab/>
       </w:r>
-      <w:hyperlink r:id="rId72">
+      <w:hyperlink r:id="rId71">
         <w:r>
           <w:rPr>
             <w:b w:val="0"/>
@@ -16759,7 +16742,7 @@
           <w:t xml:space="preserve">Laetsch TW, DuBois SG, Bender JG, </w:t>
         </w:r>
       </w:hyperlink>
-      <w:hyperlink r:id="rId73">
+      <w:hyperlink r:id="rId72">
         <w:r>
           <w:rPr>
             <w:b w:val="0"/>
@@ -16773,7 +16756,7 @@
           <w:t xml:space="preserve">et al.</w:t>
         </w:r>
       </w:hyperlink>
-      <w:hyperlink r:id="rId74">
+      <w:hyperlink r:id="rId73">
         <w:r>
           <w:rPr>
             <w:b w:val="0"/>
@@ -16787,7 +16770,7 @@
           <w:t xml:space="preserve"> Opportunities and Challenges in Drug Development for Pediatric Cancers. </w:t>
         </w:r>
       </w:hyperlink>
-      <w:hyperlink r:id="rId75">
+      <w:hyperlink r:id="rId74">
         <w:r>
           <w:rPr>
             <w:b w:val="0"/>
@@ -16801,7 +16784,7 @@
           <w:t xml:space="preserve">Cancer Discov</w:t>
         </w:r>
       </w:hyperlink>
-      <w:hyperlink r:id="rId76">
+      <w:hyperlink r:id="rId75">
         <w:r>
           <w:rPr>
             <w:b w:val="0"/>
@@ -16858,7 +16841,7 @@
         <w:t xml:space="preserve">7 </w:t>
         <w:tab/>
       </w:r>
-      <w:hyperlink r:id="rId77">
+      <w:hyperlink r:id="rId76">
         <w:r>
           <w:rPr>
             <w:b w:val="0"/>
@@ -16872,7 +16855,7 @@
           <w:t xml:space="preserve">Renfro LA, Ji L, Piao J, </w:t>
         </w:r>
       </w:hyperlink>
-      <w:hyperlink r:id="rId78">
+      <w:hyperlink r:id="rId77">
         <w:r>
           <w:rPr>
             <w:b w:val="0"/>
@@ -16886,7 +16869,7 @@
           <w:t xml:space="preserve">et al.</w:t>
         </w:r>
       </w:hyperlink>
-      <w:hyperlink r:id="rId79">
+      <w:hyperlink r:id="rId78">
         <w:r>
           <w:rPr>
             <w:b w:val="0"/>
@@ -16900,7 +16883,7 @@
           <w:t xml:space="preserve"> Trial Design Challenges and Approaches for Precision Oncology in Rare Tumors: Experiences of the Children’s Oncology Group. </w:t>
         </w:r>
       </w:hyperlink>
-      <w:hyperlink r:id="rId80">
+      <w:hyperlink r:id="rId79">
         <w:r>
           <w:rPr>
             <w:b w:val="0"/>
@@ -16914,7 +16897,7 @@
           <w:t xml:space="preserve">JCO Precis Oncol</w:t>
         </w:r>
       </w:hyperlink>
-      <w:hyperlink r:id="rId81">
+      <w:hyperlink r:id="rId80">
         <w:r>
           <w:rPr>
             <w:b w:val="0"/>
@@ -16928,7 +16911,7 @@
           <w:t xml:space="preserve">. 2019;3. doi: </w:t>
         </w:r>
       </w:hyperlink>
-      <w:hyperlink r:id="rId82">
+      <w:hyperlink r:id="rId81">
         <w:r>
           <w:rPr>
             <w:b w:val="0"/>
@@ -16985,7 +16968,7 @@
         <w:t xml:space="preserve">8 </w:t>
         <w:tab/>
       </w:r>
-      <w:hyperlink r:id="rId83">
+      <w:hyperlink r:id="rId82">
         <w:r>
           <w:rPr>
             <w:b w:val="0"/>
@@ -16999,7 +16982,7 @@
           <w:t xml:space="preserve">Rivers Z, Hyde B, Ronski K, </w:t>
         </w:r>
       </w:hyperlink>
-      <w:hyperlink r:id="rId84">
+      <w:hyperlink r:id="rId83">
         <w:r>
           <w:rPr>
             <w:b w:val="0"/>
@@ -17013,7 +16996,7 @@
           <w:t xml:space="preserve">et al.</w:t>
         </w:r>
       </w:hyperlink>
-      <w:hyperlink r:id="rId85">
+      <w:hyperlink r:id="rId84">
         <w:r>
           <w:rPr>
             <w:b w:val="0"/>
@@ -17027,7 +17010,7 @@
           <w:t xml:space="preserve"> Exploring Barriers to Pediatric Cancer Clinical Trials: The Role of a Networked, Just-in-Time Study Program. </w:t>
         </w:r>
       </w:hyperlink>
-      <w:hyperlink r:id="rId86">
+      <w:hyperlink r:id="rId85">
         <w:r>
           <w:rPr>
             <w:b w:val="0"/>
@@ -17041,7 +17024,7 @@
           <w:t xml:space="preserve">Clin Ther</w:t>
         </w:r>
       </w:hyperlink>
-      <w:hyperlink r:id="rId87">
+      <w:hyperlink r:id="rId86">
         <w:r>
           <w:rPr>
             <w:b w:val="0"/>
@@ -17098,7 +17081,7 @@
         <w:t xml:space="preserve">9 </w:t>
         <w:tab/>
       </w:r>
-      <w:hyperlink r:id="rId88">
+      <w:hyperlink r:id="rId87">
         <w:r>
           <w:rPr>
             <w:b w:val="0"/>
@@ -17112,7 +17095,7 @@
           <w:t xml:space="preserve">National Institutes of Health Clinical Trials Registry. ClinicalTrials.gov. </w:t>
         </w:r>
       </w:hyperlink>
-      <w:hyperlink r:id="rId89">
+      <w:hyperlink r:id="rId88">
         <w:r>
           <w:rPr>
             <w:b w:val="0"/>
@@ -17126,7 +17109,7 @@
           <w:t xml:space="preserve">https://clinicaltrials.gov/</w:t>
         </w:r>
       </w:hyperlink>
-      <w:hyperlink r:id="rId90">
+      <w:hyperlink r:id="rId89">
         <w:r>
           <w:rPr>
             <w:b w:val="0"/>
@@ -17183,7 +17166,7 @@
         <w:t xml:space="preserve">10 </w:t>
         <w:tab/>
       </w:r>
-      <w:hyperlink r:id="rId91">
+      <w:hyperlink r:id="rId90">
         <w:r>
           <w:rPr>
             <w:b w:val="0"/>
@@ -17197,7 +17180,7 @@
           <w:t xml:space="preserve">Zarin DA, Tse T, Williams RJ, </w:t>
         </w:r>
       </w:hyperlink>
-      <w:hyperlink r:id="rId92">
+      <w:hyperlink r:id="rId91">
         <w:r>
           <w:rPr>
             <w:b w:val="0"/>
@@ -17211,7 +17194,7 @@
           <w:t xml:space="preserve">et al.</w:t>
         </w:r>
       </w:hyperlink>
-      <w:hyperlink r:id="rId93">
+      <w:hyperlink r:id="rId92">
         <w:r>
           <w:rPr>
             <w:b w:val="0"/>
@@ -17225,7 +17208,7 @@
           <w:t xml:space="preserve"> The ClinicalTrials.gov Results Database — Update and Key Issues. </w:t>
         </w:r>
       </w:hyperlink>
-      <w:hyperlink r:id="rId94">
+      <w:hyperlink r:id="rId93">
         <w:r>
           <w:rPr>
             <w:b w:val="0"/>
@@ -17239,7 +17222,7 @@
           <w:t xml:space="preserve">N Engl J Med</w:t>
         </w:r>
       </w:hyperlink>
-      <w:hyperlink r:id="rId95">
+      <w:hyperlink r:id="rId94">
         <w:r>
           <w:rPr>
             <w:b w:val="0"/>
@@ -17296,7 +17279,7 @@
         <w:t xml:space="preserve">11 </w:t>
         <w:tab/>
       </w:r>
-      <w:hyperlink r:id="rId96">
+      <w:hyperlink r:id="rId95">
         <w:r>
           <w:rPr>
             <w:b w:val="0"/>
@@ -17307,10 +17290,10 @@
             <w:u w:val="none"/>
             <w:rtl w:val="0"/>
           </w:rPr>
-          <w:t xml:space="preserve">Siegel RL, Miller KD, Wagle NS, </w:t>
+          <w:t xml:space="preserve">Snášel V, Keprt A, Abraham A, </w:t>
         </w:r>
       </w:hyperlink>
-      <w:hyperlink r:id="rId97">
+      <w:hyperlink r:id="rId96">
         <w:r>
           <w:rPr>
             <w:b w:val="0"/>
@@ -17324,7 +17307,7 @@
           <w:t xml:space="preserve">et al.</w:t>
         </w:r>
       </w:hyperlink>
-      <w:hyperlink r:id="rId98">
+      <w:hyperlink r:id="rId97">
         <w:r>
           <w:rPr>
             <w:b w:val="0"/>
@@ -17335,10 +17318,10 @@
             <w:u w:val="none"/>
             <w:rtl w:val="0"/>
           </w:rPr>
-          <w:t xml:space="preserve"> Cancer statistics, 2023. </w:t>
+          <w:t xml:space="preserve"> Approximate String Matching by Fuzzy Automata. </w:t>
         </w:r>
       </w:hyperlink>
-      <w:hyperlink r:id="rId99">
+      <w:hyperlink r:id="rId98">
         <w:r>
           <w:rPr>
             <w:b w:val="0"/>
@@ -17349,10 +17332,10 @@
             <w:u w:val="none"/>
             <w:rtl w:val="0"/>
           </w:rPr>
-          <w:t xml:space="preserve">CA Cancer J Clin</w:t>
+          <w:t xml:space="preserve">Man-Machine Interactions</w:t>
         </w:r>
       </w:hyperlink>
-      <w:hyperlink r:id="rId100">
+      <w:hyperlink r:id="rId99">
         <w:r>
           <w:rPr>
             <w:b w:val="0"/>
@@ -17363,7 +17346,7 @@
             <w:u w:val="none"/>
             <w:rtl w:val="0"/>
           </w:rPr>
-          <w:t xml:space="preserve">. 2023;73:17–48.</w:t>
+          <w:t xml:space="preserve">. Springer Berlin Heidelberg 2009:281–90.</w:t>
         </w:r>
       </w:hyperlink>
       <w:r>
@@ -17409,7 +17392,7 @@
         <w:t xml:space="preserve">12 </w:t>
         <w:tab/>
       </w:r>
-      <w:hyperlink r:id="rId101">
+      <w:hyperlink r:id="rId100">
         <w:r>
           <w:rPr>
             <w:b w:val="0"/>
@@ -17420,63 +17403,7 @@
             <w:u w:val="none"/>
             <w:rtl w:val="0"/>
           </w:rPr>
-          <w:t xml:space="preserve">Snášel V, Keprt A, Abraham A, </w:t>
-        </w:r>
-      </w:hyperlink>
-      <w:hyperlink r:id="rId102">
-        <w:r>
-          <w:rPr>
-            <w:b w:val="0"/>
-            <w:i w:val="1"/>
-            <w:color w:val="000000"/>
-            <w:sz w:val="22"/>
-            <w:szCs w:val="22"/>
-            <w:u w:val="none"/>
-            <w:rtl w:val="0"/>
-          </w:rPr>
-          <w:t xml:space="preserve">et al.</w:t>
-        </w:r>
-      </w:hyperlink>
-      <w:hyperlink r:id="rId103">
-        <w:r>
-          <w:rPr>
-            <w:b w:val="0"/>
-            <w:i w:val="0"/>
-            <w:color w:val="000000"/>
-            <w:sz w:val="22"/>
-            <w:szCs w:val="22"/>
-            <w:u w:val="none"/>
-            <w:rtl w:val="0"/>
-          </w:rPr>
-          <w:t xml:space="preserve"> Approximate String Matching by Fuzzy Automata. </w:t>
-        </w:r>
-      </w:hyperlink>
-      <w:hyperlink r:id="rId104">
-        <w:r>
-          <w:rPr>
-            <w:b w:val="0"/>
-            <w:i w:val="1"/>
-            <w:color w:val="000000"/>
-            <w:sz w:val="22"/>
-            <w:szCs w:val="22"/>
-            <w:u w:val="none"/>
-            <w:rtl w:val="0"/>
-          </w:rPr>
-          <w:t xml:space="preserve">Man-Machine Interactions</w:t>
-        </w:r>
-      </w:hyperlink>
-      <w:hyperlink r:id="rId105">
-        <w:r>
-          <w:rPr>
-            <w:b w:val="0"/>
-            <w:i w:val="0"/>
-            <w:color w:val="000000"/>
-            <w:sz w:val="22"/>
-            <w:szCs w:val="22"/>
-            <w:u w:val="none"/>
-            <w:rtl w:val="0"/>
-          </w:rPr>
-          <w:t xml:space="preserve">. Springer Berlin Heidelberg 2009:281–90.</w:t>
+          <w:t xml:space="preserve">van der Loo M. Stringdist: Approximate string matching, fuzzy text search, and string distance functions. CRAN: Contributed Packages. 2013.</w:t>
         </w:r>
       </w:hyperlink>
       <w:r>
@@ -17522,7 +17449,7 @@
         <w:t xml:space="preserve">13 </w:t>
         <w:tab/>
       </w:r>
-      <w:hyperlink r:id="rId106">
+      <w:hyperlink r:id="rId101">
         <w:r>
           <w:rPr>
             <w:b w:val="0"/>
@@ -17533,7 +17460,35 @@
             <w:u w:val="none"/>
             <w:rtl w:val="0"/>
           </w:rPr>
-          <w:t xml:space="preserve">van der Loo M. Stringdist: Approximate string matching, fuzzy text search, and string distance functions. CRAN: Contributed Packages. 2013.</w:t>
+          <w:t xml:space="preserve">Frey BJ, Dueck D. Clustering by passing messages between data points. </w:t>
+        </w:r>
+      </w:hyperlink>
+      <w:hyperlink r:id="rId102">
+        <w:r>
+          <w:rPr>
+            <w:b w:val="0"/>
+            <w:i w:val="1"/>
+            <w:color w:val="000000"/>
+            <w:sz w:val="22"/>
+            <w:szCs w:val="22"/>
+            <w:u w:val="none"/>
+            <w:rtl w:val="0"/>
+          </w:rPr>
+          <w:t xml:space="preserve">Science</w:t>
+        </w:r>
+      </w:hyperlink>
+      <w:hyperlink r:id="rId103">
+        <w:r>
+          <w:rPr>
+            <w:b w:val="0"/>
+            <w:i w:val="0"/>
+            <w:color w:val="000000"/>
+            <w:sz w:val="22"/>
+            <w:szCs w:val="22"/>
+            <w:u w:val="none"/>
+            <w:rtl w:val="0"/>
+          </w:rPr>
+          <w:t xml:space="preserve">. 2007;315:972–6.</w:t>
         </w:r>
       </w:hyperlink>
       <w:r>
@@ -17579,7 +17534,7 @@
         <w:t xml:space="preserve">14 </w:t>
         <w:tab/>
       </w:r>
-      <w:hyperlink r:id="rId107">
+      <w:hyperlink r:id="rId104">
         <w:r>
           <w:rPr>
             <w:b w:val="0"/>
@@ -17590,10 +17545,10 @@
             <w:u w:val="none"/>
             <w:rtl w:val="0"/>
           </w:rPr>
-          <w:t xml:space="preserve">Frey BJ, Dueck D. Clustering by passing messages between data points. </w:t>
+          <w:t xml:space="preserve">Kitahara YFGI. Fast Algorithm for Affinity Propagation. In: Walsh T, ed. </w:t>
         </w:r>
       </w:hyperlink>
-      <w:hyperlink r:id="rId108">
+      <w:hyperlink r:id="rId105">
         <w:r>
           <w:rPr>
             <w:b w:val="0"/>
@@ -17604,10 +17559,10 @@
             <w:u w:val="none"/>
             <w:rtl w:val="0"/>
           </w:rPr>
-          <w:t xml:space="preserve">Science</w:t>
+          <w:t xml:space="preserve">Twenty-Second International Joint Conference on Artificial Intelligence</w:t>
         </w:r>
       </w:hyperlink>
-      <w:hyperlink r:id="rId109">
+      <w:hyperlink r:id="rId106">
         <w:r>
           <w:rPr>
             <w:b w:val="0"/>
@@ -17618,7 +17573,7 @@
             <w:u w:val="none"/>
             <w:rtl w:val="0"/>
           </w:rPr>
-          <w:t xml:space="preserve">. 2007;315:972–6.</w:t>
+          <w:t xml:space="preserve">. IJCAI/AAAI :2238–43.</w:t>
         </w:r>
       </w:hyperlink>
       <w:r>
@@ -17664,7 +17619,7 @@
         <w:t xml:space="preserve">15 </w:t>
         <w:tab/>
       </w:r>
-      <w:hyperlink r:id="rId110">
+      <w:hyperlink r:id="rId107">
         <w:r>
           <w:rPr>
             <w:b w:val="0"/>
@@ -17675,10 +17630,10 @@
             <w:u w:val="none"/>
             <w:rtl w:val="0"/>
           </w:rPr>
-          <w:t xml:space="preserve">Kitahara YFGI. Fast Algorithm for Affinity Propagation. In: Walsh T, ed. </w:t>
+          <w:t xml:space="preserve">Shi XH, Guan RC, Wang LP, </w:t>
         </w:r>
       </w:hyperlink>
-      <w:hyperlink r:id="rId111">
+      <w:hyperlink r:id="rId108">
         <w:r>
           <w:rPr>
             <w:b w:val="0"/>
@@ -17689,10 +17644,10 @@
             <w:u w:val="none"/>
             <w:rtl w:val="0"/>
           </w:rPr>
-          <w:t xml:space="preserve">Twenty-Second International Joint Conference on Artificial Intelligence</w:t>
+          <w:t xml:space="preserve">et al.</w:t>
         </w:r>
       </w:hyperlink>
-      <w:hyperlink r:id="rId112">
+      <w:hyperlink r:id="rId109">
         <w:r>
           <w:rPr>
             <w:b w:val="0"/>
@@ -17703,7 +17658,35 @@
             <w:u w:val="none"/>
             <w:rtl w:val="0"/>
           </w:rPr>
-          <w:t xml:space="preserve">. IJCAI/AAAI :2238–43.</w:t>
+          <w:t xml:space="preserve"> An incremental affinity propagation algorithm and its applications for text clustering. </w:t>
+        </w:r>
+      </w:hyperlink>
+      <w:hyperlink r:id="rId110">
+        <w:r>
+          <w:rPr>
+            <w:b w:val="0"/>
+            <w:i w:val="1"/>
+            <w:color w:val="000000"/>
+            <w:sz w:val="22"/>
+            <w:szCs w:val="22"/>
+            <w:u w:val="none"/>
+            <w:rtl w:val="0"/>
+          </w:rPr>
+          <w:t xml:space="preserve">2009 International Joint Conference on Neural Networks</w:t>
+        </w:r>
+      </w:hyperlink>
+      <w:hyperlink r:id="rId111">
+        <w:r>
+          <w:rPr>
+            <w:b w:val="0"/>
+            <w:i w:val="0"/>
+            <w:color w:val="000000"/>
+            <w:sz w:val="22"/>
+            <w:szCs w:val="22"/>
+            <w:u w:val="none"/>
+            <w:rtl w:val="0"/>
+          </w:rPr>
+          <w:t xml:space="preserve">. IEEE 2009.</w:t>
         </w:r>
       </w:hyperlink>
       <w:r>
@@ -17749,7 +17732,7 @@
         <w:t xml:space="preserve">16 </w:t>
         <w:tab/>
       </w:r>
-      <w:hyperlink r:id="rId113">
+      <w:hyperlink r:id="rId112">
         <w:r>
           <w:rPr>
             <w:b w:val="0"/>
@@ -17760,10 +17743,10 @@
             <w:u w:val="none"/>
             <w:rtl w:val="0"/>
           </w:rPr>
-          <w:t xml:space="preserve">Shi XH, Guan RC, Wang LP, </w:t>
+          <w:t xml:space="preserve">Shailendra Kumar Shrivastava, J.L.Rana, R.C.Jain. Text document clustering based on phrase similarity using affinity propagation. </w:t>
         </w:r>
       </w:hyperlink>
-      <w:hyperlink r:id="rId114">
+      <w:hyperlink r:id="rId113">
         <w:r>
           <w:rPr>
             <w:b w:val="0"/>
@@ -17774,7 +17757,21 @@
             <w:u w:val="none"/>
             <w:rtl w:val="0"/>
           </w:rPr>
-          <w:t xml:space="preserve">et al.</w:t>
+          <w:t xml:space="preserve">International Journal of Computer Applications</w:t>
+        </w:r>
+      </w:hyperlink>
+      <w:hyperlink r:id="rId114">
+        <w:r>
+          <w:rPr>
+            <w:b w:val="0"/>
+            <w:i w:val="0"/>
+            <w:color w:val="000000"/>
+            <w:sz w:val="22"/>
+            <w:szCs w:val="22"/>
+            <w:u w:val="none"/>
+            <w:rtl w:val="0"/>
+          </w:rPr>
+          <w:t xml:space="preserve">. 2013;61. doi: </w:t>
         </w:r>
       </w:hyperlink>
       <w:hyperlink r:id="rId115">
@@ -17788,35 +17785,7 @@
             <w:u w:val="none"/>
             <w:rtl w:val="0"/>
           </w:rPr>
-          <w:t xml:space="preserve"> An incremental affinity propagation algorithm and its applications for text clustering. </w:t>
-        </w:r>
-      </w:hyperlink>
-      <w:hyperlink r:id="rId116">
-        <w:r>
-          <w:rPr>
-            <w:b w:val="0"/>
-            <w:i w:val="1"/>
-            <w:color w:val="000000"/>
-            <w:sz w:val="22"/>
-            <w:szCs w:val="22"/>
-            <w:u w:val="none"/>
-            <w:rtl w:val="0"/>
-          </w:rPr>
-          <w:t xml:space="preserve">2009 International Joint Conference on Neural Networks</w:t>
-        </w:r>
-      </w:hyperlink>
-      <w:hyperlink r:id="rId117">
-        <w:r>
-          <w:rPr>
-            <w:b w:val="0"/>
-            <w:i w:val="0"/>
-            <w:color w:val="000000"/>
-            <w:sz w:val="22"/>
-            <w:szCs w:val="22"/>
-            <w:u w:val="none"/>
-            <w:rtl w:val="0"/>
-          </w:rPr>
-          <w:t xml:space="preserve">. IEEE 2009.</w:t>
+          <w:t xml:space="preserve">10.5120/10032-5077</w:t>
         </w:r>
       </w:hyperlink>
       <w:r>
@@ -17862,7 +17831,7 @@
         <w:t xml:space="preserve">17 </w:t>
         <w:tab/>
       </w:r>
-      <w:hyperlink r:id="rId118">
+      <w:hyperlink r:id="rId116">
         <w:r>
           <w:rPr>
             <w:b w:val="0"/>
@@ -17873,49 +17842,7 @@
             <w:u w:val="none"/>
             <w:rtl w:val="0"/>
           </w:rPr>
-          <w:t xml:space="preserve">Shailendra Kumar Shrivastava, J.L.Rana, R.C.Jain. Text document clustering based on phrase similarity using affinity propagation. </w:t>
-        </w:r>
-      </w:hyperlink>
-      <w:hyperlink r:id="rId119">
-        <w:r>
-          <w:rPr>
-            <w:b w:val="0"/>
-            <w:i w:val="1"/>
-            <w:color w:val="000000"/>
-            <w:sz w:val="22"/>
-            <w:szCs w:val="22"/>
-            <w:u w:val="none"/>
-            <w:rtl w:val="0"/>
-          </w:rPr>
-          <w:t xml:space="preserve">International Journal of Computer Applications</w:t>
-        </w:r>
-      </w:hyperlink>
-      <w:hyperlink r:id="rId120">
-        <w:r>
-          <w:rPr>
-            <w:b w:val="0"/>
-            <w:i w:val="0"/>
-            <w:color w:val="000000"/>
-            <w:sz w:val="22"/>
-            <w:szCs w:val="22"/>
-            <w:u w:val="none"/>
-            <w:rtl w:val="0"/>
-          </w:rPr>
-          <w:t xml:space="preserve">. 2013;61. doi: </w:t>
-        </w:r>
-      </w:hyperlink>
-      <w:hyperlink r:id="rId121">
-        <w:r>
-          <w:rPr>
-            <w:b w:val="0"/>
-            <w:i w:val="0"/>
-            <w:color w:val="000000"/>
-            <w:sz w:val="22"/>
-            <w:szCs w:val="22"/>
-            <w:u w:val="none"/>
-            <w:rtl w:val="0"/>
-          </w:rPr>
-          <w:t xml:space="preserve">10.5120/10032-5077</w:t>
+          <w:t xml:space="preserve">Cortes D. isotree: Isolation-Based Outlier Detection. CRAN: Contributed Packages. 2019.</w:t>
         </w:r>
       </w:hyperlink>
       <w:r>
@@ -17961,7 +17888,7 @@
         <w:t xml:space="preserve">18 </w:t>
         <w:tab/>
       </w:r>
-      <w:hyperlink r:id="rId122">
+      <w:hyperlink r:id="rId117">
         <w:r>
           <w:rPr>
             <w:b w:val="0"/>
@@ -17972,7 +17899,35 @@
             <w:u w:val="none"/>
             <w:rtl w:val="0"/>
           </w:rPr>
-          <w:t xml:space="preserve">Cortes D. isotree: Isolation-Based Outlier Detection. CRAN: Contributed Packages. 2019.</w:t>
+          <w:t xml:space="preserve">Liu FT, Ting KM, Zhou Z-H. Isolation Forest. </w:t>
+        </w:r>
+      </w:hyperlink>
+      <w:hyperlink r:id="rId118">
+        <w:r>
+          <w:rPr>
+            <w:b w:val="0"/>
+            <w:i w:val="1"/>
+            <w:color w:val="000000"/>
+            <w:sz w:val="22"/>
+            <w:szCs w:val="22"/>
+            <w:u w:val="none"/>
+            <w:rtl w:val="0"/>
+          </w:rPr>
+          <w:t xml:space="preserve">2008 Eighth IEEE International Conference on Data Mining</w:t>
+        </w:r>
+      </w:hyperlink>
+      <w:hyperlink r:id="rId119">
+        <w:r>
+          <w:rPr>
+            <w:b w:val="0"/>
+            <w:i w:val="0"/>
+            <w:color w:val="000000"/>
+            <w:sz w:val="22"/>
+            <w:szCs w:val="22"/>
+            <w:u w:val="none"/>
+            <w:rtl w:val="0"/>
+          </w:rPr>
+          <w:t xml:space="preserve">. IEEE 2008:413–22.</w:t>
         </w:r>
       </w:hyperlink>
       <w:r>
@@ -18018,7 +17973,7 @@
         <w:t xml:space="preserve">19 </w:t>
         <w:tab/>
       </w:r>
-      <w:hyperlink r:id="rId123">
+      <w:hyperlink r:id="rId120">
         <w:r>
           <w:rPr>
             <w:b w:val="0"/>
@@ -18029,35 +17984,7 @@
             <w:u w:val="none"/>
             <w:rtl w:val="0"/>
           </w:rPr>
-          <w:t xml:space="preserve">Liu FT, Ting KM, Zhou Z-H. Isolation Forest. </w:t>
-        </w:r>
-      </w:hyperlink>
-      <w:hyperlink r:id="rId124">
-        <w:r>
-          <w:rPr>
-            <w:b w:val="0"/>
-            <w:i w:val="1"/>
-            <w:color w:val="000000"/>
-            <w:sz w:val="22"/>
-            <w:szCs w:val="22"/>
-            <w:u w:val="none"/>
-            <w:rtl w:val="0"/>
-          </w:rPr>
-          <w:t xml:space="preserve">2008 Eighth IEEE International Conference on Data Mining</w:t>
-        </w:r>
-      </w:hyperlink>
-      <w:hyperlink r:id="rId125">
-        <w:r>
-          <w:rPr>
-            <w:b w:val="0"/>
-            <w:i w:val="0"/>
-            <w:color w:val="000000"/>
-            <w:sz w:val="22"/>
-            <w:szCs w:val="22"/>
-            <w:u w:val="none"/>
-            <w:rtl w:val="0"/>
-          </w:rPr>
-          <w:t xml:space="preserve">. IEEE 2008:413–22.</w:t>
+          <w:t xml:space="preserve">Hahsler M, Piekenbrock M. Dbscan: Density-based spatial clustering of applications with noise (DBSCAN) and related algorithms. CRAN: Contributed Packages. 2015.</w:t>
         </w:r>
       </w:hyperlink>
       <w:r>
@@ -18103,7 +18030,7 @@
         <w:t xml:space="preserve">20 </w:t>
         <w:tab/>
       </w:r>
-      <w:hyperlink r:id="rId126">
+      <w:hyperlink r:id="rId121">
         <w:r>
           <w:rPr>
             <w:b w:val="0"/>
@@ -18114,7 +18041,63 @@
             <w:u w:val="none"/>
             <w:rtl w:val="0"/>
           </w:rPr>
-          <w:t xml:space="preserve">Hahsler M, Piekenbrock M. Dbscan: Density-based spatial clustering of applications with noise (DBSCAN) and related algorithms. CRAN: Contributed Packages. 2015.</w:t>
+          <w:t xml:space="preserve">Morris J, Kuleshov V, Shmatikov V, </w:t>
+        </w:r>
+      </w:hyperlink>
+      <w:hyperlink r:id="rId122">
+        <w:r>
+          <w:rPr>
+            <w:b w:val="0"/>
+            <w:i w:val="1"/>
+            <w:color w:val="000000"/>
+            <w:sz w:val="22"/>
+            <w:szCs w:val="22"/>
+            <w:u w:val="none"/>
+            <w:rtl w:val="0"/>
+          </w:rPr>
+          <w:t xml:space="preserve">et al.</w:t>
+        </w:r>
+      </w:hyperlink>
+      <w:hyperlink r:id="rId123">
+        <w:r>
+          <w:rPr>
+            <w:b w:val="0"/>
+            <w:i w:val="0"/>
+            <w:color w:val="000000"/>
+            <w:sz w:val="22"/>
+            <w:szCs w:val="22"/>
+            <w:u w:val="none"/>
+            <w:rtl w:val="0"/>
+          </w:rPr>
+          <w:t xml:space="preserve"> Text embeddings reveal (almost) as much as text. </w:t>
+        </w:r>
+      </w:hyperlink>
+      <w:hyperlink r:id="rId124">
+        <w:r>
+          <w:rPr>
+            <w:b w:val="0"/>
+            <w:i w:val="1"/>
+            <w:color w:val="000000"/>
+            <w:sz w:val="22"/>
+            <w:szCs w:val="22"/>
+            <w:u w:val="none"/>
+            <w:rtl w:val="0"/>
+          </w:rPr>
+          <w:t xml:space="preserve">Proceedings of the 2023 Conference on Empirical Methods in Natural Language Processing</w:t>
+        </w:r>
+      </w:hyperlink>
+      <w:hyperlink r:id="rId125">
+        <w:r>
+          <w:rPr>
+            <w:b w:val="0"/>
+            <w:i w:val="0"/>
+            <w:color w:val="000000"/>
+            <w:sz w:val="22"/>
+            <w:szCs w:val="22"/>
+            <w:u w:val="none"/>
+            <w:rtl w:val="0"/>
+          </w:rPr>
+          <w:t xml:space="preserve">. Stroudsburg, PA, USA: Association for Computational Linguistics 2023.</w:t>
         </w:r>
       </w:hyperlink>
       <w:r>
@@ -18160,7 +18143,7 @@
         <w:t xml:space="preserve">21 </w:t>
         <w:tab/>
       </w:r>
-      <w:hyperlink r:id="rId127">
+      <w:hyperlink r:id="rId126">
         <w:r>
           <w:rPr>
             <w:b w:val="0"/>
@@ -18171,10 +18154,10 @@
             <w:u w:val="none"/>
             <w:rtl w:val="0"/>
           </w:rPr>
-          <w:t xml:space="preserve">Morris J, Kuleshov V, Shmatikov V, </w:t>
+          <w:t xml:space="preserve">Mikolov T. Efficient estimation of word representations in vector space. </w:t>
         </w:r>
       </w:hyperlink>
-      <w:hyperlink r:id="rId128">
+      <w:hyperlink r:id="rId127">
         <w:r>
           <w:rPr>
             <w:b w:val="0"/>
@@ -18185,10 +18168,10 @@
             <w:u w:val="none"/>
             <w:rtl w:val="0"/>
           </w:rPr>
-          <w:t xml:space="preserve">et al.</w:t>
+          <w:t xml:space="preserve">arXiv preprint arXiv:13013781</w:t>
         </w:r>
       </w:hyperlink>
-      <w:hyperlink r:id="rId129">
+      <w:hyperlink r:id="rId128">
         <w:r>
           <w:rPr>
             <w:b w:val="0"/>
@@ -18199,35 +18182,7 @@
             <w:u w:val="none"/>
             <w:rtl w:val="0"/>
           </w:rPr>
-          <w:t xml:space="preserve"> Text embeddings reveal (almost) as much as text. </w:t>
-        </w:r>
-      </w:hyperlink>
-      <w:hyperlink r:id="rId130">
-        <w:r>
-          <w:rPr>
-            <w:b w:val="0"/>
-            <w:i w:val="1"/>
-            <w:color w:val="000000"/>
-            <w:sz w:val="22"/>
-            <w:szCs w:val="22"/>
-            <w:u w:val="none"/>
-            <w:rtl w:val="0"/>
-          </w:rPr>
-          <w:t xml:space="preserve">Proceedings of the 2023 Conference on Empirical Methods in Natural Language Processing</w:t>
-        </w:r>
-      </w:hyperlink>
-      <w:hyperlink r:id="rId131">
-        <w:r>
-          <w:rPr>
-            <w:b w:val="0"/>
-            <w:i w:val="0"/>
-            <w:color w:val="000000"/>
-            <w:sz w:val="22"/>
-            <w:szCs w:val="22"/>
-            <w:u w:val="none"/>
-            <w:rtl w:val="0"/>
-          </w:rPr>
-          <w:t xml:space="preserve">. Stroudsburg, PA, USA: Association for Computational Linguistics 2023.</w:t>
+          <w:t xml:space="preserve">. Published Online First: 2013.</w:t>
         </w:r>
       </w:hyperlink>
       <w:r>
@@ -18273,7 +18228,7 @@
         <w:t xml:space="preserve">22 </w:t>
         <w:tab/>
       </w:r>
-      <w:hyperlink r:id="rId132">
+      <w:hyperlink r:id="rId129">
         <w:r>
           <w:rPr>
             <w:b w:val="0"/>
@@ -18284,10 +18239,10 @@
             <w:u w:val="none"/>
             <w:rtl w:val="0"/>
           </w:rPr>
-          <w:t xml:space="preserve">Mikolov T. Efficient estimation of word representations in vector space. </w:t>
+          <w:t xml:space="preserve">Incitti F, Urli F, Snidaro L. Beyond word embeddings: A survey. </w:t>
         </w:r>
       </w:hyperlink>
-      <w:hyperlink r:id="rId133">
+      <w:hyperlink r:id="rId130">
         <w:r>
           <w:rPr>
             <w:b w:val="0"/>
@@ -18298,10 +18253,10 @@
             <w:u w:val="none"/>
             <w:rtl w:val="0"/>
           </w:rPr>
-          <w:t xml:space="preserve">arXiv preprint arXiv:13013781</w:t>
+          <w:t xml:space="preserve">Inf Fusion</w:t>
         </w:r>
       </w:hyperlink>
-      <w:hyperlink r:id="rId134">
+      <w:hyperlink r:id="rId131">
         <w:r>
           <w:rPr>
             <w:b w:val="0"/>
@@ -18312,7 +18267,7 @@
             <w:u w:val="none"/>
             <w:rtl w:val="0"/>
           </w:rPr>
-          <w:t xml:space="preserve">. Published Online First: 2013.</w:t>
+          <w:t xml:space="preserve">. 2023;89:418–36.</w:t>
         </w:r>
       </w:hyperlink>
       <w:r>
@@ -18358,7 +18313,7 @@
         <w:t xml:space="preserve">23 </w:t>
         <w:tab/>
       </w:r>
-      <w:hyperlink r:id="rId135">
+      <w:hyperlink r:id="rId132">
         <w:r>
           <w:rPr>
             <w:b w:val="0"/>
@@ -18369,10 +18324,10 @@
             <w:u w:val="none"/>
             <w:rtl w:val="0"/>
           </w:rPr>
-          <w:t xml:space="preserve">Incitti F, Urli F, Snidaro L. Beyond word embeddings: A survey. </w:t>
+          <w:t xml:space="preserve">Khattak FK, Jeblee S, Pou-Prom C, </w:t>
         </w:r>
       </w:hyperlink>
-      <w:hyperlink r:id="rId136">
+      <w:hyperlink r:id="rId133">
         <w:r>
           <w:rPr>
             <w:b w:val="0"/>
@@ -18383,10 +18338,10 @@
             <w:u w:val="none"/>
             <w:rtl w:val="0"/>
           </w:rPr>
-          <w:t xml:space="preserve">Inf Fusion</w:t>
+          <w:t xml:space="preserve">et al.</w:t>
         </w:r>
       </w:hyperlink>
-      <w:hyperlink r:id="rId137">
+      <w:hyperlink r:id="rId134">
         <w:r>
           <w:rPr>
             <w:b w:val="0"/>
@@ -18397,7 +18352,35 @@
             <w:u w:val="none"/>
             <w:rtl w:val="0"/>
           </w:rPr>
-          <w:t xml:space="preserve">. 2023;89:418–36.</w:t>
+          <w:t xml:space="preserve"> A survey of word embeddings for clinical text. </w:t>
+        </w:r>
+      </w:hyperlink>
+      <w:hyperlink r:id="rId135">
+        <w:r>
+          <w:rPr>
+            <w:b w:val="0"/>
+            <w:i w:val="1"/>
+            <w:color w:val="000000"/>
+            <w:sz w:val="22"/>
+            <w:szCs w:val="22"/>
+            <w:u w:val="none"/>
+            <w:rtl w:val="0"/>
+          </w:rPr>
+          <w:t xml:space="preserve">J Biomed Inform</w:t>
+        </w:r>
+      </w:hyperlink>
+      <w:hyperlink r:id="rId136">
+        <w:r>
+          <w:rPr>
+            <w:b w:val="0"/>
+            <w:i w:val="0"/>
+            <w:color w:val="000000"/>
+            <w:sz w:val="22"/>
+            <w:szCs w:val="22"/>
+            <w:u w:val="none"/>
+            <w:rtl w:val="0"/>
+          </w:rPr>
+          <w:t xml:space="preserve">. 2019;100S:100057.</w:t>
         </w:r>
       </w:hyperlink>
       <w:r>
@@ -18443,7 +18426,7 @@
         <w:t xml:space="preserve">24 </w:t>
         <w:tab/>
       </w:r>
-      <w:hyperlink r:id="rId138">
+      <w:hyperlink r:id="rId137">
         <w:r>
           <w:rPr>
             <w:b w:val="0"/>
@@ -18454,10 +18437,10 @@
             <w:u w:val="none"/>
             <w:rtl w:val="0"/>
           </w:rPr>
-          <w:t xml:space="preserve">Khattak FK, Jeblee S, Pou-Prom C, </w:t>
+          <w:t xml:space="preserve">Gökçe O, Prada J, Nikolov NI, </w:t>
         </w:r>
       </w:hyperlink>
-      <w:hyperlink r:id="rId139">
+      <w:hyperlink r:id="rId138">
         <w:r>
           <w:rPr>
             <w:b w:val="0"/>
@@ -18471,7 +18454,7 @@
           <w:t xml:space="preserve">et al.</w:t>
         </w:r>
       </w:hyperlink>
-      <w:hyperlink r:id="rId140">
+      <w:hyperlink r:id="rId139">
         <w:r>
           <w:rPr>
             <w:b w:val="0"/>
@@ -18482,10 +18465,10 @@
             <w:u w:val="none"/>
             <w:rtl w:val="0"/>
           </w:rPr>
-          <w:t xml:space="preserve"> A survey of word embeddings for clinical text. </w:t>
+          <w:t xml:space="preserve"> Embedding-based scientific literature discovery in a text editor application. </w:t>
         </w:r>
       </w:hyperlink>
-      <w:hyperlink r:id="rId141">
+      <w:hyperlink r:id="rId140">
         <w:r>
           <w:rPr>
             <w:b w:val="0"/>
@@ -18496,10 +18479,10 @@
             <w:u w:val="none"/>
             <w:rtl w:val="0"/>
           </w:rPr>
-          <w:t xml:space="preserve">J Biomed Inform</w:t>
+          <w:t xml:space="preserve">Proceedings of the 58th Annual Meeting of the Association for Computational Linguistics: System Demonstrations</w:t>
         </w:r>
       </w:hyperlink>
-      <w:hyperlink r:id="rId142">
+      <w:hyperlink r:id="rId141">
         <w:r>
           <w:rPr>
             <w:b w:val="0"/>
@@ -18510,7 +18493,7 @@
             <w:u w:val="none"/>
             <w:rtl w:val="0"/>
           </w:rPr>
-          <w:t xml:space="preserve">. 2019;100S:100057.</w:t>
+          <w:t xml:space="preserve">. Stroudsburg, PA, USA: Association for Computational Linguistics 2020.</w:t>
         </w:r>
       </w:hyperlink>
       <w:r>
@@ -18556,7 +18539,7 @@
         <w:t xml:space="preserve">25 </w:t>
         <w:tab/>
       </w:r>
-      <w:hyperlink r:id="rId143">
+      <w:hyperlink r:id="rId142">
         <w:r>
           <w:rPr>
             <w:b w:val="0"/>
@@ -18567,10 +18550,10 @@
             <w:u w:val="none"/>
             <w:rtl w:val="0"/>
           </w:rPr>
-          <w:t xml:space="preserve">Gökçe O, Prada J, Nikolov NI, </w:t>
+          <w:t xml:space="preserve">Mai G, Janowicz K, Yan B. Combining text embedding and knowledge graph embedding techniques for academic search engines. In: Key-Sun Choi, Luis Espinosa Anke, Thierry Declerck, Dagmar Gromann, Jin-Dong Kim, Axel-Cyrille Ngonga Ngomo, Muhammad Saleem, Ricardo Usbeck, ed. </w:t>
         </w:r>
       </w:hyperlink>
-      <w:hyperlink r:id="rId144">
+      <w:hyperlink r:id="rId143">
         <w:r>
           <w:rPr>
             <w:b w:val="0"/>
@@ -18581,10 +18564,10 @@
             <w:u w:val="none"/>
             <w:rtl w:val="0"/>
           </w:rPr>
-          <w:t xml:space="preserve">et al.</w:t>
+          <w:t xml:space="preserve">Joint proceedings of the 4th Workshop on Semantic Deep Learning (SemDeep-4) and NLIWoD4: Natural Language Interfaces for the Web of Data (NLIWOD-4) and 9th Question Answering over Linked Data challenge (QALD-9) co-located with 17th International Semantic Web Conference (ISWC 2018)</w:t>
         </w:r>
       </w:hyperlink>
-      <w:hyperlink r:id="rId145">
+      <w:hyperlink r:id="rId144">
         <w:r>
           <w:rPr>
             <w:b w:val="0"/>
@@ -18595,35 +18578,7 @@
             <w:u w:val="none"/>
             <w:rtl w:val="0"/>
           </w:rPr>
-          <w:t xml:space="preserve"> Embedding-based scientific literature discovery in a text editor application. </w:t>
-        </w:r>
-      </w:hyperlink>
-      <w:hyperlink r:id="rId146">
-        <w:r>
-          <w:rPr>
-            <w:b w:val="0"/>
-            <w:i w:val="1"/>
-            <w:color w:val="000000"/>
-            <w:sz w:val="22"/>
-            <w:szCs w:val="22"/>
-            <w:u w:val="none"/>
-            <w:rtl w:val="0"/>
-          </w:rPr>
-          <w:t xml:space="preserve">Proceedings of the 58th Annual Meeting of the Association for Computational Linguistics: System Demonstrations</w:t>
-        </w:r>
-      </w:hyperlink>
-      <w:hyperlink r:id="rId147">
-        <w:r>
-          <w:rPr>
-            <w:b w:val="0"/>
-            <w:i w:val="0"/>
-            <w:color w:val="000000"/>
-            <w:sz w:val="22"/>
-            <w:szCs w:val="22"/>
-            <w:u w:val="none"/>
-            <w:rtl w:val="0"/>
-          </w:rPr>
-          <w:t xml:space="preserve">. Stroudsburg, PA, USA: Association for Computational Linguistics 2020.</w:t>
+          <w:t xml:space="preserve">. CEUR 2018:77–88.</w:t>
         </w:r>
       </w:hyperlink>
       <w:r>
@@ -18669,7 +18624,7 @@
         <w:t xml:space="preserve">26 </w:t>
         <w:tab/>
       </w:r>
-      <w:hyperlink r:id="rId148">
+      <w:hyperlink r:id="rId145">
         <w:r>
           <w:rPr>
             <w:b w:val="0"/>
@@ -18680,10 +18635,10 @@
             <w:u w:val="none"/>
             <w:rtl w:val="0"/>
           </w:rPr>
-          <w:t xml:space="preserve">Mai G, Janowicz K, Yan B. Combining text embedding and knowledge graph embedding techniques for academic search engines. In: Key-Sun Choi, Luis Espinosa Anke, Thierry Declerck, Dagmar Gromann, Jin-Dong Kim, Axel-Cyrille Ngonga Ngomo, Muhammad Saleem, Ricardo Usbeck, ed. </w:t>
+          <w:t xml:space="preserve">Mehta V, Bawa S, Singh J. WEClustering: word embeddings based text clustering technique for large datasets. </w:t>
         </w:r>
       </w:hyperlink>
-      <w:hyperlink r:id="rId149">
+      <w:hyperlink r:id="rId146">
         <w:r>
           <w:rPr>
             <w:b w:val="0"/>
@@ -18694,10 +18649,10 @@
             <w:u w:val="none"/>
             <w:rtl w:val="0"/>
           </w:rPr>
-          <w:t xml:space="preserve">Joint proceedings of the 4th Workshop on Semantic Deep Learning (SemDeep-4) and NLIWoD4: Natural Language Interfaces for the Web of Data (NLIWOD-4) and 9th Question Answering over Linked Data challenge (QALD-9) co-located with 17th International Semantic Web Conference (ISWC 2018)</w:t>
+          <w:t xml:space="preserve">Complex Intell Systems</w:t>
         </w:r>
       </w:hyperlink>
-      <w:hyperlink r:id="rId150">
+      <w:hyperlink r:id="rId147">
         <w:r>
           <w:rPr>
             <w:b w:val="0"/>
@@ -18708,7 +18663,7 @@
             <w:u w:val="none"/>
             <w:rtl w:val="0"/>
           </w:rPr>
-          <w:t xml:space="preserve">. CEUR 2018:77–88.</w:t>
+          <w:t xml:space="preserve">. 2021;7:3211–24.</w:t>
         </w:r>
       </w:hyperlink>
       <w:r>
@@ -18754,7 +18709,7 @@
         <w:t xml:space="preserve">27 </w:t>
         <w:tab/>
       </w:r>
-      <w:hyperlink r:id="rId151">
+      <w:hyperlink r:id="rId148">
         <w:r>
           <w:rPr>
             <w:b w:val="0"/>
@@ -18765,10 +18720,10 @@
             <w:u w:val="none"/>
             <w:rtl w:val="0"/>
           </w:rPr>
-          <w:t xml:space="preserve">Mehta V, Bawa S, Singh J. WEClustering: word embeddings based text clustering technique for large datasets. </w:t>
+          <w:t xml:space="preserve">Stein RA, Jaques PA, Valiati JF. An analysis of hierarchical text classification using word embeddings. </w:t>
         </w:r>
       </w:hyperlink>
-      <w:hyperlink r:id="rId152">
+      <w:hyperlink r:id="rId149">
         <w:r>
           <w:rPr>
             <w:b w:val="0"/>
@@ -18779,10 +18734,10 @@
             <w:u w:val="none"/>
             <w:rtl w:val="0"/>
           </w:rPr>
-          <w:t xml:space="preserve">Complex Intell Systems</w:t>
+          <w:t xml:space="preserve">Inf Sci </w:t>
         </w:r>
       </w:hyperlink>
-      <w:hyperlink r:id="rId153">
+      <w:hyperlink r:id="rId150">
         <w:r>
           <w:rPr>
             <w:b w:val="0"/>
@@ -18793,7 +18748,7 @@
             <w:u w:val="none"/>
             <w:rtl w:val="0"/>
           </w:rPr>
-          <w:t xml:space="preserve">. 2021;7:3211–24.</w:t>
+          <w:t xml:space="preserve">. 2019;471:216–32.</w:t>
         </w:r>
       </w:hyperlink>
       <w:r>
@@ -18839,7 +18794,7 @@
         <w:t xml:space="preserve">28 </w:t>
         <w:tab/>
       </w:r>
-      <w:hyperlink r:id="rId154">
+      <w:hyperlink r:id="rId151">
         <w:r>
           <w:rPr>
             <w:b w:val="0"/>
@@ -18850,10 +18805,10 @@
             <w:u w:val="none"/>
             <w:rtl w:val="0"/>
           </w:rPr>
-          <w:t xml:space="preserve">Stein RA, Jaques PA, Valiati JF. An analysis of hierarchical text classification using word embeddings. </w:t>
+          <w:t xml:space="preserve">Musto C, Semeraro G, de Gemmis M, </w:t>
         </w:r>
       </w:hyperlink>
-      <w:hyperlink r:id="rId155">
+      <w:hyperlink r:id="rId152">
         <w:r>
           <w:rPr>
             <w:b w:val="0"/>
@@ -18864,10 +18819,10 @@
             <w:u w:val="none"/>
             <w:rtl w:val="0"/>
           </w:rPr>
-          <w:t xml:space="preserve">Inf Sci </w:t>
+          <w:t xml:space="preserve">et al.</w:t>
         </w:r>
       </w:hyperlink>
-      <w:hyperlink r:id="rId156">
+      <w:hyperlink r:id="rId153">
         <w:r>
           <w:rPr>
             <w:b w:val="0"/>
@@ -18878,7 +18833,35 @@
             <w:u w:val="none"/>
             <w:rtl w:val="0"/>
           </w:rPr>
-          <w:t xml:space="preserve">. 2019;471:216–32.</w:t>
+          <w:t xml:space="preserve"> Learning word embeddings from Wikipedia for content-based recommender systems. </w:t>
+        </w:r>
+      </w:hyperlink>
+      <w:hyperlink r:id="rId154">
+        <w:r>
+          <w:rPr>
+            <w:b w:val="0"/>
+            <w:i w:val="1"/>
+            <w:color w:val="000000"/>
+            <w:sz w:val="22"/>
+            <w:szCs w:val="22"/>
+            <w:u w:val="none"/>
+            <w:rtl w:val="0"/>
+          </w:rPr>
+          <w:t xml:space="preserve">Lecture Notes in Computer Science</w:t>
+        </w:r>
+      </w:hyperlink>
+      <w:hyperlink r:id="rId155">
+        <w:r>
+          <w:rPr>
+            <w:b w:val="0"/>
+            <w:i w:val="0"/>
+            <w:color w:val="000000"/>
+            <w:sz w:val="22"/>
+            <w:szCs w:val="22"/>
+            <w:u w:val="none"/>
+            <w:rtl w:val="0"/>
+          </w:rPr>
+          <w:t xml:space="preserve">. Cham: Springer International Publishing 2016:729–34.</w:t>
         </w:r>
       </w:hyperlink>
       <w:r>
@@ -18924,7 +18907,7 @@
         <w:t xml:space="preserve">29 </w:t>
         <w:tab/>
       </w:r>
-      <w:hyperlink r:id="rId157">
+      <w:hyperlink r:id="rId156">
         <w:r>
           <w:rPr>
             <w:b w:val="0"/>
@@ -18935,10 +18918,10 @@
             <w:u w:val="none"/>
             <w:rtl w:val="0"/>
           </w:rPr>
-          <w:t xml:space="preserve">Musto C, Semeraro G, de Gemmis M, </w:t>
+          <w:t xml:space="preserve">Pande A, Ahuja V. WEAC: Word embeddings for anomaly classification from event logs. </w:t>
         </w:r>
       </w:hyperlink>
-      <w:hyperlink r:id="rId158">
+      <w:hyperlink r:id="rId157">
         <w:r>
           <w:rPr>
             <w:b w:val="0"/>
@@ -18949,10 +18932,10 @@
             <w:u w:val="none"/>
             <w:rtl w:val="0"/>
           </w:rPr>
-          <w:t xml:space="preserve">et al.</w:t>
+          <w:t xml:space="preserve">2017 IEEE International Conference on Big Data (Big Data)</w:t>
         </w:r>
       </w:hyperlink>
-      <w:hyperlink r:id="rId159">
+      <w:hyperlink r:id="rId158">
         <w:r>
           <w:rPr>
             <w:b w:val="0"/>
@@ -18963,35 +18946,7 @@
             <w:u w:val="none"/>
             <w:rtl w:val="0"/>
           </w:rPr>
-          <w:t xml:space="preserve"> Learning word embeddings from Wikipedia for content-based recommender systems. </w:t>
-        </w:r>
-      </w:hyperlink>
-      <w:hyperlink r:id="rId160">
-        <w:r>
-          <w:rPr>
-            <w:b w:val="0"/>
-            <w:i w:val="1"/>
-            <w:color w:val="000000"/>
-            <w:sz w:val="22"/>
-            <w:szCs w:val="22"/>
-            <w:u w:val="none"/>
-            <w:rtl w:val="0"/>
-          </w:rPr>
-          <w:t xml:space="preserve">Lecture Notes in Computer Science</w:t>
-        </w:r>
-      </w:hyperlink>
-      <w:hyperlink r:id="rId161">
-        <w:r>
-          <w:rPr>
-            <w:b w:val="0"/>
-            <w:i w:val="0"/>
-            <w:color w:val="000000"/>
-            <w:sz w:val="22"/>
-            <w:szCs w:val="22"/>
-            <w:u w:val="none"/>
-            <w:rtl w:val="0"/>
-          </w:rPr>
-          <w:t xml:space="preserve">. Cham: Springer International Publishing 2016:729–34.</w:t>
+          <w:t xml:space="preserve">. IEEE 2017:1095–100.</w:t>
         </w:r>
       </w:hyperlink>
       <w:r>
@@ -19037,7 +18992,7 @@
         <w:t xml:space="preserve">30 </w:t>
         <w:tab/>
       </w:r>
-      <w:hyperlink r:id="rId162">
+      <w:hyperlink r:id="rId159">
         <w:r>
           <w:rPr>
             <w:b w:val="0"/>
@@ -19048,24 +19003,10 @@
             <w:u w:val="none"/>
             <w:rtl w:val="0"/>
           </w:rPr>
-          <w:t xml:space="preserve">Pande A, Ahuja V. WEAC: Word embeddings for anomaly classification from event logs. </w:t>
+          <w:t xml:space="preserve">New embedding models and API updates. </w:t>
         </w:r>
       </w:hyperlink>
-      <w:hyperlink r:id="rId163">
-        <w:r>
-          <w:rPr>
-            <w:b w:val="0"/>
-            <w:i w:val="1"/>
-            <w:color w:val="000000"/>
-            <w:sz w:val="22"/>
-            <w:szCs w:val="22"/>
-            <w:u w:val="none"/>
-            <w:rtl w:val="0"/>
-          </w:rPr>
-          <w:t xml:space="preserve">2017 IEEE International Conference on Big Data (Big Data)</w:t>
-        </w:r>
-      </w:hyperlink>
-      <w:hyperlink r:id="rId164">
+      <w:hyperlink r:id="rId160">
         <w:r>
           <w:rPr>
             <w:b w:val="0"/>
@@ -19076,7 +19017,21 @@
             <w:u w:val="none"/>
             <w:rtl w:val="0"/>
           </w:rPr>
-          <w:t xml:space="preserve">. IEEE 2017:1095–100.</w:t>
+          <w:t xml:space="preserve">https://openai.com/index/new-embedding-models-and-api-updates/</w:t>
+        </w:r>
+      </w:hyperlink>
+      <w:hyperlink r:id="rId161">
+        <w:r>
+          <w:rPr>
+            <w:b w:val="0"/>
+            <w:i w:val="0"/>
+            <w:color w:val="000000"/>
+            <w:sz w:val="22"/>
+            <w:szCs w:val="22"/>
+            <w:u w:val="none"/>
+            <w:rtl w:val="0"/>
+          </w:rPr>
+          <w:t xml:space="preserve"> (accessed 4 September 2024)</w:t>
         </w:r>
       </w:hyperlink>
       <w:r>
@@ -19122,7 +19077,7 @@
         <w:t xml:space="preserve">31 </w:t>
         <w:tab/>
       </w:r>
-      <w:hyperlink r:id="rId165">
+      <w:hyperlink r:id="rId162">
         <w:r>
           <w:rPr>
             <w:b w:val="0"/>
@@ -19133,10 +19088,24 @@
             <w:u w:val="none"/>
             <w:rtl w:val="0"/>
           </w:rPr>
-          <w:t xml:space="preserve">New embedding models and API updates. </w:t>
+          <w:t xml:space="preserve">Wu J. Cluster Analysis and K-means Clustering: An Introduction. In: Wu J, ed. </w:t>
         </w:r>
       </w:hyperlink>
-      <w:hyperlink r:id="rId166">
+      <w:hyperlink r:id="rId163">
+        <w:r>
+          <w:rPr>
+            <w:b w:val="0"/>
+            <w:i w:val="1"/>
+            <w:color w:val="000000"/>
+            <w:sz w:val="22"/>
+            <w:szCs w:val="22"/>
+            <w:u w:val="none"/>
+            <w:rtl w:val="0"/>
+          </w:rPr>
+          <w:t xml:space="preserve">Advances in K-means Clustering: A Data Mining Thinking</w:t>
+        </w:r>
+      </w:hyperlink>
+      <w:hyperlink r:id="rId164">
         <w:r>
           <w:rPr>
             <w:b w:val="0"/>
@@ -19147,21 +19116,7 @@
             <w:u w:val="none"/>
             <w:rtl w:val="0"/>
           </w:rPr>
-          <w:t xml:space="preserve">https://openai.com/index/new-embedding-models-and-api-updates/</w:t>
-        </w:r>
-      </w:hyperlink>
-      <w:hyperlink r:id="rId167">
-        <w:r>
-          <w:rPr>
-            <w:b w:val="0"/>
-            <w:i w:val="0"/>
-            <w:color w:val="000000"/>
-            <w:sz w:val="22"/>
-            <w:szCs w:val="22"/>
-            <w:u w:val="none"/>
-            <w:rtl w:val="0"/>
-          </w:rPr>
-          <w:t xml:space="preserve"> (accessed 4 September 2024)</w:t>
+          <w:t xml:space="preserve">. Berlin, Heidelberg: Springer Berlin Heidelberg 2012:1–16.</w:t>
         </w:r>
       </w:hyperlink>
       <w:r>
@@ -19207,7 +19162,7 @@
         <w:t xml:space="preserve">32 </w:t>
         <w:tab/>
       </w:r>
-      <w:hyperlink r:id="rId168">
+      <w:hyperlink r:id="rId165">
         <w:r>
           <w:rPr>
             <w:b w:val="0"/>
@@ -19218,10 +19173,10 @@
             <w:u w:val="none"/>
             <w:rtl w:val="0"/>
           </w:rPr>
-          <w:t xml:space="preserve">Wu J. Cluster Analysis and K-means Clustering: An Introduction. In: Wu J, ed. </w:t>
+          <w:t xml:space="preserve">Shahapure KR, Nicholas C. Cluster Quality Analysis Using Silhouette Score. </w:t>
         </w:r>
       </w:hyperlink>
-      <w:hyperlink r:id="rId169">
+      <w:hyperlink r:id="rId166">
         <w:r>
           <w:rPr>
             <w:b w:val="0"/>
@@ -19232,10 +19187,10 @@
             <w:u w:val="none"/>
             <w:rtl w:val="0"/>
           </w:rPr>
-          <w:t xml:space="preserve">Advances in K-means Clustering: A Data Mining Thinking</w:t>
+          <w:t xml:space="preserve">2020 IEEE 7th International Conference on Data Science and Advanced Analytics (DSAA)</w:t>
         </w:r>
       </w:hyperlink>
-      <w:hyperlink r:id="rId170">
+      <w:hyperlink r:id="rId167">
         <w:r>
           <w:rPr>
             <w:b w:val="0"/>
@@ -19246,7 +19201,7 @@
             <w:u w:val="none"/>
             <w:rtl w:val="0"/>
           </w:rPr>
-          <w:t xml:space="preserve">. Berlin, Heidelberg: Springer Berlin Heidelberg 2012:1–16.</w:t>
+          <w:t xml:space="preserve">. IEEE 2020:747–8.</w:t>
         </w:r>
       </w:hyperlink>
       <w:r>
@@ -19292,6 +19247,48 @@
         <w:t xml:space="preserve">33 </w:t>
         <w:tab/>
       </w:r>
+      <w:hyperlink r:id="rId168">
+        <w:r>
+          <w:rPr>
+            <w:b w:val="0"/>
+            <w:i w:val="0"/>
+            <w:color w:val="000000"/>
+            <w:sz w:val="22"/>
+            <w:szCs w:val="22"/>
+            <w:u w:val="none"/>
+            <w:rtl w:val="0"/>
+          </w:rPr>
+          <w:t xml:space="preserve">Shutaywi M, Kachouie NN. Silhouette Analysis for Performance Evaluation in Machine Learning with Applications to Clustering. </w:t>
+        </w:r>
+      </w:hyperlink>
+      <w:hyperlink r:id="rId169">
+        <w:r>
+          <w:rPr>
+            <w:b w:val="0"/>
+            <w:i w:val="1"/>
+            <w:color w:val="000000"/>
+            <w:sz w:val="22"/>
+            <w:szCs w:val="22"/>
+            <w:u w:val="none"/>
+            <w:rtl w:val="0"/>
+          </w:rPr>
+          <w:t xml:space="preserve">Entropy </w:t>
+        </w:r>
+      </w:hyperlink>
+      <w:hyperlink r:id="rId170">
+        <w:r>
+          <w:rPr>
+            <w:b w:val="0"/>
+            <w:i w:val="0"/>
+            <w:color w:val="000000"/>
+            <w:sz w:val="22"/>
+            <w:szCs w:val="22"/>
+            <w:u w:val="none"/>
+            <w:rtl w:val="0"/>
+          </w:rPr>
+          <w:t xml:space="preserve">. 2021;23. doi: </w:t>
+        </w:r>
+      </w:hyperlink>
       <w:hyperlink r:id="rId171">
         <w:r>
           <w:rPr>
@@ -19303,35 +19300,7 @@
             <w:u w:val="none"/>
             <w:rtl w:val="0"/>
           </w:rPr>
-          <w:t xml:space="preserve">Shahapure KR, Nicholas C. Cluster Quality Analysis Using Silhouette Score. </w:t>
-        </w:r>
-      </w:hyperlink>
-      <w:hyperlink r:id="rId172">
-        <w:r>
-          <w:rPr>
-            <w:b w:val="0"/>
-            <w:i w:val="1"/>
-            <w:color w:val="000000"/>
-            <w:sz w:val="22"/>
-            <w:szCs w:val="22"/>
-            <w:u w:val="none"/>
-            <w:rtl w:val="0"/>
-          </w:rPr>
-          <w:t xml:space="preserve">2020 IEEE 7th International Conference on Data Science and Advanced Analytics (DSAA)</w:t>
-        </w:r>
-      </w:hyperlink>
-      <w:hyperlink r:id="rId173">
-        <w:r>
-          <w:rPr>
-            <w:b w:val="0"/>
-            <w:i w:val="0"/>
-            <w:color w:val="000000"/>
-            <w:sz w:val="22"/>
-            <w:szCs w:val="22"/>
-            <w:u w:val="none"/>
-            <w:rtl w:val="0"/>
-          </w:rPr>
-          <w:t xml:space="preserve">. IEEE 2020:747–8.</w:t>
+          <w:t xml:space="preserve">10.3390/e23060759</w:t>
         </w:r>
       </w:hyperlink>
       <w:r>
@@ -19377,6 +19346,34 @@
         <w:t xml:space="preserve">34 </w:t>
         <w:tab/>
       </w:r>
+      <w:hyperlink r:id="rId172">
+        <w:r>
+          <w:rPr>
+            <w:b w:val="0"/>
+            <w:i w:val="0"/>
+            <w:color w:val="000000"/>
+            <w:sz w:val="22"/>
+            <w:szCs w:val="22"/>
+            <w:u w:val="none"/>
+            <w:rtl w:val="0"/>
+          </w:rPr>
+          <w:t xml:space="preserve">Canonica GW, Baena-Cagnani CE, Bousquet J, </w:t>
+        </w:r>
+      </w:hyperlink>
+      <w:hyperlink r:id="rId173">
+        <w:r>
+          <w:rPr>
+            <w:b w:val="0"/>
+            <w:i w:val="1"/>
+            <w:color w:val="000000"/>
+            <w:sz w:val="22"/>
+            <w:szCs w:val="22"/>
+            <w:u w:val="none"/>
+            <w:rtl w:val="0"/>
+          </w:rPr>
+          <w:t xml:space="preserve">et al.</w:t>
+        </w:r>
+      </w:hyperlink>
       <w:hyperlink r:id="rId174">
         <w:r>
           <w:rPr>
@@ -19388,7 +19385,7 @@
             <w:u w:val="none"/>
             <w:rtl w:val="0"/>
           </w:rPr>
-          <w:t xml:space="preserve">Shutaywi M, Kachouie NN. Silhouette Analysis for Performance Evaluation in Machine Learning with Applications to Clustering. </w:t>
+          <w:t xml:space="preserve"> Recommendations for standardization of clinical trials with Allergen Specific Immunotherapy for respiratory allergy. A statement of a World Allergy Organization (WAO) taskforce. </w:t>
         </w:r>
       </w:hyperlink>
       <w:hyperlink r:id="rId175">
@@ -19402,7 +19399,7 @@
             <w:u w:val="none"/>
             <w:rtl w:val="0"/>
           </w:rPr>
-          <w:t xml:space="preserve">Entropy </w:t>
+          <w:t xml:space="preserve">Allergy</w:t>
         </w:r>
       </w:hyperlink>
       <w:hyperlink r:id="rId176">
@@ -19416,21 +19413,7 @@
             <w:u w:val="none"/>
             <w:rtl w:val="0"/>
           </w:rPr>
-          <w:t xml:space="preserve">. 2021;23. doi: </w:t>
-        </w:r>
-      </w:hyperlink>
-      <w:hyperlink r:id="rId177">
-        <w:r>
-          <w:rPr>
-            <w:b w:val="0"/>
-            <w:i w:val="0"/>
-            <w:color w:val="000000"/>
-            <w:sz w:val="22"/>
-            <w:szCs w:val="22"/>
-            <w:u w:val="none"/>
-            <w:rtl w:val="0"/>
-          </w:rPr>
-          <w:t xml:space="preserve">10.3390/e23060759</w:t>
+          <w:t xml:space="preserve">. 2007;62:317–24.</w:t>
         </w:r>
       </w:hyperlink>
       <w:r>
@@ -19476,7 +19459,7 @@
         <w:t xml:space="preserve">35 </w:t>
         <w:tab/>
       </w:r>
-      <w:hyperlink r:id="rId178">
+      <w:hyperlink r:id="rId177">
         <w:r>
           <w:rPr>
             <w:b w:val="0"/>
@@ -19487,10 +19470,10 @@
             <w:u w:val="none"/>
             <w:rtl w:val="0"/>
           </w:rPr>
-          <w:t xml:space="preserve">Canonica GW, Baena-Cagnani CE, Bousquet J, </w:t>
+          <w:t xml:space="preserve">Katz MHG, Marsh R, Herman JM, </w:t>
         </w:r>
       </w:hyperlink>
-      <w:hyperlink r:id="rId179">
+      <w:hyperlink r:id="rId178">
         <w:r>
           <w:rPr>
             <w:b w:val="0"/>
@@ -19504,7 +19487,7 @@
           <w:t xml:space="preserve">et al.</w:t>
         </w:r>
       </w:hyperlink>
-      <w:hyperlink r:id="rId180">
+      <w:hyperlink r:id="rId179">
         <w:r>
           <w:rPr>
             <w:b w:val="0"/>
@@ -19515,10 +19498,10 @@
             <w:u w:val="none"/>
             <w:rtl w:val="0"/>
           </w:rPr>
-          <w:t xml:space="preserve"> Recommendations for standardization of clinical trials with Allergen Specific Immunotherapy for respiratory allergy. A statement of a World Allergy Organization (WAO) taskforce. </w:t>
+          <w:t xml:space="preserve"> Borderline resectable pancreatic cancer: need for standardization and methods for optimal clinical trial design. </w:t>
         </w:r>
       </w:hyperlink>
-      <w:hyperlink r:id="rId181">
+      <w:hyperlink r:id="rId180">
         <w:r>
           <w:rPr>
             <w:b w:val="0"/>
@@ -19529,10 +19512,10 @@
             <w:u w:val="none"/>
             <w:rtl w:val="0"/>
           </w:rPr>
-          <w:t xml:space="preserve">Allergy</w:t>
+          <w:t xml:space="preserve">Ann Surg Oncol</w:t>
         </w:r>
       </w:hyperlink>
-      <w:hyperlink r:id="rId182">
+      <w:hyperlink r:id="rId181">
         <w:r>
           <w:rPr>
             <w:b w:val="0"/>
@@ -19543,7 +19526,7 @@
             <w:u w:val="none"/>
             <w:rtl w:val="0"/>
           </w:rPr>
-          <w:t xml:space="preserve">. 2007;62:317–24.</w:t>
+          <w:t xml:space="preserve">. 2013;20:2787–95.</w:t>
         </w:r>
       </w:hyperlink>
       <w:r>
@@ -19589,120 +19572,7 @@
         <w:t xml:space="preserve">36 </w:t>
         <w:tab/>
       </w:r>
-      <w:hyperlink r:id="rId183">
-        <w:r>
-          <w:rPr>
-            <w:b w:val="0"/>
-            <w:i w:val="0"/>
-            <w:color w:val="000000"/>
-            <w:sz w:val="22"/>
-            <w:szCs w:val="22"/>
-            <w:u w:val="none"/>
-            <w:rtl w:val="0"/>
-          </w:rPr>
-          <w:t xml:space="preserve">Katz MHG, Marsh R, Herman JM, </w:t>
-        </w:r>
-      </w:hyperlink>
-      <w:hyperlink r:id="rId184">
-        <w:r>
-          <w:rPr>
-            <w:b w:val="0"/>
-            <w:i w:val="1"/>
-            <w:color w:val="000000"/>
-            <w:sz w:val="22"/>
-            <w:szCs w:val="22"/>
-            <w:u w:val="none"/>
-            <w:rtl w:val="0"/>
-          </w:rPr>
-          <w:t xml:space="preserve">et al.</w:t>
-        </w:r>
-      </w:hyperlink>
-      <w:hyperlink r:id="rId185">
-        <w:r>
-          <w:rPr>
-            <w:b w:val="0"/>
-            <w:i w:val="0"/>
-            <w:color w:val="000000"/>
-            <w:sz w:val="22"/>
-            <w:szCs w:val="22"/>
-            <w:u w:val="none"/>
-            <w:rtl w:val="0"/>
-          </w:rPr>
-          <w:t xml:space="preserve"> Borderline resectable pancreatic cancer: need for standardization and methods for optimal clinical trial design. </w:t>
-        </w:r>
-      </w:hyperlink>
-      <w:hyperlink r:id="rId186">
-        <w:r>
-          <w:rPr>
-            <w:b w:val="0"/>
-            <w:i w:val="1"/>
-            <w:color w:val="000000"/>
-            <w:sz w:val="22"/>
-            <w:szCs w:val="22"/>
-            <w:u w:val="none"/>
-            <w:rtl w:val="0"/>
-          </w:rPr>
-          <w:t xml:space="preserve">Ann Surg Oncol</w:t>
-        </w:r>
-      </w:hyperlink>
-      <w:hyperlink r:id="rId187">
-        <w:r>
-          <w:rPr>
-            <w:b w:val="0"/>
-            <w:i w:val="0"/>
-            <w:color w:val="000000"/>
-            <w:sz w:val="22"/>
-            <w:szCs w:val="22"/>
-            <w:u w:val="none"/>
-            <w:rtl w:val="0"/>
-          </w:rPr>
-          <w:t xml:space="preserve">. 2013;20:2787–95.</w:t>
-        </w:r>
-      </w:hyperlink>
-      <w:r>
-        <w:rPr>
-          <w:rtl w:val="0"/>
-        </w:rPr>
-      </w:r>
-    </w:p>
-    <w:p>
-      <w:pPr>
-        <w:keepNext w:val="0"/>
-        <w:keepLines w:val="0"/>
-        <w:pageBreakBefore w:val="0"/>
-        <w:widowControl w:val="0"/>
-        <w:pBdr>
-          <w:top w:space="0" w:sz="0" w:val="nil"/>
-          <w:left w:space="0" w:sz="0" w:val="nil"/>
-          <w:bottom w:space="0" w:sz="0" w:val="nil"/>
-          <w:right w:space="0" w:sz="0" w:val="nil"/>
-          <w:between w:space="0" w:sz="0" w:val="nil"/>
-        </w:pBdr>
-        <w:shd w:fill="auto" w:val="clear"/>
-        <w:spacing w:after="220" w:before="0" w:line="240" w:lineRule="auto"/>
-        <w:ind w:left="440" w:right="0" w:hanging="440"/>
-        <w:jc w:val="left"/>
-        <w:rPr>
-          <w:b w:val="0"/>
-          <w:i w:val="0"/>
-          <w:color w:val="000000"/>
-          <w:sz w:val="22"/>
-          <w:szCs w:val="22"/>
-        </w:rPr>
-      </w:pPr>
-      <w:r>
-        <w:rPr>
-          <w:b w:val="0"/>
-          <w:i w:val="0"/>
-          <w:color w:val="000000"/>
-          <w:sz w:val="22"/>
-          <w:szCs w:val="22"/>
-          <w:rtl w:val="0"/>
-        </w:rPr>
-        <w:t xml:space="preserve">37 </w:t>
-        <w:tab/>
-      </w:r>
-      <w:hyperlink r:id="rId188">
+      <w:hyperlink r:id="rId182">
         <w:r>
           <w:rPr>
             <w:b w:val="0"/>
@@ -19716,7 +19586,7 @@
           <w:t xml:space="preserve">Dickersin K, Mayo-Wilson E. Standards for design and measurement would make clinical research reproducible and usable. </w:t>
         </w:r>
       </w:hyperlink>
-      <w:hyperlink r:id="rId189">
+      <w:hyperlink r:id="rId183">
         <w:r>
           <w:rPr>
             <w:b w:val="0"/>
@@ -19730,7 +19600,7 @@
           <w:t xml:space="preserve">Proc Natl Acad Sci U S A</w:t>
         </w:r>
       </w:hyperlink>
-      <w:hyperlink r:id="rId190">
+      <w:hyperlink r:id="rId184">
         <w:r>
           <w:rPr>
             <w:b w:val="0"/>
@@ -19947,7 +19817,7 @@
                     <pic:cNvPicPr preferRelativeResize="0"/>
                   </pic:nvPicPr>
                   <pic:blipFill>
-                    <a:blip r:embed="rId191"/>
+                    <a:blip r:embed="rId185"/>
                     <a:srcRect b="0" l="0" r="0" t="0"/>
                     <a:stretch>
                       <a:fillRect/>
@@ -20062,7 +19932,7 @@
                     <pic:cNvPicPr preferRelativeResize="0"/>
                   </pic:nvPicPr>
                   <pic:blipFill>
-                    <a:blip r:embed="rId192"/>
+                    <a:blip r:embed="rId186"/>
                     <a:srcRect b="0" l="0" r="0" t="0"/>
                     <a:stretch>
                       <a:fillRect/>
@@ -20138,16 +20008,16 @@
           <wp:inline distB="114300" distT="114300" distL="114300" distR="114300">
             <wp:extent cx="6057900" cy="2527300"/>
             <wp:effectExtent b="0" l="0" r="0" t="0"/>
-            <wp:docPr id="1" name="image2.png"/>
+            <wp:docPr id="1" name="image4.png"/>
             <a:graphic>
               <a:graphicData uri="http://schemas.openxmlformats.org/drawingml/2006/picture">
                 <pic:pic>
                   <pic:nvPicPr>
-                    <pic:cNvPr id="0" name="image2.png"/>
+                    <pic:cNvPr id="0" name="image4.png"/>
                     <pic:cNvPicPr preferRelativeResize="0"/>
                   </pic:nvPicPr>
                   <pic:blipFill>
-                    <a:blip r:embed="rId193"/>
+                    <a:blip r:embed="rId187"/>
                     <a:srcRect b="0" l="0" r="0" t="0"/>
                     <a:stretch>
                       <a:fillRect/>
@@ -20551,16 +20421,16 @@
           <wp:inline distB="114300" distT="114300" distL="114300" distR="114300">
             <wp:extent cx="4805363" cy="7011383"/>
             <wp:effectExtent b="0" l="0" r="0" t="0"/>
-            <wp:docPr id="3" name="image4.png"/>
+            <wp:docPr id="3" name="image2.png"/>
             <a:graphic>
               <a:graphicData uri="http://schemas.openxmlformats.org/drawingml/2006/picture">
                 <pic:pic>
                   <pic:nvPicPr>
-                    <pic:cNvPr id="0" name="image4.png"/>
+                    <pic:cNvPr id="0" name="image2.png"/>
                     <pic:cNvPicPr preferRelativeResize="0"/>
                   </pic:nvPicPr>
                   <pic:blipFill>
-                    <a:blip r:embed="rId194"/>
+                    <a:blip r:embed="rId188"/>
                     <a:srcRect b="0" l="0" r="0" t="0"/>
                     <a:stretch>
                       <a:fillRect/>
@@ -24964,7 +24834,7 @@
       </w:r>
     </w:p>
     <w:sectPr>
-      <w:headerReference r:id="rId195" w:type="default"/>
+      <w:headerReference r:id="rId189" w:type="default"/>
       <w:pgSz w:h="15840" w:w="12240" w:orient="portrait"/>
       <w:pgMar w:bottom="1440" w:top="1440" w:left="1260" w:right="1440" w:header="720" w:footer="720"/>
       <w:pgNumType w:start="1"/>

</xml_diff>

<commit_message>
manuscript table numbers require updates'
</commit_message>
<xml_diff>
--- a/Paper/Clinical_Trails_Tumor_Name_Stardaization_using Embedding_Analysis.docx
+++ b/Paper/Clinical_Trails_Tumor_Name_Stardaization_using Embedding_Analysis.docx
@@ -880,16 +880,6 @@
         <w:rPr>
           <w:b w:val="1"/>
         </w:rPr>
-      </w:pPr>
-      <w:r>
-        <w:rPr>
-          <w:rtl w:val="0"/>
-        </w:rPr>
-      </w:r>
-    </w:p>
-    <w:p>
-      <w:pPr>
-        <w:rPr/>
       </w:pPr>
       <w:r>
         <w:rPr>
@@ -19808,12 +19798,12 @@
           <wp:inline distB="114300" distT="114300" distL="114300" distR="114300">
             <wp:extent cx="5462588" cy="7377929"/>
             <wp:effectExtent b="0" l="0" r="0" t="0"/>
-            <wp:docPr id="4" name="image1.png"/>
+            <wp:docPr id="4" name="image3.png"/>
             <a:graphic>
               <a:graphicData uri="http://schemas.openxmlformats.org/drawingml/2006/picture">
                 <pic:pic>
                   <pic:nvPicPr>
-                    <pic:cNvPr id="0" name="image1.png"/>
+                    <pic:cNvPr id="0" name="image3.png"/>
                     <pic:cNvPicPr preferRelativeResize="0"/>
                   </pic:nvPicPr>
                   <pic:blipFill>
@@ -19923,12 +19913,12 @@
           <wp:inline distB="114300" distT="114300" distL="114300" distR="114300">
             <wp:extent cx="3481388" cy="7948576"/>
             <wp:effectExtent b="0" l="0" r="0" t="0"/>
-            <wp:docPr id="2" name="image3.png"/>
+            <wp:docPr id="2" name="image1.png"/>
             <a:graphic>
               <a:graphicData uri="http://schemas.openxmlformats.org/drawingml/2006/picture">
                 <pic:pic>
                   <pic:nvPicPr>
-                    <pic:cNvPr id="0" name="image3.png"/>
+                    <pic:cNvPr id="0" name="image1.png"/>
                     <pic:cNvPicPr preferRelativeResize="0"/>
                   </pic:nvPicPr>
                   <pic:blipFill>
@@ -20008,12 +19998,12 @@
           <wp:inline distB="114300" distT="114300" distL="114300" distR="114300">
             <wp:extent cx="6057900" cy="2527300"/>
             <wp:effectExtent b="0" l="0" r="0" t="0"/>
-            <wp:docPr id="1" name="image4.png"/>
+            <wp:docPr id="1" name="image2.png"/>
             <a:graphic>
               <a:graphicData uri="http://schemas.openxmlformats.org/drawingml/2006/picture">
                 <pic:pic>
                   <pic:nvPicPr>
-                    <pic:cNvPr id="0" name="image4.png"/>
+                    <pic:cNvPr id="0" name="image2.png"/>
                     <pic:cNvPicPr preferRelativeResize="0"/>
                   </pic:nvPicPr>
                   <pic:blipFill>
@@ -20421,12 +20411,12 @@
           <wp:inline distB="114300" distT="114300" distL="114300" distR="114300">
             <wp:extent cx="4805363" cy="7011383"/>
             <wp:effectExtent b="0" l="0" r="0" t="0"/>
-            <wp:docPr id="3" name="image2.png"/>
+            <wp:docPr id="3" name="image4.png"/>
             <a:graphic>
               <a:graphicData uri="http://schemas.openxmlformats.org/drawingml/2006/picture">
                 <pic:pic>
                   <pic:nvPicPr>
-                    <pic:cNvPr id="0" name="image2.png"/>
+                    <pic:cNvPr id="0" name="image4.png"/>
                     <pic:cNvPicPr preferRelativeResize="0"/>
                   </pic:nvPicPr>
                   <pic:blipFill>

</xml_diff>

<commit_message>
adding changes to manuscript intro
</commit_message>
<xml_diff>
--- a/Paper/Clinical_Trails_Tumor_Name_Stardaization_using Embedding_Analysis.docx
+++ b/Paper/Clinical_Trails_Tumor_Name_Stardaization_using Embedding_Analysis.docx
@@ -1139,7 +1139,7 @@
         <w:rPr>
           <w:rtl w:val="0"/>
         </w:rPr>
-        <w:t xml:space="preserve">. Therefore to understand the therapeutic landscape associated with adult and pediatric tumors it is critical to extract and analyze data from various biomedical databases, especially the NIH’s Clinical Trials Registry (referred to as CT registry in the rest of the manuscript).</w:t>
+        <w:t xml:space="preserve">. Therefore to understand the therapeutic landscape associated with adult and pediatric tumors it is critical to extract and analyze data from various biomedical databases, especially the NIH’s Clinical Trials Registry (referred to as CTR in the rest of the manuscript).</w:t>
       </w:r>
     </w:p>
     <w:p>
@@ -1155,6 +1155,342 @@
     </w:p>
     <w:p>
       <w:pPr>
+        <w:ind w:left="0" w:firstLine="0"/>
+        <w:rPr/>
+      </w:pPr>
+      <w:r>
+        <w:rPr>
+          <w:rtl w:val="0"/>
+        </w:rPr>
+      </w:r>
+    </w:p>
+    <w:p>
+      <w:pPr>
+        <w:ind w:left="0" w:firstLine="0"/>
+        <w:rPr/>
+      </w:pPr>
+      <w:r>
+        <w:rPr>
+          <w:rtl w:val="0"/>
+        </w:rPr>
+      </w:r>
+    </w:p>
+    <w:p>
+      <w:pPr>
+        <w:ind w:left="0" w:firstLine="0"/>
+        <w:rPr/>
+      </w:pPr>
+      <w:r>
+        <w:rPr>
+          <w:rtl w:val="0"/>
+        </w:rPr>
+        <w:t xml:space="preserve">Cancer is a significant global health issue and the second leading cause of death in the United States </w:t>
+      </w:r>
+      <w:hyperlink r:id="rId17">
+        <w:r>
+          <w:rPr>
+            <w:rtl w:val="0"/>
+          </w:rPr>
+          <w:t xml:space="preserve">[1]</w:t>
+        </w:r>
+      </w:hyperlink>
+      <w:r>
+        <w:rPr>
+          <w:rtl w:val="0"/>
+        </w:rPr>
+        <w:t xml:space="preserve">. In 2024, over 2 million new cancer cases and 611,720 deaths are expected in the U.S. alone </w:t>
+      </w:r>
+      <w:hyperlink r:id="rId18">
+        <w:r>
+          <w:rPr>
+            <w:rtl w:val="0"/>
+          </w:rPr>
+          <w:t xml:space="preserve">[2]</w:t>
+        </w:r>
+      </w:hyperlink>
+      <w:r>
+        <w:rPr>
+          <w:rtl w:val="0"/>
+        </w:rPr>
+        <w:t xml:space="preserve">. While pediatric cancer survival rates have improved to 80% over the last five decades </w:t>
+      </w:r>
+      <w:hyperlink r:id="rId19">
+        <w:r>
+          <w:rPr>
+            <w:rtl w:val="0"/>
+          </w:rPr>
+          <w:t xml:space="preserve">[3]</w:t>
+        </w:r>
+      </w:hyperlink>
+      <w:r>
+        <w:rPr>
+          <w:rtl w:val="0"/>
+        </w:rPr>
+        <w:t xml:space="preserve"> </w:t>
+      </w:r>
+      <w:hyperlink r:id="rId20">
+        <w:r>
+          <w:rPr>
+            <w:rtl w:val="0"/>
+          </w:rPr>
+          <w:t xml:space="preserve">[4]</w:t>
+        </w:r>
+      </w:hyperlink>
+      <w:r>
+        <w:rPr>
+          <w:rtl w:val="0"/>
+        </w:rPr>
+        <w:t xml:space="preserve">, which can primarily be attributed to successes in the treatment of common childhood hematological malignancies such as acute lymphoblastic leukemia </w:t>
+      </w:r>
+      <w:hyperlink r:id="rId21">
+        <w:r>
+          <w:rPr>
+            <w:rtl w:val="0"/>
+          </w:rPr>
+          <w:t xml:space="preserve">[5]</w:t>
+        </w:r>
+      </w:hyperlink>
+      <w:r>
+        <w:rPr>
+          <w:rtl w:val="0"/>
+        </w:rPr>
+        <w:t xml:space="preserve">, certain cancers, particularly those of the brain and nervous system </w:t>
+      </w:r>
+      <w:hyperlink r:id="rId22">
+        <w:r>
+          <w:rPr>
+            <w:rtl w:val="0"/>
+          </w:rPr>
+          <w:t xml:space="preserve">[2]</w:t>
+        </w:r>
+      </w:hyperlink>
+      <w:r>
+        <w:rPr>
+          <w:rtl w:val="0"/>
+        </w:rPr>
+        <w:t xml:space="preserve">, remain difficult to treat and unfortunately this success is not uniformly shared </w:t>
+      </w:r>
+      <w:hyperlink r:id="rId23">
+        <w:r>
+          <w:rPr>
+            <w:rtl w:val="0"/>
+          </w:rPr>
+          <w:t xml:space="preserve">[6]</w:t>
+        </w:r>
+      </w:hyperlink>
+      <w:r>
+        <w:rPr>
+          <w:rtl w:val="0"/>
+        </w:rPr>
+        <w:t xml:space="preserve"> </w:t>
+      </w:r>
+      <w:r>
+        <w:rPr>
+          <w:rtl w:val="0"/>
+        </w:rPr>
+        <w:t xml:space="preserve">. Pediatric cancers are rarer than adult cancers and face unique challenges in clinical trials, including limited therapeutic agents, difficulty recruiting diverse populations, and tumor heterogeneity  </w:t>
+      </w:r>
+      <w:hyperlink r:id="rId24">
+        <w:r>
+          <w:rPr>
+            <w:rtl w:val="0"/>
+          </w:rPr>
+          <w:t xml:space="preserve">[7,8]</w:t>
+        </w:r>
+      </w:hyperlink>
+      <w:r>
+        <w:rPr>
+          <w:rtl w:val="0"/>
+        </w:rPr>
+        <w:t xml:space="preserve">. Thus, to understand the therapeutic landscape of adult and pediatric tumors, it is critical to extract and analyze data from various biomedical databases, particularly from the NIH’s Clinical Trials Registry  (ClinicalTrials.gov, CTR) which contains data from over 482,529 research studies across all 50 states in the US and 223 countries </w:t>
+      </w:r>
+      <w:hyperlink r:id="rId25">
+        <w:r>
+          <w:rPr>
+            <w:rtl w:val="0"/>
+          </w:rPr>
+          <w:t xml:space="preserve">[9]</w:t>
+        </w:r>
+      </w:hyperlink>
+      <w:r>
+        <w:rPr>
+          <w:rtl w:val="0"/>
+        </w:rPr>
+        <w:t xml:space="preserve">. However, the data in CTR with respect to tumor names in the conditions file suffers from inconsistencies in the form of </w:t>
+      </w:r>
+    </w:p>
+    <w:p>
+      <w:pPr>
+        <w:ind w:left="0" w:firstLine="0"/>
+        <w:rPr/>
+      </w:pPr>
+      <w:r>
+        <w:rPr>
+          <w:rtl w:val="0"/>
+        </w:rPr>
+      </w:r>
+    </w:p>
+    <w:p>
+      <w:pPr>
+        <w:ind w:left="0" w:firstLine="0"/>
+        <w:rPr/>
+      </w:pPr>
+      <w:r>
+        <w:rPr>
+          <w:rtl w:val="0"/>
+        </w:rPr>
+      </w:r>
+    </w:p>
+    <w:p>
+      <w:pPr>
+        <w:ind w:left="0" w:firstLine="0"/>
+        <w:rPr/>
+      </w:pPr>
+      <w:r>
+        <w:rPr>
+          <w:rtl w:val="0"/>
+        </w:rPr>
+      </w:r>
+    </w:p>
+    <w:p>
+      <w:pPr>
+        <w:ind w:left="0" w:firstLine="0"/>
+        <w:rPr/>
+      </w:pPr>
+      <w:r>
+        <w:rPr>
+          <w:rtl w:val="0"/>
+        </w:rPr>
+      </w:r>
+    </w:p>
+    <w:p>
+      <w:pPr>
+        <w:ind w:left="0" w:firstLine="0"/>
+        <w:rPr/>
+      </w:pPr>
+      <w:r>
+        <w:rPr>
+          <w:rtl w:val="0"/>
+        </w:rPr>
+        <w:t xml:space="preserve">Accurately classifying tumors in both adult and pediatric cancers is essential for understanding the therapeutic landscape. Integration of clinical trial data from the National Institutes of Health’s Clinical Trials Registry (ClinicalTrials.gov, CTR) with standardized nomenclature from the World Health Organization (WHO) Classification of Tumors and National Cancer Institute (NCIt) databases is crucial for this purpose.</w:t>
+      </w:r>
+    </w:p>
+    <w:p>
+      <w:pPr>
+        <w:ind w:left="0" w:firstLine="0"/>
+        <w:rPr/>
+      </w:pPr>
+      <w:r>
+        <w:rPr>
+          <w:rtl w:val="0"/>
+        </w:rPr>
+      </w:r>
+    </w:p>
+    <w:p>
+      <w:pPr>
+        <w:ind w:left="0" w:firstLine="0"/>
+        <w:rPr/>
+      </w:pPr>
+      <w:r>
+        <w:rPr>
+          <w:rtl w:val="0"/>
+        </w:rPr>
+        <w:t xml:space="preserve"> However, inconsistent tumor names and variations in reporting across clinical trial data sources create barriers to data integration.</w:t>
+      </w:r>
+    </w:p>
+    <w:p>
+      <w:pPr>
+        <w:ind w:left="0" w:firstLine="0"/>
+        <w:rPr/>
+      </w:pPr>
+      <w:r>
+        <w:rPr>
+          <w:rtl w:val="0"/>
+        </w:rPr>
+        <w:t xml:space="preserve">To address these inconsistencies, we applied OpenAI’s embedding methods to develop a computational pipeline that standardizes tumor names in the CTR’s “conditions” file. This pipeline maps tumor names to their standardized counterparts in the WHO and NCIt databases. Standardizing these names enables integration with other biomedical databases, such as Open Targets and Illuminating the Druggable Genome, facilitating a more comprehensive understanding of tumor biology, targets, and drugs.</w:t>
+      </w:r>
+    </w:p>
+    <w:p>
+      <w:pPr>
+        <w:ind w:left="0" w:firstLine="0"/>
+        <w:rPr/>
+      </w:pPr>
+      <w:r>
+        <w:rPr>
+          <w:rtl w:val="0"/>
+        </w:rPr>
+        <w:t xml:space="preserve">The CTR, established under the Food and Drug Administration Modernization Act of 1997 [9], has accumulated over 482,529 research studies across 223 countries. Although the CTR mandates standardized terminology like Medical Subject Headings (MeSH) [10], these terms often fail to capture the specific details of many tumor types. Furthermore, records frequently contain errors or inconsistencies in nomenclature that hinder accurate classification.</w:t>
+      </w:r>
+    </w:p>
+    <w:p>
+      <w:pPr>
+        <w:ind w:left="0" w:firstLine="0"/>
+        <w:rPr/>
+      </w:pPr>
+      <w:r>
+        <w:rPr>
+          <w:rtl w:val="0"/>
+        </w:rPr>
+        <w:t xml:space="preserve">This study addresses these issues by mapping non-standardized tumor names in the CTR to standardized names using OpenAI’s embedding methods. This automated approach improves the accuracy of tumor classification, enhancing the reliability of clinical trial data for research and therapeutic development.</w:t>
+      </w:r>
+    </w:p>
+    <w:p>
+      <w:pPr>
+        <w:ind w:left="0" w:firstLine="0"/>
+        <w:rPr/>
+      </w:pPr>
+      <w:r>
+        <w:rPr>
+          <w:rtl w:val="0"/>
+        </w:rPr>
+      </w:r>
+    </w:p>
+    <w:p>
+      <w:pPr>
+        <w:ind w:left="0" w:firstLine="0"/>
+        <w:rPr/>
+      </w:pPr>
+      <w:r>
+        <w:rPr>
+          <w:rtl w:val="0"/>
+        </w:rPr>
+      </w:r>
+    </w:p>
+    <w:p>
+      <w:pPr>
+        <w:ind w:left="0" w:firstLine="0"/>
+        <w:rPr/>
+      </w:pPr>
+      <w:r>
+        <w:rPr>
+          <w:rtl w:val="0"/>
+        </w:rPr>
+      </w:r>
+    </w:p>
+    <w:p>
+      <w:pPr>
+        <w:ind w:left="0" w:firstLine="0"/>
+        <w:rPr/>
+      </w:pPr>
+      <w:r>
+        <w:rPr>
+          <w:rtl w:val="0"/>
+        </w:rPr>
+      </w:r>
+    </w:p>
+    <w:p>
+      <w:pPr>
+        <w:ind w:left="0" w:firstLine="0"/>
+        <w:rPr/>
+      </w:pPr>
+      <w:r>
+        <w:rPr>
+          <w:rtl w:val="0"/>
+        </w:rPr>
+      </w:r>
+    </w:p>
+    <w:p>
+      <w:pPr>
         <w:jc w:val="both"/>
         <w:rPr/>
       </w:pPr>
@@ -1164,7 +1500,7 @@
         </w:rPr>
         <w:t xml:space="preserve">The Food and Drug Administration Modernization Act of 1997 (FDAMA) mandated the National Institutes of Health (NIH) to create a publicly available resource to disseminate information on the effectiveness of drugs in federally or privately funded clinical trials  </w:t>
       </w:r>
-      <w:hyperlink r:id="rId17">
+      <w:hyperlink r:id="rId26">
         <w:r>
           <w:rPr>
             <w:b w:val="0"/>
@@ -1179,9 +1515,9 @@
         <w:rPr>
           <w:rtl w:val="0"/>
         </w:rPr>
-        <w:t xml:space="preserve">. This eventually led to the creation of the CT registry (ClinicalTrials.gov), which was publicly launched on February 29, 2000. Since then, the CT registry has amassed over 482,529 research studies across all 50 states in the US and 223 countries </w:t>
-      </w:r>
-      <w:hyperlink r:id="rId18">
+        <w:t xml:space="preserve">. This eventually led to the creation of the CTR (ClinicalTrials.gov), which was publicly launched on February 29, 2000. Since then, the CTR has amassed over 482,529 research studies across all 50 states in the US and 223 countries </w:t>
+      </w:r>
+      <w:hyperlink r:id="rId27">
         <w:r>
           <w:rPr>
             <w:b w:val="0"/>
@@ -1196,21 +1532,9 @@
         <w:rPr>
           <w:rtl w:val="0"/>
         </w:rPr>
-        <w:t xml:space="preserve">. Each record within the CT</w:t>
-      </w:r>
-      <w:r>
-        <w:rPr>
-          <w:rtl w:val="0"/>
-        </w:rPr>
-        <w:t xml:space="preserve"> registry</w:t>
-      </w:r>
-      <w:r>
-        <w:rPr>
-          <w:rtl w:val="0"/>
-        </w:rPr>
-        <w:t xml:space="preserve"> is self-reported by the trial sponsor through the web-based data entry platform known as the Protocol Registration and Results System (PRS) </w:t>
-      </w:r>
-      <w:hyperlink r:id="rId19">
+        <w:t xml:space="preserve">. Each record within the CTR is self-reported by the trial sponsor through the web-based data entry platform known as the Protocol Registration and Results System (PRS) </w:t>
+      </w:r>
+      <w:hyperlink r:id="rId28">
         <w:r>
           <w:rPr>
             <w:b w:val="0"/>
@@ -1225,9 +1549,9 @@
         <w:rPr>
           <w:rtl w:val="0"/>
         </w:rPr>
-        <w:t xml:space="preserve">. The CT requires sponsors to enter basic details regarding the trial, such as purpose, design, patient eligibility criteria, and other critical information about the study </w:t>
-      </w:r>
-      <w:hyperlink r:id="rId20">
+        <w:t xml:space="preserve">. The CTR requires sponsors to enter basic details regarding the trial, such as purpose, design, patient eligibility criteria, and other critical information about the study </w:t>
+      </w:r>
+      <w:hyperlink r:id="rId29">
         <w:r>
           <w:rPr>
             <w:b w:val="0"/>
@@ -1242,7 +1566,76 @@
         <w:rPr>
           <w:rtl w:val="0"/>
         </w:rPr>
-        <w:t xml:space="preserve">. The CT registry requires by law that data be entered in a tabular format and that an expert with knowledge of study design and data analysis be involved in the submission process to ensure that results are appropriately summarized and the data submission is consistent with the review criteria of the CT registry. Following the submission of a record, the record is reviewed internally by the CT registry staff before it is published publicly on ClinicalTrials.gov. </w:t>
+        <w:t xml:space="preserve">. The CTR requires by law that data be entered in a tabular format and that an expert with knowledge of study design and data analysis be involved in the submission process to ensure that results are appropriately summarized and the data submission is consistent with the review criteria of the CTR. Following the submission of a record, the record is reviewed internally by the CTR staff before it is published publicly on ClinicalTrials.gov. </w:t>
+      </w:r>
+    </w:p>
+    <w:p>
+      <w:pPr>
+        <w:jc w:val="both"/>
+        <w:rPr/>
+      </w:pPr>
+      <w:r>
+        <w:rPr>
+          <w:rtl w:val="0"/>
+        </w:rPr>
+      </w:r>
+    </w:p>
+    <w:p>
+      <w:pPr>
+        <w:jc w:val="both"/>
+        <w:rPr>
+          <w:highlight w:val="yellow"/>
+        </w:rPr>
+      </w:pPr>
+      <w:r>
+        <w:rPr>
+          <w:highlight w:val="yellow"/>
+          <w:rtl w:val="0"/>
+        </w:rPr>
+        <w:t xml:space="preserve">Users can download CTR data directly from the CTR website (link). The process requires that the user perform a faceted search and the resulting results are delivered as a suite of files through the web interface. The files include &lt;file types&gt; and a ‘conditions’ file which includes details on the conditions studied in each trial.</w:t>
+      </w:r>
+    </w:p>
+    <w:p>
+      <w:pPr>
+        <w:jc w:val="both"/>
+        <w:rPr>
+          <w:highlight w:val="yellow"/>
+        </w:rPr>
+      </w:pPr>
+      <w:r>
+        <w:rPr>
+          <w:rtl w:val="0"/>
+        </w:rPr>
+      </w:r>
+    </w:p>
+    <w:p>
+      <w:pPr>
+        <w:rPr>
+          <w:highlight w:val="yellow"/>
+        </w:rPr>
+      </w:pPr>
+      <w:r>
+        <w:rPr>
+          <w:rtl w:val="0"/>
+        </w:rPr>
+        <w:t xml:space="preserve">Thus by standardizing tumor names in the CTR, i.e. by mapping each tumor name in the CTR to their equivalent standardized names in the World Health Organization (WHO)  Classification of Tumors or the </w:t>
+      </w:r>
+      <w:r>
+        <w:rPr>
+          <w:rtl w:val="0"/>
+        </w:rPr>
+        <w:t xml:space="preserve">National Cancer Institute terms (NCIt)</w:t>
+      </w:r>
+      <w:r>
+        <w:rPr>
+          <w:rtl w:val="0"/>
+        </w:rPr>
+        <w:t xml:space="preserve"> will allow us to integrate tumor data from the CTR with other biomedical databases such as Open Targets or Illuminating the Druggable Genome will allow us to deeply understand the landscape of tumors, targets, and drugs.</w:t>
+      </w:r>
+      <w:r>
+        <w:rPr>
+          <w:rtl w:val="0"/>
+        </w:rPr>
       </w:r>
     </w:p>
     <w:p>
@@ -1264,23 +1657,12 @@
         <w:rPr>
           <w:rtl w:val="0"/>
         </w:rPr>
-        <w:t xml:space="preserve">Even with the established protocols and guidelines in the submission process, the CT registry data may contain various inconsistencies in the form of extraneous information, typographical errors, missing values, etc. Such discrepancies must be addressed or filtered out before the data can be used for further downstream analysis. In this study, we developed a computational pipeline to standardize the tumor names contained in the "conditions" data file (conditions.txt) in the CT registry. The “conditions” data includes the names of the diseases or conditions that are the subject of the trial. Thus by standardizing tumor names in the CT registry, i.e. by mapping each tumor name in the CT registry to their equivalent standardized names in the World Health Organization (WHO)  Classification of Tumors or the </w:t>
-      </w:r>
-      <w:r>
-        <w:rPr>
-          <w:rtl w:val="0"/>
-        </w:rPr>
-        <w:t xml:space="preserve">National Cancer Institute terms (NCIt)</w:t>
-      </w:r>
-      <w:r>
-        <w:rPr>
-          <w:rtl w:val="0"/>
-        </w:rPr>
-        <w:t xml:space="preserve"> will allow us to integrate tumor data from the CT registry with other biomedical databases such as Open Targets or Illuminating the Druggable Genome will allow us to deeply understand the landscape of tumors, targets, and drugs. </w:t>
-      </w:r>
-    </w:p>
-    <w:p>
-      <w:pPr>
+        <w:t xml:space="preserve">Even with the established protocols and guidelines in the submission process, the CTR data may contain various inconsistencies in the form of extraneous information, typographical errors, missing values, non-standard nomenclature,  etc. Such discrepancies must be addressed or filtered out before the data can be used for further downstream analysis. In this study, we developed a computational pipeline to standardize the tumor names contained in the output CTR "conditions" data file. The “conditions” data is a tab-delimited table that includes the names of the diseases or conditions that are the subject of the trial. </w:t>
+      </w:r>
+    </w:p>
+    <w:p>
+      <w:pPr>
+        <w:ind w:left="0" w:firstLine="0"/>
         <w:rPr/>
       </w:pPr>
       <w:r>
@@ -1291,13 +1673,13 @@
     </w:p>
     <w:p>
       <w:pPr>
+        <w:ind w:left="0" w:firstLine="0"/>
         <w:rPr/>
       </w:pPr>
       <w:r>
         <w:rPr>
           <w:rtl w:val="0"/>
         </w:rPr>
-        <w:t xml:space="preserve">It must be noted that the CT registry recommends adding relevant Medical Subject Headings (MeSH) terms or terms from another controlled vocabulary, such as the Systematized Nomenclature of Medicine—Clinical Terms (SNOMED CT), that have been mapped to MeSH within the Unified Medical Language System (UMLS) metathesaurus for each of the conditions. While this recommendation adds a level of standardization to the disease/condition names present in the CT registry, the MeSH terms by themselves often fall short of describing the disease or condition accurately. Furthermore, for a given disease/condition there may be multiple associated MeSH terms, thereby leaving it to the user of the data to establish the most appropriate MeSH term for that disease/condition. Additionally, for certain records in the CT registry, there might be no associated MeSH terms provided for a disease/condition name, therefore solely using the MeSH terms for analyzing the diseases or conditions that are the subject of a clinical trial record is not reliable. In Supplementary Table S1, we provide examples of clinical trial records with their disease/condition names and associated mesh terms to illustrate the incompatibilities between condition names and MeSH terms. </w:t>
       </w:r>
     </w:p>
     <w:p>
@@ -1318,9 +1700,90 @@
         <w:rPr>
           <w:rtl w:val="0"/>
         </w:rPr>
-        <w:t xml:space="preserve">For example, in Supplementary Table S1, the condition “triple negative breast cancer” is associated with two clinical trial studies with the identifiers (NCT IDs) NCT05082610 and NCT04254107. Each of these studies lists the various MeSH terms associated with “triple negative breast cancer” with the most appropriate MeSH term being “triple negative breast neoplasms”. However, there are other associated MeSH terms for each of these studies which are not appropriate: for study NCT05082610 there are MeSH terms such as “carcinoma, non-small-cell lung” and “respiratory tract diseases” while  study NCT04254107 has  associated MeSH terms such as “lymphoma” and “stomach neoplasms”, which do not describe the condition of “triple negative breast cancer”. Furthermore, the MeSH terms are not identical between studies where the condition names are the same, which adds to the inconsistencies between records with same condition names. For instance, NCT04254107 contains various MeSH terms associated with lymphomas such as “lymphoma, b-cell”, “large b-cell”, “lymphoma, large b-cell, diffuse”, “lymphoma, t-cell, peripheral”, etc., but these terms are not contained in the list of MeSH terms for NCT05082610. We can also see in study NCT04294784, for the condition “gastroesophageal cancer”, there are no MeSH terms, but for the same condition with a different NCT ID (NCT02669914), there are multiple associated MeSH terms. Due to these inconsistencies and the lack of identifiers to determine the most accurate MeSH term for a given condition, we conclude that the MeSH terms–even though they are internally standardized– are not suitable to accurately describe the conditions they encode. Therefore it is evident that the MeSH terms cannot be used to replace the terms enlisted in the conditions file, as the MeSH terms fail to accurately capture the specific information being conveyed by the conditions. Even though the condition names contained syntactic and semantic inconsistencies, we decided to use these terms from the conditions file to extract tumor names and map them to their standardized nomenclature in the WHO Classification of Tumors system (referred to as the “WHO database” in the rest of the paper) (</w:t>
-      </w:r>
-      <w:hyperlink r:id="rId21">
+        <w:t xml:space="preserve">It must be noted that the CTR recommends adding relevant Medical Subject Headings (MeSH) terms or terms from another controlled vocabulary, such as the Systematized Nomenclature of Medicine—Clinical Terms (SNOMED CT), that have been mapped to MeSH within the Unified Medical Language System (UMLS) metathesaurus for each of the conditions. While this recommendation adds a level of standardization to the disease/condition names present in the CTR, the MeSH terms by themselves often fall short of describing the disease or condition accurately. Furthermore, for a given disease/condition there may be multiple associated MeSH terms, thereby leaving it to the user of the data to establish the most appropriate MeSH term for that disease/condition. Additionally, for certain records in the CTR, there might be no associated MeSH terms provided for a disease/condition name, therefore solely using the MeSH terms for analyzing the diseases or conditions that are the subject of a clinical trial record is not reliable.  Therefore it is evident that the MeSH terms cannot be used to replace the terms enlisted in the conditions file, as the MeSH terms fail to accurately capture the specific information being conveyed by the conditions.   In Supplementary Table S1, we provide examples of clinical trial records with their disease/condition names and associated mesh terms to illustrate the incompatibilities between condition names and MeSH terms. </w:t>
+      </w:r>
+    </w:p>
+    <w:p>
+      <w:pPr>
+        <w:rPr>
+          <w:highlight w:val="yellow"/>
+        </w:rPr>
+      </w:pPr>
+      <w:commentRangeStart w:id="0"/>
+      <w:r>
+        <w:rPr>
+          <w:rtl w:val="0"/>
+        </w:rPr>
+      </w:r>
+    </w:p>
+    <w:p>
+      <w:pPr>
+        <w:rPr/>
+      </w:pPr>
+      <w:r>
+        <w:rPr>
+          <w:highlight w:val="yellow"/>
+          <w:rtl w:val="0"/>
+        </w:rPr>
+        <w:t xml:space="preserve">For example, in Supplementary Table S1, the condition “triple negative breast cancer” is associated with two clinical trial studies with the identifiers (NCT IDs) NCT05082610 and NCT04254107. Each of these studies lists the various MeSH terms associated with “triple negative breast cancer” with the most appropriate MeSH term being “triple negative breast neoplasms”. However, there are other associated MeSH terms for each of these studies which are not appropriate: for study NCT05082610 there are MeSH terms such as “carcinoma, non-small-cell lung” and “respiratory tract diseases” while  study NCT04254107 has  associated MeSH terms such as “lymphoma” and “stomach neoplasms”, which do not describe the condition of “triple negative breast cancer”. </w:t>
+      </w:r>
+      <w:r>
+        <w:rPr>
+          <w:rtl w:val="0"/>
+        </w:rPr>
+        <w:t xml:space="preserve">Furthermore, the MeSH terms are not identical between studies where the condition names are the same, which adds to the inconsistencies between records with same condition names. For instance, NCT04254107 contains various MeSH terms associated with lymphomas such as “lymphoma, b-cell”, “large b-cell”, “lymphoma, large b-cell, diffuse”, “lymphoma, t-cell, peripheral”, etc., but these terms are not contained in the list of MeSH terms for NCT05082610. We can also see in study NCT04294784, for the condition “gastroesophageal cancer”, there are no MeSH terms, but for the same condition with a different NCT ID (NCT02669914), there are multiple associated MeSH terms. </w:t>
+      </w:r>
+      <w:commentRangeEnd w:id="0"/>
+      <w:r>
+        <w:commentReference w:id="0"/>
+      </w:r>
+      <w:r>
+        <w:rPr>
+          <w:rtl w:val="0"/>
+        </w:rPr>
+      </w:r>
+    </w:p>
+    <w:p>
+      <w:pPr>
+        <w:rPr/>
+      </w:pPr>
+      <w:r>
+        <w:rPr>
+          <w:rtl w:val="0"/>
+        </w:rPr>
+      </w:r>
+    </w:p>
+    <w:p>
+      <w:pPr>
+        <w:rPr/>
+      </w:pPr>
+      <w:r>
+        <w:rPr>
+          <w:rtl w:val="0"/>
+        </w:rPr>
+      </w:r>
+    </w:p>
+    <w:p>
+      <w:pPr>
+        <w:rPr/>
+      </w:pPr>
+      <w:r>
+        <w:rPr>
+          <w:rtl w:val="0"/>
+        </w:rPr>
+      </w:r>
+    </w:p>
+    <w:p>
+      <w:pPr>
+        <w:rPr/>
+      </w:pPr>
+      <w:r>
+        <w:rPr>
+          <w:rtl w:val="0"/>
+        </w:rPr>
+        <w:t xml:space="preserve">We conclude from our analysis that the MeSH terms–even though they are internally standardized– are not suitable to be used to identify the exact term and condition name for the conditions they encode. Therefore, even though we observed that the condition names from the CTR contained syntactic and semantic inconsistencies, we decided to use the terms from the conditions file to extract tumor names and map them to their standardized nomenclature in the WHO Classification of Tumors system (referred to as the “WHO database” in the rest of the paper) (</w:t>
+      </w:r>
+      <w:hyperlink r:id="rId30">
         <w:r>
           <w:rPr>
             <w:color w:val="1155cc"/>
@@ -1336,7 +1799,7 @@
         </w:rPr>
         <w:t xml:space="preserve">) or National Cancer Institute Thesaurus (“NCIt database”) (</w:t>
       </w:r>
-      <w:hyperlink r:id="rId22">
+      <w:hyperlink r:id="rId31">
         <w:r>
           <w:rPr>
             <w:color w:val="1155cc"/>
@@ -1429,9 +1892,9 @@
         <w:rPr>
           <w:rtl w:val="0"/>
         </w:rPr>
-        <w:t xml:space="preserve">The data used in this paper is obtained from the CT registry (</w:t>
-      </w:r>
-      <w:hyperlink r:id="rId23">
+        <w:t xml:space="preserve">The data used in this paper is obtained from the CTR (</w:t>
+      </w:r>
+      <w:hyperlink r:id="rId32">
         <w:r>
           <w:rPr>
             <w:color w:val="1155cc"/>
@@ -1447,7 +1910,7 @@
         </w:rPr>
         <w:t xml:space="preserve">) </w:t>
       </w:r>
-      <w:hyperlink r:id="rId24">
+      <w:hyperlink r:id="rId33">
         <w:r>
           <w:rPr>
             <w:b w:val="0"/>
@@ -1464,7 +1927,7 @@
         </w:rPr>
         <w:t xml:space="preserve">. The data can be publicly accessed via the Clinical Trials API or from the Aggregate Analysis of ClinicalTrials.gov-Clinical Trials Transformative Initiative (AACT-CTTI) website (</w:t>
       </w:r>
-      <w:hyperlink r:id="rId25">
+      <w:hyperlink r:id="rId34">
         <w:r>
           <w:rPr>
             <w:color w:val="1155cc"/>
@@ -1533,7 +1996,7 @@
         <w:rPr>
           <w:rtl w:val="0"/>
         </w:rPr>
-        <w:t xml:space="preserve">The CT registry contains information about various aspects of the study, such as outcomes, interventions used, conditions (diseases) studied, design of experiments, sponsors of the studies, etc. This information is presented to the public in individual text files. Each text file contains the National Clinical Trial Identification Number (NCTID), which serves as the unique identifier (foreign key) for that study. The NCTID allows one to reference a particular clinical trial and aggregate various information associated with it, which is stored in various text files in the database. In this study, we select the conditions ("conditions.txt" or conditions file) and interventions ("intervention.txt" or interventions file) files, which contain information regarding diseases and drugs used in each of the clinical trial studies, respectively.  The conditions file contains 801,197 records and is annotated with the following fields: "</w:t>
+        <w:t xml:space="preserve">The CTR contains information about various aspects of the study, such as outcomes, interventions used, conditions (diseases) studied, design of experiments, sponsors of the studies, etc. This information is presented to the public in individual text files. Each text file contains the National Clinical Trial Identification Number (NCTID), which serves as the unique identifier (foreign key) for that study. The NCTID allows one to reference a particular clinical trial and aggregate various information associated with it, which is stored in various text files in the database. In this study, we select the conditions ("conditions.txt" or conditions file) and interventions ("intervention.txt" or interventions file) files, which contain information regarding diseases and drugs used in each of the clinical trial studies, respectively.  The conditions file contains 801,197 records and is annotated with the following fields: "</w:t>
       </w:r>
       <w:r>
         <w:rPr>
@@ -1929,7 +2392,7 @@
           <w:b w:val="1"/>
           <w:rtl w:val="0"/>
         </w:rPr>
-        <w:t xml:space="preserve">CT registry</w:t>
+        <w:t xml:space="preserve">CTR</w:t>
       </w:r>
       <w:r>
         <w:rPr>
@@ -3521,7 +3984,7 @@
           <w:color w:val="0e101a"/>
           <w:rtl w:val="0"/>
         </w:rPr>
-        <w:t xml:space="preserve"> for the tumors from the CT registry as these intervention types provide the most insight for researchers studying the therapeutic and drug-target landscape of a given tumor. After filtering based on the specified intervention types, we obtained 50,410 unique diseases for tumor </w:t>
+        <w:t xml:space="preserve"> for the tumors from the CTR as these intervention types provide the most insight for researchers studying the therapeutic and drug-target landscape of a given tumor. After filtering based on the specified intervention types, we obtained 50,410 unique diseases for tumor </w:t>
       </w:r>
       <w:r>
         <w:rPr>
@@ -3648,7 +4111,7 @@
         <w:rPr>
           <w:rtl w:val="0"/>
         </w:rPr>
-        <w:t xml:space="preserve">The second protocol in Phase 2 matched each of the diseases in the CT registry to the tumor names listed in the 5th edition (latest) of the </w:t>
+        <w:t xml:space="preserve">The second protocol in Phase 2 matched each of the diseases in the CTR to the tumor names listed in the 5th edition (latest) of the </w:t>
       </w:r>
       <w:r>
         <w:rPr>
@@ -3669,7 +4132,7 @@
         </w:rPr>
         <w:t xml:space="preserve"> a fuzzy string match algorithm. If a disease from clinical trials exactly matched a term in the WHO database, it was flagged as tumor. If the disease did not match to any tumor within the WHO database, we performed a fuzzy (approximate) match with the disease name with each term in the WHO database. This was done by computing the generalized Levenshtein edit distance of the clinical trials disease to each WHO database term. The fuzzy matching using generalized Levenshtein edit distance was implemented using the agrepl function in R </w:t>
       </w:r>
-      <w:hyperlink r:id="rId26">
+      <w:hyperlink r:id="rId35">
         <w:r>
           <w:rPr>
             <w:b w:val="0"/>
@@ -3802,7 +4265,7 @@
         <w:rPr>
           <w:rtl w:val="0"/>
         </w:rPr>
-        <w:t xml:space="preserve">A cursory analysis of the tumor names data revealed various sources of discrepancy such as typographical errors,  extraneous information, missing values, drug names entered instead of disease names, multiple tumor names etc. Furthermore, we also noticed many tumor names in the disease file did not follow standardized tumor names from the WHO or the NCIT databases. With the tumor names not being standardized, it becomes challenging to relate the tumors in the CT registry to tumors in other biomedical databases, such as Illuminating the Druggable Genome (IDG) or Open Targets (OT). Some of these discrepancies also prevented us from annotating these tumor names as pediatric or adult cancers, and consequently 144 clinical trials tumors were annotated as “DA” (Do not Annotate) in the field designating them as pediatric tumor (“PedCanTumor) in the supplementary file S3. Table 2 outlines some of these common discrepancies associated with tumor names. </w:t>
+        <w:t xml:space="preserve">A cursory analysis of the tumor names data revealed various sources of discrepancy such as typographical errors,  extraneous information, missing values, drug names entered instead of disease names, multiple tumor names etc. Furthermore, we also noticed many tumor names in the disease file did not follow standardized tumor names from the WHO or the NCIT databases. With the tumor names not being standardized, it becomes challenging to relate the tumors in the CTR to tumors in other biomedical databases, such as Illuminating the Druggable Genome (IDG) or Open Targets (OT). Some of these discrepancies also prevented us from annotating these tumor names as pediatric or adult cancers, and consequently 144 clinical trials tumors were annotated as “DA” (Do not Annotate) in the field designating them as pediatric tumor (“PedCanTumor) in the supplementary file S3. Table 2 outlines some of these common discrepancies associated with tumor names. </w:t>
       </w:r>
     </w:p>
     <w:p>
@@ -3823,12 +4286,22 @@
           <w:b w:val="1"/>
         </w:rPr>
       </w:pPr>
+      <w:commentRangeStart w:id="1"/>
       <w:r>
         <w:rPr>
           <w:b w:val="1"/>
           <w:rtl w:val="0"/>
         </w:rPr>
         <w:t xml:space="preserve">Table 2: Discrepancies associated with Conditions Data</w:t>
+      </w:r>
+      <w:commentRangeEnd w:id="1"/>
+      <w:r>
+        <w:commentReference w:id="1"/>
+      </w:r>
+      <w:r>
+        <w:rPr>
+          <w:rtl w:val="0"/>
+        </w:rPr>
       </w:r>
     </w:p>
     <w:p>
@@ -6761,7 +7234,7 @@
         <w:rPr>
           <w:rtl w:val="0"/>
         </w:rPr>
-        <w:t xml:space="preserve">Due to various sources of discrepancies in the tumor names in the CT registry, there is a need to standardize them. Once the clinical trials tumor names are standardized, they can be linked to external databases to draw further insights about the tumors, such as potential drug targets and currently available FDA-approved drugs.</w:t>
+        <w:t xml:space="preserve">Due to various sources of discrepancies in the tumor names in the CTR, there is a need to standardize them. Once the clinical trials tumor names are standardized, they can be linked to external databases to draw further insights about the tumors, such as potential drug targets and currently available FDA-approved drugs.</w:t>
       </w:r>
       <w:r>
         <w:rPr>
@@ -6785,6 +7258,7 @@
         <w:ind w:left="-540" w:firstLine="0"/>
         <w:rPr/>
       </w:pPr>
+      <w:commentRangeStart w:id="2"/>
       <w:r>
         <w:rPr>
           <w:rtl w:val="0"/>
@@ -6801,7 +7275,7 @@
         <w:rPr>
           <w:rtl w:val="0"/>
         </w:rPr>
-        <w:t xml:space="preserve"> non-standardized tumor names identified from the CT registry with the standardized tumor terms from the WHO and NCIT databases. The WHO database is considered the gold standard for tumor nomenclature and it has been updated over the years due to which there are multiple versions of this database. Thus, we considered the 5th, 4th, and 3rd editions of the WHO database which are publicly available online as a reference for standardization. We first aggregated the tumor names identified from the CT registry, WHO database and NCIT database.  We  then ran the pipeline in two different iterations:, 1. with only the latest version of WHO database (5th edition) and 2. with all editions (3rd , 4th and 5th) of the WHO database. The purpose of this was to standardize the tumors from clinical trials with respect to two variations of the WHO database: the latest (</w:t>
+        <w:t xml:space="preserve"> non-standardized tumor names identified from the CTR with the standardized tumor terms from the WHO and NCIT databases. The WHO database is considered the gold standard for tumor nomenclature and it has been updated over the years due to which there are multiple versions of this database. Thus, we considered the 5th, 4th, and 3rd editions of the WHO database which are publicly available online as a reference for standardization. We first aggregated the tumor names identified from the CTR, WHO database and NCIT database.  We  then ran the pipeline in two different iterations:, 1. with only the latest version of WHO database (5th edition) and 2. with all editions (3rd , 4th and 5th) of the WHO database. The purpose of this was to standardize the tumors from clinical trials with respect to two variations of the WHO database: the latest (</w:t>
       </w:r>
       <w:r>
         <w:rPr>
@@ -6813,7 +7287,16 @@
         <w:rPr>
           <w:rtl w:val="0"/>
         </w:rPr>
-        <w:t xml:space="preserve">. During each of these iterations of the pipeline, the tumor names from clinical trials were also standardized with respect to the NCIT database, however, we evaluate the performance of the various methods used in this pipeline only with respect to the WHO database as it is considered the gold standard for tumor nomenclature. In the following section we will discuss the various methods used to standardize the tumor names CT registry. </w:t>
+        <w:t xml:space="preserve">. During each of these iterations of the pipeline, the tumor names from clinical trials were also standardized with respect to the NCIT database, however, we evaluate the performance of the various methods used in this pipeline only with respect to the WHO database as it is considered the gold standard for tumor nomenclature. In the following section we will discuss the various methods used to standardize the tumor names CTR. </w:t>
+      </w:r>
+      <w:commentRangeEnd w:id="2"/>
+      <w:r>
+        <w:commentReference w:id="2"/>
+      </w:r>
+      <w:r>
+        <w:rPr>
+          <w:rtl w:val="0"/>
+        </w:rPr>
       </w:r>
     </w:p>
     <w:p>
@@ -6855,7 +7338,7 @@
         <w:rPr>
           <w:rtl w:val="0"/>
         </w:rPr>
-        <w:t xml:space="preserve">We tested various methods to standardize the names of tumor names in the CT registry. These methods are based either on text-matching (edit-distances) or text-embedding.  We also developed methods that combined unsupervised clustering along with text-matching and text-embedding to standardize the terms in CT registry, in total we implemented 12 methods and tested their performance accuracies which are discussed in the results sections.. In the following subsections, we will first discuss each of these text-matching and then text-embedding-based standardization methods.</w:t>
+        <w:t xml:space="preserve">We tested various methods to standardize the names of tumor names in the CTR. These methods are based either on text-matching (edit-distances) or text-embedding.  We also developed methods that combined unsupervised clustering along with text-matching and text-embedding to standardize the terms in CTR, in total we implemented 12 methods and tested their performance accuracies which are discussed in the results sections.. In the following subsections, we will first discuss each of these text-matching and then text-embedding-based standardization methods.</w:t>
       </w:r>
     </w:p>
     <w:p>
@@ -6899,7 +7382,7 @@
         <w:rPr>
           <w:rtl w:val="0"/>
         </w:rPr>
-        <w:t xml:space="preserve">When standardizing the tumor names from the CT registry to their equivalent WHO or NCIT terms, we are essentially comparing pieces of text (also referred as strings in this manuscript) with the objective of mapping the terms in a way in which meaning conveyed by the CT registry term is conserved by the WHO or NCIT term to which it is mapped. Edit distances offer a way to compare the similarity between two strings. Edit distances can be based on the minimum number of edit-operations (deletions, substitutions, insertions, etc), q-grams or heuristics that are required to transform one string into another. The larger the edit distance between two strings, the further apart the strings are; thus, two strings with minimal edit distance could potentially convey the same meaning. </w:t>
+        <w:t xml:space="preserve">When standardizing the tumor names from the CTR to their equivalent WHO or NCIT terms, we are essentially comparing pieces of text (also referred as strings in this manuscript) with the objective of mapping the terms in a way in which meaning conveyed by the CTR term is conserved by the WHO or NCIT term to which it is mapped. Edit distances offer a way to compare the similarity between two strings. Edit distances can be based on the minimum number of edit-operations (deletions, substitutions, insertions, etc), q-grams or heuristics that are required to transform one string into another. The larger the edit distance between two strings, the further apart the strings are; thus, two strings with minimal edit distance could potentially convey the same meaning. </w:t>
       </w:r>
       <w:r>
         <w:rPr>
@@ -7055,7 +7538,7 @@
         </w:rPr>
         <w:t xml:space="preserve">In the above equation , |S1| and |S2| represent the respective lengths of strings S1 and S2 between which we are computing the normalized Levenshtein distance. We calculate Levenshtein distance using the stringdist library in the R programming language </w:t>
       </w:r>
-      <w:hyperlink r:id="rId27">
+      <w:hyperlink r:id="rId36">
         <w:r>
           <w:rPr>
             <w:b w:val="0"/>
@@ -7302,16 +7785,16 @@
         </w:rPr>
         <w:t xml:space="preserve">Where  S1 and S2 are lengths of the strings S1 and S2 respectively , m is the number of matching characters and t is the number of transpositions. </w:t>
       </w:r>
-      <w:commentRangeStart w:id="0"/>
+      <w:commentRangeStart w:id="3"/>
       <w:r>
         <w:rPr>
           <w:rtl w:val="0"/>
         </w:rPr>
         <w:t xml:space="preserve">It should be noted which estimating m</w:t>
       </w:r>
-      <w:commentRangeEnd w:id="0"/>
-      <w:r>
-        <w:commentReference w:id="0"/>
+      <w:commentRangeEnd w:id="3"/>
+      <w:r>
+        <w:commentReference w:id="3"/>
       </w:r>
       <w:r>
         <w:rPr>
@@ -7720,7 +8203,7 @@
         </w:rPr>
         <w:t xml:space="preserve">We calculate the Jarro-Winkler distance using the stringdist package in the R-programming language </w:t>
       </w:r>
-      <w:hyperlink r:id="rId28">
+      <w:hyperlink r:id="rId37">
         <w:r>
           <w:rPr>
             <w:b w:val="0"/>
@@ -7998,7 +8481,7 @@
         </w:rPr>
         <w:t xml:space="preserve">We calculate the cosine distance using the stringdist package in the R-programming language </w:t>
       </w:r>
-      <w:hyperlink r:id="rId29">
+      <w:hyperlink r:id="rId38">
         <w:r>
           <w:rPr>
             <w:b w:val="0"/>
@@ -8043,7 +8526,7 @@
           <w:highlight w:val="white"/>
           <w:rtl w:val="0"/>
         </w:rPr>
-        <w:t xml:space="preserve">Based on the three edit distances, we computed the pairwise distances between each tumor name identified in the CT registry and the standardized tumor terms with respect to the WHO (5th edition and all editions) and NCIT database. For each clinical trial tumor name, we select the nearest standardized terms under each edit distance. If more than one term qualified as the closest term, we reported them all by separating the terms with a semicolon. </w:t>
+        <w:t xml:space="preserve">Based on the three edit distances, we computed the pairwise distances between each tumor name identified in the CTR and the standardized tumor terms with respect to the WHO (5th edition and all editions) and NCIT database. For each clinical trial tumor name, we select the nearest standardized terms under each edit distance. If more than one term qualified as the closest term, we reported them all by separating the terms with a semicolon. </w:t>
       </w:r>
     </w:p>
     <w:p>
@@ -8099,7 +8582,7 @@
         </w:rPr>
         <w:t xml:space="preserve">We explored another set of standardization methods that are based on edit distances and clustering techniques. These methods consist of a clustering step and a mapping step. To form the clusters, we used affinity propagation (AP) clustering and applied the distance matrices computed by calculating the pairwise edit distances in the previous section as a divergence metric for AP.  We selected the AP algorithm for cluster as it automatically determines the number of clusters instead of requiring the number cluster (which is not known to us) to be a user-defined hyperparameter. Unlike other clustering algorithms, AP is also not dependent on the initialization conditions and is deterministic </w:t>
       </w:r>
-      <w:hyperlink r:id="rId30">
+      <w:hyperlink r:id="rId39">
         <w:r>
           <w:rPr>
             <w:b w:val="0"/>
@@ -8118,7 +8601,7 @@
         </w:rPr>
         <w:t xml:space="preserve">. AP works by recursively passing real-valued messages between each data point until they converge, and based on these converged values, the algorithm establishes the clusters and assigns each cluster an "exemplar data point" which serves as an ideal representative of that cluster </w:t>
       </w:r>
-      <w:hyperlink r:id="rId31">
+      <w:hyperlink r:id="rId40">
         <w:r>
           <w:rPr>
             <w:b w:val="0"/>
@@ -8137,7 +8620,7 @@
         </w:rPr>
         <w:t xml:space="preserve">. Furthermore, AP clustering methods have shown success in clustering textual data </w:t>
       </w:r>
-      <w:hyperlink r:id="rId32">
+      <w:hyperlink r:id="rId41">
         <w:r>
           <w:rPr>
             <w:b w:val="0"/>
@@ -8198,7 +8681,7 @@
         </w:rPr>
         <w:t xml:space="preserve"> forest using the 'isolation.forest' package in the R programming language </w:t>
       </w:r>
-      <w:hyperlink r:id="rId33">
+      <w:hyperlink r:id="rId42">
         <w:r>
           <w:rPr>
             <w:b w:val="0"/>
@@ -8217,7 +8700,7 @@
         </w:rPr>
         <w:t xml:space="preserve">. The number of trees (ntrees argument) is set to 100 as recommended by Lie et al.2008 </w:t>
       </w:r>
-      <w:hyperlink r:id="rId34">
+      <w:hyperlink r:id="rId43">
         <w:r>
           <w:rPr>
             <w:b w:val="0"/>
@@ -8263,7 +8746,7 @@
         </w:rPr>
         <w:t xml:space="preserve">Similarly, for LOF, we use the lof function within the "dbscan" package in the R programming language </w:t>
       </w:r>
-      <w:hyperlink r:id="rId35">
+      <w:hyperlink r:id="rId44">
         <w:r>
           <w:rPr>
             <w:b w:val="0"/>
@@ -8350,7 +8833,7 @@
           <w:szCs w:val="24"/>
         </w:rPr>
       </w:pPr>
-      <w:commentRangeStart w:id="1"/>
+      <w:commentRangeStart w:id="4"/>
       <w:r>
         <w:rPr>
           <w:b w:val="1"/>
@@ -8359,9 +8842,9 @@
         <w:t xml:space="preserve">Fig 2: Text Match Pipeline using Edit Distances</w:t>
         <w:br w:type="textWrapping"/>
       </w:r>
-      <w:commentRangeEnd w:id="1"/>
-      <w:r>
-        <w:commentReference w:id="1"/>
+      <w:commentRangeEnd w:id="4"/>
+      <w:r>
+        <w:commentReference w:id="4"/>
       </w:r>
       <w:r>
         <w:rPr>
@@ -8405,7 +8888,7 @@
         </w:rPr>
         <w:t xml:space="preserve">The methods in the previous section employed edit distances to compare texts. These methods primarily focus on syntactical differences to quantify the differences between texts. In this section, the standardization methods are based on text embeddings (or word embeddings), which can also be used for comparing texts. Text embeddings are low dimensional numeric vector representations of unstructured text data. Unlike edit distances, text embeddings focus on capturing the semantic and contextual meaning of the input text they encode; consequently, in the embedding vector space, texts with similar meanings should have embeddings close to each other and texts which differ in meaning should be further apart </w:t>
       </w:r>
-      <w:hyperlink r:id="rId36">
+      <w:hyperlink r:id="rId45">
         <w:r>
           <w:rPr>
             <w:b w:val="0"/>
@@ -8426,7 +8909,7 @@
         </w:rPr>
         <w:t xml:space="preserve">. Text-embeddings have been used in various applications such as developing search engines </w:t>
       </w:r>
-      <w:hyperlink r:id="rId37">
+      <w:hyperlink r:id="rId46">
         <w:r>
           <w:rPr>
             <w:b w:val="0"/>
@@ -8447,7 +8930,7 @@
         </w:rPr>
         <w:t xml:space="preserve">, text clustering </w:t>
       </w:r>
-      <w:hyperlink r:id="rId38">
+      <w:hyperlink r:id="rId47">
         <w:r>
           <w:rPr>
             <w:b w:val="0"/>
@@ -8476,7 +8959,7 @@
         </w:rPr>
         <w:t xml:space="preserve">and classification </w:t>
       </w:r>
-      <w:hyperlink r:id="rId39">
+      <w:hyperlink r:id="rId48">
         <w:r>
           <w:rPr>
             <w:b w:val="0"/>
@@ -8497,7 +8980,7 @@
         </w:rPr>
         <w:t xml:space="preserve">, recommender systems </w:t>
       </w:r>
-      <w:hyperlink r:id="rId40">
+      <w:hyperlink r:id="rId49">
         <w:r>
           <w:rPr>
             <w:b w:val="0"/>
@@ -8518,7 +9001,7 @@
         </w:rPr>
         <w:t xml:space="preserve">, and anomaly detection </w:t>
       </w:r>
-      <w:hyperlink r:id="rId41">
+      <w:hyperlink r:id="rId50">
         <w:r>
           <w:rPr>
             <w:b w:val="0"/>
@@ -8539,7 +9022,7 @@
         </w:rPr>
         <w:t xml:space="preserve">. Text-embeddings can be generated by natural language processing models such as Word2Vec, GloVE, FastText or through large language models (LLM) such as BERT, GPT, ELMO </w:t>
       </w:r>
-      <w:hyperlink r:id="rId42">
+      <w:hyperlink r:id="rId51">
         <w:r>
           <w:rPr>
             <w:b w:val="0"/>
@@ -8560,7 +9043,7 @@
         </w:rPr>
         <w:t xml:space="preserve">. In this paper, we generate text-embeddings from the following two embedding models offered by Open AI: text-embedding-ada-002 (referred as ADA002 in rest of the text) and text-embedding-3-large (referred as LTE-3 in rest of the text) </w:t>
       </w:r>
-      <w:hyperlink r:id="rId43">
+      <w:hyperlink r:id="rId52">
         <w:r>
           <w:rPr>
             <w:b w:val="0"/>
@@ -8609,7 +9092,7 @@
         <w:rPr>
           <w:rtl w:val="0"/>
         </w:rPr>
-        <w:t xml:space="preserve">We used both LTE-3 and ADA002 to generate embeddings for all the tumors identified in clinical trials, each term in every edition of the WHO database, and all the terms in the NCIT database. Once these sets of embeddings were generated, the tumor names from the CT registry were standardized by  </w:t>
+        <w:t xml:space="preserve">We used both LTE-3 and ADA002 to generate embeddings for all the tumors identified in clinical trials, each term in every edition of the WHO database, and all the terms in the NCIT database. Once these sets of embeddings were generated, the tumor names from the CTR were standardized by  </w:t>
       </w:r>
       <w:r>
         <w:rPr>
@@ -9230,7 +9713,7 @@
           <w:szCs w:val="24"/>
           <w:rtl w:val="0"/>
         </w:rPr>
-        <w:t xml:space="preserve">designated as ‘large’, we performed AP within these clusters until either their sizes were below or equal to the maximum number of cluster members or the AP clustering algorithm converged. In this embedding-based AP clustering, we did not use median cluster size as the threshold for determining the large clusters as we did in edit-distance-based AP clustering. This is because we observed that the median cluster size in embedding-based AP clusters was lower than the maximum cluster size established by z-score based clustering. Due to this several clusters which had fairly homogeneous cluster members were determined to be “large” and required further sub clustering. The maximum cluster size determined using z-score was larger and determined fewer such clusters to be large, thus we selected it to be the threshold for determining large clusters. It should be noted that CT registry has a diverse range of tumor names, and thus clustering these tumor names will produce clusters of non uniform cluster size, hence it is not trivial to estimate a maximum cluster size when we consider the entire dataset. With more curation and classification of the tumors within the CT registry, one can get a more accurate estimate of a reasonable cluster size for each tumor type. </w:t>
+        <w:t xml:space="preserve">designated as ‘large’, we performed AP within these clusters until either their sizes were below or equal to the maximum number of cluster members or the AP clustering algorithm converged. In this embedding-based AP clustering, we did not use median cluster size as the threshold for determining the large clusters as we did in edit-distance-based AP clustering. This is because we observed that the median cluster size in embedding-based AP clusters was lower than the maximum cluster size established by z-score based clustering. Due to this several clusters which had fairly homogeneous cluster members were determined to be “large” and required further sub clustering. The maximum cluster size determined using z-score was larger and determined fewer such clusters to be large, thus we selected it to be the threshold for determining large clusters. It should be noted that CTR has a diverse range of tumor names, and thus clustering these tumor names will produce clusters of non uniform cluster size, hence it is not trivial to estimate a maximum cluster size when we consider the entire dataset. With more curation and classification of the tumors within the CTR, one can get a more accurate estimate of a reasonable cluster size for each tumor type. </w:t>
       </w:r>
     </w:p>
     <w:p>
@@ -10241,7 +10724,7 @@
         </w:rPr>
         <w:t xml:space="preserve">. Unlike AP clustering, the K-means algorithm requires the user to define the numbers of clusters to be formed, “K”, as a hyperparameter </w:t>
       </w:r>
-      <w:hyperlink r:id="rId44">
+      <w:hyperlink r:id="rId53">
         <w:r>
           <w:rPr>
             <w:b w:val="0"/>
@@ -10262,9 +10745,9 @@
           <w:highlight w:val="white"/>
           <w:rtl w:val="0"/>
         </w:rPr>
-        <w:t xml:space="preserve">. Since we do not have any a priori information on the types of tumors that are present in the CT registry  and have no means to classify the tumors based on their tissue or molecular subtypes, we needed to use other computational methods to decide on a value for the number of clusters to provide as an input to the K-means algorithm. To determine the number of clusters, we computed a commonly used cluster performance metric known as the silhouette coefficient </w:t>
-      </w:r>
-      <w:hyperlink r:id="rId45">
+        <w:t xml:space="preserve">. Since we do not have any a priori information on the types of tumors that are present in the CTR  and have no means to classify the tumors based on their tissue or molecular subtypes, we needed to use other computational methods to decide on a value for the number of clusters to provide as an input to the K-means algorithm. To determine the number of clusters, we computed a commonly used cluster performance metric known as the silhouette coefficient </w:t>
+      </w:r>
+      <w:hyperlink r:id="rId54">
         <w:r>
           <w:rPr>
             <w:b w:val="0"/>
@@ -10305,7 +10788,7 @@
         </w:rPr>
         <w:t xml:space="preserve"> of 1 signifies that the data point is well-matched to other elements in its own cluster and poorly matched to members of neighboring clusters </w:t>
       </w:r>
-      <w:hyperlink r:id="rId46">
+      <w:hyperlink r:id="rId55">
         <w:r>
           <w:rPr>
             <w:b w:val="0"/>
@@ -10346,7 +10829,7 @@
         </w:rPr>
         <w:t xml:space="preserve"> of 0 indicates that the data point is at the decision boundary of neighboring clusters and a score of -1 indicates that the data point is poorly matched with other cluster members and likely assigned to an incorrect cluster </w:t>
       </w:r>
-      <w:hyperlink r:id="rId47">
+      <w:hyperlink r:id="rId56">
         <w:r>
           <w:rPr>
             <w:b w:val="0"/>
@@ -10756,7 +11239,7 @@
           <w:highlight w:val="white"/>
           <w:rtl w:val="0"/>
         </w:rPr>
-        <w:t xml:space="preserve">In this paper, we implemented 12 methods to standardize the tumor terms from theCT registry. These methods were based on text-matching algorithms (edit-distances) and text embedding. We identified 13,230 tumors in the CT registry and standardized them using these methods by considering only the 5th edition of WHO </w:t>
+        <w:t xml:space="preserve">In this paper, we implemented 12 methods to standardize the tumor terms from the CTR. These methods were based on text-matching algorithms (edit-distances) and text embedding. We identified 13,230 tumors in the CTR and standardized them using these methods by considering only the 5th edition of WHO </w:t>
       </w:r>
       <w:r>
         <w:rPr>
@@ -10790,7 +11273,7 @@
           <w:highlight w:val="white"/>
           <w:rtl w:val="0"/>
         </w:rPr>
-        <w:t xml:space="preserve">, and finally the NCIT database. To evaluate the performance of each of these 12 methods, we needed to know the ground truth or the appropriate standardized tumor names for each of the 13,230 clinical trials tumors. Since this information is not available and manual annotation of all tumors is not feasible, we arbitrarily sampled 1,600 tumors from the 13,230 CT registry tumors for ground truth annotation and to evaluate the performance of our methods.  </w:t>
+        <w:t xml:space="preserve">, and finally the NCIT database. To evaluate the performance of each of these 12 methods, we needed to know the ground truth or the appropriate standardized tumor names for each of the 13,230 clinical trials tumors. Since this information is not available and manual annotation of all tumors is not feasible, we arbitrarily sampled 1,600 tumors from the 13,230 CTR tumors for ground truth annotation and to evaluate the performance of our methods.  </w:t>
       </w:r>
     </w:p>
     <w:p>
@@ -10841,7 +11324,7 @@
           <w:highlight w:val="white"/>
           <w:rtl w:val="0"/>
         </w:rPr>
-        <w:t xml:space="preserve"> is considered as the gold standard for tumor nomenclature. During the ground truth annotation process, we noticed that several CT registry tumors either had multiple ground truths associated with them or did not have ground truths available from the WHO </w:t>
+        <w:t xml:space="preserve"> is considered as the gold standard for tumor nomenclature. During the ground truth annotation process, we noticed that several CTR tumors either had multiple ground truths associated with them or did not have ground truths available from the WHO </w:t>
       </w:r>
       <w:r>
         <w:rPr>
@@ -10916,7 +11399,7 @@
           <w:highlight w:val="white"/>
           <w:rtl w:val="0"/>
         </w:rPr>
-        <w:t xml:space="preserve">Tumors from the CT </w:t>
+        <w:t xml:space="preserve">Tumors from the CTR that could not be manually assigned a ground truth from the WHO database were excluded when evaluating the accuracy of each method.</w:t>
       </w:r>
       <w:r>
         <w:rPr>
@@ -10925,7 +11408,7 @@
           <w:highlight w:val="white"/>
           <w:rtl w:val="0"/>
         </w:rPr>
-        <w:t xml:space="preserve">registry</w:t>
+        <w:t xml:space="preserve"> When only the 5th edition of the WHO database (WHO database 5th Edition) was used for standardization, we identified 567 CTR tumors that did not have a ground truth. When we considered all editions of the WHO database (WHO database All Editions), we identified 482 CTR tumors that did not have a ground truth. This is a consistent finding as all editions of the WHO database have a greater number of </w:t>
       </w:r>
       <w:r>
         <w:rPr>
@@ -10934,7 +11417,7 @@
           <w:highlight w:val="white"/>
           <w:rtl w:val="0"/>
         </w:rPr>
-        <w:t xml:space="preserve"> that could not be manually assigned a ground truth from the WHO database were excluded when evaluating the accuracy of each method.</w:t>
+        <w:t xml:space="preserve"> standardized tumor terms </w:t>
       </w:r>
       <w:r>
         <w:rPr>
@@ -10943,8 +11426,9 @@
           <w:highlight w:val="white"/>
           <w:rtl w:val="0"/>
         </w:rPr>
-        <w:t xml:space="preserve"> When only the 5th edition of the WHO database (WHO database 5th Edition) was used for standardization, we identified 567 CT registry tumors that did not have a ground truth. When we considered all editions of the WHO database (WHO database All Editions), we identified 482 CT registry tumors that did not have a ground truth. This is a consistent finding as all editions of the WHO database have a greater number of </w:t>
-      </w:r>
+        <w:t xml:space="preserve">(compared to only the 5th edition, which contains only the currently accepted terms but not all terms that may have been used in the past) to which the clinical trials tumors can be mapped. </w:t>
+      </w:r>
+      <w:commentRangeStart w:id="5"/>
       <w:r>
         <w:rPr>
           <w:sz w:val="24"/>
@@ -10952,7 +11436,11 @@
           <w:highlight w:val="white"/>
           <w:rtl w:val="0"/>
         </w:rPr>
-        <w:t xml:space="preserve"> standardized tumor terms </w:t>
+        <w:t xml:space="preserve">Therefore, out of the 1,600 terms chosen for ground truth annotation, we evaluated the accuracy for 1,033 terms when we considered only the 5th edition of the WHO database for standardization and 1,118 terms when we considered all editions of the WHO database.</w:t>
+      </w:r>
+      <w:commentRangeEnd w:id="5"/>
+      <w:r>
+        <w:commentReference w:id="5"/>
       </w:r>
       <w:r>
         <w:rPr>
@@ -10961,30 +11449,7 @@
           <w:highlight w:val="white"/>
           <w:rtl w:val="0"/>
         </w:rPr>
-        <w:t xml:space="preserve">(compared to only the 5th edition, which contains only the currently accepted terms but not all terms that may have been used in the past) to which the clinical trials tumors can be mapped. </w:t>
-      </w:r>
-      <w:commentRangeStart w:id="2"/>
-      <w:r>
-        <w:rPr>
-          <w:sz w:val="24"/>
-          <w:szCs w:val="24"/>
-          <w:highlight w:val="white"/>
-          <w:rtl w:val="0"/>
-        </w:rPr>
-        <w:t xml:space="preserve">Therefore, out of the 1,600 terms chosen for ground truth annotation, we evaluated the accuracy for 1,033 terms when we considered only the 5th edition of the WHO database for standardization and 1,118 terms when we considered all editions of the WHO database.</w:t>
-      </w:r>
-      <w:commentRangeEnd w:id="2"/>
-      <w:r>
-        <w:commentReference w:id="2"/>
-      </w:r>
-      <w:r>
-        <w:rPr>
-          <w:sz w:val="24"/>
-          <w:szCs w:val="24"/>
-          <w:highlight w:val="white"/>
-          <w:rtl w:val="0"/>
-        </w:rPr>
-        <w:t xml:space="preserve">  To compute the accuracy of each method, we simply count the instances in which a given method identified at least one ground truth associated with the tumor name drawn from the CT registry and divide it by total number of terms (1033 for 5th Edition of WHO database or 1118 for All Editions of WHO database). We report the accuracy of each method for the WHO database All Editions (Table 6) and the WHO database 5th Edition (Table 7).</w:t>
+        <w:t xml:space="preserve">  To compute the accuracy of each method, we simply count the instances in which a given method identified at least one ground truth associated with the tumor name drawn from the CTR and divide it by total number of terms (1033 for 5th Edition of WHO database or 1118 for All Editions of WHO database). We report the accuracy of each method for the WHO database All Editions (Table 6) and the WHO database 5th Edition (Table 7).</w:t>
       </w:r>
     </w:p>
     <w:p>
@@ -15060,7 +15525,7 @@
           <w:szCs w:val="24"/>
           <w:rtl w:val="0"/>
         </w:rPr>
-        <w:t xml:space="preserve">CT registry</w:t>
+        <w:t xml:space="preserve">CTR</w:t>
       </w:r>
       <w:r>
         <w:rPr>
@@ -15193,7 +15658,7 @@
           <w:szCs w:val="24"/>
           <w:rtl w:val="0"/>
         </w:rPr>
-        <w:t xml:space="preserve">CT registry</w:t>
+        <w:t xml:space="preserve">CTR</w:t>
       </w:r>
       <w:r>
         <w:rPr>
@@ -15216,7 +15681,7 @@
           <w:szCs w:val="24"/>
           <w:rtl w:val="0"/>
         </w:rPr>
-        <w:t xml:space="preserve">CT registry</w:t>
+        <w:t xml:space="preserve">CTR</w:t>
       </w:r>
       <w:r>
         <w:rPr>
@@ -15281,7 +15746,7 @@
           <w:szCs w:val="24"/>
           <w:rtl w:val="0"/>
         </w:rPr>
-        <w:t xml:space="preserve">CT registry with respect to both the WHO and NCIT databases. Because the WHO database is considered the gold standard for tumor nomenclature, we evaluated our standardization methods against only the WHO database. </w:t>
+        <w:t xml:space="preserve">CTR with respect to both the WHO and NCIT databases. Because the WHO database is considered the gold standard for tumor nomenclature, we evaluated our standardization methods against only the WHO database. </w:t>
       </w:r>
       <w:r>
         <w:rPr>
@@ -15307,7 +15772,7 @@
           <w:szCs w:val="24"/>
           <w:rtl w:val="0"/>
         </w:rPr>
-        <w:t xml:space="preserve">CT registry</w:t>
+        <w:t xml:space="preserve">CTR</w:t>
       </w:r>
       <w:r>
         <w:rPr>
@@ -15369,7 +15834,7 @@
           <w:szCs w:val="24"/>
           <w:rtl w:val="0"/>
         </w:rPr>
-        <w:t xml:space="preserve">CT registry</w:t>
+        <w:t xml:space="preserve">CTR</w:t>
       </w:r>
       <w:r>
         <w:rPr>
@@ -15455,7 +15920,7 @@
           <w:szCs w:val="24"/>
           <w:rtl w:val="0"/>
         </w:rPr>
-        <w:t xml:space="preserve">We observed that the LTE-3 based methods performed better than the ADA002 methods, with the exception of LTE-3+K-means, which slightly underperformed compared to ADA002+Euclidean Dist and ADA002+ AP when standardized against all the editions of the WHO database. Irrespective of the variation of the WHO database that was considered in the pipeline, LTE-3 + Euclidean Dist achieved the highest accuracy followed by LTE-3 + AP.  LTE-3 + Euclidean Dist standardizes the clinical trials tumor by identifying and assigning the WHO database term that is closest in terms of Euclidean distance in the LTE-3 embedding space. Compared to the LTE-3 +AP method, the LTE-3 +Euclidean Dist is a simpler and faster technique that does not require additional steps such as clustering, cluster size analysis and outlier detection. </w:t>
+        <w:t xml:space="preserve">We observed that the LTE-3 based methods performed better than the ADA002 methods, with the exception of LTE-3+K-means, which slightly underperformed compared to ADA002+Euclidean Dist and ADA002+AP when standardized against all the editions of the WHO database. Irrespective of the variation of the WHO database that was considered in the pipeline, LTE-3+Euclidean Dist achieved the highest accuracy followed by LTE-3 + AP.  LTE-3 + Euclidean Dist standardizes the clinical trials tumor by identifying and assigning the WHO database term that is closest in terms of Euclidean distance in the LTE-3 embedding space. Compared to the LTE-3 +AP method, the LTE-3 +Euclidean Dist is a simpler and faster technique that does not require additional steps such as clustering, cluster size analysis and outlier detection. </w:t>
       </w:r>
       <w:r>
         <w:rPr>
@@ -15530,7 +15995,7 @@
           <w:szCs w:val="24"/>
           <w:rtl w:val="0"/>
         </w:rPr>
-        <w:t xml:space="preserve">CT registry</w:t>
+        <w:t xml:space="preserve">CTR</w:t>
       </w:r>
       <w:r>
         <w:rPr>
@@ -15575,7 +16040,7 @@
           <w:szCs w:val="24"/>
           <w:rtl w:val="0"/>
         </w:rPr>
-        <w:t xml:space="preserve">CT registry</w:t>
+        <w:t xml:space="preserve">CTR</w:t>
       </w:r>
       <w:r>
         <w:rPr>
@@ -15635,7 +16100,7 @@
           <w:szCs w:val="24"/>
           <w:rtl w:val="0"/>
         </w:rPr>
-        <w:t xml:space="preserve">CT registry</w:t>
+        <w:t xml:space="preserve">CTR</w:t>
       </w:r>
       <w:r>
         <w:rPr>
@@ -15661,7 +16126,7 @@
           <w:szCs w:val="24"/>
           <w:rtl w:val="0"/>
         </w:rPr>
-        <w:t xml:space="preserve">CT registry</w:t>
+        <w:t xml:space="preserve">CTR</w:t>
       </w:r>
       <w:r>
         <w:rPr>
@@ -15678,7 +16143,7 @@
           <w:szCs w:val="24"/>
           <w:rtl w:val="0"/>
         </w:rPr>
-        <w:t xml:space="preserve">CT registry</w:t>
+        <w:t xml:space="preserve">CTR</w:t>
       </w:r>
       <w:r>
         <w:rPr>
@@ -15689,7 +16154,7 @@
         </w:rPr>
         <w:t xml:space="preserve">. While studies have called for standardization of clinical trials with respect to study design </w:t>
       </w:r>
-      <w:hyperlink r:id="rId48">
+      <w:hyperlink r:id="rId57">
         <w:r>
           <w:rPr>
             <w:b w:val="0"/>
@@ -15712,7 +16177,7 @@
         </w:rPr>
         <w:t xml:space="preserve"> evidence reproducibility </w:t>
       </w:r>
-      <w:hyperlink r:id="rId49">
+      <w:hyperlink r:id="rId58">
         <w:r>
           <w:rPr>
             <w:b w:val="0"/>
@@ -15759,7 +16224,7 @@
           <w:szCs w:val="24"/>
           <w:rtl w:val="0"/>
         </w:rPr>
-        <w:t xml:space="preserve">CT registry</w:t>
+        <w:t xml:space="preserve">CTR</w:t>
       </w:r>
       <w:r>
         <w:rPr>
@@ -15776,7 +16241,7 @@
           <w:szCs w:val="24"/>
           <w:rtl w:val="0"/>
         </w:rPr>
-        <w:t xml:space="preserve">CT registry</w:t>
+        <w:t xml:space="preserve">CTR</w:t>
       </w:r>
       <w:r>
         <w:rPr>
@@ -15855,7 +16320,7 @@
         <w:rPr>
           <w:rtl w:val="0"/>
         </w:rPr>
-        <w:t xml:space="preserve">CT registry</w:t>
+        <w:t xml:space="preserve">CTR</w:t>
       </w:r>
       <w:r>
         <w:rPr>
@@ -15870,7 +16335,7 @@
         <w:rPr>
           <w:rtl w:val="0"/>
         </w:rPr>
-        <w:t xml:space="preserve">CT registry</w:t>
+        <w:t xml:space="preserve">CTR</w:t>
       </w:r>
       <w:r>
         <w:rPr>
@@ -15885,7 +16350,7 @@
         <w:rPr>
           <w:rtl w:val="0"/>
         </w:rPr>
-        <w:t xml:space="preserve">CT registry</w:t>
+        <w:t xml:space="preserve">CTR</w:t>
       </w:r>
       <w:r>
         <w:rPr>
@@ -15912,7 +16377,7 @@
           <w:highlight w:val="white"/>
           <w:rtl w:val="0"/>
         </w:rPr>
-        <w:t xml:space="preserve">. We standardize all the 13,230 tumors in the CT registry with respect to both the WHO and NCIT database using all the methods and report them in our results.</w:t>
+        <w:t xml:space="preserve">. We standardize all the 13,230 tumors in the CTR with respect to both the WHO and NCIT database using all the methods and report them in our results.</w:t>
       </w:r>
     </w:p>
     <w:p>
@@ -16209,7 +16674,7 @@
         <w:t xml:space="preserve">1 </w:t>
         <w:tab/>
       </w:r>
-      <w:hyperlink r:id="rId50">
+      <w:hyperlink r:id="rId59">
         <w:r>
           <w:rPr>
             <w:b w:val="0"/>
@@ -16223,7 +16688,7 @@
           <w:t xml:space="preserve">Bray F, Laversanne M, Sung H, </w:t>
         </w:r>
       </w:hyperlink>
-      <w:hyperlink r:id="rId51">
+      <w:hyperlink r:id="rId60">
         <w:r>
           <w:rPr>
             <w:b w:val="0"/>
@@ -16237,7 +16702,7 @@
           <w:t xml:space="preserve">et al.</w:t>
         </w:r>
       </w:hyperlink>
-      <w:hyperlink r:id="rId52">
+      <w:hyperlink r:id="rId61">
         <w:r>
           <w:rPr>
             <w:b w:val="0"/>
@@ -16251,7 +16716,7 @@
           <w:t xml:space="preserve"> Global cancer statistics 2022: GLOBOCAN estimates of incidence and mortality worldwide for 36 cancers in 185 countries. </w:t>
         </w:r>
       </w:hyperlink>
-      <w:hyperlink r:id="rId53">
+      <w:hyperlink r:id="rId62">
         <w:r>
           <w:rPr>
             <w:b w:val="0"/>
@@ -16265,7 +16730,7 @@
           <w:t xml:space="preserve">CA Cancer J Clin</w:t>
         </w:r>
       </w:hyperlink>
-      <w:hyperlink r:id="rId54">
+      <w:hyperlink r:id="rId63">
         <w:r>
           <w:rPr>
             <w:b w:val="0"/>
@@ -16322,7 +16787,7 @@
         <w:t xml:space="preserve">2 </w:t>
         <w:tab/>
       </w:r>
-      <w:hyperlink r:id="rId55">
+      <w:hyperlink r:id="rId64">
         <w:r>
           <w:rPr>
             <w:b w:val="0"/>
@@ -16336,7 +16801,7 @@
           <w:t xml:space="preserve">Siegel RL, Giaquinto AN, Jemal A. Cancer statistics, 2024. </w:t>
         </w:r>
       </w:hyperlink>
-      <w:hyperlink r:id="rId56">
+      <w:hyperlink r:id="rId65">
         <w:r>
           <w:rPr>
             <w:b w:val="0"/>
@@ -16350,7 +16815,7 @@
           <w:t xml:space="preserve">CA Cancer J Clin</w:t>
         </w:r>
       </w:hyperlink>
-      <w:hyperlink r:id="rId57">
+      <w:hyperlink r:id="rId66">
         <w:r>
           <w:rPr>
             <w:b w:val="0"/>
@@ -16407,7 +16872,7 @@
         <w:t xml:space="preserve">3 </w:t>
         <w:tab/>
       </w:r>
-      <w:hyperlink r:id="rId58">
+      <w:hyperlink r:id="rId67">
         <w:r>
           <w:rPr>
             <w:b w:val="0"/>
@@ -16421,7 +16886,7 @@
           <w:t xml:space="preserve">Matt GY, Sioson E, Shelton K, </w:t>
         </w:r>
       </w:hyperlink>
-      <w:hyperlink r:id="rId59">
+      <w:hyperlink r:id="rId68">
         <w:r>
           <w:rPr>
             <w:b w:val="0"/>
@@ -16435,7 +16900,7 @@
           <w:t xml:space="preserve">et al.</w:t>
         </w:r>
       </w:hyperlink>
-      <w:hyperlink r:id="rId60">
+      <w:hyperlink r:id="rId69">
         <w:r>
           <w:rPr>
             <w:b w:val="0"/>
@@ -16449,7 +16914,7 @@
           <w:t xml:space="preserve"> St. Jude Survivorship Portal: Sharing and Analyzing Large Clinical and Genomic Datasets from Pediatric Cancer Survivors. </w:t>
         </w:r>
       </w:hyperlink>
-      <w:hyperlink r:id="rId61">
+      <w:hyperlink r:id="rId70">
         <w:r>
           <w:rPr>
             <w:b w:val="0"/>
@@ -16463,7 +16928,7 @@
           <w:t xml:space="preserve">Cancer Discov</w:t>
         </w:r>
       </w:hyperlink>
-      <w:hyperlink r:id="rId62">
+      <w:hyperlink r:id="rId71">
         <w:r>
           <w:rPr>
             <w:b w:val="0"/>
@@ -16520,7 +16985,7 @@
         <w:t xml:space="preserve">4 </w:t>
         <w:tab/>
       </w:r>
-      <w:hyperlink r:id="rId63">
+      <w:hyperlink r:id="rId72">
         <w:r>
           <w:rPr>
             <w:b w:val="0"/>
@@ -16534,7 +16999,7 @@
           <w:t xml:space="preserve">Aristizabal P, Winestone LE, Umaretiya P, </w:t>
         </w:r>
       </w:hyperlink>
-      <w:hyperlink r:id="rId64">
+      <w:hyperlink r:id="rId73">
         <w:r>
           <w:rPr>
             <w:b w:val="0"/>
@@ -16548,7 +17013,7 @@
           <w:t xml:space="preserve">et al.</w:t>
         </w:r>
       </w:hyperlink>
-      <w:hyperlink r:id="rId65">
+      <w:hyperlink r:id="rId74">
         <w:r>
           <w:rPr>
             <w:b w:val="0"/>
@@ -16562,7 +17027,7 @@
           <w:t xml:space="preserve"> Disparities in Pediatric Oncology: The 21st Century Opportunity to Improve Outcomes for Children and Adolescents With Cancer. </w:t>
         </w:r>
       </w:hyperlink>
-      <w:hyperlink r:id="rId66">
+      <w:hyperlink r:id="rId75">
         <w:r>
           <w:rPr>
             <w:b w:val="0"/>
@@ -16576,7 +17041,7 @@
           <w:t xml:space="preserve">Am Soc Clin Oncol Educ Book</w:t>
         </w:r>
       </w:hyperlink>
-      <w:hyperlink r:id="rId67">
+      <w:hyperlink r:id="rId76">
         <w:r>
           <w:rPr>
             <w:b w:val="0"/>
@@ -16633,7 +17098,7 @@
         <w:t xml:space="preserve">5 </w:t>
         <w:tab/>
       </w:r>
-      <w:hyperlink r:id="rId68">
+      <w:hyperlink r:id="rId77">
         <w:r>
           <w:rPr>
             <w:b w:val="0"/>
@@ -16647,7 +17112,7 @@
           <w:t xml:space="preserve">Hunger Stephen P., Mullighan Charles G. Acute Lymphoblastic Leukemia in Children. </w:t>
         </w:r>
       </w:hyperlink>
-      <w:hyperlink r:id="rId69">
+      <w:hyperlink r:id="rId78">
         <w:r>
           <w:rPr>
             <w:b w:val="0"/>
@@ -16661,7 +17126,7 @@
           <w:t xml:space="preserve">N Engl J Med</w:t>
         </w:r>
       </w:hyperlink>
-      <w:hyperlink r:id="rId70">
+      <w:hyperlink r:id="rId79">
         <w:r>
           <w:rPr>
             <w:b w:val="0"/>
@@ -16718,7 +17183,7 @@
         <w:t xml:space="preserve">6 </w:t>
         <w:tab/>
       </w:r>
-      <w:hyperlink r:id="rId71">
+      <w:hyperlink r:id="rId80">
         <w:r>
           <w:rPr>
             <w:b w:val="0"/>
@@ -16732,7 +17197,7 @@
           <w:t xml:space="preserve">Laetsch TW, DuBois SG, Bender JG, </w:t>
         </w:r>
       </w:hyperlink>
-      <w:hyperlink r:id="rId72">
+      <w:hyperlink r:id="rId81">
         <w:r>
           <w:rPr>
             <w:b w:val="0"/>
@@ -16746,7 +17211,7 @@
           <w:t xml:space="preserve">et al.</w:t>
         </w:r>
       </w:hyperlink>
-      <w:hyperlink r:id="rId73">
+      <w:hyperlink r:id="rId82">
         <w:r>
           <w:rPr>
             <w:b w:val="0"/>
@@ -16760,7 +17225,7 @@
           <w:t xml:space="preserve"> Opportunities and Challenges in Drug Development for Pediatric Cancers. </w:t>
         </w:r>
       </w:hyperlink>
-      <w:hyperlink r:id="rId74">
+      <w:hyperlink r:id="rId83">
         <w:r>
           <w:rPr>
             <w:b w:val="0"/>
@@ -16774,7 +17239,7 @@
           <w:t xml:space="preserve">Cancer Discov</w:t>
         </w:r>
       </w:hyperlink>
-      <w:hyperlink r:id="rId75">
+      <w:hyperlink r:id="rId84">
         <w:r>
           <w:rPr>
             <w:b w:val="0"/>
@@ -16831,7 +17296,7 @@
         <w:t xml:space="preserve">7 </w:t>
         <w:tab/>
       </w:r>
-      <w:hyperlink r:id="rId76">
+      <w:hyperlink r:id="rId85">
         <w:r>
           <w:rPr>
             <w:b w:val="0"/>
@@ -16845,7 +17310,7 @@
           <w:t xml:space="preserve">Renfro LA, Ji L, Piao J, </w:t>
         </w:r>
       </w:hyperlink>
-      <w:hyperlink r:id="rId77">
+      <w:hyperlink r:id="rId86">
         <w:r>
           <w:rPr>
             <w:b w:val="0"/>
@@ -16859,7 +17324,7 @@
           <w:t xml:space="preserve">et al.</w:t>
         </w:r>
       </w:hyperlink>
-      <w:hyperlink r:id="rId78">
+      <w:hyperlink r:id="rId87">
         <w:r>
           <w:rPr>
             <w:b w:val="0"/>
@@ -16873,7 +17338,7 @@
           <w:t xml:space="preserve"> Trial Design Challenges and Approaches for Precision Oncology in Rare Tumors: Experiences of the Children’s Oncology Group. </w:t>
         </w:r>
       </w:hyperlink>
-      <w:hyperlink r:id="rId79">
+      <w:hyperlink r:id="rId88">
         <w:r>
           <w:rPr>
             <w:b w:val="0"/>
@@ -16887,7 +17352,7 @@
           <w:t xml:space="preserve">JCO Precis Oncol</w:t>
         </w:r>
       </w:hyperlink>
-      <w:hyperlink r:id="rId80">
+      <w:hyperlink r:id="rId89">
         <w:r>
           <w:rPr>
             <w:b w:val="0"/>
@@ -16901,7 +17366,7 @@
           <w:t xml:space="preserve">. 2019;3. doi: </w:t>
         </w:r>
       </w:hyperlink>
-      <w:hyperlink r:id="rId81">
+      <w:hyperlink r:id="rId90">
         <w:r>
           <w:rPr>
             <w:b w:val="0"/>
@@ -16958,7 +17423,7 @@
         <w:t xml:space="preserve">8 </w:t>
         <w:tab/>
       </w:r>
-      <w:hyperlink r:id="rId82">
+      <w:hyperlink r:id="rId91">
         <w:r>
           <w:rPr>
             <w:b w:val="0"/>
@@ -16972,7 +17437,7 @@
           <w:t xml:space="preserve">Rivers Z, Hyde B, Ronski K, </w:t>
         </w:r>
       </w:hyperlink>
-      <w:hyperlink r:id="rId83">
+      <w:hyperlink r:id="rId92">
         <w:r>
           <w:rPr>
             <w:b w:val="0"/>
@@ -16986,7 +17451,7 @@
           <w:t xml:space="preserve">et al.</w:t>
         </w:r>
       </w:hyperlink>
-      <w:hyperlink r:id="rId84">
+      <w:hyperlink r:id="rId93">
         <w:r>
           <w:rPr>
             <w:b w:val="0"/>
@@ -17000,7 +17465,7 @@
           <w:t xml:space="preserve"> Exploring Barriers to Pediatric Cancer Clinical Trials: The Role of a Networked, Just-in-Time Study Program. </w:t>
         </w:r>
       </w:hyperlink>
-      <w:hyperlink r:id="rId85">
+      <w:hyperlink r:id="rId94">
         <w:r>
           <w:rPr>
             <w:b w:val="0"/>
@@ -17014,7 +17479,7 @@
           <w:t xml:space="preserve">Clin Ther</w:t>
         </w:r>
       </w:hyperlink>
-      <w:hyperlink r:id="rId86">
+      <w:hyperlink r:id="rId95">
         <w:r>
           <w:rPr>
             <w:b w:val="0"/>
@@ -17071,7 +17536,7 @@
         <w:t xml:space="preserve">9 </w:t>
         <w:tab/>
       </w:r>
-      <w:hyperlink r:id="rId87">
+      <w:hyperlink r:id="rId96">
         <w:r>
           <w:rPr>
             <w:b w:val="0"/>
@@ -17085,7 +17550,7 @@
           <w:t xml:space="preserve">National Institutes of Health Clinical Trials Registry. ClinicalTrials.gov. </w:t>
         </w:r>
       </w:hyperlink>
-      <w:hyperlink r:id="rId88">
+      <w:hyperlink r:id="rId97">
         <w:r>
           <w:rPr>
             <w:b w:val="0"/>
@@ -17099,7 +17564,7 @@
           <w:t xml:space="preserve">https://clinicaltrials.gov/</w:t>
         </w:r>
       </w:hyperlink>
-      <w:hyperlink r:id="rId89">
+      <w:hyperlink r:id="rId98">
         <w:r>
           <w:rPr>
             <w:b w:val="0"/>
@@ -17156,7 +17621,7 @@
         <w:t xml:space="preserve">10 </w:t>
         <w:tab/>
       </w:r>
-      <w:hyperlink r:id="rId90">
+      <w:hyperlink r:id="rId99">
         <w:r>
           <w:rPr>
             <w:b w:val="0"/>
@@ -17170,7 +17635,7 @@
           <w:t xml:space="preserve">Zarin DA, Tse T, Williams RJ, </w:t>
         </w:r>
       </w:hyperlink>
-      <w:hyperlink r:id="rId91">
+      <w:hyperlink r:id="rId100">
         <w:r>
           <w:rPr>
             <w:b w:val="0"/>
@@ -17184,7 +17649,7 @@
           <w:t xml:space="preserve">et al.</w:t>
         </w:r>
       </w:hyperlink>
-      <w:hyperlink r:id="rId92">
+      <w:hyperlink r:id="rId101">
         <w:r>
           <w:rPr>
             <w:b w:val="0"/>
@@ -17198,7 +17663,7 @@
           <w:t xml:space="preserve"> The ClinicalTrials.gov Results Database — Update and Key Issues. </w:t>
         </w:r>
       </w:hyperlink>
-      <w:hyperlink r:id="rId93">
+      <w:hyperlink r:id="rId102">
         <w:r>
           <w:rPr>
             <w:b w:val="0"/>
@@ -17212,7 +17677,7 @@
           <w:t xml:space="preserve">N Engl J Med</w:t>
         </w:r>
       </w:hyperlink>
-      <w:hyperlink r:id="rId94">
+      <w:hyperlink r:id="rId103">
         <w:r>
           <w:rPr>
             <w:b w:val="0"/>
@@ -17269,7 +17734,7 @@
         <w:t xml:space="preserve">11 </w:t>
         <w:tab/>
       </w:r>
-      <w:hyperlink r:id="rId95">
+      <w:hyperlink r:id="rId104">
         <w:r>
           <w:rPr>
             <w:b w:val="0"/>
@@ -17283,7 +17748,7 @@
           <w:t xml:space="preserve">Snášel V, Keprt A, Abraham A, </w:t>
         </w:r>
       </w:hyperlink>
-      <w:hyperlink r:id="rId96">
+      <w:hyperlink r:id="rId105">
         <w:r>
           <w:rPr>
             <w:b w:val="0"/>
@@ -17297,7 +17762,7 @@
           <w:t xml:space="preserve">et al.</w:t>
         </w:r>
       </w:hyperlink>
-      <w:hyperlink r:id="rId97">
+      <w:hyperlink r:id="rId106">
         <w:r>
           <w:rPr>
             <w:b w:val="0"/>
@@ -17311,7 +17776,7 @@
           <w:t xml:space="preserve"> Approximate String Matching by Fuzzy Automata. </w:t>
         </w:r>
       </w:hyperlink>
-      <w:hyperlink r:id="rId98">
+      <w:hyperlink r:id="rId107">
         <w:r>
           <w:rPr>
             <w:b w:val="0"/>
@@ -17325,7 +17790,7 @@
           <w:t xml:space="preserve">Man-Machine Interactions</w:t>
         </w:r>
       </w:hyperlink>
-      <w:hyperlink r:id="rId99">
+      <w:hyperlink r:id="rId108">
         <w:r>
           <w:rPr>
             <w:b w:val="0"/>
@@ -17382,7 +17847,7 @@
         <w:t xml:space="preserve">12 </w:t>
         <w:tab/>
       </w:r>
-      <w:hyperlink r:id="rId100">
+      <w:hyperlink r:id="rId109">
         <w:r>
           <w:rPr>
             <w:b w:val="0"/>
@@ -17439,7 +17904,7 @@
         <w:t xml:space="preserve">13 </w:t>
         <w:tab/>
       </w:r>
-      <w:hyperlink r:id="rId101">
+      <w:hyperlink r:id="rId110">
         <w:r>
           <w:rPr>
             <w:b w:val="0"/>
@@ -17453,7 +17918,7 @@
           <w:t xml:space="preserve">Frey BJ, Dueck D. Clustering by passing messages between data points. </w:t>
         </w:r>
       </w:hyperlink>
-      <w:hyperlink r:id="rId102">
+      <w:hyperlink r:id="rId111">
         <w:r>
           <w:rPr>
             <w:b w:val="0"/>
@@ -17467,7 +17932,7 @@
           <w:t xml:space="preserve">Science</w:t>
         </w:r>
       </w:hyperlink>
-      <w:hyperlink r:id="rId103">
+      <w:hyperlink r:id="rId112">
         <w:r>
           <w:rPr>
             <w:b w:val="0"/>
@@ -17524,7 +17989,7 @@
         <w:t xml:space="preserve">14 </w:t>
         <w:tab/>
       </w:r>
-      <w:hyperlink r:id="rId104">
+      <w:hyperlink r:id="rId113">
         <w:r>
           <w:rPr>
             <w:b w:val="0"/>
@@ -17538,7 +18003,7 @@
           <w:t xml:space="preserve">Kitahara YFGI. Fast Algorithm for Affinity Propagation. In: Walsh T, ed. </w:t>
         </w:r>
       </w:hyperlink>
-      <w:hyperlink r:id="rId105">
+      <w:hyperlink r:id="rId114">
         <w:r>
           <w:rPr>
             <w:b w:val="0"/>
@@ -17552,7 +18017,7 @@
           <w:t xml:space="preserve">Twenty-Second International Joint Conference on Artificial Intelligence</w:t>
         </w:r>
       </w:hyperlink>
-      <w:hyperlink r:id="rId106">
+      <w:hyperlink r:id="rId115">
         <w:r>
           <w:rPr>
             <w:b w:val="0"/>
@@ -17609,7 +18074,7 @@
         <w:t xml:space="preserve">15 </w:t>
         <w:tab/>
       </w:r>
-      <w:hyperlink r:id="rId107">
+      <w:hyperlink r:id="rId116">
         <w:r>
           <w:rPr>
             <w:b w:val="0"/>
@@ -17623,7 +18088,7 @@
           <w:t xml:space="preserve">Shi XH, Guan RC, Wang LP, </w:t>
         </w:r>
       </w:hyperlink>
-      <w:hyperlink r:id="rId108">
+      <w:hyperlink r:id="rId117">
         <w:r>
           <w:rPr>
             <w:b w:val="0"/>
@@ -17637,7 +18102,7 @@
           <w:t xml:space="preserve">et al.</w:t>
         </w:r>
       </w:hyperlink>
-      <w:hyperlink r:id="rId109">
+      <w:hyperlink r:id="rId118">
         <w:r>
           <w:rPr>
             <w:b w:val="0"/>
@@ -17651,7 +18116,7 @@
           <w:t xml:space="preserve"> An incremental affinity propagation algorithm and its applications for text clustering. </w:t>
         </w:r>
       </w:hyperlink>
-      <w:hyperlink r:id="rId110">
+      <w:hyperlink r:id="rId119">
         <w:r>
           <w:rPr>
             <w:b w:val="0"/>
@@ -17665,7 +18130,7 @@
           <w:t xml:space="preserve">2009 International Joint Conference on Neural Networks</w:t>
         </w:r>
       </w:hyperlink>
-      <w:hyperlink r:id="rId111">
+      <w:hyperlink r:id="rId120">
         <w:r>
           <w:rPr>
             <w:b w:val="0"/>
@@ -17722,7 +18187,7 @@
         <w:t xml:space="preserve">16 </w:t>
         <w:tab/>
       </w:r>
-      <w:hyperlink r:id="rId112">
+      <w:hyperlink r:id="rId121">
         <w:r>
           <w:rPr>
             <w:b w:val="0"/>
@@ -17736,7 +18201,7 @@
           <w:t xml:space="preserve">Shailendra Kumar Shrivastava, J.L.Rana, R.C.Jain. Text document clustering based on phrase similarity using affinity propagation. </w:t>
         </w:r>
       </w:hyperlink>
-      <w:hyperlink r:id="rId113">
+      <w:hyperlink r:id="rId122">
         <w:r>
           <w:rPr>
             <w:b w:val="0"/>
@@ -17750,7 +18215,7 @@
           <w:t xml:space="preserve">International Journal of Computer Applications</w:t>
         </w:r>
       </w:hyperlink>
-      <w:hyperlink r:id="rId114">
+      <w:hyperlink r:id="rId123">
         <w:r>
           <w:rPr>
             <w:b w:val="0"/>
@@ -17764,7 +18229,7 @@
           <w:t xml:space="preserve">. 2013;61. doi: </w:t>
         </w:r>
       </w:hyperlink>
-      <w:hyperlink r:id="rId115">
+      <w:hyperlink r:id="rId124">
         <w:r>
           <w:rPr>
             <w:b w:val="0"/>
@@ -17821,7 +18286,7 @@
         <w:t xml:space="preserve">17 </w:t>
         <w:tab/>
       </w:r>
-      <w:hyperlink r:id="rId116">
+      <w:hyperlink r:id="rId125">
         <w:r>
           <w:rPr>
             <w:b w:val="0"/>
@@ -17878,7 +18343,7 @@
         <w:t xml:space="preserve">18 </w:t>
         <w:tab/>
       </w:r>
-      <w:hyperlink r:id="rId117">
+      <w:hyperlink r:id="rId126">
         <w:r>
           <w:rPr>
             <w:b w:val="0"/>
@@ -17892,7 +18357,7 @@
           <w:t xml:space="preserve">Liu FT, Ting KM, Zhou Z-H. Isolation Forest. </w:t>
         </w:r>
       </w:hyperlink>
-      <w:hyperlink r:id="rId118">
+      <w:hyperlink r:id="rId127">
         <w:r>
           <w:rPr>
             <w:b w:val="0"/>
@@ -17906,7 +18371,7 @@
           <w:t xml:space="preserve">2008 Eighth IEEE International Conference on Data Mining</w:t>
         </w:r>
       </w:hyperlink>
-      <w:hyperlink r:id="rId119">
+      <w:hyperlink r:id="rId128">
         <w:r>
           <w:rPr>
             <w:b w:val="0"/>
@@ -17963,7 +18428,7 @@
         <w:t xml:space="preserve">19 </w:t>
         <w:tab/>
       </w:r>
-      <w:hyperlink r:id="rId120">
+      <w:hyperlink r:id="rId129">
         <w:r>
           <w:rPr>
             <w:b w:val="0"/>
@@ -18020,7 +18485,7 @@
         <w:t xml:space="preserve">20 </w:t>
         <w:tab/>
       </w:r>
-      <w:hyperlink r:id="rId121">
+      <w:hyperlink r:id="rId130">
         <w:r>
           <w:rPr>
             <w:b w:val="0"/>
@@ -18034,7 +18499,7 @@
           <w:t xml:space="preserve">Morris J, Kuleshov V, Shmatikov V, </w:t>
         </w:r>
       </w:hyperlink>
-      <w:hyperlink r:id="rId122">
+      <w:hyperlink r:id="rId131">
         <w:r>
           <w:rPr>
             <w:b w:val="0"/>
@@ -18048,7 +18513,7 @@
           <w:t xml:space="preserve">et al.</w:t>
         </w:r>
       </w:hyperlink>
-      <w:hyperlink r:id="rId123">
+      <w:hyperlink r:id="rId132">
         <w:r>
           <w:rPr>
             <w:b w:val="0"/>
@@ -18062,7 +18527,7 @@
           <w:t xml:space="preserve"> Text embeddings reveal (almost) as much as text. </w:t>
         </w:r>
       </w:hyperlink>
-      <w:hyperlink r:id="rId124">
+      <w:hyperlink r:id="rId133">
         <w:r>
           <w:rPr>
             <w:b w:val="0"/>
@@ -18076,7 +18541,7 @@
           <w:t xml:space="preserve">Proceedings of the 2023 Conference on Empirical Methods in Natural Language Processing</w:t>
         </w:r>
       </w:hyperlink>
-      <w:hyperlink r:id="rId125">
+      <w:hyperlink r:id="rId134">
         <w:r>
           <w:rPr>
             <w:b w:val="0"/>
@@ -18133,7 +18598,7 @@
         <w:t xml:space="preserve">21 </w:t>
         <w:tab/>
       </w:r>
-      <w:hyperlink r:id="rId126">
+      <w:hyperlink r:id="rId135">
         <w:r>
           <w:rPr>
             <w:b w:val="0"/>
@@ -18147,7 +18612,7 @@
           <w:t xml:space="preserve">Mikolov T. Efficient estimation of word representations in vector space. </w:t>
         </w:r>
       </w:hyperlink>
-      <w:hyperlink r:id="rId127">
+      <w:hyperlink r:id="rId136">
         <w:r>
           <w:rPr>
             <w:b w:val="0"/>
@@ -18161,7 +18626,7 @@
           <w:t xml:space="preserve">arXiv preprint arXiv:13013781</w:t>
         </w:r>
       </w:hyperlink>
-      <w:hyperlink r:id="rId128">
+      <w:hyperlink r:id="rId137">
         <w:r>
           <w:rPr>
             <w:b w:val="0"/>
@@ -18218,7 +18683,7 @@
         <w:t xml:space="preserve">22 </w:t>
         <w:tab/>
       </w:r>
-      <w:hyperlink r:id="rId129">
+      <w:hyperlink r:id="rId138">
         <w:r>
           <w:rPr>
             <w:b w:val="0"/>
@@ -18232,7 +18697,7 @@
           <w:t xml:space="preserve">Incitti F, Urli F, Snidaro L. Beyond word embeddings: A survey. </w:t>
         </w:r>
       </w:hyperlink>
-      <w:hyperlink r:id="rId130">
+      <w:hyperlink r:id="rId139">
         <w:r>
           <w:rPr>
             <w:b w:val="0"/>
@@ -18246,7 +18711,7 @@
           <w:t xml:space="preserve">Inf Fusion</w:t>
         </w:r>
       </w:hyperlink>
-      <w:hyperlink r:id="rId131">
+      <w:hyperlink r:id="rId140">
         <w:r>
           <w:rPr>
             <w:b w:val="0"/>
@@ -18303,7 +18768,7 @@
         <w:t xml:space="preserve">23 </w:t>
         <w:tab/>
       </w:r>
-      <w:hyperlink r:id="rId132">
+      <w:hyperlink r:id="rId141">
         <w:r>
           <w:rPr>
             <w:b w:val="0"/>
@@ -18317,7 +18782,7 @@
           <w:t xml:space="preserve">Khattak FK, Jeblee S, Pou-Prom C, </w:t>
         </w:r>
       </w:hyperlink>
-      <w:hyperlink r:id="rId133">
+      <w:hyperlink r:id="rId142">
         <w:r>
           <w:rPr>
             <w:b w:val="0"/>
@@ -18331,7 +18796,7 @@
           <w:t xml:space="preserve">et al.</w:t>
         </w:r>
       </w:hyperlink>
-      <w:hyperlink r:id="rId134">
+      <w:hyperlink r:id="rId143">
         <w:r>
           <w:rPr>
             <w:b w:val="0"/>
@@ -18345,7 +18810,7 @@
           <w:t xml:space="preserve"> A survey of word embeddings for clinical text. </w:t>
         </w:r>
       </w:hyperlink>
-      <w:hyperlink r:id="rId135">
+      <w:hyperlink r:id="rId144">
         <w:r>
           <w:rPr>
             <w:b w:val="0"/>
@@ -18359,7 +18824,7 @@
           <w:t xml:space="preserve">J Biomed Inform</w:t>
         </w:r>
       </w:hyperlink>
-      <w:hyperlink r:id="rId136">
+      <w:hyperlink r:id="rId145">
         <w:r>
           <w:rPr>
             <w:b w:val="0"/>
@@ -18416,7 +18881,7 @@
         <w:t xml:space="preserve">24 </w:t>
         <w:tab/>
       </w:r>
-      <w:hyperlink r:id="rId137">
+      <w:hyperlink r:id="rId146">
         <w:r>
           <w:rPr>
             <w:b w:val="0"/>
@@ -18430,7 +18895,7 @@
           <w:t xml:space="preserve">Gökçe O, Prada J, Nikolov NI, </w:t>
         </w:r>
       </w:hyperlink>
-      <w:hyperlink r:id="rId138">
+      <w:hyperlink r:id="rId147">
         <w:r>
           <w:rPr>
             <w:b w:val="0"/>
@@ -18444,7 +18909,7 @@
           <w:t xml:space="preserve">et al.</w:t>
         </w:r>
       </w:hyperlink>
-      <w:hyperlink r:id="rId139">
+      <w:hyperlink r:id="rId148">
         <w:r>
           <w:rPr>
             <w:b w:val="0"/>
@@ -18458,7 +18923,7 @@
           <w:t xml:space="preserve"> Embedding-based scientific literature discovery in a text editor application. </w:t>
         </w:r>
       </w:hyperlink>
-      <w:hyperlink r:id="rId140">
+      <w:hyperlink r:id="rId149">
         <w:r>
           <w:rPr>
             <w:b w:val="0"/>
@@ -18472,7 +18937,7 @@
           <w:t xml:space="preserve">Proceedings of the 58th Annual Meeting of the Association for Computational Linguistics: System Demonstrations</w:t>
         </w:r>
       </w:hyperlink>
-      <w:hyperlink r:id="rId141">
+      <w:hyperlink r:id="rId150">
         <w:r>
           <w:rPr>
             <w:b w:val="0"/>
@@ -18529,7 +18994,7 @@
         <w:t xml:space="preserve">25 </w:t>
         <w:tab/>
       </w:r>
-      <w:hyperlink r:id="rId142">
+      <w:hyperlink r:id="rId151">
         <w:r>
           <w:rPr>
             <w:b w:val="0"/>
@@ -18543,7 +19008,7 @@
           <w:t xml:space="preserve">Mai G, Janowicz K, Yan B. Combining text embedding and knowledge graph embedding techniques for academic search engines. In: Key-Sun Choi, Luis Espinosa Anke, Thierry Declerck, Dagmar Gromann, Jin-Dong Kim, Axel-Cyrille Ngonga Ngomo, Muhammad Saleem, Ricardo Usbeck, ed. </w:t>
         </w:r>
       </w:hyperlink>
-      <w:hyperlink r:id="rId143">
+      <w:hyperlink r:id="rId152">
         <w:r>
           <w:rPr>
             <w:b w:val="0"/>
@@ -18557,7 +19022,7 @@
           <w:t xml:space="preserve">Joint proceedings of the 4th Workshop on Semantic Deep Learning (SemDeep-4) and NLIWoD4: Natural Language Interfaces for the Web of Data (NLIWOD-4) and 9th Question Answering over Linked Data challenge (QALD-9) co-located with 17th International Semantic Web Conference (ISWC 2018)</w:t>
         </w:r>
       </w:hyperlink>
-      <w:hyperlink r:id="rId144">
+      <w:hyperlink r:id="rId153">
         <w:r>
           <w:rPr>
             <w:b w:val="0"/>
@@ -18614,7 +19079,7 @@
         <w:t xml:space="preserve">26 </w:t>
         <w:tab/>
       </w:r>
-      <w:hyperlink r:id="rId145">
+      <w:hyperlink r:id="rId154">
         <w:r>
           <w:rPr>
             <w:b w:val="0"/>
@@ -18628,7 +19093,7 @@
           <w:t xml:space="preserve">Mehta V, Bawa S, Singh J. WEClustering: word embeddings based text clustering technique for large datasets. </w:t>
         </w:r>
       </w:hyperlink>
-      <w:hyperlink r:id="rId146">
+      <w:hyperlink r:id="rId155">
         <w:r>
           <w:rPr>
             <w:b w:val="0"/>
@@ -18642,7 +19107,7 @@
           <w:t xml:space="preserve">Complex Intell Systems</w:t>
         </w:r>
       </w:hyperlink>
-      <w:hyperlink r:id="rId147">
+      <w:hyperlink r:id="rId156">
         <w:r>
           <w:rPr>
             <w:b w:val="0"/>
@@ -18699,7 +19164,7 @@
         <w:t xml:space="preserve">27 </w:t>
         <w:tab/>
       </w:r>
-      <w:hyperlink r:id="rId148">
+      <w:hyperlink r:id="rId157">
         <w:r>
           <w:rPr>
             <w:b w:val="0"/>
@@ -18713,7 +19178,7 @@
           <w:t xml:space="preserve">Stein RA, Jaques PA, Valiati JF. An analysis of hierarchical text classification using word embeddings. </w:t>
         </w:r>
       </w:hyperlink>
-      <w:hyperlink r:id="rId149">
+      <w:hyperlink r:id="rId158">
         <w:r>
           <w:rPr>
             <w:b w:val="0"/>
@@ -18727,7 +19192,7 @@
           <w:t xml:space="preserve">Inf Sci </w:t>
         </w:r>
       </w:hyperlink>
-      <w:hyperlink r:id="rId150">
+      <w:hyperlink r:id="rId159">
         <w:r>
           <w:rPr>
             <w:b w:val="0"/>
@@ -18784,7 +19249,7 @@
         <w:t xml:space="preserve">28 </w:t>
         <w:tab/>
       </w:r>
-      <w:hyperlink r:id="rId151">
+      <w:hyperlink r:id="rId160">
         <w:r>
           <w:rPr>
             <w:b w:val="0"/>
@@ -18798,7 +19263,7 @@
           <w:t xml:space="preserve">Musto C, Semeraro G, de Gemmis M, </w:t>
         </w:r>
       </w:hyperlink>
-      <w:hyperlink r:id="rId152">
+      <w:hyperlink r:id="rId161">
         <w:r>
           <w:rPr>
             <w:b w:val="0"/>
@@ -18812,7 +19277,7 @@
           <w:t xml:space="preserve">et al.</w:t>
         </w:r>
       </w:hyperlink>
-      <w:hyperlink r:id="rId153">
+      <w:hyperlink r:id="rId162">
         <w:r>
           <w:rPr>
             <w:b w:val="0"/>
@@ -18826,7 +19291,7 @@
           <w:t xml:space="preserve"> Learning word embeddings from Wikipedia for content-based recommender systems. </w:t>
         </w:r>
       </w:hyperlink>
-      <w:hyperlink r:id="rId154">
+      <w:hyperlink r:id="rId163">
         <w:r>
           <w:rPr>
             <w:b w:val="0"/>
@@ -18840,7 +19305,7 @@
           <w:t xml:space="preserve">Lecture Notes in Computer Science</w:t>
         </w:r>
       </w:hyperlink>
-      <w:hyperlink r:id="rId155">
+      <w:hyperlink r:id="rId164">
         <w:r>
           <w:rPr>
             <w:b w:val="0"/>
@@ -18897,7 +19362,7 @@
         <w:t xml:space="preserve">29 </w:t>
         <w:tab/>
       </w:r>
-      <w:hyperlink r:id="rId156">
+      <w:hyperlink r:id="rId165">
         <w:r>
           <w:rPr>
             <w:b w:val="0"/>
@@ -18911,7 +19376,7 @@
           <w:t xml:space="preserve">Pande A, Ahuja V. WEAC: Word embeddings for anomaly classification from event logs. </w:t>
         </w:r>
       </w:hyperlink>
-      <w:hyperlink r:id="rId157">
+      <w:hyperlink r:id="rId166">
         <w:r>
           <w:rPr>
             <w:b w:val="0"/>
@@ -18925,7 +19390,7 @@
           <w:t xml:space="preserve">2017 IEEE International Conference on Big Data (Big Data)</w:t>
         </w:r>
       </w:hyperlink>
-      <w:hyperlink r:id="rId158">
+      <w:hyperlink r:id="rId167">
         <w:r>
           <w:rPr>
             <w:b w:val="0"/>
@@ -18982,7 +19447,7 @@
         <w:t xml:space="preserve">30 </w:t>
         <w:tab/>
       </w:r>
-      <w:hyperlink r:id="rId159">
+      <w:hyperlink r:id="rId168">
         <w:r>
           <w:rPr>
             <w:b w:val="0"/>
@@ -18996,7 +19461,7 @@
           <w:t xml:space="preserve">New embedding models and API updates. </w:t>
         </w:r>
       </w:hyperlink>
-      <w:hyperlink r:id="rId160">
+      <w:hyperlink r:id="rId169">
         <w:r>
           <w:rPr>
             <w:b w:val="0"/>
@@ -19010,7 +19475,7 @@
           <w:t xml:space="preserve">https://openai.com/index/new-embedding-models-and-api-updates/</w:t>
         </w:r>
       </w:hyperlink>
-      <w:hyperlink r:id="rId161">
+      <w:hyperlink r:id="rId170">
         <w:r>
           <w:rPr>
             <w:b w:val="0"/>
@@ -19067,7 +19532,7 @@
         <w:t xml:space="preserve">31 </w:t>
         <w:tab/>
       </w:r>
-      <w:hyperlink r:id="rId162">
+      <w:hyperlink r:id="rId171">
         <w:r>
           <w:rPr>
             <w:b w:val="0"/>
@@ -19081,7 +19546,7 @@
           <w:t xml:space="preserve">Wu J. Cluster Analysis and K-means Clustering: An Introduction. In: Wu J, ed. </w:t>
         </w:r>
       </w:hyperlink>
-      <w:hyperlink r:id="rId163">
+      <w:hyperlink r:id="rId172">
         <w:r>
           <w:rPr>
             <w:b w:val="0"/>
@@ -19095,7 +19560,7 @@
           <w:t xml:space="preserve">Advances in K-means Clustering: A Data Mining Thinking</w:t>
         </w:r>
       </w:hyperlink>
-      <w:hyperlink r:id="rId164">
+      <w:hyperlink r:id="rId173">
         <w:r>
           <w:rPr>
             <w:b w:val="0"/>
@@ -19152,7 +19617,7 @@
         <w:t xml:space="preserve">32 </w:t>
         <w:tab/>
       </w:r>
-      <w:hyperlink r:id="rId165">
+      <w:hyperlink r:id="rId174">
         <w:r>
           <w:rPr>
             <w:b w:val="0"/>
@@ -19166,7 +19631,7 @@
           <w:t xml:space="preserve">Shahapure KR, Nicholas C. Cluster Quality Analysis Using Silhouette Score. </w:t>
         </w:r>
       </w:hyperlink>
-      <w:hyperlink r:id="rId166">
+      <w:hyperlink r:id="rId175">
         <w:r>
           <w:rPr>
             <w:b w:val="0"/>
@@ -19180,7 +19645,7 @@
           <w:t xml:space="preserve">2020 IEEE 7th International Conference on Data Science and Advanced Analytics (DSAA)</w:t>
         </w:r>
       </w:hyperlink>
-      <w:hyperlink r:id="rId167">
+      <w:hyperlink r:id="rId176">
         <w:r>
           <w:rPr>
             <w:b w:val="0"/>
@@ -19237,7 +19702,7 @@
         <w:t xml:space="preserve">33 </w:t>
         <w:tab/>
       </w:r>
-      <w:hyperlink r:id="rId168">
+      <w:hyperlink r:id="rId177">
         <w:r>
           <w:rPr>
             <w:b w:val="0"/>
@@ -19251,7 +19716,7 @@
           <w:t xml:space="preserve">Shutaywi M, Kachouie NN. Silhouette Analysis for Performance Evaluation in Machine Learning with Applications to Clustering. </w:t>
         </w:r>
       </w:hyperlink>
-      <w:hyperlink r:id="rId169">
+      <w:hyperlink r:id="rId178">
         <w:r>
           <w:rPr>
             <w:b w:val="0"/>
@@ -19265,7 +19730,7 @@
           <w:t xml:space="preserve">Entropy </w:t>
         </w:r>
       </w:hyperlink>
-      <w:hyperlink r:id="rId170">
+      <w:hyperlink r:id="rId179">
         <w:r>
           <w:rPr>
             <w:b w:val="0"/>
@@ -19279,7 +19744,7 @@
           <w:t xml:space="preserve">. 2021;23. doi: </w:t>
         </w:r>
       </w:hyperlink>
-      <w:hyperlink r:id="rId171">
+      <w:hyperlink r:id="rId180">
         <w:r>
           <w:rPr>
             <w:b w:val="0"/>
@@ -19336,7 +19801,7 @@
         <w:t xml:space="preserve">34 </w:t>
         <w:tab/>
       </w:r>
-      <w:hyperlink r:id="rId172">
+      <w:hyperlink r:id="rId181">
         <w:r>
           <w:rPr>
             <w:b w:val="0"/>
@@ -19350,7 +19815,7 @@
           <w:t xml:space="preserve">Canonica GW, Baena-Cagnani CE, Bousquet J, </w:t>
         </w:r>
       </w:hyperlink>
-      <w:hyperlink r:id="rId173">
+      <w:hyperlink r:id="rId182">
         <w:r>
           <w:rPr>
             <w:b w:val="0"/>
@@ -19364,7 +19829,7 @@
           <w:t xml:space="preserve">et al.</w:t>
         </w:r>
       </w:hyperlink>
-      <w:hyperlink r:id="rId174">
+      <w:hyperlink r:id="rId183">
         <w:r>
           <w:rPr>
             <w:b w:val="0"/>
@@ -19378,7 +19843,7 @@
           <w:t xml:space="preserve"> Recommendations for standardization of clinical trials with Allergen Specific Immunotherapy for respiratory allergy. A statement of a World Allergy Organization (WAO) taskforce. </w:t>
         </w:r>
       </w:hyperlink>
-      <w:hyperlink r:id="rId175">
+      <w:hyperlink r:id="rId184">
         <w:r>
           <w:rPr>
             <w:b w:val="0"/>
@@ -19392,7 +19857,7 @@
           <w:t xml:space="preserve">Allergy</w:t>
         </w:r>
       </w:hyperlink>
-      <w:hyperlink r:id="rId176">
+      <w:hyperlink r:id="rId185">
         <w:r>
           <w:rPr>
             <w:b w:val="0"/>
@@ -19449,7 +19914,7 @@
         <w:t xml:space="preserve">35 </w:t>
         <w:tab/>
       </w:r>
-      <w:hyperlink r:id="rId177">
+      <w:hyperlink r:id="rId186">
         <w:r>
           <w:rPr>
             <w:b w:val="0"/>
@@ -19463,7 +19928,7 @@
           <w:t xml:space="preserve">Katz MHG, Marsh R, Herman JM, </w:t>
         </w:r>
       </w:hyperlink>
-      <w:hyperlink r:id="rId178">
+      <w:hyperlink r:id="rId187">
         <w:r>
           <w:rPr>
             <w:b w:val="0"/>
@@ -19477,7 +19942,7 @@
           <w:t xml:space="preserve">et al.</w:t>
         </w:r>
       </w:hyperlink>
-      <w:hyperlink r:id="rId179">
+      <w:hyperlink r:id="rId188">
         <w:r>
           <w:rPr>
             <w:b w:val="0"/>
@@ -19491,7 +19956,7 @@
           <w:t xml:space="preserve"> Borderline resectable pancreatic cancer: need for standardization and methods for optimal clinical trial design. </w:t>
         </w:r>
       </w:hyperlink>
-      <w:hyperlink r:id="rId180">
+      <w:hyperlink r:id="rId189">
         <w:r>
           <w:rPr>
             <w:b w:val="0"/>
@@ -19505,7 +19970,7 @@
           <w:t xml:space="preserve">Ann Surg Oncol</w:t>
         </w:r>
       </w:hyperlink>
-      <w:hyperlink r:id="rId181">
+      <w:hyperlink r:id="rId190">
         <w:r>
           <w:rPr>
             <w:b w:val="0"/>
@@ -19562,7 +20027,7 @@
         <w:t xml:space="preserve">36 </w:t>
         <w:tab/>
       </w:r>
-      <w:hyperlink r:id="rId182">
+      <w:hyperlink r:id="rId191">
         <w:r>
           <w:rPr>
             <w:b w:val="0"/>
@@ -19576,7 +20041,7 @@
           <w:t xml:space="preserve">Dickersin K, Mayo-Wilson E. Standards for design and measurement would make clinical research reproducible and usable. </w:t>
         </w:r>
       </w:hyperlink>
-      <w:hyperlink r:id="rId183">
+      <w:hyperlink r:id="rId192">
         <w:r>
           <w:rPr>
             <w:b w:val="0"/>
@@ -19590,7 +20055,7 @@
           <w:t xml:space="preserve">Proc Natl Acad Sci U S A</w:t>
         </w:r>
       </w:hyperlink>
-      <w:hyperlink r:id="rId184">
+      <w:hyperlink r:id="rId193">
         <w:r>
           <w:rPr>
             <w:b w:val="0"/>
@@ -19798,16 +20263,16 @@
           <wp:inline distB="114300" distT="114300" distL="114300" distR="114300">
             <wp:extent cx="5462588" cy="7377929"/>
             <wp:effectExtent b="0" l="0" r="0" t="0"/>
-            <wp:docPr id="4" name="image3.png"/>
+            <wp:docPr id="4" name="image2.png"/>
             <a:graphic>
               <a:graphicData uri="http://schemas.openxmlformats.org/drawingml/2006/picture">
                 <pic:pic>
                   <pic:nvPicPr>
-                    <pic:cNvPr id="0" name="image3.png"/>
+                    <pic:cNvPr id="0" name="image2.png"/>
                     <pic:cNvPicPr preferRelativeResize="0"/>
                   </pic:nvPicPr>
                   <pic:blipFill>
-                    <a:blip r:embed="rId185"/>
+                    <a:blip r:embed="rId194"/>
                     <a:srcRect b="0" l="0" r="0" t="0"/>
                     <a:stretch>
                       <a:fillRect/>
@@ -19913,16 +20378,16 @@
           <wp:inline distB="114300" distT="114300" distL="114300" distR="114300">
             <wp:extent cx="3481388" cy="7948576"/>
             <wp:effectExtent b="0" l="0" r="0" t="0"/>
-            <wp:docPr id="2" name="image1.png"/>
+            <wp:docPr id="2" name="image3.png"/>
             <a:graphic>
               <a:graphicData uri="http://schemas.openxmlformats.org/drawingml/2006/picture">
                 <pic:pic>
                   <pic:nvPicPr>
-                    <pic:cNvPr id="0" name="image1.png"/>
+                    <pic:cNvPr id="0" name="image3.png"/>
                     <pic:cNvPicPr preferRelativeResize="0"/>
                   </pic:nvPicPr>
                   <pic:blipFill>
-                    <a:blip r:embed="rId186"/>
+                    <a:blip r:embed="rId195"/>
                     <a:srcRect b="0" l="0" r="0" t="0"/>
                     <a:stretch>
                       <a:fillRect/>
@@ -19998,16 +20463,16 @@
           <wp:inline distB="114300" distT="114300" distL="114300" distR="114300">
             <wp:extent cx="6057900" cy="2527300"/>
             <wp:effectExtent b="0" l="0" r="0" t="0"/>
-            <wp:docPr id="1" name="image2.png"/>
+            <wp:docPr id="1" name="image1.png"/>
             <a:graphic>
               <a:graphicData uri="http://schemas.openxmlformats.org/drawingml/2006/picture">
                 <pic:pic>
                   <pic:nvPicPr>
-                    <pic:cNvPr id="0" name="image2.png"/>
+                    <pic:cNvPr id="0" name="image1.png"/>
                     <pic:cNvPicPr preferRelativeResize="0"/>
                   </pic:nvPicPr>
                   <pic:blipFill>
-                    <a:blip r:embed="rId187"/>
+                    <a:blip r:embed="rId196"/>
                     <a:srcRect b="0" l="0" r="0" t="0"/>
                     <a:stretch>
                       <a:fillRect/>
@@ -20420,7 +20885,7 @@
                     <pic:cNvPicPr preferRelativeResize="0"/>
                   </pic:nvPicPr>
                   <pic:blipFill>
-                    <a:blip r:embed="rId188"/>
+                    <a:blip r:embed="rId197"/>
                     <a:srcRect b="0" l="0" r="0" t="0"/>
                     <a:stretch>
                       <a:fillRect/>
@@ -24824,7 +25289,7 @@
       </w:r>
     </w:p>
     <w:sectPr>
-      <w:headerReference r:id="rId189" w:type="default"/>
+      <w:headerReference r:id="rId198" w:type="default"/>
       <w:pgSz w:h="15840" w:w="12240" w:orient="portrait"/>
       <w:pgMar w:bottom="1440" w:top="1440" w:left="1260" w:right="1440" w:header="720" w:footer="720"/>
       <w:pgNumType w:start="1"/>
@@ -24835,7 +25300,7 @@
 
 <file path=word/comments.xml><?xml version="1.0" encoding="utf-8"?>
 <w:comments xmlns:mc="http://schemas.openxmlformats.org/markup-compatibility/2006" xmlns:o="urn:schemas-microsoft-com:office:office" xmlns:r="http://schemas.openxmlformats.org/officeDocument/2006/relationships" xmlns:m="http://schemas.openxmlformats.org/officeDocument/2006/math" xmlns:v="urn:schemas-microsoft-com:vml" xmlns:wp="http://schemas.openxmlformats.org/drawingml/2006/wordprocessingDrawing" xmlns:w10="urn:schemas-microsoft-com:office:word" xmlns:w="http://schemas.openxmlformats.org/wordprocessingml/2006/main" xmlns:wne="http://schemas.microsoft.com/office/word/2006/wordml" xmlns:sl="http://schemas.openxmlformats.org/schemaLibrary/2006/main" xmlns:a="http://schemas.openxmlformats.org/drawingml/2006/main" xmlns:pic="http://schemas.openxmlformats.org/drawingml/2006/picture" xmlns:c="http://schemas.openxmlformats.org/drawingml/2006/chart" xmlns:lc="http://schemas.openxmlformats.org/drawingml/2006/lockedCanvas" xmlns:dgm="http://schemas.openxmlformats.org/drawingml/2006/diagram" xmlns:wps="http://schemas.microsoft.com/office/word/2010/wordprocessingShape" xmlns:wpg="http://schemas.microsoft.com/office/word/2010/wordprocessingGroup" xmlns:w14="http://schemas.microsoft.com/office/word/2010/wordml" xmlns:w15="http://schemas.microsoft.com/office/word/2012/wordml" xmlns:w16="http://schemas.microsoft.com/office/word/2018/wordml" xmlns:w16cex="http://schemas.microsoft.com/office/word/2018/wordml/cex" xmlns:w16cid="http://schemas.microsoft.com/office/word/2016/wordml/cid" xmlns="http://schemas.microsoft.com/office/tasks/2019/documenttasks" xmlns:cr="http://schemas.microsoft.com/office/comments/2020/reactions">
-  <w:comment w:author="Sangeeta Shukla" w:id="0" w:date="2024-09-17T02:37:43Z">
+  <w:comment w:author="Deanne Taylor" w:id="0" w:date="2024-10-01T13:29:30Z">
     <w:p>
       <w:pPr>
         <w:keepNext w:val="0"/>
@@ -24882,9 +25347,11 @@
           <w:vertAlign w:val="baseline"/>
           <w:rtl w:val="0"/>
         </w:rPr>
-        <w:t xml:space="preserve">@lahiria@chop.edu maybe consider reframing this sentence?</w:t>
-      </w:r>
-    </w:p>
+        <w:t xml:space="preserve">Whole para can go into supplement</w:t>
+      </w:r>
+    </w:p>
+  </w:comment>
+  <w:comment w:author="Aditya Lahiri" w:id="2" w:date="2024-10-01T13:54:08Z">
     <w:p>
       <w:pPr>
         <w:keepNext w:val="0"/>
@@ -24931,11 +25398,11 @@
           <w:vertAlign w:val="baseline"/>
           <w:rtl w:val="0"/>
         </w:rPr>
-        <w:t xml:space="preserve">_Assigned to lahiria@chop.edu_</w:t>
+        <w:t xml:space="preserve">Majority of this text belongs in discussion/results</w:t>
       </w:r>
     </w:p>
   </w:comment>
-  <w:comment w:author="Aditya Lahiri" w:id="1" w:date="2024-09-16T16:15:59Z">
+  <w:comment w:author="Aditya Lahiri" w:id="1" w:date="2024-10-01T13:52:19Z">
     <w:p>
       <w:pPr>
         <w:keepNext w:val="0"/>
@@ -24982,11 +25449,162 @@
           <w:vertAlign w:val="baseline"/>
           <w:rtl w:val="0"/>
         </w:rPr>
+        <w:t xml:space="preserve">Add to supplementary</w:t>
+      </w:r>
+    </w:p>
+  </w:comment>
+  <w:comment w:author="Sangeeta Shukla" w:id="3" w:date="2024-09-17T02:37:43Z">
+    <w:p>
+      <w:pPr>
+        <w:keepNext w:val="0"/>
+        <w:keepLines w:val="0"/>
+        <w:pageBreakBefore w:val="0"/>
+        <w:widowControl w:val="0"/>
+        <w:pBdr>
+          <w:top w:space="0" w:sz="0" w:val="nil"/>
+          <w:left w:space="0" w:sz="0" w:val="nil"/>
+          <w:bottom w:space="0" w:sz="0" w:val="nil"/>
+          <w:right w:space="0" w:sz="0" w:val="nil"/>
+          <w:between w:space="0" w:sz="0" w:val="nil"/>
+        </w:pBdr>
+        <w:shd w:fill="auto" w:val="clear"/>
+        <w:spacing w:after="0" w:before="0" w:line="240" w:lineRule="auto"/>
+        <w:ind w:left="0" w:right="0" w:firstLine="0"/>
+        <w:jc w:val="left"/>
+        <w:rPr>
+          <w:rFonts w:ascii="Arial" w:cs="Arial" w:eastAsia="Arial" w:hAnsi="Arial"/>
+          <w:b w:val="0"/>
+          <w:i w:val="0"/>
+          <w:smallCaps w:val="0"/>
+          <w:strike w:val="0"/>
+          <w:color w:val="000000"/>
+          <w:sz w:val="22"/>
+          <w:szCs w:val="22"/>
+          <w:u w:val="none"/>
+          <w:shd w:fill="auto" w:val="clear"/>
+          <w:vertAlign w:val="baseline"/>
+        </w:rPr>
+      </w:pPr>
+      <w:r>
+        <w:rPr>
+          <w:rFonts w:ascii="Arial" w:cs="Arial" w:eastAsia="Arial" w:hAnsi="Arial"/>
+          <w:b w:val="0"/>
+          <w:i w:val="0"/>
+          <w:smallCaps w:val="0"/>
+          <w:strike w:val="0"/>
+          <w:color w:val="000000"/>
+          <w:sz w:val="22"/>
+          <w:szCs w:val="22"/>
+          <w:u w:val="none"/>
+          <w:shd w:fill="auto" w:val="clear"/>
+          <w:vertAlign w:val="baseline"/>
+          <w:rtl w:val="0"/>
+        </w:rPr>
+        <w:t xml:space="preserve">@lahiria@chop.edu maybe consider reframing this sentence?</w:t>
+      </w:r>
+    </w:p>
+    <w:p>
+      <w:pPr>
+        <w:keepNext w:val="0"/>
+        <w:keepLines w:val="0"/>
+        <w:pageBreakBefore w:val="0"/>
+        <w:widowControl w:val="0"/>
+        <w:pBdr>
+          <w:top w:space="0" w:sz="0" w:val="nil"/>
+          <w:left w:space="0" w:sz="0" w:val="nil"/>
+          <w:bottom w:space="0" w:sz="0" w:val="nil"/>
+          <w:right w:space="0" w:sz="0" w:val="nil"/>
+          <w:between w:space="0" w:sz="0" w:val="nil"/>
+        </w:pBdr>
+        <w:shd w:fill="auto" w:val="clear"/>
+        <w:spacing w:after="0" w:before="0" w:line="240" w:lineRule="auto"/>
+        <w:ind w:left="0" w:right="0" w:firstLine="0"/>
+        <w:jc w:val="left"/>
+        <w:rPr>
+          <w:rFonts w:ascii="Arial" w:cs="Arial" w:eastAsia="Arial" w:hAnsi="Arial"/>
+          <w:b w:val="0"/>
+          <w:i w:val="0"/>
+          <w:smallCaps w:val="0"/>
+          <w:strike w:val="0"/>
+          <w:color w:val="000000"/>
+          <w:sz w:val="22"/>
+          <w:szCs w:val="22"/>
+          <w:u w:val="none"/>
+          <w:shd w:fill="auto" w:val="clear"/>
+          <w:vertAlign w:val="baseline"/>
+        </w:rPr>
+      </w:pPr>
+      <w:r>
+        <w:rPr>
+          <w:rFonts w:ascii="Arial" w:cs="Arial" w:eastAsia="Arial" w:hAnsi="Arial"/>
+          <w:b w:val="0"/>
+          <w:i w:val="0"/>
+          <w:smallCaps w:val="0"/>
+          <w:strike w:val="0"/>
+          <w:color w:val="000000"/>
+          <w:sz w:val="22"/>
+          <w:szCs w:val="22"/>
+          <w:u w:val="none"/>
+          <w:shd w:fill="auto" w:val="clear"/>
+          <w:vertAlign w:val="baseline"/>
+          <w:rtl w:val="0"/>
+        </w:rPr>
+        <w:t xml:space="preserve">_Assigned to lahiria@chop.edu_</w:t>
+      </w:r>
+    </w:p>
+  </w:comment>
+  <w:comment w:author="Aditya Lahiri" w:id="4" w:date="2024-09-16T16:15:59Z">
+    <w:p>
+      <w:pPr>
+        <w:keepNext w:val="0"/>
+        <w:keepLines w:val="0"/>
+        <w:pageBreakBefore w:val="0"/>
+        <w:widowControl w:val="0"/>
+        <w:pBdr>
+          <w:top w:space="0" w:sz="0" w:val="nil"/>
+          <w:left w:space="0" w:sz="0" w:val="nil"/>
+          <w:bottom w:space="0" w:sz="0" w:val="nil"/>
+          <w:right w:space="0" w:sz="0" w:val="nil"/>
+          <w:between w:space="0" w:sz="0" w:val="nil"/>
+        </w:pBdr>
+        <w:shd w:fill="auto" w:val="clear"/>
+        <w:spacing w:after="0" w:before="0" w:line="240" w:lineRule="auto"/>
+        <w:ind w:left="0" w:right="0" w:firstLine="0"/>
+        <w:jc w:val="left"/>
+        <w:rPr>
+          <w:rFonts w:ascii="Arial" w:cs="Arial" w:eastAsia="Arial" w:hAnsi="Arial"/>
+          <w:b w:val="0"/>
+          <w:i w:val="0"/>
+          <w:smallCaps w:val="0"/>
+          <w:strike w:val="0"/>
+          <w:color w:val="000000"/>
+          <w:sz w:val="22"/>
+          <w:szCs w:val="22"/>
+          <w:u w:val="none"/>
+          <w:shd w:fill="auto" w:val="clear"/>
+          <w:vertAlign w:val="baseline"/>
+        </w:rPr>
+      </w:pPr>
+      <w:r>
+        <w:rPr>
+          <w:rFonts w:ascii="Arial" w:cs="Arial" w:eastAsia="Arial" w:hAnsi="Arial"/>
+          <w:b w:val="0"/>
+          <w:i w:val="0"/>
+          <w:smallCaps w:val="0"/>
+          <w:strike w:val="0"/>
+          <w:color w:val="000000"/>
+          <w:sz w:val="22"/>
+          <w:szCs w:val="22"/>
+          <w:u w:val="none"/>
+          <w:shd w:fill="auto" w:val="clear"/>
+          <w:vertAlign w:val="baseline"/>
+          <w:rtl w:val="0"/>
+        </w:rPr>
         <w:t xml:space="preserve">In Fig 2 : Label Step or Phase 2 as mapping phase</w:t>
       </w:r>
     </w:p>
   </w:comment>
-  <w:comment w:author="Katherine Beigel" w:id="2" w:date="2024-09-13T21:10:04Z">
+  <w:comment w:author="Katherine Beigel" w:id="5" w:date="2024-09-13T21:10:04Z">
     <w:p>
       <w:pPr>
         <w:keepNext w:val="0"/>

</xml_diff>

<commit_message>
adding changes from DT to intro
</commit_message>
<xml_diff>
--- a/Paper/Clinical_Trails_Tumor_Name_Stardaization_using Embedding_Analysis.docx
+++ b/Paper/Clinical_Trails_Tumor_Name_Stardaization_using Embedding_Analysis.docx
@@ -1302,7 +1302,7 @@
         <w:rPr>
           <w:rtl w:val="0"/>
         </w:rPr>
-        <w:t xml:space="preserve">. Thus, to understand the therapeutic landscape of adult and pediatric tumors, it is critical to extract and analyze data from various biomedical databases, particularly from the NIH’s Clinical Trials Registry  (ClinicalTrials.gov, CTR) which contains data from over 482,529 research studies across all 50 states in the US and 223 countries </w:t>
+        <w:t xml:space="preserve">. Therefore, to understand the therapeutic landscape of adult and pediatric tumors, it is critical to extract and analyze data from various biomedical databases, particularly from the NIH’s Clinical Trials Registry  (ClinicalTrials.gov, CTR) which contains data from over 482,529 research studies across all 50 states in the US and 223 countries </w:t>
       </w:r>
       <w:hyperlink r:id="rId25">
         <w:r>
@@ -1316,206 +1316,145 @@
         <w:rPr>
           <w:rtl w:val="0"/>
         </w:rPr>
-        <w:t xml:space="preserve">. However, the data in CTR with respect to tumor names in the conditions file suffers from inconsistencies in the form of </w:t>
-      </w:r>
-    </w:p>
-    <w:p>
-      <w:pPr>
-        <w:ind w:left="0" w:firstLine="0"/>
-        <w:rPr/>
-      </w:pPr>
-      <w:r>
-        <w:rPr>
-          <w:rtl w:val="0"/>
-        </w:rPr>
-      </w:r>
-    </w:p>
-    <w:p>
-      <w:pPr>
-        <w:ind w:left="0" w:firstLine="0"/>
-        <w:rPr/>
-      </w:pPr>
-      <w:r>
-        <w:rPr>
-          <w:rtl w:val="0"/>
-        </w:rPr>
-      </w:r>
-    </w:p>
-    <w:p>
-      <w:pPr>
-        <w:ind w:left="0" w:firstLine="0"/>
-        <w:rPr/>
-      </w:pPr>
-      <w:r>
-        <w:rPr>
-          <w:rtl w:val="0"/>
-        </w:rPr>
-      </w:r>
-    </w:p>
-    <w:p>
-      <w:pPr>
-        <w:ind w:left="0" w:firstLine="0"/>
-        <w:rPr/>
-      </w:pPr>
-      <w:r>
-        <w:rPr>
-          <w:rtl w:val="0"/>
-        </w:rPr>
-      </w:r>
-    </w:p>
-    <w:p>
-      <w:pPr>
-        <w:ind w:left="0" w:firstLine="0"/>
-        <w:rPr/>
-      </w:pPr>
-      <w:r>
-        <w:rPr>
-          <w:rtl w:val="0"/>
-        </w:rPr>
-        <w:t xml:space="preserve">Accurately classifying tumors in both adult and pediatric cancers is essential for understanding the therapeutic landscape. Integration of clinical trial data from the National Institutes of Health’s Clinical Trials Registry (ClinicalTrials.gov, CTR) with standardized nomenclature from the World Health Organization (WHO) Classification of Tumors and National Cancer Institute (NCIt) databases is crucial for this purpose.</w:t>
-      </w:r>
-    </w:p>
-    <w:p>
-      <w:pPr>
-        <w:ind w:left="0" w:firstLine="0"/>
-        <w:rPr/>
-      </w:pPr>
-      <w:r>
-        <w:rPr>
-          <w:rtl w:val="0"/>
-        </w:rPr>
-      </w:r>
-    </w:p>
-    <w:p>
-      <w:pPr>
-        <w:ind w:left="0" w:firstLine="0"/>
-        <w:rPr/>
-      </w:pPr>
-      <w:r>
-        <w:rPr>
-          <w:rtl w:val="0"/>
-        </w:rPr>
-        <w:t xml:space="preserve"> However, inconsistent tumor names and variations in reporting across clinical trial data sources create barriers to data integration.</w:t>
-      </w:r>
-    </w:p>
-    <w:p>
-      <w:pPr>
-        <w:ind w:left="0" w:firstLine="0"/>
-        <w:rPr/>
-      </w:pPr>
-      <w:r>
-        <w:rPr>
-          <w:rtl w:val="0"/>
-        </w:rPr>
-        <w:t xml:space="preserve">To address these inconsistencies, we applied OpenAI’s embedding methods to develop a computational pipeline that standardizes tumor names in the CTR’s “conditions” file. This pipeline maps tumor names to their standardized counterparts in the WHO and NCIt databases. Standardizing these names enables integration with other biomedical databases, such as Open Targets and Illuminating the Druggable Genome, facilitating a more comprehensive understanding of tumor biology, targets, and drugs.</w:t>
-      </w:r>
-    </w:p>
-    <w:p>
-      <w:pPr>
-        <w:ind w:left="0" w:firstLine="0"/>
-        <w:rPr/>
-      </w:pPr>
-      <w:r>
-        <w:rPr>
-          <w:rtl w:val="0"/>
-        </w:rPr>
-        <w:t xml:space="preserve">The CTR, established under the Food and Drug Administration Modernization Act of 1997 [9], has accumulated over 482,529 research studies across 223 countries. Although the CTR mandates standardized terminology like Medical Subject Headings (MeSH) [10], these terms often fail to capture the specific details of many tumor types. Furthermore, records frequently contain errors or inconsistencies in nomenclature that hinder accurate classification.</w:t>
-      </w:r>
-    </w:p>
-    <w:p>
-      <w:pPr>
-        <w:ind w:left="0" w:firstLine="0"/>
-        <w:rPr/>
-      </w:pPr>
-      <w:r>
-        <w:rPr>
-          <w:rtl w:val="0"/>
-        </w:rPr>
-        <w:t xml:space="preserve">This study addresses these issues by mapping non-standardized tumor names in the CTR to standardized names using OpenAI’s embedding methods. This automated approach improves the accuracy of tumor classification, enhancing the reliability of clinical trial data for research and therapeutic development.</w:t>
-      </w:r>
-    </w:p>
-    <w:p>
-      <w:pPr>
-        <w:ind w:left="0" w:firstLine="0"/>
-        <w:rPr/>
-      </w:pPr>
-      <w:r>
-        <w:rPr>
-          <w:rtl w:val="0"/>
-        </w:rPr>
-      </w:r>
-    </w:p>
-    <w:p>
-      <w:pPr>
-        <w:ind w:left="0" w:firstLine="0"/>
-        <w:rPr/>
-      </w:pPr>
-      <w:r>
-        <w:rPr>
-          <w:rtl w:val="0"/>
-        </w:rPr>
-      </w:r>
-    </w:p>
-    <w:p>
-      <w:pPr>
-        <w:ind w:left="0" w:firstLine="0"/>
-        <w:rPr/>
-      </w:pPr>
-      <w:r>
-        <w:rPr>
-          <w:rtl w:val="0"/>
-        </w:rPr>
-      </w:r>
-    </w:p>
-    <w:p>
-      <w:pPr>
-        <w:ind w:left="0" w:firstLine="0"/>
-        <w:rPr/>
-      </w:pPr>
-      <w:r>
-        <w:rPr>
-          <w:rtl w:val="0"/>
-        </w:rPr>
-      </w:r>
-    </w:p>
-    <w:p>
-      <w:pPr>
-        <w:ind w:left="0" w:firstLine="0"/>
-        <w:rPr/>
-      </w:pPr>
-      <w:r>
-        <w:rPr>
-          <w:rtl w:val="0"/>
-        </w:rPr>
-      </w:r>
-    </w:p>
-    <w:p>
-      <w:pPr>
-        <w:jc w:val="both"/>
-        <w:rPr/>
-      </w:pPr>
-      <w:r>
-        <w:rPr>
-          <w:rtl w:val="0"/>
-        </w:rPr>
-        <w:t xml:space="preserve">The Food and Drug Administration Modernization Act of 1997 (FDAMA) mandated the National Institutes of Health (NIH) to create a publicly available resource to disseminate information on the effectiveness of drugs in federally or privately funded clinical trials  </w:t>
+        <w:t xml:space="preserve">. However, the data in the CTR with respect to tumor names contain inconsistencies in the form of extraneous information, typographical errors, missing values, non-standard nomenclature, etc, which create barriers for data integration and downstream analysis of this data. Although the CTR mandates standardized terminology like Medical Subject Headings (MeSH) </w:t>
       </w:r>
       <w:hyperlink r:id="rId26">
         <w:r>
           <w:rPr>
-            <w:b w:val="0"/>
-            <w:color w:val="000000"/>
-            <w:u w:val="none"/>
             <w:rtl w:val="0"/>
           </w:rPr>
-          <w:t xml:space="preserve">[9]</w:t>
+          <w:t xml:space="preserve">[10]</w:t>
         </w:r>
       </w:hyperlink>
       <w:r>
         <w:rPr>
           <w:rtl w:val="0"/>
         </w:rPr>
-        <w:t xml:space="preserve">. This eventually led to the creation of the CTR (ClinicalTrials.gov), which was publicly launched on February 29, 2000. Since then, the CTR has amassed over 482,529 research studies across all 50 states in the US and 223 countries </w:t>
+        <w:t xml:space="preserve">, these terms often fail to capture the specific details of many tumor types.Thus there is a need to standardize the tumor names in the CTR with respect to standardized nomenclature from the World Health Organization (WHO) Classification of Tumors and National Cancer Institute (NCIt) databases.</w:t>
+      </w:r>
+    </w:p>
+    <w:p>
+      <w:pPr>
+        <w:ind w:left="0" w:firstLine="0"/>
+        <w:rPr/>
+      </w:pPr>
+      <w:r>
+        <w:rPr>
+          <w:rtl w:val="0"/>
+        </w:rPr>
+      </w:r>
+    </w:p>
+    <w:p>
+      <w:pPr>
+        <w:ind w:left="0" w:firstLine="0"/>
+        <w:rPr/>
+      </w:pPr>
+      <w:r>
+        <w:rPr>
+          <w:rtl w:val="0"/>
+        </w:rPr>
+        <w:t xml:space="preserve">To address these inconsistencies, we applied methods based on text-matching (based on edit distances) and text-embedding (derived from OpenAI’s Large Language Models) to develop a computational pipeline that standardizes tumor names in the CTR’s “conditions” file. This pipeline maps tumor names to their standardized counterparts in the WHO and NCIt databases. Standardizing these names enables integration with other biomedical databases, such as Open Targets and Illuminating the Druggable Genome, facilitating a more comprehensive understanding of tumor biology, targets, and drugs. </w:t>
+      </w:r>
+    </w:p>
+    <w:p>
+      <w:pPr>
+        <w:ind w:left="0" w:firstLine="0"/>
+        <w:rPr/>
+      </w:pPr>
+      <w:r>
+        <w:rPr>
+          <w:rtl w:val="0"/>
+        </w:rPr>
+      </w:r>
+    </w:p>
+    <w:p>
+      <w:pPr>
+        <w:ind w:left="0" w:firstLine="0"/>
+        <w:rPr/>
+      </w:pPr>
+      <w:r>
+        <w:rPr>
+          <w:rtl w:val="0"/>
+        </w:rPr>
+      </w:r>
+    </w:p>
+    <w:p>
+      <w:pPr>
+        <w:ind w:left="0" w:firstLine="0"/>
+        <w:rPr/>
+      </w:pPr>
+      <w:r>
+        <w:rPr>
+          <w:rtl w:val="0"/>
+        </w:rPr>
+        <w:t xml:space="preserve">This study addresses these issues by mapping non-standardized tumor names in the CTR to standardized names using OpenAI’s embedding methods. This automated approach improves the accuracy of tumor classification, enhancing the reliability of clinical trial data for research and therapeutic development.</w:t>
+      </w:r>
+    </w:p>
+    <w:p>
+      <w:pPr>
+        <w:ind w:left="0" w:firstLine="0"/>
+        <w:rPr/>
+      </w:pPr>
+      <w:r>
+        <w:rPr>
+          <w:rtl w:val="0"/>
+        </w:rPr>
+      </w:r>
+    </w:p>
+    <w:p>
+      <w:pPr>
+        <w:ind w:left="0" w:firstLine="0"/>
+        <w:rPr/>
+      </w:pPr>
+      <w:r>
+        <w:rPr>
+          <w:rtl w:val="0"/>
+        </w:rPr>
+      </w:r>
+    </w:p>
+    <w:p>
+      <w:pPr>
+        <w:ind w:left="0" w:firstLine="0"/>
+        <w:rPr/>
+      </w:pPr>
+      <w:r>
+        <w:rPr>
+          <w:rtl w:val="0"/>
+        </w:rPr>
+      </w:r>
+    </w:p>
+    <w:p>
+      <w:pPr>
+        <w:ind w:left="0" w:firstLine="0"/>
+        <w:rPr/>
+      </w:pPr>
+      <w:r>
+        <w:rPr>
+          <w:rtl w:val="0"/>
+        </w:rPr>
+      </w:r>
+    </w:p>
+    <w:p>
+      <w:pPr>
+        <w:ind w:left="0" w:firstLine="0"/>
+        <w:rPr/>
+      </w:pPr>
+      <w:r>
+        <w:rPr>
+          <w:rtl w:val="0"/>
+        </w:rPr>
+      </w:r>
+    </w:p>
+    <w:p>
+      <w:pPr>
+        <w:jc w:val="both"/>
+        <w:rPr/>
+      </w:pPr>
+      <w:r>
+        <w:rPr>
+          <w:rtl w:val="0"/>
+        </w:rPr>
+        <w:t xml:space="preserve">The Food and Drug Administration Modernization Act of 1997 (FDAMA) mandated the National Institutes of Health (NIH) to create a publicly available resource to disseminate information on the effectiveness of drugs in federally or privately funded clinical trials  </w:t>
       </w:r>
       <w:hyperlink r:id="rId27">
         <w:r>
@@ -1532,7 +1471,7 @@
         <w:rPr>
           <w:rtl w:val="0"/>
         </w:rPr>
-        <w:t xml:space="preserve">. Each record within the CTR is self-reported by the trial sponsor through the web-based data entry platform known as the Protocol Registration and Results System (PRS) </w:t>
+        <w:t xml:space="preserve">. This eventually led to the creation of the CTR (ClinicalTrials.gov), which was publicly launched on February 29, 2000. Since then, the CTR has amassed over 482,529 research studies across all 50 states in the US and 223 countries </w:t>
       </w:r>
       <w:hyperlink r:id="rId28">
         <w:r>
@@ -1549,9 +1488,26 @@
         <w:rPr>
           <w:rtl w:val="0"/>
         </w:rPr>
+        <w:t xml:space="preserve">. Each record within the CTR is self-reported by the trial sponsor through the web-based data entry platform known as the Protocol Registration and Results System (PRS) </w:t>
+      </w:r>
+      <w:hyperlink r:id="rId29">
+        <w:r>
+          <w:rPr>
+            <w:b w:val="0"/>
+            <w:color w:val="000000"/>
+            <w:u w:val="none"/>
+            <w:rtl w:val="0"/>
+          </w:rPr>
+          <w:t xml:space="preserve">[9]</w:t>
+        </w:r>
+      </w:hyperlink>
+      <w:r>
+        <w:rPr>
+          <w:rtl w:val="0"/>
+        </w:rPr>
         <w:t xml:space="preserve">. The CTR requires sponsors to enter basic details regarding the trial, such as purpose, design, patient eligibility criteria, and other critical information about the study </w:t>
       </w:r>
-      <w:hyperlink r:id="rId29">
+      <w:hyperlink r:id="rId30">
         <w:r>
           <w:rPr>
             <w:b w:val="0"/>
@@ -1783,7 +1739,7 @@
         </w:rPr>
         <w:t xml:space="preserve">We conclude from our analysis that the MeSH terms–even though they are internally standardized– are not suitable to be used to identify the exact term and condition name for the conditions they encode. Therefore, even though we observed that the condition names from the CTR contained syntactic and semantic inconsistencies, we decided to use the terms from the conditions file to extract tumor names and map them to their standardized nomenclature in the WHO Classification of Tumors system (referred to as the “WHO database” in the rest of the paper) (</w:t>
       </w:r>
-      <w:hyperlink r:id="rId30">
+      <w:hyperlink r:id="rId31">
         <w:r>
           <w:rPr>
             <w:color w:val="1155cc"/>
@@ -1799,7 +1755,7 @@
         </w:rPr>
         <w:t xml:space="preserve">) or National Cancer Institute Thesaurus (“NCIt database”) (</w:t>
       </w:r>
-      <w:hyperlink r:id="rId31">
+      <w:hyperlink r:id="rId32">
         <w:r>
           <w:rPr>
             <w:color w:val="1155cc"/>
@@ -1894,7 +1850,7 @@
         </w:rPr>
         <w:t xml:space="preserve">The data used in this paper is obtained from the CTR (</w:t>
       </w:r>
-      <w:hyperlink r:id="rId32">
+      <w:hyperlink r:id="rId33">
         <w:r>
           <w:rPr>
             <w:color w:val="1155cc"/>
@@ -1910,7 +1866,7 @@
         </w:rPr>
         <w:t xml:space="preserve">) </w:t>
       </w:r>
-      <w:hyperlink r:id="rId33">
+      <w:hyperlink r:id="rId34">
         <w:r>
           <w:rPr>
             <w:b w:val="0"/>
@@ -1927,7 +1883,7 @@
         </w:rPr>
         <w:t xml:space="preserve">. The data can be publicly accessed via the Clinical Trials API or from the Aggregate Analysis of ClinicalTrials.gov-Clinical Trials Transformative Initiative (AACT-CTTI) website (</w:t>
       </w:r>
-      <w:hyperlink r:id="rId34">
+      <w:hyperlink r:id="rId35">
         <w:r>
           <w:rPr>
             <w:color w:val="1155cc"/>
@@ -4132,7 +4088,7 @@
         </w:rPr>
         <w:t xml:space="preserve"> a fuzzy string match algorithm. If a disease from clinical trials exactly matched a term in the WHO database, it was flagged as tumor. If the disease did not match to any tumor within the WHO database, we performed a fuzzy (approximate) match with the disease name with each term in the WHO database. This was done by computing the generalized Levenshtein edit distance of the clinical trials disease to each WHO database term. The fuzzy matching using generalized Levenshtein edit distance was implemented using the agrepl function in R </w:t>
       </w:r>
-      <w:hyperlink r:id="rId35">
+      <w:hyperlink r:id="rId36">
         <w:r>
           <w:rPr>
             <w:b w:val="0"/>
@@ -7538,7 +7494,7 @@
         </w:rPr>
         <w:t xml:space="preserve">In the above equation , |S1| and |S2| represent the respective lengths of strings S1 and S2 between which we are computing the normalized Levenshtein distance. We calculate Levenshtein distance using the stringdist library in the R programming language </w:t>
       </w:r>
-      <w:hyperlink r:id="rId36">
+      <w:hyperlink r:id="rId37">
         <w:r>
           <w:rPr>
             <w:b w:val="0"/>
@@ -8203,7 +8159,7 @@
         </w:rPr>
         <w:t xml:space="preserve">We calculate the Jarro-Winkler distance using the stringdist package in the R-programming language </w:t>
       </w:r>
-      <w:hyperlink r:id="rId37">
+      <w:hyperlink r:id="rId38">
         <w:r>
           <w:rPr>
             <w:b w:val="0"/>
@@ -8481,7 +8437,7 @@
         </w:rPr>
         <w:t xml:space="preserve">We calculate the cosine distance using the stringdist package in the R-programming language </w:t>
       </w:r>
-      <w:hyperlink r:id="rId38">
+      <w:hyperlink r:id="rId39">
         <w:r>
           <w:rPr>
             <w:b w:val="0"/>
@@ -8582,7 +8538,7 @@
         </w:rPr>
         <w:t xml:space="preserve">We explored another set of standardization methods that are based on edit distances and clustering techniques. These methods consist of a clustering step and a mapping step. To form the clusters, we used affinity propagation (AP) clustering and applied the distance matrices computed by calculating the pairwise edit distances in the previous section as a divergence metric for AP.  We selected the AP algorithm for cluster as it automatically determines the number of clusters instead of requiring the number cluster (which is not known to us) to be a user-defined hyperparameter. Unlike other clustering algorithms, AP is also not dependent on the initialization conditions and is deterministic </w:t>
       </w:r>
-      <w:hyperlink r:id="rId39">
+      <w:hyperlink r:id="rId40">
         <w:r>
           <w:rPr>
             <w:b w:val="0"/>
@@ -8601,7 +8557,7 @@
         </w:rPr>
         <w:t xml:space="preserve">. AP works by recursively passing real-valued messages between each data point until they converge, and based on these converged values, the algorithm establishes the clusters and assigns each cluster an "exemplar data point" which serves as an ideal representative of that cluster </w:t>
       </w:r>
-      <w:hyperlink r:id="rId40">
+      <w:hyperlink r:id="rId41">
         <w:r>
           <w:rPr>
             <w:b w:val="0"/>
@@ -8620,7 +8576,7 @@
         </w:rPr>
         <w:t xml:space="preserve">. Furthermore, AP clustering methods have shown success in clustering textual data </w:t>
       </w:r>
-      <w:hyperlink r:id="rId41">
+      <w:hyperlink r:id="rId42">
         <w:r>
           <w:rPr>
             <w:b w:val="0"/>
@@ -8681,7 +8637,7 @@
         </w:rPr>
         <w:t xml:space="preserve"> forest using the 'isolation.forest' package in the R programming language </w:t>
       </w:r>
-      <w:hyperlink r:id="rId42">
+      <w:hyperlink r:id="rId43">
         <w:r>
           <w:rPr>
             <w:b w:val="0"/>
@@ -8700,7 +8656,7 @@
         </w:rPr>
         <w:t xml:space="preserve">. The number of trees (ntrees argument) is set to 100 as recommended by Lie et al.2008 </w:t>
       </w:r>
-      <w:hyperlink r:id="rId43">
+      <w:hyperlink r:id="rId44">
         <w:r>
           <w:rPr>
             <w:b w:val="0"/>
@@ -8746,7 +8702,7 @@
         </w:rPr>
         <w:t xml:space="preserve">Similarly, for LOF, we use the lof function within the "dbscan" package in the R programming language </w:t>
       </w:r>
-      <w:hyperlink r:id="rId44">
+      <w:hyperlink r:id="rId45">
         <w:r>
           <w:rPr>
             <w:b w:val="0"/>
@@ -8888,7 +8844,7 @@
         </w:rPr>
         <w:t xml:space="preserve">The methods in the previous section employed edit distances to compare texts. These methods primarily focus on syntactical differences to quantify the differences between texts. In this section, the standardization methods are based on text embeddings (or word embeddings), which can also be used for comparing texts. Text embeddings are low dimensional numeric vector representations of unstructured text data. Unlike edit distances, text embeddings focus on capturing the semantic and contextual meaning of the input text they encode; consequently, in the embedding vector space, texts with similar meanings should have embeddings close to each other and texts which differ in meaning should be further apart </w:t>
       </w:r>
-      <w:hyperlink r:id="rId45">
+      <w:hyperlink r:id="rId46">
         <w:r>
           <w:rPr>
             <w:b w:val="0"/>
@@ -8909,7 +8865,7 @@
         </w:rPr>
         <w:t xml:space="preserve">. Text-embeddings have been used in various applications such as developing search engines </w:t>
       </w:r>
-      <w:hyperlink r:id="rId46">
+      <w:hyperlink r:id="rId47">
         <w:r>
           <w:rPr>
             <w:b w:val="0"/>
@@ -8930,7 +8886,7 @@
         </w:rPr>
         <w:t xml:space="preserve">, text clustering </w:t>
       </w:r>
-      <w:hyperlink r:id="rId47">
+      <w:hyperlink r:id="rId48">
         <w:r>
           <w:rPr>
             <w:b w:val="0"/>
@@ -8959,7 +8915,7 @@
         </w:rPr>
         <w:t xml:space="preserve">and classification </w:t>
       </w:r>
-      <w:hyperlink r:id="rId48">
+      <w:hyperlink r:id="rId49">
         <w:r>
           <w:rPr>
             <w:b w:val="0"/>
@@ -8980,7 +8936,7 @@
         </w:rPr>
         <w:t xml:space="preserve">, recommender systems </w:t>
       </w:r>
-      <w:hyperlink r:id="rId49">
+      <w:hyperlink r:id="rId50">
         <w:r>
           <w:rPr>
             <w:b w:val="0"/>
@@ -9001,7 +8957,7 @@
         </w:rPr>
         <w:t xml:space="preserve">, and anomaly detection </w:t>
       </w:r>
-      <w:hyperlink r:id="rId50">
+      <w:hyperlink r:id="rId51">
         <w:r>
           <w:rPr>
             <w:b w:val="0"/>
@@ -9022,7 +8978,7 @@
         </w:rPr>
         <w:t xml:space="preserve">. Text-embeddings can be generated by natural language processing models such as Word2Vec, GloVE, FastText or through large language models (LLM) such as BERT, GPT, ELMO </w:t>
       </w:r>
-      <w:hyperlink r:id="rId51">
+      <w:hyperlink r:id="rId52">
         <w:r>
           <w:rPr>
             <w:b w:val="0"/>
@@ -9043,7 +8999,7 @@
         </w:rPr>
         <w:t xml:space="preserve">. In this paper, we generate text-embeddings from the following two embedding models offered by Open AI: text-embedding-ada-002 (referred as ADA002 in rest of the text) and text-embedding-3-large (referred as LTE-3 in rest of the text) </w:t>
       </w:r>
-      <w:hyperlink r:id="rId52">
+      <w:hyperlink r:id="rId53">
         <w:r>
           <w:rPr>
             <w:b w:val="0"/>
@@ -10724,7 +10680,7 @@
         </w:rPr>
         <w:t xml:space="preserve">. Unlike AP clustering, the K-means algorithm requires the user to define the numbers of clusters to be formed, “K”, as a hyperparameter </w:t>
       </w:r>
-      <w:hyperlink r:id="rId53">
+      <w:hyperlink r:id="rId54">
         <w:r>
           <w:rPr>
             <w:b w:val="0"/>
@@ -10747,7 +10703,7 @@
         </w:rPr>
         <w:t xml:space="preserve">. Since we do not have any a priori information on the types of tumors that are present in the CTR  and have no means to classify the tumors based on their tissue or molecular subtypes, we needed to use other computational methods to decide on a value for the number of clusters to provide as an input to the K-means algorithm. To determine the number of clusters, we computed a commonly used cluster performance metric known as the silhouette coefficient </w:t>
       </w:r>
-      <w:hyperlink r:id="rId54">
+      <w:hyperlink r:id="rId55">
         <w:r>
           <w:rPr>
             <w:b w:val="0"/>
@@ -10788,7 +10744,7 @@
         </w:rPr>
         <w:t xml:space="preserve"> of 1 signifies that the data point is well-matched to other elements in its own cluster and poorly matched to members of neighboring clusters </w:t>
       </w:r>
-      <w:hyperlink r:id="rId55">
+      <w:hyperlink r:id="rId56">
         <w:r>
           <w:rPr>
             <w:b w:val="0"/>
@@ -10829,7 +10785,7 @@
         </w:rPr>
         <w:t xml:space="preserve"> of 0 indicates that the data point is at the decision boundary of neighboring clusters and a score of -1 indicates that the data point is poorly matched with other cluster members and likely assigned to an incorrect cluster </w:t>
       </w:r>
-      <w:hyperlink r:id="rId56">
+      <w:hyperlink r:id="rId57">
         <w:r>
           <w:rPr>
             <w:b w:val="0"/>
@@ -16154,7 +16110,7 @@
         </w:rPr>
         <w:t xml:space="preserve">. While studies have called for standardization of clinical trials with respect to study design </w:t>
       </w:r>
-      <w:hyperlink r:id="rId57">
+      <w:hyperlink r:id="rId58">
         <w:r>
           <w:rPr>
             <w:b w:val="0"/>
@@ -16177,7 +16133,7 @@
         </w:rPr>
         <w:t xml:space="preserve"> evidence reproducibility </w:t>
       </w:r>
-      <w:hyperlink r:id="rId58">
+      <w:hyperlink r:id="rId59">
         <w:r>
           <w:rPr>
             <w:b w:val="0"/>
@@ -16674,7 +16630,7 @@
         <w:t xml:space="preserve">1 </w:t>
         <w:tab/>
       </w:r>
-      <w:hyperlink r:id="rId59">
+      <w:hyperlink r:id="rId60">
         <w:r>
           <w:rPr>
             <w:b w:val="0"/>
@@ -16688,7 +16644,7 @@
           <w:t xml:space="preserve">Bray F, Laversanne M, Sung H, </w:t>
         </w:r>
       </w:hyperlink>
-      <w:hyperlink r:id="rId60">
+      <w:hyperlink r:id="rId61">
         <w:r>
           <w:rPr>
             <w:b w:val="0"/>
@@ -16702,7 +16658,7 @@
           <w:t xml:space="preserve">et al.</w:t>
         </w:r>
       </w:hyperlink>
-      <w:hyperlink r:id="rId61">
+      <w:hyperlink r:id="rId62">
         <w:r>
           <w:rPr>
             <w:b w:val="0"/>
@@ -16716,7 +16672,7 @@
           <w:t xml:space="preserve"> Global cancer statistics 2022: GLOBOCAN estimates of incidence and mortality worldwide for 36 cancers in 185 countries. </w:t>
         </w:r>
       </w:hyperlink>
-      <w:hyperlink r:id="rId62">
+      <w:hyperlink r:id="rId63">
         <w:r>
           <w:rPr>
             <w:b w:val="0"/>
@@ -16730,7 +16686,7 @@
           <w:t xml:space="preserve">CA Cancer J Clin</w:t>
         </w:r>
       </w:hyperlink>
-      <w:hyperlink r:id="rId63">
+      <w:hyperlink r:id="rId64">
         <w:r>
           <w:rPr>
             <w:b w:val="0"/>
@@ -16787,7 +16743,7 @@
         <w:t xml:space="preserve">2 </w:t>
         <w:tab/>
       </w:r>
-      <w:hyperlink r:id="rId64">
+      <w:hyperlink r:id="rId65">
         <w:r>
           <w:rPr>
             <w:b w:val="0"/>
@@ -16801,7 +16757,7 @@
           <w:t xml:space="preserve">Siegel RL, Giaquinto AN, Jemal A. Cancer statistics, 2024. </w:t>
         </w:r>
       </w:hyperlink>
-      <w:hyperlink r:id="rId65">
+      <w:hyperlink r:id="rId66">
         <w:r>
           <w:rPr>
             <w:b w:val="0"/>
@@ -16815,7 +16771,7 @@
           <w:t xml:space="preserve">CA Cancer J Clin</w:t>
         </w:r>
       </w:hyperlink>
-      <w:hyperlink r:id="rId66">
+      <w:hyperlink r:id="rId67">
         <w:r>
           <w:rPr>
             <w:b w:val="0"/>
@@ -16872,7 +16828,7 @@
         <w:t xml:space="preserve">3 </w:t>
         <w:tab/>
       </w:r>
-      <w:hyperlink r:id="rId67">
+      <w:hyperlink r:id="rId68">
         <w:r>
           <w:rPr>
             <w:b w:val="0"/>
@@ -16886,7 +16842,7 @@
           <w:t xml:space="preserve">Matt GY, Sioson E, Shelton K, </w:t>
         </w:r>
       </w:hyperlink>
-      <w:hyperlink r:id="rId68">
+      <w:hyperlink r:id="rId69">
         <w:r>
           <w:rPr>
             <w:b w:val="0"/>
@@ -16900,7 +16856,7 @@
           <w:t xml:space="preserve">et al.</w:t>
         </w:r>
       </w:hyperlink>
-      <w:hyperlink r:id="rId69">
+      <w:hyperlink r:id="rId70">
         <w:r>
           <w:rPr>
             <w:b w:val="0"/>
@@ -16914,7 +16870,7 @@
           <w:t xml:space="preserve"> St. Jude Survivorship Portal: Sharing and Analyzing Large Clinical and Genomic Datasets from Pediatric Cancer Survivors. </w:t>
         </w:r>
       </w:hyperlink>
-      <w:hyperlink r:id="rId70">
+      <w:hyperlink r:id="rId71">
         <w:r>
           <w:rPr>
             <w:b w:val="0"/>
@@ -16928,7 +16884,7 @@
           <w:t xml:space="preserve">Cancer Discov</w:t>
         </w:r>
       </w:hyperlink>
-      <w:hyperlink r:id="rId71">
+      <w:hyperlink r:id="rId72">
         <w:r>
           <w:rPr>
             <w:b w:val="0"/>
@@ -16985,7 +16941,7 @@
         <w:t xml:space="preserve">4 </w:t>
         <w:tab/>
       </w:r>
-      <w:hyperlink r:id="rId72">
+      <w:hyperlink r:id="rId73">
         <w:r>
           <w:rPr>
             <w:b w:val="0"/>
@@ -16999,7 +16955,7 @@
           <w:t xml:space="preserve">Aristizabal P, Winestone LE, Umaretiya P, </w:t>
         </w:r>
       </w:hyperlink>
-      <w:hyperlink r:id="rId73">
+      <w:hyperlink r:id="rId74">
         <w:r>
           <w:rPr>
             <w:b w:val="0"/>
@@ -17013,7 +16969,7 @@
           <w:t xml:space="preserve">et al.</w:t>
         </w:r>
       </w:hyperlink>
-      <w:hyperlink r:id="rId74">
+      <w:hyperlink r:id="rId75">
         <w:r>
           <w:rPr>
             <w:b w:val="0"/>
@@ -17027,7 +16983,7 @@
           <w:t xml:space="preserve"> Disparities in Pediatric Oncology: The 21st Century Opportunity to Improve Outcomes for Children and Adolescents With Cancer. </w:t>
         </w:r>
       </w:hyperlink>
-      <w:hyperlink r:id="rId75">
+      <w:hyperlink r:id="rId76">
         <w:r>
           <w:rPr>
             <w:b w:val="0"/>
@@ -17041,7 +16997,7 @@
           <w:t xml:space="preserve">Am Soc Clin Oncol Educ Book</w:t>
         </w:r>
       </w:hyperlink>
-      <w:hyperlink r:id="rId76">
+      <w:hyperlink r:id="rId77">
         <w:r>
           <w:rPr>
             <w:b w:val="0"/>
@@ -17098,7 +17054,7 @@
         <w:t xml:space="preserve">5 </w:t>
         <w:tab/>
       </w:r>
-      <w:hyperlink r:id="rId77">
+      <w:hyperlink r:id="rId78">
         <w:r>
           <w:rPr>
             <w:b w:val="0"/>
@@ -17112,7 +17068,7 @@
           <w:t xml:space="preserve">Hunger Stephen P., Mullighan Charles G. Acute Lymphoblastic Leukemia in Children. </w:t>
         </w:r>
       </w:hyperlink>
-      <w:hyperlink r:id="rId78">
+      <w:hyperlink r:id="rId79">
         <w:r>
           <w:rPr>
             <w:b w:val="0"/>
@@ -17126,7 +17082,7 @@
           <w:t xml:space="preserve">N Engl J Med</w:t>
         </w:r>
       </w:hyperlink>
-      <w:hyperlink r:id="rId79">
+      <w:hyperlink r:id="rId80">
         <w:r>
           <w:rPr>
             <w:b w:val="0"/>
@@ -17183,7 +17139,7 @@
         <w:t xml:space="preserve">6 </w:t>
         <w:tab/>
       </w:r>
-      <w:hyperlink r:id="rId80">
+      <w:hyperlink r:id="rId81">
         <w:r>
           <w:rPr>
             <w:b w:val="0"/>
@@ -17197,7 +17153,7 @@
           <w:t xml:space="preserve">Laetsch TW, DuBois SG, Bender JG, </w:t>
         </w:r>
       </w:hyperlink>
-      <w:hyperlink r:id="rId81">
+      <w:hyperlink r:id="rId82">
         <w:r>
           <w:rPr>
             <w:b w:val="0"/>
@@ -17211,7 +17167,7 @@
           <w:t xml:space="preserve">et al.</w:t>
         </w:r>
       </w:hyperlink>
-      <w:hyperlink r:id="rId82">
+      <w:hyperlink r:id="rId83">
         <w:r>
           <w:rPr>
             <w:b w:val="0"/>
@@ -17225,7 +17181,7 @@
           <w:t xml:space="preserve"> Opportunities and Challenges in Drug Development for Pediatric Cancers. </w:t>
         </w:r>
       </w:hyperlink>
-      <w:hyperlink r:id="rId83">
+      <w:hyperlink r:id="rId84">
         <w:r>
           <w:rPr>
             <w:b w:val="0"/>
@@ -17239,7 +17195,7 @@
           <w:t xml:space="preserve">Cancer Discov</w:t>
         </w:r>
       </w:hyperlink>
-      <w:hyperlink r:id="rId84">
+      <w:hyperlink r:id="rId85">
         <w:r>
           <w:rPr>
             <w:b w:val="0"/>
@@ -17296,7 +17252,7 @@
         <w:t xml:space="preserve">7 </w:t>
         <w:tab/>
       </w:r>
-      <w:hyperlink r:id="rId85">
+      <w:hyperlink r:id="rId86">
         <w:r>
           <w:rPr>
             <w:b w:val="0"/>
@@ -17310,7 +17266,7 @@
           <w:t xml:space="preserve">Renfro LA, Ji L, Piao J, </w:t>
         </w:r>
       </w:hyperlink>
-      <w:hyperlink r:id="rId86">
+      <w:hyperlink r:id="rId87">
         <w:r>
           <w:rPr>
             <w:b w:val="0"/>
@@ -17324,7 +17280,7 @@
           <w:t xml:space="preserve">et al.</w:t>
         </w:r>
       </w:hyperlink>
-      <w:hyperlink r:id="rId87">
+      <w:hyperlink r:id="rId88">
         <w:r>
           <w:rPr>
             <w:b w:val="0"/>
@@ -17338,7 +17294,7 @@
           <w:t xml:space="preserve"> Trial Design Challenges and Approaches for Precision Oncology in Rare Tumors: Experiences of the Children’s Oncology Group. </w:t>
         </w:r>
       </w:hyperlink>
-      <w:hyperlink r:id="rId88">
+      <w:hyperlink r:id="rId89">
         <w:r>
           <w:rPr>
             <w:b w:val="0"/>
@@ -17352,7 +17308,7 @@
           <w:t xml:space="preserve">JCO Precis Oncol</w:t>
         </w:r>
       </w:hyperlink>
-      <w:hyperlink r:id="rId89">
+      <w:hyperlink r:id="rId90">
         <w:r>
           <w:rPr>
             <w:b w:val="0"/>
@@ -17366,7 +17322,7 @@
           <w:t xml:space="preserve">. 2019;3. doi: </w:t>
         </w:r>
       </w:hyperlink>
-      <w:hyperlink r:id="rId90">
+      <w:hyperlink r:id="rId91">
         <w:r>
           <w:rPr>
             <w:b w:val="0"/>
@@ -17423,7 +17379,7 @@
         <w:t xml:space="preserve">8 </w:t>
         <w:tab/>
       </w:r>
-      <w:hyperlink r:id="rId91">
+      <w:hyperlink r:id="rId92">
         <w:r>
           <w:rPr>
             <w:b w:val="0"/>
@@ -17437,7 +17393,7 @@
           <w:t xml:space="preserve">Rivers Z, Hyde B, Ronski K, </w:t>
         </w:r>
       </w:hyperlink>
-      <w:hyperlink r:id="rId92">
+      <w:hyperlink r:id="rId93">
         <w:r>
           <w:rPr>
             <w:b w:val="0"/>
@@ -17451,7 +17407,7 @@
           <w:t xml:space="preserve">et al.</w:t>
         </w:r>
       </w:hyperlink>
-      <w:hyperlink r:id="rId93">
+      <w:hyperlink r:id="rId94">
         <w:r>
           <w:rPr>
             <w:b w:val="0"/>
@@ -17465,7 +17421,7 @@
           <w:t xml:space="preserve"> Exploring Barriers to Pediatric Cancer Clinical Trials: The Role of a Networked, Just-in-Time Study Program. </w:t>
         </w:r>
       </w:hyperlink>
-      <w:hyperlink r:id="rId94">
+      <w:hyperlink r:id="rId95">
         <w:r>
           <w:rPr>
             <w:b w:val="0"/>
@@ -17479,7 +17435,7 @@
           <w:t xml:space="preserve">Clin Ther</w:t>
         </w:r>
       </w:hyperlink>
-      <w:hyperlink r:id="rId95">
+      <w:hyperlink r:id="rId96">
         <w:r>
           <w:rPr>
             <w:b w:val="0"/>
@@ -17536,7 +17492,7 @@
         <w:t xml:space="preserve">9 </w:t>
         <w:tab/>
       </w:r>
-      <w:hyperlink r:id="rId96">
+      <w:hyperlink r:id="rId97">
         <w:r>
           <w:rPr>
             <w:b w:val="0"/>
@@ -17550,7 +17506,7 @@
           <w:t xml:space="preserve">National Institutes of Health Clinical Trials Registry. ClinicalTrials.gov. </w:t>
         </w:r>
       </w:hyperlink>
-      <w:hyperlink r:id="rId97">
+      <w:hyperlink r:id="rId98">
         <w:r>
           <w:rPr>
             <w:b w:val="0"/>
@@ -17564,7 +17520,7 @@
           <w:t xml:space="preserve">https://clinicaltrials.gov/</w:t>
         </w:r>
       </w:hyperlink>
-      <w:hyperlink r:id="rId98">
+      <w:hyperlink r:id="rId99">
         <w:r>
           <w:rPr>
             <w:b w:val="0"/>
@@ -17621,7 +17577,7 @@
         <w:t xml:space="preserve">10 </w:t>
         <w:tab/>
       </w:r>
-      <w:hyperlink r:id="rId99">
+      <w:hyperlink r:id="rId100">
         <w:r>
           <w:rPr>
             <w:b w:val="0"/>
@@ -17635,7 +17591,7 @@
           <w:t xml:space="preserve">Zarin DA, Tse T, Williams RJ, </w:t>
         </w:r>
       </w:hyperlink>
-      <w:hyperlink r:id="rId100">
+      <w:hyperlink r:id="rId101">
         <w:r>
           <w:rPr>
             <w:b w:val="0"/>
@@ -17649,7 +17605,7 @@
           <w:t xml:space="preserve">et al.</w:t>
         </w:r>
       </w:hyperlink>
-      <w:hyperlink r:id="rId101">
+      <w:hyperlink r:id="rId102">
         <w:r>
           <w:rPr>
             <w:b w:val="0"/>
@@ -17663,7 +17619,7 @@
           <w:t xml:space="preserve"> The ClinicalTrials.gov Results Database — Update and Key Issues. </w:t>
         </w:r>
       </w:hyperlink>
-      <w:hyperlink r:id="rId102">
+      <w:hyperlink r:id="rId103">
         <w:r>
           <w:rPr>
             <w:b w:val="0"/>
@@ -17677,7 +17633,7 @@
           <w:t xml:space="preserve">N Engl J Med</w:t>
         </w:r>
       </w:hyperlink>
-      <w:hyperlink r:id="rId103">
+      <w:hyperlink r:id="rId104">
         <w:r>
           <w:rPr>
             <w:b w:val="0"/>
@@ -17734,7 +17690,7 @@
         <w:t xml:space="preserve">11 </w:t>
         <w:tab/>
       </w:r>
-      <w:hyperlink r:id="rId104">
+      <w:hyperlink r:id="rId105">
         <w:r>
           <w:rPr>
             <w:b w:val="0"/>
@@ -17748,7 +17704,7 @@
           <w:t xml:space="preserve">Snášel V, Keprt A, Abraham A, </w:t>
         </w:r>
       </w:hyperlink>
-      <w:hyperlink r:id="rId105">
+      <w:hyperlink r:id="rId106">
         <w:r>
           <w:rPr>
             <w:b w:val="0"/>
@@ -17762,7 +17718,7 @@
           <w:t xml:space="preserve">et al.</w:t>
         </w:r>
       </w:hyperlink>
-      <w:hyperlink r:id="rId106">
+      <w:hyperlink r:id="rId107">
         <w:r>
           <w:rPr>
             <w:b w:val="0"/>
@@ -17776,7 +17732,7 @@
           <w:t xml:space="preserve"> Approximate String Matching by Fuzzy Automata. </w:t>
         </w:r>
       </w:hyperlink>
-      <w:hyperlink r:id="rId107">
+      <w:hyperlink r:id="rId108">
         <w:r>
           <w:rPr>
             <w:b w:val="0"/>
@@ -17790,7 +17746,7 @@
           <w:t xml:space="preserve">Man-Machine Interactions</w:t>
         </w:r>
       </w:hyperlink>
-      <w:hyperlink r:id="rId108">
+      <w:hyperlink r:id="rId109">
         <w:r>
           <w:rPr>
             <w:b w:val="0"/>
@@ -17847,7 +17803,7 @@
         <w:t xml:space="preserve">12 </w:t>
         <w:tab/>
       </w:r>
-      <w:hyperlink r:id="rId109">
+      <w:hyperlink r:id="rId110">
         <w:r>
           <w:rPr>
             <w:b w:val="0"/>
@@ -17904,7 +17860,7 @@
         <w:t xml:space="preserve">13 </w:t>
         <w:tab/>
       </w:r>
-      <w:hyperlink r:id="rId110">
+      <w:hyperlink r:id="rId111">
         <w:r>
           <w:rPr>
             <w:b w:val="0"/>
@@ -17918,7 +17874,7 @@
           <w:t xml:space="preserve">Frey BJ, Dueck D. Clustering by passing messages between data points. </w:t>
         </w:r>
       </w:hyperlink>
-      <w:hyperlink r:id="rId111">
+      <w:hyperlink r:id="rId112">
         <w:r>
           <w:rPr>
             <w:b w:val="0"/>
@@ -17932,7 +17888,7 @@
           <w:t xml:space="preserve">Science</w:t>
         </w:r>
       </w:hyperlink>
-      <w:hyperlink r:id="rId112">
+      <w:hyperlink r:id="rId113">
         <w:r>
           <w:rPr>
             <w:b w:val="0"/>
@@ -17989,7 +17945,7 @@
         <w:t xml:space="preserve">14 </w:t>
         <w:tab/>
       </w:r>
-      <w:hyperlink r:id="rId113">
+      <w:hyperlink r:id="rId114">
         <w:r>
           <w:rPr>
             <w:b w:val="0"/>
@@ -18003,7 +17959,7 @@
           <w:t xml:space="preserve">Kitahara YFGI. Fast Algorithm for Affinity Propagation. In: Walsh T, ed. </w:t>
         </w:r>
       </w:hyperlink>
-      <w:hyperlink r:id="rId114">
+      <w:hyperlink r:id="rId115">
         <w:r>
           <w:rPr>
             <w:b w:val="0"/>
@@ -18017,7 +17973,7 @@
           <w:t xml:space="preserve">Twenty-Second International Joint Conference on Artificial Intelligence</w:t>
         </w:r>
       </w:hyperlink>
-      <w:hyperlink r:id="rId115">
+      <w:hyperlink r:id="rId116">
         <w:r>
           <w:rPr>
             <w:b w:val="0"/>
@@ -18074,7 +18030,7 @@
         <w:t xml:space="preserve">15 </w:t>
         <w:tab/>
       </w:r>
-      <w:hyperlink r:id="rId116">
+      <w:hyperlink r:id="rId117">
         <w:r>
           <w:rPr>
             <w:b w:val="0"/>
@@ -18088,7 +18044,7 @@
           <w:t xml:space="preserve">Shi XH, Guan RC, Wang LP, </w:t>
         </w:r>
       </w:hyperlink>
-      <w:hyperlink r:id="rId117">
+      <w:hyperlink r:id="rId118">
         <w:r>
           <w:rPr>
             <w:b w:val="0"/>
@@ -18102,7 +18058,7 @@
           <w:t xml:space="preserve">et al.</w:t>
         </w:r>
       </w:hyperlink>
-      <w:hyperlink r:id="rId118">
+      <w:hyperlink r:id="rId119">
         <w:r>
           <w:rPr>
             <w:b w:val="0"/>
@@ -18116,7 +18072,7 @@
           <w:t xml:space="preserve"> An incremental affinity propagation algorithm and its applications for text clustering. </w:t>
         </w:r>
       </w:hyperlink>
-      <w:hyperlink r:id="rId119">
+      <w:hyperlink r:id="rId120">
         <w:r>
           <w:rPr>
             <w:b w:val="0"/>
@@ -18130,7 +18086,7 @@
           <w:t xml:space="preserve">2009 International Joint Conference on Neural Networks</w:t>
         </w:r>
       </w:hyperlink>
-      <w:hyperlink r:id="rId120">
+      <w:hyperlink r:id="rId121">
         <w:r>
           <w:rPr>
             <w:b w:val="0"/>
@@ -18187,7 +18143,7 @@
         <w:t xml:space="preserve">16 </w:t>
         <w:tab/>
       </w:r>
-      <w:hyperlink r:id="rId121">
+      <w:hyperlink r:id="rId122">
         <w:r>
           <w:rPr>
             <w:b w:val="0"/>
@@ -18201,7 +18157,7 @@
           <w:t xml:space="preserve">Shailendra Kumar Shrivastava, J.L.Rana, R.C.Jain. Text document clustering based on phrase similarity using affinity propagation. </w:t>
         </w:r>
       </w:hyperlink>
-      <w:hyperlink r:id="rId122">
+      <w:hyperlink r:id="rId123">
         <w:r>
           <w:rPr>
             <w:b w:val="0"/>
@@ -18215,7 +18171,7 @@
           <w:t xml:space="preserve">International Journal of Computer Applications</w:t>
         </w:r>
       </w:hyperlink>
-      <w:hyperlink r:id="rId123">
+      <w:hyperlink r:id="rId124">
         <w:r>
           <w:rPr>
             <w:b w:val="0"/>
@@ -18229,7 +18185,7 @@
           <w:t xml:space="preserve">. 2013;61. doi: </w:t>
         </w:r>
       </w:hyperlink>
-      <w:hyperlink r:id="rId124">
+      <w:hyperlink r:id="rId125">
         <w:r>
           <w:rPr>
             <w:b w:val="0"/>
@@ -18286,7 +18242,7 @@
         <w:t xml:space="preserve">17 </w:t>
         <w:tab/>
       </w:r>
-      <w:hyperlink r:id="rId125">
+      <w:hyperlink r:id="rId126">
         <w:r>
           <w:rPr>
             <w:b w:val="0"/>
@@ -18343,7 +18299,7 @@
         <w:t xml:space="preserve">18 </w:t>
         <w:tab/>
       </w:r>
-      <w:hyperlink r:id="rId126">
+      <w:hyperlink r:id="rId127">
         <w:r>
           <w:rPr>
             <w:b w:val="0"/>
@@ -18357,7 +18313,7 @@
           <w:t xml:space="preserve">Liu FT, Ting KM, Zhou Z-H. Isolation Forest. </w:t>
         </w:r>
       </w:hyperlink>
-      <w:hyperlink r:id="rId127">
+      <w:hyperlink r:id="rId128">
         <w:r>
           <w:rPr>
             <w:b w:val="0"/>
@@ -18371,7 +18327,7 @@
           <w:t xml:space="preserve">2008 Eighth IEEE International Conference on Data Mining</w:t>
         </w:r>
       </w:hyperlink>
-      <w:hyperlink r:id="rId128">
+      <w:hyperlink r:id="rId129">
         <w:r>
           <w:rPr>
             <w:b w:val="0"/>
@@ -18428,7 +18384,7 @@
         <w:t xml:space="preserve">19 </w:t>
         <w:tab/>
       </w:r>
-      <w:hyperlink r:id="rId129">
+      <w:hyperlink r:id="rId130">
         <w:r>
           <w:rPr>
             <w:b w:val="0"/>
@@ -18485,7 +18441,7 @@
         <w:t xml:space="preserve">20 </w:t>
         <w:tab/>
       </w:r>
-      <w:hyperlink r:id="rId130">
+      <w:hyperlink r:id="rId131">
         <w:r>
           <w:rPr>
             <w:b w:val="0"/>
@@ -18499,7 +18455,7 @@
           <w:t xml:space="preserve">Morris J, Kuleshov V, Shmatikov V, </w:t>
         </w:r>
       </w:hyperlink>
-      <w:hyperlink r:id="rId131">
+      <w:hyperlink r:id="rId132">
         <w:r>
           <w:rPr>
             <w:b w:val="0"/>
@@ -18513,7 +18469,7 @@
           <w:t xml:space="preserve">et al.</w:t>
         </w:r>
       </w:hyperlink>
-      <w:hyperlink r:id="rId132">
+      <w:hyperlink r:id="rId133">
         <w:r>
           <w:rPr>
             <w:b w:val="0"/>
@@ -18527,7 +18483,7 @@
           <w:t xml:space="preserve"> Text embeddings reveal (almost) as much as text. </w:t>
         </w:r>
       </w:hyperlink>
-      <w:hyperlink r:id="rId133">
+      <w:hyperlink r:id="rId134">
         <w:r>
           <w:rPr>
             <w:b w:val="0"/>
@@ -18541,7 +18497,7 @@
           <w:t xml:space="preserve">Proceedings of the 2023 Conference on Empirical Methods in Natural Language Processing</w:t>
         </w:r>
       </w:hyperlink>
-      <w:hyperlink r:id="rId134">
+      <w:hyperlink r:id="rId135">
         <w:r>
           <w:rPr>
             <w:b w:val="0"/>
@@ -18598,7 +18554,7 @@
         <w:t xml:space="preserve">21 </w:t>
         <w:tab/>
       </w:r>
-      <w:hyperlink r:id="rId135">
+      <w:hyperlink r:id="rId136">
         <w:r>
           <w:rPr>
             <w:b w:val="0"/>
@@ -18612,7 +18568,7 @@
           <w:t xml:space="preserve">Mikolov T. Efficient estimation of word representations in vector space. </w:t>
         </w:r>
       </w:hyperlink>
-      <w:hyperlink r:id="rId136">
+      <w:hyperlink r:id="rId137">
         <w:r>
           <w:rPr>
             <w:b w:val="0"/>
@@ -18626,7 +18582,7 @@
           <w:t xml:space="preserve">arXiv preprint arXiv:13013781</w:t>
         </w:r>
       </w:hyperlink>
-      <w:hyperlink r:id="rId137">
+      <w:hyperlink r:id="rId138">
         <w:r>
           <w:rPr>
             <w:b w:val="0"/>
@@ -18683,7 +18639,7 @@
         <w:t xml:space="preserve">22 </w:t>
         <w:tab/>
       </w:r>
-      <w:hyperlink r:id="rId138">
+      <w:hyperlink r:id="rId139">
         <w:r>
           <w:rPr>
             <w:b w:val="0"/>
@@ -18697,7 +18653,7 @@
           <w:t xml:space="preserve">Incitti F, Urli F, Snidaro L. Beyond word embeddings: A survey. </w:t>
         </w:r>
       </w:hyperlink>
-      <w:hyperlink r:id="rId139">
+      <w:hyperlink r:id="rId140">
         <w:r>
           <w:rPr>
             <w:b w:val="0"/>
@@ -18711,7 +18667,7 @@
           <w:t xml:space="preserve">Inf Fusion</w:t>
         </w:r>
       </w:hyperlink>
-      <w:hyperlink r:id="rId140">
+      <w:hyperlink r:id="rId141">
         <w:r>
           <w:rPr>
             <w:b w:val="0"/>
@@ -18768,7 +18724,7 @@
         <w:t xml:space="preserve">23 </w:t>
         <w:tab/>
       </w:r>
-      <w:hyperlink r:id="rId141">
+      <w:hyperlink r:id="rId142">
         <w:r>
           <w:rPr>
             <w:b w:val="0"/>
@@ -18782,7 +18738,7 @@
           <w:t xml:space="preserve">Khattak FK, Jeblee S, Pou-Prom C, </w:t>
         </w:r>
       </w:hyperlink>
-      <w:hyperlink r:id="rId142">
+      <w:hyperlink r:id="rId143">
         <w:r>
           <w:rPr>
             <w:b w:val="0"/>
@@ -18796,7 +18752,7 @@
           <w:t xml:space="preserve">et al.</w:t>
         </w:r>
       </w:hyperlink>
-      <w:hyperlink r:id="rId143">
+      <w:hyperlink r:id="rId144">
         <w:r>
           <w:rPr>
             <w:b w:val="0"/>
@@ -18810,7 +18766,7 @@
           <w:t xml:space="preserve"> A survey of word embeddings for clinical text. </w:t>
         </w:r>
       </w:hyperlink>
-      <w:hyperlink r:id="rId144">
+      <w:hyperlink r:id="rId145">
         <w:r>
           <w:rPr>
             <w:b w:val="0"/>
@@ -18824,7 +18780,7 @@
           <w:t xml:space="preserve">J Biomed Inform</w:t>
         </w:r>
       </w:hyperlink>
-      <w:hyperlink r:id="rId145">
+      <w:hyperlink r:id="rId146">
         <w:r>
           <w:rPr>
             <w:b w:val="0"/>
@@ -18881,7 +18837,7 @@
         <w:t xml:space="preserve">24 </w:t>
         <w:tab/>
       </w:r>
-      <w:hyperlink r:id="rId146">
+      <w:hyperlink r:id="rId147">
         <w:r>
           <w:rPr>
             <w:b w:val="0"/>
@@ -18895,7 +18851,7 @@
           <w:t xml:space="preserve">Gökçe O, Prada J, Nikolov NI, </w:t>
         </w:r>
       </w:hyperlink>
-      <w:hyperlink r:id="rId147">
+      <w:hyperlink r:id="rId148">
         <w:r>
           <w:rPr>
             <w:b w:val="0"/>
@@ -18909,7 +18865,7 @@
           <w:t xml:space="preserve">et al.</w:t>
         </w:r>
       </w:hyperlink>
-      <w:hyperlink r:id="rId148">
+      <w:hyperlink r:id="rId149">
         <w:r>
           <w:rPr>
             <w:b w:val="0"/>
@@ -18923,7 +18879,7 @@
           <w:t xml:space="preserve"> Embedding-based scientific literature discovery in a text editor application. </w:t>
         </w:r>
       </w:hyperlink>
-      <w:hyperlink r:id="rId149">
+      <w:hyperlink r:id="rId150">
         <w:r>
           <w:rPr>
             <w:b w:val="0"/>
@@ -18937,7 +18893,7 @@
           <w:t xml:space="preserve">Proceedings of the 58th Annual Meeting of the Association for Computational Linguistics: System Demonstrations</w:t>
         </w:r>
       </w:hyperlink>
-      <w:hyperlink r:id="rId150">
+      <w:hyperlink r:id="rId151">
         <w:r>
           <w:rPr>
             <w:b w:val="0"/>
@@ -18994,7 +18950,7 @@
         <w:t xml:space="preserve">25 </w:t>
         <w:tab/>
       </w:r>
-      <w:hyperlink r:id="rId151">
+      <w:hyperlink r:id="rId152">
         <w:r>
           <w:rPr>
             <w:b w:val="0"/>
@@ -19008,7 +18964,7 @@
           <w:t xml:space="preserve">Mai G, Janowicz K, Yan B. Combining text embedding and knowledge graph embedding techniques for academic search engines. In: Key-Sun Choi, Luis Espinosa Anke, Thierry Declerck, Dagmar Gromann, Jin-Dong Kim, Axel-Cyrille Ngonga Ngomo, Muhammad Saleem, Ricardo Usbeck, ed. </w:t>
         </w:r>
       </w:hyperlink>
-      <w:hyperlink r:id="rId152">
+      <w:hyperlink r:id="rId153">
         <w:r>
           <w:rPr>
             <w:b w:val="0"/>
@@ -19022,7 +18978,7 @@
           <w:t xml:space="preserve">Joint proceedings of the 4th Workshop on Semantic Deep Learning (SemDeep-4) and NLIWoD4: Natural Language Interfaces for the Web of Data (NLIWOD-4) and 9th Question Answering over Linked Data challenge (QALD-9) co-located with 17th International Semantic Web Conference (ISWC 2018)</w:t>
         </w:r>
       </w:hyperlink>
-      <w:hyperlink r:id="rId153">
+      <w:hyperlink r:id="rId154">
         <w:r>
           <w:rPr>
             <w:b w:val="0"/>
@@ -19079,7 +19035,7 @@
         <w:t xml:space="preserve">26 </w:t>
         <w:tab/>
       </w:r>
-      <w:hyperlink r:id="rId154">
+      <w:hyperlink r:id="rId155">
         <w:r>
           <w:rPr>
             <w:b w:val="0"/>
@@ -19093,7 +19049,7 @@
           <w:t xml:space="preserve">Mehta V, Bawa S, Singh J. WEClustering: word embeddings based text clustering technique for large datasets. </w:t>
         </w:r>
       </w:hyperlink>
-      <w:hyperlink r:id="rId155">
+      <w:hyperlink r:id="rId156">
         <w:r>
           <w:rPr>
             <w:b w:val="0"/>
@@ -19107,7 +19063,7 @@
           <w:t xml:space="preserve">Complex Intell Systems</w:t>
         </w:r>
       </w:hyperlink>
-      <w:hyperlink r:id="rId156">
+      <w:hyperlink r:id="rId157">
         <w:r>
           <w:rPr>
             <w:b w:val="0"/>
@@ -19164,7 +19120,7 @@
         <w:t xml:space="preserve">27 </w:t>
         <w:tab/>
       </w:r>
-      <w:hyperlink r:id="rId157">
+      <w:hyperlink r:id="rId158">
         <w:r>
           <w:rPr>
             <w:b w:val="0"/>
@@ -19178,7 +19134,7 @@
           <w:t xml:space="preserve">Stein RA, Jaques PA, Valiati JF. An analysis of hierarchical text classification using word embeddings. </w:t>
         </w:r>
       </w:hyperlink>
-      <w:hyperlink r:id="rId158">
+      <w:hyperlink r:id="rId159">
         <w:r>
           <w:rPr>
             <w:b w:val="0"/>
@@ -19192,7 +19148,7 @@
           <w:t xml:space="preserve">Inf Sci </w:t>
         </w:r>
       </w:hyperlink>
-      <w:hyperlink r:id="rId159">
+      <w:hyperlink r:id="rId160">
         <w:r>
           <w:rPr>
             <w:b w:val="0"/>
@@ -19249,7 +19205,7 @@
         <w:t xml:space="preserve">28 </w:t>
         <w:tab/>
       </w:r>
-      <w:hyperlink r:id="rId160">
+      <w:hyperlink r:id="rId161">
         <w:r>
           <w:rPr>
             <w:b w:val="0"/>
@@ -19263,7 +19219,7 @@
           <w:t xml:space="preserve">Musto C, Semeraro G, de Gemmis M, </w:t>
         </w:r>
       </w:hyperlink>
-      <w:hyperlink r:id="rId161">
+      <w:hyperlink r:id="rId162">
         <w:r>
           <w:rPr>
             <w:b w:val="0"/>
@@ -19277,7 +19233,7 @@
           <w:t xml:space="preserve">et al.</w:t>
         </w:r>
       </w:hyperlink>
-      <w:hyperlink r:id="rId162">
+      <w:hyperlink r:id="rId163">
         <w:r>
           <w:rPr>
             <w:b w:val="0"/>
@@ -19291,7 +19247,7 @@
           <w:t xml:space="preserve"> Learning word embeddings from Wikipedia for content-based recommender systems. </w:t>
         </w:r>
       </w:hyperlink>
-      <w:hyperlink r:id="rId163">
+      <w:hyperlink r:id="rId164">
         <w:r>
           <w:rPr>
             <w:b w:val="0"/>
@@ -19305,7 +19261,7 @@
           <w:t xml:space="preserve">Lecture Notes in Computer Science</w:t>
         </w:r>
       </w:hyperlink>
-      <w:hyperlink r:id="rId164">
+      <w:hyperlink r:id="rId165">
         <w:r>
           <w:rPr>
             <w:b w:val="0"/>
@@ -19362,7 +19318,7 @@
         <w:t xml:space="preserve">29 </w:t>
         <w:tab/>
       </w:r>
-      <w:hyperlink r:id="rId165">
+      <w:hyperlink r:id="rId166">
         <w:r>
           <w:rPr>
             <w:b w:val="0"/>
@@ -19376,7 +19332,7 @@
           <w:t xml:space="preserve">Pande A, Ahuja V. WEAC: Word embeddings for anomaly classification from event logs. </w:t>
         </w:r>
       </w:hyperlink>
-      <w:hyperlink r:id="rId166">
+      <w:hyperlink r:id="rId167">
         <w:r>
           <w:rPr>
             <w:b w:val="0"/>
@@ -19390,7 +19346,7 @@
           <w:t xml:space="preserve">2017 IEEE International Conference on Big Data (Big Data)</w:t>
         </w:r>
       </w:hyperlink>
-      <w:hyperlink r:id="rId167">
+      <w:hyperlink r:id="rId168">
         <w:r>
           <w:rPr>
             <w:b w:val="0"/>
@@ -19447,7 +19403,7 @@
         <w:t xml:space="preserve">30 </w:t>
         <w:tab/>
       </w:r>
-      <w:hyperlink r:id="rId168">
+      <w:hyperlink r:id="rId169">
         <w:r>
           <w:rPr>
             <w:b w:val="0"/>
@@ -19461,7 +19417,7 @@
           <w:t xml:space="preserve">New embedding models and API updates. </w:t>
         </w:r>
       </w:hyperlink>
-      <w:hyperlink r:id="rId169">
+      <w:hyperlink r:id="rId170">
         <w:r>
           <w:rPr>
             <w:b w:val="0"/>
@@ -19475,7 +19431,7 @@
           <w:t xml:space="preserve">https://openai.com/index/new-embedding-models-and-api-updates/</w:t>
         </w:r>
       </w:hyperlink>
-      <w:hyperlink r:id="rId170">
+      <w:hyperlink r:id="rId171">
         <w:r>
           <w:rPr>
             <w:b w:val="0"/>
@@ -19532,7 +19488,7 @@
         <w:t xml:space="preserve">31 </w:t>
         <w:tab/>
       </w:r>
-      <w:hyperlink r:id="rId171">
+      <w:hyperlink r:id="rId172">
         <w:r>
           <w:rPr>
             <w:b w:val="0"/>
@@ -19546,7 +19502,7 @@
           <w:t xml:space="preserve">Wu J. Cluster Analysis and K-means Clustering: An Introduction. In: Wu J, ed. </w:t>
         </w:r>
       </w:hyperlink>
-      <w:hyperlink r:id="rId172">
+      <w:hyperlink r:id="rId173">
         <w:r>
           <w:rPr>
             <w:b w:val="0"/>
@@ -19560,7 +19516,7 @@
           <w:t xml:space="preserve">Advances in K-means Clustering: A Data Mining Thinking</w:t>
         </w:r>
       </w:hyperlink>
-      <w:hyperlink r:id="rId173">
+      <w:hyperlink r:id="rId174">
         <w:r>
           <w:rPr>
             <w:b w:val="0"/>
@@ -19617,7 +19573,7 @@
         <w:t xml:space="preserve">32 </w:t>
         <w:tab/>
       </w:r>
-      <w:hyperlink r:id="rId174">
+      <w:hyperlink r:id="rId175">
         <w:r>
           <w:rPr>
             <w:b w:val="0"/>
@@ -19631,7 +19587,7 @@
           <w:t xml:space="preserve">Shahapure KR, Nicholas C. Cluster Quality Analysis Using Silhouette Score. </w:t>
         </w:r>
       </w:hyperlink>
-      <w:hyperlink r:id="rId175">
+      <w:hyperlink r:id="rId176">
         <w:r>
           <w:rPr>
             <w:b w:val="0"/>
@@ -19645,7 +19601,7 @@
           <w:t xml:space="preserve">2020 IEEE 7th International Conference on Data Science and Advanced Analytics (DSAA)</w:t>
         </w:r>
       </w:hyperlink>
-      <w:hyperlink r:id="rId176">
+      <w:hyperlink r:id="rId177">
         <w:r>
           <w:rPr>
             <w:b w:val="0"/>
@@ -19702,7 +19658,7 @@
         <w:t xml:space="preserve">33 </w:t>
         <w:tab/>
       </w:r>
-      <w:hyperlink r:id="rId177">
+      <w:hyperlink r:id="rId178">
         <w:r>
           <w:rPr>
             <w:b w:val="0"/>
@@ -19716,7 +19672,7 @@
           <w:t xml:space="preserve">Shutaywi M, Kachouie NN. Silhouette Analysis for Performance Evaluation in Machine Learning with Applications to Clustering. </w:t>
         </w:r>
       </w:hyperlink>
-      <w:hyperlink r:id="rId178">
+      <w:hyperlink r:id="rId179">
         <w:r>
           <w:rPr>
             <w:b w:val="0"/>
@@ -19730,7 +19686,7 @@
           <w:t xml:space="preserve">Entropy </w:t>
         </w:r>
       </w:hyperlink>
-      <w:hyperlink r:id="rId179">
+      <w:hyperlink r:id="rId180">
         <w:r>
           <w:rPr>
             <w:b w:val="0"/>
@@ -19744,7 +19700,7 @@
           <w:t xml:space="preserve">. 2021;23. doi: </w:t>
         </w:r>
       </w:hyperlink>
-      <w:hyperlink r:id="rId180">
+      <w:hyperlink r:id="rId181">
         <w:r>
           <w:rPr>
             <w:b w:val="0"/>
@@ -19801,7 +19757,7 @@
         <w:t xml:space="preserve">34 </w:t>
         <w:tab/>
       </w:r>
-      <w:hyperlink r:id="rId181">
+      <w:hyperlink r:id="rId182">
         <w:r>
           <w:rPr>
             <w:b w:val="0"/>
@@ -19815,7 +19771,7 @@
           <w:t xml:space="preserve">Canonica GW, Baena-Cagnani CE, Bousquet J, </w:t>
         </w:r>
       </w:hyperlink>
-      <w:hyperlink r:id="rId182">
+      <w:hyperlink r:id="rId183">
         <w:r>
           <w:rPr>
             <w:b w:val="0"/>
@@ -19829,7 +19785,7 @@
           <w:t xml:space="preserve">et al.</w:t>
         </w:r>
       </w:hyperlink>
-      <w:hyperlink r:id="rId183">
+      <w:hyperlink r:id="rId184">
         <w:r>
           <w:rPr>
             <w:b w:val="0"/>
@@ -19843,7 +19799,7 @@
           <w:t xml:space="preserve"> Recommendations for standardization of clinical trials with Allergen Specific Immunotherapy for respiratory allergy. A statement of a World Allergy Organization (WAO) taskforce. </w:t>
         </w:r>
       </w:hyperlink>
-      <w:hyperlink r:id="rId184">
+      <w:hyperlink r:id="rId185">
         <w:r>
           <w:rPr>
             <w:b w:val="0"/>
@@ -19857,7 +19813,7 @@
           <w:t xml:space="preserve">Allergy</w:t>
         </w:r>
       </w:hyperlink>
-      <w:hyperlink r:id="rId185">
+      <w:hyperlink r:id="rId186">
         <w:r>
           <w:rPr>
             <w:b w:val="0"/>
@@ -19914,7 +19870,7 @@
         <w:t xml:space="preserve">35 </w:t>
         <w:tab/>
       </w:r>
-      <w:hyperlink r:id="rId186">
+      <w:hyperlink r:id="rId187">
         <w:r>
           <w:rPr>
             <w:b w:val="0"/>
@@ -19928,7 +19884,7 @@
           <w:t xml:space="preserve">Katz MHG, Marsh R, Herman JM, </w:t>
         </w:r>
       </w:hyperlink>
-      <w:hyperlink r:id="rId187">
+      <w:hyperlink r:id="rId188">
         <w:r>
           <w:rPr>
             <w:b w:val="0"/>
@@ -19942,7 +19898,7 @@
           <w:t xml:space="preserve">et al.</w:t>
         </w:r>
       </w:hyperlink>
-      <w:hyperlink r:id="rId188">
+      <w:hyperlink r:id="rId189">
         <w:r>
           <w:rPr>
             <w:b w:val="0"/>
@@ -19956,7 +19912,7 @@
           <w:t xml:space="preserve"> Borderline resectable pancreatic cancer: need for standardization and methods for optimal clinical trial design. </w:t>
         </w:r>
       </w:hyperlink>
-      <w:hyperlink r:id="rId189">
+      <w:hyperlink r:id="rId190">
         <w:r>
           <w:rPr>
             <w:b w:val="0"/>
@@ -19970,7 +19926,7 @@
           <w:t xml:space="preserve">Ann Surg Oncol</w:t>
         </w:r>
       </w:hyperlink>
-      <w:hyperlink r:id="rId190">
+      <w:hyperlink r:id="rId191">
         <w:r>
           <w:rPr>
             <w:b w:val="0"/>
@@ -20027,7 +19983,7 @@
         <w:t xml:space="preserve">36 </w:t>
         <w:tab/>
       </w:r>
-      <w:hyperlink r:id="rId191">
+      <w:hyperlink r:id="rId192">
         <w:r>
           <w:rPr>
             <w:b w:val="0"/>
@@ -20041,7 +19997,7 @@
           <w:t xml:space="preserve">Dickersin K, Mayo-Wilson E. Standards for design and measurement would make clinical research reproducible and usable. </w:t>
         </w:r>
       </w:hyperlink>
-      <w:hyperlink r:id="rId192">
+      <w:hyperlink r:id="rId193">
         <w:r>
           <w:rPr>
             <w:b w:val="0"/>
@@ -20055,7 +20011,7 @@
           <w:t xml:space="preserve">Proc Natl Acad Sci U S A</w:t>
         </w:r>
       </w:hyperlink>
-      <w:hyperlink r:id="rId193">
+      <w:hyperlink r:id="rId194">
         <w:r>
           <w:rPr>
             <w:b w:val="0"/>
@@ -20263,16 +20219,16 @@
           <wp:inline distB="114300" distT="114300" distL="114300" distR="114300">
             <wp:extent cx="5462588" cy="7377929"/>
             <wp:effectExtent b="0" l="0" r="0" t="0"/>
-            <wp:docPr id="4" name="image2.png"/>
+            <wp:docPr id="4" name="image4.png"/>
             <a:graphic>
               <a:graphicData uri="http://schemas.openxmlformats.org/drawingml/2006/picture">
                 <pic:pic>
                   <pic:nvPicPr>
-                    <pic:cNvPr id="0" name="image2.png"/>
+                    <pic:cNvPr id="0" name="image4.png"/>
                     <pic:cNvPicPr preferRelativeResize="0"/>
                   </pic:nvPicPr>
                   <pic:blipFill>
-                    <a:blip r:embed="rId194"/>
+                    <a:blip r:embed="rId195"/>
                     <a:srcRect b="0" l="0" r="0" t="0"/>
                     <a:stretch>
                       <a:fillRect/>
@@ -20378,16 +20334,16 @@
           <wp:inline distB="114300" distT="114300" distL="114300" distR="114300">
             <wp:extent cx="3481388" cy="7948576"/>
             <wp:effectExtent b="0" l="0" r="0" t="0"/>
-            <wp:docPr id="2" name="image3.png"/>
+            <wp:docPr id="2" name="image2.png"/>
             <a:graphic>
               <a:graphicData uri="http://schemas.openxmlformats.org/drawingml/2006/picture">
                 <pic:pic>
                   <pic:nvPicPr>
-                    <pic:cNvPr id="0" name="image3.png"/>
+                    <pic:cNvPr id="0" name="image2.png"/>
                     <pic:cNvPicPr preferRelativeResize="0"/>
                   </pic:nvPicPr>
                   <pic:blipFill>
-                    <a:blip r:embed="rId195"/>
+                    <a:blip r:embed="rId196"/>
                     <a:srcRect b="0" l="0" r="0" t="0"/>
                     <a:stretch>
                       <a:fillRect/>
@@ -20472,7 +20428,7 @@
                     <pic:cNvPicPr preferRelativeResize="0"/>
                   </pic:nvPicPr>
                   <pic:blipFill>
-                    <a:blip r:embed="rId196"/>
+                    <a:blip r:embed="rId197"/>
                     <a:srcRect b="0" l="0" r="0" t="0"/>
                     <a:stretch>
                       <a:fillRect/>
@@ -20876,16 +20832,16 @@
           <wp:inline distB="114300" distT="114300" distL="114300" distR="114300">
             <wp:extent cx="4805363" cy="7011383"/>
             <wp:effectExtent b="0" l="0" r="0" t="0"/>
-            <wp:docPr id="3" name="image4.png"/>
+            <wp:docPr id="3" name="image3.png"/>
             <a:graphic>
               <a:graphicData uri="http://schemas.openxmlformats.org/drawingml/2006/picture">
                 <pic:pic>
                   <pic:nvPicPr>
-                    <pic:cNvPr id="0" name="image4.png"/>
+                    <pic:cNvPr id="0" name="image3.png"/>
                     <pic:cNvPicPr preferRelativeResize="0"/>
                   </pic:nvPicPr>
                   <pic:blipFill>
-                    <a:blip r:embed="rId197"/>
+                    <a:blip r:embed="rId198"/>
                     <a:srcRect b="0" l="0" r="0" t="0"/>
                     <a:stretch>
                       <a:fillRect/>
@@ -25289,7 +25245,7 @@
       </w:r>
     </w:p>
     <w:sectPr>
-      <w:headerReference r:id="rId198" w:type="default"/>
+      <w:headerReference r:id="rId199" w:type="default"/>
       <w:pgSz w:h="15840" w:w="12240" w:orient="portrait"/>
       <w:pgMar w:bottom="1440" w:top="1440" w:left="1260" w:right="1440" w:header="720" w:footer="720"/>
       <w:pgNumType w:start="1"/>

</xml_diff>

<commit_message>
adding updates to intro and data availability
</commit_message>
<xml_diff>
--- a/Paper/Clinical_Trails_Tumor_Name_Stardaization_using Embedding_Analysis.docx
+++ b/Paper/Clinical_Trails_Tumor_Name_Stardaization_using Embedding_Analysis.docx
@@ -568,68 +568,33 @@
       <w:pPr>
         <w:rPr>
           <w:b w:val="1"/>
-        </w:rPr>
-      </w:pPr>
-      <w:r>
-        <w:rPr>
-          <w:rtl w:val="0"/>
-        </w:rPr>
-      </w:r>
-    </w:p>
-    <w:p>
-      <w:pPr>
-        <w:rPr>
-          <w:b w:val="1"/>
-        </w:rPr>
-      </w:pPr>
-      <w:r>
-        <w:rPr>
-          <w:rtl w:val="0"/>
-        </w:rPr>
-      </w:r>
-    </w:p>
-    <w:p>
-      <w:pPr>
-        <w:rPr>
-          <w:b w:val="1"/>
-        </w:rPr>
-      </w:pPr>
-      <w:r>
-        <w:rPr>
-          <w:rtl w:val="0"/>
-        </w:rPr>
-      </w:r>
-    </w:p>
-    <w:p>
-      <w:pPr>
-        <w:rPr>
-          <w:b w:val="1"/>
-        </w:rPr>
-      </w:pPr>
-      <w:r>
-        <w:rPr>
-          <w:rtl w:val="0"/>
-        </w:rPr>
-      </w:r>
-    </w:p>
-    <w:p>
-      <w:pPr>
+          <w:color w:val="0e101a"/>
+          <w:sz w:val="28"/>
+          <w:szCs w:val="28"/>
+        </w:rPr>
+      </w:pPr>
+      <w:r>
         <w:rPr>
           <w:b w:val="1"/>
           <w:color w:val="0e101a"/>
           <w:sz w:val="28"/>
           <w:szCs w:val="28"/>
-        </w:rPr>
-      </w:pPr>
-      <w:r>
+          <w:rtl w:val="0"/>
+        </w:rPr>
+        <w:t xml:space="preserve">ABSTRACT</w:t>
+      </w:r>
+    </w:p>
+    <w:p>
+      <w:pPr>
         <w:rPr>
           <w:b w:val="1"/>
           <w:color w:val="0e101a"/>
-          <w:sz w:val="28"/>
-          <w:szCs w:val="28"/>
-          <w:rtl w:val="0"/>
-        </w:rPr>
-        <w:t xml:space="preserve">ABSTRACT</w:t>
+        </w:rPr>
+      </w:pPr>
+      <w:r>
+        <w:rPr>
+          <w:rtl w:val="0"/>
+        </w:rPr>
       </w:r>
     </w:p>
     <w:p>
@@ -641,142 +606,141 @@
       </w:pPr>
       <w:r>
         <w:rPr>
-          <w:rtl w:val="0"/>
-        </w:rPr>
-      </w:r>
-    </w:p>
-    <w:p>
-      <w:pPr>
-        <w:rPr>
           <w:b w:val="1"/>
           <w:color w:val="0e101a"/>
-        </w:rPr>
-      </w:pPr>
-      <w:r>
+          <w:rtl w:val="0"/>
+        </w:rPr>
+        <w:t xml:space="preserve">Objective:</w:t>
+      </w:r>
+    </w:p>
+    <w:p>
+      <w:pPr>
+        <w:rPr>
+          <w:color w:val="0e101a"/>
+        </w:rPr>
+      </w:pPr>
+      <w:r>
+        <w:rPr>
+          <w:color w:val="0e101a"/>
+          <w:rtl w:val="0"/>
+        </w:rPr>
+        <w:t xml:space="preserve">This study aimed to extract tumor names from the National Institute of Health's (NIH) clinical trials registry (ClinicalTrials.gov) and standardize them according to the corresponding tumor terminology established in the World Health Organization's (WHO) tumor classification system and the National Cancer Institute </w:t>
+      </w:r>
+      <w:r>
+        <w:rPr>
+          <w:color w:val="0e101a"/>
+          <w:rtl w:val="0"/>
+        </w:rPr>
+        <w:t xml:space="preserve">Thesaurus (NCIt)</w:t>
+      </w:r>
+      <w:r>
+        <w:rPr>
+          <w:color w:val="0e101a"/>
+          <w:rtl w:val="0"/>
+        </w:rPr>
+        <w:t xml:space="preserve">.</w:t>
+      </w:r>
+    </w:p>
+    <w:p>
+      <w:pPr>
         <w:rPr>
           <w:b w:val="1"/>
           <w:color w:val="0e101a"/>
-          <w:rtl w:val="0"/>
-        </w:rPr>
-        <w:t xml:space="preserve">Objective:</w:t>
-      </w:r>
-    </w:p>
-    <w:p>
-      <w:pPr>
-        <w:rPr>
-          <w:color w:val="0e101a"/>
-        </w:rPr>
-      </w:pPr>
-      <w:r>
-        <w:rPr>
-          <w:color w:val="0e101a"/>
-          <w:rtl w:val="0"/>
-        </w:rPr>
-        <w:t xml:space="preserve">This study aimed to extract tumor names from the National Institute of Health's (NIH) clinical trials registry (ClinicalTrials.gov) and standardize them according to the corresponding tumor terminology established in the World Health Organization's (WHO) tumor classification system and the National Cancer Institute </w:t>
-      </w:r>
-      <w:r>
-        <w:rPr>
-          <w:color w:val="0e101a"/>
-          <w:rtl w:val="0"/>
-        </w:rPr>
-        <w:t xml:space="preserve">Thesaurus (NCIt)</w:t>
-      </w:r>
-      <w:r>
-        <w:rPr>
-          <w:color w:val="0e101a"/>
-          <w:rtl w:val="0"/>
-        </w:rPr>
-        <w:t xml:space="preserve">.</w:t>
-      </w:r>
-    </w:p>
-    <w:p>
-      <w:pPr>
+        </w:rPr>
+      </w:pPr>
+      <w:r>
         <w:rPr>
           <w:b w:val="1"/>
           <w:color w:val="0e101a"/>
-        </w:rPr>
-      </w:pPr>
-      <w:r>
+          <w:rtl w:val="0"/>
+        </w:rPr>
+        <w:t xml:space="preserve">Materials and Methods:</w:t>
+      </w:r>
+    </w:p>
+    <w:p>
+      <w:pPr>
+        <w:rPr>
+          <w:color w:val="0e101a"/>
+        </w:rPr>
+      </w:pPr>
+      <w:r>
+        <w:rPr>
+          <w:color w:val="0e101a"/>
+          <w:rtl w:val="0"/>
+        </w:rPr>
+        <w:t xml:space="preserve">We developed a computational pipeline that loaded the conditions data file from NIH's clinical trials registry and identified tumors from the rest of the conditions. Following the tumor identification process, each tumor from the registry was mapped to a standardized tumor terminology from the WHO tumor classification system and NCIt using twelve text standardization methods based on text-similarity and text-embedding methods. We evaluated the accuracy of each of these methods in mapping tumor names to standardized tumor terminology in the WHO tumor classification system on a subset of tumor names derived from the clinical trials registry. We limited the accuracy evaluation to only the WHO tumor classification system as it is considered the gold standard for tumor nomenclature.</w:t>
+      </w:r>
+    </w:p>
+    <w:p>
+      <w:pPr>
         <w:rPr>
           <w:b w:val="1"/>
           <w:color w:val="0e101a"/>
-          <w:rtl w:val="0"/>
-        </w:rPr>
-        <w:t xml:space="preserve">Materials and Methods:</w:t>
-      </w:r>
-    </w:p>
-    <w:p>
-      <w:pPr>
-        <w:rPr>
-          <w:color w:val="0e101a"/>
-        </w:rPr>
-      </w:pPr>
-      <w:r>
-        <w:rPr>
-          <w:color w:val="0e101a"/>
-          <w:rtl w:val="0"/>
-        </w:rPr>
-        <w:t xml:space="preserve">We developed a computational pipeline that loaded the conditions data file from NIH's clinical trials registry and identified tumors from the rest of the conditions. Following the tumor identification process, each tumor from the registry was mapped to a standardized tumor terminology from the WHO tumor classification system and NCIt using twelve text standardization methods based on text-similarity and text-embedding methods. We evaluated the accuracy of each of these methods in mapping tumor names to standardized tumor terminology in the WHO tumor classification system on a subset of tumor names derived from the clinical trials registry. We limited the accuracy evaluation to only the WHO tumor classification system as it is considered the gold standard for tumor nomenclature.</w:t>
-      </w:r>
-    </w:p>
-    <w:p>
-      <w:pPr>
+        </w:rPr>
+      </w:pPr>
+      <w:r>
         <w:rPr>
           <w:b w:val="1"/>
           <w:color w:val="0e101a"/>
-        </w:rPr>
-      </w:pPr>
-      <w:r>
+          <w:rtl w:val="0"/>
+        </w:rPr>
+        <w:t xml:space="preserve">Results:</w:t>
+      </w:r>
+    </w:p>
+    <w:p>
+      <w:pPr>
+        <w:rPr>
+          <w:color w:val="0e101a"/>
+        </w:rPr>
+      </w:pPr>
+      <w:r>
+        <w:rPr>
+          <w:color w:val="0e101a"/>
+          <w:rtl w:val="0"/>
+        </w:rPr>
+        <w:t xml:space="preserve">Our results revealed that embedding-based text standardization methods outperformed methods based on text-matching algorithms. We generated two different sets of embeddings from OpenAI’s large language models and observed that accuracy of methods improved with embeddings that had higher dimensions. In particular, the method that mapped a given tumor name in the registry to the nearest term from WHO tumor classification system using Euclidean distance in the embedding space outperformed other methods.</w:t>
+      </w:r>
+    </w:p>
+    <w:p>
+      <w:pPr>
         <w:rPr>
           <w:b w:val="1"/>
           <w:color w:val="0e101a"/>
-          <w:rtl w:val="0"/>
-        </w:rPr>
-        <w:t xml:space="preserve">Results:</w:t>
-      </w:r>
-    </w:p>
-    <w:p>
-      <w:pPr>
-        <w:rPr>
-          <w:color w:val="0e101a"/>
-        </w:rPr>
-      </w:pPr>
-      <w:r>
-        <w:rPr>
-          <w:color w:val="0e101a"/>
-          <w:rtl w:val="0"/>
-        </w:rPr>
-        <w:t xml:space="preserve">Our results revealed that embedding-based text standardization methods outperformed methods based on text-matching algorithms. We generated two different sets of embeddings from OpenAI’s large language models and observed that accuracy of methods improved with embeddings that had higher dimensions. In particular, the method that mapped a given tumor name in the registry to the nearest term from WHO tumor classification system using Euclidean distance in the embedding space outperformed other methods.</w:t>
-      </w:r>
-    </w:p>
-    <w:p>
-      <w:pPr>
+        </w:rPr>
+      </w:pPr>
+      <w:r>
         <w:rPr>
           <w:b w:val="1"/>
           <w:color w:val="0e101a"/>
-        </w:rPr>
-      </w:pPr>
-      <w:r>
+          <w:rtl w:val="0"/>
+        </w:rPr>
+        <w:t xml:space="preserve">Discussion and Conclusion:</w:t>
+      </w:r>
+    </w:p>
+    <w:p>
+      <w:pPr>
+        <w:rPr>
+          <w:color w:val="0e101a"/>
+        </w:rPr>
+      </w:pPr>
+      <w:r>
+        <w:rPr>
+          <w:color w:val="0e101a"/>
+          <w:rtl w:val="0"/>
+        </w:rPr>
+        <w:t xml:space="preserve">The tumor names in the NIH clinical trials registry are not standardized, making integrating this data with other biomedical databases challenging. Therefore, we developed a computational pipeline that identified tumors from the NIH clinical trials registry and mapped them to their standardized terms established in the WHO tumors classification system. </w:t>
+      </w:r>
+    </w:p>
+    <w:p>
+      <w:pPr>
         <w:rPr>
           <w:b w:val="1"/>
-          <w:color w:val="0e101a"/>
-          <w:rtl w:val="0"/>
-        </w:rPr>
-        <w:t xml:space="preserve">Discussion and Conclusion:</w:t>
-      </w:r>
-    </w:p>
-    <w:p>
-      <w:pPr>
-        <w:rPr>
-          <w:color w:val="0e101a"/>
-        </w:rPr>
-      </w:pPr>
-      <w:r>
-        <w:rPr>
-          <w:color w:val="0e101a"/>
-          <w:rtl w:val="0"/>
-        </w:rPr>
-        <w:t xml:space="preserve">The tumor names in the NIH clinical trials registry are not standardized, making integrating this data with other biomedical databases challenging. Therefore, we developed a computational pipeline that identified tumors from the NIH clinical trials registry and mapped them to their standardized terms established in the WHO tumors classification system. </w:t>
+        </w:rPr>
+      </w:pPr>
+      <w:r>
+        <w:rPr>
+          <w:rtl w:val="0"/>
+        </w:rPr>
       </w:r>
     </w:p>
     <w:p>
@@ -889,6 +853,42 @@
     </w:p>
     <w:p>
       <w:pPr>
+        <w:rPr>
+          <w:b w:val="1"/>
+        </w:rPr>
+      </w:pPr>
+      <w:r>
+        <w:rPr>
+          <w:rtl w:val="0"/>
+        </w:rPr>
+      </w:r>
+    </w:p>
+    <w:p>
+      <w:pPr>
+        <w:rPr>
+          <w:b w:val="1"/>
+        </w:rPr>
+      </w:pPr>
+      <w:r>
+        <w:rPr>
+          <w:rtl w:val="0"/>
+        </w:rPr>
+      </w:r>
+    </w:p>
+    <w:p>
+      <w:pPr>
+        <w:rPr>
+          <w:b w:val="1"/>
+        </w:rPr>
+      </w:pPr>
+      <w:r>
+        <w:rPr>
+          <w:rtl w:val="0"/>
+        </w:rPr>
+      </w:r>
+    </w:p>
+    <w:p>
+      <w:pPr>
         <w:rPr/>
       </w:pPr>
       <w:r>
@@ -899,294 +899,26 @@
     </w:p>
     <w:p>
       <w:pPr>
-        <w:ind w:left="0" w:hanging="900"/>
-        <w:rPr>
-          <w:i w:val="1"/>
-          <w:color w:val="2a2a2a"/>
-          <w:highlight w:val="white"/>
-        </w:rPr>
-      </w:pPr>
-      <w:r>
-        <w:rPr>
-          <w:rtl w:val="0"/>
-        </w:rPr>
-      </w:r>
-    </w:p>
-    <w:p>
-      <w:pPr>
-        <w:ind w:left="0" w:firstLine="0"/>
+        <w:ind w:left="-540" w:firstLine="0"/>
+        <w:rPr/>
+      </w:pPr>
+      <w:r>
         <w:rPr>
           <w:b w:val="1"/>
           <w:sz w:val="28"/>
           <w:szCs w:val="28"/>
-        </w:rPr>
-      </w:pPr>
-      <w:r>
-        <w:rPr>
-          <w:b w:val="1"/>
-          <w:sz w:val="28"/>
-          <w:szCs w:val="28"/>
           <w:rtl w:val="0"/>
         </w:rPr>
         <w:t xml:space="preserve">INTRODUCTION</w:t>
-      </w:r>
-    </w:p>
-    <w:p>
-      <w:pPr>
-        <w:ind w:left="0" w:firstLine="0"/>
-        <w:rPr/>
-      </w:pPr>
-      <w:r>
-        <w:rPr>
-          <w:rtl w:val="0"/>
-        </w:rPr>
-        <w:t xml:space="preserve">Cancer is a major global health problem </w:t>
+        <w:br w:type="textWrapping"/>
+      </w:r>
+      <w:r>
+        <w:rPr>
+          <w:rtl w:val="0"/>
+        </w:rPr>
+        <w:t xml:space="preserve">Cancer is a significant global health issue and the second leading cause of death in the United States </w:t>
       </w:r>
       <w:hyperlink r:id="rId7">
-        <w:r>
-          <w:rPr>
-            <w:b w:val="0"/>
-            <w:color w:val="000000"/>
-            <w:u w:val="none"/>
-            <w:rtl w:val="0"/>
-          </w:rPr>
-          <w:t xml:space="preserve">[1]</w:t>
-        </w:r>
-      </w:hyperlink>
-      <w:r>
-        <w:rPr>
-          <w:rtl w:val="0"/>
-        </w:rPr>
-        <w:t xml:space="preserve"> and is the second largest cause of deaths in the United States </w:t>
-      </w:r>
-      <w:hyperlink r:id="rId8">
-        <w:r>
-          <w:rPr>
-            <w:b w:val="0"/>
-            <w:color w:val="000000"/>
-            <w:u w:val="none"/>
-            <w:rtl w:val="0"/>
-          </w:rPr>
-          <w:t xml:space="preserve">[2]</w:t>
-        </w:r>
-      </w:hyperlink>
-      <w:r>
-        <w:rPr>
-          <w:rtl w:val="0"/>
-        </w:rPr>
-        <w:t xml:space="preserve">. In the United States it is estimated that there will be over 2 million cases of newly diagnosed cancer and 611,720 deaths in 2024 </w:t>
-      </w:r>
-      <w:hyperlink r:id="rId9">
-        <w:r>
-          <w:rPr>
-            <w:b w:val="0"/>
-            <w:color w:val="000000"/>
-            <w:u w:val="none"/>
-            <w:rtl w:val="0"/>
-          </w:rPr>
-          <w:t xml:space="preserve">[2]</w:t>
-        </w:r>
-      </w:hyperlink>
-      <w:r>
-        <w:rPr>
-          <w:rtl w:val="0"/>
-        </w:rPr>
-        <w:t xml:space="preserve">. Among children </w:t>
-      </w:r>
-      <w:r>
-        <w:rPr>
-          <w:rFonts w:ascii="Roboto" w:cs="Roboto" w:eastAsia="Roboto" w:hAnsi="Roboto"/>
-          <w:color w:val="1b1b1b"/>
-          <w:sz w:val="24"/>
-          <w:szCs w:val="24"/>
-          <w:highlight w:val="white"/>
-          <w:rtl w:val="0"/>
-        </w:rPr>
-        <w:t xml:space="preserve">(ages 0 to 14 years) and adolescents (ages 15 to 19 years),</w:t>
-      </w:r>
-      <w:r>
-        <w:rPr>
-          <w:rtl w:val="0"/>
-        </w:rPr>
-        <w:t xml:space="preserve"> in the US, pediatric cancer persists to be the second and fourth leading cause of deaths </w:t>
-      </w:r>
-      <w:hyperlink r:id="rId10">
-        <w:r>
-          <w:rPr>
-            <w:b w:val="0"/>
-            <w:color w:val="000000"/>
-            <w:u w:val="none"/>
-            <w:rtl w:val="0"/>
-          </w:rPr>
-          <w:t xml:space="preserve">[2]</w:t>
-        </w:r>
-      </w:hyperlink>
-      <w:r>
-        <w:rPr>
-          <w:rtl w:val="0"/>
-        </w:rPr>
-        <w:t xml:space="preserve">, despite the jump in 5-year survival rate to 80% in the last 5 decades </w:t>
-      </w:r>
-      <w:hyperlink r:id="rId11">
-        <w:r>
-          <w:rPr>
-            <w:b w:val="0"/>
-            <w:color w:val="000000"/>
-            <w:u w:val="none"/>
-            <w:rtl w:val="0"/>
-          </w:rPr>
-          <w:t xml:space="preserve">[3]</w:t>
-        </w:r>
-      </w:hyperlink>
-      <w:r>
-        <w:rPr>
-          <w:rtl w:val="0"/>
-        </w:rPr>
-        <w:t xml:space="preserve"> </w:t>
-      </w:r>
-      <w:hyperlink r:id="rId12">
-        <w:r>
-          <w:rPr>
-            <w:b w:val="0"/>
-            <w:color w:val="000000"/>
-            <w:u w:val="none"/>
-            <w:rtl w:val="0"/>
-          </w:rPr>
-          <w:t xml:space="preserve">[4]</w:t>
-        </w:r>
-      </w:hyperlink>
-      <w:r>
-        <w:rPr>
-          <w:rtl w:val="0"/>
-        </w:rPr>
-        <w:t xml:space="preserve">. The increased survival rate of pediatric cancer treatment can primarily be attributed to successes in the treatment of common childhood hematological malignancies such as acute lymphoblastic leukemia, where the survival rate has risen from 10% to 90% </w:t>
-      </w:r>
-      <w:hyperlink r:id="rId13">
-        <w:r>
-          <w:rPr>
-            <w:b w:val="0"/>
-            <w:color w:val="000000"/>
-            <w:u w:val="none"/>
-            <w:rtl w:val="0"/>
-          </w:rPr>
-          <w:t xml:space="preserve">[5]</w:t>
-        </w:r>
-      </w:hyperlink>
-      <w:r>
-        <w:rPr>
-          <w:rtl w:val="0"/>
-        </w:rPr>
-        <w:t xml:space="preserve">, unfortunately this success is not uniformly shared across all types of pediatric cancers</w:t>
-      </w:r>
-      <w:r>
-        <w:rPr>
-          <w:rtl w:val="0"/>
-        </w:rPr>
-        <w:t xml:space="preserve"> </w:t>
-      </w:r>
-      <w:hyperlink r:id="rId14">
-        <w:r>
-          <w:rPr>
-            <w:b w:val="0"/>
-            <w:color w:val="000000"/>
-            <w:u w:val="none"/>
-            <w:rtl w:val="0"/>
-          </w:rPr>
-          <w:t xml:space="preserve">[6]</w:t>
-        </w:r>
-      </w:hyperlink>
-      <w:r>
-        <w:rPr>
-          <w:rtl w:val="0"/>
-        </w:rPr>
-        <w:t xml:space="preserve"> </w:t>
-      </w:r>
-      <w:r>
-        <w:rPr>
-          <w:rtl w:val="0"/>
-        </w:rPr>
-        <w:t xml:space="preserve">especially cancers of the brain and nervous system </w:t>
-      </w:r>
-      <w:hyperlink r:id="rId15">
-        <w:r>
-          <w:rPr>
-            <w:b w:val="0"/>
-            <w:color w:val="000000"/>
-            <w:u w:val="none"/>
-            <w:rtl w:val="0"/>
-          </w:rPr>
-          <w:t xml:space="preserve">[2]</w:t>
-        </w:r>
-      </w:hyperlink>
-      <w:r>
-        <w:rPr>
-          <w:rtl w:val="0"/>
-        </w:rPr>
-        <w:t xml:space="preserve">. Compared to adult cancers, pediatric cancers are rarer and with fewer available therapeutic agents that have been tested in clinical trials due to challenges associated with recruiting statistically significant and diverse pediatric populations to support the various phases of clinical trials, logistical issues related to clinical trial-site location and molecular heterogeneity of tumors </w:t>
-      </w:r>
-      <w:hyperlink r:id="rId16">
-        <w:r>
-          <w:rPr>
-            <w:b w:val="0"/>
-            <w:color w:val="000000"/>
-            <w:u w:val="none"/>
-            <w:rtl w:val="0"/>
-          </w:rPr>
-          <w:t xml:space="preserve">[7,8]</w:t>
-        </w:r>
-      </w:hyperlink>
-      <w:r>
-        <w:rPr>
-          <w:rtl w:val="0"/>
-        </w:rPr>
-        <w:t xml:space="preserve">. Therefore to understand the therapeutic landscape associated with adult and pediatric tumors it is critical to extract and analyze data from various biomedical databases, especially the NIH’s Clinical Trials Registry (referred to as CTR in the rest of the manuscript).</w:t>
-      </w:r>
-    </w:p>
-    <w:p>
-      <w:pPr>
-        <w:ind w:left="0" w:firstLine="0"/>
-        <w:rPr/>
-      </w:pPr>
-      <w:r>
-        <w:rPr>
-          <w:rtl w:val="0"/>
-        </w:rPr>
-      </w:r>
-    </w:p>
-    <w:p>
-      <w:pPr>
-        <w:ind w:left="0" w:firstLine="0"/>
-        <w:rPr/>
-      </w:pPr>
-      <w:r>
-        <w:rPr>
-          <w:rtl w:val="0"/>
-        </w:rPr>
-      </w:r>
-    </w:p>
-    <w:p>
-      <w:pPr>
-        <w:ind w:left="0" w:firstLine="0"/>
-        <w:rPr/>
-      </w:pPr>
-      <w:r>
-        <w:rPr>
-          <w:rtl w:val="0"/>
-        </w:rPr>
-      </w:r>
-    </w:p>
-    <w:p>
-      <w:pPr>
-        <w:ind w:left="0" w:firstLine="0"/>
-        <w:rPr/>
-      </w:pPr>
-      <w:r>
-        <w:rPr>
-          <w:rtl w:val="0"/>
-        </w:rPr>
-        <w:t xml:space="preserve">Cancer is a significant global health issue and the second leading cause of death in the United States </w:t>
-      </w:r>
-      <w:hyperlink r:id="rId17">
         <w:r>
           <w:rPr>
             <w:rtl w:val="0"/>
@@ -1200,7 +932,7 @@
         </w:rPr>
         <w:t xml:space="preserve">. In 2024, over 2 million new cancer cases and 611,720 deaths are expected in the U.S. alone </w:t>
       </w:r>
-      <w:hyperlink r:id="rId18">
+      <w:hyperlink r:id="rId8">
         <w:r>
           <w:rPr>
             <w:rtl w:val="0"/>
@@ -1214,7 +946,7 @@
         </w:rPr>
         <w:t xml:space="preserve">. While pediatric cancer survival rates have improved to 80% over the last five decades </w:t>
       </w:r>
-      <w:hyperlink r:id="rId19">
+      <w:hyperlink r:id="rId9">
         <w:r>
           <w:rPr>
             <w:rtl w:val="0"/>
@@ -1228,7 +960,7 @@
         </w:rPr>
         <w:t xml:space="preserve"> </w:t>
       </w:r>
-      <w:hyperlink r:id="rId20">
+      <w:hyperlink r:id="rId10">
         <w:r>
           <w:rPr>
             <w:rtl w:val="0"/>
@@ -1242,7 +974,7 @@
         </w:rPr>
         <w:t xml:space="preserve">, which can primarily be attributed to successes in the treatment of common childhood hematological malignancies such as acute lymphoblastic leukemia </w:t>
       </w:r>
-      <w:hyperlink r:id="rId21">
+      <w:hyperlink r:id="rId11">
         <w:r>
           <w:rPr>
             <w:rtl w:val="0"/>
@@ -1256,7 +988,7 @@
         </w:rPr>
         <w:t xml:space="preserve">, certain cancers, particularly those of the brain and nervous system </w:t>
       </w:r>
-      <w:hyperlink r:id="rId22">
+      <w:hyperlink r:id="rId12">
         <w:r>
           <w:rPr>
             <w:rtl w:val="0"/>
@@ -1270,7 +1002,7 @@
         </w:rPr>
         <w:t xml:space="preserve">, remain difficult to treat and unfortunately this success is not uniformly shared </w:t>
       </w:r>
-      <w:hyperlink r:id="rId23">
+      <w:hyperlink r:id="rId13">
         <w:r>
           <w:rPr>
             <w:rtl w:val="0"/>
@@ -1290,7 +1022,7 @@
         </w:rPr>
         <w:t xml:space="preserve">. Pediatric cancers are rarer than adult cancers and face unique challenges in clinical trials, including limited therapeutic agents, difficulty recruiting diverse populations, and tumor heterogeneity  </w:t>
       </w:r>
-      <w:hyperlink r:id="rId24">
+      <w:hyperlink r:id="rId14">
         <w:r>
           <w:rPr>
             <w:rtl w:val="0"/>
@@ -1304,7 +1036,7 @@
         </w:rPr>
         <w:t xml:space="preserve">. Therefore, to understand the therapeutic landscape of adult and pediatric tumors, it is critical to extract and analyze data from various biomedical databases, particularly from the NIH’s Clinical Trials Registry  (ClinicalTrials.gov, CTR) which contains data from over 482,529 research studies across all 50 states in the US and 223 countries </w:t>
       </w:r>
-      <w:hyperlink r:id="rId25">
+      <w:hyperlink r:id="rId15">
         <w:r>
           <w:rPr>
             <w:rtl w:val="0"/>
@@ -1316,9 +1048,9 @@
         <w:rPr>
           <w:rtl w:val="0"/>
         </w:rPr>
-        <w:t xml:space="preserve">. However, the data in the CTR with respect to tumor names contain inconsistencies in the form of extraneous information, typographical errors, missing values, non-standard nomenclature, etc, which create barriers for data integration and downstream analysis of this data. Although the CTR mandates standardized terminology like Medical Subject Headings (MeSH) </w:t>
-      </w:r>
-      <w:hyperlink r:id="rId26">
+        <w:t xml:space="preserve">. While the CTR has established protocols and guidelines for data the submission process, the data with respect to tumor names contained in the "conditions" data file (conditions.txt) have  inconsistencies in the form of extraneous information, typographical errors, missing values, non-standard nomenclature, etc, which create barriers for data integration and downstream analysis of this data. Although the CTR mandates standardized terminology like Medical Subject Headings (MeSH) </w:t>
+      </w:r>
+      <w:hyperlink r:id="rId16">
         <w:r>
           <w:rPr>
             <w:rtl w:val="0"/>
@@ -1330,12 +1062,44 @@
         <w:rPr>
           <w:rtl w:val="0"/>
         </w:rPr>
-        <w:t xml:space="preserve">, these terms often fail to capture the specific details of many tumor types.Thus there is a need to standardize the tumor names in the CTR with respect to standardized nomenclature from the World Health Organization (WHO) Classification of Tumors and National Cancer Institute (NCIt) databases.</w:t>
-      </w:r>
-    </w:p>
-    <w:p>
-      <w:pPr>
-        <w:ind w:left="0" w:firstLine="0"/>
+        <w:t xml:space="preserve">, these terms often fail to capture the specific details of many tumor types outlined in the conditions data file. In supplemental table S1, we provide examples to compare the differences between the terms in the condition file and the MeSH terms. Thus there is a need to standardize the tumor names in the CTR with respect to standardized nomenclature from the WHO Classification of Tumors system (referred to as the “WHO database” in the rest of the paper, </w:t>
+      </w:r>
+      <w:hyperlink r:id="rId17">
+        <w:r>
+          <w:rPr>
+            <w:color w:val="1155cc"/>
+            <w:u w:val="single"/>
+            <w:rtl w:val="0"/>
+          </w:rPr>
+          <w:t xml:space="preserve">https://tumourclassification.iarc.who.int/welcome/</w:t>
+        </w:r>
+      </w:hyperlink>
+      <w:r>
+        <w:rPr>
+          <w:rtl w:val="0"/>
+        </w:rPr>
+        <w:t xml:space="preserve">) or National Cancer Institute Thesaurus (referred to as the “NCIt database” in the rest of the paper </w:t>
+      </w:r>
+      <w:hyperlink r:id="rId18">
+        <w:r>
+          <w:rPr>
+            <w:color w:val="1155cc"/>
+            <w:u w:val="single"/>
+            <w:rtl w:val="0"/>
+          </w:rPr>
+          <w:t xml:space="preserve">https://ncithesaurus.nci.nih.gov/ncitbrowser/</w:t>
+        </w:r>
+      </w:hyperlink>
+      <w:r>
+        <w:rPr>
+          <w:rtl w:val="0"/>
+        </w:rPr>
+        <w:t xml:space="preserve">).</w:t>
+      </w:r>
+    </w:p>
+    <w:p>
+      <w:pPr>
+        <w:ind w:left="-540" w:firstLine="0"/>
         <w:rPr/>
       </w:pPr>
       <w:r>
@@ -1346,19 +1110,19 @@
     </w:p>
     <w:p>
       <w:pPr>
-        <w:ind w:left="0" w:firstLine="0"/>
+        <w:ind w:left="-540" w:firstLine="0"/>
         <w:rPr/>
       </w:pPr>
       <w:r>
         <w:rPr>
           <w:rtl w:val="0"/>
         </w:rPr>
-        <w:t xml:space="preserve">To address these inconsistencies, we applied methods based on text-matching (based on edit distances) and text-embedding (derived from OpenAI’s Large Language Models) to develop a computational pipeline that standardizes tumor names in the CTR’s “conditions” file. This pipeline maps tumor names to their standardized counterparts in the WHO and NCIt databases. Standardizing these names enables integration with other biomedical databases, such as Open Targets and Illuminating the Druggable Genome, facilitating a more comprehensive understanding of tumor biology, targets, and drugs. </w:t>
-      </w:r>
-    </w:p>
-    <w:p>
-      <w:pPr>
-        <w:ind w:left="0" w:firstLine="0"/>
+        <w:t xml:space="preserve">With these reasons in mind, we developed a computational pipeline that computational pipeline that standardizes tumor names in the CTR’s “conditions” file using methods based on text-matching (based on edit distances) and text-embedding (derived from OpenAI’s Large Language Models. This pipeline maps tumor names to their standardized counterparts in the WHO and NCIt databases. Standardizing these names enables integration with other biomedical databases, such as Open Targets and Illuminating the Druggable Genome, facilitating a more comprehensive understanding of tumor biology, drug-targets, and therapeutic agents.</w:t>
+      </w:r>
+    </w:p>
+    <w:p>
+      <w:pPr>
+        <w:ind w:left="-540" w:firstLine="0"/>
         <w:rPr/>
       </w:pPr>
       <w:r>
@@ -1369,94 +1133,80 @@
     </w:p>
     <w:p>
       <w:pPr>
-        <w:ind w:left="0" w:firstLine="0"/>
+        <w:ind w:left="-540" w:firstLine="0"/>
+        <w:rPr>
+          <w:b w:val="1"/>
+          <w:sz w:val="28"/>
+          <w:szCs w:val="28"/>
+        </w:rPr>
+      </w:pPr>
+      <w:r>
+        <w:rPr>
+          <w:b w:val="1"/>
+          <w:sz w:val="28"/>
+          <w:szCs w:val="28"/>
+          <w:rtl w:val="0"/>
+        </w:rPr>
+        <w:t xml:space="preserve">METHODS</w:t>
+      </w:r>
+    </w:p>
+    <w:p>
+      <w:pPr>
+        <w:ind w:left="-540" w:firstLine="0"/>
+        <w:rPr>
+          <w:sz w:val="24"/>
+          <w:szCs w:val="24"/>
+        </w:rPr>
+      </w:pPr>
+      <w:r>
+        <w:rPr>
+          <w:b w:val="1"/>
+          <w:sz w:val="24"/>
+          <w:szCs w:val="24"/>
+          <w:rtl w:val="0"/>
+        </w:rPr>
+        <w:t xml:space="preserve">Data Availability </w:t>
+      </w:r>
+      <w:r>
+        <w:rPr>
+          <w:rtl w:val="0"/>
+        </w:rPr>
+      </w:r>
+    </w:p>
+    <w:p>
+      <w:pPr>
+        <w:ind w:left="-540" w:firstLine="0"/>
         <w:rPr/>
       </w:pPr>
       <w:r>
         <w:rPr>
           <w:rtl w:val="0"/>
         </w:rPr>
-      </w:r>
-    </w:p>
-    <w:p>
-      <w:pPr>
-        <w:ind w:left="0" w:firstLine="0"/>
-        <w:rPr/>
-      </w:pPr>
-      <w:r>
-        <w:rPr>
-          <w:rtl w:val="0"/>
-        </w:rPr>
-        <w:t xml:space="preserve">This study addresses these issues by mapping non-standardized tumor names in the CTR to standardized names using OpenAI’s embedding methods. This automated approach improves the accuracy of tumor classification, enhancing the reliability of clinical trial data for research and therapeutic development.</w:t>
-      </w:r>
-    </w:p>
-    <w:p>
-      <w:pPr>
-        <w:ind w:left="0" w:firstLine="0"/>
-        <w:rPr/>
-      </w:pPr>
-      <w:r>
-        <w:rPr>
-          <w:rtl w:val="0"/>
-        </w:rPr>
-      </w:r>
-    </w:p>
-    <w:p>
-      <w:pPr>
-        <w:ind w:left="0" w:firstLine="0"/>
-        <w:rPr/>
-      </w:pPr>
-      <w:r>
-        <w:rPr>
-          <w:rtl w:val="0"/>
-        </w:rPr>
-      </w:r>
-    </w:p>
-    <w:p>
-      <w:pPr>
-        <w:ind w:left="0" w:firstLine="0"/>
-        <w:rPr/>
-      </w:pPr>
-      <w:r>
-        <w:rPr>
-          <w:rtl w:val="0"/>
-        </w:rPr>
-      </w:r>
-    </w:p>
-    <w:p>
-      <w:pPr>
-        <w:ind w:left="0" w:firstLine="0"/>
-        <w:rPr/>
-      </w:pPr>
-      <w:r>
-        <w:rPr>
-          <w:rtl w:val="0"/>
-        </w:rPr>
-      </w:r>
-    </w:p>
-    <w:p>
-      <w:pPr>
-        <w:ind w:left="0" w:firstLine="0"/>
-        <w:rPr/>
-      </w:pPr>
-      <w:r>
-        <w:rPr>
-          <w:rtl w:val="0"/>
-        </w:rPr>
-      </w:r>
-    </w:p>
-    <w:p>
-      <w:pPr>
-        <w:jc w:val="both"/>
-        <w:rPr/>
-      </w:pPr>
-      <w:r>
-        <w:rPr>
-          <w:rtl w:val="0"/>
-        </w:rPr>
-        <w:t xml:space="preserve">The Food and Drug Administration Modernization Act of 1997 (FDAMA) mandated the National Institutes of Health (NIH) to create a publicly available resource to disseminate information on the effectiveness of drugs in federally or privately funded clinical trials  </w:t>
-      </w:r>
-      <w:hyperlink r:id="rId27">
+        <w:t xml:space="preserve">Users can download t</w:t>
+      </w:r>
+      <w:r>
+        <w:rPr>
+          <w:rtl w:val="0"/>
+        </w:rPr>
+        <w:t xml:space="preserve">he data used in this paper from the CTR website (</w:t>
+      </w:r>
+      <w:hyperlink r:id="rId19">
+        <w:r>
+          <w:rPr>
+            <w:color w:val="1155cc"/>
+            <w:u w:val="single"/>
+            <w:rtl w:val="0"/>
+          </w:rPr>
+          <w:t xml:space="preserve">https://clinicaltrials.gov/</w:t>
+        </w:r>
+      </w:hyperlink>
+      <w:r>
+        <w:rPr>
+          <w:rtl w:val="0"/>
+        </w:rPr>
+        <w:t xml:space="preserve">) </w:t>
+      </w:r>
+      <w:hyperlink r:id="rId20">
         <w:r>
           <w:rPr>
             <w:b w:val="0"/>
@@ -1471,419 +1221,15 @@
         <w:rPr>
           <w:rtl w:val="0"/>
         </w:rPr>
-        <w:t xml:space="preserve">. This eventually led to the creation of the CTR (ClinicalTrials.gov), which was publicly launched on February 29, 2000. Since then, the CTR has amassed over 482,529 research studies across all 50 states in the US and 223 countries </w:t>
-      </w:r>
-      <w:hyperlink r:id="rId28">
-        <w:r>
-          <w:rPr>
-            <w:b w:val="0"/>
-            <w:color w:val="000000"/>
-            <w:u w:val="none"/>
-            <w:rtl w:val="0"/>
-          </w:rPr>
-          <w:t xml:space="preserve">[9]</w:t>
-        </w:r>
-      </w:hyperlink>
-      <w:r>
-        <w:rPr>
-          <w:rtl w:val="0"/>
-        </w:rPr>
-        <w:t xml:space="preserve">. Each record within the CTR is self-reported by the trial sponsor through the web-based data entry platform known as the Protocol Registration and Results System (PRS) </w:t>
-      </w:r>
-      <w:hyperlink r:id="rId29">
-        <w:r>
-          <w:rPr>
-            <w:b w:val="0"/>
-            <w:color w:val="000000"/>
-            <w:u w:val="none"/>
-            <w:rtl w:val="0"/>
-          </w:rPr>
-          <w:t xml:space="preserve">[9]</w:t>
-        </w:r>
-      </w:hyperlink>
-      <w:r>
-        <w:rPr>
-          <w:rtl w:val="0"/>
-        </w:rPr>
-        <w:t xml:space="preserve">. The CTR requires sponsors to enter basic details regarding the trial, such as purpose, design, patient eligibility criteria, and other critical information about the study </w:t>
-      </w:r>
-      <w:hyperlink r:id="rId30">
-        <w:r>
-          <w:rPr>
-            <w:b w:val="0"/>
-            <w:color w:val="000000"/>
-            <w:u w:val="none"/>
-            <w:rtl w:val="0"/>
-          </w:rPr>
-          <w:t xml:space="preserve">[10]</w:t>
-        </w:r>
-      </w:hyperlink>
-      <w:r>
-        <w:rPr>
-          <w:rtl w:val="0"/>
-        </w:rPr>
-        <w:t xml:space="preserve">. The CTR requires by law that data be entered in a tabular format and that an expert with knowledge of study design and data analysis be involved in the submission process to ensure that results are appropriately summarized and the data submission is consistent with the review criteria of the CTR. Following the submission of a record, the record is reviewed internally by the CTR staff before it is published publicly on ClinicalTrials.gov. </w:t>
-      </w:r>
-    </w:p>
-    <w:p>
-      <w:pPr>
-        <w:jc w:val="both"/>
-        <w:rPr/>
-      </w:pPr>
-      <w:r>
-        <w:rPr>
-          <w:rtl w:val="0"/>
-        </w:rPr>
-      </w:r>
-    </w:p>
-    <w:p>
-      <w:pPr>
-        <w:jc w:val="both"/>
-        <w:rPr>
-          <w:highlight w:val="yellow"/>
-        </w:rPr>
-      </w:pPr>
-      <w:r>
-        <w:rPr>
-          <w:highlight w:val="yellow"/>
-          <w:rtl w:val="0"/>
-        </w:rPr>
-        <w:t xml:space="preserve">Users can download CTR data directly from the CTR website (link). The process requires that the user perform a faceted search and the resulting results are delivered as a suite of files through the web interface. The files include &lt;file types&gt; and a ‘conditions’ file which includes details on the conditions studied in each trial.</w:t>
-      </w:r>
-    </w:p>
-    <w:p>
-      <w:pPr>
-        <w:jc w:val="both"/>
-        <w:rPr>
-          <w:highlight w:val="yellow"/>
-        </w:rPr>
-      </w:pPr>
-      <w:r>
-        <w:rPr>
-          <w:rtl w:val="0"/>
-        </w:rPr>
-      </w:r>
-    </w:p>
-    <w:p>
-      <w:pPr>
-        <w:rPr>
-          <w:highlight w:val="yellow"/>
-        </w:rPr>
-      </w:pPr>
-      <w:r>
-        <w:rPr>
-          <w:rtl w:val="0"/>
-        </w:rPr>
-        <w:t xml:space="preserve">Thus by standardizing tumor names in the CTR, i.e. by mapping each tumor name in the CTR to their equivalent standardized names in the World Health Organization (WHO)  Classification of Tumors or the </w:t>
-      </w:r>
-      <w:r>
-        <w:rPr>
-          <w:rtl w:val="0"/>
-        </w:rPr>
-        <w:t xml:space="preserve">National Cancer Institute terms (NCIt)</w:t>
-      </w:r>
-      <w:r>
-        <w:rPr>
-          <w:rtl w:val="0"/>
-        </w:rPr>
-        <w:t xml:space="preserve"> will allow us to integrate tumor data from the CTR with other biomedical databases such as Open Targets or Illuminating the Druggable Genome will allow us to deeply understand the landscape of tumors, targets, and drugs.</w:t>
-      </w:r>
-      <w:r>
-        <w:rPr>
-          <w:rtl w:val="0"/>
-        </w:rPr>
-      </w:r>
-    </w:p>
-    <w:p>
-      <w:pPr>
-        <w:rPr/>
-      </w:pPr>
-      <w:r>
-        <w:rPr>
-          <w:rtl w:val="0"/>
-        </w:rPr>
-      </w:r>
-    </w:p>
-    <w:p>
-      <w:pPr>
-        <w:ind w:left="0" w:firstLine="0"/>
-        <w:rPr/>
-      </w:pPr>
-      <w:r>
-        <w:rPr>
-          <w:rtl w:val="0"/>
-        </w:rPr>
-        <w:t xml:space="preserve">Even with the established protocols and guidelines in the submission process, the CTR data may contain various inconsistencies in the form of extraneous information, typographical errors, missing values, non-standard nomenclature,  etc. Such discrepancies must be addressed or filtered out before the data can be used for further downstream analysis. In this study, we developed a computational pipeline to standardize the tumor names contained in the output CTR "conditions" data file. The “conditions” data is a tab-delimited table that includes the names of the diseases or conditions that are the subject of the trial. </w:t>
-      </w:r>
-    </w:p>
-    <w:p>
-      <w:pPr>
-        <w:ind w:left="0" w:firstLine="0"/>
-        <w:rPr/>
-      </w:pPr>
-      <w:r>
-        <w:rPr>
-          <w:rtl w:val="0"/>
-        </w:rPr>
-      </w:r>
-    </w:p>
-    <w:p>
-      <w:pPr>
-        <w:ind w:left="0" w:firstLine="0"/>
-        <w:rPr/>
-      </w:pPr>
-      <w:r>
-        <w:rPr>
-          <w:rtl w:val="0"/>
-        </w:rPr>
-      </w:r>
-    </w:p>
-    <w:p>
-      <w:pPr>
-        <w:rPr/>
-      </w:pPr>
-      <w:r>
-        <w:rPr>
-          <w:rtl w:val="0"/>
-        </w:rPr>
-      </w:r>
-    </w:p>
-    <w:p>
-      <w:pPr>
-        <w:rPr/>
-      </w:pPr>
-      <w:r>
-        <w:rPr>
-          <w:rtl w:val="0"/>
-        </w:rPr>
-        <w:t xml:space="preserve">It must be noted that the CTR recommends adding relevant Medical Subject Headings (MeSH) terms or terms from another controlled vocabulary, such as the Systematized Nomenclature of Medicine—Clinical Terms (SNOMED CT), that have been mapped to MeSH within the Unified Medical Language System (UMLS) metathesaurus for each of the conditions. While this recommendation adds a level of standardization to the disease/condition names present in the CTR, the MeSH terms by themselves often fall short of describing the disease or condition accurately. Furthermore, for a given disease/condition there may be multiple associated MeSH terms, thereby leaving it to the user of the data to establish the most appropriate MeSH term for that disease/condition. Additionally, for certain records in the CTR, there might be no associated MeSH terms provided for a disease/condition name, therefore solely using the MeSH terms for analyzing the diseases or conditions that are the subject of a clinical trial record is not reliable.  Therefore it is evident that the MeSH terms cannot be used to replace the terms enlisted in the conditions file, as the MeSH terms fail to accurately capture the specific information being conveyed by the conditions.   In Supplementary Table S1, we provide examples of clinical trial records with their disease/condition names and associated mesh terms to illustrate the incompatibilities between condition names and MeSH terms. </w:t>
-      </w:r>
-    </w:p>
-    <w:p>
-      <w:pPr>
-        <w:rPr>
-          <w:highlight w:val="yellow"/>
-        </w:rPr>
-      </w:pPr>
-      <w:commentRangeStart w:id="0"/>
-      <w:r>
-        <w:rPr>
-          <w:rtl w:val="0"/>
-        </w:rPr>
-      </w:r>
-    </w:p>
-    <w:p>
-      <w:pPr>
-        <w:rPr/>
-      </w:pPr>
-      <w:r>
-        <w:rPr>
-          <w:highlight w:val="yellow"/>
-          <w:rtl w:val="0"/>
-        </w:rPr>
-        <w:t xml:space="preserve">For example, in Supplementary Table S1, the condition “triple negative breast cancer” is associated with two clinical trial studies with the identifiers (NCT IDs) NCT05082610 and NCT04254107. Each of these studies lists the various MeSH terms associated with “triple negative breast cancer” with the most appropriate MeSH term being “triple negative breast neoplasms”. However, there are other associated MeSH terms for each of these studies which are not appropriate: for study NCT05082610 there are MeSH terms such as “carcinoma, non-small-cell lung” and “respiratory tract diseases” while  study NCT04254107 has  associated MeSH terms such as “lymphoma” and “stomach neoplasms”, which do not describe the condition of “triple negative breast cancer”. </w:t>
-      </w:r>
-      <w:r>
-        <w:rPr>
-          <w:rtl w:val="0"/>
-        </w:rPr>
-        <w:t xml:space="preserve">Furthermore, the MeSH terms are not identical between studies where the condition names are the same, which adds to the inconsistencies between records with same condition names. For instance, NCT04254107 contains various MeSH terms associated with lymphomas such as “lymphoma, b-cell”, “large b-cell”, “lymphoma, large b-cell, diffuse”, “lymphoma, t-cell, peripheral”, etc., but these terms are not contained in the list of MeSH terms for NCT05082610. We can also see in study NCT04294784, for the condition “gastroesophageal cancer”, there are no MeSH terms, but for the same condition with a different NCT ID (NCT02669914), there are multiple associated MeSH terms. </w:t>
-      </w:r>
-      <w:commentRangeEnd w:id="0"/>
-      <w:r>
-        <w:commentReference w:id="0"/>
-      </w:r>
-      <w:r>
-        <w:rPr>
-          <w:rtl w:val="0"/>
-        </w:rPr>
-      </w:r>
-    </w:p>
-    <w:p>
-      <w:pPr>
-        <w:rPr/>
-      </w:pPr>
-      <w:r>
-        <w:rPr>
-          <w:rtl w:val="0"/>
-        </w:rPr>
-      </w:r>
-    </w:p>
-    <w:p>
-      <w:pPr>
-        <w:rPr/>
-      </w:pPr>
-      <w:r>
-        <w:rPr>
-          <w:rtl w:val="0"/>
-        </w:rPr>
-      </w:r>
-    </w:p>
-    <w:p>
-      <w:pPr>
-        <w:rPr/>
-      </w:pPr>
-      <w:r>
-        <w:rPr>
-          <w:rtl w:val="0"/>
-        </w:r